<commit_message>
Trabajo por hacer actualizado 1
</commit_message>
<xml_diff>
--- a/files/Clothes Store (Doc).docx
+++ b/files/Clothes Store (Doc).docx
@@ -1,12 +1,13 @@
 
 <file path=word/document.xml><?xml version="1.0" encoding="utf-8"?>
-<w:document xmlns:wpc="http://schemas.microsoft.com/office/word/2010/wordprocessingCanvas" xmlns:cx="http://schemas.microsoft.com/office/drawing/2014/chartex" xmlns:cx1="http://schemas.microsoft.com/office/drawing/2015/9/8/chartex" xmlns:cx2="http://schemas.microsoft.com/office/drawing/2015/10/21/chartex" xmlns:cx3="http://schemas.microsoft.com/office/drawing/2016/5/9/chartex" xmlns:cx4="http://schemas.microsoft.com/office/drawing/2016/5/10/chartex" xmlns:cx5="http://schemas.microsoft.com/office/drawing/2016/5/11/chartex" xmlns:cx6="http://schemas.microsoft.com/office/drawing/2016/5/12/chartex" xmlns:cx7="http://schemas.microsoft.com/office/drawing/2016/5/13/chartex" xmlns:cx8="http://schemas.microsoft.com/office/drawing/2016/5/14/chartex" xmlns:mc="http://schemas.openxmlformats.org/markup-compatibility/2006" xmlns:aink="http://schemas.microsoft.com/office/drawing/2016/ink" xmlns:am3d="http://schemas.microsoft.com/office/drawing/2017/model3d" xmlns:o="urn:schemas-microsoft-com:office:office" xmlns:oel="http://schemas.microsoft.com/office/2019/extlst" xmlns:r="http://schemas.openxmlformats.org/officeDocument/2006/relationships" xmlns:m="http://schemas.openxmlformats.org/officeDocument/2006/math" xmlns:v="urn:schemas-microsoft-com:vml" xmlns:wp14="http://schemas.microsoft.com/office/word/2010/wordprocessingDrawing" xmlns:wp="http://schemas.openxmlformats.org/drawingml/2006/wordprocessingDrawing" xmlns:w10="urn:schemas-microsoft-com:office:word" xmlns:w="http://schemas.openxmlformats.org/wordprocessingml/2006/main" xmlns:w14="http://schemas.microsoft.com/office/word/2010/wordml" xmlns:w15="http://schemas.microsoft.com/office/word/2012/wordml" xmlns:w16cex="http://schemas.microsoft.com/office/word/2018/wordml/cex" xmlns:w16cid="http://schemas.microsoft.com/office/word/2016/wordml/cid" xmlns:w16="http://schemas.microsoft.com/office/word/2018/wordml" xmlns:w16sdtdh="http://schemas.microsoft.com/office/word/2020/wordml/sdtdatahash" xmlns:w16se="http://schemas.microsoft.com/office/word/2015/wordml/symex" xmlns:wpg="http://schemas.microsoft.com/office/word/2010/wordprocessingGroup" xmlns:wpi="http://schemas.microsoft.com/office/word/2010/wordprocessingInk" xmlns:wne="http://schemas.microsoft.com/office/word/2006/wordml" xmlns:wps="http://schemas.microsoft.com/office/word/2010/wordprocessingShape" mc:Ignorable="w14 w15 w16se w16cid w16 w16cex w16sdtdh wp14">
+<w:document xmlns:wpc="http://schemas.microsoft.com/office/word/2010/wordprocessingCanvas" xmlns:mc="http://schemas.openxmlformats.org/markup-compatibility/2006" xmlns:o="urn:schemas-microsoft-com:office:office" xmlns:r="http://schemas.openxmlformats.org/officeDocument/2006/relationships" xmlns:m="http://schemas.openxmlformats.org/officeDocument/2006/math" xmlns:v="urn:schemas-microsoft-com:vml" xmlns:wp14="http://schemas.microsoft.com/office/word/2010/wordprocessingDrawing" xmlns:wp="http://schemas.openxmlformats.org/drawingml/2006/wordprocessingDrawing" xmlns:w10="urn:schemas-microsoft-com:office:word" xmlns:w="http://schemas.openxmlformats.org/wordprocessingml/2006/main" xmlns:w14="http://schemas.microsoft.com/office/word/2010/wordml" xmlns:w15="http://schemas.microsoft.com/office/word/2012/wordml" xmlns:wpg="http://schemas.microsoft.com/office/word/2010/wordprocessingGroup" xmlns:wpi="http://schemas.microsoft.com/office/word/2010/wordprocessingInk" xmlns:wne="http://schemas.microsoft.com/office/word/2006/wordml" xmlns:wps="http://schemas.microsoft.com/office/word/2010/wordprocessingShape" mc:Ignorable="w14 w15 wp14">
   <w:body>
     <w:p/>
     <w:p>
       <w:r>
         <w:rPr>
           <w:noProof/>
+          <w:lang w:eastAsia="es-GT"/>
         </w:rPr>
         <mc:AlternateContent>
           <mc:Choice Requires="wps">
@@ -84,7 +85,7 @@
               </wp:anchor>
             </w:drawing>
           </mc:Choice>
-          <mc:Fallback>
+          <mc:Fallback xmlns:w16se="http://schemas.microsoft.com/office/word/2015/wordml/symex" xmlns:w16sdtdh="http://schemas.microsoft.com/office/word/2020/wordml/sdtdatahash" xmlns:w16="http://schemas.microsoft.com/office/word/2018/wordml" xmlns:w16cid="http://schemas.microsoft.com/office/word/2016/wordml/cid" xmlns:w16cex="http://schemas.microsoft.com/office/word/2018/wordml/cex" xmlns:oel="http://schemas.microsoft.com/office/2019/extlst" xmlns:am3d="http://schemas.microsoft.com/office/drawing/2017/model3d" xmlns:aink="http://schemas.microsoft.com/office/drawing/2016/ink" xmlns:cx8="http://schemas.microsoft.com/office/drawing/2016/5/14/chartex" xmlns:cx7="http://schemas.microsoft.com/office/drawing/2016/5/13/chartex" xmlns:cx6="http://schemas.microsoft.com/office/drawing/2016/5/12/chartex" xmlns:cx5="http://schemas.microsoft.com/office/drawing/2016/5/11/chartex" xmlns:cx4="http://schemas.microsoft.com/office/drawing/2016/5/10/chartex" xmlns:cx3="http://schemas.microsoft.com/office/drawing/2016/5/9/chartex" xmlns:cx2="http://schemas.microsoft.com/office/drawing/2015/10/21/chartex" xmlns:cx1="http://schemas.microsoft.com/office/drawing/2015/9/8/chartex" xmlns:cx="http://schemas.microsoft.com/office/drawing/2014/chartex">
             <w:pict>
               <v:shapetype w14:anchorId="0E8DB62D" id="_x0000_t202" coordsize="21600,21600" o:spt="202" path="m,l,21600r21600,l21600,xe">
                 <v:stroke joinstyle="miter"/>
@@ -137,6 +138,7 @@
           <w:r>
             <w:rPr>
               <w:noProof/>
+              <w:lang w:eastAsia="es-GT"/>
             </w:rPr>
             <mc:AlternateContent>
               <mc:Choice Requires="wps">
@@ -211,10 +213,11 @@
                                   <w:dataBinding w:prefixMappings="xmlns:ns0='http://schemas.openxmlformats.org/package/2006/metadata/core-properties' xmlns:ns1='http://purl.org/dc/elements/1.1/'" w:xpath="/ns0:coreProperties[1]/ns1:title[1]" w:storeItemID="{6C3C8BC8-F283-45AE-878A-BAB7291924A1}"/>
                                   <w:text/>
                                 </w:sdtPr>
+                                <w:sdtEndPr/>
                                 <w:sdtContent>
                                   <w:p>
                                     <w:pPr>
-                                      <w:pStyle w:val="Ttulo"/>
+                                      <w:pStyle w:val="Puesto"/>
                                       <w:jc w:val="right"/>
                                       <w:rPr>
                                         <w:rFonts w:ascii="Times New Roman" w:hAnsi="Times New Roman" w:cs="Times New Roman"/>
@@ -259,6 +262,7 @@
                                   <w:dataBinding w:prefixMappings="xmlns:ns0='http://schemas.microsoft.com/office/2006/coverPageProps'" w:xpath="/ns0:CoverPageProperties[1]/ns0:Abstract[1]" w:storeItemID="{55AF091B-3C7A-41E3-B477-F2FDAA23CFDA}"/>
                                   <w:text/>
                                 </w:sdtPr>
+                                <w:sdtEndPr/>
                                 <w:sdtContent>
                                   <w:p>
                                     <w:pPr>
@@ -337,7 +341,7 @@
                   </wp:anchor>
                 </w:drawing>
               </mc:Choice>
-              <mc:Fallback>
+              <mc:Fallback xmlns:w16se="http://schemas.microsoft.com/office/word/2015/wordml/symex" xmlns:w16sdtdh="http://schemas.microsoft.com/office/word/2020/wordml/sdtdatahash" xmlns:w16="http://schemas.microsoft.com/office/word/2018/wordml" xmlns:w16cid="http://schemas.microsoft.com/office/word/2016/wordml/cid" xmlns:w16cex="http://schemas.microsoft.com/office/word/2018/wordml/cex" xmlns:oel="http://schemas.microsoft.com/office/2019/extlst" xmlns:am3d="http://schemas.microsoft.com/office/drawing/2017/model3d" xmlns:aink="http://schemas.microsoft.com/office/drawing/2016/ink" xmlns:cx8="http://schemas.microsoft.com/office/drawing/2016/5/14/chartex" xmlns:cx7="http://schemas.microsoft.com/office/drawing/2016/5/13/chartex" xmlns:cx6="http://schemas.microsoft.com/office/drawing/2016/5/12/chartex" xmlns:cx5="http://schemas.microsoft.com/office/drawing/2016/5/11/chartex" xmlns:cx4="http://schemas.microsoft.com/office/drawing/2016/5/10/chartex" xmlns:cx3="http://schemas.microsoft.com/office/drawing/2016/5/9/chartex" xmlns:cx2="http://schemas.microsoft.com/office/drawing/2015/10/21/chartex" xmlns:cx1="http://schemas.microsoft.com/office/drawing/2015/9/8/chartex" xmlns:cx="http://schemas.microsoft.com/office/drawing/2014/chartex">
                 <w:pict>
                   <v:rect w14:anchorId="426C2E0F" id="Rectángulo 16" o:spid="_x0000_s1027" style="position:absolute;margin-left:0;margin-top:0;width:422.3pt;height:760.1pt;z-index:251662336;visibility:visible;mso-wrap-style:square;mso-width-percent:690;mso-height-percent:960;mso-left-percent:20;mso-top-percent:20;mso-wrap-distance-left:9pt;mso-wrap-distance-top:0;mso-wrap-distance-right:9pt;mso-wrap-distance-bottom:0;mso-position-horizontal-relative:page;mso-position-vertical-relative:page;mso-width-percent:690;mso-height-percent:960;mso-left-percent:20;mso-top-percent:20;mso-width-relative:page;mso-height-relative:page;v-text-anchor:middle" o:gfxdata="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" fillcolor="#4472c4 [3204]" stroked="f">
                     <v:textbox inset="21.6pt,1in,21.6pt">
@@ -476,6 +480,7 @@
           <w:r>
             <w:rPr>
               <w:noProof/>
+              <w:lang w:eastAsia="es-GT"/>
             </w:rPr>
             <mc:AlternateContent>
               <mc:Choice Requires="wps">
@@ -554,6 +559,7 @@
                                   <w:dataBinding w:prefixMappings="xmlns:ns0='http://schemas.openxmlformats.org/package/2006/metadata/core-properties' xmlns:ns1='http://purl.org/dc/elements/1.1/'" w:xpath="/ns0:coreProperties[1]/ns1:subject[1]" w:storeItemID="{6C3C8BC8-F283-45AE-878A-BAB7291924A1}"/>
                                   <w:text/>
                                 </w:sdtPr>
+                                <w:sdtEndPr/>
                                 <w:sdtContent>
                                   <w:p>
                                     <w:pPr>
@@ -593,7 +599,7 @@
                   </wp:anchor>
                 </w:drawing>
               </mc:Choice>
-              <mc:Fallback>
+              <mc:Fallback xmlns:w16se="http://schemas.microsoft.com/office/word/2015/wordml/symex" xmlns:w16sdtdh="http://schemas.microsoft.com/office/word/2020/wordml/sdtdatahash" xmlns:w16="http://schemas.microsoft.com/office/word/2018/wordml" xmlns:w16cid="http://schemas.microsoft.com/office/word/2016/wordml/cid" xmlns:w16cex="http://schemas.microsoft.com/office/word/2018/wordml/cex" xmlns:oel="http://schemas.microsoft.com/office/2019/extlst" xmlns:am3d="http://schemas.microsoft.com/office/drawing/2017/model3d" xmlns:aink="http://schemas.microsoft.com/office/drawing/2016/ink" xmlns:cx8="http://schemas.microsoft.com/office/drawing/2016/5/14/chartex" xmlns:cx7="http://schemas.microsoft.com/office/drawing/2016/5/13/chartex" xmlns:cx6="http://schemas.microsoft.com/office/drawing/2016/5/12/chartex" xmlns:cx5="http://schemas.microsoft.com/office/drawing/2016/5/11/chartex" xmlns:cx4="http://schemas.microsoft.com/office/drawing/2016/5/10/chartex" xmlns:cx3="http://schemas.microsoft.com/office/drawing/2016/5/9/chartex" xmlns:cx2="http://schemas.microsoft.com/office/drawing/2015/10/21/chartex" xmlns:cx1="http://schemas.microsoft.com/office/drawing/2015/9/8/chartex" xmlns:cx="http://schemas.microsoft.com/office/drawing/2014/chartex">
                 <w:pict>
                   <v:rect w14:anchorId="0219739D" id="Rectángulo 85" o:spid="_x0000_s1028" style="position:absolute;margin-left:0;margin-top:0;width:148.1pt;height:760.3pt;z-index:251663360;visibility:visible;mso-wrap-style:square;mso-width-percent:242;mso-height-percent:960;mso-left-percent:730;mso-wrap-distance-left:9pt;mso-wrap-distance-top:0;mso-wrap-distance-right:9pt;mso-wrap-distance-bottom:0;mso-position-horizontal-relative:page;mso-position-vertical:center;mso-position-vertical-relative:page;mso-width-percent:242;mso-height-percent:960;mso-left-percent:730;mso-width-relative:page;mso-height-relative:page;v-text-anchor:middle" o:gfxdata="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" fillcolor="#44546a [3215]" stroked="f" strokeweight="1pt">
                     <v:textbox inset="14.4pt,,14.4pt">
@@ -647,6 +653,7 @@
           <w:r>
             <w:rPr>
               <w:noProof/>
+              <w:lang w:eastAsia="es-GT"/>
             </w:rPr>
             <mc:AlternateContent>
               <mc:Choice Requires="wps">
@@ -704,18 +711,8 @@
                                     <w:sz w:val="32"/>
                                     <w:szCs w:val="32"/>
                                   </w:rPr>
-                                  <w:t xml:space="preserve">Centro Educativo Técnico Laboral </w:t>
+                                  <w:t>Centro Educativo Técnico Laboral Kinal</w:t>
                                 </w:r>
-                                <w:proofErr w:type="spellStart"/>
-                                <w:r>
-                                  <w:rPr>
-                                    <w:color w:val="FFFFFF" w:themeColor="background1"/>
-                                    <w:sz w:val="32"/>
-                                    <w:szCs w:val="32"/>
-                                  </w:rPr>
-                                  <w:t>Kinal</w:t>
-                                </w:r>
-                                <w:proofErr w:type="spellEnd"/>
                               </w:p>
                             </w:txbxContent>
                           </wps:txbx>
@@ -734,7 +731,7 @@
                   </wp:anchor>
                 </w:drawing>
               </mc:Choice>
-              <mc:Fallback>
+              <mc:Fallback xmlns:w16se="http://schemas.microsoft.com/office/word/2015/wordml/symex" xmlns:w16sdtdh="http://schemas.microsoft.com/office/word/2020/wordml/sdtdatahash" xmlns:w16="http://schemas.microsoft.com/office/word/2018/wordml" xmlns:w16cid="http://schemas.microsoft.com/office/word/2016/wordml/cid" xmlns:w16cex="http://schemas.microsoft.com/office/word/2018/wordml/cex" xmlns:oel="http://schemas.microsoft.com/office/2019/extlst" xmlns:am3d="http://schemas.microsoft.com/office/drawing/2017/model3d" xmlns:aink="http://schemas.microsoft.com/office/drawing/2016/ink" xmlns:cx8="http://schemas.microsoft.com/office/drawing/2016/5/14/chartex" xmlns:cx7="http://schemas.microsoft.com/office/drawing/2016/5/13/chartex" xmlns:cx6="http://schemas.microsoft.com/office/drawing/2016/5/12/chartex" xmlns:cx5="http://schemas.microsoft.com/office/drawing/2016/5/11/chartex" xmlns:cx4="http://schemas.microsoft.com/office/drawing/2016/5/10/chartex" xmlns:cx3="http://schemas.microsoft.com/office/drawing/2016/5/9/chartex" xmlns:cx2="http://schemas.microsoft.com/office/drawing/2015/10/21/chartex" xmlns:cx1="http://schemas.microsoft.com/office/drawing/2015/9/8/chartex" xmlns:cx="http://schemas.microsoft.com/office/drawing/2014/chartex">
                 <w:pict>
                   <v:shape w14:anchorId="3277CE93" id="_x0000_s1029" type="#_x0000_t202" style="position:absolute;margin-left:41.95pt;margin-top:30.05pt;width:278.45pt;height:110.6pt;z-index:251681792;visibility:visible;mso-wrap-style:square;mso-width-percent:0;mso-height-percent:200;mso-wrap-distance-left:9pt;mso-wrap-distance-top:3.6pt;mso-wrap-distance-right:9pt;mso-wrap-distance-bottom:3.6pt;mso-position-horizontal:absolute;mso-position-horizontal-relative:margin;mso-position-vertical:absolute;mso-position-vertical-relative:text;mso-width-percent:0;mso-height-percent:200;mso-width-relative:margin;mso-height-relative:margin;v-text-anchor:top" o:gfxdata="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" filled="f" stroked="f">
                     <v:textbox style="mso-fit-shape-to-text:t">
@@ -777,6 +774,7 @@
           <w:r>
             <w:rPr>
               <w:noProof/>
+              <w:lang w:eastAsia="es-GT"/>
             </w:rPr>
             <w:drawing>
               <wp:anchor distT="0" distB="0" distL="114300" distR="114300" simplePos="0" relativeHeight="251679744" behindDoc="0" locked="0" layoutInCell="1" allowOverlap="1" wp14:anchorId="30C8FF47" wp14:editId="750F9F95">
@@ -992,7 +990,7 @@
     </w:p>
     <w:tbl>
       <w:tblPr>
-        <w:tblStyle w:val="Tablaconcuadrcula4-nfasis5"/>
+        <w:tblStyle w:val="Tabladecuadrcula4-nfasis5"/>
         <w:tblW w:w="0" w:type="auto"/>
         <w:tblLook w:val="04A0" w:firstRow="1" w:lastRow="0" w:firstColumn="1" w:lastColumn="0" w:noHBand="0" w:noVBand="1"/>
       </w:tblPr>
@@ -1687,21 +1685,7 @@
               <w:rPr>
                 <w:rFonts w:ascii="Arial" w:hAnsi="Arial" w:cs="Arial"/>
               </w:rPr>
-              <w:t xml:space="preserve">Flores </w:t>
-            </w:r>
-            <w:proofErr w:type="spellStart"/>
-            <w:r>
-              <w:rPr>
-                <w:rFonts w:ascii="Arial" w:hAnsi="Arial" w:cs="Arial"/>
-              </w:rPr>
-              <w:t>Yllescas</w:t>
-            </w:r>
-            <w:proofErr w:type="spellEnd"/>
-            <w:r>
-              <w:rPr>
-                <w:rFonts w:ascii="Arial" w:hAnsi="Arial" w:cs="Arial"/>
-              </w:rPr>
-              <w:t xml:space="preserve"> </w:t>
+              <w:t xml:space="preserve">Flores Yllescas </w:t>
             </w:r>
           </w:p>
         </w:tc>
@@ -2531,7 +2515,7 @@
     </w:p>
     <w:tbl>
       <w:tblPr>
-        <w:tblStyle w:val="Tablaconcuadrcula4-nfasis5"/>
+        <w:tblStyle w:val="Tabladecuadrcula4-nfasis5"/>
         <w:tblW w:w="0" w:type="auto"/>
         <w:tblLook w:val="04A0" w:firstRow="1" w:lastRow="0" w:firstColumn="1" w:lastColumn="0" w:noHBand="0" w:noVBand="1"/>
       </w:tblPr>
@@ -3087,13 +3071,7 @@
               <w:rPr>
                 <w:rFonts w:ascii="Arial" w:hAnsi="Arial" w:cs="Arial"/>
               </w:rPr>
-              <w:t>P</w:t>
-            </w:r>
-            <w:r>
-              <w:rPr>
-                <w:rFonts w:ascii="Arial" w:hAnsi="Arial" w:cs="Arial"/>
-              </w:rPr>
-              <w:t>rogramador</w:t>
+              <w:t>Programador</w:t>
             </w:r>
           </w:p>
         </w:tc>
@@ -3194,6 +3172,33 @@
               </w:rPr>
               <w:t xml:space="preserve"> </w:t>
             </w:r>
+            <w:r>
+              <w:rPr>
+                <w:rFonts w:ascii="Arial" w:hAnsi="Arial" w:cs="Arial"/>
+              </w:rPr>
+              <w:t>Entidad Producto:</w:t>
+            </w:r>
+          </w:p>
+          <w:p>
+            <w:pPr>
+              <w:tabs>
+                <w:tab w:val="left" w:pos="708"/>
+                <w:tab w:val="left" w:pos="1416"/>
+                <w:tab w:val="left" w:pos="2024"/>
+              </w:tabs>
+              <w:cnfStyle w:val="000000100000" w:firstRow="0" w:lastRow="0" w:firstColumn="0" w:lastColumn="0" w:oddVBand="0" w:evenVBand="0" w:oddHBand="1" w:evenHBand="0" w:firstRowFirstColumn="0" w:firstRowLastColumn="0" w:lastRowFirstColumn="0" w:lastRowLastColumn="0"/>
+              <w:rPr>
+                <w:rFonts w:ascii="Arial" w:hAnsi="Arial" w:cs="Arial"/>
+              </w:rPr>
+            </w:pPr>
+            <w:r>
+              <w:rPr>
+                <w:rFonts w:ascii="Arial" w:hAnsi="Arial" w:cs="Arial"/>
+              </w:rPr>
+              <w:t>Modelo, Modelo DAO, Vista</w:t>
+            </w:r>
+            <w:bookmarkStart w:id="0" w:name="_GoBack"/>
+            <w:bookmarkEnd w:id="0"/>
           </w:p>
         </w:tc>
       </w:tr>
@@ -3750,7 +3755,7 @@
 </file>
 
 <file path=word/endnotes.xml><?xml version="1.0" encoding="utf-8"?>
-<w:endnotes xmlns:wpc="http://schemas.microsoft.com/office/word/2010/wordprocessingCanvas" xmlns:cx="http://schemas.microsoft.com/office/drawing/2014/chartex" xmlns:cx1="http://schemas.microsoft.com/office/drawing/2015/9/8/chartex" xmlns:cx2="http://schemas.microsoft.com/office/drawing/2015/10/21/chartex" xmlns:cx3="http://schemas.microsoft.com/office/drawing/2016/5/9/chartex" xmlns:cx4="http://schemas.microsoft.com/office/drawing/2016/5/10/chartex" xmlns:cx5="http://schemas.microsoft.com/office/drawing/2016/5/11/chartex" xmlns:cx6="http://schemas.microsoft.com/office/drawing/2016/5/12/chartex" xmlns:cx7="http://schemas.microsoft.com/office/drawing/2016/5/13/chartex" xmlns:cx8="http://schemas.microsoft.com/office/drawing/2016/5/14/chartex" xmlns:mc="http://schemas.openxmlformats.org/markup-compatibility/2006" xmlns:aink="http://schemas.microsoft.com/office/drawing/2016/ink" xmlns:am3d="http://schemas.microsoft.com/office/drawing/2017/model3d" xmlns:o="urn:schemas-microsoft-com:office:office" xmlns:oel="http://schemas.microsoft.com/office/2019/extlst" xmlns:r="http://schemas.openxmlformats.org/officeDocument/2006/relationships" xmlns:m="http://schemas.openxmlformats.org/officeDocument/2006/math" xmlns:v="urn:schemas-microsoft-com:vml" xmlns:wp14="http://schemas.microsoft.com/office/word/2010/wordprocessingDrawing" xmlns:wp="http://schemas.openxmlformats.org/drawingml/2006/wordprocessingDrawing" xmlns:w10="urn:schemas-microsoft-com:office:word" xmlns:w="http://schemas.openxmlformats.org/wordprocessingml/2006/main" xmlns:w14="http://schemas.microsoft.com/office/word/2010/wordml" xmlns:w15="http://schemas.microsoft.com/office/word/2012/wordml" xmlns:w16cex="http://schemas.microsoft.com/office/word/2018/wordml/cex" xmlns:w16cid="http://schemas.microsoft.com/office/word/2016/wordml/cid" xmlns:w16="http://schemas.microsoft.com/office/word/2018/wordml" xmlns:w16sdtdh="http://schemas.microsoft.com/office/word/2020/wordml/sdtdatahash" xmlns:w16se="http://schemas.microsoft.com/office/word/2015/wordml/symex" xmlns:wpg="http://schemas.microsoft.com/office/word/2010/wordprocessingGroup" xmlns:wpi="http://schemas.microsoft.com/office/word/2010/wordprocessingInk" xmlns:wne="http://schemas.microsoft.com/office/word/2006/wordml" xmlns:wps="http://schemas.microsoft.com/office/word/2010/wordprocessingShape" mc:Ignorable="w14 w15 w16se w16cid w16 w16cex w16sdtdh wp14">
+<w:endnotes xmlns:wpc="http://schemas.microsoft.com/office/word/2010/wordprocessingCanvas" xmlns:mc="http://schemas.openxmlformats.org/markup-compatibility/2006" xmlns:o="urn:schemas-microsoft-com:office:office" xmlns:r="http://schemas.openxmlformats.org/officeDocument/2006/relationships" xmlns:m="http://schemas.openxmlformats.org/officeDocument/2006/math" xmlns:v="urn:schemas-microsoft-com:vml" xmlns:wp14="http://schemas.microsoft.com/office/word/2010/wordprocessingDrawing" xmlns:wp="http://schemas.openxmlformats.org/drawingml/2006/wordprocessingDrawing" xmlns:w10="urn:schemas-microsoft-com:office:word" xmlns:w="http://schemas.openxmlformats.org/wordprocessingml/2006/main" xmlns:w14="http://schemas.microsoft.com/office/word/2010/wordml" xmlns:w15="http://schemas.microsoft.com/office/word/2012/wordml" xmlns:wpg="http://schemas.microsoft.com/office/word/2010/wordprocessingGroup" xmlns:wpi="http://schemas.microsoft.com/office/word/2010/wordprocessingInk" xmlns:wne="http://schemas.microsoft.com/office/word/2006/wordml" xmlns:wps="http://schemas.microsoft.com/office/word/2010/wordprocessingShape" mc:Ignorable="w14 w15 wp14">
   <w:endnote w:type="separator" w:id="-1">
     <w:p>
       <w:pPr>
@@ -3775,7 +3780,7 @@
 </file>
 
 <file path=word/footer1.xml><?xml version="1.0" encoding="utf-8"?>
-<w:ftr xmlns:wpc="http://schemas.microsoft.com/office/word/2010/wordprocessingCanvas" xmlns:cx="http://schemas.microsoft.com/office/drawing/2014/chartex" xmlns:cx1="http://schemas.microsoft.com/office/drawing/2015/9/8/chartex" xmlns:cx2="http://schemas.microsoft.com/office/drawing/2015/10/21/chartex" xmlns:cx3="http://schemas.microsoft.com/office/drawing/2016/5/9/chartex" xmlns:cx4="http://schemas.microsoft.com/office/drawing/2016/5/10/chartex" xmlns:cx5="http://schemas.microsoft.com/office/drawing/2016/5/11/chartex" xmlns:cx6="http://schemas.microsoft.com/office/drawing/2016/5/12/chartex" xmlns:cx7="http://schemas.microsoft.com/office/drawing/2016/5/13/chartex" xmlns:cx8="http://schemas.microsoft.com/office/drawing/2016/5/14/chartex" xmlns:mc="http://schemas.openxmlformats.org/markup-compatibility/2006" xmlns:aink="http://schemas.microsoft.com/office/drawing/2016/ink" xmlns:am3d="http://schemas.microsoft.com/office/drawing/2017/model3d" xmlns:o="urn:schemas-microsoft-com:office:office" xmlns:oel="http://schemas.microsoft.com/office/2019/extlst" xmlns:r="http://schemas.openxmlformats.org/officeDocument/2006/relationships" xmlns:m="http://schemas.openxmlformats.org/officeDocument/2006/math" xmlns:v="urn:schemas-microsoft-com:vml" xmlns:wp14="http://schemas.microsoft.com/office/word/2010/wordprocessingDrawing" xmlns:wp="http://schemas.openxmlformats.org/drawingml/2006/wordprocessingDrawing" xmlns:w10="urn:schemas-microsoft-com:office:word" xmlns:w="http://schemas.openxmlformats.org/wordprocessingml/2006/main" xmlns:w14="http://schemas.microsoft.com/office/word/2010/wordml" xmlns:w15="http://schemas.microsoft.com/office/word/2012/wordml" xmlns:w16cex="http://schemas.microsoft.com/office/word/2018/wordml/cex" xmlns:w16cid="http://schemas.microsoft.com/office/word/2016/wordml/cid" xmlns:w16="http://schemas.microsoft.com/office/word/2018/wordml" xmlns:w16sdtdh="http://schemas.microsoft.com/office/word/2020/wordml/sdtdatahash" xmlns:w16se="http://schemas.microsoft.com/office/word/2015/wordml/symex" xmlns:wpg="http://schemas.microsoft.com/office/word/2010/wordprocessingGroup" xmlns:wpi="http://schemas.microsoft.com/office/word/2010/wordprocessingInk" xmlns:wne="http://schemas.microsoft.com/office/word/2006/wordml" xmlns:wps="http://schemas.microsoft.com/office/word/2010/wordprocessingShape" mc:Ignorable="w14 w15 w16se w16cid w16 w16cex w16sdtdh wp14">
+<w:ftr xmlns:wpc="http://schemas.microsoft.com/office/word/2010/wordprocessingCanvas" xmlns:mc="http://schemas.openxmlformats.org/markup-compatibility/2006" xmlns:o="urn:schemas-microsoft-com:office:office" xmlns:r="http://schemas.openxmlformats.org/officeDocument/2006/relationships" xmlns:m="http://schemas.openxmlformats.org/officeDocument/2006/math" xmlns:v="urn:schemas-microsoft-com:vml" xmlns:wp14="http://schemas.microsoft.com/office/word/2010/wordprocessingDrawing" xmlns:wp="http://schemas.openxmlformats.org/drawingml/2006/wordprocessingDrawing" xmlns:w10="urn:schemas-microsoft-com:office:word" xmlns:w="http://schemas.openxmlformats.org/wordprocessingml/2006/main" xmlns:w14="http://schemas.microsoft.com/office/word/2010/wordml" xmlns:w15="http://schemas.microsoft.com/office/word/2012/wordml" xmlns:wpg="http://schemas.microsoft.com/office/word/2010/wordprocessingGroup" xmlns:wpi="http://schemas.microsoft.com/office/word/2010/wordprocessingInk" xmlns:wne="http://schemas.microsoft.com/office/word/2006/wordml" xmlns:wps="http://schemas.microsoft.com/office/word/2010/wordprocessingShape" mc:Ignorable="w14 w15 wp14">
   <w:p>
     <w:pPr>
       <w:pStyle w:val="Piedepgina"/>
@@ -3790,7 +3795,7 @@
 </file>
 
 <file path=word/footer2.xml><?xml version="1.0" encoding="utf-8"?>
-<w:ftr xmlns:wpc="http://schemas.microsoft.com/office/word/2010/wordprocessingCanvas" xmlns:cx="http://schemas.microsoft.com/office/drawing/2014/chartex" xmlns:cx1="http://schemas.microsoft.com/office/drawing/2015/9/8/chartex" xmlns:cx2="http://schemas.microsoft.com/office/drawing/2015/10/21/chartex" xmlns:cx3="http://schemas.microsoft.com/office/drawing/2016/5/9/chartex" xmlns:cx4="http://schemas.microsoft.com/office/drawing/2016/5/10/chartex" xmlns:cx5="http://schemas.microsoft.com/office/drawing/2016/5/11/chartex" xmlns:cx6="http://schemas.microsoft.com/office/drawing/2016/5/12/chartex" xmlns:cx7="http://schemas.microsoft.com/office/drawing/2016/5/13/chartex" xmlns:cx8="http://schemas.microsoft.com/office/drawing/2016/5/14/chartex" xmlns:mc="http://schemas.openxmlformats.org/markup-compatibility/2006" xmlns:aink="http://schemas.microsoft.com/office/drawing/2016/ink" xmlns:am3d="http://schemas.microsoft.com/office/drawing/2017/model3d" xmlns:o="urn:schemas-microsoft-com:office:office" xmlns:oel="http://schemas.microsoft.com/office/2019/extlst" xmlns:r="http://schemas.openxmlformats.org/officeDocument/2006/relationships" xmlns:m="http://schemas.openxmlformats.org/officeDocument/2006/math" xmlns:v="urn:schemas-microsoft-com:vml" xmlns:wp14="http://schemas.microsoft.com/office/word/2010/wordprocessingDrawing" xmlns:wp="http://schemas.openxmlformats.org/drawingml/2006/wordprocessingDrawing" xmlns:w10="urn:schemas-microsoft-com:office:word" xmlns:w="http://schemas.openxmlformats.org/wordprocessingml/2006/main" xmlns:w14="http://schemas.microsoft.com/office/word/2010/wordml" xmlns:w15="http://schemas.microsoft.com/office/word/2012/wordml" xmlns:w16cex="http://schemas.microsoft.com/office/word/2018/wordml/cex" xmlns:w16cid="http://schemas.microsoft.com/office/word/2016/wordml/cid" xmlns:w16="http://schemas.microsoft.com/office/word/2018/wordml" xmlns:w16sdtdh="http://schemas.microsoft.com/office/word/2020/wordml/sdtdatahash" xmlns:w16se="http://schemas.microsoft.com/office/word/2015/wordml/symex" xmlns:wpg="http://schemas.microsoft.com/office/word/2010/wordprocessingGroup" xmlns:wpi="http://schemas.microsoft.com/office/word/2010/wordprocessingInk" xmlns:wne="http://schemas.microsoft.com/office/word/2006/wordml" xmlns:wps="http://schemas.microsoft.com/office/word/2010/wordprocessingShape" mc:Ignorable="w14 w15 w16se w16cid w16 w16cex w16sdtdh wp14">
+<w:ftr xmlns:wpc="http://schemas.microsoft.com/office/word/2010/wordprocessingCanvas" xmlns:mc="http://schemas.openxmlformats.org/markup-compatibility/2006" xmlns:o="urn:schemas-microsoft-com:office:office" xmlns:r="http://schemas.openxmlformats.org/officeDocument/2006/relationships" xmlns:m="http://schemas.openxmlformats.org/officeDocument/2006/math" xmlns:v="urn:schemas-microsoft-com:vml" xmlns:wp14="http://schemas.microsoft.com/office/word/2010/wordprocessingDrawing" xmlns:wp="http://schemas.openxmlformats.org/drawingml/2006/wordprocessingDrawing" xmlns:w10="urn:schemas-microsoft-com:office:word" xmlns:w="http://schemas.openxmlformats.org/wordprocessingml/2006/main" xmlns:w14="http://schemas.microsoft.com/office/word/2010/wordml" xmlns:w15="http://schemas.microsoft.com/office/word/2012/wordml" xmlns:wpg="http://schemas.microsoft.com/office/word/2010/wordprocessingGroup" xmlns:wpi="http://schemas.microsoft.com/office/word/2010/wordprocessingInk" xmlns:wne="http://schemas.microsoft.com/office/word/2006/wordml" xmlns:wps="http://schemas.microsoft.com/office/word/2010/wordprocessingShape" mc:Ignorable="w14 w15 wp14">
   <w:sdt>
     <w:sdtPr>
       <w:rPr>
@@ -3802,6 +3807,7 @@
         <w:docPartUnique/>
       </w:docPartObj>
     </w:sdtPr>
+    <w:sdtEndPr/>
     <w:sdtContent>
       <w:sdt>
         <w:sdtPr>
@@ -3810,6 +3816,7 @@
           </w:rPr>
           <w:id w:val="1806425445"/>
         </w:sdtPr>
+        <w:sdtEndPr/>
         <w:sdtContent>
           <w:p>
             <w:pPr>
@@ -3831,7 +3838,7 @@
 </file>
 
 <file path=word/footnotes.xml><?xml version="1.0" encoding="utf-8"?>
-<w:footnotes xmlns:wpc="http://schemas.microsoft.com/office/word/2010/wordprocessingCanvas" xmlns:cx="http://schemas.microsoft.com/office/drawing/2014/chartex" xmlns:cx1="http://schemas.microsoft.com/office/drawing/2015/9/8/chartex" xmlns:cx2="http://schemas.microsoft.com/office/drawing/2015/10/21/chartex" xmlns:cx3="http://schemas.microsoft.com/office/drawing/2016/5/9/chartex" xmlns:cx4="http://schemas.microsoft.com/office/drawing/2016/5/10/chartex" xmlns:cx5="http://schemas.microsoft.com/office/drawing/2016/5/11/chartex" xmlns:cx6="http://schemas.microsoft.com/office/drawing/2016/5/12/chartex" xmlns:cx7="http://schemas.microsoft.com/office/drawing/2016/5/13/chartex" xmlns:cx8="http://schemas.microsoft.com/office/drawing/2016/5/14/chartex" xmlns:mc="http://schemas.openxmlformats.org/markup-compatibility/2006" xmlns:aink="http://schemas.microsoft.com/office/drawing/2016/ink" xmlns:am3d="http://schemas.microsoft.com/office/drawing/2017/model3d" xmlns:o="urn:schemas-microsoft-com:office:office" xmlns:oel="http://schemas.microsoft.com/office/2019/extlst" xmlns:r="http://schemas.openxmlformats.org/officeDocument/2006/relationships" xmlns:m="http://schemas.openxmlformats.org/officeDocument/2006/math" xmlns:v="urn:schemas-microsoft-com:vml" xmlns:wp14="http://schemas.microsoft.com/office/word/2010/wordprocessingDrawing" xmlns:wp="http://schemas.openxmlformats.org/drawingml/2006/wordprocessingDrawing" xmlns:w10="urn:schemas-microsoft-com:office:word" xmlns:w="http://schemas.openxmlformats.org/wordprocessingml/2006/main" xmlns:w14="http://schemas.microsoft.com/office/word/2010/wordml" xmlns:w15="http://schemas.microsoft.com/office/word/2012/wordml" xmlns:w16cex="http://schemas.microsoft.com/office/word/2018/wordml/cex" xmlns:w16cid="http://schemas.microsoft.com/office/word/2016/wordml/cid" xmlns:w16="http://schemas.microsoft.com/office/word/2018/wordml" xmlns:w16sdtdh="http://schemas.microsoft.com/office/word/2020/wordml/sdtdatahash" xmlns:w16se="http://schemas.microsoft.com/office/word/2015/wordml/symex" xmlns:wpg="http://schemas.microsoft.com/office/word/2010/wordprocessingGroup" xmlns:wpi="http://schemas.microsoft.com/office/word/2010/wordprocessingInk" xmlns:wne="http://schemas.microsoft.com/office/word/2006/wordml" xmlns:wps="http://schemas.microsoft.com/office/word/2010/wordprocessingShape" mc:Ignorable="w14 w15 w16se w16cid w16 w16cex w16sdtdh wp14">
+<w:footnotes xmlns:wpc="http://schemas.microsoft.com/office/word/2010/wordprocessingCanvas" xmlns:mc="http://schemas.openxmlformats.org/markup-compatibility/2006" xmlns:o="urn:schemas-microsoft-com:office:office" xmlns:r="http://schemas.openxmlformats.org/officeDocument/2006/relationships" xmlns:m="http://schemas.openxmlformats.org/officeDocument/2006/math" xmlns:v="urn:schemas-microsoft-com:vml" xmlns:wp14="http://schemas.microsoft.com/office/word/2010/wordprocessingDrawing" xmlns:wp="http://schemas.openxmlformats.org/drawingml/2006/wordprocessingDrawing" xmlns:w10="urn:schemas-microsoft-com:office:word" xmlns:w="http://schemas.openxmlformats.org/wordprocessingml/2006/main" xmlns:w14="http://schemas.microsoft.com/office/word/2010/wordml" xmlns:w15="http://schemas.microsoft.com/office/word/2012/wordml" xmlns:wpg="http://schemas.microsoft.com/office/word/2010/wordprocessingGroup" xmlns:wpi="http://schemas.microsoft.com/office/word/2010/wordprocessingInk" xmlns:wne="http://schemas.microsoft.com/office/word/2006/wordml" xmlns:wps="http://schemas.microsoft.com/office/word/2010/wordprocessingShape" mc:Ignorable="w14 w15 wp14">
   <w:footnote w:type="separator" w:id="-1">
     <w:p>
       <w:pPr>
@@ -3856,7 +3863,7 @@
 </file>
 
 <file path=word/styles.xml><?xml version="1.0" encoding="utf-8"?>
-<w:styles xmlns:mc="http://schemas.openxmlformats.org/markup-compatibility/2006" xmlns:r="http://schemas.openxmlformats.org/officeDocument/2006/relationships" xmlns:w="http://schemas.openxmlformats.org/wordprocessingml/2006/main" xmlns:w14="http://schemas.microsoft.com/office/word/2010/wordml" xmlns:w15="http://schemas.microsoft.com/office/word/2012/wordml" xmlns:w16cex="http://schemas.microsoft.com/office/word/2018/wordml/cex" xmlns:w16cid="http://schemas.microsoft.com/office/word/2016/wordml/cid" xmlns:w16="http://schemas.microsoft.com/office/word/2018/wordml" xmlns:w16sdtdh="http://schemas.microsoft.com/office/word/2020/wordml/sdtdatahash" xmlns:w16se="http://schemas.microsoft.com/office/word/2015/wordml/symex" mc:Ignorable="w14 w15 w16se w16cid w16 w16cex w16sdtdh">
+<w:styles xmlns:mc="http://schemas.openxmlformats.org/markup-compatibility/2006" xmlns:r="http://schemas.openxmlformats.org/officeDocument/2006/relationships" xmlns:w="http://schemas.openxmlformats.org/wordprocessingml/2006/main" xmlns:w14="http://schemas.microsoft.com/office/word/2010/wordml" xmlns:w15="http://schemas.microsoft.com/office/word/2012/wordml" mc:Ignorable="w14 w15">
   <w:docDefaults>
     <w:rPrDefault>
       <w:rPr>
@@ -3874,7 +3881,7 @@
       </w:pPr>
     </w:pPrDefault>
   </w:docDefaults>
-  <w:latentStyles w:defLockedState="0" w:defUIPriority="99" w:defSemiHidden="0" w:defUnhideWhenUsed="0" w:defQFormat="0" w:count="376">
+  <w:latentStyles w:defLockedState="0" w:defUIPriority="99" w:defSemiHidden="0" w:defUnhideWhenUsed="0" w:defQFormat="0" w:count="371">
     <w:lsdException w:name="Normal" w:uiPriority="0" w:qFormat="1"/>
     <w:lsdException w:name="heading 1" w:uiPriority="9" w:qFormat="1"/>
     <w:lsdException w:name="heading 2" w:semiHidden="1" w:uiPriority="9" w:unhideWhenUsed="1" w:qFormat="1"/>
@@ -4246,11 +4253,6 @@
     <w:lsdException w:name="List Table 5 Dark Accent 6" w:uiPriority="50"/>
     <w:lsdException w:name="List Table 6 Colorful Accent 6" w:uiPriority="51"/>
     <w:lsdException w:name="List Table 7 Colorful Accent 6" w:uiPriority="52"/>
-    <w:lsdException w:name="Mention" w:semiHidden="1" w:unhideWhenUsed="1"/>
-    <w:lsdException w:name="Smart Hyperlink" w:semiHidden="1" w:unhideWhenUsed="1"/>
-    <w:lsdException w:name="Hashtag" w:semiHidden="1" w:unhideWhenUsed="1"/>
-    <w:lsdException w:name="Unresolved Mention" w:semiHidden="1" w:unhideWhenUsed="1"/>
-    <w:lsdException w:name="Smart Link" w:semiHidden="1" w:unhideWhenUsed="1"/>
   </w:latentStyles>
   <w:style w:type="paragraph" w:default="1" w:styleId="Normal">
     <w:name w:val="Normal"/>
@@ -4283,11 +4285,11 @@
     <w:semiHidden/>
     <w:unhideWhenUsed/>
   </w:style>
-  <w:style w:type="paragraph" w:styleId="Ttulo">
+  <w:style w:type="paragraph" w:styleId="Puesto">
     <w:name w:val="Title"/>
     <w:basedOn w:val="Normal"/>
     <w:next w:val="Normal"/>
-    <w:link w:val="TtuloCar"/>
+    <w:link w:val="PuestoCar"/>
     <w:uiPriority w:val="10"/>
     <w:qFormat/>
     <w:rsid w:val="00533A2D"/>
@@ -4306,10 +4308,10 @@
       <w14:ligatures w14:val="none"/>
     </w:rPr>
   </w:style>
-  <w:style w:type="character" w:customStyle="1" w:styleId="TtuloCar">
-    <w:name w:val="Título Car"/>
+  <w:style w:type="character" w:customStyle="1" w:styleId="PuestoCar">
+    <w:name w:val="Puesto Car"/>
     <w:basedOn w:val="Fuentedeprrafopredeter"/>
-    <w:link w:val="Ttulo"/>
+    <w:link w:val="Puesto"/>
     <w:uiPriority w:val="10"/>
     <w:rsid w:val="00533A2D"/>
     <w:rPr>
@@ -4369,6 +4371,7 @@
       <w:spacing w:after="0" w:line="240" w:lineRule="auto"/>
     </w:pPr>
     <w:tblPr>
+      <w:tblInd w:w="0" w:type="dxa"/>
       <w:tblBorders>
         <w:top w:val="single" w:sz="4" w:space="0" w:color="auto"/>
         <w:left w:val="single" w:sz="4" w:space="0" w:color="auto"/>
@@ -4377,9 +4380,15 @@
         <w:insideH w:val="single" w:sz="4" w:space="0" w:color="auto"/>
         <w:insideV w:val="single" w:sz="4" w:space="0" w:color="auto"/>
       </w:tblBorders>
+      <w:tblCellMar>
+        <w:top w:w="0" w:type="dxa"/>
+        <w:left w:w="108" w:type="dxa"/>
+        <w:bottom w:w="0" w:type="dxa"/>
+        <w:right w:w="108" w:type="dxa"/>
+      </w:tblCellMar>
     </w:tblPr>
   </w:style>
-  <w:style w:type="table" w:styleId="Tablaconcuadrcula4-nfasis5">
+  <w:style w:type="table" w:styleId="Tabladecuadrcula4-nfasis5">
     <w:name w:val="Grid Table 4 Accent 5"/>
     <w:basedOn w:val="Tablanormal"/>
     <w:uiPriority w:val="49"/>
@@ -4390,6 +4399,7 @@
     <w:tblPr>
       <w:tblStyleRowBandSize w:val="1"/>
       <w:tblStyleColBandSize w:val="1"/>
+      <w:tblInd w:w="0" w:type="dxa"/>
       <w:tblBorders>
         <w:top w:val="single" w:sz="4" w:space="0" w:color="9CC2E5" w:themeColor="accent5" w:themeTint="99"/>
         <w:left w:val="single" w:sz="4" w:space="0" w:color="9CC2E5" w:themeColor="accent5" w:themeTint="99"/>
@@ -4398,6 +4408,12 @@
         <w:insideH w:val="single" w:sz="4" w:space="0" w:color="9CC2E5" w:themeColor="accent5" w:themeTint="99"/>
         <w:insideV w:val="single" w:sz="4" w:space="0" w:color="9CC2E5" w:themeColor="accent5" w:themeTint="99"/>
       </w:tblBorders>
+      <w:tblCellMar>
+        <w:top w:w="0" w:type="dxa"/>
+        <w:left w:w="108" w:type="dxa"/>
+        <w:bottom w:w="0" w:type="dxa"/>
+        <w:right w:w="108" w:type="dxa"/>
+      </w:tblCellMar>
     </w:tblPr>
     <w:tblStylePr w:type="firstRow">
       <w:rPr>

</xml_diff>

<commit_message>
Archivos Completos Listos para Copiar a las Ramas
</commit_message>
<xml_diff>
--- a/files/Clothes Store (Doc).docx
+++ b/files/Clothes Store (Doc).docx
@@ -11,31 +11,27 @@
         <mc:AlternateContent>
           <mc:Choice Requires="wps">
             <w:drawing>
-              <wp:anchor distT="45720" distB="45720" distL="114300" distR="114300" simplePos="0" relativeHeight="251683840" behindDoc="0" locked="0" layoutInCell="1" allowOverlap="1" wp14:anchorId="0E8DB62D" wp14:editId="6D9284F5">
+              <wp:anchor distT="46355" distB="51435" distL="114300" distR="114300" simplePos="0" relativeHeight="9" behindDoc="0" locked="0" layoutInCell="0" allowOverlap="1" wp14:anchorId="1B833410">
                 <wp:simplePos x="0" y="0"/>
                 <wp:positionH relativeFrom="margin">
-                  <wp:posOffset>5191269</wp:posOffset>
+                  <wp:posOffset>5191125</wp:posOffset>
                 </wp:positionH>
                 <wp:positionV relativeFrom="paragraph">
-                  <wp:posOffset>13527</wp:posOffset>
+                  <wp:posOffset>13970</wp:posOffset>
                 </wp:positionV>
-                <wp:extent cx="1223010" cy="1404620"/>
+                <wp:extent cx="1223010" cy="338455"/>
                 <wp:effectExtent l="0" t="0" r="0" b="6350"/>
                 <wp:wrapSquare wrapText="bothSides"/>
-                <wp:docPr id="1632737243" name="Cuadro de texto 2"/>
-                <wp:cNvGraphicFramePr>
-                  <a:graphicFrameLocks xmlns:a="http://schemas.openxmlformats.org/drawingml/2006/main"/>
-                </wp:cNvGraphicFramePr>
+                <wp:docPr id="1" name="Cuadro de texto 2"/>
+                <wp:cNvGraphicFramePr/>
                 <a:graphic xmlns:a="http://schemas.openxmlformats.org/drawingml/2006/main">
                   <a:graphicData uri="http://schemas.microsoft.com/office/word/2010/wordprocessingShape">
                     <wps:wsp>
-                      <wps:cNvSpPr txBox="1">
-                        <a:spLocks noChangeArrowheads="1"/>
-                      </wps:cNvSpPr>
-                      <wps:spPr bwMode="auto">
+                      <wps:cNvSpPr/>
+                      <wps:spPr>
                         <a:xfrm>
                           <a:off x="0" y="0"/>
-                          <a:ext cx="1223010" cy="1404620"/>
+                          <a:ext cx="1222920" cy="338400"/>
                         </a:xfrm>
                         <a:prstGeom prst="rect">
                           <a:avLst/>
@@ -43,15 +39,25 @@
                         <a:noFill/>
                         <a:ln w="9525">
                           <a:noFill/>
-                          <a:miter lim="800000"/>
-                          <a:headEnd/>
-                          <a:tailEnd/>
                         </a:ln>
                       </wps:spPr>
+                      <wps:style>
+                        <a:lnRef idx="0">
+                          <a:scrgbClr r="0" g="0" b="0"/>
+                        </a:lnRef>
+                        <a:fillRef idx="0">
+                          <a:scrgbClr r="0" g="0" b="0"/>
+                        </a:fillRef>
+                        <a:effectRef idx="0">
+                          <a:scrgbClr r="0" g="0" b="0"/>
+                        </a:effectRef>
+                        <a:fontRef idx="minor"/>
+                      </wps:style>
                       <wps:txbx>
                         <w:txbxContent>
                           <w:p>
                             <w:pPr>
+                              <w:pStyle w:val="Contenidodelmarco"/>
                               <w:rPr>
                                 <w:color w:val="FFFFFF" w:themeColor="background1"/>
                                 <w:sz w:val="32"/>
@@ -69,15 +75,12 @@
                           </w:p>
                         </w:txbxContent>
                       </wps:txbx>
-                      <wps:bodyPr rot="0" vert="horz" wrap="square" lIns="91440" tIns="45720" rIns="91440" bIns="45720" anchor="t" anchorCtr="0">
+                      <wps:bodyPr anchor="t">
                         <a:spAutoFit/>
                       </wps:bodyPr>
                     </wps:wsp>
                   </a:graphicData>
                 </a:graphic>
-                <wp14:sizeRelH relativeFrom="margin">
-                  <wp14:pctWidth>0</wp14:pctWidth>
-                </wp14:sizeRelH>
                 <wp14:sizeRelV relativeFrom="margin">
                   <wp14:pctHeight>20000</wp14:pctHeight>
                 </wp14:sizeRelV>
@@ -86,15 +89,12 @@
           </mc:Choice>
           <mc:Fallback>
             <w:pict>
-              <v:shapetype w14:anchorId="0E8DB62D" id="_x0000_t202" coordsize="21600,21600" o:spt="202" path="m,l,21600r21600,l21600,xe">
-                <v:stroke joinstyle="miter"/>
-                <v:path gradientshapeok="t" o:connecttype="rect"/>
-              </v:shapetype>
-              <v:shape id="Cuadro de texto 2" o:spid="_x0000_s1026" type="#_x0000_t202" style="position:absolute;margin-left:408.75pt;margin-top:1.05pt;width:96.3pt;height:110.6pt;z-index:251683840;visibility:visible;mso-wrap-style:square;mso-width-percent:0;mso-height-percent:200;mso-wrap-distance-left:9pt;mso-wrap-distance-top:3.6pt;mso-wrap-distance-right:9pt;mso-wrap-distance-bottom:3.6pt;mso-position-horizontal:absolute;mso-position-horizontal-relative:margin;mso-position-vertical:absolute;mso-position-vertical-relative:text;mso-width-percent:0;mso-height-percent:200;mso-width-relative:margin;mso-height-relative:margin;v-text-anchor:top" o:gfxdata="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" filled="f" stroked="f">
+              <v:rect w14:anchorId="1B833410" id="Cuadro de texto 2" o:spid="_x0000_s1026" style="position:absolute;margin-left:408.75pt;margin-top:1.1pt;width:96.3pt;height:26.65pt;z-index:9;visibility:visible;mso-wrap-style:square;mso-height-percent:200;mso-wrap-distance-left:9pt;mso-wrap-distance-top:3.65pt;mso-wrap-distance-right:9pt;mso-wrap-distance-bottom:4.05pt;mso-position-horizontal:absolute;mso-position-horizontal-relative:margin;mso-position-vertical:absolute;mso-position-vertical-relative:text;mso-height-percent:200;mso-height-relative:margin;v-text-anchor:top" o:gfxdata="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" o:allowincell="f" filled="f" stroked="f">
                 <v:textbox style="mso-fit-shape-to-text:t">
                   <w:txbxContent>
                     <w:p>
                       <w:pPr>
+                        <w:pStyle w:val="Contenidodelmarco"/>
                         <w:rPr>
                           <w:color w:val="FFFFFF" w:themeColor="background1"/>
                           <w:sz w:val="32"/>
@@ -113,748 +113,570 @@
                   </w:txbxContent>
                 </v:textbox>
                 <w10:wrap type="square" anchorx="margin"/>
-              </v:shape>
+              </v:rect>
             </w:pict>
           </mc:Fallback>
         </mc:AlternateContent>
       </w:r>
     </w:p>
-    <w:sdt>
-      <w:sdtPr>
-        <w:id w:val="-438839187"/>
-        <w:docPartObj>
-          <w:docPartGallery w:val="Cover Pages"/>
-          <w:docPartUnique/>
-        </w:docPartObj>
-      </w:sdtPr>
-      <w:sdtEndPr>
+    <w:p>
+      <w:r>
+        <w:rPr>
+          <w:noProof/>
+        </w:rPr>
+        <mc:AlternateContent>
+          <mc:Choice Requires="wps">
+            <w:drawing>
+              <wp:anchor distT="0" distB="1905" distL="0" distR="8890" simplePos="0" relativeHeight="2" behindDoc="0" locked="0" layoutInCell="0" allowOverlap="1" wp14:anchorId="13710E86">
+                <wp:simplePos x="0" y="0"/>
+                <wp:positionH relativeFrom="page">
+                  <wp:posOffset>154940</wp:posOffset>
+                </wp:positionH>
+                <wp:positionV relativeFrom="page">
+                  <wp:posOffset>200660</wp:posOffset>
+                </wp:positionV>
+                <wp:extent cx="5461000" cy="9793605"/>
+                <wp:effectExtent l="0" t="635" r="0" b="0"/>
+                <wp:wrapNone/>
+                <wp:docPr id="3" name="Rectángulo 16"/>
+                <wp:cNvGraphicFramePr/>
+                <a:graphic xmlns:a="http://schemas.openxmlformats.org/drawingml/2006/main">
+                  <a:graphicData uri="http://schemas.microsoft.com/office/word/2010/wordprocessingShape">
+                    <wps:wsp>
+                      <wps:cNvSpPr/>
+                      <wps:spPr>
+                        <a:xfrm>
+                          <a:off x="0" y="0"/>
+                          <a:ext cx="5460840" cy="9793440"/>
+                        </a:xfrm>
+                        <a:prstGeom prst="rect">
+                          <a:avLst/>
+                        </a:prstGeom>
+                        <a:solidFill>
+                          <a:schemeClr val="accent1"/>
+                        </a:solidFill>
+                        <a:ln w="0">
+                          <a:noFill/>
+                        </a:ln>
+                      </wps:spPr>
+                      <wps:style>
+                        <a:lnRef idx="0">
+                          <a:scrgbClr r="0" g="0" b="0"/>
+                        </a:lnRef>
+                        <a:fillRef idx="0">
+                          <a:scrgbClr r="0" g="0" b="0"/>
+                        </a:fillRef>
+                        <a:effectRef idx="0">
+                          <a:scrgbClr r="0" g="0" b="0"/>
+                        </a:effectRef>
+                        <a:fontRef idx="minor"/>
+                      </wps:style>
+                      <wps:txbx>
+                        <w:txbxContent>
+                          <w:p>
+                            <w:pPr>
+                              <w:pStyle w:val="Ttulo"/>
+                              <w:jc w:val="right"/>
+                              <w:rPr>
+                                <w:rFonts w:ascii="Times New Roman" w:hAnsi="Times New Roman" w:cs="Times New Roman"/>
+                                <w:caps/>
+                                <w:color w:val="FFFFFF" w:themeColor="background1"/>
+                                <w:sz w:val="80"/>
+                                <w:szCs w:val="80"/>
+                              </w:rPr>
+                            </w:pPr>
+                            <w:sdt>
+                              <w:sdtPr>
+                                <w:alias w:val="Título"/>
+                                <w:id w:val="2036797934"/>
+                                <w:dataBinding w:prefixMappings="xmlns:ns0='http://schemas.openxmlformats.org/package/2006/metadata/core-properties' xmlns:ns1='http://purl.org/dc/elements/1.1/'" w:xpath="/ns0:coreProperties[1]/ns1:title[1]" w:storeItemID="{6C3C8BC8-F283-45AE-878A-BAB7291924A1}"/>
+                                <w:text/>
+                              </w:sdtPr>
+                              <w:sdtContent>
+                                <w:proofErr w:type="spellStart"/>
+                                <w:r>
+                                  <w:t>Clothes</w:t>
+                                </w:r>
+                                <w:proofErr w:type="spellEnd"/>
+                                <w:r>
+                                  <w:t xml:space="preserve"> Store</w:t>
+                                </w:r>
+                              </w:sdtContent>
+                            </w:sdt>
+                          </w:p>
+                          <w:p>
+                            <w:pPr>
+                              <w:pStyle w:val="Contenidodelmarco"/>
+                              <w:spacing w:before="240"/>
+                              <w:ind w:left="720"/>
+                              <w:jc w:val="right"/>
+                              <w:rPr>
+                                <w:color w:val="FFFFFF" w:themeColor="background1"/>
+                              </w:rPr>
+                            </w:pPr>
+                          </w:p>
+                          <w:p>
+                            <w:pPr>
+                              <w:pStyle w:val="Contenidodelmarco"/>
+                              <w:spacing w:before="240"/>
+                              <w:ind w:left="1008"/>
+                              <w:jc w:val="both"/>
+                              <w:rPr>
+                                <w:color w:val="FFFFFF" w:themeColor="background1"/>
+                              </w:rPr>
+                            </w:pPr>
+                            <w:sdt>
+                              <w:sdtPr>
+                                <w:alias w:val="Descripción breve"/>
+                                <w:id w:val="1733274837"/>
+                                <w:showingPlcHdr/>
+                                <w:dataBinding w:prefixMappings="xmlns:ns0='http://schemas.microsoft.com/office/2006/coverPageProps'" w:xpath="/ns0:CoverPageProperties[1]/ns0:Abstract[1]" w:storeItemID="{55AF091B-3C7A-41E3-B477-F2FDAA23CFDA}"/>
+                                <w:text/>
+                              </w:sdtPr>
+                              <w:sdtContent>
+                                <w:r>
+                                  <w:t xml:space="preserve">     </w:t>
+                                </w:r>
+                              </w:sdtContent>
+                            </w:sdt>
+                          </w:p>
+                        </w:txbxContent>
+                      </wps:txbx>
+                      <wps:bodyPr lIns="274320" tIns="914400" rIns="274320" anchor="ctr" upright="1">
+                        <a:noAutofit/>
+                      </wps:bodyPr>
+                    </wps:wsp>
+                  </a:graphicData>
+                </a:graphic>
+                <wp14:sizeRelH relativeFrom="page">
+                  <wp14:pctWidth>69000</wp14:pctWidth>
+                </wp14:sizeRelH>
+                <wp14:sizeRelV relativeFrom="page">
+                  <wp14:pctHeight>96000</wp14:pctHeight>
+                </wp14:sizeRelV>
+              </wp:anchor>
+            </w:drawing>
+          </mc:Choice>
+          <mc:Fallback>
+            <w:pict>
+              <v:rect w14:anchorId="13710E86" id="Rectángulo 16" o:spid="_x0000_s1027" style="position:absolute;margin-left:12.2pt;margin-top:15.8pt;width:430pt;height:771.15pt;z-index:2;visibility:visible;mso-wrap-style:square;mso-width-percent:690;mso-height-percent:960;mso-wrap-distance-left:0;mso-wrap-distance-top:0;mso-wrap-distance-right:.7pt;mso-wrap-distance-bottom:.15pt;mso-position-horizontal:absolute;mso-position-horizontal-relative:page;mso-position-vertical:absolute;mso-position-vertical-relative:page;mso-width-percent:690;mso-height-percent:960;mso-width-relative:page;mso-height-relative:page;v-text-anchor:middle" o:gfxdata="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" o:allowincell="f" fillcolor="#4472c4 [3204]" stroked="f" strokeweight="0">
+                <v:textbox inset="21.6pt,1in,21.6pt">
+                  <w:txbxContent>
+                    <w:p>
+                      <w:pPr>
+                        <w:pStyle w:val="Ttulo"/>
+                        <w:jc w:val="right"/>
+                        <w:rPr>
+                          <w:rFonts w:ascii="Times New Roman" w:hAnsi="Times New Roman" w:cs="Times New Roman"/>
+                          <w:caps/>
+                          <w:color w:val="FFFFFF" w:themeColor="background1"/>
+                          <w:sz w:val="80"/>
+                          <w:szCs w:val="80"/>
+                        </w:rPr>
+                      </w:pPr>
+                      <w:sdt>
+                        <w:sdtPr>
+                          <w:alias w:val="Título"/>
+                          <w:id w:val="2036797934"/>
+                          <w:dataBinding w:prefixMappings="xmlns:ns0='http://schemas.openxmlformats.org/package/2006/metadata/core-properties' xmlns:ns1='http://purl.org/dc/elements/1.1/'" w:xpath="/ns0:coreProperties[1]/ns1:title[1]" w:storeItemID="{6C3C8BC8-F283-45AE-878A-BAB7291924A1}"/>
+                          <w:text/>
+                        </w:sdtPr>
+                        <w:sdtContent>
+                          <w:proofErr w:type="spellStart"/>
+                          <w:r>
+                            <w:t>Clothes</w:t>
+                          </w:r>
+                          <w:proofErr w:type="spellEnd"/>
+                          <w:r>
+                            <w:t xml:space="preserve"> Store</w:t>
+                          </w:r>
+                        </w:sdtContent>
+                      </w:sdt>
+                    </w:p>
+                    <w:p>
+                      <w:pPr>
+                        <w:pStyle w:val="Contenidodelmarco"/>
+                        <w:spacing w:before="240"/>
+                        <w:ind w:left="720"/>
+                        <w:jc w:val="right"/>
+                        <w:rPr>
+                          <w:color w:val="FFFFFF" w:themeColor="background1"/>
+                        </w:rPr>
+                      </w:pPr>
+                    </w:p>
+                    <w:p>
+                      <w:pPr>
+                        <w:pStyle w:val="Contenidodelmarco"/>
+                        <w:spacing w:before="240"/>
+                        <w:ind w:left="1008"/>
+                        <w:jc w:val="both"/>
+                        <w:rPr>
+                          <w:color w:val="FFFFFF" w:themeColor="background1"/>
+                        </w:rPr>
+                      </w:pPr>
+                      <w:sdt>
+                        <w:sdtPr>
+                          <w:alias w:val="Descripción breve"/>
+                          <w:id w:val="1733274837"/>
+                          <w:showingPlcHdr/>
+                          <w:dataBinding w:prefixMappings="xmlns:ns0='http://schemas.microsoft.com/office/2006/coverPageProps'" w:xpath="/ns0:CoverPageProperties[1]/ns0:Abstract[1]" w:storeItemID="{55AF091B-3C7A-41E3-B477-F2FDAA23CFDA}"/>
+                          <w:text/>
+                        </w:sdtPr>
+                        <w:sdtContent>
+                          <w:r>
+                            <w:t xml:space="preserve">     </w:t>
+                          </w:r>
+                        </w:sdtContent>
+                      </w:sdt>
+                    </w:p>
+                  </w:txbxContent>
+                </v:textbox>
+                <w10:wrap anchorx="page" anchory="page"/>
+              </v:rect>
+            </w:pict>
+          </mc:Fallback>
+        </mc:AlternateContent>
+      </w:r>
+      <w:r>
+        <w:rPr>
+          <w:noProof/>
+        </w:rPr>
+        <mc:AlternateContent>
+          <mc:Choice Requires="wps">
+            <w:drawing>
+              <wp:anchor distT="0" distB="1905" distL="0" distR="5080" simplePos="0" relativeHeight="4" behindDoc="0" locked="0" layoutInCell="0" allowOverlap="1" wp14:anchorId="7346F3CF">
+                <wp:simplePos x="0" y="0"/>
+                <wp:positionH relativeFrom="page">
+                  <wp:posOffset>5673725</wp:posOffset>
+                </wp:positionH>
+                <wp:positionV relativeFrom="page">
+                  <wp:align>center</wp:align>
+                </wp:positionV>
+                <wp:extent cx="1898650" cy="9793605"/>
+                <wp:effectExtent l="0" t="635" r="0" b="0"/>
+                <wp:wrapNone/>
+                <wp:docPr id="5" name="Rectángulo 85"/>
+                <wp:cNvGraphicFramePr/>
+                <a:graphic xmlns:a="http://schemas.openxmlformats.org/drawingml/2006/main">
+                  <a:graphicData uri="http://schemas.microsoft.com/office/word/2010/wordprocessingShape">
+                    <wps:wsp>
+                      <wps:cNvSpPr/>
+                      <wps:spPr>
+                        <a:xfrm>
+                          <a:off x="0" y="0"/>
+                          <a:ext cx="1898640" cy="9793440"/>
+                        </a:xfrm>
+                        <a:prstGeom prst="rect">
+                          <a:avLst/>
+                        </a:prstGeom>
+                        <a:solidFill>
+                          <a:schemeClr val="tx2"/>
+                        </a:solidFill>
+                        <a:ln>
+                          <a:noFill/>
+                        </a:ln>
+                      </wps:spPr>
+                      <wps:style>
+                        <a:lnRef idx="2">
+                          <a:schemeClr val="accent1">
+                            <a:shade val="50000"/>
+                          </a:schemeClr>
+                        </a:lnRef>
+                        <a:fillRef idx="1">
+                          <a:schemeClr val="accent1"/>
+                        </a:fillRef>
+                        <a:effectRef idx="0">
+                          <a:schemeClr val="accent1"/>
+                        </a:effectRef>
+                        <a:fontRef idx="minor"/>
+                      </wps:style>
+                      <wps:txbx>
+                        <w:txbxContent>
+                          <w:p>
+                            <w:pPr>
+                              <w:pStyle w:val="Subttulo"/>
+                              <w:rPr>
+                                <w:rFonts w:cstheme="minorBidi"/>
+                                <w:color w:val="FFFFFF" w:themeColor="background1"/>
+                              </w:rPr>
+                            </w:pPr>
+                            <w:sdt>
+                              <w:sdtPr>
+                                <w:alias w:val="Subtítulo"/>
+                                <w:id w:val="1034278490"/>
+                                <w:dataBinding w:prefixMappings="xmlns:ns0='http://schemas.openxmlformats.org/package/2006/metadata/core-properties' xmlns:ns1='http://purl.org/dc/elements/1.1/'" w:xpath="/ns0:coreProperties[1]/ns1:subject[1]" w:storeItemID="{6C3C8BC8-F283-45AE-878A-BAB7291924A1}"/>
+                                <w:text/>
+                              </w:sdtPr>
+                              <w:sdtContent>
+                                <w:r>
+                                  <w:t>Sistema gestor para una Tienda de Ropa.</w:t>
+                                </w:r>
+                              </w:sdtContent>
+                            </w:sdt>
+                          </w:p>
+                        </w:txbxContent>
+                      </wps:txbx>
+                      <wps:bodyPr lIns="182880" rIns="182880" anchor="ctr">
+                        <a:prstTxWarp prst="textNoShape">
+                          <a:avLst/>
+                        </a:prstTxWarp>
+                        <a:noAutofit/>
+                      </wps:bodyPr>
+                    </wps:wsp>
+                  </a:graphicData>
+                </a:graphic>
+                <wp14:sizeRelH relativeFrom="page">
+                  <wp14:pctWidth>24000</wp14:pctWidth>
+                </wp14:sizeRelH>
+                <wp14:sizeRelV relativeFrom="page">
+                  <wp14:pctHeight>96000</wp14:pctHeight>
+                </wp14:sizeRelV>
+              </wp:anchor>
+            </w:drawing>
+          </mc:Choice>
+          <mc:Fallback>
+            <w:pict>
+              <v:rect w14:anchorId="7346F3CF" id="Rectángulo 85" o:spid="_x0000_s1028" style="position:absolute;margin-left:446.75pt;margin-top:0;width:149.5pt;height:771.15pt;z-index:4;visibility:visible;mso-wrap-style:square;mso-width-percent:240;mso-height-percent:960;mso-wrap-distance-left:0;mso-wrap-distance-top:0;mso-wrap-distance-right:.4pt;mso-wrap-distance-bottom:.15pt;mso-position-horizontal:absolute;mso-position-horizontal-relative:page;mso-position-vertical:center;mso-position-vertical-relative:page;mso-width-percent:240;mso-height-percent:960;mso-width-relative:page;mso-height-relative:page;v-text-anchor:middle" o:gfxdata="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" o:allowincell="f" fillcolor="#44546a [3215]" stroked="f" strokeweight="1pt">
+                <v:textbox inset="14.4pt,,14.4pt">
+                  <w:txbxContent>
+                    <w:p>
+                      <w:pPr>
+                        <w:pStyle w:val="Subttulo"/>
+                        <w:rPr>
+                          <w:rFonts w:cstheme="minorBidi"/>
+                          <w:color w:val="FFFFFF" w:themeColor="background1"/>
+                        </w:rPr>
+                      </w:pPr>
+                      <w:sdt>
+                        <w:sdtPr>
+                          <w:alias w:val="Subtítulo"/>
+                          <w:id w:val="1034278490"/>
+                          <w:dataBinding w:prefixMappings="xmlns:ns0='http://schemas.openxmlformats.org/package/2006/metadata/core-properties' xmlns:ns1='http://purl.org/dc/elements/1.1/'" w:xpath="/ns0:coreProperties[1]/ns1:subject[1]" w:storeItemID="{6C3C8BC8-F283-45AE-878A-BAB7291924A1}"/>
+                          <w:text/>
+                        </w:sdtPr>
+                        <w:sdtContent>
+                          <w:r>
+                            <w:t>Sistema gestor para una Tienda de Ropa.</w:t>
+                          </w:r>
+                        </w:sdtContent>
+                      </w:sdt>
+                    </w:p>
+                  </w:txbxContent>
+                </v:textbox>
+                <w10:wrap anchorx="page" anchory="page"/>
+              </v:rect>
+            </w:pict>
+          </mc:Fallback>
+        </mc:AlternateContent>
+      </w:r>
+    </w:p>
+    <w:p/>
+    <w:p>
+      <w:pPr>
         <w:rPr>
           <w:rFonts w:ascii="Times New Roman" w:hAnsi="Times New Roman" w:cs="Times New Roman"/>
         </w:rPr>
-      </w:sdtEndPr>
-      <w:sdtContent>
-        <w:p>
-          <w:r>
-            <w:rPr>
-              <w:noProof/>
-            </w:rPr>
-            <mc:AlternateContent>
-              <mc:Choice Requires="wps">
-                <w:drawing>
-                  <wp:anchor distT="0" distB="0" distL="114300" distR="114300" simplePos="0" relativeHeight="251662336" behindDoc="0" locked="0" layoutInCell="1" allowOverlap="1" wp14:anchorId="426C2E0F" wp14:editId="42D499F0">
-                    <wp:simplePos x="0" y="0"/>
-                    <mc:AlternateContent>
-                      <mc:Choice Requires="wp14">
-                        <wp:positionH relativeFrom="page">
-                          <wp14:pctPosHOffset>2000</wp14:pctPosHOffset>
-                        </wp:positionH>
-                      </mc:Choice>
-                      <mc:Fallback>
-                        <wp:positionH relativeFrom="page">
-                          <wp:posOffset>154940</wp:posOffset>
-                        </wp:positionH>
-                      </mc:Fallback>
-                    </mc:AlternateContent>
-                    <mc:AlternateContent>
-                      <mc:Choice Requires="wp14">
-                        <wp:positionV relativeFrom="page">
-                          <wp14:pctPosVOffset>2000</wp14:pctPosVOffset>
-                        </wp:positionV>
-                      </mc:Choice>
-                      <mc:Fallback>
-                        <wp:positionV relativeFrom="page">
-                          <wp:posOffset>200660</wp:posOffset>
-                        </wp:positionV>
-                      </mc:Fallback>
-                    </mc:AlternateContent>
-                    <wp:extent cx="5363210" cy="9653270"/>
-                    <wp:effectExtent l="0" t="0" r="8890" b="2540"/>
-                    <wp:wrapNone/>
-                    <wp:docPr id="471" name="Rectángulo 16"/>
-                    <wp:cNvGraphicFramePr>
-                      <a:graphicFrameLocks xmlns:a="http://schemas.openxmlformats.org/drawingml/2006/main"/>
-                    </wp:cNvGraphicFramePr>
-                    <a:graphic xmlns:a="http://schemas.openxmlformats.org/drawingml/2006/main">
-                      <a:graphicData uri="http://schemas.microsoft.com/office/word/2010/wordprocessingShape">
-                        <wps:wsp>
-                          <wps:cNvSpPr>
-                            <a:spLocks/>
-                          </wps:cNvSpPr>
-                          <wps:spPr bwMode="auto">
-                            <a:xfrm>
-                              <a:off x="0" y="0"/>
-                              <a:ext cx="5363210" cy="9653270"/>
-                            </a:xfrm>
-                            <a:prstGeom prst="rect">
-                              <a:avLst/>
-                            </a:prstGeom>
-                            <a:solidFill>
-                              <a:schemeClr val="accent1"/>
-                            </a:solidFill>
-                            <a:ln>
-                              <a:noFill/>
-                            </a:ln>
-                          </wps:spPr>
-                          <wps:txbx>
-                            <w:txbxContent>
-                              <w:sdt>
-                                <w:sdtPr>
-                                  <w:rPr>
-                                    <w:rFonts w:ascii="Times New Roman" w:hAnsi="Times New Roman" w:cs="Times New Roman"/>
-                                    <w:caps/>
-                                    <w:color w:val="FFFFFF" w:themeColor="background1"/>
-                                    <w:sz w:val="80"/>
-                                    <w:szCs w:val="80"/>
-                                  </w:rPr>
-                                  <w:alias w:val="Título"/>
-                                  <w:id w:val="-1275550102"/>
-                                  <w:dataBinding w:prefixMappings="xmlns:ns0='http://schemas.openxmlformats.org/package/2006/metadata/core-properties' xmlns:ns1='http://purl.org/dc/elements/1.1/'" w:xpath="/ns0:coreProperties[1]/ns1:title[1]" w:storeItemID="{6C3C8BC8-F283-45AE-878A-BAB7291924A1}"/>
-                                  <w:text/>
-                                </w:sdtPr>
-                                <w:sdtContent>
-                                  <w:p>
-                                    <w:pPr>
-                                      <w:pStyle w:val="Ttulo"/>
-                                      <w:jc w:val="right"/>
-                                      <w:rPr>
-                                        <w:rFonts w:ascii="Times New Roman" w:hAnsi="Times New Roman" w:cs="Times New Roman"/>
-                                        <w:caps/>
-                                        <w:color w:val="FFFFFF" w:themeColor="background1"/>
-                                        <w:sz w:val="80"/>
-                                        <w:szCs w:val="80"/>
-                                      </w:rPr>
-                                    </w:pPr>
-                                    <w:r>
-                                      <w:rPr>
-                                        <w:rFonts w:ascii="Times New Roman" w:hAnsi="Times New Roman" w:cs="Times New Roman"/>
-                                        <w:caps/>
-                                        <w:color w:val="FFFFFF" w:themeColor="background1"/>
-                                        <w:sz w:val="80"/>
-                                        <w:szCs w:val="80"/>
-                                      </w:rPr>
-                                      <w:t>Clothes Store</w:t>
-                                    </w:r>
-                                  </w:p>
-                                </w:sdtContent>
-                              </w:sdt>
-                              <w:p>
-                                <w:pPr>
-                                  <w:spacing w:before="240"/>
-                                  <w:ind w:left="720"/>
-                                  <w:jc w:val="right"/>
-                                  <w:rPr>
-                                    <w:color w:val="FFFFFF" w:themeColor="background1"/>
-                                  </w:rPr>
-                                </w:pPr>
-                              </w:p>
-                              <w:sdt>
-                                <w:sdtPr>
-                                  <w:rPr>
-                                    <w:color w:val="FFFFFF" w:themeColor="background1"/>
-                                    <w:sz w:val="21"/>
-                                    <w:szCs w:val="21"/>
-                                  </w:rPr>
-                                  <w:alias w:val="Descripción breve"/>
-                                  <w:id w:val="-1812170092"/>
-                                  <w:dataBinding w:prefixMappings="xmlns:ns0='http://schemas.microsoft.com/office/2006/coverPageProps'" w:xpath="/ns0:CoverPageProperties[1]/ns0:Abstract[1]" w:storeItemID="{55AF091B-3C7A-41E3-B477-F2FDAA23CFDA}"/>
-                                  <w:text/>
-                                </w:sdtPr>
-                                <w:sdtContent>
-                                  <w:p>
-                                    <w:pPr>
-                                      <w:spacing w:before="240"/>
-                                      <w:ind w:left="1008"/>
-                                      <w:jc w:val="both"/>
-                                      <w:rPr>
-                                        <w:color w:val="FFFFFF" w:themeColor="background1"/>
-                                      </w:rPr>
-                                    </w:pPr>
-                                    <w:r>
-                                      <w:rPr>
-                                        <w:color w:val="FFFFFF" w:themeColor="background1"/>
-                                        <w:sz w:val="21"/>
-                                        <w:szCs w:val="21"/>
-                                      </w:rPr>
-                                      <w:t>P</w:t>
-                                    </w:r>
-                                    <w:r>
-                                      <w:rPr>
-                                        <w:color w:val="FFFFFF" w:themeColor="background1"/>
-                                        <w:sz w:val="21"/>
-                                        <w:szCs w:val="21"/>
-                                      </w:rPr>
-                                      <w:t>roporciona herramientas y funcionalidades que simplifican la administración</w:t>
-                                    </w:r>
-                                    <w:r>
-                                      <w:rPr>
-                                        <w:color w:val="FFFFFF" w:themeColor="background1"/>
-                                        <w:sz w:val="21"/>
-                                        <w:szCs w:val="21"/>
-                                      </w:rPr>
-                                      <w:t xml:space="preserve"> y organización</w:t>
-                                    </w:r>
-                                    <w:r>
-                                      <w:rPr>
-                                        <w:color w:val="FFFFFF" w:themeColor="background1"/>
-                                        <w:sz w:val="21"/>
-                                        <w:szCs w:val="21"/>
-                                      </w:rPr>
-                                      <w:t xml:space="preserve"> de la tienda, mejoran la eficiencia operativa y brindan una visión más clara de los aspectos clave del negocio, lo que puede resultar en una mejor experiencia </w:t>
-                                    </w:r>
-                                    <w:r>
-                                      <w:rPr>
-                                        <w:color w:val="FFFFFF" w:themeColor="background1"/>
-                                        <w:sz w:val="21"/>
-                                        <w:szCs w:val="21"/>
-                                      </w:rPr>
-                                      <w:t xml:space="preserve">de administración </w:t>
-                                    </w:r>
-                                    <w:r>
-                                      <w:rPr>
-                                        <w:color w:val="FFFFFF" w:themeColor="background1"/>
-                                        <w:sz w:val="21"/>
-                                        <w:szCs w:val="21"/>
-                                      </w:rPr>
-                                      <w:t xml:space="preserve">y un mejor rendimiento general de la tienda. </w:t>
-                                    </w:r>
-                                  </w:p>
-                                </w:sdtContent>
-                              </w:sdt>
-                            </w:txbxContent>
-                          </wps:txbx>
-                          <wps:bodyPr rot="0" vert="horz" wrap="square" lIns="274320" tIns="914400" rIns="274320" bIns="45720" anchor="ctr" anchorCtr="0" upright="1">
-                            <a:noAutofit/>
-                          </wps:bodyPr>
-                        </wps:wsp>
-                      </a:graphicData>
-                    </a:graphic>
-                    <wp14:sizeRelH relativeFrom="page">
-                      <wp14:pctWidth>69000</wp14:pctWidth>
-                    </wp14:sizeRelH>
-                    <wp14:sizeRelV relativeFrom="page">
-                      <wp14:pctHeight>96000</wp14:pctHeight>
-                    </wp14:sizeRelV>
-                  </wp:anchor>
-                </w:drawing>
-              </mc:Choice>
-              <mc:Fallback>
-                <w:pict>
-                  <v:rect w14:anchorId="426C2E0F" id="Rectángulo 16" o:spid="_x0000_s1027" style="position:absolute;margin-left:0;margin-top:0;width:422.3pt;height:760.1pt;z-index:251662336;visibility:visible;mso-wrap-style:square;mso-width-percent:690;mso-height-percent:960;mso-left-percent:20;mso-top-percent:20;mso-wrap-distance-left:9pt;mso-wrap-distance-top:0;mso-wrap-distance-right:9pt;mso-wrap-distance-bottom:0;mso-position-horizontal-relative:page;mso-position-vertical-relative:page;mso-width-percent:690;mso-height-percent:960;mso-left-percent:20;mso-top-percent:20;mso-width-relative:page;mso-height-relative:page;v-text-anchor:middle" o:gfxdata="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" fillcolor="#4472c4 [3204]" stroked="f">
-                    <v:textbox inset="21.6pt,1in,21.6pt">
-                      <w:txbxContent>
-                        <w:sdt>
-                          <w:sdtPr>
-                            <w:rPr>
-                              <w:rFonts w:ascii="Times New Roman" w:hAnsi="Times New Roman" w:cs="Times New Roman"/>
-                              <w:caps/>
-                              <w:color w:val="FFFFFF" w:themeColor="background1"/>
-                              <w:sz w:val="80"/>
-                              <w:szCs w:val="80"/>
-                            </w:rPr>
-                            <w:alias w:val="Título"/>
-                            <w:id w:val="-1275550102"/>
-                            <w:dataBinding w:prefixMappings="xmlns:ns0='http://schemas.openxmlformats.org/package/2006/metadata/core-properties' xmlns:ns1='http://purl.org/dc/elements/1.1/'" w:xpath="/ns0:coreProperties[1]/ns1:title[1]" w:storeItemID="{6C3C8BC8-F283-45AE-878A-BAB7291924A1}"/>
-                            <w:text/>
-                          </w:sdtPr>
-                          <w:sdtContent>
-                            <w:p>
-                              <w:pPr>
-                                <w:pStyle w:val="Ttulo"/>
-                                <w:jc w:val="right"/>
-                                <w:rPr>
-                                  <w:rFonts w:ascii="Times New Roman" w:hAnsi="Times New Roman" w:cs="Times New Roman"/>
-                                  <w:caps/>
-                                  <w:color w:val="FFFFFF" w:themeColor="background1"/>
-                                  <w:sz w:val="80"/>
-                                  <w:szCs w:val="80"/>
-                                </w:rPr>
-                              </w:pPr>
-                              <w:r>
-                                <w:rPr>
-                                  <w:rFonts w:ascii="Times New Roman" w:hAnsi="Times New Roman" w:cs="Times New Roman"/>
-                                  <w:caps/>
-                                  <w:color w:val="FFFFFF" w:themeColor="background1"/>
-                                  <w:sz w:val="80"/>
-                                  <w:szCs w:val="80"/>
-                                </w:rPr>
-                                <w:t>Clothes Store</w:t>
-                              </w:r>
-                            </w:p>
-                          </w:sdtContent>
-                        </w:sdt>
-                        <w:p>
-                          <w:pPr>
-                            <w:spacing w:before="240"/>
-                            <w:ind w:left="720"/>
-                            <w:jc w:val="right"/>
-                            <w:rPr>
-                              <w:color w:val="FFFFFF" w:themeColor="background1"/>
-                            </w:rPr>
-                          </w:pPr>
-                        </w:p>
-                        <w:sdt>
-                          <w:sdtPr>
-                            <w:rPr>
-                              <w:color w:val="FFFFFF" w:themeColor="background1"/>
-                              <w:sz w:val="21"/>
-                              <w:szCs w:val="21"/>
-                            </w:rPr>
-                            <w:alias w:val="Descripción breve"/>
-                            <w:id w:val="-1812170092"/>
-                            <w:dataBinding w:prefixMappings="xmlns:ns0='http://schemas.microsoft.com/office/2006/coverPageProps'" w:xpath="/ns0:CoverPageProperties[1]/ns0:Abstract[1]" w:storeItemID="{55AF091B-3C7A-41E3-B477-F2FDAA23CFDA}"/>
-                            <w:text/>
-                          </w:sdtPr>
-                          <w:sdtContent>
-                            <w:p>
-                              <w:pPr>
-                                <w:spacing w:before="240"/>
-                                <w:ind w:left="1008"/>
-                                <w:jc w:val="both"/>
-                                <w:rPr>
-                                  <w:color w:val="FFFFFF" w:themeColor="background1"/>
-                                </w:rPr>
-                              </w:pPr>
-                              <w:r>
-                                <w:rPr>
-                                  <w:color w:val="FFFFFF" w:themeColor="background1"/>
-                                  <w:sz w:val="21"/>
-                                  <w:szCs w:val="21"/>
-                                </w:rPr>
-                                <w:t>P</w:t>
-                              </w:r>
-                              <w:r>
-                                <w:rPr>
-                                  <w:color w:val="FFFFFF" w:themeColor="background1"/>
-                                  <w:sz w:val="21"/>
-                                  <w:szCs w:val="21"/>
-                                </w:rPr>
-                                <w:t>roporciona herramientas y funcionalidades que simplifican la administración</w:t>
-                              </w:r>
-                              <w:r>
-                                <w:rPr>
-                                  <w:color w:val="FFFFFF" w:themeColor="background1"/>
-                                  <w:sz w:val="21"/>
-                                  <w:szCs w:val="21"/>
-                                </w:rPr>
-                                <w:t xml:space="preserve"> y organización</w:t>
-                              </w:r>
-                              <w:r>
-                                <w:rPr>
-                                  <w:color w:val="FFFFFF" w:themeColor="background1"/>
-                                  <w:sz w:val="21"/>
-                                  <w:szCs w:val="21"/>
-                                </w:rPr>
-                                <w:t xml:space="preserve"> de la tienda, mejoran la eficiencia operativa y brindan una visión más clara de los aspectos clave del negocio, lo que puede resultar en una mejor experiencia </w:t>
-                              </w:r>
-                              <w:r>
-                                <w:rPr>
-                                  <w:color w:val="FFFFFF" w:themeColor="background1"/>
-                                  <w:sz w:val="21"/>
-                                  <w:szCs w:val="21"/>
-                                </w:rPr>
-                                <w:t xml:space="preserve">de administración </w:t>
-                              </w:r>
-                              <w:r>
-                                <w:rPr>
-                                  <w:color w:val="FFFFFF" w:themeColor="background1"/>
-                                  <w:sz w:val="21"/>
-                                  <w:szCs w:val="21"/>
-                                </w:rPr>
-                                <w:t xml:space="preserve">y un mejor rendimiento general de la tienda. </w:t>
-                              </w:r>
-                            </w:p>
-                          </w:sdtContent>
-                        </w:sdt>
-                      </w:txbxContent>
-                    </v:textbox>
-                    <w10:wrap anchorx="page" anchory="page"/>
-                  </v:rect>
-                </w:pict>
-              </mc:Fallback>
-            </mc:AlternateContent>
-          </w:r>
-          <w:r>
-            <w:rPr>
-              <w:noProof/>
-            </w:rPr>
-            <mc:AlternateContent>
-              <mc:Choice Requires="wps">
-                <w:drawing>
-                  <wp:anchor distT="0" distB="0" distL="114300" distR="114300" simplePos="0" relativeHeight="251663360" behindDoc="0" locked="0" layoutInCell="1" allowOverlap="1" wp14:anchorId="0219739D" wp14:editId="25750050">
-                    <wp:simplePos x="0" y="0"/>
-                    <mc:AlternateContent>
-                      <mc:Choice Requires="wp14">
-                        <wp:positionH relativeFrom="page">
-                          <wp14:pctPosHOffset>73000</wp14:pctPosHOffset>
-                        </wp:positionH>
-                      </mc:Choice>
-                      <mc:Fallback>
-                        <wp:positionH relativeFrom="page">
-                          <wp:posOffset>5673725</wp:posOffset>
-                        </wp:positionH>
-                      </mc:Fallback>
-                    </mc:AlternateContent>
-                    <wp:positionV relativeFrom="page">
-                      <wp:align>center</wp:align>
-                    </wp:positionV>
-                    <wp:extent cx="1880870" cy="9655810"/>
-                    <wp:effectExtent l="0" t="0" r="5080" b="2540"/>
-                    <wp:wrapNone/>
-                    <wp:docPr id="472" name="Rectángulo 85"/>
-                    <wp:cNvGraphicFramePr>
-                      <a:graphicFrameLocks xmlns:a="http://schemas.openxmlformats.org/drawingml/2006/main"/>
-                    </wp:cNvGraphicFramePr>
-                    <a:graphic xmlns:a="http://schemas.openxmlformats.org/drawingml/2006/main">
-                      <a:graphicData uri="http://schemas.microsoft.com/office/word/2010/wordprocessingShape">
-                        <wps:wsp>
-                          <wps:cNvSpPr>
-                            <a:spLocks/>
-                          </wps:cNvSpPr>
-                          <wps:spPr>
-                            <a:xfrm>
-                              <a:off x="0" y="0"/>
-                              <a:ext cx="1880870" cy="9655810"/>
-                            </a:xfrm>
-                            <a:prstGeom prst="rect">
-                              <a:avLst/>
-                            </a:prstGeom>
-                            <a:solidFill>
-                              <a:schemeClr val="tx2"/>
-                            </a:solidFill>
-                            <a:ln>
-                              <a:noFill/>
-                            </a:ln>
-                          </wps:spPr>
-                          <wps:style>
-                            <a:lnRef idx="2">
-                              <a:schemeClr val="accent1">
-                                <a:shade val="50000"/>
-                              </a:schemeClr>
-                            </a:lnRef>
-                            <a:fillRef idx="1">
-                              <a:schemeClr val="accent1"/>
-                            </a:fillRef>
-                            <a:effectRef idx="0">
-                              <a:schemeClr val="accent1"/>
-                            </a:effectRef>
-                            <a:fontRef idx="minor">
-                              <a:schemeClr val="lt1"/>
-                            </a:fontRef>
-                          </wps:style>
-                          <wps:txbx>
-                            <w:txbxContent>
-                              <w:sdt>
-                                <w:sdtPr>
-                                  <w:rPr>
-                                    <w:rFonts w:cstheme="minorBidi"/>
-                                    <w:color w:val="FFFFFF" w:themeColor="background1"/>
-                                  </w:rPr>
-                                  <w:alias w:val="Subtítulo"/>
-                                  <w:id w:val="-505288762"/>
-                                  <w:dataBinding w:prefixMappings="xmlns:ns0='http://schemas.openxmlformats.org/package/2006/metadata/core-properties' xmlns:ns1='http://purl.org/dc/elements/1.1/'" w:xpath="/ns0:coreProperties[1]/ns1:subject[1]" w:storeItemID="{6C3C8BC8-F283-45AE-878A-BAB7291924A1}"/>
-                                  <w:text/>
-                                </w:sdtPr>
-                                <w:sdtContent>
-                                  <w:p>
-                                    <w:pPr>
-                                      <w:pStyle w:val="Subttulo"/>
-                                      <w:rPr>
-                                        <w:rFonts w:cstheme="minorBidi"/>
-                                        <w:color w:val="FFFFFF" w:themeColor="background1"/>
-                                      </w:rPr>
-                                    </w:pPr>
-                                    <w:r>
-                                      <w:rPr>
-                                        <w:rFonts w:cstheme="minorBidi"/>
-                                        <w:color w:val="FFFFFF" w:themeColor="background1"/>
-                                      </w:rPr>
-                                      <w:t>Sistema gestor para una Tienda de Ropa.</w:t>
-                                    </w:r>
-                                  </w:p>
-                                </w:sdtContent>
-                              </w:sdt>
-                            </w:txbxContent>
-                          </wps:txbx>
-                          <wps:bodyPr rot="0" spcFirstLastPara="0" vertOverflow="overflow" horzOverflow="overflow" vert="horz" wrap="square" lIns="182880" tIns="45720" rIns="182880" bIns="45720" numCol="1" spcCol="0" rtlCol="0" fromWordArt="0" anchor="ctr" anchorCtr="0" forceAA="0" compatLnSpc="1">
-                            <a:prstTxWarp prst="textNoShape">
-                              <a:avLst/>
-                            </a:prstTxWarp>
-                            <a:noAutofit/>
-                          </wps:bodyPr>
-                        </wps:wsp>
-                      </a:graphicData>
-                    </a:graphic>
-                    <wp14:sizeRelH relativeFrom="page">
-                      <wp14:pctWidth>24200</wp14:pctWidth>
-                    </wp14:sizeRelH>
-                    <wp14:sizeRelV relativeFrom="page">
-                      <wp14:pctHeight>96000</wp14:pctHeight>
-                    </wp14:sizeRelV>
-                  </wp:anchor>
-                </w:drawing>
-              </mc:Choice>
-              <mc:Fallback>
-                <w:pict>
-                  <v:rect w14:anchorId="0219739D" id="Rectángulo 85" o:spid="_x0000_s1028" style="position:absolute;margin-left:0;margin-top:0;width:148.1pt;height:760.3pt;z-index:251663360;visibility:visible;mso-wrap-style:square;mso-width-percent:242;mso-height-percent:960;mso-left-percent:730;mso-wrap-distance-left:9pt;mso-wrap-distance-top:0;mso-wrap-distance-right:9pt;mso-wrap-distance-bottom:0;mso-position-horizontal-relative:page;mso-position-vertical:center;mso-position-vertical-relative:page;mso-width-percent:242;mso-height-percent:960;mso-left-percent:730;mso-width-relative:page;mso-height-relative:page;v-text-anchor:middle" o:gfxdata="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" fillcolor="#44546a [3215]" stroked="f" strokeweight="1pt">
-                    <v:textbox inset="14.4pt,,14.4pt">
-                      <w:txbxContent>
-                        <w:sdt>
-                          <w:sdtPr>
-                            <w:rPr>
-                              <w:rFonts w:cstheme="minorBidi"/>
-                              <w:color w:val="FFFFFF" w:themeColor="background1"/>
-                            </w:rPr>
-                            <w:alias w:val="Subtítulo"/>
-                            <w:id w:val="-505288762"/>
-                            <w:dataBinding w:prefixMappings="xmlns:ns0='http://schemas.openxmlformats.org/package/2006/metadata/core-properties' xmlns:ns1='http://purl.org/dc/elements/1.1/'" w:xpath="/ns0:coreProperties[1]/ns1:subject[1]" w:storeItemID="{6C3C8BC8-F283-45AE-878A-BAB7291924A1}"/>
-                            <w:text/>
-                          </w:sdtPr>
-                          <w:sdtContent>
-                            <w:p>
-                              <w:pPr>
-                                <w:pStyle w:val="Subttulo"/>
-                                <w:rPr>
-                                  <w:rFonts w:cstheme="minorBidi"/>
-                                  <w:color w:val="FFFFFF" w:themeColor="background1"/>
-                                </w:rPr>
-                              </w:pPr>
-                              <w:r>
-                                <w:rPr>
-                                  <w:rFonts w:cstheme="minorBidi"/>
-                                  <w:color w:val="FFFFFF" w:themeColor="background1"/>
-                                </w:rPr>
-                                <w:t>Sistema gestor para una Tienda de Ropa.</w:t>
-                              </w:r>
-                            </w:p>
-                          </w:sdtContent>
-                        </w:sdt>
-                      </w:txbxContent>
-                    </v:textbox>
-                    <w10:wrap anchorx="page" anchory="page"/>
-                  </v:rect>
-                </w:pict>
-              </mc:Fallback>
-            </mc:AlternateContent>
-          </w:r>
-        </w:p>
-        <w:p/>
-        <w:p>
-          <w:pPr>
-            <w:rPr>
-              <w:rFonts w:ascii="Times New Roman" w:hAnsi="Times New Roman" w:cs="Times New Roman"/>
-            </w:rPr>
-          </w:pPr>
-          <w:r>
-            <w:rPr>
-              <w:noProof/>
-            </w:rPr>
-            <mc:AlternateContent>
-              <mc:Choice Requires="wps">
-                <w:drawing>
-                  <wp:anchor distT="45720" distB="45720" distL="114300" distR="114300" simplePos="0" relativeHeight="251681792" behindDoc="0" locked="0" layoutInCell="1" allowOverlap="1" wp14:anchorId="3277CE93" wp14:editId="47ED4CF4">
-                    <wp:simplePos x="0" y="0"/>
-                    <wp:positionH relativeFrom="margin">
-                      <wp:posOffset>532705</wp:posOffset>
-                    </wp:positionH>
-                    <wp:positionV relativeFrom="paragraph">
-                      <wp:posOffset>381635</wp:posOffset>
-                    </wp:positionV>
-                    <wp:extent cx="3536315" cy="1404620"/>
-                    <wp:effectExtent l="0" t="0" r="0" b="6350"/>
-                    <wp:wrapSquare wrapText="bothSides"/>
-                    <wp:docPr id="217" name="Cuadro de texto 2"/>
-                    <wp:cNvGraphicFramePr>
-                      <a:graphicFrameLocks xmlns:a="http://schemas.openxmlformats.org/drawingml/2006/main"/>
-                    </wp:cNvGraphicFramePr>
-                    <a:graphic xmlns:a="http://schemas.openxmlformats.org/drawingml/2006/main">
-                      <a:graphicData uri="http://schemas.microsoft.com/office/word/2010/wordprocessingShape">
-                        <wps:wsp>
-                          <wps:cNvSpPr txBox="1">
-                            <a:spLocks noChangeArrowheads="1"/>
-                          </wps:cNvSpPr>
-                          <wps:spPr bwMode="auto">
-                            <a:xfrm>
-                              <a:off x="0" y="0"/>
-                              <a:ext cx="3536315" cy="1404620"/>
-                            </a:xfrm>
-                            <a:prstGeom prst="rect">
-                              <a:avLst/>
-                            </a:prstGeom>
-                            <a:noFill/>
-                            <a:ln w="9525">
-                              <a:noFill/>
-                              <a:miter lim="800000"/>
-                              <a:headEnd/>
-                              <a:tailEnd/>
-                            </a:ln>
-                          </wps:spPr>
-                          <wps:txbx>
-                            <w:txbxContent>
-                              <w:p>
-                                <w:pPr>
-                                  <w:rPr>
-                                    <w:color w:val="FFFFFF" w:themeColor="background1"/>
-                                    <w:sz w:val="32"/>
-                                    <w:szCs w:val="32"/>
-                                  </w:rPr>
-                                </w:pPr>
-                                <w:r>
-                                  <w:rPr>
-                                    <w:color w:val="FFFFFF" w:themeColor="background1"/>
-                                    <w:sz w:val="32"/>
-                                    <w:szCs w:val="32"/>
-                                  </w:rPr>
-                                  <w:t xml:space="preserve">Centro Educativo Técnico Laboral </w:t>
-                                </w:r>
-                                <w:proofErr w:type="spellStart"/>
-                                <w:r>
-                                  <w:rPr>
-                                    <w:color w:val="FFFFFF" w:themeColor="background1"/>
-                                    <w:sz w:val="32"/>
-                                    <w:szCs w:val="32"/>
-                                  </w:rPr>
-                                  <w:t>Kinal</w:t>
-                                </w:r>
-                                <w:proofErr w:type="spellEnd"/>
-                              </w:p>
-                            </w:txbxContent>
-                          </wps:txbx>
-                          <wps:bodyPr rot="0" vert="horz" wrap="square" lIns="91440" tIns="45720" rIns="91440" bIns="45720" anchor="t" anchorCtr="0">
-                            <a:spAutoFit/>
-                          </wps:bodyPr>
-                        </wps:wsp>
-                      </a:graphicData>
-                    </a:graphic>
-                    <wp14:sizeRelH relativeFrom="margin">
-                      <wp14:pctWidth>0</wp14:pctWidth>
-                    </wp14:sizeRelH>
-                    <wp14:sizeRelV relativeFrom="margin">
-                      <wp14:pctHeight>20000</wp14:pctHeight>
-                    </wp14:sizeRelV>
-                  </wp:anchor>
-                </w:drawing>
-              </mc:Choice>
-              <mc:Fallback>
-                <w:pict>
-                  <v:shape w14:anchorId="3277CE93" id="_x0000_s1029" type="#_x0000_t202" style="position:absolute;margin-left:41.95pt;margin-top:30.05pt;width:278.45pt;height:110.6pt;z-index:251681792;visibility:visible;mso-wrap-style:square;mso-width-percent:0;mso-height-percent:200;mso-wrap-distance-left:9pt;mso-wrap-distance-top:3.6pt;mso-wrap-distance-right:9pt;mso-wrap-distance-bottom:3.6pt;mso-position-horizontal:absolute;mso-position-horizontal-relative:margin;mso-position-vertical:absolute;mso-position-vertical-relative:text;mso-width-percent:0;mso-height-percent:200;mso-width-relative:margin;mso-height-relative:margin;v-text-anchor:top" o:gfxdata="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" filled="f" stroked="f">
-                    <v:textbox style="mso-fit-shape-to-text:t">
-                      <w:txbxContent>
-                        <w:p>
-                          <w:pPr>
-                            <w:rPr>
-                              <w:color w:val="FFFFFF" w:themeColor="background1"/>
-                              <w:sz w:val="32"/>
-                              <w:szCs w:val="32"/>
-                            </w:rPr>
-                          </w:pPr>
-                          <w:r>
-                            <w:rPr>
-                              <w:color w:val="FFFFFF" w:themeColor="background1"/>
-                              <w:sz w:val="32"/>
-                              <w:szCs w:val="32"/>
-                            </w:rPr>
-                            <w:t xml:space="preserve">Centro Educativo Técnico Laboral </w:t>
-                          </w:r>
-                          <w:proofErr w:type="spellStart"/>
-                          <w:r>
-                            <w:rPr>
-                              <w:color w:val="FFFFFF" w:themeColor="background1"/>
-                              <w:sz w:val="32"/>
-                              <w:szCs w:val="32"/>
-                            </w:rPr>
-                            <w:t>Kinal</w:t>
-                          </w:r>
-                          <w:proofErr w:type="spellEnd"/>
-                        </w:p>
-                      </w:txbxContent>
-                    </v:textbox>
-                    <w10:wrap type="square" anchorx="margin"/>
-                  </v:shape>
-                </w:pict>
-              </mc:Fallback>
-            </mc:AlternateContent>
-          </w:r>
-          <w:r>
-            <w:rPr>
-              <w:noProof/>
-            </w:rPr>
+        <w:sectPr>
+          <w:footerReference w:type="default" r:id="rId7"/>
+          <w:pgSz w:w="12240" w:h="15840"/>
+          <w:pgMar w:top="1417" w:right="1701" w:bottom="1417" w:left="1701" w:header="0" w:footer="708" w:gutter="0"/>
+          <w:pgNumType w:start="0"/>
+          <w:cols w:space="720"/>
+          <w:formProt w:val="0"/>
+          <w:docGrid w:linePitch="360" w:charSpace="4096"/>
+        </w:sectPr>
+      </w:pPr>
+      <w:r>
+        <w:rPr>
+          <w:rFonts w:ascii="Times New Roman" w:hAnsi="Times New Roman" w:cs="Times New Roman"/>
+          <w:noProof/>
+        </w:rPr>
+        <w:drawing>
+          <wp:anchor distT="0" distB="0" distL="0" distR="0" simplePos="0" relativeHeight="6" behindDoc="0" locked="0" layoutInCell="0" allowOverlap="1" wp14:anchorId="040430D5">
+            <wp:simplePos x="0" y="0"/>
+            <wp:positionH relativeFrom="leftMargin">
+              <wp:posOffset>787400</wp:posOffset>
+            </wp:positionH>
+            <wp:positionV relativeFrom="paragraph">
+              <wp:posOffset>196850</wp:posOffset>
+            </wp:positionV>
+            <wp:extent cx="793750" cy="793750"/>
+            <wp:effectExtent l="0" t="0" r="0" b="0"/>
+            <wp:wrapNone/>
+            <wp:docPr id="7" name="Imagen 10504094" descr="Empleados, ubicación y antiguos alumnos de Fundación Kinal | LinkedIn"/>
+            <wp:cNvGraphicFramePr>
+              <a:graphicFrameLocks xmlns:a="http://schemas.openxmlformats.org/drawingml/2006/main" noChangeAspect="1"/>
+            </wp:cNvGraphicFramePr>
+            <a:graphic xmlns:a="http://schemas.openxmlformats.org/drawingml/2006/main">
+              <a:graphicData uri="http://schemas.openxmlformats.org/drawingml/2006/picture">
+                <pic:pic xmlns:pic="http://schemas.openxmlformats.org/drawingml/2006/picture">
+                  <pic:nvPicPr>
+                    <pic:cNvPr id="7" name="Imagen 10504094" descr="Empleados, ubicación y antiguos alumnos de Fundación Kinal | LinkedIn"/>
+                    <pic:cNvPicPr>
+                      <a:picLocks noChangeAspect="1" noChangeArrowheads="1"/>
+                    </pic:cNvPicPr>
+                  </pic:nvPicPr>
+                  <pic:blipFill>
+                    <a:blip r:embed="rId8"/>
+                    <a:stretch>
+                      <a:fillRect/>
+                    </a:stretch>
+                  </pic:blipFill>
+                  <pic:spPr bwMode="auto">
+                    <a:xfrm>
+                      <a:off x="0" y="0"/>
+                      <a:ext cx="793750" cy="793750"/>
+                    </a:xfrm>
+                    <a:prstGeom prst="rect">
+                      <a:avLst/>
+                    </a:prstGeom>
+                  </pic:spPr>
+                </pic:pic>
+              </a:graphicData>
+            </a:graphic>
+          </wp:anchor>
+        </w:drawing>
+      </w:r>
+      <w:r>
+        <w:rPr>
+          <w:rFonts w:ascii="Times New Roman" w:hAnsi="Times New Roman" w:cs="Times New Roman"/>
+          <w:noProof/>
+        </w:rPr>
+        <mc:AlternateContent>
+          <mc:Choice Requires="wps">
             <w:drawing>
-              <wp:anchor distT="0" distB="0" distL="114300" distR="114300" simplePos="0" relativeHeight="251679744" behindDoc="0" locked="0" layoutInCell="1" allowOverlap="1" wp14:anchorId="30C8FF47" wp14:editId="750F9F95">
+              <wp:anchor distT="45720" distB="51435" distL="113665" distR="114300" simplePos="0" relativeHeight="7" behindDoc="0" locked="0" layoutInCell="0" allowOverlap="1" wp14:anchorId="2FD20CC2">
                 <wp:simplePos x="0" y="0"/>
-                <wp:positionH relativeFrom="leftMargin">
-                  <wp:posOffset>787615</wp:posOffset>
+                <wp:positionH relativeFrom="margin">
+                  <wp:posOffset>532765</wp:posOffset>
                 </wp:positionH>
                 <wp:positionV relativeFrom="paragraph">
-                  <wp:posOffset>196706</wp:posOffset>
+                  <wp:posOffset>381635</wp:posOffset>
                 </wp:positionV>
-                <wp:extent cx="793630" cy="793630"/>
-                <wp:effectExtent l="0" t="0" r="6985" b="6985"/>
-                <wp:wrapNone/>
-                <wp:docPr id="10504094" name="Imagen 10504094" descr="Empleados, ubicación y antiguos alumnos de Fundación Kinal | LinkedIn"/>
-                <wp:cNvGraphicFramePr>
-                  <a:graphicFrameLocks xmlns:a="http://schemas.openxmlformats.org/drawingml/2006/main" noChangeAspect="1"/>
-                </wp:cNvGraphicFramePr>
+                <wp:extent cx="3536315" cy="338455"/>
+                <wp:effectExtent l="0" t="0" r="0" b="6350"/>
+                <wp:wrapSquare wrapText="bothSides"/>
+                <wp:docPr id="8" name="Cuadro de texto 2"/>
+                <wp:cNvGraphicFramePr/>
                 <a:graphic xmlns:a="http://schemas.openxmlformats.org/drawingml/2006/main">
-                  <a:graphicData uri="http://schemas.openxmlformats.org/drawingml/2006/picture">
-                    <pic:pic xmlns:pic="http://schemas.openxmlformats.org/drawingml/2006/picture">
-                      <pic:nvPicPr>
-                        <pic:cNvPr id="0" name="Picture 1" descr="Empleados, ubicación y antiguos alumnos de Fundación Kinal | LinkedIn"/>
-                        <pic:cNvPicPr>
-                          <a:picLocks noChangeAspect="1" noChangeArrowheads="1"/>
-                        </pic:cNvPicPr>
-                      </pic:nvPicPr>
-                      <pic:blipFill>
-                        <a:blip r:embed="rId7" cstate="print">
-                          <a:extLst>
-                            <a:ext uri="{28A0092B-C50C-407E-A947-70E740481C1C}">
-                              <a14:useLocalDpi xmlns:a14="http://schemas.microsoft.com/office/drawing/2010/main" val="0"/>
-                            </a:ext>
-                          </a:extLst>
-                        </a:blip>
-                        <a:srcRect/>
-                        <a:stretch>
-                          <a:fillRect/>
-                        </a:stretch>
-                      </pic:blipFill>
-                      <pic:spPr bwMode="auto">
+                  <a:graphicData uri="http://schemas.microsoft.com/office/word/2010/wordprocessingShape">
+                    <wps:wsp>
+                      <wps:cNvSpPr/>
+                      <wps:spPr>
                         <a:xfrm>
                           <a:off x="0" y="0"/>
-                          <a:ext cx="793630" cy="793630"/>
+                          <a:ext cx="3536280" cy="338400"/>
                         </a:xfrm>
                         <a:prstGeom prst="rect">
                           <a:avLst/>
                         </a:prstGeom>
                         <a:noFill/>
-                        <a:ln>
+                        <a:ln w="9525">
                           <a:noFill/>
                         </a:ln>
-                      </pic:spPr>
-                    </pic:pic>
+                      </wps:spPr>
+                      <wps:style>
+                        <a:lnRef idx="0">
+                          <a:scrgbClr r="0" g="0" b="0"/>
+                        </a:lnRef>
+                        <a:fillRef idx="0">
+                          <a:scrgbClr r="0" g="0" b="0"/>
+                        </a:fillRef>
+                        <a:effectRef idx="0">
+                          <a:scrgbClr r="0" g="0" b="0"/>
+                        </a:effectRef>
+                        <a:fontRef idx="minor"/>
+                      </wps:style>
+                      <wps:txbx>
+                        <w:txbxContent>
+                          <w:p>
+                            <w:pPr>
+                              <w:pStyle w:val="Contenidodelmarco"/>
+                              <w:rPr>
+                                <w:color w:val="FFFFFF" w:themeColor="background1"/>
+                                <w:sz w:val="32"/>
+                                <w:szCs w:val="32"/>
+                              </w:rPr>
+                            </w:pPr>
+                            <w:r>
+                              <w:rPr>
+                                <w:color w:val="FFFFFF" w:themeColor="background1"/>
+                                <w:sz w:val="32"/>
+                                <w:szCs w:val="32"/>
+                              </w:rPr>
+                              <w:t xml:space="preserve">Centro Educativo Técnico Laboral </w:t>
+                            </w:r>
+                            <w:proofErr w:type="spellStart"/>
+                            <w:r>
+                              <w:rPr>
+                                <w:color w:val="FFFFFF" w:themeColor="background1"/>
+                                <w:sz w:val="32"/>
+                                <w:szCs w:val="32"/>
+                              </w:rPr>
+                              <w:t>Kinal</w:t>
+                            </w:r>
+                            <w:proofErr w:type="spellEnd"/>
+                          </w:p>
+                        </w:txbxContent>
+                      </wps:txbx>
+                      <wps:bodyPr anchor="t">
+                        <a:spAutoFit/>
+                      </wps:bodyPr>
+                    </wps:wsp>
                   </a:graphicData>
                 </a:graphic>
-                <wp14:sizeRelH relativeFrom="page">
-                  <wp14:pctWidth>0</wp14:pctWidth>
-                </wp14:sizeRelH>
-                <wp14:sizeRelV relativeFrom="page">
-                  <wp14:pctHeight>0</wp14:pctHeight>
+                <wp14:sizeRelV relativeFrom="margin">
+                  <wp14:pctHeight>20000</wp14:pctHeight>
                 </wp14:sizeRelV>
               </wp:anchor>
             </w:drawing>
-          </w:r>
-          <w:r>
-            <w:rPr>
-              <w:rFonts w:ascii="Times New Roman" w:hAnsi="Times New Roman" w:cs="Times New Roman"/>
-            </w:rPr>
-            <w:br w:type="page"/>
-          </w:r>
-        </w:p>
-      </w:sdtContent>
-    </w:sdt>
+          </mc:Choice>
+          <mc:Fallback>
+            <w:pict>
+              <v:rect w14:anchorId="2FD20CC2" id="_x0000_s1029" style="position:absolute;margin-left:41.95pt;margin-top:30.05pt;width:278.45pt;height:26.65pt;z-index:7;visibility:visible;mso-wrap-style:square;mso-height-percent:200;mso-wrap-distance-left:8.95pt;mso-wrap-distance-top:3.6pt;mso-wrap-distance-right:9pt;mso-wrap-distance-bottom:4.05pt;mso-position-horizontal:absolute;mso-position-horizontal-relative:margin;mso-position-vertical:absolute;mso-position-vertical-relative:text;mso-height-percent:200;mso-height-relative:margin;v-text-anchor:top" o:gfxdata="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" o:allowincell="f" filled="f" stroked="f">
+                <v:textbox style="mso-fit-shape-to-text:t">
+                  <w:txbxContent>
+                    <w:p>
+                      <w:pPr>
+                        <w:pStyle w:val="Contenidodelmarco"/>
+                        <w:rPr>
+                          <w:color w:val="FFFFFF" w:themeColor="background1"/>
+                          <w:sz w:val="32"/>
+                          <w:szCs w:val="32"/>
+                        </w:rPr>
+                      </w:pPr>
+                      <w:r>
+                        <w:rPr>
+                          <w:color w:val="FFFFFF" w:themeColor="background1"/>
+                          <w:sz w:val="32"/>
+                          <w:szCs w:val="32"/>
+                        </w:rPr>
+                        <w:t xml:space="preserve">Centro Educativo Técnico Laboral </w:t>
+                      </w:r>
+                      <w:proofErr w:type="spellStart"/>
+                      <w:r>
+                        <w:rPr>
+                          <w:color w:val="FFFFFF" w:themeColor="background1"/>
+                          <w:sz w:val="32"/>
+                          <w:szCs w:val="32"/>
+                        </w:rPr>
+                        <w:t>Kinal</w:t>
+                      </w:r>
+                      <w:proofErr w:type="spellEnd"/>
+                    </w:p>
+                  </w:txbxContent>
+                </v:textbox>
+                <w10:wrap type="square" anchorx="margin"/>
+              </v:rect>
+            </w:pict>
+          </mc:Fallback>
+        </mc:AlternateContent>
+      </w:r>
+    </w:p>
     <w:p>
       <w:pPr>
         <w:rPr>
           <w:rFonts w:ascii="Times New Roman" w:hAnsi="Times New Roman" w:cs="Times New Roman"/>
-          <w:noProof/>
         </w:rPr>
       </w:pPr>
     </w:p>
@@ -993,7 +815,8 @@
     <w:tbl>
       <w:tblPr>
         <w:tblStyle w:val="Tablaconcuadrcula4-nfasis5"/>
-        <w:tblW w:w="0" w:type="auto"/>
+        <w:tblW w:w="8828" w:type="dxa"/>
+        <w:tblLayout w:type="fixed"/>
         <w:tblLook w:val="04A0" w:firstRow="1" w:lastRow="0" w:firstColumn="1" w:lastColumn="0" w:noHBand="0" w:noVBand="1"/>
       </w:tblPr>
       <w:tblGrid>
@@ -1009,21 +832,29 @@
           <w:tcPr>
             <w:cnfStyle w:val="001000000000" w:firstRow="0" w:lastRow="0" w:firstColumn="1" w:lastColumn="0" w:oddVBand="0" w:evenVBand="0" w:oddHBand="0" w:evenHBand="0" w:firstRowFirstColumn="0" w:firstRowLastColumn="0" w:lastRowFirstColumn="0" w:lastRowLastColumn="0"/>
             <w:tcW w:w="2942" w:type="dxa"/>
-          </w:tcPr>
-          <w:p>
-            <w:pPr>
-              <w:tabs>
-                <w:tab w:val="left" w:pos="708"/>
-                <w:tab w:val="left" w:pos="1416"/>
-                <w:tab w:val="left" w:pos="2024"/>
-              </w:tabs>
-              <w:rPr>
-                <w:rFonts w:ascii="Arial" w:hAnsi="Arial" w:cs="Arial"/>
-              </w:rPr>
-            </w:pPr>
-            <w:r>
-              <w:rPr>
-                <w:rFonts w:ascii="Arial" w:hAnsi="Arial" w:cs="Arial"/>
+            <w:tcBorders>
+              <w:top w:val="single" w:sz="4" w:space="0" w:color="5B9BD5"/>
+              <w:left w:val="single" w:sz="4" w:space="0" w:color="5B9BD5"/>
+              <w:bottom w:val="single" w:sz="4" w:space="0" w:color="5B9BD5"/>
+              <w:right w:val="single" w:sz="4" w:space="0" w:color="5B9BD5"/>
+            </w:tcBorders>
+          </w:tcPr>
+          <w:p>
+            <w:pPr>
+              <w:tabs>
+                <w:tab w:val="left" w:pos="708"/>
+                <w:tab w:val="left" w:pos="1416"/>
+                <w:tab w:val="left" w:pos="2024"/>
+              </w:tabs>
+              <w:spacing w:after="0" w:line="240" w:lineRule="auto"/>
+              <w:rPr>
+                <w:rFonts w:ascii="Arial" w:hAnsi="Arial" w:cs="Arial"/>
+              </w:rPr>
+            </w:pPr>
+            <w:r>
+              <w:rPr>
+                <w:rFonts w:ascii="Arial" w:eastAsia="Calibri" w:hAnsi="Arial" w:cs="Arial"/>
+                <w:color w:val="FFFFFF"/>
               </w:rPr>
               <w:t>Nombres</w:t>
             </w:r>
@@ -1032,14 +863,21 @@
         <w:tc>
           <w:tcPr>
             <w:tcW w:w="2943" w:type="dxa"/>
-          </w:tcPr>
-          <w:p>
-            <w:pPr>
-              <w:tabs>
-                <w:tab w:val="left" w:pos="708"/>
-                <w:tab w:val="left" w:pos="1416"/>
-                <w:tab w:val="left" w:pos="2024"/>
-              </w:tabs>
+            <w:tcBorders>
+              <w:top w:val="single" w:sz="4" w:space="0" w:color="5B9BD5"/>
+              <w:left w:val="single" w:sz="4" w:space="0" w:color="5B9BD5"/>
+              <w:bottom w:val="single" w:sz="4" w:space="0" w:color="5B9BD5"/>
+              <w:right w:val="single" w:sz="4" w:space="0" w:color="5B9BD5"/>
+            </w:tcBorders>
+          </w:tcPr>
+          <w:p>
+            <w:pPr>
+              <w:tabs>
+                <w:tab w:val="left" w:pos="708"/>
+                <w:tab w:val="left" w:pos="1416"/>
+                <w:tab w:val="left" w:pos="2024"/>
+              </w:tabs>
+              <w:spacing w:after="0" w:line="240" w:lineRule="auto"/>
               <w:cnfStyle w:val="100000000000" w:firstRow="1" w:lastRow="0" w:firstColumn="0" w:lastColumn="0" w:oddVBand="0" w:evenVBand="0" w:oddHBand="0" w:evenHBand="0" w:firstRowFirstColumn="0" w:firstRowLastColumn="0" w:lastRowFirstColumn="0" w:lastRowLastColumn="0"/>
               <w:rPr>
                 <w:rFonts w:ascii="Arial" w:hAnsi="Arial" w:cs="Arial"/>
@@ -1047,7 +885,8 @@
             </w:pPr>
             <w:r>
               <w:rPr>
-                <w:rFonts w:ascii="Arial" w:hAnsi="Arial" w:cs="Arial"/>
+                <w:rFonts w:ascii="Arial" w:eastAsia="Calibri" w:hAnsi="Arial" w:cs="Arial"/>
+                <w:color w:val="FFFFFF"/>
               </w:rPr>
               <w:t xml:space="preserve">Apellidos </w:t>
             </w:r>
@@ -1056,14 +895,21 @@
         <w:tc>
           <w:tcPr>
             <w:tcW w:w="2943" w:type="dxa"/>
-          </w:tcPr>
-          <w:p>
-            <w:pPr>
-              <w:tabs>
-                <w:tab w:val="left" w:pos="708"/>
-                <w:tab w:val="left" w:pos="1416"/>
-                <w:tab w:val="left" w:pos="2024"/>
-              </w:tabs>
+            <w:tcBorders>
+              <w:top w:val="single" w:sz="4" w:space="0" w:color="5B9BD5"/>
+              <w:left w:val="single" w:sz="4" w:space="0" w:color="5B9BD5"/>
+              <w:bottom w:val="single" w:sz="4" w:space="0" w:color="5B9BD5"/>
+              <w:right w:val="single" w:sz="4" w:space="0" w:color="5B9BD5"/>
+            </w:tcBorders>
+          </w:tcPr>
+          <w:p>
+            <w:pPr>
+              <w:tabs>
+                <w:tab w:val="left" w:pos="708"/>
+                <w:tab w:val="left" w:pos="1416"/>
+                <w:tab w:val="left" w:pos="2024"/>
+              </w:tabs>
+              <w:spacing w:after="0" w:line="240" w:lineRule="auto"/>
               <w:cnfStyle w:val="100000000000" w:firstRow="1" w:lastRow="0" w:firstColumn="0" w:lastColumn="0" w:oddVBand="0" w:evenVBand="0" w:oddHBand="0" w:evenHBand="0" w:firstRowFirstColumn="0" w:firstRowLastColumn="0" w:lastRowFirstColumn="0" w:lastRowLastColumn="0"/>
               <w:rPr>
                 <w:rFonts w:ascii="Arial" w:hAnsi="Arial" w:cs="Arial"/>
@@ -1071,7 +917,8 @@
             </w:pPr>
             <w:r>
               <w:rPr>
-                <w:rFonts w:ascii="Arial" w:hAnsi="Arial" w:cs="Arial"/>
+                <w:rFonts w:ascii="Arial" w:eastAsia="Calibri" w:hAnsi="Arial" w:cs="Arial"/>
+                <w:color w:val="FFFFFF"/>
               </w:rPr>
               <w:t>No. Carné</w:t>
             </w:r>
@@ -1094,15 +941,16 @@
                 <w:tab w:val="left" w:pos="1416"/>
                 <w:tab w:val="left" w:pos="2024"/>
               </w:tabs>
-              <w:rPr>
-                <w:rFonts w:ascii="Arial" w:hAnsi="Arial" w:cs="Arial"/>
-                <w:b w:val="0"/>
-                <w:bCs w:val="0"/>
-              </w:rPr>
-            </w:pPr>
-            <w:r>
-              <w:rPr>
-                <w:rFonts w:ascii="Arial" w:hAnsi="Arial" w:cs="Arial"/>
+              <w:spacing w:after="0" w:line="240" w:lineRule="auto"/>
+              <w:rPr>
+                <w:rFonts w:ascii="Arial" w:hAnsi="Arial" w:cs="Arial"/>
+                <w:b w:val="0"/>
+                <w:bCs w:val="0"/>
+              </w:rPr>
+            </w:pPr>
+            <w:r>
+              <w:rPr>
+                <w:rFonts w:ascii="Arial" w:eastAsia="Calibri" w:hAnsi="Arial" w:cs="Arial"/>
                 <w:b w:val="0"/>
                 <w:bCs w:val="0"/>
               </w:rPr>
@@ -1121,6 +969,7 @@
                 <w:tab w:val="left" w:pos="1416"/>
                 <w:tab w:val="left" w:pos="2024"/>
               </w:tabs>
+              <w:spacing w:after="0" w:line="240" w:lineRule="auto"/>
               <w:cnfStyle w:val="000000100000" w:firstRow="0" w:lastRow="0" w:firstColumn="0" w:lastColumn="0" w:oddVBand="0" w:evenVBand="0" w:oddHBand="1" w:evenHBand="0" w:firstRowFirstColumn="0" w:firstRowLastColumn="0" w:lastRowFirstColumn="0" w:lastRowLastColumn="0"/>
               <w:rPr>
                 <w:rFonts w:ascii="Arial" w:hAnsi="Arial" w:cs="Arial"/>
@@ -1128,7 +977,7 @@
             </w:pPr>
             <w:r>
               <w:rPr>
-                <w:rFonts w:ascii="Arial" w:hAnsi="Arial" w:cs="Arial"/>
+                <w:rFonts w:ascii="Arial" w:eastAsia="Calibri" w:hAnsi="Arial" w:cs="Arial"/>
               </w:rPr>
               <w:t>Domingo Carrillo</w:t>
             </w:r>
@@ -1145,6 +994,7 @@
                 <w:tab w:val="left" w:pos="1416"/>
                 <w:tab w:val="left" w:pos="2024"/>
               </w:tabs>
+              <w:spacing w:after="0" w:line="240" w:lineRule="auto"/>
               <w:cnfStyle w:val="000000100000" w:firstRow="0" w:lastRow="0" w:firstColumn="0" w:lastColumn="0" w:oddVBand="0" w:evenVBand="0" w:oddHBand="1" w:evenHBand="0" w:firstRowFirstColumn="0" w:firstRowLastColumn="0" w:lastRowFirstColumn="0" w:lastRowLastColumn="0"/>
               <w:rPr>
                 <w:rFonts w:ascii="Arial" w:hAnsi="Arial" w:cs="Arial"/>
@@ -1152,7 +1002,7 @@
             </w:pPr>
             <w:r>
               <w:rPr>
-                <w:rFonts w:ascii="Arial" w:hAnsi="Arial" w:cs="Arial"/>
+                <w:rFonts w:ascii="Arial" w:eastAsia="Calibri" w:hAnsi="Arial" w:cs="Arial"/>
               </w:rPr>
               <w:t>2022-206</w:t>
             </w:r>
@@ -1172,15 +1022,16 @@
                 <w:tab w:val="left" w:pos="1416"/>
                 <w:tab w:val="left" w:pos="2024"/>
               </w:tabs>
-              <w:rPr>
-                <w:rFonts w:ascii="Arial" w:hAnsi="Arial" w:cs="Arial"/>
-                <w:b w:val="0"/>
-                <w:bCs w:val="0"/>
-              </w:rPr>
-            </w:pPr>
-            <w:r>
-              <w:rPr>
-                <w:rFonts w:ascii="Arial" w:hAnsi="Arial" w:cs="Arial"/>
+              <w:spacing w:after="0" w:line="240" w:lineRule="auto"/>
+              <w:rPr>
+                <w:rFonts w:ascii="Arial" w:hAnsi="Arial" w:cs="Arial"/>
+                <w:b w:val="0"/>
+                <w:bCs w:val="0"/>
+              </w:rPr>
+            </w:pPr>
+            <w:r>
+              <w:rPr>
+                <w:rFonts w:ascii="Arial" w:eastAsia="Calibri" w:hAnsi="Arial" w:cs="Arial"/>
                 <w:b w:val="0"/>
                 <w:bCs w:val="0"/>
               </w:rPr>
@@ -1199,6 +1050,7 @@
                 <w:tab w:val="left" w:pos="1416"/>
                 <w:tab w:val="left" w:pos="2024"/>
               </w:tabs>
+              <w:spacing w:after="0" w:line="240" w:lineRule="auto"/>
               <w:cnfStyle w:val="000000000000" w:firstRow="0" w:lastRow="0" w:firstColumn="0" w:lastColumn="0" w:oddVBand="0" w:evenVBand="0" w:oddHBand="0" w:evenHBand="0" w:firstRowFirstColumn="0" w:firstRowLastColumn="0" w:lastRowFirstColumn="0" w:lastRowLastColumn="0"/>
               <w:rPr>
                 <w:rFonts w:ascii="Arial" w:hAnsi="Arial" w:cs="Arial"/>
@@ -1206,7 +1058,7 @@
             </w:pPr>
             <w:r>
               <w:rPr>
-                <w:rFonts w:ascii="Arial" w:hAnsi="Arial" w:cs="Arial"/>
+                <w:rFonts w:ascii="Arial" w:eastAsia="Calibri" w:hAnsi="Arial" w:cs="Arial"/>
               </w:rPr>
               <w:t xml:space="preserve">Ceferino Fabián </w:t>
             </w:r>
@@ -1223,6 +1075,7 @@
                 <w:tab w:val="left" w:pos="1416"/>
                 <w:tab w:val="left" w:pos="2024"/>
               </w:tabs>
+              <w:spacing w:after="0" w:line="240" w:lineRule="auto"/>
               <w:cnfStyle w:val="000000000000" w:firstRow="0" w:lastRow="0" w:firstColumn="0" w:lastColumn="0" w:oddVBand="0" w:evenVBand="0" w:oddHBand="0" w:evenHBand="0" w:firstRowFirstColumn="0" w:firstRowLastColumn="0" w:lastRowFirstColumn="0" w:lastRowLastColumn="0"/>
               <w:rPr>
                 <w:rFonts w:ascii="Arial" w:hAnsi="Arial" w:cs="Arial"/>
@@ -1230,21 +1083,9 @@
             </w:pPr>
             <w:r>
               <w:rPr>
-                <w:rFonts w:ascii="Arial" w:hAnsi="Arial" w:cs="Arial"/>
-              </w:rPr>
-              <w:t>2022</w:t>
-            </w:r>
-            <w:r>
-              <w:rPr>
-                <w:rFonts w:ascii="Arial" w:hAnsi="Arial" w:cs="Arial"/>
-              </w:rPr>
-              <w:t>-</w:t>
-            </w:r>
-            <w:r>
-              <w:rPr>
-                <w:rFonts w:ascii="Arial" w:hAnsi="Arial" w:cs="Arial"/>
-              </w:rPr>
-              <w:t>238</w:t>
+                <w:rFonts w:ascii="Arial" w:eastAsia="Calibri" w:hAnsi="Arial" w:cs="Arial"/>
+              </w:rPr>
+              <w:t>2022-238</w:t>
             </w:r>
           </w:p>
         </w:tc>
@@ -1265,15 +1106,16 @@
                 <w:tab w:val="left" w:pos="1416"/>
                 <w:tab w:val="left" w:pos="2024"/>
               </w:tabs>
-              <w:rPr>
-                <w:rFonts w:ascii="Arial" w:hAnsi="Arial" w:cs="Arial"/>
-                <w:b w:val="0"/>
-                <w:bCs w:val="0"/>
-              </w:rPr>
-            </w:pPr>
-            <w:r>
-              <w:rPr>
-                <w:rFonts w:ascii="Arial" w:hAnsi="Arial" w:cs="Arial"/>
+              <w:spacing w:after="0" w:line="240" w:lineRule="auto"/>
+              <w:rPr>
+                <w:rFonts w:ascii="Arial" w:hAnsi="Arial" w:cs="Arial"/>
+                <w:b w:val="0"/>
+                <w:bCs w:val="0"/>
+              </w:rPr>
+            </w:pPr>
+            <w:r>
+              <w:rPr>
+                <w:rFonts w:ascii="Arial" w:eastAsia="Calibri" w:hAnsi="Arial" w:cs="Arial"/>
                 <w:b w:val="0"/>
                 <w:bCs w:val="0"/>
               </w:rPr>
@@ -1292,6 +1134,7 @@
                 <w:tab w:val="left" w:pos="1416"/>
                 <w:tab w:val="left" w:pos="2024"/>
               </w:tabs>
+              <w:spacing w:after="0" w:line="240" w:lineRule="auto"/>
               <w:cnfStyle w:val="000000100000" w:firstRow="0" w:lastRow="0" w:firstColumn="0" w:lastColumn="0" w:oddVBand="0" w:evenVBand="0" w:oddHBand="1" w:evenHBand="0" w:firstRowFirstColumn="0" w:firstRowLastColumn="0" w:lastRowFirstColumn="0" w:lastRowLastColumn="0"/>
               <w:rPr>
                 <w:rFonts w:ascii="Arial" w:hAnsi="Arial" w:cs="Arial"/>
@@ -1299,7 +1142,7 @@
             </w:pPr>
             <w:r>
               <w:rPr>
-                <w:rFonts w:ascii="Arial" w:hAnsi="Arial" w:cs="Arial"/>
+                <w:rFonts w:ascii="Arial" w:eastAsia="Calibri" w:hAnsi="Arial" w:cs="Arial"/>
               </w:rPr>
               <w:t xml:space="preserve">Galindo Miranda </w:t>
             </w:r>
@@ -1316,6 +1159,7 @@
                 <w:tab w:val="left" w:pos="1416"/>
                 <w:tab w:val="left" w:pos="2024"/>
               </w:tabs>
+              <w:spacing w:after="0" w:line="240" w:lineRule="auto"/>
               <w:cnfStyle w:val="000000100000" w:firstRow="0" w:lastRow="0" w:firstColumn="0" w:lastColumn="0" w:oddVBand="0" w:evenVBand="0" w:oddHBand="1" w:evenHBand="0" w:firstRowFirstColumn="0" w:firstRowLastColumn="0" w:lastRowFirstColumn="0" w:lastRowLastColumn="0"/>
               <w:rPr>
                 <w:rFonts w:ascii="Arial" w:hAnsi="Arial" w:cs="Arial"/>
@@ -1323,21 +1167,9 @@
             </w:pPr>
             <w:r>
               <w:rPr>
-                <w:rFonts w:ascii="Arial" w:hAnsi="Arial" w:cs="Arial"/>
-              </w:rPr>
-              <w:t>2022</w:t>
-            </w:r>
-            <w:r>
-              <w:rPr>
-                <w:rFonts w:ascii="Arial" w:hAnsi="Arial" w:cs="Arial"/>
-              </w:rPr>
-              <w:t>-</w:t>
-            </w:r>
-            <w:r>
-              <w:rPr>
-                <w:rFonts w:ascii="Arial" w:hAnsi="Arial" w:cs="Arial"/>
-              </w:rPr>
-              <w:t>147</w:t>
+                <w:rFonts w:ascii="Arial" w:eastAsia="Calibri" w:hAnsi="Arial" w:cs="Arial"/>
+              </w:rPr>
+              <w:t>2022-147</w:t>
             </w:r>
           </w:p>
         </w:tc>
@@ -1355,15 +1187,16 @@
                 <w:tab w:val="left" w:pos="1416"/>
                 <w:tab w:val="left" w:pos="2024"/>
               </w:tabs>
-              <w:rPr>
-                <w:rFonts w:ascii="Arial" w:hAnsi="Arial" w:cs="Arial"/>
-                <w:b w:val="0"/>
-                <w:bCs w:val="0"/>
-              </w:rPr>
-            </w:pPr>
-            <w:r>
-              <w:rPr>
-                <w:rFonts w:ascii="Arial" w:hAnsi="Arial" w:cs="Arial"/>
+              <w:spacing w:after="0" w:line="240" w:lineRule="auto"/>
+              <w:rPr>
+                <w:rFonts w:ascii="Arial" w:hAnsi="Arial" w:cs="Arial"/>
+                <w:b w:val="0"/>
+                <w:bCs w:val="0"/>
+              </w:rPr>
+            </w:pPr>
+            <w:r>
+              <w:rPr>
+                <w:rFonts w:ascii="Arial" w:eastAsia="Calibri" w:hAnsi="Arial" w:cs="Arial"/>
                 <w:b w:val="0"/>
                 <w:bCs w:val="0"/>
               </w:rPr>
@@ -1382,6 +1215,7 @@
                 <w:tab w:val="left" w:pos="1416"/>
                 <w:tab w:val="left" w:pos="2024"/>
               </w:tabs>
+              <w:spacing w:after="0" w:line="240" w:lineRule="auto"/>
               <w:cnfStyle w:val="000000000000" w:firstRow="0" w:lastRow="0" w:firstColumn="0" w:lastColumn="0" w:oddVBand="0" w:evenVBand="0" w:oddHBand="0" w:evenHBand="0" w:firstRowFirstColumn="0" w:firstRowLastColumn="0" w:lastRowFirstColumn="0" w:lastRowLastColumn="0"/>
               <w:rPr>
                 <w:rFonts w:ascii="Arial" w:hAnsi="Arial" w:cs="Arial"/>
@@ -1389,29 +1223,24 @@
             </w:pPr>
             <w:r>
               <w:rPr>
-                <w:rFonts w:ascii="Arial" w:hAnsi="Arial" w:cs="Arial"/>
-              </w:rPr>
-              <w:t>A</w:t>
-            </w:r>
-            <w:r>
-              <w:rPr>
-                <w:rFonts w:ascii="Arial" w:hAnsi="Arial" w:cs="Arial"/>
-              </w:rPr>
-              <w:t xml:space="preserve">rriola Ruiz </w:t>
-            </w:r>
-          </w:p>
-        </w:tc>
-        <w:tc>
-          <w:tcPr>
-            <w:tcW w:w="2943" w:type="dxa"/>
-          </w:tcPr>
-          <w:p>
-            <w:pPr>
-              <w:tabs>
-                <w:tab w:val="left" w:pos="708"/>
-                <w:tab w:val="left" w:pos="1416"/>
-                <w:tab w:val="left" w:pos="2024"/>
-              </w:tabs>
+                <w:rFonts w:ascii="Arial" w:eastAsia="Calibri" w:hAnsi="Arial" w:cs="Arial"/>
+              </w:rPr>
+              <w:t xml:space="preserve">Arriola Ruiz </w:t>
+            </w:r>
+          </w:p>
+        </w:tc>
+        <w:tc>
+          <w:tcPr>
+            <w:tcW w:w="2943" w:type="dxa"/>
+          </w:tcPr>
+          <w:p>
+            <w:pPr>
+              <w:tabs>
+                <w:tab w:val="left" w:pos="708"/>
+                <w:tab w:val="left" w:pos="1416"/>
+                <w:tab w:val="left" w:pos="2024"/>
+              </w:tabs>
+              <w:spacing w:after="0" w:line="240" w:lineRule="auto"/>
               <w:cnfStyle w:val="000000000000" w:firstRow="0" w:lastRow="0" w:firstColumn="0" w:lastColumn="0" w:oddVBand="0" w:evenVBand="0" w:oddHBand="0" w:evenHBand="0" w:firstRowFirstColumn="0" w:firstRowLastColumn="0" w:lastRowFirstColumn="0" w:lastRowLastColumn="0"/>
               <w:rPr>
                 <w:rFonts w:ascii="Arial" w:hAnsi="Arial" w:cs="Arial"/>
@@ -1419,21 +1248,9 @@
             </w:pPr>
             <w:r>
               <w:rPr>
-                <w:rFonts w:ascii="Arial" w:hAnsi="Arial" w:cs="Arial"/>
-              </w:rPr>
-              <w:t>2021</w:t>
-            </w:r>
-            <w:r>
-              <w:rPr>
-                <w:rFonts w:ascii="Arial" w:hAnsi="Arial" w:cs="Arial"/>
-              </w:rPr>
-              <w:t>-</w:t>
-            </w:r>
-            <w:r>
-              <w:rPr>
-                <w:rFonts w:ascii="Arial" w:hAnsi="Arial" w:cs="Arial"/>
-              </w:rPr>
-              <w:t>670</w:t>
+                <w:rFonts w:ascii="Arial" w:eastAsia="Calibri" w:hAnsi="Arial" w:cs="Arial"/>
+              </w:rPr>
+              <w:t>2021-670</w:t>
             </w:r>
           </w:p>
         </w:tc>
@@ -1454,15 +1271,16 @@
                 <w:tab w:val="left" w:pos="1416"/>
                 <w:tab w:val="left" w:pos="2024"/>
               </w:tabs>
-              <w:rPr>
-                <w:rFonts w:ascii="Arial" w:hAnsi="Arial" w:cs="Arial"/>
-                <w:b w:val="0"/>
-                <w:bCs w:val="0"/>
-              </w:rPr>
-            </w:pPr>
-            <w:r>
-              <w:rPr>
-                <w:rFonts w:ascii="Arial" w:hAnsi="Arial" w:cs="Arial"/>
+              <w:spacing w:after="0" w:line="240" w:lineRule="auto"/>
+              <w:rPr>
+                <w:rFonts w:ascii="Arial" w:hAnsi="Arial" w:cs="Arial"/>
+                <w:b w:val="0"/>
+                <w:bCs w:val="0"/>
+              </w:rPr>
+            </w:pPr>
+            <w:r>
+              <w:rPr>
+                <w:rFonts w:ascii="Arial" w:eastAsia="Calibri" w:hAnsi="Arial" w:cs="Arial"/>
                 <w:b w:val="0"/>
                 <w:bCs w:val="0"/>
               </w:rPr>
@@ -1481,6 +1299,7 @@
                 <w:tab w:val="left" w:pos="1416"/>
                 <w:tab w:val="left" w:pos="2024"/>
               </w:tabs>
+              <w:spacing w:after="0" w:line="240" w:lineRule="auto"/>
               <w:cnfStyle w:val="000000100000" w:firstRow="0" w:lastRow="0" w:firstColumn="0" w:lastColumn="0" w:oddVBand="0" w:evenVBand="0" w:oddHBand="1" w:evenHBand="0" w:firstRowFirstColumn="0" w:firstRowLastColumn="0" w:lastRowFirstColumn="0" w:lastRowLastColumn="0"/>
               <w:rPr>
                 <w:rFonts w:ascii="Arial" w:hAnsi="Arial" w:cs="Arial"/>
@@ -1489,14 +1308,14 @@
             <w:proofErr w:type="spellStart"/>
             <w:r>
               <w:rPr>
-                <w:rFonts w:ascii="Arial" w:hAnsi="Arial" w:cs="Arial"/>
+                <w:rFonts w:ascii="Arial" w:eastAsia="Calibri" w:hAnsi="Arial" w:cs="Arial"/>
               </w:rPr>
               <w:t>Chanquín</w:t>
             </w:r>
             <w:proofErr w:type="spellEnd"/>
             <w:r>
               <w:rPr>
-                <w:rFonts w:ascii="Arial" w:hAnsi="Arial" w:cs="Arial"/>
+                <w:rFonts w:ascii="Arial" w:eastAsia="Calibri" w:hAnsi="Arial" w:cs="Arial"/>
               </w:rPr>
               <w:t xml:space="preserve"> Mac</w:t>
             </w:r>
@@ -1513,6 +1332,7 @@
                 <w:tab w:val="left" w:pos="1416"/>
                 <w:tab w:val="left" w:pos="2024"/>
               </w:tabs>
+              <w:spacing w:after="0" w:line="240" w:lineRule="auto"/>
               <w:cnfStyle w:val="000000100000" w:firstRow="0" w:lastRow="0" w:firstColumn="0" w:lastColumn="0" w:oddVBand="0" w:evenVBand="0" w:oddHBand="1" w:evenHBand="0" w:firstRowFirstColumn="0" w:firstRowLastColumn="0" w:lastRowFirstColumn="0" w:lastRowLastColumn="0"/>
               <w:rPr>
                 <w:rFonts w:ascii="Arial" w:hAnsi="Arial" w:cs="Arial"/>
@@ -1520,21 +1340,9 @@
             </w:pPr>
             <w:r>
               <w:rPr>
-                <w:rFonts w:ascii="Arial" w:hAnsi="Arial" w:cs="Arial"/>
-              </w:rPr>
-              <w:t>2022</w:t>
-            </w:r>
-            <w:r>
-              <w:rPr>
-                <w:rFonts w:ascii="Arial" w:hAnsi="Arial" w:cs="Arial"/>
-              </w:rPr>
-              <w:t>-</w:t>
-            </w:r>
-            <w:r>
-              <w:rPr>
-                <w:rFonts w:ascii="Arial" w:hAnsi="Arial" w:cs="Arial"/>
-              </w:rPr>
-              <w:t>240</w:t>
+                <w:rFonts w:ascii="Arial" w:eastAsia="Calibri" w:hAnsi="Arial" w:cs="Arial"/>
+              </w:rPr>
+              <w:t>2022-240</w:t>
             </w:r>
           </w:p>
         </w:tc>
@@ -1552,6 +1360,7 @@
                 <w:tab w:val="left" w:pos="1416"/>
                 <w:tab w:val="left" w:pos="2024"/>
               </w:tabs>
+              <w:spacing w:after="0" w:line="240" w:lineRule="auto"/>
               <w:rPr>
                 <w:rFonts w:ascii="Arial" w:hAnsi="Arial" w:cs="Arial"/>
                 <w:b w:val="0"/>
@@ -1561,7 +1370,7 @@
             </w:pPr>
             <w:r>
               <w:rPr>
-                <w:rFonts w:ascii="Arial" w:hAnsi="Arial" w:cs="Arial"/>
+                <w:rFonts w:ascii="Arial" w:eastAsia="Calibri" w:hAnsi="Arial" w:cs="Arial"/>
                 <w:b w:val="0"/>
                 <w:bCs w:val="0"/>
                 <w:lang w:val="en-US"/>
@@ -1581,6 +1390,7 @@
                 <w:tab w:val="left" w:pos="1416"/>
                 <w:tab w:val="left" w:pos="2024"/>
               </w:tabs>
+              <w:spacing w:after="0" w:line="240" w:lineRule="auto"/>
               <w:cnfStyle w:val="000000000000" w:firstRow="0" w:lastRow="0" w:firstColumn="0" w:lastColumn="0" w:oddVBand="0" w:evenVBand="0" w:oddHBand="0" w:evenHBand="0" w:firstRowFirstColumn="0" w:firstRowLastColumn="0" w:lastRowFirstColumn="0" w:lastRowLastColumn="0"/>
               <w:rPr>
                 <w:rFonts w:ascii="Arial" w:hAnsi="Arial" w:cs="Arial"/>
@@ -1588,7 +1398,7 @@
             </w:pPr>
             <w:r>
               <w:rPr>
-                <w:rFonts w:ascii="Arial" w:hAnsi="Arial" w:cs="Arial"/>
+                <w:rFonts w:ascii="Arial" w:eastAsia="Calibri" w:hAnsi="Arial" w:cs="Arial"/>
                 <w:lang w:val="en-US"/>
               </w:rPr>
               <w:t xml:space="preserve">Ambrocio Alvarado </w:t>
@@ -1606,6 +1416,7 @@
                 <w:tab w:val="left" w:pos="1416"/>
                 <w:tab w:val="left" w:pos="2024"/>
               </w:tabs>
+              <w:spacing w:after="0" w:line="240" w:lineRule="auto"/>
               <w:cnfStyle w:val="000000000000" w:firstRow="0" w:lastRow="0" w:firstColumn="0" w:lastColumn="0" w:oddVBand="0" w:evenVBand="0" w:oddHBand="0" w:evenHBand="0" w:firstRowFirstColumn="0" w:firstRowLastColumn="0" w:lastRowFirstColumn="0" w:lastRowLastColumn="0"/>
               <w:rPr>
                 <w:rFonts w:ascii="Arial" w:hAnsi="Arial" w:cs="Arial"/>
@@ -1613,24 +1424,10 @@
             </w:pPr>
             <w:r>
               <w:rPr>
-                <w:rFonts w:ascii="Arial" w:hAnsi="Arial" w:cs="Arial"/>
+                <w:rFonts w:ascii="Arial" w:eastAsia="Calibri" w:hAnsi="Arial" w:cs="Arial"/>
                 <w:lang w:val="en-US"/>
               </w:rPr>
-              <w:t>2022</w:t>
-            </w:r>
-            <w:r>
-              <w:rPr>
-                <w:rFonts w:ascii="Arial" w:hAnsi="Arial" w:cs="Arial"/>
-                <w:lang w:val="en-US"/>
-              </w:rPr>
-              <w:t>-</w:t>
-            </w:r>
-            <w:r>
-              <w:rPr>
-                <w:rFonts w:ascii="Arial" w:hAnsi="Arial" w:cs="Arial"/>
-                <w:lang w:val="en-US"/>
-              </w:rPr>
-              <w:t>262</w:t>
+              <w:t>2022-262</w:t>
             </w:r>
           </w:p>
         </w:tc>
@@ -1651,15 +1448,16 @@
                 <w:tab w:val="left" w:pos="1416"/>
                 <w:tab w:val="left" w:pos="2024"/>
               </w:tabs>
-              <w:rPr>
-                <w:rFonts w:ascii="Arial" w:hAnsi="Arial" w:cs="Arial"/>
-                <w:b w:val="0"/>
-                <w:bCs w:val="0"/>
-              </w:rPr>
-            </w:pPr>
-            <w:r>
-              <w:rPr>
-                <w:rFonts w:ascii="Arial" w:hAnsi="Arial" w:cs="Arial"/>
+              <w:spacing w:after="0" w:line="240" w:lineRule="auto"/>
+              <w:rPr>
+                <w:rFonts w:ascii="Arial" w:hAnsi="Arial" w:cs="Arial"/>
+                <w:b w:val="0"/>
+                <w:bCs w:val="0"/>
+              </w:rPr>
+            </w:pPr>
+            <w:r>
+              <w:rPr>
+                <w:rFonts w:ascii="Arial" w:eastAsia="Calibri" w:hAnsi="Arial" w:cs="Arial"/>
                 <w:b w:val="0"/>
                 <w:bCs w:val="0"/>
               </w:rPr>
@@ -1678,6 +1476,7 @@
                 <w:tab w:val="left" w:pos="1416"/>
                 <w:tab w:val="left" w:pos="2024"/>
               </w:tabs>
+              <w:spacing w:after="0" w:line="240" w:lineRule="auto"/>
               <w:cnfStyle w:val="000000100000" w:firstRow="0" w:lastRow="0" w:firstColumn="0" w:lastColumn="0" w:oddVBand="0" w:evenVBand="0" w:oddHBand="1" w:evenHBand="0" w:firstRowFirstColumn="0" w:firstRowLastColumn="0" w:lastRowFirstColumn="0" w:lastRowLastColumn="0"/>
               <w:rPr>
                 <w:rFonts w:ascii="Arial" w:hAnsi="Arial" w:cs="Arial"/>
@@ -1685,21 +1484,21 @@
             </w:pPr>
             <w:r>
               <w:rPr>
-                <w:rFonts w:ascii="Arial" w:hAnsi="Arial" w:cs="Arial"/>
+                <w:rFonts w:ascii="Arial" w:eastAsia="Calibri" w:hAnsi="Arial" w:cs="Arial"/>
               </w:rPr>
               <w:t xml:space="preserve">Flores </w:t>
             </w:r>
             <w:proofErr w:type="spellStart"/>
             <w:r>
               <w:rPr>
-                <w:rFonts w:ascii="Arial" w:hAnsi="Arial" w:cs="Arial"/>
+                <w:rFonts w:ascii="Arial" w:eastAsia="Calibri" w:hAnsi="Arial" w:cs="Arial"/>
               </w:rPr>
               <w:t>Yllescas</w:t>
             </w:r>
             <w:proofErr w:type="spellEnd"/>
             <w:r>
               <w:rPr>
-                <w:rFonts w:ascii="Arial" w:hAnsi="Arial" w:cs="Arial"/>
+                <w:rFonts w:ascii="Arial" w:eastAsia="Calibri" w:hAnsi="Arial" w:cs="Arial"/>
               </w:rPr>
               <w:t xml:space="preserve"> </w:t>
             </w:r>
@@ -1716,6 +1515,7 @@
                 <w:tab w:val="left" w:pos="1416"/>
                 <w:tab w:val="left" w:pos="2024"/>
               </w:tabs>
+              <w:spacing w:after="0" w:line="240" w:lineRule="auto"/>
               <w:cnfStyle w:val="000000100000" w:firstRow="0" w:lastRow="0" w:firstColumn="0" w:lastColumn="0" w:oddVBand="0" w:evenVBand="0" w:oddHBand="1" w:evenHBand="0" w:firstRowFirstColumn="0" w:firstRowLastColumn="0" w:lastRowFirstColumn="0" w:lastRowLastColumn="0"/>
               <w:rPr>
                 <w:rFonts w:ascii="Arial" w:hAnsi="Arial" w:cs="Arial"/>
@@ -1723,21 +1523,9 @@
             </w:pPr>
             <w:r>
               <w:rPr>
-                <w:rFonts w:ascii="Arial" w:hAnsi="Arial" w:cs="Arial"/>
-              </w:rPr>
-              <w:t>2022</w:t>
-            </w:r>
-            <w:r>
-              <w:rPr>
-                <w:rFonts w:ascii="Arial" w:hAnsi="Arial" w:cs="Arial"/>
-              </w:rPr>
-              <w:t>-</w:t>
-            </w:r>
-            <w:r>
-              <w:rPr>
-                <w:rFonts w:ascii="Arial" w:hAnsi="Arial" w:cs="Arial"/>
-              </w:rPr>
-              <w:t>234</w:t>
+                <w:rFonts w:ascii="Arial" w:eastAsia="Calibri" w:hAnsi="Arial" w:cs="Arial"/>
+              </w:rPr>
+              <w:t>2022-234</w:t>
             </w:r>
           </w:p>
         </w:tc>
@@ -1755,15 +1543,16 @@
                 <w:tab w:val="left" w:pos="1416"/>
                 <w:tab w:val="left" w:pos="2024"/>
               </w:tabs>
-              <w:rPr>
-                <w:rFonts w:ascii="Arial" w:hAnsi="Arial" w:cs="Arial"/>
-                <w:b w:val="0"/>
-                <w:bCs w:val="0"/>
-              </w:rPr>
-            </w:pPr>
-            <w:r>
-              <w:rPr>
-                <w:rFonts w:ascii="Arial" w:hAnsi="Arial" w:cs="Arial"/>
+              <w:spacing w:after="0" w:line="240" w:lineRule="auto"/>
+              <w:rPr>
+                <w:rFonts w:ascii="Arial" w:hAnsi="Arial" w:cs="Arial"/>
+                <w:b w:val="0"/>
+                <w:bCs w:val="0"/>
+              </w:rPr>
+            </w:pPr>
+            <w:r>
+              <w:rPr>
+                <w:rFonts w:ascii="Arial" w:eastAsia="Calibri" w:hAnsi="Arial" w:cs="Arial"/>
                 <w:b w:val="0"/>
                 <w:bCs w:val="0"/>
               </w:rPr>
@@ -1782,6 +1571,7 @@
                 <w:tab w:val="left" w:pos="1416"/>
                 <w:tab w:val="left" w:pos="2024"/>
               </w:tabs>
+              <w:spacing w:after="0" w:line="240" w:lineRule="auto"/>
               <w:cnfStyle w:val="000000000000" w:firstRow="0" w:lastRow="0" w:firstColumn="0" w:lastColumn="0" w:oddVBand="0" w:evenVBand="0" w:oddHBand="0" w:evenHBand="0" w:firstRowFirstColumn="0" w:firstRowLastColumn="0" w:lastRowFirstColumn="0" w:lastRowLastColumn="0"/>
               <w:rPr>
                 <w:rFonts w:ascii="Arial" w:hAnsi="Arial" w:cs="Arial"/>
@@ -1789,7 +1579,7 @@
             </w:pPr>
             <w:r>
               <w:rPr>
-                <w:rFonts w:ascii="Arial" w:hAnsi="Arial" w:cs="Arial"/>
+                <w:rFonts w:ascii="Arial" w:eastAsia="Calibri" w:hAnsi="Arial" w:cs="Arial"/>
               </w:rPr>
               <w:t>Escriba García</w:t>
             </w:r>
@@ -1806,6 +1596,7 @@
                 <w:tab w:val="left" w:pos="1416"/>
                 <w:tab w:val="left" w:pos="2024"/>
               </w:tabs>
+              <w:spacing w:after="0" w:line="240" w:lineRule="auto"/>
               <w:cnfStyle w:val="000000000000" w:firstRow="0" w:lastRow="0" w:firstColumn="0" w:lastColumn="0" w:oddVBand="0" w:evenVBand="0" w:oddHBand="0" w:evenHBand="0" w:firstRowFirstColumn="0" w:firstRowLastColumn="0" w:lastRowFirstColumn="0" w:lastRowLastColumn="0"/>
               <w:rPr>
                 <w:rFonts w:ascii="Arial" w:hAnsi="Arial" w:cs="Arial"/>
@@ -1813,21 +1604,9 @@
             </w:pPr>
             <w:r>
               <w:rPr>
-                <w:rFonts w:ascii="Arial" w:hAnsi="Arial" w:cs="Arial"/>
-              </w:rPr>
-              <w:t>2022</w:t>
-            </w:r>
-            <w:r>
-              <w:rPr>
-                <w:rFonts w:ascii="Arial" w:hAnsi="Arial" w:cs="Arial"/>
-              </w:rPr>
-              <w:t>-</w:t>
-            </w:r>
-            <w:r>
-              <w:rPr>
-                <w:rFonts w:ascii="Arial" w:hAnsi="Arial" w:cs="Arial"/>
-              </w:rPr>
-              <w:t>278</w:t>
+                <w:rFonts w:ascii="Arial" w:eastAsia="Calibri" w:hAnsi="Arial" w:cs="Arial"/>
+              </w:rPr>
+              <w:t>2022-278</w:t>
             </w:r>
           </w:p>
         </w:tc>
@@ -1848,15 +1627,16 @@
                 <w:tab w:val="left" w:pos="1416"/>
                 <w:tab w:val="left" w:pos="2024"/>
               </w:tabs>
-              <w:rPr>
-                <w:rFonts w:ascii="Arial" w:hAnsi="Arial" w:cs="Arial"/>
-                <w:b w:val="0"/>
-                <w:bCs w:val="0"/>
-              </w:rPr>
-            </w:pPr>
-            <w:r>
-              <w:rPr>
-                <w:rFonts w:ascii="Arial" w:hAnsi="Arial" w:cs="Arial"/>
+              <w:spacing w:after="0" w:line="240" w:lineRule="auto"/>
+              <w:rPr>
+                <w:rFonts w:ascii="Arial" w:hAnsi="Arial" w:cs="Arial"/>
+                <w:b w:val="0"/>
+                <w:bCs w:val="0"/>
+              </w:rPr>
+            </w:pPr>
+            <w:r>
+              <w:rPr>
+                <w:rFonts w:ascii="Arial" w:eastAsia="Calibri" w:hAnsi="Arial" w:cs="Arial"/>
                 <w:b w:val="0"/>
                 <w:bCs w:val="0"/>
               </w:rPr>
@@ -1875,6 +1655,7 @@
                 <w:tab w:val="left" w:pos="1416"/>
                 <w:tab w:val="left" w:pos="2024"/>
               </w:tabs>
+              <w:spacing w:after="0" w:line="240" w:lineRule="auto"/>
               <w:cnfStyle w:val="000000100000" w:firstRow="0" w:lastRow="0" w:firstColumn="0" w:lastColumn="0" w:oddVBand="0" w:evenVBand="0" w:oddHBand="1" w:evenHBand="0" w:firstRowFirstColumn="0" w:firstRowLastColumn="0" w:lastRowFirstColumn="0" w:lastRowLastColumn="0"/>
               <w:rPr>
                 <w:rFonts w:ascii="Arial" w:hAnsi="Arial" w:cs="Arial"/>
@@ -1882,7 +1663,7 @@
             </w:pPr>
             <w:r>
               <w:rPr>
-                <w:rFonts w:ascii="Arial" w:hAnsi="Arial" w:cs="Arial"/>
+                <w:rFonts w:ascii="Arial" w:eastAsia="Calibri" w:hAnsi="Arial" w:cs="Arial"/>
               </w:rPr>
               <w:t xml:space="preserve">Galicia Mazariegos </w:t>
             </w:r>
@@ -1899,6 +1680,7 @@
                 <w:tab w:val="left" w:pos="1416"/>
                 <w:tab w:val="left" w:pos="2024"/>
               </w:tabs>
+              <w:spacing w:after="0" w:line="240" w:lineRule="auto"/>
               <w:cnfStyle w:val="000000100000" w:firstRow="0" w:lastRow="0" w:firstColumn="0" w:lastColumn="0" w:oddVBand="0" w:evenVBand="0" w:oddHBand="1" w:evenHBand="0" w:firstRowFirstColumn="0" w:firstRowLastColumn="0" w:lastRowFirstColumn="0" w:lastRowLastColumn="0"/>
               <w:rPr>
                 <w:rFonts w:ascii="Arial" w:hAnsi="Arial" w:cs="Arial"/>
@@ -1906,7 +1688,7 @@
             </w:pPr>
             <w:r>
               <w:rPr>
-                <w:rFonts w:ascii="Arial" w:hAnsi="Arial" w:cs="Arial"/>
+                <w:rFonts w:ascii="Arial" w:eastAsia="Calibri" w:hAnsi="Arial" w:cs="Arial"/>
               </w:rPr>
               <w:t>2022-203</w:t>
             </w:r>
@@ -1926,15 +1708,16 @@
                 <w:tab w:val="left" w:pos="1416"/>
                 <w:tab w:val="left" w:pos="2024"/>
               </w:tabs>
-              <w:rPr>
-                <w:rFonts w:ascii="Arial" w:hAnsi="Arial" w:cs="Arial"/>
-                <w:b w:val="0"/>
-                <w:bCs w:val="0"/>
-              </w:rPr>
-            </w:pPr>
-            <w:r>
-              <w:rPr>
-                <w:rFonts w:ascii="Arial" w:hAnsi="Arial" w:cs="Arial"/>
+              <w:spacing w:after="0" w:line="240" w:lineRule="auto"/>
+              <w:rPr>
+                <w:rFonts w:ascii="Arial" w:hAnsi="Arial" w:cs="Arial"/>
+                <w:b w:val="0"/>
+                <w:bCs w:val="0"/>
+              </w:rPr>
+            </w:pPr>
+            <w:r>
+              <w:rPr>
+                <w:rFonts w:ascii="Arial" w:eastAsia="Calibri" w:hAnsi="Arial" w:cs="Arial"/>
                 <w:b w:val="0"/>
                 <w:bCs w:val="0"/>
               </w:rPr>
@@ -1953,6 +1736,7 @@
                 <w:tab w:val="left" w:pos="1416"/>
                 <w:tab w:val="left" w:pos="2024"/>
               </w:tabs>
+              <w:spacing w:after="0" w:line="240" w:lineRule="auto"/>
               <w:cnfStyle w:val="000000000000" w:firstRow="0" w:lastRow="0" w:firstColumn="0" w:lastColumn="0" w:oddVBand="0" w:evenVBand="0" w:oddHBand="0" w:evenHBand="0" w:firstRowFirstColumn="0" w:firstRowLastColumn="0" w:lastRowFirstColumn="0" w:lastRowLastColumn="0"/>
               <w:rPr>
                 <w:rFonts w:ascii="Arial" w:hAnsi="Arial" w:cs="Arial"/>
@@ -1960,7 +1744,7 @@
             </w:pPr>
             <w:r>
               <w:rPr>
-                <w:rFonts w:ascii="Arial" w:hAnsi="Arial" w:cs="Arial"/>
+                <w:rFonts w:ascii="Arial" w:eastAsia="Calibri" w:hAnsi="Arial" w:cs="Arial"/>
               </w:rPr>
               <w:t xml:space="preserve">Chamalé González </w:t>
             </w:r>
@@ -1977,6 +1761,7 @@
                 <w:tab w:val="left" w:pos="1416"/>
                 <w:tab w:val="left" w:pos="2024"/>
               </w:tabs>
+              <w:spacing w:after="0" w:line="240" w:lineRule="auto"/>
               <w:cnfStyle w:val="000000000000" w:firstRow="0" w:lastRow="0" w:firstColumn="0" w:lastColumn="0" w:oddVBand="0" w:evenVBand="0" w:oddHBand="0" w:evenHBand="0" w:firstRowFirstColumn="0" w:firstRowLastColumn="0" w:lastRowFirstColumn="0" w:lastRowLastColumn="0"/>
               <w:rPr>
                 <w:rFonts w:ascii="Arial" w:hAnsi="Arial" w:cs="Arial"/>
@@ -1984,21 +1769,9 @@
             </w:pPr>
             <w:r>
               <w:rPr>
-                <w:rFonts w:ascii="Arial" w:hAnsi="Arial" w:cs="Arial"/>
-              </w:rPr>
-              <w:t>2022</w:t>
-            </w:r>
-            <w:r>
-              <w:rPr>
-                <w:rFonts w:ascii="Arial" w:hAnsi="Arial" w:cs="Arial"/>
-              </w:rPr>
-              <w:t>-</w:t>
-            </w:r>
-            <w:r>
-              <w:rPr>
-                <w:rFonts w:ascii="Arial" w:hAnsi="Arial" w:cs="Arial"/>
-              </w:rPr>
-              <w:t>222</w:t>
+                <w:rFonts w:ascii="Arial" w:eastAsia="Calibri" w:hAnsi="Arial" w:cs="Arial"/>
+              </w:rPr>
+              <w:t>2022-222</w:t>
             </w:r>
           </w:p>
         </w:tc>
@@ -2019,15 +1792,16 @@
                 <w:tab w:val="left" w:pos="1416"/>
                 <w:tab w:val="left" w:pos="2024"/>
               </w:tabs>
-              <w:rPr>
-                <w:rFonts w:ascii="Arial" w:hAnsi="Arial" w:cs="Arial"/>
-                <w:b w:val="0"/>
-                <w:bCs w:val="0"/>
-              </w:rPr>
-            </w:pPr>
-            <w:r>
-              <w:rPr>
-                <w:rFonts w:ascii="Arial" w:hAnsi="Arial" w:cs="Arial"/>
+              <w:spacing w:after="0" w:line="240" w:lineRule="auto"/>
+              <w:rPr>
+                <w:rFonts w:ascii="Arial" w:hAnsi="Arial" w:cs="Arial"/>
+                <w:b w:val="0"/>
+                <w:bCs w:val="0"/>
+              </w:rPr>
+            </w:pPr>
+            <w:r>
+              <w:rPr>
+                <w:rFonts w:ascii="Arial" w:eastAsia="Calibri" w:hAnsi="Arial" w:cs="Arial"/>
                 <w:b w:val="0"/>
                 <w:bCs w:val="0"/>
               </w:rPr>
@@ -2046,6 +1820,7 @@
                 <w:tab w:val="left" w:pos="1416"/>
                 <w:tab w:val="left" w:pos="2024"/>
               </w:tabs>
+              <w:spacing w:after="0" w:line="240" w:lineRule="auto"/>
               <w:cnfStyle w:val="000000100000" w:firstRow="0" w:lastRow="0" w:firstColumn="0" w:lastColumn="0" w:oddVBand="0" w:evenVBand="0" w:oddHBand="1" w:evenHBand="0" w:firstRowFirstColumn="0" w:firstRowLastColumn="0" w:lastRowFirstColumn="0" w:lastRowLastColumn="0"/>
               <w:rPr>
                 <w:rFonts w:ascii="Arial" w:hAnsi="Arial" w:cs="Arial"/>
@@ -2054,28 +1829,28 @@
             <w:proofErr w:type="spellStart"/>
             <w:r>
               <w:rPr>
-                <w:rFonts w:ascii="Arial" w:hAnsi="Arial" w:cs="Arial"/>
+                <w:rFonts w:ascii="Arial" w:eastAsia="Calibri" w:hAnsi="Arial" w:cs="Arial"/>
               </w:rPr>
               <w:t>Chuquiej</w:t>
             </w:r>
             <w:proofErr w:type="spellEnd"/>
             <w:r>
               <w:rPr>
-                <w:rFonts w:ascii="Arial" w:hAnsi="Arial" w:cs="Arial"/>
+                <w:rFonts w:ascii="Arial" w:eastAsia="Calibri" w:hAnsi="Arial" w:cs="Arial"/>
               </w:rPr>
               <w:t xml:space="preserve"> </w:t>
             </w:r>
             <w:proofErr w:type="spellStart"/>
             <w:r>
               <w:rPr>
-                <w:rFonts w:ascii="Arial" w:hAnsi="Arial" w:cs="Arial"/>
+                <w:rFonts w:ascii="Arial" w:eastAsia="Calibri" w:hAnsi="Arial" w:cs="Arial"/>
               </w:rPr>
               <w:t>Pirir</w:t>
             </w:r>
             <w:proofErr w:type="spellEnd"/>
             <w:r>
               <w:rPr>
-                <w:rFonts w:ascii="Arial" w:hAnsi="Arial" w:cs="Arial"/>
+                <w:rFonts w:ascii="Arial" w:eastAsia="Calibri" w:hAnsi="Arial" w:cs="Arial"/>
               </w:rPr>
               <w:t xml:space="preserve"> </w:t>
             </w:r>
@@ -2092,6 +1867,7 @@
                 <w:tab w:val="left" w:pos="1416"/>
                 <w:tab w:val="left" w:pos="2024"/>
               </w:tabs>
+              <w:spacing w:after="0" w:line="240" w:lineRule="auto"/>
               <w:cnfStyle w:val="000000100000" w:firstRow="0" w:lastRow="0" w:firstColumn="0" w:lastColumn="0" w:oddVBand="0" w:evenVBand="0" w:oddHBand="1" w:evenHBand="0" w:firstRowFirstColumn="0" w:firstRowLastColumn="0" w:lastRowFirstColumn="0" w:lastRowLastColumn="0"/>
               <w:rPr>
                 <w:rFonts w:ascii="Arial" w:hAnsi="Arial" w:cs="Arial"/>
@@ -2099,21 +1875,9 @@
             </w:pPr>
             <w:r>
               <w:rPr>
-                <w:rFonts w:ascii="Arial" w:hAnsi="Arial" w:cs="Arial"/>
-              </w:rPr>
-              <w:t>2022</w:t>
-            </w:r>
-            <w:r>
-              <w:rPr>
-                <w:rFonts w:ascii="Arial" w:hAnsi="Arial" w:cs="Arial"/>
-              </w:rPr>
-              <w:t>-</w:t>
-            </w:r>
-            <w:r>
-              <w:rPr>
-                <w:rFonts w:ascii="Arial" w:hAnsi="Arial" w:cs="Arial"/>
-              </w:rPr>
-              <w:t>273</w:t>
+                <w:rFonts w:ascii="Arial" w:eastAsia="Calibri" w:hAnsi="Arial" w:cs="Arial"/>
+              </w:rPr>
+              <w:t>2022-273</w:t>
             </w:r>
           </w:p>
         </w:tc>
@@ -2131,6 +1895,7 @@
                 <w:tab w:val="left" w:pos="1416"/>
                 <w:tab w:val="left" w:pos="2024"/>
               </w:tabs>
+              <w:spacing w:after="0" w:line="240" w:lineRule="auto"/>
               <w:rPr>
                 <w:rFonts w:ascii="Arial" w:hAnsi="Arial" w:cs="Arial"/>
                 <w:b w:val="0"/>
@@ -2140,7 +1905,7 @@
             <w:proofErr w:type="spellStart"/>
             <w:r>
               <w:rPr>
-                <w:rFonts w:ascii="Arial" w:hAnsi="Arial" w:cs="Arial"/>
+                <w:rFonts w:ascii="Arial" w:eastAsia="Calibri" w:hAnsi="Arial" w:cs="Arial"/>
                 <w:b w:val="0"/>
                 <w:bCs w:val="0"/>
               </w:rPr>
@@ -2149,7 +1914,7 @@
             <w:proofErr w:type="spellEnd"/>
             <w:r>
               <w:rPr>
-                <w:rFonts w:ascii="Arial" w:hAnsi="Arial" w:cs="Arial"/>
+                <w:rFonts w:ascii="Arial" w:eastAsia="Calibri" w:hAnsi="Arial" w:cs="Arial"/>
                 <w:b w:val="0"/>
                 <w:bCs w:val="0"/>
               </w:rPr>
@@ -2168,6 +1933,7 @@
                 <w:tab w:val="left" w:pos="1416"/>
                 <w:tab w:val="left" w:pos="2024"/>
               </w:tabs>
+              <w:spacing w:after="0" w:line="240" w:lineRule="auto"/>
               <w:cnfStyle w:val="000000000000" w:firstRow="0" w:lastRow="0" w:firstColumn="0" w:lastColumn="0" w:oddVBand="0" w:evenVBand="0" w:oddHBand="0" w:evenHBand="0" w:firstRowFirstColumn="0" w:firstRowLastColumn="0" w:lastRowFirstColumn="0" w:lastRowLastColumn="0"/>
               <w:rPr>
                 <w:rFonts w:ascii="Arial" w:hAnsi="Arial" w:cs="Arial"/>
@@ -2176,14 +1942,14 @@
             <w:proofErr w:type="spellStart"/>
             <w:r>
               <w:rPr>
-                <w:rFonts w:ascii="Arial" w:hAnsi="Arial" w:cs="Arial"/>
+                <w:rFonts w:ascii="Arial" w:eastAsia="Calibri" w:hAnsi="Arial" w:cs="Arial"/>
               </w:rPr>
               <w:t>Garcia</w:t>
             </w:r>
             <w:proofErr w:type="spellEnd"/>
             <w:r>
               <w:rPr>
-                <w:rFonts w:ascii="Arial" w:hAnsi="Arial" w:cs="Arial"/>
+                <w:rFonts w:ascii="Arial" w:eastAsia="Calibri" w:hAnsi="Arial" w:cs="Arial"/>
               </w:rPr>
               <w:t xml:space="preserve"> Palencia</w:t>
             </w:r>
@@ -2200,6 +1966,7 @@
                 <w:tab w:val="left" w:pos="1416"/>
                 <w:tab w:val="left" w:pos="2024"/>
               </w:tabs>
+              <w:spacing w:after="0" w:line="240" w:lineRule="auto"/>
               <w:cnfStyle w:val="000000000000" w:firstRow="0" w:lastRow="0" w:firstColumn="0" w:lastColumn="0" w:oddVBand="0" w:evenVBand="0" w:oddHBand="0" w:evenHBand="0" w:firstRowFirstColumn="0" w:firstRowLastColumn="0" w:lastRowFirstColumn="0" w:lastRowLastColumn="0"/>
               <w:rPr>
                 <w:rFonts w:ascii="Arial" w:hAnsi="Arial" w:cs="Arial"/>
@@ -2207,7 +1974,7 @@
             </w:pPr>
             <w:r>
               <w:rPr>
-                <w:rFonts w:ascii="Arial" w:hAnsi="Arial" w:cs="Arial"/>
+                <w:rFonts w:ascii="Arial" w:eastAsia="Calibri" w:hAnsi="Arial" w:cs="Arial"/>
               </w:rPr>
               <w:t>2022-194</w:t>
             </w:r>
@@ -2230,15 +1997,16 @@
                 <w:tab w:val="left" w:pos="1416"/>
                 <w:tab w:val="left" w:pos="2024"/>
               </w:tabs>
-              <w:rPr>
-                <w:rFonts w:ascii="Arial" w:hAnsi="Arial" w:cs="Arial"/>
-                <w:b w:val="0"/>
-                <w:bCs w:val="0"/>
-              </w:rPr>
-            </w:pPr>
-            <w:r>
-              <w:rPr>
-                <w:rFonts w:ascii="Arial" w:hAnsi="Arial" w:cs="Arial"/>
+              <w:spacing w:after="0" w:line="240" w:lineRule="auto"/>
+              <w:rPr>
+                <w:rFonts w:ascii="Arial" w:hAnsi="Arial" w:cs="Arial"/>
+                <w:b w:val="0"/>
+                <w:bCs w:val="0"/>
+              </w:rPr>
+            </w:pPr>
+            <w:r>
+              <w:rPr>
+                <w:rFonts w:ascii="Arial" w:eastAsia="Calibri" w:hAnsi="Arial" w:cs="Arial"/>
                 <w:b w:val="0"/>
                 <w:bCs w:val="0"/>
               </w:rPr>
@@ -2257,6 +2025,7 @@
                 <w:tab w:val="left" w:pos="1416"/>
                 <w:tab w:val="left" w:pos="2024"/>
               </w:tabs>
+              <w:spacing w:after="0" w:line="240" w:lineRule="auto"/>
               <w:cnfStyle w:val="000000100000" w:firstRow="0" w:lastRow="0" w:firstColumn="0" w:lastColumn="0" w:oddVBand="0" w:evenVBand="0" w:oddHBand="1" w:evenHBand="0" w:firstRowFirstColumn="0" w:firstRowLastColumn="0" w:lastRowFirstColumn="0" w:lastRowLastColumn="0"/>
               <w:rPr>
                 <w:rFonts w:ascii="Arial" w:hAnsi="Arial" w:cs="Arial"/>
@@ -2264,23 +2033,24 @@
             </w:pPr>
             <w:r>
               <w:rPr>
-                <w:rFonts w:ascii="Arial" w:hAnsi="Arial" w:cs="Arial"/>
-              </w:rPr>
-              <w:t>Castillo</w:t>
-            </w:r>
-          </w:p>
-        </w:tc>
-        <w:tc>
-          <w:tcPr>
-            <w:tcW w:w="2943" w:type="dxa"/>
-          </w:tcPr>
-          <w:p>
-            <w:pPr>
-              <w:tabs>
-                <w:tab w:val="left" w:pos="708"/>
-                <w:tab w:val="left" w:pos="1416"/>
-                <w:tab w:val="left" w:pos="2024"/>
-              </w:tabs>
+                <w:rFonts w:ascii="Arial" w:eastAsia="Calibri" w:hAnsi="Arial" w:cs="Arial"/>
+              </w:rPr>
+              <w:t>Castillo Muñoz</w:t>
+            </w:r>
+          </w:p>
+        </w:tc>
+        <w:tc>
+          <w:tcPr>
+            <w:tcW w:w="2943" w:type="dxa"/>
+          </w:tcPr>
+          <w:p>
+            <w:pPr>
+              <w:tabs>
+                <w:tab w:val="left" w:pos="708"/>
+                <w:tab w:val="left" w:pos="1416"/>
+                <w:tab w:val="left" w:pos="2024"/>
+              </w:tabs>
+              <w:spacing w:after="0" w:line="240" w:lineRule="auto"/>
               <w:cnfStyle w:val="000000100000" w:firstRow="0" w:lastRow="0" w:firstColumn="0" w:lastColumn="0" w:oddVBand="0" w:evenVBand="0" w:oddHBand="1" w:evenHBand="0" w:firstRowFirstColumn="0" w:firstRowLastColumn="0" w:lastRowFirstColumn="0" w:lastRowLastColumn="0"/>
               <w:rPr>
                 <w:rFonts w:ascii="Arial" w:hAnsi="Arial" w:cs="Arial"/>
@@ -2288,7 +2058,7 @@
             </w:pPr>
             <w:r>
               <w:rPr>
-                <w:rFonts w:ascii="Arial" w:hAnsi="Arial" w:cs="Arial"/>
+                <w:rFonts w:ascii="Arial" w:eastAsia="Calibri" w:hAnsi="Arial" w:cs="Arial"/>
               </w:rPr>
               <w:t>2022-474</w:t>
             </w:r>
@@ -2532,7 +2302,8 @@
     <w:tbl>
       <w:tblPr>
         <w:tblStyle w:val="Tablaconcuadrcula4-nfasis5"/>
-        <w:tblW w:w="0" w:type="auto"/>
+        <w:tblW w:w="8828" w:type="dxa"/>
+        <w:tblLayout w:type="fixed"/>
         <w:tblLook w:val="04A0" w:firstRow="1" w:lastRow="0" w:firstColumn="1" w:lastColumn="0" w:noHBand="0" w:noVBand="1"/>
       </w:tblPr>
       <w:tblGrid>
@@ -2548,21 +2319,29 @@
           <w:tcPr>
             <w:cnfStyle w:val="001000000000" w:firstRow="0" w:lastRow="0" w:firstColumn="1" w:lastColumn="0" w:oddVBand="0" w:evenVBand="0" w:oddHBand="0" w:evenHBand="0" w:firstRowFirstColumn="0" w:firstRowLastColumn="0" w:lastRowFirstColumn="0" w:lastRowLastColumn="0"/>
             <w:tcW w:w="2942" w:type="dxa"/>
-          </w:tcPr>
-          <w:p>
-            <w:pPr>
-              <w:tabs>
-                <w:tab w:val="left" w:pos="708"/>
-                <w:tab w:val="left" w:pos="1416"/>
-                <w:tab w:val="left" w:pos="2024"/>
-              </w:tabs>
-              <w:rPr>
-                <w:rFonts w:ascii="Arial" w:hAnsi="Arial" w:cs="Arial"/>
-              </w:rPr>
-            </w:pPr>
-            <w:r>
-              <w:rPr>
-                <w:rFonts w:ascii="Arial" w:hAnsi="Arial" w:cs="Arial"/>
+            <w:tcBorders>
+              <w:top w:val="single" w:sz="4" w:space="0" w:color="5B9BD5"/>
+              <w:left w:val="single" w:sz="4" w:space="0" w:color="5B9BD5"/>
+              <w:bottom w:val="single" w:sz="4" w:space="0" w:color="5B9BD5"/>
+              <w:right w:val="single" w:sz="4" w:space="0" w:color="5B9BD5"/>
+            </w:tcBorders>
+          </w:tcPr>
+          <w:p>
+            <w:pPr>
+              <w:tabs>
+                <w:tab w:val="left" w:pos="708"/>
+                <w:tab w:val="left" w:pos="1416"/>
+                <w:tab w:val="left" w:pos="2024"/>
+              </w:tabs>
+              <w:spacing w:after="0" w:line="240" w:lineRule="auto"/>
+              <w:rPr>
+                <w:rFonts w:ascii="Arial" w:hAnsi="Arial" w:cs="Arial"/>
+              </w:rPr>
+            </w:pPr>
+            <w:r>
+              <w:rPr>
+                <w:rFonts w:ascii="Arial" w:eastAsia="Calibri" w:hAnsi="Arial" w:cs="Arial"/>
+                <w:color w:val="FFFFFF"/>
               </w:rPr>
               <w:t>Nombre</w:t>
             </w:r>
@@ -2571,14 +2350,21 @@
         <w:tc>
           <w:tcPr>
             <w:tcW w:w="2943" w:type="dxa"/>
-          </w:tcPr>
-          <w:p>
-            <w:pPr>
-              <w:tabs>
-                <w:tab w:val="left" w:pos="708"/>
-                <w:tab w:val="left" w:pos="1416"/>
-                <w:tab w:val="left" w:pos="2024"/>
-              </w:tabs>
+            <w:tcBorders>
+              <w:top w:val="single" w:sz="4" w:space="0" w:color="5B9BD5"/>
+              <w:left w:val="single" w:sz="4" w:space="0" w:color="5B9BD5"/>
+              <w:bottom w:val="single" w:sz="4" w:space="0" w:color="5B9BD5"/>
+              <w:right w:val="single" w:sz="4" w:space="0" w:color="5B9BD5"/>
+            </w:tcBorders>
+          </w:tcPr>
+          <w:p>
+            <w:pPr>
+              <w:tabs>
+                <w:tab w:val="left" w:pos="708"/>
+                <w:tab w:val="left" w:pos="1416"/>
+                <w:tab w:val="left" w:pos="2024"/>
+              </w:tabs>
+              <w:spacing w:after="0" w:line="240" w:lineRule="auto"/>
               <w:cnfStyle w:val="100000000000" w:firstRow="1" w:lastRow="0" w:firstColumn="0" w:lastColumn="0" w:oddVBand="0" w:evenVBand="0" w:oddHBand="0" w:evenHBand="0" w:firstRowFirstColumn="0" w:firstRowLastColumn="0" w:lastRowFirstColumn="0" w:lastRowLastColumn="0"/>
               <w:rPr>
                 <w:rFonts w:ascii="Arial" w:hAnsi="Arial" w:cs="Arial"/>
@@ -2586,7 +2372,8 @@
             </w:pPr>
             <w:r>
               <w:rPr>
-                <w:rFonts w:ascii="Arial" w:hAnsi="Arial" w:cs="Arial"/>
+                <w:rFonts w:ascii="Arial" w:eastAsia="Calibri" w:hAnsi="Arial" w:cs="Arial"/>
+                <w:color w:val="FFFFFF"/>
               </w:rPr>
               <w:t>Puesto</w:t>
             </w:r>
@@ -2595,14 +2382,21 @@
         <w:tc>
           <w:tcPr>
             <w:tcW w:w="2943" w:type="dxa"/>
-          </w:tcPr>
-          <w:p>
-            <w:pPr>
-              <w:tabs>
-                <w:tab w:val="left" w:pos="708"/>
-                <w:tab w:val="left" w:pos="1416"/>
-                <w:tab w:val="left" w:pos="2024"/>
-              </w:tabs>
+            <w:tcBorders>
+              <w:top w:val="single" w:sz="4" w:space="0" w:color="5B9BD5"/>
+              <w:left w:val="single" w:sz="4" w:space="0" w:color="5B9BD5"/>
+              <w:bottom w:val="single" w:sz="4" w:space="0" w:color="5B9BD5"/>
+              <w:right w:val="single" w:sz="4" w:space="0" w:color="5B9BD5"/>
+            </w:tcBorders>
+          </w:tcPr>
+          <w:p>
+            <w:pPr>
+              <w:tabs>
+                <w:tab w:val="left" w:pos="708"/>
+                <w:tab w:val="left" w:pos="1416"/>
+                <w:tab w:val="left" w:pos="2024"/>
+              </w:tabs>
+              <w:spacing w:after="0" w:line="240" w:lineRule="auto"/>
               <w:cnfStyle w:val="100000000000" w:firstRow="1" w:lastRow="0" w:firstColumn="0" w:lastColumn="0" w:oddVBand="0" w:evenVBand="0" w:oddHBand="0" w:evenHBand="0" w:firstRowFirstColumn="0" w:firstRowLastColumn="0" w:lastRowFirstColumn="0" w:lastRowLastColumn="0"/>
               <w:rPr>
                 <w:rFonts w:ascii="Arial" w:hAnsi="Arial" w:cs="Arial"/>
@@ -2610,7 +2404,8 @@
             </w:pPr>
             <w:r>
               <w:rPr>
-                <w:rFonts w:ascii="Arial" w:hAnsi="Arial" w:cs="Arial"/>
+                <w:rFonts w:ascii="Arial" w:eastAsia="Calibri" w:hAnsi="Arial" w:cs="Arial"/>
+                <w:color w:val="FFFFFF"/>
               </w:rPr>
               <w:t xml:space="preserve">Por Hacer </w:t>
             </w:r>
@@ -2633,41 +2428,35 @@
                 <w:tab w:val="left" w:pos="1416"/>
                 <w:tab w:val="left" w:pos="2024"/>
               </w:tabs>
-              <w:rPr>
-                <w:rFonts w:ascii="Arial" w:hAnsi="Arial" w:cs="Arial"/>
-                <w:b w:val="0"/>
-                <w:bCs w:val="0"/>
-              </w:rPr>
-            </w:pPr>
-            <w:r>
-              <w:rPr>
-                <w:rFonts w:ascii="Arial" w:hAnsi="Arial" w:cs="Arial"/>
-                <w:b w:val="0"/>
-                <w:bCs w:val="0"/>
-              </w:rPr>
-              <w:t xml:space="preserve">Jonathan </w:t>
-            </w:r>
-            <w:r>
-              <w:rPr>
-                <w:rFonts w:ascii="Arial" w:hAnsi="Arial" w:cs="Arial"/>
-                <w:b w:val="0"/>
-                <w:bCs w:val="0"/>
-              </w:rPr>
-              <w:t>Domingo</w:t>
-            </w:r>
-          </w:p>
-        </w:tc>
-        <w:tc>
-          <w:tcPr>
-            <w:tcW w:w="2943" w:type="dxa"/>
-          </w:tcPr>
-          <w:p>
-            <w:pPr>
-              <w:tabs>
-                <w:tab w:val="left" w:pos="708"/>
-                <w:tab w:val="left" w:pos="1416"/>
-                <w:tab w:val="left" w:pos="2024"/>
-              </w:tabs>
+              <w:spacing w:after="0" w:line="240" w:lineRule="auto"/>
+              <w:rPr>
+                <w:rFonts w:ascii="Arial" w:hAnsi="Arial" w:cs="Arial"/>
+                <w:b w:val="0"/>
+                <w:bCs w:val="0"/>
+              </w:rPr>
+            </w:pPr>
+            <w:r>
+              <w:rPr>
+                <w:rFonts w:ascii="Arial" w:eastAsia="Calibri" w:hAnsi="Arial" w:cs="Arial"/>
+                <w:b w:val="0"/>
+                <w:bCs w:val="0"/>
+              </w:rPr>
+              <w:t>Jonathan Domingo</w:t>
+            </w:r>
+          </w:p>
+        </w:tc>
+        <w:tc>
+          <w:tcPr>
+            <w:tcW w:w="2943" w:type="dxa"/>
+          </w:tcPr>
+          <w:p>
+            <w:pPr>
+              <w:tabs>
+                <w:tab w:val="left" w:pos="708"/>
+                <w:tab w:val="left" w:pos="1416"/>
+                <w:tab w:val="left" w:pos="2024"/>
+              </w:tabs>
+              <w:spacing w:after="0" w:line="240" w:lineRule="auto"/>
               <w:cnfStyle w:val="000000100000" w:firstRow="0" w:lastRow="0" w:firstColumn="0" w:lastColumn="0" w:oddVBand="0" w:evenVBand="0" w:oddHBand="1" w:evenHBand="0" w:firstRowFirstColumn="0" w:firstRowLastColumn="0" w:lastRowFirstColumn="0" w:lastRowLastColumn="0"/>
               <w:rPr>
                 <w:rFonts w:ascii="Arial" w:hAnsi="Arial" w:cs="Arial"/>
@@ -2675,7 +2464,7 @@
             </w:pPr>
             <w:r>
               <w:rPr>
-                <w:rFonts w:ascii="Arial" w:hAnsi="Arial" w:cs="Arial"/>
+                <w:rFonts w:ascii="Arial" w:eastAsia="Calibri" w:hAnsi="Arial" w:cs="Arial"/>
               </w:rPr>
               <w:t>Scrum Master, Programador</w:t>
             </w:r>
@@ -2692,11 +2481,38 @@
                 <w:tab w:val="left" w:pos="1416"/>
                 <w:tab w:val="left" w:pos="2024"/>
               </w:tabs>
+              <w:spacing w:after="0" w:line="240" w:lineRule="auto"/>
               <w:cnfStyle w:val="000000100000" w:firstRow="0" w:lastRow="0" w:firstColumn="0" w:lastColumn="0" w:oddVBand="0" w:evenVBand="0" w:oddHBand="1" w:evenHBand="0" w:firstRowFirstColumn="0" w:firstRowLastColumn="0" w:lastRowFirstColumn="0" w:lastRowLastColumn="0"/>
               <w:rPr>
                 <w:rFonts w:ascii="Arial" w:hAnsi="Arial" w:cs="Arial"/>
               </w:rPr>
             </w:pPr>
+            <w:r>
+              <w:rPr>
+                <w:rFonts w:ascii="Arial" w:hAnsi="Arial" w:cs="Arial"/>
+              </w:rPr>
+              <w:t>Entidad Venta:</w:t>
+            </w:r>
+          </w:p>
+          <w:p>
+            <w:pPr>
+              <w:tabs>
+                <w:tab w:val="left" w:pos="708"/>
+                <w:tab w:val="left" w:pos="1416"/>
+                <w:tab w:val="left" w:pos="2024"/>
+              </w:tabs>
+              <w:spacing w:after="0" w:line="240" w:lineRule="auto"/>
+              <w:cnfStyle w:val="000000100000" w:firstRow="0" w:lastRow="0" w:firstColumn="0" w:lastColumn="0" w:oddVBand="0" w:evenVBand="0" w:oddHBand="1" w:evenHBand="0" w:firstRowFirstColumn="0" w:firstRowLastColumn="0" w:lastRowFirstColumn="0" w:lastRowLastColumn="0"/>
+              <w:rPr>
+                <w:rFonts w:ascii="Arial" w:hAnsi="Arial" w:cs="Arial"/>
+              </w:rPr>
+            </w:pPr>
+            <w:r>
+              <w:rPr>
+                <w:rFonts w:ascii="Arial" w:hAnsi="Arial" w:cs="Arial"/>
+              </w:rPr>
+              <w:t>Modelo, Modelo DAO, Vista</w:t>
+            </w:r>
           </w:p>
         </w:tc>
       </w:tr>
@@ -2713,15 +2529,16 @@
                 <w:tab w:val="left" w:pos="1416"/>
                 <w:tab w:val="left" w:pos="2024"/>
               </w:tabs>
-              <w:rPr>
-                <w:rFonts w:ascii="Arial" w:hAnsi="Arial" w:cs="Arial"/>
-                <w:b w:val="0"/>
-                <w:bCs w:val="0"/>
-              </w:rPr>
-            </w:pPr>
-            <w:r>
-              <w:rPr>
-                <w:rFonts w:ascii="Arial" w:hAnsi="Arial" w:cs="Arial"/>
+              <w:spacing w:after="0" w:line="240" w:lineRule="auto"/>
+              <w:rPr>
+                <w:rFonts w:ascii="Arial" w:hAnsi="Arial" w:cs="Arial"/>
+                <w:b w:val="0"/>
+                <w:bCs w:val="0"/>
+              </w:rPr>
+            </w:pPr>
+            <w:r>
+              <w:rPr>
+                <w:rFonts w:ascii="Arial" w:eastAsia="Calibri" w:hAnsi="Arial" w:cs="Arial"/>
                 <w:b w:val="0"/>
                 <w:bCs w:val="0"/>
               </w:rPr>
@@ -2740,6 +2557,7 @@
                 <w:tab w:val="left" w:pos="1416"/>
                 <w:tab w:val="left" w:pos="2024"/>
               </w:tabs>
+              <w:spacing w:after="0" w:line="240" w:lineRule="auto"/>
               <w:cnfStyle w:val="000000000000" w:firstRow="0" w:lastRow="0" w:firstColumn="0" w:lastColumn="0" w:oddVBand="0" w:evenVBand="0" w:oddHBand="0" w:evenHBand="0" w:firstRowFirstColumn="0" w:firstRowLastColumn="0" w:lastRowFirstColumn="0" w:lastRowLastColumn="0"/>
               <w:rPr>
                 <w:rFonts w:ascii="Arial" w:hAnsi="Arial" w:cs="Arial"/>
@@ -2747,7 +2565,7 @@
             </w:pPr>
             <w:r>
               <w:rPr>
-                <w:rFonts w:ascii="Arial" w:hAnsi="Arial" w:cs="Arial"/>
+                <w:rFonts w:ascii="Arial" w:eastAsia="Calibri" w:hAnsi="Arial" w:cs="Arial"/>
               </w:rPr>
               <w:t>Programador</w:t>
             </w:r>
@@ -2764,11 +2582,38 @@
                 <w:tab w:val="left" w:pos="1416"/>
                 <w:tab w:val="left" w:pos="2024"/>
               </w:tabs>
+              <w:spacing w:after="0" w:line="240" w:lineRule="auto"/>
               <w:cnfStyle w:val="000000000000" w:firstRow="0" w:lastRow="0" w:firstColumn="0" w:lastColumn="0" w:oddVBand="0" w:evenVBand="0" w:oddHBand="0" w:evenHBand="0" w:firstRowFirstColumn="0" w:firstRowLastColumn="0" w:lastRowFirstColumn="0" w:lastRowLastColumn="0"/>
               <w:rPr>
                 <w:rFonts w:ascii="Arial" w:hAnsi="Arial" w:cs="Arial"/>
               </w:rPr>
             </w:pPr>
+            <w:r>
+              <w:rPr>
+                <w:rFonts w:ascii="Arial" w:eastAsia="Calibri" w:hAnsi="Arial" w:cs="Arial"/>
+              </w:rPr>
+              <w:t>Entidad Clientes:</w:t>
+            </w:r>
+          </w:p>
+          <w:p>
+            <w:pPr>
+              <w:tabs>
+                <w:tab w:val="left" w:pos="708"/>
+                <w:tab w:val="left" w:pos="1416"/>
+                <w:tab w:val="left" w:pos="2024"/>
+              </w:tabs>
+              <w:spacing w:after="0" w:line="240" w:lineRule="auto"/>
+              <w:cnfStyle w:val="000000000000" w:firstRow="0" w:lastRow="0" w:firstColumn="0" w:lastColumn="0" w:oddVBand="0" w:evenVBand="0" w:oddHBand="0" w:evenHBand="0" w:firstRowFirstColumn="0" w:firstRowLastColumn="0" w:lastRowFirstColumn="0" w:lastRowLastColumn="0"/>
+              <w:rPr>
+                <w:rFonts w:ascii="Arial" w:hAnsi="Arial" w:cs="Arial"/>
+              </w:rPr>
+            </w:pPr>
+            <w:r>
+              <w:rPr>
+                <w:rFonts w:ascii="Arial" w:eastAsia="Calibri" w:hAnsi="Arial" w:cs="Arial"/>
+              </w:rPr>
+              <w:t>Modelo, Modelo DAO, Vista</w:t>
+            </w:r>
           </w:p>
         </w:tc>
       </w:tr>
@@ -2788,41 +2633,35 @@
                 <w:tab w:val="left" w:pos="1416"/>
                 <w:tab w:val="left" w:pos="2024"/>
               </w:tabs>
-              <w:rPr>
-                <w:rFonts w:ascii="Arial" w:hAnsi="Arial" w:cs="Arial"/>
-                <w:b w:val="0"/>
-                <w:bCs w:val="0"/>
-              </w:rPr>
-            </w:pPr>
-            <w:r>
-              <w:rPr>
-                <w:rFonts w:ascii="Arial" w:hAnsi="Arial" w:cs="Arial"/>
-                <w:b w:val="0"/>
-                <w:bCs w:val="0"/>
-              </w:rPr>
-              <w:t xml:space="preserve">Gary </w:t>
-            </w:r>
-            <w:r>
-              <w:rPr>
-                <w:rFonts w:ascii="Arial" w:hAnsi="Arial" w:cs="Arial"/>
-                <w:b w:val="0"/>
-                <w:bCs w:val="0"/>
-              </w:rPr>
-              <w:t>Galindo</w:t>
-            </w:r>
-          </w:p>
-        </w:tc>
-        <w:tc>
-          <w:tcPr>
-            <w:tcW w:w="2943" w:type="dxa"/>
-          </w:tcPr>
-          <w:p>
-            <w:pPr>
-              <w:tabs>
-                <w:tab w:val="left" w:pos="708"/>
-                <w:tab w:val="left" w:pos="1416"/>
-                <w:tab w:val="left" w:pos="2024"/>
-              </w:tabs>
+              <w:spacing w:after="0" w:line="240" w:lineRule="auto"/>
+              <w:rPr>
+                <w:rFonts w:ascii="Arial" w:hAnsi="Arial" w:cs="Arial"/>
+                <w:b w:val="0"/>
+                <w:bCs w:val="0"/>
+              </w:rPr>
+            </w:pPr>
+            <w:r>
+              <w:rPr>
+                <w:rFonts w:ascii="Arial" w:eastAsia="Calibri" w:hAnsi="Arial" w:cs="Arial"/>
+                <w:b w:val="0"/>
+                <w:bCs w:val="0"/>
+              </w:rPr>
+              <w:t>Gary Galindo</w:t>
+            </w:r>
+          </w:p>
+        </w:tc>
+        <w:tc>
+          <w:tcPr>
+            <w:tcW w:w="2943" w:type="dxa"/>
+          </w:tcPr>
+          <w:p>
+            <w:pPr>
+              <w:tabs>
+                <w:tab w:val="left" w:pos="708"/>
+                <w:tab w:val="left" w:pos="1416"/>
+                <w:tab w:val="left" w:pos="2024"/>
+              </w:tabs>
+              <w:spacing w:after="0" w:line="240" w:lineRule="auto"/>
               <w:cnfStyle w:val="000000100000" w:firstRow="0" w:lastRow="0" w:firstColumn="0" w:lastColumn="0" w:oddVBand="0" w:evenVBand="0" w:oddHBand="1" w:evenHBand="0" w:firstRowFirstColumn="0" w:firstRowLastColumn="0" w:lastRowFirstColumn="0" w:lastRowLastColumn="0"/>
               <w:rPr>
                 <w:rFonts w:ascii="Arial" w:hAnsi="Arial" w:cs="Arial"/>
@@ -2830,7 +2669,7 @@
             </w:pPr>
             <w:r>
               <w:rPr>
-                <w:rFonts w:ascii="Arial" w:hAnsi="Arial" w:cs="Arial"/>
+                <w:rFonts w:ascii="Arial" w:eastAsia="Calibri" w:hAnsi="Arial" w:cs="Arial"/>
               </w:rPr>
               <w:t>Programador</w:t>
             </w:r>
@@ -2847,11 +2686,62 @@
                 <w:tab w:val="left" w:pos="1416"/>
                 <w:tab w:val="left" w:pos="2024"/>
               </w:tabs>
+              <w:spacing w:after="0" w:line="240" w:lineRule="auto"/>
               <w:cnfStyle w:val="000000100000" w:firstRow="0" w:lastRow="0" w:firstColumn="0" w:lastColumn="0" w:oddVBand="0" w:evenVBand="0" w:oddHBand="1" w:evenHBand="0" w:firstRowFirstColumn="0" w:firstRowLastColumn="0" w:lastRowFirstColumn="0" w:lastRowLastColumn="0"/>
               <w:rPr>
                 <w:rFonts w:ascii="Arial" w:hAnsi="Arial" w:cs="Arial"/>
               </w:rPr>
             </w:pPr>
+            <w:r>
+              <w:rPr>
+                <w:rFonts w:ascii="Arial" w:eastAsia="Calibri" w:hAnsi="Arial" w:cs="Arial"/>
+              </w:rPr>
+              <w:t xml:space="preserve">Entidad </w:t>
+            </w:r>
+            <w:proofErr w:type="spellStart"/>
+            <w:r>
+              <w:rPr>
+                <w:rFonts w:ascii="Arial" w:eastAsia="Calibri" w:hAnsi="Arial" w:cs="Arial"/>
+              </w:rPr>
+              <w:t>PedidoCliente</w:t>
+            </w:r>
+            <w:proofErr w:type="spellEnd"/>
+            <w:r>
+              <w:rPr>
+                <w:rFonts w:ascii="Arial" w:eastAsia="Calibri" w:hAnsi="Arial" w:cs="Arial"/>
+              </w:rPr>
+              <w:t>:</w:t>
+            </w:r>
+          </w:p>
+          <w:p>
+            <w:pPr>
+              <w:tabs>
+                <w:tab w:val="left" w:pos="708"/>
+                <w:tab w:val="left" w:pos="1416"/>
+                <w:tab w:val="left" w:pos="2024"/>
+              </w:tabs>
+              <w:spacing w:after="0" w:line="240" w:lineRule="auto"/>
+              <w:cnfStyle w:val="000000100000" w:firstRow="0" w:lastRow="0" w:firstColumn="0" w:lastColumn="0" w:oddVBand="0" w:evenVBand="0" w:oddHBand="1" w:evenHBand="0" w:firstRowFirstColumn="0" w:firstRowLastColumn="0" w:lastRowFirstColumn="0" w:lastRowLastColumn="0"/>
+              <w:rPr>
+                <w:rFonts w:ascii="Arial" w:hAnsi="Arial" w:cs="Arial"/>
+              </w:rPr>
+            </w:pPr>
+            <w:r>
+              <w:rPr>
+                <w:rFonts w:ascii="Arial" w:eastAsia="Calibri" w:hAnsi="Arial" w:cs="Arial"/>
+              </w:rPr>
+              <w:t xml:space="preserve">Modelo, Modelo </w:t>
+            </w:r>
+            <w:proofErr w:type="spellStart"/>
+            <w:proofErr w:type="gramStart"/>
+            <w:r>
+              <w:rPr>
+                <w:rFonts w:ascii="Arial" w:eastAsia="Calibri" w:hAnsi="Arial" w:cs="Arial"/>
+              </w:rPr>
+              <w:t>DAO,vista</w:t>
+            </w:r>
+            <w:proofErr w:type="spellEnd"/>
+            <w:proofErr w:type="gramEnd"/>
           </w:p>
         </w:tc>
       </w:tr>
@@ -2868,49 +2758,35 @@
                 <w:tab w:val="left" w:pos="1416"/>
                 <w:tab w:val="left" w:pos="2024"/>
               </w:tabs>
-              <w:rPr>
-                <w:rFonts w:ascii="Arial" w:hAnsi="Arial" w:cs="Arial"/>
-                <w:b w:val="0"/>
-                <w:bCs w:val="0"/>
-              </w:rPr>
-            </w:pPr>
-            <w:r>
-              <w:rPr>
-                <w:rFonts w:ascii="Arial" w:hAnsi="Arial" w:cs="Arial"/>
-                <w:b w:val="0"/>
-                <w:bCs w:val="0"/>
-              </w:rPr>
-              <w:t xml:space="preserve">Diego </w:t>
-            </w:r>
-            <w:r>
-              <w:rPr>
-                <w:rFonts w:ascii="Arial" w:hAnsi="Arial" w:cs="Arial"/>
-                <w:b w:val="0"/>
-                <w:bCs w:val="0"/>
-              </w:rPr>
-              <w:t>A</w:t>
-            </w:r>
-            <w:r>
-              <w:rPr>
-                <w:rFonts w:ascii="Arial" w:hAnsi="Arial" w:cs="Arial"/>
-                <w:b w:val="0"/>
-                <w:bCs w:val="0"/>
-              </w:rPr>
-              <w:t xml:space="preserve">rriola </w:t>
-            </w:r>
-          </w:p>
-        </w:tc>
-        <w:tc>
-          <w:tcPr>
-            <w:tcW w:w="2943" w:type="dxa"/>
-          </w:tcPr>
-          <w:p>
-            <w:pPr>
-              <w:tabs>
-                <w:tab w:val="left" w:pos="708"/>
-                <w:tab w:val="left" w:pos="1416"/>
-                <w:tab w:val="left" w:pos="2024"/>
-              </w:tabs>
+              <w:spacing w:after="0" w:line="240" w:lineRule="auto"/>
+              <w:rPr>
+                <w:rFonts w:ascii="Arial" w:hAnsi="Arial" w:cs="Arial"/>
+                <w:b w:val="0"/>
+                <w:bCs w:val="0"/>
+              </w:rPr>
+            </w:pPr>
+            <w:r>
+              <w:rPr>
+                <w:rFonts w:ascii="Arial" w:eastAsia="Calibri" w:hAnsi="Arial" w:cs="Arial"/>
+                <w:b w:val="0"/>
+                <w:bCs w:val="0"/>
+              </w:rPr>
+              <w:t xml:space="preserve">Diego Arriola </w:t>
+            </w:r>
+          </w:p>
+        </w:tc>
+        <w:tc>
+          <w:tcPr>
+            <w:tcW w:w="2943" w:type="dxa"/>
+          </w:tcPr>
+          <w:p>
+            <w:pPr>
+              <w:tabs>
+                <w:tab w:val="left" w:pos="708"/>
+                <w:tab w:val="left" w:pos="1416"/>
+                <w:tab w:val="left" w:pos="2024"/>
+              </w:tabs>
+              <w:spacing w:after="0" w:line="240" w:lineRule="auto"/>
               <w:cnfStyle w:val="000000000000" w:firstRow="0" w:lastRow="0" w:firstColumn="0" w:lastColumn="0" w:oddVBand="0" w:evenVBand="0" w:oddHBand="0" w:evenHBand="0" w:firstRowFirstColumn="0" w:firstRowLastColumn="0" w:lastRowFirstColumn="0" w:lastRowLastColumn="0"/>
               <w:rPr>
                 <w:rFonts w:ascii="Arial" w:hAnsi="Arial" w:cs="Arial"/>
@@ -2918,7 +2794,7 @@
             </w:pPr>
             <w:r>
               <w:rPr>
-                <w:rFonts w:ascii="Arial" w:hAnsi="Arial" w:cs="Arial"/>
+                <w:rFonts w:ascii="Arial" w:eastAsia="Calibri" w:hAnsi="Arial" w:cs="Arial"/>
               </w:rPr>
               <w:t>Programador</w:t>
             </w:r>
@@ -2935,11 +2811,54 @@
                 <w:tab w:val="left" w:pos="1416"/>
                 <w:tab w:val="left" w:pos="2024"/>
               </w:tabs>
+              <w:spacing w:after="0" w:line="240" w:lineRule="auto"/>
               <w:cnfStyle w:val="000000000000" w:firstRow="0" w:lastRow="0" w:firstColumn="0" w:lastColumn="0" w:oddVBand="0" w:evenVBand="0" w:oddHBand="0" w:evenHBand="0" w:firstRowFirstColumn="0" w:firstRowLastColumn="0" w:lastRowFirstColumn="0" w:lastRowLastColumn="0"/>
               <w:rPr>
                 <w:rFonts w:ascii="Arial" w:hAnsi="Arial" w:cs="Arial"/>
               </w:rPr>
             </w:pPr>
+            <w:r>
+              <w:rPr>
+                <w:rFonts w:ascii="Arial" w:eastAsia="Calibri" w:hAnsi="Arial" w:cs="Arial"/>
+              </w:rPr>
+              <w:t xml:space="preserve">Entidad </w:t>
+            </w:r>
+            <w:proofErr w:type="spellStart"/>
+            <w:proofErr w:type="gramStart"/>
+            <w:r>
+              <w:rPr>
+                <w:rFonts w:ascii="Arial" w:eastAsia="Calibri" w:hAnsi="Arial" w:cs="Arial"/>
+              </w:rPr>
+              <w:t>Usuario,Login</w:t>
+            </w:r>
+            <w:proofErr w:type="spellEnd"/>
+            <w:proofErr w:type="gramEnd"/>
+            <w:r>
+              <w:rPr>
+                <w:rFonts w:ascii="Arial" w:eastAsia="Calibri" w:hAnsi="Arial" w:cs="Arial"/>
+              </w:rPr>
+              <w:t>:</w:t>
+            </w:r>
+          </w:p>
+          <w:p>
+            <w:pPr>
+              <w:tabs>
+                <w:tab w:val="left" w:pos="708"/>
+                <w:tab w:val="left" w:pos="1416"/>
+                <w:tab w:val="left" w:pos="2024"/>
+              </w:tabs>
+              <w:spacing w:after="0" w:line="240" w:lineRule="auto"/>
+              <w:cnfStyle w:val="000000000000" w:firstRow="0" w:lastRow="0" w:firstColumn="0" w:lastColumn="0" w:oddVBand="0" w:evenVBand="0" w:oddHBand="0" w:evenHBand="0" w:firstRowFirstColumn="0" w:firstRowLastColumn="0" w:lastRowFirstColumn="0" w:lastRowLastColumn="0"/>
+              <w:rPr>
+                <w:rFonts w:ascii="Arial" w:hAnsi="Arial" w:cs="Arial"/>
+              </w:rPr>
+            </w:pPr>
+            <w:r>
+              <w:rPr>
+                <w:rFonts w:ascii="Arial" w:eastAsia="Calibri" w:hAnsi="Arial" w:cs="Arial"/>
+              </w:rPr>
+              <w:t>Modelo, Modelo DAO, vista</w:t>
+            </w:r>
           </w:p>
         </w:tc>
       </w:tr>
@@ -2959,15 +2878,16 @@
                 <w:tab w:val="left" w:pos="1416"/>
                 <w:tab w:val="left" w:pos="2024"/>
               </w:tabs>
-              <w:rPr>
-                <w:rFonts w:ascii="Arial" w:hAnsi="Arial" w:cs="Arial"/>
-                <w:b w:val="0"/>
-                <w:bCs w:val="0"/>
-              </w:rPr>
-            </w:pPr>
-            <w:r>
-              <w:rPr>
-                <w:rFonts w:ascii="Arial" w:hAnsi="Arial" w:cs="Arial"/>
+              <w:spacing w:after="0" w:line="240" w:lineRule="auto"/>
+              <w:rPr>
+                <w:rFonts w:ascii="Arial" w:hAnsi="Arial" w:cs="Arial"/>
+                <w:b w:val="0"/>
+                <w:bCs w:val="0"/>
+              </w:rPr>
+            </w:pPr>
+            <w:r>
+              <w:rPr>
+                <w:rFonts w:ascii="Arial" w:eastAsia="Calibri" w:hAnsi="Arial" w:cs="Arial"/>
                 <w:b w:val="0"/>
                 <w:bCs w:val="0"/>
               </w:rPr>
@@ -2976,7 +2896,7 @@
             <w:proofErr w:type="spellStart"/>
             <w:r>
               <w:rPr>
-                <w:rFonts w:ascii="Arial" w:hAnsi="Arial" w:cs="Arial"/>
+                <w:rFonts w:ascii="Arial" w:eastAsia="Calibri" w:hAnsi="Arial" w:cs="Arial"/>
                 <w:b w:val="0"/>
                 <w:bCs w:val="0"/>
               </w:rPr>
@@ -2985,7 +2905,7 @@
             <w:proofErr w:type="spellEnd"/>
             <w:r>
               <w:rPr>
-                <w:rFonts w:ascii="Arial" w:hAnsi="Arial" w:cs="Arial"/>
+                <w:rFonts w:ascii="Arial" w:eastAsia="Calibri" w:hAnsi="Arial" w:cs="Arial"/>
                 <w:b w:val="0"/>
                 <w:bCs w:val="0"/>
               </w:rPr>
@@ -3004,6 +2924,7 @@
                 <w:tab w:val="left" w:pos="1416"/>
                 <w:tab w:val="left" w:pos="2024"/>
               </w:tabs>
+              <w:spacing w:after="0" w:line="240" w:lineRule="auto"/>
               <w:cnfStyle w:val="000000100000" w:firstRow="0" w:lastRow="0" w:firstColumn="0" w:lastColumn="0" w:oddVBand="0" w:evenVBand="0" w:oddHBand="1" w:evenHBand="0" w:firstRowFirstColumn="0" w:firstRowLastColumn="0" w:lastRowFirstColumn="0" w:lastRowLastColumn="0"/>
               <w:rPr>
                 <w:rFonts w:ascii="Arial" w:hAnsi="Arial" w:cs="Arial"/>
@@ -3011,7 +2932,7 @@
             </w:pPr>
             <w:r>
               <w:rPr>
-                <w:rFonts w:ascii="Arial" w:hAnsi="Arial" w:cs="Arial"/>
+                <w:rFonts w:ascii="Arial" w:eastAsia="Calibri" w:hAnsi="Arial" w:cs="Arial"/>
               </w:rPr>
               <w:t>Programador</w:t>
             </w:r>
@@ -3028,11 +2949,38 @@
                 <w:tab w:val="left" w:pos="1416"/>
                 <w:tab w:val="left" w:pos="2024"/>
               </w:tabs>
+              <w:spacing w:after="0" w:line="240" w:lineRule="auto"/>
               <w:cnfStyle w:val="000000100000" w:firstRow="0" w:lastRow="0" w:firstColumn="0" w:lastColumn="0" w:oddVBand="0" w:evenVBand="0" w:oddHBand="1" w:evenHBand="0" w:firstRowFirstColumn="0" w:firstRowLastColumn="0" w:lastRowFirstColumn="0" w:lastRowLastColumn="0"/>
               <w:rPr>
                 <w:rFonts w:ascii="Arial" w:hAnsi="Arial" w:cs="Arial"/>
               </w:rPr>
             </w:pPr>
+            <w:r>
+              <w:rPr>
+                <w:rFonts w:ascii="Arial" w:eastAsia="Calibri" w:hAnsi="Arial" w:cs="Arial"/>
+              </w:rPr>
+              <w:t>Entidad de Compras:</w:t>
+            </w:r>
+          </w:p>
+          <w:p>
+            <w:pPr>
+              <w:tabs>
+                <w:tab w:val="left" w:pos="708"/>
+                <w:tab w:val="left" w:pos="1416"/>
+                <w:tab w:val="left" w:pos="2024"/>
+              </w:tabs>
+              <w:spacing w:after="0" w:line="240" w:lineRule="auto"/>
+              <w:cnfStyle w:val="000000100000" w:firstRow="0" w:lastRow="0" w:firstColumn="0" w:lastColumn="0" w:oddVBand="0" w:evenVBand="0" w:oddHBand="1" w:evenHBand="0" w:firstRowFirstColumn="0" w:firstRowLastColumn="0" w:lastRowFirstColumn="0" w:lastRowLastColumn="0"/>
+              <w:rPr>
+                <w:rFonts w:ascii="Arial" w:hAnsi="Arial" w:cs="Arial"/>
+              </w:rPr>
+            </w:pPr>
+            <w:r>
+              <w:rPr>
+                <w:rFonts w:ascii="Arial" w:eastAsia="Calibri" w:hAnsi="Arial" w:cs="Arial"/>
+              </w:rPr>
+              <w:t>Modelo, Modelo DAO, Vista</w:t>
+            </w:r>
           </w:p>
         </w:tc>
       </w:tr>
@@ -3049,6 +2997,7 @@
                 <w:tab w:val="left" w:pos="1416"/>
                 <w:tab w:val="left" w:pos="2024"/>
               </w:tabs>
+              <w:spacing w:after="0" w:line="240" w:lineRule="auto"/>
               <w:rPr>
                 <w:rFonts w:ascii="Arial" w:hAnsi="Arial" w:cs="Arial"/>
                 <w:b w:val="0"/>
@@ -3058,7 +3007,7 @@
             </w:pPr>
             <w:r>
               <w:rPr>
-                <w:rFonts w:ascii="Arial" w:hAnsi="Arial" w:cs="Arial"/>
+                <w:rFonts w:ascii="Arial" w:eastAsia="Calibri" w:hAnsi="Arial" w:cs="Arial"/>
                 <w:b w:val="0"/>
                 <w:bCs w:val="0"/>
                 <w:lang w:val="en-US"/>
@@ -3078,6 +3027,7 @@
                 <w:tab w:val="left" w:pos="1416"/>
                 <w:tab w:val="left" w:pos="2024"/>
               </w:tabs>
+              <w:spacing w:after="0" w:line="240" w:lineRule="auto"/>
               <w:cnfStyle w:val="000000000000" w:firstRow="0" w:lastRow="0" w:firstColumn="0" w:lastColumn="0" w:oddVBand="0" w:evenVBand="0" w:oddHBand="0" w:evenHBand="0" w:firstRowFirstColumn="0" w:firstRowLastColumn="0" w:lastRowFirstColumn="0" w:lastRowLastColumn="0"/>
               <w:rPr>
                 <w:rFonts w:ascii="Arial" w:hAnsi="Arial" w:cs="Arial"/>
@@ -3085,34 +3035,55 @@
             </w:pPr>
             <w:r>
               <w:rPr>
-                <w:rFonts w:ascii="Arial" w:hAnsi="Arial" w:cs="Arial"/>
-              </w:rPr>
-              <w:t>P</w:t>
-            </w:r>
-            <w:r>
-              <w:rPr>
-                <w:rFonts w:ascii="Arial" w:hAnsi="Arial" w:cs="Arial"/>
-              </w:rPr>
-              <w:t>rogramador</w:t>
-            </w:r>
-          </w:p>
-        </w:tc>
-        <w:tc>
-          <w:tcPr>
-            <w:tcW w:w="2943" w:type="dxa"/>
-          </w:tcPr>
-          <w:p>
-            <w:pPr>
-              <w:tabs>
-                <w:tab w:val="left" w:pos="708"/>
-                <w:tab w:val="left" w:pos="1416"/>
-                <w:tab w:val="left" w:pos="2024"/>
-              </w:tabs>
+                <w:rFonts w:ascii="Arial" w:eastAsia="Calibri" w:hAnsi="Arial" w:cs="Arial"/>
+              </w:rPr>
+              <w:t>Programador</w:t>
+            </w:r>
+          </w:p>
+        </w:tc>
+        <w:tc>
+          <w:tcPr>
+            <w:tcW w:w="2943" w:type="dxa"/>
+          </w:tcPr>
+          <w:p>
+            <w:pPr>
+              <w:tabs>
+                <w:tab w:val="left" w:pos="708"/>
+                <w:tab w:val="left" w:pos="1416"/>
+                <w:tab w:val="left" w:pos="2024"/>
+              </w:tabs>
+              <w:spacing w:after="0" w:line="240" w:lineRule="auto"/>
               <w:cnfStyle w:val="000000000000" w:firstRow="0" w:lastRow="0" w:firstColumn="0" w:lastColumn="0" w:oddVBand="0" w:evenVBand="0" w:oddHBand="0" w:evenHBand="0" w:firstRowFirstColumn="0" w:firstRowLastColumn="0" w:lastRowFirstColumn="0" w:lastRowLastColumn="0"/>
               <w:rPr>
                 <w:rFonts w:ascii="Arial" w:hAnsi="Arial" w:cs="Arial"/>
               </w:rPr>
             </w:pPr>
+            <w:r>
+              <w:rPr>
+                <w:rFonts w:ascii="Arial" w:eastAsia="Calibri" w:hAnsi="Arial" w:cs="Arial"/>
+              </w:rPr>
+              <w:t>Entidad de Proveedores:</w:t>
+            </w:r>
+          </w:p>
+          <w:p>
+            <w:pPr>
+              <w:tabs>
+                <w:tab w:val="left" w:pos="708"/>
+                <w:tab w:val="left" w:pos="1416"/>
+                <w:tab w:val="left" w:pos="2024"/>
+              </w:tabs>
+              <w:spacing w:after="0" w:line="240" w:lineRule="auto"/>
+              <w:cnfStyle w:val="000000000000" w:firstRow="0" w:lastRow="0" w:firstColumn="0" w:lastColumn="0" w:oddVBand="0" w:evenVBand="0" w:oddHBand="0" w:evenHBand="0" w:firstRowFirstColumn="0" w:firstRowLastColumn="0" w:lastRowFirstColumn="0" w:lastRowLastColumn="0"/>
+              <w:rPr>
+                <w:rFonts w:ascii="Arial" w:hAnsi="Arial" w:cs="Arial"/>
+              </w:rPr>
+            </w:pPr>
+            <w:r>
+              <w:rPr>
+                <w:rFonts w:ascii="Arial" w:eastAsia="Calibri" w:hAnsi="Arial" w:cs="Arial"/>
+              </w:rPr>
+              <w:t>Modelo, Modelo DAO, Vista</w:t>
+            </w:r>
           </w:p>
         </w:tc>
       </w:tr>
@@ -3132,15 +3103,16 @@
                 <w:tab w:val="left" w:pos="1416"/>
                 <w:tab w:val="left" w:pos="2024"/>
               </w:tabs>
-              <w:rPr>
-                <w:rFonts w:ascii="Arial" w:hAnsi="Arial" w:cs="Arial"/>
-                <w:b w:val="0"/>
-                <w:bCs w:val="0"/>
-              </w:rPr>
-            </w:pPr>
-            <w:r>
-              <w:rPr>
-                <w:rFonts w:ascii="Arial" w:hAnsi="Arial" w:cs="Arial"/>
+              <w:spacing w:after="0" w:line="240" w:lineRule="auto"/>
+              <w:rPr>
+                <w:rFonts w:ascii="Arial" w:hAnsi="Arial" w:cs="Arial"/>
+                <w:b w:val="0"/>
+                <w:bCs w:val="0"/>
+              </w:rPr>
+            </w:pPr>
+            <w:r>
+              <w:rPr>
+                <w:rFonts w:ascii="Arial" w:eastAsia="Calibri" w:hAnsi="Arial" w:cs="Arial"/>
                 <w:b w:val="0"/>
                 <w:bCs w:val="0"/>
               </w:rPr>
@@ -3159,6 +3131,7 @@
                 <w:tab w:val="left" w:pos="1416"/>
                 <w:tab w:val="left" w:pos="2024"/>
               </w:tabs>
+              <w:spacing w:after="0" w:line="240" w:lineRule="auto"/>
               <w:cnfStyle w:val="000000100000" w:firstRow="0" w:lastRow="0" w:firstColumn="0" w:lastColumn="0" w:oddVBand="0" w:evenVBand="0" w:oddHBand="1" w:evenHBand="0" w:firstRowFirstColumn="0" w:firstRowLastColumn="0" w:lastRowFirstColumn="0" w:lastRowLastColumn="0"/>
               <w:rPr>
                 <w:rFonts w:ascii="Arial" w:hAnsi="Arial" w:cs="Arial"/>
@@ -3166,7 +3139,7 @@
             </w:pPr>
             <w:r>
               <w:rPr>
-                <w:rFonts w:ascii="Arial" w:hAnsi="Arial" w:cs="Arial"/>
+                <w:rFonts w:ascii="Arial" w:eastAsia="Calibri" w:hAnsi="Arial" w:cs="Arial"/>
               </w:rPr>
               <w:t>Programador</w:t>
             </w:r>
@@ -3183,6 +3156,7 @@
                 <w:tab w:val="left" w:pos="1416"/>
                 <w:tab w:val="left" w:pos="2024"/>
               </w:tabs>
+              <w:spacing w:after="0" w:line="240" w:lineRule="auto"/>
               <w:cnfStyle w:val="000000100000" w:firstRow="0" w:lastRow="0" w:firstColumn="0" w:lastColumn="0" w:oddVBand="0" w:evenVBand="0" w:oddHBand="1" w:evenHBand="0" w:firstRowFirstColumn="0" w:firstRowLastColumn="0" w:lastRowFirstColumn="0" w:lastRowLastColumn="0"/>
               <w:rPr>
                 <w:rFonts w:ascii="Arial" w:hAnsi="Arial" w:cs="Arial"/>
@@ -3190,9 +3164,29 @@
             </w:pPr>
             <w:r>
               <w:rPr>
-                <w:rFonts w:ascii="Arial" w:hAnsi="Arial" w:cs="Arial"/>
-              </w:rPr>
-              <w:t xml:space="preserve"> </w:t>
+                <w:rFonts w:ascii="Arial" w:eastAsia="Calibri" w:hAnsi="Arial" w:cs="Arial"/>
+              </w:rPr>
+              <w:t xml:space="preserve"> Entidad Producto:</w:t>
+            </w:r>
+          </w:p>
+          <w:p>
+            <w:pPr>
+              <w:tabs>
+                <w:tab w:val="left" w:pos="708"/>
+                <w:tab w:val="left" w:pos="1416"/>
+                <w:tab w:val="left" w:pos="2024"/>
+              </w:tabs>
+              <w:spacing w:after="0" w:line="240" w:lineRule="auto"/>
+              <w:cnfStyle w:val="000000100000" w:firstRow="0" w:lastRow="0" w:firstColumn="0" w:lastColumn="0" w:oddVBand="0" w:evenVBand="0" w:oddHBand="1" w:evenHBand="0" w:firstRowFirstColumn="0" w:firstRowLastColumn="0" w:lastRowFirstColumn="0" w:lastRowLastColumn="0"/>
+              <w:rPr>
+                <w:rFonts w:ascii="Arial" w:hAnsi="Arial" w:cs="Arial"/>
+              </w:rPr>
+            </w:pPr>
+            <w:r>
+              <w:rPr>
+                <w:rFonts w:ascii="Arial" w:eastAsia="Calibri" w:hAnsi="Arial" w:cs="Arial"/>
+              </w:rPr>
+              <w:t>Modelo, Modelo DAO, Vista</w:t>
             </w:r>
           </w:p>
         </w:tc>
@@ -3210,25 +3204,22 @@
                 <w:tab w:val="left" w:pos="1416"/>
                 <w:tab w:val="left" w:pos="2024"/>
               </w:tabs>
-              <w:rPr>
-                <w:rFonts w:ascii="Arial" w:hAnsi="Arial" w:cs="Arial"/>
-                <w:b w:val="0"/>
-                <w:bCs w:val="0"/>
-              </w:rPr>
-            </w:pPr>
-            <w:r>
-              <w:rPr>
-                <w:rFonts w:ascii="Arial" w:hAnsi="Arial" w:cs="Arial"/>
-                <w:b w:val="0"/>
-                <w:bCs w:val="0"/>
+              <w:spacing w:after="0" w:line="240" w:lineRule="auto"/>
+              <w:rPr>
+                <w:rFonts w:ascii="Arial" w:hAnsi="Arial" w:cs="Arial"/>
+                <w:b w:val="0"/>
+                <w:bCs w:val="0"/>
+              </w:rPr>
+            </w:pPr>
+            <w:r>
+              <w:rPr>
+                <w:rFonts w:ascii="Arial" w:eastAsia="Calibri" w:hAnsi="Arial" w:cs="Arial"/>
               </w:rPr>
               <w:t xml:space="preserve">César </w:t>
             </w:r>
             <w:r>
               <w:rPr>
-                <w:rFonts w:ascii="Arial" w:hAnsi="Arial" w:cs="Arial"/>
-                <w:b w:val="0"/>
-                <w:bCs w:val="0"/>
+                <w:rFonts w:ascii="Arial" w:eastAsia="Calibri" w:hAnsi="Arial" w:cs="Arial"/>
                 <w:kern w:val="0"/>
                 <w14:ligatures w14:val="none"/>
               </w:rPr>
@@ -3247,6 +3238,7 @@
                 <w:tab w:val="left" w:pos="1416"/>
                 <w:tab w:val="left" w:pos="2024"/>
               </w:tabs>
+              <w:spacing w:after="0" w:line="240" w:lineRule="auto"/>
               <w:cnfStyle w:val="000000000000" w:firstRow="0" w:lastRow="0" w:firstColumn="0" w:lastColumn="0" w:oddVBand="0" w:evenVBand="0" w:oddHBand="0" w:evenHBand="0" w:firstRowFirstColumn="0" w:firstRowLastColumn="0" w:lastRowFirstColumn="0" w:lastRowLastColumn="0"/>
               <w:rPr>
                 <w:rFonts w:ascii="Arial" w:hAnsi="Arial" w:cs="Arial"/>
@@ -3254,7 +3246,7 @@
             </w:pPr>
             <w:r>
               <w:rPr>
-                <w:rFonts w:ascii="Arial" w:hAnsi="Arial" w:cs="Arial"/>
+                <w:rFonts w:ascii="Arial" w:eastAsia="Calibri" w:hAnsi="Arial" w:cs="Arial"/>
               </w:rPr>
               <w:t>Programador</w:t>
             </w:r>
@@ -3271,11 +3263,38 @@
                 <w:tab w:val="left" w:pos="1416"/>
                 <w:tab w:val="left" w:pos="2024"/>
               </w:tabs>
+              <w:spacing w:after="0" w:line="240" w:lineRule="auto"/>
               <w:cnfStyle w:val="000000000000" w:firstRow="0" w:lastRow="0" w:firstColumn="0" w:lastColumn="0" w:oddVBand="0" w:evenVBand="0" w:oddHBand="0" w:evenHBand="0" w:firstRowFirstColumn="0" w:firstRowLastColumn="0" w:lastRowFirstColumn="0" w:lastRowLastColumn="0"/>
               <w:rPr>
                 <w:rFonts w:ascii="Arial" w:hAnsi="Arial" w:cs="Arial"/>
               </w:rPr>
             </w:pPr>
+            <w:r>
+              <w:rPr>
+                <w:rFonts w:ascii="Arial" w:eastAsia="Calibri" w:hAnsi="Arial" w:cs="Arial"/>
+              </w:rPr>
+              <w:t>Entidad Establecimiento:</w:t>
+            </w:r>
+          </w:p>
+          <w:p>
+            <w:pPr>
+              <w:tabs>
+                <w:tab w:val="left" w:pos="708"/>
+                <w:tab w:val="left" w:pos="1416"/>
+                <w:tab w:val="left" w:pos="2024"/>
+              </w:tabs>
+              <w:spacing w:after="0" w:line="240" w:lineRule="auto"/>
+              <w:cnfStyle w:val="000000000000" w:firstRow="0" w:lastRow="0" w:firstColumn="0" w:lastColumn="0" w:oddVBand="0" w:evenVBand="0" w:oddHBand="0" w:evenHBand="0" w:firstRowFirstColumn="0" w:firstRowLastColumn="0" w:lastRowFirstColumn="0" w:lastRowLastColumn="0"/>
+              <w:rPr>
+                <w:rFonts w:ascii="Arial" w:hAnsi="Arial" w:cs="Arial"/>
+              </w:rPr>
+            </w:pPr>
+            <w:r>
+              <w:rPr>
+                <w:rFonts w:ascii="Arial" w:eastAsia="Calibri" w:hAnsi="Arial" w:cs="Arial"/>
+              </w:rPr>
+              <w:t>Modelo, Modelo DAO, Vista</w:t>
+            </w:r>
           </w:p>
         </w:tc>
       </w:tr>
@@ -3295,15 +3314,16 @@
                 <w:tab w:val="left" w:pos="1416"/>
                 <w:tab w:val="left" w:pos="2024"/>
               </w:tabs>
-              <w:rPr>
-                <w:rFonts w:ascii="Arial" w:hAnsi="Arial" w:cs="Arial"/>
-                <w:b w:val="0"/>
-                <w:bCs w:val="0"/>
-              </w:rPr>
-            </w:pPr>
-            <w:r>
-              <w:rPr>
-                <w:rFonts w:ascii="Arial" w:hAnsi="Arial" w:cs="Arial"/>
+              <w:spacing w:after="0" w:line="240" w:lineRule="auto"/>
+              <w:rPr>
+                <w:rFonts w:ascii="Arial" w:hAnsi="Arial" w:cs="Arial"/>
+                <w:b w:val="0"/>
+                <w:bCs w:val="0"/>
+              </w:rPr>
+            </w:pPr>
+            <w:r>
+              <w:rPr>
+                <w:rFonts w:ascii="Arial" w:eastAsia="Calibri" w:hAnsi="Arial" w:cs="Arial"/>
                 <w:b w:val="0"/>
                 <w:bCs w:val="0"/>
               </w:rPr>
@@ -3322,6 +3342,7 @@
                 <w:tab w:val="left" w:pos="1416"/>
                 <w:tab w:val="left" w:pos="2024"/>
               </w:tabs>
+              <w:spacing w:after="0" w:line="240" w:lineRule="auto"/>
               <w:cnfStyle w:val="000000100000" w:firstRow="0" w:lastRow="0" w:firstColumn="0" w:lastColumn="0" w:oddVBand="0" w:evenVBand="0" w:oddHBand="1" w:evenHBand="0" w:firstRowFirstColumn="0" w:firstRowLastColumn="0" w:lastRowFirstColumn="0" w:lastRowLastColumn="0"/>
               <w:rPr>
                 <w:rFonts w:ascii="Arial" w:hAnsi="Arial" w:cs="Arial"/>
@@ -3329,7 +3350,7 @@
             </w:pPr>
             <w:r>
               <w:rPr>
-                <w:rFonts w:ascii="Arial" w:hAnsi="Arial" w:cs="Arial"/>
+                <w:rFonts w:ascii="Arial" w:eastAsia="Calibri" w:hAnsi="Arial" w:cs="Arial"/>
               </w:rPr>
               <w:t>Programador</w:t>
             </w:r>
@@ -3346,11 +3367,52 @@
                 <w:tab w:val="left" w:pos="1416"/>
                 <w:tab w:val="left" w:pos="2024"/>
               </w:tabs>
+              <w:spacing w:after="0" w:line="240" w:lineRule="auto"/>
               <w:cnfStyle w:val="000000100000" w:firstRow="0" w:lastRow="0" w:firstColumn="0" w:lastColumn="0" w:oddVBand="0" w:evenVBand="0" w:oddHBand="1" w:evenHBand="0" w:firstRowFirstColumn="0" w:firstRowLastColumn="0" w:lastRowFirstColumn="0" w:lastRowLastColumn="0"/>
               <w:rPr>
                 <w:rFonts w:ascii="Arial" w:hAnsi="Arial" w:cs="Arial"/>
               </w:rPr>
             </w:pPr>
+            <w:r>
+              <w:rPr>
+                <w:rFonts w:ascii="Arial" w:eastAsia="Calibri" w:hAnsi="Arial" w:cs="Arial"/>
+              </w:rPr>
+              <w:t xml:space="preserve">Entidad </w:t>
+            </w:r>
+            <w:proofErr w:type="spellStart"/>
+            <w:r>
+              <w:rPr>
+                <w:rFonts w:ascii="Arial" w:eastAsia="Calibri" w:hAnsi="Arial" w:cs="Arial"/>
+              </w:rPr>
+              <w:t>PedidoProveedor</w:t>
+            </w:r>
+            <w:proofErr w:type="spellEnd"/>
+            <w:r>
+              <w:rPr>
+                <w:rFonts w:ascii="Arial" w:eastAsia="Calibri" w:hAnsi="Arial" w:cs="Arial"/>
+              </w:rPr>
+              <w:t>:</w:t>
+            </w:r>
+          </w:p>
+          <w:p>
+            <w:pPr>
+              <w:tabs>
+                <w:tab w:val="left" w:pos="708"/>
+                <w:tab w:val="left" w:pos="1416"/>
+                <w:tab w:val="left" w:pos="2024"/>
+              </w:tabs>
+              <w:spacing w:after="0" w:line="240" w:lineRule="auto"/>
+              <w:cnfStyle w:val="000000100000" w:firstRow="0" w:lastRow="0" w:firstColumn="0" w:lastColumn="0" w:oddVBand="0" w:evenVBand="0" w:oddHBand="1" w:evenHBand="0" w:firstRowFirstColumn="0" w:firstRowLastColumn="0" w:lastRowFirstColumn="0" w:lastRowLastColumn="0"/>
+              <w:rPr>
+                <w:rFonts w:ascii="Arial" w:hAnsi="Arial" w:cs="Arial"/>
+              </w:rPr>
+            </w:pPr>
+            <w:r>
+              <w:rPr>
+                <w:rFonts w:ascii="Arial" w:eastAsia="Calibri" w:hAnsi="Arial" w:cs="Arial"/>
+              </w:rPr>
+              <w:t>Modelo, Modelo DAO, Vista</w:t>
+            </w:r>
           </w:p>
         </w:tc>
       </w:tr>
@@ -3367,15 +3429,16 @@
                 <w:tab w:val="left" w:pos="1416"/>
                 <w:tab w:val="left" w:pos="2024"/>
               </w:tabs>
-              <w:rPr>
-                <w:rFonts w:ascii="Arial" w:hAnsi="Arial" w:cs="Arial"/>
-                <w:b w:val="0"/>
-                <w:bCs w:val="0"/>
-              </w:rPr>
-            </w:pPr>
-            <w:r>
-              <w:rPr>
-                <w:rFonts w:ascii="Arial" w:hAnsi="Arial" w:cs="Arial"/>
+              <w:spacing w:after="0" w:line="240" w:lineRule="auto"/>
+              <w:rPr>
+                <w:rFonts w:ascii="Arial" w:hAnsi="Arial" w:cs="Arial"/>
+                <w:b w:val="0"/>
+                <w:bCs w:val="0"/>
+              </w:rPr>
+            </w:pPr>
+            <w:r>
+              <w:rPr>
+                <w:rFonts w:ascii="Arial" w:eastAsia="Calibri" w:hAnsi="Arial" w:cs="Arial"/>
                 <w:b w:val="0"/>
                 <w:bCs w:val="0"/>
               </w:rPr>
@@ -3394,6 +3457,7 @@
                 <w:tab w:val="left" w:pos="1416"/>
                 <w:tab w:val="left" w:pos="2024"/>
               </w:tabs>
+              <w:spacing w:after="0" w:line="240" w:lineRule="auto"/>
               <w:cnfStyle w:val="000000000000" w:firstRow="0" w:lastRow="0" w:firstColumn="0" w:lastColumn="0" w:oddVBand="0" w:evenVBand="0" w:oddHBand="0" w:evenHBand="0" w:firstRowFirstColumn="0" w:firstRowLastColumn="0" w:lastRowFirstColumn="0" w:lastRowLastColumn="0"/>
               <w:rPr>
                 <w:rFonts w:ascii="Arial" w:hAnsi="Arial" w:cs="Arial"/>
@@ -3401,7 +3465,7 @@
             </w:pPr>
             <w:r>
               <w:rPr>
-                <w:rFonts w:ascii="Arial" w:hAnsi="Arial" w:cs="Arial"/>
+                <w:rFonts w:ascii="Arial" w:eastAsia="Calibri" w:hAnsi="Arial" w:cs="Arial"/>
               </w:rPr>
               <w:t>Programador</w:t>
             </w:r>
@@ -3418,11 +3482,53 @@
                 <w:tab w:val="left" w:pos="1416"/>
                 <w:tab w:val="left" w:pos="2024"/>
               </w:tabs>
+              <w:spacing w:after="0" w:line="240" w:lineRule="auto"/>
               <w:cnfStyle w:val="000000000000" w:firstRow="0" w:lastRow="0" w:firstColumn="0" w:lastColumn="0" w:oddVBand="0" w:evenVBand="0" w:oddHBand="0" w:evenHBand="0" w:firstRowFirstColumn="0" w:firstRowLastColumn="0" w:lastRowFirstColumn="0" w:lastRowLastColumn="0"/>
               <w:rPr>
                 <w:rFonts w:ascii="Arial" w:hAnsi="Arial" w:cs="Arial"/>
               </w:rPr>
             </w:pPr>
+            <w:r>
+              <w:rPr>
+                <w:rFonts w:ascii="Arial" w:eastAsia="Calibri" w:hAnsi="Arial" w:cs="Arial"/>
+              </w:rPr>
+              <w:t xml:space="preserve">Entidad </w:t>
+            </w:r>
+            <w:proofErr w:type="spellStart"/>
+            <w:r>
+              <w:rPr>
+                <w:rFonts w:ascii="Arial" w:eastAsia="Calibri" w:hAnsi="Arial" w:cs="Arial"/>
+                <w:u w:val="single"/>
+              </w:rPr>
+              <w:t>DetalleCompra</w:t>
+            </w:r>
+            <w:proofErr w:type="spellEnd"/>
+            <w:r>
+              <w:rPr>
+                <w:rFonts w:ascii="Arial" w:eastAsia="Calibri" w:hAnsi="Arial" w:cs="Arial"/>
+              </w:rPr>
+              <w:t>:</w:t>
+            </w:r>
+          </w:p>
+          <w:p>
+            <w:pPr>
+              <w:tabs>
+                <w:tab w:val="left" w:pos="708"/>
+                <w:tab w:val="left" w:pos="1416"/>
+                <w:tab w:val="left" w:pos="2024"/>
+              </w:tabs>
+              <w:spacing w:after="0" w:line="240" w:lineRule="auto"/>
+              <w:cnfStyle w:val="000000000000" w:firstRow="0" w:lastRow="0" w:firstColumn="0" w:lastColumn="0" w:oddVBand="0" w:evenVBand="0" w:oddHBand="0" w:evenHBand="0" w:firstRowFirstColumn="0" w:firstRowLastColumn="0" w:lastRowFirstColumn="0" w:lastRowLastColumn="0"/>
+              <w:rPr>
+                <w:rFonts w:ascii="Arial" w:hAnsi="Arial" w:cs="Arial"/>
+              </w:rPr>
+            </w:pPr>
+            <w:r>
+              <w:rPr>
+                <w:rFonts w:ascii="Arial" w:eastAsia="Calibri" w:hAnsi="Arial" w:cs="Arial"/>
+              </w:rPr>
+              <w:t>Modelo, Modelo DAO, Vista</w:t>
+            </w:r>
           </w:p>
         </w:tc>
       </w:tr>
@@ -3442,15 +3548,16 @@
                 <w:tab w:val="left" w:pos="1416"/>
                 <w:tab w:val="left" w:pos="2024"/>
               </w:tabs>
-              <w:rPr>
-                <w:rFonts w:ascii="Arial" w:hAnsi="Arial" w:cs="Arial"/>
-                <w:b w:val="0"/>
-                <w:bCs w:val="0"/>
-              </w:rPr>
-            </w:pPr>
-            <w:r>
-              <w:rPr>
-                <w:rFonts w:ascii="Arial" w:hAnsi="Arial" w:cs="Arial"/>
+              <w:spacing w:after="0" w:line="240" w:lineRule="auto"/>
+              <w:rPr>
+                <w:rFonts w:ascii="Arial" w:hAnsi="Arial" w:cs="Arial"/>
+                <w:b w:val="0"/>
+                <w:bCs w:val="0"/>
+              </w:rPr>
+            </w:pPr>
+            <w:r>
+              <w:rPr>
+                <w:rFonts w:ascii="Arial" w:eastAsia="Calibri" w:hAnsi="Arial" w:cs="Arial"/>
                 <w:b w:val="0"/>
                 <w:bCs w:val="0"/>
               </w:rPr>
@@ -3459,7 +3566,7 @@
             <w:proofErr w:type="spellStart"/>
             <w:r>
               <w:rPr>
-                <w:rFonts w:ascii="Arial" w:hAnsi="Arial" w:cs="Arial"/>
+                <w:rFonts w:ascii="Arial" w:eastAsia="Calibri" w:hAnsi="Arial" w:cs="Arial"/>
                 <w:b w:val="0"/>
                 <w:bCs w:val="0"/>
               </w:rPr>
@@ -3479,6 +3586,7 @@
                 <w:tab w:val="left" w:pos="1416"/>
                 <w:tab w:val="left" w:pos="2024"/>
               </w:tabs>
+              <w:spacing w:after="0" w:line="240" w:lineRule="auto"/>
               <w:cnfStyle w:val="000000100000" w:firstRow="0" w:lastRow="0" w:firstColumn="0" w:lastColumn="0" w:oddVBand="0" w:evenVBand="0" w:oddHBand="1" w:evenHBand="0" w:firstRowFirstColumn="0" w:firstRowLastColumn="0" w:lastRowFirstColumn="0" w:lastRowLastColumn="0"/>
               <w:rPr>
                 <w:rFonts w:ascii="Arial" w:hAnsi="Arial" w:cs="Arial"/>
@@ -3486,7 +3594,7 @@
             </w:pPr>
             <w:r>
               <w:rPr>
-                <w:rFonts w:ascii="Arial" w:hAnsi="Arial" w:cs="Arial"/>
+                <w:rFonts w:ascii="Arial" w:eastAsia="Calibri" w:hAnsi="Arial" w:cs="Arial"/>
               </w:rPr>
               <w:t>Programador</w:t>
             </w:r>
@@ -3503,11 +3611,60 @@
                 <w:tab w:val="left" w:pos="1416"/>
                 <w:tab w:val="left" w:pos="2024"/>
               </w:tabs>
+              <w:spacing w:after="0" w:line="240" w:lineRule="auto"/>
               <w:cnfStyle w:val="000000100000" w:firstRow="0" w:lastRow="0" w:firstColumn="0" w:lastColumn="0" w:oddVBand="0" w:evenVBand="0" w:oddHBand="1" w:evenHBand="0" w:firstRowFirstColumn="0" w:firstRowLastColumn="0" w:lastRowFirstColumn="0" w:lastRowLastColumn="0"/>
               <w:rPr>
                 <w:rFonts w:ascii="Arial" w:hAnsi="Arial" w:cs="Arial"/>
               </w:rPr>
             </w:pPr>
+            <w:r>
+              <w:rPr>
+                <w:rFonts w:ascii="Arial" w:eastAsia="Calibri" w:hAnsi="Arial" w:cs="Arial"/>
+              </w:rPr>
+              <w:t xml:space="preserve">Entidad Detalle </w:t>
+            </w:r>
+            <w:proofErr w:type="spellStart"/>
+            <w:proofErr w:type="gramStart"/>
+            <w:r>
+              <w:rPr>
+                <w:rFonts w:ascii="Arial" w:eastAsia="Calibri" w:hAnsi="Arial" w:cs="Arial"/>
+              </w:rPr>
+              <w:t>Venta,Modelo</w:t>
+            </w:r>
+            <w:proofErr w:type="gramEnd"/>
+            <w:r>
+              <w:rPr>
+                <w:rFonts w:ascii="Arial" w:eastAsia="Calibri" w:hAnsi="Arial" w:cs="Arial"/>
+              </w:rPr>
+              <w:t>,Modelo</w:t>
+            </w:r>
+            <w:proofErr w:type="spellEnd"/>
+            <w:r>
+              <w:rPr>
+                <w:rFonts w:ascii="Arial" w:eastAsia="Calibri" w:hAnsi="Arial" w:cs="Arial"/>
+              </w:rPr>
+              <w:t xml:space="preserve"> </w:t>
+            </w:r>
+            <w:proofErr w:type="spellStart"/>
+            <w:r>
+              <w:rPr>
+                <w:rFonts w:ascii="Arial" w:eastAsia="Calibri" w:hAnsi="Arial" w:cs="Arial"/>
+              </w:rPr>
+              <w:t>DA</w:t>
+            </w:r>
+            <w:r>
+              <w:rPr>
+                <w:rFonts w:ascii="Arial" w:eastAsia="Calibri" w:hAnsi="Arial" w:cs="Arial"/>
+              </w:rPr>
+              <w:t>O</w:t>
+            </w:r>
+            <w:r>
+              <w:rPr>
+                <w:rFonts w:ascii="Arial" w:eastAsia="Calibri" w:hAnsi="Arial" w:cs="Arial"/>
+              </w:rPr>
+              <w:t>,vista</w:t>
+            </w:r>
+            <w:proofErr w:type="spellEnd"/>
           </w:p>
         </w:tc>
       </w:tr>
@@ -3524,6 +3681,7 @@
                 <w:tab w:val="left" w:pos="1416"/>
                 <w:tab w:val="left" w:pos="2024"/>
               </w:tabs>
+              <w:spacing w:after="0" w:line="240" w:lineRule="auto"/>
               <w:rPr>
                 <w:rFonts w:ascii="Arial" w:hAnsi="Arial" w:cs="Arial"/>
                 <w:b w:val="0"/>
@@ -3533,7 +3691,7 @@
             <w:proofErr w:type="spellStart"/>
             <w:r>
               <w:rPr>
-                <w:rFonts w:ascii="Arial" w:hAnsi="Arial" w:cs="Arial"/>
+                <w:rFonts w:ascii="Arial" w:eastAsia="Calibri" w:hAnsi="Arial" w:cs="Arial"/>
                 <w:b w:val="0"/>
                 <w:bCs w:val="0"/>
               </w:rPr>
@@ -3542,41 +3700,26 @@
             <w:proofErr w:type="spellEnd"/>
             <w:r>
               <w:rPr>
-                <w:rFonts w:ascii="Arial" w:hAnsi="Arial" w:cs="Arial"/>
-                <w:b w:val="0"/>
-                <w:bCs w:val="0"/>
-              </w:rPr>
-              <w:t xml:space="preserve"> Garc</w:t>
-            </w:r>
-            <w:r>
-              <w:rPr>
-                <w:rFonts w:ascii="Arial" w:hAnsi="Arial" w:cs="Arial"/>
-                <w:b w:val="0"/>
-                <w:bCs w:val="0"/>
-              </w:rPr>
-              <w:t>í</w:t>
-            </w:r>
-            <w:r>
-              <w:rPr>
-                <w:rFonts w:ascii="Arial" w:hAnsi="Arial" w:cs="Arial"/>
-                <w:b w:val="0"/>
-                <w:bCs w:val="0"/>
-              </w:rPr>
-              <w:t xml:space="preserve">a </w:t>
-            </w:r>
-          </w:p>
-        </w:tc>
-        <w:tc>
-          <w:tcPr>
-            <w:tcW w:w="2943" w:type="dxa"/>
-          </w:tcPr>
-          <w:p>
-            <w:pPr>
-              <w:tabs>
-                <w:tab w:val="left" w:pos="708"/>
-                <w:tab w:val="left" w:pos="1416"/>
-                <w:tab w:val="left" w:pos="2024"/>
-              </w:tabs>
+                <w:rFonts w:ascii="Arial" w:eastAsia="Calibri" w:hAnsi="Arial" w:cs="Arial"/>
+                <w:b w:val="0"/>
+                <w:bCs w:val="0"/>
+              </w:rPr>
+              <w:t xml:space="preserve"> García </w:t>
+            </w:r>
+          </w:p>
+        </w:tc>
+        <w:tc>
+          <w:tcPr>
+            <w:tcW w:w="2943" w:type="dxa"/>
+          </w:tcPr>
+          <w:p>
+            <w:pPr>
+              <w:tabs>
+                <w:tab w:val="left" w:pos="708"/>
+                <w:tab w:val="left" w:pos="1416"/>
+                <w:tab w:val="left" w:pos="2024"/>
+              </w:tabs>
+              <w:spacing w:after="0" w:line="240" w:lineRule="auto"/>
               <w:cnfStyle w:val="000000000000" w:firstRow="0" w:lastRow="0" w:firstColumn="0" w:lastColumn="0" w:oddVBand="0" w:evenVBand="0" w:oddHBand="0" w:evenHBand="0" w:firstRowFirstColumn="0" w:firstRowLastColumn="0" w:lastRowFirstColumn="0" w:lastRowLastColumn="0"/>
               <w:rPr>
                 <w:rFonts w:ascii="Arial" w:hAnsi="Arial" w:cs="Arial"/>
@@ -3584,7 +3727,7 @@
             </w:pPr>
             <w:r>
               <w:rPr>
-                <w:rFonts w:ascii="Arial" w:hAnsi="Arial" w:cs="Arial"/>
+                <w:rFonts w:ascii="Arial" w:eastAsia="Calibri" w:hAnsi="Arial" w:cs="Arial"/>
               </w:rPr>
               <w:t>Programador</w:t>
             </w:r>
@@ -3601,11 +3744,52 @@
                 <w:tab w:val="left" w:pos="1416"/>
                 <w:tab w:val="left" w:pos="2024"/>
               </w:tabs>
+              <w:spacing w:after="0" w:line="240" w:lineRule="auto"/>
               <w:cnfStyle w:val="000000000000" w:firstRow="0" w:lastRow="0" w:firstColumn="0" w:lastColumn="0" w:oddVBand="0" w:evenVBand="0" w:oddHBand="0" w:evenHBand="0" w:firstRowFirstColumn="0" w:firstRowLastColumn="0" w:lastRowFirstColumn="0" w:lastRowLastColumn="0"/>
               <w:rPr>
                 <w:rFonts w:ascii="Arial" w:hAnsi="Arial" w:cs="Arial"/>
               </w:rPr>
             </w:pPr>
+            <w:r>
+              <w:rPr>
+                <w:rFonts w:ascii="Arial" w:eastAsia="Calibri" w:hAnsi="Arial" w:cs="Arial"/>
+              </w:rPr>
+              <w:t xml:space="preserve">Entidad </w:t>
+            </w:r>
+            <w:proofErr w:type="spellStart"/>
+            <w:r>
+              <w:rPr>
+                <w:rFonts w:ascii="Arial" w:eastAsia="Calibri" w:hAnsi="Arial" w:cs="Arial"/>
+              </w:rPr>
+              <w:t>CategoriaProducto</w:t>
+            </w:r>
+            <w:proofErr w:type="spellEnd"/>
+            <w:r>
+              <w:rPr>
+                <w:rFonts w:ascii="Arial" w:eastAsia="Calibri" w:hAnsi="Arial" w:cs="Arial"/>
+              </w:rPr>
+              <w:t>:</w:t>
+            </w:r>
+          </w:p>
+          <w:p>
+            <w:pPr>
+              <w:tabs>
+                <w:tab w:val="left" w:pos="708"/>
+                <w:tab w:val="left" w:pos="1416"/>
+                <w:tab w:val="left" w:pos="2024"/>
+              </w:tabs>
+              <w:spacing w:after="0" w:line="240" w:lineRule="auto"/>
+              <w:cnfStyle w:val="000000000000" w:firstRow="0" w:lastRow="0" w:firstColumn="0" w:lastColumn="0" w:oddVBand="0" w:evenVBand="0" w:oddHBand="0" w:evenHBand="0" w:firstRowFirstColumn="0" w:firstRowLastColumn="0" w:lastRowFirstColumn="0" w:lastRowLastColumn="0"/>
+              <w:rPr>
+                <w:rFonts w:ascii="Arial" w:hAnsi="Arial" w:cs="Arial"/>
+              </w:rPr>
+            </w:pPr>
+            <w:r>
+              <w:rPr>
+                <w:rFonts w:ascii="Arial" w:eastAsia="Calibri" w:hAnsi="Arial" w:cs="Arial"/>
+              </w:rPr>
+              <w:t>Modelo, Modelo DAO, Vista</w:t>
+            </w:r>
           </w:p>
         </w:tc>
       </w:tr>
@@ -3625,15 +3809,16 @@
                 <w:tab w:val="left" w:pos="1416"/>
                 <w:tab w:val="left" w:pos="2024"/>
               </w:tabs>
-              <w:rPr>
-                <w:rFonts w:ascii="Arial" w:hAnsi="Arial" w:cs="Arial"/>
-                <w:b w:val="0"/>
-                <w:bCs w:val="0"/>
-              </w:rPr>
-            </w:pPr>
-            <w:r>
-              <w:rPr>
-                <w:rFonts w:ascii="Arial" w:hAnsi="Arial" w:cs="Arial"/>
+              <w:spacing w:after="0" w:line="240" w:lineRule="auto"/>
+              <w:rPr>
+                <w:rFonts w:ascii="Arial" w:hAnsi="Arial" w:cs="Arial"/>
+                <w:b w:val="0"/>
+                <w:bCs w:val="0"/>
+              </w:rPr>
+            </w:pPr>
+            <w:r>
+              <w:rPr>
+                <w:rFonts w:ascii="Arial" w:eastAsia="Calibri" w:hAnsi="Arial" w:cs="Arial"/>
                 <w:b w:val="0"/>
                 <w:bCs w:val="0"/>
               </w:rPr>
@@ -3652,6 +3837,7 @@
                 <w:tab w:val="left" w:pos="1416"/>
                 <w:tab w:val="left" w:pos="2024"/>
               </w:tabs>
+              <w:spacing w:after="0" w:line="240" w:lineRule="auto"/>
               <w:cnfStyle w:val="000000100000" w:firstRow="0" w:lastRow="0" w:firstColumn="0" w:lastColumn="0" w:oddVBand="0" w:evenVBand="0" w:oddHBand="1" w:evenHBand="0" w:firstRowFirstColumn="0" w:firstRowLastColumn="0" w:lastRowFirstColumn="0" w:lastRowLastColumn="0"/>
               <w:rPr>
                 <w:rFonts w:ascii="Arial" w:hAnsi="Arial" w:cs="Arial"/>
@@ -3659,7 +3845,7 @@
             </w:pPr>
             <w:r>
               <w:rPr>
-                <w:rFonts w:ascii="Arial" w:hAnsi="Arial" w:cs="Arial"/>
+                <w:rFonts w:ascii="Arial" w:eastAsia="Calibri" w:hAnsi="Arial" w:cs="Arial"/>
               </w:rPr>
               <w:t>Programador</w:t>
             </w:r>
@@ -3676,11 +3862,68 @@
                 <w:tab w:val="left" w:pos="1416"/>
                 <w:tab w:val="left" w:pos="2024"/>
               </w:tabs>
+              <w:spacing w:after="0" w:line="240" w:lineRule="auto"/>
               <w:cnfStyle w:val="000000100000" w:firstRow="0" w:lastRow="0" w:firstColumn="0" w:lastColumn="0" w:oddVBand="0" w:evenVBand="0" w:oddHBand="1" w:evenHBand="0" w:firstRowFirstColumn="0" w:firstRowLastColumn="0" w:lastRowFirstColumn="0" w:lastRowLastColumn="0"/>
               <w:rPr>
                 <w:rFonts w:ascii="Arial" w:hAnsi="Arial" w:cs="Arial"/>
               </w:rPr>
             </w:pPr>
+            <w:r>
+              <w:rPr>
+                <w:rFonts w:ascii="Arial" w:eastAsia="Calibri" w:hAnsi="Arial" w:cs="Arial"/>
+              </w:rPr>
+              <w:t xml:space="preserve">Entidad Inventario: </w:t>
+            </w:r>
+            <w:proofErr w:type="spellStart"/>
+            <w:r>
+              <w:rPr>
+                <w:rFonts w:ascii="Arial" w:eastAsia="Calibri" w:hAnsi="Arial" w:cs="Arial"/>
+              </w:rPr>
+              <w:t>Model</w:t>
+            </w:r>
+            <w:proofErr w:type="spellEnd"/>
+            <w:r>
+              <w:rPr>
+                <w:rFonts w:ascii="Arial" w:eastAsia="Calibri" w:hAnsi="Arial" w:cs="Arial"/>
+              </w:rPr>
+              <w:t xml:space="preserve">, </w:t>
+            </w:r>
+            <w:proofErr w:type="spellStart"/>
+            <w:r>
+              <w:rPr>
+                <w:rFonts w:ascii="Arial" w:eastAsia="Calibri" w:hAnsi="Arial" w:cs="Arial"/>
+              </w:rPr>
+              <w:t>Dao</w:t>
+            </w:r>
+            <w:proofErr w:type="spellEnd"/>
+            <w:r>
+              <w:rPr>
+                <w:rFonts w:ascii="Arial" w:eastAsia="Calibri" w:hAnsi="Arial" w:cs="Arial"/>
+              </w:rPr>
+              <w:t xml:space="preserve">, Vista, y Servlet de </w:t>
+            </w:r>
+            <w:proofErr w:type="spellStart"/>
+            <w:r>
+              <w:rPr>
+                <w:rFonts w:ascii="Arial" w:eastAsia="Calibri" w:hAnsi="Arial" w:cs="Arial"/>
+              </w:rPr>
+              <w:t>cntrolador</w:t>
+            </w:r>
+            <w:proofErr w:type="spellEnd"/>
+            <w:r>
+              <w:rPr>
+                <w:rFonts w:ascii="Arial" w:eastAsia="Calibri" w:hAnsi="Arial" w:cs="Arial"/>
+              </w:rPr>
+              <w:t xml:space="preserve"> y </w:t>
+            </w:r>
+            <w:proofErr w:type="spellStart"/>
+            <w:r>
+              <w:rPr>
+                <w:rFonts w:ascii="Arial" w:eastAsia="Calibri" w:hAnsi="Arial" w:cs="Arial"/>
+              </w:rPr>
+              <w:t>Login</w:t>
+            </w:r>
+            <w:proofErr w:type="spellEnd"/>
           </w:p>
         </w:tc>
       </w:tr>
@@ -3703,47 +3946,20 @@
         <w:t xml:space="preserve"> </w:t>
       </w:r>
     </w:p>
-    <w:p>
-      <w:pPr>
-        <w:tabs>
-          <w:tab w:val="left" w:pos="2241"/>
-        </w:tabs>
-        <w:rPr>
-          <w:rFonts w:ascii="Times New Roman" w:hAnsi="Times New Roman" w:cs="Times New Roman"/>
-        </w:rPr>
-      </w:pPr>
-    </w:p>
-    <w:p>
-      <w:pPr>
-        <w:jc w:val="center"/>
-        <w:rPr>
-          <w:rFonts w:ascii="Times New Roman" w:hAnsi="Times New Roman" w:cs="Times New Roman"/>
-        </w:rPr>
-      </w:pPr>
-    </w:p>
-    <w:p>
-      <w:pPr>
-        <w:jc w:val="center"/>
-        <w:rPr>
-          <w:rFonts w:ascii="Times New Roman" w:hAnsi="Times New Roman" w:cs="Times New Roman"/>
-        </w:rPr>
-      </w:pPr>
-    </w:p>
     <w:sectPr>
-      <w:footerReference w:type="default" r:id="rId8"/>
-      <w:footerReference w:type="first" r:id="rId9"/>
+      <w:footerReference w:type="default" r:id="rId9"/>
+      <w:footerReference w:type="first" r:id="rId10"/>
       <w:pgSz w:w="12240" w:h="15840"/>
-      <w:pgMar w:top="1417" w:right="1701" w:bottom="1417" w:left="1701" w:header="708" w:footer="708" w:gutter="0"/>
-      <w:pgBorders w:display="notFirstPage" w:offsetFrom="page">
-        <w:top w:val="single" w:sz="24" w:space="24" w:color="2E74B5" w:themeColor="accent5" w:themeShade="BF"/>
-        <w:left w:val="single" w:sz="24" w:space="24" w:color="2E74B5" w:themeColor="accent5" w:themeShade="BF"/>
-        <w:bottom w:val="single" w:sz="24" w:space="24" w:color="2E74B5" w:themeColor="accent5" w:themeShade="BF"/>
-        <w:right w:val="single" w:sz="24" w:space="24" w:color="2E74B5" w:themeColor="accent5" w:themeShade="BF"/>
+      <w:pgMar w:top="1416" w:right="1701" w:bottom="1417" w:left="1701" w:header="0" w:footer="708" w:gutter="0"/>
+      <w:pgBorders w:offsetFrom="page">
+        <w:top w:val="single" w:sz="24" w:space="24" w:color="2E74B5"/>
+        <w:left w:val="single" w:sz="24" w:space="24" w:color="2E74B5"/>
+        <w:bottom w:val="single" w:sz="24" w:space="24" w:color="2E74B5"/>
+        <w:right w:val="single" w:sz="24" w:space="24" w:color="2E74B5"/>
       </w:pgBorders>
-      <w:pgNumType w:start="0"/>
-      <w:cols w:space="708"/>
-      <w:titlePg/>
-      <w:docGrid w:linePitch="360"/>
+      <w:cols w:space="720"/>
+      <w:formProt w:val="0"/>
+      <w:docGrid w:linePitch="360" w:charSpace="4096"/>
     </w:sectPr>
   </w:body>
 </w:document>
@@ -3776,6 +3992,30 @@
 
 <file path=word/footer1.xml><?xml version="1.0" encoding="utf-8"?>
 <w:ftr xmlns:wpc="http://schemas.microsoft.com/office/word/2010/wordprocessingCanvas" xmlns:cx="http://schemas.microsoft.com/office/drawing/2014/chartex" xmlns:cx1="http://schemas.microsoft.com/office/drawing/2015/9/8/chartex" xmlns:cx2="http://schemas.microsoft.com/office/drawing/2015/10/21/chartex" xmlns:cx3="http://schemas.microsoft.com/office/drawing/2016/5/9/chartex" xmlns:cx4="http://schemas.microsoft.com/office/drawing/2016/5/10/chartex" xmlns:cx5="http://schemas.microsoft.com/office/drawing/2016/5/11/chartex" xmlns:cx6="http://schemas.microsoft.com/office/drawing/2016/5/12/chartex" xmlns:cx7="http://schemas.microsoft.com/office/drawing/2016/5/13/chartex" xmlns:cx8="http://schemas.microsoft.com/office/drawing/2016/5/14/chartex" xmlns:mc="http://schemas.openxmlformats.org/markup-compatibility/2006" xmlns:aink="http://schemas.microsoft.com/office/drawing/2016/ink" xmlns:am3d="http://schemas.microsoft.com/office/drawing/2017/model3d" xmlns:o="urn:schemas-microsoft-com:office:office" xmlns:oel="http://schemas.microsoft.com/office/2019/extlst" xmlns:r="http://schemas.openxmlformats.org/officeDocument/2006/relationships" xmlns:m="http://schemas.openxmlformats.org/officeDocument/2006/math" xmlns:v="urn:schemas-microsoft-com:vml" xmlns:wp14="http://schemas.microsoft.com/office/word/2010/wordprocessingDrawing" xmlns:wp="http://schemas.openxmlformats.org/drawingml/2006/wordprocessingDrawing" xmlns:w10="urn:schemas-microsoft-com:office:word" xmlns:w="http://schemas.openxmlformats.org/wordprocessingml/2006/main" xmlns:w14="http://schemas.microsoft.com/office/word/2010/wordml" xmlns:w15="http://schemas.microsoft.com/office/word/2012/wordml" xmlns:w16cex="http://schemas.microsoft.com/office/word/2018/wordml/cex" xmlns:w16cid="http://schemas.microsoft.com/office/word/2016/wordml/cid" xmlns:w16="http://schemas.microsoft.com/office/word/2018/wordml" xmlns:w16sdtdh="http://schemas.microsoft.com/office/word/2020/wordml/sdtdatahash" xmlns:w16se="http://schemas.microsoft.com/office/word/2015/wordml/symex" xmlns:wpg="http://schemas.microsoft.com/office/word/2010/wordprocessingGroup" xmlns:wpi="http://schemas.microsoft.com/office/word/2010/wordprocessingInk" xmlns:wne="http://schemas.microsoft.com/office/word/2006/wordml" xmlns:wps="http://schemas.microsoft.com/office/word/2010/wordprocessingShape" mc:Ignorable="w14 w15 w16se w16cid w16 w16cex w16sdtdh wp14">
+  <w:sdt>
+    <w:sdtPr>
+      <w:id w:val="1648071417"/>
+    </w:sdtPr>
+    <w:sdtContent>
+      <w:p>
+        <w:pPr>
+          <w:rPr>
+            <w:rFonts w:asciiTheme="majorHAnsi" w:eastAsiaTheme="majorEastAsia" w:hAnsiTheme="majorHAnsi" w:cstheme="majorBidi"/>
+          </w:rPr>
+        </w:pPr>
+      </w:p>
+    </w:sdtContent>
+  </w:sdt>
+  <w:p>
+    <w:pPr>
+      <w:pStyle w:val="Piedepgina"/>
+    </w:pPr>
+  </w:p>
+</w:ftr>
+</file>
+
+<file path=word/footer2.xml><?xml version="1.0" encoding="utf-8"?>
+<w:ftr xmlns:wpc="http://schemas.microsoft.com/office/word/2010/wordprocessingCanvas" xmlns:cx="http://schemas.microsoft.com/office/drawing/2014/chartex" xmlns:cx1="http://schemas.microsoft.com/office/drawing/2015/9/8/chartex" xmlns:cx2="http://schemas.microsoft.com/office/drawing/2015/10/21/chartex" xmlns:cx3="http://schemas.microsoft.com/office/drawing/2016/5/9/chartex" xmlns:cx4="http://schemas.microsoft.com/office/drawing/2016/5/10/chartex" xmlns:cx5="http://schemas.microsoft.com/office/drawing/2016/5/11/chartex" xmlns:cx6="http://schemas.microsoft.com/office/drawing/2016/5/12/chartex" xmlns:cx7="http://schemas.microsoft.com/office/drawing/2016/5/13/chartex" xmlns:cx8="http://schemas.microsoft.com/office/drawing/2016/5/14/chartex" xmlns:mc="http://schemas.openxmlformats.org/markup-compatibility/2006" xmlns:aink="http://schemas.microsoft.com/office/drawing/2016/ink" xmlns:am3d="http://schemas.microsoft.com/office/drawing/2017/model3d" xmlns:o="urn:schemas-microsoft-com:office:office" xmlns:oel="http://schemas.microsoft.com/office/2019/extlst" xmlns:r="http://schemas.openxmlformats.org/officeDocument/2006/relationships" xmlns:m="http://schemas.openxmlformats.org/officeDocument/2006/math" xmlns:v="urn:schemas-microsoft-com:vml" xmlns:wp14="http://schemas.microsoft.com/office/word/2010/wordprocessingDrawing" xmlns:wp="http://schemas.openxmlformats.org/drawingml/2006/wordprocessingDrawing" xmlns:w10="urn:schemas-microsoft-com:office:word" xmlns:w="http://schemas.openxmlformats.org/wordprocessingml/2006/main" xmlns:w14="http://schemas.microsoft.com/office/word/2010/wordml" xmlns:w15="http://schemas.microsoft.com/office/word/2012/wordml" xmlns:w16cex="http://schemas.microsoft.com/office/word/2018/wordml/cex" xmlns:w16cid="http://schemas.microsoft.com/office/word/2016/wordml/cid" xmlns:w16="http://schemas.microsoft.com/office/word/2018/wordml" xmlns:w16sdtdh="http://schemas.microsoft.com/office/word/2020/wordml/sdtdatahash" xmlns:w16se="http://schemas.microsoft.com/office/word/2015/wordml/symex" xmlns:wpg="http://schemas.microsoft.com/office/word/2010/wordprocessingGroup" xmlns:wpi="http://schemas.microsoft.com/office/word/2010/wordprocessingInk" xmlns:wne="http://schemas.microsoft.com/office/word/2006/wordml" xmlns:wps="http://schemas.microsoft.com/office/word/2010/wordprocessingShape" mc:Ignorable="w14 w15 w16se w16cid w16 w16cex w16sdtdh wp14">
   <w:p>
     <w:pPr>
       <w:pStyle w:val="Piedepgina"/>
@@ -3789,44 +4029,9 @@
 </w:ftr>
 </file>
 
-<file path=word/footer2.xml><?xml version="1.0" encoding="utf-8"?>
+<file path=word/footer3.xml><?xml version="1.0" encoding="utf-8"?>
 <w:ftr xmlns:wpc="http://schemas.microsoft.com/office/word/2010/wordprocessingCanvas" xmlns:cx="http://schemas.microsoft.com/office/drawing/2014/chartex" xmlns:cx1="http://schemas.microsoft.com/office/drawing/2015/9/8/chartex" xmlns:cx2="http://schemas.microsoft.com/office/drawing/2015/10/21/chartex" xmlns:cx3="http://schemas.microsoft.com/office/drawing/2016/5/9/chartex" xmlns:cx4="http://schemas.microsoft.com/office/drawing/2016/5/10/chartex" xmlns:cx5="http://schemas.microsoft.com/office/drawing/2016/5/11/chartex" xmlns:cx6="http://schemas.microsoft.com/office/drawing/2016/5/12/chartex" xmlns:cx7="http://schemas.microsoft.com/office/drawing/2016/5/13/chartex" xmlns:cx8="http://schemas.microsoft.com/office/drawing/2016/5/14/chartex" xmlns:mc="http://schemas.openxmlformats.org/markup-compatibility/2006" xmlns:aink="http://schemas.microsoft.com/office/drawing/2016/ink" xmlns:am3d="http://schemas.microsoft.com/office/drawing/2017/model3d" xmlns:o="urn:schemas-microsoft-com:office:office" xmlns:oel="http://schemas.microsoft.com/office/2019/extlst" xmlns:r="http://schemas.openxmlformats.org/officeDocument/2006/relationships" xmlns:m="http://schemas.openxmlformats.org/officeDocument/2006/math" xmlns:v="urn:schemas-microsoft-com:vml" xmlns:wp14="http://schemas.microsoft.com/office/word/2010/wordprocessingDrawing" xmlns:wp="http://schemas.openxmlformats.org/drawingml/2006/wordprocessingDrawing" xmlns:w10="urn:schemas-microsoft-com:office:word" xmlns:w="http://schemas.openxmlformats.org/wordprocessingml/2006/main" xmlns:w14="http://schemas.microsoft.com/office/word/2010/wordml" xmlns:w15="http://schemas.microsoft.com/office/word/2012/wordml" xmlns:w16cex="http://schemas.microsoft.com/office/word/2018/wordml/cex" xmlns:w16cid="http://schemas.microsoft.com/office/word/2016/wordml/cid" xmlns:w16="http://schemas.microsoft.com/office/word/2018/wordml" xmlns:w16sdtdh="http://schemas.microsoft.com/office/word/2020/wordml/sdtdatahash" xmlns:w16se="http://schemas.microsoft.com/office/word/2015/wordml/symex" xmlns:wpg="http://schemas.microsoft.com/office/word/2010/wordprocessingGroup" xmlns:wpi="http://schemas.microsoft.com/office/word/2010/wordprocessingInk" xmlns:wne="http://schemas.microsoft.com/office/word/2006/wordml" xmlns:wps="http://schemas.microsoft.com/office/word/2010/wordprocessingShape" mc:Ignorable="w14 w15 w16se w16cid w16 w16cex w16sdtdh wp14">
-  <w:sdt>
-    <w:sdtPr>
-      <w:rPr>
-        <w:rFonts w:asciiTheme="majorHAnsi" w:eastAsiaTheme="majorEastAsia" w:hAnsiTheme="majorHAnsi" w:cstheme="majorBidi"/>
-      </w:rPr>
-      <w:id w:val="-1404599587"/>
-      <w:docPartObj>
-        <w:docPartGallery w:val="Page Numbers (Bottom of Page)"/>
-        <w:docPartUnique/>
-      </w:docPartObj>
-    </w:sdtPr>
-    <w:sdtContent>
-      <w:sdt>
-        <w:sdtPr>
-          <w:rPr>
-            <w:rFonts w:asciiTheme="majorHAnsi" w:eastAsiaTheme="majorEastAsia" w:hAnsiTheme="majorHAnsi" w:cstheme="majorBidi"/>
-          </w:rPr>
-          <w:id w:val="1806425445"/>
-        </w:sdtPr>
-        <w:sdtContent>
-          <w:p>
-            <w:pPr>
-              <w:rPr>
-                <w:rFonts w:asciiTheme="majorHAnsi" w:eastAsiaTheme="majorEastAsia" w:hAnsiTheme="majorHAnsi" w:cstheme="majorBidi"/>
-              </w:rPr>
-            </w:pPr>
-          </w:p>
-        </w:sdtContent>
-      </w:sdt>
-    </w:sdtContent>
-  </w:sdt>
-  <w:p>
-    <w:pPr>
-      <w:pStyle w:val="Piedepgina"/>
-    </w:pPr>
-  </w:p>
+  <w:p/>
 </w:ftr>
 </file>
 
@@ -3870,7 +4075,7 @@
     </w:rPrDefault>
     <w:pPrDefault>
       <w:pPr>
-        <w:spacing w:after="160" w:line="259" w:lineRule="auto"/>
+        <w:suppressAutoHyphens/>
       </w:pPr>
     </w:pPrDefault>
   </w:docDefaults>
@@ -4255,6 +4460,9 @@
   <w:style w:type="paragraph" w:default="1" w:styleId="Normal">
     <w:name w:val="Normal"/>
     <w:qFormat/>
+    <w:pPr>
+      <w:spacing w:after="160" w:line="259" w:lineRule="auto"/>
+    </w:pPr>
   </w:style>
   <w:style w:type="character" w:default="1" w:styleId="Fuentedeprrafopredeter">
     <w:name w:val="Default Paragraph Font"/>
@@ -4283,10 +4491,60 @@
     <w:semiHidden/>
     <w:unhideWhenUsed/>
   </w:style>
+  <w:style w:type="character" w:customStyle="1" w:styleId="TtuloCar">
+    <w:name w:val="Título Car"/>
+    <w:basedOn w:val="Fuentedeprrafopredeter"/>
+    <w:link w:val="Ttulo"/>
+    <w:uiPriority w:val="10"/>
+    <w:qFormat/>
+    <w:rsid w:val="00533A2D"/>
+    <w:rPr>
+      <w:rFonts w:asciiTheme="majorHAnsi" w:eastAsiaTheme="majorEastAsia" w:hAnsiTheme="majorHAnsi" w:cstheme="majorBidi"/>
+      <w:color w:val="404040" w:themeColor="text1" w:themeTint="BF"/>
+      <w:spacing w:val="-10"/>
+      <w:kern w:val="2"/>
+      <w:sz w:val="56"/>
+      <w:szCs w:val="56"/>
+      <w:lang w:eastAsia="es-GT"/>
+      <w14:ligatures w14:val="none"/>
+    </w:rPr>
+  </w:style>
+  <w:style w:type="character" w:customStyle="1" w:styleId="SubttuloCar">
+    <w:name w:val="Subtítulo Car"/>
+    <w:basedOn w:val="Fuentedeprrafopredeter"/>
+    <w:link w:val="Subttulo"/>
+    <w:uiPriority w:val="11"/>
+    <w:qFormat/>
+    <w:rsid w:val="00533A2D"/>
+    <w:rPr>
+      <w:rFonts w:eastAsiaTheme="minorEastAsia" w:cs="Times New Roman"/>
+      <w:color w:val="5A5A5A" w:themeColor="text1" w:themeTint="A5"/>
+      <w:spacing w:val="15"/>
+      <w:kern w:val="0"/>
+      <w:lang w:eastAsia="es-GT"/>
+      <w14:ligatures w14:val="none"/>
+    </w:rPr>
+  </w:style>
+  <w:style w:type="character" w:customStyle="1" w:styleId="EncabezadoCar">
+    <w:name w:val="Encabezado Car"/>
+    <w:basedOn w:val="Fuentedeprrafopredeter"/>
+    <w:link w:val="Encabezado"/>
+    <w:uiPriority w:val="99"/>
+    <w:qFormat/>
+    <w:rsid w:val="00D7314C"/>
+  </w:style>
+  <w:style w:type="character" w:customStyle="1" w:styleId="PiedepginaCar">
+    <w:name w:val="Pie de página Car"/>
+    <w:basedOn w:val="Fuentedeprrafopredeter"/>
+    <w:link w:val="Piedepgina"/>
+    <w:uiPriority w:val="99"/>
+    <w:qFormat/>
+    <w:rsid w:val="00D7314C"/>
+  </w:style>
   <w:style w:type="paragraph" w:styleId="Ttulo">
     <w:name w:val="Title"/>
     <w:basedOn w:val="Normal"/>
-    <w:next w:val="Normal"/>
+    <w:next w:val="Textoindependiente"/>
     <w:link w:val="TtuloCar"/>
     <w:uiPriority w:val="10"/>
     <w:qFormat/>
@@ -4299,28 +4557,51 @@
       <w:rFonts w:asciiTheme="majorHAnsi" w:eastAsiaTheme="majorEastAsia" w:hAnsiTheme="majorHAnsi" w:cstheme="majorBidi"/>
       <w:color w:val="404040" w:themeColor="text1" w:themeTint="BF"/>
       <w:spacing w:val="-10"/>
-      <w:kern w:val="28"/>
       <w:sz w:val="56"/>
       <w:szCs w:val="56"/>
       <w:lang w:eastAsia="es-GT"/>
       <w14:ligatures w14:val="none"/>
     </w:rPr>
   </w:style>
-  <w:style w:type="character" w:customStyle="1" w:styleId="TtuloCar">
-    <w:name w:val="Título Car"/>
-    <w:basedOn w:val="Fuentedeprrafopredeter"/>
-    <w:link w:val="Ttulo"/>
-    <w:uiPriority w:val="10"/>
-    <w:rsid w:val="00533A2D"/>
+  <w:style w:type="paragraph" w:styleId="Textoindependiente">
+    <w:name w:val="Body Text"/>
+    <w:basedOn w:val="Normal"/>
+    <w:pPr>
+      <w:spacing w:after="140" w:line="276" w:lineRule="auto"/>
+    </w:pPr>
+  </w:style>
+  <w:style w:type="paragraph" w:styleId="Lista">
+    <w:name w:val="List"/>
+    <w:basedOn w:val="Textoindependiente"/>
     <w:rPr>
-      <w:rFonts w:asciiTheme="majorHAnsi" w:eastAsiaTheme="majorEastAsia" w:hAnsiTheme="majorHAnsi" w:cstheme="majorBidi"/>
-      <w:color w:val="404040" w:themeColor="text1" w:themeTint="BF"/>
-      <w:spacing w:val="-10"/>
-      <w:kern w:val="28"/>
-      <w:sz w:val="56"/>
-      <w:szCs w:val="56"/>
-      <w:lang w:eastAsia="es-GT"/>
-      <w14:ligatures w14:val="none"/>
+      <w:rFonts w:cs="Lucida Sans"/>
+    </w:rPr>
+  </w:style>
+  <w:style w:type="paragraph" w:styleId="Descripcin">
+    <w:name w:val="caption"/>
+    <w:basedOn w:val="Normal"/>
+    <w:qFormat/>
+    <w:pPr>
+      <w:suppressLineNumbers/>
+      <w:spacing w:before="120" w:after="120"/>
+    </w:pPr>
+    <w:rPr>
+      <w:rFonts w:cs="Lucida Sans"/>
+      <w:i/>
+      <w:iCs/>
+      <w:sz w:val="24"/>
+      <w:szCs w:val="24"/>
+    </w:rPr>
+  </w:style>
+  <w:style w:type="paragraph" w:customStyle="1" w:styleId="ndice">
+    <w:name w:val="Índice"/>
+    <w:basedOn w:val="Normal"/>
+    <w:qFormat/>
+    <w:pPr>
+      <w:suppressLineNumbers/>
+    </w:pPr>
+    <w:rPr>
+      <w:rFonts w:cs="Lucida Sans"/>
     </w:rPr>
   </w:style>
   <w:style w:type="paragraph" w:styleId="Subttulo">
@@ -4331,11 +4612,6 @@
     <w:uiPriority w:val="11"/>
     <w:qFormat/>
     <w:rsid w:val="00533A2D"/>
-    <w:pPr>
-      <w:numPr>
-        <w:ilvl w:val="1"/>
-      </w:numPr>
-    </w:pPr>
     <w:rPr>
       <w:rFonts w:eastAsiaTheme="minorEastAsia" w:cs="Times New Roman"/>
       <w:color w:val="5A5A5A" w:themeColor="text1" w:themeTint="A5"/>
@@ -4345,29 +4621,51 @@
       <w14:ligatures w14:val="none"/>
     </w:rPr>
   </w:style>
-  <w:style w:type="character" w:customStyle="1" w:styleId="SubttuloCar">
-    <w:name w:val="Subtítulo Car"/>
-    <w:basedOn w:val="Fuentedeprrafopredeter"/>
-    <w:link w:val="Subttulo"/>
-    <w:uiPriority w:val="11"/>
-    <w:rsid w:val="00533A2D"/>
-    <w:rPr>
-      <w:rFonts w:eastAsiaTheme="minorEastAsia" w:cs="Times New Roman"/>
-      <w:color w:val="5A5A5A" w:themeColor="text1" w:themeTint="A5"/>
-      <w:spacing w:val="15"/>
-      <w:kern w:val="0"/>
-      <w:lang w:eastAsia="es-GT"/>
-      <w14:ligatures w14:val="none"/>
-    </w:rPr>
+  <w:style w:type="paragraph" w:customStyle="1" w:styleId="Cabeceraypie">
+    <w:name w:val="Cabecera y pie"/>
+    <w:basedOn w:val="Normal"/>
+    <w:qFormat/>
+  </w:style>
+  <w:style w:type="paragraph" w:styleId="Encabezado">
+    <w:name w:val="header"/>
+    <w:basedOn w:val="Normal"/>
+    <w:link w:val="EncabezadoCar"/>
+    <w:uiPriority w:val="99"/>
+    <w:unhideWhenUsed/>
+    <w:rsid w:val="00D7314C"/>
+    <w:pPr>
+      <w:tabs>
+        <w:tab w:val="center" w:pos="4419"/>
+        <w:tab w:val="right" w:pos="8838"/>
+      </w:tabs>
+      <w:spacing w:after="0" w:line="240" w:lineRule="auto"/>
+    </w:pPr>
+  </w:style>
+  <w:style w:type="paragraph" w:styleId="Piedepgina">
+    <w:name w:val="footer"/>
+    <w:basedOn w:val="Normal"/>
+    <w:link w:val="PiedepginaCar"/>
+    <w:uiPriority w:val="99"/>
+    <w:unhideWhenUsed/>
+    <w:rsid w:val="00D7314C"/>
+    <w:pPr>
+      <w:tabs>
+        <w:tab w:val="center" w:pos="4419"/>
+        <w:tab w:val="right" w:pos="8838"/>
+      </w:tabs>
+      <w:spacing w:after="0" w:line="240" w:lineRule="auto"/>
+    </w:pPr>
+  </w:style>
+  <w:style w:type="paragraph" w:customStyle="1" w:styleId="Contenidodelmarco">
+    <w:name w:val="Contenido del marco"/>
+    <w:basedOn w:val="Normal"/>
+    <w:qFormat/>
   </w:style>
   <w:style w:type="table" w:styleId="Tablaconcuadrcula">
     <w:name w:val="Table Grid"/>
     <w:basedOn w:val="Tablanormal"/>
     <w:uiPriority w:val="39"/>
     <w:rsid w:val="0026455A"/>
-    <w:pPr>
-      <w:spacing w:after="0" w:line="240" w:lineRule="auto"/>
-    </w:pPr>
     <w:tblPr>
       <w:tblBorders>
         <w:top w:val="single" w:sz="4" w:space="0" w:color="auto"/>
@@ -4384,9 +4682,6 @@
     <w:basedOn w:val="Tablanormal"/>
     <w:uiPriority w:val="49"/>
     <w:rsid w:val="0026455A"/>
-    <w:pPr>
-      <w:spacing w:after="0" w:line="240" w:lineRule="auto"/>
-    </w:pPr>
     <w:tblPr>
       <w:tblStyleRowBandSize w:val="1"/>
       <w:tblStyleColBandSize w:val="1"/>
@@ -4454,50 +4749,6 @@
         <w:shd w:val="clear" w:color="auto" w:fill="DEEAF6" w:themeFill="accent5" w:themeFillTint="33"/>
       </w:tcPr>
     </w:tblStylePr>
-  </w:style>
-  <w:style w:type="paragraph" w:styleId="Encabezado">
-    <w:name w:val="header"/>
-    <w:basedOn w:val="Normal"/>
-    <w:link w:val="EncabezadoCar"/>
-    <w:uiPriority w:val="99"/>
-    <w:unhideWhenUsed/>
-    <w:rsid w:val="00D7314C"/>
-    <w:pPr>
-      <w:tabs>
-        <w:tab w:val="center" w:pos="4419"/>
-        <w:tab w:val="right" w:pos="8838"/>
-      </w:tabs>
-      <w:spacing w:after="0" w:line="240" w:lineRule="auto"/>
-    </w:pPr>
-  </w:style>
-  <w:style w:type="character" w:customStyle="1" w:styleId="EncabezadoCar">
-    <w:name w:val="Encabezado Car"/>
-    <w:basedOn w:val="Fuentedeprrafopredeter"/>
-    <w:link w:val="Encabezado"/>
-    <w:uiPriority w:val="99"/>
-    <w:rsid w:val="00D7314C"/>
-  </w:style>
-  <w:style w:type="paragraph" w:styleId="Piedepgina">
-    <w:name w:val="footer"/>
-    <w:basedOn w:val="Normal"/>
-    <w:link w:val="PiedepginaCar"/>
-    <w:uiPriority w:val="99"/>
-    <w:unhideWhenUsed/>
-    <w:rsid w:val="00D7314C"/>
-    <w:pPr>
-      <w:tabs>
-        <w:tab w:val="center" w:pos="4419"/>
-        <w:tab w:val="right" w:pos="8838"/>
-      </w:tabs>
-      <w:spacing w:after="0" w:line="240" w:lineRule="auto"/>
-    </w:pPr>
-  </w:style>
-  <w:style w:type="character" w:customStyle="1" w:styleId="PiedepginaCar">
-    <w:name w:val="Pie de página Car"/>
-    <w:basedOn w:val="Fuentedeprrafopredeter"/>
-    <w:link w:val="Piedepgina"/>
-    <w:uiPriority w:val="99"/>
-    <w:rsid w:val="00D7314C"/>
   </w:style>
 </w:styles>
 </file>
@@ -4809,7 +5060,7 @@
 </file>
 
 <file path=customXml/itemProps1.xml><?xml version="1.0" encoding="utf-8"?>
-<ds:datastoreItem xmlns:ds="http://schemas.openxmlformats.org/officeDocument/2006/customXml" ds:itemID="{55AF091B-3C7A-41E3-B477-F2FDAA23CFDA}">
+<ds:datastoreItem xmlns:ds="http://schemas.openxmlformats.org/officeDocument/2006/customXml" ds:itemID="{7ACEF521-BD25-4E38-8AB6-F4893EE2E7B8}">
   <ds:schemaRefs>
     <ds:schemaRef ds:uri="http://schemas.microsoft.com/office/2006/coverPageProps"/>
   </ds:schemaRefs>

</xml_diff>

<commit_message>
Se agregaron todos los archivos ya terminados
</commit_message>
<xml_diff>
--- a/files/Clothes Store (Doc).docx
+++ b/files/Clothes Store (Doc).docx
@@ -1,42 +1,37 @@
 
 <file path=word/document.xml><?xml version="1.0" encoding="utf-8"?>
-<w:document xmlns:wpc="http://schemas.microsoft.com/office/word/2010/wordprocessingCanvas" xmlns:mc="http://schemas.openxmlformats.org/markup-compatibility/2006" xmlns:o="urn:schemas-microsoft-com:office:office" xmlns:r="http://schemas.openxmlformats.org/officeDocument/2006/relationships" xmlns:m="http://schemas.openxmlformats.org/officeDocument/2006/math" xmlns:v="urn:schemas-microsoft-com:vml" xmlns:wp14="http://schemas.microsoft.com/office/word/2010/wordprocessingDrawing" xmlns:wp="http://schemas.openxmlformats.org/drawingml/2006/wordprocessingDrawing" xmlns:w10="urn:schemas-microsoft-com:office:word" xmlns:w="http://schemas.openxmlformats.org/wordprocessingml/2006/main" xmlns:w14="http://schemas.microsoft.com/office/word/2010/wordml" xmlns:w15="http://schemas.microsoft.com/office/word/2012/wordml" xmlns:wpg="http://schemas.microsoft.com/office/word/2010/wordprocessingGroup" xmlns:wpi="http://schemas.microsoft.com/office/word/2010/wordprocessingInk" xmlns:wne="http://schemas.microsoft.com/office/word/2006/wordml" xmlns:wps="http://schemas.microsoft.com/office/word/2010/wordprocessingShape" mc:Ignorable="w14 w15 wp14">
+<w:document xmlns:wpc="http://schemas.microsoft.com/office/word/2010/wordprocessingCanvas" xmlns:cx="http://schemas.microsoft.com/office/drawing/2014/chartex" xmlns:cx1="http://schemas.microsoft.com/office/drawing/2015/9/8/chartex" xmlns:cx2="http://schemas.microsoft.com/office/drawing/2015/10/21/chartex" xmlns:cx3="http://schemas.microsoft.com/office/drawing/2016/5/9/chartex" xmlns:cx4="http://schemas.microsoft.com/office/drawing/2016/5/10/chartex" xmlns:cx5="http://schemas.microsoft.com/office/drawing/2016/5/11/chartex" xmlns:cx6="http://schemas.microsoft.com/office/drawing/2016/5/12/chartex" xmlns:cx7="http://schemas.microsoft.com/office/drawing/2016/5/13/chartex" xmlns:cx8="http://schemas.microsoft.com/office/drawing/2016/5/14/chartex" xmlns:mc="http://schemas.openxmlformats.org/markup-compatibility/2006" xmlns:aink="http://schemas.microsoft.com/office/drawing/2016/ink" xmlns:am3d="http://schemas.microsoft.com/office/drawing/2017/model3d" xmlns:o="urn:schemas-microsoft-com:office:office" xmlns:oel="http://schemas.microsoft.com/office/2019/extlst" xmlns:r="http://schemas.openxmlformats.org/officeDocument/2006/relationships" xmlns:m="http://schemas.openxmlformats.org/officeDocument/2006/math" xmlns:v="urn:schemas-microsoft-com:vml" xmlns:wp14="http://schemas.microsoft.com/office/word/2010/wordprocessingDrawing" xmlns:wp="http://schemas.openxmlformats.org/drawingml/2006/wordprocessingDrawing" xmlns:w10="urn:schemas-microsoft-com:office:word" xmlns:w="http://schemas.openxmlformats.org/wordprocessingml/2006/main" xmlns:w14="http://schemas.microsoft.com/office/word/2010/wordml" xmlns:w15="http://schemas.microsoft.com/office/word/2012/wordml" xmlns:w16cex="http://schemas.microsoft.com/office/word/2018/wordml/cex" xmlns:w16cid="http://schemas.microsoft.com/office/word/2016/wordml/cid" xmlns:w16="http://schemas.microsoft.com/office/word/2018/wordml" xmlns:w16sdtdh="http://schemas.microsoft.com/office/word/2020/wordml/sdtdatahash" xmlns:w16se="http://schemas.microsoft.com/office/word/2015/wordml/symex" xmlns:wpg="http://schemas.microsoft.com/office/word/2010/wordprocessingGroup" xmlns:wpi="http://schemas.microsoft.com/office/word/2010/wordprocessingInk" xmlns:wne="http://schemas.microsoft.com/office/word/2006/wordml" xmlns:wps="http://schemas.microsoft.com/office/word/2010/wordprocessingShape" mc:Ignorable="w14 w15 w16se w16cid w16 w16cex w16sdtdh wp14">
   <w:body>
     <w:p/>
     <w:p>
       <w:r>
         <w:rPr>
           <w:noProof/>
-          <w:lang w:eastAsia="es-GT"/>
         </w:rPr>
         <mc:AlternateContent>
           <mc:Choice Requires="wps">
             <w:drawing>
-              <wp:anchor distT="45720" distB="45720" distL="114300" distR="114300" simplePos="0" relativeHeight="251683840" behindDoc="0" locked="0" layoutInCell="1" allowOverlap="1" wp14:anchorId="0E8DB62D" wp14:editId="6D9284F5">
+              <wp:anchor distT="46355" distB="51435" distL="114300" distR="114300" simplePos="0" relativeHeight="9" behindDoc="0" locked="0" layoutInCell="0" allowOverlap="1" wp14:anchorId="1B833410">
                 <wp:simplePos x="0" y="0"/>
                 <wp:positionH relativeFrom="margin">
-                  <wp:posOffset>5191269</wp:posOffset>
+                  <wp:posOffset>5191125</wp:posOffset>
                 </wp:positionH>
                 <wp:positionV relativeFrom="paragraph">
-                  <wp:posOffset>13527</wp:posOffset>
+                  <wp:posOffset>13970</wp:posOffset>
                 </wp:positionV>
-                <wp:extent cx="1223010" cy="1404620"/>
+                <wp:extent cx="1223010" cy="338455"/>
                 <wp:effectExtent l="0" t="0" r="0" b="6350"/>
                 <wp:wrapSquare wrapText="bothSides"/>
-                <wp:docPr id="1632737243" name="Cuadro de texto 2"/>
-                <wp:cNvGraphicFramePr>
-                  <a:graphicFrameLocks xmlns:a="http://schemas.openxmlformats.org/drawingml/2006/main"/>
-                </wp:cNvGraphicFramePr>
+                <wp:docPr id="1" name="Cuadro de texto 2"/>
+                <wp:cNvGraphicFramePr/>
                 <a:graphic xmlns:a="http://schemas.openxmlformats.org/drawingml/2006/main">
                   <a:graphicData uri="http://schemas.microsoft.com/office/word/2010/wordprocessingShape">
                     <wps:wsp>
-                      <wps:cNvSpPr txBox="1">
-                        <a:spLocks noChangeArrowheads="1"/>
-                      </wps:cNvSpPr>
-                      <wps:spPr bwMode="auto">
+                      <wps:cNvSpPr/>
+                      <wps:spPr>
                         <a:xfrm>
                           <a:off x="0" y="0"/>
-                          <a:ext cx="1223010" cy="1404620"/>
+                          <a:ext cx="1222920" cy="338400"/>
                         </a:xfrm>
                         <a:prstGeom prst="rect">
                           <a:avLst/>
@@ -44,15 +39,25 @@
                         <a:noFill/>
                         <a:ln w="9525">
                           <a:noFill/>
-                          <a:miter lim="800000"/>
-                          <a:headEnd/>
-                          <a:tailEnd/>
                         </a:ln>
                       </wps:spPr>
+                      <wps:style>
+                        <a:lnRef idx="0">
+                          <a:scrgbClr r="0" g="0" b="0"/>
+                        </a:lnRef>
+                        <a:fillRef idx="0">
+                          <a:scrgbClr r="0" g="0" b="0"/>
+                        </a:fillRef>
+                        <a:effectRef idx="0">
+                          <a:scrgbClr r="0" g="0" b="0"/>
+                        </a:effectRef>
+                        <a:fontRef idx="minor"/>
+                      </wps:style>
                       <wps:txbx>
                         <w:txbxContent>
                           <w:p>
                             <w:pPr>
+                              <w:pStyle w:val="Contenidodelmarco"/>
                               <w:rPr>
                                 <w:color w:val="FFFFFF" w:themeColor="background1"/>
                                 <w:sz w:val="32"/>
@@ -70,32 +75,26 @@
                           </w:p>
                         </w:txbxContent>
                       </wps:txbx>
-                      <wps:bodyPr rot="0" vert="horz" wrap="square" lIns="91440" tIns="45720" rIns="91440" bIns="45720" anchor="t" anchorCtr="0">
+                      <wps:bodyPr anchor="t">
                         <a:spAutoFit/>
                       </wps:bodyPr>
                     </wps:wsp>
                   </a:graphicData>
                 </a:graphic>
-                <wp14:sizeRelH relativeFrom="margin">
-                  <wp14:pctWidth>0</wp14:pctWidth>
-                </wp14:sizeRelH>
                 <wp14:sizeRelV relativeFrom="margin">
                   <wp14:pctHeight>20000</wp14:pctHeight>
                 </wp14:sizeRelV>
               </wp:anchor>
             </w:drawing>
           </mc:Choice>
-          <mc:Fallback xmlns:w16se="http://schemas.microsoft.com/office/word/2015/wordml/symex" xmlns:w16sdtdh="http://schemas.microsoft.com/office/word/2020/wordml/sdtdatahash" xmlns:w16="http://schemas.microsoft.com/office/word/2018/wordml" xmlns:w16cid="http://schemas.microsoft.com/office/word/2016/wordml/cid" xmlns:w16cex="http://schemas.microsoft.com/office/word/2018/wordml/cex" xmlns:oel="http://schemas.microsoft.com/office/2019/extlst" xmlns:am3d="http://schemas.microsoft.com/office/drawing/2017/model3d" xmlns:aink="http://schemas.microsoft.com/office/drawing/2016/ink" xmlns:cx8="http://schemas.microsoft.com/office/drawing/2016/5/14/chartex" xmlns:cx7="http://schemas.microsoft.com/office/drawing/2016/5/13/chartex" xmlns:cx6="http://schemas.microsoft.com/office/drawing/2016/5/12/chartex" xmlns:cx5="http://schemas.microsoft.com/office/drawing/2016/5/11/chartex" xmlns:cx4="http://schemas.microsoft.com/office/drawing/2016/5/10/chartex" xmlns:cx3="http://schemas.microsoft.com/office/drawing/2016/5/9/chartex" xmlns:cx2="http://schemas.microsoft.com/office/drawing/2015/10/21/chartex" xmlns:cx1="http://schemas.microsoft.com/office/drawing/2015/9/8/chartex" xmlns:cx="http://schemas.microsoft.com/office/drawing/2014/chartex">
+          <mc:Fallback>
             <w:pict>
-              <v:shapetype w14:anchorId="0E8DB62D" id="_x0000_t202" coordsize="21600,21600" o:spt="202" path="m,l,21600r21600,l21600,xe">
-                <v:stroke joinstyle="miter"/>
-                <v:path gradientshapeok="t" o:connecttype="rect"/>
-              </v:shapetype>
-              <v:shape id="Cuadro de texto 2" o:spid="_x0000_s1026" type="#_x0000_t202" style="position:absolute;margin-left:408.75pt;margin-top:1.05pt;width:96.3pt;height:110.6pt;z-index:251683840;visibility:visible;mso-wrap-style:square;mso-width-percent:0;mso-height-percent:200;mso-wrap-distance-left:9pt;mso-wrap-distance-top:3.6pt;mso-wrap-distance-right:9pt;mso-wrap-distance-bottom:3.6pt;mso-position-horizontal:absolute;mso-position-horizontal-relative:margin;mso-position-vertical:absolute;mso-position-vertical-relative:text;mso-width-percent:0;mso-height-percent:200;mso-width-relative:margin;mso-height-relative:margin;v-text-anchor:top" o:gfxdata="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" filled="f" stroked="f">
+              <v:rect w14:anchorId="1B833410" id="Cuadro de texto 2" o:spid="_x0000_s1026" style="position:absolute;margin-left:408.75pt;margin-top:1.1pt;width:96.3pt;height:26.65pt;z-index:9;visibility:visible;mso-wrap-style:square;mso-height-percent:200;mso-wrap-distance-left:9pt;mso-wrap-distance-top:3.65pt;mso-wrap-distance-right:9pt;mso-wrap-distance-bottom:4.05pt;mso-position-horizontal:absolute;mso-position-horizontal-relative:margin;mso-position-vertical:absolute;mso-position-vertical-relative:text;mso-height-percent:200;mso-height-relative:margin;v-text-anchor:top" o:gfxdata="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" o:allowincell="f" filled="f" stroked="f">
                 <v:textbox style="mso-fit-shape-to-text:t">
                   <w:txbxContent>
                     <w:p>
                       <w:pPr>
+                        <w:pStyle w:val="Contenidodelmarco"/>
                         <w:rPr>
                           <w:color w:val="FFFFFF" w:themeColor="background1"/>
                           <w:sz w:val="32"/>
@@ -114,745 +113,570 @@
                   </w:txbxContent>
                 </v:textbox>
                 <w10:wrap type="square" anchorx="margin"/>
-              </v:shape>
+              </v:rect>
             </w:pict>
           </mc:Fallback>
         </mc:AlternateContent>
       </w:r>
     </w:p>
-    <w:sdt>
-      <w:sdtPr>
-        <w:id w:val="-438839187"/>
-        <w:docPartObj>
-          <w:docPartGallery w:val="Cover Pages"/>
-          <w:docPartUnique/>
-        </w:docPartObj>
-      </w:sdtPr>
-      <w:sdtEndPr>
+    <w:p>
+      <w:r>
+        <w:rPr>
+          <w:noProof/>
+        </w:rPr>
+        <mc:AlternateContent>
+          <mc:Choice Requires="wps">
+            <w:drawing>
+              <wp:anchor distT="0" distB="1905" distL="0" distR="8890" simplePos="0" relativeHeight="2" behindDoc="0" locked="0" layoutInCell="0" allowOverlap="1" wp14:anchorId="13710E86">
+                <wp:simplePos x="0" y="0"/>
+                <wp:positionH relativeFrom="page">
+                  <wp:posOffset>154940</wp:posOffset>
+                </wp:positionH>
+                <wp:positionV relativeFrom="page">
+                  <wp:posOffset>200660</wp:posOffset>
+                </wp:positionV>
+                <wp:extent cx="5461000" cy="9793605"/>
+                <wp:effectExtent l="0" t="635" r="0" b="0"/>
+                <wp:wrapNone/>
+                <wp:docPr id="3" name="Rectángulo 16"/>
+                <wp:cNvGraphicFramePr/>
+                <a:graphic xmlns:a="http://schemas.openxmlformats.org/drawingml/2006/main">
+                  <a:graphicData uri="http://schemas.microsoft.com/office/word/2010/wordprocessingShape">
+                    <wps:wsp>
+                      <wps:cNvSpPr/>
+                      <wps:spPr>
+                        <a:xfrm>
+                          <a:off x="0" y="0"/>
+                          <a:ext cx="5460840" cy="9793440"/>
+                        </a:xfrm>
+                        <a:prstGeom prst="rect">
+                          <a:avLst/>
+                        </a:prstGeom>
+                        <a:solidFill>
+                          <a:schemeClr val="accent1"/>
+                        </a:solidFill>
+                        <a:ln w="0">
+                          <a:noFill/>
+                        </a:ln>
+                      </wps:spPr>
+                      <wps:style>
+                        <a:lnRef idx="0">
+                          <a:scrgbClr r="0" g="0" b="0"/>
+                        </a:lnRef>
+                        <a:fillRef idx="0">
+                          <a:scrgbClr r="0" g="0" b="0"/>
+                        </a:fillRef>
+                        <a:effectRef idx="0">
+                          <a:scrgbClr r="0" g="0" b="0"/>
+                        </a:effectRef>
+                        <a:fontRef idx="minor"/>
+                      </wps:style>
+                      <wps:txbx>
+                        <w:txbxContent>
+                          <w:p>
+                            <w:pPr>
+                              <w:pStyle w:val="Ttulo"/>
+                              <w:jc w:val="right"/>
+                              <w:rPr>
+                                <w:rFonts w:ascii="Times New Roman" w:hAnsi="Times New Roman" w:cs="Times New Roman"/>
+                                <w:caps/>
+                                <w:color w:val="FFFFFF" w:themeColor="background1"/>
+                                <w:sz w:val="80"/>
+                                <w:szCs w:val="80"/>
+                              </w:rPr>
+                            </w:pPr>
+                            <w:sdt>
+                              <w:sdtPr>
+                                <w:alias w:val="Título"/>
+                                <w:id w:val="2036797934"/>
+                                <w:dataBinding w:prefixMappings="xmlns:ns0='http://schemas.openxmlformats.org/package/2006/metadata/core-properties' xmlns:ns1='http://purl.org/dc/elements/1.1/'" w:xpath="/ns0:coreProperties[1]/ns1:title[1]" w:storeItemID="{6C3C8BC8-F283-45AE-878A-BAB7291924A1}"/>
+                                <w:text/>
+                              </w:sdtPr>
+                              <w:sdtContent>
+                                <w:proofErr w:type="spellStart"/>
+                                <w:r>
+                                  <w:t>Clothes</w:t>
+                                </w:r>
+                                <w:proofErr w:type="spellEnd"/>
+                                <w:r>
+                                  <w:t xml:space="preserve"> Store</w:t>
+                                </w:r>
+                              </w:sdtContent>
+                            </w:sdt>
+                          </w:p>
+                          <w:p>
+                            <w:pPr>
+                              <w:pStyle w:val="Contenidodelmarco"/>
+                              <w:spacing w:before="240"/>
+                              <w:ind w:left="720"/>
+                              <w:jc w:val="right"/>
+                              <w:rPr>
+                                <w:color w:val="FFFFFF" w:themeColor="background1"/>
+                              </w:rPr>
+                            </w:pPr>
+                          </w:p>
+                          <w:p>
+                            <w:pPr>
+                              <w:pStyle w:val="Contenidodelmarco"/>
+                              <w:spacing w:before="240"/>
+                              <w:ind w:left="1008"/>
+                              <w:jc w:val="both"/>
+                              <w:rPr>
+                                <w:color w:val="FFFFFF" w:themeColor="background1"/>
+                              </w:rPr>
+                            </w:pPr>
+                            <w:sdt>
+                              <w:sdtPr>
+                                <w:alias w:val="Descripción breve"/>
+                                <w:id w:val="1733274837"/>
+                                <w:showingPlcHdr/>
+                                <w:dataBinding w:prefixMappings="xmlns:ns0='http://schemas.microsoft.com/office/2006/coverPageProps'" w:xpath="/ns0:CoverPageProperties[1]/ns0:Abstract[1]" w:storeItemID="{55AF091B-3C7A-41E3-B477-F2FDAA23CFDA}"/>
+                                <w:text/>
+                              </w:sdtPr>
+                              <w:sdtContent>
+                                <w:r>
+                                  <w:t xml:space="preserve">     </w:t>
+                                </w:r>
+                              </w:sdtContent>
+                            </w:sdt>
+                          </w:p>
+                        </w:txbxContent>
+                      </wps:txbx>
+                      <wps:bodyPr lIns="274320" tIns="914400" rIns="274320" anchor="ctr" upright="1">
+                        <a:noAutofit/>
+                      </wps:bodyPr>
+                    </wps:wsp>
+                  </a:graphicData>
+                </a:graphic>
+                <wp14:sizeRelH relativeFrom="page">
+                  <wp14:pctWidth>69000</wp14:pctWidth>
+                </wp14:sizeRelH>
+                <wp14:sizeRelV relativeFrom="page">
+                  <wp14:pctHeight>96000</wp14:pctHeight>
+                </wp14:sizeRelV>
+              </wp:anchor>
+            </w:drawing>
+          </mc:Choice>
+          <mc:Fallback>
+            <w:pict>
+              <v:rect w14:anchorId="13710E86" id="Rectángulo 16" o:spid="_x0000_s1027" style="position:absolute;margin-left:12.2pt;margin-top:15.8pt;width:430pt;height:771.15pt;z-index:2;visibility:visible;mso-wrap-style:square;mso-width-percent:690;mso-height-percent:960;mso-wrap-distance-left:0;mso-wrap-distance-top:0;mso-wrap-distance-right:.7pt;mso-wrap-distance-bottom:.15pt;mso-position-horizontal:absolute;mso-position-horizontal-relative:page;mso-position-vertical:absolute;mso-position-vertical-relative:page;mso-width-percent:690;mso-height-percent:960;mso-width-relative:page;mso-height-relative:page;v-text-anchor:middle" o:gfxdata="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" o:allowincell="f" fillcolor="#4472c4 [3204]" stroked="f" strokeweight="0">
+                <v:textbox inset="21.6pt,1in,21.6pt">
+                  <w:txbxContent>
+                    <w:p>
+                      <w:pPr>
+                        <w:pStyle w:val="Ttulo"/>
+                        <w:jc w:val="right"/>
+                        <w:rPr>
+                          <w:rFonts w:ascii="Times New Roman" w:hAnsi="Times New Roman" w:cs="Times New Roman"/>
+                          <w:caps/>
+                          <w:color w:val="FFFFFF" w:themeColor="background1"/>
+                          <w:sz w:val="80"/>
+                          <w:szCs w:val="80"/>
+                        </w:rPr>
+                      </w:pPr>
+                      <w:sdt>
+                        <w:sdtPr>
+                          <w:alias w:val="Título"/>
+                          <w:id w:val="2036797934"/>
+                          <w:dataBinding w:prefixMappings="xmlns:ns0='http://schemas.openxmlformats.org/package/2006/metadata/core-properties' xmlns:ns1='http://purl.org/dc/elements/1.1/'" w:xpath="/ns0:coreProperties[1]/ns1:title[1]" w:storeItemID="{6C3C8BC8-F283-45AE-878A-BAB7291924A1}"/>
+                          <w:text/>
+                        </w:sdtPr>
+                        <w:sdtContent>
+                          <w:proofErr w:type="spellStart"/>
+                          <w:r>
+                            <w:t>Clothes</w:t>
+                          </w:r>
+                          <w:proofErr w:type="spellEnd"/>
+                          <w:r>
+                            <w:t xml:space="preserve"> Store</w:t>
+                          </w:r>
+                        </w:sdtContent>
+                      </w:sdt>
+                    </w:p>
+                    <w:p>
+                      <w:pPr>
+                        <w:pStyle w:val="Contenidodelmarco"/>
+                        <w:spacing w:before="240"/>
+                        <w:ind w:left="720"/>
+                        <w:jc w:val="right"/>
+                        <w:rPr>
+                          <w:color w:val="FFFFFF" w:themeColor="background1"/>
+                        </w:rPr>
+                      </w:pPr>
+                    </w:p>
+                    <w:p>
+                      <w:pPr>
+                        <w:pStyle w:val="Contenidodelmarco"/>
+                        <w:spacing w:before="240"/>
+                        <w:ind w:left="1008"/>
+                        <w:jc w:val="both"/>
+                        <w:rPr>
+                          <w:color w:val="FFFFFF" w:themeColor="background1"/>
+                        </w:rPr>
+                      </w:pPr>
+                      <w:sdt>
+                        <w:sdtPr>
+                          <w:alias w:val="Descripción breve"/>
+                          <w:id w:val="1733274837"/>
+                          <w:showingPlcHdr/>
+                          <w:dataBinding w:prefixMappings="xmlns:ns0='http://schemas.microsoft.com/office/2006/coverPageProps'" w:xpath="/ns0:CoverPageProperties[1]/ns0:Abstract[1]" w:storeItemID="{55AF091B-3C7A-41E3-B477-F2FDAA23CFDA}"/>
+                          <w:text/>
+                        </w:sdtPr>
+                        <w:sdtContent>
+                          <w:r>
+                            <w:t xml:space="preserve">     </w:t>
+                          </w:r>
+                        </w:sdtContent>
+                      </w:sdt>
+                    </w:p>
+                  </w:txbxContent>
+                </v:textbox>
+                <w10:wrap anchorx="page" anchory="page"/>
+              </v:rect>
+            </w:pict>
+          </mc:Fallback>
+        </mc:AlternateContent>
+      </w:r>
+      <w:r>
+        <w:rPr>
+          <w:noProof/>
+        </w:rPr>
+        <mc:AlternateContent>
+          <mc:Choice Requires="wps">
+            <w:drawing>
+              <wp:anchor distT="0" distB="1905" distL="0" distR="5080" simplePos="0" relativeHeight="4" behindDoc="0" locked="0" layoutInCell="0" allowOverlap="1" wp14:anchorId="7346F3CF">
+                <wp:simplePos x="0" y="0"/>
+                <wp:positionH relativeFrom="page">
+                  <wp:posOffset>5673725</wp:posOffset>
+                </wp:positionH>
+                <wp:positionV relativeFrom="page">
+                  <wp:align>center</wp:align>
+                </wp:positionV>
+                <wp:extent cx="1898650" cy="9793605"/>
+                <wp:effectExtent l="0" t="635" r="0" b="0"/>
+                <wp:wrapNone/>
+                <wp:docPr id="5" name="Rectángulo 85"/>
+                <wp:cNvGraphicFramePr/>
+                <a:graphic xmlns:a="http://schemas.openxmlformats.org/drawingml/2006/main">
+                  <a:graphicData uri="http://schemas.microsoft.com/office/word/2010/wordprocessingShape">
+                    <wps:wsp>
+                      <wps:cNvSpPr/>
+                      <wps:spPr>
+                        <a:xfrm>
+                          <a:off x="0" y="0"/>
+                          <a:ext cx="1898640" cy="9793440"/>
+                        </a:xfrm>
+                        <a:prstGeom prst="rect">
+                          <a:avLst/>
+                        </a:prstGeom>
+                        <a:solidFill>
+                          <a:schemeClr val="tx2"/>
+                        </a:solidFill>
+                        <a:ln>
+                          <a:noFill/>
+                        </a:ln>
+                      </wps:spPr>
+                      <wps:style>
+                        <a:lnRef idx="2">
+                          <a:schemeClr val="accent1">
+                            <a:shade val="50000"/>
+                          </a:schemeClr>
+                        </a:lnRef>
+                        <a:fillRef idx="1">
+                          <a:schemeClr val="accent1"/>
+                        </a:fillRef>
+                        <a:effectRef idx="0">
+                          <a:schemeClr val="accent1"/>
+                        </a:effectRef>
+                        <a:fontRef idx="minor"/>
+                      </wps:style>
+                      <wps:txbx>
+                        <w:txbxContent>
+                          <w:p>
+                            <w:pPr>
+                              <w:pStyle w:val="Subttulo"/>
+                              <w:rPr>
+                                <w:rFonts w:cstheme="minorBidi"/>
+                                <w:color w:val="FFFFFF" w:themeColor="background1"/>
+                              </w:rPr>
+                            </w:pPr>
+                            <w:sdt>
+                              <w:sdtPr>
+                                <w:alias w:val="Subtítulo"/>
+                                <w:id w:val="1034278490"/>
+                                <w:dataBinding w:prefixMappings="xmlns:ns0='http://schemas.openxmlformats.org/package/2006/metadata/core-properties' xmlns:ns1='http://purl.org/dc/elements/1.1/'" w:xpath="/ns0:coreProperties[1]/ns1:subject[1]" w:storeItemID="{6C3C8BC8-F283-45AE-878A-BAB7291924A1}"/>
+                                <w:text/>
+                              </w:sdtPr>
+                              <w:sdtContent>
+                                <w:r>
+                                  <w:t>Sistema gestor para una Tienda de Ropa.</w:t>
+                                </w:r>
+                              </w:sdtContent>
+                            </w:sdt>
+                          </w:p>
+                        </w:txbxContent>
+                      </wps:txbx>
+                      <wps:bodyPr lIns="182880" rIns="182880" anchor="ctr">
+                        <a:prstTxWarp prst="textNoShape">
+                          <a:avLst/>
+                        </a:prstTxWarp>
+                        <a:noAutofit/>
+                      </wps:bodyPr>
+                    </wps:wsp>
+                  </a:graphicData>
+                </a:graphic>
+                <wp14:sizeRelH relativeFrom="page">
+                  <wp14:pctWidth>24000</wp14:pctWidth>
+                </wp14:sizeRelH>
+                <wp14:sizeRelV relativeFrom="page">
+                  <wp14:pctHeight>96000</wp14:pctHeight>
+                </wp14:sizeRelV>
+              </wp:anchor>
+            </w:drawing>
+          </mc:Choice>
+          <mc:Fallback>
+            <w:pict>
+              <v:rect w14:anchorId="7346F3CF" id="Rectángulo 85" o:spid="_x0000_s1028" style="position:absolute;margin-left:446.75pt;margin-top:0;width:149.5pt;height:771.15pt;z-index:4;visibility:visible;mso-wrap-style:square;mso-width-percent:240;mso-height-percent:960;mso-wrap-distance-left:0;mso-wrap-distance-top:0;mso-wrap-distance-right:.4pt;mso-wrap-distance-bottom:.15pt;mso-position-horizontal:absolute;mso-position-horizontal-relative:page;mso-position-vertical:center;mso-position-vertical-relative:page;mso-width-percent:240;mso-height-percent:960;mso-width-relative:page;mso-height-relative:page;v-text-anchor:middle" o:gfxdata="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" o:allowincell="f" fillcolor="#44546a [3215]" stroked="f" strokeweight="1pt">
+                <v:textbox inset="14.4pt,,14.4pt">
+                  <w:txbxContent>
+                    <w:p>
+                      <w:pPr>
+                        <w:pStyle w:val="Subttulo"/>
+                        <w:rPr>
+                          <w:rFonts w:cstheme="minorBidi"/>
+                          <w:color w:val="FFFFFF" w:themeColor="background1"/>
+                        </w:rPr>
+                      </w:pPr>
+                      <w:sdt>
+                        <w:sdtPr>
+                          <w:alias w:val="Subtítulo"/>
+                          <w:id w:val="1034278490"/>
+                          <w:dataBinding w:prefixMappings="xmlns:ns0='http://schemas.openxmlformats.org/package/2006/metadata/core-properties' xmlns:ns1='http://purl.org/dc/elements/1.1/'" w:xpath="/ns0:coreProperties[1]/ns1:subject[1]" w:storeItemID="{6C3C8BC8-F283-45AE-878A-BAB7291924A1}"/>
+                          <w:text/>
+                        </w:sdtPr>
+                        <w:sdtContent>
+                          <w:r>
+                            <w:t>Sistema gestor para una Tienda de Ropa.</w:t>
+                          </w:r>
+                        </w:sdtContent>
+                      </w:sdt>
+                    </w:p>
+                  </w:txbxContent>
+                </v:textbox>
+                <w10:wrap anchorx="page" anchory="page"/>
+              </v:rect>
+            </w:pict>
+          </mc:Fallback>
+        </mc:AlternateContent>
+      </w:r>
+    </w:p>
+    <w:p/>
+    <w:p>
+      <w:pPr>
         <w:rPr>
           <w:rFonts w:ascii="Times New Roman" w:hAnsi="Times New Roman" w:cs="Times New Roman"/>
         </w:rPr>
-      </w:sdtEndPr>
-      <w:sdtContent>
-        <w:p>
-          <w:r>
-            <w:rPr>
-              <w:noProof/>
-              <w:lang w:eastAsia="es-GT"/>
-            </w:rPr>
-            <mc:AlternateContent>
-              <mc:Choice Requires="wps">
-                <w:drawing>
-                  <wp:anchor distT="0" distB="0" distL="114300" distR="114300" simplePos="0" relativeHeight="251662336" behindDoc="0" locked="0" layoutInCell="1" allowOverlap="1" wp14:anchorId="426C2E0F" wp14:editId="42D499F0">
-                    <wp:simplePos x="0" y="0"/>
-                    <mc:AlternateContent>
-                      <mc:Choice Requires="wp14">
-                        <wp:positionH relativeFrom="page">
-                          <wp14:pctPosHOffset>2000</wp14:pctPosHOffset>
-                        </wp:positionH>
-                      </mc:Choice>
-                      <mc:Fallback>
-                        <wp:positionH relativeFrom="page">
-                          <wp:posOffset>154940</wp:posOffset>
-                        </wp:positionH>
-                      </mc:Fallback>
-                    </mc:AlternateContent>
-                    <mc:AlternateContent>
-                      <mc:Choice Requires="wp14">
-                        <wp:positionV relativeFrom="page">
-                          <wp14:pctPosVOffset>2000</wp14:pctPosVOffset>
-                        </wp:positionV>
-                      </mc:Choice>
-                      <mc:Fallback>
-                        <wp:positionV relativeFrom="page">
-                          <wp:posOffset>200660</wp:posOffset>
-                        </wp:positionV>
-                      </mc:Fallback>
-                    </mc:AlternateContent>
-                    <wp:extent cx="5363210" cy="9653270"/>
-                    <wp:effectExtent l="0" t="0" r="8890" b="2540"/>
-                    <wp:wrapNone/>
-                    <wp:docPr id="471" name="Rectángulo 16"/>
-                    <wp:cNvGraphicFramePr>
-                      <a:graphicFrameLocks xmlns:a="http://schemas.openxmlformats.org/drawingml/2006/main"/>
-                    </wp:cNvGraphicFramePr>
-                    <a:graphic xmlns:a="http://schemas.openxmlformats.org/drawingml/2006/main">
-                      <a:graphicData uri="http://schemas.microsoft.com/office/word/2010/wordprocessingShape">
-                        <wps:wsp>
-                          <wps:cNvSpPr>
-                            <a:spLocks/>
-                          </wps:cNvSpPr>
-                          <wps:spPr bwMode="auto">
-                            <a:xfrm>
-                              <a:off x="0" y="0"/>
-                              <a:ext cx="5363210" cy="9653270"/>
-                            </a:xfrm>
-                            <a:prstGeom prst="rect">
-                              <a:avLst/>
-                            </a:prstGeom>
-                            <a:solidFill>
-                              <a:schemeClr val="accent1"/>
-                            </a:solidFill>
-                            <a:ln>
-                              <a:noFill/>
-                            </a:ln>
-                          </wps:spPr>
-                          <wps:txbx>
-                            <w:txbxContent>
-                              <w:sdt>
-                                <w:sdtPr>
-                                  <w:rPr>
-                                    <w:rFonts w:ascii="Times New Roman" w:hAnsi="Times New Roman" w:cs="Times New Roman"/>
-                                    <w:caps/>
-                                    <w:color w:val="FFFFFF" w:themeColor="background1"/>
-                                    <w:sz w:val="80"/>
-                                    <w:szCs w:val="80"/>
-                                  </w:rPr>
-                                  <w:alias w:val="Título"/>
-                                  <w:id w:val="-1275550102"/>
-                                  <w:dataBinding w:prefixMappings="xmlns:ns0='http://schemas.openxmlformats.org/package/2006/metadata/core-properties' xmlns:ns1='http://purl.org/dc/elements/1.1/'" w:xpath="/ns0:coreProperties[1]/ns1:title[1]" w:storeItemID="{6C3C8BC8-F283-45AE-878A-BAB7291924A1}"/>
-                                  <w:text/>
-                                </w:sdtPr>
-                                <w:sdtEndPr/>
-                                <w:sdtContent>
-                                  <w:p>
-                                    <w:pPr>
-                                      <w:pStyle w:val="Puesto"/>
-                                      <w:jc w:val="right"/>
-                                      <w:rPr>
-                                        <w:rFonts w:ascii="Times New Roman" w:hAnsi="Times New Roman" w:cs="Times New Roman"/>
-                                        <w:caps/>
-                                        <w:color w:val="FFFFFF" w:themeColor="background1"/>
-                                        <w:sz w:val="80"/>
-                                        <w:szCs w:val="80"/>
-                                      </w:rPr>
-                                    </w:pPr>
-                                    <w:r>
-                                      <w:rPr>
-                                        <w:rFonts w:ascii="Times New Roman" w:hAnsi="Times New Roman" w:cs="Times New Roman"/>
-                                        <w:caps/>
-                                        <w:color w:val="FFFFFF" w:themeColor="background1"/>
-                                        <w:sz w:val="80"/>
-                                        <w:szCs w:val="80"/>
-                                      </w:rPr>
-                                      <w:t>Clothes Store</w:t>
-                                    </w:r>
-                                  </w:p>
-                                </w:sdtContent>
-                              </w:sdt>
-                              <w:p>
-                                <w:pPr>
-                                  <w:spacing w:before="240"/>
-                                  <w:ind w:left="720"/>
-                                  <w:jc w:val="right"/>
-                                  <w:rPr>
-                                    <w:color w:val="FFFFFF" w:themeColor="background1"/>
-                                  </w:rPr>
-                                </w:pPr>
-                              </w:p>
-                              <w:sdt>
-                                <w:sdtPr>
-                                  <w:rPr>
-                                    <w:color w:val="FFFFFF" w:themeColor="background1"/>
-                                    <w:sz w:val="21"/>
-                                    <w:szCs w:val="21"/>
-                                  </w:rPr>
-                                  <w:alias w:val="Descripción breve"/>
-                                  <w:id w:val="-1812170092"/>
-                                  <w:dataBinding w:prefixMappings="xmlns:ns0='http://schemas.microsoft.com/office/2006/coverPageProps'" w:xpath="/ns0:CoverPageProperties[1]/ns0:Abstract[1]" w:storeItemID="{55AF091B-3C7A-41E3-B477-F2FDAA23CFDA}"/>
-                                  <w:text/>
-                                </w:sdtPr>
-                                <w:sdtEndPr/>
-                                <w:sdtContent>
-                                  <w:p>
-                                    <w:pPr>
-                                      <w:spacing w:before="240"/>
-                                      <w:ind w:left="1008"/>
-                                      <w:jc w:val="both"/>
-                                      <w:rPr>
-                                        <w:color w:val="FFFFFF" w:themeColor="background1"/>
-                                      </w:rPr>
-                                    </w:pPr>
-                                    <w:r>
-                                      <w:rPr>
-                                        <w:color w:val="FFFFFF" w:themeColor="background1"/>
-                                        <w:sz w:val="21"/>
-                                        <w:szCs w:val="21"/>
-                                      </w:rPr>
-                                      <w:t>P</w:t>
-                                    </w:r>
-                                    <w:r>
-                                      <w:rPr>
-                                        <w:color w:val="FFFFFF" w:themeColor="background1"/>
-                                        <w:sz w:val="21"/>
-                                        <w:szCs w:val="21"/>
-                                      </w:rPr>
-                                      <w:t>roporciona herramientas y funcionalidades que simplifican la administración</w:t>
-                                    </w:r>
-                                    <w:r>
-                                      <w:rPr>
-                                        <w:color w:val="FFFFFF" w:themeColor="background1"/>
-                                        <w:sz w:val="21"/>
-                                        <w:szCs w:val="21"/>
-                                      </w:rPr>
-                                      <w:t xml:space="preserve"> y organización</w:t>
-                                    </w:r>
-                                    <w:r>
-                                      <w:rPr>
-                                        <w:color w:val="FFFFFF" w:themeColor="background1"/>
-                                        <w:sz w:val="21"/>
-                                        <w:szCs w:val="21"/>
-                                      </w:rPr>
-                                      <w:t xml:space="preserve"> de la tienda, mejoran la eficiencia operativa y brindan una visión más clara de los aspectos clave del negocio, lo que puede resultar en una mejor experiencia </w:t>
-                                    </w:r>
-                                    <w:r>
-                                      <w:rPr>
-                                        <w:color w:val="FFFFFF" w:themeColor="background1"/>
-                                        <w:sz w:val="21"/>
-                                        <w:szCs w:val="21"/>
-                                      </w:rPr>
-                                      <w:t xml:space="preserve">de administración </w:t>
-                                    </w:r>
-                                    <w:r>
-                                      <w:rPr>
-                                        <w:color w:val="FFFFFF" w:themeColor="background1"/>
-                                        <w:sz w:val="21"/>
-                                        <w:szCs w:val="21"/>
-                                      </w:rPr>
-                                      <w:t xml:space="preserve">y un mejor rendimiento general de la tienda. </w:t>
-                                    </w:r>
-                                  </w:p>
-                                </w:sdtContent>
-                              </w:sdt>
-                            </w:txbxContent>
-                          </wps:txbx>
-                          <wps:bodyPr rot="0" vert="horz" wrap="square" lIns="274320" tIns="914400" rIns="274320" bIns="45720" anchor="ctr" anchorCtr="0" upright="1">
-                            <a:noAutofit/>
-                          </wps:bodyPr>
-                        </wps:wsp>
-                      </a:graphicData>
-                    </a:graphic>
-                    <wp14:sizeRelH relativeFrom="page">
-                      <wp14:pctWidth>69000</wp14:pctWidth>
-                    </wp14:sizeRelH>
-                    <wp14:sizeRelV relativeFrom="page">
-                      <wp14:pctHeight>96000</wp14:pctHeight>
-                    </wp14:sizeRelV>
-                  </wp:anchor>
-                </w:drawing>
-              </mc:Choice>
-              <mc:Fallback xmlns:w16se="http://schemas.microsoft.com/office/word/2015/wordml/symex" xmlns:w16sdtdh="http://schemas.microsoft.com/office/word/2020/wordml/sdtdatahash" xmlns:w16="http://schemas.microsoft.com/office/word/2018/wordml" xmlns:w16cid="http://schemas.microsoft.com/office/word/2016/wordml/cid" xmlns:w16cex="http://schemas.microsoft.com/office/word/2018/wordml/cex" xmlns:oel="http://schemas.microsoft.com/office/2019/extlst" xmlns:am3d="http://schemas.microsoft.com/office/drawing/2017/model3d" xmlns:aink="http://schemas.microsoft.com/office/drawing/2016/ink" xmlns:cx8="http://schemas.microsoft.com/office/drawing/2016/5/14/chartex" xmlns:cx7="http://schemas.microsoft.com/office/drawing/2016/5/13/chartex" xmlns:cx6="http://schemas.microsoft.com/office/drawing/2016/5/12/chartex" xmlns:cx5="http://schemas.microsoft.com/office/drawing/2016/5/11/chartex" xmlns:cx4="http://schemas.microsoft.com/office/drawing/2016/5/10/chartex" xmlns:cx3="http://schemas.microsoft.com/office/drawing/2016/5/9/chartex" xmlns:cx2="http://schemas.microsoft.com/office/drawing/2015/10/21/chartex" xmlns:cx1="http://schemas.microsoft.com/office/drawing/2015/9/8/chartex" xmlns:cx="http://schemas.microsoft.com/office/drawing/2014/chartex">
-                <w:pict>
-                  <v:rect w14:anchorId="426C2E0F" id="Rectángulo 16" o:spid="_x0000_s1027" style="position:absolute;margin-left:0;margin-top:0;width:422.3pt;height:760.1pt;z-index:251662336;visibility:visible;mso-wrap-style:square;mso-width-percent:690;mso-height-percent:960;mso-left-percent:20;mso-top-percent:20;mso-wrap-distance-left:9pt;mso-wrap-distance-top:0;mso-wrap-distance-right:9pt;mso-wrap-distance-bottom:0;mso-position-horizontal-relative:page;mso-position-vertical-relative:page;mso-width-percent:690;mso-height-percent:960;mso-left-percent:20;mso-top-percent:20;mso-width-relative:page;mso-height-relative:page;v-text-anchor:middle" o:gfxdata="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" fillcolor="#4472c4 [3204]" stroked="f">
-                    <v:textbox inset="21.6pt,1in,21.6pt">
-                      <w:txbxContent>
-                        <w:sdt>
-                          <w:sdtPr>
-                            <w:rPr>
-                              <w:rFonts w:ascii="Times New Roman" w:hAnsi="Times New Roman" w:cs="Times New Roman"/>
-                              <w:caps/>
-                              <w:color w:val="FFFFFF" w:themeColor="background1"/>
-                              <w:sz w:val="80"/>
-                              <w:szCs w:val="80"/>
-                            </w:rPr>
-                            <w:alias w:val="Título"/>
-                            <w:id w:val="-1275550102"/>
-                            <w:dataBinding w:prefixMappings="xmlns:ns0='http://schemas.openxmlformats.org/package/2006/metadata/core-properties' xmlns:ns1='http://purl.org/dc/elements/1.1/'" w:xpath="/ns0:coreProperties[1]/ns1:title[1]" w:storeItemID="{6C3C8BC8-F283-45AE-878A-BAB7291924A1}"/>
-                            <w:text/>
-                          </w:sdtPr>
-                          <w:sdtContent>
-                            <w:p>
-                              <w:pPr>
-                                <w:pStyle w:val="Ttulo"/>
-                                <w:jc w:val="right"/>
-                                <w:rPr>
-                                  <w:rFonts w:ascii="Times New Roman" w:hAnsi="Times New Roman" w:cs="Times New Roman"/>
-                                  <w:caps/>
-                                  <w:color w:val="FFFFFF" w:themeColor="background1"/>
-                                  <w:sz w:val="80"/>
-                                  <w:szCs w:val="80"/>
-                                </w:rPr>
-                              </w:pPr>
-                              <w:r>
-                                <w:rPr>
-                                  <w:rFonts w:ascii="Times New Roman" w:hAnsi="Times New Roman" w:cs="Times New Roman"/>
-                                  <w:caps/>
-                                  <w:color w:val="FFFFFF" w:themeColor="background1"/>
-                                  <w:sz w:val="80"/>
-                                  <w:szCs w:val="80"/>
-                                </w:rPr>
-                                <w:t>Clothes Store</w:t>
-                              </w:r>
-                            </w:p>
-                          </w:sdtContent>
-                        </w:sdt>
-                        <w:p>
-                          <w:pPr>
-                            <w:spacing w:before="240"/>
-                            <w:ind w:left="720"/>
-                            <w:jc w:val="right"/>
-                            <w:rPr>
-                              <w:color w:val="FFFFFF" w:themeColor="background1"/>
-                            </w:rPr>
-                          </w:pPr>
-                        </w:p>
-                        <w:sdt>
-                          <w:sdtPr>
-                            <w:rPr>
-                              <w:color w:val="FFFFFF" w:themeColor="background1"/>
-                              <w:sz w:val="21"/>
-                              <w:szCs w:val="21"/>
-                            </w:rPr>
-                            <w:alias w:val="Descripción breve"/>
-                            <w:id w:val="-1812170092"/>
-                            <w:dataBinding w:prefixMappings="xmlns:ns0='http://schemas.microsoft.com/office/2006/coverPageProps'" w:xpath="/ns0:CoverPageProperties[1]/ns0:Abstract[1]" w:storeItemID="{55AF091B-3C7A-41E3-B477-F2FDAA23CFDA}"/>
-                            <w:text/>
-                          </w:sdtPr>
-                          <w:sdtContent>
-                            <w:p>
-                              <w:pPr>
-                                <w:spacing w:before="240"/>
-                                <w:ind w:left="1008"/>
-                                <w:jc w:val="both"/>
-                                <w:rPr>
-                                  <w:color w:val="FFFFFF" w:themeColor="background1"/>
-                                </w:rPr>
-                              </w:pPr>
-                              <w:r>
-                                <w:rPr>
-                                  <w:color w:val="FFFFFF" w:themeColor="background1"/>
-                                  <w:sz w:val="21"/>
-                                  <w:szCs w:val="21"/>
-                                </w:rPr>
-                                <w:t>P</w:t>
-                              </w:r>
-                              <w:r>
-                                <w:rPr>
-                                  <w:color w:val="FFFFFF" w:themeColor="background1"/>
-                                  <w:sz w:val="21"/>
-                                  <w:szCs w:val="21"/>
-                                </w:rPr>
-                                <w:t>roporciona herramientas y funcionalidades que simplifican la administración</w:t>
-                              </w:r>
-                              <w:r>
-                                <w:rPr>
-                                  <w:color w:val="FFFFFF" w:themeColor="background1"/>
-                                  <w:sz w:val="21"/>
-                                  <w:szCs w:val="21"/>
-                                </w:rPr>
-                                <w:t xml:space="preserve"> y organización</w:t>
-                              </w:r>
-                              <w:r>
-                                <w:rPr>
-                                  <w:color w:val="FFFFFF" w:themeColor="background1"/>
-                                  <w:sz w:val="21"/>
-                                  <w:szCs w:val="21"/>
-                                </w:rPr>
-                                <w:t xml:space="preserve"> de la tienda, mejoran la eficiencia operativa y brindan una visión más clara de los aspectos clave del negocio, lo que puede resultar en una mejor experiencia </w:t>
-                              </w:r>
-                              <w:r>
-                                <w:rPr>
-                                  <w:color w:val="FFFFFF" w:themeColor="background1"/>
-                                  <w:sz w:val="21"/>
-                                  <w:szCs w:val="21"/>
-                                </w:rPr>
-                                <w:t xml:space="preserve">de administración </w:t>
-                              </w:r>
-                              <w:r>
-                                <w:rPr>
-                                  <w:color w:val="FFFFFF" w:themeColor="background1"/>
-                                  <w:sz w:val="21"/>
-                                  <w:szCs w:val="21"/>
-                                </w:rPr>
-                                <w:t xml:space="preserve">y un mejor rendimiento general de la tienda. </w:t>
-                              </w:r>
-                            </w:p>
-                          </w:sdtContent>
-                        </w:sdt>
-                      </w:txbxContent>
-                    </v:textbox>
-                    <w10:wrap anchorx="page" anchory="page"/>
-                  </v:rect>
-                </w:pict>
-              </mc:Fallback>
-            </mc:AlternateContent>
-          </w:r>
-          <w:r>
-            <w:rPr>
-              <w:noProof/>
-              <w:lang w:eastAsia="es-GT"/>
-            </w:rPr>
-            <mc:AlternateContent>
-              <mc:Choice Requires="wps">
-                <w:drawing>
-                  <wp:anchor distT="0" distB="0" distL="114300" distR="114300" simplePos="0" relativeHeight="251663360" behindDoc="0" locked="0" layoutInCell="1" allowOverlap="1" wp14:anchorId="0219739D" wp14:editId="25750050">
-                    <wp:simplePos x="0" y="0"/>
-                    <mc:AlternateContent>
-                      <mc:Choice Requires="wp14">
-                        <wp:positionH relativeFrom="page">
-                          <wp14:pctPosHOffset>73000</wp14:pctPosHOffset>
-                        </wp:positionH>
-                      </mc:Choice>
-                      <mc:Fallback>
-                        <wp:positionH relativeFrom="page">
-                          <wp:posOffset>5673725</wp:posOffset>
-                        </wp:positionH>
-                      </mc:Fallback>
-                    </mc:AlternateContent>
-                    <wp:positionV relativeFrom="page">
-                      <wp:align>center</wp:align>
-                    </wp:positionV>
-                    <wp:extent cx="1880870" cy="9655810"/>
-                    <wp:effectExtent l="0" t="0" r="5080" b="2540"/>
-                    <wp:wrapNone/>
-                    <wp:docPr id="472" name="Rectángulo 85"/>
-                    <wp:cNvGraphicFramePr>
-                      <a:graphicFrameLocks xmlns:a="http://schemas.openxmlformats.org/drawingml/2006/main"/>
-                    </wp:cNvGraphicFramePr>
-                    <a:graphic xmlns:a="http://schemas.openxmlformats.org/drawingml/2006/main">
-                      <a:graphicData uri="http://schemas.microsoft.com/office/word/2010/wordprocessingShape">
-                        <wps:wsp>
-                          <wps:cNvSpPr>
-                            <a:spLocks/>
-                          </wps:cNvSpPr>
-                          <wps:spPr>
-                            <a:xfrm>
-                              <a:off x="0" y="0"/>
-                              <a:ext cx="1880870" cy="9655810"/>
-                            </a:xfrm>
-                            <a:prstGeom prst="rect">
-                              <a:avLst/>
-                            </a:prstGeom>
-                            <a:solidFill>
-                              <a:schemeClr val="tx2"/>
-                            </a:solidFill>
-                            <a:ln>
-                              <a:noFill/>
-                            </a:ln>
-                          </wps:spPr>
-                          <wps:style>
-                            <a:lnRef idx="2">
-                              <a:schemeClr val="accent1">
-                                <a:shade val="50000"/>
-                              </a:schemeClr>
-                            </a:lnRef>
-                            <a:fillRef idx="1">
-                              <a:schemeClr val="accent1"/>
-                            </a:fillRef>
-                            <a:effectRef idx="0">
-                              <a:schemeClr val="accent1"/>
-                            </a:effectRef>
-                            <a:fontRef idx="minor">
-                              <a:schemeClr val="lt1"/>
-                            </a:fontRef>
-                          </wps:style>
-                          <wps:txbx>
-                            <w:txbxContent>
-                              <w:sdt>
-                                <w:sdtPr>
-                                  <w:rPr>
-                                    <w:rFonts w:cstheme="minorBidi"/>
-                                    <w:color w:val="FFFFFF" w:themeColor="background1"/>
-                                  </w:rPr>
-                                  <w:alias w:val="Subtítulo"/>
-                                  <w:id w:val="-505288762"/>
-                                  <w:dataBinding w:prefixMappings="xmlns:ns0='http://schemas.openxmlformats.org/package/2006/metadata/core-properties' xmlns:ns1='http://purl.org/dc/elements/1.1/'" w:xpath="/ns0:coreProperties[1]/ns1:subject[1]" w:storeItemID="{6C3C8BC8-F283-45AE-878A-BAB7291924A1}"/>
-                                  <w:text/>
-                                </w:sdtPr>
-                                <w:sdtEndPr/>
-                                <w:sdtContent>
-                                  <w:p>
-                                    <w:pPr>
-                                      <w:pStyle w:val="Subttulo"/>
-                                      <w:rPr>
-                                        <w:rFonts w:cstheme="minorBidi"/>
-                                        <w:color w:val="FFFFFF" w:themeColor="background1"/>
-                                      </w:rPr>
-                                    </w:pPr>
-                                    <w:r>
-                                      <w:rPr>
-                                        <w:rFonts w:cstheme="minorBidi"/>
-                                        <w:color w:val="FFFFFF" w:themeColor="background1"/>
-                                      </w:rPr>
-                                      <w:t>Sistema gestor para una Tienda de Ropa.</w:t>
-                                    </w:r>
-                                  </w:p>
-                                </w:sdtContent>
-                              </w:sdt>
-                            </w:txbxContent>
-                          </wps:txbx>
-                          <wps:bodyPr rot="0" spcFirstLastPara="0" vertOverflow="overflow" horzOverflow="overflow" vert="horz" wrap="square" lIns="182880" tIns="45720" rIns="182880" bIns="45720" numCol="1" spcCol="0" rtlCol="0" fromWordArt="0" anchor="ctr" anchorCtr="0" forceAA="0" compatLnSpc="1">
-                            <a:prstTxWarp prst="textNoShape">
-                              <a:avLst/>
-                            </a:prstTxWarp>
-                            <a:noAutofit/>
-                          </wps:bodyPr>
-                        </wps:wsp>
-                      </a:graphicData>
-                    </a:graphic>
-                    <wp14:sizeRelH relativeFrom="page">
-                      <wp14:pctWidth>24200</wp14:pctWidth>
-                    </wp14:sizeRelH>
-                    <wp14:sizeRelV relativeFrom="page">
-                      <wp14:pctHeight>96000</wp14:pctHeight>
-                    </wp14:sizeRelV>
-                  </wp:anchor>
-                </w:drawing>
-              </mc:Choice>
-              <mc:Fallback xmlns:w16se="http://schemas.microsoft.com/office/word/2015/wordml/symex" xmlns:w16sdtdh="http://schemas.microsoft.com/office/word/2020/wordml/sdtdatahash" xmlns:w16="http://schemas.microsoft.com/office/word/2018/wordml" xmlns:w16cid="http://schemas.microsoft.com/office/word/2016/wordml/cid" xmlns:w16cex="http://schemas.microsoft.com/office/word/2018/wordml/cex" xmlns:oel="http://schemas.microsoft.com/office/2019/extlst" xmlns:am3d="http://schemas.microsoft.com/office/drawing/2017/model3d" xmlns:aink="http://schemas.microsoft.com/office/drawing/2016/ink" xmlns:cx8="http://schemas.microsoft.com/office/drawing/2016/5/14/chartex" xmlns:cx7="http://schemas.microsoft.com/office/drawing/2016/5/13/chartex" xmlns:cx6="http://schemas.microsoft.com/office/drawing/2016/5/12/chartex" xmlns:cx5="http://schemas.microsoft.com/office/drawing/2016/5/11/chartex" xmlns:cx4="http://schemas.microsoft.com/office/drawing/2016/5/10/chartex" xmlns:cx3="http://schemas.microsoft.com/office/drawing/2016/5/9/chartex" xmlns:cx2="http://schemas.microsoft.com/office/drawing/2015/10/21/chartex" xmlns:cx1="http://schemas.microsoft.com/office/drawing/2015/9/8/chartex" xmlns:cx="http://schemas.microsoft.com/office/drawing/2014/chartex">
-                <w:pict>
-                  <v:rect w14:anchorId="0219739D" id="Rectángulo 85" o:spid="_x0000_s1028" style="position:absolute;margin-left:0;margin-top:0;width:148.1pt;height:760.3pt;z-index:251663360;visibility:visible;mso-wrap-style:square;mso-width-percent:242;mso-height-percent:960;mso-left-percent:730;mso-wrap-distance-left:9pt;mso-wrap-distance-top:0;mso-wrap-distance-right:9pt;mso-wrap-distance-bottom:0;mso-position-horizontal-relative:page;mso-position-vertical:center;mso-position-vertical-relative:page;mso-width-percent:242;mso-height-percent:960;mso-left-percent:730;mso-width-relative:page;mso-height-relative:page;v-text-anchor:middle" o:gfxdata="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" fillcolor="#44546a [3215]" stroked="f" strokeweight="1pt">
-                    <v:textbox inset="14.4pt,,14.4pt">
-                      <w:txbxContent>
-                        <w:sdt>
-                          <w:sdtPr>
-                            <w:rPr>
-                              <w:rFonts w:cstheme="minorBidi"/>
-                              <w:color w:val="FFFFFF" w:themeColor="background1"/>
-                            </w:rPr>
-                            <w:alias w:val="Subtítulo"/>
-                            <w:id w:val="-505288762"/>
-                            <w:dataBinding w:prefixMappings="xmlns:ns0='http://schemas.openxmlformats.org/package/2006/metadata/core-properties' xmlns:ns1='http://purl.org/dc/elements/1.1/'" w:xpath="/ns0:coreProperties[1]/ns1:subject[1]" w:storeItemID="{6C3C8BC8-F283-45AE-878A-BAB7291924A1}"/>
-                            <w:text/>
-                          </w:sdtPr>
-                          <w:sdtContent>
-                            <w:p>
-                              <w:pPr>
-                                <w:pStyle w:val="Subttulo"/>
-                                <w:rPr>
-                                  <w:rFonts w:cstheme="minorBidi"/>
-                                  <w:color w:val="FFFFFF" w:themeColor="background1"/>
-                                </w:rPr>
-                              </w:pPr>
-                              <w:r>
-                                <w:rPr>
-                                  <w:rFonts w:cstheme="minorBidi"/>
-                                  <w:color w:val="FFFFFF" w:themeColor="background1"/>
-                                </w:rPr>
-                                <w:t>Sistema gestor para una Tienda de Ropa.</w:t>
-                              </w:r>
-                            </w:p>
-                          </w:sdtContent>
-                        </w:sdt>
-                      </w:txbxContent>
-                    </v:textbox>
-                    <w10:wrap anchorx="page" anchory="page"/>
-                  </v:rect>
-                </w:pict>
-              </mc:Fallback>
-            </mc:AlternateContent>
-          </w:r>
-        </w:p>
-        <w:p/>
-        <w:p>
-          <w:pPr>
-            <w:rPr>
-              <w:rFonts w:ascii="Times New Roman" w:hAnsi="Times New Roman" w:cs="Times New Roman"/>
-            </w:rPr>
-          </w:pPr>
-          <w:r>
-            <w:rPr>
-              <w:noProof/>
-              <w:lang w:eastAsia="es-GT"/>
-            </w:rPr>
-            <mc:AlternateContent>
-              <mc:Choice Requires="wps">
-                <w:drawing>
-                  <wp:anchor distT="45720" distB="45720" distL="114300" distR="114300" simplePos="0" relativeHeight="251681792" behindDoc="0" locked="0" layoutInCell="1" allowOverlap="1" wp14:anchorId="3277CE93" wp14:editId="47ED4CF4">
-                    <wp:simplePos x="0" y="0"/>
-                    <wp:positionH relativeFrom="margin">
-                      <wp:posOffset>532705</wp:posOffset>
-                    </wp:positionH>
-                    <wp:positionV relativeFrom="paragraph">
-                      <wp:posOffset>381635</wp:posOffset>
-                    </wp:positionV>
-                    <wp:extent cx="3536315" cy="1404620"/>
-                    <wp:effectExtent l="0" t="0" r="0" b="6350"/>
-                    <wp:wrapSquare wrapText="bothSides"/>
-                    <wp:docPr id="217" name="Cuadro de texto 2"/>
-                    <wp:cNvGraphicFramePr>
-                      <a:graphicFrameLocks xmlns:a="http://schemas.openxmlformats.org/drawingml/2006/main"/>
-                    </wp:cNvGraphicFramePr>
-                    <a:graphic xmlns:a="http://schemas.openxmlformats.org/drawingml/2006/main">
-                      <a:graphicData uri="http://schemas.microsoft.com/office/word/2010/wordprocessingShape">
-                        <wps:wsp>
-                          <wps:cNvSpPr txBox="1">
-                            <a:spLocks noChangeArrowheads="1"/>
-                          </wps:cNvSpPr>
-                          <wps:spPr bwMode="auto">
-                            <a:xfrm>
-                              <a:off x="0" y="0"/>
-                              <a:ext cx="3536315" cy="1404620"/>
-                            </a:xfrm>
-                            <a:prstGeom prst="rect">
-                              <a:avLst/>
-                            </a:prstGeom>
-                            <a:noFill/>
-                            <a:ln w="9525">
-                              <a:noFill/>
-                              <a:miter lim="800000"/>
-                              <a:headEnd/>
-                              <a:tailEnd/>
-                            </a:ln>
-                          </wps:spPr>
-                          <wps:txbx>
-                            <w:txbxContent>
-                              <w:p>
-                                <w:pPr>
-                                  <w:rPr>
-                                    <w:color w:val="FFFFFF" w:themeColor="background1"/>
-                                    <w:sz w:val="32"/>
-                                    <w:szCs w:val="32"/>
-                                  </w:rPr>
-                                </w:pPr>
-                                <w:r>
-                                  <w:rPr>
-                                    <w:color w:val="FFFFFF" w:themeColor="background1"/>
-                                    <w:sz w:val="32"/>
-                                    <w:szCs w:val="32"/>
-                                  </w:rPr>
-                                  <w:t>Centro Educativo Técnico Laboral Kinal</w:t>
-                                </w:r>
-                              </w:p>
-                            </w:txbxContent>
-                          </wps:txbx>
-                          <wps:bodyPr rot="0" vert="horz" wrap="square" lIns="91440" tIns="45720" rIns="91440" bIns="45720" anchor="t" anchorCtr="0">
-                            <a:spAutoFit/>
-                          </wps:bodyPr>
-                        </wps:wsp>
-                      </a:graphicData>
-                    </a:graphic>
-                    <wp14:sizeRelH relativeFrom="margin">
-                      <wp14:pctWidth>0</wp14:pctWidth>
-                    </wp14:sizeRelH>
-                    <wp14:sizeRelV relativeFrom="margin">
-                      <wp14:pctHeight>20000</wp14:pctHeight>
-                    </wp14:sizeRelV>
-                  </wp:anchor>
-                </w:drawing>
-              </mc:Choice>
-              <mc:Fallback xmlns:w16se="http://schemas.microsoft.com/office/word/2015/wordml/symex" xmlns:w16sdtdh="http://schemas.microsoft.com/office/word/2020/wordml/sdtdatahash" xmlns:w16="http://schemas.microsoft.com/office/word/2018/wordml" xmlns:w16cid="http://schemas.microsoft.com/office/word/2016/wordml/cid" xmlns:w16cex="http://schemas.microsoft.com/office/word/2018/wordml/cex" xmlns:oel="http://schemas.microsoft.com/office/2019/extlst" xmlns:am3d="http://schemas.microsoft.com/office/drawing/2017/model3d" xmlns:aink="http://schemas.microsoft.com/office/drawing/2016/ink" xmlns:cx8="http://schemas.microsoft.com/office/drawing/2016/5/14/chartex" xmlns:cx7="http://schemas.microsoft.com/office/drawing/2016/5/13/chartex" xmlns:cx6="http://schemas.microsoft.com/office/drawing/2016/5/12/chartex" xmlns:cx5="http://schemas.microsoft.com/office/drawing/2016/5/11/chartex" xmlns:cx4="http://schemas.microsoft.com/office/drawing/2016/5/10/chartex" xmlns:cx3="http://schemas.microsoft.com/office/drawing/2016/5/9/chartex" xmlns:cx2="http://schemas.microsoft.com/office/drawing/2015/10/21/chartex" xmlns:cx1="http://schemas.microsoft.com/office/drawing/2015/9/8/chartex" xmlns:cx="http://schemas.microsoft.com/office/drawing/2014/chartex">
-                <w:pict>
-                  <v:shape w14:anchorId="3277CE93" id="_x0000_s1029" type="#_x0000_t202" style="position:absolute;margin-left:41.95pt;margin-top:30.05pt;width:278.45pt;height:110.6pt;z-index:251681792;visibility:visible;mso-wrap-style:square;mso-width-percent:0;mso-height-percent:200;mso-wrap-distance-left:9pt;mso-wrap-distance-top:3.6pt;mso-wrap-distance-right:9pt;mso-wrap-distance-bottom:3.6pt;mso-position-horizontal:absolute;mso-position-horizontal-relative:margin;mso-position-vertical:absolute;mso-position-vertical-relative:text;mso-width-percent:0;mso-height-percent:200;mso-width-relative:margin;mso-height-relative:margin;v-text-anchor:top" o:gfxdata="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" filled="f" stroked="f">
-                    <v:textbox style="mso-fit-shape-to-text:t">
-                      <w:txbxContent>
-                        <w:p>
-                          <w:pPr>
-                            <w:rPr>
-                              <w:color w:val="FFFFFF" w:themeColor="background1"/>
-                              <w:sz w:val="32"/>
-                              <w:szCs w:val="32"/>
-                            </w:rPr>
-                          </w:pPr>
-                          <w:r>
-                            <w:rPr>
-                              <w:color w:val="FFFFFF" w:themeColor="background1"/>
-                              <w:sz w:val="32"/>
-                              <w:szCs w:val="32"/>
-                            </w:rPr>
-                            <w:t xml:space="preserve">Centro Educativo Técnico Laboral </w:t>
-                          </w:r>
-                          <w:proofErr w:type="spellStart"/>
-                          <w:r>
-                            <w:rPr>
-                              <w:color w:val="FFFFFF" w:themeColor="background1"/>
-                              <w:sz w:val="32"/>
-                              <w:szCs w:val="32"/>
-                            </w:rPr>
-                            <w:t>Kinal</w:t>
-                          </w:r>
-                          <w:proofErr w:type="spellEnd"/>
-                        </w:p>
-                      </w:txbxContent>
-                    </v:textbox>
-                    <w10:wrap type="square" anchorx="margin"/>
-                  </v:shape>
-                </w:pict>
-              </mc:Fallback>
-            </mc:AlternateContent>
-          </w:r>
-          <w:r>
-            <w:rPr>
-              <w:noProof/>
-              <w:lang w:eastAsia="es-GT"/>
-            </w:rPr>
+        <w:sectPr>
+          <w:footerReference w:type="default" r:id="rId7"/>
+          <w:pgSz w:w="12240" w:h="15840"/>
+          <w:pgMar w:top="1417" w:right="1701" w:bottom="1417" w:left="1701" w:header="0" w:footer="708" w:gutter="0"/>
+          <w:pgNumType w:start="0"/>
+          <w:cols w:space="720"/>
+          <w:formProt w:val="0"/>
+          <w:docGrid w:linePitch="360" w:charSpace="4096"/>
+        </w:sectPr>
+      </w:pPr>
+      <w:r>
+        <w:rPr>
+          <w:rFonts w:ascii="Times New Roman" w:hAnsi="Times New Roman" w:cs="Times New Roman"/>
+          <w:noProof/>
+        </w:rPr>
+        <w:drawing>
+          <wp:anchor distT="0" distB="0" distL="0" distR="0" simplePos="0" relativeHeight="6" behindDoc="0" locked="0" layoutInCell="0" allowOverlap="1" wp14:anchorId="040430D5">
+            <wp:simplePos x="0" y="0"/>
+            <wp:positionH relativeFrom="leftMargin">
+              <wp:posOffset>787400</wp:posOffset>
+            </wp:positionH>
+            <wp:positionV relativeFrom="paragraph">
+              <wp:posOffset>196850</wp:posOffset>
+            </wp:positionV>
+            <wp:extent cx="793750" cy="793750"/>
+            <wp:effectExtent l="0" t="0" r="0" b="0"/>
+            <wp:wrapNone/>
+            <wp:docPr id="7" name="Imagen 10504094" descr="Empleados, ubicación y antiguos alumnos de Fundación Kinal | LinkedIn"/>
+            <wp:cNvGraphicFramePr>
+              <a:graphicFrameLocks xmlns:a="http://schemas.openxmlformats.org/drawingml/2006/main" noChangeAspect="1"/>
+            </wp:cNvGraphicFramePr>
+            <a:graphic xmlns:a="http://schemas.openxmlformats.org/drawingml/2006/main">
+              <a:graphicData uri="http://schemas.openxmlformats.org/drawingml/2006/picture">
+                <pic:pic xmlns:pic="http://schemas.openxmlformats.org/drawingml/2006/picture">
+                  <pic:nvPicPr>
+                    <pic:cNvPr id="7" name="Imagen 10504094" descr="Empleados, ubicación y antiguos alumnos de Fundación Kinal | LinkedIn"/>
+                    <pic:cNvPicPr>
+                      <a:picLocks noChangeAspect="1" noChangeArrowheads="1"/>
+                    </pic:cNvPicPr>
+                  </pic:nvPicPr>
+                  <pic:blipFill>
+                    <a:blip r:embed="rId8"/>
+                    <a:stretch>
+                      <a:fillRect/>
+                    </a:stretch>
+                  </pic:blipFill>
+                  <pic:spPr bwMode="auto">
+                    <a:xfrm>
+                      <a:off x="0" y="0"/>
+                      <a:ext cx="793750" cy="793750"/>
+                    </a:xfrm>
+                    <a:prstGeom prst="rect">
+                      <a:avLst/>
+                    </a:prstGeom>
+                  </pic:spPr>
+                </pic:pic>
+              </a:graphicData>
+            </a:graphic>
+          </wp:anchor>
+        </w:drawing>
+      </w:r>
+      <w:r>
+        <w:rPr>
+          <w:rFonts w:ascii="Times New Roman" w:hAnsi="Times New Roman" w:cs="Times New Roman"/>
+          <w:noProof/>
+        </w:rPr>
+        <mc:AlternateContent>
+          <mc:Choice Requires="wps">
             <w:drawing>
-              <wp:anchor distT="0" distB="0" distL="114300" distR="114300" simplePos="0" relativeHeight="251679744" behindDoc="0" locked="0" layoutInCell="1" allowOverlap="1" wp14:anchorId="30C8FF47" wp14:editId="750F9F95">
+              <wp:anchor distT="45720" distB="51435" distL="113665" distR="114300" simplePos="0" relativeHeight="7" behindDoc="0" locked="0" layoutInCell="0" allowOverlap="1" wp14:anchorId="2FD20CC2">
                 <wp:simplePos x="0" y="0"/>
-                <wp:positionH relativeFrom="leftMargin">
-                  <wp:posOffset>787615</wp:posOffset>
+                <wp:positionH relativeFrom="margin">
+                  <wp:posOffset>532765</wp:posOffset>
                 </wp:positionH>
                 <wp:positionV relativeFrom="paragraph">
-                  <wp:posOffset>196706</wp:posOffset>
+                  <wp:posOffset>381635</wp:posOffset>
                 </wp:positionV>
-                <wp:extent cx="793630" cy="793630"/>
-                <wp:effectExtent l="0" t="0" r="6985" b="6985"/>
-                <wp:wrapNone/>
-                <wp:docPr id="10504094" name="Imagen 10504094" descr="Empleados, ubicación y antiguos alumnos de Fundación Kinal | LinkedIn"/>
-                <wp:cNvGraphicFramePr>
-                  <a:graphicFrameLocks xmlns:a="http://schemas.openxmlformats.org/drawingml/2006/main" noChangeAspect="1"/>
-                </wp:cNvGraphicFramePr>
+                <wp:extent cx="3536315" cy="338455"/>
+                <wp:effectExtent l="0" t="0" r="0" b="6350"/>
+                <wp:wrapSquare wrapText="bothSides"/>
+                <wp:docPr id="8" name="Cuadro de texto 2"/>
+                <wp:cNvGraphicFramePr/>
                 <a:graphic xmlns:a="http://schemas.openxmlformats.org/drawingml/2006/main">
-                  <a:graphicData uri="http://schemas.openxmlformats.org/drawingml/2006/picture">
-                    <pic:pic xmlns:pic="http://schemas.openxmlformats.org/drawingml/2006/picture">
-                      <pic:nvPicPr>
-                        <pic:cNvPr id="0" name="Picture 1" descr="Empleados, ubicación y antiguos alumnos de Fundación Kinal | LinkedIn"/>
-                        <pic:cNvPicPr>
-                          <a:picLocks noChangeAspect="1" noChangeArrowheads="1"/>
-                        </pic:cNvPicPr>
-                      </pic:nvPicPr>
-                      <pic:blipFill>
-                        <a:blip r:embed="rId7" cstate="print">
-                          <a:extLst>
-                            <a:ext uri="{28A0092B-C50C-407E-A947-70E740481C1C}">
-                              <a14:useLocalDpi xmlns:a14="http://schemas.microsoft.com/office/drawing/2010/main" val="0"/>
-                            </a:ext>
-                          </a:extLst>
-                        </a:blip>
-                        <a:srcRect/>
-                        <a:stretch>
-                          <a:fillRect/>
-                        </a:stretch>
-                      </pic:blipFill>
-                      <pic:spPr bwMode="auto">
+                  <a:graphicData uri="http://schemas.microsoft.com/office/word/2010/wordprocessingShape">
+                    <wps:wsp>
+                      <wps:cNvSpPr/>
+                      <wps:spPr>
                         <a:xfrm>
                           <a:off x="0" y="0"/>
-                          <a:ext cx="793630" cy="793630"/>
+                          <a:ext cx="3536280" cy="338400"/>
                         </a:xfrm>
                         <a:prstGeom prst="rect">
                           <a:avLst/>
                         </a:prstGeom>
                         <a:noFill/>
-                        <a:ln>
+                        <a:ln w="9525">
                           <a:noFill/>
                         </a:ln>
-                      </pic:spPr>
-                    </pic:pic>
+                      </wps:spPr>
+                      <wps:style>
+                        <a:lnRef idx="0">
+                          <a:scrgbClr r="0" g="0" b="0"/>
+                        </a:lnRef>
+                        <a:fillRef idx="0">
+                          <a:scrgbClr r="0" g="0" b="0"/>
+                        </a:fillRef>
+                        <a:effectRef idx="0">
+                          <a:scrgbClr r="0" g="0" b="0"/>
+                        </a:effectRef>
+                        <a:fontRef idx="minor"/>
+                      </wps:style>
+                      <wps:txbx>
+                        <w:txbxContent>
+                          <w:p>
+                            <w:pPr>
+                              <w:pStyle w:val="Contenidodelmarco"/>
+                              <w:rPr>
+                                <w:color w:val="FFFFFF" w:themeColor="background1"/>
+                                <w:sz w:val="32"/>
+                                <w:szCs w:val="32"/>
+                              </w:rPr>
+                            </w:pPr>
+                            <w:r>
+                              <w:rPr>
+                                <w:color w:val="FFFFFF" w:themeColor="background1"/>
+                                <w:sz w:val="32"/>
+                                <w:szCs w:val="32"/>
+                              </w:rPr>
+                              <w:t xml:space="preserve">Centro Educativo Técnico Laboral </w:t>
+                            </w:r>
+                            <w:proofErr w:type="spellStart"/>
+                            <w:r>
+                              <w:rPr>
+                                <w:color w:val="FFFFFF" w:themeColor="background1"/>
+                                <w:sz w:val="32"/>
+                                <w:szCs w:val="32"/>
+                              </w:rPr>
+                              <w:t>Kinal</w:t>
+                            </w:r>
+                            <w:proofErr w:type="spellEnd"/>
+                          </w:p>
+                        </w:txbxContent>
+                      </wps:txbx>
+                      <wps:bodyPr anchor="t">
+                        <a:spAutoFit/>
+                      </wps:bodyPr>
+                    </wps:wsp>
                   </a:graphicData>
                 </a:graphic>
-                <wp14:sizeRelH relativeFrom="page">
-                  <wp14:pctWidth>0</wp14:pctWidth>
-                </wp14:sizeRelH>
-                <wp14:sizeRelV relativeFrom="page">
-                  <wp14:pctHeight>0</wp14:pctHeight>
+                <wp14:sizeRelV relativeFrom="margin">
+                  <wp14:pctHeight>20000</wp14:pctHeight>
                 </wp14:sizeRelV>
               </wp:anchor>
             </w:drawing>
-          </w:r>
-          <w:r>
-            <w:rPr>
-              <w:rFonts w:ascii="Times New Roman" w:hAnsi="Times New Roman" w:cs="Times New Roman"/>
-            </w:rPr>
-            <w:br w:type="page"/>
-          </w:r>
-        </w:p>
-      </w:sdtContent>
-    </w:sdt>
+          </mc:Choice>
+          <mc:Fallback>
+            <w:pict>
+              <v:rect w14:anchorId="2FD20CC2" id="_x0000_s1029" style="position:absolute;margin-left:41.95pt;margin-top:30.05pt;width:278.45pt;height:26.65pt;z-index:7;visibility:visible;mso-wrap-style:square;mso-height-percent:200;mso-wrap-distance-left:8.95pt;mso-wrap-distance-top:3.6pt;mso-wrap-distance-right:9pt;mso-wrap-distance-bottom:4.05pt;mso-position-horizontal:absolute;mso-position-horizontal-relative:margin;mso-position-vertical:absolute;mso-position-vertical-relative:text;mso-height-percent:200;mso-height-relative:margin;v-text-anchor:top" o:gfxdata="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" o:allowincell="f" filled="f" stroked="f">
+                <v:textbox style="mso-fit-shape-to-text:t">
+                  <w:txbxContent>
+                    <w:p>
+                      <w:pPr>
+                        <w:pStyle w:val="Contenidodelmarco"/>
+                        <w:rPr>
+                          <w:color w:val="FFFFFF" w:themeColor="background1"/>
+                          <w:sz w:val="32"/>
+                          <w:szCs w:val="32"/>
+                        </w:rPr>
+                      </w:pPr>
+                      <w:r>
+                        <w:rPr>
+                          <w:color w:val="FFFFFF" w:themeColor="background1"/>
+                          <w:sz w:val="32"/>
+                          <w:szCs w:val="32"/>
+                        </w:rPr>
+                        <w:t xml:space="preserve">Centro Educativo Técnico Laboral </w:t>
+                      </w:r>
+                      <w:proofErr w:type="spellStart"/>
+                      <w:r>
+                        <w:rPr>
+                          <w:color w:val="FFFFFF" w:themeColor="background1"/>
+                          <w:sz w:val="32"/>
+                          <w:szCs w:val="32"/>
+                        </w:rPr>
+                        <w:t>Kinal</w:t>
+                      </w:r>
+                      <w:proofErr w:type="spellEnd"/>
+                    </w:p>
+                  </w:txbxContent>
+                </v:textbox>
+                <w10:wrap type="square" anchorx="margin"/>
+              </v:rect>
+            </w:pict>
+          </mc:Fallback>
+        </mc:AlternateContent>
+      </w:r>
+    </w:p>
     <w:p>
       <w:pPr>
         <w:rPr>
           <w:rFonts w:ascii="Times New Roman" w:hAnsi="Times New Roman" w:cs="Times New Roman"/>
-          <w:noProof/>
         </w:rPr>
       </w:pPr>
     </w:p>
@@ -990,8 +814,9 @@
     </w:p>
     <w:tbl>
       <w:tblPr>
-        <w:tblStyle w:val="Tabladecuadrcula4-nfasis5"/>
-        <w:tblW w:w="0" w:type="auto"/>
+        <w:tblStyle w:val="Tablaconcuadrcula4-nfasis5"/>
+        <w:tblW w:w="8828" w:type="dxa"/>
+        <w:tblLayout w:type="fixed"/>
         <w:tblLook w:val="04A0" w:firstRow="1" w:lastRow="0" w:firstColumn="1" w:lastColumn="0" w:noHBand="0" w:noVBand="1"/>
       </w:tblPr>
       <w:tblGrid>
@@ -1007,21 +832,29 @@
           <w:tcPr>
             <w:cnfStyle w:val="001000000000" w:firstRow="0" w:lastRow="0" w:firstColumn="1" w:lastColumn="0" w:oddVBand="0" w:evenVBand="0" w:oddHBand="0" w:evenHBand="0" w:firstRowFirstColumn="0" w:firstRowLastColumn="0" w:lastRowFirstColumn="0" w:lastRowLastColumn="0"/>
             <w:tcW w:w="2942" w:type="dxa"/>
-          </w:tcPr>
-          <w:p>
-            <w:pPr>
-              <w:tabs>
-                <w:tab w:val="left" w:pos="708"/>
-                <w:tab w:val="left" w:pos="1416"/>
-                <w:tab w:val="left" w:pos="2024"/>
-              </w:tabs>
-              <w:rPr>
-                <w:rFonts w:ascii="Arial" w:hAnsi="Arial" w:cs="Arial"/>
-              </w:rPr>
-            </w:pPr>
-            <w:r>
-              <w:rPr>
-                <w:rFonts w:ascii="Arial" w:hAnsi="Arial" w:cs="Arial"/>
+            <w:tcBorders>
+              <w:top w:val="single" w:sz="4" w:space="0" w:color="5B9BD5"/>
+              <w:left w:val="single" w:sz="4" w:space="0" w:color="5B9BD5"/>
+              <w:bottom w:val="single" w:sz="4" w:space="0" w:color="5B9BD5"/>
+              <w:right w:val="single" w:sz="4" w:space="0" w:color="5B9BD5"/>
+            </w:tcBorders>
+          </w:tcPr>
+          <w:p>
+            <w:pPr>
+              <w:tabs>
+                <w:tab w:val="left" w:pos="708"/>
+                <w:tab w:val="left" w:pos="1416"/>
+                <w:tab w:val="left" w:pos="2024"/>
+              </w:tabs>
+              <w:spacing w:after="0" w:line="240" w:lineRule="auto"/>
+              <w:rPr>
+                <w:rFonts w:ascii="Arial" w:hAnsi="Arial" w:cs="Arial"/>
+              </w:rPr>
+            </w:pPr>
+            <w:r>
+              <w:rPr>
+                <w:rFonts w:ascii="Arial" w:eastAsia="Calibri" w:hAnsi="Arial" w:cs="Arial"/>
+                <w:color w:val="FFFFFF"/>
               </w:rPr>
               <w:t>Nombres</w:t>
             </w:r>
@@ -1030,14 +863,21 @@
         <w:tc>
           <w:tcPr>
             <w:tcW w:w="2943" w:type="dxa"/>
-          </w:tcPr>
-          <w:p>
-            <w:pPr>
-              <w:tabs>
-                <w:tab w:val="left" w:pos="708"/>
-                <w:tab w:val="left" w:pos="1416"/>
-                <w:tab w:val="left" w:pos="2024"/>
-              </w:tabs>
+            <w:tcBorders>
+              <w:top w:val="single" w:sz="4" w:space="0" w:color="5B9BD5"/>
+              <w:left w:val="single" w:sz="4" w:space="0" w:color="5B9BD5"/>
+              <w:bottom w:val="single" w:sz="4" w:space="0" w:color="5B9BD5"/>
+              <w:right w:val="single" w:sz="4" w:space="0" w:color="5B9BD5"/>
+            </w:tcBorders>
+          </w:tcPr>
+          <w:p>
+            <w:pPr>
+              <w:tabs>
+                <w:tab w:val="left" w:pos="708"/>
+                <w:tab w:val="left" w:pos="1416"/>
+                <w:tab w:val="left" w:pos="2024"/>
+              </w:tabs>
+              <w:spacing w:after="0" w:line="240" w:lineRule="auto"/>
               <w:cnfStyle w:val="100000000000" w:firstRow="1" w:lastRow="0" w:firstColumn="0" w:lastColumn="0" w:oddVBand="0" w:evenVBand="0" w:oddHBand="0" w:evenHBand="0" w:firstRowFirstColumn="0" w:firstRowLastColumn="0" w:lastRowFirstColumn="0" w:lastRowLastColumn="0"/>
               <w:rPr>
                 <w:rFonts w:ascii="Arial" w:hAnsi="Arial" w:cs="Arial"/>
@@ -1045,7 +885,8 @@
             </w:pPr>
             <w:r>
               <w:rPr>
-                <w:rFonts w:ascii="Arial" w:hAnsi="Arial" w:cs="Arial"/>
+                <w:rFonts w:ascii="Arial" w:eastAsia="Calibri" w:hAnsi="Arial" w:cs="Arial"/>
+                <w:color w:val="FFFFFF"/>
               </w:rPr>
               <w:t xml:space="preserve">Apellidos </w:t>
             </w:r>
@@ -1054,14 +895,21 @@
         <w:tc>
           <w:tcPr>
             <w:tcW w:w="2943" w:type="dxa"/>
-          </w:tcPr>
-          <w:p>
-            <w:pPr>
-              <w:tabs>
-                <w:tab w:val="left" w:pos="708"/>
-                <w:tab w:val="left" w:pos="1416"/>
-                <w:tab w:val="left" w:pos="2024"/>
-              </w:tabs>
+            <w:tcBorders>
+              <w:top w:val="single" w:sz="4" w:space="0" w:color="5B9BD5"/>
+              <w:left w:val="single" w:sz="4" w:space="0" w:color="5B9BD5"/>
+              <w:bottom w:val="single" w:sz="4" w:space="0" w:color="5B9BD5"/>
+              <w:right w:val="single" w:sz="4" w:space="0" w:color="5B9BD5"/>
+            </w:tcBorders>
+          </w:tcPr>
+          <w:p>
+            <w:pPr>
+              <w:tabs>
+                <w:tab w:val="left" w:pos="708"/>
+                <w:tab w:val="left" w:pos="1416"/>
+                <w:tab w:val="left" w:pos="2024"/>
+              </w:tabs>
+              <w:spacing w:after="0" w:line="240" w:lineRule="auto"/>
               <w:cnfStyle w:val="100000000000" w:firstRow="1" w:lastRow="0" w:firstColumn="0" w:lastColumn="0" w:oddVBand="0" w:evenVBand="0" w:oddHBand="0" w:evenHBand="0" w:firstRowFirstColumn="0" w:firstRowLastColumn="0" w:lastRowFirstColumn="0" w:lastRowLastColumn="0"/>
               <w:rPr>
                 <w:rFonts w:ascii="Arial" w:hAnsi="Arial" w:cs="Arial"/>
@@ -1069,7 +917,8 @@
             </w:pPr>
             <w:r>
               <w:rPr>
-                <w:rFonts w:ascii="Arial" w:hAnsi="Arial" w:cs="Arial"/>
+                <w:rFonts w:ascii="Arial" w:eastAsia="Calibri" w:hAnsi="Arial" w:cs="Arial"/>
+                <w:color w:val="FFFFFF"/>
               </w:rPr>
               <w:t>No. Carné</w:t>
             </w:r>
@@ -1092,15 +941,16 @@
                 <w:tab w:val="left" w:pos="1416"/>
                 <w:tab w:val="left" w:pos="2024"/>
               </w:tabs>
-              <w:rPr>
-                <w:rFonts w:ascii="Arial" w:hAnsi="Arial" w:cs="Arial"/>
-                <w:b w:val="0"/>
-                <w:bCs w:val="0"/>
-              </w:rPr>
-            </w:pPr>
-            <w:r>
-              <w:rPr>
-                <w:rFonts w:ascii="Arial" w:hAnsi="Arial" w:cs="Arial"/>
+              <w:spacing w:after="0" w:line="240" w:lineRule="auto"/>
+              <w:rPr>
+                <w:rFonts w:ascii="Arial" w:hAnsi="Arial" w:cs="Arial"/>
+                <w:b w:val="0"/>
+                <w:bCs w:val="0"/>
+              </w:rPr>
+            </w:pPr>
+            <w:r>
+              <w:rPr>
+                <w:rFonts w:ascii="Arial" w:eastAsia="Calibri" w:hAnsi="Arial" w:cs="Arial"/>
                 <w:b w:val="0"/>
                 <w:bCs w:val="0"/>
               </w:rPr>
@@ -1119,6 +969,7 @@
                 <w:tab w:val="left" w:pos="1416"/>
                 <w:tab w:val="left" w:pos="2024"/>
               </w:tabs>
+              <w:spacing w:after="0" w:line="240" w:lineRule="auto"/>
               <w:cnfStyle w:val="000000100000" w:firstRow="0" w:lastRow="0" w:firstColumn="0" w:lastColumn="0" w:oddVBand="0" w:evenVBand="0" w:oddHBand="1" w:evenHBand="0" w:firstRowFirstColumn="0" w:firstRowLastColumn="0" w:lastRowFirstColumn="0" w:lastRowLastColumn="0"/>
               <w:rPr>
                 <w:rFonts w:ascii="Arial" w:hAnsi="Arial" w:cs="Arial"/>
@@ -1126,7 +977,7 @@
             </w:pPr>
             <w:r>
               <w:rPr>
-                <w:rFonts w:ascii="Arial" w:hAnsi="Arial" w:cs="Arial"/>
+                <w:rFonts w:ascii="Arial" w:eastAsia="Calibri" w:hAnsi="Arial" w:cs="Arial"/>
               </w:rPr>
               <w:t>Domingo Carrillo</w:t>
             </w:r>
@@ -1143,6 +994,7 @@
                 <w:tab w:val="left" w:pos="1416"/>
                 <w:tab w:val="left" w:pos="2024"/>
               </w:tabs>
+              <w:spacing w:after="0" w:line="240" w:lineRule="auto"/>
               <w:cnfStyle w:val="000000100000" w:firstRow="0" w:lastRow="0" w:firstColumn="0" w:lastColumn="0" w:oddVBand="0" w:evenVBand="0" w:oddHBand="1" w:evenHBand="0" w:firstRowFirstColumn="0" w:firstRowLastColumn="0" w:lastRowFirstColumn="0" w:lastRowLastColumn="0"/>
               <w:rPr>
                 <w:rFonts w:ascii="Arial" w:hAnsi="Arial" w:cs="Arial"/>
@@ -1150,7 +1002,7 @@
             </w:pPr>
             <w:r>
               <w:rPr>
-                <w:rFonts w:ascii="Arial" w:hAnsi="Arial" w:cs="Arial"/>
+                <w:rFonts w:ascii="Arial" w:eastAsia="Calibri" w:hAnsi="Arial" w:cs="Arial"/>
               </w:rPr>
               <w:t>2022-206</w:t>
             </w:r>
@@ -1170,15 +1022,16 @@
                 <w:tab w:val="left" w:pos="1416"/>
                 <w:tab w:val="left" w:pos="2024"/>
               </w:tabs>
-              <w:rPr>
-                <w:rFonts w:ascii="Arial" w:hAnsi="Arial" w:cs="Arial"/>
-                <w:b w:val="0"/>
-                <w:bCs w:val="0"/>
-              </w:rPr>
-            </w:pPr>
-            <w:r>
-              <w:rPr>
-                <w:rFonts w:ascii="Arial" w:hAnsi="Arial" w:cs="Arial"/>
+              <w:spacing w:after="0" w:line="240" w:lineRule="auto"/>
+              <w:rPr>
+                <w:rFonts w:ascii="Arial" w:hAnsi="Arial" w:cs="Arial"/>
+                <w:b w:val="0"/>
+                <w:bCs w:val="0"/>
+              </w:rPr>
+            </w:pPr>
+            <w:r>
+              <w:rPr>
+                <w:rFonts w:ascii="Arial" w:eastAsia="Calibri" w:hAnsi="Arial" w:cs="Arial"/>
                 <w:b w:val="0"/>
                 <w:bCs w:val="0"/>
               </w:rPr>
@@ -1197,6 +1050,7 @@
                 <w:tab w:val="left" w:pos="1416"/>
                 <w:tab w:val="left" w:pos="2024"/>
               </w:tabs>
+              <w:spacing w:after="0" w:line="240" w:lineRule="auto"/>
               <w:cnfStyle w:val="000000000000" w:firstRow="0" w:lastRow="0" w:firstColumn="0" w:lastColumn="0" w:oddVBand="0" w:evenVBand="0" w:oddHBand="0" w:evenHBand="0" w:firstRowFirstColumn="0" w:firstRowLastColumn="0" w:lastRowFirstColumn="0" w:lastRowLastColumn="0"/>
               <w:rPr>
                 <w:rFonts w:ascii="Arial" w:hAnsi="Arial" w:cs="Arial"/>
@@ -1204,7 +1058,7 @@
             </w:pPr>
             <w:r>
               <w:rPr>
-                <w:rFonts w:ascii="Arial" w:hAnsi="Arial" w:cs="Arial"/>
+                <w:rFonts w:ascii="Arial" w:eastAsia="Calibri" w:hAnsi="Arial" w:cs="Arial"/>
               </w:rPr>
               <w:t xml:space="preserve">Ceferino Fabián </w:t>
             </w:r>
@@ -1221,6 +1075,7 @@
                 <w:tab w:val="left" w:pos="1416"/>
                 <w:tab w:val="left" w:pos="2024"/>
               </w:tabs>
+              <w:spacing w:after="0" w:line="240" w:lineRule="auto"/>
               <w:cnfStyle w:val="000000000000" w:firstRow="0" w:lastRow="0" w:firstColumn="0" w:lastColumn="0" w:oddVBand="0" w:evenVBand="0" w:oddHBand="0" w:evenHBand="0" w:firstRowFirstColumn="0" w:firstRowLastColumn="0" w:lastRowFirstColumn="0" w:lastRowLastColumn="0"/>
               <w:rPr>
                 <w:rFonts w:ascii="Arial" w:hAnsi="Arial" w:cs="Arial"/>
@@ -1228,21 +1083,9 @@
             </w:pPr>
             <w:r>
               <w:rPr>
-                <w:rFonts w:ascii="Arial" w:hAnsi="Arial" w:cs="Arial"/>
-              </w:rPr>
-              <w:t>2022</w:t>
-            </w:r>
-            <w:r>
-              <w:rPr>
-                <w:rFonts w:ascii="Arial" w:hAnsi="Arial" w:cs="Arial"/>
-              </w:rPr>
-              <w:t>-</w:t>
-            </w:r>
-            <w:r>
-              <w:rPr>
-                <w:rFonts w:ascii="Arial" w:hAnsi="Arial" w:cs="Arial"/>
-              </w:rPr>
-              <w:t>238</w:t>
+                <w:rFonts w:ascii="Arial" w:eastAsia="Calibri" w:hAnsi="Arial" w:cs="Arial"/>
+              </w:rPr>
+              <w:t>2022-238</w:t>
             </w:r>
           </w:p>
         </w:tc>
@@ -1263,15 +1106,16 @@
                 <w:tab w:val="left" w:pos="1416"/>
                 <w:tab w:val="left" w:pos="2024"/>
               </w:tabs>
-              <w:rPr>
-                <w:rFonts w:ascii="Arial" w:hAnsi="Arial" w:cs="Arial"/>
-                <w:b w:val="0"/>
-                <w:bCs w:val="0"/>
-              </w:rPr>
-            </w:pPr>
-            <w:r>
-              <w:rPr>
-                <w:rFonts w:ascii="Arial" w:hAnsi="Arial" w:cs="Arial"/>
+              <w:spacing w:after="0" w:line="240" w:lineRule="auto"/>
+              <w:rPr>
+                <w:rFonts w:ascii="Arial" w:hAnsi="Arial" w:cs="Arial"/>
+                <w:b w:val="0"/>
+                <w:bCs w:val="0"/>
+              </w:rPr>
+            </w:pPr>
+            <w:r>
+              <w:rPr>
+                <w:rFonts w:ascii="Arial" w:eastAsia="Calibri" w:hAnsi="Arial" w:cs="Arial"/>
                 <w:b w:val="0"/>
                 <w:bCs w:val="0"/>
               </w:rPr>
@@ -1290,6 +1134,7 @@
                 <w:tab w:val="left" w:pos="1416"/>
                 <w:tab w:val="left" w:pos="2024"/>
               </w:tabs>
+              <w:spacing w:after="0" w:line="240" w:lineRule="auto"/>
               <w:cnfStyle w:val="000000100000" w:firstRow="0" w:lastRow="0" w:firstColumn="0" w:lastColumn="0" w:oddVBand="0" w:evenVBand="0" w:oddHBand="1" w:evenHBand="0" w:firstRowFirstColumn="0" w:firstRowLastColumn="0" w:lastRowFirstColumn="0" w:lastRowLastColumn="0"/>
               <w:rPr>
                 <w:rFonts w:ascii="Arial" w:hAnsi="Arial" w:cs="Arial"/>
@@ -1297,7 +1142,7 @@
             </w:pPr>
             <w:r>
               <w:rPr>
-                <w:rFonts w:ascii="Arial" w:hAnsi="Arial" w:cs="Arial"/>
+                <w:rFonts w:ascii="Arial" w:eastAsia="Calibri" w:hAnsi="Arial" w:cs="Arial"/>
               </w:rPr>
               <w:t xml:space="preserve">Galindo Miranda </w:t>
             </w:r>
@@ -1314,6 +1159,7 @@
                 <w:tab w:val="left" w:pos="1416"/>
                 <w:tab w:val="left" w:pos="2024"/>
               </w:tabs>
+              <w:spacing w:after="0" w:line="240" w:lineRule="auto"/>
               <w:cnfStyle w:val="000000100000" w:firstRow="0" w:lastRow="0" w:firstColumn="0" w:lastColumn="0" w:oddVBand="0" w:evenVBand="0" w:oddHBand="1" w:evenHBand="0" w:firstRowFirstColumn="0" w:firstRowLastColumn="0" w:lastRowFirstColumn="0" w:lastRowLastColumn="0"/>
               <w:rPr>
                 <w:rFonts w:ascii="Arial" w:hAnsi="Arial" w:cs="Arial"/>
@@ -1321,21 +1167,9 @@
             </w:pPr>
             <w:r>
               <w:rPr>
-                <w:rFonts w:ascii="Arial" w:hAnsi="Arial" w:cs="Arial"/>
-              </w:rPr>
-              <w:t>2022</w:t>
-            </w:r>
-            <w:r>
-              <w:rPr>
-                <w:rFonts w:ascii="Arial" w:hAnsi="Arial" w:cs="Arial"/>
-              </w:rPr>
-              <w:t>-</w:t>
-            </w:r>
-            <w:r>
-              <w:rPr>
-                <w:rFonts w:ascii="Arial" w:hAnsi="Arial" w:cs="Arial"/>
-              </w:rPr>
-              <w:t>147</w:t>
+                <w:rFonts w:ascii="Arial" w:eastAsia="Calibri" w:hAnsi="Arial" w:cs="Arial"/>
+              </w:rPr>
+              <w:t>2022-147</w:t>
             </w:r>
           </w:p>
         </w:tc>
@@ -1353,15 +1187,16 @@
                 <w:tab w:val="left" w:pos="1416"/>
                 <w:tab w:val="left" w:pos="2024"/>
               </w:tabs>
-              <w:rPr>
-                <w:rFonts w:ascii="Arial" w:hAnsi="Arial" w:cs="Arial"/>
-                <w:b w:val="0"/>
-                <w:bCs w:val="0"/>
-              </w:rPr>
-            </w:pPr>
-            <w:r>
-              <w:rPr>
-                <w:rFonts w:ascii="Arial" w:hAnsi="Arial" w:cs="Arial"/>
+              <w:spacing w:after="0" w:line="240" w:lineRule="auto"/>
+              <w:rPr>
+                <w:rFonts w:ascii="Arial" w:hAnsi="Arial" w:cs="Arial"/>
+                <w:b w:val="0"/>
+                <w:bCs w:val="0"/>
+              </w:rPr>
+            </w:pPr>
+            <w:r>
+              <w:rPr>
+                <w:rFonts w:ascii="Arial" w:eastAsia="Calibri" w:hAnsi="Arial" w:cs="Arial"/>
                 <w:b w:val="0"/>
                 <w:bCs w:val="0"/>
               </w:rPr>
@@ -1380,6 +1215,7 @@
                 <w:tab w:val="left" w:pos="1416"/>
                 <w:tab w:val="left" w:pos="2024"/>
               </w:tabs>
+              <w:spacing w:after="0" w:line="240" w:lineRule="auto"/>
               <w:cnfStyle w:val="000000000000" w:firstRow="0" w:lastRow="0" w:firstColumn="0" w:lastColumn="0" w:oddVBand="0" w:evenVBand="0" w:oddHBand="0" w:evenHBand="0" w:firstRowFirstColumn="0" w:firstRowLastColumn="0" w:lastRowFirstColumn="0" w:lastRowLastColumn="0"/>
               <w:rPr>
                 <w:rFonts w:ascii="Arial" w:hAnsi="Arial" w:cs="Arial"/>
@@ -1387,29 +1223,24 @@
             </w:pPr>
             <w:r>
               <w:rPr>
-                <w:rFonts w:ascii="Arial" w:hAnsi="Arial" w:cs="Arial"/>
-              </w:rPr>
-              <w:t>A</w:t>
-            </w:r>
-            <w:r>
-              <w:rPr>
-                <w:rFonts w:ascii="Arial" w:hAnsi="Arial" w:cs="Arial"/>
-              </w:rPr>
-              <w:t xml:space="preserve">rriola Ruiz </w:t>
-            </w:r>
-          </w:p>
-        </w:tc>
-        <w:tc>
-          <w:tcPr>
-            <w:tcW w:w="2943" w:type="dxa"/>
-          </w:tcPr>
-          <w:p>
-            <w:pPr>
-              <w:tabs>
-                <w:tab w:val="left" w:pos="708"/>
-                <w:tab w:val="left" w:pos="1416"/>
-                <w:tab w:val="left" w:pos="2024"/>
-              </w:tabs>
+                <w:rFonts w:ascii="Arial" w:eastAsia="Calibri" w:hAnsi="Arial" w:cs="Arial"/>
+              </w:rPr>
+              <w:t xml:space="preserve">Arriola Ruiz </w:t>
+            </w:r>
+          </w:p>
+        </w:tc>
+        <w:tc>
+          <w:tcPr>
+            <w:tcW w:w="2943" w:type="dxa"/>
+          </w:tcPr>
+          <w:p>
+            <w:pPr>
+              <w:tabs>
+                <w:tab w:val="left" w:pos="708"/>
+                <w:tab w:val="left" w:pos="1416"/>
+                <w:tab w:val="left" w:pos="2024"/>
+              </w:tabs>
+              <w:spacing w:after="0" w:line="240" w:lineRule="auto"/>
               <w:cnfStyle w:val="000000000000" w:firstRow="0" w:lastRow="0" w:firstColumn="0" w:lastColumn="0" w:oddVBand="0" w:evenVBand="0" w:oddHBand="0" w:evenHBand="0" w:firstRowFirstColumn="0" w:firstRowLastColumn="0" w:lastRowFirstColumn="0" w:lastRowLastColumn="0"/>
               <w:rPr>
                 <w:rFonts w:ascii="Arial" w:hAnsi="Arial" w:cs="Arial"/>
@@ -1417,21 +1248,9 @@
             </w:pPr>
             <w:r>
               <w:rPr>
-                <w:rFonts w:ascii="Arial" w:hAnsi="Arial" w:cs="Arial"/>
-              </w:rPr>
-              <w:t>2021</w:t>
-            </w:r>
-            <w:r>
-              <w:rPr>
-                <w:rFonts w:ascii="Arial" w:hAnsi="Arial" w:cs="Arial"/>
-              </w:rPr>
-              <w:t>-</w:t>
-            </w:r>
-            <w:r>
-              <w:rPr>
-                <w:rFonts w:ascii="Arial" w:hAnsi="Arial" w:cs="Arial"/>
-              </w:rPr>
-              <w:t>670</w:t>
+                <w:rFonts w:ascii="Arial" w:eastAsia="Calibri" w:hAnsi="Arial" w:cs="Arial"/>
+              </w:rPr>
+              <w:t>2021-670</w:t>
             </w:r>
           </w:p>
         </w:tc>
@@ -1452,15 +1271,16 @@
                 <w:tab w:val="left" w:pos="1416"/>
                 <w:tab w:val="left" w:pos="2024"/>
               </w:tabs>
-              <w:rPr>
-                <w:rFonts w:ascii="Arial" w:hAnsi="Arial" w:cs="Arial"/>
-                <w:b w:val="0"/>
-                <w:bCs w:val="0"/>
-              </w:rPr>
-            </w:pPr>
-            <w:r>
-              <w:rPr>
-                <w:rFonts w:ascii="Arial" w:hAnsi="Arial" w:cs="Arial"/>
+              <w:spacing w:after="0" w:line="240" w:lineRule="auto"/>
+              <w:rPr>
+                <w:rFonts w:ascii="Arial" w:hAnsi="Arial" w:cs="Arial"/>
+                <w:b w:val="0"/>
+                <w:bCs w:val="0"/>
+              </w:rPr>
+            </w:pPr>
+            <w:r>
+              <w:rPr>
+                <w:rFonts w:ascii="Arial" w:eastAsia="Calibri" w:hAnsi="Arial" w:cs="Arial"/>
                 <w:b w:val="0"/>
                 <w:bCs w:val="0"/>
               </w:rPr>
@@ -1479,6 +1299,7 @@
                 <w:tab w:val="left" w:pos="1416"/>
                 <w:tab w:val="left" w:pos="2024"/>
               </w:tabs>
+              <w:spacing w:after="0" w:line="240" w:lineRule="auto"/>
               <w:cnfStyle w:val="000000100000" w:firstRow="0" w:lastRow="0" w:firstColumn="0" w:lastColumn="0" w:oddVBand="0" w:evenVBand="0" w:oddHBand="1" w:evenHBand="0" w:firstRowFirstColumn="0" w:firstRowLastColumn="0" w:lastRowFirstColumn="0" w:lastRowLastColumn="0"/>
               <w:rPr>
                 <w:rFonts w:ascii="Arial" w:hAnsi="Arial" w:cs="Arial"/>
@@ -1487,14 +1308,14 @@
             <w:proofErr w:type="spellStart"/>
             <w:r>
               <w:rPr>
-                <w:rFonts w:ascii="Arial" w:hAnsi="Arial" w:cs="Arial"/>
+                <w:rFonts w:ascii="Arial" w:eastAsia="Calibri" w:hAnsi="Arial" w:cs="Arial"/>
               </w:rPr>
               <w:t>Chanquín</w:t>
             </w:r>
             <w:proofErr w:type="spellEnd"/>
             <w:r>
               <w:rPr>
-                <w:rFonts w:ascii="Arial" w:hAnsi="Arial" w:cs="Arial"/>
+                <w:rFonts w:ascii="Arial" w:eastAsia="Calibri" w:hAnsi="Arial" w:cs="Arial"/>
               </w:rPr>
               <w:t xml:space="preserve"> Mac</w:t>
             </w:r>
@@ -1511,6 +1332,7 @@
                 <w:tab w:val="left" w:pos="1416"/>
                 <w:tab w:val="left" w:pos="2024"/>
               </w:tabs>
+              <w:spacing w:after="0" w:line="240" w:lineRule="auto"/>
               <w:cnfStyle w:val="000000100000" w:firstRow="0" w:lastRow="0" w:firstColumn="0" w:lastColumn="0" w:oddVBand="0" w:evenVBand="0" w:oddHBand="1" w:evenHBand="0" w:firstRowFirstColumn="0" w:firstRowLastColumn="0" w:lastRowFirstColumn="0" w:lastRowLastColumn="0"/>
               <w:rPr>
                 <w:rFonts w:ascii="Arial" w:hAnsi="Arial" w:cs="Arial"/>
@@ -1518,21 +1340,9 @@
             </w:pPr>
             <w:r>
               <w:rPr>
-                <w:rFonts w:ascii="Arial" w:hAnsi="Arial" w:cs="Arial"/>
-              </w:rPr>
-              <w:t>2022</w:t>
-            </w:r>
-            <w:r>
-              <w:rPr>
-                <w:rFonts w:ascii="Arial" w:hAnsi="Arial" w:cs="Arial"/>
-              </w:rPr>
-              <w:t>-</w:t>
-            </w:r>
-            <w:r>
-              <w:rPr>
-                <w:rFonts w:ascii="Arial" w:hAnsi="Arial" w:cs="Arial"/>
-              </w:rPr>
-              <w:t>240</w:t>
+                <w:rFonts w:ascii="Arial" w:eastAsia="Calibri" w:hAnsi="Arial" w:cs="Arial"/>
+              </w:rPr>
+              <w:t>2022-240</w:t>
             </w:r>
           </w:p>
         </w:tc>
@@ -1550,6 +1360,7 @@
                 <w:tab w:val="left" w:pos="1416"/>
                 <w:tab w:val="left" w:pos="2024"/>
               </w:tabs>
+              <w:spacing w:after="0" w:line="240" w:lineRule="auto"/>
               <w:rPr>
                 <w:rFonts w:ascii="Arial" w:hAnsi="Arial" w:cs="Arial"/>
                 <w:b w:val="0"/>
@@ -1559,7 +1370,7 @@
             </w:pPr>
             <w:r>
               <w:rPr>
-                <w:rFonts w:ascii="Arial" w:hAnsi="Arial" w:cs="Arial"/>
+                <w:rFonts w:ascii="Arial" w:eastAsia="Calibri" w:hAnsi="Arial" w:cs="Arial"/>
                 <w:b w:val="0"/>
                 <w:bCs w:val="0"/>
                 <w:lang w:val="en-US"/>
@@ -1579,6 +1390,7 @@
                 <w:tab w:val="left" w:pos="1416"/>
                 <w:tab w:val="left" w:pos="2024"/>
               </w:tabs>
+              <w:spacing w:after="0" w:line="240" w:lineRule="auto"/>
               <w:cnfStyle w:val="000000000000" w:firstRow="0" w:lastRow="0" w:firstColumn="0" w:lastColumn="0" w:oddVBand="0" w:evenVBand="0" w:oddHBand="0" w:evenHBand="0" w:firstRowFirstColumn="0" w:firstRowLastColumn="0" w:lastRowFirstColumn="0" w:lastRowLastColumn="0"/>
               <w:rPr>
                 <w:rFonts w:ascii="Arial" w:hAnsi="Arial" w:cs="Arial"/>
@@ -1586,7 +1398,7 @@
             </w:pPr>
             <w:r>
               <w:rPr>
-                <w:rFonts w:ascii="Arial" w:hAnsi="Arial" w:cs="Arial"/>
+                <w:rFonts w:ascii="Arial" w:eastAsia="Calibri" w:hAnsi="Arial" w:cs="Arial"/>
                 <w:lang w:val="en-US"/>
               </w:rPr>
               <w:t xml:space="preserve">Ambrocio Alvarado </w:t>
@@ -1604,6 +1416,7 @@
                 <w:tab w:val="left" w:pos="1416"/>
                 <w:tab w:val="left" w:pos="2024"/>
               </w:tabs>
+              <w:spacing w:after="0" w:line="240" w:lineRule="auto"/>
               <w:cnfStyle w:val="000000000000" w:firstRow="0" w:lastRow="0" w:firstColumn="0" w:lastColumn="0" w:oddVBand="0" w:evenVBand="0" w:oddHBand="0" w:evenHBand="0" w:firstRowFirstColumn="0" w:firstRowLastColumn="0" w:lastRowFirstColumn="0" w:lastRowLastColumn="0"/>
               <w:rPr>
                 <w:rFonts w:ascii="Arial" w:hAnsi="Arial" w:cs="Arial"/>
@@ -1611,24 +1424,10 @@
             </w:pPr>
             <w:r>
               <w:rPr>
-                <w:rFonts w:ascii="Arial" w:hAnsi="Arial" w:cs="Arial"/>
+                <w:rFonts w:ascii="Arial" w:eastAsia="Calibri" w:hAnsi="Arial" w:cs="Arial"/>
                 <w:lang w:val="en-US"/>
               </w:rPr>
-              <w:t>2022</w:t>
-            </w:r>
-            <w:r>
-              <w:rPr>
-                <w:rFonts w:ascii="Arial" w:hAnsi="Arial" w:cs="Arial"/>
-                <w:lang w:val="en-US"/>
-              </w:rPr>
-              <w:t>-</w:t>
-            </w:r>
-            <w:r>
-              <w:rPr>
-                <w:rFonts w:ascii="Arial" w:hAnsi="Arial" w:cs="Arial"/>
-                <w:lang w:val="en-US"/>
-              </w:rPr>
-              <w:t>262</w:t>
+              <w:t>2022-262</w:t>
             </w:r>
           </w:p>
         </w:tc>
@@ -1649,15 +1448,16 @@
                 <w:tab w:val="left" w:pos="1416"/>
                 <w:tab w:val="left" w:pos="2024"/>
               </w:tabs>
-              <w:rPr>
-                <w:rFonts w:ascii="Arial" w:hAnsi="Arial" w:cs="Arial"/>
-                <w:b w:val="0"/>
-                <w:bCs w:val="0"/>
-              </w:rPr>
-            </w:pPr>
-            <w:r>
-              <w:rPr>
-                <w:rFonts w:ascii="Arial" w:hAnsi="Arial" w:cs="Arial"/>
+              <w:spacing w:after="0" w:line="240" w:lineRule="auto"/>
+              <w:rPr>
+                <w:rFonts w:ascii="Arial" w:hAnsi="Arial" w:cs="Arial"/>
+                <w:b w:val="0"/>
+                <w:bCs w:val="0"/>
+              </w:rPr>
+            </w:pPr>
+            <w:r>
+              <w:rPr>
+                <w:rFonts w:ascii="Arial" w:eastAsia="Calibri" w:hAnsi="Arial" w:cs="Arial"/>
                 <w:b w:val="0"/>
                 <w:bCs w:val="0"/>
               </w:rPr>
@@ -1676,6 +1476,7 @@
                 <w:tab w:val="left" w:pos="1416"/>
                 <w:tab w:val="left" w:pos="2024"/>
               </w:tabs>
+              <w:spacing w:after="0" w:line="240" w:lineRule="auto"/>
               <w:cnfStyle w:val="000000100000" w:firstRow="0" w:lastRow="0" w:firstColumn="0" w:lastColumn="0" w:oddVBand="0" w:evenVBand="0" w:oddHBand="1" w:evenHBand="0" w:firstRowFirstColumn="0" w:firstRowLastColumn="0" w:lastRowFirstColumn="0" w:lastRowLastColumn="0"/>
               <w:rPr>
                 <w:rFonts w:ascii="Arial" w:hAnsi="Arial" w:cs="Arial"/>
@@ -1683,23 +1484,38 @@
             </w:pPr>
             <w:r>
               <w:rPr>
-                <w:rFonts w:ascii="Arial" w:hAnsi="Arial" w:cs="Arial"/>
-              </w:rPr>
-              <w:t xml:space="preserve">Flores Yllescas </w:t>
-            </w:r>
-          </w:p>
-        </w:tc>
-        <w:tc>
-          <w:tcPr>
-            <w:tcW w:w="2943" w:type="dxa"/>
-          </w:tcPr>
-          <w:p>
-            <w:pPr>
-              <w:tabs>
-                <w:tab w:val="left" w:pos="708"/>
-                <w:tab w:val="left" w:pos="1416"/>
-                <w:tab w:val="left" w:pos="2024"/>
-              </w:tabs>
+                <w:rFonts w:ascii="Arial" w:eastAsia="Calibri" w:hAnsi="Arial" w:cs="Arial"/>
+              </w:rPr>
+              <w:t xml:space="preserve">Flores </w:t>
+            </w:r>
+            <w:proofErr w:type="spellStart"/>
+            <w:r>
+              <w:rPr>
+                <w:rFonts w:ascii="Arial" w:eastAsia="Calibri" w:hAnsi="Arial" w:cs="Arial"/>
+              </w:rPr>
+              <w:t>Yllescas</w:t>
+            </w:r>
+            <w:proofErr w:type="spellEnd"/>
+            <w:r>
+              <w:rPr>
+                <w:rFonts w:ascii="Arial" w:eastAsia="Calibri" w:hAnsi="Arial" w:cs="Arial"/>
+              </w:rPr>
+              <w:t xml:space="preserve"> </w:t>
+            </w:r>
+          </w:p>
+        </w:tc>
+        <w:tc>
+          <w:tcPr>
+            <w:tcW w:w="2943" w:type="dxa"/>
+          </w:tcPr>
+          <w:p>
+            <w:pPr>
+              <w:tabs>
+                <w:tab w:val="left" w:pos="708"/>
+                <w:tab w:val="left" w:pos="1416"/>
+                <w:tab w:val="left" w:pos="2024"/>
+              </w:tabs>
+              <w:spacing w:after="0" w:line="240" w:lineRule="auto"/>
               <w:cnfStyle w:val="000000100000" w:firstRow="0" w:lastRow="0" w:firstColumn="0" w:lastColumn="0" w:oddVBand="0" w:evenVBand="0" w:oddHBand="1" w:evenHBand="0" w:firstRowFirstColumn="0" w:firstRowLastColumn="0" w:lastRowFirstColumn="0" w:lastRowLastColumn="0"/>
               <w:rPr>
                 <w:rFonts w:ascii="Arial" w:hAnsi="Arial" w:cs="Arial"/>
@@ -1707,21 +1523,9 @@
             </w:pPr>
             <w:r>
               <w:rPr>
-                <w:rFonts w:ascii="Arial" w:hAnsi="Arial" w:cs="Arial"/>
-              </w:rPr>
-              <w:t>2022</w:t>
-            </w:r>
-            <w:r>
-              <w:rPr>
-                <w:rFonts w:ascii="Arial" w:hAnsi="Arial" w:cs="Arial"/>
-              </w:rPr>
-              <w:t>-</w:t>
-            </w:r>
-            <w:r>
-              <w:rPr>
-                <w:rFonts w:ascii="Arial" w:hAnsi="Arial" w:cs="Arial"/>
-              </w:rPr>
-              <w:t>234</w:t>
+                <w:rFonts w:ascii="Arial" w:eastAsia="Calibri" w:hAnsi="Arial" w:cs="Arial"/>
+              </w:rPr>
+              <w:t>2022-234</w:t>
             </w:r>
           </w:p>
         </w:tc>
@@ -1739,15 +1543,16 @@
                 <w:tab w:val="left" w:pos="1416"/>
                 <w:tab w:val="left" w:pos="2024"/>
               </w:tabs>
-              <w:rPr>
-                <w:rFonts w:ascii="Arial" w:hAnsi="Arial" w:cs="Arial"/>
-                <w:b w:val="0"/>
-                <w:bCs w:val="0"/>
-              </w:rPr>
-            </w:pPr>
-            <w:r>
-              <w:rPr>
-                <w:rFonts w:ascii="Arial" w:hAnsi="Arial" w:cs="Arial"/>
+              <w:spacing w:after="0" w:line="240" w:lineRule="auto"/>
+              <w:rPr>
+                <w:rFonts w:ascii="Arial" w:hAnsi="Arial" w:cs="Arial"/>
+                <w:b w:val="0"/>
+                <w:bCs w:val="0"/>
+              </w:rPr>
+            </w:pPr>
+            <w:r>
+              <w:rPr>
+                <w:rFonts w:ascii="Arial" w:eastAsia="Calibri" w:hAnsi="Arial" w:cs="Arial"/>
                 <w:b w:val="0"/>
                 <w:bCs w:val="0"/>
               </w:rPr>
@@ -1766,6 +1571,7 @@
                 <w:tab w:val="left" w:pos="1416"/>
                 <w:tab w:val="left" w:pos="2024"/>
               </w:tabs>
+              <w:spacing w:after="0" w:line="240" w:lineRule="auto"/>
               <w:cnfStyle w:val="000000000000" w:firstRow="0" w:lastRow="0" w:firstColumn="0" w:lastColumn="0" w:oddVBand="0" w:evenVBand="0" w:oddHBand="0" w:evenHBand="0" w:firstRowFirstColumn="0" w:firstRowLastColumn="0" w:lastRowFirstColumn="0" w:lastRowLastColumn="0"/>
               <w:rPr>
                 <w:rFonts w:ascii="Arial" w:hAnsi="Arial" w:cs="Arial"/>
@@ -1773,7 +1579,7 @@
             </w:pPr>
             <w:r>
               <w:rPr>
-                <w:rFonts w:ascii="Arial" w:hAnsi="Arial" w:cs="Arial"/>
+                <w:rFonts w:ascii="Arial" w:eastAsia="Calibri" w:hAnsi="Arial" w:cs="Arial"/>
               </w:rPr>
               <w:t>Escriba García</w:t>
             </w:r>
@@ -1790,6 +1596,7 @@
                 <w:tab w:val="left" w:pos="1416"/>
                 <w:tab w:val="left" w:pos="2024"/>
               </w:tabs>
+              <w:spacing w:after="0" w:line="240" w:lineRule="auto"/>
               <w:cnfStyle w:val="000000000000" w:firstRow="0" w:lastRow="0" w:firstColumn="0" w:lastColumn="0" w:oddVBand="0" w:evenVBand="0" w:oddHBand="0" w:evenHBand="0" w:firstRowFirstColumn="0" w:firstRowLastColumn="0" w:lastRowFirstColumn="0" w:lastRowLastColumn="0"/>
               <w:rPr>
                 <w:rFonts w:ascii="Arial" w:hAnsi="Arial" w:cs="Arial"/>
@@ -1797,21 +1604,9 @@
             </w:pPr>
             <w:r>
               <w:rPr>
-                <w:rFonts w:ascii="Arial" w:hAnsi="Arial" w:cs="Arial"/>
-              </w:rPr>
-              <w:t>2022</w:t>
-            </w:r>
-            <w:r>
-              <w:rPr>
-                <w:rFonts w:ascii="Arial" w:hAnsi="Arial" w:cs="Arial"/>
-              </w:rPr>
-              <w:t>-</w:t>
-            </w:r>
-            <w:r>
-              <w:rPr>
-                <w:rFonts w:ascii="Arial" w:hAnsi="Arial" w:cs="Arial"/>
-              </w:rPr>
-              <w:t>278</w:t>
+                <w:rFonts w:ascii="Arial" w:eastAsia="Calibri" w:hAnsi="Arial" w:cs="Arial"/>
+              </w:rPr>
+              <w:t>2022-278</w:t>
             </w:r>
           </w:p>
         </w:tc>
@@ -1832,15 +1627,16 @@
                 <w:tab w:val="left" w:pos="1416"/>
                 <w:tab w:val="left" w:pos="2024"/>
               </w:tabs>
-              <w:rPr>
-                <w:rFonts w:ascii="Arial" w:hAnsi="Arial" w:cs="Arial"/>
-                <w:b w:val="0"/>
-                <w:bCs w:val="0"/>
-              </w:rPr>
-            </w:pPr>
-            <w:r>
-              <w:rPr>
-                <w:rFonts w:ascii="Arial" w:hAnsi="Arial" w:cs="Arial"/>
+              <w:spacing w:after="0" w:line="240" w:lineRule="auto"/>
+              <w:rPr>
+                <w:rFonts w:ascii="Arial" w:hAnsi="Arial" w:cs="Arial"/>
+                <w:b w:val="0"/>
+                <w:bCs w:val="0"/>
+              </w:rPr>
+            </w:pPr>
+            <w:r>
+              <w:rPr>
+                <w:rFonts w:ascii="Arial" w:eastAsia="Calibri" w:hAnsi="Arial" w:cs="Arial"/>
                 <w:b w:val="0"/>
                 <w:bCs w:val="0"/>
               </w:rPr>
@@ -1859,6 +1655,7 @@
                 <w:tab w:val="left" w:pos="1416"/>
                 <w:tab w:val="left" w:pos="2024"/>
               </w:tabs>
+              <w:spacing w:after="0" w:line="240" w:lineRule="auto"/>
               <w:cnfStyle w:val="000000100000" w:firstRow="0" w:lastRow="0" w:firstColumn="0" w:lastColumn="0" w:oddVBand="0" w:evenVBand="0" w:oddHBand="1" w:evenHBand="0" w:firstRowFirstColumn="0" w:firstRowLastColumn="0" w:lastRowFirstColumn="0" w:lastRowLastColumn="0"/>
               <w:rPr>
                 <w:rFonts w:ascii="Arial" w:hAnsi="Arial" w:cs="Arial"/>
@@ -1866,7 +1663,7 @@
             </w:pPr>
             <w:r>
               <w:rPr>
-                <w:rFonts w:ascii="Arial" w:hAnsi="Arial" w:cs="Arial"/>
+                <w:rFonts w:ascii="Arial" w:eastAsia="Calibri" w:hAnsi="Arial" w:cs="Arial"/>
               </w:rPr>
               <w:t xml:space="preserve">Galicia Mazariegos </w:t>
             </w:r>
@@ -1883,6 +1680,7 @@
                 <w:tab w:val="left" w:pos="1416"/>
                 <w:tab w:val="left" w:pos="2024"/>
               </w:tabs>
+              <w:spacing w:after="0" w:line="240" w:lineRule="auto"/>
               <w:cnfStyle w:val="000000100000" w:firstRow="0" w:lastRow="0" w:firstColumn="0" w:lastColumn="0" w:oddVBand="0" w:evenVBand="0" w:oddHBand="1" w:evenHBand="0" w:firstRowFirstColumn="0" w:firstRowLastColumn="0" w:lastRowFirstColumn="0" w:lastRowLastColumn="0"/>
               <w:rPr>
                 <w:rFonts w:ascii="Arial" w:hAnsi="Arial" w:cs="Arial"/>
@@ -1890,7 +1688,7 @@
             </w:pPr>
             <w:r>
               <w:rPr>
-                <w:rFonts w:ascii="Arial" w:hAnsi="Arial" w:cs="Arial"/>
+                <w:rFonts w:ascii="Arial" w:eastAsia="Calibri" w:hAnsi="Arial" w:cs="Arial"/>
               </w:rPr>
               <w:t>2022-203</w:t>
             </w:r>
@@ -1910,15 +1708,16 @@
                 <w:tab w:val="left" w:pos="1416"/>
                 <w:tab w:val="left" w:pos="2024"/>
               </w:tabs>
-              <w:rPr>
-                <w:rFonts w:ascii="Arial" w:hAnsi="Arial" w:cs="Arial"/>
-                <w:b w:val="0"/>
-                <w:bCs w:val="0"/>
-              </w:rPr>
-            </w:pPr>
-            <w:r>
-              <w:rPr>
-                <w:rFonts w:ascii="Arial" w:hAnsi="Arial" w:cs="Arial"/>
+              <w:spacing w:after="0" w:line="240" w:lineRule="auto"/>
+              <w:rPr>
+                <w:rFonts w:ascii="Arial" w:hAnsi="Arial" w:cs="Arial"/>
+                <w:b w:val="0"/>
+                <w:bCs w:val="0"/>
+              </w:rPr>
+            </w:pPr>
+            <w:r>
+              <w:rPr>
+                <w:rFonts w:ascii="Arial" w:eastAsia="Calibri" w:hAnsi="Arial" w:cs="Arial"/>
                 <w:b w:val="0"/>
                 <w:bCs w:val="0"/>
               </w:rPr>
@@ -1937,6 +1736,7 @@
                 <w:tab w:val="left" w:pos="1416"/>
                 <w:tab w:val="left" w:pos="2024"/>
               </w:tabs>
+              <w:spacing w:after="0" w:line="240" w:lineRule="auto"/>
               <w:cnfStyle w:val="000000000000" w:firstRow="0" w:lastRow="0" w:firstColumn="0" w:lastColumn="0" w:oddVBand="0" w:evenVBand="0" w:oddHBand="0" w:evenHBand="0" w:firstRowFirstColumn="0" w:firstRowLastColumn="0" w:lastRowFirstColumn="0" w:lastRowLastColumn="0"/>
               <w:rPr>
                 <w:rFonts w:ascii="Arial" w:hAnsi="Arial" w:cs="Arial"/>
@@ -1944,7 +1744,7 @@
             </w:pPr>
             <w:r>
               <w:rPr>
-                <w:rFonts w:ascii="Arial" w:hAnsi="Arial" w:cs="Arial"/>
+                <w:rFonts w:ascii="Arial" w:eastAsia="Calibri" w:hAnsi="Arial" w:cs="Arial"/>
               </w:rPr>
               <w:t xml:space="preserve">Chamalé González </w:t>
             </w:r>
@@ -1961,6 +1761,7 @@
                 <w:tab w:val="left" w:pos="1416"/>
                 <w:tab w:val="left" w:pos="2024"/>
               </w:tabs>
+              <w:spacing w:after="0" w:line="240" w:lineRule="auto"/>
               <w:cnfStyle w:val="000000000000" w:firstRow="0" w:lastRow="0" w:firstColumn="0" w:lastColumn="0" w:oddVBand="0" w:evenVBand="0" w:oddHBand="0" w:evenHBand="0" w:firstRowFirstColumn="0" w:firstRowLastColumn="0" w:lastRowFirstColumn="0" w:lastRowLastColumn="0"/>
               <w:rPr>
                 <w:rFonts w:ascii="Arial" w:hAnsi="Arial" w:cs="Arial"/>
@@ -1968,21 +1769,9 @@
             </w:pPr>
             <w:r>
               <w:rPr>
-                <w:rFonts w:ascii="Arial" w:hAnsi="Arial" w:cs="Arial"/>
-              </w:rPr>
-              <w:t>2022</w:t>
-            </w:r>
-            <w:r>
-              <w:rPr>
-                <w:rFonts w:ascii="Arial" w:hAnsi="Arial" w:cs="Arial"/>
-              </w:rPr>
-              <w:t>-</w:t>
-            </w:r>
-            <w:r>
-              <w:rPr>
-                <w:rFonts w:ascii="Arial" w:hAnsi="Arial" w:cs="Arial"/>
-              </w:rPr>
-              <w:t>222</w:t>
+                <w:rFonts w:ascii="Arial" w:eastAsia="Calibri" w:hAnsi="Arial" w:cs="Arial"/>
+              </w:rPr>
+              <w:t>2022-222</w:t>
             </w:r>
           </w:p>
         </w:tc>
@@ -2003,15 +1792,16 @@
                 <w:tab w:val="left" w:pos="1416"/>
                 <w:tab w:val="left" w:pos="2024"/>
               </w:tabs>
-              <w:rPr>
-                <w:rFonts w:ascii="Arial" w:hAnsi="Arial" w:cs="Arial"/>
-                <w:b w:val="0"/>
-                <w:bCs w:val="0"/>
-              </w:rPr>
-            </w:pPr>
-            <w:r>
-              <w:rPr>
-                <w:rFonts w:ascii="Arial" w:hAnsi="Arial" w:cs="Arial"/>
+              <w:spacing w:after="0" w:line="240" w:lineRule="auto"/>
+              <w:rPr>
+                <w:rFonts w:ascii="Arial" w:hAnsi="Arial" w:cs="Arial"/>
+                <w:b w:val="0"/>
+                <w:bCs w:val="0"/>
+              </w:rPr>
+            </w:pPr>
+            <w:r>
+              <w:rPr>
+                <w:rFonts w:ascii="Arial" w:eastAsia="Calibri" w:hAnsi="Arial" w:cs="Arial"/>
                 <w:b w:val="0"/>
                 <w:bCs w:val="0"/>
               </w:rPr>
@@ -2030,6 +1820,7 @@
                 <w:tab w:val="left" w:pos="1416"/>
                 <w:tab w:val="left" w:pos="2024"/>
               </w:tabs>
+              <w:spacing w:after="0" w:line="240" w:lineRule="auto"/>
               <w:cnfStyle w:val="000000100000" w:firstRow="0" w:lastRow="0" w:firstColumn="0" w:lastColumn="0" w:oddVBand="0" w:evenVBand="0" w:oddHBand="1" w:evenHBand="0" w:firstRowFirstColumn="0" w:firstRowLastColumn="0" w:lastRowFirstColumn="0" w:lastRowLastColumn="0"/>
               <w:rPr>
                 <w:rFonts w:ascii="Arial" w:hAnsi="Arial" w:cs="Arial"/>
@@ -2038,28 +1829,28 @@
             <w:proofErr w:type="spellStart"/>
             <w:r>
               <w:rPr>
-                <w:rFonts w:ascii="Arial" w:hAnsi="Arial" w:cs="Arial"/>
+                <w:rFonts w:ascii="Arial" w:eastAsia="Calibri" w:hAnsi="Arial" w:cs="Arial"/>
               </w:rPr>
               <w:t>Chuquiej</w:t>
             </w:r>
             <w:proofErr w:type="spellEnd"/>
             <w:r>
               <w:rPr>
-                <w:rFonts w:ascii="Arial" w:hAnsi="Arial" w:cs="Arial"/>
+                <w:rFonts w:ascii="Arial" w:eastAsia="Calibri" w:hAnsi="Arial" w:cs="Arial"/>
               </w:rPr>
               <w:t xml:space="preserve"> </w:t>
             </w:r>
             <w:proofErr w:type="spellStart"/>
             <w:r>
               <w:rPr>
-                <w:rFonts w:ascii="Arial" w:hAnsi="Arial" w:cs="Arial"/>
+                <w:rFonts w:ascii="Arial" w:eastAsia="Calibri" w:hAnsi="Arial" w:cs="Arial"/>
               </w:rPr>
               <w:t>Pirir</w:t>
             </w:r>
             <w:proofErr w:type="spellEnd"/>
             <w:r>
               <w:rPr>
-                <w:rFonts w:ascii="Arial" w:hAnsi="Arial" w:cs="Arial"/>
+                <w:rFonts w:ascii="Arial" w:eastAsia="Calibri" w:hAnsi="Arial" w:cs="Arial"/>
               </w:rPr>
               <w:t xml:space="preserve"> </w:t>
             </w:r>
@@ -2076,6 +1867,7 @@
                 <w:tab w:val="left" w:pos="1416"/>
                 <w:tab w:val="left" w:pos="2024"/>
               </w:tabs>
+              <w:spacing w:after="0" w:line="240" w:lineRule="auto"/>
               <w:cnfStyle w:val="000000100000" w:firstRow="0" w:lastRow="0" w:firstColumn="0" w:lastColumn="0" w:oddVBand="0" w:evenVBand="0" w:oddHBand="1" w:evenHBand="0" w:firstRowFirstColumn="0" w:firstRowLastColumn="0" w:lastRowFirstColumn="0" w:lastRowLastColumn="0"/>
               <w:rPr>
                 <w:rFonts w:ascii="Arial" w:hAnsi="Arial" w:cs="Arial"/>
@@ -2083,21 +1875,9 @@
             </w:pPr>
             <w:r>
               <w:rPr>
-                <w:rFonts w:ascii="Arial" w:hAnsi="Arial" w:cs="Arial"/>
-              </w:rPr>
-              <w:t>2022</w:t>
-            </w:r>
-            <w:r>
-              <w:rPr>
-                <w:rFonts w:ascii="Arial" w:hAnsi="Arial" w:cs="Arial"/>
-              </w:rPr>
-              <w:t>-</w:t>
-            </w:r>
-            <w:r>
-              <w:rPr>
-                <w:rFonts w:ascii="Arial" w:hAnsi="Arial" w:cs="Arial"/>
-              </w:rPr>
-              <w:t>273</w:t>
+                <w:rFonts w:ascii="Arial" w:eastAsia="Calibri" w:hAnsi="Arial" w:cs="Arial"/>
+              </w:rPr>
+              <w:t>2022-273</w:t>
             </w:r>
           </w:p>
         </w:tc>
@@ -2115,6 +1895,7 @@
                 <w:tab w:val="left" w:pos="1416"/>
                 <w:tab w:val="left" w:pos="2024"/>
               </w:tabs>
+              <w:spacing w:after="0" w:line="240" w:lineRule="auto"/>
               <w:rPr>
                 <w:rFonts w:ascii="Arial" w:hAnsi="Arial" w:cs="Arial"/>
                 <w:b w:val="0"/>
@@ -2124,7 +1905,7 @@
             <w:proofErr w:type="spellStart"/>
             <w:r>
               <w:rPr>
-                <w:rFonts w:ascii="Arial" w:hAnsi="Arial" w:cs="Arial"/>
+                <w:rFonts w:ascii="Arial" w:eastAsia="Calibri" w:hAnsi="Arial" w:cs="Arial"/>
                 <w:b w:val="0"/>
                 <w:bCs w:val="0"/>
               </w:rPr>
@@ -2133,7 +1914,7 @@
             <w:proofErr w:type="spellEnd"/>
             <w:r>
               <w:rPr>
-                <w:rFonts w:ascii="Arial" w:hAnsi="Arial" w:cs="Arial"/>
+                <w:rFonts w:ascii="Arial" w:eastAsia="Calibri" w:hAnsi="Arial" w:cs="Arial"/>
                 <w:b w:val="0"/>
                 <w:bCs w:val="0"/>
               </w:rPr>
@@ -2152,6 +1933,7 @@
                 <w:tab w:val="left" w:pos="1416"/>
                 <w:tab w:val="left" w:pos="2024"/>
               </w:tabs>
+              <w:spacing w:after="0" w:line="240" w:lineRule="auto"/>
               <w:cnfStyle w:val="000000000000" w:firstRow="0" w:lastRow="0" w:firstColumn="0" w:lastColumn="0" w:oddVBand="0" w:evenVBand="0" w:oddHBand="0" w:evenHBand="0" w:firstRowFirstColumn="0" w:firstRowLastColumn="0" w:lastRowFirstColumn="0" w:lastRowLastColumn="0"/>
               <w:rPr>
                 <w:rFonts w:ascii="Arial" w:hAnsi="Arial" w:cs="Arial"/>
@@ -2160,14 +1942,14 @@
             <w:proofErr w:type="spellStart"/>
             <w:r>
               <w:rPr>
-                <w:rFonts w:ascii="Arial" w:hAnsi="Arial" w:cs="Arial"/>
+                <w:rFonts w:ascii="Arial" w:eastAsia="Calibri" w:hAnsi="Arial" w:cs="Arial"/>
               </w:rPr>
               <w:t>Garcia</w:t>
             </w:r>
             <w:proofErr w:type="spellEnd"/>
             <w:r>
               <w:rPr>
-                <w:rFonts w:ascii="Arial" w:hAnsi="Arial" w:cs="Arial"/>
+                <w:rFonts w:ascii="Arial" w:eastAsia="Calibri" w:hAnsi="Arial" w:cs="Arial"/>
               </w:rPr>
               <w:t xml:space="preserve"> Palencia</w:t>
             </w:r>
@@ -2184,6 +1966,7 @@
                 <w:tab w:val="left" w:pos="1416"/>
                 <w:tab w:val="left" w:pos="2024"/>
               </w:tabs>
+              <w:spacing w:after="0" w:line="240" w:lineRule="auto"/>
               <w:cnfStyle w:val="000000000000" w:firstRow="0" w:lastRow="0" w:firstColumn="0" w:lastColumn="0" w:oddVBand="0" w:evenVBand="0" w:oddHBand="0" w:evenHBand="0" w:firstRowFirstColumn="0" w:firstRowLastColumn="0" w:lastRowFirstColumn="0" w:lastRowLastColumn="0"/>
               <w:rPr>
                 <w:rFonts w:ascii="Arial" w:hAnsi="Arial" w:cs="Arial"/>
@@ -2191,7 +1974,7 @@
             </w:pPr>
             <w:r>
               <w:rPr>
-                <w:rFonts w:ascii="Arial" w:hAnsi="Arial" w:cs="Arial"/>
+                <w:rFonts w:ascii="Arial" w:eastAsia="Calibri" w:hAnsi="Arial" w:cs="Arial"/>
               </w:rPr>
               <w:t>2022-194</w:t>
             </w:r>
@@ -2214,15 +1997,16 @@
                 <w:tab w:val="left" w:pos="1416"/>
                 <w:tab w:val="left" w:pos="2024"/>
               </w:tabs>
-              <w:rPr>
-                <w:rFonts w:ascii="Arial" w:hAnsi="Arial" w:cs="Arial"/>
-                <w:b w:val="0"/>
-                <w:bCs w:val="0"/>
-              </w:rPr>
-            </w:pPr>
-            <w:r>
-              <w:rPr>
-                <w:rFonts w:ascii="Arial" w:hAnsi="Arial" w:cs="Arial"/>
+              <w:spacing w:after="0" w:line="240" w:lineRule="auto"/>
+              <w:rPr>
+                <w:rFonts w:ascii="Arial" w:hAnsi="Arial" w:cs="Arial"/>
+                <w:b w:val="0"/>
+                <w:bCs w:val="0"/>
+              </w:rPr>
+            </w:pPr>
+            <w:r>
+              <w:rPr>
+                <w:rFonts w:ascii="Arial" w:eastAsia="Calibri" w:hAnsi="Arial" w:cs="Arial"/>
                 <w:b w:val="0"/>
                 <w:bCs w:val="0"/>
               </w:rPr>
@@ -2241,6 +2025,7 @@
                 <w:tab w:val="left" w:pos="1416"/>
                 <w:tab w:val="left" w:pos="2024"/>
               </w:tabs>
+              <w:spacing w:after="0" w:line="240" w:lineRule="auto"/>
               <w:cnfStyle w:val="000000100000" w:firstRow="0" w:lastRow="0" w:firstColumn="0" w:lastColumn="0" w:oddVBand="0" w:evenVBand="0" w:oddHBand="1" w:evenHBand="0" w:firstRowFirstColumn="0" w:firstRowLastColumn="0" w:lastRowFirstColumn="0" w:lastRowLastColumn="0"/>
               <w:rPr>
                 <w:rFonts w:ascii="Arial" w:hAnsi="Arial" w:cs="Arial"/>
@@ -2248,23 +2033,24 @@
             </w:pPr>
             <w:r>
               <w:rPr>
-                <w:rFonts w:ascii="Arial" w:hAnsi="Arial" w:cs="Arial"/>
-              </w:rPr>
-              <w:t>Castillo</w:t>
-            </w:r>
-          </w:p>
-        </w:tc>
-        <w:tc>
-          <w:tcPr>
-            <w:tcW w:w="2943" w:type="dxa"/>
-          </w:tcPr>
-          <w:p>
-            <w:pPr>
-              <w:tabs>
-                <w:tab w:val="left" w:pos="708"/>
-                <w:tab w:val="left" w:pos="1416"/>
-                <w:tab w:val="left" w:pos="2024"/>
-              </w:tabs>
+                <w:rFonts w:ascii="Arial" w:eastAsia="Calibri" w:hAnsi="Arial" w:cs="Arial"/>
+              </w:rPr>
+              <w:t>Castillo Muñoz</w:t>
+            </w:r>
+          </w:p>
+        </w:tc>
+        <w:tc>
+          <w:tcPr>
+            <w:tcW w:w="2943" w:type="dxa"/>
+          </w:tcPr>
+          <w:p>
+            <w:pPr>
+              <w:tabs>
+                <w:tab w:val="left" w:pos="708"/>
+                <w:tab w:val="left" w:pos="1416"/>
+                <w:tab w:val="left" w:pos="2024"/>
+              </w:tabs>
+              <w:spacing w:after="0" w:line="240" w:lineRule="auto"/>
               <w:cnfStyle w:val="000000100000" w:firstRow="0" w:lastRow="0" w:firstColumn="0" w:lastColumn="0" w:oddVBand="0" w:evenVBand="0" w:oddHBand="1" w:evenHBand="0" w:firstRowFirstColumn="0" w:firstRowLastColumn="0" w:lastRowFirstColumn="0" w:lastRowLastColumn="0"/>
               <w:rPr>
                 <w:rFonts w:ascii="Arial" w:hAnsi="Arial" w:cs="Arial"/>
@@ -2272,7 +2058,7 @@
             </w:pPr>
             <w:r>
               <w:rPr>
-                <w:rFonts w:ascii="Arial" w:hAnsi="Arial" w:cs="Arial"/>
+                <w:rFonts w:ascii="Arial" w:eastAsia="Calibri" w:hAnsi="Arial" w:cs="Arial"/>
               </w:rPr>
               <w:t>2022-474</w:t>
             </w:r>
@@ -2515,8 +2301,9 @@
     </w:p>
     <w:tbl>
       <w:tblPr>
-        <w:tblStyle w:val="Tabladecuadrcula4-nfasis5"/>
-        <w:tblW w:w="0" w:type="auto"/>
+        <w:tblStyle w:val="Tablaconcuadrcula4-nfasis5"/>
+        <w:tblW w:w="8828" w:type="dxa"/>
+        <w:tblLayout w:type="fixed"/>
         <w:tblLook w:val="04A0" w:firstRow="1" w:lastRow="0" w:firstColumn="1" w:lastColumn="0" w:noHBand="0" w:noVBand="1"/>
       </w:tblPr>
       <w:tblGrid>
@@ -2532,21 +2319,29 @@
           <w:tcPr>
             <w:cnfStyle w:val="001000000000" w:firstRow="0" w:lastRow="0" w:firstColumn="1" w:lastColumn="0" w:oddVBand="0" w:evenVBand="0" w:oddHBand="0" w:evenHBand="0" w:firstRowFirstColumn="0" w:firstRowLastColumn="0" w:lastRowFirstColumn="0" w:lastRowLastColumn="0"/>
             <w:tcW w:w="2942" w:type="dxa"/>
-          </w:tcPr>
-          <w:p>
-            <w:pPr>
-              <w:tabs>
-                <w:tab w:val="left" w:pos="708"/>
-                <w:tab w:val="left" w:pos="1416"/>
-                <w:tab w:val="left" w:pos="2024"/>
-              </w:tabs>
-              <w:rPr>
-                <w:rFonts w:ascii="Arial" w:hAnsi="Arial" w:cs="Arial"/>
-              </w:rPr>
-            </w:pPr>
-            <w:r>
-              <w:rPr>
-                <w:rFonts w:ascii="Arial" w:hAnsi="Arial" w:cs="Arial"/>
+            <w:tcBorders>
+              <w:top w:val="single" w:sz="4" w:space="0" w:color="5B9BD5"/>
+              <w:left w:val="single" w:sz="4" w:space="0" w:color="5B9BD5"/>
+              <w:bottom w:val="single" w:sz="4" w:space="0" w:color="5B9BD5"/>
+              <w:right w:val="single" w:sz="4" w:space="0" w:color="5B9BD5"/>
+            </w:tcBorders>
+          </w:tcPr>
+          <w:p>
+            <w:pPr>
+              <w:tabs>
+                <w:tab w:val="left" w:pos="708"/>
+                <w:tab w:val="left" w:pos="1416"/>
+                <w:tab w:val="left" w:pos="2024"/>
+              </w:tabs>
+              <w:spacing w:after="0" w:line="240" w:lineRule="auto"/>
+              <w:rPr>
+                <w:rFonts w:ascii="Arial" w:hAnsi="Arial" w:cs="Arial"/>
+              </w:rPr>
+            </w:pPr>
+            <w:r>
+              <w:rPr>
+                <w:rFonts w:ascii="Arial" w:eastAsia="Calibri" w:hAnsi="Arial" w:cs="Arial"/>
+                <w:color w:val="FFFFFF"/>
               </w:rPr>
               <w:t>Nombre</w:t>
             </w:r>
@@ -2555,14 +2350,21 @@
         <w:tc>
           <w:tcPr>
             <w:tcW w:w="2943" w:type="dxa"/>
-          </w:tcPr>
-          <w:p>
-            <w:pPr>
-              <w:tabs>
-                <w:tab w:val="left" w:pos="708"/>
-                <w:tab w:val="left" w:pos="1416"/>
-                <w:tab w:val="left" w:pos="2024"/>
-              </w:tabs>
+            <w:tcBorders>
+              <w:top w:val="single" w:sz="4" w:space="0" w:color="5B9BD5"/>
+              <w:left w:val="single" w:sz="4" w:space="0" w:color="5B9BD5"/>
+              <w:bottom w:val="single" w:sz="4" w:space="0" w:color="5B9BD5"/>
+              <w:right w:val="single" w:sz="4" w:space="0" w:color="5B9BD5"/>
+            </w:tcBorders>
+          </w:tcPr>
+          <w:p>
+            <w:pPr>
+              <w:tabs>
+                <w:tab w:val="left" w:pos="708"/>
+                <w:tab w:val="left" w:pos="1416"/>
+                <w:tab w:val="left" w:pos="2024"/>
+              </w:tabs>
+              <w:spacing w:after="0" w:line="240" w:lineRule="auto"/>
               <w:cnfStyle w:val="100000000000" w:firstRow="1" w:lastRow="0" w:firstColumn="0" w:lastColumn="0" w:oddVBand="0" w:evenVBand="0" w:oddHBand="0" w:evenHBand="0" w:firstRowFirstColumn="0" w:firstRowLastColumn="0" w:lastRowFirstColumn="0" w:lastRowLastColumn="0"/>
               <w:rPr>
                 <w:rFonts w:ascii="Arial" w:hAnsi="Arial" w:cs="Arial"/>
@@ -2570,7 +2372,8 @@
             </w:pPr>
             <w:r>
               <w:rPr>
-                <w:rFonts w:ascii="Arial" w:hAnsi="Arial" w:cs="Arial"/>
+                <w:rFonts w:ascii="Arial" w:eastAsia="Calibri" w:hAnsi="Arial" w:cs="Arial"/>
+                <w:color w:val="FFFFFF"/>
               </w:rPr>
               <w:t>Puesto</w:t>
             </w:r>
@@ -2579,14 +2382,21 @@
         <w:tc>
           <w:tcPr>
             <w:tcW w:w="2943" w:type="dxa"/>
-          </w:tcPr>
-          <w:p>
-            <w:pPr>
-              <w:tabs>
-                <w:tab w:val="left" w:pos="708"/>
-                <w:tab w:val="left" w:pos="1416"/>
-                <w:tab w:val="left" w:pos="2024"/>
-              </w:tabs>
+            <w:tcBorders>
+              <w:top w:val="single" w:sz="4" w:space="0" w:color="5B9BD5"/>
+              <w:left w:val="single" w:sz="4" w:space="0" w:color="5B9BD5"/>
+              <w:bottom w:val="single" w:sz="4" w:space="0" w:color="5B9BD5"/>
+              <w:right w:val="single" w:sz="4" w:space="0" w:color="5B9BD5"/>
+            </w:tcBorders>
+          </w:tcPr>
+          <w:p>
+            <w:pPr>
+              <w:tabs>
+                <w:tab w:val="left" w:pos="708"/>
+                <w:tab w:val="left" w:pos="1416"/>
+                <w:tab w:val="left" w:pos="2024"/>
+              </w:tabs>
+              <w:spacing w:after="0" w:line="240" w:lineRule="auto"/>
               <w:cnfStyle w:val="100000000000" w:firstRow="1" w:lastRow="0" w:firstColumn="0" w:lastColumn="0" w:oddVBand="0" w:evenVBand="0" w:oddHBand="0" w:evenHBand="0" w:firstRowFirstColumn="0" w:firstRowLastColumn="0" w:lastRowFirstColumn="0" w:lastRowLastColumn="0"/>
               <w:rPr>
                 <w:rFonts w:ascii="Arial" w:hAnsi="Arial" w:cs="Arial"/>
@@ -2594,7 +2404,8 @@
             </w:pPr>
             <w:r>
               <w:rPr>
-                <w:rFonts w:ascii="Arial" w:hAnsi="Arial" w:cs="Arial"/>
+                <w:rFonts w:ascii="Arial" w:eastAsia="Calibri" w:hAnsi="Arial" w:cs="Arial"/>
+                <w:color w:val="FFFFFF"/>
               </w:rPr>
               <w:t xml:space="preserve">Por Hacer </w:t>
             </w:r>
@@ -2617,41 +2428,35 @@
                 <w:tab w:val="left" w:pos="1416"/>
                 <w:tab w:val="left" w:pos="2024"/>
               </w:tabs>
-              <w:rPr>
-                <w:rFonts w:ascii="Arial" w:hAnsi="Arial" w:cs="Arial"/>
-                <w:b w:val="0"/>
-                <w:bCs w:val="0"/>
-              </w:rPr>
-            </w:pPr>
-            <w:r>
-              <w:rPr>
-                <w:rFonts w:ascii="Arial" w:hAnsi="Arial" w:cs="Arial"/>
-                <w:b w:val="0"/>
-                <w:bCs w:val="0"/>
-              </w:rPr>
-              <w:t xml:space="preserve">Jonathan </w:t>
-            </w:r>
-            <w:r>
-              <w:rPr>
-                <w:rFonts w:ascii="Arial" w:hAnsi="Arial" w:cs="Arial"/>
-                <w:b w:val="0"/>
-                <w:bCs w:val="0"/>
-              </w:rPr>
-              <w:t>Domingo</w:t>
-            </w:r>
-          </w:p>
-        </w:tc>
-        <w:tc>
-          <w:tcPr>
-            <w:tcW w:w="2943" w:type="dxa"/>
-          </w:tcPr>
-          <w:p>
-            <w:pPr>
-              <w:tabs>
-                <w:tab w:val="left" w:pos="708"/>
-                <w:tab w:val="left" w:pos="1416"/>
-                <w:tab w:val="left" w:pos="2024"/>
-              </w:tabs>
+              <w:spacing w:after="0" w:line="240" w:lineRule="auto"/>
+              <w:rPr>
+                <w:rFonts w:ascii="Arial" w:hAnsi="Arial" w:cs="Arial"/>
+                <w:b w:val="0"/>
+                <w:bCs w:val="0"/>
+              </w:rPr>
+            </w:pPr>
+            <w:r>
+              <w:rPr>
+                <w:rFonts w:ascii="Arial" w:eastAsia="Calibri" w:hAnsi="Arial" w:cs="Arial"/>
+                <w:b w:val="0"/>
+                <w:bCs w:val="0"/>
+              </w:rPr>
+              <w:t>Jonathan Domingo</w:t>
+            </w:r>
+          </w:p>
+        </w:tc>
+        <w:tc>
+          <w:tcPr>
+            <w:tcW w:w="2943" w:type="dxa"/>
+          </w:tcPr>
+          <w:p>
+            <w:pPr>
+              <w:tabs>
+                <w:tab w:val="left" w:pos="708"/>
+                <w:tab w:val="left" w:pos="1416"/>
+                <w:tab w:val="left" w:pos="2024"/>
+              </w:tabs>
+              <w:spacing w:after="0" w:line="240" w:lineRule="auto"/>
               <w:cnfStyle w:val="000000100000" w:firstRow="0" w:lastRow="0" w:firstColumn="0" w:lastColumn="0" w:oddVBand="0" w:evenVBand="0" w:oddHBand="1" w:evenHBand="0" w:firstRowFirstColumn="0" w:firstRowLastColumn="0" w:lastRowFirstColumn="0" w:lastRowLastColumn="0"/>
               <w:rPr>
                 <w:rFonts w:ascii="Arial" w:hAnsi="Arial" w:cs="Arial"/>
@@ -2659,7 +2464,7 @@
             </w:pPr>
             <w:r>
               <w:rPr>
-                <w:rFonts w:ascii="Arial" w:hAnsi="Arial" w:cs="Arial"/>
+                <w:rFonts w:ascii="Arial" w:eastAsia="Calibri" w:hAnsi="Arial" w:cs="Arial"/>
               </w:rPr>
               <w:t>Scrum Master, Programador</w:t>
             </w:r>
@@ -2676,11 +2481,38 @@
                 <w:tab w:val="left" w:pos="1416"/>
                 <w:tab w:val="left" w:pos="2024"/>
               </w:tabs>
+              <w:spacing w:after="0" w:line="240" w:lineRule="auto"/>
               <w:cnfStyle w:val="000000100000" w:firstRow="0" w:lastRow="0" w:firstColumn="0" w:lastColumn="0" w:oddVBand="0" w:evenVBand="0" w:oddHBand="1" w:evenHBand="0" w:firstRowFirstColumn="0" w:firstRowLastColumn="0" w:lastRowFirstColumn="0" w:lastRowLastColumn="0"/>
               <w:rPr>
                 <w:rFonts w:ascii="Arial" w:hAnsi="Arial" w:cs="Arial"/>
               </w:rPr>
             </w:pPr>
+            <w:r>
+              <w:rPr>
+                <w:rFonts w:ascii="Arial" w:hAnsi="Arial" w:cs="Arial"/>
+              </w:rPr>
+              <w:t>Entidad Venta:</w:t>
+            </w:r>
+          </w:p>
+          <w:p>
+            <w:pPr>
+              <w:tabs>
+                <w:tab w:val="left" w:pos="708"/>
+                <w:tab w:val="left" w:pos="1416"/>
+                <w:tab w:val="left" w:pos="2024"/>
+              </w:tabs>
+              <w:spacing w:after="0" w:line="240" w:lineRule="auto"/>
+              <w:cnfStyle w:val="000000100000" w:firstRow="0" w:lastRow="0" w:firstColumn="0" w:lastColumn="0" w:oddVBand="0" w:evenVBand="0" w:oddHBand="1" w:evenHBand="0" w:firstRowFirstColumn="0" w:firstRowLastColumn="0" w:lastRowFirstColumn="0" w:lastRowLastColumn="0"/>
+              <w:rPr>
+                <w:rFonts w:ascii="Arial" w:hAnsi="Arial" w:cs="Arial"/>
+              </w:rPr>
+            </w:pPr>
+            <w:r>
+              <w:rPr>
+                <w:rFonts w:ascii="Arial" w:hAnsi="Arial" w:cs="Arial"/>
+              </w:rPr>
+              <w:t>Modelo, Modelo DAO, Vista</w:t>
+            </w:r>
           </w:p>
         </w:tc>
       </w:tr>
@@ -2697,15 +2529,16 @@
                 <w:tab w:val="left" w:pos="1416"/>
                 <w:tab w:val="left" w:pos="2024"/>
               </w:tabs>
-              <w:rPr>
-                <w:rFonts w:ascii="Arial" w:hAnsi="Arial" w:cs="Arial"/>
-                <w:b w:val="0"/>
-                <w:bCs w:val="0"/>
-              </w:rPr>
-            </w:pPr>
-            <w:r>
-              <w:rPr>
-                <w:rFonts w:ascii="Arial" w:hAnsi="Arial" w:cs="Arial"/>
+              <w:spacing w:after="0" w:line="240" w:lineRule="auto"/>
+              <w:rPr>
+                <w:rFonts w:ascii="Arial" w:hAnsi="Arial" w:cs="Arial"/>
+                <w:b w:val="0"/>
+                <w:bCs w:val="0"/>
+              </w:rPr>
+            </w:pPr>
+            <w:r>
+              <w:rPr>
+                <w:rFonts w:ascii="Arial" w:eastAsia="Calibri" w:hAnsi="Arial" w:cs="Arial"/>
                 <w:b w:val="0"/>
                 <w:bCs w:val="0"/>
               </w:rPr>
@@ -2724,6 +2557,7 @@
                 <w:tab w:val="left" w:pos="1416"/>
                 <w:tab w:val="left" w:pos="2024"/>
               </w:tabs>
+              <w:spacing w:after="0" w:line="240" w:lineRule="auto"/>
               <w:cnfStyle w:val="000000000000" w:firstRow="0" w:lastRow="0" w:firstColumn="0" w:lastColumn="0" w:oddVBand="0" w:evenVBand="0" w:oddHBand="0" w:evenHBand="0" w:firstRowFirstColumn="0" w:firstRowLastColumn="0" w:lastRowFirstColumn="0" w:lastRowLastColumn="0"/>
               <w:rPr>
                 <w:rFonts w:ascii="Arial" w:hAnsi="Arial" w:cs="Arial"/>
@@ -2731,7 +2565,7 @@
             </w:pPr>
             <w:r>
               <w:rPr>
-                <w:rFonts w:ascii="Arial" w:hAnsi="Arial" w:cs="Arial"/>
+                <w:rFonts w:ascii="Arial" w:eastAsia="Calibri" w:hAnsi="Arial" w:cs="Arial"/>
               </w:rPr>
               <w:t>Programador</w:t>
             </w:r>
@@ -2748,11 +2582,38 @@
                 <w:tab w:val="left" w:pos="1416"/>
                 <w:tab w:val="left" w:pos="2024"/>
               </w:tabs>
+              <w:spacing w:after="0" w:line="240" w:lineRule="auto"/>
               <w:cnfStyle w:val="000000000000" w:firstRow="0" w:lastRow="0" w:firstColumn="0" w:lastColumn="0" w:oddVBand="0" w:evenVBand="0" w:oddHBand="0" w:evenHBand="0" w:firstRowFirstColumn="0" w:firstRowLastColumn="0" w:lastRowFirstColumn="0" w:lastRowLastColumn="0"/>
               <w:rPr>
                 <w:rFonts w:ascii="Arial" w:hAnsi="Arial" w:cs="Arial"/>
               </w:rPr>
             </w:pPr>
+            <w:r>
+              <w:rPr>
+                <w:rFonts w:ascii="Arial" w:eastAsia="Calibri" w:hAnsi="Arial" w:cs="Arial"/>
+              </w:rPr>
+              <w:t>Entidad Clientes:</w:t>
+            </w:r>
+          </w:p>
+          <w:p>
+            <w:pPr>
+              <w:tabs>
+                <w:tab w:val="left" w:pos="708"/>
+                <w:tab w:val="left" w:pos="1416"/>
+                <w:tab w:val="left" w:pos="2024"/>
+              </w:tabs>
+              <w:spacing w:after="0" w:line="240" w:lineRule="auto"/>
+              <w:cnfStyle w:val="000000000000" w:firstRow="0" w:lastRow="0" w:firstColumn="0" w:lastColumn="0" w:oddVBand="0" w:evenVBand="0" w:oddHBand="0" w:evenHBand="0" w:firstRowFirstColumn="0" w:firstRowLastColumn="0" w:lastRowFirstColumn="0" w:lastRowLastColumn="0"/>
+              <w:rPr>
+                <w:rFonts w:ascii="Arial" w:hAnsi="Arial" w:cs="Arial"/>
+              </w:rPr>
+            </w:pPr>
+            <w:r>
+              <w:rPr>
+                <w:rFonts w:ascii="Arial" w:eastAsia="Calibri" w:hAnsi="Arial" w:cs="Arial"/>
+              </w:rPr>
+              <w:t>Modelo, Modelo DAO, Vista</w:t>
+            </w:r>
           </w:p>
         </w:tc>
       </w:tr>
@@ -2772,41 +2633,35 @@
                 <w:tab w:val="left" w:pos="1416"/>
                 <w:tab w:val="left" w:pos="2024"/>
               </w:tabs>
-              <w:rPr>
-                <w:rFonts w:ascii="Arial" w:hAnsi="Arial" w:cs="Arial"/>
-                <w:b w:val="0"/>
-                <w:bCs w:val="0"/>
-              </w:rPr>
-            </w:pPr>
-            <w:r>
-              <w:rPr>
-                <w:rFonts w:ascii="Arial" w:hAnsi="Arial" w:cs="Arial"/>
-                <w:b w:val="0"/>
-                <w:bCs w:val="0"/>
-              </w:rPr>
-              <w:t xml:space="preserve">Gary </w:t>
-            </w:r>
-            <w:r>
-              <w:rPr>
-                <w:rFonts w:ascii="Arial" w:hAnsi="Arial" w:cs="Arial"/>
-                <w:b w:val="0"/>
-                <w:bCs w:val="0"/>
-              </w:rPr>
-              <w:t>Galindo</w:t>
-            </w:r>
-          </w:p>
-        </w:tc>
-        <w:tc>
-          <w:tcPr>
-            <w:tcW w:w="2943" w:type="dxa"/>
-          </w:tcPr>
-          <w:p>
-            <w:pPr>
-              <w:tabs>
-                <w:tab w:val="left" w:pos="708"/>
-                <w:tab w:val="left" w:pos="1416"/>
-                <w:tab w:val="left" w:pos="2024"/>
-              </w:tabs>
+              <w:spacing w:after="0" w:line="240" w:lineRule="auto"/>
+              <w:rPr>
+                <w:rFonts w:ascii="Arial" w:hAnsi="Arial" w:cs="Arial"/>
+                <w:b w:val="0"/>
+                <w:bCs w:val="0"/>
+              </w:rPr>
+            </w:pPr>
+            <w:r>
+              <w:rPr>
+                <w:rFonts w:ascii="Arial" w:eastAsia="Calibri" w:hAnsi="Arial" w:cs="Arial"/>
+                <w:b w:val="0"/>
+                <w:bCs w:val="0"/>
+              </w:rPr>
+              <w:t>Gary Galindo</w:t>
+            </w:r>
+          </w:p>
+        </w:tc>
+        <w:tc>
+          <w:tcPr>
+            <w:tcW w:w="2943" w:type="dxa"/>
+          </w:tcPr>
+          <w:p>
+            <w:pPr>
+              <w:tabs>
+                <w:tab w:val="left" w:pos="708"/>
+                <w:tab w:val="left" w:pos="1416"/>
+                <w:tab w:val="left" w:pos="2024"/>
+              </w:tabs>
+              <w:spacing w:after="0" w:line="240" w:lineRule="auto"/>
               <w:cnfStyle w:val="000000100000" w:firstRow="0" w:lastRow="0" w:firstColumn="0" w:lastColumn="0" w:oddVBand="0" w:evenVBand="0" w:oddHBand="1" w:evenHBand="0" w:firstRowFirstColumn="0" w:firstRowLastColumn="0" w:lastRowFirstColumn="0" w:lastRowLastColumn="0"/>
               <w:rPr>
                 <w:rFonts w:ascii="Arial" w:hAnsi="Arial" w:cs="Arial"/>
@@ -2814,7 +2669,7 @@
             </w:pPr>
             <w:r>
               <w:rPr>
-                <w:rFonts w:ascii="Arial" w:hAnsi="Arial" w:cs="Arial"/>
+                <w:rFonts w:ascii="Arial" w:eastAsia="Calibri" w:hAnsi="Arial" w:cs="Arial"/>
               </w:rPr>
               <w:t>Programador</w:t>
             </w:r>
@@ -2831,11 +2686,62 @@
                 <w:tab w:val="left" w:pos="1416"/>
                 <w:tab w:val="left" w:pos="2024"/>
               </w:tabs>
+              <w:spacing w:after="0" w:line="240" w:lineRule="auto"/>
               <w:cnfStyle w:val="000000100000" w:firstRow="0" w:lastRow="0" w:firstColumn="0" w:lastColumn="0" w:oddVBand="0" w:evenVBand="0" w:oddHBand="1" w:evenHBand="0" w:firstRowFirstColumn="0" w:firstRowLastColumn="0" w:lastRowFirstColumn="0" w:lastRowLastColumn="0"/>
               <w:rPr>
                 <w:rFonts w:ascii="Arial" w:hAnsi="Arial" w:cs="Arial"/>
               </w:rPr>
             </w:pPr>
+            <w:r>
+              <w:rPr>
+                <w:rFonts w:ascii="Arial" w:eastAsia="Calibri" w:hAnsi="Arial" w:cs="Arial"/>
+              </w:rPr>
+              <w:t xml:space="preserve">Entidad </w:t>
+            </w:r>
+            <w:proofErr w:type="spellStart"/>
+            <w:r>
+              <w:rPr>
+                <w:rFonts w:ascii="Arial" w:eastAsia="Calibri" w:hAnsi="Arial" w:cs="Arial"/>
+              </w:rPr>
+              <w:t>PedidoCliente</w:t>
+            </w:r>
+            <w:proofErr w:type="spellEnd"/>
+            <w:r>
+              <w:rPr>
+                <w:rFonts w:ascii="Arial" w:eastAsia="Calibri" w:hAnsi="Arial" w:cs="Arial"/>
+              </w:rPr>
+              <w:t>:</w:t>
+            </w:r>
+          </w:p>
+          <w:p>
+            <w:pPr>
+              <w:tabs>
+                <w:tab w:val="left" w:pos="708"/>
+                <w:tab w:val="left" w:pos="1416"/>
+                <w:tab w:val="left" w:pos="2024"/>
+              </w:tabs>
+              <w:spacing w:after="0" w:line="240" w:lineRule="auto"/>
+              <w:cnfStyle w:val="000000100000" w:firstRow="0" w:lastRow="0" w:firstColumn="0" w:lastColumn="0" w:oddVBand="0" w:evenVBand="0" w:oddHBand="1" w:evenHBand="0" w:firstRowFirstColumn="0" w:firstRowLastColumn="0" w:lastRowFirstColumn="0" w:lastRowLastColumn="0"/>
+              <w:rPr>
+                <w:rFonts w:ascii="Arial" w:hAnsi="Arial" w:cs="Arial"/>
+              </w:rPr>
+            </w:pPr>
+            <w:r>
+              <w:rPr>
+                <w:rFonts w:ascii="Arial" w:eastAsia="Calibri" w:hAnsi="Arial" w:cs="Arial"/>
+              </w:rPr>
+              <w:t xml:space="preserve">Modelo, Modelo </w:t>
+            </w:r>
+            <w:proofErr w:type="spellStart"/>
+            <w:proofErr w:type="gramStart"/>
+            <w:r>
+              <w:rPr>
+                <w:rFonts w:ascii="Arial" w:eastAsia="Calibri" w:hAnsi="Arial" w:cs="Arial"/>
+              </w:rPr>
+              <w:t>DAO,vista</w:t>
+            </w:r>
+            <w:proofErr w:type="spellEnd"/>
+            <w:proofErr w:type="gramEnd"/>
           </w:p>
         </w:tc>
       </w:tr>
@@ -2852,49 +2758,35 @@
                 <w:tab w:val="left" w:pos="1416"/>
                 <w:tab w:val="left" w:pos="2024"/>
               </w:tabs>
-              <w:rPr>
-                <w:rFonts w:ascii="Arial" w:hAnsi="Arial" w:cs="Arial"/>
-                <w:b w:val="0"/>
-                <w:bCs w:val="0"/>
-              </w:rPr>
-            </w:pPr>
-            <w:r>
-              <w:rPr>
-                <w:rFonts w:ascii="Arial" w:hAnsi="Arial" w:cs="Arial"/>
-                <w:b w:val="0"/>
-                <w:bCs w:val="0"/>
-              </w:rPr>
-              <w:t xml:space="preserve">Diego </w:t>
-            </w:r>
-            <w:r>
-              <w:rPr>
-                <w:rFonts w:ascii="Arial" w:hAnsi="Arial" w:cs="Arial"/>
-                <w:b w:val="0"/>
-                <w:bCs w:val="0"/>
-              </w:rPr>
-              <w:t>A</w:t>
-            </w:r>
-            <w:r>
-              <w:rPr>
-                <w:rFonts w:ascii="Arial" w:hAnsi="Arial" w:cs="Arial"/>
-                <w:b w:val="0"/>
-                <w:bCs w:val="0"/>
-              </w:rPr>
-              <w:t xml:space="preserve">rriola </w:t>
-            </w:r>
-          </w:p>
-        </w:tc>
-        <w:tc>
-          <w:tcPr>
-            <w:tcW w:w="2943" w:type="dxa"/>
-          </w:tcPr>
-          <w:p>
-            <w:pPr>
-              <w:tabs>
-                <w:tab w:val="left" w:pos="708"/>
-                <w:tab w:val="left" w:pos="1416"/>
-                <w:tab w:val="left" w:pos="2024"/>
-              </w:tabs>
+              <w:spacing w:after="0" w:line="240" w:lineRule="auto"/>
+              <w:rPr>
+                <w:rFonts w:ascii="Arial" w:hAnsi="Arial" w:cs="Arial"/>
+                <w:b w:val="0"/>
+                <w:bCs w:val="0"/>
+              </w:rPr>
+            </w:pPr>
+            <w:r>
+              <w:rPr>
+                <w:rFonts w:ascii="Arial" w:eastAsia="Calibri" w:hAnsi="Arial" w:cs="Arial"/>
+                <w:b w:val="0"/>
+                <w:bCs w:val="0"/>
+              </w:rPr>
+              <w:t xml:space="preserve">Diego Arriola </w:t>
+            </w:r>
+          </w:p>
+        </w:tc>
+        <w:tc>
+          <w:tcPr>
+            <w:tcW w:w="2943" w:type="dxa"/>
+          </w:tcPr>
+          <w:p>
+            <w:pPr>
+              <w:tabs>
+                <w:tab w:val="left" w:pos="708"/>
+                <w:tab w:val="left" w:pos="1416"/>
+                <w:tab w:val="left" w:pos="2024"/>
+              </w:tabs>
+              <w:spacing w:after="0" w:line="240" w:lineRule="auto"/>
               <w:cnfStyle w:val="000000000000" w:firstRow="0" w:lastRow="0" w:firstColumn="0" w:lastColumn="0" w:oddVBand="0" w:evenVBand="0" w:oddHBand="0" w:evenHBand="0" w:firstRowFirstColumn="0" w:firstRowLastColumn="0" w:lastRowFirstColumn="0" w:lastRowLastColumn="0"/>
               <w:rPr>
                 <w:rFonts w:ascii="Arial" w:hAnsi="Arial" w:cs="Arial"/>
@@ -2902,7 +2794,7 @@
             </w:pPr>
             <w:r>
               <w:rPr>
-                <w:rFonts w:ascii="Arial" w:hAnsi="Arial" w:cs="Arial"/>
+                <w:rFonts w:ascii="Arial" w:eastAsia="Calibri" w:hAnsi="Arial" w:cs="Arial"/>
               </w:rPr>
               <w:t>Programador</w:t>
             </w:r>
@@ -2919,11 +2811,54 @@
                 <w:tab w:val="left" w:pos="1416"/>
                 <w:tab w:val="left" w:pos="2024"/>
               </w:tabs>
+              <w:spacing w:after="0" w:line="240" w:lineRule="auto"/>
               <w:cnfStyle w:val="000000000000" w:firstRow="0" w:lastRow="0" w:firstColumn="0" w:lastColumn="0" w:oddVBand="0" w:evenVBand="0" w:oddHBand="0" w:evenHBand="0" w:firstRowFirstColumn="0" w:firstRowLastColumn="0" w:lastRowFirstColumn="0" w:lastRowLastColumn="0"/>
               <w:rPr>
                 <w:rFonts w:ascii="Arial" w:hAnsi="Arial" w:cs="Arial"/>
               </w:rPr>
             </w:pPr>
+            <w:r>
+              <w:rPr>
+                <w:rFonts w:ascii="Arial" w:eastAsia="Calibri" w:hAnsi="Arial" w:cs="Arial"/>
+              </w:rPr>
+              <w:t xml:space="preserve">Entidad </w:t>
+            </w:r>
+            <w:proofErr w:type="spellStart"/>
+            <w:proofErr w:type="gramStart"/>
+            <w:r>
+              <w:rPr>
+                <w:rFonts w:ascii="Arial" w:eastAsia="Calibri" w:hAnsi="Arial" w:cs="Arial"/>
+              </w:rPr>
+              <w:t>Usuario,Login</w:t>
+            </w:r>
+            <w:proofErr w:type="spellEnd"/>
+            <w:proofErr w:type="gramEnd"/>
+            <w:r>
+              <w:rPr>
+                <w:rFonts w:ascii="Arial" w:eastAsia="Calibri" w:hAnsi="Arial" w:cs="Arial"/>
+              </w:rPr>
+              <w:t>:</w:t>
+            </w:r>
+          </w:p>
+          <w:p>
+            <w:pPr>
+              <w:tabs>
+                <w:tab w:val="left" w:pos="708"/>
+                <w:tab w:val="left" w:pos="1416"/>
+                <w:tab w:val="left" w:pos="2024"/>
+              </w:tabs>
+              <w:spacing w:after="0" w:line="240" w:lineRule="auto"/>
+              <w:cnfStyle w:val="000000000000" w:firstRow="0" w:lastRow="0" w:firstColumn="0" w:lastColumn="0" w:oddVBand="0" w:evenVBand="0" w:oddHBand="0" w:evenHBand="0" w:firstRowFirstColumn="0" w:firstRowLastColumn="0" w:lastRowFirstColumn="0" w:lastRowLastColumn="0"/>
+              <w:rPr>
+                <w:rFonts w:ascii="Arial" w:hAnsi="Arial" w:cs="Arial"/>
+              </w:rPr>
+            </w:pPr>
+            <w:r>
+              <w:rPr>
+                <w:rFonts w:ascii="Arial" w:eastAsia="Calibri" w:hAnsi="Arial" w:cs="Arial"/>
+              </w:rPr>
+              <w:t>Modelo, Modelo DAO, vista</w:t>
+            </w:r>
           </w:p>
         </w:tc>
       </w:tr>
@@ -2943,15 +2878,16 @@
                 <w:tab w:val="left" w:pos="1416"/>
                 <w:tab w:val="left" w:pos="2024"/>
               </w:tabs>
-              <w:rPr>
-                <w:rFonts w:ascii="Arial" w:hAnsi="Arial" w:cs="Arial"/>
-                <w:b w:val="0"/>
-                <w:bCs w:val="0"/>
-              </w:rPr>
-            </w:pPr>
-            <w:r>
-              <w:rPr>
-                <w:rFonts w:ascii="Arial" w:hAnsi="Arial" w:cs="Arial"/>
+              <w:spacing w:after="0" w:line="240" w:lineRule="auto"/>
+              <w:rPr>
+                <w:rFonts w:ascii="Arial" w:hAnsi="Arial" w:cs="Arial"/>
+                <w:b w:val="0"/>
+                <w:bCs w:val="0"/>
+              </w:rPr>
+            </w:pPr>
+            <w:r>
+              <w:rPr>
+                <w:rFonts w:ascii="Arial" w:eastAsia="Calibri" w:hAnsi="Arial" w:cs="Arial"/>
                 <w:b w:val="0"/>
                 <w:bCs w:val="0"/>
               </w:rPr>
@@ -2960,7 +2896,7 @@
             <w:proofErr w:type="spellStart"/>
             <w:r>
               <w:rPr>
-                <w:rFonts w:ascii="Arial" w:hAnsi="Arial" w:cs="Arial"/>
+                <w:rFonts w:ascii="Arial" w:eastAsia="Calibri" w:hAnsi="Arial" w:cs="Arial"/>
                 <w:b w:val="0"/>
                 <w:bCs w:val="0"/>
               </w:rPr>
@@ -2969,7 +2905,7 @@
             <w:proofErr w:type="spellEnd"/>
             <w:r>
               <w:rPr>
-                <w:rFonts w:ascii="Arial" w:hAnsi="Arial" w:cs="Arial"/>
+                <w:rFonts w:ascii="Arial" w:eastAsia="Calibri" w:hAnsi="Arial" w:cs="Arial"/>
                 <w:b w:val="0"/>
                 <w:bCs w:val="0"/>
               </w:rPr>
@@ -2988,6 +2924,7 @@
                 <w:tab w:val="left" w:pos="1416"/>
                 <w:tab w:val="left" w:pos="2024"/>
               </w:tabs>
+              <w:spacing w:after="0" w:line="240" w:lineRule="auto"/>
               <w:cnfStyle w:val="000000100000" w:firstRow="0" w:lastRow="0" w:firstColumn="0" w:lastColumn="0" w:oddVBand="0" w:evenVBand="0" w:oddHBand="1" w:evenHBand="0" w:firstRowFirstColumn="0" w:firstRowLastColumn="0" w:lastRowFirstColumn="0" w:lastRowLastColumn="0"/>
               <w:rPr>
                 <w:rFonts w:ascii="Arial" w:hAnsi="Arial" w:cs="Arial"/>
@@ -2995,7 +2932,7 @@
             </w:pPr>
             <w:r>
               <w:rPr>
-                <w:rFonts w:ascii="Arial" w:hAnsi="Arial" w:cs="Arial"/>
+                <w:rFonts w:ascii="Arial" w:eastAsia="Calibri" w:hAnsi="Arial" w:cs="Arial"/>
               </w:rPr>
               <w:t>Programador</w:t>
             </w:r>
@@ -3012,11 +2949,38 @@
                 <w:tab w:val="left" w:pos="1416"/>
                 <w:tab w:val="left" w:pos="2024"/>
               </w:tabs>
+              <w:spacing w:after="0" w:line="240" w:lineRule="auto"/>
               <w:cnfStyle w:val="000000100000" w:firstRow="0" w:lastRow="0" w:firstColumn="0" w:lastColumn="0" w:oddVBand="0" w:evenVBand="0" w:oddHBand="1" w:evenHBand="0" w:firstRowFirstColumn="0" w:firstRowLastColumn="0" w:lastRowFirstColumn="0" w:lastRowLastColumn="0"/>
               <w:rPr>
                 <w:rFonts w:ascii="Arial" w:hAnsi="Arial" w:cs="Arial"/>
               </w:rPr>
             </w:pPr>
+            <w:r>
+              <w:rPr>
+                <w:rFonts w:ascii="Arial" w:eastAsia="Calibri" w:hAnsi="Arial" w:cs="Arial"/>
+              </w:rPr>
+              <w:t>Entidad de Compras:</w:t>
+            </w:r>
+          </w:p>
+          <w:p>
+            <w:pPr>
+              <w:tabs>
+                <w:tab w:val="left" w:pos="708"/>
+                <w:tab w:val="left" w:pos="1416"/>
+                <w:tab w:val="left" w:pos="2024"/>
+              </w:tabs>
+              <w:spacing w:after="0" w:line="240" w:lineRule="auto"/>
+              <w:cnfStyle w:val="000000100000" w:firstRow="0" w:lastRow="0" w:firstColumn="0" w:lastColumn="0" w:oddVBand="0" w:evenVBand="0" w:oddHBand="1" w:evenHBand="0" w:firstRowFirstColumn="0" w:firstRowLastColumn="0" w:lastRowFirstColumn="0" w:lastRowLastColumn="0"/>
+              <w:rPr>
+                <w:rFonts w:ascii="Arial" w:hAnsi="Arial" w:cs="Arial"/>
+              </w:rPr>
+            </w:pPr>
+            <w:r>
+              <w:rPr>
+                <w:rFonts w:ascii="Arial" w:eastAsia="Calibri" w:hAnsi="Arial" w:cs="Arial"/>
+              </w:rPr>
+              <w:t>Modelo, Modelo DAO, Vista</w:t>
+            </w:r>
           </w:p>
         </w:tc>
       </w:tr>
@@ -3033,6 +2997,7 @@
                 <w:tab w:val="left" w:pos="1416"/>
                 <w:tab w:val="left" w:pos="2024"/>
               </w:tabs>
+              <w:spacing w:after="0" w:line="240" w:lineRule="auto"/>
               <w:rPr>
                 <w:rFonts w:ascii="Arial" w:hAnsi="Arial" w:cs="Arial"/>
                 <w:b w:val="0"/>
@@ -3042,7 +3007,7 @@
             </w:pPr>
             <w:r>
               <w:rPr>
-                <w:rFonts w:ascii="Arial" w:hAnsi="Arial" w:cs="Arial"/>
+                <w:rFonts w:ascii="Arial" w:eastAsia="Calibri" w:hAnsi="Arial" w:cs="Arial"/>
                 <w:b w:val="0"/>
                 <w:bCs w:val="0"/>
                 <w:lang w:val="en-US"/>
@@ -3062,6 +3027,7 @@
                 <w:tab w:val="left" w:pos="1416"/>
                 <w:tab w:val="left" w:pos="2024"/>
               </w:tabs>
+              <w:spacing w:after="0" w:line="240" w:lineRule="auto"/>
               <w:cnfStyle w:val="000000000000" w:firstRow="0" w:lastRow="0" w:firstColumn="0" w:lastColumn="0" w:oddVBand="0" w:evenVBand="0" w:oddHBand="0" w:evenHBand="0" w:firstRowFirstColumn="0" w:firstRowLastColumn="0" w:lastRowFirstColumn="0" w:lastRowLastColumn="0"/>
               <w:rPr>
                 <w:rFonts w:ascii="Arial" w:hAnsi="Arial" w:cs="Arial"/>
@@ -3069,7 +3035,7 @@
             </w:pPr>
             <w:r>
               <w:rPr>
-                <w:rFonts w:ascii="Arial" w:hAnsi="Arial" w:cs="Arial"/>
+                <w:rFonts w:ascii="Arial" w:eastAsia="Calibri" w:hAnsi="Arial" w:cs="Arial"/>
               </w:rPr>
               <w:t>Programador</w:t>
             </w:r>
@@ -3086,11 +3052,38 @@
                 <w:tab w:val="left" w:pos="1416"/>
                 <w:tab w:val="left" w:pos="2024"/>
               </w:tabs>
+              <w:spacing w:after="0" w:line="240" w:lineRule="auto"/>
               <w:cnfStyle w:val="000000000000" w:firstRow="0" w:lastRow="0" w:firstColumn="0" w:lastColumn="0" w:oddVBand="0" w:evenVBand="0" w:oddHBand="0" w:evenHBand="0" w:firstRowFirstColumn="0" w:firstRowLastColumn="0" w:lastRowFirstColumn="0" w:lastRowLastColumn="0"/>
               <w:rPr>
                 <w:rFonts w:ascii="Arial" w:hAnsi="Arial" w:cs="Arial"/>
               </w:rPr>
             </w:pPr>
+            <w:r>
+              <w:rPr>
+                <w:rFonts w:ascii="Arial" w:eastAsia="Calibri" w:hAnsi="Arial" w:cs="Arial"/>
+              </w:rPr>
+              <w:t>Entidad de Proveedores:</w:t>
+            </w:r>
+          </w:p>
+          <w:p>
+            <w:pPr>
+              <w:tabs>
+                <w:tab w:val="left" w:pos="708"/>
+                <w:tab w:val="left" w:pos="1416"/>
+                <w:tab w:val="left" w:pos="2024"/>
+              </w:tabs>
+              <w:spacing w:after="0" w:line="240" w:lineRule="auto"/>
+              <w:cnfStyle w:val="000000000000" w:firstRow="0" w:lastRow="0" w:firstColumn="0" w:lastColumn="0" w:oddVBand="0" w:evenVBand="0" w:oddHBand="0" w:evenHBand="0" w:firstRowFirstColumn="0" w:firstRowLastColumn="0" w:lastRowFirstColumn="0" w:lastRowLastColumn="0"/>
+              <w:rPr>
+                <w:rFonts w:ascii="Arial" w:hAnsi="Arial" w:cs="Arial"/>
+              </w:rPr>
+            </w:pPr>
+            <w:r>
+              <w:rPr>
+                <w:rFonts w:ascii="Arial" w:eastAsia="Calibri" w:hAnsi="Arial" w:cs="Arial"/>
+              </w:rPr>
+              <w:t>Modelo, Modelo DAO, Vista</w:t>
+            </w:r>
           </w:p>
         </w:tc>
       </w:tr>
@@ -3110,15 +3103,16 @@
                 <w:tab w:val="left" w:pos="1416"/>
                 <w:tab w:val="left" w:pos="2024"/>
               </w:tabs>
-              <w:rPr>
-                <w:rFonts w:ascii="Arial" w:hAnsi="Arial" w:cs="Arial"/>
-                <w:b w:val="0"/>
-                <w:bCs w:val="0"/>
-              </w:rPr>
-            </w:pPr>
-            <w:r>
-              <w:rPr>
-                <w:rFonts w:ascii="Arial" w:hAnsi="Arial" w:cs="Arial"/>
+              <w:spacing w:after="0" w:line="240" w:lineRule="auto"/>
+              <w:rPr>
+                <w:rFonts w:ascii="Arial" w:hAnsi="Arial" w:cs="Arial"/>
+                <w:b w:val="0"/>
+                <w:bCs w:val="0"/>
+              </w:rPr>
+            </w:pPr>
+            <w:r>
+              <w:rPr>
+                <w:rFonts w:ascii="Arial" w:eastAsia="Calibri" w:hAnsi="Arial" w:cs="Arial"/>
                 <w:b w:val="0"/>
                 <w:bCs w:val="0"/>
               </w:rPr>
@@ -3137,6 +3131,7 @@
                 <w:tab w:val="left" w:pos="1416"/>
                 <w:tab w:val="left" w:pos="2024"/>
               </w:tabs>
+              <w:spacing w:after="0" w:line="240" w:lineRule="auto"/>
               <w:cnfStyle w:val="000000100000" w:firstRow="0" w:lastRow="0" w:firstColumn="0" w:lastColumn="0" w:oddVBand="0" w:evenVBand="0" w:oddHBand="1" w:evenHBand="0" w:firstRowFirstColumn="0" w:firstRowLastColumn="0" w:lastRowFirstColumn="0" w:lastRowLastColumn="0"/>
               <w:rPr>
                 <w:rFonts w:ascii="Arial" w:hAnsi="Arial" w:cs="Arial"/>
@@ -3144,7 +3139,7 @@
             </w:pPr>
             <w:r>
               <w:rPr>
-                <w:rFonts w:ascii="Arial" w:hAnsi="Arial" w:cs="Arial"/>
+                <w:rFonts w:ascii="Arial" w:eastAsia="Calibri" w:hAnsi="Arial" w:cs="Arial"/>
               </w:rPr>
               <w:t>Programador</w:t>
             </w:r>
@@ -3161,6 +3156,7 @@
                 <w:tab w:val="left" w:pos="1416"/>
                 <w:tab w:val="left" w:pos="2024"/>
               </w:tabs>
+              <w:spacing w:after="0" w:line="240" w:lineRule="auto"/>
               <w:cnfStyle w:val="000000100000" w:firstRow="0" w:lastRow="0" w:firstColumn="0" w:lastColumn="0" w:oddVBand="0" w:evenVBand="0" w:oddHBand="1" w:evenHBand="0" w:firstRowFirstColumn="0" w:firstRowLastColumn="0" w:lastRowFirstColumn="0" w:lastRowLastColumn="0"/>
               <w:rPr>
                 <w:rFonts w:ascii="Arial" w:hAnsi="Arial" w:cs="Arial"/>
@@ -3168,24 +3164,19 @@
             </w:pPr>
             <w:r>
               <w:rPr>
-                <w:rFonts w:ascii="Arial" w:hAnsi="Arial" w:cs="Arial"/>
-              </w:rPr>
-              <w:t xml:space="preserve"> </w:t>
-            </w:r>
-            <w:r>
-              <w:rPr>
-                <w:rFonts w:ascii="Arial" w:hAnsi="Arial" w:cs="Arial"/>
-              </w:rPr>
-              <w:t>Entidad Producto:</w:t>
-            </w:r>
-          </w:p>
-          <w:p>
-            <w:pPr>
-              <w:tabs>
-                <w:tab w:val="left" w:pos="708"/>
-                <w:tab w:val="left" w:pos="1416"/>
-                <w:tab w:val="left" w:pos="2024"/>
-              </w:tabs>
+                <w:rFonts w:ascii="Arial" w:eastAsia="Calibri" w:hAnsi="Arial" w:cs="Arial"/>
+              </w:rPr>
+              <w:t xml:space="preserve"> Entidad Producto:</w:t>
+            </w:r>
+          </w:p>
+          <w:p>
+            <w:pPr>
+              <w:tabs>
+                <w:tab w:val="left" w:pos="708"/>
+                <w:tab w:val="left" w:pos="1416"/>
+                <w:tab w:val="left" w:pos="2024"/>
+              </w:tabs>
+              <w:spacing w:after="0" w:line="240" w:lineRule="auto"/>
               <w:cnfStyle w:val="000000100000" w:firstRow="0" w:lastRow="0" w:firstColumn="0" w:lastColumn="0" w:oddVBand="0" w:evenVBand="0" w:oddHBand="1" w:evenHBand="0" w:firstRowFirstColumn="0" w:firstRowLastColumn="0" w:lastRowFirstColumn="0" w:lastRowLastColumn="0"/>
               <w:rPr>
                 <w:rFonts w:ascii="Arial" w:hAnsi="Arial" w:cs="Arial"/>
@@ -3193,12 +3184,10 @@
             </w:pPr>
             <w:r>
               <w:rPr>
-                <w:rFonts w:ascii="Arial" w:hAnsi="Arial" w:cs="Arial"/>
+                <w:rFonts w:ascii="Arial" w:eastAsia="Calibri" w:hAnsi="Arial" w:cs="Arial"/>
               </w:rPr>
               <w:t>Modelo, Modelo DAO, Vista</w:t>
             </w:r>
-            <w:bookmarkStart w:id="0" w:name="_GoBack"/>
-            <w:bookmarkEnd w:id="0"/>
           </w:p>
         </w:tc>
       </w:tr>
@@ -3215,25 +3204,22 @@
                 <w:tab w:val="left" w:pos="1416"/>
                 <w:tab w:val="left" w:pos="2024"/>
               </w:tabs>
-              <w:rPr>
-                <w:rFonts w:ascii="Arial" w:hAnsi="Arial" w:cs="Arial"/>
-                <w:b w:val="0"/>
-                <w:bCs w:val="0"/>
-              </w:rPr>
-            </w:pPr>
-            <w:r>
-              <w:rPr>
-                <w:rFonts w:ascii="Arial" w:hAnsi="Arial" w:cs="Arial"/>
-                <w:b w:val="0"/>
-                <w:bCs w:val="0"/>
+              <w:spacing w:after="0" w:line="240" w:lineRule="auto"/>
+              <w:rPr>
+                <w:rFonts w:ascii="Arial" w:hAnsi="Arial" w:cs="Arial"/>
+                <w:b w:val="0"/>
+                <w:bCs w:val="0"/>
+              </w:rPr>
+            </w:pPr>
+            <w:r>
+              <w:rPr>
+                <w:rFonts w:ascii="Arial" w:eastAsia="Calibri" w:hAnsi="Arial" w:cs="Arial"/>
               </w:rPr>
               <w:t xml:space="preserve">César </w:t>
             </w:r>
             <w:r>
               <w:rPr>
-                <w:rFonts w:ascii="Arial" w:hAnsi="Arial" w:cs="Arial"/>
-                <w:b w:val="0"/>
-                <w:bCs w:val="0"/>
+                <w:rFonts w:ascii="Arial" w:eastAsia="Calibri" w:hAnsi="Arial" w:cs="Arial"/>
                 <w:kern w:val="0"/>
                 <w14:ligatures w14:val="none"/>
               </w:rPr>
@@ -3252,6 +3238,7 @@
                 <w:tab w:val="left" w:pos="1416"/>
                 <w:tab w:val="left" w:pos="2024"/>
               </w:tabs>
+              <w:spacing w:after="0" w:line="240" w:lineRule="auto"/>
               <w:cnfStyle w:val="000000000000" w:firstRow="0" w:lastRow="0" w:firstColumn="0" w:lastColumn="0" w:oddVBand="0" w:evenVBand="0" w:oddHBand="0" w:evenHBand="0" w:firstRowFirstColumn="0" w:firstRowLastColumn="0" w:lastRowFirstColumn="0" w:lastRowLastColumn="0"/>
               <w:rPr>
                 <w:rFonts w:ascii="Arial" w:hAnsi="Arial" w:cs="Arial"/>
@@ -3259,7 +3246,7 @@
             </w:pPr>
             <w:r>
               <w:rPr>
-                <w:rFonts w:ascii="Arial" w:hAnsi="Arial" w:cs="Arial"/>
+                <w:rFonts w:ascii="Arial" w:eastAsia="Calibri" w:hAnsi="Arial" w:cs="Arial"/>
               </w:rPr>
               <w:t>Programador</w:t>
             </w:r>
@@ -3276,11 +3263,38 @@
                 <w:tab w:val="left" w:pos="1416"/>
                 <w:tab w:val="left" w:pos="2024"/>
               </w:tabs>
+              <w:spacing w:after="0" w:line="240" w:lineRule="auto"/>
               <w:cnfStyle w:val="000000000000" w:firstRow="0" w:lastRow="0" w:firstColumn="0" w:lastColumn="0" w:oddVBand="0" w:evenVBand="0" w:oddHBand="0" w:evenHBand="0" w:firstRowFirstColumn="0" w:firstRowLastColumn="0" w:lastRowFirstColumn="0" w:lastRowLastColumn="0"/>
               <w:rPr>
                 <w:rFonts w:ascii="Arial" w:hAnsi="Arial" w:cs="Arial"/>
               </w:rPr>
             </w:pPr>
+            <w:r>
+              <w:rPr>
+                <w:rFonts w:ascii="Arial" w:eastAsia="Calibri" w:hAnsi="Arial" w:cs="Arial"/>
+              </w:rPr>
+              <w:t>Entidad Establecimiento:</w:t>
+            </w:r>
+          </w:p>
+          <w:p>
+            <w:pPr>
+              <w:tabs>
+                <w:tab w:val="left" w:pos="708"/>
+                <w:tab w:val="left" w:pos="1416"/>
+                <w:tab w:val="left" w:pos="2024"/>
+              </w:tabs>
+              <w:spacing w:after="0" w:line="240" w:lineRule="auto"/>
+              <w:cnfStyle w:val="000000000000" w:firstRow="0" w:lastRow="0" w:firstColumn="0" w:lastColumn="0" w:oddVBand="0" w:evenVBand="0" w:oddHBand="0" w:evenHBand="0" w:firstRowFirstColumn="0" w:firstRowLastColumn="0" w:lastRowFirstColumn="0" w:lastRowLastColumn="0"/>
+              <w:rPr>
+                <w:rFonts w:ascii="Arial" w:hAnsi="Arial" w:cs="Arial"/>
+              </w:rPr>
+            </w:pPr>
+            <w:r>
+              <w:rPr>
+                <w:rFonts w:ascii="Arial" w:eastAsia="Calibri" w:hAnsi="Arial" w:cs="Arial"/>
+              </w:rPr>
+              <w:t>Modelo, Modelo DAO, Vista</w:t>
+            </w:r>
           </w:p>
         </w:tc>
       </w:tr>
@@ -3300,15 +3314,16 @@
                 <w:tab w:val="left" w:pos="1416"/>
                 <w:tab w:val="left" w:pos="2024"/>
               </w:tabs>
-              <w:rPr>
-                <w:rFonts w:ascii="Arial" w:hAnsi="Arial" w:cs="Arial"/>
-                <w:b w:val="0"/>
-                <w:bCs w:val="0"/>
-              </w:rPr>
-            </w:pPr>
-            <w:r>
-              <w:rPr>
-                <w:rFonts w:ascii="Arial" w:hAnsi="Arial" w:cs="Arial"/>
+              <w:spacing w:after="0" w:line="240" w:lineRule="auto"/>
+              <w:rPr>
+                <w:rFonts w:ascii="Arial" w:hAnsi="Arial" w:cs="Arial"/>
+                <w:b w:val="0"/>
+                <w:bCs w:val="0"/>
+              </w:rPr>
+            </w:pPr>
+            <w:r>
+              <w:rPr>
+                <w:rFonts w:ascii="Arial" w:eastAsia="Calibri" w:hAnsi="Arial" w:cs="Arial"/>
                 <w:b w:val="0"/>
                 <w:bCs w:val="0"/>
               </w:rPr>
@@ -3327,6 +3342,7 @@
                 <w:tab w:val="left" w:pos="1416"/>
                 <w:tab w:val="left" w:pos="2024"/>
               </w:tabs>
+              <w:spacing w:after="0" w:line="240" w:lineRule="auto"/>
               <w:cnfStyle w:val="000000100000" w:firstRow="0" w:lastRow="0" w:firstColumn="0" w:lastColumn="0" w:oddVBand="0" w:evenVBand="0" w:oddHBand="1" w:evenHBand="0" w:firstRowFirstColumn="0" w:firstRowLastColumn="0" w:lastRowFirstColumn="0" w:lastRowLastColumn="0"/>
               <w:rPr>
                 <w:rFonts w:ascii="Arial" w:hAnsi="Arial" w:cs="Arial"/>
@@ -3334,7 +3350,7 @@
             </w:pPr>
             <w:r>
               <w:rPr>
-                <w:rFonts w:ascii="Arial" w:hAnsi="Arial" w:cs="Arial"/>
+                <w:rFonts w:ascii="Arial" w:eastAsia="Calibri" w:hAnsi="Arial" w:cs="Arial"/>
               </w:rPr>
               <w:t>Programador</w:t>
             </w:r>
@@ -3351,11 +3367,52 @@
                 <w:tab w:val="left" w:pos="1416"/>
                 <w:tab w:val="left" w:pos="2024"/>
               </w:tabs>
+              <w:spacing w:after="0" w:line="240" w:lineRule="auto"/>
               <w:cnfStyle w:val="000000100000" w:firstRow="0" w:lastRow="0" w:firstColumn="0" w:lastColumn="0" w:oddVBand="0" w:evenVBand="0" w:oddHBand="1" w:evenHBand="0" w:firstRowFirstColumn="0" w:firstRowLastColumn="0" w:lastRowFirstColumn="0" w:lastRowLastColumn="0"/>
               <w:rPr>
                 <w:rFonts w:ascii="Arial" w:hAnsi="Arial" w:cs="Arial"/>
               </w:rPr>
             </w:pPr>
+            <w:r>
+              <w:rPr>
+                <w:rFonts w:ascii="Arial" w:eastAsia="Calibri" w:hAnsi="Arial" w:cs="Arial"/>
+              </w:rPr>
+              <w:t xml:space="preserve">Entidad </w:t>
+            </w:r>
+            <w:proofErr w:type="spellStart"/>
+            <w:r>
+              <w:rPr>
+                <w:rFonts w:ascii="Arial" w:eastAsia="Calibri" w:hAnsi="Arial" w:cs="Arial"/>
+              </w:rPr>
+              <w:t>PedidoProveedor</w:t>
+            </w:r>
+            <w:proofErr w:type="spellEnd"/>
+            <w:r>
+              <w:rPr>
+                <w:rFonts w:ascii="Arial" w:eastAsia="Calibri" w:hAnsi="Arial" w:cs="Arial"/>
+              </w:rPr>
+              <w:t>:</w:t>
+            </w:r>
+          </w:p>
+          <w:p>
+            <w:pPr>
+              <w:tabs>
+                <w:tab w:val="left" w:pos="708"/>
+                <w:tab w:val="left" w:pos="1416"/>
+                <w:tab w:val="left" w:pos="2024"/>
+              </w:tabs>
+              <w:spacing w:after="0" w:line="240" w:lineRule="auto"/>
+              <w:cnfStyle w:val="000000100000" w:firstRow="0" w:lastRow="0" w:firstColumn="0" w:lastColumn="0" w:oddVBand="0" w:evenVBand="0" w:oddHBand="1" w:evenHBand="0" w:firstRowFirstColumn="0" w:firstRowLastColumn="0" w:lastRowFirstColumn="0" w:lastRowLastColumn="0"/>
+              <w:rPr>
+                <w:rFonts w:ascii="Arial" w:hAnsi="Arial" w:cs="Arial"/>
+              </w:rPr>
+            </w:pPr>
+            <w:r>
+              <w:rPr>
+                <w:rFonts w:ascii="Arial" w:eastAsia="Calibri" w:hAnsi="Arial" w:cs="Arial"/>
+              </w:rPr>
+              <w:t>Modelo, Modelo DAO, Vista</w:t>
+            </w:r>
           </w:p>
         </w:tc>
       </w:tr>
@@ -3372,15 +3429,16 @@
                 <w:tab w:val="left" w:pos="1416"/>
                 <w:tab w:val="left" w:pos="2024"/>
               </w:tabs>
-              <w:rPr>
-                <w:rFonts w:ascii="Arial" w:hAnsi="Arial" w:cs="Arial"/>
-                <w:b w:val="0"/>
-                <w:bCs w:val="0"/>
-              </w:rPr>
-            </w:pPr>
-            <w:r>
-              <w:rPr>
-                <w:rFonts w:ascii="Arial" w:hAnsi="Arial" w:cs="Arial"/>
+              <w:spacing w:after="0" w:line="240" w:lineRule="auto"/>
+              <w:rPr>
+                <w:rFonts w:ascii="Arial" w:hAnsi="Arial" w:cs="Arial"/>
+                <w:b w:val="0"/>
+                <w:bCs w:val="0"/>
+              </w:rPr>
+            </w:pPr>
+            <w:r>
+              <w:rPr>
+                <w:rFonts w:ascii="Arial" w:eastAsia="Calibri" w:hAnsi="Arial" w:cs="Arial"/>
                 <w:b w:val="0"/>
                 <w:bCs w:val="0"/>
               </w:rPr>
@@ -3399,6 +3457,7 @@
                 <w:tab w:val="left" w:pos="1416"/>
                 <w:tab w:val="left" w:pos="2024"/>
               </w:tabs>
+              <w:spacing w:after="0" w:line="240" w:lineRule="auto"/>
               <w:cnfStyle w:val="000000000000" w:firstRow="0" w:lastRow="0" w:firstColumn="0" w:lastColumn="0" w:oddVBand="0" w:evenVBand="0" w:oddHBand="0" w:evenHBand="0" w:firstRowFirstColumn="0" w:firstRowLastColumn="0" w:lastRowFirstColumn="0" w:lastRowLastColumn="0"/>
               <w:rPr>
                 <w:rFonts w:ascii="Arial" w:hAnsi="Arial" w:cs="Arial"/>
@@ -3406,7 +3465,7 @@
             </w:pPr>
             <w:r>
               <w:rPr>
-                <w:rFonts w:ascii="Arial" w:hAnsi="Arial" w:cs="Arial"/>
+                <w:rFonts w:ascii="Arial" w:eastAsia="Calibri" w:hAnsi="Arial" w:cs="Arial"/>
               </w:rPr>
               <w:t>Programador</w:t>
             </w:r>
@@ -3423,11 +3482,53 @@
                 <w:tab w:val="left" w:pos="1416"/>
                 <w:tab w:val="left" w:pos="2024"/>
               </w:tabs>
+              <w:spacing w:after="0" w:line="240" w:lineRule="auto"/>
               <w:cnfStyle w:val="000000000000" w:firstRow="0" w:lastRow="0" w:firstColumn="0" w:lastColumn="0" w:oddVBand="0" w:evenVBand="0" w:oddHBand="0" w:evenHBand="0" w:firstRowFirstColumn="0" w:firstRowLastColumn="0" w:lastRowFirstColumn="0" w:lastRowLastColumn="0"/>
               <w:rPr>
                 <w:rFonts w:ascii="Arial" w:hAnsi="Arial" w:cs="Arial"/>
               </w:rPr>
             </w:pPr>
+            <w:r>
+              <w:rPr>
+                <w:rFonts w:ascii="Arial" w:eastAsia="Calibri" w:hAnsi="Arial" w:cs="Arial"/>
+              </w:rPr>
+              <w:t xml:space="preserve">Entidad </w:t>
+            </w:r>
+            <w:proofErr w:type="spellStart"/>
+            <w:r>
+              <w:rPr>
+                <w:rFonts w:ascii="Arial" w:eastAsia="Calibri" w:hAnsi="Arial" w:cs="Arial"/>
+                <w:u w:val="single"/>
+              </w:rPr>
+              <w:t>DetalleCompra</w:t>
+            </w:r>
+            <w:proofErr w:type="spellEnd"/>
+            <w:r>
+              <w:rPr>
+                <w:rFonts w:ascii="Arial" w:eastAsia="Calibri" w:hAnsi="Arial" w:cs="Arial"/>
+              </w:rPr>
+              <w:t>:</w:t>
+            </w:r>
+          </w:p>
+          <w:p>
+            <w:pPr>
+              <w:tabs>
+                <w:tab w:val="left" w:pos="708"/>
+                <w:tab w:val="left" w:pos="1416"/>
+                <w:tab w:val="left" w:pos="2024"/>
+              </w:tabs>
+              <w:spacing w:after="0" w:line="240" w:lineRule="auto"/>
+              <w:cnfStyle w:val="000000000000" w:firstRow="0" w:lastRow="0" w:firstColumn="0" w:lastColumn="0" w:oddVBand="0" w:evenVBand="0" w:oddHBand="0" w:evenHBand="0" w:firstRowFirstColumn="0" w:firstRowLastColumn="0" w:lastRowFirstColumn="0" w:lastRowLastColumn="0"/>
+              <w:rPr>
+                <w:rFonts w:ascii="Arial" w:hAnsi="Arial" w:cs="Arial"/>
+              </w:rPr>
+            </w:pPr>
+            <w:r>
+              <w:rPr>
+                <w:rFonts w:ascii="Arial" w:eastAsia="Calibri" w:hAnsi="Arial" w:cs="Arial"/>
+              </w:rPr>
+              <w:t>Modelo, Modelo DAO, Vista</w:t>
+            </w:r>
           </w:p>
         </w:tc>
       </w:tr>
@@ -3447,15 +3548,16 @@
                 <w:tab w:val="left" w:pos="1416"/>
                 <w:tab w:val="left" w:pos="2024"/>
               </w:tabs>
-              <w:rPr>
-                <w:rFonts w:ascii="Arial" w:hAnsi="Arial" w:cs="Arial"/>
-                <w:b w:val="0"/>
-                <w:bCs w:val="0"/>
-              </w:rPr>
-            </w:pPr>
-            <w:r>
-              <w:rPr>
-                <w:rFonts w:ascii="Arial" w:hAnsi="Arial" w:cs="Arial"/>
+              <w:spacing w:after="0" w:line="240" w:lineRule="auto"/>
+              <w:rPr>
+                <w:rFonts w:ascii="Arial" w:hAnsi="Arial" w:cs="Arial"/>
+                <w:b w:val="0"/>
+                <w:bCs w:val="0"/>
+              </w:rPr>
+            </w:pPr>
+            <w:r>
+              <w:rPr>
+                <w:rFonts w:ascii="Arial" w:eastAsia="Calibri" w:hAnsi="Arial" w:cs="Arial"/>
                 <w:b w:val="0"/>
                 <w:bCs w:val="0"/>
               </w:rPr>
@@ -3464,7 +3566,7 @@
             <w:proofErr w:type="spellStart"/>
             <w:r>
               <w:rPr>
-                <w:rFonts w:ascii="Arial" w:hAnsi="Arial" w:cs="Arial"/>
+                <w:rFonts w:ascii="Arial" w:eastAsia="Calibri" w:hAnsi="Arial" w:cs="Arial"/>
                 <w:b w:val="0"/>
                 <w:bCs w:val="0"/>
               </w:rPr>
@@ -3484,6 +3586,7 @@
                 <w:tab w:val="left" w:pos="1416"/>
                 <w:tab w:val="left" w:pos="2024"/>
               </w:tabs>
+              <w:spacing w:after="0" w:line="240" w:lineRule="auto"/>
               <w:cnfStyle w:val="000000100000" w:firstRow="0" w:lastRow="0" w:firstColumn="0" w:lastColumn="0" w:oddVBand="0" w:evenVBand="0" w:oddHBand="1" w:evenHBand="0" w:firstRowFirstColumn="0" w:firstRowLastColumn="0" w:lastRowFirstColumn="0" w:lastRowLastColumn="0"/>
               <w:rPr>
                 <w:rFonts w:ascii="Arial" w:hAnsi="Arial" w:cs="Arial"/>
@@ -3491,7 +3594,7 @@
             </w:pPr>
             <w:r>
               <w:rPr>
-                <w:rFonts w:ascii="Arial" w:hAnsi="Arial" w:cs="Arial"/>
+                <w:rFonts w:ascii="Arial" w:eastAsia="Calibri" w:hAnsi="Arial" w:cs="Arial"/>
               </w:rPr>
               <w:t>Programador</w:t>
             </w:r>
@@ -3508,11 +3611,60 @@
                 <w:tab w:val="left" w:pos="1416"/>
                 <w:tab w:val="left" w:pos="2024"/>
               </w:tabs>
+              <w:spacing w:after="0" w:line="240" w:lineRule="auto"/>
               <w:cnfStyle w:val="000000100000" w:firstRow="0" w:lastRow="0" w:firstColumn="0" w:lastColumn="0" w:oddVBand="0" w:evenVBand="0" w:oddHBand="1" w:evenHBand="0" w:firstRowFirstColumn="0" w:firstRowLastColumn="0" w:lastRowFirstColumn="0" w:lastRowLastColumn="0"/>
               <w:rPr>
                 <w:rFonts w:ascii="Arial" w:hAnsi="Arial" w:cs="Arial"/>
               </w:rPr>
             </w:pPr>
+            <w:r>
+              <w:rPr>
+                <w:rFonts w:ascii="Arial" w:eastAsia="Calibri" w:hAnsi="Arial" w:cs="Arial"/>
+              </w:rPr>
+              <w:t xml:space="preserve">Entidad Detalle </w:t>
+            </w:r>
+            <w:proofErr w:type="spellStart"/>
+            <w:proofErr w:type="gramStart"/>
+            <w:r>
+              <w:rPr>
+                <w:rFonts w:ascii="Arial" w:eastAsia="Calibri" w:hAnsi="Arial" w:cs="Arial"/>
+              </w:rPr>
+              <w:t>Venta,Modelo</w:t>
+            </w:r>
+            <w:proofErr w:type="gramEnd"/>
+            <w:r>
+              <w:rPr>
+                <w:rFonts w:ascii="Arial" w:eastAsia="Calibri" w:hAnsi="Arial" w:cs="Arial"/>
+              </w:rPr>
+              <w:t>,Modelo</w:t>
+            </w:r>
+            <w:proofErr w:type="spellEnd"/>
+            <w:r>
+              <w:rPr>
+                <w:rFonts w:ascii="Arial" w:eastAsia="Calibri" w:hAnsi="Arial" w:cs="Arial"/>
+              </w:rPr>
+              <w:t xml:space="preserve"> </w:t>
+            </w:r>
+            <w:proofErr w:type="spellStart"/>
+            <w:r>
+              <w:rPr>
+                <w:rFonts w:ascii="Arial" w:eastAsia="Calibri" w:hAnsi="Arial" w:cs="Arial"/>
+              </w:rPr>
+              <w:t>DA</w:t>
+            </w:r>
+            <w:r>
+              <w:rPr>
+                <w:rFonts w:ascii="Arial" w:eastAsia="Calibri" w:hAnsi="Arial" w:cs="Arial"/>
+              </w:rPr>
+              <w:t>O</w:t>
+            </w:r>
+            <w:r>
+              <w:rPr>
+                <w:rFonts w:ascii="Arial" w:eastAsia="Calibri" w:hAnsi="Arial" w:cs="Arial"/>
+              </w:rPr>
+              <w:t>,vista</w:t>
+            </w:r>
+            <w:proofErr w:type="spellEnd"/>
           </w:p>
         </w:tc>
       </w:tr>
@@ -3529,6 +3681,7 @@
                 <w:tab w:val="left" w:pos="1416"/>
                 <w:tab w:val="left" w:pos="2024"/>
               </w:tabs>
+              <w:spacing w:after="0" w:line="240" w:lineRule="auto"/>
               <w:rPr>
                 <w:rFonts w:ascii="Arial" w:hAnsi="Arial" w:cs="Arial"/>
                 <w:b w:val="0"/>
@@ -3538,7 +3691,7 @@
             <w:proofErr w:type="spellStart"/>
             <w:r>
               <w:rPr>
-                <w:rFonts w:ascii="Arial" w:hAnsi="Arial" w:cs="Arial"/>
+                <w:rFonts w:ascii="Arial" w:eastAsia="Calibri" w:hAnsi="Arial" w:cs="Arial"/>
                 <w:b w:val="0"/>
                 <w:bCs w:val="0"/>
               </w:rPr>
@@ -3547,41 +3700,26 @@
             <w:proofErr w:type="spellEnd"/>
             <w:r>
               <w:rPr>
-                <w:rFonts w:ascii="Arial" w:hAnsi="Arial" w:cs="Arial"/>
-                <w:b w:val="0"/>
-                <w:bCs w:val="0"/>
-              </w:rPr>
-              <w:t xml:space="preserve"> Garc</w:t>
-            </w:r>
-            <w:r>
-              <w:rPr>
-                <w:rFonts w:ascii="Arial" w:hAnsi="Arial" w:cs="Arial"/>
-                <w:b w:val="0"/>
-                <w:bCs w:val="0"/>
-              </w:rPr>
-              <w:t>í</w:t>
-            </w:r>
-            <w:r>
-              <w:rPr>
-                <w:rFonts w:ascii="Arial" w:hAnsi="Arial" w:cs="Arial"/>
-                <w:b w:val="0"/>
-                <w:bCs w:val="0"/>
-              </w:rPr>
-              <w:t xml:space="preserve">a </w:t>
-            </w:r>
-          </w:p>
-        </w:tc>
-        <w:tc>
-          <w:tcPr>
-            <w:tcW w:w="2943" w:type="dxa"/>
-          </w:tcPr>
-          <w:p>
-            <w:pPr>
-              <w:tabs>
-                <w:tab w:val="left" w:pos="708"/>
-                <w:tab w:val="left" w:pos="1416"/>
-                <w:tab w:val="left" w:pos="2024"/>
-              </w:tabs>
+                <w:rFonts w:ascii="Arial" w:eastAsia="Calibri" w:hAnsi="Arial" w:cs="Arial"/>
+                <w:b w:val="0"/>
+                <w:bCs w:val="0"/>
+              </w:rPr>
+              <w:t xml:space="preserve"> García </w:t>
+            </w:r>
+          </w:p>
+        </w:tc>
+        <w:tc>
+          <w:tcPr>
+            <w:tcW w:w="2943" w:type="dxa"/>
+          </w:tcPr>
+          <w:p>
+            <w:pPr>
+              <w:tabs>
+                <w:tab w:val="left" w:pos="708"/>
+                <w:tab w:val="left" w:pos="1416"/>
+                <w:tab w:val="left" w:pos="2024"/>
+              </w:tabs>
+              <w:spacing w:after="0" w:line="240" w:lineRule="auto"/>
               <w:cnfStyle w:val="000000000000" w:firstRow="0" w:lastRow="0" w:firstColumn="0" w:lastColumn="0" w:oddVBand="0" w:evenVBand="0" w:oddHBand="0" w:evenHBand="0" w:firstRowFirstColumn="0" w:firstRowLastColumn="0" w:lastRowFirstColumn="0" w:lastRowLastColumn="0"/>
               <w:rPr>
                 <w:rFonts w:ascii="Arial" w:hAnsi="Arial" w:cs="Arial"/>
@@ -3589,7 +3727,7 @@
             </w:pPr>
             <w:r>
               <w:rPr>
-                <w:rFonts w:ascii="Arial" w:hAnsi="Arial" w:cs="Arial"/>
+                <w:rFonts w:ascii="Arial" w:eastAsia="Calibri" w:hAnsi="Arial" w:cs="Arial"/>
               </w:rPr>
               <w:t>Programador</w:t>
             </w:r>
@@ -3606,11 +3744,52 @@
                 <w:tab w:val="left" w:pos="1416"/>
                 <w:tab w:val="left" w:pos="2024"/>
               </w:tabs>
+              <w:spacing w:after="0" w:line="240" w:lineRule="auto"/>
               <w:cnfStyle w:val="000000000000" w:firstRow="0" w:lastRow="0" w:firstColumn="0" w:lastColumn="0" w:oddVBand="0" w:evenVBand="0" w:oddHBand="0" w:evenHBand="0" w:firstRowFirstColumn="0" w:firstRowLastColumn="0" w:lastRowFirstColumn="0" w:lastRowLastColumn="0"/>
               <w:rPr>
                 <w:rFonts w:ascii="Arial" w:hAnsi="Arial" w:cs="Arial"/>
               </w:rPr>
             </w:pPr>
+            <w:r>
+              <w:rPr>
+                <w:rFonts w:ascii="Arial" w:eastAsia="Calibri" w:hAnsi="Arial" w:cs="Arial"/>
+              </w:rPr>
+              <w:t xml:space="preserve">Entidad </w:t>
+            </w:r>
+            <w:proofErr w:type="spellStart"/>
+            <w:r>
+              <w:rPr>
+                <w:rFonts w:ascii="Arial" w:eastAsia="Calibri" w:hAnsi="Arial" w:cs="Arial"/>
+              </w:rPr>
+              <w:t>CategoriaProducto</w:t>
+            </w:r>
+            <w:proofErr w:type="spellEnd"/>
+            <w:r>
+              <w:rPr>
+                <w:rFonts w:ascii="Arial" w:eastAsia="Calibri" w:hAnsi="Arial" w:cs="Arial"/>
+              </w:rPr>
+              <w:t>:</w:t>
+            </w:r>
+          </w:p>
+          <w:p>
+            <w:pPr>
+              <w:tabs>
+                <w:tab w:val="left" w:pos="708"/>
+                <w:tab w:val="left" w:pos="1416"/>
+                <w:tab w:val="left" w:pos="2024"/>
+              </w:tabs>
+              <w:spacing w:after="0" w:line="240" w:lineRule="auto"/>
+              <w:cnfStyle w:val="000000000000" w:firstRow="0" w:lastRow="0" w:firstColumn="0" w:lastColumn="0" w:oddVBand="0" w:evenVBand="0" w:oddHBand="0" w:evenHBand="0" w:firstRowFirstColumn="0" w:firstRowLastColumn="0" w:lastRowFirstColumn="0" w:lastRowLastColumn="0"/>
+              <w:rPr>
+                <w:rFonts w:ascii="Arial" w:hAnsi="Arial" w:cs="Arial"/>
+              </w:rPr>
+            </w:pPr>
+            <w:r>
+              <w:rPr>
+                <w:rFonts w:ascii="Arial" w:eastAsia="Calibri" w:hAnsi="Arial" w:cs="Arial"/>
+              </w:rPr>
+              <w:t>Modelo, Modelo DAO, Vista</w:t>
+            </w:r>
           </w:p>
         </w:tc>
       </w:tr>
@@ -3630,15 +3809,16 @@
                 <w:tab w:val="left" w:pos="1416"/>
                 <w:tab w:val="left" w:pos="2024"/>
               </w:tabs>
-              <w:rPr>
-                <w:rFonts w:ascii="Arial" w:hAnsi="Arial" w:cs="Arial"/>
-                <w:b w:val="0"/>
-                <w:bCs w:val="0"/>
-              </w:rPr>
-            </w:pPr>
-            <w:r>
-              <w:rPr>
-                <w:rFonts w:ascii="Arial" w:hAnsi="Arial" w:cs="Arial"/>
+              <w:spacing w:after="0" w:line="240" w:lineRule="auto"/>
+              <w:rPr>
+                <w:rFonts w:ascii="Arial" w:hAnsi="Arial" w:cs="Arial"/>
+                <w:b w:val="0"/>
+                <w:bCs w:val="0"/>
+              </w:rPr>
+            </w:pPr>
+            <w:r>
+              <w:rPr>
+                <w:rFonts w:ascii="Arial" w:eastAsia="Calibri" w:hAnsi="Arial" w:cs="Arial"/>
                 <w:b w:val="0"/>
                 <w:bCs w:val="0"/>
               </w:rPr>
@@ -3657,6 +3837,7 @@
                 <w:tab w:val="left" w:pos="1416"/>
                 <w:tab w:val="left" w:pos="2024"/>
               </w:tabs>
+              <w:spacing w:after="0" w:line="240" w:lineRule="auto"/>
               <w:cnfStyle w:val="000000100000" w:firstRow="0" w:lastRow="0" w:firstColumn="0" w:lastColumn="0" w:oddVBand="0" w:evenVBand="0" w:oddHBand="1" w:evenHBand="0" w:firstRowFirstColumn="0" w:firstRowLastColumn="0" w:lastRowFirstColumn="0" w:lastRowLastColumn="0"/>
               <w:rPr>
                 <w:rFonts w:ascii="Arial" w:hAnsi="Arial" w:cs="Arial"/>
@@ -3664,7 +3845,7 @@
             </w:pPr>
             <w:r>
               <w:rPr>
-                <w:rFonts w:ascii="Arial" w:hAnsi="Arial" w:cs="Arial"/>
+                <w:rFonts w:ascii="Arial" w:eastAsia="Calibri" w:hAnsi="Arial" w:cs="Arial"/>
               </w:rPr>
               <w:t>Programador</w:t>
             </w:r>
@@ -3681,11 +3862,68 @@
                 <w:tab w:val="left" w:pos="1416"/>
                 <w:tab w:val="left" w:pos="2024"/>
               </w:tabs>
+              <w:spacing w:after="0" w:line="240" w:lineRule="auto"/>
               <w:cnfStyle w:val="000000100000" w:firstRow="0" w:lastRow="0" w:firstColumn="0" w:lastColumn="0" w:oddVBand="0" w:evenVBand="0" w:oddHBand="1" w:evenHBand="0" w:firstRowFirstColumn="0" w:firstRowLastColumn="0" w:lastRowFirstColumn="0" w:lastRowLastColumn="0"/>
               <w:rPr>
                 <w:rFonts w:ascii="Arial" w:hAnsi="Arial" w:cs="Arial"/>
               </w:rPr>
             </w:pPr>
+            <w:r>
+              <w:rPr>
+                <w:rFonts w:ascii="Arial" w:eastAsia="Calibri" w:hAnsi="Arial" w:cs="Arial"/>
+              </w:rPr>
+              <w:t xml:space="preserve">Entidad Inventario: </w:t>
+            </w:r>
+            <w:proofErr w:type="spellStart"/>
+            <w:r>
+              <w:rPr>
+                <w:rFonts w:ascii="Arial" w:eastAsia="Calibri" w:hAnsi="Arial" w:cs="Arial"/>
+              </w:rPr>
+              <w:t>Model</w:t>
+            </w:r>
+            <w:proofErr w:type="spellEnd"/>
+            <w:r>
+              <w:rPr>
+                <w:rFonts w:ascii="Arial" w:eastAsia="Calibri" w:hAnsi="Arial" w:cs="Arial"/>
+              </w:rPr>
+              <w:t xml:space="preserve">, </w:t>
+            </w:r>
+            <w:proofErr w:type="spellStart"/>
+            <w:r>
+              <w:rPr>
+                <w:rFonts w:ascii="Arial" w:eastAsia="Calibri" w:hAnsi="Arial" w:cs="Arial"/>
+              </w:rPr>
+              <w:t>Dao</w:t>
+            </w:r>
+            <w:proofErr w:type="spellEnd"/>
+            <w:r>
+              <w:rPr>
+                <w:rFonts w:ascii="Arial" w:eastAsia="Calibri" w:hAnsi="Arial" w:cs="Arial"/>
+              </w:rPr>
+              <w:t xml:space="preserve">, Vista, y Servlet de </w:t>
+            </w:r>
+            <w:proofErr w:type="spellStart"/>
+            <w:r>
+              <w:rPr>
+                <w:rFonts w:ascii="Arial" w:eastAsia="Calibri" w:hAnsi="Arial" w:cs="Arial"/>
+              </w:rPr>
+              <w:t>cntrolador</w:t>
+            </w:r>
+            <w:proofErr w:type="spellEnd"/>
+            <w:r>
+              <w:rPr>
+                <w:rFonts w:ascii="Arial" w:eastAsia="Calibri" w:hAnsi="Arial" w:cs="Arial"/>
+              </w:rPr>
+              <w:t xml:space="preserve"> y </w:t>
+            </w:r>
+            <w:proofErr w:type="spellStart"/>
+            <w:r>
+              <w:rPr>
+                <w:rFonts w:ascii="Arial" w:eastAsia="Calibri" w:hAnsi="Arial" w:cs="Arial"/>
+              </w:rPr>
+              <w:t>Login</w:t>
+            </w:r>
+            <w:proofErr w:type="spellEnd"/>
           </w:p>
         </w:tc>
       </w:tr>
@@ -3708,54 +3946,27 @@
         <w:t xml:space="preserve"> </w:t>
       </w:r>
     </w:p>
-    <w:p>
-      <w:pPr>
-        <w:tabs>
-          <w:tab w:val="left" w:pos="2241"/>
-        </w:tabs>
-        <w:rPr>
-          <w:rFonts w:ascii="Times New Roman" w:hAnsi="Times New Roman" w:cs="Times New Roman"/>
-        </w:rPr>
-      </w:pPr>
-    </w:p>
-    <w:p>
-      <w:pPr>
-        <w:jc w:val="center"/>
-        <w:rPr>
-          <w:rFonts w:ascii="Times New Roman" w:hAnsi="Times New Roman" w:cs="Times New Roman"/>
-        </w:rPr>
-      </w:pPr>
-    </w:p>
-    <w:p>
-      <w:pPr>
-        <w:jc w:val="center"/>
-        <w:rPr>
-          <w:rFonts w:ascii="Times New Roman" w:hAnsi="Times New Roman" w:cs="Times New Roman"/>
-        </w:rPr>
-      </w:pPr>
-    </w:p>
     <w:sectPr>
-      <w:footerReference w:type="default" r:id="rId8"/>
-      <w:footerReference w:type="first" r:id="rId9"/>
+      <w:footerReference w:type="default" r:id="rId9"/>
+      <w:footerReference w:type="first" r:id="rId10"/>
       <w:pgSz w:w="12240" w:h="15840"/>
-      <w:pgMar w:top="1417" w:right="1701" w:bottom="1417" w:left="1701" w:header="708" w:footer="708" w:gutter="0"/>
-      <w:pgBorders w:display="notFirstPage" w:offsetFrom="page">
-        <w:top w:val="single" w:sz="24" w:space="24" w:color="2E74B5" w:themeColor="accent5" w:themeShade="BF"/>
-        <w:left w:val="single" w:sz="24" w:space="24" w:color="2E74B5" w:themeColor="accent5" w:themeShade="BF"/>
-        <w:bottom w:val="single" w:sz="24" w:space="24" w:color="2E74B5" w:themeColor="accent5" w:themeShade="BF"/>
-        <w:right w:val="single" w:sz="24" w:space="24" w:color="2E74B5" w:themeColor="accent5" w:themeShade="BF"/>
+      <w:pgMar w:top="1416" w:right="1701" w:bottom="1417" w:left="1701" w:header="0" w:footer="708" w:gutter="0"/>
+      <w:pgBorders w:offsetFrom="page">
+        <w:top w:val="single" w:sz="24" w:space="24" w:color="2E74B5"/>
+        <w:left w:val="single" w:sz="24" w:space="24" w:color="2E74B5"/>
+        <w:bottom w:val="single" w:sz="24" w:space="24" w:color="2E74B5"/>
+        <w:right w:val="single" w:sz="24" w:space="24" w:color="2E74B5"/>
       </w:pgBorders>
-      <w:pgNumType w:start="0"/>
-      <w:cols w:space="708"/>
-      <w:titlePg/>
-      <w:docGrid w:linePitch="360"/>
+      <w:cols w:space="720"/>
+      <w:formProt w:val="0"/>
+      <w:docGrid w:linePitch="360" w:charSpace="4096"/>
     </w:sectPr>
   </w:body>
 </w:document>
 </file>
 
 <file path=word/endnotes.xml><?xml version="1.0" encoding="utf-8"?>
-<w:endnotes xmlns:wpc="http://schemas.microsoft.com/office/word/2010/wordprocessingCanvas" xmlns:mc="http://schemas.openxmlformats.org/markup-compatibility/2006" xmlns:o="urn:schemas-microsoft-com:office:office" xmlns:r="http://schemas.openxmlformats.org/officeDocument/2006/relationships" xmlns:m="http://schemas.openxmlformats.org/officeDocument/2006/math" xmlns:v="urn:schemas-microsoft-com:vml" xmlns:wp14="http://schemas.microsoft.com/office/word/2010/wordprocessingDrawing" xmlns:wp="http://schemas.openxmlformats.org/drawingml/2006/wordprocessingDrawing" xmlns:w10="urn:schemas-microsoft-com:office:word" xmlns:w="http://schemas.openxmlformats.org/wordprocessingml/2006/main" xmlns:w14="http://schemas.microsoft.com/office/word/2010/wordml" xmlns:w15="http://schemas.microsoft.com/office/word/2012/wordml" xmlns:wpg="http://schemas.microsoft.com/office/word/2010/wordprocessingGroup" xmlns:wpi="http://schemas.microsoft.com/office/word/2010/wordprocessingInk" xmlns:wne="http://schemas.microsoft.com/office/word/2006/wordml" xmlns:wps="http://schemas.microsoft.com/office/word/2010/wordprocessingShape" mc:Ignorable="w14 w15 wp14">
+<w:endnotes xmlns:wpc="http://schemas.microsoft.com/office/word/2010/wordprocessingCanvas" xmlns:cx="http://schemas.microsoft.com/office/drawing/2014/chartex" xmlns:cx1="http://schemas.microsoft.com/office/drawing/2015/9/8/chartex" xmlns:cx2="http://schemas.microsoft.com/office/drawing/2015/10/21/chartex" xmlns:cx3="http://schemas.microsoft.com/office/drawing/2016/5/9/chartex" xmlns:cx4="http://schemas.microsoft.com/office/drawing/2016/5/10/chartex" xmlns:cx5="http://schemas.microsoft.com/office/drawing/2016/5/11/chartex" xmlns:cx6="http://schemas.microsoft.com/office/drawing/2016/5/12/chartex" xmlns:cx7="http://schemas.microsoft.com/office/drawing/2016/5/13/chartex" xmlns:cx8="http://schemas.microsoft.com/office/drawing/2016/5/14/chartex" xmlns:mc="http://schemas.openxmlformats.org/markup-compatibility/2006" xmlns:aink="http://schemas.microsoft.com/office/drawing/2016/ink" xmlns:am3d="http://schemas.microsoft.com/office/drawing/2017/model3d" xmlns:o="urn:schemas-microsoft-com:office:office" xmlns:oel="http://schemas.microsoft.com/office/2019/extlst" xmlns:r="http://schemas.openxmlformats.org/officeDocument/2006/relationships" xmlns:m="http://schemas.openxmlformats.org/officeDocument/2006/math" xmlns:v="urn:schemas-microsoft-com:vml" xmlns:wp14="http://schemas.microsoft.com/office/word/2010/wordprocessingDrawing" xmlns:wp="http://schemas.openxmlformats.org/drawingml/2006/wordprocessingDrawing" xmlns:w10="urn:schemas-microsoft-com:office:word" xmlns:w="http://schemas.openxmlformats.org/wordprocessingml/2006/main" xmlns:w14="http://schemas.microsoft.com/office/word/2010/wordml" xmlns:w15="http://schemas.microsoft.com/office/word/2012/wordml" xmlns:w16cex="http://schemas.microsoft.com/office/word/2018/wordml/cex" xmlns:w16cid="http://schemas.microsoft.com/office/word/2016/wordml/cid" xmlns:w16="http://schemas.microsoft.com/office/word/2018/wordml" xmlns:w16sdtdh="http://schemas.microsoft.com/office/word/2020/wordml/sdtdatahash" xmlns:w16se="http://schemas.microsoft.com/office/word/2015/wordml/symex" xmlns:wpg="http://schemas.microsoft.com/office/word/2010/wordprocessingGroup" xmlns:wpi="http://schemas.microsoft.com/office/word/2010/wordprocessingInk" xmlns:wne="http://schemas.microsoft.com/office/word/2006/wordml" xmlns:wps="http://schemas.microsoft.com/office/word/2010/wordprocessingShape" mc:Ignorable="w14 w15 w16se w16cid w16 w16cex w16sdtdh wp14">
   <w:endnote w:type="separator" w:id="-1">
     <w:p>
       <w:pPr>
@@ -3780,7 +3991,31 @@
 </file>
 
 <file path=word/footer1.xml><?xml version="1.0" encoding="utf-8"?>
-<w:ftr xmlns:wpc="http://schemas.microsoft.com/office/word/2010/wordprocessingCanvas" xmlns:mc="http://schemas.openxmlformats.org/markup-compatibility/2006" xmlns:o="urn:schemas-microsoft-com:office:office" xmlns:r="http://schemas.openxmlformats.org/officeDocument/2006/relationships" xmlns:m="http://schemas.openxmlformats.org/officeDocument/2006/math" xmlns:v="urn:schemas-microsoft-com:vml" xmlns:wp14="http://schemas.microsoft.com/office/word/2010/wordprocessingDrawing" xmlns:wp="http://schemas.openxmlformats.org/drawingml/2006/wordprocessingDrawing" xmlns:w10="urn:schemas-microsoft-com:office:word" xmlns:w="http://schemas.openxmlformats.org/wordprocessingml/2006/main" xmlns:w14="http://schemas.microsoft.com/office/word/2010/wordml" xmlns:w15="http://schemas.microsoft.com/office/word/2012/wordml" xmlns:wpg="http://schemas.microsoft.com/office/word/2010/wordprocessingGroup" xmlns:wpi="http://schemas.microsoft.com/office/word/2010/wordprocessingInk" xmlns:wne="http://schemas.microsoft.com/office/word/2006/wordml" xmlns:wps="http://schemas.microsoft.com/office/word/2010/wordprocessingShape" mc:Ignorable="w14 w15 wp14">
+<w:ftr xmlns:wpc="http://schemas.microsoft.com/office/word/2010/wordprocessingCanvas" xmlns:cx="http://schemas.microsoft.com/office/drawing/2014/chartex" xmlns:cx1="http://schemas.microsoft.com/office/drawing/2015/9/8/chartex" xmlns:cx2="http://schemas.microsoft.com/office/drawing/2015/10/21/chartex" xmlns:cx3="http://schemas.microsoft.com/office/drawing/2016/5/9/chartex" xmlns:cx4="http://schemas.microsoft.com/office/drawing/2016/5/10/chartex" xmlns:cx5="http://schemas.microsoft.com/office/drawing/2016/5/11/chartex" xmlns:cx6="http://schemas.microsoft.com/office/drawing/2016/5/12/chartex" xmlns:cx7="http://schemas.microsoft.com/office/drawing/2016/5/13/chartex" xmlns:cx8="http://schemas.microsoft.com/office/drawing/2016/5/14/chartex" xmlns:mc="http://schemas.openxmlformats.org/markup-compatibility/2006" xmlns:aink="http://schemas.microsoft.com/office/drawing/2016/ink" xmlns:am3d="http://schemas.microsoft.com/office/drawing/2017/model3d" xmlns:o="urn:schemas-microsoft-com:office:office" xmlns:oel="http://schemas.microsoft.com/office/2019/extlst" xmlns:r="http://schemas.openxmlformats.org/officeDocument/2006/relationships" xmlns:m="http://schemas.openxmlformats.org/officeDocument/2006/math" xmlns:v="urn:schemas-microsoft-com:vml" xmlns:wp14="http://schemas.microsoft.com/office/word/2010/wordprocessingDrawing" xmlns:wp="http://schemas.openxmlformats.org/drawingml/2006/wordprocessingDrawing" xmlns:w10="urn:schemas-microsoft-com:office:word" xmlns:w="http://schemas.openxmlformats.org/wordprocessingml/2006/main" xmlns:w14="http://schemas.microsoft.com/office/word/2010/wordml" xmlns:w15="http://schemas.microsoft.com/office/word/2012/wordml" xmlns:w16cex="http://schemas.microsoft.com/office/word/2018/wordml/cex" xmlns:w16cid="http://schemas.microsoft.com/office/word/2016/wordml/cid" xmlns:w16="http://schemas.microsoft.com/office/word/2018/wordml" xmlns:w16sdtdh="http://schemas.microsoft.com/office/word/2020/wordml/sdtdatahash" xmlns:w16se="http://schemas.microsoft.com/office/word/2015/wordml/symex" xmlns:wpg="http://schemas.microsoft.com/office/word/2010/wordprocessingGroup" xmlns:wpi="http://schemas.microsoft.com/office/word/2010/wordprocessingInk" xmlns:wne="http://schemas.microsoft.com/office/word/2006/wordml" xmlns:wps="http://schemas.microsoft.com/office/word/2010/wordprocessingShape" mc:Ignorable="w14 w15 w16se w16cid w16 w16cex w16sdtdh wp14">
+  <w:sdt>
+    <w:sdtPr>
+      <w:id w:val="1648071417"/>
+    </w:sdtPr>
+    <w:sdtContent>
+      <w:p>
+        <w:pPr>
+          <w:rPr>
+            <w:rFonts w:asciiTheme="majorHAnsi" w:eastAsiaTheme="majorEastAsia" w:hAnsiTheme="majorHAnsi" w:cstheme="majorBidi"/>
+          </w:rPr>
+        </w:pPr>
+      </w:p>
+    </w:sdtContent>
+  </w:sdt>
+  <w:p>
+    <w:pPr>
+      <w:pStyle w:val="Piedepgina"/>
+    </w:pPr>
+  </w:p>
+</w:ftr>
+</file>
+
+<file path=word/footer2.xml><?xml version="1.0" encoding="utf-8"?>
+<w:ftr xmlns:wpc="http://schemas.microsoft.com/office/word/2010/wordprocessingCanvas" xmlns:cx="http://schemas.microsoft.com/office/drawing/2014/chartex" xmlns:cx1="http://schemas.microsoft.com/office/drawing/2015/9/8/chartex" xmlns:cx2="http://schemas.microsoft.com/office/drawing/2015/10/21/chartex" xmlns:cx3="http://schemas.microsoft.com/office/drawing/2016/5/9/chartex" xmlns:cx4="http://schemas.microsoft.com/office/drawing/2016/5/10/chartex" xmlns:cx5="http://schemas.microsoft.com/office/drawing/2016/5/11/chartex" xmlns:cx6="http://schemas.microsoft.com/office/drawing/2016/5/12/chartex" xmlns:cx7="http://schemas.microsoft.com/office/drawing/2016/5/13/chartex" xmlns:cx8="http://schemas.microsoft.com/office/drawing/2016/5/14/chartex" xmlns:mc="http://schemas.openxmlformats.org/markup-compatibility/2006" xmlns:aink="http://schemas.microsoft.com/office/drawing/2016/ink" xmlns:am3d="http://schemas.microsoft.com/office/drawing/2017/model3d" xmlns:o="urn:schemas-microsoft-com:office:office" xmlns:oel="http://schemas.microsoft.com/office/2019/extlst" xmlns:r="http://schemas.openxmlformats.org/officeDocument/2006/relationships" xmlns:m="http://schemas.openxmlformats.org/officeDocument/2006/math" xmlns:v="urn:schemas-microsoft-com:vml" xmlns:wp14="http://schemas.microsoft.com/office/word/2010/wordprocessingDrawing" xmlns:wp="http://schemas.openxmlformats.org/drawingml/2006/wordprocessingDrawing" xmlns:w10="urn:schemas-microsoft-com:office:word" xmlns:w="http://schemas.openxmlformats.org/wordprocessingml/2006/main" xmlns:w14="http://schemas.microsoft.com/office/word/2010/wordml" xmlns:w15="http://schemas.microsoft.com/office/word/2012/wordml" xmlns:w16cex="http://schemas.microsoft.com/office/word/2018/wordml/cex" xmlns:w16cid="http://schemas.microsoft.com/office/word/2016/wordml/cid" xmlns:w16="http://schemas.microsoft.com/office/word/2018/wordml" xmlns:w16sdtdh="http://schemas.microsoft.com/office/word/2020/wordml/sdtdatahash" xmlns:w16se="http://schemas.microsoft.com/office/word/2015/wordml/symex" xmlns:wpg="http://schemas.microsoft.com/office/word/2010/wordprocessingGroup" xmlns:wpi="http://schemas.microsoft.com/office/word/2010/wordprocessingInk" xmlns:wne="http://schemas.microsoft.com/office/word/2006/wordml" xmlns:wps="http://schemas.microsoft.com/office/word/2010/wordprocessingShape" mc:Ignorable="w14 w15 w16se w16cid w16 w16cex w16sdtdh wp14">
   <w:p>
     <w:pPr>
       <w:pStyle w:val="Piedepgina"/>
@@ -3794,51 +4029,14 @@
 </w:ftr>
 </file>
 
-<file path=word/footer2.xml><?xml version="1.0" encoding="utf-8"?>
-<w:ftr xmlns:wpc="http://schemas.microsoft.com/office/word/2010/wordprocessingCanvas" xmlns:mc="http://schemas.openxmlformats.org/markup-compatibility/2006" xmlns:o="urn:schemas-microsoft-com:office:office" xmlns:r="http://schemas.openxmlformats.org/officeDocument/2006/relationships" xmlns:m="http://schemas.openxmlformats.org/officeDocument/2006/math" xmlns:v="urn:schemas-microsoft-com:vml" xmlns:wp14="http://schemas.microsoft.com/office/word/2010/wordprocessingDrawing" xmlns:wp="http://schemas.openxmlformats.org/drawingml/2006/wordprocessingDrawing" xmlns:w10="urn:schemas-microsoft-com:office:word" xmlns:w="http://schemas.openxmlformats.org/wordprocessingml/2006/main" xmlns:w14="http://schemas.microsoft.com/office/word/2010/wordml" xmlns:w15="http://schemas.microsoft.com/office/word/2012/wordml" xmlns:wpg="http://schemas.microsoft.com/office/word/2010/wordprocessingGroup" xmlns:wpi="http://schemas.microsoft.com/office/word/2010/wordprocessingInk" xmlns:wne="http://schemas.microsoft.com/office/word/2006/wordml" xmlns:wps="http://schemas.microsoft.com/office/word/2010/wordprocessingShape" mc:Ignorable="w14 w15 wp14">
-  <w:sdt>
-    <w:sdtPr>
-      <w:rPr>
-        <w:rFonts w:asciiTheme="majorHAnsi" w:eastAsiaTheme="majorEastAsia" w:hAnsiTheme="majorHAnsi" w:cstheme="majorBidi"/>
-      </w:rPr>
-      <w:id w:val="-1404599587"/>
-      <w:docPartObj>
-        <w:docPartGallery w:val="Page Numbers (Bottom of Page)"/>
-        <w:docPartUnique/>
-      </w:docPartObj>
-    </w:sdtPr>
-    <w:sdtEndPr/>
-    <w:sdtContent>
-      <w:sdt>
-        <w:sdtPr>
-          <w:rPr>
-            <w:rFonts w:asciiTheme="majorHAnsi" w:eastAsiaTheme="majorEastAsia" w:hAnsiTheme="majorHAnsi" w:cstheme="majorBidi"/>
-          </w:rPr>
-          <w:id w:val="1806425445"/>
-        </w:sdtPr>
-        <w:sdtEndPr/>
-        <w:sdtContent>
-          <w:p>
-            <w:pPr>
-              <w:rPr>
-                <w:rFonts w:asciiTheme="majorHAnsi" w:eastAsiaTheme="majorEastAsia" w:hAnsiTheme="majorHAnsi" w:cstheme="majorBidi"/>
-              </w:rPr>
-            </w:pPr>
-          </w:p>
-        </w:sdtContent>
-      </w:sdt>
-    </w:sdtContent>
-  </w:sdt>
-  <w:p>
-    <w:pPr>
-      <w:pStyle w:val="Piedepgina"/>
-    </w:pPr>
-  </w:p>
+<file path=word/footer3.xml><?xml version="1.0" encoding="utf-8"?>
+<w:ftr xmlns:wpc="http://schemas.microsoft.com/office/word/2010/wordprocessingCanvas" xmlns:cx="http://schemas.microsoft.com/office/drawing/2014/chartex" xmlns:cx1="http://schemas.microsoft.com/office/drawing/2015/9/8/chartex" xmlns:cx2="http://schemas.microsoft.com/office/drawing/2015/10/21/chartex" xmlns:cx3="http://schemas.microsoft.com/office/drawing/2016/5/9/chartex" xmlns:cx4="http://schemas.microsoft.com/office/drawing/2016/5/10/chartex" xmlns:cx5="http://schemas.microsoft.com/office/drawing/2016/5/11/chartex" xmlns:cx6="http://schemas.microsoft.com/office/drawing/2016/5/12/chartex" xmlns:cx7="http://schemas.microsoft.com/office/drawing/2016/5/13/chartex" xmlns:cx8="http://schemas.microsoft.com/office/drawing/2016/5/14/chartex" xmlns:mc="http://schemas.openxmlformats.org/markup-compatibility/2006" xmlns:aink="http://schemas.microsoft.com/office/drawing/2016/ink" xmlns:am3d="http://schemas.microsoft.com/office/drawing/2017/model3d" xmlns:o="urn:schemas-microsoft-com:office:office" xmlns:oel="http://schemas.microsoft.com/office/2019/extlst" xmlns:r="http://schemas.openxmlformats.org/officeDocument/2006/relationships" xmlns:m="http://schemas.openxmlformats.org/officeDocument/2006/math" xmlns:v="urn:schemas-microsoft-com:vml" xmlns:wp14="http://schemas.microsoft.com/office/word/2010/wordprocessingDrawing" xmlns:wp="http://schemas.openxmlformats.org/drawingml/2006/wordprocessingDrawing" xmlns:w10="urn:schemas-microsoft-com:office:word" xmlns:w="http://schemas.openxmlformats.org/wordprocessingml/2006/main" xmlns:w14="http://schemas.microsoft.com/office/word/2010/wordml" xmlns:w15="http://schemas.microsoft.com/office/word/2012/wordml" xmlns:w16cex="http://schemas.microsoft.com/office/word/2018/wordml/cex" xmlns:w16cid="http://schemas.microsoft.com/office/word/2016/wordml/cid" xmlns:w16="http://schemas.microsoft.com/office/word/2018/wordml" xmlns:w16sdtdh="http://schemas.microsoft.com/office/word/2020/wordml/sdtdatahash" xmlns:w16se="http://schemas.microsoft.com/office/word/2015/wordml/symex" xmlns:wpg="http://schemas.microsoft.com/office/word/2010/wordprocessingGroup" xmlns:wpi="http://schemas.microsoft.com/office/word/2010/wordprocessingInk" xmlns:wne="http://schemas.microsoft.com/office/word/2006/wordml" xmlns:wps="http://schemas.microsoft.com/office/word/2010/wordprocessingShape" mc:Ignorable="w14 w15 w16se w16cid w16 w16cex w16sdtdh wp14">
+  <w:p/>
 </w:ftr>
 </file>
 
 <file path=word/footnotes.xml><?xml version="1.0" encoding="utf-8"?>
-<w:footnotes xmlns:wpc="http://schemas.microsoft.com/office/word/2010/wordprocessingCanvas" xmlns:mc="http://schemas.openxmlformats.org/markup-compatibility/2006" xmlns:o="urn:schemas-microsoft-com:office:office" xmlns:r="http://schemas.openxmlformats.org/officeDocument/2006/relationships" xmlns:m="http://schemas.openxmlformats.org/officeDocument/2006/math" xmlns:v="urn:schemas-microsoft-com:vml" xmlns:wp14="http://schemas.microsoft.com/office/word/2010/wordprocessingDrawing" xmlns:wp="http://schemas.openxmlformats.org/drawingml/2006/wordprocessingDrawing" xmlns:w10="urn:schemas-microsoft-com:office:word" xmlns:w="http://schemas.openxmlformats.org/wordprocessingml/2006/main" xmlns:w14="http://schemas.microsoft.com/office/word/2010/wordml" xmlns:w15="http://schemas.microsoft.com/office/word/2012/wordml" xmlns:wpg="http://schemas.microsoft.com/office/word/2010/wordprocessingGroup" xmlns:wpi="http://schemas.microsoft.com/office/word/2010/wordprocessingInk" xmlns:wne="http://schemas.microsoft.com/office/word/2006/wordml" xmlns:wps="http://schemas.microsoft.com/office/word/2010/wordprocessingShape" mc:Ignorable="w14 w15 wp14">
+<w:footnotes xmlns:wpc="http://schemas.microsoft.com/office/word/2010/wordprocessingCanvas" xmlns:cx="http://schemas.microsoft.com/office/drawing/2014/chartex" xmlns:cx1="http://schemas.microsoft.com/office/drawing/2015/9/8/chartex" xmlns:cx2="http://schemas.microsoft.com/office/drawing/2015/10/21/chartex" xmlns:cx3="http://schemas.microsoft.com/office/drawing/2016/5/9/chartex" xmlns:cx4="http://schemas.microsoft.com/office/drawing/2016/5/10/chartex" xmlns:cx5="http://schemas.microsoft.com/office/drawing/2016/5/11/chartex" xmlns:cx6="http://schemas.microsoft.com/office/drawing/2016/5/12/chartex" xmlns:cx7="http://schemas.microsoft.com/office/drawing/2016/5/13/chartex" xmlns:cx8="http://schemas.microsoft.com/office/drawing/2016/5/14/chartex" xmlns:mc="http://schemas.openxmlformats.org/markup-compatibility/2006" xmlns:aink="http://schemas.microsoft.com/office/drawing/2016/ink" xmlns:am3d="http://schemas.microsoft.com/office/drawing/2017/model3d" xmlns:o="urn:schemas-microsoft-com:office:office" xmlns:oel="http://schemas.microsoft.com/office/2019/extlst" xmlns:r="http://schemas.openxmlformats.org/officeDocument/2006/relationships" xmlns:m="http://schemas.openxmlformats.org/officeDocument/2006/math" xmlns:v="urn:schemas-microsoft-com:vml" xmlns:wp14="http://schemas.microsoft.com/office/word/2010/wordprocessingDrawing" xmlns:wp="http://schemas.openxmlformats.org/drawingml/2006/wordprocessingDrawing" xmlns:w10="urn:schemas-microsoft-com:office:word" xmlns:w="http://schemas.openxmlformats.org/wordprocessingml/2006/main" xmlns:w14="http://schemas.microsoft.com/office/word/2010/wordml" xmlns:w15="http://schemas.microsoft.com/office/word/2012/wordml" xmlns:w16cex="http://schemas.microsoft.com/office/word/2018/wordml/cex" xmlns:w16cid="http://schemas.microsoft.com/office/word/2016/wordml/cid" xmlns:w16="http://schemas.microsoft.com/office/word/2018/wordml" xmlns:w16sdtdh="http://schemas.microsoft.com/office/word/2020/wordml/sdtdatahash" xmlns:w16se="http://schemas.microsoft.com/office/word/2015/wordml/symex" xmlns:wpg="http://schemas.microsoft.com/office/word/2010/wordprocessingGroup" xmlns:wpi="http://schemas.microsoft.com/office/word/2010/wordprocessingInk" xmlns:wne="http://schemas.microsoft.com/office/word/2006/wordml" xmlns:wps="http://schemas.microsoft.com/office/word/2010/wordprocessingShape" mc:Ignorable="w14 w15 w16se w16cid w16 w16cex w16sdtdh wp14">
   <w:footnote w:type="separator" w:id="-1">
     <w:p>
       <w:pPr>
@@ -3863,7 +4061,7 @@
 </file>
 
 <file path=word/styles.xml><?xml version="1.0" encoding="utf-8"?>
-<w:styles xmlns:mc="http://schemas.openxmlformats.org/markup-compatibility/2006" xmlns:r="http://schemas.openxmlformats.org/officeDocument/2006/relationships" xmlns:w="http://schemas.openxmlformats.org/wordprocessingml/2006/main" xmlns:w14="http://schemas.microsoft.com/office/word/2010/wordml" xmlns:w15="http://schemas.microsoft.com/office/word/2012/wordml" mc:Ignorable="w14 w15">
+<w:styles xmlns:mc="http://schemas.openxmlformats.org/markup-compatibility/2006" xmlns:r="http://schemas.openxmlformats.org/officeDocument/2006/relationships" xmlns:w="http://schemas.openxmlformats.org/wordprocessingml/2006/main" xmlns:w14="http://schemas.microsoft.com/office/word/2010/wordml" xmlns:w15="http://schemas.microsoft.com/office/word/2012/wordml" xmlns:w16cex="http://schemas.microsoft.com/office/word/2018/wordml/cex" xmlns:w16cid="http://schemas.microsoft.com/office/word/2016/wordml/cid" xmlns:w16="http://schemas.microsoft.com/office/word/2018/wordml" xmlns:w16sdtdh="http://schemas.microsoft.com/office/word/2020/wordml/sdtdatahash" xmlns:w16se="http://schemas.microsoft.com/office/word/2015/wordml/symex" mc:Ignorable="w14 w15 w16se w16cid w16 w16cex w16sdtdh">
   <w:docDefaults>
     <w:rPrDefault>
       <w:rPr>
@@ -3877,11 +4075,11 @@
     </w:rPrDefault>
     <w:pPrDefault>
       <w:pPr>
-        <w:spacing w:after="160" w:line="259" w:lineRule="auto"/>
+        <w:suppressAutoHyphens/>
       </w:pPr>
     </w:pPrDefault>
   </w:docDefaults>
-  <w:latentStyles w:defLockedState="0" w:defUIPriority="99" w:defSemiHidden="0" w:defUnhideWhenUsed="0" w:defQFormat="0" w:count="371">
+  <w:latentStyles w:defLockedState="0" w:defUIPriority="99" w:defSemiHidden="0" w:defUnhideWhenUsed="0" w:defQFormat="0" w:count="376">
     <w:lsdException w:name="Normal" w:uiPriority="0" w:qFormat="1"/>
     <w:lsdException w:name="heading 1" w:uiPriority="9" w:qFormat="1"/>
     <w:lsdException w:name="heading 2" w:semiHidden="1" w:uiPriority="9" w:unhideWhenUsed="1" w:qFormat="1"/>
@@ -4253,10 +4451,18 @@
     <w:lsdException w:name="List Table 5 Dark Accent 6" w:uiPriority="50"/>
     <w:lsdException w:name="List Table 6 Colorful Accent 6" w:uiPriority="51"/>
     <w:lsdException w:name="List Table 7 Colorful Accent 6" w:uiPriority="52"/>
+    <w:lsdException w:name="Mention" w:semiHidden="1" w:unhideWhenUsed="1"/>
+    <w:lsdException w:name="Smart Hyperlink" w:semiHidden="1" w:unhideWhenUsed="1"/>
+    <w:lsdException w:name="Hashtag" w:semiHidden="1" w:unhideWhenUsed="1"/>
+    <w:lsdException w:name="Unresolved Mention" w:semiHidden="1" w:unhideWhenUsed="1"/>
+    <w:lsdException w:name="Smart Link" w:semiHidden="1" w:unhideWhenUsed="1"/>
   </w:latentStyles>
   <w:style w:type="paragraph" w:default="1" w:styleId="Normal">
     <w:name w:val="Normal"/>
     <w:qFormat/>
+    <w:pPr>
+      <w:spacing w:after="160" w:line="259" w:lineRule="auto"/>
+    </w:pPr>
   </w:style>
   <w:style w:type="character" w:default="1" w:styleId="Fuentedeprrafopredeter">
     <w:name w:val="Default Paragraph Font"/>
@@ -4285,11 +4491,61 @@
     <w:semiHidden/>
     <w:unhideWhenUsed/>
   </w:style>
-  <w:style w:type="paragraph" w:styleId="Puesto">
+  <w:style w:type="character" w:customStyle="1" w:styleId="TtuloCar">
+    <w:name w:val="Título Car"/>
+    <w:basedOn w:val="Fuentedeprrafopredeter"/>
+    <w:link w:val="Ttulo"/>
+    <w:uiPriority w:val="10"/>
+    <w:qFormat/>
+    <w:rsid w:val="00533A2D"/>
+    <w:rPr>
+      <w:rFonts w:asciiTheme="majorHAnsi" w:eastAsiaTheme="majorEastAsia" w:hAnsiTheme="majorHAnsi" w:cstheme="majorBidi"/>
+      <w:color w:val="404040" w:themeColor="text1" w:themeTint="BF"/>
+      <w:spacing w:val="-10"/>
+      <w:kern w:val="2"/>
+      <w:sz w:val="56"/>
+      <w:szCs w:val="56"/>
+      <w:lang w:eastAsia="es-GT"/>
+      <w14:ligatures w14:val="none"/>
+    </w:rPr>
+  </w:style>
+  <w:style w:type="character" w:customStyle="1" w:styleId="SubttuloCar">
+    <w:name w:val="Subtítulo Car"/>
+    <w:basedOn w:val="Fuentedeprrafopredeter"/>
+    <w:link w:val="Subttulo"/>
+    <w:uiPriority w:val="11"/>
+    <w:qFormat/>
+    <w:rsid w:val="00533A2D"/>
+    <w:rPr>
+      <w:rFonts w:eastAsiaTheme="minorEastAsia" w:cs="Times New Roman"/>
+      <w:color w:val="5A5A5A" w:themeColor="text1" w:themeTint="A5"/>
+      <w:spacing w:val="15"/>
+      <w:kern w:val="0"/>
+      <w:lang w:eastAsia="es-GT"/>
+      <w14:ligatures w14:val="none"/>
+    </w:rPr>
+  </w:style>
+  <w:style w:type="character" w:customStyle="1" w:styleId="EncabezadoCar">
+    <w:name w:val="Encabezado Car"/>
+    <w:basedOn w:val="Fuentedeprrafopredeter"/>
+    <w:link w:val="Encabezado"/>
+    <w:uiPriority w:val="99"/>
+    <w:qFormat/>
+    <w:rsid w:val="00D7314C"/>
+  </w:style>
+  <w:style w:type="character" w:customStyle="1" w:styleId="PiedepginaCar">
+    <w:name w:val="Pie de página Car"/>
+    <w:basedOn w:val="Fuentedeprrafopredeter"/>
+    <w:link w:val="Piedepgina"/>
+    <w:uiPriority w:val="99"/>
+    <w:qFormat/>
+    <w:rsid w:val="00D7314C"/>
+  </w:style>
+  <w:style w:type="paragraph" w:styleId="Ttulo">
     <w:name w:val="Title"/>
     <w:basedOn w:val="Normal"/>
-    <w:next w:val="Normal"/>
-    <w:link w:val="PuestoCar"/>
+    <w:next w:val="Textoindependiente"/>
+    <w:link w:val="TtuloCar"/>
     <w:uiPriority w:val="10"/>
     <w:qFormat/>
     <w:rsid w:val="00533A2D"/>
@@ -4301,28 +4557,51 @@
       <w:rFonts w:asciiTheme="majorHAnsi" w:eastAsiaTheme="majorEastAsia" w:hAnsiTheme="majorHAnsi" w:cstheme="majorBidi"/>
       <w:color w:val="404040" w:themeColor="text1" w:themeTint="BF"/>
       <w:spacing w:val="-10"/>
-      <w:kern w:val="28"/>
       <w:sz w:val="56"/>
       <w:szCs w:val="56"/>
       <w:lang w:eastAsia="es-GT"/>
       <w14:ligatures w14:val="none"/>
     </w:rPr>
   </w:style>
-  <w:style w:type="character" w:customStyle="1" w:styleId="PuestoCar">
-    <w:name w:val="Puesto Car"/>
-    <w:basedOn w:val="Fuentedeprrafopredeter"/>
-    <w:link w:val="Puesto"/>
-    <w:uiPriority w:val="10"/>
-    <w:rsid w:val="00533A2D"/>
+  <w:style w:type="paragraph" w:styleId="Textoindependiente">
+    <w:name w:val="Body Text"/>
+    <w:basedOn w:val="Normal"/>
+    <w:pPr>
+      <w:spacing w:after="140" w:line="276" w:lineRule="auto"/>
+    </w:pPr>
+  </w:style>
+  <w:style w:type="paragraph" w:styleId="Lista">
+    <w:name w:val="List"/>
+    <w:basedOn w:val="Textoindependiente"/>
     <w:rPr>
-      <w:rFonts w:asciiTheme="majorHAnsi" w:eastAsiaTheme="majorEastAsia" w:hAnsiTheme="majorHAnsi" w:cstheme="majorBidi"/>
-      <w:color w:val="404040" w:themeColor="text1" w:themeTint="BF"/>
-      <w:spacing w:val="-10"/>
-      <w:kern w:val="28"/>
-      <w:sz w:val="56"/>
-      <w:szCs w:val="56"/>
-      <w:lang w:eastAsia="es-GT"/>
-      <w14:ligatures w14:val="none"/>
+      <w:rFonts w:cs="Lucida Sans"/>
+    </w:rPr>
+  </w:style>
+  <w:style w:type="paragraph" w:styleId="Descripcin">
+    <w:name w:val="caption"/>
+    <w:basedOn w:val="Normal"/>
+    <w:qFormat/>
+    <w:pPr>
+      <w:suppressLineNumbers/>
+      <w:spacing w:before="120" w:after="120"/>
+    </w:pPr>
+    <w:rPr>
+      <w:rFonts w:cs="Lucida Sans"/>
+      <w:i/>
+      <w:iCs/>
+      <w:sz w:val="24"/>
+      <w:szCs w:val="24"/>
+    </w:rPr>
+  </w:style>
+  <w:style w:type="paragraph" w:customStyle="1" w:styleId="ndice">
+    <w:name w:val="Índice"/>
+    <w:basedOn w:val="Normal"/>
+    <w:qFormat/>
+    <w:pPr>
+      <w:suppressLineNumbers/>
+    </w:pPr>
+    <w:rPr>
+      <w:rFonts w:cs="Lucida Sans"/>
     </w:rPr>
   </w:style>
   <w:style w:type="paragraph" w:styleId="Subttulo">
@@ -4333,11 +4612,6 @@
     <w:uiPriority w:val="11"/>
     <w:qFormat/>
     <w:rsid w:val="00533A2D"/>
-    <w:pPr>
-      <w:numPr>
-        <w:ilvl w:val="1"/>
-      </w:numPr>
-    </w:pPr>
     <w:rPr>
       <w:rFonts w:eastAsiaTheme="minorEastAsia" w:cs="Times New Roman"/>
       <w:color w:val="5A5A5A" w:themeColor="text1" w:themeTint="A5"/>
@@ -4347,31 +4621,52 @@
       <w14:ligatures w14:val="none"/>
     </w:rPr>
   </w:style>
-  <w:style w:type="character" w:customStyle="1" w:styleId="SubttuloCar">
-    <w:name w:val="Subtítulo Car"/>
-    <w:basedOn w:val="Fuentedeprrafopredeter"/>
-    <w:link w:val="Subttulo"/>
-    <w:uiPriority w:val="11"/>
-    <w:rsid w:val="00533A2D"/>
-    <w:rPr>
-      <w:rFonts w:eastAsiaTheme="minorEastAsia" w:cs="Times New Roman"/>
-      <w:color w:val="5A5A5A" w:themeColor="text1" w:themeTint="A5"/>
-      <w:spacing w:val="15"/>
-      <w:kern w:val="0"/>
-      <w:lang w:eastAsia="es-GT"/>
-      <w14:ligatures w14:val="none"/>
-    </w:rPr>
+  <w:style w:type="paragraph" w:customStyle="1" w:styleId="Cabeceraypie">
+    <w:name w:val="Cabecera y pie"/>
+    <w:basedOn w:val="Normal"/>
+    <w:qFormat/>
+  </w:style>
+  <w:style w:type="paragraph" w:styleId="Encabezado">
+    <w:name w:val="header"/>
+    <w:basedOn w:val="Normal"/>
+    <w:link w:val="EncabezadoCar"/>
+    <w:uiPriority w:val="99"/>
+    <w:unhideWhenUsed/>
+    <w:rsid w:val="00D7314C"/>
+    <w:pPr>
+      <w:tabs>
+        <w:tab w:val="center" w:pos="4419"/>
+        <w:tab w:val="right" w:pos="8838"/>
+      </w:tabs>
+      <w:spacing w:after="0" w:line="240" w:lineRule="auto"/>
+    </w:pPr>
+  </w:style>
+  <w:style w:type="paragraph" w:styleId="Piedepgina">
+    <w:name w:val="footer"/>
+    <w:basedOn w:val="Normal"/>
+    <w:link w:val="PiedepginaCar"/>
+    <w:uiPriority w:val="99"/>
+    <w:unhideWhenUsed/>
+    <w:rsid w:val="00D7314C"/>
+    <w:pPr>
+      <w:tabs>
+        <w:tab w:val="center" w:pos="4419"/>
+        <w:tab w:val="right" w:pos="8838"/>
+      </w:tabs>
+      <w:spacing w:after="0" w:line="240" w:lineRule="auto"/>
+    </w:pPr>
+  </w:style>
+  <w:style w:type="paragraph" w:customStyle="1" w:styleId="Contenidodelmarco">
+    <w:name w:val="Contenido del marco"/>
+    <w:basedOn w:val="Normal"/>
+    <w:qFormat/>
   </w:style>
   <w:style w:type="table" w:styleId="Tablaconcuadrcula">
     <w:name w:val="Table Grid"/>
     <w:basedOn w:val="Tablanormal"/>
     <w:uiPriority w:val="39"/>
     <w:rsid w:val="0026455A"/>
-    <w:pPr>
-      <w:spacing w:after="0" w:line="240" w:lineRule="auto"/>
-    </w:pPr>
     <w:tblPr>
-      <w:tblInd w:w="0" w:type="dxa"/>
       <w:tblBorders>
         <w:top w:val="single" w:sz="4" w:space="0" w:color="auto"/>
         <w:left w:val="single" w:sz="4" w:space="0" w:color="auto"/>
@@ -4380,26 +4675,16 @@
         <w:insideH w:val="single" w:sz="4" w:space="0" w:color="auto"/>
         <w:insideV w:val="single" w:sz="4" w:space="0" w:color="auto"/>
       </w:tblBorders>
-      <w:tblCellMar>
-        <w:top w:w="0" w:type="dxa"/>
-        <w:left w:w="108" w:type="dxa"/>
-        <w:bottom w:w="0" w:type="dxa"/>
-        <w:right w:w="108" w:type="dxa"/>
-      </w:tblCellMar>
     </w:tblPr>
   </w:style>
-  <w:style w:type="table" w:styleId="Tabladecuadrcula4-nfasis5">
+  <w:style w:type="table" w:styleId="Tablaconcuadrcula4-nfasis5">
     <w:name w:val="Grid Table 4 Accent 5"/>
     <w:basedOn w:val="Tablanormal"/>
     <w:uiPriority w:val="49"/>
     <w:rsid w:val="0026455A"/>
-    <w:pPr>
-      <w:spacing w:after="0" w:line="240" w:lineRule="auto"/>
-    </w:pPr>
     <w:tblPr>
       <w:tblStyleRowBandSize w:val="1"/>
       <w:tblStyleColBandSize w:val="1"/>
-      <w:tblInd w:w="0" w:type="dxa"/>
       <w:tblBorders>
         <w:top w:val="single" w:sz="4" w:space="0" w:color="9CC2E5" w:themeColor="accent5" w:themeTint="99"/>
         <w:left w:val="single" w:sz="4" w:space="0" w:color="9CC2E5" w:themeColor="accent5" w:themeTint="99"/>
@@ -4408,12 +4693,6 @@
         <w:insideH w:val="single" w:sz="4" w:space="0" w:color="9CC2E5" w:themeColor="accent5" w:themeTint="99"/>
         <w:insideV w:val="single" w:sz="4" w:space="0" w:color="9CC2E5" w:themeColor="accent5" w:themeTint="99"/>
       </w:tblBorders>
-      <w:tblCellMar>
-        <w:top w:w="0" w:type="dxa"/>
-        <w:left w:w="108" w:type="dxa"/>
-        <w:bottom w:w="0" w:type="dxa"/>
-        <w:right w:w="108" w:type="dxa"/>
-      </w:tblCellMar>
     </w:tblPr>
     <w:tblStylePr w:type="firstRow">
       <w:rPr>
@@ -4470,50 +4749,6 @@
         <w:shd w:val="clear" w:color="auto" w:fill="DEEAF6" w:themeFill="accent5" w:themeFillTint="33"/>
       </w:tcPr>
     </w:tblStylePr>
-  </w:style>
-  <w:style w:type="paragraph" w:styleId="Encabezado">
-    <w:name w:val="header"/>
-    <w:basedOn w:val="Normal"/>
-    <w:link w:val="EncabezadoCar"/>
-    <w:uiPriority w:val="99"/>
-    <w:unhideWhenUsed/>
-    <w:rsid w:val="00D7314C"/>
-    <w:pPr>
-      <w:tabs>
-        <w:tab w:val="center" w:pos="4419"/>
-        <w:tab w:val="right" w:pos="8838"/>
-      </w:tabs>
-      <w:spacing w:after="0" w:line="240" w:lineRule="auto"/>
-    </w:pPr>
-  </w:style>
-  <w:style w:type="character" w:customStyle="1" w:styleId="EncabezadoCar">
-    <w:name w:val="Encabezado Car"/>
-    <w:basedOn w:val="Fuentedeprrafopredeter"/>
-    <w:link w:val="Encabezado"/>
-    <w:uiPriority w:val="99"/>
-    <w:rsid w:val="00D7314C"/>
-  </w:style>
-  <w:style w:type="paragraph" w:styleId="Piedepgina">
-    <w:name w:val="footer"/>
-    <w:basedOn w:val="Normal"/>
-    <w:link w:val="PiedepginaCar"/>
-    <w:uiPriority w:val="99"/>
-    <w:unhideWhenUsed/>
-    <w:rsid w:val="00D7314C"/>
-    <w:pPr>
-      <w:tabs>
-        <w:tab w:val="center" w:pos="4419"/>
-        <w:tab w:val="right" w:pos="8838"/>
-      </w:tabs>
-      <w:spacing w:after="0" w:line="240" w:lineRule="auto"/>
-    </w:pPr>
-  </w:style>
-  <w:style w:type="character" w:customStyle="1" w:styleId="PiedepginaCar">
-    <w:name w:val="Pie de página Car"/>
-    <w:basedOn w:val="Fuentedeprrafopredeter"/>
-    <w:link w:val="Piedepgina"/>
-    <w:uiPriority w:val="99"/>
-    <w:rsid w:val="00D7314C"/>
   </w:style>
 </w:styles>
 </file>
@@ -4825,7 +5060,7 @@
 </file>
 
 <file path=customXml/itemProps1.xml><?xml version="1.0" encoding="utf-8"?>
-<ds:datastoreItem xmlns:ds="http://schemas.openxmlformats.org/officeDocument/2006/customXml" ds:itemID="{55AF091B-3C7A-41E3-B477-F2FDAA23CFDA}">
+<ds:datastoreItem xmlns:ds="http://schemas.openxmlformats.org/officeDocument/2006/customXml" ds:itemID="{7ACEF521-BD25-4E38-8AB6-F4893EE2E7B8}">
   <ds:schemaRefs>
     <ds:schemaRef ds:uri="http://schemas.microsoft.com/office/2006/coverPageProps"/>
   </ds:schemaRefs>

</xml_diff>

<commit_message>
Se agregaron los archivos completos
</commit_message>
<xml_diff>
--- a/files/Clothes Store (Doc).docx
+++ b/files/Clothes Store (Doc).docx
@@ -7,7 +7,6 @@
       <w:r>
         <w:rPr>
           <w:noProof/>
-          <w:lang w:eastAsia="es-GT"/>
         </w:rPr>
         <mc:AlternateContent>
           <mc:Choice Requires="wps">
@@ -138,7 +137,6 @@
           <w:r>
             <w:rPr>
               <w:noProof/>
-              <w:lang w:eastAsia="es-GT"/>
             </w:rPr>
             <mc:AlternateContent>
               <mc:Choice Requires="wps">
@@ -478,7 +476,6 @@
           <w:r>
             <w:rPr>
               <w:noProof/>
-              <w:lang w:eastAsia="es-GT"/>
             </w:rPr>
             <mc:AlternateContent>
               <mc:Choice Requires="wps">
@@ -650,7 +647,6 @@
           <w:r>
             <w:rPr>
               <w:noProof/>
-              <w:lang w:eastAsia="es-GT"/>
             </w:rPr>
             <mc:AlternateContent>
               <mc:Choice Requires="wps">
@@ -708,8 +704,18 @@
                                     <w:sz w:val="32"/>
                                     <w:szCs w:val="32"/>
                                   </w:rPr>
-                                  <w:t>Centro Educativo Técnico Laboral Kinal</w:t>
+                                  <w:t xml:space="preserve">Centro Educativo Técnico Laboral </w:t>
                                 </w:r>
+                                <w:proofErr w:type="spellStart"/>
+                                <w:r>
+                                  <w:rPr>
+                                    <w:color w:val="FFFFFF" w:themeColor="background1"/>
+                                    <w:sz w:val="32"/>
+                                    <w:szCs w:val="32"/>
+                                  </w:rPr>
+                                  <w:t>Kinal</w:t>
+                                </w:r>
+                                <w:proofErr w:type="spellEnd"/>
                               </w:p>
                             </w:txbxContent>
                           </wps:txbx>
@@ -747,8 +753,18 @@
                               <w:sz w:val="32"/>
                               <w:szCs w:val="32"/>
                             </w:rPr>
-                            <w:t>Centro Educativo Técnico Laboral Kinal</w:t>
+                            <w:t xml:space="preserve">Centro Educativo Técnico Laboral </w:t>
                           </w:r>
+                          <w:proofErr w:type="spellStart"/>
+                          <w:r>
+                            <w:rPr>
+                              <w:color w:val="FFFFFF" w:themeColor="background1"/>
+                              <w:sz w:val="32"/>
+                              <w:szCs w:val="32"/>
+                            </w:rPr>
+                            <w:t>Kinal</w:t>
+                          </w:r>
+                          <w:proofErr w:type="spellEnd"/>
                         </w:p>
                       </w:txbxContent>
                     </v:textbox>
@@ -761,7 +777,6 @@
           <w:r>
             <w:rPr>
               <w:noProof/>
-              <w:lang w:eastAsia="es-GT"/>
             </w:rPr>
             <w:drawing>
               <wp:anchor distT="0" distB="0" distL="114300" distR="114300" simplePos="0" relativeHeight="251679744" behindDoc="0" locked="0" layoutInCell="1" allowOverlap="1" wp14:anchorId="30C8FF47" wp14:editId="750F9F95">
@@ -2036,11 +2051,33 @@
                 <w:rFonts w:ascii="Arial" w:hAnsi="Arial" w:cs="Arial"/>
               </w:rPr>
             </w:pPr>
-            <w:r>
-              <w:rPr>
-                <w:rFonts w:ascii="Arial" w:hAnsi="Arial" w:cs="Arial"/>
-              </w:rPr>
-              <w:t xml:space="preserve">Chuquiej Pirir </w:t>
+            <w:proofErr w:type="spellStart"/>
+            <w:r>
+              <w:rPr>
+                <w:rFonts w:ascii="Arial" w:hAnsi="Arial" w:cs="Arial"/>
+              </w:rPr>
+              <w:t>Chuquiej</w:t>
+            </w:r>
+            <w:proofErr w:type="spellEnd"/>
+            <w:r>
+              <w:rPr>
+                <w:rFonts w:ascii="Arial" w:hAnsi="Arial" w:cs="Arial"/>
+              </w:rPr>
+              <w:t xml:space="preserve"> </w:t>
+            </w:r>
+            <w:proofErr w:type="spellStart"/>
+            <w:r>
+              <w:rPr>
+                <w:rFonts w:ascii="Arial" w:hAnsi="Arial" w:cs="Arial"/>
+              </w:rPr>
+              <w:t>Pirir</w:t>
+            </w:r>
+            <w:proofErr w:type="spellEnd"/>
+            <w:r>
+              <w:rPr>
+                <w:rFonts w:ascii="Arial" w:hAnsi="Arial" w:cs="Arial"/>
+              </w:rPr>
+              <w:t xml:space="preserve"> </w:t>
             </w:r>
           </w:p>
         </w:tc>
@@ -2136,11 +2173,19 @@
                 <w:rFonts w:ascii="Arial" w:hAnsi="Arial" w:cs="Arial"/>
               </w:rPr>
             </w:pPr>
-            <w:r>
-              <w:rPr>
-                <w:rFonts w:ascii="Arial" w:hAnsi="Arial" w:cs="Arial"/>
-              </w:rPr>
-              <w:t>Garcia Palencia</w:t>
+            <w:proofErr w:type="spellStart"/>
+            <w:r>
+              <w:rPr>
+                <w:rFonts w:ascii="Arial" w:hAnsi="Arial" w:cs="Arial"/>
+              </w:rPr>
+              <w:t>Garcia</w:t>
+            </w:r>
+            <w:proofErr w:type="spellEnd"/>
+            <w:r>
+              <w:rPr>
+                <w:rFonts w:ascii="Arial" w:hAnsi="Arial" w:cs="Arial"/>
+              </w:rPr>
+              <w:t xml:space="preserve"> Palencia</w:t>
             </w:r>
           </w:p>
         </w:tc>
@@ -2457,15 +2502,7 @@
           <w:sz w:val="40"/>
           <w:szCs w:val="40"/>
         </w:rPr>
-        <w:t>Trabajo</w:t>
-      </w:r>
-      <w:r>
-        <w:rPr>
-          <w:rFonts w:ascii="Times New Roman" w:hAnsi="Times New Roman" w:cs="Times New Roman"/>
-          <w:sz w:val="40"/>
-          <w:szCs w:val="40"/>
-        </w:rPr>
-        <w:t xml:space="preserve"> Asignado</w:t>
+        <w:t>Trabajo Asignado</w:t>
       </w:r>
     </w:p>
     <w:p>
@@ -2732,31 +2769,6 @@
                 <w:rFonts w:ascii="Arial" w:hAnsi="Arial" w:cs="Arial"/>
               </w:rPr>
             </w:pPr>
-            <w:r>
-              <w:rPr>
-                <w:rFonts w:ascii="Arial" w:hAnsi="Arial" w:cs="Arial"/>
-              </w:rPr>
-              <w:t>Entidad Clientes:</w:t>
-            </w:r>
-          </w:p>
-          <w:p>
-            <w:pPr>
-              <w:tabs>
-                <w:tab w:val="left" w:pos="708"/>
-                <w:tab w:val="left" w:pos="1416"/>
-                <w:tab w:val="left" w:pos="2024"/>
-              </w:tabs>
-              <w:cnfStyle w:val="000000000000" w:firstRow="0" w:lastRow="0" w:firstColumn="0" w:lastColumn="0" w:oddVBand="0" w:evenVBand="0" w:oddHBand="0" w:evenHBand="0" w:firstRowFirstColumn="0" w:firstRowLastColumn="0" w:lastRowFirstColumn="0" w:lastRowLastColumn="0"/>
-              <w:rPr>
-                <w:rFonts w:ascii="Arial" w:hAnsi="Arial" w:cs="Arial"/>
-              </w:rPr>
-            </w:pPr>
-            <w:r>
-              <w:rPr>
-                <w:rFonts w:ascii="Arial" w:hAnsi="Arial" w:cs="Arial"/>
-              </w:rPr>
-              <w:t>Modelo, Modelo DAO, Vista</w:t>
-            </w:r>
           </w:p>
         </w:tc>
       </w:tr>
@@ -2840,53 +2852,6 @@
                 <w:rFonts w:ascii="Arial" w:hAnsi="Arial" w:cs="Arial"/>
               </w:rPr>
             </w:pPr>
-            <w:r>
-              <w:rPr>
-                <w:rFonts w:ascii="Arial" w:hAnsi="Arial" w:cs="Arial"/>
-              </w:rPr>
-              <w:t xml:space="preserve">Entidad </w:t>
-            </w:r>
-            <w:proofErr w:type="spellStart"/>
-            <w:r>
-              <w:rPr>
-                <w:rFonts w:ascii="Arial" w:hAnsi="Arial" w:cs="Arial"/>
-              </w:rPr>
-              <w:t>PedidoCliente</w:t>
-            </w:r>
-            <w:proofErr w:type="spellEnd"/>
-            <w:r>
-              <w:rPr>
-                <w:rFonts w:ascii="Arial" w:hAnsi="Arial" w:cs="Arial"/>
-              </w:rPr>
-              <w:t>:</w:t>
-            </w:r>
-          </w:p>
-          <w:p>
-            <w:pPr>
-              <w:tabs>
-                <w:tab w:val="left" w:pos="708"/>
-                <w:tab w:val="left" w:pos="1416"/>
-                <w:tab w:val="left" w:pos="2024"/>
-              </w:tabs>
-              <w:cnfStyle w:val="000000100000" w:firstRow="0" w:lastRow="0" w:firstColumn="0" w:lastColumn="0" w:oddVBand="0" w:evenVBand="0" w:oddHBand="1" w:evenHBand="0" w:firstRowFirstColumn="0" w:firstRowLastColumn="0" w:lastRowFirstColumn="0" w:lastRowLastColumn="0"/>
-              <w:rPr>
-                <w:rFonts w:ascii="Arial" w:hAnsi="Arial" w:cs="Arial"/>
-              </w:rPr>
-            </w:pPr>
-            <w:r>
-              <w:rPr>
-                <w:rFonts w:ascii="Arial" w:hAnsi="Arial" w:cs="Arial"/>
-              </w:rPr>
-              <w:t xml:space="preserve">Modelo, Modelo </w:t>
-            </w:r>
-            <w:proofErr w:type="spellStart"/>
-            <w:r>
-              <w:rPr>
-                <w:rFonts w:ascii="Arial" w:hAnsi="Arial" w:cs="Arial"/>
-              </w:rPr>
-              <w:t>DAO,vista</w:t>
-            </w:r>
-            <w:proofErr w:type="spellEnd"/>
           </w:p>
         </w:tc>
       </w:tr>
@@ -2975,45 +2940,6 @@
                 <w:rFonts w:ascii="Arial" w:hAnsi="Arial" w:cs="Arial"/>
               </w:rPr>
             </w:pPr>
-            <w:r>
-              <w:rPr>
-                <w:rFonts w:ascii="Arial" w:hAnsi="Arial" w:cs="Arial"/>
-              </w:rPr>
-              <w:t xml:space="preserve">Entidad </w:t>
-            </w:r>
-            <w:proofErr w:type="spellStart"/>
-            <w:r>
-              <w:rPr>
-                <w:rFonts w:ascii="Arial" w:hAnsi="Arial" w:cs="Arial"/>
-              </w:rPr>
-              <w:t>Usuario,Login</w:t>
-            </w:r>
-            <w:proofErr w:type="spellEnd"/>
-            <w:r>
-              <w:rPr>
-                <w:rFonts w:ascii="Arial" w:hAnsi="Arial" w:cs="Arial"/>
-              </w:rPr>
-              <w:t>:</w:t>
-            </w:r>
-          </w:p>
-          <w:p>
-            <w:pPr>
-              <w:tabs>
-                <w:tab w:val="left" w:pos="708"/>
-                <w:tab w:val="left" w:pos="1416"/>
-                <w:tab w:val="left" w:pos="2024"/>
-              </w:tabs>
-              <w:cnfStyle w:val="000000000000" w:firstRow="0" w:lastRow="0" w:firstColumn="0" w:lastColumn="0" w:oddVBand="0" w:evenVBand="0" w:oddHBand="0" w:evenHBand="0" w:firstRowFirstColumn="0" w:firstRowLastColumn="0" w:lastRowFirstColumn="0" w:lastRowLastColumn="0"/>
-              <w:rPr>
-                <w:rFonts w:ascii="Arial" w:hAnsi="Arial" w:cs="Arial"/>
-              </w:rPr>
-            </w:pPr>
-            <w:r>
-              <w:rPr>
-                <w:rFonts w:ascii="Arial" w:hAnsi="Arial" w:cs="Arial"/>
-              </w:rPr>
-              <w:t>Modelo, Modelo DAO, vista</w:t>
-            </w:r>
           </w:p>
         </w:tc>
       </w:tr>
@@ -3107,43 +3033,6 @@
                 <w:rFonts w:ascii="Arial" w:hAnsi="Arial" w:cs="Arial"/>
               </w:rPr>
             </w:pPr>
-            <w:r>
-              <w:rPr>
-                <w:rFonts w:ascii="Arial" w:hAnsi="Arial" w:cs="Arial"/>
-              </w:rPr>
-              <w:t>Entidad de Compras:</w:t>
-            </w:r>
-          </w:p>
-          <w:p>
-            <w:pPr>
-              <w:tabs>
-                <w:tab w:val="left" w:pos="708"/>
-                <w:tab w:val="left" w:pos="1416"/>
-                <w:tab w:val="left" w:pos="2024"/>
-              </w:tabs>
-              <w:cnfStyle w:val="000000100000" w:firstRow="0" w:lastRow="0" w:firstColumn="0" w:lastColumn="0" w:oddVBand="0" w:evenVBand="0" w:oddHBand="1" w:evenHBand="0" w:firstRowFirstColumn="0" w:firstRowLastColumn="0" w:lastRowFirstColumn="0" w:lastRowLastColumn="0"/>
-              <w:rPr>
-                <w:rFonts w:ascii="Arial" w:hAnsi="Arial" w:cs="Arial"/>
-              </w:rPr>
-            </w:pPr>
-            <w:r>
-              <w:rPr>
-                <w:rFonts w:ascii="Arial" w:hAnsi="Arial" w:cs="Arial"/>
-              </w:rPr>
-              <w:t>Modelo, Modelo D</w:t>
-            </w:r>
-            <w:r>
-              <w:rPr>
-                <w:rFonts w:ascii="Arial" w:hAnsi="Arial" w:cs="Arial"/>
-              </w:rPr>
-              <w:t>AO</w:t>
-            </w:r>
-            <w:r>
-              <w:rPr>
-                <w:rFonts w:ascii="Arial" w:hAnsi="Arial" w:cs="Arial"/>
-              </w:rPr>
-              <w:t>, Vista</w:t>
-            </w:r>
           </w:p>
         </w:tc>
       </w:tr>
@@ -3198,7 +3087,13 @@
               <w:rPr>
                 <w:rFonts w:ascii="Arial" w:hAnsi="Arial" w:cs="Arial"/>
               </w:rPr>
-              <w:t>Programador</w:t>
+              <w:t>P</w:t>
+            </w:r>
+            <w:r>
+              <w:rPr>
+                <w:rFonts w:ascii="Arial" w:hAnsi="Arial" w:cs="Arial"/>
+              </w:rPr>
+              <w:t>rogramador</w:t>
             </w:r>
           </w:p>
         </w:tc>
@@ -3299,31 +3194,6 @@
               </w:rPr>
               <w:t xml:space="preserve"> </w:t>
             </w:r>
-            <w:r>
-              <w:rPr>
-                <w:rFonts w:ascii="Arial" w:hAnsi="Arial" w:cs="Arial"/>
-              </w:rPr>
-              <w:t>Entidad Producto:</w:t>
-            </w:r>
-          </w:p>
-          <w:p>
-            <w:pPr>
-              <w:tabs>
-                <w:tab w:val="left" w:pos="708"/>
-                <w:tab w:val="left" w:pos="1416"/>
-                <w:tab w:val="left" w:pos="2024"/>
-              </w:tabs>
-              <w:cnfStyle w:val="000000100000" w:firstRow="0" w:lastRow="0" w:firstColumn="0" w:lastColumn="0" w:oddVBand="0" w:evenVBand="0" w:oddHBand="1" w:evenHBand="0" w:firstRowFirstColumn="0" w:firstRowLastColumn="0" w:lastRowFirstColumn="0" w:lastRowLastColumn="0"/>
-              <w:rPr>
-                <w:rFonts w:ascii="Arial" w:hAnsi="Arial" w:cs="Arial"/>
-              </w:rPr>
-            </w:pPr>
-            <w:r>
-              <w:rPr>
-                <w:rFonts w:ascii="Arial" w:hAnsi="Arial" w:cs="Arial"/>
-              </w:rPr>
-              <w:t>Modelo, Modelo DAO, Vista</w:t>
-            </w:r>
           </w:p>
         </w:tc>
       </w:tr>
@@ -3406,43 +3276,6 @@
                 <w:rFonts w:ascii="Arial" w:hAnsi="Arial" w:cs="Arial"/>
               </w:rPr>
             </w:pPr>
-            <w:r>
-              <w:rPr>
-                <w:rFonts w:ascii="Arial" w:hAnsi="Arial" w:cs="Arial"/>
-              </w:rPr>
-              <w:t xml:space="preserve">Entidad </w:t>
-            </w:r>
-            <w:r>
-              <w:rPr>
-                <w:rFonts w:ascii="Arial" w:hAnsi="Arial" w:cs="Arial"/>
-              </w:rPr>
-              <w:t>Establecimiento</w:t>
-            </w:r>
-            <w:r>
-              <w:rPr>
-                <w:rFonts w:ascii="Arial" w:hAnsi="Arial" w:cs="Arial"/>
-              </w:rPr>
-              <w:t>:</w:t>
-            </w:r>
-          </w:p>
-          <w:p>
-            <w:pPr>
-              <w:tabs>
-                <w:tab w:val="left" w:pos="708"/>
-                <w:tab w:val="left" w:pos="1416"/>
-                <w:tab w:val="left" w:pos="2024"/>
-              </w:tabs>
-              <w:cnfStyle w:val="000000000000" w:firstRow="0" w:lastRow="0" w:firstColumn="0" w:lastColumn="0" w:oddVBand="0" w:evenVBand="0" w:oddHBand="0" w:evenHBand="0" w:firstRowFirstColumn="0" w:firstRowLastColumn="0" w:lastRowFirstColumn="0" w:lastRowLastColumn="0"/>
-              <w:rPr>
-                <w:rFonts w:ascii="Arial" w:hAnsi="Arial" w:cs="Arial"/>
-              </w:rPr>
-            </w:pPr>
-            <w:r>
-              <w:rPr>
-                <w:rFonts w:ascii="Arial" w:hAnsi="Arial" w:cs="Arial"/>
-              </w:rPr>
-              <w:t>Modelo, Modelo DAO, Vista</w:t>
-            </w:r>
           </w:p>
         </w:tc>
       </w:tr>
@@ -3518,45 +3351,6 @@
                 <w:rFonts w:ascii="Arial" w:hAnsi="Arial" w:cs="Arial"/>
               </w:rPr>
             </w:pPr>
-            <w:r>
-              <w:rPr>
-                <w:rFonts w:ascii="Arial" w:hAnsi="Arial" w:cs="Arial"/>
-              </w:rPr>
-              <w:t xml:space="preserve">Entidad </w:t>
-            </w:r>
-            <w:proofErr w:type="spellStart"/>
-            <w:r>
-              <w:rPr>
-                <w:rFonts w:ascii="Arial" w:hAnsi="Arial" w:cs="Arial"/>
-              </w:rPr>
-              <w:t>PedidoProveedor</w:t>
-            </w:r>
-            <w:proofErr w:type="spellEnd"/>
-            <w:r>
-              <w:rPr>
-                <w:rFonts w:ascii="Arial" w:hAnsi="Arial" w:cs="Arial"/>
-              </w:rPr>
-              <w:t>:</w:t>
-            </w:r>
-          </w:p>
-          <w:p>
-            <w:pPr>
-              <w:tabs>
-                <w:tab w:val="left" w:pos="708"/>
-                <w:tab w:val="left" w:pos="1416"/>
-                <w:tab w:val="left" w:pos="2024"/>
-              </w:tabs>
-              <w:cnfStyle w:val="000000100000" w:firstRow="0" w:lastRow="0" w:firstColumn="0" w:lastColumn="0" w:oddVBand="0" w:evenVBand="0" w:oddHBand="1" w:evenHBand="0" w:firstRowFirstColumn="0" w:firstRowLastColumn="0" w:lastRowFirstColumn="0" w:lastRowLastColumn="0"/>
-              <w:rPr>
-                <w:rFonts w:ascii="Arial" w:hAnsi="Arial" w:cs="Arial"/>
-              </w:rPr>
-            </w:pPr>
-            <w:r>
-              <w:rPr>
-                <w:rFonts w:ascii="Arial" w:hAnsi="Arial" w:cs="Arial"/>
-              </w:rPr>
-              <w:t>Modelo, Modelo DAO, Vista</w:t>
-            </w:r>
           </w:p>
         </w:tc>
       </w:tr>
@@ -3629,46 +3423,6 @@
                 <w:rFonts w:ascii="Arial" w:hAnsi="Arial" w:cs="Arial"/>
               </w:rPr>
             </w:pPr>
-            <w:r>
-              <w:rPr>
-                <w:rFonts w:ascii="Arial" w:hAnsi="Arial" w:cs="Arial"/>
-              </w:rPr>
-              <w:t xml:space="preserve">Entidad </w:t>
-            </w:r>
-            <w:proofErr w:type="spellStart"/>
-            <w:r>
-              <w:rPr>
-                <w:rFonts w:ascii="Arial" w:hAnsi="Arial" w:cs="Arial"/>
-                <w:u w:val="single"/>
-              </w:rPr>
-              <w:t>DetalleCompra</w:t>
-            </w:r>
-            <w:proofErr w:type="spellEnd"/>
-            <w:r>
-              <w:rPr>
-                <w:rFonts w:ascii="Arial" w:hAnsi="Arial" w:cs="Arial"/>
-              </w:rPr>
-              <w:t>:</w:t>
-            </w:r>
-          </w:p>
-          <w:p>
-            <w:pPr>
-              <w:tabs>
-                <w:tab w:val="left" w:pos="708"/>
-                <w:tab w:val="left" w:pos="1416"/>
-                <w:tab w:val="left" w:pos="2024"/>
-              </w:tabs>
-              <w:cnfStyle w:val="000000000000" w:firstRow="0" w:lastRow="0" w:firstColumn="0" w:lastColumn="0" w:oddVBand="0" w:evenVBand="0" w:oddHBand="0" w:evenHBand="0" w:firstRowFirstColumn="0" w:firstRowLastColumn="0" w:lastRowFirstColumn="0" w:lastRowLastColumn="0"/>
-              <w:rPr>
-                <w:rFonts w:ascii="Arial" w:hAnsi="Arial" w:cs="Arial"/>
-              </w:rPr>
-            </w:pPr>
-            <w:r>
-              <w:rPr>
-                <w:rFonts w:ascii="Arial" w:hAnsi="Arial" w:cs="Arial"/>
-              </w:rPr>
-              <w:t>Modelo, Modelo DAO, Vista</w:t>
-            </w:r>
           </w:p>
         </w:tc>
       </w:tr>
@@ -3700,8 +3454,18 @@
                 <w:b w:val="0"/>
                 <w:bCs w:val="0"/>
               </w:rPr>
-              <w:t>Gerson Chuquiej</w:t>
-            </w:r>
+              <w:t xml:space="preserve">Gerson </w:t>
+            </w:r>
+            <w:proofErr w:type="spellStart"/>
+            <w:r>
+              <w:rPr>
+                <w:rFonts w:ascii="Arial" w:hAnsi="Arial" w:cs="Arial"/>
+                <w:b w:val="0"/>
+                <w:bCs w:val="0"/>
+              </w:rPr>
+              <w:t>Chuquiej</w:t>
+            </w:r>
+            <w:proofErr w:type="spellEnd"/>
           </w:p>
         </w:tc>
         <w:tc>
@@ -3744,34 +3508,6 @@
                 <w:rFonts w:ascii="Arial" w:hAnsi="Arial" w:cs="Arial"/>
               </w:rPr>
             </w:pPr>
-            <w:r>
-              <w:rPr>
-                <w:rFonts w:ascii="Arial" w:hAnsi="Arial" w:cs="Arial"/>
-              </w:rPr>
-              <w:t xml:space="preserve">Entidad Detalle </w:t>
-            </w:r>
-            <w:proofErr w:type="spellStart"/>
-            <w:r>
-              <w:rPr>
-                <w:rFonts w:ascii="Arial" w:hAnsi="Arial" w:cs="Arial"/>
-              </w:rPr>
-              <w:t>Venta,Modelo,Modelo</w:t>
-            </w:r>
-            <w:proofErr w:type="spellEnd"/>
-            <w:r>
-              <w:rPr>
-                <w:rFonts w:ascii="Arial" w:hAnsi="Arial" w:cs="Arial"/>
-              </w:rPr>
-              <w:t xml:space="preserve"> </w:t>
-            </w:r>
-            <w:proofErr w:type="spellStart"/>
-            <w:r>
-              <w:rPr>
-                <w:rFonts w:ascii="Arial" w:hAnsi="Arial" w:cs="Arial"/>
-              </w:rPr>
-              <w:t>DAo,vista</w:t>
-            </w:r>
-            <w:proofErr w:type="spellEnd"/>
           </w:p>
         </w:tc>
       </w:tr>
@@ -3870,45 +3606,6 @@
                 <w:rFonts w:ascii="Arial" w:hAnsi="Arial" w:cs="Arial"/>
               </w:rPr>
             </w:pPr>
-            <w:r>
-              <w:rPr>
-                <w:rFonts w:ascii="Arial" w:hAnsi="Arial" w:cs="Arial"/>
-              </w:rPr>
-              <w:t xml:space="preserve">Entidad </w:t>
-            </w:r>
-            <w:proofErr w:type="spellStart"/>
-            <w:r>
-              <w:rPr>
-                <w:rFonts w:ascii="Arial" w:hAnsi="Arial" w:cs="Arial"/>
-              </w:rPr>
-              <w:t>CategoriaProducto</w:t>
-            </w:r>
-            <w:proofErr w:type="spellEnd"/>
-            <w:r>
-              <w:rPr>
-                <w:rFonts w:ascii="Arial" w:hAnsi="Arial" w:cs="Arial"/>
-              </w:rPr>
-              <w:t>:</w:t>
-            </w:r>
-          </w:p>
-          <w:p>
-            <w:pPr>
-              <w:tabs>
-                <w:tab w:val="left" w:pos="708"/>
-                <w:tab w:val="left" w:pos="1416"/>
-                <w:tab w:val="left" w:pos="2024"/>
-              </w:tabs>
-              <w:cnfStyle w:val="000000000000" w:firstRow="0" w:lastRow="0" w:firstColumn="0" w:lastColumn="0" w:oddVBand="0" w:evenVBand="0" w:oddHBand="0" w:evenHBand="0" w:firstRowFirstColumn="0" w:firstRowLastColumn="0" w:lastRowFirstColumn="0" w:lastRowLastColumn="0"/>
-              <w:rPr>
-                <w:rFonts w:ascii="Arial" w:hAnsi="Arial" w:cs="Arial"/>
-              </w:rPr>
-            </w:pPr>
-            <w:r>
-              <w:rPr>
-                <w:rFonts w:ascii="Arial" w:hAnsi="Arial" w:cs="Arial"/>
-              </w:rPr>
-              <w:t>Modelo, Modelo DAO, Vista</w:t>
-            </w:r>
           </w:p>
         </w:tc>
       </w:tr>

</xml_diff>

<commit_message>
Se añadieron los archivos ya terminados
</commit_message>
<xml_diff>
--- a/files/Clothes Store (Doc).docx
+++ b/files/Clothes Store (Doc).docx
@@ -1,42 +1,37 @@
 
 <file path=word/document.xml><?xml version="1.0" encoding="utf-8"?>
-<w:document xmlns:wpc="http://schemas.microsoft.com/office/word/2010/wordprocessingCanvas" xmlns:cx="http://schemas.microsoft.com/office/drawing/2014/chartex" xmlns:cx1="http://schemas.microsoft.com/office/drawing/2015/9/8/chartex" xmlns:cx2="http://schemas.microsoft.com/office/drawing/2015/10/21/chartex" xmlns:cx3="http://schemas.microsoft.com/office/drawing/2016/5/9/chartex" xmlns:cx4="http://schemas.microsoft.com/office/drawing/2016/5/10/chartex" xmlns:cx5="http://schemas.microsoft.com/office/drawing/2016/5/11/chartex" xmlns:cx6="http://schemas.microsoft.com/office/drawing/2016/5/12/chartex" xmlns:cx7="http://schemas.microsoft.com/office/drawing/2016/5/13/chartex" xmlns:cx8="http://schemas.microsoft.com/office/drawing/2016/5/14/chartex" xmlns:mc="http://schemas.openxmlformats.org/markup-compatibility/2006" xmlns:aink="http://schemas.microsoft.com/office/drawing/2016/ink" xmlns:am3d="http://schemas.microsoft.com/office/drawing/2017/model3d" xmlns:o="urn:schemas-microsoft-com:office:office" xmlns:r="http://schemas.openxmlformats.org/officeDocument/2006/relationships" xmlns:m="http://schemas.openxmlformats.org/officeDocument/2006/math" xmlns:v="urn:schemas-microsoft-com:vml" xmlns:wp14="http://schemas.microsoft.com/office/word/2010/wordprocessingDrawing" xmlns:wp="http://schemas.openxmlformats.org/drawingml/2006/wordprocessingDrawing" xmlns:w10="urn:schemas-microsoft-com:office:word" xmlns:w="http://schemas.openxmlformats.org/wordprocessingml/2006/main" xmlns:w14="http://schemas.microsoft.com/office/word/2010/wordml" xmlns:w15="http://schemas.microsoft.com/office/word/2012/wordml" xmlns:w16cex="http://schemas.microsoft.com/office/word/2018/wordml/cex" xmlns:w16cid="http://schemas.microsoft.com/office/word/2016/wordml/cid" xmlns:w16="http://schemas.microsoft.com/office/word/2018/wordml" xmlns:w16sdtdh="http://schemas.microsoft.com/office/word/2020/wordml/sdtdatahash" xmlns:w16se="http://schemas.microsoft.com/office/word/2015/wordml/symex" xmlns:wpg="http://schemas.microsoft.com/office/word/2010/wordprocessingGroup" xmlns:wpi="http://schemas.microsoft.com/office/word/2010/wordprocessingInk" xmlns:wne="http://schemas.microsoft.com/office/word/2006/wordml" xmlns:wps="http://schemas.microsoft.com/office/word/2010/wordprocessingShape" mc:Ignorable="w14 w15 w16se w16cid w16 w16cex w16sdtdh wp14">
+<w:document xmlns:wpc="http://schemas.microsoft.com/office/word/2010/wordprocessingCanvas" xmlns:cx="http://schemas.microsoft.com/office/drawing/2014/chartex" xmlns:cx1="http://schemas.microsoft.com/office/drawing/2015/9/8/chartex" xmlns:cx2="http://schemas.microsoft.com/office/drawing/2015/10/21/chartex" xmlns:cx3="http://schemas.microsoft.com/office/drawing/2016/5/9/chartex" xmlns:cx4="http://schemas.microsoft.com/office/drawing/2016/5/10/chartex" xmlns:cx5="http://schemas.microsoft.com/office/drawing/2016/5/11/chartex" xmlns:cx6="http://schemas.microsoft.com/office/drawing/2016/5/12/chartex" xmlns:cx7="http://schemas.microsoft.com/office/drawing/2016/5/13/chartex" xmlns:cx8="http://schemas.microsoft.com/office/drawing/2016/5/14/chartex" xmlns:mc="http://schemas.openxmlformats.org/markup-compatibility/2006" xmlns:aink="http://schemas.microsoft.com/office/drawing/2016/ink" xmlns:am3d="http://schemas.microsoft.com/office/drawing/2017/model3d" xmlns:o="urn:schemas-microsoft-com:office:office" xmlns:oel="http://schemas.microsoft.com/office/2019/extlst" xmlns:r="http://schemas.openxmlformats.org/officeDocument/2006/relationships" xmlns:m="http://schemas.openxmlformats.org/officeDocument/2006/math" xmlns:v="urn:schemas-microsoft-com:vml" xmlns:wp14="http://schemas.microsoft.com/office/word/2010/wordprocessingDrawing" xmlns:wp="http://schemas.openxmlformats.org/drawingml/2006/wordprocessingDrawing" xmlns:w10="urn:schemas-microsoft-com:office:word" xmlns:w="http://schemas.openxmlformats.org/wordprocessingml/2006/main" xmlns:w14="http://schemas.microsoft.com/office/word/2010/wordml" xmlns:w15="http://schemas.microsoft.com/office/word/2012/wordml" xmlns:w16cex="http://schemas.microsoft.com/office/word/2018/wordml/cex" xmlns:w16cid="http://schemas.microsoft.com/office/word/2016/wordml/cid" xmlns:w16="http://schemas.microsoft.com/office/word/2018/wordml" xmlns:w16sdtdh="http://schemas.microsoft.com/office/word/2020/wordml/sdtdatahash" xmlns:w16se="http://schemas.microsoft.com/office/word/2015/wordml/symex" xmlns:wpg="http://schemas.microsoft.com/office/word/2010/wordprocessingGroup" xmlns:wpi="http://schemas.microsoft.com/office/word/2010/wordprocessingInk" xmlns:wne="http://schemas.microsoft.com/office/word/2006/wordml" xmlns:wps="http://schemas.microsoft.com/office/word/2010/wordprocessingShape" mc:Ignorable="w14 w15 w16se w16cid w16 w16cex w16sdtdh wp14">
   <w:body>
     <w:p/>
     <w:p>
       <w:r>
         <w:rPr>
           <w:noProof/>
-          <w:lang w:eastAsia="es-GT"/>
         </w:rPr>
         <mc:AlternateContent>
           <mc:Choice Requires="wps">
             <w:drawing>
-              <wp:anchor distT="45720" distB="45720" distL="114300" distR="114300" simplePos="0" relativeHeight="251683840" behindDoc="0" locked="0" layoutInCell="1" allowOverlap="1" wp14:anchorId="0E8DB62D" wp14:editId="6D9284F5">
+              <wp:anchor distT="46355" distB="51435" distL="114300" distR="114300" simplePos="0" relativeHeight="9" behindDoc="0" locked="0" layoutInCell="0" allowOverlap="1" wp14:anchorId="1B833410">
                 <wp:simplePos x="0" y="0"/>
                 <wp:positionH relativeFrom="margin">
-                  <wp:posOffset>5191269</wp:posOffset>
+                  <wp:posOffset>5191125</wp:posOffset>
                 </wp:positionH>
                 <wp:positionV relativeFrom="paragraph">
-                  <wp:posOffset>13527</wp:posOffset>
+                  <wp:posOffset>13970</wp:posOffset>
                 </wp:positionV>
-                <wp:extent cx="1223010" cy="1404620"/>
+                <wp:extent cx="1223010" cy="338455"/>
                 <wp:effectExtent l="0" t="0" r="0" b="6350"/>
                 <wp:wrapSquare wrapText="bothSides"/>
-                <wp:docPr id="1632737243" name="Cuadro de texto 2"/>
-                <wp:cNvGraphicFramePr>
-                  <a:graphicFrameLocks xmlns:a="http://schemas.openxmlformats.org/drawingml/2006/main"/>
-                </wp:cNvGraphicFramePr>
+                <wp:docPr id="1" name="Cuadro de texto 2"/>
+                <wp:cNvGraphicFramePr/>
                 <a:graphic xmlns:a="http://schemas.openxmlformats.org/drawingml/2006/main">
                   <a:graphicData uri="http://schemas.microsoft.com/office/word/2010/wordprocessingShape">
                     <wps:wsp>
-                      <wps:cNvSpPr txBox="1">
-                        <a:spLocks noChangeArrowheads="1"/>
-                      </wps:cNvSpPr>
-                      <wps:spPr bwMode="auto">
+                      <wps:cNvSpPr/>
+                      <wps:spPr>
                         <a:xfrm>
                           <a:off x="0" y="0"/>
-                          <a:ext cx="1223010" cy="1404620"/>
+                          <a:ext cx="1222920" cy="338400"/>
                         </a:xfrm>
                         <a:prstGeom prst="rect">
                           <a:avLst/>
@@ -44,15 +39,25 @@
                         <a:noFill/>
                         <a:ln w="9525">
                           <a:noFill/>
-                          <a:miter lim="800000"/>
-                          <a:headEnd/>
-                          <a:tailEnd/>
                         </a:ln>
                       </wps:spPr>
+                      <wps:style>
+                        <a:lnRef idx="0">
+                          <a:scrgbClr r="0" g="0" b="0"/>
+                        </a:lnRef>
+                        <a:fillRef idx="0">
+                          <a:scrgbClr r="0" g="0" b="0"/>
+                        </a:fillRef>
+                        <a:effectRef idx="0">
+                          <a:scrgbClr r="0" g="0" b="0"/>
+                        </a:effectRef>
+                        <a:fontRef idx="minor"/>
+                      </wps:style>
                       <wps:txbx>
                         <w:txbxContent>
                           <w:p>
                             <w:pPr>
+                              <w:pStyle w:val="Contenidodelmarco"/>
                               <w:rPr>
                                 <w:color w:val="FFFFFF" w:themeColor="background1"/>
                                 <w:sz w:val="32"/>
@@ -70,15 +75,12 @@
                           </w:p>
                         </w:txbxContent>
                       </wps:txbx>
-                      <wps:bodyPr rot="0" vert="horz" wrap="square" lIns="91440" tIns="45720" rIns="91440" bIns="45720" anchor="t" anchorCtr="0">
+                      <wps:bodyPr anchor="t">
                         <a:spAutoFit/>
                       </wps:bodyPr>
                     </wps:wsp>
                   </a:graphicData>
                 </a:graphic>
-                <wp14:sizeRelH relativeFrom="margin">
-                  <wp14:pctWidth>0</wp14:pctWidth>
-                </wp14:sizeRelH>
                 <wp14:sizeRelV relativeFrom="margin">
                   <wp14:pctHeight>20000</wp14:pctHeight>
                 </wp14:sizeRelV>
@@ -87,15 +89,12 @@
           </mc:Choice>
           <mc:Fallback>
             <w:pict>
-              <v:shapetype w14:anchorId="0E8DB62D" id="_x0000_t202" coordsize="21600,21600" o:spt="202" path="m,l,21600r21600,l21600,xe">
-                <v:stroke joinstyle="miter"/>
-                <v:path gradientshapeok="t" o:connecttype="rect"/>
-              </v:shapetype>
-              <v:shape id="Cuadro de texto 2" o:spid="_x0000_s1026" type="#_x0000_t202" style="position:absolute;margin-left:408.75pt;margin-top:1.05pt;width:96.3pt;height:110.6pt;z-index:251683840;visibility:visible;mso-wrap-style:square;mso-width-percent:0;mso-height-percent:200;mso-wrap-distance-left:9pt;mso-wrap-distance-top:3.6pt;mso-wrap-distance-right:9pt;mso-wrap-distance-bottom:3.6pt;mso-position-horizontal:absolute;mso-position-horizontal-relative:margin;mso-position-vertical:absolute;mso-position-vertical-relative:text;mso-width-percent:0;mso-height-percent:200;mso-width-relative:margin;mso-height-relative:margin;v-text-anchor:top" o:gfxdata="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" filled="f" stroked="f">
+              <v:rect w14:anchorId="1B833410" id="Cuadro de texto 2" o:spid="_x0000_s1026" style="position:absolute;margin-left:408.75pt;margin-top:1.1pt;width:96.3pt;height:26.65pt;z-index:9;visibility:visible;mso-wrap-style:square;mso-height-percent:200;mso-wrap-distance-left:9pt;mso-wrap-distance-top:3.65pt;mso-wrap-distance-right:9pt;mso-wrap-distance-bottom:4.05pt;mso-position-horizontal:absolute;mso-position-horizontal-relative:margin;mso-position-vertical:absolute;mso-position-vertical-relative:text;mso-height-percent:200;mso-height-relative:margin;v-text-anchor:top" o:gfxdata="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" o:allowincell="f" filled="f" stroked="f">
                 <v:textbox style="mso-fit-shape-to-text:t">
                   <w:txbxContent>
                     <w:p>
                       <w:pPr>
+                        <w:pStyle w:val="Contenidodelmarco"/>
                         <w:rPr>
                           <w:color w:val="FFFFFF" w:themeColor="background1"/>
                           <w:sz w:val="32"/>
@@ -114,738 +113,570 @@
                   </w:txbxContent>
                 </v:textbox>
                 <w10:wrap type="square" anchorx="margin"/>
-              </v:shape>
+              </v:rect>
             </w:pict>
           </mc:Fallback>
         </mc:AlternateContent>
       </w:r>
     </w:p>
-    <w:sdt>
-      <w:sdtPr>
-        <w:id w:val="-438839187"/>
-        <w:docPartObj>
-          <w:docPartGallery w:val="Cover Pages"/>
-          <w:docPartUnique/>
-        </w:docPartObj>
-      </w:sdtPr>
-      <w:sdtEndPr>
+    <w:p>
+      <w:r>
+        <w:rPr>
+          <w:noProof/>
+        </w:rPr>
+        <mc:AlternateContent>
+          <mc:Choice Requires="wps">
+            <w:drawing>
+              <wp:anchor distT="0" distB="1905" distL="0" distR="8890" simplePos="0" relativeHeight="2" behindDoc="0" locked="0" layoutInCell="0" allowOverlap="1" wp14:anchorId="13710E86">
+                <wp:simplePos x="0" y="0"/>
+                <wp:positionH relativeFrom="page">
+                  <wp:posOffset>154940</wp:posOffset>
+                </wp:positionH>
+                <wp:positionV relativeFrom="page">
+                  <wp:posOffset>200660</wp:posOffset>
+                </wp:positionV>
+                <wp:extent cx="5461000" cy="9793605"/>
+                <wp:effectExtent l="0" t="635" r="0" b="0"/>
+                <wp:wrapNone/>
+                <wp:docPr id="3" name="Rectángulo 16"/>
+                <wp:cNvGraphicFramePr/>
+                <a:graphic xmlns:a="http://schemas.openxmlformats.org/drawingml/2006/main">
+                  <a:graphicData uri="http://schemas.microsoft.com/office/word/2010/wordprocessingShape">
+                    <wps:wsp>
+                      <wps:cNvSpPr/>
+                      <wps:spPr>
+                        <a:xfrm>
+                          <a:off x="0" y="0"/>
+                          <a:ext cx="5460840" cy="9793440"/>
+                        </a:xfrm>
+                        <a:prstGeom prst="rect">
+                          <a:avLst/>
+                        </a:prstGeom>
+                        <a:solidFill>
+                          <a:schemeClr val="accent1"/>
+                        </a:solidFill>
+                        <a:ln w="0">
+                          <a:noFill/>
+                        </a:ln>
+                      </wps:spPr>
+                      <wps:style>
+                        <a:lnRef idx="0">
+                          <a:scrgbClr r="0" g="0" b="0"/>
+                        </a:lnRef>
+                        <a:fillRef idx="0">
+                          <a:scrgbClr r="0" g="0" b="0"/>
+                        </a:fillRef>
+                        <a:effectRef idx="0">
+                          <a:scrgbClr r="0" g="0" b="0"/>
+                        </a:effectRef>
+                        <a:fontRef idx="minor"/>
+                      </wps:style>
+                      <wps:txbx>
+                        <w:txbxContent>
+                          <w:p>
+                            <w:pPr>
+                              <w:pStyle w:val="Ttulo"/>
+                              <w:jc w:val="right"/>
+                              <w:rPr>
+                                <w:rFonts w:ascii="Times New Roman" w:hAnsi="Times New Roman" w:cs="Times New Roman"/>
+                                <w:caps/>
+                                <w:color w:val="FFFFFF" w:themeColor="background1"/>
+                                <w:sz w:val="80"/>
+                                <w:szCs w:val="80"/>
+                              </w:rPr>
+                            </w:pPr>
+                            <w:sdt>
+                              <w:sdtPr>
+                                <w:alias w:val="Título"/>
+                                <w:id w:val="2036797934"/>
+                                <w:dataBinding w:prefixMappings="xmlns:ns0='http://schemas.openxmlformats.org/package/2006/metadata/core-properties' xmlns:ns1='http://purl.org/dc/elements/1.1/'" w:xpath="/ns0:coreProperties[1]/ns1:title[1]" w:storeItemID="{6C3C8BC8-F283-45AE-878A-BAB7291924A1}"/>
+                                <w:text/>
+                              </w:sdtPr>
+                              <w:sdtContent>
+                                <w:proofErr w:type="spellStart"/>
+                                <w:r>
+                                  <w:t>Clothes</w:t>
+                                </w:r>
+                                <w:proofErr w:type="spellEnd"/>
+                                <w:r>
+                                  <w:t xml:space="preserve"> Store</w:t>
+                                </w:r>
+                              </w:sdtContent>
+                            </w:sdt>
+                          </w:p>
+                          <w:p>
+                            <w:pPr>
+                              <w:pStyle w:val="Contenidodelmarco"/>
+                              <w:spacing w:before="240"/>
+                              <w:ind w:left="720"/>
+                              <w:jc w:val="right"/>
+                              <w:rPr>
+                                <w:color w:val="FFFFFF" w:themeColor="background1"/>
+                              </w:rPr>
+                            </w:pPr>
+                          </w:p>
+                          <w:p>
+                            <w:pPr>
+                              <w:pStyle w:val="Contenidodelmarco"/>
+                              <w:spacing w:before="240"/>
+                              <w:ind w:left="1008"/>
+                              <w:jc w:val="both"/>
+                              <w:rPr>
+                                <w:color w:val="FFFFFF" w:themeColor="background1"/>
+                              </w:rPr>
+                            </w:pPr>
+                            <w:sdt>
+                              <w:sdtPr>
+                                <w:alias w:val="Descripción breve"/>
+                                <w:id w:val="1733274837"/>
+                                <w:showingPlcHdr/>
+                                <w:dataBinding w:prefixMappings="xmlns:ns0='http://schemas.microsoft.com/office/2006/coverPageProps'" w:xpath="/ns0:CoverPageProperties[1]/ns0:Abstract[1]" w:storeItemID="{55AF091B-3C7A-41E3-B477-F2FDAA23CFDA}"/>
+                                <w:text/>
+                              </w:sdtPr>
+                              <w:sdtContent>
+                                <w:r>
+                                  <w:t xml:space="preserve">     </w:t>
+                                </w:r>
+                              </w:sdtContent>
+                            </w:sdt>
+                          </w:p>
+                        </w:txbxContent>
+                      </wps:txbx>
+                      <wps:bodyPr lIns="274320" tIns="914400" rIns="274320" anchor="ctr" upright="1">
+                        <a:noAutofit/>
+                      </wps:bodyPr>
+                    </wps:wsp>
+                  </a:graphicData>
+                </a:graphic>
+                <wp14:sizeRelH relativeFrom="page">
+                  <wp14:pctWidth>69000</wp14:pctWidth>
+                </wp14:sizeRelH>
+                <wp14:sizeRelV relativeFrom="page">
+                  <wp14:pctHeight>96000</wp14:pctHeight>
+                </wp14:sizeRelV>
+              </wp:anchor>
+            </w:drawing>
+          </mc:Choice>
+          <mc:Fallback>
+            <w:pict>
+              <v:rect w14:anchorId="13710E86" id="Rectángulo 16" o:spid="_x0000_s1027" style="position:absolute;margin-left:12.2pt;margin-top:15.8pt;width:430pt;height:771.15pt;z-index:2;visibility:visible;mso-wrap-style:square;mso-width-percent:690;mso-height-percent:960;mso-wrap-distance-left:0;mso-wrap-distance-top:0;mso-wrap-distance-right:.7pt;mso-wrap-distance-bottom:.15pt;mso-position-horizontal:absolute;mso-position-horizontal-relative:page;mso-position-vertical:absolute;mso-position-vertical-relative:page;mso-width-percent:690;mso-height-percent:960;mso-width-relative:page;mso-height-relative:page;v-text-anchor:middle" o:gfxdata="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" o:allowincell="f" fillcolor="#4472c4 [3204]" stroked="f" strokeweight="0">
+                <v:textbox inset="21.6pt,1in,21.6pt">
+                  <w:txbxContent>
+                    <w:p>
+                      <w:pPr>
+                        <w:pStyle w:val="Ttulo"/>
+                        <w:jc w:val="right"/>
+                        <w:rPr>
+                          <w:rFonts w:ascii="Times New Roman" w:hAnsi="Times New Roman" w:cs="Times New Roman"/>
+                          <w:caps/>
+                          <w:color w:val="FFFFFF" w:themeColor="background1"/>
+                          <w:sz w:val="80"/>
+                          <w:szCs w:val="80"/>
+                        </w:rPr>
+                      </w:pPr>
+                      <w:sdt>
+                        <w:sdtPr>
+                          <w:alias w:val="Título"/>
+                          <w:id w:val="2036797934"/>
+                          <w:dataBinding w:prefixMappings="xmlns:ns0='http://schemas.openxmlformats.org/package/2006/metadata/core-properties' xmlns:ns1='http://purl.org/dc/elements/1.1/'" w:xpath="/ns0:coreProperties[1]/ns1:title[1]" w:storeItemID="{6C3C8BC8-F283-45AE-878A-BAB7291924A1}"/>
+                          <w:text/>
+                        </w:sdtPr>
+                        <w:sdtContent>
+                          <w:proofErr w:type="spellStart"/>
+                          <w:r>
+                            <w:t>Clothes</w:t>
+                          </w:r>
+                          <w:proofErr w:type="spellEnd"/>
+                          <w:r>
+                            <w:t xml:space="preserve"> Store</w:t>
+                          </w:r>
+                        </w:sdtContent>
+                      </w:sdt>
+                    </w:p>
+                    <w:p>
+                      <w:pPr>
+                        <w:pStyle w:val="Contenidodelmarco"/>
+                        <w:spacing w:before="240"/>
+                        <w:ind w:left="720"/>
+                        <w:jc w:val="right"/>
+                        <w:rPr>
+                          <w:color w:val="FFFFFF" w:themeColor="background1"/>
+                        </w:rPr>
+                      </w:pPr>
+                    </w:p>
+                    <w:p>
+                      <w:pPr>
+                        <w:pStyle w:val="Contenidodelmarco"/>
+                        <w:spacing w:before="240"/>
+                        <w:ind w:left="1008"/>
+                        <w:jc w:val="both"/>
+                        <w:rPr>
+                          <w:color w:val="FFFFFF" w:themeColor="background1"/>
+                        </w:rPr>
+                      </w:pPr>
+                      <w:sdt>
+                        <w:sdtPr>
+                          <w:alias w:val="Descripción breve"/>
+                          <w:id w:val="1733274837"/>
+                          <w:showingPlcHdr/>
+                          <w:dataBinding w:prefixMappings="xmlns:ns0='http://schemas.microsoft.com/office/2006/coverPageProps'" w:xpath="/ns0:CoverPageProperties[1]/ns0:Abstract[1]" w:storeItemID="{55AF091B-3C7A-41E3-B477-F2FDAA23CFDA}"/>
+                          <w:text/>
+                        </w:sdtPr>
+                        <w:sdtContent>
+                          <w:r>
+                            <w:t xml:space="preserve">     </w:t>
+                          </w:r>
+                        </w:sdtContent>
+                      </w:sdt>
+                    </w:p>
+                  </w:txbxContent>
+                </v:textbox>
+                <w10:wrap anchorx="page" anchory="page"/>
+              </v:rect>
+            </w:pict>
+          </mc:Fallback>
+        </mc:AlternateContent>
+      </w:r>
+      <w:r>
+        <w:rPr>
+          <w:noProof/>
+        </w:rPr>
+        <mc:AlternateContent>
+          <mc:Choice Requires="wps">
+            <w:drawing>
+              <wp:anchor distT="0" distB="1905" distL="0" distR="5080" simplePos="0" relativeHeight="4" behindDoc="0" locked="0" layoutInCell="0" allowOverlap="1" wp14:anchorId="7346F3CF">
+                <wp:simplePos x="0" y="0"/>
+                <wp:positionH relativeFrom="page">
+                  <wp:posOffset>5673725</wp:posOffset>
+                </wp:positionH>
+                <wp:positionV relativeFrom="page">
+                  <wp:align>center</wp:align>
+                </wp:positionV>
+                <wp:extent cx="1898650" cy="9793605"/>
+                <wp:effectExtent l="0" t="635" r="0" b="0"/>
+                <wp:wrapNone/>
+                <wp:docPr id="5" name="Rectángulo 85"/>
+                <wp:cNvGraphicFramePr/>
+                <a:graphic xmlns:a="http://schemas.openxmlformats.org/drawingml/2006/main">
+                  <a:graphicData uri="http://schemas.microsoft.com/office/word/2010/wordprocessingShape">
+                    <wps:wsp>
+                      <wps:cNvSpPr/>
+                      <wps:spPr>
+                        <a:xfrm>
+                          <a:off x="0" y="0"/>
+                          <a:ext cx="1898640" cy="9793440"/>
+                        </a:xfrm>
+                        <a:prstGeom prst="rect">
+                          <a:avLst/>
+                        </a:prstGeom>
+                        <a:solidFill>
+                          <a:schemeClr val="tx2"/>
+                        </a:solidFill>
+                        <a:ln>
+                          <a:noFill/>
+                        </a:ln>
+                      </wps:spPr>
+                      <wps:style>
+                        <a:lnRef idx="2">
+                          <a:schemeClr val="accent1">
+                            <a:shade val="50000"/>
+                          </a:schemeClr>
+                        </a:lnRef>
+                        <a:fillRef idx="1">
+                          <a:schemeClr val="accent1"/>
+                        </a:fillRef>
+                        <a:effectRef idx="0">
+                          <a:schemeClr val="accent1"/>
+                        </a:effectRef>
+                        <a:fontRef idx="minor"/>
+                      </wps:style>
+                      <wps:txbx>
+                        <w:txbxContent>
+                          <w:p>
+                            <w:pPr>
+                              <w:pStyle w:val="Subttulo"/>
+                              <w:rPr>
+                                <w:rFonts w:cstheme="minorBidi"/>
+                                <w:color w:val="FFFFFF" w:themeColor="background1"/>
+                              </w:rPr>
+                            </w:pPr>
+                            <w:sdt>
+                              <w:sdtPr>
+                                <w:alias w:val="Subtítulo"/>
+                                <w:id w:val="1034278490"/>
+                                <w:dataBinding w:prefixMappings="xmlns:ns0='http://schemas.openxmlformats.org/package/2006/metadata/core-properties' xmlns:ns1='http://purl.org/dc/elements/1.1/'" w:xpath="/ns0:coreProperties[1]/ns1:subject[1]" w:storeItemID="{6C3C8BC8-F283-45AE-878A-BAB7291924A1}"/>
+                                <w:text/>
+                              </w:sdtPr>
+                              <w:sdtContent>
+                                <w:r>
+                                  <w:t>Sistema gestor para una Tienda de Ropa.</w:t>
+                                </w:r>
+                              </w:sdtContent>
+                            </w:sdt>
+                          </w:p>
+                        </w:txbxContent>
+                      </wps:txbx>
+                      <wps:bodyPr lIns="182880" rIns="182880" anchor="ctr">
+                        <a:prstTxWarp prst="textNoShape">
+                          <a:avLst/>
+                        </a:prstTxWarp>
+                        <a:noAutofit/>
+                      </wps:bodyPr>
+                    </wps:wsp>
+                  </a:graphicData>
+                </a:graphic>
+                <wp14:sizeRelH relativeFrom="page">
+                  <wp14:pctWidth>24000</wp14:pctWidth>
+                </wp14:sizeRelH>
+                <wp14:sizeRelV relativeFrom="page">
+                  <wp14:pctHeight>96000</wp14:pctHeight>
+                </wp14:sizeRelV>
+              </wp:anchor>
+            </w:drawing>
+          </mc:Choice>
+          <mc:Fallback>
+            <w:pict>
+              <v:rect w14:anchorId="7346F3CF" id="Rectángulo 85" o:spid="_x0000_s1028" style="position:absolute;margin-left:446.75pt;margin-top:0;width:149.5pt;height:771.15pt;z-index:4;visibility:visible;mso-wrap-style:square;mso-width-percent:240;mso-height-percent:960;mso-wrap-distance-left:0;mso-wrap-distance-top:0;mso-wrap-distance-right:.4pt;mso-wrap-distance-bottom:.15pt;mso-position-horizontal:absolute;mso-position-horizontal-relative:page;mso-position-vertical:center;mso-position-vertical-relative:page;mso-width-percent:240;mso-height-percent:960;mso-width-relative:page;mso-height-relative:page;v-text-anchor:middle" o:gfxdata="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" o:allowincell="f" fillcolor="#44546a [3215]" stroked="f" strokeweight="1pt">
+                <v:textbox inset="14.4pt,,14.4pt">
+                  <w:txbxContent>
+                    <w:p>
+                      <w:pPr>
+                        <w:pStyle w:val="Subttulo"/>
+                        <w:rPr>
+                          <w:rFonts w:cstheme="minorBidi"/>
+                          <w:color w:val="FFFFFF" w:themeColor="background1"/>
+                        </w:rPr>
+                      </w:pPr>
+                      <w:sdt>
+                        <w:sdtPr>
+                          <w:alias w:val="Subtítulo"/>
+                          <w:id w:val="1034278490"/>
+                          <w:dataBinding w:prefixMappings="xmlns:ns0='http://schemas.openxmlformats.org/package/2006/metadata/core-properties' xmlns:ns1='http://purl.org/dc/elements/1.1/'" w:xpath="/ns0:coreProperties[1]/ns1:subject[1]" w:storeItemID="{6C3C8BC8-F283-45AE-878A-BAB7291924A1}"/>
+                          <w:text/>
+                        </w:sdtPr>
+                        <w:sdtContent>
+                          <w:r>
+                            <w:t>Sistema gestor para una Tienda de Ropa.</w:t>
+                          </w:r>
+                        </w:sdtContent>
+                      </w:sdt>
+                    </w:p>
+                  </w:txbxContent>
+                </v:textbox>
+                <w10:wrap anchorx="page" anchory="page"/>
+              </v:rect>
+            </w:pict>
+          </mc:Fallback>
+        </mc:AlternateContent>
+      </w:r>
+    </w:p>
+    <w:p/>
+    <w:p>
+      <w:pPr>
         <w:rPr>
           <w:rFonts w:ascii="Times New Roman" w:hAnsi="Times New Roman" w:cs="Times New Roman"/>
         </w:rPr>
-      </w:sdtEndPr>
-      <w:sdtContent>
-        <w:p>
-          <w:r>
-            <w:rPr>
-              <w:noProof/>
-              <w:lang w:eastAsia="es-GT"/>
-            </w:rPr>
-            <mc:AlternateContent>
-              <mc:Choice Requires="wps">
-                <w:drawing>
-                  <wp:anchor distT="0" distB="0" distL="114300" distR="114300" simplePos="0" relativeHeight="251662336" behindDoc="0" locked="0" layoutInCell="1" allowOverlap="1" wp14:anchorId="426C2E0F" wp14:editId="42D499F0">
-                    <wp:simplePos x="0" y="0"/>
-                    <mc:AlternateContent>
-                      <mc:Choice Requires="wp14">
-                        <wp:positionH relativeFrom="page">
-                          <wp14:pctPosHOffset>2000</wp14:pctPosHOffset>
-                        </wp:positionH>
-                      </mc:Choice>
-                      <mc:Fallback>
-                        <wp:positionH relativeFrom="page">
-                          <wp:posOffset>154940</wp:posOffset>
-                        </wp:positionH>
-                      </mc:Fallback>
-                    </mc:AlternateContent>
-                    <mc:AlternateContent>
-                      <mc:Choice Requires="wp14">
-                        <wp:positionV relativeFrom="page">
-                          <wp14:pctPosVOffset>2000</wp14:pctPosVOffset>
-                        </wp:positionV>
-                      </mc:Choice>
-                      <mc:Fallback>
-                        <wp:positionV relativeFrom="page">
-                          <wp:posOffset>200660</wp:posOffset>
-                        </wp:positionV>
-                      </mc:Fallback>
-                    </mc:AlternateContent>
-                    <wp:extent cx="5363210" cy="9653270"/>
-                    <wp:effectExtent l="0" t="0" r="8890" b="2540"/>
-                    <wp:wrapNone/>
-                    <wp:docPr id="471" name="Rectángulo 16"/>
-                    <wp:cNvGraphicFramePr>
-                      <a:graphicFrameLocks xmlns:a="http://schemas.openxmlformats.org/drawingml/2006/main"/>
-                    </wp:cNvGraphicFramePr>
-                    <a:graphic xmlns:a="http://schemas.openxmlformats.org/drawingml/2006/main">
-                      <a:graphicData uri="http://schemas.microsoft.com/office/word/2010/wordprocessingShape">
-                        <wps:wsp>
-                          <wps:cNvSpPr>
-                            <a:spLocks/>
-                          </wps:cNvSpPr>
-                          <wps:spPr bwMode="auto">
-                            <a:xfrm>
-                              <a:off x="0" y="0"/>
-                              <a:ext cx="5363210" cy="9653270"/>
-                            </a:xfrm>
-                            <a:prstGeom prst="rect">
-                              <a:avLst/>
-                            </a:prstGeom>
-                            <a:solidFill>
-                              <a:schemeClr val="accent1"/>
-                            </a:solidFill>
-                            <a:ln>
-                              <a:noFill/>
-                            </a:ln>
-                          </wps:spPr>
-                          <wps:txbx>
-                            <w:txbxContent>
-                              <w:sdt>
-                                <w:sdtPr>
-                                  <w:rPr>
-                                    <w:rFonts w:ascii="Times New Roman" w:hAnsi="Times New Roman" w:cs="Times New Roman"/>
-                                    <w:caps/>
-                                    <w:color w:val="FFFFFF" w:themeColor="background1"/>
-                                    <w:sz w:val="80"/>
-                                    <w:szCs w:val="80"/>
-                                  </w:rPr>
-                                  <w:alias w:val="Título"/>
-                                  <w:id w:val="-1275550102"/>
-                                  <w:dataBinding w:prefixMappings="xmlns:ns0='http://schemas.openxmlformats.org/package/2006/metadata/core-properties' xmlns:ns1='http://purl.org/dc/elements/1.1/'" w:xpath="/ns0:coreProperties[1]/ns1:title[1]" w:storeItemID="{6C3C8BC8-F283-45AE-878A-BAB7291924A1}"/>
-                                  <w:text/>
-                                </w:sdtPr>
-                                <w:sdtEndPr/>
-                                <w:sdtContent>
-                                  <w:p>
-                                    <w:pPr>
-                                      <w:pStyle w:val="Ttulo"/>
-                                      <w:jc w:val="right"/>
-                                      <w:rPr>
-                                        <w:rFonts w:ascii="Times New Roman" w:hAnsi="Times New Roman" w:cs="Times New Roman"/>
-                                        <w:caps/>
-                                        <w:color w:val="FFFFFF" w:themeColor="background1"/>
-                                        <w:sz w:val="80"/>
-                                        <w:szCs w:val="80"/>
-                                      </w:rPr>
-                                    </w:pPr>
-                                    <w:r>
-                                      <w:rPr>
-                                        <w:rFonts w:ascii="Times New Roman" w:hAnsi="Times New Roman" w:cs="Times New Roman"/>
-                                        <w:caps/>
-                                        <w:color w:val="FFFFFF" w:themeColor="background1"/>
-                                        <w:sz w:val="80"/>
-                                        <w:szCs w:val="80"/>
-                                      </w:rPr>
-                                      <w:t>Clothes Store</w:t>
-                                    </w:r>
-                                  </w:p>
-                                </w:sdtContent>
-                              </w:sdt>
-                              <w:p>
-                                <w:pPr>
-                                  <w:spacing w:before="240"/>
-                                  <w:ind w:left="720"/>
-                                  <w:jc w:val="right"/>
-                                  <w:rPr>
-                                    <w:color w:val="FFFFFF" w:themeColor="background1"/>
-                                  </w:rPr>
-                                </w:pPr>
-                              </w:p>
-                              <w:sdt>
-                                <w:sdtPr>
-                                  <w:rPr>
-                                    <w:color w:val="FFFFFF" w:themeColor="background1"/>
-                                    <w:sz w:val="21"/>
-                                    <w:szCs w:val="21"/>
-                                  </w:rPr>
-                                  <w:alias w:val="Descripción breve"/>
-                                  <w:id w:val="-1812170092"/>
-                                  <w:dataBinding w:prefixMappings="xmlns:ns0='http://schemas.microsoft.com/office/2006/coverPageProps'" w:xpath="/ns0:CoverPageProperties[1]/ns0:Abstract[1]" w:storeItemID="{55AF091B-3C7A-41E3-B477-F2FDAA23CFDA}"/>
-                                  <w:text/>
-                                </w:sdtPr>
-                                <w:sdtEndPr/>
-                                <w:sdtContent>
-                                  <w:p>
-                                    <w:pPr>
-                                      <w:spacing w:before="240"/>
-                                      <w:ind w:left="1008"/>
-                                      <w:jc w:val="both"/>
-                                      <w:rPr>
-                                        <w:color w:val="FFFFFF" w:themeColor="background1"/>
-                                      </w:rPr>
-                                    </w:pPr>
-                                    <w:r>
-                                      <w:rPr>
-                                        <w:color w:val="FFFFFF" w:themeColor="background1"/>
-                                        <w:sz w:val="21"/>
-                                        <w:szCs w:val="21"/>
-                                      </w:rPr>
-                                      <w:t>P</w:t>
-                                    </w:r>
-                                    <w:r>
-                                      <w:rPr>
-                                        <w:color w:val="FFFFFF" w:themeColor="background1"/>
-                                        <w:sz w:val="21"/>
-                                        <w:szCs w:val="21"/>
-                                      </w:rPr>
-                                      <w:t>roporciona herramientas y funcionalidades que simplifican la administración</w:t>
-                                    </w:r>
-                                    <w:r>
-                                      <w:rPr>
-                                        <w:color w:val="FFFFFF" w:themeColor="background1"/>
-                                        <w:sz w:val="21"/>
-                                        <w:szCs w:val="21"/>
-                                      </w:rPr>
-                                      <w:t xml:space="preserve"> y organización</w:t>
-                                    </w:r>
-                                    <w:r>
-                                      <w:rPr>
-                                        <w:color w:val="FFFFFF" w:themeColor="background1"/>
-                                        <w:sz w:val="21"/>
-                                        <w:szCs w:val="21"/>
-                                      </w:rPr>
-                                      <w:t xml:space="preserve"> de la tienda, mejoran la eficiencia operativa y brindan una visión más clara de los aspectos clave del negocio, lo que puede resultar en una mejor experiencia </w:t>
-                                    </w:r>
-                                    <w:r>
-                                      <w:rPr>
-                                        <w:color w:val="FFFFFF" w:themeColor="background1"/>
-                                        <w:sz w:val="21"/>
-                                        <w:szCs w:val="21"/>
-                                      </w:rPr>
-                                      <w:t xml:space="preserve">de administración </w:t>
-                                    </w:r>
-                                    <w:r>
-                                      <w:rPr>
-                                        <w:color w:val="FFFFFF" w:themeColor="background1"/>
-                                        <w:sz w:val="21"/>
-                                        <w:szCs w:val="21"/>
-                                      </w:rPr>
-                                      <w:t xml:space="preserve">y un mejor rendimiento general de la tienda. </w:t>
-                                    </w:r>
-                                  </w:p>
-                                </w:sdtContent>
-                              </w:sdt>
-                            </w:txbxContent>
-                          </wps:txbx>
-                          <wps:bodyPr rot="0" vert="horz" wrap="square" lIns="274320" tIns="914400" rIns="274320" bIns="45720" anchor="ctr" anchorCtr="0" upright="1">
-                            <a:noAutofit/>
-                          </wps:bodyPr>
-                        </wps:wsp>
-                      </a:graphicData>
-                    </a:graphic>
-                    <wp14:sizeRelH relativeFrom="page">
-                      <wp14:pctWidth>69000</wp14:pctWidth>
-                    </wp14:sizeRelH>
-                    <wp14:sizeRelV relativeFrom="page">
-                      <wp14:pctHeight>96000</wp14:pctHeight>
-                    </wp14:sizeRelV>
-                  </wp:anchor>
-                </w:drawing>
-              </mc:Choice>
-              <mc:Fallback>
-                <w:pict>
-                  <v:rect w14:anchorId="426C2E0F" id="Rectángulo 16" o:spid="_x0000_s1027" style="position:absolute;margin-left:0;margin-top:0;width:422.3pt;height:760.1pt;z-index:251662336;visibility:visible;mso-wrap-style:square;mso-width-percent:690;mso-height-percent:960;mso-left-percent:20;mso-top-percent:20;mso-wrap-distance-left:9pt;mso-wrap-distance-top:0;mso-wrap-distance-right:9pt;mso-wrap-distance-bottom:0;mso-position-horizontal-relative:page;mso-position-vertical-relative:page;mso-width-percent:690;mso-height-percent:960;mso-left-percent:20;mso-top-percent:20;mso-width-relative:page;mso-height-relative:page;v-text-anchor:middle" o:gfxdata="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" fillcolor="#4472c4 [3204]" stroked="f">
-                    <v:textbox inset="21.6pt,1in,21.6pt">
-                      <w:txbxContent>
-                        <w:sdt>
-                          <w:sdtPr>
-                            <w:rPr>
-                              <w:rFonts w:ascii="Times New Roman" w:hAnsi="Times New Roman" w:cs="Times New Roman"/>
-                              <w:caps/>
-                              <w:color w:val="FFFFFF" w:themeColor="background1"/>
-                              <w:sz w:val="80"/>
-                              <w:szCs w:val="80"/>
-                            </w:rPr>
-                            <w:alias w:val="Título"/>
-                            <w:id w:val="-1275550102"/>
-                            <w:dataBinding w:prefixMappings="xmlns:ns0='http://schemas.openxmlformats.org/package/2006/metadata/core-properties' xmlns:ns1='http://purl.org/dc/elements/1.1/'" w:xpath="/ns0:coreProperties[1]/ns1:title[1]" w:storeItemID="{6C3C8BC8-F283-45AE-878A-BAB7291924A1}"/>
-                            <w:text/>
-                          </w:sdtPr>
-                          <w:sdtEndPr/>
-                          <w:sdtContent>
-                            <w:p>
-                              <w:pPr>
-                                <w:pStyle w:val="Ttulo"/>
-                                <w:jc w:val="right"/>
-                                <w:rPr>
-                                  <w:rFonts w:ascii="Times New Roman" w:hAnsi="Times New Roman" w:cs="Times New Roman"/>
-                                  <w:caps/>
-                                  <w:color w:val="FFFFFF" w:themeColor="background1"/>
-                                  <w:sz w:val="80"/>
-                                  <w:szCs w:val="80"/>
-                                </w:rPr>
-                              </w:pPr>
-                              <w:r>
-                                <w:rPr>
-                                  <w:rFonts w:ascii="Times New Roman" w:hAnsi="Times New Roman" w:cs="Times New Roman"/>
-                                  <w:caps/>
-                                  <w:color w:val="FFFFFF" w:themeColor="background1"/>
-                                  <w:sz w:val="80"/>
-                                  <w:szCs w:val="80"/>
-                                </w:rPr>
-                                <w:t>Clothes Store</w:t>
-                              </w:r>
-                            </w:p>
-                          </w:sdtContent>
-                        </w:sdt>
-                        <w:p>
-                          <w:pPr>
-                            <w:spacing w:before="240"/>
-                            <w:ind w:left="720"/>
-                            <w:jc w:val="right"/>
-                            <w:rPr>
-                              <w:color w:val="FFFFFF" w:themeColor="background1"/>
-                            </w:rPr>
-                          </w:pPr>
-                        </w:p>
-                        <w:sdt>
-                          <w:sdtPr>
-                            <w:rPr>
-                              <w:color w:val="FFFFFF" w:themeColor="background1"/>
-                              <w:sz w:val="21"/>
-                              <w:szCs w:val="21"/>
-                            </w:rPr>
-                            <w:alias w:val="Descripción breve"/>
-                            <w:id w:val="-1812170092"/>
-                            <w:dataBinding w:prefixMappings="xmlns:ns0='http://schemas.microsoft.com/office/2006/coverPageProps'" w:xpath="/ns0:CoverPageProperties[1]/ns0:Abstract[1]" w:storeItemID="{55AF091B-3C7A-41E3-B477-F2FDAA23CFDA}"/>
-                            <w:text/>
-                          </w:sdtPr>
-                          <w:sdtEndPr/>
-                          <w:sdtContent>
-                            <w:p>
-                              <w:pPr>
-                                <w:spacing w:before="240"/>
-                                <w:ind w:left="1008"/>
-                                <w:jc w:val="both"/>
-                                <w:rPr>
-                                  <w:color w:val="FFFFFF" w:themeColor="background1"/>
-                                </w:rPr>
-                              </w:pPr>
-                              <w:r>
-                                <w:rPr>
-                                  <w:color w:val="FFFFFF" w:themeColor="background1"/>
-                                  <w:sz w:val="21"/>
-                                  <w:szCs w:val="21"/>
-                                </w:rPr>
-                                <w:t>P</w:t>
-                              </w:r>
-                              <w:r>
-                                <w:rPr>
-                                  <w:color w:val="FFFFFF" w:themeColor="background1"/>
-                                  <w:sz w:val="21"/>
-                                  <w:szCs w:val="21"/>
-                                </w:rPr>
-                                <w:t>roporciona herramientas y funcionalidades que simplifican la administración</w:t>
-                              </w:r>
-                              <w:r>
-                                <w:rPr>
-                                  <w:color w:val="FFFFFF" w:themeColor="background1"/>
-                                  <w:sz w:val="21"/>
-                                  <w:szCs w:val="21"/>
-                                </w:rPr>
-                                <w:t xml:space="preserve"> y organización</w:t>
-                              </w:r>
-                              <w:r>
-                                <w:rPr>
-                                  <w:color w:val="FFFFFF" w:themeColor="background1"/>
-                                  <w:sz w:val="21"/>
-                                  <w:szCs w:val="21"/>
-                                </w:rPr>
-                                <w:t xml:space="preserve"> de la tienda, mejoran la eficiencia operativa y brindan una visión más clara de los aspectos clave del negocio, lo que puede resultar en una mejor experiencia </w:t>
-                              </w:r>
-                              <w:r>
-                                <w:rPr>
-                                  <w:color w:val="FFFFFF" w:themeColor="background1"/>
-                                  <w:sz w:val="21"/>
-                                  <w:szCs w:val="21"/>
-                                </w:rPr>
-                                <w:t xml:space="preserve">de administración </w:t>
-                              </w:r>
-                              <w:r>
-                                <w:rPr>
-                                  <w:color w:val="FFFFFF" w:themeColor="background1"/>
-                                  <w:sz w:val="21"/>
-                                  <w:szCs w:val="21"/>
-                                </w:rPr>
-                                <w:t xml:space="preserve">y un mejor rendimiento general de la tienda. </w:t>
-                              </w:r>
-                            </w:p>
-                          </w:sdtContent>
-                        </w:sdt>
-                      </w:txbxContent>
-                    </v:textbox>
-                    <w10:wrap anchorx="page" anchory="page"/>
-                  </v:rect>
-                </w:pict>
-              </mc:Fallback>
-            </mc:AlternateContent>
-          </w:r>
-          <w:r>
-            <w:rPr>
-              <w:noProof/>
-              <w:lang w:eastAsia="es-GT"/>
-            </w:rPr>
-            <mc:AlternateContent>
-              <mc:Choice Requires="wps">
-                <w:drawing>
-                  <wp:anchor distT="0" distB="0" distL="114300" distR="114300" simplePos="0" relativeHeight="251663360" behindDoc="0" locked="0" layoutInCell="1" allowOverlap="1" wp14:anchorId="0219739D" wp14:editId="25750050">
-                    <wp:simplePos x="0" y="0"/>
-                    <mc:AlternateContent>
-                      <mc:Choice Requires="wp14">
-                        <wp:positionH relativeFrom="page">
-                          <wp14:pctPosHOffset>73000</wp14:pctPosHOffset>
-                        </wp:positionH>
-                      </mc:Choice>
-                      <mc:Fallback>
-                        <wp:positionH relativeFrom="page">
-                          <wp:posOffset>5673725</wp:posOffset>
-                        </wp:positionH>
-                      </mc:Fallback>
-                    </mc:AlternateContent>
-                    <wp:positionV relativeFrom="page">
-                      <wp:align>center</wp:align>
-                    </wp:positionV>
-                    <wp:extent cx="1880870" cy="9655810"/>
-                    <wp:effectExtent l="0" t="0" r="5080" b="2540"/>
-                    <wp:wrapNone/>
-                    <wp:docPr id="472" name="Rectángulo 85"/>
-                    <wp:cNvGraphicFramePr>
-                      <a:graphicFrameLocks xmlns:a="http://schemas.openxmlformats.org/drawingml/2006/main"/>
-                    </wp:cNvGraphicFramePr>
-                    <a:graphic xmlns:a="http://schemas.openxmlformats.org/drawingml/2006/main">
-                      <a:graphicData uri="http://schemas.microsoft.com/office/word/2010/wordprocessingShape">
-                        <wps:wsp>
-                          <wps:cNvSpPr>
-                            <a:spLocks/>
-                          </wps:cNvSpPr>
-                          <wps:spPr>
-                            <a:xfrm>
-                              <a:off x="0" y="0"/>
-                              <a:ext cx="1880870" cy="9655810"/>
-                            </a:xfrm>
-                            <a:prstGeom prst="rect">
-                              <a:avLst/>
-                            </a:prstGeom>
-                            <a:solidFill>
-                              <a:schemeClr val="tx2"/>
-                            </a:solidFill>
-                            <a:ln>
-                              <a:noFill/>
-                            </a:ln>
-                          </wps:spPr>
-                          <wps:style>
-                            <a:lnRef idx="2">
-                              <a:schemeClr val="accent1">
-                                <a:shade val="50000"/>
-                              </a:schemeClr>
-                            </a:lnRef>
-                            <a:fillRef idx="1">
-                              <a:schemeClr val="accent1"/>
-                            </a:fillRef>
-                            <a:effectRef idx="0">
-                              <a:schemeClr val="accent1"/>
-                            </a:effectRef>
-                            <a:fontRef idx="minor">
-                              <a:schemeClr val="lt1"/>
-                            </a:fontRef>
-                          </wps:style>
-                          <wps:txbx>
-                            <w:txbxContent>
-                              <w:sdt>
-                                <w:sdtPr>
-                                  <w:rPr>
-                                    <w:rFonts w:cstheme="minorBidi"/>
-                                    <w:color w:val="FFFFFF" w:themeColor="background1"/>
-                                  </w:rPr>
-                                  <w:alias w:val="Subtítulo"/>
-                                  <w:id w:val="-505288762"/>
-                                  <w:dataBinding w:prefixMappings="xmlns:ns0='http://schemas.openxmlformats.org/package/2006/metadata/core-properties' xmlns:ns1='http://purl.org/dc/elements/1.1/'" w:xpath="/ns0:coreProperties[1]/ns1:subject[1]" w:storeItemID="{6C3C8BC8-F283-45AE-878A-BAB7291924A1}"/>
-                                  <w:text/>
-                                </w:sdtPr>
-                                <w:sdtEndPr/>
-                                <w:sdtContent>
-                                  <w:p>
-                                    <w:pPr>
-                                      <w:pStyle w:val="Subttulo"/>
-                                      <w:rPr>
-                                        <w:rFonts w:cstheme="minorBidi"/>
-                                        <w:color w:val="FFFFFF" w:themeColor="background1"/>
-                                      </w:rPr>
-                                    </w:pPr>
-                                    <w:r>
-                                      <w:rPr>
-                                        <w:rFonts w:cstheme="minorBidi"/>
-                                        <w:color w:val="FFFFFF" w:themeColor="background1"/>
-                                      </w:rPr>
-                                      <w:t>Sistema gestor para una Tienda de Ropa.</w:t>
-                                    </w:r>
-                                  </w:p>
-                                </w:sdtContent>
-                              </w:sdt>
-                            </w:txbxContent>
-                          </wps:txbx>
-                          <wps:bodyPr rot="0" spcFirstLastPara="0" vertOverflow="overflow" horzOverflow="overflow" vert="horz" wrap="square" lIns="182880" tIns="45720" rIns="182880" bIns="45720" numCol="1" spcCol="0" rtlCol="0" fromWordArt="0" anchor="ctr" anchorCtr="0" forceAA="0" compatLnSpc="1">
-                            <a:prstTxWarp prst="textNoShape">
-                              <a:avLst/>
-                            </a:prstTxWarp>
-                            <a:noAutofit/>
-                          </wps:bodyPr>
-                        </wps:wsp>
-                      </a:graphicData>
-                    </a:graphic>
-                    <wp14:sizeRelH relativeFrom="page">
-                      <wp14:pctWidth>24200</wp14:pctWidth>
-                    </wp14:sizeRelH>
-                    <wp14:sizeRelV relativeFrom="page">
-                      <wp14:pctHeight>96000</wp14:pctHeight>
-                    </wp14:sizeRelV>
-                  </wp:anchor>
-                </w:drawing>
-              </mc:Choice>
-              <mc:Fallback>
-                <w:pict>
-                  <v:rect w14:anchorId="0219739D" id="Rectángulo 85" o:spid="_x0000_s1028" style="position:absolute;margin-left:0;margin-top:0;width:148.1pt;height:760.3pt;z-index:251663360;visibility:visible;mso-wrap-style:square;mso-width-percent:242;mso-height-percent:960;mso-left-percent:730;mso-wrap-distance-left:9pt;mso-wrap-distance-top:0;mso-wrap-distance-right:9pt;mso-wrap-distance-bottom:0;mso-position-horizontal-relative:page;mso-position-vertical:center;mso-position-vertical-relative:page;mso-width-percent:242;mso-height-percent:960;mso-left-percent:730;mso-width-relative:page;mso-height-relative:page;v-text-anchor:middle" o:gfxdata="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" fillcolor="#44546a [3215]" stroked="f" strokeweight="1pt">
-                    <v:textbox inset="14.4pt,,14.4pt">
-                      <w:txbxContent>
-                        <w:sdt>
-                          <w:sdtPr>
-                            <w:rPr>
-                              <w:rFonts w:cstheme="minorBidi"/>
-                              <w:color w:val="FFFFFF" w:themeColor="background1"/>
-                            </w:rPr>
-                            <w:alias w:val="Subtítulo"/>
-                            <w:id w:val="-505288762"/>
-                            <w:dataBinding w:prefixMappings="xmlns:ns0='http://schemas.openxmlformats.org/package/2006/metadata/core-properties' xmlns:ns1='http://purl.org/dc/elements/1.1/'" w:xpath="/ns0:coreProperties[1]/ns1:subject[1]" w:storeItemID="{6C3C8BC8-F283-45AE-878A-BAB7291924A1}"/>
-                            <w:text/>
-                          </w:sdtPr>
-                          <w:sdtEndPr/>
-                          <w:sdtContent>
-                            <w:p>
-                              <w:pPr>
-                                <w:pStyle w:val="Subttulo"/>
-                                <w:rPr>
-                                  <w:rFonts w:cstheme="minorBidi"/>
-                                  <w:color w:val="FFFFFF" w:themeColor="background1"/>
-                                </w:rPr>
-                              </w:pPr>
-                              <w:r>
-                                <w:rPr>
-                                  <w:rFonts w:cstheme="minorBidi"/>
-                                  <w:color w:val="FFFFFF" w:themeColor="background1"/>
-                                </w:rPr>
-                                <w:t>Sistema gestor para una Tienda de Ropa.</w:t>
-                              </w:r>
-                            </w:p>
-                          </w:sdtContent>
-                        </w:sdt>
-                      </w:txbxContent>
-                    </v:textbox>
-                    <w10:wrap anchorx="page" anchory="page"/>
-                  </v:rect>
-                </w:pict>
-              </mc:Fallback>
-            </mc:AlternateContent>
-          </w:r>
-        </w:p>
-        <w:p/>
-        <w:p>
-          <w:pPr>
-            <w:rPr>
-              <w:rFonts w:ascii="Times New Roman" w:hAnsi="Times New Roman" w:cs="Times New Roman"/>
-            </w:rPr>
-          </w:pPr>
-          <w:r>
-            <w:rPr>
-              <w:noProof/>
-              <w:lang w:eastAsia="es-GT"/>
-            </w:rPr>
-            <mc:AlternateContent>
-              <mc:Choice Requires="wps">
-                <w:drawing>
-                  <wp:anchor distT="45720" distB="45720" distL="114300" distR="114300" simplePos="0" relativeHeight="251681792" behindDoc="0" locked="0" layoutInCell="1" allowOverlap="1" wp14:anchorId="3277CE93" wp14:editId="47ED4CF4">
-                    <wp:simplePos x="0" y="0"/>
-                    <wp:positionH relativeFrom="margin">
-                      <wp:posOffset>532705</wp:posOffset>
-                    </wp:positionH>
-                    <wp:positionV relativeFrom="paragraph">
-                      <wp:posOffset>381635</wp:posOffset>
-                    </wp:positionV>
-                    <wp:extent cx="3536315" cy="1404620"/>
-                    <wp:effectExtent l="0" t="0" r="0" b="6350"/>
-                    <wp:wrapSquare wrapText="bothSides"/>
-                    <wp:docPr id="217" name="Cuadro de texto 2"/>
-                    <wp:cNvGraphicFramePr>
-                      <a:graphicFrameLocks xmlns:a="http://schemas.openxmlformats.org/drawingml/2006/main"/>
-                    </wp:cNvGraphicFramePr>
-                    <a:graphic xmlns:a="http://schemas.openxmlformats.org/drawingml/2006/main">
-                      <a:graphicData uri="http://schemas.microsoft.com/office/word/2010/wordprocessingShape">
-                        <wps:wsp>
-                          <wps:cNvSpPr txBox="1">
-                            <a:spLocks noChangeArrowheads="1"/>
-                          </wps:cNvSpPr>
-                          <wps:spPr bwMode="auto">
-                            <a:xfrm>
-                              <a:off x="0" y="0"/>
-                              <a:ext cx="3536315" cy="1404620"/>
-                            </a:xfrm>
-                            <a:prstGeom prst="rect">
-                              <a:avLst/>
-                            </a:prstGeom>
-                            <a:noFill/>
-                            <a:ln w="9525">
-                              <a:noFill/>
-                              <a:miter lim="800000"/>
-                              <a:headEnd/>
-                              <a:tailEnd/>
-                            </a:ln>
-                          </wps:spPr>
-                          <wps:txbx>
-                            <w:txbxContent>
-                              <w:p>
-                                <w:pPr>
-                                  <w:rPr>
-                                    <w:color w:val="FFFFFF" w:themeColor="background1"/>
-                                    <w:sz w:val="32"/>
-                                    <w:szCs w:val="32"/>
-                                  </w:rPr>
-                                </w:pPr>
-                                <w:r>
-                                  <w:rPr>
-                                    <w:color w:val="FFFFFF" w:themeColor="background1"/>
-                                    <w:sz w:val="32"/>
-                                    <w:szCs w:val="32"/>
-                                  </w:rPr>
-                                  <w:t>Centro Educativo Técnico Laboral Kinal</w:t>
-                                </w:r>
-                              </w:p>
-                            </w:txbxContent>
-                          </wps:txbx>
-                          <wps:bodyPr rot="0" vert="horz" wrap="square" lIns="91440" tIns="45720" rIns="91440" bIns="45720" anchor="t" anchorCtr="0">
-                            <a:spAutoFit/>
-                          </wps:bodyPr>
-                        </wps:wsp>
-                      </a:graphicData>
-                    </a:graphic>
-                    <wp14:sizeRelH relativeFrom="margin">
-                      <wp14:pctWidth>0</wp14:pctWidth>
-                    </wp14:sizeRelH>
-                    <wp14:sizeRelV relativeFrom="margin">
-                      <wp14:pctHeight>20000</wp14:pctHeight>
-                    </wp14:sizeRelV>
-                  </wp:anchor>
-                </w:drawing>
-              </mc:Choice>
-              <mc:Fallback>
-                <w:pict>
-                  <v:shape w14:anchorId="3277CE93" id="_x0000_s1029" type="#_x0000_t202" style="position:absolute;margin-left:41.95pt;margin-top:30.05pt;width:278.45pt;height:110.6pt;z-index:251681792;visibility:visible;mso-wrap-style:square;mso-width-percent:0;mso-height-percent:200;mso-wrap-distance-left:9pt;mso-wrap-distance-top:3.6pt;mso-wrap-distance-right:9pt;mso-wrap-distance-bottom:3.6pt;mso-position-horizontal:absolute;mso-position-horizontal-relative:margin;mso-position-vertical:absolute;mso-position-vertical-relative:text;mso-width-percent:0;mso-height-percent:200;mso-width-relative:margin;mso-height-relative:margin;v-text-anchor:top" o:gfxdata="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" filled="f" stroked="f">
-                    <v:textbox style="mso-fit-shape-to-text:t">
-                      <w:txbxContent>
-                        <w:p>
-                          <w:pPr>
-                            <w:rPr>
-                              <w:color w:val="FFFFFF" w:themeColor="background1"/>
-                              <w:sz w:val="32"/>
-                              <w:szCs w:val="32"/>
-                            </w:rPr>
-                          </w:pPr>
-                          <w:r>
-                            <w:rPr>
-                              <w:color w:val="FFFFFF" w:themeColor="background1"/>
-                              <w:sz w:val="32"/>
-                              <w:szCs w:val="32"/>
-                            </w:rPr>
-                            <w:t>Centro Educativo Técnico Laboral Kinal</w:t>
-                          </w:r>
-                        </w:p>
-                      </w:txbxContent>
-                    </v:textbox>
-                    <w10:wrap type="square" anchorx="margin"/>
-                  </v:shape>
-                </w:pict>
-              </mc:Fallback>
-            </mc:AlternateContent>
-          </w:r>
-          <w:r>
-            <w:rPr>
-              <w:noProof/>
-              <w:lang w:eastAsia="es-GT"/>
-            </w:rPr>
+        <w:sectPr>
+          <w:footerReference w:type="default" r:id="rId7"/>
+          <w:pgSz w:w="12240" w:h="15840"/>
+          <w:pgMar w:top="1417" w:right="1701" w:bottom="1417" w:left="1701" w:header="0" w:footer="708" w:gutter="0"/>
+          <w:pgNumType w:start="0"/>
+          <w:cols w:space="720"/>
+          <w:formProt w:val="0"/>
+          <w:docGrid w:linePitch="360" w:charSpace="4096"/>
+        </w:sectPr>
+      </w:pPr>
+      <w:r>
+        <w:rPr>
+          <w:rFonts w:ascii="Times New Roman" w:hAnsi="Times New Roman" w:cs="Times New Roman"/>
+          <w:noProof/>
+        </w:rPr>
+        <w:drawing>
+          <wp:anchor distT="0" distB="0" distL="0" distR="0" simplePos="0" relativeHeight="6" behindDoc="0" locked="0" layoutInCell="0" allowOverlap="1" wp14:anchorId="040430D5">
+            <wp:simplePos x="0" y="0"/>
+            <wp:positionH relativeFrom="leftMargin">
+              <wp:posOffset>787400</wp:posOffset>
+            </wp:positionH>
+            <wp:positionV relativeFrom="paragraph">
+              <wp:posOffset>196850</wp:posOffset>
+            </wp:positionV>
+            <wp:extent cx="793750" cy="793750"/>
+            <wp:effectExtent l="0" t="0" r="0" b="0"/>
+            <wp:wrapNone/>
+            <wp:docPr id="7" name="Imagen 10504094" descr="Empleados, ubicación y antiguos alumnos de Fundación Kinal | LinkedIn"/>
+            <wp:cNvGraphicFramePr>
+              <a:graphicFrameLocks xmlns:a="http://schemas.openxmlformats.org/drawingml/2006/main" noChangeAspect="1"/>
+            </wp:cNvGraphicFramePr>
+            <a:graphic xmlns:a="http://schemas.openxmlformats.org/drawingml/2006/main">
+              <a:graphicData uri="http://schemas.openxmlformats.org/drawingml/2006/picture">
+                <pic:pic xmlns:pic="http://schemas.openxmlformats.org/drawingml/2006/picture">
+                  <pic:nvPicPr>
+                    <pic:cNvPr id="7" name="Imagen 10504094" descr="Empleados, ubicación y antiguos alumnos de Fundación Kinal | LinkedIn"/>
+                    <pic:cNvPicPr>
+                      <a:picLocks noChangeAspect="1" noChangeArrowheads="1"/>
+                    </pic:cNvPicPr>
+                  </pic:nvPicPr>
+                  <pic:blipFill>
+                    <a:blip r:embed="rId8"/>
+                    <a:stretch>
+                      <a:fillRect/>
+                    </a:stretch>
+                  </pic:blipFill>
+                  <pic:spPr bwMode="auto">
+                    <a:xfrm>
+                      <a:off x="0" y="0"/>
+                      <a:ext cx="793750" cy="793750"/>
+                    </a:xfrm>
+                    <a:prstGeom prst="rect">
+                      <a:avLst/>
+                    </a:prstGeom>
+                  </pic:spPr>
+                </pic:pic>
+              </a:graphicData>
+            </a:graphic>
+          </wp:anchor>
+        </w:drawing>
+      </w:r>
+      <w:r>
+        <w:rPr>
+          <w:rFonts w:ascii="Times New Roman" w:hAnsi="Times New Roman" w:cs="Times New Roman"/>
+          <w:noProof/>
+        </w:rPr>
+        <mc:AlternateContent>
+          <mc:Choice Requires="wps">
             <w:drawing>
-              <wp:anchor distT="0" distB="0" distL="114300" distR="114300" simplePos="0" relativeHeight="251679744" behindDoc="0" locked="0" layoutInCell="1" allowOverlap="1" wp14:anchorId="30C8FF47" wp14:editId="750F9F95">
+              <wp:anchor distT="45720" distB="51435" distL="113665" distR="114300" simplePos="0" relativeHeight="7" behindDoc="0" locked="0" layoutInCell="0" allowOverlap="1" wp14:anchorId="2FD20CC2">
                 <wp:simplePos x="0" y="0"/>
-                <wp:positionH relativeFrom="leftMargin">
-                  <wp:posOffset>787615</wp:posOffset>
+                <wp:positionH relativeFrom="margin">
+                  <wp:posOffset>532765</wp:posOffset>
                 </wp:positionH>
                 <wp:positionV relativeFrom="paragraph">
-                  <wp:posOffset>196706</wp:posOffset>
+                  <wp:posOffset>381635</wp:posOffset>
                 </wp:positionV>
-                <wp:extent cx="793630" cy="793630"/>
-                <wp:effectExtent l="0" t="0" r="6985" b="6985"/>
-                <wp:wrapNone/>
-                <wp:docPr id="10504094" name="Imagen 10504094" descr="Empleados, ubicación y antiguos alumnos de Fundación Kinal | LinkedIn"/>
-                <wp:cNvGraphicFramePr>
-                  <a:graphicFrameLocks xmlns:a="http://schemas.openxmlformats.org/drawingml/2006/main" noChangeAspect="1"/>
-                </wp:cNvGraphicFramePr>
+                <wp:extent cx="3536315" cy="338455"/>
+                <wp:effectExtent l="0" t="0" r="0" b="6350"/>
+                <wp:wrapSquare wrapText="bothSides"/>
+                <wp:docPr id="8" name="Cuadro de texto 2"/>
+                <wp:cNvGraphicFramePr/>
                 <a:graphic xmlns:a="http://schemas.openxmlformats.org/drawingml/2006/main">
-                  <a:graphicData uri="http://schemas.openxmlformats.org/drawingml/2006/picture">
-                    <pic:pic xmlns:pic="http://schemas.openxmlformats.org/drawingml/2006/picture">
-                      <pic:nvPicPr>
-                        <pic:cNvPr id="0" name="Picture 1" descr="Empleados, ubicación y antiguos alumnos de Fundación Kinal | LinkedIn"/>
-                        <pic:cNvPicPr>
-                          <a:picLocks noChangeAspect="1" noChangeArrowheads="1"/>
-                        </pic:cNvPicPr>
-                      </pic:nvPicPr>
-                      <pic:blipFill>
-                        <a:blip r:embed="rId7" cstate="print">
-                          <a:extLst>
-                            <a:ext uri="{28A0092B-C50C-407E-A947-70E740481C1C}">
-                              <a14:useLocalDpi xmlns:a14="http://schemas.microsoft.com/office/drawing/2010/main" val="0"/>
-                            </a:ext>
-                          </a:extLst>
-                        </a:blip>
-                        <a:srcRect/>
-                        <a:stretch>
-                          <a:fillRect/>
-                        </a:stretch>
-                      </pic:blipFill>
-                      <pic:spPr bwMode="auto">
+                  <a:graphicData uri="http://schemas.microsoft.com/office/word/2010/wordprocessingShape">
+                    <wps:wsp>
+                      <wps:cNvSpPr/>
+                      <wps:spPr>
                         <a:xfrm>
                           <a:off x="0" y="0"/>
-                          <a:ext cx="793630" cy="793630"/>
+                          <a:ext cx="3536280" cy="338400"/>
                         </a:xfrm>
                         <a:prstGeom prst="rect">
                           <a:avLst/>
                         </a:prstGeom>
                         <a:noFill/>
-                        <a:ln>
+                        <a:ln w="9525">
                           <a:noFill/>
                         </a:ln>
-                      </pic:spPr>
-                    </pic:pic>
+                      </wps:spPr>
+                      <wps:style>
+                        <a:lnRef idx="0">
+                          <a:scrgbClr r="0" g="0" b="0"/>
+                        </a:lnRef>
+                        <a:fillRef idx="0">
+                          <a:scrgbClr r="0" g="0" b="0"/>
+                        </a:fillRef>
+                        <a:effectRef idx="0">
+                          <a:scrgbClr r="0" g="0" b="0"/>
+                        </a:effectRef>
+                        <a:fontRef idx="minor"/>
+                      </wps:style>
+                      <wps:txbx>
+                        <w:txbxContent>
+                          <w:p>
+                            <w:pPr>
+                              <w:pStyle w:val="Contenidodelmarco"/>
+                              <w:rPr>
+                                <w:color w:val="FFFFFF" w:themeColor="background1"/>
+                                <w:sz w:val="32"/>
+                                <w:szCs w:val="32"/>
+                              </w:rPr>
+                            </w:pPr>
+                            <w:r>
+                              <w:rPr>
+                                <w:color w:val="FFFFFF" w:themeColor="background1"/>
+                                <w:sz w:val="32"/>
+                                <w:szCs w:val="32"/>
+                              </w:rPr>
+                              <w:t xml:space="preserve">Centro Educativo Técnico Laboral </w:t>
+                            </w:r>
+                            <w:proofErr w:type="spellStart"/>
+                            <w:r>
+                              <w:rPr>
+                                <w:color w:val="FFFFFF" w:themeColor="background1"/>
+                                <w:sz w:val="32"/>
+                                <w:szCs w:val="32"/>
+                              </w:rPr>
+                              <w:t>Kinal</w:t>
+                            </w:r>
+                            <w:proofErr w:type="spellEnd"/>
+                          </w:p>
+                        </w:txbxContent>
+                      </wps:txbx>
+                      <wps:bodyPr anchor="t">
+                        <a:spAutoFit/>
+                      </wps:bodyPr>
+                    </wps:wsp>
                   </a:graphicData>
                 </a:graphic>
-                <wp14:sizeRelH relativeFrom="page">
-                  <wp14:pctWidth>0</wp14:pctWidth>
-                </wp14:sizeRelH>
-                <wp14:sizeRelV relativeFrom="page">
-                  <wp14:pctHeight>0</wp14:pctHeight>
+                <wp14:sizeRelV relativeFrom="margin">
+                  <wp14:pctHeight>20000</wp14:pctHeight>
                 </wp14:sizeRelV>
               </wp:anchor>
             </w:drawing>
-          </w:r>
-          <w:r>
-            <w:rPr>
-              <w:rFonts w:ascii="Times New Roman" w:hAnsi="Times New Roman" w:cs="Times New Roman"/>
-            </w:rPr>
-            <w:br w:type="page"/>
-          </w:r>
-        </w:p>
-      </w:sdtContent>
-    </w:sdt>
+          </mc:Choice>
+          <mc:Fallback>
+            <w:pict>
+              <v:rect w14:anchorId="2FD20CC2" id="_x0000_s1029" style="position:absolute;margin-left:41.95pt;margin-top:30.05pt;width:278.45pt;height:26.65pt;z-index:7;visibility:visible;mso-wrap-style:square;mso-height-percent:200;mso-wrap-distance-left:8.95pt;mso-wrap-distance-top:3.6pt;mso-wrap-distance-right:9pt;mso-wrap-distance-bottom:4.05pt;mso-position-horizontal:absolute;mso-position-horizontal-relative:margin;mso-position-vertical:absolute;mso-position-vertical-relative:text;mso-height-percent:200;mso-height-relative:margin;v-text-anchor:top" o:gfxdata="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" o:allowincell="f" filled="f" stroked="f">
+                <v:textbox style="mso-fit-shape-to-text:t">
+                  <w:txbxContent>
+                    <w:p>
+                      <w:pPr>
+                        <w:pStyle w:val="Contenidodelmarco"/>
+                        <w:rPr>
+                          <w:color w:val="FFFFFF" w:themeColor="background1"/>
+                          <w:sz w:val="32"/>
+                          <w:szCs w:val="32"/>
+                        </w:rPr>
+                      </w:pPr>
+                      <w:r>
+                        <w:rPr>
+                          <w:color w:val="FFFFFF" w:themeColor="background1"/>
+                          <w:sz w:val="32"/>
+                          <w:szCs w:val="32"/>
+                        </w:rPr>
+                        <w:t xml:space="preserve">Centro Educativo Técnico Laboral </w:t>
+                      </w:r>
+                      <w:proofErr w:type="spellStart"/>
+                      <w:r>
+                        <w:rPr>
+                          <w:color w:val="FFFFFF" w:themeColor="background1"/>
+                          <w:sz w:val="32"/>
+                          <w:szCs w:val="32"/>
+                        </w:rPr>
+                        <w:t>Kinal</w:t>
+                      </w:r>
+                      <w:proofErr w:type="spellEnd"/>
+                    </w:p>
+                  </w:txbxContent>
+                </v:textbox>
+                <w10:wrap type="square" anchorx="margin"/>
+              </v:rect>
+            </w:pict>
+          </mc:Fallback>
+        </mc:AlternateContent>
+      </w:r>
+    </w:p>
     <w:p>
       <w:pPr>
         <w:rPr>
           <w:rFonts w:ascii="Times New Roman" w:hAnsi="Times New Roman" w:cs="Times New Roman"/>
-          <w:noProof/>
         </w:rPr>
       </w:pPr>
     </w:p>
@@ -984,7 +815,8 @@
     <w:tbl>
       <w:tblPr>
         <w:tblStyle w:val="Tablaconcuadrcula4-nfasis5"/>
-        <w:tblW w:w="0" w:type="auto"/>
+        <w:tblW w:w="8828" w:type="dxa"/>
+        <w:tblLayout w:type="fixed"/>
         <w:tblLook w:val="04A0" w:firstRow="1" w:lastRow="0" w:firstColumn="1" w:lastColumn="0" w:noHBand="0" w:noVBand="1"/>
       </w:tblPr>
       <w:tblGrid>
@@ -1000,21 +832,29 @@
           <w:tcPr>
             <w:cnfStyle w:val="001000000000" w:firstRow="0" w:lastRow="0" w:firstColumn="1" w:lastColumn="0" w:oddVBand="0" w:evenVBand="0" w:oddHBand="0" w:evenHBand="0" w:firstRowFirstColumn="0" w:firstRowLastColumn="0" w:lastRowFirstColumn="0" w:lastRowLastColumn="0"/>
             <w:tcW w:w="2942" w:type="dxa"/>
-          </w:tcPr>
-          <w:p>
-            <w:pPr>
-              <w:tabs>
-                <w:tab w:val="left" w:pos="708"/>
-                <w:tab w:val="left" w:pos="1416"/>
-                <w:tab w:val="left" w:pos="2024"/>
-              </w:tabs>
-              <w:rPr>
-                <w:rFonts w:ascii="Arial" w:hAnsi="Arial" w:cs="Arial"/>
-              </w:rPr>
-            </w:pPr>
-            <w:r>
-              <w:rPr>
-                <w:rFonts w:ascii="Arial" w:hAnsi="Arial" w:cs="Arial"/>
+            <w:tcBorders>
+              <w:top w:val="single" w:sz="4" w:space="0" w:color="5B9BD5"/>
+              <w:left w:val="single" w:sz="4" w:space="0" w:color="5B9BD5"/>
+              <w:bottom w:val="single" w:sz="4" w:space="0" w:color="5B9BD5"/>
+              <w:right w:val="single" w:sz="4" w:space="0" w:color="5B9BD5"/>
+            </w:tcBorders>
+          </w:tcPr>
+          <w:p>
+            <w:pPr>
+              <w:tabs>
+                <w:tab w:val="left" w:pos="708"/>
+                <w:tab w:val="left" w:pos="1416"/>
+                <w:tab w:val="left" w:pos="2024"/>
+              </w:tabs>
+              <w:spacing w:after="0" w:line="240" w:lineRule="auto"/>
+              <w:rPr>
+                <w:rFonts w:ascii="Arial" w:hAnsi="Arial" w:cs="Arial"/>
+              </w:rPr>
+            </w:pPr>
+            <w:r>
+              <w:rPr>
+                <w:rFonts w:ascii="Arial" w:eastAsia="Calibri" w:hAnsi="Arial" w:cs="Arial"/>
+                <w:color w:val="FFFFFF"/>
               </w:rPr>
               <w:t>Nombres</w:t>
             </w:r>
@@ -1023,14 +863,21 @@
         <w:tc>
           <w:tcPr>
             <w:tcW w:w="2943" w:type="dxa"/>
-          </w:tcPr>
-          <w:p>
-            <w:pPr>
-              <w:tabs>
-                <w:tab w:val="left" w:pos="708"/>
-                <w:tab w:val="left" w:pos="1416"/>
-                <w:tab w:val="left" w:pos="2024"/>
-              </w:tabs>
+            <w:tcBorders>
+              <w:top w:val="single" w:sz="4" w:space="0" w:color="5B9BD5"/>
+              <w:left w:val="single" w:sz="4" w:space="0" w:color="5B9BD5"/>
+              <w:bottom w:val="single" w:sz="4" w:space="0" w:color="5B9BD5"/>
+              <w:right w:val="single" w:sz="4" w:space="0" w:color="5B9BD5"/>
+            </w:tcBorders>
+          </w:tcPr>
+          <w:p>
+            <w:pPr>
+              <w:tabs>
+                <w:tab w:val="left" w:pos="708"/>
+                <w:tab w:val="left" w:pos="1416"/>
+                <w:tab w:val="left" w:pos="2024"/>
+              </w:tabs>
+              <w:spacing w:after="0" w:line="240" w:lineRule="auto"/>
               <w:cnfStyle w:val="100000000000" w:firstRow="1" w:lastRow="0" w:firstColumn="0" w:lastColumn="0" w:oddVBand="0" w:evenVBand="0" w:oddHBand="0" w:evenHBand="0" w:firstRowFirstColumn="0" w:firstRowLastColumn="0" w:lastRowFirstColumn="0" w:lastRowLastColumn="0"/>
               <w:rPr>
                 <w:rFonts w:ascii="Arial" w:hAnsi="Arial" w:cs="Arial"/>
@@ -1038,7 +885,8 @@
             </w:pPr>
             <w:r>
               <w:rPr>
-                <w:rFonts w:ascii="Arial" w:hAnsi="Arial" w:cs="Arial"/>
+                <w:rFonts w:ascii="Arial" w:eastAsia="Calibri" w:hAnsi="Arial" w:cs="Arial"/>
+                <w:color w:val="FFFFFF"/>
               </w:rPr>
               <w:t xml:space="preserve">Apellidos </w:t>
             </w:r>
@@ -1047,14 +895,21 @@
         <w:tc>
           <w:tcPr>
             <w:tcW w:w="2943" w:type="dxa"/>
-          </w:tcPr>
-          <w:p>
-            <w:pPr>
-              <w:tabs>
-                <w:tab w:val="left" w:pos="708"/>
-                <w:tab w:val="left" w:pos="1416"/>
-                <w:tab w:val="left" w:pos="2024"/>
-              </w:tabs>
+            <w:tcBorders>
+              <w:top w:val="single" w:sz="4" w:space="0" w:color="5B9BD5"/>
+              <w:left w:val="single" w:sz="4" w:space="0" w:color="5B9BD5"/>
+              <w:bottom w:val="single" w:sz="4" w:space="0" w:color="5B9BD5"/>
+              <w:right w:val="single" w:sz="4" w:space="0" w:color="5B9BD5"/>
+            </w:tcBorders>
+          </w:tcPr>
+          <w:p>
+            <w:pPr>
+              <w:tabs>
+                <w:tab w:val="left" w:pos="708"/>
+                <w:tab w:val="left" w:pos="1416"/>
+                <w:tab w:val="left" w:pos="2024"/>
+              </w:tabs>
+              <w:spacing w:after="0" w:line="240" w:lineRule="auto"/>
               <w:cnfStyle w:val="100000000000" w:firstRow="1" w:lastRow="0" w:firstColumn="0" w:lastColumn="0" w:oddVBand="0" w:evenVBand="0" w:oddHBand="0" w:evenHBand="0" w:firstRowFirstColumn="0" w:firstRowLastColumn="0" w:lastRowFirstColumn="0" w:lastRowLastColumn="0"/>
               <w:rPr>
                 <w:rFonts w:ascii="Arial" w:hAnsi="Arial" w:cs="Arial"/>
@@ -1062,7 +917,8 @@
             </w:pPr>
             <w:r>
               <w:rPr>
-                <w:rFonts w:ascii="Arial" w:hAnsi="Arial" w:cs="Arial"/>
+                <w:rFonts w:ascii="Arial" w:eastAsia="Calibri" w:hAnsi="Arial" w:cs="Arial"/>
+                <w:color w:val="FFFFFF"/>
               </w:rPr>
               <w:t>No. Carné</w:t>
             </w:r>
@@ -1085,15 +941,16 @@
                 <w:tab w:val="left" w:pos="1416"/>
                 <w:tab w:val="left" w:pos="2024"/>
               </w:tabs>
-              <w:rPr>
-                <w:rFonts w:ascii="Arial" w:hAnsi="Arial" w:cs="Arial"/>
-                <w:b w:val="0"/>
-                <w:bCs w:val="0"/>
-              </w:rPr>
-            </w:pPr>
-            <w:r>
-              <w:rPr>
-                <w:rFonts w:ascii="Arial" w:hAnsi="Arial" w:cs="Arial"/>
+              <w:spacing w:after="0" w:line="240" w:lineRule="auto"/>
+              <w:rPr>
+                <w:rFonts w:ascii="Arial" w:hAnsi="Arial" w:cs="Arial"/>
+                <w:b w:val="0"/>
+                <w:bCs w:val="0"/>
+              </w:rPr>
+            </w:pPr>
+            <w:r>
+              <w:rPr>
+                <w:rFonts w:ascii="Arial" w:eastAsia="Calibri" w:hAnsi="Arial" w:cs="Arial"/>
                 <w:b w:val="0"/>
                 <w:bCs w:val="0"/>
               </w:rPr>
@@ -1112,6 +969,7 @@
                 <w:tab w:val="left" w:pos="1416"/>
                 <w:tab w:val="left" w:pos="2024"/>
               </w:tabs>
+              <w:spacing w:after="0" w:line="240" w:lineRule="auto"/>
               <w:cnfStyle w:val="000000100000" w:firstRow="0" w:lastRow="0" w:firstColumn="0" w:lastColumn="0" w:oddVBand="0" w:evenVBand="0" w:oddHBand="1" w:evenHBand="0" w:firstRowFirstColumn="0" w:firstRowLastColumn="0" w:lastRowFirstColumn="0" w:lastRowLastColumn="0"/>
               <w:rPr>
                 <w:rFonts w:ascii="Arial" w:hAnsi="Arial" w:cs="Arial"/>
@@ -1119,7 +977,7 @@
             </w:pPr>
             <w:r>
               <w:rPr>
-                <w:rFonts w:ascii="Arial" w:hAnsi="Arial" w:cs="Arial"/>
+                <w:rFonts w:ascii="Arial" w:eastAsia="Calibri" w:hAnsi="Arial" w:cs="Arial"/>
               </w:rPr>
               <w:t>Domingo Carrillo</w:t>
             </w:r>
@@ -1136,6 +994,7 @@
                 <w:tab w:val="left" w:pos="1416"/>
                 <w:tab w:val="left" w:pos="2024"/>
               </w:tabs>
+              <w:spacing w:after="0" w:line="240" w:lineRule="auto"/>
               <w:cnfStyle w:val="000000100000" w:firstRow="0" w:lastRow="0" w:firstColumn="0" w:lastColumn="0" w:oddVBand="0" w:evenVBand="0" w:oddHBand="1" w:evenHBand="0" w:firstRowFirstColumn="0" w:firstRowLastColumn="0" w:lastRowFirstColumn="0" w:lastRowLastColumn="0"/>
               <w:rPr>
                 <w:rFonts w:ascii="Arial" w:hAnsi="Arial" w:cs="Arial"/>
@@ -1143,7 +1002,7 @@
             </w:pPr>
             <w:r>
               <w:rPr>
-                <w:rFonts w:ascii="Arial" w:hAnsi="Arial" w:cs="Arial"/>
+                <w:rFonts w:ascii="Arial" w:eastAsia="Calibri" w:hAnsi="Arial" w:cs="Arial"/>
               </w:rPr>
               <w:t>2022-206</w:t>
             </w:r>
@@ -1163,15 +1022,16 @@
                 <w:tab w:val="left" w:pos="1416"/>
                 <w:tab w:val="left" w:pos="2024"/>
               </w:tabs>
-              <w:rPr>
-                <w:rFonts w:ascii="Arial" w:hAnsi="Arial" w:cs="Arial"/>
-                <w:b w:val="0"/>
-                <w:bCs w:val="0"/>
-              </w:rPr>
-            </w:pPr>
-            <w:r>
-              <w:rPr>
-                <w:rFonts w:ascii="Arial" w:hAnsi="Arial" w:cs="Arial"/>
+              <w:spacing w:after="0" w:line="240" w:lineRule="auto"/>
+              <w:rPr>
+                <w:rFonts w:ascii="Arial" w:hAnsi="Arial" w:cs="Arial"/>
+                <w:b w:val="0"/>
+                <w:bCs w:val="0"/>
+              </w:rPr>
+            </w:pPr>
+            <w:r>
+              <w:rPr>
+                <w:rFonts w:ascii="Arial" w:eastAsia="Calibri" w:hAnsi="Arial" w:cs="Arial"/>
                 <w:b w:val="0"/>
                 <w:bCs w:val="0"/>
               </w:rPr>
@@ -1190,6 +1050,7 @@
                 <w:tab w:val="left" w:pos="1416"/>
                 <w:tab w:val="left" w:pos="2024"/>
               </w:tabs>
+              <w:spacing w:after="0" w:line="240" w:lineRule="auto"/>
               <w:cnfStyle w:val="000000000000" w:firstRow="0" w:lastRow="0" w:firstColumn="0" w:lastColumn="0" w:oddVBand="0" w:evenVBand="0" w:oddHBand="0" w:evenHBand="0" w:firstRowFirstColumn="0" w:firstRowLastColumn="0" w:lastRowFirstColumn="0" w:lastRowLastColumn="0"/>
               <w:rPr>
                 <w:rFonts w:ascii="Arial" w:hAnsi="Arial" w:cs="Arial"/>
@@ -1197,7 +1058,7 @@
             </w:pPr>
             <w:r>
               <w:rPr>
-                <w:rFonts w:ascii="Arial" w:hAnsi="Arial" w:cs="Arial"/>
+                <w:rFonts w:ascii="Arial" w:eastAsia="Calibri" w:hAnsi="Arial" w:cs="Arial"/>
               </w:rPr>
               <w:t xml:space="preserve">Ceferino Fabián </w:t>
             </w:r>
@@ -1214,6 +1075,7 @@
                 <w:tab w:val="left" w:pos="1416"/>
                 <w:tab w:val="left" w:pos="2024"/>
               </w:tabs>
+              <w:spacing w:after="0" w:line="240" w:lineRule="auto"/>
               <w:cnfStyle w:val="000000000000" w:firstRow="0" w:lastRow="0" w:firstColumn="0" w:lastColumn="0" w:oddVBand="0" w:evenVBand="0" w:oddHBand="0" w:evenHBand="0" w:firstRowFirstColumn="0" w:firstRowLastColumn="0" w:lastRowFirstColumn="0" w:lastRowLastColumn="0"/>
               <w:rPr>
                 <w:rFonts w:ascii="Arial" w:hAnsi="Arial" w:cs="Arial"/>
@@ -1221,21 +1083,9 @@
             </w:pPr>
             <w:r>
               <w:rPr>
-                <w:rFonts w:ascii="Arial" w:hAnsi="Arial" w:cs="Arial"/>
-              </w:rPr>
-              <w:t>2022</w:t>
-            </w:r>
-            <w:r>
-              <w:rPr>
-                <w:rFonts w:ascii="Arial" w:hAnsi="Arial" w:cs="Arial"/>
-              </w:rPr>
-              <w:t>-</w:t>
-            </w:r>
-            <w:r>
-              <w:rPr>
-                <w:rFonts w:ascii="Arial" w:hAnsi="Arial" w:cs="Arial"/>
-              </w:rPr>
-              <w:t>238</w:t>
+                <w:rFonts w:ascii="Arial" w:eastAsia="Calibri" w:hAnsi="Arial" w:cs="Arial"/>
+              </w:rPr>
+              <w:t>2022-238</w:t>
             </w:r>
           </w:p>
         </w:tc>
@@ -1256,15 +1106,16 @@
                 <w:tab w:val="left" w:pos="1416"/>
                 <w:tab w:val="left" w:pos="2024"/>
               </w:tabs>
-              <w:rPr>
-                <w:rFonts w:ascii="Arial" w:hAnsi="Arial" w:cs="Arial"/>
-                <w:b w:val="0"/>
-                <w:bCs w:val="0"/>
-              </w:rPr>
-            </w:pPr>
-            <w:r>
-              <w:rPr>
-                <w:rFonts w:ascii="Arial" w:hAnsi="Arial" w:cs="Arial"/>
+              <w:spacing w:after="0" w:line="240" w:lineRule="auto"/>
+              <w:rPr>
+                <w:rFonts w:ascii="Arial" w:hAnsi="Arial" w:cs="Arial"/>
+                <w:b w:val="0"/>
+                <w:bCs w:val="0"/>
+              </w:rPr>
+            </w:pPr>
+            <w:r>
+              <w:rPr>
+                <w:rFonts w:ascii="Arial" w:eastAsia="Calibri" w:hAnsi="Arial" w:cs="Arial"/>
                 <w:b w:val="0"/>
                 <w:bCs w:val="0"/>
               </w:rPr>
@@ -1283,6 +1134,7 @@
                 <w:tab w:val="left" w:pos="1416"/>
                 <w:tab w:val="left" w:pos="2024"/>
               </w:tabs>
+              <w:spacing w:after="0" w:line="240" w:lineRule="auto"/>
               <w:cnfStyle w:val="000000100000" w:firstRow="0" w:lastRow="0" w:firstColumn="0" w:lastColumn="0" w:oddVBand="0" w:evenVBand="0" w:oddHBand="1" w:evenHBand="0" w:firstRowFirstColumn="0" w:firstRowLastColumn="0" w:lastRowFirstColumn="0" w:lastRowLastColumn="0"/>
               <w:rPr>
                 <w:rFonts w:ascii="Arial" w:hAnsi="Arial" w:cs="Arial"/>
@@ -1290,7 +1142,7 @@
             </w:pPr>
             <w:r>
               <w:rPr>
-                <w:rFonts w:ascii="Arial" w:hAnsi="Arial" w:cs="Arial"/>
+                <w:rFonts w:ascii="Arial" w:eastAsia="Calibri" w:hAnsi="Arial" w:cs="Arial"/>
               </w:rPr>
               <w:t xml:space="preserve">Galindo Miranda </w:t>
             </w:r>
@@ -1307,6 +1159,7 @@
                 <w:tab w:val="left" w:pos="1416"/>
                 <w:tab w:val="left" w:pos="2024"/>
               </w:tabs>
+              <w:spacing w:after="0" w:line="240" w:lineRule="auto"/>
               <w:cnfStyle w:val="000000100000" w:firstRow="0" w:lastRow="0" w:firstColumn="0" w:lastColumn="0" w:oddVBand="0" w:evenVBand="0" w:oddHBand="1" w:evenHBand="0" w:firstRowFirstColumn="0" w:firstRowLastColumn="0" w:lastRowFirstColumn="0" w:lastRowLastColumn="0"/>
               <w:rPr>
                 <w:rFonts w:ascii="Arial" w:hAnsi="Arial" w:cs="Arial"/>
@@ -1314,21 +1167,9 @@
             </w:pPr>
             <w:r>
               <w:rPr>
-                <w:rFonts w:ascii="Arial" w:hAnsi="Arial" w:cs="Arial"/>
-              </w:rPr>
-              <w:t>2022</w:t>
-            </w:r>
-            <w:r>
-              <w:rPr>
-                <w:rFonts w:ascii="Arial" w:hAnsi="Arial" w:cs="Arial"/>
-              </w:rPr>
-              <w:t>-</w:t>
-            </w:r>
-            <w:r>
-              <w:rPr>
-                <w:rFonts w:ascii="Arial" w:hAnsi="Arial" w:cs="Arial"/>
-              </w:rPr>
-              <w:t>147</w:t>
+                <w:rFonts w:ascii="Arial" w:eastAsia="Calibri" w:hAnsi="Arial" w:cs="Arial"/>
+              </w:rPr>
+              <w:t>2022-147</w:t>
             </w:r>
           </w:p>
         </w:tc>
@@ -1346,15 +1187,16 @@
                 <w:tab w:val="left" w:pos="1416"/>
                 <w:tab w:val="left" w:pos="2024"/>
               </w:tabs>
-              <w:rPr>
-                <w:rFonts w:ascii="Arial" w:hAnsi="Arial" w:cs="Arial"/>
-                <w:b w:val="0"/>
-                <w:bCs w:val="0"/>
-              </w:rPr>
-            </w:pPr>
-            <w:r>
-              <w:rPr>
-                <w:rFonts w:ascii="Arial" w:hAnsi="Arial" w:cs="Arial"/>
+              <w:spacing w:after="0" w:line="240" w:lineRule="auto"/>
+              <w:rPr>
+                <w:rFonts w:ascii="Arial" w:hAnsi="Arial" w:cs="Arial"/>
+                <w:b w:val="0"/>
+                <w:bCs w:val="0"/>
+              </w:rPr>
+            </w:pPr>
+            <w:r>
+              <w:rPr>
+                <w:rFonts w:ascii="Arial" w:eastAsia="Calibri" w:hAnsi="Arial" w:cs="Arial"/>
                 <w:b w:val="0"/>
                 <w:bCs w:val="0"/>
               </w:rPr>
@@ -1373,6 +1215,7 @@
                 <w:tab w:val="left" w:pos="1416"/>
                 <w:tab w:val="left" w:pos="2024"/>
               </w:tabs>
+              <w:spacing w:after="0" w:line="240" w:lineRule="auto"/>
               <w:cnfStyle w:val="000000000000" w:firstRow="0" w:lastRow="0" w:firstColumn="0" w:lastColumn="0" w:oddVBand="0" w:evenVBand="0" w:oddHBand="0" w:evenHBand="0" w:firstRowFirstColumn="0" w:firstRowLastColumn="0" w:lastRowFirstColumn="0" w:lastRowLastColumn="0"/>
               <w:rPr>
                 <w:rFonts w:ascii="Arial" w:hAnsi="Arial" w:cs="Arial"/>
@@ -1380,29 +1223,24 @@
             </w:pPr>
             <w:r>
               <w:rPr>
-                <w:rFonts w:ascii="Arial" w:hAnsi="Arial" w:cs="Arial"/>
-              </w:rPr>
-              <w:t>A</w:t>
-            </w:r>
-            <w:r>
-              <w:rPr>
-                <w:rFonts w:ascii="Arial" w:hAnsi="Arial" w:cs="Arial"/>
-              </w:rPr>
-              <w:t xml:space="preserve">rriola Ruiz </w:t>
-            </w:r>
-          </w:p>
-        </w:tc>
-        <w:tc>
-          <w:tcPr>
-            <w:tcW w:w="2943" w:type="dxa"/>
-          </w:tcPr>
-          <w:p>
-            <w:pPr>
-              <w:tabs>
-                <w:tab w:val="left" w:pos="708"/>
-                <w:tab w:val="left" w:pos="1416"/>
-                <w:tab w:val="left" w:pos="2024"/>
-              </w:tabs>
+                <w:rFonts w:ascii="Arial" w:eastAsia="Calibri" w:hAnsi="Arial" w:cs="Arial"/>
+              </w:rPr>
+              <w:t xml:space="preserve">Arriola Ruiz </w:t>
+            </w:r>
+          </w:p>
+        </w:tc>
+        <w:tc>
+          <w:tcPr>
+            <w:tcW w:w="2943" w:type="dxa"/>
+          </w:tcPr>
+          <w:p>
+            <w:pPr>
+              <w:tabs>
+                <w:tab w:val="left" w:pos="708"/>
+                <w:tab w:val="left" w:pos="1416"/>
+                <w:tab w:val="left" w:pos="2024"/>
+              </w:tabs>
+              <w:spacing w:after="0" w:line="240" w:lineRule="auto"/>
               <w:cnfStyle w:val="000000000000" w:firstRow="0" w:lastRow="0" w:firstColumn="0" w:lastColumn="0" w:oddVBand="0" w:evenVBand="0" w:oddHBand="0" w:evenHBand="0" w:firstRowFirstColumn="0" w:firstRowLastColumn="0" w:lastRowFirstColumn="0" w:lastRowLastColumn="0"/>
               <w:rPr>
                 <w:rFonts w:ascii="Arial" w:hAnsi="Arial" w:cs="Arial"/>
@@ -1410,21 +1248,9 @@
             </w:pPr>
             <w:r>
               <w:rPr>
-                <w:rFonts w:ascii="Arial" w:hAnsi="Arial" w:cs="Arial"/>
-              </w:rPr>
-              <w:t>2021</w:t>
-            </w:r>
-            <w:r>
-              <w:rPr>
-                <w:rFonts w:ascii="Arial" w:hAnsi="Arial" w:cs="Arial"/>
-              </w:rPr>
-              <w:t>-</w:t>
-            </w:r>
-            <w:r>
-              <w:rPr>
-                <w:rFonts w:ascii="Arial" w:hAnsi="Arial" w:cs="Arial"/>
-              </w:rPr>
-              <w:t>670</w:t>
+                <w:rFonts w:ascii="Arial" w:eastAsia="Calibri" w:hAnsi="Arial" w:cs="Arial"/>
+              </w:rPr>
+              <w:t>2021-670</w:t>
             </w:r>
           </w:p>
         </w:tc>
@@ -1445,15 +1271,16 @@
                 <w:tab w:val="left" w:pos="1416"/>
                 <w:tab w:val="left" w:pos="2024"/>
               </w:tabs>
-              <w:rPr>
-                <w:rFonts w:ascii="Arial" w:hAnsi="Arial" w:cs="Arial"/>
-                <w:b w:val="0"/>
-                <w:bCs w:val="0"/>
-              </w:rPr>
-            </w:pPr>
-            <w:r>
-              <w:rPr>
-                <w:rFonts w:ascii="Arial" w:hAnsi="Arial" w:cs="Arial"/>
+              <w:spacing w:after="0" w:line="240" w:lineRule="auto"/>
+              <w:rPr>
+                <w:rFonts w:ascii="Arial" w:hAnsi="Arial" w:cs="Arial"/>
+                <w:b w:val="0"/>
+                <w:bCs w:val="0"/>
+              </w:rPr>
+            </w:pPr>
+            <w:r>
+              <w:rPr>
+                <w:rFonts w:ascii="Arial" w:eastAsia="Calibri" w:hAnsi="Arial" w:cs="Arial"/>
                 <w:b w:val="0"/>
                 <w:bCs w:val="0"/>
               </w:rPr>
@@ -1472,30 +1299,40 @@
                 <w:tab w:val="left" w:pos="1416"/>
                 <w:tab w:val="left" w:pos="2024"/>
               </w:tabs>
+              <w:spacing w:after="0" w:line="240" w:lineRule="auto"/>
               <w:cnfStyle w:val="000000100000" w:firstRow="0" w:lastRow="0" w:firstColumn="0" w:lastColumn="0" w:oddVBand="0" w:evenVBand="0" w:oddHBand="1" w:evenHBand="0" w:firstRowFirstColumn="0" w:firstRowLastColumn="0" w:lastRowFirstColumn="0" w:lastRowLastColumn="0"/>
               <w:rPr>
                 <w:rFonts w:ascii="Arial" w:hAnsi="Arial" w:cs="Arial"/>
               </w:rPr>
             </w:pPr>
-            <w:r>
-              <w:rPr>
-                <w:rFonts w:ascii="Arial" w:hAnsi="Arial" w:cs="Arial"/>
-              </w:rPr>
-              <w:t>Chanquín Mac</w:t>
-            </w:r>
-          </w:p>
-        </w:tc>
-        <w:tc>
-          <w:tcPr>
-            <w:tcW w:w="2943" w:type="dxa"/>
-          </w:tcPr>
-          <w:p>
-            <w:pPr>
-              <w:tabs>
-                <w:tab w:val="left" w:pos="708"/>
-                <w:tab w:val="left" w:pos="1416"/>
-                <w:tab w:val="left" w:pos="2024"/>
-              </w:tabs>
+            <w:proofErr w:type="spellStart"/>
+            <w:r>
+              <w:rPr>
+                <w:rFonts w:ascii="Arial" w:eastAsia="Calibri" w:hAnsi="Arial" w:cs="Arial"/>
+              </w:rPr>
+              <w:t>Chanquín</w:t>
+            </w:r>
+            <w:proofErr w:type="spellEnd"/>
+            <w:r>
+              <w:rPr>
+                <w:rFonts w:ascii="Arial" w:eastAsia="Calibri" w:hAnsi="Arial" w:cs="Arial"/>
+              </w:rPr>
+              <w:t xml:space="preserve"> Mac</w:t>
+            </w:r>
+          </w:p>
+        </w:tc>
+        <w:tc>
+          <w:tcPr>
+            <w:tcW w:w="2943" w:type="dxa"/>
+          </w:tcPr>
+          <w:p>
+            <w:pPr>
+              <w:tabs>
+                <w:tab w:val="left" w:pos="708"/>
+                <w:tab w:val="left" w:pos="1416"/>
+                <w:tab w:val="left" w:pos="2024"/>
+              </w:tabs>
+              <w:spacing w:after="0" w:line="240" w:lineRule="auto"/>
               <w:cnfStyle w:val="000000100000" w:firstRow="0" w:lastRow="0" w:firstColumn="0" w:lastColumn="0" w:oddVBand="0" w:evenVBand="0" w:oddHBand="1" w:evenHBand="0" w:firstRowFirstColumn="0" w:firstRowLastColumn="0" w:lastRowFirstColumn="0" w:lastRowLastColumn="0"/>
               <w:rPr>
                 <w:rFonts w:ascii="Arial" w:hAnsi="Arial" w:cs="Arial"/>
@@ -1503,21 +1340,9 @@
             </w:pPr>
             <w:r>
               <w:rPr>
-                <w:rFonts w:ascii="Arial" w:hAnsi="Arial" w:cs="Arial"/>
-              </w:rPr>
-              <w:t>2022</w:t>
-            </w:r>
-            <w:r>
-              <w:rPr>
-                <w:rFonts w:ascii="Arial" w:hAnsi="Arial" w:cs="Arial"/>
-              </w:rPr>
-              <w:t>-</w:t>
-            </w:r>
-            <w:r>
-              <w:rPr>
-                <w:rFonts w:ascii="Arial" w:hAnsi="Arial" w:cs="Arial"/>
-              </w:rPr>
-              <w:t>240</w:t>
+                <w:rFonts w:ascii="Arial" w:eastAsia="Calibri" w:hAnsi="Arial" w:cs="Arial"/>
+              </w:rPr>
+              <w:t>2022-240</w:t>
             </w:r>
           </w:p>
         </w:tc>
@@ -1535,6 +1360,7 @@
                 <w:tab w:val="left" w:pos="1416"/>
                 <w:tab w:val="left" w:pos="2024"/>
               </w:tabs>
+              <w:spacing w:after="0" w:line="240" w:lineRule="auto"/>
               <w:rPr>
                 <w:rFonts w:ascii="Arial" w:hAnsi="Arial" w:cs="Arial"/>
                 <w:b w:val="0"/>
@@ -1544,7 +1370,7 @@
             </w:pPr>
             <w:r>
               <w:rPr>
-                <w:rFonts w:ascii="Arial" w:hAnsi="Arial" w:cs="Arial"/>
+                <w:rFonts w:ascii="Arial" w:eastAsia="Calibri" w:hAnsi="Arial" w:cs="Arial"/>
                 <w:b w:val="0"/>
                 <w:bCs w:val="0"/>
                 <w:lang w:val="en-US"/>
@@ -1564,6 +1390,7 @@
                 <w:tab w:val="left" w:pos="1416"/>
                 <w:tab w:val="left" w:pos="2024"/>
               </w:tabs>
+              <w:spacing w:after="0" w:line="240" w:lineRule="auto"/>
               <w:cnfStyle w:val="000000000000" w:firstRow="0" w:lastRow="0" w:firstColumn="0" w:lastColumn="0" w:oddVBand="0" w:evenVBand="0" w:oddHBand="0" w:evenHBand="0" w:firstRowFirstColumn="0" w:firstRowLastColumn="0" w:lastRowFirstColumn="0" w:lastRowLastColumn="0"/>
               <w:rPr>
                 <w:rFonts w:ascii="Arial" w:hAnsi="Arial" w:cs="Arial"/>
@@ -1571,7 +1398,7 @@
             </w:pPr>
             <w:r>
               <w:rPr>
-                <w:rFonts w:ascii="Arial" w:hAnsi="Arial" w:cs="Arial"/>
+                <w:rFonts w:ascii="Arial" w:eastAsia="Calibri" w:hAnsi="Arial" w:cs="Arial"/>
                 <w:lang w:val="en-US"/>
               </w:rPr>
               <w:t xml:space="preserve">Ambrocio Alvarado </w:t>
@@ -1589,6 +1416,7 @@
                 <w:tab w:val="left" w:pos="1416"/>
                 <w:tab w:val="left" w:pos="2024"/>
               </w:tabs>
+              <w:spacing w:after="0" w:line="240" w:lineRule="auto"/>
               <w:cnfStyle w:val="000000000000" w:firstRow="0" w:lastRow="0" w:firstColumn="0" w:lastColumn="0" w:oddVBand="0" w:evenVBand="0" w:oddHBand="0" w:evenHBand="0" w:firstRowFirstColumn="0" w:firstRowLastColumn="0" w:lastRowFirstColumn="0" w:lastRowLastColumn="0"/>
               <w:rPr>
                 <w:rFonts w:ascii="Arial" w:hAnsi="Arial" w:cs="Arial"/>
@@ -1596,24 +1424,10 @@
             </w:pPr>
             <w:r>
               <w:rPr>
-                <w:rFonts w:ascii="Arial" w:hAnsi="Arial" w:cs="Arial"/>
+                <w:rFonts w:ascii="Arial" w:eastAsia="Calibri" w:hAnsi="Arial" w:cs="Arial"/>
                 <w:lang w:val="en-US"/>
               </w:rPr>
-              <w:t>2022</w:t>
-            </w:r>
-            <w:r>
-              <w:rPr>
-                <w:rFonts w:ascii="Arial" w:hAnsi="Arial" w:cs="Arial"/>
-                <w:lang w:val="en-US"/>
-              </w:rPr>
-              <w:t>-</w:t>
-            </w:r>
-            <w:r>
-              <w:rPr>
-                <w:rFonts w:ascii="Arial" w:hAnsi="Arial" w:cs="Arial"/>
-                <w:lang w:val="en-US"/>
-              </w:rPr>
-              <w:t>262</w:t>
+              <w:t>2022-262</w:t>
             </w:r>
           </w:p>
         </w:tc>
@@ -1634,15 +1448,16 @@
                 <w:tab w:val="left" w:pos="1416"/>
                 <w:tab w:val="left" w:pos="2024"/>
               </w:tabs>
-              <w:rPr>
-                <w:rFonts w:ascii="Arial" w:hAnsi="Arial" w:cs="Arial"/>
-                <w:b w:val="0"/>
-                <w:bCs w:val="0"/>
-              </w:rPr>
-            </w:pPr>
-            <w:r>
-              <w:rPr>
-                <w:rFonts w:ascii="Arial" w:hAnsi="Arial" w:cs="Arial"/>
+              <w:spacing w:after="0" w:line="240" w:lineRule="auto"/>
+              <w:rPr>
+                <w:rFonts w:ascii="Arial" w:hAnsi="Arial" w:cs="Arial"/>
+                <w:b w:val="0"/>
+                <w:bCs w:val="0"/>
+              </w:rPr>
+            </w:pPr>
+            <w:r>
+              <w:rPr>
+                <w:rFonts w:ascii="Arial" w:eastAsia="Calibri" w:hAnsi="Arial" w:cs="Arial"/>
                 <w:b w:val="0"/>
                 <w:bCs w:val="0"/>
               </w:rPr>
@@ -1661,6 +1476,7 @@
                 <w:tab w:val="left" w:pos="1416"/>
                 <w:tab w:val="left" w:pos="2024"/>
               </w:tabs>
+              <w:spacing w:after="0" w:line="240" w:lineRule="auto"/>
               <w:cnfStyle w:val="000000100000" w:firstRow="0" w:lastRow="0" w:firstColumn="0" w:lastColumn="0" w:oddVBand="0" w:evenVBand="0" w:oddHBand="1" w:evenHBand="0" w:firstRowFirstColumn="0" w:firstRowLastColumn="0" w:lastRowFirstColumn="0" w:lastRowLastColumn="0"/>
               <w:rPr>
                 <w:rFonts w:ascii="Arial" w:hAnsi="Arial" w:cs="Arial"/>
@@ -1668,23 +1484,38 @@
             </w:pPr>
             <w:r>
               <w:rPr>
-                <w:rFonts w:ascii="Arial" w:hAnsi="Arial" w:cs="Arial"/>
-              </w:rPr>
-              <w:t xml:space="preserve">Flores Yllescas </w:t>
-            </w:r>
-          </w:p>
-        </w:tc>
-        <w:tc>
-          <w:tcPr>
-            <w:tcW w:w="2943" w:type="dxa"/>
-          </w:tcPr>
-          <w:p>
-            <w:pPr>
-              <w:tabs>
-                <w:tab w:val="left" w:pos="708"/>
-                <w:tab w:val="left" w:pos="1416"/>
-                <w:tab w:val="left" w:pos="2024"/>
-              </w:tabs>
+                <w:rFonts w:ascii="Arial" w:eastAsia="Calibri" w:hAnsi="Arial" w:cs="Arial"/>
+              </w:rPr>
+              <w:t xml:space="preserve">Flores </w:t>
+            </w:r>
+            <w:proofErr w:type="spellStart"/>
+            <w:r>
+              <w:rPr>
+                <w:rFonts w:ascii="Arial" w:eastAsia="Calibri" w:hAnsi="Arial" w:cs="Arial"/>
+              </w:rPr>
+              <w:t>Yllescas</w:t>
+            </w:r>
+            <w:proofErr w:type="spellEnd"/>
+            <w:r>
+              <w:rPr>
+                <w:rFonts w:ascii="Arial" w:eastAsia="Calibri" w:hAnsi="Arial" w:cs="Arial"/>
+              </w:rPr>
+              <w:t xml:space="preserve"> </w:t>
+            </w:r>
+          </w:p>
+        </w:tc>
+        <w:tc>
+          <w:tcPr>
+            <w:tcW w:w="2943" w:type="dxa"/>
+          </w:tcPr>
+          <w:p>
+            <w:pPr>
+              <w:tabs>
+                <w:tab w:val="left" w:pos="708"/>
+                <w:tab w:val="left" w:pos="1416"/>
+                <w:tab w:val="left" w:pos="2024"/>
+              </w:tabs>
+              <w:spacing w:after="0" w:line="240" w:lineRule="auto"/>
               <w:cnfStyle w:val="000000100000" w:firstRow="0" w:lastRow="0" w:firstColumn="0" w:lastColumn="0" w:oddVBand="0" w:evenVBand="0" w:oddHBand="1" w:evenHBand="0" w:firstRowFirstColumn="0" w:firstRowLastColumn="0" w:lastRowFirstColumn="0" w:lastRowLastColumn="0"/>
               <w:rPr>
                 <w:rFonts w:ascii="Arial" w:hAnsi="Arial" w:cs="Arial"/>
@@ -1692,21 +1523,9 @@
             </w:pPr>
             <w:r>
               <w:rPr>
-                <w:rFonts w:ascii="Arial" w:hAnsi="Arial" w:cs="Arial"/>
-              </w:rPr>
-              <w:t>2022</w:t>
-            </w:r>
-            <w:r>
-              <w:rPr>
-                <w:rFonts w:ascii="Arial" w:hAnsi="Arial" w:cs="Arial"/>
-              </w:rPr>
-              <w:t>-</w:t>
-            </w:r>
-            <w:r>
-              <w:rPr>
-                <w:rFonts w:ascii="Arial" w:hAnsi="Arial" w:cs="Arial"/>
-              </w:rPr>
-              <w:t>234</w:t>
+                <w:rFonts w:ascii="Arial" w:eastAsia="Calibri" w:hAnsi="Arial" w:cs="Arial"/>
+              </w:rPr>
+              <w:t>2022-234</w:t>
             </w:r>
           </w:p>
         </w:tc>
@@ -1724,15 +1543,16 @@
                 <w:tab w:val="left" w:pos="1416"/>
                 <w:tab w:val="left" w:pos="2024"/>
               </w:tabs>
-              <w:rPr>
-                <w:rFonts w:ascii="Arial" w:hAnsi="Arial" w:cs="Arial"/>
-                <w:b w:val="0"/>
-                <w:bCs w:val="0"/>
-              </w:rPr>
-            </w:pPr>
-            <w:r>
-              <w:rPr>
-                <w:rFonts w:ascii="Arial" w:hAnsi="Arial" w:cs="Arial"/>
+              <w:spacing w:after="0" w:line="240" w:lineRule="auto"/>
+              <w:rPr>
+                <w:rFonts w:ascii="Arial" w:hAnsi="Arial" w:cs="Arial"/>
+                <w:b w:val="0"/>
+                <w:bCs w:val="0"/>
+              </w:rPr>
+            </w:pPr>
+            <w:r>
+              <w:rPr>
+                <w:rFonts w:ascii="Arial" w:eastAsia="Calibri" w:hAnsi="Arial" w:cs="Arial"/>
                 <w:b w:val="0"/>
                 <w:bCs w:val="0"/>
               </w:rPr>
@@ -1751,6 +1571,7 @@
                 <w:tab w:val="left" w:pos="1416"/>
                 <w:tab w:val="left" w:pos="2024"/>
               </w:tabs>
+              <w:spacing w:after="0" w:line="240" w:lineRule="auto"/>
               <w:cnfStyle w:val="000000000000" w:firstRow="0" w:lastRow="0" w:firstColumn="0" w:lastColumn="0" w:oddVBand="0" w:evenVBand="0" w:oddHBand="0" w:evenHBand="0" w:firstRowFirstColumn="0" w:firstRowLastColumn="0" w:lastRowFirstColumn="0" w:lastRowLastColumn="0"/>
               <w:rPr>
                 <w:rFonts w:ascii="Arial" w:hAnsi="Arial" w:cs="Arial"/>
@@ -1758,7 +1579,7 @@
             </w:pPr>
             <w:r>
               <w:rPr>
-                <w:rFonts w:ascii="Arial" w:hAnsi="Arial" w:cs="Arial"/>
+                <w:rFonts w:ascii="Arial" w:eastAsia="Calibri" w:hAnsi="Arial" w:cs="Arial"/>
               </w:rPr>
               <w:t>Escriba García</w:t>
             </w:r>
@@ -1775,6 +1596,7 @@
                 <w:tab w:val="left" w:pos="1416"/>
                 <w:tab w:val="left" w:pos="2024"/>
               </w:tabs>
+              <w:spacing w:after="0" w:line="240" w:lineRule="auto"/>
               <w:cnfStyle w:val="000000000000" w:firstRow="0" w:lastRow="0" w:firstColumn="0" w:lastColumn="0" w:oddVBand="0" w:evenVBand="0" w:oddHBand="0" w:evenHBand="0" w:firstRowFirstColumn="0" w:firstRowLastColumn="0" w:lastRowFirstColumn="0" w:lastRowLastColumn="0"/>
               <w:rPr>
                 <w:rFonts w:ascii="Arial" w:hAnsi="Arial" w:cs="Arial"/>
@@ -1782,21 +1604,9 @@
             </w:pPr>
             <w:r>
               <w:rPr>
-                <w:rFonts w:ascii="Arial" w:hAnsi="Arial" w:cs="Arial"/>
-              </w:rPr>
-              <w:t>2022</w:t>
-            </w:r>
-            <w:r>
-              <w:rPr>
-                <w:rFonts w:ascii="Arial" w:hAnsi="Arial" w:cs="Arial"/>
-              </w:rPr>
-              <w:t>-</w:t>
-            </w:r>
-            <w:r>
-              <w:rPr>
-                <w:rFonts w:ascii="Arial" w:hAnsi="Arial" w:cs="Arial"/>
-              </w:rPr>
-              <w:t>278</w:t>
+                <w:rFonts w:ascii="Arial" w:eastAsia="Calibri" w:hAnsi="Arial" w:cs="Arial"/>
+              </w:rPr>
+              <w:t>2022-278</w:t>
             </w:r>
           </w:p>
         </w:tc>
@@ -1817,15 +1627,16 @@
                 <w:tab w:val="left" w:pos="1416"/>
                 <w:tab w:val="left" w:pos="2024"/>
               </w:tabs>
-              <w:rPr>
-                <w:rFonts w:ascii="Arial" w:hAnsi="Arial" w:cs="Arial"/>
-                <w:b w:val="0"/>
-                <w:bCs w:val="0"/>
-              </w:rPr>
-            </w:pPr>
-            <w:r>
-              <w:rPr>
-                <w:rFonts w:ascii="Arial" w:hAnsi="Arial" w:cs="Arial"/>
+              <w:spacing w:after="0" w:line="240" w:lineRule="auto"/>
+              <w:rPr>
+                <w:rFonts w:ascii="Arial" w:hAnsi="Arial" w:cs="Arial"/>
+                <w:b w:val="0"/>
+                <w:bCs w:val="0"/>
+              </w:rPr>
+            </w:pPr>
+            <w:r>
+              <w:rPr>
+                <w:rFonts w:ascii="Arial" w:eastAsia="Calibri" w:hAnsi="Arial" w:cs="Arial"/>
                 <w:b w:val="0"/>
                 <w:bCs w:val="0"/>
               </w:rPr>
@@ -1844,6 +1655,7 @@
                 <w:tab w:val="left" w:pos="1416"/>
                 <w:tab w:val="left" w:pos="2024"/>
               </w:tabs>
+              <w:spacing w:after="0" w:line="240" w:lineRule="auto"/>
               <w:cnfStyle w:val="000000100000" w:firstRow="0" w:lastRow="0" w:firstColumn="0" w:lastColumn="0" w:oddVBand="0" w:evenVBand="0" w:oddHBand="1" w:evenHBand="0" w:firstRowFirstColumn="0" w:firstRowLastColumn="0" w:lastRowFirstColumn="0" w:lastRowLastColumn="0"/>
               <w:rPr>
                 <w:rFonts w:ascii="Arial" w:hAnsi="Arial" w:cs="Arial"/>
@@ -1851,7 +1663,7 @@
             </w:pPr>
             <w:r>
               <w:rPr>
-                <w:rFonts w:ascii="Arial" w:hAnsi="Arial" w:cs="Arial"/>
+                <w:rFonts w:ascii="Arial" w:eastAsia="Calibri" w:hAnsi="Arial" w:cs="Arial"/>
               </w:rPr>
               <w:t xml:space="preserve">Galicia Mazariegos </w:t>
             </w:r>
@@ -1868,6 +1680,7 @@
                 <w:tab w:val="left" w:pos="1416"/>
                 <w:tab w:val="left" w:pos="2024"/>
               </w:tabs>
+              <w:spacing w:after="0" w:line="240" w:lineRule="auto"/>
               <w:cnfStyle w:val="000000100000" w:firstRow="0" w:lastRow="0" w:firstColumn="0" w:lastColumn="0" w:oddVBand="0" w:evenVBand="0" w:oddHBand="1" w:evenHBand="0" w:firstRowFirstColumn="0" w:firstRowLastColumn="0" w:lastRowFirstColumn="0" w:lastRowLastColumn="0"/>
               <w:rPr>
                 <w:rFonts w:ascii="Arial" w:hAnsi="Arial" w:cs="Arial"/>
@@ -1875,7 +1688,7 @@
             </w:pPr>
             <w:r>
               <w:rPr>
-                <w:rFonts w:ascii="Arial" w:hAnsi="Arial" w:cs="Arial"/>
+                <w:rFonts w:ascii="Arial" w:eastAsia="Calibri" w:hAnsi="Arial" w:cs="Arial"/>
               </w:rPr>
               <w:t>2022-203</w:t>
             </w:r>
@@ -1895,15 +1708,16 @@
                 <w:tab w:val="left" w:pos="1416"/>
                 <w:tab w:val="left" w:pos="2024"/>
               </w:tabs>
-              <w:rPr>
-                <w:rFonts w:ascii="Arial" w:hAnsi="Arial" w:cs="Arial"/>
-                <w:b w:val="0"/>
-                <w:bCs w:val="0"/>
-              </w:rPr>
-            </w:pPr>
-            <w:r>
-              <w:rPr>
-                <w:rFonts w:ascii="Arial" w:hAnsi="Arial" w:cs="Arial"/>
+              <w:spacing w:after="0" w:line="240" w:lineRule="auto"/>
+              <w:rPr>
+                <w:rFonts w:ascii="Arial" w:hAnsi="Arial" w:cs="Arial"/>
+                <w:b w:val="0"/>
+                <w:bCs w:val="0"/>
+              </w:rPr>
+            </w:pPr>
+            <w:r>
+              <w:rPr>
+                <w:rFonts w:ascii="Arial" w:eastAsia="Calibri" w:hAnsi="Arial" w:cs="Arial"/>
                 <w:b w:val="0"/>
                 <w:bCs w:val="0"/>
               </w:rPr>
@@ -1922,6 +1736,7 @@
                 <w:tab w:val="left" w:pos="1416"/>
                 <w:tab w:val="left" w:pos="2024"/>
               </w:tabs>
+              <w:spacing w:after="0" w:line="240" w:lineRule="auto"/>
               <w:cnfStyle w:val="000000000000" w:firstRow="0" w:lastRow="0" w:firstColumn="0" w:lastColumn="0" w:oddVBand="0" w:evenVBand="0" w:oddHBand="0" w:evenHBand="0" w:firstRowFirstColumn="0" w:firstRowLastColumn="0" w:lastRowFirstColumn="0" w:lastRowLastColumn="0"/>
               <w:rPr>
                 <w:rFonts w:ascii="Arial" w:hAnsi="Arial" w:cs="Arial"/>
@@ -1929,7 +1744,7 @@
             </w:pPr>
             <w:r>
               <w:rPr>
-                <w:rFonts w:ascii="Arial" w:hAnsi="Arial" w:cs="Arial"/>
+                <w:rFonts w:ascii="Arial" w:eastAsia="Calibri" w:hAnsi="Arial" w:cs="Arial"/>
               </w:rPr>
               <w:t xml:space="preserve">Chamalé González </w:t>
             </w:r>
@@ -1946,6 +1761,7 @@
                 <w:tab w:val="left" w:pos="1416"/>
                 <w:tab w:val="left" w:pos="2024"/>
               </w:tabs>
+              <w:spacing w:after="0" w:line="240" w:lineRule="auto"/>
               <w:cnfStyle w:val="000000000000" w:firstRow="0" w:lastRow="0" w:firstColumn="0" w:lastColumn="0" w:oddVBand="0" w:evenVBand="0" w:oddHBand="0" w:evenHBand="0" w:firstRowFirstColumn="0" w:firstRowLastColumn="0" w:lastRowFirstColumn="0" w:lastRowLastColumn="0"/>
               <w:rPr>
                 <w:rFonts w:ascii="Arial" w:hAnsi="Arial" w:cs="Arial"/>
@@ -1953,21 +1769,9 @@
             </w:pPr>
             <w:r>
               <w:rPr>
-                <w:rFonts w:ascii="Arial" w:hAnsi="Arial" w:cs="Arial"/>
-              </w:rPr>
-              <w:t>2022</w:t>
-            </w:r>
-            <w:r>
-              <w:rPr>
-                <w:rFonts w:ascii="Arial" w:hAnsi="Arial" w:cs="Arial"/>
-              </w:rPr>
-              <w:t>-</w:t>
-            </w:r>
-            <w:r>
-              <w:rPr>
-                <w:rFonts w:ascii="Arial" w:hAnsi="Arial" w:cs="Arial"/>
-              </w:rPr>
-              <w:t>222</w:t>
+                <w:rFonts w:ascii="Arial" w:eastAsia="Calibri" w:hAnsi="Arial" w:cs="Arial"/>
+              </w:rPr>
+              <w:t>2022-222</w:t>
             </w:r>
           </w:p>
         </w:tc>
@@ -1988,15 +1792,16 @@
                 <w:tab w:val="left" w:pos="1416"/>
                 <w:tab w:val="left" w:pos="2024"/>
               </w:tabs>
-              <w:rPr>
-                <w:rFonts w:ascii="Arial" w:hAnsi="Arial" w:cs="Arial"/>
-                <w:b w:val="0"/>
-                <w:bCs w:val="0"/>
-              </w:rPr>
-            </w:pPr>
-            <w:r>
-              <w:rPr>
-                <w:rFonts w:ascii="Arial" w:hAnsi="Arial" w:cs="Arial"/>
+              <w:spacing w:after="0" w:line="240" w:lineRule="auto"/>
+              <w:rPr>
+                <w:rFonts w:ascii="Arial" w:hAnsi="Arial" w:cs="Arial"/>
+                <w:b w:val="0"/>
+                <w:bCs w:val="0"/>
+              </w:rPr>
+            </w:pPr>
+            <w:r>
+              <w:rPr>
+                <w:rFonts w:ascii="Arial" w:eastAsia="Calibri" w:hAnsi="Arial" w:cs="Arial"/>
                 <w:b w:val="0"/>
                 <w:bCs w:val="0"/>
               </w:rPr>
@@ -2015,30 +1820,54 @@
                 <w:tab w:val="left" w:pos="1416"/>
                 <w:tab w:val="left" w:pos="2024"/>
               </w:tabs>
+              <w:spacing w:after="0" w:line="240" w:lineRule="auto"/>
               <w:cnfStyle w:val="000000100000" w:firstRow="0" w:lastRow="0" w:firstColumn="0" w:lastColumn="0" w:oddVBand="0" w:evenVBand="0" w:oddHBand="1" w:evenHBand="0" w:firstRowFirstColumn="0" w:firstRowLastColumn="0" w:lastRowFirstColumn="0" w:lastRowLastColumn="0"/>
               <w:rPr>
                 <w:rFonts w:ascii="Arial" w:hAnsi="Arial" w:cs="Arial"/>
               </w:rPr>
             </w:pPr>
-            <w:r>
-              <w:rPr>
-                <w:rFonts w:ascii="Arial" w:hAnsi="Arial" w:cs="Arial"/>
-              </w:rPr>
-              <w:t xml:space="preserve">Chuquiej Pirir </w:t>
-            </w:r>
-          </w:p>
-        </w:tc>
-        <w:tc>
-          <w:tcPr>
-            <w:tcW w:w="2943" w:type="dxa"/>
-          </w:tcPr>
-          <w:p>
-            <w:pPr>
-              <w:tabs>
-                <w:tab w:val="left" w:pos="708"/>
-                <w:tab w:val="left" w:pos="1416"/>
-                <w:tab w:val="left" w:pos="2024"/>
-              </w:tabs>
+            <w:proofErr w:type="spellStart"/>
+            <w:r>
+              <w:rPr>
+                <w:rFonts w:ascii="Arial" w:eastAsia="Calibri" w:hAnsi="Arial" w:cs="Arial"/>
+              </w:rPr>
+              <w:t>Chuquiej</w:t>
+            </w:r>
+            <w:proofErr w:type="spellEnd"/>
+            <w:r>
+              <w:rPr>
+                <w:rFonts w:ascii="Arial" w:eastAsia="Calibri" w:hAnsi="Arial" w:cs="Arial"/>
+              </w:rPr>
+              <w:t xml:space="preserve"> </w:t>
+            </w:r>
+            <w:proofErr w:type="spellStart"/>
+            <w:r>
+              <w:rPr>
+                <w:rFonts w:ascii="Arial" w:eastAsia="Calibri" w:hAnsi="Arial" w:cs="Arial"/>
+              </w:rPr>
+              <w:t>Pirir</w:t>
+            </w:r>
+            <w:proofErr w:type="spellEnd"/>
+            <w:r>
+              <w:rPr>
+                <w:rFonts w:ascii="Arial" w:eastAsia="Calibri" w:hAnsi="Arial" w:cs="Arial"/>
+              </w:rPr>
+              <w:t xml:space="preserve"> </w:t>
+            </w:r>
+          </w:p>
+        </w:tc>
+        <w:tc>
+          <w:tcPr>
+            <w:tcW w:w="2943" w:type="dxa"/>
+          </w:tcPr>
+          <w:p>
+            <w:pPr>
+              <w:tabs>
+                <w:tab w:val="left" w:pos="708"/>
+                <w:tab w:val="left" w:pos="1416"/>
+                <w:tab w:val="left" w:pos="2024"/>
+              </w:tabs>
+              <w:spacing w:after="0" w:line="240" w:lineRule="auto"/>
               <w:cnfStyle w:val="000000100000" w:firstRow="0" w:lastRow="0" w:firstColumn="0" w:lastColumn="0" w:oddVBand="0" w:evenVBand="0" w:oddHBand="1" w:evenHBand="0" w:firstRowFirstColumn="0" w:firstRowLastColumn="0" w:lastRowFirstColumn="0" w:lastRowLastColumn="0"/>
               <w:rPr>
                 <w:rFonts w:ascii="Arial" w:hAnsi="Arial" w:cs="Arial"/>
@@ -2046,21 +1875,9 @@
             </w:pPr>
             <w:r>
               <w:rPr>
-                <w:rFonts w:ascii="Arial" w:hAnsi="Arial" w:cs="Arial"/>
-              </w:rPr>
-              <w:t>2022</w:t>
-            </w:r>
-            <w:r>
-              <w:rPr>
-                <w:rFonts w:ascii="Arial" w:hAnsi="Arial" w:cs="Arial"/>
-              </w:rPr>
-              <w:t>-</w:t>
-            </w:r>
-            <w:r>
-              <w:rPr>
-                <w:rFonts w:ascii="Arial" w:hAnsi="Arial" w:cs="Arial"/>
-              </w:rPr>
-              <w:t>273</w:t>
+                <w:rFonts w:ascii="Arial" w:eastAsia="Calibri" w:hAnsi="Arial" w:cs="Arial"/>
+              </w:rPr>
+              <w:t>2022-273</w:t>
             </w:r>
           </w:p>
         </w:tc>
@@ -2078,57 +1895,78 @@
                 <w:tab w:val="left" w:pos="1416"/>
                 <w:tab w:val="left" w:pos="2024"/>
               </w:tabs>
-              <w:rPr>
-                <w:rFonts w:ascii="Arial" w:hAnsi="Arial" w:cs="Arial"/>
-                <w:b w:val="0"/>
-                <w:bCs w:val="0"/>
-              </w:rPr>
-            </w:pPr>
-            <w:r>
-              <w:rPr>
-                <w:rFonts w:ascii="Arial" w:hAnsi="Arial" w:cs="Arial"/>
-                <w:b w:val="0"/>
-                <w:bCs w:val="0"/>
-              </w:rPr>
-              <w:t xml:space="preserve">Yojhan Stanley </w:t>
-            </w:r>
-          </w:p>
-        </w:tc>
-        <w:tc>
-          <w:tcPr>
-            <w:tcW w:w="2943" w:type="dxa"/>
-          </w:tcPr>
-          <w:p>
-            <w:pPr>
-              <w:tabs>
-                <w:tab w:val="left" w:pos="708"/>
-                <w:tab w:val="left" w:pos="1416"/>
-                <w:tab w:val="left" w:pos="2024"/>
-              </w:tabs>
+              <w:spacing w:after="0" w:line="240" w:lineRule="auto"/>
+              <w:rPr>
+                <w:rFonts w:ascii="Arial" w:hAnsi="Arial" w:cs="Arial"/>
+                <w:b w:val="0"/>
+                <w:bCs w:val="0"/>
+              </w:rPr>
+            </w:pPr>
+            <w:proofErr w:type="spellStart"/>
+            <w:r>
+              <w:rPr>
+                <w:rFonts w:ascii="Arial" w:eastAsia="Calibri" w:hAnsi="Arial" w:cs="Arial"/>
+                <w:b w:val="0"/>
+                <w:bCs w:val="0"/>
+              </w:rPr>
+              <w:t>Yojhan</w:t>
+            </w:r>
+            <w:proofErr w:type="spellEnd"/>
+            <w:r>
+              <w:rPr>
+                <w:rFonts w:ascii="Arial" w:eastAsia="Calibri" w:hAnsi="Arial" w:cs="Arial"/>
+                <w:b w:val="0"/>
+                <w:bCs w:val="0"/>
+              </w:rPr>
+              <w:t xml:space="preserve"> Stanley </w:t>
+            </w:r>
+          </w:p>
+        </w:tc>
+        <w:tc>
+          <w:tcPr>
+            <w:tcW w:w="2943" w:type="dxa"/>
+          </w:tcPr>
+          <w:p>
+            <w:pPr>
+              <w:tabs>
+                <w:tab w:val="left" w:pos="708"/>
+                <w:tab w:val="left" w:pos="1416"/>
+                <w:tab w:val="left" w:pos="2024"/>
+              </w:tabs>
+              <w:spacing w:after="0" w:line="240" w:lineRule="auto"/>
               <w:cnfStyle w:val="000000000000" w:firstRow="0" w:lastRow="0" w:firstColumn="0" w:lastColumn="0" w:oddVBand="0" w:evenVBand="0" w:oddHBand="0" w:evenHBand="0" w:firstRowFirstColumn="0" w:firstRowLastColumn="0" w:lastRowFirstColumn="0" w:lastRowLastColumn="0"/>
               <w:rPr>
                 <w:rFonts w:ascii="Arial" w:hAnsi="Arial" w:cs="Arial"/>
               </w:rPr>
             </w:pPr>
-            <w:r>
-              <w:rPr>
-                <w:rFonts w:ascii="Arial" w:hAnsi="Arial" w:cs="Arial"/>
-              </w:rPr>
-              <w:t>Garcia Palencia</w:t>
-            </w:r>
-          </w:p>
-        </w:tc>
-        <w:tc>
-          <w:tcPr>
-            <w:tcW w:w="2943" w:type="dxa"/>
-          </w:tcPr>
-          <w:p>
-            <w:pPr>
-              <w:tabs>
-                <w:tab w:val="left" w:pos="708"/>
-                <w:tab w:val="left" w:pos="1416"/>
-                <w:tab w:val="left" w:pos="2024"/>
-              </w:tabs>
+            <w:proofErr w:type="spellStart"/>
+            <w:r>
+              <w:rPr>
+                <w:rFonts w:ascii="Arial" w:eastAsia="Calibri" w:hAnsi="Arial" w:cs="Arial"/>
+              </w:rPr>
+              <w:t>Garcia</w:t>
+            </w:r>
+            <w:proofErr w:type="spellEnd"/>
+            <w:r>
+              <w:rPr>
+                <w:rFonts w:ascii="Arial" w:eastAsia="Calibri" w:hAnsi="Arial" w:cs="Arial"/>
+              </w:rPr>
+              <w:t xml:space="preserve"> Palencia</w:t>
+            </w:r>
+          </w:p>
+        </w:tc>
+        <w:tc>
+          <w:tcPr>
+            <w:tcW w:w="2943" w:type="dxa"/>
+          </w:tcPr>
+          <w:p>
+            <w:pPr>
+              <w:tabs>
+                <w:tab w:val="left" w:pos="708"/>
+                <w:tab w:val="left" w:pos="1416"/>
+                <w:tab w:val="left" w:pos="2024"/>
+              </w:tabs>
+              <w:spacing w:after="0" w:line="240" w:lineRule="auto"/>
               <w:cnfStyle w:val="000000000000" w:firstRow="0" w:lastRow="0" w:firstColumn="0" w:lastColumn="0" w:oddVBand="0" w:evenVBand="0" w:oddHBand="0" w:evenHBand="0" w:firstRowFirstColumn="0" w:firstRowLastColumn="0" w:lastRowFirstColumn="0" w:lastRowLastColumn="0"/>
               <w:rPr>
                 <w:rFonts w:ascii="Arial" w:hAnsi="Arial" w:cs="Arial"/>
@@ -2136,7 +1974,7 @@
             </w:pPr>
             <w:r>
               <w:rPr>
-                <w:rFonts w:ascii="Arial" w:hAnsi="Arial" w:cs="Arial"/>
+                <w:rFonts w:ascii="Arial" w:eastAsia="Calibri" w:hAnsi="Arial" w:cs="Arial"/>
               </w:rPr>
               <w:t>2022-194</w:t>
             </w:r>
@@ -2159,15 +1997,16 @@
                 <w:tab w:val="left" w:pos="1416"/>
                 <w:tab w:val="left" w:pos="2024"/>
               </w:tabs>
-              <w:rPr>
-                <w:rFonts w:ascii="Arial" w:hAnsi="Arial" w:cs="Arial"/>
-                <w:b w:val="0"/>
-                <w:bCs w:val="0"/>
-              </w:rPr>
-            </w:pPr>
-            <w:r>
-              <w:rPr>
-                <w:rFonts w:ascii="Arial" w:hAnsi="Arial" w:cs="Arial"/>
+              <w:spacing w:after="0" w:line="240" w:lineRule="auto"/>
+              <w:rPr>
+                <w:rFonts w:ascii="Arial" w:hAnsi="Arial" w:cs="Arial"/>
+                <w:b w:val="0"/>
+                <w:bCs w:val="0"/>
+              </w:rPr>
+            </w:pPr>
+            <w:r>
+              <w:rPr>
+                <w:rFonts w:ascii="Arial" w:eastAsia="Calibri" w:hAnsi="Arial" w:cs="Arial"/>
                 <w:b w:val="0"/>
                 <w:bCs w:val="0"/>
               </w:rPr>
@@ -2186,6 +2025,7 @@
                 <w:tab w:val="left" w:pos="1416"/>
                 <w:tab w:val="left" w:pos="2024"/>
               </w:tabs>
+              <w:spacing w:after="0" w:line="240" w:lineRule="auto"/>
               <w:cnfStyle w:val="000000100000" w:firstRow="0" w:lastRow="0" w:firstColumn="0" w:lastColumn="0" w:oddVBand="0" w:evenVBand="0" w:oddHBand="1" w:evenHBand="0" w:firstRowFirstColumn="0" w:firstRowLastColumn="0" w:lastRowFirstColumn="0" w:lastRowLastColumn="0"/>
               <w:rPr>
                 <w:rFonts w:ascii="Arial" w:hAnsi="Arial" w:cs="Arial"/>
@@ -2193,23 +2033,24 @@
             </w:pPr>
             <w:r>
               <w:rPr>
-                <w:rFonts w:ascii="Arial" w:hAnsi="Arial" w:cs="Arial"/>
-              </w:rPr>
-              <w:t>Castillo</w:t>
-            </w:r>
-          </w:p>
-        </w:tc>
-        <w:tc>
-          <w:tcPr>
-            <w:tcW w:w="2943" w:type="dxa"/>
-          </w:tcPr>
-          <w:p>
-            <w:pPr>
-              <w:tabs>
-                <w:tab w:val="left" w:pos="708"/>
-                <w:tab w:val="left" w:pos="1416"/>
-                <w:tab w:val="left" w:pos="2024"/>
-              </w:tabs>
+                <w:rFonts w:ascii="Arial" w:eastAsia="Calibri" w:hAnsi="Arial" w:cs="Arial"/>
+              </w:rPr>
+              <w:t>Castillo Muñoz</w:t>
+            </w:r>
+          </w:p>
+        </w:tc>
+        <w:tc>
+          <w:tcPr>
+            <w:tcW w:w="2943" w:type="dxa"/>
+          </w:tcPr>
+          <w:p>
+            <w:pPr>
+              <w:tabs>
+                <w:tab w:val="left" w:pos="708"/>
+                <w:tab w:val="left" w:pos="1416"/>
+                <w:tab w:val="left" w:pos="2024"/>
+              </w:tabs>
+              <w:spacing w:after="0" w:line="240" w:lineRule="auto"/>
               <w:cnfStyle w:val="000000100000" w:firstRow="0" w:lastRow="0" w:firstColumn="0" w:lastColumn="0" w:oddVBand="0" w:evenVBand="0" w:oddHBand="1" w:evenHBand="0" w:firstRowFirstColumn="0" w:firstRowLastColumn="0" w:lastRowFirstColumn="0" w:lastRowLastColumn="0"/>
               <w:rPr>
                 <w:rFonts w:ascii="Arial" w:hAnsi="Arial" w:cs="Arial"/>
@@ -2217,7 +2058,7 @@
             </w:pPr>
             <w:r>
               <w:rPr>
-                <w:rFonts w:ascii="Arial" w:hAnsi="Arial" w:cs="Arial"/>
+                <w:rFonts w:ascii="Arial" w:eastAsia="Calibri" w:hAnsi="Arial" w:cs="Arial"/>
               </w:rPr>
               <w:t>2022-474</w:t>
             </w:r>
@@ -2431,15 +2272,7 @@
           <w:sz w:val="40"/>
           <w:szCs w:val="40"/>
         </w:rPr>
-        <w:t>Trabajo</w:t>
-      </w:r>
-      <w:r>
-        <w:rPr>
-          <w:rFonts w:ascii="Times New Roman" w:hAnsi="Times New Roman" w:cs="Times New Roman"/>
-          <w:sz w:val="40"/>
-          <w:szCs w:val="40"/>
-        </w:rPr>
-        <w:t xml:space="preserve"> Asignado</w:t>
+        <w:t>Trabajo Asignado</w:t>
       </w:r>
     </w:p>
     <w:p>
@@ -2469,7 +2302,8 @@
     <w:tbl>
       <w:tblPr>
         <w:tblStyle w:val="Tablaconcuadrcula4-nfasis5"/>
-        <w:tblW w:w="0" w:type="auto"/>
+        <w:tblW w:w="8828" w:type="dxa"/>
+        <w:tblLayout w:type="fixed"/>
         <w:tblLook w:val="04A0" w:firstRow="1" w:lastRow="0" w:firstColumn="1" w:lastColumn="0" w:noHBand="0" w:noVBand="1"/>
       </w:tblPr>
       <w:tblGrid>
@@ -2485,21 +2319,29 @@
           <w:tcPr>
             <w:cnfStyle w:val="001000000000" w:firstRow="0" w:lastRow="0" w:firstColumn="1" w:lastColumn="0" w:oddVBand="0" w:evenVBand="0" w:oddHBand="0" w:evenHBand="0" w:firstRowFirstColumn="0" w:firstRowLastColumn="0" w:lastRowFirstColumn="0" w:lastRowLastColumn="0"/>
             <w:tcW w:w="2942" w:type="dxa"/>
-          </w:tcPr>
-          <w:p>
-            <w:pPr>
-              <w:tabs>
-                <w:tab w:val="left" w:pos="708"/>
-                <w:tab w:val="left" w:pos="1416"/>
-                <w:tab w:val="left" w:pos="2024"/>
-              </w:tabs>
-              <w:rPr>
-                <w:rFonts w:ascii="Arial" w:hAnsi="Arial" w:cs="Arial"/>
-              </w:rPr>
-            </w:pPr>
-            <w:r>
-              <w:rPr>
-                <w:rFonts w:ascii="Arial" w:hAnsi="Arial" w:cs="Arial"/>
+            <w:tcBorders>
+              <w:top w:val="single" w:sz="4" w:space="0" w:color="5B9BD5"/>
+              <w:left w:val="single" w:sz="4" w:space="0" w:color="5B9BD5"/>
+              <w:bottom w:val="single" w:sz="4" w:space="0" w:color="5B9BD5"/>
+              <w:right w:val="single" w:sz="4" w:space="0" w:color="5B9BD5"/>
+            </w:tcBorders>
+          </w:tcPr>
+          <w:p>
+            <w:pPr>
+              <w:tabs>
+                <w:tab w:val="left" w:pos="708"/>
+                <w:tab w:val="left" w:pos="1416"/>
+                <w:tab w:val="left" w:pos="2024"/>
+              </w:tabs>
+              <w:spacing w:after="0" w:line="240" w:lineRule="auto"/>
+              <w:rPr>
+                <w:rFonts w:ascii="Arial" w:hAnsi="Arial" w:cs="Arial"/>
+              </w:rPr>
+            </w:pPr>
+            <w:r>
+              <w:rPr>
+                <w:rFonts w:ascii="Arial" w:eastAsia="Calibri" w:hAnsi="Arial" w:cs="Arial"/>
+                <w:color w:val="FFFFFF"/>
               </w:rPr>
               <w:t>Nombre</w:t>
             </w:r>
@@ -2508,14 +2350,21 @@
         <w:tc>
           <w:tcPr>
             <w:tcW w:w="2943" w:type="dxa"/>
-          </w:tcPr>
-          <w:p>
-            <w:pPr>
-              <w:tabs>
-                <w:tab w:val="left" w:pos="708"/>
-                <w:tab w:val="left" w:pos="1416"/>
-                <w:tab w:val="left" w:pos="2024"/>
-              </w:tabs>
+            <w:tcBorders>
+              <w:top w:val="single" w:sz="4" w:space="0" w:color="5B9BD5"/>
+              <w:left w:val="single" w:sz="4" w:space="0" w:color="5B9BD5"/>
+              <w:bottom w:val="single" w:sz="4" w:space="0" w:color="5B9BD5"/>
+              <w:right w:val="single" w:sz="4" w:space="0" w:color="5B9BD5"/>
+            </w:tcBorders>
+          </w:tcPr>
+          <w:p>
+            <w:pPr>
+              <w:tabs>
+                <w:tab w:val="left" w:pos="708"/>
+                <w:tab w:val="left" w:pos="1416"/>
+                <w:tab w:val="left" w:pos="2024"/>
+              </w:tabs>
+              <w:spacing w:after="0" w:line="240" w:lineRule="auto"/>
               <w:cnfStyle w:val="100000000000" w:firstRow="1" w:lastRow="0" w:firstColumn="0" w:lastColumn="0" w:oddVBand="0" w:evenVBand="0" w:oddHBand="0" w:evenHBand="0" w:firstRowFirstColumn="0" w:firstRowLastColumn="0" w:lastRowFirstColumn="0" w:lastRowLastColumn="0"/>
               <w:rPr>
                 <w:rFonts w:ascii="Arial" w:hAnsi="Arial" w:cs="Arial"/>
@@ -2523,7 +2372,8 @@
             </w:pPr>
             <w:r>
               <w:rPr>
-                <w:rFonts w:ascii="Arial" w:hAnsi="Arial" w:cs="Arial"/>
+                <w:rFonts w:ascii="Arial" w:eastAsia="Calibri" w:hAnsi="Arial" w:cs="Arial"/>
+                <w:color w:val="FFFFFF"/>
               </w:rPr>
               <w:t>Puesto</w:t>
             </w:r>
@@ -2532,14 +2382,21 @@
         <w:tc>
           <w:tcPr>
             <w:tcW w:w="2943" w:type="dxa"/>
-          </w:tcPr>
-          <w:p>
-            <w:pPr>
-              <w:tabs>
-                <w:tab w:val="left" w:pos="708"/>
-                <w:tab w:val="left" w:pos="1416"/>
-                <w:tab w:val="left" w:pos="2024"/>
-              </w:tabs>
+            <w:tcBorders>
+              <w:top w:val="single" w:sz="4" w:space="0" w:color="5B9BD5"/>
+              <w:left w:val="single" w:sz="4" w:space="0" w:color="5B9BD5"/>
+              <w:bottom w:val="single" w:sz="4" w:space="0" w:color="5B9BD5"/>
+              <w:right w:val="single" w:sz="4" w:space="0" w:color="5B9BD5"/>
+            </w:tcBorders>
+          </w:tcPr>
+          <w:p>
+            <w:pPr>
+              <w:tabs>
+                <w:tab w:val="left" w:pos="708"/>
+                <w:tab w:val="left" w:pos="1416"/>
+                <w:tab w:val="left" w:pos="2024"/>
+              </w:tabs>
+              <w:spacing w:after="0" w:line="240" w:lineRule="auto"/>
               <w:cnfStyle w:val="100000000000" w:firstRow="1" w:lastRow="0" w:firstColumn="0" w:lastColumn="0" w:oddVBand="0" w:evenVBand="0" w:oddHBand="0" w:evenHBand="0" w:firstRowFirstColumn="0" w:firstRowLastColumn="0" w:lastRowFirstColumn="0" w:lastRowLastColumn="0"/>
               <w:rPr>
                 <w:rFonts w:ascii="Arial" w:hAnsi="Arial" w:cs="Arial"/>
@@ -2547,7 +2404,8 @@
             </w:pPr>
             <w:r>
               <w:rPr>
-                <w:rFonts w:ascii="Arial" w:hAnsi="Arial" w:cs="Arial"/>
+                <w:rFonts w:ascii="Arial" w:eastAsia="Calibri" w:hAnsi="Arial" w:cs="Arial"/>
+                <w:color w:val="FFFFFF"/>
               </w:rPr>
               <w:t xml:space="preserve">Por Hacer </w:t>
             </w:r>
@@ -2570,41 +2428,35 @@
                 <w:tab w:val="left" w:pos="1416"/>
                 <w:tab w:val="left" w:pos="2024"/>
               </w:tabs>
-              <w:rPr>
-                <w:rFonts w:ascii="Arial" w:hAnsi="Arial" w:cs="Arial"/>
-                <w:b w:val="0"/>
-                <w:bCs w:val="0"/>
-              </w:rPr>
-            </w:pPr>
-            <w:r>
-              <w:rPr>
-                <w:rFonts w:ascii="Arial" w:hAnsi="Arial" w:cs="Arial"/>
-                <w:b w:val="0"/>
-                <w:bCs w:val="0"/>
-              </w:rPr>
-              <w:t xml:space="preserve">Jonathan </w:t>
-            </w:r>
-            <w:r>
-              <w:rPr>
-                <w:rFonts w:ascii="Arial" w:hAnsi="Arial" w:cs="Arial"/>
-                <w:b w:val="0"/>
-                <w:bCs w:val="0"/>
-              </w:rPr>
-              <w:t>Domingo</w:t>
-            </w:r>
-          </w:p>
-        </w:tc>
-        <w:tc>
-          <w:tcPr>
-            <w:tcW w:w="2943" w:type="dxa"/>
-          </w:tcPr>
-          <w:p>
-            <w:pPr>
-              <w:tabs>
-                <w:tab w:val="left" w:pos="708"/>
-                <w:tab w:val="left" w:pos="1416"/>
-                <w:tab w:val="left" w:pos="2024"/>
-              </w:tabs>
+              <w:spacing w:after="0" w:line="240" w:lineRule="auto"/>
+              <w:rPr>
+                <w:rFonts w:ascii="Arial" w:hAnsi="Arial" w:cs="Arial"/>
+                <w:b w:val="0"/>
+                <w:bCs w:val="0"/>
+              </w:rPr>
+            </w:pPr>
+            <w:r>
+              <w:rPr>
+                <w:rFonts w:ascii="Arial" w:eastAsia="Calibri" w:hAnsi="Arial" w:cs="Arial"/>
+                <w:b w:val="0"/>
+                <w:bCs w:val="0"/>
+              </w:rPr>
+              <w:t>Jonathan Domingo</w:t>
+            </w:r>
+          </w:p>
+        </w:tc>
+        <w:tc>
+          <w:tcPr>
+            <w:tcW w:w="2943" w:type="dxa"/>
+          </w:tcPr>
+          <w:p>
+            <w:pPr>
+              <w:tabs>
+                <w:tab w:val="left" w:pos="708"/>
+                <w:tab w:val="left" w:pos="1416"/>
+                <w:tab w:val="left" w:pos="2024"/>
+              </w:tabs>
+              <w:spacing w:after="0" w:line="240" w:lineRule="auto"/>
               <w:cnfStyle w:val="000000100000" w:firstRow="0" w:lastRow="0" w:firstColumn="0" w:lastColumn="0" w:oddVBand="0" w:evenVBand="0" w:oddHBand="1" w:evenHBand="0" w:firstRowFirstColumn="0" w:firstRowLastColumn="0" w:lastRowFirstColumn="0" w:lastRowLastColumn="0"/>
               <w:rPr>
                 <w:rFonts w:ascii="Arial" w:hAnsi="Arial" w:cs="Arial"/>
@@ -2612,7 +2464,7 @@
             </w:pPr>
             <w:r>
               <w:rPr>
-                <w:rFonts w:ascii="Arial" w:hAnsi="Arial" w:cs="Arial"/>
+                <w:rFonts w:ascii="Arial" w:eastAsia="Calibri" w:hAnsi="Arial" w:cs="Arial"/>
               </w:rPr>
               <w:t>Scrum Master, Programador</w:t>
             </w:r>
@@ -2629,11 +2481,38 @@
                 <w:tab w:val="left" w:pos="1416"/>
                 <w:tab w:val="left" w:pos="2024"/>
               </w:tabs>
+              <w:spacing w:after="0" w:line="240" w:lineRule="auto"/>
               <w:cnfStyle w:val="000000100000" w:firstRow="0" w:lastRow="0" w:firstColumn="0" w:lastColumn="0" w:oddVBand="0" w:evenVBand="0" w:oddHBand="1" w:evenHBand="0" w:firstRowFirstColumn="0" w:firstRowLastColumn="0" w:lastRowFirstColumn="0" w:lastRowLastColumn="0"/>
               <w:rPr>
                 <w:rFonts w:ascii="Arial" w:hAnsi="Arial" w:cs="Arial"/>
               </w:rPr>
             </w:pPr>
+            <w:r>
+              <w:rPr>
+                <w:rFonts w:ascii="Arial" w:hAnsi="Arial" w:cs="Arial"/>
+              </w:rPr>
+              <w:t>Entidad Venta:</w:t>
+            </w:r>
+          </w:p>
+          <w:p>
+            <w:pPr>
+              <w:tabs>
+                <w:tab w:val="left" w:pos="708"/>
+                <w:tab w:val="left" w:pos="1416"/>
+                <w:tab w:val="left" w:pos="2024"/>
+              </w:tabs>
+              <w:spacing w:after="0" w:line="240" w:lineRule="auto"/>
+              <w:cnfStyle w:val="000000100000" w:firstRow="0" w:lastRow="0" w:firstColumn="0" w:lastColumn="0" w:oddVBand="0" w:evenVBand="0" w:oddHBand="1" w:evenHBand="0" w:firstRowFirstColumn="0" w:firstRowLastColumn="0" w:lastRowFirstColumn="0" w:lastRowLastColumn="0"/>
+              <w:rPr>
+                <w:rFonts w:ascii="Arial" w:hAnsi="Arial" w:cs="Arial"/>
+              </w:rPr>
+            </w:pPr>
+            <w:r>
+              <w:rPr>
+                <w:rFonts w:ascii="Arial" w:hAnsi="Arial" w:cs="Arial"/>
+              </w:rPr>
+              <w:t>Modelo, Modelo DAO, Vista</w:t>
+            </w:r>
           </w:p>
         </w:tc>
       </w:tr>
@@ -2650,15 +2529,16 @@
                 <w:tab w:val="left" w:pos="1416"/>
                 <w:tab w:val="left" w:pos="2024"/>
               </w:tabs>
-              <w:rPr>
-                <w:rFonts w:ascii="Arial" w:hAnsi="Arial" w:cs="Arial"/>
-                <w:b w:val="0"/>
-                <w:bCs w:val="0"/>
-              </w:rPr>
-            </w:pPr>
-            <w:r>
-              <w:rPr>
-                <w:rFonts w:ascii="Arial" w:hAnsi="Arial" w:cs="Arial"/>
+              <w:spacing w:after="0" w:line="240" w:lineRule="auto"/>
+              <w:rPr>
+                <w:rFonts w:ascii="Arial" w:hAnsi="Arial" w:cs="Arial"/>
+                <w:b w:val="0"/>
+                <w:bCs w:val="0"/>
+              </w:rPr>
+            </w:pPr>
+            <w:r>
+              <w:rPr>
+                <w:rFonts w:ascii="Arial" w:eastAsia="Calibri" w:hAnsi="Arial" w:cs="Arial"/>
                 <w:b w:val="0"/>
                 <w:bCs w:val="0"/>
               </w:rPr>
@@ -2677,6 +2557,7 @@
                 <w:tab w:val="left" w:pos="1416"/>
                 <w:tab w:val="left" w:pos="2024"/>
               </w:tabs>
+              <w:spacing w:after="0" w:line="240" w:lineRule="auto"/>
               <w:cnfStyle w:val="000000000000" w:firstRow="0" w:lastRow="0" w:firstColumn="0" w:lastColumn="0" w:oddVBand="0" w:evenVBand="0" w:oddHBand="0" w:evenHBand="0" w:firstRowFirstColumn="0" w:firstRowLastColumn="0" w:lastRowFirstColumn="0" w:lastRowLastColumn="0"/>
               <w:rPr>
                 <w:rFonts w:ascii="Arial" w:hAnsi="Arial" w:cs="Arial"/>
@@ -2684,7 +2565,7 @@
             </w:pPr>
             <w:r>
               <w:rPr>
-                <w:rFonts w:ascii="Arial" w:hAnsi="Arial" w:cs="Arial"/>
+                <w:rFonts w:ascii="Arial" w:eastAsia="Calibri" w:hAnsi="Arial" w:cs="Arial"/>
               </w:rPr>
               <w:t>Programador</w:t>
             </w:r>
@@ -2701,11 +2582,38 @@
                 <w:tab w:val="left" w:pos="1416"/>
                 <w:tab w:val="left" w:pos="2024"/>
               </w:tabs>
+              <w:spacing w:after="0" w:line="240" w:lineRule="auto"/>
               <w:cnfStyle w:val="000000000000" w:firstRow="0" w:lastRow="0" w:firstColumn="0" w:lastColumn="0" w:oddVBand="0" w:evenVBand="0" w:oddHBand="0" w:evenHBand="0" w:firstRowFirstColumn="0" w:firstRowLastColumn="0" w:lastRowFirstColumn="0" w:lastRowLastColumn="0"/>
               <w:rPr>
                 <w:rFonts w:ascii="Arial" w:hAnsi="Arial" w:cs="Arial"/>
               </w:rPr>
             </w:pPr>
+            <w:r>
+              <w:rPr>
+                <w:rFonts w:ascii="Arial" w:eastAsia="Calibri" w:hAnsi="Arial" w:cs="Arial"/>
+              </w:rPr>
+              <w:t>Entidad Clientes:</w:t>
+            </w:r>
+          </w:p>
+          <w:p>
+            <w:pPr>
+              <w:tabs>
+                <w:tab w:val="left" w:pos="708"/>
+                <w:tab w:val="left" w:pos="1416"/>
+                <w:tab w:val="left" w:pos="2024"/>
+              </w:tabs>
+              <w:spacing w:after="0" w:line="240" w:lineRule="auto"/>
+              <w:cnfStyle w:val="000000000000" w:firstRow="0" w:lastRow="0" w:firstColumn="0" w:lastColumn="0" w:oddVBand="0" w:evenVBand="0" w:oddHBand="0" w:evenHBand="0" w:firstRowFirstColumn="0" w:firstRowLastColumn="0" w:lastRowFirstColumn="0" w:lastRowLastColumn="0"/>
+              <w:rPr>
+                <w:rFonts w:ascii="Arial" w:hAnsi="Arial" w:cs="Arial"/>
+              </w:rPr>
+            </w:pPr>
+            <w:r>
+              <w:rPr>
+                <w:rFonts w:ascii="Arial" w:eastAsia="Calibri" w:hAnsi="Arial" w:cs="Arial"/>
+              </w:rPr>
+              <w:t>Modelo, Modelo DAO, Vista</w:t>
+            </w:r>
           </w:p>
         </w:tc>
       </w:tr>
@@ -2725,41 +2633,35 @@
                 <w:tab w:val="left" w:pos="1416"/>
                 <w:tab w:val="left" w:pos="2024"/>
               </w:tabs>
-              <w:rPr>
-                <w:rFonts w:ascii="Arial" w:hAnsi="Arial" w:cs="Arial"/>
-                <w:b w:val="0"/>
-                <w:bCs w:val="0"/>
-              </w:rPr>
-            </w:pPr>
-            <w:r>
-              <w:rPr>
-                <w:rFonts w:ascii="Arial" w:hAnsi="Arial" w:cs="Arial"/>
-                <w:b w:val="0"/>
-                <w:bCs w:val="0"/>
-              </w:rPr>
-              <w:t xml:space="preserve">Gary </w:t>
-            </w:r>
-            <w:r>
-              <w:rPr>
-                <w:rFonts w:ascii="Arial" w:hAnsi="Arial" w:cs="Arial"/>
-                <w:b w:val="0"/>
-                <w:bCs w:val="0"/>
-              </w:rPr>
-              <w:t>Galindo</w:t>
-            </w:r>
-          </w:p>
-        </w:tc>
-        <w:tc>
-          <w:tcPr>
-            <w:tcW w:w="2943" w:type="dxa"/>
-          </w:tcPr>
-          <w:p>
-            <w:pPr>
-              <w:tabs>
-                <w:tab w:val="left" w:pos="708"/>
-                <w:tab w:val="left" w:pos="1416"/>
-                <w:tab w:val="left" w:pos="2024"/>
-              </w:tabs>
+              <w:spacing w:after="0" w:line="240" w:lineRule="auto"/>
+              <w:rPr>
+                <w:rFonts w:ascii="Arial" w:hAnsi="Arial" w:cs="Arial"/>
+                <w:b w:val="0"/>
+                <w:bCs w:val="0"/>
+              </w:rPr>
+            </w:pPr>
+            <w:r>
+              <w:rPr>
+                <w:rFonts w:ascii="Arial" w:eastAsia="Calibri" w:hAnsi="Arial" w:cs="Arial"/>
+                <w:b w:val="0"/>
+                <w:bCs w:val="0"/>
+              </w:rPr>
+              <w:t>Gary Galindo</w:t>
+            </w:r>
+          </w:p>
+        </w:tc>
+        <w:tc>
+          <w:tcPr>
+            <w:tcW w:w="2943" w:type="dxa"/>
+          </w:tcPr>
+          <w:p>
+            <w:pPr>
+              <w:tabs>
+                <w:tab w:val="left" w:pos="708"/>
+                <w:tab w:val="left" w:pos="1416"/>
+                <w:tab w:val="left" w:pos="2024"/>
+              </w:tabs>
+              <w:spacing w:after="0" w:line="240" w:lineRule="auto"/>
               <w:cnfStyle w:val="000000100000" w:firstRow="0" w:lastRow="0" w:firstColumn="0" w:lastColumn="0" w:oddVBand="0" w:evenVBand="0" w:oddHBand="1" w:evenHBand="0" w:firstRowFirstColumn="0" w:firstRowLastColumn="0" w:lastRowFirstColumn="0" w:lastRowLastColumn="0"/>
               <w:rPr>
                 <w:rFonts w:ascii="Arial" w:hAnsi="Arial" w:cs="Arial"/>
@@ -2767,7 +2669,7 @@
             </w:pPr>
             <w:r>
               <w:rPr>
-                <w:rFonts w:ascii="Arial" w:hAnsi="Arial" w:cs="Arial"/>
+                <w:rFonts w:ascii="Arial" w:eastAsia="Calibri" w:hAnsi="Arial" w:cs="Arial"/>
               </w:rPr>
               <w:t>Programador</w:t>
             </w:r>
@@ -2784,6 +2686,7 @@
                 <w:tab w:val="left" w:pos="1416"/>
                 <w:tab w:val="left" w:pos="2024"/>
               </w:tabs>
+              <w:spacing w:after="0" w:line="240" w:lineRule="auto"/>
               <w:cnfStyle w:val="000000100000" w:firstRow="0" w:lastRow="0" w:firstColumn="0" w:lastColumn="0" w:oddVBand="0" w:evenVBand="0" w:oddHBand="1" w:evenHBand="0" w:firstRowFirstColumn="0" w:firstRowLastColumn="0" w:lastRowFirstColumn="0" w:lastRowLastColumn="0"/>
               <w:rPr>
                 <w:rFonts w:ascii="Arial" w:hAnsi="Arial" w:cs="Arial"/>
@@ -2791,18 +2694,33 @@
             </w:pPr>
             <w:r>
               <w:rPr>
-                <w:rFonts w:ascii="Arial" w:hAnsi="Arial" w:cs="Arial"/>
-              </w:rPr>
-              <w:t>Entidad PedidoCliente:</w:t>
-            </w:r>
-          </w:p>
-          <w:p>
-            <w:pPr>
-              <w:tabs>
-                <w:tab w:val="left" w:pos="708"/>
-                <w:tab w:val="left" w:pos="1416"/>
-                <w:tab w:val="left" w:pos="2024"/>
-              </w:tabs>
+                <w:rFonts w:ascii="Arial" w:eastAsia="Calibri" w:hAnsi="Arial" w:cs="Arial"/>
+              </w:rPr>
+              <w:t xml:space="preserve">Entidad </w:t>
+            </w:r>
+            <w:proofErr w:type="spellStart"/>
+            <w:r>
+              <w:rPr>
+                <w:rFonts w:ascii="Arial" w:eastAsia="Calibri" w:hAnsi="Arial" w:cs="Arial"/>
+              </w:rPr>
+              <w:t>PedidoCliente</w:t>
+            </w:r>
+            <w:proofErr w:type="spellEnd"/>
+            <w:r>
+              <w:rPr>
+                <w:rFonts w:ascii="Arial" w:eastAsia="Calibri" w:hAnsi="Arial" w:cs="Arial"/>
+              </w:rPr>
+              <w:t>:</w:t>
+            </w:r>
+          </w:p>
+          <w:p>
+            <w:pPr>
+              <w:tabs>
+                <w:tab w:val="left" w:pos="708"/>
+                <w:tab w:val="left" w:pos="1416"/>
+                <w:tab w:val="left" w:pos="2024"/>
+              </w:tabs>
+              <w:spacing w:after="0" w:line="240" w:lineRule="auto"/>
               <w:cnfStyle w:val="000000100000" w:firstRow="0" w:lastRow="0" w:firstColumn="0" w:lastColumn="0" w:oddVBand="0" w:evenVBand="0" w:oddHBand="1" w:evenHBand="0" w:firstRowFirstColumn="0" w:firstRowLastColumn="0" w:lastRowFirstColumn="0" w:lastRowLastColumn="0"/>
               <w:rPr>
                 <w:rFonts w:ascii="Arial" w:hAnsi="Arial" w:cs="Arial"/>
@@ -2810,10 +2728,20 @@
             </w:pPr>
             <w:r>
               <w:rPr>
-                <w:rFonts w:ascii="Arial" w:hAnsi="Arial" w:cs="Arial"/>
-              </w:rPr>
-              <w:t>Modelo, Modelo DAO,vista</w:t>
-            </w:r>
+                <w:rFonts w:ascii="Arial" w:eastAsia="Calibri" w:hAnsi="Arial" w:cs="Arial"/>
+              </w:rPr>
+              <w:t xml:space="preserve">Modelo, Modelo </w:t>
+            </w:r>
+            <w:proofErr w:type="spellStart"/>
+            <w:proofErr w:type="gramStart"/>
+            <w:r>
+              <w:rPr>
+                <w:rFonts w:ascii="Arial" w:eastAsia="Calibri" w:hAnsi="Arial" w:cs="Arial"/>
+              </w:rPr>
+              <w:t>DAO,vista</w:t>
+            </w:r>
+            <w:proofErr w:type="spellEnd"/>
+            <w:proofErr w:type="gramEnd"/>
           </w:p>
         </w:tc>
       </w:tr>
@@ -2830,49 +2758,35 @@
                 <w:tab w:val="left" w:pos="1416"/>
                 <w:tab w:val="left" w:pos="2024"/>
               </w:tabs>
-              <w:rPr>
-                <w:rFonts w:ascii="Arial" w:hAnsi="Arial" w:cs="Arial"/>
-                <w:b w:val="0"/>
-                <w:bCs w:val="0"/>
-              </w:rPr>
-            </w:pPr>
-            <w:r>
-              <w:rPr>
-                <w:rFonts w:ascii="Arial" w:hAnsi="Arial" w:cs="Arial"/>
-                <w:b w:val="0"/>
-                <w:bCs w:val="0"/>
-              </w:rPr>
-              <w:t xml:space="preserve">Diego </w:t>
-            </w:r>
-            <w:r>
-              <w:rPr>
-                <w:rFonts w:ascii="Arial" w:hAnsi="Arial" w:cs="Arial"/>
-                <w:b w:val="0"/>
-                <w:bCs w:val="0"/>
-              </w:rPr>
-              <w:t>A</w:t>
-            </w:r>
-            <w:r>
-              <w:rPr>
-                <w:rFonts w:ascii="Arial" w:hAnsi="Arial" w:cs="Arial"/>
-                <w:b w:val="0"/>
-                <w:bCs w:val="0"/>
-              </w:rPr>
-              <w:t xml:space="preserve">rriola </w:t>
-            </w:r>
-          </w:p>
-        </w:tc>
-        <w:tc>
-          <w:tcPr>
-            <w:tcW w:w="2943" w:type="dxa"/>
-          </w:tcPr>
-          <w:p>
-            <w:pPr>
-              <w:tabs>
-                <w:tab w:val="left" w:pos="708"/>
-                <w:tab w:val="left" w:pos="1416"/>
-                <w:tab w:val="left" w:pos="2024"/>
-              </w:tabs>
+              <w:spacing w:after="0" w:line="240" w:lineRule="auto"/>
+              <w:rPr>
+                <w:rFonts w:ascii="Arial" w:hAnsi="Arial" w:cs="Arial"/>
+                <w:b w:val="0"/>
+                <w:bCs w:val="0"/>
+              </w:rPr>
+            </w:pPr>
+            <w:r>
+              <w:rPr>
+                <w:rFonts w:ascii="Arial" w:eastAsia="Calibri" w:hAnsi="Arial" w:cs="Arial"/>
+                <w:b w:val="0"/>
+                <w:bCs w:val="0"/>
+              </w:rPr>
+              <w:t xml:space="preserve">Diego Arriola </w:t>
+            </w:r>
+          </w:p>
+        </w:tc>
+        <w:tc>
+          <w:tcPr>
+            <w:tcW w:w="2943" w:type="dxa"/>
+          </w:tcPr>
+          <w:p>
+            <w:pPr>
+              <w:tabs>
+                <w:tab w:val="left" w:pos="708"/>
+                <w:tab w:val="left" w:pos="1416"/>
+                <w:tab w:val="left" w:pos="2024"/>
+              </w:tabs>
+              <w:spacing w:after="0" w:line="240" w:lineRule="auto"/>
               <w:cnfStyle w:val="000000000000" w:firstRow="0" w:lastRow="0" w:firstColumn="0" w:lastColumn="0" w:oddVBand="0" w:evenVBand="0" w:oddHBand="0" w:evenHBand="0" w:firstRowFirstColumn="0" w:firstRowLastColumn="0" w:lastRowFirstColumn="0" w:lastRowLastColumn="0"/>
               <w:rPr>
                 <w:rFonts w:ascii="Arial" w:hAnsi="Arial" w:cs="Arial"/>
@@ -2880,7 +2794,7 @@
             </w:pPr>
             <w:r>
               <w:rPr>
-                <w:rFonts w:ascii="Arial" w:hAnsi="Arial" w:cs="Arial"/>
+                <w:rFonts w:ascii="Arial" w:eastAsia="Calibri" w:hAnsi="Arial" w:cs="Arial"/>
               </w:rPr>
               <w:t>Programador</w:t>
             </w:r>
@@ -2897,11 +2811,54 @@
                 <w:tab w:val="left" w:pos="1416"/>
                 <w:tab w:val="left" w:pos="2024"/>
               </w:tabs>
+              <w:spacing w:after="0" w:line="240" w:lineRule="auto"/>
               <w:cnfStyle w:val="000000000000" w:firstRow="0" w:lastRow="0" w:firstColumn="0" w:lastColumn="0" w:oddVBand="0" w:evenVBand="0" w:oddHBand="0" w:evenHBand="0" w:firstRowFirstColumn="0" w:firstRowLastColumn="0" w:lastRowFirstColumn="0" w:lastRowLastColumn="0"/>
               <w:rPr>
                 <w:rFonts w:ascii="Arial" w:hAnsi="Arial" w:cs="Arial"/>
               </w:rPr>
             </w:pPr>
+            <w:r>
+              <w:rPr>
+                <w:rFonts w:ascii="Arial" w:eastAsia="Calibri" w:hAnsi="Arial" w:cs="Arial"/>
+              </w:rPr>
+              <w:t xml:space="preserve">Entidad </w:t>
+            </w:r>
+            <w:proofErr w:type="spellStart"/>
+            <w:proofErr w:type="gramStart"/>
+            <w:r>
+              <w:rPr>
+                <w:rFonts w:ascii="Arial" w:eastAsia="Calibri" w:hAnsi="Arial" w:cs="Arial"/>
+              </w:rPr>
+              <w:t>Usuario,Login</w:t>
+            </w:r>
+            <w:proofErr w:type="spellEnd"/>
+            <w:proofErr w:type="gramEnd"/>
+            <w:r>
+              <w:rPr>
+                <w:rFonts w:ascii="Arial" w:eastAsia="Calibri" w:hAnsi="Arial" w:cs="Arial"/>
+              </w:rPr>
+              <w:t>:</w:t>
+            </w:r>
+          </w:p>
+          <w:p>
+            <w:pPr>
+              <w:tabs>
+                <w:tab w:val="left" w:pos="708"/>
+                <w:tab w:val="left" w:pos="1416"/>
+                <w:tab w:val="left" w:pos="2024"/>
+              </w:tabs>
+              <w:spacing w:after="0" w:line="240" w:lineRule="auto"/>
+              <w:cnfStyle w:val="000000000000" w:firstRow="0" w:lastRow="0" w:firstColumn="0" w:lastColumn="0" w:oddVBand="0" w:evenVBand="0" w:oddHBand="0" w:evenHBand="0" w:firstRowFirstColumn="0" w:firstRowLastColumn="0" w:lastRowFirstColumn="0" w:lastRowLastColumn="0"/>
+              <w:rPr>
+                <w:rFonts w:ascii="Arial" w:hAnsi="Arial" w:cs="Arial"/>
+              </w:rPr>
+            </w:pPr>
+            <w:r>
+              <w:rPr>
+                <w:rFonts w:ascii="Arial" w:eastAsia="Calibri" w:hAnsi="Arial" w:cs="Arial"/>
+              </w:rPr>
+              <w:t>Modelo, Modelo DAO, vista</w:t>
+            </w:r>
           </w:p>
         </w:tc>
       </w:tr>
@@ -2921,33 +2878,53 @@
                 <w:tab w:val="left" w:pos="1416"/>
                 <w:tab w:val="left" w:pos="2024"/>
               </w:tabs>
-              <w:rPr>
-                <w:rFonts w:ascii="Arial" w:hAnsi="Arial" w:cs="Arial"/>
-                <w:b w:val="0"/>
-                <w:bCs w:val="0"/>
-              </w:rPr>
-            </w:pPr>
-            <w:r>
-              <w:rPr>
-                <w:rFonts w:ascii="Arial" w:hAnsi="Arial" w:cs="Arial"/>
-                <w:b w:val="0"/>
-                <w:bCs w:val="0"/>
-              </w:rPr>
-              <w:t xml:space="preserve">José Chanquín </w:t>
-            </w:r>
-          </w:p>
-        </w:tc>
-        <w:tc>
-          <w:tcPr>
-            <w:tcW w:w="2943" w:type="dxa"/>
-          </w:tcPr>
-          <w:p>
-            <w:pPr>
-              <w:tabs>
-                <w:tab w:val="left" w:pos="708"/>
-                <w:tab w:val="left" w:pos="1416"/>
-                <w:tab w:val="left" w:pos="2024"/>
-              </w:tabs>
+              <w:spacing w:after="0" w:line="240" w:lineRule="auto"/>
+              <w:rPr>
+                <w:rFonts w:ascii="Arial" w:hAnsi="Arial" w:cs="Arial"/>
+                <w:b w:val="0"/>
+                <w:bCs w:val="0"/>
+              </w:rPr>
+            </w:pPr>
+            <w:r>
+              <w:rPr>
+                <w:rFonts w:ascii="Arial" w:eastAsia="Calibri" w:hAnsi="Arial" w:cs="Arial"/>
+                <w:b w:val="0"/>
+                <w:bCs w:val="0"/>
+              </w:rPr>
+              <w:t xml:space="preserve">José </w:t>
+            </w:r>
+            <w:proofErr w:type="spellStart"/>
+            <w:r>
+              <w:rPr>
+                <w:rFonts w:ascii="Arial" w:eastAsia="Calibri" w:hAnsi="Arial" w:cs="Arial"/>
+                <w:b w:val="0"/>
+                <w:bCs w:val="0"/>
+              </w:rPr>
+              <w:t>Chanquín</w:t>
+            </w:r>
+            <w:proofErr w:type="spellEnd"/>
+            <w:r>
+              <w:rPr>
+                <w:rFonts w:ascii="Arial" w:eastAsia="Calibri" w:hAnsi="Arial" w:cs="Arial"/>
+                <w:b w:val="0"/>
+                <w:bCs w:val="0"/>
+              </w:rPr>
+              <w:t xml:space="preserve"> </w:t>
+            </w:r>
+          </w:p>
+        </w:tc>
+        <w:tc>
+          <w:tcPr>
+            <w:tcW w:w="2943" w:type="dxa"/>
+          </w:tcPr>
+          <w:p>
+            <w:pPr>
+              <w:tabs>
+                <w:tab w:val="left" w:pos="708"/>
+                <w:tab w:val="left" w:pos="1416"/>
+                <w:tab w:val="left" w:pos="2024"/>
+              </w:tabs>
+              <w:spacing w:after="0" w:line="240" w:lineRule="auto"/>
               <w:cnfStyle w:val="000000100000" w:firstRow="0" w:lastRow="0" w:firstColumn="0" w:lastColumn="0" w:oddVBand="0" w:evenVBand="0" w:oddHBand="1" w:evenHBand="0" w:firstRowFirstColumn="0" w:firstRowLastColumn="0" w:lastRowFirstColumn="0" w:lastRowLastColumn="0"/>
               <w:rPr>
                 <w:rFonts w:ascii="Arial" w:hAnsi="Arial" w:cs="Arial"/>
@@ -2955,7 +2932,7 @@
             </w:pPr>
             <w:r>
               <w:rPr>
-                <w:rFonts w:ascii="Arial" w:hAnsi="Arial" w:cs="Arial"/>
+                <w:rFonts w:ascii="Arial" w:eastAsia="Calibri" w:hAnsi="Arial" w:cs="Arial"/>
               </w:rPr>
               <w:t>Programador</w:t>
             </w:r>
@@ -2972,6 +2949,7 @@
                 <w:tab w:val="left" w:pos="1416"/>
                 <w:tab w:val="left" w:pos="2024"/>
               </w:tabs>
+              <w:spacing w:after="0" w:line="240" w:lineRule="auto"/>
               <w:cnfStyle w:val="000000100000" w:firstRow="0" w:lastRow="0" w:firstColumn="0" w:lastColumn="0" w:oddVBand="0" w:evenVBand="0" w:oddHBand="1" w:evenHBand="0" w:firstRowFirstColumn="0" w:firstRowLastColumn="0" w:lastRowFirstColumn="0" w:lastRowLastColumn="0"/>
               <w:rPr>
                 <w:rFonts w:ascii="Arial" w:hAnsi="Arial" w:cs="Arial"/>
@@ -2979,7 +2957,7 @@
             </w:pPr>
             <w:r>
               <w:rPr>
-                <w:rFonts w:ascii="Arial" w:hAnsi="Arial" w:cs="Arial"/>
+                <w:rFonts w:ascii="Arial" w:eastAsia="Calibri" w:hAnsi="Arial" w:cs="Arial"/>
               </w:rPr>
               <w:t>Entidad de Compras:</w:t>
             </w:r>
@@ -2991,6 +2969,7 @@
                 <w:tab w:val="left" w:pos="1416"/>
                 <w:tab w:val="left" w:pos="2024"/>
               </w:tabs>
+              <w:spacing w:after="0" w:line="240" w:lineRule="auto"/>
               <w:cnfStyle w:val="000000100000" w:firstRow="0" w:lastRow="0" w:firstColumn="0" w:lastColumn="0" w:oddVBand="0" w:evenVBand="0" w:oddHBand="1" w:evenHBand="0" w:firstRowFirstColumn="0" w:firstRowLastColumn="0" w:lastRowFirstColumn="0" w:lastRowLastColumn="0"/>
               <w:rPr>
                 <w:rFonts w:ascii="Arial" w:hAnsi="Arial" w:cs="Arial"/>
@@ -2998,21 +2977,9 @@
             </w:pPr>
             <w:r>
               <w:rPr>
-                <w:rFonts w:ascii="Arial" w:hAnsi="Arial" w:cs="Arial"/>
-              </w:rPr>
-              <w:t>Modelo, Modelo D</w:t>
-            </w:r>
-            <w:r>
-              <w:rPr>
-                <w:rFonts w:ascii="Arial" w:hAnsi="Arial" w:cs="Arial"/>
-              </w:rPr>
-              <w:t>AO</w:t>
-            </w:r>
-            <w:r>
-              <w:rPr>
-                <w:rFonts w:ascii="Arial" w:hAnsi="Arial" w:cs="Arial"/>
-              </w:rPr>
-              <w:t>, Vista</w:t>
+                <w:rFonts w:ascii="Arial" w:eastAsia="Calibri" w:hAnsi="Arial" w:cs="Arial"/>
+              </w:rPr>
+              <w:t>Modelo, Modelo DAO, Vista</w:t>
             </w:r>
           </w:p>
         </w:tc>
@@ -3030,6 +2997,7 @@
                 <w:tab w:val="left" w:pos="1416"/>
                 <w:tab w:val="left" w:pos="2024"/>
               </w:tabs>
+              <w:spacing w:after="0" w:line="240" w:lineRule="auto"/>
               <w:rPr>
                 <w:rFonts w:ascii="Arial" w:hAnsi="Arial" w:cs="Arial"/>
                 <w:b w:val="0"/>
@@ -3039,7 +3007,7 @@
             </w:pPr>
             <w:r>
               <w:rPr>
-                <w:rFonts w:ascii="Arial" w:hAnsi="Arial" w:cs="Arial"/>
+                <w:rFonts w:ascii="Arial" w:eastAsia="Calibri" w:hAnsi="Arial" w:cs="Arial"/>
                 <w:b w:val="0"/>
                 <w:bCs w:val="0"/>
                 <w:lang w:val="en-US"/>
@@ -3059,6 +3027,7 @@
                 <w:tab w:val="left" w:pos="1416"/>
                 <w:tab w:val="left" w:pos="2024"/>
               </w:tabs>
+              <w:spacing w:after="0" w:line="240" w:lineRule="auto"/>
               <w:cnfStyle w:val="000000000000" w:firstRow="0" w:lastRow="0" w:firstColumn="0" w:lastColumn="0" w:oddVBand="0" w:evenVBand="0" w:oddHBand="0" w:evenHBand="0" w:firstRowFirstColumn="0" w:firstRowLastColumn="0" w:lastRowFirstColumn="0" w:lastRowLastColumn="0"/>
               <w:rPr>
                 <w:rFonts w:ascii="Arial" w:hAnsi="Arial" w:cs="Arial"/>
@@ -3066,7 +3035,7 @@
             </w:pPr>
             <w:r>
               <w:rPr>
-                <w:rFonts w:ascii="Arial" w:hAnsi="Arial" w:cs="Arial"/>
+                <w:rFonts w:ascii="Arial" w:eastAsia="Calibri" w:hAnsi="Arial" w:cs="Arial"/>
               </w:rPr>
               <w:t>Programador</w:t>
             </w:r>
@@ -3083,11 +3052,38 @@
                 <w:tab w:val="left" w:pos="1416"/>
                 <w:tab w:val="left" w:pos="2024"/>
               </w:tabs>
+              <w:spacing w:after="0" w:line="240" w:lineRule="auto"/>
               <w:cnfStyle w:val="000000000000" w:firstRow="0" w:lastRow="0" w:firstColumn="0" w:lastColumn="0" w:oddVBand="0" w:evenVBand="0" w:oddHBand="0" w:evenHBand="0" w:firstRowFirstColumn="0" w:firstRowLastColumn="0" w:lastRowFirstColumn="0" w:lastRowLastColumn="0"/>
               <w:rPr>
                 <w:rFonts w:ascii="Arial" w:hAnsi="Arial" w:cs="Arial"/>
               </w:rPr>
             </w:pPr>
+            <w:r>
+              <w:rPr>
+                <w:rFonts w:ascii="Arial" w:eastAsia="Calibri" w:hAnsi="Arial" w:cs="Arial"/>
+              </w:rPr>
+              <w:t>Entidad de Proveedores:</w:t>
+            </w:r>
+          </w:p>
+          <w:p>
+            <w:pPr>
+              <w:tabs>
+                <w:tab w:val="left" w:pos="708"/>
+                <w:tab w:val="left" w:pos="1416"/>
+                <w:tab w:val="left" w:pos="2024"/>
+              </w:tabs>
+              <w:spacing w:after="0" w:line="240" w:lineRule="auto"/>
+              <w:cnfStyle w:val="000000000000" w:firstRow="0" w:lastRow="0" w:firstColumn="0" w:lastColumn="0" w:oddVBand="0" w:evenVBand="0" w:oddHBand="0" w:evenHBand="0" w:firstRowFirstColumn="0" w:firstRowLastColumn="0" w:lastRowFirstColumn="0" w:lastRowLastColumn="0"/>
+              <w:rPr>
+                <w:rFonts w:ascii="Arial" w:hAnsi="Arial" w:cs="Arial"/>
+              </w:rPr>
+            </w:pPr>
+            <w:r>
+              <w:rPr>
+                <w:rFonts w:ascii="Arial" w:eastAsia="Calibri" w:hAnsi="Arial" w:cs="Arial"/>
+              </w:rPr>
+              <w:t>Modelo, Modelo DAO, Vista</w:t>
+            </w:r>
           </w:p>
         </w:tc>
       </w:tr>
@@ -3107,15 +3103,16 @@
                 <w:tab w:val="left" w:pos="1416"/>
                 <w:tab w:val="left" w:pos="2024"/>
               </w:tabs>
-              <w:rPr>
-                <w:rFonts w:ascii="Arial" w:hAnsi="Arial" w:cs="Arial"/>
-                <w:b w:val="0"/>
-                <w:bCs w:val="0"/>
-              </w:rPr>
-            </w:pPr>
-            <w:r>
-              <w:rPr>
-                <w:rFonts w:ascii="Arial" w:hAnsi="Arial" w:cs="Arial"/>
+              <w:spacing w:after="0" w:line="240" w:lineRule="auto"/>
+              <w:rPr>
+                <w:rFonts w:ascii="Arial" w:hAnsi="Arial" w:cs="Arial"/>
+                <w:b w:val="0"/>
+                <w:bCs w:val="0"/>
+              </w:rPr>
+            </w:pPr>
+            <w:r>
+              <w:rPr>
+                <w:rFonts w:ascii="Arial" w:eastAsia="Calibri" w:hAnsi="Arial" w:cs="Arial"/>
                 <w:b w:val="0"/>
                 <w:bCs w:val="0"/>
               </w:rPr>
@@ -3134,6 +3131,7 @@
                 <w:tab w:val="left" w:pos="1416"/>
                 <w:tab w:val="left" w:pos="2024"/>
               </w:tabs>
+              <w:spacing w:after="0" w:line="240" w:lineRule="auto"/>
               <w:cnfStyle w:val="000000100000" w:firstRow="0" w:lastRow="0" w:firstColumn="0" w:lastColumn="0" w:oddVBand="0" w:evenVBand="0" w:oddHBand="1" w:evenHBand="0" w:firstRowFirstColumn="0" w:firstRowLastColumn="0" w:lastRowFirstColumn="0" w:lastRowLastColumn="0"/>
               <w:rPr>
                 <w:rFonts w:ascii="Arial" w:hAnsi="Arial" w:cs="Arial"/>
@@ -3141,7 +3139,7 @@
             </w:pPr>
             <w:r>
               <w:rPr>
-                <w:rFonts w:ascii="Arial" w:hAnsi="Arial" w:cs="Arial"/>
+                <w:rFonts w:ascii="Arial" w:eastAsia="Calibri" w:hAnsi="Arial" w:cs="Arial"/>
               </w:rPr>
               <w:t>Programador</w:t>
             </w:r>
@@ -3158,6 +3156,7 @@
                 <w:tab w:val="left" w:pos="1416"/>
                 <w:tab w:val="left" w:pos="2024"/>
               </w:tabs>
+              <w:spacing w:after="0" w:line="240" w:lineRule="auto"/>
               <w:cnfStyle w:val="000000100000" w:firstRow="0" w:lastRow="0" w:firstColumn="0" w:lastColumn="0" w:oddVBand="0" w:evenVBand="0" w:oddHBand="1" w:evenHBand="0" w:firstRowFirstColumn="0" w:firstRowLastColumn="0" w:lastRowFirstColumn="0" w:lastRowLastColumn="0"/>
               <w:rPr>
                 <w:rFonts w:ascii="Arial" w:hAnsi="Arial" w:cs="Arial"/>
@@ -3165,24 +3164,19 @@
             </w:pPr>
             <w:r>
               <w:rPr>
-                <w:rFonts w:ascii="Arial" w:hAnsi="Arial" w:cs="Arial"/>
-              </w:rPr>
-              <w:t xml:space="preserve"> </w:t>
-            </w:r>
-            <w:r>
-              <w:rPr>
-                <w:rFonts w:ascii="Arial" w:hAnsi="Arial" w:cs="Arial"/>
-              </w:rPr>
-              <w:t>Entidad Producto:</w:t>
-            </w:r>
-          </w:p>
-          <w:p>
-            <w:pPr>
-              <w:tabs>
-                <w:tab w:val="left" w:pos="708"/>
-                <w:tab w:val="left" w:pos="1416"/>
-                <w:tab w:val="left" w:pos="2024"/>
-              </w:tabs>
+                <w:rFonts w:ascii="Arial" w:eastAsia="Calibri" w:hAnsi="Arial" w:cs="Arial"/>
+              </w:rPr>
+              <w:t xml:space="preserve"> Entidad Producto:</w:t>
+            </w:r>
+          </w:p>
+          <w:p>
+            <w:pPr>
+              <w:tabs>
+                <w:tab w:val="left" w:pos="708"/>
+                <w:tab w:val="left" w:pos="1416"/>
+                <w:tab w:val="left" w:pos="2024"/>
+              </w:tabs>
+              <w:spacing w:after="0" w:line="240" w:lineRule="auto"/>
               <w:cnfStyle w:val="000000100000" w:firstRow="0" w:lastRow="0" w:firstColumn="0" w:lastColumn="0" w:oddVBand="0" w:evenVBand="0" w:oddHBand="1" w:evenHBand="0" w:firstRowFirstColumn="0" w:firstRowLastColumn="0" w:lastRowFirstColumn="0" w:lastRowLastColumn="0"/>
               <w:rPr>
                 <w:rFonts w:ascii="Arial" w:hAnsi="Arial" w:cs="Arial"/>
@@ -3190,7 +3184,7 @@
             </w:pPr>
             <w:r>
               <w:rPr>
-                <w:rFonts w:ascii="Arial" w:hAnsi="Arial" w:cs="Arial"/>
+                <w:rFonts w:ascii="Arial" w:eastAsia="Calibri" w:hAnsi="Arial" w:cs="Arial"/>
               </w:rPr>
               <w:t>Modelo, Modelo DAO, Vista</w:t>
             </w:r>
@@ -3210,25 +3204,22 @@
                 <w:tab w:val="left" w:pos="1416"/>
                 <w:tab w:val="left" w:pos="2024"/>
               </w:tabs>
-              <w:rPr>
-                <w:rFonts w:ascii="Arial" w:hAnsi="Arial" w:cs="Arial"/>
-                <w:b w:val="0"/>
-                <w:bCs w:val="0"/>
-              </w:rPr>
-            </w:pPr>
-            <w:r>
-              <w:rPr>
-                <w:rFonts w:ascii="Arial" w:hAnsi="Arial" w:cs="Arial"/>
-                <w:b w:val="0"/>
-                <w:bCs w:val="0"/>
+              <w:spacing w:after="0" w:line="240" w:lineRule="auto"/>
+              <w:rPr>
+                <w:rFonts w:ascii="Arial" w:hAnsi="Arial" w:cs="Arial"/>
+                <w:b w:val="0"/>
+                <w:bCs w:val="0"/>
+              </w:rPr>
+            </w:pPr>
+            <w:r>
+              <w:rPr>
+                <w:rFonts w:ascii="Arial" w:eastAsia="Calibri" w:hAnsi="Arial" w:cs="Arial"/>
               </w:rPr>
               <w:t xml:space="preserve">César </w:t>
             </w:r>
             <w:r>
               <w:rPr>
-                <w:rFonts w:ascii="Arial" w:hAnsi="Arial" w:cs="Arial"/>
-                <w:b w:val="0"/>
-                <w:bCs w:val="0"/>
+                <w:rFonts w:ascii="Arial" w:eastAsia="Calibri" w:hAnsi="Arial" w:cs="Arial"/>
                 <w:kern w:val="0"/>
                 <w14:ligatures w14:val="none"/>
               </w:rPr>
@@ -3247,6 +3238,7 @@
                 <w:tab w:val="left" w:pos="1416"/>
                 <w:tab w:val="left" w:pos="2024"/>
               </w:tabs>
+              <w:spacing w:after="0" w:line="240" w:lineRule="auto"/>
               <w:cnfStyle w:val="000000000000" w:firstRow="0" w:lastRow="0" w:firstColumn="0" w:lastColumn="0" w:oddVBand="0" w:evenVBand="0" w:oddHBand="0" w:evenHBand="0" w:firstRowFirstColumn="0" w:firstRowLastColumn="0" w:lastRowFirstColumn="0" w:lastRowLastColumn="0"/>
               <w:rPr>
                 <w:rFonts w:ascii="Arial" w:hAnsi="Arial" w:cs="Arial"/>
@@ -3254,7 +3246,7 @@
             </w:pPr>
             <w:r>
               <w:rPr>
-                <w:rFonts w:ascii="Arial" w:hAnsi="Arial" w:cs="Arial"/>
+                <w:rFonts w:ascii="Arial" w:eastAsia="Calibri" w:hAnsi="Arial" w:cs="Arial"/>
               </w:rPr>
               <w:t>Programador</w:t>
             </w:r>
@@ -3271,11 +3263,38 @@
                 <w:tab w:val="left" w:pos="1416"/>
                 <w:tab w:val="left" w:pos="2024"/>
               </w:tabs>
+              <w:spacing w:after="0" w:line="240" w:lineRule="auto"/>
               <w:cnfStyle w:val="000000000000" w:firstRow="0" w:lastRow="0" w:firstColumn="0" w:lastColumn="0" w:oddVBand="0" w:evenVBand="0" w:oddHBand="0" w:evenHBand="0" w:firstRowFirstColumn="0" w:firstRowLastColumn="0" w:lastRowFirstColumn="0" w:lastRowLastColumn="0"/>
               <w:rPr>
                 <w:rFonts w:ascii="Arial" w:hAnsi="Arial" w:cs="Arial"/>
               </w:rPr>
             </w:pPr>
+            <w:r>
+              <w:rPr>
+                <w:rFonts w:ascii="Arial" w:eastAsia="Calibri" w:hAnsi="Arial" w:cs="Arial"/>
+              </w:rPr>
+              <w:t>Entidad Establecimiento:</w:t>
+            </w:r>
+          </w:p>
+          <w:p>
+            <w:pPr>
+              <w:tabs>
+                <w:tab w:val="left" w:pos="708"/>
+                <w:tab w:val="left" w:pos="1416"/>
+                <w:tab w:val="left" w:pos="2024"/>
+              </w:tabs>
+              <w:spacing w:after="0" w:line="240" w:lineRule="auto"/>
+              <w:cnfStyle w:val="000000000000" w:firstRow="0" w:lastRow="0" w:firstColumn="0" w:lastColumn="0" w:oddVBand="0" w:evenVBand="0" w:oddHBand="0" w:evenHBand="0" w:firstRowFirstColumn="0" w:firstRowLastColumn="0" w:lastRowFirstColumn="0" w:lastRowLastColumn="0"/>
+              <w:rPr>
+                <w:rFonts w:ascii="Arial" w:hAnsi="Arial" w:cs="Arial"/>
+              </w:rPr>
+            </w:pPr>
+            <w:r>
+              <w:rPr>
+                <w:rFonts w:ascii="Arial" w:eastAsia="Calibri" w:hAnsi="Arial" w:cs="Arial"/>
+              </w:rPr>
+              <w:t>Modelo, Modelo DAO, Vista</w:t>
+            </w:r>
           </w:p>
         </w:tc>
       </w:tr>
@@ -3295,15 +3314,16 @@
                 <w:tab w:val="left" w:pos="1416"/>
                 <w:tab w:val="left" w:pos="2024"/>
               </w:tabs>
-              <w:rPr>
-                <w:rFonts w:ascii="Arial" w:hAnsi="Arial" w:cs="Arial"/>
-                <w:b w:val="0"/>
-                <w:bCs w:val="0"/>
-              </w:rPr>
-            </w:pPr>
-            <w:r>
-              <w:rPr>
-                <w:rFonts w:ascii="Arial" w:hAnsi="Arial" w:cs="Arial"/>
+              <w:spacing w:after="0" w:line="240" w:lineRule="auto"/>
+              <w:rPr>
+                <w:rFonts w:ascii="Arial" w:hAnsi="Arial" w:cs="Arial"/>
+                <w:b w:val="0"/>
+                <w:bCs w:val="0"/>
+              </w:rPr>
+            </w:pPr>
+            <w:r>
+              <w:rPr>
+                <w:rFonts w:ascii="Arial" w:eastAsia="Calibri" w:hAnsi="Arial" w:cs="Arial"/>
                 <w:b w:val="0"/>
                 <w:bCs w:val="0"/>
               </w:rPr>
@@ -3322,6 +3342,7 @@
                 <w:tab w:val="left" w:pos="1416"/>
                 <w:tab w:val="left" w:pos="2024"/>
               </w:tabs>
+              <w:spacing w:after="0" w:line="240" w:lineRule="auto"/>
               <w:cnfStyle w:val="000000100000" w:firstRow="0" w:lastRow="0" w:firstColumn="0" w:lastColumn="0" w:oddVBand="0" w:evenVBand="0" w:oddHBand="1" w:evenHBand="0" w:firstRowFirstColumn="0" w:firstRowLastColumn="0" w:lastRowFirstColumn="0" w:lastRowLastColumn="0"/>
               <w:rPr>
                 <w:rFonts w:ascii="Arial" w:hAnsi="Arial" w:cs="Arial"/>
@@ -3329,7 +3350,7 @@
             </w:pPr>
             <w:r>
               <w:rPr>
-                <w:rFonts w:ascii="Arial" w:hAnsi="Arial" w:cs="Arial"/>
+                <w:rFonts w:ascii="Arial" w:eastAsia="Calibri" w:hAnsi="Arial" w:cs="Arial"/>
               </w:rPr>
               <w:t>Programador</w:t>
             </w:r>
@@ -3346,11 +3367,52 @@
                 <w:tab w:val="left" w:pos="1416"/>
                 <w:tab w:val="left" w:pos="2024"/>
               </w:tabs>
+              <w:spacing w:after="0" w:line="240" w:lineRule="auto"/>
               <w:cnfStyle w:val="000000100000" w:firstRow="0" w:lastRow="0" w:firstColumn="0" w:lastColumn="0" w:oddVBand="0" w:evenVBand="0" w:oddHBand="1" w:evenHBand="0" w:firstRowFirstColumn="0" w:firstRowLastColumn="0" w:lastRowFirstColumn="0" w:lastRowLastColumn="0"/>
               <w:rPr>
                 <w:rFonts w:ascii="Arial" w:hAnsi="Arial" w:cs="Arial"/>
               </w:rPr>
             </w:pPr>
+            <w:r>
+              <w:rPr>
+                <w:rFonts w:ascii="Arial" w:eastAsia="Calibri" w:hAnsi="Arial" w:cs="Arial"/>
+              </w:rPr>
+              <w:t xml:space="preserve">Entidad </w:t>
+            </w:r>
+            <w:proofErr w:type="spellStart"/>
+            <w:r>
+              <w:rPr>
+                <w:rFonts w:ascii="Arial" w:eastAsia="Calibri" w:hAnsi="Arial" w:cs="Arial"/>
+              </w:rPr>
+              <w:t>PedidoProveedor</w:t>
+            </w:r>
+            <w:proofErr w:type="spellEnd"/>
+            <w:r>
+              <w:rPr>
+                <w:rFonts w:ascii="Arial" w:eastAsia="Calibri" w:hAnsi="Arial" w:cs="Arial"/>
+              </w:rPr>
+              <w:t>:</w:t>
+            </w:r>
+          </w:p>
+          <w:p>
+            <w:pPr>
+              <w:tabs>
+                <w:tab w:val="left" w:pos="708"/>
+                <w:tab w:val="left" w:pos="1416"/>
+                <w:tab w:val="left" w:pos="2024"/>
+              </w:tabs>
+              <w:spacing w:after="0" w:line="240" w:lineRule="auto"/>
+              <w:cnfStyle w:val="000000100000" w:firstRow="0" w:lastRow="0" w:firstColumn="0" w:lastColumn="0" w:oddVBand="0" w:evenVBand="0" w:oddHBand="1" w:evenHBand="0" w:firstRowFirstColumn="0" w:firstRowLastColumn="0" w:lastRowFirstColumn="0" w:lastRowLastColumn="0"/>
+              <w:rPr>
+                <w:rFonts w:ascii="Arial" w:hAnsi="Arial" w:cs="Arial"/>
+              </w:rPr>
+            </w:pPr>
+            <w:r>
+              <w:rPr>
+                <w:rFonts w:ascii="Arial" w:eastAsia="Calibri" w:hAnsi="Arial" w:cs="Arial"/>
+              </w:rPr>
+              <w:t>Modelo, Modelo DAO, Vista</w:t>
+            </w:r>
           </w:p>
         </w:tc>
       </w:tr>
@@ -3367,15 +3429,16 @@
                 <w:tab w:val="left" w:pos="1416"/>
                 <w:tab w:val="left" w:pos="2024"/>
               </w:tabs>
-              <w:rPr>
-                <w:rFonts w:ascii="Arial" w:hAnsi="Arial" w:cs="Arial"/>
-                <w:b w:val="0"/>
-                <w:bCs w:val="0"/>
-              </w:rPr>
-            </w:pPr>
-            <w:r>
-              <w:rPr>
-                <w:rFonts w:ascii="Arial" w:hAnsi="Arial" w:cs="Arial"/>
+              <w:spacing w:after="0" w:line="240" w:lineRule="auto"/>
+              <w:rPr>
+                <w:rFonts w:ascii="Arial" w:hAnsi="Arial" w:cs="Arial"/>
+                <w:b w:val="0"/>
+                <w:bCs w:val="0"/>
+              </w:rPr>
+            </w:pPr>
+            <w:r>
+              <w:rPr>
+                <w:rFonts w:ascii="Arial" w:eastAsia="Calibri" w:hAnsi="Arial" w:cs="Arial"/>
                 <w:b w:val="0"/>
                 <w:bCs w:val="0"/>
               </w:rPr>
@@ -3394,6 +3457,7 @@
                 <w:tab w:val="left" w:pos="1416"/>
                 <w:tab w:val="left" w:pos="2024"/>
               </w:tabs>
+              <w:spacing w:after="0" w:line="240" w:lineRule="auto"/>
               <w:cnfStyle w:val="000000000000" w:firstRow="0" w:lastRow="0" w:firstColumn="0" w:lastColumn="0" w:oddVBand="0" w:evenVBand="0" w:oddHBand="0" w:evenHBand="0" w:firstRowFirstColumn="0" w:firstRowLastColumn="0" w:lastRowFirstColumn="0" w:lastRowLastColumn="0"/>
               <w:rPr>
                 <w:rFonts w:ascii="Arial" w:hAnsi="Arial" w:cs="Arial"/>
@@ -3401,7 +3465,7 @@
             </w:pPr>
             <w:r>
               <w:rPr>
-                <w:rFonts w:ascii="Arial" w:hAnsi="Arial" w:cs="Arial"/>
+                <w:rFonts w:ascii="Arial" w:eastAsia="Calibri" w:hAnsi="Arial" w:cs="Arial"/>
               </w:rPr>
               <w:t>Programador</w:t>
             </w:r>
@@ -3418,6 +3482,7 @@
                 <w:tab w:val="left" w:pos="1416"/>
                 <w:tab w:val="left" w:pos="2024"/>
               </w:tabs>
+              <w:spacing w:after="0" w:line="240" w:lineRule="auto"/>
               <w:cnfStyle w:val="000000000000" w:firstRow="0" w:lastRow="0" w:firstColumn="0" w:lastColumn="0" w:oddVBand="0" w:evenVBand="0" w:oddHBand="0" w:evenHBand="0" w:firstRowFirstColumn="0" w:firstRowLastColumn="0" w:lastRowFirstColumn="0" w:lastRowLastColumn="0"/>
               <w:rPr>
                 <w:rFonts w:ascii="Arial" w:hAnsi="Arial" w:cs="Arial"/>
@@ -3425,20 +3490,22 @@
             </w:pPr>
             <w:r>
               <w:rPr>
-                <w:rFonts w:ascii="Arial" w:hAnsi="Arial" w:cs="Arial"/>
+                <w:rFonts w:ascii="Arial" w:eastAsia="Calibri" w:hAnsi="Arial" w:cs="Arial"/>
               </w:rPr>
               <w:t xml:space="preserve">Entidad </w:t>
             </w:r>
-            <w:r>
-              <w:rPr>
-                <w:rFonts w:ascii="Arial" w:hAnsi="Arial" w:cs="Arial"/>
+            <w:proofErr w:type="spellStart"/>
+            <w:r>
+              <w:rPr>
+                <w:rFonts w:ascii="Arial" w:eastAsia="Calibri" w:hAnsi="Arial" w:cs="Arial"/>
                 <w:u w:val="single"/>
               </w:rPr>
               <w:t>DetalleCompra</w:t>
             </w:r>
-            <w:r>
-              <w:rPr>
-                <w:rFonts w:ascii="Arial" w:hAnsi="Arial" w:cs="Arial"/>
+            <w:proofErr w:type="spellEnd"/>
+            <w:r>
+              <w:rPr>
+                <w:rFonts w:ascii="Arial" w:eastAsia="Calibri" w:hAnsi="Arial" w:cs="Arial"/>
               </w:rPr>
               <w:t>:</w:t>
             </w:r>
@@ -3450,6 +3517,7 @@
                 <w:tab w:val="left" w:pos="1416"/>
                 <w:tab w:val="left" w:pos="2024"/>
               </w:tabs>
+              <w:spacing w:after="0" w:line="240" w:lineRule="auto"/>
               <w:cnfStyle w:val="000000000000" w:firstRow="0" w:lastRow="0" w:firstColumn="0" w:lastColumn="0" w:oddVBand="0" w:evenVBand="0" w:oddHBand="0" w:evenHBand="0" w:firstRowFirstColumn="0" w:firstRowLastColumn="0" w:lastRowFirstColumn="0" w:lastRowLastColumn="0"/>
               <w:rPr>
                 <w:rFonts w:ascii="Arial" w:hAnsi="Arial" w:cs="Arial"/>
@@ -3457,7 +3525,7 @@
             </w:pPr>
             <w:r>
               <w:rPr>
-                <w:rFonts w:ascii="Arial" w:hAnsi="Arial" w:cs="Arial"/>
+                <w:rFonts w:ascii="Arial" w:eastAsia="Calibri" w:hAnsi="Arial" w:cs="Arial"/>
               </w:rPr>
               <w:t>Modelo, Modelo DAO, Vista</w:t>
             </w:r>
@@ -3480,33 +3548,45 @@
                 <w:tab w:val="left" w:pos="1416"/>
                 <w:tab w:val="left" w:pos="2024"/>
               </w:tabs>
-              <w:rPr>
-                <w:rFonts w:ascii="Arial" w:hAnsi="Arial" w:cs="Arial"/>
-                <w:b w:val="0"/>
-                <w:bCs w:val="0"/>
-              </w:rPr>
-            </w:pPr>
-            <w:r>
-              <w:rPr>
-                <w:rFonts w:ascii="Arial" w:hAnsi="Arial" w:cs="Arial"/>
-                <w:b w:val="0"/>
-                <w:bCs w:val="0"/>
-              </w:rPr>
-              <w:t>Gerson Chuquiej</w:t>
-            </w:r>
-          </w:p>
-        </w:tc>
-        <w:tc>
-          <w:tcPr>
-            <w:tcW w:w="2943" w:type="dxa"/>
-          </w:tcPr>
-          <w:p>
-            <w:pPr>
-              <w:tabs>
-                <w:tab w:val="left" w:pos="708"/>
-                <w:tab w:val="left" w:pos="1416"/>
-                <w:tab w:val="left" w:pos="2024"/>
-              </w:tabs>
+              <w:spacing w:after="0" w:line="240" w:lineRule="auto"/>
+              <w:rPr>
+                <w:rFonts w:ascii="Arial" w:hAnsi="Arial" w:cs="Arial"/>
+                <w:b w:val="0"/>
+                <w:bCs w:val="0"/>
+              </w:rPr>
+            </w:pPr>
+            <w:r>
+              <w:rPr>
+                <w:rFonts w:ascii="Arial" w:eastAsia="Calibri" w:hAnsi="Arial" w:cs="Arial"/>
+                <w:b w:val="0"/>
+                <w:bCs w:val="0"/>
+              </w:rPr>
+              <w:t xml:space="preserve">Gerson </w:t>
+            </w:r>
+            <w:proofErr w:type="spellStart"/>
+            <w:r>
+              <w:rPr>
+                <w:rFonts w:ascii="Arial" w:eastAsia="Calibri" w:hAnsi="Arial" w:cs="Arial"/>
+                <w:b w:val="0"/>
+                <w:bCs w:val="0"/>
+              </w:rPr>
+              <w:t>Chuquiej</w:t>
+            </w:r>
+            <w:proofErr w:type="spellEnd"/>
+          </w:p>
+        </w:tc>
+        <w:tc>
+          <w:tcPr>
+            <w:tcW w:w="2943" w:type="dxa"/>
+          </w:tcPr>
+          <w:p>
+            <w:pPr>
+              <w:tabs>
+                <w:tab w:val="left" w:pos="708"/>
+                <w:tab w:val="left" w:pos="1416"/>
+                <w:tab w:val="left" w:pos="2024"/>
+              </w:tabs>
+              <w:spacing w:after="0" w:line="240" w:lineRule="auto"/>
               <w:cnfStyle w:val="000000100000" w:firstRow="0" w:lastRow="0" w:firstColumn="0" w:lastColumn="0" w:oddVBand="0" w:evenVBand="0" w:oddHBand="1" w:evenHBand="0" w:firstRowFirstColumn="0" w:firstRowLastColumn="0" w:lastRowFirstColumn="0" w:lastRowLastColumn="0"/>
               <w:rPr>
                 <w:rFonts w:ascii="Arial" w:hAnsi="Arial" w:cs="Arial"/>
@@ -3514,7 +3594,7 @@
             </w:pPr>
             <w:r>
               <w:rPr>
-                <w:rFonts w:ascii="Arial" w:hAnsi="Arial" w:cs="Arial"/>
+                <w:rFonts w:ascii="Arial" w:eastAsia="Calibri" w:hAnsi="Arial" w:cs="Arial"/>
               </w:rPr>
               <w:t>Programador</w:t>
             </w:r>
@@ -3531,11 +3611,60 @@
                 <w:tab w:val="left" w:pos="1416"/>
                 <w:tab w:val="left" w:pos="2024"/>
               </w:tabs>
+              <w:spacing w:after="0" w:line="240" w:lineRule="auto"/>
               <w:cnfStyle w:val="000000100000" w:firstRow="0" w:lastRow="0" w:firstColumn="0" w:lastColumn="0" w:oddVBand="0" w:evenVBand="0" w:oddHBand="1" w:evenHBand="0" w:firstRowFirstColumn="0" w:firstRowLastColumn="0" w:lastRowFirstColumn="0" w:lastRowLastColumn="0"/>
               <w:rPr>
                 <w:rFonts w:ascii="Arial" w:hAnsi="Arial" w:cs="Arial"/>
               </w:rPr>
             </w:pPr>
+            <w:r>
+              <w:rPr>
+                <w:rFonts w:ascii="Arial" w:eastAsia="Calibri" w:hAnsi="Arial" w:cs="Arial"/>
+              </w:rPr>
+              <w:t xml:space="preserve">Entidad Detalle </w:t>
+            </w:r>
+            <w:proofErr w:type="spellStart"/>
+            <w:proofErr w:type="gramStart"/>
+            <w:r>
+              <w:rPr>
+                <w:rFonts w:ascii="Arial" w:eastAsia="Calibri" w:hAnsi="Arial" w:cs="Arial"/>
+              </w:rPr>
+              <w:t>Venta,Modelo</w:t>
+            </w:r>
+            <w:proofErr w:type="gramEnd"/>
+            <w:r>
+              <w:rPr>
+                <w:rFonts w:ascii="Arial" w:eastAsia="Calibri" w:hAnsi="Arial" w:cs="Arial"/>
+              </w:rPr>
+              <w:t>,Modelo</w:t>
+            </w:r>
+            <w:proofErr w:type="spellEnd"/>
+            <w:r>
+              <w:rPr>
+                <w:rFonts w:ascii="Arial" w:eastAsia="Calibri" w:hAnsi="Arial" w:cs="Arial"/>
+              </w:rPr>
+              <w:t xml:space="preserve"> </w:t>
+            </w:r>
+            <w:proofErr w:type="spellStart"/>
+            <w:r>
+              <w:rPr>
+                <w:rFonts w:ascii="Arial" w:eastAsia="Calibri" w:hAnsi="Arial" w:cs="Arial"/>
+              </w:rPr>
+              <w:t>DA</w:t>
+            </w:r>
+            <w:r>
+              <w:rPr>
+                <w:rFonts w:ascii="Arial" w:eastAsia="Calibri" w:hAnsi="Arial" w:cs="Arial"/>
+              </w:rPr>
+              <w:t>O</w:t>
+            </w:r>
+            <w:r>
+              <w:rPr>
+                <w:rFonts w:ascii="Arial" w:eastAsia="Calibri" w:hAnsi="Arial" w:cs="Arial"/>
+              </w:rPr>
+              <w:t>,vista</w:t>
+            </w:r>
+            <w:proofErr w:type="spellEnd"/>
           </w:p>
         </w:tc>
       </w:tr>
@@ -3552,49 +3681,45 @@
                 <w:tab w:val="left" w:pos="1416"/>
                 <w:tab w:val="left" w:pos="2024"/>
               </w:tabs>
-              <w:rPr>
-                <w:rFonts w:ascii="Arial" w:hAnsi="Arial" w:cs="Arial"/>
-                <w:b w:val="0"/>
-                <w:bCs w:val="0"/>
-              </w:rPr>
-            </w:pPr>
-            <w:r>
-              <w:rPr>
-                <w:rFonts w:ascii="Arial" w:hAnsi="Arial" w:cs="Arial"/>
-                <w:b w:val="0"/>
-                <w:bCs w:val="0"/>
-              </w:rPr>
-              <w:t>Yojhan Garc</w:t>
-            </w:r>
-            <w:r>
-              <w:rPr>
-                <w:rFonts w:ascii="Arial" w:hAnsi="Arial" w:cs="Arial"/>
-                <w:b w:val="0"/>
-                <w:bCs w:val="0"/>
-              </w:rPr>
-              <w:t>í</w:t>
-            </w:r>
-            <w:r>
-              <w:rPr>
-                <w:rFonts w:ascii="Arial" w:hAnsi="Arial" w:cs="Arial"/>
-                <w:b w:val="0"/>
-                <w:bCs w:val="0"/>
-              </w:rPr>
-              <w:t xml:space="preserve">a </w:t>
-            </w:r>
-          </w:p>
-        </w:tc>
-        <w:tc>
-          <w:tcPr>
-            <w:tcW w:w="2943" w:type="dxa"/>
-          </w:tcPr>
-          <w:p>
-            <w:pPr>
-              <w:tabs>
-                <w:tab w:val="left" w:pos="708"/>
-                <w:tab w:val="left" w:pos="1416"/>
-                <w:tab w:val="left" w:pos="2024"/>
-              </w:tabs>
+              <w:spacing w:after="0" w:line="240" w:lineRule="auto"/>
+              <w:rPr>
+                <w:rFonts w:ascii="Arial" w:hAnsi="Arial" w:cs="Arial"/>
+                <w:b w:val="0"/>
+                <w:bCs w:val="0"/>
+              </w:rPr>
+            </w:pPr>
+            <w:proofErr w:type="spellStart"/>
+            <w:r>
+              <w:rPr>
+                <w:rFonts w:ascii="Arial" w:eastAsia="Calibri" w:hAnsi="Arial" w:cs="Arial"/>
+                <w:b w:val="0"/>
+                <w:bCs w:val="0"/>
+              </w:rPr>
+              <w:t>Yojhan</w:t>
+            </w:r>
+            <w:proofErr w:type="spellEnd"/>
+            <w:r>
+              <w:rPr>
+                <w:rFonts w:ascii="Arial" w:eastAsia="Calibri" w:hAnsi="Arial" w:cs="Arial"/>
+                <w:b w:val="0"/>
+                <w:bCs w:val="0"/>
+              </w:rPr>
+              <w:t xml:space="preserve"> García </w:t>
+            </w:r>
+          </w:p>
+        </w:tc>
+        <w:tc>
+          <w:tcPr>
+            <w:tcW w:w="2943" w:type="dxa"/>
+          </w:tcPr>
+          <w:p>
+            <w:pPr>
+              <w:tabs>
+                <w:tab w:val="left" w:pos="708"/>
+                <w:tab w:val="left" w:pos="1416"/>
+                <w:tab w:val="left" w:pos="2024"/>
+              </w:tabs>
+              <w:spacing w:after="0" w:line="240" w:lineRule="auto"/>
               <w:cnfStyle w:val="000000000000" w:firstRow="0" w:lastRow="0" w:firstColumn="0" w:lastColumn="0" w:oddVBand="0" w:evenVBand="0" w:oddHBand="0" w:evenHBand="0" w:firstRowFirstColumn="0" w:firstRowLastColumn="0" w:lastRowFirstColumn="0" w:lastRowLastColumn="0"/>
               <w:rPr>
                 <w:rFonts w:ascii="Arial" w:hAnsi="Arial" w:cs="Arial"/>
@@ -3602,7 +3727,7 @@
             </w:pPr>
             <w:r>
               <w:rPr>
-                <w:rFonts w:ascii="Arial" w:hAnsi="Arial" w:cs="Arial"/>
+                <w:rFonts w:ascii="Arial" w:eastAsia="Calibri" w:hAnsi="Arial" w:cs="Arial"/>
               </w:rPr>
               <w:t>Programador</w:t>
             </w:r>
@@ -3619,11 +3744,52 @@
                 <w:tab w:val="left" w:pos="1416"/>
                 <w:tab w:val="left" w:pos="2024"/>
               </w:tabs>
+              <w:spacing w:after="0" w:line="240" w:lineRule="auto"/>
               <w:cnfStyle w:val="000000000000" w:firstRow="0" w:lastRow="0" w:firstColumn="0" w:lastColumn="0" w:oddVBand="0" w:evenVBand="0" w:oddHBand="0" w:evenHBand="0" w:firstRowFirstColumn="0" w:firstRowLastColumn="0" w:lastRowFirstColumn="0" w:lastRowLastColumn="0"/>
               <w:rPr>
                 <w:rFonts w:ascii="Arial" w:hAnsi="Arial" w:cs="Arial"/>
               </w:rPr>
             </w:pPr>
+            <w:r>
+              <w:rPr>
+                <w:rFonts w:ascii="Arial" w:eastAsia="Calibri" w:hAnsi="Arial" w:cs="Arial"/>
+              </w:rPr>
+              <w:t xml:space="preserve">Entidad </w:t>
+            </w:r>
+            <w:proofErr w:type="spellStart"/>
+            <w:r>
+              <w:rPr>
+                <w:rFonts w:ascii="Arial" w:eastAsia="Calibri" w:hAnsi="Arial" w:cs="Arial"/>
+              </w:rPr>
+              <w:t>CategoriaProducto</w:t>
+            </w:r>
+            <w:proofErr w:type="spellEnd"/>
+            <w:r>
+              <w:rPr>
+                <w:rFonts w:ascii="Arial" w:eastAsia="Calibri" w:hAnsi="Arial" w:cs="Arial"/>
+              </w:rPr>
+              <w:t>:</w:t>
+            </w:r>
+          </w:p>
+          <w:p>
+            <w:pPr>
+              <w:tabs>
+                <w:tab w:val="left" w:pos="708"/>
+                <w:tab w:val="left" w:pos="1416"/>
+                <w:tab w:val="left" w:pos="2024"/>
+              </w:tabs>
+              <w:spacing w:after="0" w:line="240" w:lineRule="auto"/>
+              <w:cnfStyle w:val="000000000000" w:firstRow="0" w:lastRow="0" w:firstColumn="0" w:lastColumn="0" w:oddVBand="0" w:evenVBand="0" w:oddHBand="0" w:evenHBand="0" w:firstRowFirstColumn="0" w:firstRowLastColumn="0" w:lastRowFirstColumn="0" w:lastRowLastColumn="0"/>
+              <w:rPr>
+                <w:rFonts w:ascii="Arial" w:hAnsi="Arial" w:cs="Arial"/>
+              </w:rPr>
+            </w:pPr>
+            <w:r>
+              <w:rPr>
+                <w:rFonts w:ascii="Arial" w:eastAsia="Calibri" w:hAnsi="Arial" w:cs="Arial"/>
+              </w:rPr>
+              <w:t>Modelo, Modelo DAO, Vista</w:t>
+            </w:r>
           </w:p>
         </w:tc>
       </w:tr>
@@ -3643,15 +3809,16 @@
                 <w:tab w:val="left" w:pos="1416"/>
                 <w:tab w:val="left" w:pos="2024"/>
               </w:tabs>
-              <w:rPr>
-                <w:rFonts w:ascii="Arial" w:hAnsi="Arial" w:cs="Arial"/>
-                <w:b w:val="0"/>
-                <w:bCs w:val="0"/>
-              </w:rPr>
-            </w:pPr>
-            <w:r>
-              <w:rPr>
-                <w:rFonts w:ascii="Arial" w:hAnsi="Arial" w:cs="Arial"/>
+              <w:spacing w:after="0" w:line="240" w:lineRule="auto"/>
+              <w:rPr>
+                <w:rFonts w:ascii="Arial" w:hAnsi="Arial" w:cs="Arial"/>
+                <w:b w:val="0"/>
+                <w:bCs w:val="0"/>
+              </w:rPr>
+            </w:pPr>
+            <w:r>
+              <w:rPr>
+                <w:rFonts w:ascii="Arial" w:eastAsia="Calibri" w:hAnsi="Arial" w:cs="Arial"/>
                 <w:b w:val="0"/>
                 <w:bCs w:val="0"/>
               </w:rPr>
@@ -3670,6 +3837,7 @@
                 <w:tab w:val="left" w:pos="1416"/>
                 <w:tab w:val="left" w:pos="2024"/>
               </w:tabs>
+              <w:spacing w:after="0" w:line="240" w:lineRule="auto"/>
               <w:cnfStyle w:val="000000100000" w:firstRow="0" w:lastRow="0" w:firstColumn="0" w:lastColumn="0" w:oddVBand="0" w:evenVBand="0" w:oddHBand="1" w:evenHBand="0" w:firstRowFirstColumn="0" w:firstRowLastColumn="0" w:lastRowFirstColumn="0" w:lastRowLastColumn="0"/>
               <w:rPr>
                 <w:rFonts w:ascii="Arial" w:hAnsi="Arial" w:cs="Arial"/>
@@ -3677,7 +3845,7 @@
             </w:pPr>
             <w:r>
               <w:rPr>
-                <w:rFonts w:ascii="Arial" w:hAnsi="Arial" w:cs="Arial"/>
+                <w:rFonts w:ascii="Arial" w:eastAsia="Calibri" w:hAnsi="Arial" w:cs="Arial"/>
               </w:rPr>
               <w:t>Programador</w:t>
             </w:r>
@@ -3694,11 +3862,68 @@
                 <w:tab w:val="left" w:pos="1416"/>
                 <w:tab w:val="left" w:pos="2024"/>
               </w:tabs>
+              <w:spacing w:after="0" w:line="240" w:lineRule="auto"/>
               <w:cnfStyle w:val="000000100000" w:firstRow="0" w:lastRow="0" w:firstColumn="0" w:lastColumn="0" w:oddVBand="0" w:evenVBand="0" w:oddHBand="1" w:evenHBand="0" w:firstRowFirstColumn="0" w:firstRowLastColumn="0" w:lastRowFirstColumn="0" w:lastRowLastColumn="0"/>
               <w:rPr>
                 <w:rFonts w:ascii="Arial" w:hAnsi="Arial" w:cs="Arial"/>
               </w:rPr>
             </w:pPr>
+            <w:r>
+              <w:rPr>
+                <w:rFonts w:ascii="Arial" w:eastAsia="Calibri" w:hAnsi="Arial" w:cs="Arial"/>
+              </w:rPr>
+              <w:t xml:space="preserve">Entidad Inventario: </w:t>
+            </w:r>
+            <w:proofErr w:type="spellStart"/>
+            <w:r>
+              <w:rPr>
+                <w:rFonts w:ascii="Arial" w:eastAsia="Calibri" w:hAnsi="Arial" w:cs="Arial"/>
+              </w:rPr>
+              <w:t>Model</w:t>
+            </w:r>
+            <w:proofErr w:type="spellEnd"/>
+            <w:r>
+              <w:rPr>
+                <w:rFonts w:ascii="Arial" w:eastAsia="Calibri" w:hAnsi="Arial" w:cs="Arial"/>
+              </w:rPr>
+              <w:t xml:space="preserve">, </w:t>
+            </w:r>
+            <w:proofErr w:type="spellStart"/>
+            <w:r>
+              <w:rPr>
+                <w:rFonts w:ascii="Arial" w:eastAsia="Calibri" w:hAnsi="Arial" w:cs="Arial"/>
+              </w:rPr>
+              <w:t>Dao</w:t>
+            </w:r>
+            <w:proofErr w:type="spellEnd"/>
+            <w:r>
+              <w:rPr>
+                <w:rFonts w:ascii="Arial" w:eastAsia="Calibri" w:hAnsi="Arial" w:cs="Arial"/>
+              </w:rPr>
+              <w:t xml:space="preserve">, Vista, y Servlet de </w:t>
+            </w:r>
+            <w:proofErr w:type="spellStart"/>
+            <w:r>
+              <w:rPr>
+                <w:rFonts w:ascii="Arial" w:eastAsia="Calibri" w:hAnsi="Arial" w:cs="Arial"/>
+              </w:rPr>
+              <w:t>cntrolador</w:t>
+            </w:r>
+            <w:proofErr w:type="spellEnd"/>
+            <w:r>
+              <w:rPr>
+                <w:rFonts w:ascii="Arial" w:eastAsia="Calibri" w:hAnsi="Arial" w:cs="Arial"/>
+              </w:rPr>
+              <w:t xml:space="preserve"> y </w:t>
+            </w:r>
+            <w:proofErr w:type="spellStart"/>
+            <w:r>
+              <w:rPr>
+                <w:rFonts w:ascii="Arial" w:eastAsia="Calibri" w:hAnsi="Arial" w:cs="Arial"/>
+              </w:rPr>
+              <w:t>Login</w:t>
+            </w:r>
+            <w:proofErr w:type="spellEnd"/>
           </w:p>
         </w:tc>
       </w:tr>
@@ -3721,54 +3946,27 @@
         <w:t xml:space="preserve"> </w:t>
       </w:r>
     </w:p>
-    <w:p>
-      <w:pPr>
-        <w:tabs>
-          <w:tab w:val="left" w:pos="2241"/>
-        </w:tabs>
-        <w:rPr>
-          <w:rFonts w:ascii="Times New Roman" w:hAnsi="Times New Roman" w:cs="Times New Roman"/>
-        </w:rPr>
-      </w:pPr>
-    </w:p>
-    <w:p>
-      <w:pPr>
-        <w:jc w:val="center"/>
-        <w:rPr>
-          <w:rFonts w:ascii="Times New Roman" w:hAnsi="Times New Roman" w:cs="Times New Roman"/>
-        </w:rPr>
-      </w:pPr>
-    </w:p>
-    <w:p>
-      <w:pPr>
-        <w:jc w:val="center"/>
-        <w:rPr>
-          <w:rFonts w:ascii="Times New Roman" w:hAnsi="Times New Roman" w:cs="Times New Roman"/>
-        </w:rPr>
-      </w:pPr>
-    </w:p>
     <w:sectPr>
-      <w:footerReference w:type="default" r:id="rId8"/>
-      <w:footerReference w:type="first" r:id="rId9"/>
+      <w:footerReference w:type="default" r:id="rId9"/>
+      <w:footerReference w:type="first" r:id="rId10"/>
       <w:pgSz w:w="12240" w:h="15840"/>
-      <w:pgMar w:top="1417" w:right="1701" w:bottom="1417" w:left="1701" w:header="708" w:footer="708" w:gutter="0"/>
-      <w:pgBorders w:display="notFirstPage" w:offsetFrom="page">
-        <w:top w:val="single" w:sz="24" w:space="24" w:color="2E74B5" w:themeColor="accent5" w:themeShade="BF"/>
-        <w:left w:val="single" w:sz="24" w:space="24" w:color="2E74B5" w:themeColor="accent5" w:themeShade="BF"/>
-        <w:bottom w:val="single" w:sz="24" w:space="24" w:color="2E74B5" w:themeColor="accent5" w:themeShade="BF"/>
-        <w:right w:val="single" w:sz="24" w:space="24" w:color="2E74B5" w:themeColor="accent5" w:themeShade="BF"/>
+      <w:pgMar w:top="1416" w:right="1701" w:bottom="1417" w:left="1701" w:header="0" w:footer="708" w:gutter="0"/>
+      <w:pgBorders w:offsetFrom="page">
+        <w:top w:val="single" w:sz="24" w:space="24" w:color="2E74B5"/>
+        <w:left w:val="single" w:sz="24" w:space="24" w:color="2E74B5"/>
+        <w:bottom w:val="single" w:sz="24" w:space="24" w:color="2E74B5"/>
+        <w:right w:val="single" w:sz="24" w:space="24" w:color="2E74B5"/>
       </w:pgBorders>
-      <w:pgNumType w:start="0"/>
-      <w:cols w:space="708"/>
-      <w:titlePg/>
-      <w:docGrid w:linePitch="360"/>
+      <w:cols w:space="720"/>
+      <w:formProt w:val="0"/>
+      <w:docGrid w:linePitch="360" w:charSpace="4096"/>
     </w:sectPr>
   </w:body>
 </w:document>
 </file>
 
 <file path=word/endnotes.xml><?xml version="1.0" encoding="utf-8"?>
-<w:endnotes xmlns:wpc="http://schemas.microsoft.com/office/word/2010/wordprocessingCanvas" xmlns:cx="http://schemas.microsoft.com/office/drawing/2014/chartex" xmlns:cx1="http://schemas.microsoft.com/office/drawing/2015/9/8/chartex" xmlns:cx2="http://schemas.microsoft.com/office/drawing/2015/10/21/chartex" xmlns:cx3="http://schemas.microsoft.com/office/drawing/2016/5/9/chartex" xmlns:cx4="http://schemas.microsoft.com/office/drawing/2016/5/10/chartex" xmlns:cx5="http://schemas.microsoft.com/office/drawing/2016/5/11/chartex" xmlns:cx6="http://schemas.microsoft.com/office/drawing/2016/5/12/chartex" xmlns:cx7="http://schemas.microsoft.com/office/drawing/2016/5/13/chartex" xmlns:cx8="http://schemas.microsoft.com/office/drawing/2016/5/14/chartex" xmlns:mc="http://schemas.openxmlformats.org/markup-compatibility/2006" xmlns:aink="http://schemas.microsoft.com/office/drawing/2016/ink" xmlns:am3d="http://schemas.microsoft.com/office/drawing/2017/model3d" xmlns:o="urn:schemas-microsoft-com:office:office" xmlns:r="http://schemas.openxmlformats.org/officeDocument/2006/relationships" xmlns:m="http://schemas.openxmlformats.org/officeDocument/2006/math" xmlns:v="urn:schemas-microsoft-com:vml" xmlns:wp14="http://schemas.microsoft.com/office/word/2010/wordprocessingDrawing" xmlns:wp="http://schemas.openxmlformats.org/drawingml/2006/wordprocessingDrawing" xmlns:w10="urn:schemas-microsoft-com:office:word" xmlns:w="http://schemas.openxmlformats.org/wordprocessingml/2006/main" xmlns:w14="http://schemas.microsoft.com/office/word/2010/wordml" xmlns:w15="http://schemas.microsoft.com/office/word/2012/wordml" xmlns:w16cex="http://schemas.microsoft.com/office/word/2018/wordml/cex" xmlns:w16cid="http://schemas.microsoft.com/office/word/2016/wordml/cid" xmlns:w16="http://schemas.microsoft.com/office/word/2018/wordml" xmlns:w16sdtdh="http://schemas.microsoft.com/office/word/2020/wordml/sdtdatahash" xmlns:w16se="http://schemas.microsoft.com/office/word/2015/wordml/symex" xmlns:wpg="http://schemas.microsoft.com/office/word/2010/wordprocessingGroup" xmlns:wpi="http://schemas.microsoft.com/office/word/2010/wordprocessingInk" xmlns:wne="http://schemas.microsoft.com/office/word/2006/wordml" xmlns:wps="http://schemas.microsoft.com/office/word/2010/wordprocessingShape" mc:Ignorable="w14 w15 w16se w16cid w16 w16cex w16sdtdh wp14">
+<w:endnotes xmlns:wpc="http://schemas.microsoft.com/office/word/2010/wordprocessingCanvas" xmlns:cx="http://schemas.microsoft.com/office/drawing/2014/chartex" xmlns:cx1="http://schemas.microsoft.com/office/drawing/2015/9/8/chartex" xmlns:cx2="http://schemas.microsoft.com/office/drawing/2015/10/21/chartex" xmlns:cx3="http://schemas.microsoft.com/office/drawing/2016/5/9/chartex" xmlns:cx4="http://schemas.microsoft.com/office/drawing/2016/5/10/chartex" xmlns:cx5="http://schemas.microsoft.com/office/drawing/2016/5/11/chartex" xmlns:cx6="http://schemas.microsoft.com/office/drawing/2016/5/12/chartex" xmlns:cx7="http://schemas.microsoft.com/office/drawing/2016/5/13/chartex" xmlns:cx8="http://schemas.microsoft.com/office/drawing/2016/5/14/chartex" xmlns:mc="http://schemas.openxmlformats.org/markup-compatibility/2006" xmlns:aink="http://schemas.microsoft.com/office/drawing/2016/ink" xmlns:am3d="http://schemas.microsoft.com/office/drawing/2017/model3d" xmlns:o="urn:schemas-microsoft-com:office:office" xmlns:oel="http://schemas.microsoft.com/office/2019/extlst" xmlns:r="http://schemas.openxmlformats.org/officeDocument/2006/relationships" xmlns:m="http://schemas.openxmlformats.org/officeDocument/2006/math" xmlns:v="urn:schemas-microsoft-com:vml" xmlns:wp14="http://schemas.microsoft.com/office/word/2010/wordprocessingDrawing" xmlns:wp="http://schemas.openxmlformats.org/drawingml/2006/wordprocessingDrawing" xmlns:w10="urn:schemas-microsoft-com:office:word" xmlns:w="http://schemas.openxmlformats.org/wordprocessingml/2006/main" xmlns:w14="http://schemas.microsoft.com/office/word/2010/wordml" xmlns:w15="http://schemas.microsoft.com/office/word/2012/wordml" xmlns:w16cex="http://schemas.microsoft.com/office/word/2018/wordml/cex" xmlns:w16cid="http://schemas.microsoft.com/office/word/2016/wordml/cid" xmlns:w16="http://schemas.microsoft.com/office/word/2018/wordml" xmlns:w16sdtdh="http://schemas.microsoft.com/office/word/2020/wordml/sdtdatahash" xmlns:w16se="http://schemas.microsoft.com/office/word/2015/wordml/symex" xmlns:wpg="http://schemas.microsoft.com/office/word/2010/wordprocessingGroup" xmlns:wpi="http://schemas.microsoft.com/office/word/2010/wordprocessingInk" xmlns:wne="http://schemas.microsoft.com/office/word/2006/wordml" xmlns:wps="http://schemas.microsoft.com/office/word/2010/wordprocessingShape" mc:Ignorable="w14 w15 w16se w16cid w16 w16cex w16sdtdh wp14">
   <w:endnote w:type="separator" w:id="-1">
     <w:p>
       <w:pPr>
@@ -3793,7 +3991,31 @@
 </file>
 
 <file path=word/footer1.xml><?xml version="1.0" encoding="utf-8"?>
-<w:ftr xmlns:wpc="http://schemas.microsoft.com/office/word/2010/wordprocessingCanvas" xmlns:cx="http://schemas.microsoft.com/office/drawing/2014/chartex" xmlns:cx1="http://schemas.microsoft.com/office/drawing/2015/9/8/chartex" xmlns:cx2="http://schemas.microsoft.com/office/drawing/2015/10/21/chartex" xmlns:cx3="http://schemas.microsoft.com/office/drawing/2016/5/9/chartex" xmlns:cx4="http://schemas.microsoft.com/office/drawing/2016/5/10/chartex" xmlns:cx5="http://schemas.microsoft.com/office/drawing/2016/5/11/chartex" xmlns:cx6="http://schemas.microsoft.com/office/drawing/2016/5/12/chartex" xmlns:cx7="http://schemas.microsoft.com/office/drawing/2016/5/13/chartex" xmlns:cx8="http://schemas.microsoft.com/office/drawing/2016/5/14/chartex" xmlns:mc="http://schemas.openxmlformats.org/markup-compatibility/2006" xmlns:aink="http://schemas.microsoft.com/office/drawing/2016/ink" xmlns:am3d="http://schemas.microsoft.com/office/drawing/2017/model3d" xmlns:o="urn:schemas-microsoft-com:office:office" xmlns:r="http://schemas.openxmlformats.org/officeDocument/2006/relationships" xmlns:m="http://schemas.openxmlformats.org/officeDocument/2006/math" xmlns:v="urn:schemas-microsoft-com:vml" xmlns:wp14="http://schemas.microsoft.com/office/word/2010/wordprocessingDrawing" xmlns:wp="http://schemas.openxmlformats.org/drawingml/2006/wordprocessingDrawing" xmlns:w10="urn:schemas-microsoft-com:office:word" xmlns:w="http://schemas.openxmlformats.org/wordprocessingml/2006/main" xmlns:w14="http://schemas.microsoft.com/office/word/2010/wordml" xmlns:w15="http://schemas.microsoft.com/office/word/2012/wordml" xmlns:w16cex="http://schemas.microsoft.com/office/word/2018/wordml/cex" xmlns:w16cid="http://schemas.microsoft.com/office/word/2016/wordml/cid" xmlns:w16="http://schemas.microsoft.com/office/word/2018/wordml" xmlns:w16sdtdh="http://schemas.microsoft.com/office/word/2020/wordml/sdtdatahash" xmlns:w16se="http://schemas.microsoft.com/office/word/2015/wordml/symex" xmlns:wpg="http://schemas.microsoft.com/office/word/2010/wordprocessingGroup" xmlns:wpi="http://schemas.microsoft.com/office/word/2010/wordprocessingInk" xmlns:wne="http://schemas.microsoft.com/office/word/2006/wordml" xmlns:wps="http://schemas.microsoft.com/office/word/2010/wordprocessingShape" mc:Ignorable="w14 w15 w16se w16cid w16 w16cex w16sdtdh wp14">
+<w:ftr xmlns:wpc="http://schemas.microsoft.com/office/word/2010/wordprocessingCanvas" xmlns:cx="http://schemas.microsoft.com/office/drawing/2014/chartex" xmlns:cx1="http://schemas.microsoft.com/office/drawing/2015/9/8/chartex" xmlns:cx2="http://schemas.microsoft.com/office/drawing/2015/10/21/chartex" xmlns:cx3="http://schemas.microsoft.com/office/drawing/2016/5/9/chartex" xmlns:cx4="http://schemas.microsoft.com/office/drawing/2016/5/10/chartex" xmlns:cx5="http://schemas.microsoft.com/office/drawing/2016/5/11/chartex" xmlns:cx6="http://schemas.microsoft.com/office/drawing/2016/5/12/chartex" xmlns:cx7="http://schemas.microsoft.com/office/drawing/2016/5/13/chartex" xmlns:cx8="http://schemas.microsoft.com/office/drawing/2016/5/14/chartex" xmlns:mc="http://schemas.openxmlformats.org/markup-compatibility/2006" xmlns:aink="http://schemas.microsoft.com/office/drawing/2016/ink" xmlns:am3d="http://schemas.microsoft.com/office/drawing/2017/model3d" xmlns:o="urn:schemas-microsoft-com:office:office" xmlns:oel="http://schemas.microsoft.com/office/2019/extlst" xmlns:r="http://schemas.openxmlformats.org/officeDocument/2006/relationships" xmlns:m="http://schemas.openxmlformats.org/officeDocument/2006/math" xmlns:v="urn:schemas-microsoft-com:vml" xmlns:wp14="http://schemas.microsoft.com/office/word/2010/wordprocessingDrawing" xmlns:wp="http://schemas.openxmlformats.org/drawingml/2006/wordprocessingDrawing" xmlns:w10="urn:schemas-microsoft-com:office:word" xmlns:w="http://schemas.openxmlformats.org/wordprocessingml/2006/main" xmlns:w14="http://schemas.microsoft.com/office/word/2010/wordml" xmlns:w15="http://schemas.microsoft.com/office/word/2012/wordml" xmlns:w16cex="http://schemas.microsoft.com/office/word/2018/wordml/cex" xmlns:w16cid="http://schemas.microsoft.com/office/word/2016/wordml/cid" xmlns:w16="http://schemas.microsoft.com/office/word/2018/wordml" xmlns:w16sdtdh="http://schemas.microsoft.com/office/word/2020/wordml/sdtdatahash" xmlns:w16se="http://schemas.microsoft.com/office/word/2015/wordml/symex" xmlns:wpg="http://schemas.microsoft.com/office/word/2010/wordprocessingGroup" xmlns:wpi="http://schemas.microsoft.com/office/word/2010/wordprocessingInk" xmlns:wne="http://schemas.microsoft.com/office/word/2006/wordml" xmlns:wps="http://schemas.microsoft.com/office/word/2010/wordprocessingShape" mc:Ignorable="w14 w15 w16se w16cid w16 w16cex w16sdtdh wp14">
+  <w:sdt>
+    <w:sdtPr>
+      <w:id w:val="1648071417"/>
+    </w:sdtPr>
+    <w:sdtContent>
+      <w:p>
+        <w:pPr>
+          <w:rPr>
+            <w:rFonts w:asciiTheme="majorHAnsi" w:eastAsiaTheme="majorEastAsia" w:hAnsiTheme="majorHAnsi" w:cstheme="majorBidi"/>
+          </w:rPr>
+        </w:pPr>
+      </w:p>
+    </w:sdtContent>
+  </w:sdt>
+  <w:p>
+    <w:pPr>
+      <w:pStyle w:val="Piedepgina"/>
+    </w:pPr>
+  </w:p>
+</w:ftr>
+</file>
+
+<file path=word/footer2.xml><?xml version="1.0" encoding="utf-8"?>
+<w:ftr xmlns:wpc="http://schemas.microsoft.com/office/word/2010/wordprocessingCanvas" xmlns:cx="http://schemas.microsoft.com/office/drawing/2014/chartex" xmlns:cx1="http://schemas.microsoft.com/office/drawing/2015/9/8/chartex" xmlns:cx2="http://schemas.microsoft.com/office/drawing/2015/10/21/chartex" xmlns:cx3="http://schemas.microsoft.com/office/drawing/2016/5/9/chartex" xmlns:cx4="http://schemas.microsoft.com/office/drawing/2016/5/10/chartex" xmlns:cx5="http://schemas.microsoft.com/office/drawing/2016/5/11/chartex" xmlns:cx6="http://schemas.microsoft.com/office/drawing/2016/5/12/chartex" xmlns:cx7="http://schemas.microsoft.com/office/drawing/2016/5/13/chartex" xmlns:cx8="http://schemas.microsoft.com/office/drawing/2016/5/14/chartex" xmlns:mc="http://schemas.openxmlformats.org/markup-compatibility/2006" xmlns:aink="http://schemas.microsoft.com/office/drawing/2016/ink" xmlns:am3d="http://schemas.microsoft.com/office/drawing/2017/model3d" xmlns:o="urn:schemas-microsoft-com:office:office" xmlns:oel="http://schemas.microsoft.com/office/2019/extlst" xmlns:r="http://schemas.openxmlformats.org/officeDocument/2006/relationships" xmlns:m="http://schemas.openxmlformats.org/officeDocument/2006/math" xmlns:v="urn:schemas-microsoft-com:vml" xmlns:wp14="http://schemas.microsoft.com/office/word/2010/wordprocessingDrawing" xmlns:wp="http://schemas.openxmlformats.org/drawingml/2006/wordprocessingDrawing" xmlns:w10="urn:schemas-microsoft-com:office:word" xmlns:w="http://schemas.openxmlformats.org/wordprocessingml/2006/main" xmlns:w14="http://schemas.microsoft.com/office/word/2010/wordml" xmlns:w15="http://schemas.microsoft.com/office/word/2012/wordml" xmlns:w16cex="http://schemas.microsoft.com/office/word/2018/wordml/cex" xmlns:w16cid="http://schemas.microsoft.com/office/word/2016/wordml/cid" xmlns:w16="http://schemas.microsoft.com/office/word/2018/wordml" xmlns:w16sdtdh="http://schemas.microsoft.com/office/word/2020/wordml/sdtdatahash" xmlns:w16se="http://schemas.microsoft.com/office/word/2015/wordml/symex" xmlns:wpg="http://schemas.microsoft.com/office/word/2010/wordprocessingGroup" xmlns:wpi="http://schemas.microsoft.com/office/word/2010/wordprocessingInk" xmlns:wne="http://schemas.microsoft.com/office/word/2006/wordml" xmlns:wps="http://schemas.microsoft.com/office/word/2010/wordprocessingShape" mc:Ignorable="w14 w15 w16se w16cid w16 w16cex w16sdtdh wp14">
   <w:p>
     <w:pPr>
       <w:pStyle w:val="Piedepgina"/>
@@ -3807,51 +4029,14 @@
 </w:ftr>
 </file>
 
-<file path=word/footer2.xml><?xml version="1.0" encoding="utf-8"?>
-<w:ftr xmlns:wpc="http://schemas.microsoft.com/office/word/2010/wordprocessingCanvas" xmlns:cx="http://schemas.microsoft.com/office/drawing/2014/chartex" xmlns:cx1="http://schemas.microsoft.com/office/drawing/2015/9/8/chartex" xmlns:cx2="http://schemas.microsoft.com/office/drawing/2015/10/21/chartex" xmlns:cx3="http://schemas.microsoft.com/office/drawing/2016/5/9/chartex" xmlns:cx4="http://schemas.microsoft.com/office/drawing/2016/5/10/chartex" xmlns:cx5="http://schemas.microsoft.com/office/drawing/2016/5/11/chartex" xmlns:cx6="http://schemas.microsoft.com/office/drawing/2016/5/12/chartex" xmlns:cx7="http://schemas.microsoft.com/office/drawing/2016/5/13/chartex" xmlns:cx8="http://schemas.microsoft.com/office/drawing/2016/5/14/chartex" xmlns:mc="http://schemas.openxmlformats.org/markup-compatibility/2006" xmlns:aink="http://schemas.microsoft.com/office/drawing/2016/ink" xmlns:am3d="http://schemas.microsoft.com/office/drawing/2017/model3d" xmlns:o="urn:schemas-microsoft-com:office:office" xmlns:r="http://schemas.openxmlformats.org/officeDocument/2006/relationships" xmlns:m="http://schemas.openxmlformats.org/officeDocument/2006/math" xmlns:v="urn:schemas-microsoft-com:vml" xmlns:wp14="http://schemas.microsoft.com/office/word/2010/wordprocessingDrawing" xmlns:wp="http://schemas.openxmlformats.org/drawingml/2006/wordprocessingDrawing" xmlns:w10="urn:schemas-microsoft-com:office:word" xmlns:w="http://schemas.openxmlformats.org/wordprocessingml/2006/main" xmlns:w14="http://schemas.microsoft.com/office/word/2010/wordml" xmlns:w15="http://schemas.microsoft.com/office/word/2012/wordml" xmlns:w16cex="http://schemas.microsoft.com/office/word/2018/wordml/cex" xmlns:w16cid="http://schemas.microsoft.com/office/word/2016/wordml/cid" xmlns:w16="http://schemas.microsoft.com/office/word/2018/wordml" xmlns:w16sdtdh="http://schemas.microsoft.com/office/word/2020/wordml/sdtdatahash" xmlns:w16se="http://schemas.microsoft.com/office/word/2015/wordml/symex" xmlns:wpg="http://schemas.microsoft.com/office/word/2010/wordprocessingGroup" xmlns:wpi="http://schemas.microsoft.com/office/word/2010/wordprocessingInk" xmlns:wne="http://schemas.microsoft.com/office/word/2006/wordml" xmlns:wps="http://schemas.microsoft.com/office/word/2010/wordprocessingShape" mc:Ignorable="w14 w15 w16se w16cid w16 w16cex w16sdtdh wp14">
-  <w:sdt>
-    <w:sdtPr>
-      <w:rPr>
-        <w:rFonts w:asciiTheme="majorHAnsi" w:eastAsiaTheme="majorEastAsia" w:hAnsiTheme="majorHAnsi" w:cstheme="majorBidi"/>
-      </w:rPr>
-      <w:id w:val="-1404599587"/>
-      <w:docPartObj>
-        <w:docPartGallery w:val="Page Numbers (Bottom of Page)"/>
-        <w:docPartUnique/>
-      </w:docPartObj>
-    </w:sdtPr>
-    <w:sdtEndPr/>
-    <w:sdtContent>
-      <w:sdt>
-        <w:sdtPr>
-          <w:rPr>
-            <w:rFonts w:asciiTheme="majorHAnsi" w:eastAsiaTheme="majorEastAsia" w:hAnsiTheme="majorHAnsi" w:cstheme="majorBidi"/>
-          </w:rPr>
-          <w:id w:val="1806425445"/>
-        </w:sdtPr>
-        <w:sdtEndPr/>
-        <w:sdtContent>
-          <w:p>
-            <w:pPr>
-              <w:rPr>
-                <w:rFonts w:asciiTheme="majorHAnsi" w:eastAsiaTheme="majorEastAsia" w:hAnsiTheme="majorHAnsi" w:cstheme="majorBidi"/>
-              </w:rPr>
-            </w:pPr>
-          </w:p>
-        </w:sdtContent>
-      </w:sdt>
-    </w:sdtContent>
-  </w:sdt>
-  <w:p>
-    <w:pPr>
-      <w:pStyle w:val="Piedepgina"/>
-    </w:pPr>
-  </w:p>
+<file path=word/footer3.xml><?xml version="1.0" encoding="utf-8"?>
+<w:ftr xmlns:wpc="http://schemas.microsoft.com/office/word/2010/wordprocessingCanvas" xmlns:cx="http://schemas.microsoft.com/office/drawing/2014/chartex" xmlns:cx1="http://schemas.microsoft.com/office/drawing/2015/9/8/chartex" xmlns:cx2="http://schemas.microsoft.com/office/drawing/2015/10/21/chartex" xmlns:cx3="http://schemas.microsoft.com/office/drawing/2016/5/9/chartex" xmlns:cx4="http://schemas.microsoft.com/office/drawing/2016/5/10/chartex" xmlns:cx5="http://schemas.microsoft.com/office/drawing/2016/5/11/chartex" xmlns:cx6="http://schemas.microsoft.com/office/drawing/2016/5/12/chartex" xmlns:cx7="http://schemas.microsoft.com/office/drawing/2016/5/13/chartex" xmlns:cx8="http://schemas.microsoft.com/office/drawing/2016/5/14/chartex" xmlns:mc="http://schemas.openxmlformats.org/markup-compatibility/2006" xmlns:aink="http://schemas.microsoft.com/office/drawing/2016/ink" xmlns:am3d="http://schemas.microsoft.com/office/drawing/2017/model3d" xmlns:o="urn:schemas-microsoft-com:office:office" xmlns:oel="http://schemas.microsoft.com/office/2019/extlst" xmlns:r="http://schemas.openxmlformats.org/officeDocument/2006/relationships" xmlns:m="http://schemas.openxmlformats.org/officeDocument/2006/math" xmlns:v="urn:schemas-microsoft-com:vml" xmlns:wp14="http://schemas.microsoft.com/office/word/2010/wordprocessingDrawing" xmlns:wp="http://schemas.openxmlformats.org/drawingml/2006/wordprocessingDrawing" xmlns:w10="urn:schemas-microsoft-com:office:word" xmlns:w="http://schemas.openxmlformats.org/wordprocessingml/2006/main" xmlns:w14="http://schemas.microsoft.com/office/word/2010/wordml" xmlns:w15="http://schemas.microsoft.com/office/word/2012/wordml" xmlns:w16cex="http://schemas.microsoft.com/office/word/2018/wordml/cex" xmlns:w16cid="http://schemas.microsoft.com/office/word/2016/wordml/cid" xmlns:w16="http://schemas.microsoft.com/office/word/2018/wordml" xmlns:w16sdtdh="http://schemas.microsoft.com/office/word/2020/wordml/sdtdatahash" xmlns:w16se="http://schemas.microsoft.com/office/word/2015/wordml/symex" xmlns:wpg="http://schemas.microsoft.com/office/word/2010/wordprocessingGroup" xmlns:wpi="http://schemas.microsoft.com/office/word/2010/wordprocessingInk" xmlns:wne="http://schemas.microsoft.com/office/word/2006/wordml" xmlns:wps="http://schemas.microsoft.com/office/word/2010/wordprocessingShape" mc:Ignorable="w14 w15 w16se w16cid w16 w16cex w16sdtdh wp14">
+  <w:p/>
 </w:ftr>
 </file>
 
 <file path=word/footnotes.xml><?xml version="1.0" encoding="utf-8"?>
-<w:footnotes xmlns:wpc="http://schemas.microsoft.com/office/word/2010/wordprocessingCanvas" xmlns:cx="http://schemas.microsoft.com/office/drawing/2014/chartex" xmlns:cx1="http://schemas.microsoft.com/office/drawing/2015/9/8/chartex" xmlns:cx2="http://schemas.microsoft.com/office/drawing/2015/10/21/chartex" xmlns:cx3="http://schemas.microsoft.com/office/drawing/2016/5/9/chartex" xmlns:cx4="http://schemas.microsoft.com/office/drawing/2016/5/10/chartex" xmlns:cx5="http://schemas.microsoft.com/office/drawing/2016/5/11/chartex" xmlns:cx6="http://schemas.microsoft.com/office/drawing/2016/5/12/chartex" xmlns:cx7="http://schemas.microsoft.com/office/drawing/2016/5/13/chartex" xmlns:cx8="http://schemas.microsoft.com/office/drawing/2016/5/14/chartex" xmlns:mc="http://schemas.openxmlformats.org/markup-compatibility/2006" xmlns:aink="http://schemas.microsoft.com/office/drawing/2016/ink" xmlns:am3d="http://schemas.microsoft.com/office/drawing/2017/model3d" xmlns:o="urn:schemas-microsoft-com:office:office" xmlns:r="http://schemas.openxmlformats.org/officeDocument/2006/relationships" xmlns:m="http://schemas.openxmlformats.org/officeDocument/2006/math" xmlns:v="urn:schemas-microsoft-com:vml" xmlns:wp14="http://schemas.microsoft.com/office/word/2010/wordprocessingDrawing" xmlns:wp="http://schemas.openxmlformats.org/drawingml/2006/wordprocessingDrawing" xmlns:w10="urn:schemas-microsoft-com:office:word" xmlns:w="http://schemas.openxmlformats.org/wordprocessingml/2006/main" xmlns:w14="http://schemas.microsoft.com/office/word/2010/wordml" xmlns:w15="http://schemas.microsoft.com/office/word/2012/wordml" xmlns:w16cex="http://schemas.microsoft.com/office/word/2018/wordml/cex" xmlns:w16cid="http://schemas.microsoft.com/office/word/2016/wordml/cid" xmlns:w16="http://schemas.microsoft.com/office/word/2018/wordml" xmlns:w16sdtdh="http://schemas.microsoft.com/office/word/2020/wordml/sdtdatahash" xmlns:w16se="http://schemas.microsoft.com/office/word/2015/wordml/symex" xmlns:wpg="http://schemas.microsoft.com/office/word/2010/wordprocessingGroup" xmlns:wpi="http://schemas.microsoft.com/office/word/2010/wordprocessingInk" xmlns:wne="http://schemas.microsoft.com/office/word/2006/wordml" xmlns:wps="http://schemas.microsoft.com/office/word/2010/wordprocessingShape" mc:Ignorable="w14 w15 w16se w16cid w16 w16cex w16sdtdh wp14">
+<w:footnotes xmlns:wpc="http://schemas.microsoft.com/office/word/2010/wordprocessingCanvas" xmlns:cx="http://schemas.microsoft.com/office/drawing/2014/chartex" xmlns:cx1="http://schemas.microsoft.com/office/drawing/2015/9/8/chartex" xmlns:cx2="http://schemas.microsoft.com/office/drawing/2015/10/21/chartex" xmlns:cx3="http://schemas.microsoft.com/office/drawing/2016/5/9/chartex" xmlns:cx4="http://schemas.microsoft.com/office/drawing/2016/5/10/chartex" xmlns:cx5="http://schemas.microsoft.com/office/drawing/2016/5/11/chartex" xmlns:cx6="http://schemas.microsoft.com/office/drawing/2016/5/12/chartex" xmlns:cx7="http://schemas.microsoft.com/office/drawing/2016/5/13/chartex" xmlns:cx8="http://schemas.microsoft.com/office/drawing/2016/5/14/chartex" xmlns:mc="http://schemas.openxmlformats.org/markup-compatibility/2006" xmlns:aink="http://schemas.microsoft.com/office/drawing/2016/ink" xmlns:am3d="http://schemas.microsoft.com/office/drawing/2017/model3d" xmlns:o="urn:schemas-microsoft-com:office:office" xmlns:oel="http://schemas.microsoft.com/office/2019/extlst" xmlns:r="http://schemas.openxmlformats.org/officeDocument/2006/relationships" xmlns:m="http://schemas.openxmlformats.org/officeDocument/2006/math" xmlns:v="urn:schemas-microsoft-com:vml" xmlns:wp14="http://schemas.microsoft.com/office/word/2010/wordprocessingDrawing" xmlns:wp="http://schemas.openxmlformats.org/drawingml/2006/wordprocessingDrawing" xmlns:w10="urn:schemas-microsoft-com:office:word" xmlns:w="http://schemas.openxmlformats.org/wordprocessingml/2006/main" xmlns:w14="http://schemas.microsoft.com/office/word/2010/wordml" xmlns:w15="http://schemas.microsoft.com/office/word/2012/wordml" xmlns:w16cex="http://schemas.microsoft.com/office/word/2018/wordml/cex" xmlns:w16cid="http://schemas.microsoft.com/office/word/2016/wordml/cid" xmlns:w16="http://schemas.microsoft.com/office/word/2018/wordml" xmlns:w16sdtdh="http://schemas.microsoft.com/office/word/2020/wordml/sdtdatahash" xmlns:w16se="http://schemas.microsoft.com/office/word/2015/wordml/symex" xmlns:wpg="http://schemas.microsoft.com/office/word/2010/wordprocessingGroup" xmlns:wpi="http://schemas.microsoft.com/office/word/2010/wordprocessingInk" xmlns:wne="http://schemas.microsoft.com/office/word/2006/wordml" xmlns:wps="http://schemas.microsoft.com/office/word/2010/wordprocessingShape" mc:Ignorable="w14 w15 w16se w16cid w16 w16cex w16sdtdh wp14">
   <w:footnote w:type="separator" w:id="-1">
     <w:p>
       <w:pPr>
@@ -3890,7 +4075,7 @@
     </w:rPrDefault>
     <w:pPrDefault>
       <w:pPr>
-        <w:spacing w:after="160" w:line="259" w:lineRule="auto"/>
+        <w:suppressAutoHyphens/>
       </w:pPr>
     </w:pPrDefault>
   </w:docDefaults>
@@ -4000,6 +4185,7 @@
     <w:lsdException w:name="HTML Sample" w:semiHidden="1" w:unhideWhenUsed="1"/>
     <w:lsdException w:name="HTML Typewriter" w:semiHidden="1" w:unhideWhenUsed="1"/>
     <w:lsdException w:name="HTML Variable" w:semiHidden="1" w:unhideWhenUsed="1"/>
+    <w:lsdException w:name="Normal Table" w:semiHidden="1" w:unhideWhenUsed="1"/>
     <w:lsdException w:name="annotation subject" w:semiHidden="1" w:unhideWhenUsed="1"/>
     <w:lsdException w:name="No List" w:semiHidden="1" w:unhideWhenUsed="1"/>
     <w:lsdException w:name="Outline List 1" w:semiHidden="1" w:unhideWhenUsed="1"/>
@@ -4042,8 +4228,11 @@
     <w:lsdException w:name="Table Contemporary" w:semiHidden="1" w:unhideWhenUsed="1"/>
     <w:lsdException w:name="Table Elegant" w:semiHidden="1" w:unhideWhenUsed="1"/>
     <w:lsdException w:name="Table Professional" w:semiHidden="1" w:unhideWhenUsed="1"/>
+    <w:lsdException w:name="Table Subtle 1" w:semiHidden="1" w:unhideWhenUsed="1"/>
     <w:lsdException w:name="Table Subtle 2" w:semiHidden="1" w:unhideWhenUsed="1"/>
     <w:lsdException w:name="Table Web 1" w:semiHidden="1" w:unhideWhenUsed="1"/>
+    <w:lsdException w:name="Table Web 2" w:semiHidden="1" w:unhideWhenUsed="1"/>
+    <w:lsdException w:name="Table Web 3" w:semiHidden="1" w:unhideWhenUsed="1"/>
     <w:lsdException w:name="Balloon Text" w:semiHidden="1" w:unhideWhenUsed="1"/>
     <w:lsdException w:name="Table Grid" w:uiPriority="39"/>
     <w:lsdException w:name="Table Theme" w:semiHidden="1" w:unhideWhenUsed="1"/>
@@ -4271,6 +4460,9 @@
   <w:style w:type="paragraph" w:default="1" w:styleId="Normal">
     <w:name w:val="Normal"/>
     <w:qFormat/>
+    <w:pPr>
+      <w:spacing w:after="160" w:line="259" w:lineRule="auto"/>
+    </w:pPr>
   </w:style>
   <w:style w:type="character" w:default="1" w:styleId="Fuentedeprrafopredeter">
     <w:name w:val="Default Paragraph Font"/>
@@ -4299,10 +4491,60 @@
     <w:semiHidden/>
     <w:unhideWhenUsed/>
   </w:style>
+  <w:style w:type="character" w:customStyle="1" w:styleId="TtuloCar">
+    <w:name w:val="Título Car"/>
+    <w:basedOn w:val="Fuentedeprrafopredeter"/>
+    <w:link w:val="Ttulo"/>
+    <w:uiPriority w:val="10"/>
+    <w:qFormat/>
+    <w:rsid w:val="00533A2D"/>
+    <w:rPr>
+      <w:rFonts w:asciiTheme="majorHAnsi" w:eastAsiaTheme="majorEastAsia" w:hAnsiTheme="majorHAnsi" w:cstheme="majorBidi"/>
+      <w:color w:val="404040" w:themeColor="text1" w:themeTint="BF"/>
+      <w:spacing w:val="-10"/>
+      <w:kern w:val="2"/>
+      <w:sz w:val="56"/>
+      <w:szCs w:val="56"/>
+      <w:lang w:eastAsia="es-GT"/>
+      <w14:ligatures w14:val="none"/>
+    </w:rPr>
+  </w:style>
+  <w:style w:type="character" w:customStyle="1" w:styleId="SubttuloCar">
+    <w:name w:val="Subtítulo Car"/>
+    <w:basedOn w:val="Fuentedeprrafopredeter"/>
+    <w:link w:val="Subttulo"/>
+    <w:uiPriority w:val="11"/>
+    <w:qFormat/>
+    <w:rsid w:val="00533A2D"/>
+    <w:rPr>
+      <w:rFonts w:eastAsiaTheme="minorEastAsia" w:cs="Times New Roman"/>
+      <w:color w:val="5A5A5A" w:themeColor="text1" w:themeTint="A5"/>
+      <w:spacing w:val="15"/>
+      <w:kern w:val="0"/>
+      <w:lang w:eastAsia="es-GT"/>
+      <w14:ligatures w14:val="none"/>
+    </w:rPr>
+  </w:style>
+  <w:style w:type="character" w:customStyle="1" w:styleId="EncabezadoCar">
+    <w:name w:val="Encabezado Car"/>
+    <w:basedOn w:val="Fuentedeprrafopredeter"/>
+    <w:link w:val="Encabezado"/>
+    <w:uiPriority w:val="99"/>
+    <w:qFormat/>
+    <w:rsid w:val="00D7314C"/>
+  </w:style>
+  <w:style w:type="character" w:customStyle="1" w:styleId="PiedepginaCar">
+    <w:name w:val="Pie de página Car"/>
+    <w:basedOn w:val="Fuentedeprrafopredeter"/>
+    <w:link w:val="Piedepgina"/>
+    <w:uiPriority w:val="99"/>
+    <w:qFormat/>
+    <w:rsid w:val="00D7314C"/>
+  </w:style>
   <w:style w:type="paragraph" w:styleId="Ttulo">
     <w:name w:val="Title"/>
     <w:basedOn w:val="Normal"/>
-    <w:next w:val="Normal"/>
+    <w:next w:val="Textoindependiente"/>
     <w:link w:val="TtuloCar"/>
     <w:uiPriority w:val="10"/>
     <w:qFormat/>
@@ -4315,28 +4557,51 @@
       <w:rFonts w:asciiTheme="majorHAnsi" w:eastAsiaTheme="majorEastAsia" w:hAnsiTheme="majorHAnsi" w:cstheme="majorBidi"/>
       <w:color w:val="404040" w:themeColor="text1" w:themeTint="BF"/>
       <w:spacing w:val="-10"/>
-      <w:kern w:val="28"/>
       <w:sz w:val="56"/>
       <w:szCs w:val="56"/>
       <w:lang w:eastAsia="es-GT"/>
       <w14:ligatures w14:val="none"/>
     </w:rPr>
   </w:style>
-  <w:style w:type="character" w:customStyle="1" w:styleId="TtuloCar">
-    <w:name w:val="Título Car"/>
-    <w:basedOn w:val="Fuentedeprrafopredeter"/>
-    <w:link w:val="Ttulo"/>
-    <w:uiPriority w:val="10"/>
-    <w:rsid w:val="00533A2D"/>
+  <w:style w:type="paragraph" w:styleId="Textoindependiente">
+    <w:name w:val="Body Text"/>
+    <w:basedOn w:val="Normal"/>
+    <w:pPr>
+      <w:spacing w:after="140" w:line="276" w:lineRule="auto"/>
+    </w:pPr>
+  </w:style>
+  <w:style w:type="paragraph" w:styleId="Lista">
+    <w:name w:val="List"/>
+    <w:basedOn w:val="Textoindependiente"/>
     <w:rPr>
-      <w:rFonts w:asciiTheme="majorHAnsi" w:eastAsiaTheme="majorEastAsia" w:hAnsiTheme="majorHAnsi" w:cstheme="majorBidi"/>
-      <w:color w:val="404040" w:themeColor="text1" w:themeTint="BF"/>
-      <w:spacing w:val="-10"/>
-      <w:kern w:val="28"/>
-      <w:sz w:val="56"/>
-      <w:szCs w:val="56"/>
-      <w:lang w:eastAsia="es-GT"/>
-      <w14:ligatures w14:val="none"/>
+      <w:rFonts w:cs="Lucida Sans"/>
+    </w:rPr>
+  </w:style>
+  <w:style w:type="paragraph" w:styleId="Descripcin">
+    <w:name w:val="caption"/>
+    <w:basedOn w:val="Normal"/>
+    <w:qFormat/>
+    <w:pPr>
+      <w:suppressLineNumbers/>
+      <w:spacing w:before="120" w:after="120"/>
+    </w:pPr>
+    <w:rPr>
+      <w:rFonts w:cs="Lucida Sans"/>
+      <w:i/>
+      <w:iCs/>
+      <w:sz w:val="24"/>
+      <w:szCs w:val="24"/>
+    </w:rPr>
+  </w:style>
+  <w:style w:type="paragraph" w:customStyle="1" w:styleId="ndice">
+    <w:name w:val="Índice"/>
+    <w:basedOn w:val="Normal"/>
+    <w:qFormat/>
+    <w:pPr>
+      <w:suppressLineNumbers/>
+    </w:pPr>
+    <w:rPr>
+      <w:rFonts w:cs="Lucida Sans"/>
     </w:rPr>
   </w:style>
   <w:style w:type="paragraph" w:styleId="Subttulo">
@@ -4347,11 +4612,6 @@
     <w:uiPriority w:val="11"/>
     <w:qFormat/>
     <w:rsid w:val="00533A2D"/>
-    <w:pPr>
-      <w:numPr>
-        <w:ilvl w:val="1"/>
-      </w:numPr>
-    </w:pPr>
     <w:rPr>
       <w:rFonts w:eastAsiaTheme="minorEastAsia" w:cs="Times New Roman"/>
       <w:color w:val="5A5A5A" w:themeColor="text1" w:themeTint="A5"/>
@@ -4361,29 +4621,51 @@
       <w14:ligatures w14:val="none"/>
     </w:rPr>
   </w:style>
-  <w:style w:type="character" w:customStyle="1" w:styleId="SubttuloCar">
-    <w:name w:val="Subtítulo Car"/>
-    <w:basedOn w:val="Fuentedeprrafopredeter"/>
-    <w:link w:val="Subttulo"/>
-    <w:uiPriority w:val="11"/>
-    <w:rsid w:val="00533A2D"/>
-    <w:rPr>
-      <w:rFonts w:eastAsiaTheme="minorEastAsia" w:cs="Times New Roman"/>
-      <w:color w:val="5A5A5A" w:themeColor="text1" w:themeTint="A5"/>
-      <w:spacing w:val="15"/>
-      <w:kern w:val="0"/>
-      <w:lang w:eastAsia="es-GT"/>
-      <w14:ligatures w14:val="none"/>
-    </w:rPr>
+  <w:style w:type="paragraph" w:customStyle="1" w:styleId="Cabeceraypie">
+    <w:name w:val="Cabecera y pie"/>
+    <w:basedOn w:val="Normal"/>
+    <w:qFormat/>
+  </w:style>
+  <w:style w:type="paragraph" w:styleId="Encabezado">
+    <w:name w:val="header"/>
+    <w:basedOn w:val="Normal"/>
+    <w:link w:val="EncabezadoCar"/>
+    <w:uiPriority w:val="99"/>
+    <w:unhideWhenUsed/>
+    <w:rsid w:val="00D7314C"/>
+    <w:pPr>
+      <w:tabs>
+        <w:tab w:val="center" w:pos="4419"/>
+        <w:tab w:val="right" w:pos="8838"/>
+      </w:tabs>
+      <w:spacing w:after="0" w:line="240" w:lineRule="auto"/>
+    </w:pPr>
+  </w:style>
+  <w:style w:type="paragraph" w:styleId="Piedepgina">
+    <w:name w:val="footer"/>
+    <w:basedOn w:val="Normal"/>
+    <w:link w:val="PiedepginaCar"/>
+    <w:uiPriority w:val="99"/>
+    <w:unhideWhenUsed/>
+    <w:rsid w:val="00D7314C"/>
+    <w:pPr>
+      <w:tabs>
+        <w:tab w:val="center" w:pos="4419"/>
+        <w:tab w:val="right" w:pos="8838"/>
+      </w:tabs>
+      <w:spacing w:after="0" w:line="240" w:lineRule="auto"/>
+    </w:pPr>
+  </w:style>
+  <w:style w:type="paragraph" w:customStyle="1" w:styleId="Contenidodelmarco">
+    <w:name w:val="Contenido del marco"/>
+    <w:basedOn w:val="Normal"/>
+    <w:qFormat/>
   </w:style>
   <w:style w:type="table" w:styleId="Tablaconcuadrcula">
     <w:name w:val="Table Grid"/>
     <w:basedOn w:val="Tablanormal"/>
     <w:uiPriority w:val="39"/>
     <w:rsid w:val="0026455A"/>
-    <w:pPr>
-      <w:spacing w:after="0" w:line="240" w:lineRule="auto"/>
-    </w:pPr>
     <w:tblPr>
       <w:tblBorders>
         <w:top w:val="single" w:sz="4" w:space="0" w:color="auto"/>
@@ -4400,9 +4682,6 @@
     <w:basedOn w:val="Tablanormal"/>
     <w:uiPriority w:val="49"/>
     <w:rsid w:val="0026455A"/>
-    <w:pPr>
-      <w:spacing w:after="0" w:line="240" w:lineRule="auto"/>
-    </w:pPr>
     <w:tblPr>
       <w:tblStyleRowBandSize w:val="1"/>
       <w:tblStyleColBandSize w:val="1"/>
@@ -4470,50 +4749,6 @@
         <w:shd w:val="clear" w:color="auto" w:fill="DEEAF6" w:themeFill="accent5" w:themeFillTint="33"/>
       </w:tcPr>
     </w:tblStylePr>
-  </w:style>
-  <w:style w:type="paragraph" w:styleId="Encabezado">
-    <w:name w:val="header"/>
-    <w:basedOn w:val="Normal"/>
-    <w:link w:val="EncabezadoCar"/>
-    <w:uiPriority w:val="99"/>
-    <w:unhideWhenUsed/>
-    <w:rsid w:val="00D7314C"/>
-    <w:pPr>
-      <w:tabs>
-        <w:tab w:val="center" w:pos="4419"/>
-        <w:tab w:val="right" w:pos="8838"/>
-      </w:tabs>
-      <w:spacing w:after="0" w:line="240" w:lineRule="auto"/>
-    </w:pPr>
-  </w:style>
-  <w:style w:type="character" w:customStyle="1" w:styleId="EncabezadoCar">
-    <w:name w:val="Encabezado Car"/>
-    <w:basedOn w:val="Fuentedeprrafopredeter"/>
-    <w:link w:val="Encabezado"/>
-    <w:uiPriority w:val="99"/>
-    <w:rsid w:val="00D7314C"/>
-  </w:style>
-  <w:style w:type="paragraph" w:styleId="Piedepgina">
-    <w:name w:val="footer"/>
-    <w:basedOn w:val="Normal"/>
-    <w:link w:val="PiedepginaCar"/>
-    <w:uiPriority w:val="99"/>
-    <w:unhideWhenUsed/>
-    <w:rsid w:val="00D7314C"/>
-    <w:pPr>
-      <w:tabs>
-        <w:tab w:val="center" w:pos="4419"/>
-        <w:tab w:val="right" w:pos="8838"/>
-      </w:tabs>
-      <w:spacing w:after="0" w:line="240" w:lineRule="auto"/>
-    </w:pPr>
-  </w:style>
-  <w:style w:type="character" w:customStyle="1" w:styleId="PiedepginaCar">
-    <w:name w:val="Pie de página Car"/>
-    <w:basedOn w:val="Fuentedeprrafopredeter"/>
-    <w:link w:val="Piedepgina"/>
-    <w:uiPriority w:val="99"/>
-    <w:rsid w:val="00D7314C"/>
   </w:style>
 </w:styles>
 </file>
@@ -4825,7 +5060,7 @@
 </file>
 
 <file path=customXml/itemProps1.xml><?xml version="1.0" encoding="utf-8"?>
-<ds:datastoreItem xmlns:ds="http://schemas.openxmlformats.org/officeDocument/2006/customXml" ds:itemID="{55AF091B-3C7A-41E3-B477-F2FDAA23CFDA}">
+<ds:datastoreItem xmlns:ds="http://schemas.openxmlformats.org/officeDocument/2006/customXml" ds:itemID="{7ACEF521-BD25-4E38-8AB6-F4893EE2E7B8}">
   <ds:schemaRefs>
     <ds:schemaRef ds:uri="http://schemas.microsoft.com/office/2006/coverPageProps"/>
   </ds:schemaRefs>

</xml_diff>

<commit_message>
Se an agregado todos los archivos
</commit_message>
<xml_diff>
--- a/files/Clothes Store (Doc).docx
+++ b/files/Clothes Store (Doc).docx
@@ -1,13 +1,12 @@
 
 <file path=word/document.xml><?xml version="1.0" encoding="utf-8"?>
-<w:document xmlns:wpc="http://schemas.microsoft.com/office/word/2010/wordprocessingCanvas" xmlns:cx="http://schemas.microsoft.com/office/drawing/2014/chartex" xmlns:cx1="http://schemas.microsoft.com/office/drawing/2015/9/8/chartex" xmlns:cx2="http://schemas.microsoft.com/office/drawing/2015/10/21/chartex" xmlns:cx3="http://schemas.microsoft.com/office/drawing/2016/5/9/chartex" xmlns:cx4="http://schemas.microsoft.com/office/drawing/2016/5/10/chartex" xmlns:cx5="http://schemas.microsoft.com/office/drawing/2016/5/11/chartex" xmlns:cx6="http://schemas.microsoft.com/office/drawing/2016/5/12/chartex" xmlns:cx7="http://schemas.microsoft.com/office/drawing/2016/5/13/chartex" xmlns:cx8="http://schemas.microsoft.com/office/drawing/2016/5/14/chartex" xmlns:mc="http://schemas.openxmlformats.org/markup-compatibility/2006" xmlns:aink="http://schemas.microsoft.com/office/drawing/2016/ink" xmlns:am3d="http://schemas.microsoft.com/office/drawing/2017/model3d" xmlns:o="urn:schemas-microsoft-com:office:office" xmlns:r="http://schemas.openxmlformats.org/officeDocument/2006/relationships" xmlns:m="http://schemas.openxmlformats.org/officeDocument/2006/math" xmlns:v="urn:schemas-microsoft-com:vml" xmlns:wp14="http://schemas.microsoft.com/office/word/2010/wordprocessingDrawing" xmlns:wp="http://schemas.openxmlformats.org/drawingml/2006/wordprocessingDrawing" xmlns:w10="urn:schemas-microsoft-com:office:word" xmlns:w="http://schemas.openxmlformats.org/wordprocessingml/2006/main" xmlns:w14="http://schemas.microsoft.com/office/word/2010/wordml" xmlns:w15="http://schemas.microsoft.com/office/word/2012/wordml" xmlns:w16cid="http://schemas.microsoft.com/office/word/2016/wordml/cid" xmlns:w16se="http://schemas.microsoft.com/office/word/2015/wordml/symex" xmlns:wpg="http://schemas.microsoft.com/office/word/2010/wordprocessingGroup" xmlns:wpi="http://schemas.microsoft.com/office/word/2010/wordprocessingInk" xmlns:wne="http://schemas.microsoft.com/office/word/2006/wordml" xmlns:wps="http://schemas.microsoft.com/office/word/2010/wordprocessingShape" mc:Ignorable="w14 w15 w16se w16cid wp14">
+<w:document xmlns:wpc="http://schemas.microsoft.com/office/word/2010/wordprocessingCanvas" xmlns:cx="http://schemas.microsoft.com/office/drawing/2014/chartex" xmlns:cx1="http://schemas.microsoft.com/office/drawing/2015/9/8/chartex" xmlns:cx2="http://schemas.microsoft.com/office/drawing/2015/10/21/chartex" xmlns:cx3="http://schemas.microsoft.com/office/drawing/2016/5/9/chartex" xmlns:cx4="http://schemas.microsoft.com/office/drawing/2016/5/10/chartex" xmlns:cx5="http://schemas.microsoft.com/office/drawing/2016/5/11/chartex" xmlns:cx6="http://schemas.microsoft.com/office/drawing/2016/5/12/chartex" xmlns:cx7="http://schemas.microsoft.com/office/drawing/2016/5/13/chartex" xmlns:cx8="http://schemas.microsoft.com/office/drawing/2016/5/14/chartex" xmlns:mc="http://schemas.openxmlformats.org/markup-compatibility/2006" xmlns:aink="http://schemas.microsoft.com/office/drawing/2016/ink" xmlns:am3d="http://schemas.microsoft.com/office/drawing/2017/model3d" xmlns:o="urn:schemas-microsoft-com:office:office" xmlns:oel="http://schemas.microsoft.com/office/2019/extlst" xmlns:r="http://schemas.openxmlformats.org/officeDocument/2006/relationships" xmlns:m="http://schemas.openxmlformats.org/officeDocument/2006/math" xmlns:v="urn:schemas-microsoft-com:vml" xmlns:wp14="http://schemas.microsoft.com/office/word/2010/wordprocessingDrawing" xmlns:wp="http://schemas.openxmlformats.org/drawingml/2006/wordprocessingDrawing" xmlns:w10="urn:schemas-microsoft-com:office:word" xmlns:w="http://schemas.openxmlformats.org/wordprocessingml/2006/main" xmlns:w14="http://schemas.microsoft.com/office/word/2010/wordml" xmlns:w15="http://schemas.microsoft.com/office/word/2012/wordml" xmlns:w16cex="http://schemas.microsoft.com/office/word/2018/wordml/cex" xmlns:w16cid="http://schemas.microsoft.com/office/word/2016/wordml/cid" xmlns:w16="http://schemas.microsoft.com/office/word/2018/wordml" xmlns:w16sdtdh="http://schemas.microsoft.com/office/word/2020/wordml/sdtdatahash" xmlns:w16se="http://schemas.microsoft.com/office/word/2015/wordml/symex" xmlns:wpg="http://schemas.microsoft.com/office/word/2010/wordprocessingGroup" xmlns:wpi="http://schemas.microsoft.com/office/word/2010/wordprocessingInk" xmlns:wne="http://schemas.microsoft.com/office/word/2006/wordml" xmlns:wps="http://schemas.microsoft.com/office/word/2010/wordprocessingShape" mc:Ignorable="w14 w15 w16se w16cid w16 w16cex w16sdtdh wp14">
   <w:body>
     <w:p/>
     <w:p>
       <w:r>
         <w:rPr>
           <w:noProof/>
-          <w:lang w:eastAsia="es-GT"/>
         </w:rPr>
         <mc:AlternateContent>
           <mc:Choice Requires="wps">
@@ -91,7 +90,7 @@
                 <v:stroke joinstyle="miter"/>
                 <v:path gradientshapeok="t" o:connecttype="rect"/>
               </v:shapetype>
-              <v:shape id="Cuadro de texto 2" o:spid="_x0000_s1026" type="#_x0000_t202" style="position:absolute;margin-left:408.75pt;margin-top:1.05pt;width:96.3pt;height:110.6pt;z-index:251683840;visibility:visible;mso-wrap-style:square;mso-width-percent:0;mso-height-percent:200;mso-wrap-distance-left:9pt;mso-wrap-distance-top:3.6pt;mso-wrap-distance-right:9pt;mso-wrap-distance-bottom:3.6pt;mso-position-horizontal:absolute;mso-position-horizontal-relative:margin;mso-position-vertical:absolute;mso-position-vertical-relative:text;mso-width-percent:0;mso-height-percent:200;mso-width-relative:margin;mso-height-relative:margin;v-text-anchor:top" o:gfxdata="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" filled="f" stroked="f">
+              <v:shape id="Cuadro de texto 2" o:spid="_x0000_s1026" type="#_x0000_t202" style="position:absolute;margin-left:408.75pt;margin-top:1.05pt;width:96.3pt;height:110.6pt;z-index:251683840;visibility:visible;mso-wrap-style:square;mso-width-percent:0;mso-height-percent:200;mso-wrap-distance-left:9pt;mso-wrap-distance-top:3.6pt;mso-wrap-distance-right:9pt;mso-wrap-distance-bottom:3.6pt;mso-position-horizontal:absolute;mso-position-horizontal-relative:margin;mso-position-vertical:absolute;mso-position-vertical-relative:text;mso-width-percent:0;mso-height-percent:200;mso-width-relative:margin;mso-height-relative:margin;v-text-anchor:top" o:gfxdata="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" filled="f" stroked="f">
                 <v:textbox style="mso-fit-shape-to-text:t">
                   <w:txbxContent>
                     <w:p>
@@ -138,7 +137,6 @@
           <w:r>
             <w:rPr>
               <w:noProof/>
-              <w:lang w:eastAsia="es-GT"/>
             </w:rPr>
             <mc:AlternateContent>
               <mc:Choice Requires="wps">
@@ -213,7 +211,6 @@
                                   <w:dataBinding w:prefixMappings="xmlns:ns0='http://schemas.openxmlformats.org/package/2006/metadata/core-properties' xmlns:ns1='http://purl.org/dc/elements/1.1/'" w:xpath="/ns0:coreProperties[1]/ns1:title[1]" w:storeItemID="{6C3C8BC8-F283-45AE-878A-BAB7291924A1}"/>
                                   <w:text/>
                                 </w:sdtPr>
-                                <w:sdtEndPr/>
                                 <w:sdtContent>
                                   <w:p>
                                     <w:pPr>
@@ -262,7 +259,6 @@
                                   <w:dataBinding w:prefixMappings="xmlns:ns0='http://schemas.microsoft.com/office/2006/coverPageProps'" w:xpath="/ns0:CoverPageProperties[1]/ns0:Abstract[1]" w:storeItemID="{55AF091B-3C7A-41E3-B477-F2FDAA23CFDA}"/>
                                   <w:text/>
                                 </w:sdtPr>
-                                <w:sdtEndPr/>
                                 <w:sdtContent>
                                   <w:p>
                                     <w:pPr>
@@ -343,7 +339,7 @@
               </mc:Choice>
               <mc:Fallback>
                 <w:pict>
-                  <v:rect w14:anchorId="426C2E0F" id="Rectángulo 16" o:spid="_x0000_s1027" style="position:absolute;margin-left:0;margin-top:0;width:422.3pt;height:760.1pt;z-index:251662336;visibility:visible;mso-wrap-style:square;mso-width-percent:690;mso-height-percent:960;mso-left-percent:20;mso-top-percent:20;mso-wrap-distance-left:9pt;mso-wrap-distance-top:0;mso-wrap-distance-right:9pt;mso-wrap-distance-bottom:0;mso-position-horizontal-relative:page;mso-position-vertical-relative:page;mso-width-percent:690;mso-height-percent:960;mso-left-percent:20;mso-top-percent:20;mso-width-relative:page;mso-height-relative:page;v-text-anchor:middle" o:gfxdata="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" fillcolor="#4472c4 [3204]" stroked="f">
+                  <v:rect w14:anchorId="426C2E0F" id="Rectángulo 16" o:spid="_x0000_s1027" style="position:absolute;margin-left:0;margin-top:0;width:422.3pt;height:760.1pt;z-index:251662336;visibility:visible;mso-wrap-style:square;mso-width-percent:690;mso-height-percent:960;mso-left-percent:20;mso-top-percent:20;mso-wrap-distance-left:9pt;mso-wrap-distance-top:0;mso-wrap-distance-right:9pt;mso-wrap-distance-bottom:0;mso-position-horizontal-relative:page;mso-position-vertical-relative:page;mso-width-percent:690;mso-height-percent:960;mso-left-percent:20;mso-top-percent:20;mso-width-relative:page;mso-height-relative:page;v-text-anchor:middle" o:gfxdata="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" fillcolor="#4472c4 [3204]" stroked="f">
                     <v:textbox inset="21.6pt,1in,21.6pt">
                       <w:txbxContent>
                         <w:sdt>
@@ -360,7 +356,6 @@
                             <w:dataBinding w:prefixMappings="xmlns:ns0='http://schemas.openxmlformats.org/package/2006/metadata/core-properties' xmlns:ns1='http://purl.org/dc/elements/1.1/'" w:xpath="/ns0:coreProperties[1]/ns1:title[1]" w:storeItemID="{6C3C8BC8-F283-45AE-878A-BAB7291924A1}"/>
                             <w:text/>
                           </w:sdtPr>
-                          <w:sdtEndPr/>
                           <w:sdtContent>
                             <w:p>
                               <w:pPr>
@@ -409,7 +404,6 @@
                             <w:dataBinding w:prefixMappings="xmlns:ns0='http://schemas.microsoft.com/office/2006/coverPageProps'" w:xpath="/ns0:CoverPageProperties[1]/ns0:Abstract[1]" w:storeItemID="{55AF091B-3C7A-41E3-B477-F2FDAA23CFDA}"/>
                             <w:text/>
                           </w:sdtPr>
-                          <w:sdtEndPr/>
                           <w:sdtContent>
                             <w:p>
                               <w:pPr>
@@ -482,7 +476,6 @@
           <w:r>
             <w:rPr>
               <w:noProof/>
-              <w:lang w:eastAsia="es-GT"/>
             </w:rPr>
             <mc:AlternateContent>
               <mc:Choice Requires="wps">
@@ -561,7 +554,6 @@
                                   <w:dataBinding w:prefixMappings="xmlns:ns0='http://schemas.openxmlformats.org/package/2006/metadata/core-properties' xmlns:ns1='http://purl.org/dc/elements/1.1/'" w:xpath="/ns0:coreProperties[1]/ns1:subject[1]" w:storeItemID="{6C3C8BC8-F283-45AE-878A-BAB7291924A1}"/>
                                   <w:text/>
                                 </w:sdtPr>
-                                <w:sdtEndPr/>
                                 <w:sdtContent>
                                   <w:p>
                                     <w:pPr>
@@ -603,7 +595,7 @@
               </mc:Choice>
               <mc:Fallback>
                 <w:pict>
-                  <v:rect w14:anchorId="0219739D" id="Rectángulo 85" o:spid="_x0000_s1028" style="position:absolute;margin-left:0;margin-top:0;width:148.1pt;height:760.3pt;z-index:251663360;visibility:visible;mso-wrap-style:square;mso-width-percent:242;mso-height-percent:960;mso-left-percent:730;mso-wrap-distance-left:9pt;mso-wrap-distance-top:0;mso-wrap-distance-right:9pt;mso-wrap-distance-bottom:0;mso-position-horizontal-relative:page;mso-position-vertical:center;mso-position-vertical-relative:page;mso-width-percent:242;mso-height-percent:960;mso-left-percent:730;mso-width-relative:page;mso-height-relative:page;v-text-anchor:middle" o:gfxdata="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" fillcolor="#44546a [3215]" stroked="f" strokeweight="1pt">
+                  <v:rect w14:anchorId="0219739D" id="Rectángulo 85" o:spid="_x0000_s1028" style="position:absolute;margin-left:0;margin-top:0;width:148.1pt;height:760.3pt;z-index:251663360;visibility:visible;mso-wrap-style:square;mso-width-percent:242;mso-height-percent:960;mso-left-percent:730;mso-wrap-distance-left:9pt;mso-wrap-distance-top:0;mso-wrap-distance-right:9pt;mso-wrap-distance-bottom:0;mso-position-horizontal-relative:page;mso-position-vertical:center;mso-position-vertical-relative:page;mso-width-percent:242;mso-height-percent:960;mso-left-percent:730;mso-width-relative:page;mso-height-relative:page;v-text-anchor:middle" o:gfxdata="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" fillcolor="#44546a [3215]" stroked="f" strokeweight="1pt">
                     <v:textbox inset="14.4pt,,14.4pt">
                       <w:txbxContent>
                         <w:sdt>
@@ -617,7 +609,6 @@
                             <w:dataBinding w:prefixMappings="xmlns:ns0='http://schemas.openxmlformats.org/package/2006/metadata/core-properties' xmlns:ns1='http://purl.org/dc/elements/1.1/'" w:xpath="/ns0:coreProperties[1]/ns1:subject[1]" w:storeItemID="{6C3C8BC8-F283-45AE-878A-BAB7291924A1}"/>
                             <w:text/>
                           </w:sdtPr>
-                          <w:sdtEndPr/>
                           <w:sdtContent>
                             <w:p>
                               <w:pPr>
@@ -656,7 +647,6 @@
           <w:r>
             <w:rPr>
               <w:noProof/>
-              <w:lang w:eastAsia="es-GT"/>
             </w:rPr>
             <mc:AlternateContent>
               <mc:Choice Requires="wps">
@@ -746,7 +736,7 @@
               </mc:Choice>
               <mc:Fallback>
                 <w:pict>
-                  <v:shape w14:anchorId="3277CE93" id="_x0000_s1029" type="#_x0000_t202" style="position:absolute;margin-left:41.95pt;margin-top:30.05pt;width:278.45pt;height:110.6pt;z-index:251681792;visibility:visible;mso-wrap-style:square;mso-width-percent:0;mso-height-percent:200;mso-wrap-distance-left:9pt;mso-wrap-distance-top:3.6pt;mso-wrap-distance-right:9pt;mso-wrap-distance-bottom:3.6pt;mso-position-horizontal:absolute;mso-position-horizontal-relative:margin;mso-position-vertical:absolute;mso-position-vertical-relative:text;mso-width-percent:0;mso-height-percent:200;mso-width-relative:margin;mso-height-relative:margin;v-text-anchor:top" o:gfxdata="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" filled="f" stroked="f">
+                  <v:shape w14:anchorId="3277CE93" id="_x0000_s1029" type="#_x0000_t202" style="position:absolute;margin-left:41.95pt;margin-top:30.05pt;width:278.45pt;height:110.6pt;z-index:251681792;visibility:visible;mso-wrap-style:square;mso-width-percent:0;mso-height-percent:200;mso-wrap-distance-left:9pt;mso-wrap-distance-top:3.6pt;mso-wrap-distance-right:9pt;mso-wrap-distance-bottom:3.6pt;mso-position-horizontal:absolute;mso-position-horizontal-relative:margin;mso-position-vertical:absolute;mso-position-vertical-relative:text;mso-width-percent:0;mso-height-percent:200;mso-width-relative:margin;mso-height-relative:margin;v-text-anchor:top" o:gfxdata="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" filled="f" stroked="f">
                     <v:textbox style="mso-fit-shape-to-text:t">
                       <w:txbxContent>
                         <w:p>
@@ -787,7 +777,6 @@
           <w:r>
             <w:rPr>
               <w:noProof/>
-              <w:lang w:eastAsia="es-GT"/>
             </w:rPr>
             <w:drawing>
               <wp:anchor distT="0" distB="0" distL="114300" distR="114300" simplePos="0" relativeHeight="251679744" behindDoc="0" locked="0" layoutInCell="1" allowOverlap="1" wp14:anchorId="30C8FF47" wp14:editId="750F9F95">
@@ -1597,21 +1586,12 @@
                 <w:rFonts w:ascii="Arial" w:hAnsi="Arial" w:cs="Arial"/>
               </w:rPr>
             </w:pPr>
-            <w:proofErr w:type="spellStart"/>
             <w:r>
               <w:rPr>
                 <w:rFonts w:ascii="Arial" w:hAnsi="Arial" w:cs="Arial"/>
                 <w:lang w:val="en-US"/>
               </w:rPr>
-              <w:t>Ambrocio</w:t>
-            </w:r>
-            <w:proofErr w:type="spellEnd"/>
-            <w:r>
-              <w:rPr>
-                <w:rFonts w:ascii="Arial" w:hAnsi="Arial" w:cs="Arial"/>
-                <w:lang w:val="en-US"/>
-              </w:rPr>
-              <w:t xml:space="preserve"> Alvarado </w:t>
+              <w:t xml:space="preserve">Ambrocio Alvarado </w:t>
             </w:r>
           </w:p>
         </w:tc>
@@ -2193,11 +2173,19 @@
                 <w:rFonts w:ascii="Arial" w:hAnsi="Arial" w:cs="Arial"/>
               </w:rPr>
             </w:pPr>
-            <w:r>
-              <w:rPr>
-                <w:rFonts w:ascii="Arial" w:hAnsi="Arial" w:cs="Arial"/>
-              </w:rPr>
-              <w:t>Garcia Palencia</w:t>
+            <w:proofErr w:type="spellStart"/>
+            <w:r>
+              <w:rPr>
+                <w:rFonts w:ascii="Arial" w:hAnsi="Arial" w:cs="Arial"/>
+              </w:rPr>
+              <w:t>Garcia</w:t>
+            </w:r>
+            <w:proofErr w:type="spellEnd"/>
+            <w:r>
+              <w:rPr>
+                <w:rFonts w:ascii="Arial" w:hAnsi="Arial" w:cs="Arial"/>
+              </w:rPr>
+              <w:t xml:space="preserve"> Palencia</w:t>
             </w:r>
           </w:p>
         </w:tc>
@@ -2514,15 +2502,7 @@
           <w:sz w:val="40"/>
           <w:szCs w:val="40"/>
         </w:rPr>
-        <w:t>Trabajo</w:t>
-      </w:r>
-      <w:r>
-        <w:rPr>
-          <w:rFonts w:ascii="Times New Roman" w:hAnsi="Times New Roman" w:cs="Times New Roman"/>
-          <w:sz w:val="40"/>
-          <w:szCs w:val="40"/>
-        </w:rPr>
-        <w:t xml:space="preserve"> Asignado</w:t>
+        <w:t>Trabajo Asignado</w:t>
       </w:r>
     </w:p>
     <w:p>
@@ -2872,55 +2852,6 @@
                 <w:rFonts w:ascii="Arial" w:hAnsi="Arial" w:cs="Arial"/>
               </w:rPr>
             </w:pPr>
-            <w:r>
-              <w:rPr>
-                <w:rFonts w:ascii="Arial" w:hAnsi="Arial" w:cs="Arial"/>
-              </w:rPr>
-              <w:t xml:space="preserve">Entidad </w:t>
-            </w:r>
-            <w:proofErr w:type="spellStart"/>
-            <w:r>
-              <w:rPr>
-                <w:rFonts w:ascii="Arial" w:hAnsi="Arial" w:cs="Arial"/>
-              </w:rPr>
-              <w:t>PedidoCliente</w:t>
-            </w:r>
-            <w:proofErr w:type="spellEnd"/>
-            <w:r>
-              <w:rPr>
-                <w:rFonts w:ascii="Arial" w:hAnsi="Arial" w:cs="Arial"/>
-              </w:rPr>
-              <w:t>:</w:t>
-            </w:r>
-          </w:p>
-          <w:p>
-            <w:pPr>
-              <w:tabs>
-                <w:tab w:val="left" w:pos="708"/>
-                <w:tab w:val="left" w:pos="1416"/>
-                <w:tab w:val="left" w:pos="2024"/>
-              </w:tabs>
-              <w:cnfStyle w:val="000000100000" w:firstRow="0" w:lastRow="0" w:firstColumn="0" w:lastColumn="0" w:oddVBand="0" w:evenVBand="0" w:oddHBand="1" w:evenHBand="0" w:firstRowFirstColumn="0" w:firstRowLastColumn="0" w:lastRowFirstColumn="0" w:lastRowLastColumn="0"/>
-              <w:rPr>
-                <w:rFonts w:ascii="Arial" w:hAnsi="Arial" w:cs="Arial"/>
-              </w:rPr>
-            </w:pPr>
-            <w:r>
-              <w:rPr>
-                <w:rFonts w:ascii="Arial" w:hAnsi="Arial" w:cs="Arial"/>
-              </w:rPr>
-              <w:t xml:space="preserve">Modelo, Modelo </w:t>
-            </w:r>
-            <w:proofErr w:type="spellStart"/>
-            <w:proofErr w:type="gramStart"/>
-            <w:r>
-              <w:rPr>
-                <w:rFonts w:ascii="Arial" w:hAnsi="Arial" w:cs="Arial"/>
-              </w:rPr>
-              <w:t>DAO,vista</w:t>
-            </w:r>
-            <w:proofErr w:type="spellEnd"/>
-            <w:proofErr w:type="gramEnd"/>
           </w:p>
         </w:tc>
       </w:tr>
@@ -3009,47 +2940,6 @@
                 <w:rFonts w:ascii="Arial" w:hAnsi="Arial" w:cs="Arial"/>
               </w:rPr>
             </w:pPr>
-            <w:r>
-              <w:rPr>
-                <w:rFonts w:ascii="Arial" w:hAnsi="Arial" w:cs="Arial"/>
-              </w:rPr>
-              <w:t xml:space="preserve">Entidad </w:t>
-            </w:r>
-            <w:proofErr w:type="spellStart"/>
-            <w:proofErr w:type="gramStart"/>
-            <w:r>
-              <w:rPr>
-                <w:rFonts w:ascii="Arial" w:hAnsi="Arial" w:cs="Arial"/>
-              </w:rPr>
-              <w:t>Usuario,Login</w:t>
-            </w:r>
-            <w:proofErr w:type="spellEnd"/>
-            <w:proofErr w:type="gramEnd"/>
-            <w:r>
-              <w:rPr>
-                <w:rFonts w:ascii="Arial" w:hAnsi="Arial" w:cs="Arial"/>
-              </w:rPr>
-              <w:t>:</w:t>
-            </w:r>
-          </w:p>
-          <w:p>
-            <w:pPr>
-              <w:tabs>
-                <w:tab w:val="left" w:pos="708"/>
-                <w:tab w:val="left" w:pos="1416"/>
-                <w:tab w:val="left" w:pos="2024"/>
-              </w:tabs>
-              <w:cnfStyle w:val="000000000000" w:firstRow="0" w:lastRow="0" w:firstColumn="0" w:lastColumn="0" w:oddVBand="0" w:evenVBand="0" w:oddHBand="0" w:evenHBand="0" w:firstRowFirstColumn="0" w:firstRowLastColumn="0" w:lastRowFirstColumn="0" w:lastRowLastColumn="0"/>
-              <w:rPr>
-                <w:rFonts w:ascii="Arial" w:hAnsi="Arial" w:cs="Arial"/>
-              </w:rPr>
-            </w:pPr>
-            <w:r>
-              <w:rPr>
-                <w:rFonts w:ascii="Arial" w:hAnsi="Arial" w:cs="Arial"/>
-              </w:rPr>
-              <w:t>Modelo, Modelo DAO, vista</w:t>
-            </w:r>
           </w:p>
         </w:tc>
       </w:tr>
@@ -3143,43 +3033,6 @@
                 <w:rFonts w:ascii="Arial" w:hAnsi="Arial" w:cs="Arial"/>
               </w:rPr>
             </w:pPr>
-            <w:r>
-              <w:rPr>
-                <w:rFonts w:ascii="Arial" w:hAnsi="Arial" w:cs="Arial"/>
-              </w:rPr>
-              <w:t>Entidad de Compras:</w:t>
-            </w:r>
-          </w:p>
-          <w:p>
-            <w:pPr>
-              <w:tabs>
-                <w:tab w:val="left" w:pos="708"/>
-                <w:tab w:val="left" w:pos="1416"/>
-                <w:tab w:val="left" w:pos="2024"/>
-              </w:tabs>
-              <w:cnfStyle w:val="000000100000" w:firstRow="0" w:lastRow="0" w:firstColumn="0" w:lastColumn="0" w:oddVBand="0" w:evenVBand="0" w:oddHBand="1" w:evenHBand="0" w:firstRowFirstColumn="0" w:firstRowLastColumn="0" w:lastRowFirstColumn="0" w:lastRowLastColumn="0"/>
-              <w:rPr>
-                <w:rFonts w:ascii="Arial" w:hAnsi="Arial" w:cs="Arial"/>
-              </w:rPr>
-            </w:pPr>
-            <w:r>
-              <w:rPr>
-                <w:rFonts w:ascii="Arial" w:hAnsi="Arial" w:cs="Arial"/>
-              </w:rPr>
-              <w:t>Modelo, Modelo D</w:t>
-            </w:r>
-            <w:r>
-              <w:rPr>
-                <w:rFonts w:ascii="Arial" w:hAnsi="Arial" w:cs="Arial"/>
-              </w:rPr>
-              <w:t>AO</w:t>
-            </w:r>
-            <w:r>
-              <w:rPr>
-                <w:rFonts w:ascii="Arial" w:hAnsi="Arial" w:cs="Arial"/>
-              </w:rPr>
-              <w:t>, Vista</w:t>
-            </w:r>
           </w:p>
         </w:tc>
       </w:tr>
@@ -3210,27 +3063,7 @@
                 <w:bCs w:val="0"/>
                 <w:lang w:val="en-US"/>
               </w:rPr>
-              <w:t xml:space="preserve">Josue </w:t>
-            </w:r>
-            <w:proofErr w:type="spellStart"/>
-            <w:r>
-              <w:rPr>
-                <w:rFonts w:ascii="Arial" w:hAnsi="Arial" w:cs="Arial"/>
-                <w:b w:val="0"/>
-                <w:bCs w:val="0"/>
-                <w:lang w:val="en-US"/>
-              </w:rPr>
-              <w:t>Ambrocio</w:t>
-            </w:r>
-            <w:proofErr w:type="spellEnd"/>
-            <w:r>
-              <w:rPr>
-                <w:rFonts w:ascii="Arial" w:hAnsi="Arial" w:cs="Arial"/>
-                <w:b w:val="0"/>
-                <w:bCs w:val="0"/>
-                <w:lang w:val="en-US"/>
-              </w:rPr>
-              <w:t xml:space="preserve"> </w:t>
+              <w:t xml:space="preserve">Josue Ambrocio </w:t>
             </w:r>
           </w:p>
         </w:tc>
@@ -3254,7 +3087,13 @@
               <w:rPr>
                 <w:rFonts w:ascii="Arial" w:hAnsi="Arial" w:cs="Arial"/>
               </w:rPr>
-              <w:t>Programador</w:t>
+              <w:t>P</w:t>
+            </w:r>
+            <w:r>
+              <w:rPr>
+                <w:rFonts w:ascii="Arial" w:hAnsi="Arial" w:cs="Arial"/>
+              </w:rPr>
+              <w:t>rogramador</w:t>
             </w:r>
           </w:p>
         </w:tc>
@@ -3355,31 +3194,6 @@
               </w:rPr>
               <w:t xml:space="preserve"> </w:t>
             </w:r>
-            <w:r>
-              <w:rPr>
-                <w:rFonts w:ascii="Arial" w:hAnsi="Arial" w:cs="Arial"/>
-              </w:rPr>
-              <w:t>Entidad Producto:</w:t>
-            </w:r>
-          </w:p>
-          <w:p>
-            <w:pPr>
-              <w:tabs>
-                <w:tab w:val="left" w:pos="708"/>
-                <w:tab w:val="left" w:pos="1416"/>
-                <w:tab w:val="left" w:pos="2024"/>
-              </w:tabs>
-              <w:cnfStyle w:val="000000100000" w:firstRow="0" w:lastRow="0" w:firstColumn="0" w:lastColumn="0" w:oddVBand="0" w:evenVBand="0" w:oddHBand="1" w:evenHBand="0" w:firstRowFirstColumn="0" w:firstRowLastColumn="0" w:lastRowFirstColumn="0" w:lastRowLastColumn="0"/>
-              <w:rPr>
-                <w:rFonts w:ascii="Arial" w:hAnsi="Arial" w:cs="Arial"/>
-              </w:rPr>
-            </w:pPr>
-            <w:r>
-              <w:rPr>
-                <w:rFonts w:ascii="Arial" w:hAnsi="Arial" w:cs="Arial"/>
-              </w:rPr>
-              <w:t>Modelo, Modelo DAO, Vista</w:t>
-            </w:r>
           </w:p>
         </w:tc>
       </w:tr>
@@ -3462,45 +3276,6 @@
                 <w:rFonts w:ascii="Arial" w:hAnsi="Arial" w:cs="Arial"/>
               </w:rPr>
             </w:pPr>
-            <w:r>
-              <w:rPr>
-                <w:rFonts w:ascii="Arial" w:hAnsi="Arial" w:cs="Arial"/>
-              </w:rPr>
-              <w:t xml:space="preserve">Entidad </w:t>
-            </w:r>
-            <w:r>
-              <w:rPr>
-                <w:rFonts w:ascii="Arial" w:hAnsi="Arial" w:cs="Arial"/>
-              </w:rPr>
-              <w:t>Establecimiento</w:t>
-            </w:r>
-            <w:r>
-              <w:rPr>
-                <w:rFonts w:ascii="Arial" w:hAnsi="Arial" w:cs="Arial"/>
-              </w:rPr>
-              <w:t>:</w:t>
-            </w:r>
-          </w:p>
-          <w:p>
-            <w:pPr>
-              <w:tabs>
-                <w:tab w:val="left" w:pos="708"/>
-                <w:tab w:val="left" w:pos="1416"/>
-                <w:tab w:val="left" w:pos="2024"/>
-              </w:tabs>
-              <w:cnfStyle w:val="000000000000" w:firstRow="0" w:lastRow="0" w:firstColumn="0" w:lastColumn="0" w:oddVBand="0" w:evenVBand="0" w:oddHBand="0" w:evenHBand="0" w:firstRowFirstColumn="0" w:firstRowLastColumn="0" w:lastRowFirstColumn="0" w:lastRowLastColumn="0"/>
-              <w:rPr>
-                <w:rFonts w:ascii="Arial" w:hAnsi="Arial" w:cs="Arial"/>
-              </w:rPr>
-            </w:pPr>
-            <w:r>
-              <w:rPr>
-                <w:rFonts w:ascii="Arial" w:hAnsi="Arial" w:cs="Arial"/>
-              </w:rPr>
-              <w:t>Modelo, Modelo DAO, Vista</w:t>
-            </w:r>
-            <w:bookmarkStart w:id="0" w:name="_GoBack"/>
-            <w:bookmarkEnd w:id="0"/>
           </w:p>
         </w:tc>
       </w:tr>
@@ -3648,46 +3423,6 @@
                 <w:rFonts w:ascii="Arial" w:hAnsi="Arial" w:cs="Arial"/>
               </w:rPr>
             </w:pPr>
-            <w:r>
-              <w:rPr>
-                <w:rFonts w:ascii="Arial" w:hAnsi="Arial" w:cs="Arial"/>
-              </w:rPr>
-              <w:t xml:space="preserve">Entidad </w:t>
-            </w:r>
-            <w:proofErr w:type="spellStart"/>
-            <w:r>
-              <w:rPr>
-                <w:rFonts w:ascii="Arial" w:hAnsi="Arial" w:cs="Arial"/>
-                <w:u w:val="single"/>
-              </w:rPr>
-              <w:t>DetalleCompra</w:t>
-            </w:r>
-            <w:proofErr w:type="spellEnd"/>
-            <w:r>
-              <w:rPr>
-                <w:rFonts w:ascii="Arial" w:hAnsi="Arial" w:cs="Arial"/>
-              </w:rPr>
-              <w:t>:</w:t>
-            </w:r>
-          </w:p>
-          <w:p>
-            <w:pPr>
-              <w:tabs>
-                <w:tab w:val="left" w:pos="708"/>
-                <w:tab w:val="left" w:pos="1416"/>
-                <w:tab w:val="left" w:pos="2024"/>
-              </w:tabs>
-              <w:cnfStyle w:val="000000000000" w:firstRow="0" w:lastRow="0" w:firstColumn="0" w:lastColumn="0" w:oddVBand="0" w:evenVBand="0" w:oddHBand="0" w:evenHBand="0" w:firstRowFirstColumn="0" w:firstRowLastColumn="0" w:lastRowFirstColumn="0" w:lastRowLastColumn="0"/>
-              <w:rPr>
-                <w:rFonts w:ascii="Arial" w:hAnsi="Arial" w:cs="Arial"/>
-              </w:rPr>
-            </w:pPr>
-            <w:r>
-              <w:rPr>
-                <w:rFonts w:ascii="Arial" w:hAnsi="Arial" w:cs="Arial"/>
-              </w:rPr>
-              <w:t>Modelo, Modelo DAO, Vista</w:t>
-            </w:r>
           </w:p>
         </w:tc>
       </w:tr>
@@ -3871,45 +3606,6 @@
                 <w:rFonts w:ascii="Arial" w:hAnsi="Arial" w:cs="Arial"/>
               </w:rPr>
             </w:pPr>
-            <w:r>
-              <w:rPr>
-                <w:rFonts w:ascii="Arial" w:hAnsi="Arial" w:cs="Arial"/>
-              </w:rPr>
-              <w:t xml:space="preserve">Entidad </w:t>
-            </w:r>
-            <w:proofErr w:type="spellStart"/>
-            <w:r>
-              <w:rPr>
-                <w:rFonts w:ascii="Arial" w:hAnsi="Arial" w:cs="Arial"/>
-              </w:rPr>
-              <w:t>CategoriaProducto</w:t>
-            </w:r>
-            <w:proofErr w:type="spellEnd"/>
-            <w:r>
-              <w:rPr>
-                <w:rFonts w:ascii="Arial" w:hAnsi="Arial" w:cs="Arial"/>
-              </w:rPr>
-              <w:t>:</w:t>
-            </w:r>
-          </w:p>
-          <w:p>
-            <w:pPr>
-              <w:tabs>
-                <w:tab w:val="left" w:pos="708"/>
-                <w:tab w:val="left" w:pos="1416"/>
-                <w:tab w:val="left" w:pos="2024"/>
-              </w:tabs>
-              <w:cnfStyle w:val="000000000000" w:firstRow="0" w:lastRow="0" w:firstColumn="0" w:lastColumn="0" w:oddVBand="0" w:evenVBand="0" w:oddHBand="0" w:evenHBand="0" w:firstRowFirstColumn="0" w:firstRowLastColumn="0" w:lastRowFirstColumn="0" w:lastRowLastColumn="0"/>
-              <w:rPr>
-                <w:rFonts w:ascii="Arial" w:hAnsi="Arial" w:cs="Arial"/>
-              </w:rPr>
-            </w:pPr>
-            <w:r>
-              <w:rPr>
-                <w:rFonts w:ascii="Arial" w:hAnsi="Arial" w:cs="Arial"/>
-              </w:rPr>
-              <w:t>Modelo, Modelo DAO, Vista</w:t>
-            </w:r>
           </w:p>
         </w:tc>
       </w:tr>
@@ -4054,7 +3750,7 @@
 </file>
 
 <file path=word/endnotes.xml><?xml version="1.0" encoding="utf-8"?>
-<w:endnotes xmlns:wpc="http://schemas.microsoft.com/office/word/2010/wordprocessingCanvas" xmlns:cx="http://schemas.microsoft.com/office/drawing/2014/chartex" xmlns:cx1="http://schemas.microsoft.com/office/drawing/2015/9/8/chartex" xmlns:cx2="http://schemas.microsoft.com/office/drawing/2015/10/21/chartex" xmlns:cx3="http://schemas.microsoft.com/office/drawing/2016/5/9/chartex" xmlns:cx4="http://schemas.microsoft.com/office/drawing/2016/5/10/chartex" xmlns:cx5="http://schemas.microsoft.com/office/drawing/2016/5/11/chartex" xmlns:cx6="http://schemas.microsoft.com/office/drawing/2016/5/12/chartex" xmlns:cx7="http://schemas.microsoft.com/office/drawing/2016/5/13/chartex" xmlns:cx8="http://schemas.microsoft.com/office/drawing/2016/5/14/chartex" xmlns:mc="http://schemas.openxmlformats.org/markup-compatibility/2006" xmlns:aink="http://schemas.microsoft.com/office/drawing/2016/ink" xmlns:am3d="http://schemas.microsoft.com/office/drawing/2017/model3d" xmlns:o="urn:schemas-microsoft-com:office:office" xmlns:r="http://schemas.openxmlformats.org/officeDocument/2006/relationships" xmlns:m="http://schemas.openxmlformats.org/officeDocument/2006/math" xmlns:v="urn:schemas-microsoft-com:vml" xmlns:wp14="http://schemas.microsoft.com/office/word/2010/wordprocessingDrawing" xmlns:wp="http://schemas.openxmlformats.org/drawingml/2006/wordprocessingDrawing" xmlns:w10="urn:schemas-microsoft-com:office:word" xmlns:w="http://schemas.openxmlformats.org/wordprocessingml/2006/main" xmlns:w14="http://schemas.microsoft.com/office/word/2010/wordml" xmlns:w15="http://schemas.microsoft.com/office/word/2012/wordml" xmlns:w16cid="http://schemas.microsoft.com/office/word/2016/wordml/cid" xmlns:w16se="http://schemas.microsoft.com/office/word/2015/wordml/symex" xmlns:wpg="http://schemas.microsoft.com/office/word/2010/wordprocessingGroup" xmlns:wpi="http://schemas.microsoft.com/office/word/2010/wordprocessingInk" xmlns:wne="http://schemas.microsoft.com/office/word/2006/wordml" xmlns:wps="http://schemas.microsoft.com/office/word/2010/wordprocessingShape" mc:Ignorable="w14 w15 w16se w16cid wp14">
+<w:endnotes xmlns:wpc="http://schemas.microsoft.com/office/word/2010/wordprocessingCanvas" xmlns:cx="http://schemas.microsoft.com/office/drawing/2014/chartex" xmlns:cx1="http://schemas.microsoft.com/office/drawing/2015/9/8/chartex" xmlns:cx2="http://schemas.microsoft.com/office/drawing/2015/10/21/chartex" xmlns:cx3="http://schemas.microsoft.com/office/drawing/2016/5/9/chartex" xmlns:cx4="http://schemas.microsoft.com/office/drawing/2016/5/10/chartex" xmlns:cx5="http://schemas.microsoft.com/office/drawing/2016/5/11/chartex" xmlns:cx6="http://schemas.microsoft.com/office/drawing/2016/5/12/chartex" xmlns:cx7="http://schemas.microsoft.com/office/drawing/2016/5/13/chartex" xmlns:cx8="http://schemas.microsoft.com/office/drawing/2016/5/14/chartex" xmlns:mc="http://schemas.openxmlformats.org/markup-compatibility/2006" xmlns:aink="http://schemas.microsoft.com/office/drawing/2016/ink" xmlns:am3d="http://schemas.microsoft.com/office/drawing/2017/model3d" xmlns:o="urn:schemas-microsoft-com:office:office" xmlns:oel="http://schemas.microsoft.com/office/2019/extlst" xmlns:r="http://schemas.openxmlformats.org/officeDocument/2006/relationships" xmlns:m="http://schemas.openxmlformats.org/officeDocument/2006/math" xmlns:v="urn:schemas-microsoft-com:vml" xmlns:wp14="http://schemas.microsoft.com/office/word/2010/wordprocessingDrawing" xmlns:wp="http://schemas.openxmlformats.org/drawingml/2006/wordprocessingDrawing" xmlns:w10="urn:schemas-microsoft-com:office:word" xmlns:w="http://schemas.openxmlformats.org/wordprocessingml/2006/main" xmlns:w14="http://schemas.microsoft.com/office/word/2010/wordml" xmlns:w15="http://schemas.microsoft.com/office/word/2012/wordml" xmlns:w16cex="http://schemas.microsoft.com/office/word/2018/wordml/cex" xmlns:w16cid="http://schemas.microsoft.com/office/word/2016/wordml/cid" xmlns:w16="http://schemas.microsoft.com/office/word/2018/wordml" xmlns:w16sdtdh="http://schemas.microsoft.com/office/word/2020/wordml/sdtdatahash" xmlns:w16se="http://schemas.microsoft.com/office/word/2015/wordml/symex" xmlns:wpg="http://schemas.microsoft.com/office/word/2010/wordprocessingGroup" xmlns:wpi="http://schemas.microsoft.com/office/word/2010/wordprocessingInk" xmlns:wne="http://schemas.microsoft.com/office/word/2006/wordml" xmlns:wps="http://schemas.microsoft.com/office/word/2010/wordprocessingShape" mc:Ignorable="w14 w15 w16se w16cid w16 w16cex w16sdtdh wp14">
   <w:endnote w:type="separator" w:id="-1">
     <w:p>
       <w:pPr>
@@ -4079,7 +3775,7 @@
 </file>
 
 <file path=word/footer1.xml><?xml version="1.0" encoding="utf-8"?>
-<w:ftr xmlns:wpc="http://schemas.microsoft.com/office/word/2010/wordprocessingCanvas" xmlns:cx="http://schemas.microsoft.com/office/drawing/2014/chartex" xmlns:cx1="http://schemas.microsoft.com/office/drawing/2015/9/8/chartex" xmlns:cx2="http://schemas.microsoft.com/office/drawing/2015/10/21/chartex" xmlns:cx3="http://schemas.microsoft.com/office/drawing/2016/5/9/chartex" xmlns:cx4="http://schemas.microsoft.com/office/drawing/2016/5/10/chartex" xmlns:cx5="http://schemas.microsoft.com/office/drawing/2016/5/11/chartex" xmlns:cx6="http://schemas.microsoft.com/office/drawing/2016/5/12/chartex" xmlns:cx7="http://schemas.microsoft.com/office/drawing/2016/5/13/chartex" xmlns:cx8="http://schemas.microsoft.com/office/drawing/2016/5/14/chartex" xmlns:mc="http://schemas.openxmlformats.org/markup-compatibility/2006" xmlns:aink="http://schemas.microsoft.com/office/drawing/2016/ink" xmlns:am3d="http://schemas.microsoft.com/office/drawing/2017/model3d" xmlns:o="urn:schemas-microsoft-com:office:office" xmlns:r="http://schemas.openxmlformats.org/officeDocument/2006/relationships" xmlns:m="http://schemas.openxmlformats.org/officeDocument/2006/math" xmlns:v="urn:schemas-microsoft-com:vml" xmlns:wp14="http://schemas.microsoft.com/office/word/2010/wordprocessingDrawing" xmlns:wp="http://schemas.openxmlformats.org/drawingml/2006/wordprocessingDrawing" xmlns:w10="urn:schemas-microsoft-com:office:word" xmlns:w="http://schemas.openxmlformats.org/wordprocessingml/2006/main" xmlns:w14="http://schemas.microsoft.com/office/word/2010/wordml" xmlns:w15="http://schemas.microsoft.com/office/word/2012/wordml" xmlns:w16cid="http://schemas.microsoft.com/office/word/2016/wordml/cid" xmlns:w16se="http://schemas.microsoft.com/office/word/2015/wordml/symex" xmlns:wpg="http://schemas.microsoft.com/office/word/2010/wordprocessingGroup" xmlns:wpi="http://schemas.microsoft.com/office/word/2010/wordprocessingInk" xmlns:wne="http://schemas.microsoft.com/office/word/2006/wordml" xmlns:wps="http://schemas.microsoft.com/office/word/2010/wordprocessingShape" mc:Ignorable="w14 w15 w16se w16cid wp14">
+<w:ftr xmlns:wpc="http://schemas.microsoft.com/office/word/2010/wordprocessingCanvas" xmlns:cx="http://schemas.microsoft.com/office/drawing/2014/chartex" xmlns:cx1="http://schemas.microsoft.com/office/drawing/2015/9/8/chartex" xmlns:cx2="http://schemas.microsoft.com/office/drawing/2015/10/21/chartex" xmlns:cx3="http://schemas.microsoft.com/office/drawing/2016/5/9/chartex" xmlns:cx4="http://schemas.microsoft.com/office/drawing/2016/5/10/chartex" xmlns:cx5="http://schemas.microsoft.com/office/drawing/2016/5/11/chartex" xmlns:cx6="http://schemas.microsoft.com/office/drawing/2016/5/12/chartex" xmlns:cx7="http://schemas.microsoft.com/office/drawing/2016/5/13/chartex" xmlns:cx8="http://schemas.microsoft.com/office/drawing/2016/5/14/chartex" xmlns:mc="http://schemas.openxmlformats.org/markup-compatibility/2006" xmlns:aink="http://schemas.microsoft.com/office/drawing/2016/ink" xmlns:am3d="http://schemas.microsoft.com/office/drawing/2017/model3d" xmlns:o="urn:schemas-microsoft-com:office:office" xmlns:oel="http://schemas.microsoft.com/office/2019/extlst" xmlns:r="http://schemas.openxmlformats.org/officeDocument/2006/relationships" xmlns:m="http://schemas.openxmlformats.org/officeDocument/2006/math" xmlns:v="urn:schemas-microsoft-com:vml" xmlns:wp14="http://schemas.microsoft.com/office/word/2010/wordprocessingDrawing" xmlns:wp="http://schemas.openxmlformats.org/drawingml/2006/wordprocessingDrawing" xmlns:w10="urn:schemas-microsoft-com:office:word" xmlns:w="http://schemas.openxmlformats.org/wordprocessingml/2006/main" xmlns:w14="http://schemas.microsoft.com/office/word/2010/wordml" xmlns:w15="http://schemas.microsoft.com/office/word/2012/wordml" xmlns:w16cex="http://schemas.microsoft.com/office/word/2018/wordml/cex" xmlns:w16cid="http://schemas.microsoft.com/office/word/2016/wordml/cid" xmlns:w16="http://schemas.microsoft.com/office/word/2018/wordml" xmlns:w16sdtdh="http://schemas.microsoft.com/office/word/2020/wordml/sdtdatahash" xmlns:w16se="http://schemas.microsoft.com/office/word/2015/wordml/symex" xmlns:wpg="http://schemas.microsoft.com/office/word/2010/wordprocessingGroup" xmlns:wpi="http://schemas.microsoft.com/office/word/2010/wordprocessingInk" xmlns:wne="http://schemas.microsoft.com/office/word/2006/wordml" xmlns:wps="http://schemas.microsoft.com/office/word/2010/wordprocessingShape" mc:Ignorable="w14 w15 w16se w16cid w16 w16cex w16sdtdh wp14">
   <w:p>
     <w:pPr>
       <w:pStyle w:val="Piedepgina"/>
@@ -4094,7 +3790,7 @@
 </file>
 
 <file path=word/footer2.xml><?xml version="1.0" encoding="utf-8"?>
-<w:ftr xmlns:wpc="http://schemas.microsoft.com/office/word/2010/wordprocessingCanvas" xmlns:cx="http://schemas.microsoft.com/office/drawing/2014/chartex" xmlns:cx1="http://schemas.microsoft.com/office/drawing/2015/9/8/chartex" xmlns:cx2="http://schemas.microsoft.com/office/drawing/2015/10/21/chartex" xmlns:cx3="http://schemas.microsoft.com/office/drawing/2016/5/9/chartex" xmlns:cx4="http://schemas.microsoft.com/office/drawing/2016/5/10/chartex" xmlns:cx5="http://schemas.microsoft.com/office/drawing/2016/5/11/chartex" xmlns:cx6="http://schemas.microsoft.com/office/drawing/2016/5/12/chartex" xmlns:cx7="http://schemas.microsoft.com/office/drawing/2016/5/13/chartex" xmlns:cx8="http://schemas.microsoft.com/office/drawing/2016/5/14/chartex" xmlns:mc="http://schemas.openxmlformats.org/markup-compatibility/2006" xmlns:aink="http://schemas.microsoft.com/office/drawing/2016/ink" xmlns:am3d="http://schemas.microsoft.com/office/drawing/2017/model3d" xmlns:o="urn:schemas-microsoft-com:office:office" xmlns:r="http://schemas.openxmlformats.org/officeDocument/2006/relationships" xmlns:m="http://schemas.openxmlformats.org/officeDocument/2006/math" xmlns:v="urn:schemas-microsoft-com:vml" xmlns:wp14="http://schemas.microsoft.com/office/word/2010/wordprocessingDrawing" xmlns:wp="http://schemas.openxmlformats.org/drawingml/2006/wordprocessingDrawing" xmlns:w10="urn:schemas-microsoft-com:office:word" xmlns:w="http://schemas.openxmlformats.org/wordprocessingml/2006/main" xmlns:w14="http://schemas.microsoft.com/office/word/2010/wordml" xmlns:w15="http://schemas.microsoft.com/office/word/2012/wordml" xmlns:w16cid="http://schemas.microsoft.com/office/word/2016/wordml/cid" xmlns:w16se="http://schemas.microsoft.com/office/word/2015/wordml/symex" xmlns:wpg="http://schemas.microsoft.com/office/word/2010/wordprocessingGroup" xmlns:wpi="http://schemas.microsoft.com/office/word/2010/wordprocessingInk" xmlns:wne="http://schemas.microsoft.com/office/word/2006/wordml" xmlns:wps="http://schemas.microsoft.com/office/word/2010/wordprocessingShape" mc:Ignorable="w14 w15 w16se w16cid wp14">
+<w:ftr xmlns:wpc="http://schemas.microsoft.com/office/word/2010/wordprocessingCanvas" xmlns:cx="http://schemas.microsoft.com/office/drawing/2014/chartex" xmlns:cx1="http://schemas.microsoft.com/office/drawing/2015/9/8/chartex" xmlns:cx2="http://schemas.microsoft.com/office/drawing/2015/10/21/chartex" xmlns:cx3="http://schemas.microsoft.com/office/drawing/2016/5/9/chartex" xmlns:cx4="http://schemas.microsoft.com/office/drawing/2016/5/10/chartex" xmlns:cx5="http://schemas.microsoft.com/office/drawing/2016/5/11/chartex" xmlns:cx6="http://schemas.microsoft.com/office/drawing/2016/5/12/chartex" xmlns:cx7="http://schemas.microsoft.com/office/drawing/2016/5/13/chartex" xmlns:cx8="http://schemas.microsoft.com/office/drawing/2016/5/14/chartex" xmlns:mc="http://schemas.openxmlformats.org/markup-compatibility/2006" xmlns:aink="http://schemas.microsoft.com/office/drawing/2016/ink" xmlns:am3d="http://schemas.microsoft.com/office/drawing/2017/model3d" xmlns:o="urn:schemas-microsoft-com:office:office" xmlns:oel="http://schemas.microsoft.com/office/2019/extlst" xmlns:r="http://schemas.openxmlformats.org/officeDocument/2006/relationships" xmlns:m="http://schemas.openxmlformats.org/officeDocument/2006/math" xmlns:v="urn:schemas-microsoft-com:vml" xmlns:wp14="http://schemas.microsoft.com/office/word/2010/wordprocessingDrawing" xmlns:wp="http://schemas.openxmlformats.org/drawingml/2006/wordprocessingDrawing" xmlns:w10="urn:schemas-microsoft-com:office:word" xmlns:w="http://schemas.openxmlformats.org/wordprocessingml/2006/main" xmlns:w14="http://schemas.microsoft.com/office/word/2010/wordml" xmlns:w15="http://schemas.microsoft.com/office/word/2012/wordml" xmlns:w16cex="http://schemas.microsoft.com/office/word/2018/wordml/cex" xmlns:w16cid="http://schemas.microsoft.com/office/word/2016/wordml/cid" xmlns:w16="http://schemas.microsoft.com/office/word/2018/wordml" xmlns:w16sdtdh="http://schemas.microsoft.com/office/word/2020/wordml/sdtdatahash" xmlns:w16se="http://schemas.microsoft.com/office/word/2015/wordml/symex" xmlns:wpg="http://schemas.microsoft.com/office/word/2010/wordprocessingGroup" xmlns:wpi="http://schemas.microsoft.com/office/word/2010/wordprocessingInk" xmlns:wne="http://schemas.microsoft.com/office/word/2006/wordml" xmlns:wps="http://schemas.microsoft.com/office/word/2010/wordprocessingShape" mc:Ignorable="w14 w15 w16se w16cid w16 w16cex w16sdtdh wp14">
   <w:sdt>
     <w:sdtPr>
       <w:rPr>
@@ -4106,7 +3802,6 @@
         <w:docPartUnique/>
       </w:docPartObj>
     </w:sdtPr>
-    <w:sdtEndPr/>
     <w:sdtContent>
       <w:sdt>
         <w:sdtPr>
@@ -4115,7 +3810,6 @@
           </w:rPr>
           <w:id w:val="1806425445"/>
         </w:sdtPr>
-        <w:sdtEndPr/>
         <w:sdtContent>
           <w:p>
             <w:pPr>
@@ -4137,7 +3831,7 @@
 </file>
 
 <file path=word/footnotes.xml><?xml version="1.0" encoding="utf-8"?>
-<w:footnotes xmlns:wpc="http://schemas.microsoft.com/office/word/2010/wordprocessingCanvas" xmlns:cx="http://schemas.microsoft.com/office/drawing/2014/chartex" xmlns:cx1="http://schemas.microsoft.com/office/drawing/2015/9/8/chartex" xmlns:cx2="http://schemas.microsoft.com/office/drawing/2015/10/21/chartex" xmlns:cx3="http://schemas.microsoft.com/office/drawing/2016/5/9/chartex" xmlns:cx4="http://schemas.microsoft.com/office/drawing/2016/5/10/chartex" xmlns:cx5="http://schemas.microsoft.com/office/drawing/2016/5/11/chartex" xmlns:cx6="http://schemas.microsoft.com/office/drawing/2016/5/12/chartex" xmlns:cx7="http://schemas.microsoft.com/office/drawing/2016/5/13/chartex" xmlns:cx8="http://schemas.microsoft.com/office/drawing/2016/5/14/chartex" xmlns:mc="http://schemas.openxmlformats.org/markup-compatibility/2006" xmlns:aink="http://schemas.microsoft.com/office/drawing/2016/ink" xmlns:am3d="http://schemas.microsoft.com/office/drawing/2017/model3d" xmlns:o="urn:schemas-microsoft-com:office:office" xmlns:r="http://schemas.openxmlformats.org/officeDocument/2006/relationships" xmlns:m="http://schemas.openxmlformats.org/officeDocument/2006/math" xmlns:v="urn:schemas-microsoft-com:vml" xmlns:wp14="http://schemas.microsoft.com/office/word/2010/wordprocessingDrawing" xmlns:wp="http://schemas.openxmlformats.org/drawingml/2006/wordprocessingDrawing" xmlns:w10="urn:schemas-microsoft-com:office:word" xmlns:w="http://schemas.openxmlformats.org/wordprocessingml/2006/main" xmlns:w14="http://schemas.microsoft.com/office/word/2010/wordml" xmlns:w15="http://schemas.microsoft.com/office/word/2012/wordml" xmlns:w16cid="http://schemas.microsoft.com/office/word/2016/wordml/cid" xmlns:w16se="http://schemas.microsoft.com/office/word/2015/wordml/symex" xmlns:wpg="http://schemas.microsoft.com/office/word/2010/wordprocessingGroup" xmlns:wpi="http://schemas.microsoft.com/office/word/2010/wordprocessingInk" xmlns:wne="http://schemas.microsoft.com/office/word/2006/wordml" xmlns:wps="http://schemas.microsoft.com/office/word/2010/wordprocessingShape" mc:Ignorable="w14 w15 w16se w16cid wp14">
+<w:footnotes xmlns:wpc="http://schemas.microsoft.com/office/word/2010/wordprocessingCanvas" xmlns:cx="http://schemas.microsoft.com/office/drawing/2014/chartex" xmlns:cx1="http://schemas.microsoft.com/office/drawing/2015/9/8/chartex" xmlns:cx2="http://schemas.microsoft.com/office/drawing/2015/10/21/chartex" xmlns:cx3="http://schemas.microsoft.com/office/drawing/2016/5/9/chartex" xmlns:cx4="http://schemas.microsoft.com/office/drawing/2016/5/10/chartex" xmlns:cx5="http://schemas.microsoft.com/office/drawing/2016/5/11/chartex" xmlns:cx6="http://schemas.microsoft.com/office/drawing/2016/5/12/chartex" xmlns:cx7="http://schemas.microsoft.com/office/drawing/2016/5/13/chartex" xmlns:cx8="http://schemas.microsoft.com/office/drawing/2016/5/14/chartex" xmlns:mc="http://schemas.openxmlformats.org/markup-compatibility/2006" xmlns:aink="http://schemas.microsoft.com/office/drawing/2016/ink" xmlns:am3d="http://schemas.microsoft.com/office/drawing/2017/model3d" xmlns:o="urn:schemas-microsoft-com:office:office" xmlns:oel="http://schemas.microsoft.com/office/2019/extlst" xmlns:r="http://schemas.openxmlformats.org/officeDocument/2006/relationships" xmlns:m="http://schemas.openxmlformats.org/officeDocument/2006/math" xmlns:v="urn:schemas-microsoft-com:vml" xmlns:wp14="http://schemas.microsoft.com/office/word/2010/wordprocessingDrawing" xmlns:wp="http://schemas.openxmlformats.org/drawingml/2006/wordprocessingDrawing" xmlns:w10="urn:schemas-microsoft-com:office:word" xmlns:w="http://schemas.openxmlformats.org/wordprocessingml/2006/main" xmlns:w14="http://schemas.microsoft.com/office/word/2010/wordml" xmlns:w15="http://schemas.microsoft.com/office/word/2012/wordml" xmlns:w16cex="http://schemas.microsoft.com/office/word/2018/wordml/cex" xmlns:w16cid="http://schemas.microsoft.com/office/word/2016/wordml/cid" xmlns:w16="http://schemas.microsoft.com/office/word/2018/wordml" xmlns:w16sdtdh="http://schemas.microsoft.com/office/word/2020/wordml/sdtdatahash" xmlns:w16se="http://schemas.microsoft.com/office/word/2015/wordml/symex" xmlns:wpg="http://schemas.microsoft.com/office/word/2010/wordprocessingGroup" xmlns:wpi="http://schemas.microsoft.com/office/word/2010/wordprocessingInk" xmlns:wne="http://schemas.microsoft.com/office/word/2006/wordml" xmlns:wps="http://schemas.microsoft.com/office/word/2010/wordprocessingShape" mc:Ignorable="w14 w15 w16se w16cid w16 w16cex w16sdtdh wp14">
   <w:footnote w:type="separator" w:id="-1">
     <w:p>
       <w:pPr>
@@ -4162,7 +3856,7 @@
 </file>
 
 <file path=word/styles.xml><?xml version="1.0" encoding="utf-8"?>
-<w:styles xmlns:mc="http://schemas.openxmlformats.org/markup-compatibility/2006" xmlns:r="http://schemas.openxmlformats.org/officeDocument/2006/relationships" xmlns:w="http://schemas.openxmlformats.org/wordprocessingml/2006/main" xmlns:w14="http://schemas.microsoft.com/office/word/2010/wordml" xmlns:w15="http://schemas.microsoft.com/office/word/2012/wordml" xmlns:w16cid="http://schemas.microsoft.com/office/word/2016/wordml/cid" xmlns:w16se="http://schemas.microsoft.com/office/word/2015/wordml/symex" mc:Ignorable="w14 w15 w16se w16cid">
+<w:styles xmlns:mc="http://schemas.openxmlformats.org/markup-compatibility/2006" xmlns:r="http://schemas.openxmlformats.org/officeDocument/2006/relationships" xmlns:w="http://schemas.openxmlformats.org/wordprocessingml/2006/main" xmlns:w14="http://schemas.microsoft.com/office/word/2010/wordml" xmlns:w15="http://schemas.microsoft.com/office/word/2012/wordml" xmlns:w16cex="http://schemas.microsoft.com/office/word/2018/wordml/cex" xmlns:w16cid="http://schemas.microsoft.com/office/word/2016/wordml/cid" xmlns:w16="http://schemas.microsoft.com/office/word/2018/wordml" xmlns:w16sdtdh="http://schemas.microsoft.com/office/word/2020/wordml/sdtdatahash" xmlns:w16se="http://schemas.microsoft.com/office/word/2015/wordml/symex" mc:Ignorable="w14 w15 w16se w16cid w16 w16cex w16sdtdh">
   <w:docDefaults>
     <w:rPrDefault>
       <w:rPr>
@@ -4180,7 +3874,7 @@
       </w:pPr>
     </w:pPrDefault>
   </w:docDefaults>
-  <w:latentStyles w:defLockedState="0" w:defUIPriority="99" w:defSemiHidden="0" w:defUnhideWhenUsed="0" w:defQFormat="0" w:count="375">
+  <w:latentStyles w:defLockedState="0" w:defUIPriority="99" w:defSemiHidden="0" w:defUnhideWhenUsed="0" w:defQFormat="0" w:count="376">
     <w:lsdException w:name="Normal" w:uiPriority="0" w:qFormat="1"/>
     <w:lsdException w:name="heading 1" w:uiPriority="9" w:qFormat="1"/>
     <w:lsdException w:name="heading 2" w:semiHidden="1" w:uiPriority="9" w:unhideWhenUsed="1" w:qFormat="1"/>
@@ -4556,6 +4250,7 @@
     <w:lsdException w:name="Smart Hyperlink" w:semiHidden="1" w:unhideWhenUsed="1"/>
     <w:lsdException w:name="Hashtag" w:semiHidden="1" w:unhideWhenUsed="1"/>
     <w:lsdException w:name="Unresolved Mention" w:semiHidden="1" w:unhideWhenUsed="1"/>
+    <w:lsdException w:name="Smart Link" w:semiHidden="1" w:unhideWhenUsed="1"/>
   </w:latentStyles>
   <w:style w:type="paragraph" w:default="1" w:styleId="Normal">
     <w:name w:val="Normal"/>

</xml_diff>

<commit_message>
Subimos todos los archivos actualizados, contienen todo el trabajo del equipo
</commit_message>
<xml_diff>
--- a/files/Clothes Store (Doc).docx
+++ b/files/Clothes Store (Doc).docx
@@ -1,42 +1,37 @@
 
 <file path=word/document.xml><?xml version="1.0" encoding="utf-8"?>
-<w:document xmlns:wpc="http://schemas.microsoft.com/office/word/2010/wordprocessingCanvas" xmlns:cx="http://schemas.microsoft.com/office/drawing/2014/chartex" xmlns:cx1="http://schemas.microsoft.com/office/drawing/2015/9/8/chartex" xmlns:cx2="http://schemas.microsoft.com/office/drawing/2015/10/21/chartex" xmlns:cx3="http://schemas.microsoft.com/office/drawing/2016/5/9/chartex" xmlns:cx4="http://schemas.microsoft.com/office/drawing/2016/5/10/chartex" xmlns:cx5="http://schemas.microsoft.com/office/drawing/2016/5/11/chartex" xmlns:cx6="http://schemas.microsoft.com/office/drawing/2016/5/12/chartex" xmlns:cx7="http://schemas.microsoft.com/office/drawing/2016/5/13/chartex" xmlns:cx8="http://schemas.microsoft.com/office/drawing/2016/5/14/chartex" xmlns:mc="http://schemas.openxmlformats.org/markup-compatibility/2006" xmlns:aink="http://schemas.microsoft.com/office/drawing/2016/ink" xmlns:am3d="http://schemas.microsoft.com/office/drawing/2017/model3d" xmlns:o="urn:schemas-microsoft-com:office:office" xmlns:r="http://schemas.openxmlformats.org/officeDocument/2006/relationships" xmlns:m="http://schemas.openxmlformats.org/officeDocument/2006/math" xmlns:v="urn:schemas-microsoft-com:vml" xmlns:wp14="http://schemas.microsoft.com/office/word/2010/wordprocessingDrawing" xmlns:wp="http://schemas.openxmlformats.org/drawingml/2006/wordprocessingDrawing" xmlns:w10="urn:schemas-microsoft-com:office:word" xmlns:w="http://schemas.openxmlformats.org/wordprocessingml/2006/main" xmlns:w14="http://schemas.microsoft.com/office/word/2010/wordml" xmlns:w15="http://schemas.microsoft.com/office/word/2012/wordml" xmlns:w16cid="http://schemas.microsoft.com/office/word/2016/wordml/cid" xmlns:w16se="http://schemas.microsoft.com/office/word/2015/wordml/symex" xmlns:wpg="http://schemas.microsoft.com/office/word/2010/wordprocessingGroup" xmlns:wpi="http://schemas.microsoft.com/office/word/2010/wordprocessingInk" xmlns:wne="http://schemas.microsoft.com/office/word/2006/wordml" xmlns:wps="http://schemas.microsoft.com/office/word/2010/wordprocessingShape" mc:Ignorable="w14 w15 w16se w16cid wp14">
+<w:document xmlns:wpc="http://schemas.microsoft.com/office/word/2010/wordprocessingCanvas" xmlns:cx="http://schemas.microsoft.com/office/drawing/2014/chartex" xmlns:cx1="http://schemas.microsoft.com/office/drawing/2015/9/8/chartex" xmlns:cx2="http://schemas.microsoft.com/office/drawing/2015/10/21/chartex" xmlns:cx3="http://schemas.microsoft.com/office/drawing/2016/5/9/chartex" xmlns:cx4="http://schemas.microsoft.com/office/drawing/2016/5/10/chartex" xmlns:cx5="http://schemas.microsoft.com/office/drawing/2016/5/11/chartex" xmlns:cx6="http://schemas.microsoft.com/office/drawing/2016/5/12/chartex" xmlns:cx7="http://schemas.microsoft.com/office/drawing/2016/5/13/chartex" xmlns:cx8="http://schemas.microsoft.com/office/drawing/2016/5/14/chartex" xmlns:mc="http://schemas.openxmlformats.org/markup-compatibility/2006" xmlns:aink="http://schemas.microsoft.com/office/drawing/2016/ink" xmlns:am3d="http://schemas.microsoft.com/office/drawing/2017/model3d" xmlns:o="urn:schemas-microsoft-com:office:office" xmlns:oel="http://schemas.microsoft.com/office/2019/extlst" xmlns:r="http://schemas.openxmlformats.org/officeDocument/2006/relationships" xmlns:m="http://schemas.openxmlformats.org/officeDocument/2006/math" xmlns:v="urn:schemas-microsoft-com:vml" xmlns:wp14="http://schemas.microsoft.com/office/word/2010/wordprocessingDrawing" xmlns:wp="http://schemas.openxmlformats.org/drawingml/2006/wordprocessingDrawing" xmlns:w10="urn:schemas-microsoft-com:office:word" xmlns:w="http://schemas.openxmlformats.org/wordprocessingml/2006/main" xmlns:w14="http://schemas.microsoft.com/office/word/2010/wordml" xmlns:w15="http://schemas.microsoft.com/office/word/2012/wordml" xmlns:w16cex="http://schemas.microsoft.com/office/word/2018/wordml/cex" xmlns:w16cid="http://schemas.microsoft.com/office/word/2016/wordml/cid" xmlns:w16="http://schemas.microsoft.com/office/word/2018/wordml" xmlns:w16sdtdh="http://schemas.microsoft.com/office/word/2020/wordml/sdtdatahash" xmlns:w16se="http://schemas.microsoft.com/office/word/2015/wordml/symex" xmlns:wpg="http://schemas.microsoft.com/office/word/2010/wordprocessingGroup" xmlns:wpi="http://schemas.microsoft.com/office/word/2010/wordprocessingInk" xmlns:wne="http://schemas.microsoft.com/office/word/2006/wordml" xmlns:wps="http://schemas.microsoft.com/office/word/2010/wordprocessingShape" mc:Ignorable="w14 w15 w16se w16cid w16 w16cex w16sdtdh wp14">
   <w:body>
     <w:p/>
     <w:p>
       <w:r>
         <w:rPr>
           <w:noProof/>
-          <w:lang w:eastAsia="es-GT"/>
         </w:rPr>
         <mc:AlternateContent>
           <mc:Choice Requires="wps">
             <w:drawing>
-              <wp:anchor distT="45720" distB="45720" distL="114300" distR="114300" simplePos="0" relativeHeight="251683840" behindDoc="0" locked="0" layoutInCell="1" allowOverlap="1" wp14:anchorId="0E8DB62D" wp14:editId="6D9284F5">
+              <wp:anchor distT="46355" distB="51435" distL="114300" distR="114300" simplePos="0" relativeHeight="9" behindDoc="0" locked="0" layoutInCell="0" allowOverlap="1" wp14:anchorId="1B833410">
                 <wp:simplePos x="0" y="0"/>
                 <wp:positionH relativeFrom="margin">
-                  <wp:posOffset>5191269</wp:posOffset>
+                  <wp:posOffset>5191125</wp:posOffset>
                 </wp:positionH>
                 <wp:positionV relativeFrom="paragraph">
-                  <wp:posOffset>13527</wp:posOffset>
+                  <wp:posOffset>13970</wp:posOffset>
                 </wp:positionV>
-                <wp:extent cx="1223010" cy="1404620"/>
+                <wp:extent cx="1223010" cy="338455"/>
                 <wp:effectExtent l="0" t="0" r="0" b="6350"/>
                 <wp:wrapSquare wrapText="bothSides"/>
-                <wp:docPr id="1632737243" name="Cuadro de texto 2"/>
-                <wp:cNvGraphicFramePr>
-                  <a:graphicFrameLocks xmlns:a="http://schemas.openxmlformats.org/drawingml/2006/main"/>
-                </wp:cNvGraphicFramePr>
+                <wp:docPr id="1" name="Cuadro de texto 2"/>
+                <wp:cNvGraphicFramePr/>
                 <a:graphic xmlns:a="http://schemas.openxmlformats.org/drawingml/2006/main">
                   <a:graphicData uri="http://schemas.microsoft.com/office/word/2010/wordprocessingShape">
                     <wps:wsp>
-                      <wps:cNvSpPr txBox="1">
-                        <a:spLocks noChangeArrowheads="1"/>
-                      </wps:cNvSpPr>
-                      <wps:spPr bwMode="auto">
+                      <wps:cNvSpPr/>
+                      <wps:spPr>
                         <a:xfrm>
                           <a:off x="0" y="0"/>
-                          <a:ext cx="1223010" cy="1404620"/>
+                          <a:ext cx="1222920" cy="338400"/>
                         </a:xfrm>
                         <a:prstGeom prst="rect">
                           <a:avLst/>
@@ -44,15 +39,25 @@
                         <a:noFill/>
                         <a:ln w="9525">
                           <a:noFill/>
-                          <a:miter lim="800000"/>
-                          <a:headEnd/>
-                          <a:tailEnd/>
                         </a:ln>
                       </wps:spPr>
+                      <wps:style>
+                        <a:lnRef idx="0">
+                          <a:scrgbClr r="0" g="0" b="0"/>
+                        </a:lnRef>
+                        <a:fillRef idx="0">
+                          <a:scrgbClr r="0" g="0" b="0"/>
+                        </a:fillRef>
+                        <a:effectRef idx="0">
+                          <a:scrgbClr r="0" g="0" b="0"/>
+                        </a:effectRef>
+                        <a:fontRef idx="minor"/>
+                      </wps:style>
                       <wps:txbx>
                         <w:txbxContent>
                           <w:p>
                             <w:pPr>
+                              <w:pStyle w:val="Contenidodelmarco"/>
                               <w:rPr>
                                 <w:color w:val="FFFFFF" w:themeColor="background1"/>
                                 <w:sz w:val="32"/>
@@ -70,32 +75,26 @@
                           </w:p>
                         </w:txbxContent>
                       </wps:txbx>
-                      <wps:bodyPr rot="0" vert="horz" wrap="square" lIns="91440" tIns="45720" rIns="91440" bIns="45720" anchor="t" anchorCtr="0">
+                      <wps:bodyPr anchor="t">
                         <a:spAutoFit/>
                       </wps:bodyPr>
                     </wps:wsp>
                   </a:graphicData>
                 </a:graphic>
-                <wp14:sizeRelH relativeFrom="margin">
-                  <wp14:pctWidth>0</wp14:pctWidth>
-                </wp14:sizeRelH>
                 <wp14:sizeRelV relativeFrom="margin">
                   <wp14:pctHeight>20000</wp14:pctHeight>
                 </wp14:sizeRelV>
               </wp:anchor>
             </w:drawing>
           </mc:Choice>
-          <mc:Fallback xmlns:w16sdtdh="http://schemas.microsoft.com/office/word/2020/wordml/sdtdatahash" xmlns:w16="http://schemas.microsoft.com/office/word/2018/wordml" xmlns:w16cex="http://schemas.microsoft.com/office/word/2018/wordml/cex" xmlns:oel="http://schemas.microsoft.com/office/2019/extlst">
+          <mc:Fallback>
             <w:pict>
-              <v:shapetype w14:anchorId="0E8DB62D" id="_x0000_t202" coordsize="21600,21600" o:spt="202" path="m,l,21600r21600,l21600,xe">
-                <v:stroke joinstyle="miter"/>
-                <v:path gradientshapeok="t" o:connecttype="rect"/>
-              </v:shapetype>
-              <v:shape id="Cuadro de texto 2" o:spid="_x0000_s1026" type="#_x0000_t202" style="position:absolute;margin-left:408.75pt;margin-top:1.05pt;width:96.3pt;height:110.6pt;z-index:251683840;visibility:visible;mso-wrap-style:square;mso-width-percent:0;mso-height-percent:200;mso-wrap-distance-left:9pt;mso-wrap-distance-top:3.6pt;mso-wrap-distance-right:9pt;mso-wrap-distance-bottom:3.6pt;mso-position-horizontal:absolute;mso-position-horizontal-relative:margin;mso-position-vertical:absolute;mso-position-vertical-relative:text;mso-width-percent:0;mso-height-percent:200;mso-width-relative:margin;mso-height-relative:margin;v-text-anchor:top" o:gfxdata="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" filled="f" stroked="f">
+              <v:rect w14:anchorId="1B833410" id="Cuadro de texto 2" o:spid="_x0000_s1026" style="position:absolute;margin-left:408.75pt;margin-top:1.1pt;width:96.3pt;height:26.65pt;z-index:9;visibility:visible;mso-wrap-style:square;mso-height-percent:200;mso-wrap-distance-left:9pt;mso-wrap-distance-top:3.65pt;mso-wrap-distance-right:9pt;mso-wrap-distance-bottom:4.05pt;mso-position-horizontal:absolute;mso-position-horizontal-relative:margin;mso-position-vertical:absolute;mso-position-vertical-relative:text;mso-height-percent:200;mso-height-relative:margin;v-text-anchor:top" o:gfxdata="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" o:allowincell="f" filled="f" stroked="f">
                 <v:textbox style="mso-fit-shape-to-text:t">
                   <w:txbxContent>
                     <w:p>
                       <w:pPr>
+                        <w:pStyle w:val="Contenidodelmarco"/>
                         <w:rPr>
                           <w:color w:val="FFFFFF" w:themeColor="background1"/>
                           <w:sz w:val="32"/>
@@ -114,735 +113,570 @@
                   </w:txbxContent>
                 </v:textbox>
                 <w10:wrap type="square" anchorx="margin"/>
-              </v:shape>
+              </v:rect>
             </w:pict>
           </mc:Fallback>
         </mc:AlternateContent>
       </w:r>
     </w:p>
-    <w:sdt>
-      <w:sdtPr>
-        <w:id w:val="-438839187"/>
-        <w:docPartObj>
-          <w:docPartGallery w:val="Cover Pages"/>
-          <w:docPartUnique/>
-        </w:docPartObj>
-      </w:sdtPr>
-      <w:sdtEndPr>
+    <w:p>
+      <w:r>
+        <w:rPr>
+          <w:noProof/>
+        </w:rPr>
+        <mc:AlternateContent>
+          <mc:Choice Requires="wps">
+            <w:drawing>
+              <wp:anchor distT="0" distB="1905" distL="0" distR="8890" simplePos="0" relativeHeight="2" behindDoc="0" locked="0" layoutInCell="0" allowOverlap="1" wp14:anchorId="13710E86">
+                <wp:simplePos x="0" y="0"/>
+                <wp:positionH relativeFrom="page">
+                  <wp:posOffset>154940</wp:posOffset>
+                </wp:positionH>
+                <wp:positionV relativeFrom="page">
+                  <wp:posOffset>200660</wp:posOffset>
+                </wp:positionV>
+                <wp:extent cx="5461000" cy="9793605"/>
+                <wp:effectExtent l="0" t="635" r="0" b="0"/>
+                <wp:wrapNone/>
+                <wp:docPr id="3" name="Rectángulo 16"/>
+                <wp:cNvGraphicFramePr/>
+                <a:graphic xmlns:a="http://schemas.openxmlformats.org/drawingml/2006/main">
+                  <a:graphicData uri="http://schemas.microsoft.com/office/word/2010/wordprocessingShape">
+                    <wps:wsp>
+                      <wps:cNvSpPr/>
+                      <wps:spPr>
+                        <a:xfrm>
+                          <a:off x="0" y="0"/>
+                          <a:ext cx="5460840" cy="9793440"/>
+                        </a:xfrm>
+                        <a:prstGeom prst="rect">
+                          <a:avLst/>
+                        </a:prstGeom>
+                        <a:solidFill>
+                          <a:schemeClr val="accent1"/>
+                        </a:solidFill>
+                        <a:ln w="0">
+                          <a:noFill/>
+                        </a:ln>
+                      </wps:spPr>
+                      <wps:style>
+                        <a:lnRef idx="0">
+                          <a:scrgbClr r="0" g="0" b="0"/>
+                        </a:lnRef>
+                        <a:fillRef idx="0">
+                          <a:scrgbClr r="0" g="0" b="0"/>
+                        </a:fillRef>
+                        <a:effectRef idx="0">
+                          <a:scrgbClr r="0" g="0" b="0"/>
+                        </a:effectRef>
+                        <a:fontRef idx="minor"/>
+                      </wps:style>
+                      <wps:txbx>
+                        <w:txbxContent>
+                          <w:p>
+                            <w:pPr>
+                              <w:pStyle w:val="Ttulo"/>
+                              <w:jc w:val="right"/>
+                              <w:rPr>
+                                <w:rFonts w:ascii="Times New Roman" w:hAnsi="Times New Roman" w:cs="Times New Roman"/>
+                                <w:caps/>
+                                <w:color w:val="FFFFFF" w:themeColor="background1"/>
+                                <w:sz w:val="80"/>
+                                <w:szCs w:val="80"/>
+                              </w:rPr>
+                            </w:pPr>
+                            <w:sdt>
+                              <w:sdtPr>
+                                <w:alias w:val="Título"/>
+                                <w:id w:val="2036797934"/>
+                                <w:dataBinding w:prefixMappings="xmlns:ns0='http://schemas.openxmlformats.org/package/2006/metadata/core-properties' xmlns:ns1='http://purl.org/dc/elements/1.1/'" w:xpath="/ns0:coreProperties[1]/ns1:title[1]" w:storeItemID="{6C3C8BC8-F283-45AE-878A-BAB7291924A1}"/>
+                                <w:text/>
+                              </w:sdtPr>
+                              <w:sdtContent>
+                                <w:proofErr w:type="spellStart"/>
+                                <w:r>
+                                  <w:t>Clothes</w:t>
+                                </w:r>
+                                <w:proofErr w:type="spellEnd"/>
+                                <w:r>
+                                  <w:t xml:space="preserve"> Store</w:t>
+                                </w:r>
+                              </w:sdtContent>
+                            </w:sdt>
+                          </w:p>
+                          <w:p>
+                            <w:pPr>
+                              <w:pStyle w:val="Contenidodelmarco"/>
+                              <w:spacing w:before="240"/>
+                              <w:ind w:left="720"/>
+                              <w:jc w:val="right"/>
+                              <w:rPr>
+                                <w:color w:val="FFFFFF" w:themeColor="background1"/>
+                              </w:rPr>
+                            </w:pPr>
+                          </w:p>
+                          <w:p>
+                            <w:pPr>
+                              <w:pStyle w:val="Contenidodelmarco"/>
+                              <w:spacing w:before="240"/>
+                              <w:ind w:left="1008"/>
+                              <w:jc w:val="both"/>
+                              <w:rPr>
+                                <w:color w:val="FFFFFF" w:themeColor="background1"/>
+                              </w:rPr>
+                            </w:pPr>
+                            <w:sdt>
+                              <w:sdtPr>
+                                <w:alias w:val="Descripción breve"/>
+                                <w:id w:val="1733274837"/>
+                                <w:showingPlcHdr/>
+                                <w:dataBinding w:prefixMappings="xmlns:ns0='http://schemas.microsoft.com/office/2006/coverPageProps'" w:xpath="/ns0:CoverPageProperties[1]/ns0:Abstract[1]" w:storeItemID="{55AF091B-3C7A-41E3-B477-F2FDAA23CFDA}"/>
+                                <w:text/>
+                              </w:sdtPr>
+                              <w:sdtContent>
+                                <w:r>
+                                  <w:t xml:space="preserve">     </w:t>
+                                </w:r>
+                              </w:sdtContent>
+                            </w:sdt>
+                          </w:p>
+                        </w:txbxContent>
+                      </wps:txbx>
+                      <wps:bodyPr lIns="274320" tIns="914400" rIns="274320" anchor="ctr" upright="1">
+                        <a:noAutofit/>
+                      </wps:bodyPr>
+                    </wps:wsp>
+                  </a:graphicData>
+                </a:graphic>
+                <wp14:sizeRelH relativeFrom="page">
+                  <wp14:pctWidth>69000</wp14:pctWidth>
+                </wp14:sizeRelH>
+                <wp14:sizeRelV relativeFrom="page">
+                  <wp14:pctHeight>96000</wp14:pctHeight>
+                </wp14:sizeRelV>
+              </wp:anchor>
+            </w:drawing>
+          </mc:Choice>
+          <mc:Fallback>
+            <w:pict>
+              <v:rect w14:anchorId="13710E86" id="Rectángulo 16" o:spid="_x0000_s1027" style="position:absolute;margin-left:12.2pt;margin-top:15.8pt;width:430pt;height:771.15pt;z-index:2;visibility:visible;mso-wrap-style:square;mso-width-percent:690;mso-height-percent:960;mso-wrap-distance-left:0;mso-wrap-distance-top:0;mso-wrap-distance-right:.7pt;mso-wrap-distance-bottom:.15pt;mso-position-horizontal:absolute;mso-position-horizontal-relative:page;mso-position-vertical:absolute;mso-position-vertical-relative:page;mso-width-percent:690;mso-height-percent:960;mso-width-relative:page;mso-height-relative:page;v-text-anchor:middle" o:gfxdata="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" o:allowincell="f" fillcolor="#4472c4 [3204]" stroked="f" strokeweight="0">
+                <v:textbox inset="21.6pt,1in,21.6pt">
+                  <w:txbxContent>
+                    <w:p>
+                      <w:pPr>
+                        <w:pStyle w:val="Ttulo"/>
+                        <w:jc w:val="right"/>
+                        <w:rPr>
+                          <w:rFonts w:ascii="Times New Roman" w:hAnsi="Times New Roman" w:cs="Times New Roman"/>
+                          <w:caps/>
+                          <w:color w:val="FFFFFF" w:themeColor="background1"/>
+                          <w:sz w:val="80"/>
+                          <w:szCs w:val="80"/>
+                        </w:rPr>
+                      </w:pPr>
+                      <w:sdt>
+                        <w:sdtPr>
+                          <w:alias w:val="Título"/>
+                          <w:id w:val="2036797934"/>
+                          <w:dataBinding w:prefixMappings="xmlns:ns0='http://schemas.openxmlformats.org/package/2006/metadata/core-properties' xmlns:ns1='http://purl.org/dc/elements/1.1/'" w:xpath="/ns0:coreProperties[1]/ns1:title[1]" w:storeItemID="{6C3C8BC8-F283-45AE-878A-BAB7291924A1}"/>
+                          <w:text/>
+                        </w:sdtPr>
+                        <w:sdtContent>
+                          <w:proofErr w:type="spellStart"/>
+                          <w:r>
+                            <w:t>Clothes</w:t>
+                          </w:r>
+                          <w:proofErr w:type="spellEnd"/>
+                          <w:r>
+                            <w:t xml:space="preserve"> Store</w:t>
+                          </w:r>
+                        </w:sdtContent>
+                      </w:sdt>
+                    </w:p>
+                    <w:p>
+                      <w:pPr>
+                        <w:pStyle w:val="Contenidodelmarco"/>
+                        <w:spacing w:before="240"/>
+                        <w:ind w:left="720"/>
+                        <w:jc w:val="right"/>
+                        <w:rPr>
+                          <w:color w:val="FFFFFF" w:themeColor="background1"/>
+                        </w:rPr>
+                      </w:pPr>
+                    </w:p>
+                    <w:p>
+                      <w:pPr>
+                        <w:pStyle w:val="Contenidodelmarco"/>
+                        <w:spacing w:before="240"/>
+                        <w:ind w:left="1008"/>
+                        <w:jc w:val="both"/>
+                        <w:rPr>
+                          <w:color w:val="FFFFFF" w:themeColor="background1"/>
+                        </w:rPr>
+                      </w:pPr>
+                      <w:sdt>
+                        <w:sdtPr>
+                          <w:alias w:val="Descripción breve"/>
+                          <w:id w:val="1733274837"/>
+                          <w:showingPlcHdr/>
+                          <w:dataBinding w:prefixMappings="xmlns:ns0='http://schemas.microsoft.com/office/2006/coverPageProps'" w:xpath="/ns0:CoverPageProperties[1]/ns0:Abstract[1]" w:storeItemID="{55AF091B-3C7A-41E3-B477-F2FDAA23CFDA}"/>
+                          <w:text/>
+                        </w:sdtPr>
+                        <w:sdtContent>
+                          <w:r>
+                            <w:t xml:space="preserve">     </w:t>
+                          </w:r>
+                        </w:sdtContent>
+                      </w:sdt>
+                    </w:p>
+                  </w:txbxContent>
+                </v:textbox>
+                <w10:wrap anchorx="page" anchory="page"/>
+              </v:rect>
+            </w:pict>
+          </mc:Fallback>
+        </mc:AlternateContent>
+      </w:r>
+      <w:r>
+        <w:rPr>
+          <w:noProof/>
+        </w:rPr>
+        <mc:AlternateContent>
+          <mc:Choice Requires="wps">
+            <w:drawing>
+              <wp:anchor distT="0" distB="1905" distL="0" distR="5080" simplePos="0" relativeHeight="4" behindDoc="0" locked="0" layoutInCell="0" allowOverlap="1" wp14:anchorId="7346F3CF">
+                <wp:simplePos x="0" y="0"/>
+                <wp:positionH relativeFrom="page">
+                  <wp:posOffset>5673725</wp:posOffset>
+                </wp:positionH>
+                <wp:positionV relativeFrom="page">
+                  <wp:align>center</wp:align>
+                </wp:positionV>
+                <wp:extent cx="1898650" cy="9793605"/>
+                <wp:effectExtent l="0" t="635" r="0" b="0"/>
+                <wp:wrapNone/>
+                <wp:docPr id="5" name="Rectángulo 85"/>
+                <wp:cNvGraphicFramePr/>
+                <a:graphic xmlns:a="http://schemas.openxmlformats.org/drawingml/2006/main">
+                  <a:graphicData uri="http://schemas.microsoft.com/office/word/2010/wordprocessingShape">
+                    <wps:wsp>
+                      <wps:cNvSpPr/>
+                      <wps:spPr>
+                        <a:xfrm>
+                          <a:off x="0" y="0"/>
+                          <a:ext cx="1898640" cy="9793440"/>
+                        </a:xfrm>
+                        <a:prstGeom prst="rect">
+                          <a:avLst/>
+                        </a:prstGeom>
+                        <a:solidFill>
+                          <a:schemeClr val="tx2"/>
+                        </a:solidFill>
+                        <a:ln>
+                          <a:noFill/>
+                        </a:ln>
+                      </wps:spPr>
+                      <wps:style>
+                        <a:lnRef idx="2">
+                          <a:schemeClr val="accent1">
+                            <a:shade val="50000"/>
+                          </a:schemeClr>
+                        </a:lnRef>
+                        <a:fillRef idx="1">
+                          <a:schemeClr val="accent1"/>
+                        </a:fillRef>
+                        <a:effectRef idx="0">
+                          <a:schemeClr val="accent1"/>
+                        </a:effectRef>
+                        <a:fontRef idx="minor"/>
+                      </wps:style>
+                      <wps:txbx>
+                        <w:txbxContent>
+                          <w:p>
+                            <w:pPr>
+                              <w:pStyle w:val="Subttulo"/>
+                              <w:rPr>
+                                <w:rFonts w:cstheme="minorBidi"/>
+                                <w:color w:val="FFFFFF" w:themeColor="background1"/>
+                              </w:rPr>
+                            </w:pPr>
+                            <w:sdt>
+                              <w:sdtPr>
+                                <w:alias w:val="Subtítulo"/>
+                                <w:id w:val="1034278490"/>
+                                <w:dataBinding w:prefixMappings="xmlns:ns0='http://schemas.openxmlformats.org/package/2006/metadata/core-properties' xmlns:ns1='http://purl.org/dc/elements/1.1/'" w:xpath="/ns0:coreProperties[1]/ns1:subject[1]" w:storeItemID="{6C3C8BC8-F283-45AE-878A-BAB7291924A1}"/>
+                                <w:text/>
+                              </w:sdtPr>
+                              <w:sdtContent>
+                                <w:r>
+                                  <w:t>Sistema gestor para una Tienda de Ropa.</w:t>
+                                </w:r>
+                              </w:sdtContent>
+                            </w:sdt>
+                          </w:p>
+                        </w:txbxContent>
+                      </wps:txbx>
+                      <wps:bodyPr lIns="182880" rIns="182880" anchor="ctr">
+                        <a:prstTxWarp prst="textNoShape">
+                          <a:avLst/>
+                        </a:prstTxWarp>
+                        <a:noAutofit/>
+                      </wps:bodyPr>
+                    </wps:wsp>
+                  </a:graphicData>
+                </a:graphic>
+                <wp14:sizeRelH relativeFrom="page">
+                  <wp14:pctWidth>24000</wp14:pctWidth>
+                </wp14:sizeRelH>
+                <wp14:sizeRelV relativeFrom="page">
+                  <wp14:pctHeight>96000</wp14:pctHeight>
+                </wp14:sizeRelV>
+              </wp:anchor>
+            </w:drawing>
+          </mc:Choice>
+          <mc:Fallback>
+            <w:pict>
+              <v:rect w14:anchorId="7346F3CF" id="Rectángulo 85" o:spid="_x0000_s1028" style="position:absolute;margin-left:446.75pt;margin-top:0;width:149.5pt;height:771.15pt;z-index:4;visibility:visible;mso-wrap-style:square;mso-width-percent:240;mso-height-percent:960;mso-wrap-distance-left:0;mso-wrap-distance-top:0;mso-wrap-distance-right:.4pt;mso-wrap-distance-bottom:.15pt;mso-position-horizontal:absolute;mso-position-horizontal-relative:page;mso-position-vertical:center;mso-position-vertical-relative:page;mso-width-percent:240;mso-height-percent:960;mso-width-relative:page;mso-height-relative:page;v-text-anchor:middle" o:gfxdata="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" o:allowincell="f" fillcolor="#44546a [3215]" stroked="f" strokeweight="1pt">
+                <v:textbox inset="14.4pt,,14.4pt">
+                  <w:txbxContent>
+                    <w:p>
+                      <w:pPr>
+                        <w:pStyle w:val="Subttulo"/>
+                        <w:rPr>
+                          <w:rFonts w:cstheme="minorBidi"/>
+                          <w:color w:val="FFFFFF" w:themeColor="background1"/>
+                        </w:rPr>
+                      </w:pPr>
+                      <w:sdt>
+                        <w:sdtPr>
+                          <w:alias w:val="Subtítulo"/>
+                          <w:id w:val="1034278490"/>
+                          <w:dataBinding w:prefixMappings="xmlns:ns0='http://schemas.openxmlformats.org/package/2006/metadata/core-properties' xmlns:ns1='http://purl.org/dc/elements/1.1/'" w:xpath="/ns0:coreProperties[1]/ns1:subject[1]" w:storeItemID="{6C3C8BC8-F283-45AE-878A-BAB7291924A1}"/>
+                          <w:text/>
+                        </w:sdtPr>
+                        <w:sdtContent>
+                          <w:r>
+                            <w:t>Sistema gestor para una Tienda de Ropa.</w:t>
+                          </w:r>
+                        </w:sdtContent>
+                      </w:sdt>
+                    </w:p>
+                  </w:txbxContent>
+                </v:textbox>
+                <w10:wrap anchorx="page" anchory="page"/>
+              </v:rect>
+            </w:pict>
+          </mc:Fallback>
+        </mc:AlternateContent>
+      </w:r>
+    </w:p>
+    <w:p/>
+    <w:p>
+      <w:pPr>
         <w:rPr>
           <w:rFonts w:ascii="Times New Roman" w:hAnsi="Times New Roman" w:cs="Times New Roman"/>
         </w:rPr>
-      </w:sdtEndPr>
-      <w:sdtContent>
-        <w:p>
-          <w:r>
-            <w:rPr>
-              <w:noProof/>
-              <w:lang w:eastAsia="es-GT"/>
-            </w:rPr>
-            <mc:AlternateContent>
-              <mc:Choice Requires="wps">
-                <w:drawing>
-                  <wp:anchor distT="0" distB="0" distL="114300" distR="114300" simplePos="0" relativeHeight="251662336" behindDoc="0" locked="0" layoutInCell="1" allowOverlap="1" wp14:anchorId="426C2E0F" wp14:editId="42D499F0">
-                    <wp:simplePos x="0" y="0"/>
-                    <mc:AlternateContent>
-                      <mc:Choice Requires="wp14">
-                        <wp:positionH relativeFrom="page">
-                          <wp14:pctPosHOffset>2000</wp14:pctPosHOffset>
-                        </wp:positionH>
-                      </mc:Choice>
-                      <mc:Fallback>
-                        <wp:positionH relativeFrom="page">
-                          <wp:posOffset>154940</wp:posOffset>
-                        </wp:positionH>
-                      </mc:Fallback>
-                    </mc:AlternateContent>
-                    <mc:AlternateContent>
-                      <mc:Choice Requires="wp14">
-                        <wp:positionV relativeFrom="page">
-                          <wp14:pctPosVOffset>2000</wp14:pctPosVOffset>
-                        </wp:positionV>
-                      </mc:Choice>
-                      <mc:Fallback>
-                        <wp:positionV relativeFrom="page">
-                          <wp:posOffset>200660</wp:posOffset>
-                        </wp:positionV>
-                      </mc:Fallback>
-                    </mc:AlternateContent>
-                    <wp:extent cx="5363210" cy="9653270"/>
-                    <wp:effectExtent l="0" t="0" r="8890" b="2540"/>
-                    <wp:wrapNone/>
-                    <wp:docPr id="471" name="Rectángulo 16"/>
-                    <wp:cNvGraphicFramePr>
-                      <a:graphicFrameLocks xmlns:a="http://schemas.openxmlformats.org/drawingml/2006/main"/>
-                    </wp:cNvGraphicFramePr>
-                    <a:graphic xmlns:a="http://schemas.openxmlformats.org/drawingml/2006/main">
-                      <a:graphicData uri="http://schemas.microsoft.com/office/word/2010/wordprocessingShape">
-                        <wps:wsp>
-                          <wps:cNvSpPr>
-                            <a:spLocks/>
-                          </wps:cNvSpPr>
-                          <wps:spPr bwMode="auto">
-                            <a:xfrm>
-                              <a:off x="0" y="0"/>
-                              <a:ext cx="5363210" cy="9653270"/>
-                            </a:xfrm>
-                            <a:prstGeom prst="rect">
-                              <a:avLst/>
-                            </a:prstGeom>
-                            <a:solidFill>
-                              <a:schemeClr val="accent1"/>
-                            </a:solidFill>
-                            <a:ln>
-                              <a:noFill/>
-                            </a:ln>
-                          </wps:spPr>
-                          <wps:txbx>
-                            <w:txbxContent>
-                              <w:sdt>
-                                <w:sdtPr>
-                                  <w:rPr>
-                                    <w:rFonts w:ascii="Times New Roman" w:hAnsi="Times New Roman" w:cs="Times New Roman"/>
-                                    <w:caps/>
-                                    <w:color w:val="FFFFFF" w:themeColor="background1"/>
-                                    <w:sz w:val="80"/>
-                                    <w:szCs w:val="80"/>
-                                  </w:rPr>
-                                  <w:alias w:val="Título"/>
-                                  <w:id w:val="-1275550102"/>
-                                  <w:dataBinding w:prefixMappings="xmlns:ns0='http://schemas.openxmlformats.org/package/2006/metadata/core-properties' xmlns:ns1='http://purl.org/dc/elements/1.1/'" w:xpath="/ns0:coreProperties[1]/ns1:title[1]" w:storeItemID="{6C3C8BC8-F283-45AE-878A-BAB7291924A1}"/>
-                                  <w:text/>
-                                </w:sdtPr>
-                                <w:sdtEndPr/>
-                                <w:sdtContent>
-                                  <w:p>
-                                    <w:pPr>
-                                      <w:pStyle w:val="Ttulo"/>
-                                      <w:jc w:val="right"/>
-                                      <w:rPr>
-                                        <w:rFonts w:ascii="Times New Roman" w:hAnsi="Times New Roman" w:cs="Times New Roman"/>
-                                        <w:caps/>
-                                        <w:color w:val="FFFFFF" w:themeColor="background1"/>
-                                        <w:sz w:val="80"/>
-                                        <w:szCs w:val="80"/>
-                                      </w:rPr>
-                                    </w:pPr>
-                                    <w:r>
-                                      <w:rPr>
-                                        <w:rFonts w:ascii="Times New Roman" w:hAnsi="Times New Roman" w:cs="Times New Roman"/>
-                                        <w:caps/>
-                                        <w:color w:val="FFFFFF" w:themeColor="background1"/>
-                                        <w:sz w:val="80"/>
-                                        <w:szCs w:val="80"/>
-                                      </w:rPr>
-                                      <w:t>Clothes Store</w:t>
-                                    </w:r>
-                                  </w:p>
-                                </w:sdtContent>
-                              </w:sdt>
-                              <w:p>
-                                <w:pPr>
-                                  <w:spacing w:before="240"/>
-                                  <w:ind w:left="720"/>
-                                  <w:jc w:val="right"/>
-                                  <w:rPr>
-                                    <w:color w:val="FFFFFF" w:themeColor="background1"/>
-                                  </w:rPr>
-                                </w:pPr>
-                              </w:p>
-                              <w:sdt>
-                                <w:sdtPr>
-                                  <w:rPr>
-                                    <w:color w:val="FFFFFF" w:themeColor="background1"/>
-                                    <w:sz w:val="21"/>
-                                    <w:szCs w:val="21"/>
-                                  </w:rPr>
-                                  <w:alias w:val="Descripción breve"/>
-                                  <w:id w:val="-1812170092"/>
-                                  <w:dataBinding w:prefixMappings="xmlns:ns0='http://schemas.microsoft.com/office/2006/coverPageProps'" w:xpath="/ns0:CoverPageProperties[1]/ns0:Abstract[1]" w:storeItemID="{55AF091B-3C7A-41E3-B477-F2FDAA23CFDA}"/>
-                                  <w:text/>
-                                </w:sdtPr>
-                                <w:sdtEndPr/>
-                                <w:sdtContent>
-                                  <w:p>
-                                    <w:pPr>
-                                      <w:spacing w:before="240"/>
-                                      <w:ind w:left="1008"/>
-                                      <w:jc w:val="both"/>
-                                      <w:rPr>
-                                        <w:color w:val="FFFFFF" w:themeColor="background1"/>
-                                      </w:rPr>
-                                    </w:pPr>
-                                    <w:r>
-                                      <w:rPr>
-                                        <w:color w:val="FFFFFF" w:themeColor="background1"/>
-                                        <w:sz w:val="21"/>
-                                        <w:szCs w:val="21"/>
-                                      </w:rPr>
-                                      <w:t>P</w:t>
-                                    </w:r>
-                                    <w:r>
-                                      <w:rPr>
-                                        <w:color w:val="FFFFFF" w:themeColor="background1"/>
-                                        <w:sz w:val="21"/>
-                                        <w:szCs w:val="21"/>
-                                      </w:rPr>
-                                      <w:t>roporciona herramientas y funcionalidades que simplifican la administración</w:t>
-                                    </w:r>
-                                    <w:r>
-                                      <w:rPr>
-                                        <w:color w:val="FFFFFF" w:themeColor="background1"/>
-                                        <w:sz w:val="21"/>
-                                        <w:szCs w:val="21"/>
-                                      </w:rPr>
-                                      <w:t xml:space="preserve"> y organización</w:t>
-                                    </w:r>
-                                    <w:r>
-                                      <w:rPr>
-                                        <w:color w:val="FFFFFF" w:themeColor="background1"/>
-                                        <w:sz w:val="21"/>
-                                        <w:szCs w:val="21"/>
-                                      </w:rPr>
-                                      <w:t xml:space="preserve"> de la tienda, mejoran la eficiencia operativa y brindan una visión más clara de los aspectos clave del negocio, lo que puede resultar en una mejor experiencia </w:t>
-                                    </w:r>
-                                    <w:r>
-                                      <w:rPr>
-                                        <w:color w:val="FFFFFF" w:themeColor="background1"/>
-                                        <w:sz w:val="21"/>
-                                        <w:szCs w:val="21"/>
-                                      </w:rPr>
-                                      <w:t xml:space="preserve">de administración </w:t>
-                                    </w:r>
-                                    <w:r>
-                                      <w:rPr>
-                                        <w:color w:val="FFFFFF" w:themeColor="background1"/>
-                                        <w:sz w:val="21"/>
-                                        <w:szCs w:val="21"/>
-                                      </w:rPr>
-                                      <w:t xml:space="preserve">y un mejor rendimiento general de la tienda. </w:t>
-                                    </w:r>
-                                  </w:p>
-                                </w:sdtContent>
-                              </w:sdt>
-                            </w:txbxContent>
-                          </wps:txbx>
-                          <wps:bodyPr rot="0" vert="horz" wrap="square" lIns="274320" tIns="914400" rIns="274320" bIns="45720" anchor="ctr" anchorCtr="0" upright="1">
-                            <a:noAutofit/>
-                          </wps:bodyPr>
-                        </wps:wsp>
-                      </a:graphicData>
-                    </a:graphic>
-                    <wp14:sizeRelH relativeFrom="page">
-                      <wp14:pctWidth>69000</wp14:pctWidth>
-                    </wp14:sizeRelH>
-                    <wp14:sizeRelV relativeFrom="page">
-                      <wp14:pctHeight>96000</wp14:pctHeight>
-                    </wp14:sizeRelV>
-                  </wp:anchor>
-                </w:drawing>
-              </mc:Choice>
-              <mc:Fallback xmlns:w16sdtdh="http://schemas.microsoft.com/office/word/2020/wordml/sdtdatahash" xmlns:w16="http://schemas.microsoft.com/office/word/2018/wordml" xmlns:w16cex="http://schemas.microsoft.com/office/word/2018/wordml/cex" xmlns:oel="http://schemas.microsoft.com/office/2019/extlst">
-                <w:pict>
-                  <v:rect w14:anchorId="426C2E0F" id="Rectángulo 16" o:spid="_x0000_s1027" style="position:absolute;margin-left:0;margin-top:0;width:422.3pt;height:760.1pt;z-index:251662336;visibility:visible;mso-wrap-style:square;mso-width-percent:690;mso-height-percent:960;mso-left-percent:20;mso-top-percent:20;mso-wrap-distance-left:9pt;mso-wrap-distance-top:0;mso-wrap-distance-right:9pt;mso-wrap-distance-bottom:0;mso-position-horizontal-relative:page;mso-position-vertical-relative:page;mso-width-percent:690;mso-height-percent:960;mso-left-percent:20;mso-top-percent:20;mso-width-relative:page;mso-height-relative:page;v-text-anchor:middle" o:gfxdata="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" fillcolor="#4472c4 [3204]" stroked="f">
-                    <v:textbox inset="21.6pt,1in,21.6pt">
-                      <w:txbxContent>
-                        <w:sdt>
-                          <w:sdtPr>
-                            <w:rPr>
-                              <w:rFonts w:ascii="Times New Roman" w:hAnsi="Times New Roman" w:cs="Times New Roman"/>
-                              <w:caps/>
-                              <w:color w:val="FFFFFF" w:themeColor="background1"/>
-                              <w:sz w:val="80"/>
-                              <w:szCs w:val="80"/>
-                            </w:rPr>
-                            <w:alias w:val="Título"/>
-                            <w:id w:val="-1275550102"/>
-                            <w:dataBinding w:prefixMappings="xmlns:ns0='http://schemas.openxmlformats.org/package/2006/metadata/core-properties' xmlns:ns1='http://purl.org/dc/elements/1.1/'" w:xpath="/ns0:coreProperties[1]/ns1:title[1]" w:storeItemID="{6C3C8BC8-F283-45AE-878A-BAB7291924A1}"/>
-                            <w:text/>
-                          </w:sdtPr>
-                          <w:sdtContent>
-                            <w:p>
-                              <w:pPr>
-                                <w:pStyle w:val="Ttulo"/>
-                                <w:jc w:val="right"/>
-                                <w:rPr>
-                                  <w:rFonts w:ascii="Times New Roman" w:hAnsi="Times New Roman" w:cs="Times New Roman"/>
-                                  <w:caps/>
-                                  <w:color w:val="FFFFFF" w:themeColor="background1"/>
-                                  <w:sz w:val="80"/>
-                                  <w:szCs w:val="80"/>
-                                </w:rPr>
-                              </w:pPr>
-                              <w:r>
-                                <w:rPr>
-                                  <w:rFonts w:ascii="Times New Roman" w:hAnsi="Times New Roman" w:cs="Times New Roman"/>
-                                  <w:caps/>
-                                  <w:color w:val="FFFFFF" w:themeColor="background1"/>
-                                  <w:sz w:val="80"/>
-                                  <w:szCs w:val="80"/>
-                                </w:rPr>
-                                <w:t>Clothes Store</w:t>
-                              </w:r>
-                            </w:p>
-                          </w:sdtContent>
-                        </w:sdt>
-                        <w:p>
-                          <w:pPr>
-                            <w:spacing w:before="240"/>
-                            <w:ind w:left="720"/>
-                            <w:jc w:val="right"/>
-                            <w:rPr>
-                              <w:color w:val="FFFFFF" w:themeColor="background1"/>
-                            </w:rPr>
-                          </w:pPr>
-                        </w:p>
-                        <w:sdt>
-                          <w:sdtPr>
-                            <w:rPr>
-                              <w:color w:val="FFFFFF" w:themeColor="background1"/>
-                              <w:sz w:val="21"/>
-                              <w:szCs w:val="21"/>
-                            </w:rPr>
-                            <w:alias w:val="Descripción breve"/>
-                            <w:id w:val="-1812170092"/>
-                            <w:dataBinding w:prefixMappings="xmlns:ns0='http://schemas.microsoft.com/office/2006/coverPageProps'" w:xpath="/ns0:CoverPageProperties[1]/ns0:Abstract[1]" w:storeItemID="{55AF091B-3C7A-41E3-B477-F2FDAA23CFDA}"/>
-                            <w:text/>
-                          </w:sdtPr>
-                          <w:sdtContent>
-                            <w:p>
-                              <w:pPr>
-                                <w:spacing w:before="240"/>
-                                <w:ind w:left="1008"/>
-                                <w:jc w:val="both"/>
-                                <w:rPr>
-                                  <w:color w:val="FFFFFF" w:themeColor="background1"/>
-                                </w:rPr>
-                              </w:pPr>
-                              <w:r>
-                                <w:rPr>
-                                  <w:color w:val="FFFFFF" w:themeColor="background1"/>
-                                  <w:sz w:val="21"/>
-                                  <w:szCs w:val="21"/>
-                                </w:rPr>
-                                <w:t>P</w:t>
-                              </w:r>
-                              <w:r>
-                                <w:rPr>
-                                  <w:color w:val="FFFFFF" w:themeColor="background1"/>
-                                  <w:sz w:val="21"/>
-                                  <w:szCs w:val="21"/>
-                                </w:rPr>
-                                <w:t>roporciona herramientas y funcionalidades que simplifican la administración</w:t>
-                              </w:r>
-                              <w:r>
-                                <w:rPr>
-                                  <w:color w:val="FFFFFF" w:themeColor="background1"/>
-                                  <w:sz w:val="21"/>
-                                  <w:szCs w:val="21"/>
-                                </w:rPr>
-                                <w:t xml:space="preserve"> y organización</w:t>
-                              </w:r>
-                              <w:r>
-                                <w:rPr>
-                                  <w:color w:val="FFFFFF" w:themeColor="background1"/>
-                                  <w:sz w:val="21"/>
-                                  <w:szCs w:val="21"/>
-                                </w:rPr>
-                                <w:t xml:space="preserve"> de la tienda, mejoran la eficiencia operativa y brindan una visión más clara de los aspectos clave del negocio, lo que puede resultar en una mejor experiencia </w:t>
-                              </w:r>
-                              <w:r>
-                                <w:rPr>
-                                  <w:color w:val="FFFFFF" w:themeColor="background1"/>
-                                  <w:sz w:val="21"/>
-                                  <w:szCs w:val="21"/>
-                                </w:rPr>
-                                <w:t xml:space="preserve">de administración </w:t>
-                              </w:r>
-                              <w:r>
-                                <w:rPr>
-                                  <w:color w:val="FFFFFF" w:themeColor="background1"/>
-                                  <w:sz w:val="21"/>
-                                  <w:szCs w:val="21"/>
-                                </w:rPr>
-                                <w:t xml:space="preserve">y un mejor rendimiento general de la tienda. </w:t>
-                              </w:r>
-                            </w:p>
-                          </w:sdtContent>
-                        </w:sdt>
-                      </w:txbxContent>
-                    </v:textbox>
-                    <w10:wrap anchorx="page" anchory="page"/>
-                  </v:rect>
-                </w:pict>
-              </mc:Fallback>
-            </mc:AlternateContent>
-          </w:r>
-          <w:r>
-            <w:rPr>
-              <w:noProof/>
-              <w:lang w:eastAsia="es-GT"/>
-            </w:rPr>
-            <mc:AlternateContent>
-              <mc:Choice Requires="wps">
-                <w:drawing>
-                  <wp:anchor distT="0" distB="0" distL="114300" distR="114300" simplePos="0" relativeHeight="251663360" behindDoc="0" locked="0" layoutInCell="1" allowOverlap="1" wp14:anchorId="0219739D" wp14:editId="25750050">
-                    <wp:simplePos x="0" y="0"/>
-                    <mc:AlternateContent>
-                      <mc:Choice Requires="wp14">
-                        <wp:positionH relativeFrom="page">
-                          <wp14:pctPosHOffset>73000</wp14:pctPosHOffset>
-                        </wp:positionH>
-                      </mc:Choice>
-                      <mc:Fallback>
-                        <wp:positionH relativeFrom="page">
-                          <wp:posOffset>5673725</wp:posOffset>
-                        </wp:positionH>
-                      </mc:Fallback>
-                    </mc:AlternateContent>
-                    <wp:positionV relativeFrom="page">
-                      <wp:align>center</wp:align>
-                    </wp:positionV>
-                    <wp:extent cx="1880870" cy="9655810"/>
-                    <wp:effectExtent l="0" t="0" r="5080" b="2540"/>
-                    <wp:wrapNone/>
-                    <wp:docPr id="472" name="Rectángulo 85"/>
-                    <wp:cNvGraphicFramePr>
-                      <a:graphicFrameLocks xmlns:a="http://schemas.openxmlformats.org/drawingml/2006/main"/>
-                    </wp:cNvGraphicFramePr>
-                    <a:graphic xmlns:a="http://schemas.openxmlformats.org/drawingml/2006/main">
-                      <a:graphicData uri="http://schemas.microsoft.com/office/word/2010/wordprocessingShape">
-                        <wps:wsp>
-                          <wps:cNvSpPr>
-                            <a:spLocks/>
-                          </wps:cNvSpPr>
-                          <wps:spPr>
-                            <a:xfrm>
-                              <a:off x="0" y="0"/>
-                              <a:ext cx="1880870" cy="9655810"/>
-                            </a:xfrm>
-                            <a:prstGeom prst="rect">
-                              <a:avLst/>
-                            </a:prstGeom>
-                            <a:solidFill>
-                              <a:schemeClr val="tx2"/>
-                            </a:solidFill>
-                            <a:ln>
-                              <a:noFill/>
-                            </a:ln>
-                          </wps:spPr>
-                          <wps:style>
-                            <a:lnRef idx="2">
-                              <a:schemeClr val="accent1">
-                                <a:shade val="50000"/>
-                              </a:schemeClr>
-                            </a:lnRef>
-                            <a:fillRef idx="1">
-                              <a:schemeClr val="accent1"/>
-                            </a:fillRef>
-                            <a:effectRef idx="0">
-                              <a:schemeClr val="accent1"/>
-                            </a:effectRef>
-                            <a:fontRef idx="minor">
-                              <a:schemeClr val="lt1"/>
-                            </a:fontRef>
-                          </wps:style>
-                          <wps:txbx>
-                            <w:txbxContent>
-                              <w:sdt>
-                                <w:sdtPr>
-                                  <w:rPr>
-                                    <w:rFonts w:cstheme="minorBidi"/>
-                                    <w:color w:val="FFFFFF" w:themeColor="background1"/>
-                                  </w:rPr>
-                                  <w:alias w:val="Subtítulo"/>
-                                  <w:id w:val="-505288762"/>
-                                  <w:dataBinding w:prefixMappings="xmlns:ns0='http://schemas.openxmlformats.org/package/2006/metadata/core-properties' xmlns:ns1='http://purl.org/dc/elements/1.1/'" w:xpath="/ns0:coreProperties[1]/ns1:subject[1]" w:storeItemID="{6C3C8BC8-F283-45AE-878A-BAB7291924A1}"/>
-                                  <w:text/>
-                                </w:sdtPr>
-                                <w:sdtEndPr/>
-                                <w:sdtContent>
-                                  <w:p>
-                                    <w:pPr>
-                                      <w:pStyle w:val="Subttulo"/>
-                                      <w:rPr>
-                                        <w:rFonts w:cstheme="minorBidi"/>
-                                        <w:color w:val="FFFFFF" w:themeColor="background1"/>
-                                      </w:rPr>
-                                    </w:pPr>
-                                    <w:r>
-                                      <w:rPr>
-                                        <w:rFonts w:cstheme="minorBidi"/>
-                                        <w:color w:val="FFFFFF" w:themeColor="background1"/>
-                                      </w:rPr>
-                                      <w:t>Sistema gestor para una Tienda de Ropa.</w:t>
-                                    </w:r>
-                                  </w:p>
-                                </w:sdtContent>
-                              </w:sdt>
-                            </w:txbxContent>
-                          </wps:txbx>
-                          <wps:bodyPr rot="0" spcFirstLastPara="0" vertOverflow="overflow" horzOverflow="overflow" vert="horz" wrap="square" lIns="182880" tIns="45720" rIns="182880" bIns="45720" numCol="1" spcCol="0" rtlCol="0" fromWordArt="0" anchor="ctr" anchorCtr="0" forceAA="0" compatLnSpc="1">
-                            <a:prstTxWarp prst="textNoShape">
-                              <a:avLst/>
-                            </a:prstTxWarp>
-                            <a:noAutofit/>
-                          </wps:bodyPr>
-                        </wps:wsp>
-                      </a:graphicData>
-                    </a:graphic>
-                    <wp14:sizeRelH relativeFrom="page">
-                      <wp14:pctWidth>24200</wp14:pctWidth>
-                    </wp14:sizeRelH>
-                    <wp14:sizeRelV relativeFrom="page">
-                      <wp14:pctHeight>96000</wp14:pctHeight>
-                    </wp14:sizeRelV>
-                  </wp:anchor>
-                </w:drawing>
-              </mc:Choice>
-              <mc:Fallback xmlns:w16sdtdh="http://schemas.microsoft.com/office/word/2020/wordml/sdtdatahash" xmlns:w16="http://schemas.microsoft.com/office/word/2018/wordml" xmlns:w16cex="http://schemas.microsoft.com/office/word/2018/wordml/cex" xmlns:oel="http://schemas.microsoft.com/office/2019/extlst">
-                <w:pict>
-                  <v:rect w14:anchorId="0219739D" id="Rectángulo 85" o:spid="_x0000_s1028" style="position:absolute;margin-left:0;margin-top:0;width:148.1pt;height:760.3pt;z-index:251663360;visibility:visible;mso-wrap-style:square;mso-width-percent:242;mso-height-percent:960;mso-left-percent:730;mso-wrap-distance-left:9pt;mso-wrap-distance-top:0;mso-wrap-distance-right:9pt;mso-wrap-distance-bottom:0;mso-position-horizontal-relative:page;mso-position-vertical:center;mso-position-vertical-relative:page;mso-width-percent:242;mso-height-percent:960;mso-left-percent:730;mso-width-relative:page;mso-height-relative:page;v-text-anchor:middle" o:gfxdata="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" fillcolor="#44546a [3215]" stroked="f" strokeweight="1pt">
-                    <v:textbox inset="14.4pt,,14.4pt">
-                      <w:txbxContent>
-                        <w:sdt>
-                          <w:sdtPr>
-                            <w:rPr>
-                              <w:rFonts w:cstheme="minorBidi"/>
-                              <w:color w:val="FFFFFF" w:themeColor="background1"/>
-                            </w:rPr>
-                            <w:alias w:val="Subtítulo"/>
-                            <w:id w:val="-505288762"/>
-                            <w:dataBinding w:prefixMappings="xmlns:ns0='http://schemas.openxmlformats.org/package/2006/metadata/core-properties' xmlns:ns1='http://purl.org/dc/elements/1.1/'" w:xpath="/ns0:coreProperties[1]/ns1:subject[1]" w:storeItemID="{6C3C8BC8-F283-45AE-878A-BAB7291924A1}"/>
-                            <w:text/>
-                          </w:sdtPr>
-                          <w:sdtContent>
-                            <w:p>
-                              <w:pPr>
-                                <w:pStyle w:val="Subttulo"/>
-                                <w:rPr>
-                                  <w:rFonts w:cstheme="minorBidi"/>
-                                  <w:color w:val="FFFFFF" w:themeColor="background1"/>
-                                </w:rPr>
-                              </w:pPr>
-                              <w:r>
-                                <w:rPr>
-                                  <w:rFonts w:cstheme="minorBidi"/>
-                                  <w:color w:val="FFFFFF" w:themeColor="background1"/>
-                                </w:rPr>
-                                <w:t>Sistema gestor para una Tienda de Ropa.</w:t>
-                              </w:r>
-                            </w:p>
-                          </w:sdtContent>
-                        </w:sdt>
-                      </w:txbxContent>
-                    </v:textbox>
-                    <w10:wrap anchorx="page" anchory="page"/>
-                  </v:rect>
-                </w:pict>
-              </mc:Fallback>
-            </mc:AlternateContent>
-          </w:r>
-        </w:p>
-        <w:p/>
-        <w:p>
-          <w:pPr>
-            <w:rPr>
-              <w:rFonts w:ascii="Times New Roman" w:hAnsi="Times New Roman" w:cs="Times New Roman"/>
-            </w:rPr>
-          </w:pPr>
-          <w:r>
-            <w:rPr>
-              <w:noProof/>
-              <w:lang w:eastAsia="es-GT"/>
-            </w:rPr>
-            <mc:AlternateContent>
-              <mc:Choice Requires="wps">
-                <w:drawing>
-                  <wp:anchor distT="45720" distB="45720" distL="114300" distR="114300" simplePos="0" relativeHeight="251681792" behindDoc="0" locked="0" layoutInCell="1" allowOverlap="1" wp14:anchorId="3277CE93" wp14:editId="47ED4CF4">
-                    <wp:simplePos x="0" y="0"/>
-                    <wp:positionH relativeFrom="margin">
-                      <wp:posOffset>532705</wp:posOffset>
-                    </wp:positionH>
-                    <wp:positionV relativeFrom="paragraph">
-                      <wp:posOffset>381635</wp:posOffset>
-                    </wp:positionV>
-                    <wp:extent cx="3536315" cy="1404620"/>
-                    <wp:effectExtent l="0" t="0" r="0" b="6350"/>
-                    <wp:wrapSquare wrapText="bothSides"/>
-                    <wp:docPr id="217" name="Cuadro de texto 2"/>
-                    <wp:cNvGraphicFramePr>
-                      <a:graphicFrameLocks xmlns:a="http://schemas.openxmlformats.org/drawingml/2006/main"/>
-                    </wp:cNvGraphicFramePr>
-                    <a:graphic xmlns:a="http://schemas.openxmlformats.org/drawingml/2006/main">
-                      <a:graphicData uri="http://schemas.microsoft.com/office/word/2010/wordprocessingShape">
-                        <wps:wsp>
-                          <wps:cNvSpPr txBox="1">
-                            <a:spLocks noChangeArrowheads="1"/>
-                          </wps:cNvSpPr>
-                          <wps:spPr bwMode="auto">
-                            <a:xfrm>
-                              <a:off x="0" y="0"/>
-                              <a:ext cx="3536315" cy="1404620"/>
-                            </a:xfrm>
-                            <a:prstGeom prst="rect">
-                              <a:avLst/>
-                            </a:prstGeom>
-                            <a:noFill/>
-                            <a:ln w="9525">
-                              <a:noFill/>
-                              <a:miter lim="800000"/>
-                              <a:headEnd/>
-                              <a:tailEnd/>
-                            </a:ln>
-                          </wps:spPr>
-                          <wps:txbx>
-                            <w:txbxContent>
-                              <w:p>
-                                <w:pPr>
-                                  <w:rPr>
-                                    <w:color w:val="FFFFFF" w:themeColor="background1"/>
-                                    <w:sz w:val="32"/>
-                                    <w:szCs w:val="32"/>
-                                  </w:rPr>
-                                </w:pPr>
-                                <w:r>
-                                  <w:rPr>
-                                    <w:color w:val="FFFFFF" w:themeColor="background1"/>
-                                    <w:sz w:val="32"/>
-                                    <w:szCs w:val="32"/>
-                                  </w:rPr>
-                                  <w:t>Centro Educativo Técnico Laboral Kinal</w:t>
-                                </w:r>
-                              </w:p>
-                            </w:txbxContent>
-                          </wps:txbx>
-                          <wps:bodyPr rot="0" vert="horz" wrap="square" lIns="91440" tIns="45720" rIns="91440" bIns="45720" anchor="t" anchorCtr="0">
-                            <a:spAutoFit/>
-                          </wps:bodyPr>
-                        </wps:wsp>
-                      </a:graphicData>
-                    </a:graphic>
-                    <wp14:sizeRelH relativeFrom="margin">
-                      <wp14:pctWidth>0</wp14:pctWidth>
-                    </wp14:sizeRelH>
-                    <wp14:sizeRelV relativeFrom="margin">
-                      <wp14:pctHeight>20000</wp14:pctHeight>
-                    </wp14:sizeRelV>
-                  </wp:anchor>
-                </w:drawing>
-              </mc:Choice>
-              <mc:Fallback xmlns:w16sdtdh="http://schemas.microsoft.com/office/word/2020/wordml/sdtdatahash" xmlns:w16="http://schemas.microsoft.com/office/word/2018/wordml" xmlns:w16cex="http://schemas.microsoft.com/office/word/2018/wordml/cex" xmlns:oel="http://schemas.microsoft.com/office/2019/extlst">
-                <w:pict>
-                  <v:shape w14:anchorId="3277CE93" id="_x0000_s1029" type="#_x0000_t202" style="position:absolute;margin-left:41.95pt;margin-top:30.05pt;width:278.45pt;height:110.6pt;z-index:251681792;visibility:visible;mso-wrap-style:square;mso-width-percent:0;mso-height-percent:200;mso-wrap-distance-left:9pt;mso-wrap-distance-top:3.6pt;mso-wrap-distance-right:9pt;mso-wrap-distance-bottom:3.6pt;mso-position-horizontal:absolute;mso-position-horizontal-relative:margin;mso-position-vertical:absolute;mso-position-vertical-relative:text;mso-width-percent:0;mso-height-percent:200;mso-width-relative:margin;mso-height-relative:margin;v-text-anchor:top" o:gfxdata="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" filled="f" stroked="f">
-                    <v:textbox style="mso-fit-shape-to-text:t">
-                      <w:txbxContent>
-                        <w:p>
-                          <w:pPr>
-                            <w:rPr>
-                              <w:color w:val="FFFFFF" w:themeColor="background1"/>
-                              <w:sz w:val="32"/>
-                              <w:szCs w:val="32"/>
-                            </w:rPr>
-                          </w:pPr>
-                          <w:r>
-                            <w:rPr>
-                              <w:color w:val="FFFFFF" w:themeColor="background1"/>
-                              <w:sz w:val="32"/>
-                              <w:szCs w:val="32"/>
-                            </w:rPr>
-                            <w:t>Centro Educativo Técnico Laboral Kinal</w:t>
-                          </w:r>
-                        </w:p>
-                      </w:txbxContent>
-                    </v:textbox>
-                    <w10:wrap type="square" anchorx="margin"/>
-                  </v:shape>
-                </w:pict>
-              </mc:Fallback>
-            </mc:AlternateContent>
-          </w:r>
-          <w:r>
-            <w:rPr>
-              <w:noProof/>
-              <w:lang w:eastAsia="es-GT"/>
-            </w:rPr>
+        <w:sectPr>
+          <w:footerReference w:type="default" r:id="rId7"/>
+          <w:pgSz w:w="12240" w:h="15840"/>
+          <w:pgMar w:top="1417" w:right="1701" w:bottom="1417" w:left="1701" w:header="0" w:footer="708" w:gutter="0"/>
+          <w:pgNumType w:start="0"/>
+          <w:cols w:space="720"/>
+          <w:formProt w:val="0"/>
+          <w:docGrid w:linePitch="360" w:charSpace="4096"/>
+        </w:sectPr>
+      </w:pPr>
+      <w:r>
+        <w:rPr>
+          <w:rFonts w:ascii="Times New Roman" w:hAnsi="Times New Roman" w:cs="Times New Roman"/>
+          <w:noProof/>
+        </w:rPr>
+        <w:drawing>
+          <wp:anchor distT="0" distB="0" distL="0" distR="0" simplePos="0" relativeHeight="6" behindDoc="0" locked="0" layoutInCell="0" allowOverlap="1" wp14:anchorId="040430D5">
+            <wp:simplePos x="0" y="0"/>
+            <wp:positionH relativeFrom="leftMargin">
+              <wp:posOffset>787400</wp:posOffset>
+            </wp:positionH>
+            <wp:positionV relativeFrom="paragraph">
+              <wp:posOffset>196850</wp:posOffset>
+            </wp:positionV>
+            <wp:extent cx="793750" cy="793750"/>
+            <wp:effectExtent l="0" t="0" r="0" b="0"/>
+            <wp:wrapNone/>
+            <wp:docPr id="7" name="Imagen 10504094" descr="Empleados, ubicación y antiguos alumnos de Fundación Kinal | LinkedIn"/>
+            <wp:cNvGraphicFramePr>
+              <a:graphicFrameLocks xmlns:a="http://schemas.openxmlformats.org/drawingml/2006/main" noChangeAspect="1"/>
+            </wp:cNvGraphicFramePr>
+            <a:graphic xmlns:a="http://schemas.openxmlformats.org/drawingml/2006/main">
+              <a:graphicData uri="http://schemas.openxmlformats.org/drawingml/2006/picture">
+                <pic:pic xmlns:pic="http://schemas.openxmlformats.org/drawingml/2006/picture">
+                  <pic:nvPicPr>
+                    <pic:cNvPr id="7" name="Imagen 10504094" descr="Empleados, ubicación y antiguos alumnos de Fundación Kinal | LinkedIn"/>
+                    <pic:cNvPicPr>
+                      <a:picLocks noChangeAspect="1" noChangeArrowheads="1"/>
+                    </pic:cNvPicPr>
+                  </pic:nvPicPr>
+                  <pic:blipFill>
+                    <a:blip r:embed="rId8"/>
+                    <a:stretch>
+                      <a:fillRect/>
+                    </a:stretch>
+                  </pic:blipFill>
+                  <pic:spPr bwMode="auto">
+                    <a:xfrm>
+                      <a:off x="0" y="0"/>
+                      <a:ext cx="793750" cy="793750"/>
+                    </a:xfrm>
+                    <a:prstGeom prst="rect">
+                      <a:avLst/>
+                    </a:prstGeom>
+                  </pic:spPr>
+                </pic:pic>
+              </a:graphicData>
+            </a:graphic>
+          </wp:anchor>
+        </w:drawing>
+      </w:r>
+      <w:r>
+        <w:rPr>
+          <w:rFonts w:ascii="Times New Roman" w:hAnsi="Times New Roman" w:cs="Times New Roman"/>
+          <w:noProof/>
+        </w:rPr>
+        <mc:AlternateContent>
+          <mc:Choice Requires="wps">
             <w:drawing>
-              <wp:anchor distT="0" distB="0" distL="114300" distR="114300" simplePos="0" relativeHeight="251679744" behindDoc="0" locked="0" layoutInCell="1" allowOverlap="1" wp14:anchorId="30C8FF47" wp14:editId="750F9F95">
+              <wp:anchor distT="45720" distB="51435" distL="113665" distR="114300" simplePos="0" relativeHeight="7" behindDoc="0" locked="0" layoutInCell="0" allowOverlap="1" wp14:anchorId="2FD20CC2">
                 <wp:simplePos x="0" y="0"/>
-                <wp:positionH relativeFrom="leftMargin">
-                  <wp:posOffset>787615</wp:posOffset>
+                <wp:positionH relativeFrom="margin">
+                  <wp:posOffset>532765</wp:posOffset>
                 </wp:positionH>
                 <wp:positionV relativeFrom="paragraph">
-                  <wp:posOffset>196706</wp:posOffset>
+                  <wp:posOffset>381635</wp:posOffset>
                 </wp:positionV>
-                <wp:extent cx="793630" cy="793630"/>
-                <wp:effectExtent l="0" t="0" r="6985" b="6985"/>
-                <wp:wrapNone/>
-                <wp:docPr id="10504094" name="Imagen 10504094" descr="Empleados, ubicación y antiguos alumnos de Fundación Kinal | LinkedIn"/>
-                <wp:cNvGraphicFramePr>
-                  <a:graphicFrameLocks xmlns:a="http://schemas.openxmlformats.org/drawingml/2006/main" noChangeAspect="1"/>
-                </wp:cNvGraphicFramePr>
+                <wp:extent cx="3536315" cy="338455"/>
+                <wp:effectExtent l="0" t="0" r="0" b="6350"/>
+                <wp:wrapSquare wrapText="bothSides"/>
+                <wp:docPr id="8" name="Cuadro de texto 2"/>
+                <wp:cNvGraphicFramePr/>
                 <a:graphic xmlns:a="http://schemas.openxmlformats.org/drawingml/2006/main">
-                  <a:graphicData uri="http://schemas.openxmlformats.org/drawingml/2006/picture">
-                    <pic:pic xmlns:pic="http://schemas.openxmlformats.org/drawingml/2006/picture">
-                      <pic:nvPicPr>
-                        <pic:cNvPr id="0" name="Picture 1" descr="Empleados, ubicación y antiguos alumnos de Fundación Kinal | LinkedIn"/>
-                        <pic:cNvPicPr>
-                          <a:picLocks noChangeAspect="1" noChangeArrowheads="1"/>
-                        </pic:cNvPicPr>
-                      </pic:nvPicPr>
-                      <pic:blipFill>
-                        <a:blip r:embed="rId7" cstate="print">
-                          <a:extLst>
-                            <a:ext uri="{28A0092B-C50C-407E-A947-70E740481C1C}">
-                              <a14:useLocalDpi xmlns:a14="http://schemas.microsoft.com/office/drawing/2010/main" val="0"/>
-                            </a:ext>
-                          </a:extLst>
-                        </a:blip>
-                        <a:srcRect/>
-                        <a:stretch>
-                          <a:fillRect/>
-                        </a:stretch>
-                      </pic:blipFill>
-                      <pic:spPr bwMode="auto">
+                  <a:graphicData uri="http://schemas.microsoft.com/office/word/2010/wordprocessingShape">
+                    <wps:wsp>
+                      <wps:cNvSpPr/>
+                      <wps:spPr>
                         <a:xfrm>
                           <a:off x="0" y="0"/>
-                          <a:ext cx="793630" cy="793630"/>
+                          <a:ext cx="3536280" cy="338400"/>
                         </a:xfrm>
                         <a:prstGeom prst="rect">
                           <a:avLst/>
                         </a:prstGeom>
                         <a:noFill/>
-                        <a:ln>
+                        <a:ln w="9525">
                           <a:noFill/>
                         </a:ln>
-                      </pic:spPr>
-                    </pic:pic>
+                      </wps:spPr>
+                      <wps:style>
+                        <a:lnRef idx="0">
+                          <a:scrgbClr r="0" g="0" b="0"/>
+                        </a:lnRef>
+                        <a:fillRef idx="0">
+                          <a:scrgbClr r="0" g="0" b="0"/>
+                        </a:fillRef>
+                        <a:effectRef idx="0">
+                          <a:scrgbClr r="0" g="0" b="0"/>
+                        </a:effectRef>
+                        <a:fontRef idx="minor"/>
+                      </wps:style>
+                      <wps:txbx>
+                        <w:txbxContent>
+                          <w:p>
+                            <w:pPr>
+                              <w:pStyle w:val="Contenidodelmarco"/>
+                              <w:rPr>
+                                <w:color w:val="FFFFFF" w:themeColor="background1"/>
+                                <w:sz w:val="32"/>
+                                <w:szCs w:val="32"/>
+                              </w:rPr>
+                            </w:pPr>
+                            <w:r>
+                              <w:rPr>
+                                <w:color w:val="FFFFFF" w:themeColor="background1"/>
+                                <w:sz w:val="32"/>
+                                <w:szCs w:val="32"/>
+                              </w:rPr>
+                              <w:t xml:space="preserve">Centro Educativo Técnico Laboral </w:t>
+                            </w:r>
+                            <w:proofErr w:type="spellStart"/>
+                            <w:r>
+                              <w:rPr>
+                                <w:color w:val="FFFFFF" w:themeColor="background1"/>
+                                <w:sz w:val="32"/>
+                                <w:szCs w:val="32"/>
+                              </w:rPr>
+                              <w:t>Kinal</w:t>
+                            </w:r>
+                            <w:proofErr w:type="spellEnd"/>
+                          </w:p>
+                        </w:txbxContent>
+                      </wps:txbx>
+                      <wps:bodyPr anchor="t">
+                        <a:spAutoFit/>
+                      </wps:bodyPr>
+                    </wps:wsp>
                   </a:graphicData>
                 </a:graphic>
-                <wp14:sizeRelH relativeFrom="page">
-                  <wp14:pctWidth>0</wp14:pctWidth>
-                </wp14:sizeRelH>
-                <wp14:sizeRelV relativeFrom="page">
-                  <wp14:pctHeight>0</wp14:pctHeight>
+                <wp14:sizeRelV relativeFrom="margin">
+                  <wp14:pctHeight>20000</wp14:pctHeight>
                 </wp14:sizeRelV>
               </wp:anchor>
             </w:drawing>
-          </w:r>
-          <w:r>
-            <w:rPr>
-              <w:rFonts w:ascii="Times New Roman" w:hAnsi="Times New Roman" w:cs="Times New Roman"/>
-            </w:rPr>
-            <w:br w:type="page"/>
-          </w:r>
-        </w:p>
-      </w:sdtContent>
-    </w:sdt>
+          </mc:Choice>
+          <mc:Fallback>
+            <w:pict>
+              <v:rect w14:anchorId="2FD20CC2" id="_x0000_s1029" style="position:absolute;margin-left:41.95pt;margin-top:30.05pt;width:278.45pt;height:26.65pt;z-index:7;visibility:visible;mso-wrap-style:square;mso-height-percent:200;mso-wrap-distance-left:8.95pt;mso-wrap-distance-top:3.6pt;mso-wrap-distance-right:9pt;mso-wrap-distance-bottom:4.05pt;mso-position-horizontal:absolute;mso-position-horizontal-relative:margin;mso-position-vertical:absolute;mso-position-vertical-relative:text;mso-height-percent:200;mso-height-relative:margin;v-text-anchor:top" o:gfxdata="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" o:allowincell="f" filled="f" stroked="f">
+                <v:textbox style="mso-fit-shape-to-text:t">
+                  <w:txbxContent>
+                    <w:p>
+                      <w:pPr>
+                        <w:pStyle w:val="Contenidodelmarco"/>
+                        <w:rPr>
+                          <w:color w:val="FFFFFF" w:themeColor="background1"/>
+                          <w:sz w:val="32"/>
+                          <w:szCs w:val="32"/>
+                        </w:rPr>
+                      </w:pPr>
+                      <w:r>
+                        <w:rPr>
+                          <w:color w:val="FFFFFF" w:themeColor="background1"/>
+                          <w:sz w:val="32"/>
+                          <w:szCs w:val="32"/>
+                        </w:rPr>
+                        <w:t xml:space="preserve">Centro Educativo Técnico Laboral </w:t>
+                      </w:r>
+                      <w:proofErr w:type="spellStart"/>
+                      <w:r>
+                        <w:rPr>
+                          <w:color w:val="FFFFFF" w:themeColor="background1"/>
+                          <w:sz w:val="32"/>
+                          <w:szCs w:val="32"/>
+                        </w:rPr>
+                        <w:t>Kinal</w:t>
+                      </w:r>
+                      <w:proofErr w:type="spellEnd"/>
+                    </w:p>
+                  </w:txbxContent>
+                </v:textbox>
+                <w10:wrap type="square" anchorx="margin"/>
+              </v:rect>
+            </w:pict>
+          </mc:Fallback>
+        </mc:AlternateContent>
+      </w:r>
+    </w:p>
     <w:p>
       <w:pPr>
         <w:rPr>
           <w:rFonts w:ascii="Times New Roman" w:hAnsi="Times New Roman" w:cs="Times New Roman"/>
-          <w:noProof/>
         </w:rPr>
       </w:pPr>
     </w:p>
@@ -981,7 +815,8 @@
     <w:tbl>
       <w:tblPr>
         <w:tblStyle w:val="Tablaconcuadrcula4-nfasis5"/>
-        <w:tblW w:w="0" w:type="auto"/>
+        <w:tblW w:w="8828" w:type="dxa"/>
+        <w:tblLayout w:type="fixed"/>
         <w:tblLook w:val="04A0" w:firstRow="1" w:lastRow="0" w:firstColumn="1" w:lastColumn="0" w:noHBand="0" w:noVBand="1"/>
       </w:tblPr>
       <w:tblGrid>
@@ -997,21 +832,29 @@
           <w:tcPr>
             <w:cnfStyle w:val="001000000000" w:firstRow="0" w:lastRow="0" w:firstColumn="1" w:lastColumn="0" w:oddVBand="0" w:evenVBand="0" w:oddHBand="0" w:evenHBand="0" w:firstRowFirstColumn="0" w:firstRowLastColumn="0" w:lastRowFirstColumn="0" w:lastRowLastColumn="0"/>
             <w:tcW w:w="2942" w:type="dxa"/>
-          </w:tcPr>
-          <w:p>
-            <w:pPr>
-              <w:tabs>
-                <w:tab w:val="left" w:pos="708"/>
-                <w:tab w:val="left" w:pos="1416"/>
-                <w:tab w:val="left" w:pos="2024"/>
-              </w:tabs>
-              <w:rPr>
-                <w:rFonts w:ascii="Arial" w:hAnsi="Arial" w:cs="Arial"/>
-              </w:rPr>
-            </w:pPr>
-            <w:r>
-              <w:rPr>
-                <w:rFonts w:ascii="Arial" w:hAnsi="Arial" w:cs="Arial"/>
+            <w:tcBorders>
+              <w:top w:val="single" w:sz="4" w:space="0" w:color="5B9BD5"/>
+              <w:left w:val="single" w:sz="4" w:space="0" w:color="5B9BD5"/>
+              <w:bottom w:val="single" w:sz="4" w:space="0" w:color="5B9BD5"/>
+              <w:right w:val="single" w:sz="4" w:space="0" w:color="5B9BD5"/>
+            </w:tcBorders>
+          </w:tcPr>
+          <w:p>
+            <w:pPr>
+              <w:tabs>
+                <w:tab w:val="left" w:pos="708"/>
+                <w:tab w:val="left" w:pos="1416"/>
+                <w:tab w:val="left" w:pos="2024"/>
+              </w:tabs>
+              <w:spacing w:after="0" w:line="240" w:lineRule="auto"/>
+              <w:rPr>
+                <w:rFonts w:ascii="Arial" w:hAnsi="Arial" w:cs="Arial"/>
+              </w:rPr>
+            </w:pPr>
+            <w:r>
+              <w:rPr>
+                <w:rFonts w:ascii="Arial" w:eastAsia="Calibri" w:hAnsi="Arial" w:cs="Arial"/>
+                <w:color w:val="FFFFFF"/>
               </w:rPr>
               <w:t>Nombres</w:t>
             </w:r>
@@ -1020,14 +863,21 @@
         <w:tc>
           <w:tcPr>
             <w:tcW w:w="2943" w:type="dxa"/>
-          </w:tcPr>
-          <w:p>
-            <w:pPr>
-              <w:tabs>
-                <w:tab w:val="left" w:pos="708"/>
-                <w:tab w:val="left" w:pos="1416"/>
-                <w:tab w:val="left" w:pos="2024"/>
-              </w:tabs>
+            <w:tcBorders>
+              <w:top w:val="single" w:sz="4" w:space="0" w:color="5B9BD5"/>
+              <w:left w:val="single" w:sz="4" w:space="0" w:color="5B9BD5"/>
+              <w:bottom w:val="single" w:sz="4" w:space="0" w:color="5B9BD5"/>
+              <w:right w:val="single" w:sz="4" w:space="0" w:color="5B9BD5"/>
+            </w:tcBorders>
+          </w:tcPr>
+          <w:p>
+            <w:pPr>
+              <w:tabs>
+                <w:tab w:val="left" w:pos="708"/>
+                <w:tab w:val="left" w:pos="1416"/>
+                <w:tab w:val="left" w:pos="2024"/>
+              </w:tabs>
+              <w:spacing w:after="0" w:line="240" w:lineRule="auto"/>
               <w:cnfStyle w:val="100000000000" w:firstRow="1" w:lastRow="0" w:firstColumn="0" w:lastColumn="0" w:oddVBand="0" w:evenVBand="0" w:oddHBand="0" w:evenHBand="0" w:firstRowFirstColumn="0" w:firstRowLastColumn="0" w:lastRowFirstColumn="0" w:lastRowLastColumn="0"/>
               <w:rPr>
                 <w:rFonts w:ascii="Arial" w:hAnsi="Arial" w:cs="Arial"/>
@@ -1035,7 +885,8 @@
             </w:pPr>
             <w:r>
               <w:rPr>
-                <w:rFonts w:ascii="Arial" w:hAnsi="Arial" w:cs="Arial"/>
+                <w:rFonts w:ascii="Arial" w:eastAsia="Calibri" w:hAnsi="Arial" w:cs="Arial"/>
+                <w:color w:val="FFFFFF"/>
               </w:rPr>
               <w:t xml:space="preserve">Apellidos </w:t>
             </w:r>
@@ -1044,14 +895,21 @@
         <w:tc>
           <w:tcPr>
             <w:tcW w:w="2943" w:type="dxa"/>
-          </w:tcPr>
-          <w:p>
-            <w:pPr>
-              <w:tabs>
-                <w:tab w:val="left" w:pos="708"/>
-                <w:tab w:val="left" w:pos="1416"/>
-                <w:tab w:val="left" w:pos="2024"/>
-              </w:tabs>
+            <w:tcBorders>
+              <w:top w:val="single" w:sz="4" w:space="0" w:color="5B9BD5"/>
+              <w:left w:val="single" w:sz="4" w:space="0" w:color="5B9BD5"/>
+              <w:bottom w:val="single" w:sz="4" w:space="0" w:color="5B9BD5"/>
+              <w:right w:val="single" w:sz="4" w:space="0" w:color="5B9BD5"/>
+            </w:tcBorders>
+          </w:tcPr>
+          <w:p>
+            <w:pPr>
+              <w:tabs>
+                <w:tab w:val="left" w:pos="708"/>
+                <w:tab w:val="left" w:pos="1416"/>
+                <w:tab w:val="left" w:pos="2024"/>
+              </w:tabs>
+              <w:spacing w:after="0" w:line="240" w:lineRule="auto"/>
               <w:cnfStyle w:val="100000000000" w:firstRow="1" w:lastRow="0" w:firstColumn="0" w:lastColumn="0" w:oddVBand="0" w:evenVBand="0" w:oddHBand="0" w:evenHBand="0" w:firstRowFirstColumn="0" w:firstRowLastColumn="0" w:lastRowFirstColumn="0" w:lastRowLastColumn="0"/>
               <w:rPr>
                 <w:rFonts w:ascii="Arial" w:hAnsi="Arial" w:cs="Arial"/>
@@ -1059,7 +917,8 @@
             </w:pPr>
             <w:r>
               <w:rPr>
-                <w:rFonts w:ascii="Arial" w:hAnsi="Arial" w:cs="Arial"/>
+                <w:rFonts w:ascii="Arial" w:eastAsia="Calibri" w:hAnsi="Arial" w:cs="Arial"/>
+                <w:color w:val="FFFFFF"/>
               </w:rPr>
               <w:t>No. Carné</w:t>
             </w:r>
@@ -1082,15 +941,16 @@
                 <w:tab w:val="left" w:pos="1416"/>
                 <w:tab w:val="left" w:pos="2024"/>
               </w:tabs>
-              <w:rPr>
-                <w:rFonts w:ascii="Arial" w:hAnsi="Arial" w:cs="Arial"/>
-                <w:b w:val="0"/>
-                <w:bCs w:val="0"/>
-              </w:rPr>
-            </w:pPr>
-            <w:r>
-              <w:rPr>
-                <w:rFonts w:ascii="Arial" w:hAnsi="Arial" w:cs="Arial"/>
+              <w:spacing w:after="0" w:line="240" w:lineRule="auto"/>
+              <w:rPr>
+                <w:rFonts w:ascii="Arial" w:hAnsi="Arial" w:cs="Arial"/>
+                <w:b w:val="0"/>
+                <w:bCs w:val="0"/>
+              </w:rPr>
+            </w:pPr>
+            <w:r>
+              <w:rPr>
+                <w:rFonts w:ascii="Arial" w:eastAsia="Calibri" w:hAnsi="Arial" w:cs="Arial"/>
                 <w:b w:val="0"/>
                 <w:bCs w:val="0"/>
               </w:rPr>
@@ -1109,6 +969,7 @@
                 <w:tab w:val="left" w:pos="1416"/>
                 <w:tab w:val="left" w:pos="2024"/>
               </w:tabs>
+              <w:spacing w:after="0" w:line="240" w:lineRule="auto"/>
               <w:cnfStyle w:val="000000100000" w:firstRow="0" w:lastRow="0" w:firstColumn="0" w:lastColumn="0" w:oddVBand="0" w:evenVBand="0" w:oddHBand="1" w:evenHBand="0" w:firstRowFirstColumn="0" w:firstRowLastColumn="0" w:lastRowFirstColumn="0" w:lastRowLastColumn="0"/>
               <w:rPr>
                 <w:rFonts w:ascii="Arial" w:hAnsi="Arial" w:cs="Arial"/>
@@ -1116,7 +977,7 @@
             </w:pPr>
             <w:r>
               <w:rPr>
-                <w:rFonts w:ascii="Arial" w:hAnsi="Arial" w:cs="Arial"/>
+                <w:rFonts w:ascii="Arial" w:eastAsia="Calibri" w:hAnsi="Arial" w:cs="Arial"/>
               </w:rPr>
               <w:t>Domingo Carrillo</w:t>
             </w:r>
@@ -1133,6 +994,7 @@
                 <w:tab w:val="left" w:pos="1416"/>
                 <w:tab w:val="left" w:pos="2024"/>
               </w:tabs>
+              <w:spacing w:after="0" w:line="240" w:lineRule="auto"/>
               <w:cnfStyle w:val="000000100000" w:firstRow="0" w:lastRow="0" w:firstColumn="0" w:lastColumn="0" w:oddVBand="0" w:evenVBand="0" w:oddHBand="1" w:evenHBand="0" w:firstRowFirstColumn="0" w:firstRowLastColumn="0" w:lastRowFirstColumn="0" w:lastRowLastColumn="0"/>
               <w:rPr>
                 <w:rFonts w:ascii="Arial" w:hAnsi="Arial" w:cs="Arial"/>
@@ -1140,7 +1002,7 @@
             </w:pPr>
             <w:r>
               <w:rPr>
-                <w:rFonts w:ascii="Arial" w:hAnsi="Arial" w:cs="Arial"/>
+                <w:rFonts w:ascii="Arial" w:eastAsia="Calibri" w:hAnsi="Arial" w:cs="Arial"/>
               </w:rPr>
               <w:t>2022-206</w:t>
             </w:r>
@@ -1160,15 +1022,16 @@
                 <w:tab w:val="left" w:pos="1416"/>
                 <w:tab w:val="left" w:pos="2024"/>
               </w:tabs>
-              <w:rPr>
-                <w:rFonts w:ascii="Arial" w:hAnsi="Arial" w:cs="Arial"/>
-                <w:b w:val="0"/>
-                <w:bCs w:val="0"/>
-              </w:rPr>
-            </w:pPr>
-            <w:r>
-              <w:rPr>
-                <w:rFonts w:ascii="Arial" w:hAnsi="Arial" w:cs="Arial"/>
+              <w:spacing w:after="0" w:line="240" w:lineRule="auto"/>
+              <w:rPr>
+                <w:rFonts w:ascii="Arial" w:hAnsi="Arial" w:cs="Arial"/>
+                <w:b w:val="0"/>
+                <w:bCs w:val="0"/>
+              </w:rPr>
+            </w:pPr>
+            <w:r>
+              <w:rPr>
+                <w:rFonts w:ascii="Arial" w:eastAsia="Calibri" w:hAnsi="Arial" w:cs="Arial"/>
                 <w:b w:val="0"/>
                 <w:bCs w:val="0"/>
               </w:rPr>
@@ -1187,6 +1050,7 @@
                 <w:tab w:val="left" w:pos="1416"/>
                 <w:tab w:val="left" w:pos="2024"/>
               </w:tabs>
+              <w:spacing w:after="0" w:line="240" w:lineRule="auto"/>
               <w:cnfStyle w:val="000000000000" w:firstRow="0" w:lastRow="0" w:firstColumn="0" w:lastColumn="0" w:oddVBand="0" w:evenVBand="0" w:oddHBand="0" w:evenHBand="0" w:firstRowFirstColumn="0" w:firstRowLastColumn="0" w:lastRowFirstColumn="0" w:lastRowLastColumn="0"/>
               <w:rPr>
                 <w:rFonts w:ascii="Arial" w:hAnsi="Arial" w:cs="Arial"/>
@@ -1194,7 +1058,7 @@
             </w:pPr>
             <w:r>
               <w:rPr>
-                <w:rFonts w:ascii="Arial" w:hAnsi="Arial" w:cs="Arial"/>
+                <w:rFonts w:ascii="Arial" w:eastAsia="Calibri" w:hAnsi="Arial" w:cs="Arial"/>
               </w:rPr>
               <w:t xml:space="preserve">Ceferino Fabián </w:t>
             </w:r>
@@ -1211,6 +1075,7 @@
                 <w:tab w:val="left" w:pos="1416"/>
                 <w:tab w:val="left" w:pos="2024"/>
               </w:tabs>
+              <w:spacing w:after="0" w:line="240" w:lineRule="auto"/>
               <w:cnfStyle w:val="000000000000" w:firstRow="0" w:lastRow="0" w:firstColumn="0" w:lastColumn="0" w:oddVBand="0" w:evenVBand="0" w:oddHBand="0" w:evenHBand="0" w:firstRowFirstColumn="0" w:firstRowLastColumn="0" w:lastRowFirstColumn="0" w:lastRowLastColumn="0"/>
               <w:rPr>
                 <w:rFonts w:ascii="Arial" w:hAnsi="Arial" w:cs="Arial"/>
@@ -1218,21 +1083,9 @@
             </w:pPr>
             <w:r>
               <w:rPr>
-                <w:rFonts w:ascii="Arial" w:hAnsi="Arial" w:cs="Arial"/>
-              </w:rPr>
-              <w:t>2022</w:t>
-            </w:r>
-            <w:r>
-              <w:rPr>
-                <w:rFonts w:ascii="Arial" w:hAnsi="Arial" w:cs="Arial"/>
-              </w:rPr>
-              <w:t>-</w:t>
-            </w:r>
-            <w:r>
-              <w:rPr>
-                <w:rFonts w:ascii="Arial" w:hAnsi="Arial" w:cs="Arial"/>
-              </w:rPr>
-              <w:t>238</w:t>
+                <w:rFonts w:ascii="Arial" w:eastAsia="Calibri" w:hAnsi="Arial" w:cs="Arial"/>
+              </w:rPr>
+              <w:t>2022-238</w:t>
             </w:r>
           </w:p>
         </w:tc>
@@ -1253,15 +1106,16 @@
                 <w:tab w:val="left" w:pos="1416"/>
                 <w:tab w:val="left" w:pos="2024"/>
               </w:tabs>
-              <w:rPr>
-                <w:rFonts w:ascii="Arial" w:hAnsi="Arial" w:cs="Arial"/>
-                <w:b w:val="0"/>
-                <w:bCs w:val="0"/>
-              </w:rPr>
-            </w:pPr>
-            <w:r>
-              <w:rPr>
-                <w:rFonts w:ascii="Arial" w:hAnsi="Arial" w:cs="Arial"/>
+              <w:spacing w:after="0" w:line="240" w:lineRule="auto"/>
+              <w:rPr>
+                <w:rFonts w:ascii="Arial" w:hAnsi="Arial" w:cs="Arial"/>
+                <w:b w:val="0"/>
+                <w:bCs w:val="0"/>
+              </w:rPr>
+            </w:pPr>
+            <w:r>
+              <w:rPr>
+                <w:rFonts w:ascii="Arial" w:eastAsia="Calibri" w:hAnsi="Arial" w:cs="Arial"/>
                 <w:b w:val="0"/>
                 <w:bCs w:val="0"/>
               </w:rPr>
@@ -1280,6 +1134,7 @@
                 <w:tab w:val="left" w:pos="1416"/>
                 <w:tab w:val="left" w:pos="2024"/>
               </w:tabs>
+              <w:spacing w:after="0" w:line="240" w:lineRule="auto"/>
               <w:cnfStyle w:val="000000100000" w:firstRow="0" w:lastRow="0" w:firstColumn="0" w:lastColumn="0" w:oddVBand="0" w:evenVBand="0" w:oddHBand="1" w:evenHBand="0" w:firstRowFirstColumn="0" w:firstRowLastColumn="0" w:lastRowFirstColumn="0" w:lastRowLastColumn="0"/>
               <w:rPr>
                 <w:rFonts w:ascii="Arial" w:hAnsi="Arial" w:cs="Arial"/>
@@ -1287,7 +1142,7 @@
             </w:pPr>
             <w:r>
               <w:rPr>
-                <w:rFonts w:ascii="Arial" w:hAnsi="Arial" w:cs="Arial"/>
+                <w:rFonts w:ascii="Arial" w:eastAsia="Calibri" w:hAnsi="Arial" w:cs="Arial"/>
               </w:rPr>
               <w:t xml:space="preserve">Galindo Miranda </w:t>
             </w:r>
@@ -1304,6 +1159,7 @@
                 <w:tab w:val="left" w:pos="1416"/>
                 <w:tab w:val="left" w:pos="2024"/>
               </w:tabs>
+              <w:spacing w:after="0" w:line="240" w:lineRule="auto"/>
               <w:cnfStyle w:val="000000100000" w:firstRow="0" w:lastRow="0" w:firstColumn="0" w:lastColumn="0" w:oddVBand="0" w:evenVBand="0" w:oddHBand="1" w:evenHBand="0" w:firstRowFirstColumn="0" w:firstRowLastColumn="0" w:lastRowFirstColumn="0" w:lastRowLastColumn="0"/>
               <w:rPr>
                 <w:rFonts w:ascii="Arial" w:hAnsi="Arial" w:cs="Arial"/>
@@ -1311,21 +1167,9 @@
             </w:pPr>
             <w:r>
               <w:rPr>
-                <w:rFonts w:ascii="Arial" w:hAnsi="Arial" w:cs="Arial"/>
-              </w:rPr>
-              <w:t>2022</w:t>
-            </w:r>
-            <w:r>
-              <w:rPr>
-                <w:rFonts w:ascii="Arial" w:hAnsi="Arial" w:cs="Arial"/>
-              </w:rPr>
-              <w:t>-</w:t>
-            </w:r>
-            <w:r>
-              <w:rPr>
-                <w:rFonts w:ascii="Arial" w:hAnsi="Arial" w:cs="Arial"/>
-              </w:rPr>
-              <w:t>147</w:t>
+                <w:rFonts w:ascii="Arial" w:eastAsia="Calibri" w:hAnsi="Arial" w:cs="Arial"/>
+              </w:rPr>
+              <w:t>2022-147</w:t>
             </w:r>
           </w:p>
         </w:tc>
@@ -1343,15 +1187,16 @@
                 <w:tab w:val="left" w:pos="1416"/>
                 <w:tab w:val="left" w:pos="2024"/>
               </w:tabs>
-              <w:rPr>
-                <w:rFonts w:ascii="Arial" w:hAnsi="Arial" w:cs="Arial"/>
-                <w:b w:val="0"/>
-                <w:bCs w:val="0"/>
-              </w:rPr>
-            </w:pPr>
-            <w:r>
-              <w:rPr>
-                <w:rFonts w:ascii="Arial" w:hAnsi="Arial" w:cs="Arial"/>
+              <w:spacing w:after="0" w:line="240" w:lineRule="auto"/>
+              <w:rPr>
+                <w:rFonts w:ascii="Arial" w:hAnsi="Arial" w:cs="Arial"/>
+                <w:b w:val="0"/>
+                <w:bCs w:val="0"/>
+              </w:rPr>
+            </w:pPr>
+            <w:r>
+              <w:rPr>
+                <w:rFonts w:ascii="Arial" w:eastAsia="Calibri" w:hAnsi="Arial" w:cs="Arial"/>
                 <w:b w:val="0"/>
                 <w:bCs w:val="0"/>
               </w:rPr>
@@ -1370,6 +1215,7 @@
                 <w:tab w:val="left" w:pos="1416"/>
                 <w:tab w:val="left" w:pos="2024"/>
               </w:tabs>
+              <w:spacing w:after="0" w:line="240" w:lineRule="auto"/>
               <w:cnfStyle w:val="000000000000" w:firstRow="0" w:lastRow="0" w:firstColumn="0" w:lastColumn="0" w:oddVBand="0" w:evenVBand="0" w:oddHBand="0" w:evenHBand="0" w:firstRowFirstColumn="0" w:firstRowLastColumn="0" w:lastRowFirstColumn="0" w:lastRowLastColumn="0"/>
               <w:rPr>
                 <w:rFonts w:ascii="Arial" w:hAnsi="Arial" w:cs="Arial"/>
@@ -1377,29 +1223,24 @@
             </w:pPr>
             <w:r>
               <w:rPr>
-                <w:rFonts w:ascii="Arial" w:hAnsi="Arial" w:cs="Arial"/>
-              </w:rPr>
-              <w:t>A</w:t>
-            </w:r>
-            <w:r>
-              <w:rPr>
-                <w:rFonts w:ascii="Arial" w:hAnsi="Arial" w:cs="Arial"/>
-              </w:rPr>
-              <w:t xml:space="preserve">rriola Ruiz </w:t>
-            </w:r>
-          </w:p>
-        </w:tc>
-        <w:tc>
-          <w:tcPr>
-            <w:tcW w:w="2943" w:type="dxa"/>
-          </w:tcPr>
-          <w:p>
-            <w:pPr>
-              <w:tabs>
-                <w:tab w:val="left" w:pos="708"/>
-                <w:tab w:val="left" w:pos="1416"/>
-                <w:tab w:val="left" w:pos="2024"/>
-              </w:tabs>
+                <w:rFonts w:ascii="Arial" w:eastAsia="Calibri" w:hAnsi="Arial" w:cs="Arial"/>
+              </w:rPr>
+              <w:t xml:space="preserve">Arriola Ruiz </w:t>
+            </w:r>
+          </w:p>
+        </w:tc>
+        <w:tc>
+          <w:tcPr>
+            <w:tcW w:w="2943" w:type="dxa"/>
+          </w:tcPr>
+          <w:p>
+            <w:pPr>
+              <w:tabs>
+                <w:tab w:val="left" w:pos="708"/>
+                <w:tab w:val="left" w:pos="1416"/>
+                <w:tab w:val="left" w:pos="2024"/>
+              </w:tabs>
+              <w:spacing w:after="0" w:line="240" w:lineRule="auto"/>
               <w:cnfStyle w:val="000000000000" w:firstRow="0" w:lastRow="0" w:firstColumn="0" w:lastColumn="0" w:oddVBand="0" w:evenVBand="0" w:oddHBand="0" w:evenHBand="0" w:firstRowFirstColumn="0" w:firstRowLastColumn="0" w:lastRowFirstColumn="0" w:lastRowLastColumn="0"/>
               <w:rPr>
                 <w:rFonts w:ascii="Arial" w:hAnsi="Arial" w:cs="Arial"/>
@@ -1407,21 +1248,9 @@
             </w:pPr>
             <w:r>
               <w:rPr>
-                <w:rFonts w:ascii="Arial" w:hAnsi="Arial" w:cs="Arial"/>
-              </w:rPr>
-              <w:t>2021</w:t>
-            </w:r>
-            <w:r>
-              <w:rPr>
-                <w:rFonts w:ascii="Arial" w:hAnsi="Arial" w:cs="Arial"/>
-              </w:rPr>
-              <w:t>-</w:t>
-            </w:r>
-            <w:r>
-              <w:rPr>
-                <w:rFonts w:ascii="Arial" w:hAnsi="Arial" w:cs="Arial"/>
-              </w:rPr>
-              <w:t>670</w:t>
+                <w:rFonts w:ascii="Arial" w:eastAsia="Calibri" w:hAnsi="Arial" w:cs="Arial"/>
+              </w:rPr>
+              <w:t>2021-670</w:t>
             </w:r>
           </w:p>
         </w:tc>
@@ -1442,15 +1271,16 @@
                 <w:tab w:val="left" w:pos="1416"/>
                 <w:tab w:val="left" w:pos="2024"/>
               </w:tabs>
-              <w:rPr>
-                <w:rFonts w:ascii="Arial" w:hAnsi="Arial" w:cs="Arial"/>
-                <w:b w:val="0"/>
-                <w:bCs w:val="0"/>
-              </w:rPr>
-            </w:pPr>
-            <w:r>
-              <w:rPr>
-                <w:rFonts w:ascii="Arial" w:hAnsi="Arial" w:cs="Arial"/>
+              <w:spacing w:after="0" w:line="240" w:lineRule="auto"/>
+              <w:rPr>
+                <w:rFonts w:ascii="Arial" w:hAnsi="Arial" w:cs="Arial"/>
+                <w:b w:val="0"/>
+                <w:bCs w:val="0"/>
+              </w:rPr>
+            </w:pPr>
+            <w:r>
+              <w:rPr>
+                <w:rFonts w:ascii="Arial" w:eastAsia="Calibri" w:hAnsi="Arial" w:cs="Arial"/>
                 <w:b w:val="0"/>
                 <w:bCs w:val="0"/>
               </w:rPr>
@@ -1469,6 +1299,7 @@
                 <w:tab w:val="left" w:pos="1416"/>
                 <w:tab w:val="left" w:pos="2024"/>
               </w:tabs>
+              <w:spacing w:after="0" w:line="240" w:lineRule="auto"/>
               <w:cnfStyle w:val="000000100000" w:firstRow="0" w:lastRow="0" w:firstColumn="0" w:lastColumn="0" w:oddVBand="0" w:evenVBand="0" w:oddHBand="1" w:evenHBand="0" w:firstRowFirstColumn="0" w:firstRowLastColumn="0" w:lastRowFirstColumn="0" w:lastRowLastColumn="0"/>
               <w:rPr>
                 <w:rFonts w:ascii="Arial" w:hAnsi="Arial" w:cs="Arial"/>
@@ -1477,14 +1308,14 @@
             <w:proofErr w:type="spellStart"/>
             <w:r>
               <w:rPr>
-                <w:rFonts w:ascii="Arial" w:hAnsi="Arial" w:cs="Arial"/>
+                <w:rFonts w:ascii="Arial" w:eastAsia="Calibri" w:hAnsi="Arial" w:cs="Arial"/>
               </w:rPr>
               <w:t>Chanquín</w:t>
             </w:r>
             <w:proofErr w:type="spellEnd"/>
             <w:r>
               <w:rPr>
-                <w:rFonts w:ascii="Arial" w:hAnsi="Arial" w:cs="Arial"/>
+                <w:rFonts w:ascii="Arial" w:eastAsia="Calibri" w:hAnsi="Arial" w:cs="Arial"/>
               </w:rPr>
               <w:t xml:space="preserve"> Mac</w:t>
             </w:r>
@@ -1501,6 +1332,7 @@
                 <w:tab w:val="left" w:pos="1416"/>
                 <w:tab w:val="left" w:pos="2024"/>
               </w:tabs>
+              <w:spacing w:after="0" w:line="240" w:lineRule="auto"/>
               <w:cnfStyle w:val="000000100000" w:firstRow="0" w:lastRow="0" w:firstColumn="0" w:lastColumn="0" w:oddVBand="0" w:evenVBand="0" w:oddHBand="1" w:evenHBand="0" w:firstRowFirstColumn="0" w:firstRowLastColumn="0" w:lastRowFirstColumn="0" w:lastRowLastColumn="0"/>
               <w:rPr>
                 <w:rFonts w:ascii="Arial" w:hAnsi="Arial" w:cs="Arial"/>
@@ -1508,21 +1340,9 @@
             </w:pPr>
             <w:r>
               <w:rPr>
-                <w:rFonts w:ascii="Arial" w:hAnsi="Arial" w:cs="Arial"/>
-              </w:rPr>
-              <w:t>2022</w:t>
-            </w:r>
-            <w:r>
-              <w:rPr>
-                <w:rFonts w:ascii="Arial" w:hAnsi="Arial" w:cs="Arial"/>
-              </w:rPr>
-              <w:t>-</w:t>
-            </w:r>
-            <w:r>
-              <w:rPr>
-                <w:rFonts w:ascii="Arial" w:hAnsi="Arial" w:cs="Arial"/>
-              </w:rPr>
-              <w:t>240</w:t>
+                <w:rFonts w:ascii="Arial" w:eastAsia="Calibri" w:hAnsi="Arial" w:cs="Arial"/>
+              </w:rPr>
+              <w:t>2022-240</w:t>
             </w:r>
           </w:p>
         </w:tc>
@@ -1540,6 +1360,7 @@
                 <w:tab w:val="left" w:pos="1416"/>
                 <w:tab w:val="left" w:pos="2024"/>
               </w:tabs>
+              <w:spacing w:after="0" w:line="240" w:lineRule="auto"/>
               <w:rPr>
                 <w:rFonts w:ascii="Arial" w:hAnsi="Arial" w:cs="Arial"/>
                 <w:b w:val="0"/>
@@ -1549,7 +1370,7 @@
             </w:pPr>
             <w:r>
               <w:rPr>
-                <w:rFonts w:ascii="Arial" w:hAnsi="Arial" w:cs="Arial"/>
+                <w:rFonts w:ascii="Arial" w:eastAsia="Calibri" w:hAnsi="Arial" w:cs="Arial"/>
                 <w:b w:val="0"/>
                 <w:bCs w:val="0"/>
                 <w:lang w:val="en-US"/>
@@ -1569,6 +1390,7 @@
                 <w:tab w:val="left" w:pos="1416"/>
                 <w:tab w:val="left" w:pos="2024"/>
               </w:tabs>
+              <w:spacing w:after="0" w:line="240" w:lineRule="auto"/>
               <w:cnfStyle w:val="000000000000" w:firstRow="0" w:lastRow="0" w:firstColumn="0" w:lastColumn="0" w:oddVBand="0" w:evenVBand="0" w:oddHBand="0" w:evenHBand="0" w:firstRowFirstColumn="0" w:firstRowLastColumn="0" w:lastRowFirstColumn="0" w:lastRowLastColumn="0"/>
               <w:rPr>
                 <w:rFonts w:ascii="Arial" w:hAnsi="Arial" w:cs="Arial"/>
@@ -1576,7 +1398,7 @@
             </w:pPr>
             <w:r>
               <w:rPr>
-                <w:rFonts w:ascii="Arial" w:hAnsi="Arial" w:cs="Arial"/>
+                <w:rFonts w:ascii="Arial" w:eastAsia="Calibri" w:hAnsi="Arial" w:cs="Arial"/>
                 <w:lang w:val="en-US"/>
               </w:rPr>
               <w:t xml:space="preserve">Ambrocio Alvarado </w:t>
@@ -1594,6 +1416,7 @@
                 <w:tab w:val="left" w:pos="1416"/>
                 <w:tab w:val="left" w:pos="2024"/>
               </w:tabs>
+              <w:spacing w:after="0" w:line="240" w:lineRule="auto"/>
               <w:cnfStyle w:val="000000000000" w:firstRow="0" w:lastRow="0" w:firstColumn="0" w:lastColumn="0" w:oddVBand="0" w:evenVBand="0" w:oddHBand="0" w:evenHBand="0" w:firstRowFirstColumn="0" w:firstRowLastColumn="0" w:lastRowFirstColumn="0" w:lastRowLastColumn="0"/>
               <w:rPr>
                 <w:rFonts w:ascii="Arial" w:hAnsi="Arial" w:cs="Arial"/>
@@ -1601,24 +1424,10 @@
             </w:pPr>
             <w:r>
               <w:rPr>
-                <w:rFonts w:ascii="Arial" w:hAnsi="Arial" w:cs="Arial"/>
+                <w:rFonts w:ascii="Arial" w:eastAsia="Calibri" w:hAnsi="Arial" w:cs="Arial"/>
                 <w:lang w:val="en-US"/>
               </w:rPr>
-              <w:t>2022</w:t>
-            </w:r>
-            <w:r>
-              <w:rPr>
-                <w:rFonts w:ascii="Arial" w:hAnsi="Arial" w:cs="Arial"/>
-                <w:lang w:val="en-US"/>
-              </w:rPr>
-              <w:t>-</w:t>
-            </w:r>
-            <w:r>
-              <w:rPr>
-                <w:rFonts w:ascii="Arial" w:hAnsi="Arial" w:cs="Arial"/>
-                <w:lang w:val="en-US"/>
-              </w:rPr>
-              <w:t>262</w:t>
+              <w:t>2022-262</w:t>
             </w:r>
           </w:p>
         </w:tc>
@@ -1639,15 +1448,16 @@
                 <w:tab w:val="left" w:pos="1416"/>
                 <w:tab w:val="left" w:pos="2024"/>
               </w:tabs>
-              <w:rPr>
-                <w:rFonts w:ascii="Arial" w:hAnsi="Arial" w:cs="Arial"/>
-                <w:b w:val="0"/>
-                <w:bCs w:val="0"/>
-              </w:rPr>
-            </w:pPr>
-            <w:r>
-              <w:rPr>
-                <w:rFonts w:ascii="Arial" w:hAnsi="Arial" w:cs="Arial"/>
+              <w:spacing w:after="0" w:line="240" w:lineRule="auto"/>
+              <w:rPr>
+                <w:rFonts w:ascii="Arial" w:hAnsi="Arial" w:cs="Arial"/>
+                <w:b w:val="0"/>
+                <w:bCs w:val="0"/>
+              </w:rPr>
+            </w:pPr>
+            <w:r>
+              <w:rPr>
+                <w:rFonts w:ascii="Arial" w:eastAsia="Calibri" w:hAnsi="Arial" w:cs="Arial"/>
                 <w:b w:val="0"/>
                 <w:bCs w:val="0"/>
               </w:rPr>
@@ -1666,6 +1476,7 @@
                 <w:tab w:val="left" w:pos="1416"/>
                 <w:tab w:val="left" w:pos="2024"/>
               </w:tabs>
+              <w:spacing w:after="0" w:line="240" w:lineRule="auto"/>
               <w:cnfStyle w:val="000000100000" w:firstRow="0" w:lastRow="0" w:firstColumn="0" w:lastColumn="0" w:oddVBand="0" w:evenVBand="0" w:oddHBand="1" w:evenHBand="0" w:firstRowFirstColumn="0" w:firstRowLastColumn="0" w:lastRowFirstColumn="0" w:lastRowLastColumn="0"/>
               <w:rPr>
                 <w:rFonts w:ascii="Arial" w:hAnsi="Arial" w:cs="Arial"/>
@@ -1673,21 +1484,21 @@
             </w:pPr>
             <w:r>
               <w:rPr>
-                <w:rFonts w:ascii="Arial" w:hAnsi="Arial" w:cs="Arial"/>
+                <w:rFonts w:ascii="Arial" w:eastAsia="Calibri" w:hAnsi="Arial" w:cs="Arial"/>
               </w:rPr>
               <w:t xml:space="preserve">Flores </w:t>
             </w:r>
             <w:proofErr w:type="spellStart"/>
             <w:r>
               <w:rPr>
-                <w:rFonts w:ascii="Arial" w:hAnsi="Arial" w:cs="Arial"/>
+                <w:rFonts w:ascii="Arial" w:eastAsia="Calibri" w:hAnsi="Arial" w:cs="Arial"/>
               </w:rPr>
               <w:t>Yllescas</w:t>
             </w:r>
             <w:proofErr w:type="spellEnd"/>
             <w:r>
               <w:rPr>
-                <w:rFonts w:ascii="Arial" w:hAnsi="Arial" w:cs="Arial"/>
+                <w:rFonts w:ascii="Arial" w:eastAsia="Calibri" w:hAnsi="Arial" w:cs="Arial"/>
               </w:rPr>
               <w:t xml:space="preserve"> </w:t>
             </w:r>
@@ -1704,6 +1515,7 @@
                 <w:tab w:val="left" w:pos="1416"/>
                 <w:tab w:val="left" w:pos="2024"/>
               </w:tabs>
+              <w:spacing w:after="0" w:line="240" w:lineRule="auto"/>
               <w:cnfStyle w:val="000000100000" w:firstRow="0" w:lastRow="0" w:firstColumn="0" w:lastColumn="0" w:oddVBand="0" w:evenVBand="0" w:oddHBand="1" w:evenHBand="0" w:firstRowFirstColumn="0" w:firstRowLastColumn="0" w:lastRowFirstColumn="0" w:lastRowLastColumn="0"/>
               <w:rPr>
                 <w:rFonts w:ascii="Arial" w:hAnsi="Arial" w:cs="Arial"/>
@@ -1711,21 +1523,9 @@
             </w:pPr>
             <w:r>
               <w:rPr>
-                <w:rFonts w:ascii="Arial" w:hAnsi="Arial" w:cs="Arial"/>
-              </w:rPr>
-              <w:t>2022</w:t>
-            </w:r>
-            <w:r>
-              <w:rPr>
-                <w:rFonts w:ascii="Arial" w:hAnsi="Arial" w:cs="Arial"/>
-              </w:rPr>
-              <w:t>-</w:t>
-            </w:r>
-            <w:r>
-              <w:rPr>
-                <w:rFonts w:ascii="Arial" w:hAnsi="Arial" w:cs="Arial"/>
-              </w:rPr>
-              <w:t>234</w:t>
+                <w:rFonts w:ascii="Arial" w:eastAsia="Calibri" w:hAnsi="Arial" w:cs="Arial"/>
+              </w:rPr>
+              <w:t>2022-234</w:t>
             </w:r>
           </w:p>
         </w:tc>
@@ -1743,15 +1543,16 @@
                 <w:tab w:val="left" w:pos="1416"/>
                 <w:tab w:val="left" w:pos="2024"/>
               </w:tabs>
-              <w:rPr>
-                <w:rFonts w:ascii="Arial" w:hAnsi="Arial" w:cs="Arial"/>
-                <w:b w:val="0"/>
-                <w:bCs w:val="0"/>
-              </w:rPr>
-            </w:pPr>
-            <w:r>
-              <w:rPr>
-                <w:rFonts w:ascii="Arial" w:hAnsi="Arial" w:cs="Arial"/>
+              <w:spacing w:after="0" w:line="240" w:lineRule="auto"/>
+              <w:rPr>
+                <w:rFonts w:ascii="Arial" w:hAnsi="Arial" w:cs="Arial"/>
+                <w:b w:val="0"/>
+                <w:bCs w:val="0"/>
+              </w:rPr>
+            </w:pPr>
+            <w:r>
+              <w:rPr>
+                <w:rFonts w:ascii="Arial" w:eastAsia="Calibri" w:hAnsi="Arial" w:cs="Arial"/>
                 <w:b w:val="0"/>
                 <w:bCs w:val="0"/>
               </w:rPr>
@@ -1770,6 +1571,7 @@
                 <w:tab w:val="left" w:pos="1416"/>
                 <w:tab w:val="left" w:pos="2024"/>
               </w:tabs>
+              <w:spacing w:after="0" w:line="240" w:lineRule="auto"/>
               <w:cnfStyle w:val="000000000000" w:firstRow="0" w:lastRow="0" w:firstColumn="0" w:lastColumn="0" w:oddVBand="0" w:evenVBand="0" w:oddHBand="0" w:evenHBand="0" w:firstRowFirstColumn="0" w:firstRowLastColumn="0" w:lastRowFirstColumn="0" w:lastRowLastColumn="0"/>
               <w:rPr>
                 <w:rFonts w:ascii="Arial" w:hAnsi="Arial" w:cs="Arial"/>
@@ -1777,7 +1579,7 @@
             </w:pPr>
             <w:r>
               <w:rPr>
-                <w:rFonts w:ascii="Arial" w:hAnsi="Arial" w:cs="Arial"/>
+                <w:rFonts w:ascii="Arial" w:eastAsia="Calibri" w:hAnsi="Arial" w:cs="Arial"/>
               </w:rPr>
               <w:t>Escriba García</w:t>
             </w:r>
@@ -1794,6 +1596,7 @@
                 <w:tab w:val="left" w:pos="1416"/>
                 <w:tab w:val="left" w:pos="2024"/>
               </w:tabs>
+              <w:spacing w:after="0" w:line="240" w:lineRule="auto"/>
               <w:cnfStyle w:val="000000000000" w:firstRow="0" w:lastRow="0" w:firstColumn="0" w:lastColumn="0" w:oddVBand="0" w:evenVBand="0" w:oddHBand="0" w:evenHBand="0" w:firstRowFirstColumn="0" w:firstRowLastColumn="0" w:lastRowFirstColumn="0" w:lastRowLastColumn="0"/>
               <w:rPr>
                 <w:rFonts w:ascii="Arial" w:hAnsi="Arial" w:cs="Arial"/>
@@ -1801,21 +1604,9 @@
             </w:pPr>
             <w:r>
               <w:rPr>
-                <w:rFonts w:ascii="Arial" w:hAnsi="Arial" w:cs="Arial"/>
-              </w:rPr>
-              <w:t>2022</w:t>
-            </w:r>
-            <w:r>
-              <w:rPr>
-                <w:rFonts w:ascii="Arial" w:hAnsi="Arial" w:cs="Arial"/>
-              </w:rPr>
-              <w:t>-</w:t>
-            </w:r>
-            <w:r>
-              <w:rPr>
-                <w:rFonts w:ascii="Arial" w:hAnsi="Arial" w:cs="Arial"/>
-              </w:rPr>
-              <w:t>278</w:t>
+                <w:rFonts w:ascii="Arial" w:eastAsia="Calibri" w:hAnsi="Arial" w:cs="Arial"/>
+              </w:rPr>
+              <w:t>2022-278</w:t>
             </w:r>
           </w:p>
         </w:tc>
@@ -1836,15 +1627,16 @@
                 <w:tab w:val="left" w:pos="1416"/>
                 <w:tab w:val="left" w:pos="2024"/>
               </w:tabs>
-              <w:rPr>
-                <w:rFonts w:ascii="Arial" w:hAnsi="Arial" w:cs="Arial"/>
-                <w:b w:val="0"/>
-                <w:bCs w:val="0"/>
-              </w:rPr>
-            </w:pPr>
-            <w:r>
-              <w:rPr>
-                <w:rFonts w:ascii="Arial" w:hAnsi="Arial" w:cs="Arial"/>
+              <w:spacing w:after="0" w:line="240" w:lineRule="auto"/>
+              <w:rPr>
+                <w:rFonts w:ascii="Arial" w:hAnsi="Arial" w:cs="Arial"/>
+                <w:b w:val="0"/>
+                <w:bCs w:val="0"/>
+              </w:rPr>
+            </w:pPr>
+            <w:r>
+              <w:rPr>
+                <w:rFonts w:ascii="Arial" w:eastAsia="Calibri" w:hAnsi="Arial" w:cs="Arial"/>
                 <w:b w:val="0"/>
                 <w:bCs w:val="0"/>
               </w:rPr>
@@ -1863,6 +1655,7 @@
                 <w:tab w:val="left" w:pos="1416"/>
                 <w:tab w:val="left" w:pos="2024"/>
               </w:tabs>
+              <w:spacing w:after="0" w:line="240" w:lineRule="auto"/>
               <w:cnfStyle w:val="000000100000" w:firstRow="0" w:lastRow="0" w:firstColumn="0" w:lastColumn="0" w:oddVBand="0" w:evenVBand="0" w:oddHBand="1" w:evenHBand="0" w:firstRowFirstColumn="0" w:firstRowLastColumn="0" w:lastRowFirstColumn="0" w:lastRowLastColumn="0"/>
               <w:rPr>
                 <w:rFonts w:ascii="Arial" w:hAnsi="Arial" w:cs="Arial"/>
@@ -1870,7 +1663,7 @@
             </w:pPr>
             <w:r>
               <w:rPr>
-                <w:rFonts w:ascii="Arial" w:hAnsi="Arial" w:cs="Arial"/>
+                <w:rFonts w:ascii="Arial" w:eastAsia="Calibri" w:hAnsi="Arial" w:cs="Arial"/>
               </w:rPr>
               <w:t xml:space="preserve">Galicia Mazariegos </w:t>
             </w:r>
@@ -1887,6 +1680,7 @@
                 <w:tab w:val="left" w:pos="1416"/>
                 <w:tab w:val="left" w:pos="2024"/>
               </w:tabs>
+              <w:spacing w:after="0" w:line="240" w:lineRule="auto"/>
               <w:cnfStyle w:val="000000100000" w:firstRow="0" w:lastRow="0" w:firstColumn="0" w:lastColumn="0" w:oddVBand="0" w:evenVBand="0" w:oddHBand="1" w:evenHBand="0" w:firstRowFirstColumn="0" w:firstRowLastColumn="0" w:lastRowFirstColumn="0" w:lastRowLastColumn="0"/>
               <w:rPr>
                 <w:rFonts w:ascii="Arial" w:hAnsi="Arial" w:cs="Arial"/>
@@ -1894,7 +1688,7 @@
             </w:pPr>
             <w:r>
               <w:rPr>
-                <w:rFonts w:ascii="Arial" w:hAnsi="Arial" w:cs="Arial"/>
+                <w:rFonts w:ascii="Arial" w:eastAsia="Calibri" w:hAnsi="Arial" w:cs="Arial"/>
               </w:rPr>
               <w:t>2022-203</w:t>
             </w:r>
@@ -1914,15 +1708,16 @@
                 <w:tab w:val="left" w:pos="1416"/>
                 <w:tab w:val="left" w:pos="2024"/>
               </w:tabs>
-              <w:rPr>
-                <w:rFonts w:ascii="Arial" w:hAnsi="Arial" w:cs="Arial"/>
-                <w:b w:val="0"/>
-                <w:bCs w:val="0"/>
-              </w:rPr>
-            </w:pPr>
-            <w:r>
-              <w:rPr>
-                <w:rFonts w:ascii="Arial" w:hAnsi="Arial" w:cs="Arial"/>
+              <w:spacing w:after="0" w:line="240" w:lineRule="auto"/>
+              <w:rPr>
+                <w:rFonts w:ascii="Arial" w:hAnsi="Arial" w:cs="Arial"/>
+                <w:b w:val="0"/>
+                <w:bCs w:val="0"/>
+              </w:rPr>
+            </w:pPr>
+            <w:r>
+              <w:rPr>
+                <w:rFonts w:ascii="Arial" w:eastAsia="Calibri" w:hAnsi="Arial" w:cs="Arial"/>
                 <w:b w:val="0"/>
                 <w:bCs w:val="0"/>
               </w:rPr>
@@ -1941,6 +1736,7 @@
                 <w:tab w:val="left" w:pos="1416"/>
                 <w:tab w:val="left" w:pos="2024"/>
               </w:tabs>
+              <w:spacing w:after="0" w:line="240" w:lineRule="auto"/>
               <w:cnfStyle w:val="000000000000" w:firstRow="0" w:lastRow="0" w:firstColumn="0" w:lastColumn="0" w:oddVBand="0" w:evenVBand="0" w:oddHBand="0" w:evenHBand="0" w:firstRowFirstColumn="0" w:firstRowLastColumn="0" w:lastRowFirstColumn="0" w:lastRowLastColumn="0"/>
               <w:rPr>
                 <w:rFonts w:ascii="Arial" w:hAnsi="Arial" w:cs="Arial"/>
@@ -1948,7 +1744,7 @@
             </w:pPr>
             <w:r>
               <w:rPr>
-                <w:rFonts w:ascii="Arial" w:hAnsi="Arial" w:cs="Arial"/>
+                <w:rFonts w:ascii="Arial" w:eastAsia="Calibri" w:hAnsi="Arial" w:cs="Arial"/>
               </w:rPr>
               <w:t xml:space="preserve">Chamalé González </w:t>
             </w:r>
@@ -1965,6 +1761,7 @@
                 <w:tab w:val="left" w:pos="1416"/>
                 <w:tab w:val="left" w:pos="2024"/>
               </w:tabs>
+              <w:spacing w:after="0" w:line="240" w:lineRule="auto"/>
               <w:cnfStyle w:val="000000000000" w:firstRow="0" w:lastRow="0" w:firstColumn="0" w:lastColumn="0" w:oddVBand="0" w:evenVBand="0" w:oddHBand="0" w:evenHBand="0" w:firstRowFirstColumn="0" w:firstRowLastColumn="0" w:lastRowFirstColumn="0" w:lastRowLastColumn="0"/>
               <w:rPr>
                 <w:rFonts w:ascii="Arial" w:hAnsi="Arial" w:cs="Arial"/>
@@ -1972,21 +1769,9 @@
             </w:pPr>
             <w:r>
               <w:rPr>
-                <w:rFonts w:ascii="Arial" w:hAnsi="Arial" w:cs="Arial"/>
-              </w:rPr>
-              <w:t>2022</w:t>
-            </w:r>
-            <w:r>
-              <w:rPr>
-                <w:rFonts w:ascii="Arial" w:hAnsi="Arial" w:cs="Arial"/>
-              </w:rPr>
-              <w:t>-</w:t>
-            </w:r>
-            <w:r>
-              <w:rPr>
-                <w:rFonts w:ascii="Arial" w:hAnsi="Arial" w:cs="Arial"/>
-              </w:rPr>
-              <w:t>222</w:t>
+                <w:rFonts w:ascii="Arial" w:eastAsia="Calibri" w:hAnsi="Arial" w:cs="Arial"/>
+              </w:rPr>
+              <w:t>2022-222</w:t>
             </w:r>
           </w:p>
         </w:tc>
@@ -2007,15 +1792,16 @@
                 <w:tab w:val="left" w:pos="1416"/>
                 <w:tab w:val="left" w:pos="2024"/>
               </w:tabs>
-              <w:rPr>
-                <w:rFonts w:ascii="Arial" w:hAnsi="Arial" w:cs="Arial"/>
-                <w:b w:val="0"/>
-                <w:bCs w:val="0"/>
-              </w:rPr>
-            </w:pPr>
-            <w:r>
-              <w:rPr>
-                <w:rFonts w:ascii="Arial" w:hAnsi="Arial" w:cs="Arial"/>
+              <w:spacing w:after="0" w:line="240" w:lineRule="auto"/>
+              <w:rPr>
+                <w:rFonts w:ascii="Arial" w:hAnsi="Arial" w:cs="Arial"/>
+                <w:b w:val="0"/>
+                <w:bCs w:val="0"/>
+              </w:rPr>
+            </w:pPr>
+            <w:r>
+              <w:rPr>
+                <w:rFonts w:ascii="Arial" w:eastAsia="Calibri" w:hAnsi="Arial" w:cs="Arial"/>
                 <w:b w:val="0"/>
                 <w:bCs w:val="0"/>
               </w:rPr>
@@ -2034,30 +1820,54 @@
                 <w:tab w:val="left" w:pos="1416"/>
                 <w:tab w:val="left" w:pos="2024"/>
               </w:tabs>
+              <w:spacing w:after="0" w:line="240" w:lineRule="auto"/>
               <w:cnfStyle w:val="000000100000" w:firstRow="0" w:lastRow="0" w:firstColumn="0" w:lastColumn="0" w:oddVBand="0" w:evenVBand="0" w:oddHBand="1" w:evenHBand="0" w:firstRowFirstColumn="0" w:firstRowLastColumn="0" w:lastRowFirstColumn="0" w:lastRowLastColumn="0"/>
               <w:rPr>
                 <w:rFonts w:ascii="Arial" w:hAnsi="Arial" w:cs="Arial"/>
               </w:rPr>
             </w:pPr>
-            <w:r>
-              <w:rPr>
-                <w:rFonts w:ascii="Arial" w:hAnsi="Arial" w:cs="Arial"/>
-              </w:rPr>
-              <w:t xml:space="preserve">Chuquiej Pirir </w:t>
-            </w:r>
-          </w:p>
-        </w:tc>
-        <w:tc>
-          <w:tcPr>
-            <w:tcW w:w="2943" w:type="dxa"/>
-          </w:tcPr>
-          <w:p>
-            <w:pPr>
-              <w:tabs>
-                <w:tab w:val="left" w:pos="708"/>
-                <w:tab w:val="left" w:pos="1416"/>
-                <w:tab w:val="left" w:pos="2024"/>
-              </w:tabs>
+            <w:proofErr w:type="spellStart"/>
+            <w:r>
+              <w:rPr>
+                <w:rFonts w:ascii="Arial" w:eastAsia="Calibri" w:hAnsi="Arial" w:cs="Arial"/>
+              </w:rPr>
+              <w:t>Chuquiej</w:t>
+            </w:r>
+            <w:proofErr w:type="spellEnd"/>
+            <w:r>
+              <w:rPr>
+                <w:rFonts w:ascii="Arial" w:eastAsia="Calibri" w:hAnsi="Arial" w:cs="Arial"/>
+              </w:rPr>
+              <w:t xml:space="preserve"> </w:t>
+            </w:r>
+            <w:proofErr w:type="spellStart"/>
+            <w:r>
+              <w:rPr>
+                <w:rFonts w:ascii="Arial" w:eastAsia="Calibri" w:hAnsi="Arial" w:cs="Arial"/>
+              </w:rPr>
+              <w:t>Pirir</w:t>
+            </w:r>
+            <w:proofErr w:type="spellEnd"/>
+            <w:r>
+              <w:rPr>
+                <w:rFonts w:ascii="Arial" w:eastAsia="Calibri" w:hAnsi="Arial" w:cs="Arial"/>
+              </w:rPr>
+              <w:t xml:space="preserve"> </w:t>
+            </w:r>
+          </w:p>
+        </w:tc>
+        <w:tc>
+          <w:tcPr>
+            <w:tcW w:w="2943" w:type="dxa"/>
+          </w:tcPr>
+          <w:p>
+            <w:pPr>
+              <w:tabs>
+                <w:tab w:val="left" w:pos="708"/>
+                <w:tab w:val="left" w:pos="1416"/>
+                <w:tab w:val="left" w:pos="2024"/>
+              </w:tabs>
+              <w:spacing w:after="0" w:line="240" w:lineRule="auto"/>
               <w:cnfStyle w:val="000000100000" w:firstRow="0" w:lastRow="0" w:firstColumn="0" w:lastColumn="0" w:oddVBand="0" w:evenVBand="0" w:oddHBand="1" w:evenHBand="0" w:firstRowFirstColumn="0" w:firstRowLastColumn="0" w:lastRowFirstColumn="0" w:lastRowLastColumn="0"/>
               <w:rPr>
                 <w:rFonts w:ascii="Arial" w:hAnsi="Arial" w:cs="Arial"/>
@@ -2065,21 +1875,9 @@
             </w:pPr>
             <w:r>
               <w:rPr>
-                <w:rFonts w:ascii="Arial" w:hAnsi="Arial" w:cs="Arial"/>
-              </w:rPr>
-              <w:t>2022</w:t>
-            </w:r>
-            <w:r>
-              <w:rPr>
-                <w:rFonts w:ascii="Arial" w:hAnsi="Arial" w:cs="Arial"/>
-              </w:rPr>
-              <w:t>-</w:t>
-            </w:r>
-            <w:r>
-              <w:rPr>
-                <w:rFonts w:ascii="Arial" w:hAnsi="Arial" w:cs="Arial"/>
-              </w:rPr>
-              <w:t>273</w:t>
+                <w:rFonts w:ascii="Arial" w:eastAsia="Calibri" w:hAnsi="Arial" w:cs="Arial"/>
+              </w:rPr>
+              <w:t>2022-273</w:t>
             </w:r>
           </w:p>
         </w:tc>
@@ -2097,6 +1895,7 @@
                 <w:tab w:val="left" w:pos="1416"/>
                 <w:tab w:val="left" w:pos="2024"/>
               </w:tabs>
+              <w:spacing w:after="0" w:line="240" w:lineRule="auto"/>
               <w:rPr>
                 <w:rFonts w:ascii="Arial" w:hAnsi="Arial" w:cs="Arial"/>
                 <w:b w:val="0"/>
@@ -2106,7 +1905,7 @@
             <w:proofErr w:type="spellStart"/>
             <w:r>
               <w:rPr>
-                <w:rFonts w:ascii="Arial" w:hAnsi="Arial" w:cs="Arial"/>
+                <w:rFonts w:ascii="Arial" w:eastAsia="Calibri" w:hAnsi="Arial" w:cs="Arial"/>
                 <w:b w:val="0"/>
                 <w:bCs w:val="0"/>
               </w:rPr>
@@ -2115,7 +1914,7 @@
             <w:proofErr w:type="spellEnd"/>
             <w:r>
               <w:rPr>
-                <w:rFonts w:ascii="Arial" w:hAnsi="Arial" w:cs="Arial"/>
+                <w:rFonts w:ascii="Arial" w:eastAsia="Calibri" w:hAnsi="Arial" w:cs="Arial"/>
                 <w:b w:val="0"/>
                 <w:bCs w:val="0"/>
               </w:rPr>
@@ -2134,30 +1933,40 @@
                 <w:tab w:val="left" w:pos="1416"/>
                 <w:tab w:val="left" w:pos="2024"/>
               </w:tabs>
+              <w:spacing w:after="0" w:line="240" w:lineRule="auto"/>
               <w:cnfStyle w:val="000000000000" w:firstRow="0" w:lastRow="0" w:firstColumn="0" w:lastColumn="0" w:oddVBand="0" w:evenVBand="0" w:oddHBand="0" w:evenHBand="0" w:firstRowFirstColumn="0" w:firstRowLastColumn="0" w:lastRowFirstColumn="0" w:lastRowLastColumn="0"/>
               <w:rPr>
                 <w:rFonts w:ascii="Arial" w:hAnsi="Arial" w:cs="Arial"/>
               </w:rPr>
             </w:pPr>
-            <w:r>
-              <w:rPr>
-                <w:rFonts w:ascii="Arial" w:hAnsi="Arial" w:cs="Arial"/>
-              </w:rPr>
-              <w:t>Garcia Palencia</w:t>
-            </w:r>
-          </w:p>
-        </w:tc>
-        <w:tc>
-          <w:tcPr>
-            <w:tcW w:w="2943" w:type="dxa"/>
-          </w:tcPr>
-          <w:p>
-            <w:pPr>
-              <w:tabs>
-                <w:tab w:val="left" w:pos="708"/>
-                <w:tab w:val="left" w:pos="1416"/>
-                <w:tab w:val="left" w:pos="2024"/>
-              </w:tabs>
+            <w:proofErr w:type="spellStart"/>
+            <w:r>
+              <w:rPr>
+                <w:rFonts w:ascii="Arial" w:eastAsia="Calibri" w:hAnsi="Arial" w:cs="Arial"/>
+              </w:rPr>
+              <w:t>Garcia</w:t>
+            </w:r>
+            <w:proofErr w:type="spellEnd"/>
+            <w:r>
+              <w:rPr>
+                <w:rFonts w:ascii="Arial" w:eastAsia="Calibri" w:hAnsi="Arial" w:cs="Arial"/>
+              </w:rPr>
+              <w:t xml:space="preserve"> Palencia</w:t>
+            </w:r>
+          </w:p>
+        </w:tc>
+        <w:tc>
+          <w:tcPr>
+            <w:tcW w:w="2943" w:type="dxa"/>
+          </w:tcPr>
+          <w:p>
+            <w:pPr>
+              <w:tabs>
+                <w:tab w:val="left" w:pos="708"/>
+                <w:tab w:val="left" w:pos="1416"/>
+                <w:tab w:val="left" w:pos="2024"/>
+              </w:tabs>
+              <w:spacing w:after="0" w:line="240" w:lineRule="auto"/>
               <w:cnfStyle w:val="000000000000" w:firstRow="0" w:lastRow="0" w:firstColumn="0" w:lastColumn="0" w:oddVBand="0" w:evenVBand="0" w:oddHBand="0" w:evenHBand="0" w:firstRowFirstColumn="0" w:firstRowLastColumn="0" w:lastRowFirstColumn="0" w:lastRowLastColumn="0"/>
               <w:rPr>
                 <w:rFonts w:ascii="Arial" w:hAnsi="Arial" w:cs="Arial"/>
@@ -2165,7 +1974,7 @@
             </w:pPr>
             <w:r>
               <w:rPr>
-                <w:rFonts w:ascii="Arial" w:hAnsi="Arial" w:cs="Arial"/>
+                <w:rFonts w:ascii="Arial" w:eastAsia="Calibri" w:hAnsi="Arial" w:cs="Arial"/>
               </w:rPr>
               <w:t>2022-194</w:t>
             </w:r>
@@ -2188,15 +1997,16 @@
                 <w:tab w:val="left" w:pos="1416"/>
                 <w:tab w:val="left" w:pos="2024"/>
               </w:tabs>
-              <w:rPr>
-                <w:rFonts w:ascii="Arial" w:hAnsi="Arial" w:cs="Arial"/>
-                <w:b w:val="0"/>
-                <w:bCs w:val="0"/>
-              </w:rPr>
-            </w:pPr>
-            <w:r>
-              <w:rPr>
-                <w:rFonts w:ascii="Arial" w:hAnsi="Arial" w:cs="Arial"/>
+              <w:spacing w:after="0" w:line="240" w:lineRule="auto"/>
+              <w:rPr>
+                <w:rFonts w:ascii="Arial" w:hAnsi="Arial" w:cs="Arial"/>
+                <w:b w:val="0"/>
+                <w:bCs w:val="0"/>
+              </w:rPr>
+            </w:pPr>
+            <w:r>
+              <w:rPr>
+                <w:rFonts w:ascii="Arial" w:eastAsia="Calibri" w:hAnsi="Arial" w:cs="Arial"/>
                 <w:b w:val="0"/>
                 <w:bCs w:val="0"/>
               </w:rPr>
@@ -2215,6 +2025,7 @@
                 <w:tab w:val="left" w:pos="1416"/>
                 <w:tab w:val="left" w:pos="2024"/>
               </w:tabs>
+              <w:spacing w:after="0" w:line="240" w:lineRule="auto"/>
               <w:cnfStyle w:val="000000100000" w:firstRow="0" w:lastRow="0" w:firstColumn="0" w:lastColumn="0" w:oddVBand="0" w:evenVBand="0" w:oddHBand="1" w:evenHBand="0" w:firstRowFirstColumn="0" w:firstRowLastColumn="0" w:lastRowFirstColumn="0" w:lastRowLastColumn="0"/>
               <w:rPr>
                 <w:rFonts w:ascii="Arial" w:hAnsi="Arial" w:cs="Arial"/>
@@ -2222,29 +2033,24 @@
             </w:pPr>
             <w:r>
               <w:rPr>
-                <w:rFonts w:ascii="Arial" w:hAnsi="Arial" w:cs="Arial"/>
-              </w:rPr>
-              <w:t>Castillo</w:t>
-            </w:r>
-            <w:r>
-              <w:rPr>
-                <w:rFonts w:ascii="Arial" w:hAnsi="Arial" w:cs="Arial"/>
-              </w:rPr>
-              <w:t xml:space="preserve"> Muñoz</w:t>
-            </w:r>
-          </w:p>
-        </w:tc>
-        <w:tc>
-          <w:tcPr>
-            <w:tcW w:w="2943" w:type="dxa"/>
-          </w:tcPr>
-          <w:p>
-            <w:pPr>
-              <w:tabs>
-                <w:tab w:val="left" w:pos="708"/>
-                <w:tab w:val="left" w:pos="1416"/>
-                <w:tab w:val="left" w:pos="2024"/>
-              </w:tabs>
+                <w:rFonts w:ascii="Arial" w:eastAsia="Calibri" w:hAnsi="Arial" w:cs="Arial"/>
+              </w:rPr>
+              <w:t>Castillo Muñoz</w:t>
+            </w:r>
+          </w:p>
+        </w:tc>
+        <w:tc>
+          <w:tcPr>
+            <w:tcW w:w="2943" w:type="dxa"/>
+          </w:tcPr>
+          <w:p>
+            <w:pPr>
+              <w:tabs>
+                <w:tab w:val="left" w:pos="708"/>
+                <w:tab w:val="left" w:pos="1416"/>
+                <w:tab w:val="left" w:pos="2024"/>
+              </w:tabs>
+              <w:spacing w:after="0" w:line="240" w:lineRule="auto"/>
               <w:cnfStyle w:val="000000100000" w:firstRow="0" w:lastRow="0" w:firstColumn="0" w:lastColumn="0" w:oddVBand="0" w:evenVBand="0" w:oddHBand="1" w:evenHBand="0" w:firstRowFirstColumn="0" w:firstRowLastColumn="0" w:lastRowFirstColumn="0" w:lastRowLastColumn="0"/>
               <w:rPr>
                 <w:rFonts w:ascii="Arial" w:hAnsi="Arial" w:cs="Arial"/>
@@ -2252,7 +2058,7 @@
             </w:pPr>
             <w:r>
               <w:rPr>
-                <w:rFonts w:ascii="Arial" w:hAnsi="Arial" w:cs="Arial"/>
+                <w:rFonts w:ascii="Arial" w:eastAsia="Calibri" w:hAnsi="Arial" w:cs="Arial"/>
               </w:rPr>
               <w:t>2022-474</w:t>
             </w:r>
@@ -2292,8 +2098,6 @@
           <w:rFonts w:ascii="Arial" w:hAnsi="Arial" w:cs="Arial"/>
         </w:rPr>
       </w:pPr>
-      <w:bookmarkStart w:id="0" w:name="_GoBack"/>
-      <w:bookmarkEnd w:id="0"/>
     </w:p>
     <w:p>
       <w:pPr>
@@ -2468,15 +2272,7 @@
           <w:sz w:val="40"/>
           <w:szCs w:val="40"/>
         </w:rPr>
-        <w:t>Trabajo</w:t>
-      </w:r>
-      <w:r>
-        <w:rPr>
-          <w:rFonts w:ascii="Times New Roman" w:hAnsi="Times New Roman" w:cs="Times New Roman"/>
-          <w:sz w:val="40"/>
-          <w:szCs w:val="40"/>
-        </w:rPr>
-        <w:t xml:space="preserve"> Asignado</w:t>
+        <w:t>Trabajo Asignado</w:t>
       </w:r>
     </w:p>
     <w:p>
@@ -2506,7 +2302,8 @@
     <w:tbl>
       <w:tblPr>
         <w:tblStyle w:val="Tablaconcuadrcula4-nfasis5"/>
-        <w:tblW w:w="0" w:type="auto"/>
+        <w:tblW w:w="8828" w:type="dxa"/>
+        <w:tblLayout w:type="fixed"/>
         <w:tblLook w:val="04A0" w:firstRow="1" w:lastRow="0" w:firstColumn="1" w:lastColumn="0" w:noHBand="0" w:noVBand="1"/>
       </w:tblPr>
       <w:tblGrid>
@@ -2522,21 +2319,29 @@
           <w:tcPr>
             <w:cnfStyle w:val="001000000000" w:firstRow="0" w:lastRow="0" w:firstColumn="1" w:lastColumn="0" w:oddVBand="0" w:evenVBand="0" w:oddHBand="0" w:evenHBand="0" w:firstRowFirstColumn="0" w:firstRowLastColumn="0" w:lastRowFirstColumn="0" w:lastRowLastColumn="0"/>
             <w:tcW w:w="2942" w:type="dxa"/>
-          </w:tcPr>
-          <w:p>
-            <w:pPr>
-              <w:tabs>
-                <w:tab w:val="left" w:pos="708"/>
-                <w:tab w:val="left" w:pos="1416"/>
-                <w:tab w:val="left" w:pos="2024"/>
-              </w:tabs>
-              <w:rPr>
-                <w:rFonts w:ascii="Arial" w:hAnsi="Arial" w:cs="Arial"/>
-              </w:rPr>
-            </w:pPr>
-            <w:r>
-              <w:rPr>
-                <w:rFonts w:ascii="Arial" w:hAnsi="Arial" w:cs="Arial"/>
+            <w:tcBorders>
+              <w:top w:val="single" w:sz="4" w:space="0" w:color="5B9BD5"/>
+              <w:left w:val="single" w:sz="4" w:space="0" w:color="5B9BD5"/>
+              <w:bottom w:val="single" w:sz="4" w:space="0" w:color="5B9BD5"/>
+              <w:right w:val="single" w:sz="4" w:space="0" w:color="5B9BD5"/>
+            </w:tcBorders>
+          </w:tcPr>
+          <w:p>
+            <w:pPr>
+              <w:tabs>
+                <w:tab w:val="left" w:pos="708"/>
+                <w:tab w:val="left" w:pos="1416"/>
+                <w:tab w:val="left" w:pos="2024"/>
+              </w:tabs>
+              <w:spacing w:after="0" w:line="240" w:lineRule="auto"/>
+              <w:rPr>
+                <w:rFonts w:ascii="Arial" w:hAnsi="Arial" w:cs="Arial"/>
+              </w:rPr>
+            </w:pPr>
+            <w:r>
+              <w:rPr>
+                <w:rFonts w:ascii="Arial" w:eastAsia="Calibri" w:hAnsi="Arial" w:cs="Arial"/>
+                <w:color w:val="FFFFFF"/>
               </w:rPr>
               <w:t>Nombre</w:t>
             </w:r>
@@ -2545,14 +2350,21 @@
         <w:tc>
           <w:tcPr>
             <w:tcW w:w="2943" w:type="dxa"/>
-          </w:tcPr>
-          <w:p>
-            <w:pPr>
-              <w:tabs>
-                <w:tab w:val="left" w:pos="708"/>
-                <w:tab w:val="left" w:pos="1416"/>
-                <w:tab w:val="left" w:pos="2024"/>
-              </w:tabs>
+            <w:tcBorders>
+              <w:top w:val="single" w:sz="4" w:space="0" w:color="5B9BD5"/>
+              <w:left w:val="single" w:sz="4" w:space="0" w:color="5B9BD5"/>
+              <w:bottom w:val="single" w:sz="4" w:space="0" w:color="5B9BD5"/>
+              <w:right w:val="single" w:sz="4" w:space="0" w:color="5B9BD5"/>
+            </w:tcBorders>
+          </w:tcPr>
+          <w:p>
+            <w:pPr>
+              <w:tabs>
+                <w:tab w:val="left" w:pos="708"/>
+                <w:tab w:val="left" w:pos="1416"/>
+                <w:tab w:val="left" w:pos="2024"/>
+              </w:tabs>
+              <w:spacing w:after="0" w:line="240" w:lineRule="auto"/>
               <w:cnfStyle w:val="100000000000" w:firstRow="1" w:lastRow="0" w:firstColumn="0" w:lastColumn="0" w:oddVBand="0" w:evenVBand="0" w:oddHBand="0" w:evenHBand="0" w:firstRowFirstColumn="0" w:firstRowLastColumn="0" w:lastRowFirstColumn="0" w:lastRowLastColumn="0"/>
               <w:rPr>
                 <w:rFonts w:ascii="Arial" w:hAnsi="Arial" w:cs="Arial"/>
@@ -2560,7 +2372,8 @@
             </w:pPr>
             <w:r>
               <w:rPr>
-                <w:rFonts w:ascii="Arial" w:hAnsi="Arial" w:cs="Arial"/>
+                <w:rFonts w:ascii="Arial" w:eastAsia="Calibri" w:hAnsi="Arial" w:cs="Arial"/>
+                <w:color w:val="FFFFFF"/>
               </w:rPr>
               <w:t>Puesto</w:t>
             </w:r>
@@ -2569,14 +2382,21 @@
         <w:tc>
           <w:tcPr>
             <w:tcW w:w="2943" w:type="dxa"/>
-          </w:tcPr>
-          <w:p>
-            <w:pPr>
-              <w:tabs>
-                <w:tab w:val="left" w:pos="708"/>
-                <w:tab w:val="left" w:pos="1416"/>
-                <w:tab w:val="left" w:pos="2024"/>
-              </w:tabs>
+            <w:tcBorders>
+              <w:top w:val="single" w:sz="4" w:space="0" w:color="5B9BD5"/>
+              <w:left w:val="single" w:sz="4" w:space="0" w:color="5B9BD5"/>
+              <w:bottom w:val="single" w:sz="4" w:space="0" w:color="5B9BD5"/>
+              <w:right w:val="single" w:sz="4" w:space="0" w:color="5B9BD5"/>
+            </w:tcBorders>
+          </w:tcPr>
+          <w:p>
+            <w:pPr>
+              <w:tabs>
+                <w:tab w:val="left" w:pos="708"/>
+                <w:tab w:val="left" w:pos="1416"/>
+                <w:tab w:val="left" w:pos="2024"/>
+              </w:tabs>
+              <w:spacing w:after="0" w:line="240" w:lineRule="auto"/>
               <w:cnfStyle w:val="100000000000" w:firstRow="1" w:lastRow="0" w:firstColumn="0" w:lastColumn="0" w:oddVBand="0" w:evenVBand="0" w:oddHBand="0" w:evenHBand="0" w:firstRowFirstColumn="0" w:firstRowLastColumn="0" w:lastRowFirstColumn="0" w:lastRowLastColumn="0"/>
               <w:rPr>
                 <w:rFonts w:ascii="Arial" w:hAnsi="Arial" w:cs="Arial"/>
@@ -2584,7 +2404,8 @@
             </w:pPr>
             <w:r>
               <w:rPr>
-                <w:rFonts w:ascii="Arial" w:hAnsi="Arial" w:cs="Arial"/>
+                <w:rFonts w:ascii="Arial" w:eastAsia="Calibri" w:hAnsi="Arial" w:cs="Arial"/>
+                <w:color w:val="FFFFFF"/>
               </w:rPr>
               <w:t xml:space="preserve">Por Hacer </w:t>
             </w:r>
@@ -2607,41 +2428,35 @@
                 <w:tab w:val="left" w:pos="1416"/>
                 <w:tab w:val="left" w:pos="2024"/>
               </w:tabs>
-              <w:rPr>
-                <w:rFonts w:ascii="Arial" w:hAnsi="Arial" w:cs="Arial"/>
-                <w:b w:val="0"/>
-                <w:bCs w:val="0"/>
-              </w:rPr>
-            </w:pPr>
-            <w:r>
-              <w:rPr>
-                <w:rFonts w:ascii="Arial" w:hAnsi="Arial" w:cs="Arial"/>
-                <w:b w:val="0"/>
-                <w:bCs w:val="0"/>
-              </w:rPr>
-              <w:t xml:space="preserve">Jonathan </w:t>
-            </w:r>
-            <w:r>
-              <w:rPr>
-                <w:rFonts w:ascii="Arial" w:hAnsi="Arial" w:cs="Arial"/>
-                <w:b w:val="0"/>
-                <w:bCs w:val="0"/>
-              </w:rPr>
-              <w:t>Domingo</w:t>
-            </w:r>
-          </w:p>
-        </w:tc>
-        <w:tc>
-          <w:tcPr>
-            <w:tcW w:w="2943" w:type="dxa"/>
-          </w:tcPr>
-          <w:p>
-            <w:pPr>
-              <w:tabs>
-                <w:tab w:val="left" w:pos="708"/>
-                <w:tab w:val="left" w:pos="1416"/>
-                <w:tab w:val="left" w:pos="2024"/>
-              </w:tabs>
+              <w:spacing w:after="0" w:line="240" w:lineRule="auto"/>
+              <w:rPr>
+                <w:rFonts w:ascii="Arial" w:hAnsi="Arial" w:cs="Arial"/>
+                <w:b w:val="0"/>
+                <w:bCs w:val="0"/>
+              </w:rPr>
+            </w:pPr>
+            <w:r>
+              <w:rPr>
+                <w:rFonts w:ascii="Arial" w:eastAsia="Calibri" w:hAnsi="Arial" w:cs="Arial"/>
+                <w:b w:val="0"/>
+                <w:bCs w:val="0"/>
+              </w:rPr>
+              <w:t>Jonathan Domingo</w:t>
+            </w:r>
+          </w:p>
+        </w:tc>
+        <w:tc>
+          <w:tcPr>
+            <w:tcW w:w="2943" w:type="dxa"/>
+          </w:tcPr>
+          <w:p>
+            <w:pPr>
+              <w:tabs>
+                <w:tab w:val="left" w:pos="708"/>
+                <w:tab w:val="left" w:pos="1416"/>
+                <w:tab w:val="left" w:pos="2024"/>
+              </w:tabs>
+              <w:spacing w:after="0" w:line="240" w:lineRule="auto"/>
               <w:cnfStyle w:val="000000100000" w:firstRow="0" w:lastRow="0" w:firstColumn="0" w:lastColumn="0" w:oddVBand="0" w:evenVBand="0" w:oddHBand="1" w:evenHBand="0" w:firstRowFirstColumn="0" w:firstRowLastColumn="0" w:lastRowFirstColumn="0" w:lastRowLastColumn="0"/>
               <w:rPr>
                 <w:rFonts w:ascii="Arial" w:hAnsi="Arial" w:cs="Arial"/>
@@ -2649,7 +2464,7 @@
             </w:pPr>
             <w:r>
               <w:rPr>
-                <w:rFonts w:ascii="Arial" w:hAnsi="Arial" w:cs="Arial"/>
+                <w:rFonts w:ascii="Arial" w:eastAsia="Calibri" w:hAnsi="Arial" w:cs="Arial"/>
               </w:rPr>
               <w:t>Scrum Master, Programador</w:t>
             </w:r>
@@ -2666,11 +2481,38 @@
                 <w:tab w:val="left" w:pos="1416"/>
                 <w:tab w:val="left" w:pos="2024"/>
               </w:tabs>
+              <w:spacing w:after="0" w:line="240" w:lineRule="auto"/>
               <w:cnfStyle w:val="000000100000" w:firstRow="0" w:lastRow="0" w:firstColumn="0" w:lastColumn="0" w:oddVBand="0" w:evenVBand="0" w:oddHBand="1" w:evenHBand="0" w:firstRowFirstColumn="0" w:firstRowLastColumn="0" w:lastRowFirstColumn="0" w:lastRowLastColumn="0"/>
               <w:rPr>
                 <w:rFonts w:ascii="Arial" w:hAnsi="Arial" w:cs="Arial"/>
               </w:rPr>
             </w:pPr>
+            <w:r>
+              <w:rPr>
+                <w:rFonts w:ascii="Arial" w:hAnsi="Arial" w:cs="Arial"/>
+              </w:rPr>
+              <w:t>Entidad Venta:</w:t>
+            </w:r>
+          </w:p>
+          <w:p>
+            <w:pPr>
+              <w:tabs>
+                <w:tab w:val="left" w:pos="708"/>
+                <w:tab w:val="left" w:pos="1416"/>
+                <w:tab w:val="left" w:pos="2024"/>
+              </w:tabs>
+              <w:spacing w:after="0" w:line="240" w:lineRule="auto"/>
+              <w:cnfStyle w:val="000000100000" w:firstRow="0" w:lastRow="0" w:firstColumn="0" w:lastColumn="0" w:oddVBand="0" w:evenVBand="0" w:oddHBand="1" w:evenHBand="0" w:firstRowFirstColumn="0" w:firstRowLastColumn="0" w:lastRowFirstColumn="0" w:lastRowLastColumn="0"/>
+              <w:rPr>
+                <w:rFonts w:ascii="Arial" w:hAnsi="Arial" w:cs="Arial"/>
+              </w:rPr>
+            </w:pPr>
+            <w:r>
+              <w:rPr>
+                <w:rFonts w:ascii="Arial" w:hAnsi="Arial" w:cs="Arial"/>
+              </w:rPr>
+              <w:t>Modelo, Modelo DAO, Vista</w:t>
+            </w:r>
           </w:p>
         </w:tc>
       </w:tr>
@@ -2687,15 +2529,16 @@
                 <w:tab w:val="left" w:pos="1416"/>
                 <w:tab w:val="left" w:pos="2024"/>
               </w:tabs>
-              <w:rPr>
-                <w:rFonts w:ascii="Arial" w:hAnsi="Arial" w:cs="Arial"/>
-                <w:b w:val="0"/>
-                <w:bCs w:val="0"/>
-              </w:rPr>
-            </w:pPr>
-            <w:r>
-              <w:rPr>
-                <w:rFonts w:ascii="Arial" w:hAnsi="Arial" w:cs="Arial"/>
+              <w:spacing w:after="0" w:line="240" w:lineRule="auto"/>
+              <w:rPr>
+                <w:rFonts w:ascii="Arial" w:hAnsi="Arial" w:cs="Arial"/>
+                <w:b w:val="0"/>
+                <w:bCs w:val="0"/>
+              </w:rPr>
+            </w:pPr>
+            <w:r>
+              <w:rPr>
+                <w:rFonts w:ascii="Arial" w:eastAsia="Calibri" w:hAnsi="Arial" w:cs="Arial"/>
                 <w:b w:val="0"/>
                 <w:bCs w:val="0"/>
               </w:rPr>
@@ -2714,6 +2557,7 @@
                 <w:tab w:val="left" w:pos="1416"/>
                 <w:tab w:val="left" w:pos="2024"/>
               </w:tabs>
+              <w:spacing w:after="0" w:line="240" w:lineRule="auto"/>
               <w:cnfStyle w:val="000000000000" w:firstRow="0" w:lastRow="0" w:firstColumn="0" w:lastColumn="0" w:oddVBand="0" w:evenVBand="0" w:oddHBand="0" w:evenHBand="0" w:firstRowFirstColumn="0" w:firstRowLastColumn="0" w:lastRowFirstColumn="0" w:lastRowLastColumn="0"/>
               <w:rPr>
                 <w:rFonts w:ascii="Arial" w:hAnsi="Arial" w:cs="Arial"/>
@@ -2721,7 +2565,7 @@
             </w:pPr>
             <w:r>
               <w:rPr>
-                <w:rFonts w:ascii="Arial" w:hAnsi="Arial" w:cs="Arial"/>
+                <w:rFonts w:ascii="Arial" w:eastAsia="Calibri" w:hAnsi="Arial" w:cs="Arial"/>
               </w:rPr>
               <w:t>Programador</w:t>
             </w:r>
@@ -2738,6 +2582,7 @@
                 <w:tab w:val="left" w:pos="1416"/>
                 <w:tab w:val="left" w:pos="2024"/>
               </w:tabs>
+              <w:spacing w:after="0" w:line="240" w:lineRule="auto"/>
               <w:cnfStyle w:val="000000000000" w:firstRow="0" w:lastRow="0" w:firstColumn="0" w:lastColumn="0" w:oddVBand="0" w:evenVBand="0" w:oddHBand="0" w:evenHBand="0" w:firstRowFirstColumn="0" w:firstRowLastColumn="0" w:lastRowFirstColumn="0" w:lastRowLastColumn="0"/>
               <w:rPr>
                 <w:rFonts w:ascii="Arial" w:hAnsi="Arial" w:cs="Arial"/>
@@ -2745,7 +2590,7 @@
             </w:pPr>
             <w:r>
               <w:rPr>
-                <w:rFonts w:ascii="Arial" w:hAnsi="Arial" w:cs="Arial"/>
+                <w:rFonts w:ascii="Arial" w:eastAsia="Calibri" w:hAnsi="Arial" w:cs="Arial"/>
               </w:rPr>
               <w:t>Entidad Clientes:</w:t>
             </w:r>
@@ -2757,6 +2602,7 @@
                 <w:tab w:val="left" w:pos="1416"/>
                 <w:tab w:val="left" w:pos="2024"/>
               </w:tabs>
+              <w:spacing w:after="0" w:line="240" w:lineRule="auto"/>
               <w:cnfStyle w:val="000000000000" w:firstRow="0" w:lastRow="0" w:firstColumn="0" w:lastColumn="0" w:oddVBand="0" w:evenVBand="0" w:oddHBand="0" w:evenHBand="0" w:firstRowFirstColumn="0" w:firstRowLastColumn="0" w:lastRowFirstColumn="0" w:lastRowLastColumn="0"/>
               <w:rPr>
                 <w:rFonts w:ascii="Arial" w:hAnsi="Arial" w:cs="Arial"/>
@@ -2764,7 +2610,7 @@
             </w:pPr>
             <w:r>
               <w:rPr>
-                <w:rFonts w:ascii="Arial" w:hAnsi="Arial" w:cs="Arial"/>
+                <w:rFonts w:ascii="Arial" w:eastAsia="Calibri" w:hAnsi="Arial" w:cs="Arial"/>
               </w:rPr>
               <w:t>Modelo, Modelo DAO, Vista</w:t>
             </w:r>
@@ -2787,41 +2633,35 @@
                 <w:tab w:val="left" w:pos="1416"/>
                 <w:tab w:val="left" w:pos="2024"/>
               </w:tabs>
-              <w:rPr>
-                <w:rFonts w:ascii="Arial" w:hAnsi="Arial" w:cs="Arial"/>
-                <w:b w:val="0"/>
-                <w:bCs w:val="0"/>
-              </w:rPr>
-            </w:pPr>
-            <w:r>
-              <w:rPr>
-                <w:rFonts w:ascii="Arial" w:hAnsi="Arial" w:cs="Arial"/>
-                <w:b w:val="0"/>
-                <w:bCs w:val="0"/>
-              </w:rPr>
-              <w:t xml:space="preserve">Gary </w:t>
-            </w:r>
-            <w:r>
-              <w:rPr>
-                <w:rFonts w:ascii="Arial" w:hAnsi="Arial" w:cs="Arial"/>
-                <w:b w:val="0"/>
-                <w:bCs w:val="0"/>
-              </w:rPr>
-              <w:t>Galindo</w:t>
-            </w:r>
-          </w:p>
-        </w:tc>
-        <w:tc>
-          <w:tcPr>
-            <w:tcW w:w="2943" w:type="dxa"/>
-          </w:tcPr>
-          <w:p>
-            <w:pPr>
-              <w:tabs>
-                <w:tab w:val="left" w:pos="708"/>
-                <w:tab w:val="left" w:pos="1416"/>
-                <w:tab w:val="left" w:pos="2024"/>
-              </w:tabs>
+              <w:spacing w:after="0" w:line="240" w:lineRule="auto"/>
+              <w:rPr>
+                <w:rFonts w:ascii="Arial" w:hAnsi="Arial" w:cs="Arial"/>
+                <w:b w:val="0"/>
+                <w:bCs w:val="0"/>
+              </w:rPr>
+            </w:pPr>
+            <w:r>
+              <w:rPr>
+                <w:rFonts w:ascii="Arial" w:eastAsia="Calibri" w:hAnsi="Arial" w:cs="Arial"/>
+                <w:b w:val="0"/>
+                <w:bCs w:val="0"/>
+              </w:rPr>
+              <w:t>Gary Galindo</w:t>
+            </w:r>
+          </w:p>
+        </w:tc>
+        <w:tc>
+          <w:tcPr>
+            <w:tcW w:w="2943" w:type="dxa"/>
+          </w:tcPr>
+          <w:p>
+            <w:pPr>
+              <w:tabs>
+                <w:tab w:val="left" w:pos="708"/>
+                <w:tab w:val="left" w:pos="1416"/>
+                <w:tab w:val="left" w:pos="2024"/>
+              </w:tabs>
+              <w:spacing w:after="0" w:line="240" w:lineRule="auto"/>
               <w:cnfStyle w:val="000000100000" w:firstRow="0" w:lastRow="0" w:firstColumn="0" w:lastColumn="0" w:oddVBand="0" w:evenVBand="0" w:oddHBand="1" w:evenHBand="0" w:firstRowFirstColumn="0" w:firstRowLastColumn="0" w:lastRowFirstColumn="0" w:lastRowLastColumn="0"/>
               <w:rPr>
                 <w:rFonts w:ascii="Arial" w:hAnsi="Arial" w:cs="Arial"/>
@@ -2829,7 +2669,7 @@
             </w:pPr>
             <w:r>
               <w:rPr>
-                <w:rFonts w:ascii="Arial" w:hAnsi="Arial" w:cs="Arial"/>
+                <w:rFonts w:ascii="Arial" w:eastAsia="Calibri" w:hAnsi="Arial" w:cs="Arial"/>
               </w:rPr>
               <w:t>Programador</w:t>
             </w:r>
@@ -2846,6 +2686,7 @@
                 <w:tab w:val="left" w:pos="1416"/>
                 <w:tab w:val="left" w:pos="2024"/>
               </w:tabs>
+              <w:spacing w:after="0" w:line="240" w:lineRule="auto"/>
               <w:cnfStyle w:val="000000100000" w:firstRow="0" w:lastRow="0" w:firstColumn="0" w:lastColumn="0" w:oddVBand="0" w:evenVBand="0" w:oddHBand="1" w:evenHBand="0" w:firstRowFirstColumn="0" w:firstRowLastColumn="0" w:lastRowFirstColumn="0" w:lastRowLastColumn="0"/>
               <w:rPr>
                 <w:rFonts w:ascii="Arial" w:hAnsi="Arial" w:cs="Arial"/>
@@ -2853,21 +2694,21 @@
             </w:pPr>
             <w:r>
               <w:rPr>
-                <w:rFonts w:ascii="Arial" w:hAnsi="Arial" w:cs="Arial"/>
+                <w:rFonts w:ascii="Arial" w:eastAsia="Calibri" w:hAnsi="Arial" w:cs="Arial"/>
               </w:rPr>
               <w:t xml:space="preserve">Entidad </w:t>
             </w:r>
             <w:proofErr w:type="spellStart"/>
             <w:r>
               <w:rPr>
-                <w:rFonts w:ascii="Arial" w:hAnsi="Arial" w:cs="Arial"/>
+                <w:rFonts w:ascii="Arial" w:eastAsia="Calibri" w:hAnsi="Arial" w:cs="Arial"/>
               </w:rPr>
               <w:t>PedidoCliente</w:t>
             </w:r>
             <w:proofErr w:type="spellEnd"/>
             <w:r>
               <w:rPr>
-                <w:rFonts w:ascii="Arial" w:hAnsi="Arial" w:cs="Arial"/>
+                <w:rFonts w:ascii="Arial" w:eastAsia="Calibri" w:hAnsi="Arial" w:cs="Arial"/>
               </w:rPr>
               <w:t>:</w:t>
             </w:r>
@@ -2879,6 +2720,7 @@
                 <w:tab w:val="left" w:pos="1416"/>
                 <w:tab w:val="left" w:pos="2024"/>
               </w:tabs>
+              <w:spacing w:after="0" w:line="240" w:lineRule="auto"/>
               <w:cnfStyle w:val="000000100000" w:firstRow="0" w:lastRow="0" w:firstColumn="0" w:lastColumn="0" w:oddVBand="0" w:evenVBand="0" w:oddHBand="1" w:evenHBand="0" w:firstRowFirstColumn="0" w:firstRowLastColumn="0" w:lastRowFirstColumn="0" w:lastRowLastColumn="0"/>
               <w:rPr>
                 <w:rFonts w:ascii="Arial" w:hAnsi="Arial" w:cs="Arial"/>
@@ -2886,18 +2728,20 @@
             </w:pPr>
             <w:r>
               <w:rPr>
-                <w:rFonts w:ascii="Arial" w:hAnsi="Arial" w:cs="Arial"/>
+                <w:rFonts w:ascii="Arial" w:eastAsia="Calibri" w:hAnsi="Arial" w:cs="Arial"/>
               </w:rPr>
               <w:t xml:space="preserve">Modelo, Modelo </w:t>
             </w:r>
             <w:proofErr w:type="spellStart"/>
-            <w:r>
-              <w:rPr>
-                <w:rFonts w:ascii="Arial" w:hAnsi="Arial" w:cs="Arial"/>
+            <w:proofErr w:type="gramStart"/>
+            <w:r>
+              <w:rPr>
+                <w:rFonts w:ascii="Arial" w:eastAsia="Calibri" w:hAnsi="Arial" w:cs="Arial"/>
               </w:rPr>
               <w:t>DAO,vista</w:t>
             </w:r>
             <w:proofErr w:type="spellEnd"/>
+            <w:proofErr w:type="gramEnd"/>
           </w:p>
         </w:tc>
       </w:tr>
@@ -2914,49 +2758,35 @@
                 <w:tab w:val="left" w:pos="1416"/>
                 <w:tab w:val="left" w:pos="2024"/>
               </w:tabs>
-              <w:rPr>
-                <w:rFonts w:ascii="Arial" w:hAnsi="Arial" w:cs="Arial"/>
-                <w:b w:val="0"/>
-                <w:bCs w:val="0"/>
-              </w:rPr>
-            </w:pPr>
-            <w:r>
-              <w:rPr>
-                <w:rFonts w:ascii="Arial" w:hAnsi="Arial" w:cs="Arial"/>
-                <w:b w:val="0"/>
-                <w:bCs w:val="0"/>
-              </w:rPr>
-              <w:t xml:space="preserve">Diego </w:t>
-            </w:r>
-            <w:r>
-              <w:rPr>
-                <w:rFonts w:ascii="Arial" w:hAnsi="Arial" w:cs="Arial"/>
-                <w:b w:val="0"/>
-                <w:bCs w:val="0"/>
-              </w:rPr>
-              <w:t>A</w:t>
-            </w:r>
-            <w:r>
-              <w:rPr>
-                <w:rFonts w:ascii="Arial" w:hAnsi="Arial" w:cs="Arial"/>
-                <w:b w:val="0"/>
-                <w:bCs w:val="0"/>
-              </w:rPr>
-              <w:t xml:space="preserve">rriola </w:t>
-            </w:r>
-          </w:p>
-        </w:tc>
-        <w:tc>
-          <w:tcPr>
-            <w:tcW w:w="2943" w:type="dxa"/>
-          </w:tcPr>
-          <w:p>
-            <w:pPr>
-              <w:tabs>
-                <w:tab w:val="left" w:pos="708"/>
-                <w:tab w:val="left" w:pos="1416"/>
-                <w:tab w:val="left" w:pos="2024"/>
-              </w:tabs>
+              <w:spacing w:after="0" w:line="240" w:lineRule="auto"/>
+              <w:rPr>
+                <w:rFonts w:ascii="Arial" w:hAnsi="Arial" w:cs="Arial"/>
+                <w:b w:val="0"/>
+                <w:bCs w:val="0"/>
+              </w:rPr>
+            </w:pPr>
+            <w:r>
+              <w:rPr>
+                <w:rFonts w:ascii="Arial" w:eastAsia="Calibri" w:hAnsi="Arial" w:cs="Arial"/>
+                <w:b w:val="0"/>
+                <w:bCs w:val="0"/>
+              </w:rPr>
+              <w:t xml:space="preserve">Diego Arriola </w:t>
+            </w:r>
+          </w:p>
+        </w:tc>
+        <w:tc>
+          <w:tcPr>
+            <w:tcW w:w="2943" w:type="dxa"/>
+          </w:tcPr>
+          <w:p>
+            <w:pPr>
+              <w:tabs>
+                <w:tab w:val="left" w:pos="708"/>
+                <w:tab w:val="left" w:pos="1416"/>
+                <w:tab w:val="left" w:pos="2024"/>
+              </w:tabs>
+              <w:spacing w:after="0" w:line="240" w:lineRule="auto"/>
               <w:cnfStyle w:val="000000000000" w:firstRow="0" w:lastRow="0" w:firstColumn="0" w:lastColumn="0" w:oddVBand="0" w:evenVBand="0" w:oddHBand="0" w:evenHBand="0" w:firstRowFirstColumn="0" w:firstRowLastColumn="0" w:lastRowFirstColumn="0" w:lastRowLastColumn="0"/>
               <w:rPr>
                 <w:rFonts w:ascii="Arial" w:hAnsi="Arial" w:cs="Arial"/>
@@ -2964,7 +2794,7 @@
             </w:pPr>
             <w:r>
               <w:rPr>
-                <w:rFonts w:ascii="Arial" w:hAnsi="Arial" w:cs="Arial"/>
+                <w:rFonts w:ascii="Arial" w:eastAsia="Calibri" w:hAnsi="Arial" w:cs="Arial"/>
               </w:rPr>
               <w:t>Programador</w:t>
             </w:r>
@@ -2981,6 +2811,7 @@
                 <w:tab w:val="left" w:pos="1416"/>
                 <w:tab w:val="left" w:pos="2024"/>
               </w:tabs>
+              <w:spacing w:after="0" w:line="240" w:lineRule="auto"/>
               <w:cnfStyle w:val="000000000000" w:firstRow="0" w:lastRow="0" w:firstColumn="0" w:lastColumn="0" w:oddVBand="0" w:evenVBand="0" w:oddHBand="0" w:evenHBand="0" w:firstRowFirstColumn="0" w:firstRowLastColumn="0" w:lastRowFirstColumn="0" w:lastRowLastColumn="0"/>
               <w:rPr>
                 <w:rFonts w:ascii="Arial" w:hAnsi="Arial" w:cs="Arial"/>
@@ -2988,21 +2819,23 @@
             </w:pPr>
             <w:r>
               <w:rPr>
-                <w:rFonts w:ascii="Arial" w:hAnsi="Arial" w:cs="Arial"/>
+                <w:rFonts w:ascii="Arial" w:eastAsia="Calibri" w:hAnsi="Arial" w:cs="Arial"/>
               </w:rPr>
               <w:t xml:space="preserve">Entidad </w:t>
             </w:r>
             <w:proofErr w:type="spellStart"/>
-            <w:r>
-              <w:rPr>
-                <w:rFonts w:ascii="Arial" w:hAnsi="Arial" w:cs="Arial"/>
+            <w:proofErr w:type="gramStart"/>
+            <w:r>
+              <w:rPr>
+                <w:rFonts w:ascii="Arial" w:eastAsia="Calibri" w:hAnsi="Arial" w:cs="Arial"/>
               </w:rPr>
               <w:t>Usuario,Login</w:t>
             </w:r>
             <w:proofErr w:type="spellEnd"/>
-            <w:r>
-              <w:rPr>
-                <w:rFonts w:ascii="Arial" w:hAnsi="Arial" w:cs="Arial"/>
+            <w:proofErr w:type="gramEnd"/>
+            <w:r>
+              <w:rPr>
+                <w:rFonts w:ascii="Arial" w:eastAsia="Calibri" w:hAnsi="Arial" w:cs="Arial"/>
               </w:rPr>
               <w:t>:</w:t>
             </w:r>
@@ -3014,6 +2847,7 @@
                 <w:tab w:val="left" w:pos="1416"/>
                 <w:tab w:val="left" w:pos="2024"/>
               </w:tabs>
+              <w:spacing w:after="0" w:line="240" w:lineRule="auto"/>
               <w:cnfStyle w:val="000000000000" w:firstRow="0" w:lastRow="0" w:firstColumn="0" w:lastColumn="0" w:oddVBand="0" w:evenVBand="0" w:oddHBand="0" w:evenHBand="0" w:firstRowFirstColumn="0" w:firstRowLastColumn="0" w:lastRowFirstColumn="0" w:lastRowLastColumn="0"/>
               <w:rPr>
                 <w:rFonts w:ascii="Arial" w:hAnsi="Arial" w:cs="Arial"/>
@@ -3021,7 +2855,7 @@
             </w:pPr>
             <w:r>
               <w:rPr>
-                <w:rFonts w:ascii="Arial" w:hAnsi="Arial" w:cs="Arial"/>
+                <w:rFonts w:ascii="Arial" w:eastAsia="Calibri" w:hAnsi="Arial" w:cs="Arial"/>
               </w:rPr>
               <w:t>Modelo, Modelo DAO, vista</w:t>
             </w:r>
@@ -3044,15 +2878,16 @@
                 <w:tab w:val="left" w:pos="1416"/>
                 <w:tab w:val="left" w:pos="2024"/>
               </w:tabs>
-              <w:rPr>
-                <w:rFonts w:ascii="Arial" w:hAnsi="Arial" w:cs="Arial"/>
-                <w:b w:val="0"/>
-                <w:bCs w:val="0"/>
-              </w:rPr>
-            </w:pPr>
-            <w:r>
-              <w:rPr>
-                <w:rFonts w:ascii="Arial" w:hAnsi="Arial" w:cs="Arial"/>
+              <w:spacing w:after="0" w:line="240" w:lineRule="auto"/>
+              <w:rPr>
+                <w:rFonts w:ascii="Arial" w:hAnsi="Arial" w:cs="Arial"/>
+                <w:b w:val="0"/>
+                <w:bCs w:val="0"/>
+              </w:rPr>
+            </w:pPr>
+            <w:r>
+              <w:rPr>
+                <w:rFonts w:ascii="Arial" w:eastAsia="Calibri" w:hAnsi="Arial" w:cs="Arial"/>
                 <w:b w:val="0"/>
                 <w:bCs w:val="0"/>
               </w:rPr>
@@ -3061,7 +2896,7 @@
             <w:proofErr w:type="spellStart"/>
             <w:r>
               <w:rPr>
-                <w:rFonts w:ascii="Arial" w:hAnsi="Arial" w:cs="Arial"/>
+                <w:rFonts w:ascii="Arial" w:eastAsia="Calibri" w:hAnsi="Arial" w:cs="Arial"/>
                 <w:b w:val="0"/>
                 <w:bCs w:val="0"/>
               </w:rPr>
@@ -3070,7 +2905,7 @@
             <w:proofErr w:type="spellEnd"/>
             <w:r>
               <w:rPr>
-                <w:rFonts w:ascii="Arial" w:hAnsi="Arial" w:cs="Arial"/>
+                <w:rFonts w:ascii="Arial" w:eastAsia="Calibri" w:hAnsi="Arial" w:cs="Arial"/>
                 <w:b w:val="0"/>
                 <w:bCs w:val="0"/>
               </w:rPr>
@@ -3089,6 +2924,7 @@
                 <w:tab w:val="left" w:pos="1416"/>
                 <w:tab w:val="left" w:pos="2024"/>
               </w:tabs>
+              <w:spacing w:after="0" w:line="240" w:lineRule="auto"/>
               <w:cnfStyle w:val="000000100000" w:firstRow="0" w:lastRow="0" w:firstColumn="0" w:lastColumn="0" w:oddVBand="0" w:evenVBand="0" w:oddHBand="1" w:evenHBand="0" w:firstRowFirstColumn="0" w:firstRowLastColumn="0" w:lastRowFirstColumn="0" w:lastRowLastColumn="0"/>
               <w:rPr>
                 <w:rFonts w:ascii="Arial" w:hAnsi="Arial" w:cs="Arial"/>
@@ -3096,7 +2932,7 @@
             </w:pPr>
             <w:r>
               <w:rPr>
-                <w:rFonts w:ascii="Arial" w:hAnsi="Arial" w:cs="Arial"/>
+                <w:rFonts w:ascii="Arial" w:eastAsia="Calibri" w:hAnsi="Arial" w:cs="Arial"/>
               </w:rPr>
               <w:t>Programador</w:t>
             </w:r>
@@ -3113,6 +2949,7 @@
                 <w:tab w:val="left" w:pos="1416"/>
                 <w:tab w:val="left" w:pos="2024"/>
               </w:tabs>
+              <w:spacing w:after="0" w:line="240" w:lineRule="auto"/>
               <w:cnfStyle w:val="000000100000" w:firstRow="0" w:lastRow="0" w:firstColumn="0" w:lastColumn="0" w:oddVBand="0" w:evenVBand="0" w:oddHBand="1" w:evenHBand="0" w:firstRowFirstColumn="0" w:firstRowLastColumn="0" w:lastRowFirstColumn="0" w:lastRowLastColumn="0"/>
               <w:rPr>
                 <w:rFonts w:ascii="Arial" w:hAnsi="Arial" w:cs="Arial"/>
@@ -3120,7 +2957,7 @@
             </w:pPr>
             <w:r>
               <w:rPr>
-                <w:rFonts w:ascii="Arial" w:hAnsi="Arial" w:cs="Arial"/>
+                <w:rFonts w:ascii="Arial" w:eastAsia="Calibri" w:hAnsi="Arial" w:cs="Arial"/>
               </w:rPr>
               <w:t>Entidad de Compras:</w:t>
             </w:r>
@@ -3132,6 +2969,7 @@
                 <w:tab w:val="left" w:pos="1416"/>
                 <w:tab w:val="left" w:pos="2024"/>
               </w:tabs>
+              <w:spacing w:after="0" w:line="240" w:lineRule="auto"/>
               <w:cnfStyle w:val="000000100000" w:firstRow="0" w:lastRow="0" w:firstColumn="0" w:lastColumn="0" w:oddVBand="0" w:evenVBand="0" w:oddHBand="1" w:evenHBand="0" w:firstRowFirstColumn="0" w:firstRowLastColumn="0" w:lastRowFirstColumn="0" w:lastRowLastColumn="0"/>
               <w:rPr>
                 <w:rFonts w:ascii="Arial" w:hAnsi="Arial" w:cs="Arial"/>
@@ -3139,21 +2977,9 @@
             </w:pPr>
             <w:r>
               <w:rPr>
-                <w:rFonts w:ascii="Arial" w:hAnsi="Arial" w:cs="Arial"/>
-              </w:rPr>
-              <w:t>Modelo, Modelo D</w:t>
-            </w:r>
-            <w:r>
-              <w:rPr>
-                <w:rFonts w:ascii="Arial" w:hAnsi="Arial" w:cs="Arial"/>
-              </w:rPr>
-              <w:t>AO</w:t>
-            </w:r>
-            <w:r>
-              <w:rPr>
-                <w:rFonts w:ascii="Arial" w:hAnsi="Arial" w:cs="Arial"/>
-              </w:rPr>
-              <w:t>, Vista</w:t>
+                <w:rFonts w:ascii="Arial" w:eastAsia="Calibri" w:hAnsi="Arial" w:cs="Arial"/>
+              </w:rPr>
+              <w:t>Modelo, Modelo DAO, Vista</w:t>
             </w:r>
           </w:p>
         </w:tc>
@@ -3171,6 +2997,7 @@
                 <w:tab w:val="left" w:pos="1416"/>
                 <w:tab w:val="left" w:pos="2024"/>
               </w:tabs>
+              <w:spacing w:after="0" w:line="240" w:lineRule="auto"/>
               <w:rPr>
                 <w:rFonts w:ascii="Arial" w:hAnsi="Arial" w:cs="Arial"/>
                 <w:b w:val="0"/>
@@ -3180,7 +3007,7 @@
             </w:pPr>
             <w:r>
               <w:rPr>
-                <w:rFonts w:ascii="Arial" w:hAnsi="Arial" w:cs="Arial"/>
+                <w:rFonts w:ascii="Arial" w:eastAsia="Calibri" w:hAnsi="Arial" w:cs="Arial"/>
                 <w:b w:val="0"/>
                 <w:bCs w:val="0"/>
                 <w:lang w:val="en-US"/>
@@ -3200,6 +3027,7 @@
                 <w:tab w:val="left" w:pos="1416"/>
                 <w:tab w:val="left" w:pos="2024"/>
               </w:tabs>
+              <w:spacing w:after="0" w:line="240" w:lineRule="auto"/>
               <w:cnfStyle w:val="000000000000" w:firstRow="0" w:lastRow="0" w:firstColumn="0" w:lastColumn="0" w:oddVBand="0" w:evenVBand="0" w:oddHBand="0" w:evenHBand="0" w:firstRowFirstColumn="0" w:firstRowLastColumn="0" w:lastRowFirstColumn="0" w:lastRowLastColumn="0"/>
               <w:rPr>
                 <w:rFonts w:ascii="Arial" w:hAnsi="Arial" w:cs="Arial"/>
@@ -3207,7 +3035,7 @@
             </w:pPr>
             <w:r>
               <w:rPr>
-                <w:rFonts w:ascii="Arial" w:hAnsi="Arial" w:cs="Arial"/>
+                <w:rFonts w:ascii="Arial" w:eastAsia="Calibri" w:hAnsi="Arial" w:cs="Arial"/>
               </w:rPr>
               <w:t>Programador</w:t>
             </w:r>
@@ -3224,6 +3052,7 @@
                 <w:tab w:val="left" w:pos="1416"/>
                 <w:tab w:val="left" w:pos="2024"/>
               </w:tabs>
+              <w:spacing w:after="0" w:line="240" w:lineRule="auto"/>
               <w:cnfStyle w:val="000000000000" w:firstRow="0" w:lastRow="0" w:firstColumn="0" w:lastColumn="0" w:oddVBand="0" w:evenVBand="0" w:oddHBand="0" w:evenHBand="0" w:firstRowFirstColumn="0" w:firstRowLastColumn="0" w:lastRowFirstColumn="0" w:lastRowLastColumn="0"/>
               <w:rPr>
                 <w:rFonts w:ascii="Arial" w:hAnsi="Arial" w:cs="Arial"/>
@@ -3231,7 +3060,7 @@
             </w:pPr>
             <w:r>
               <w:rPr>
-                <w:rFonts w:ascii="Arial" w:hAnsi="Arial" w:cs="Arial"/>
+                <w:rFonts w:ascii="Arial" w:eastAsia="Calibri" w:hAnsi="Arial" w:cs="Arial"/>
               </w:rPr>
               <w:t>Entidad de Proveedores:</w:t>
             </w:r>
@@ -3243,6 +3072,7 @@
                 <w:tab w:val="left" w:pos="1416"/>
                 <w:tab w:val="left" w:pos="2024"/>
               </w:tabs>
+              <w:spacing w:after="0" w:line="240" w:lineRule="auto"/>
               <w:cnfStyle w:val="000000000000" w:firstRow="0" w:lastRow="0" w:firstColumn="0" w:lastColumn="0" w:oddVBand="0" w:evenVBand="0" w:oddHBand="0" w:evenHBand="0" w:firstRowFirstColumn="0" w:firstRowLastColumn="0" w:lastRowFirstColumn="0" w:lastRowLastColumn="0"/>
               <w:rPr>
                 <w:rFonts w:ascii="Arial" w:hAnsi="Arial" w:cs="Arial"/>
@@ -3250,7 +3080,7 @@
             </w:pPr>
             <w:r>
               <w:rPr>
-                <w:rFonts w:ascii="Arial" w:hAnsi="Arial" w:cs="Arial"/>
+                <w:rFonts w:ascii="Arial" w:eastAsia="Calibri" w:hAnsi="Arial" w:cs="Arial"/>
               </w:rPr>
               <w:t>Modelo, Modelo DAO, Vista</w:t>
             </w:r>
@@ -3273,15 +3103,16 @@
                 <w:tab w:val="left" w:pos="1416"/>
                 <w:tab w:val="left" w:pos="2024"/>
               </w:tabs>
-              <w:rPr>
-                <w:rFonts w:ascii="Arial" w:hAnsi="Arial" w:cs="Arial"/>
-                <w:b w:val="0"/>
-                <w:bCs w:val="0"/>
-              </w:rPr>
-            </w:pPr>
-            <w:r>
-              <w:rPr>
-                <w:rFonts w:ascii="Arial" w:hAnsi="Arial" w:cs="Arial"/>
+              <w:spacing w:after="0" w:line="240" w:lineRule="auto"/>
+              <w:rPr>
+                <w:rFonts w:ascii="Arial" w:hAnsi="Arial" w:cs="Arial"/>
+                <w:b w:val="0"/>
+                <w:bCs w:val="0"/>
+              </w:rPr>
+            </w:pPr>
+            <w:r>
+              <w:rPr>
+                <w:rFonts w:ascii="Arial" w:eastAsia="Calibri" w:hAnsi="Arial" w:cs="Arial"/>
                 <w:b w:val="0"/>
                 <w:bCs w:val="0"/>
               </w:rPr>
@@ -3300,6 +3131,7 @@
                 <w:tab w:val="left" w:pos="1416"/>
                 <w:tab w:val="left" w:pos="2024"/>
               </w:tabs>
+              <w:spacing w:after="0" w:line="240" w:lineRule="auto"/>
               <w:cnfStyle w:val="000000100000" w:firstRow="0" w:lastRow="0" w:firstColumn="0" w:lastColumn="0" w:oddVBand="0" w:evenVBand="0" w:oddHBand="1" w:evenHBand="0" w:firstRowFirstColumn="0" w:firstRowLastColumn="0" w:lastRowFirstColumn="0" w:lastRowLastColumn="0"/>
               <w:rPr>
                 <w:rFonts w:ascii="Arial" w:hAnsi="Arial" w:cs="Arial"/>
@@ -3307,7 +3139,7 @@
             </w:pPr>
             <w:r>
               <w:rPr>
-                <w:rFonts w:ascii="Arial" w:hAnsi="Arial" w:cs="Arial"/>
+                <w:rFonts w:ascii="Arial" w:eastAsia="Calibri" w:hAnsi="Arial" w:cs="Arial"/>
               </w:rPr>
               <w:t>Programador</w:t>
             </w:r>
@@ -3324,6 +3156,7 @@
                 <w:tab w:val="left" w:pos="1416"/>
                 <w:tab w:val="left" w:pos="2024"/>
               </w:tabs>
+              <w:spacing w:after="0" w:line="240" w:lineRule="auto"/>
               <w:cnfStyle w:val="000000100000" w:firstRow="0" w:lastRow="0" w:firstColumn="0" w:lastColumn="0" w:oddVBand="0" w:evenVBand="0" w:oddHBand="1" w:evenHBand="0" w:firstRowFirstColumn="0" w:firstRowLastColumn="0" w:lastRowFirstColumn="0" w:lastRowLastColumn="0"/>
               <w:rPr>
                 <w:rFonts w:ascii="Arial" w:hAnsi="Arial" w:cs="Arial"/>
@@ -3331,24 +3164,19 @@
             </w:pPr>
             <w:r>
               <w:rPr>
-                <w:rFonts w:ascii="Arial" w:hAnsi="Arial" w:cs="Arial"/>
-              </w:rPr>
-              <w:t xml:space="preserve"> </w:t>
-            </w:r>
-            <w:r>
-              <w:rPr>
-                <w:rFonts w:ascii="Arial" w:hAnsi="Arial" w:cs="Arial"/>
-              </w:rPr>
-              <w:t>Entidad Producto:</w:t>
-            </w:r>
-          </w:p>
-          <w:p>
-            <w:pPr>
-              <w:tabs>
-                <w:tab w:val="left" w:pos="708"/>
-                <w:tab w:val="left" w:pos="1416"/>
-                <w:tab w:val="left" w:pos="2024"/>
-              </w:tabs>
+                <w:rFonts w:ascii="Arial" w:eastAsia="Calibri" w:hAnsi="Arial" w:cs="Arial"/>
+              </w:rPr>
+              <w:t xml:space="preserve"> Entidad Producto:</w:t>
+            </w:r>
+          </w:p>
+          <w:p>
+            <w:pPr>
+              <w:tabs>
+                <w:tab w:val="left" w:pos="708"/>
+                <w:tab w:val="left" w:pos="1416"/>
+                <w:tab w:val="left" w:pos="2024"/>
+              </w:tabs>
+              <w:spacing w:after="0" w:line="240" w:lineRule="auto"/>
               <w:cnfStyle w:val="000000100000" w:firstRow="0" w:lastRow="0" w:firstColumn="0" w:lastColumn="0" w:oddVBand="0" w:evenVBand="0" w:oddHBand="1" w:evenHBand="0" w:firstRowFirstColumn="0" w:firstRowLastColumn="0" w:lastRowFirstColumn="0" w:lastRowLastColumn="0"/>
               <w:rPr>
                 <w:rFonts w:ascii="Arial" w:hAnsi="Arial" w:cs="Arial"/>
@@ -3356,7 +3184,7 @@
             </w:pPr>
             <w:r>
               <w:rPr>
-                <w:rFonts w:ascii="Arial" w:hAnsi="Arial" w:cs="Arial"/>
+                <w:rFonts w:ascii="Arial" w:eastAsia="Calibri" w:hAnsi="Arial" w:cs="Arial"/>
               </w:rPr>
               <w:t>Modelo, Modelo DAO, Vista</w:t>
             </w:r>
@@ -3376,25 +3204,22 @@
                 <w:tab w:val="left" w:pos="1416"/>
                 <w:tab w:val="left" w:pos="2024"/>
               </w:tabs>
-              <w:rPr>
-                <w:rFonts w:ascii="Arial" w:hAnsi="Arial" w:cs="Arial"/>
-                <w:b w:val="0"/>
-                <w:bCs w:val="0"/>
-              </w:rPr>
-            </w:pPr>
-            <w:r>
-              <w:rPr>
-                <w:rFonts w:ascii="Arial" w:hAnsi="Arial" w:cs="Arial"/>
-                <w:b w:val="0"/>
-                <w:bCs w:val="0"/>
+              <w:spacing w:after="0" w:line="240" w:lineRule="auto"/>
+              <w:rPr>
+                <w:rFonts w:ascii="Arial" w:hAnsi="Arial" w:cs="Arial"/>
+                <w:b w:val="0"/>
+                <w:bCs w:val="0"/>
+              </w:rPr>
+            </w:pPr>
+            <w:r>
+              <w:rPr>
+                <w:rFonts w:ascii="Arial" w:eastAsia="Calibri" w:hAnsi="Arial" w:cs="Arial"/>
               </w:rPr>
               <w:t xml:space="preserve">César </w:t>
             </w:r>
             <w:r>
               <w:rPr>
-                <w:rFonts w:ascii="Arial" w:hAnsi="Arial" w:cs="Arial"/>
-                <w:b w:val="0"/>
-                <w:bCs w:val="0"/>
+                <w:rFonts w:ascii="Arial" w:eastAsia="Calibri" w:hAnsi="Arial" w:cs="Arial"/>
                 <w:kern w:val="0"/>
                 <w14:ligatures w14:val="none"/>
               </w:rPr>
@@ -3413,6 +3238,7 @@
                 <w:tab w:val="left" w:pos="1416"/>
                 <w:tab w:val="left" w:pos="2024"/>
               </w:tabs>
+              <w:spacing w:after="0" w:line="240" w:lineRule="auto"/>
               <w:cnfStyle w:val="000000000000" w:firstRow="0" w:lastRow="0" w:firstColumn="0" w:lastColumn="0" w:oddVBand="0" w:evenVBand="0" w:oddHBand="0" w:evenHBand="0" w:firstRowFirstColumn="0" w:firstRowLastColumn="0" w:lastRowFirstColumn="0" w:lastRowLastColumn="0"/>
               <w:rPr>
                 <w:rFonts w:ascii="Arial" w:hAnsi="Arial" w:cs="Arial"/>
@@ -3420,7 +3246,7 @@
             </w:pPr>
             <w:r>
               <w:rPr>
-                <w:rFonts w:ascii="Arial" w:hAnsi="Arial" w:cs="Arial"/>
+                <w:rFonts w:ascii="Arial" w:eastAsia="Calibri" w:hAnsi="Arial" w:cs="Arial"/>
               </w:rPr>
               <w:t>Programador</w:t>
             </w:r>
@@ -3437,6 +3263,7 @@
                 <w:tab w:val="left" w:pos="1416"/>
                 <w:tab w:val="left" w:pos="2024"/>
               </w:tabs>
+              <w:spacing w:after="0" w:line="240" w:lineRule="auto"/>
               <w:cnfStyle w:val="000000000000" w:firstRow="0" w:lastRow="0" w:firstColumn="0" w:lastColumn="0" w:oddVBand="0" w:evenVBand="0" w:oddHBand="0" w:evenHBand="0" w:firstRowFirstColumn="0" w:firstRowLastColumn="0" w:lastRowFirstColumn="0" w:lastRowLastColumn="0"/>
               <w:rPr>
                 <w:rFonts w:ascii="Arial" w:hAnsi="Arial" w:cs="Arial"/>
@@ -3444,30 +3271,19 @@
             </w:pPr>
             <w:r>
               <w:rPr>
-                <w:rFonts w:ascii="Arial" w:hAnsi="Arial" w:cs="Arial"/>
-              </w:rPr>
-              <w:t xml:space="preserve">Entidad </w:t>
-            </w:r>
-            <w:r>
-              <w:rPr>
-                <w:rFonts w:ascii="Arial" w:hAnsi="Arial" w:cs="Arial"/>
-              </w:rPr>
-              <w:t>Establecimiento</w:t>
-            </w:r>
-            <w:r>
-              <w:rPr>
-                <w:rFonts w:ascii="Arial" w:hAnsi="Arial" w:cs="Arial"/>
-              </w:rPr>
-              <w:t>:</w:t>
-            </w:r>
-          </w:p>
-          <w:p>
-            <w:pPr>
-              <w:tabs>
-                <w:tab w:val="left" w:pos="708"/>
-                <w:tab w:val="left" w:pos="1416"/>
-                <w:tab w:val="left" w:pos="2024"/>
-              </w:tabs>
+                <w:rFonts w:ascii="Arial" w:eastAsia="Calibri" w:hAnsi="Arial" w:cs="Arial"/>
+              </w:rPr>
+              <w:t>Entidad Establecimiento:</w:t>
+            </w:r>
+          </w:p>
+          <w:p>
+            <w:pPr>
+              <w:tabs>
+                <w:tab w:val="left" w:pos="708"/>
+                <w:tab w:val="left" w:pos="1416"/>
+                <w:tab w:val="left" w:pos="2024"/>
+              </w:tabs>
+              <w:spacing w:after="0" w:line="240" w:lineRule="auto"/>
               <w:cnfStyle w:val="000000000000" w:firstRow="0" w:lastRow="0" w:firstColumn="0" w:lastColumn="0" w:oddVBand="0" w:evenVBand="0" w:oddHBand="0" w:evenHBand="0" w:firstRowFirstColumn="0" w:firstRowLastColumn="0" w:lastRowFirstColumn="0" w:lastRowLastColumn="0"/>
               <w:rPr>
                 <w:rFonts w:ascii="Arial" w:hAnsi="Arial" w:cs="Arial"/>
@@ -3475,7 +3291,7 @@
             </w:pPr>
             <w:r>
               <w:rPr>
-                <w:rFonts w:ascii="Arial" w:hAnsi="Arial" w:cs="Arial"/>
+                <w:rFonts w:ascii="Arial" w:eastAsia="Calibri" w:hAnsi="Arial" w:cs="Arial"/>
               </w:rPr>
               <w:t>Modelo, Modelo DAO, Vista</w:t>
             </w:r>
@@ -3498,15 +3314,16 @@
                 <w:tab w:val="left" w:pos="1416"/>
                 <w:tab w:val="left" w:pos="2024"/>
               </w:tabs>
-              <w:rPr>
-                <w:rFonts w:ascii="Arial" w:hAnsi="Arial" w:cs="Arial"/>
-                <w:b w:val="0"/>
-                <w:bCs w:val="0"/>
-              </w:rPr>
-            </w:pPr>
-            <w:r>
-              <w:rPr>
-                <w:rFonts w:ascii="Arial" w:hAnsi="Arial" w:cs="Arial"/>
+              <w:spacing w:after="0" w:line="240" w:lineRule="auto"/>
+              <w:rPr>
+                <w:rFonts w:ascii="Arial" w:hAnsi="Arial" w:cs="Arial"/>
+                <w:b w:val="0"/>
+                <w:bCs w:val="0"/>
+              </w:rPr>
+            </w:pPr>
+            <w:r>
+              <w:rPr>
+                <w:rFonts w:ascii="Arial" w:eastAsia="Calibri" w:hAnsi="Arial" w:cs="Arial"/>
                 <w:b w:val="0"/>
                 <w:bCs w:val="0"/>
               </w:rPr>
@@ -3525,6 +3342,7 @@
                 <w:tab w:val="left" w:pos="1416"/>
                 <w:tab w:val="left" w:pos="2024"/>
               </w:tabs>
+              <w:spacing w:after="0" w:line="240" w:lineRule="auto"/>
               <w:cnfStyle w:val="000000100000" w:firstRow="0" w:lastRow="0" w:firstColumn="0" w:lastColumn="0" w:oddVBand="0" w:evenVBand="0" w:oddHBand="1" w:evenHBand="0" w:firstRowFirstColumn="0" w:firstRowLastColumn="0" w:lastRowFirstColumn="0" w:lastRowLastColumn="0"/>
               <w:rPr>
                 <w:rFonts w:ascii="Arial" w:hAnsi="Arial" w:cs="Arial"/>
@@ -3532,7 +3350,7 @@
             </w:pPr>
             <w:r>
               <w:rPr>
-                <w:rFonts w:ascii="Arial" w:hAnsi="Arial" w:cs="Arial"/>
+                <w:rFonts w:ascii="Arial" w:eastAsia="Calibri" w:hAnsi="Arial" w:cs="Arial"/>
               </w:rPr>
               <w:t>Programador</w:t>
             </w:r>
@@ -3549,6 +3367,7 @@
                 <w:tab w:val="left" w:pos="1416"/>
                 <w:tab w:val="left" w:pos="2024"/>
               </w:tabs>
+              <w:spacing w:after="0" w:line="240" w:lineRule="auto"/>
               <w:cnfStyle w:val="000000100000" w:firstRow="0" w:lastRow="0" w:firstColumn="0" w:lastColumn="0" w:oddVBand="0" w:evenVBand="0" w:oddHBand="1" w:evenHBand="0" w:firstRowFirstColumn="0" w:firstRowLastColumn="0" w:lastRowFirstColumn="0" w:lastRowLastColumn="0"/>
               <w:rPr>
                 <w:rFonts w:ascii="Arial" w:hAnsi="Arial" w:cs="Arial"/>
@@ -3556,21 +3375,21 @@
             </w:pPr>
             <w:r>
               <w:rPr>
-                <w:rFonts w:ascii="Arial" w:hAnsi="Arial" w:cs="Arial"/>
+                <w:rFonts w:ascii="Arial" w:eastAsia="Calibri" w:hAnsi="Arial" w:cs="Arial"/>
               </w:rPr>
               <w:t xml:space="preserve">Entidad </w:t>
             </w:r>
             <w:proofErr w:type="spellStart"/>
             <w:r>
               <w:rPr>
-                <w:rFonts w:ascii="Arial" w:hAnsi="Arial" w:cs="Arial"/>
+                <w:rFonts w:ascii="Arial" w:eastAsia="Calibri" w:hAnsi="Arial" w:cs="Arial"/>
               </w:rPr>
               <w:t>PedidoProveedor</w:t>
             </w:r>
             <w:proofErr w:type="spellEnd"/>
             <w:r>
               <w:rPr>
-                <w:rFonts w:ascii="Arial" w:hAnsi="Arial" w:cs="Arial"/>
+                <w:rFonts w:ascii="Arial" w:eastAsia="Calibri" w:hAnsi="Arial" w:cs="Arial"/>
               </w:rPr>
               <w:t>:</w:t>
             </w:r>
@@ -3582,6 +3401,7 @@
                 <w:tab w:val="left" w:pos="1416"/>
                 <w:tab w:val="left" w:pos="2024"/>
               </w:tabs>
+              <w:spacing w:after="0" w:line="240" w:lineRule="auto"/>
               <w:cnfStyle w:val="000000100000" w:firstRow="0" w:lastRow="0" w:firstColumn="0" w:lastColumn="0" w:oddVBand="0" w:evenVBand="0" w:oddHBand="1" w:evenHBand="0" w:firstRowFirstColumn="0" w:firstRowLastColumn="0" w:lastRowFirstColumn="0" w:lastRowLastColumn="0"/>
               <w:rPr>
                 <w:rFonts w:ascii="Arial" w:hAnsi="Arial" w:cs="Arial"/>
@@ -3589,7 +3409,7 @@
             </w:pPr>
             <w:r>
               <w:rPr>
-                <w:rFonts w:ascii="Arial" w:hAnsi="Arial" w:cs="Arial"/>
+                <w:rFonts w:ascii="Arial" w:eastAsia="Calibri" w:hAnsi="Arial" w:cs="Arial"/>
               </w:rPr>
               <w:t>Modelo, Modelo DAO, Vista</w:t>
             </w:r>
@@ -3609,15 +3429,16 @@
                 <w:tab w:val="left" w:pos="1416"/>
                 <w:tab w:val="left" w:pos="2024"/>
               </w:tabs>
-              <w:rPr>
-                <w:rFonts w:ascii="Arial" w:hAnsi="Arial" w:cs="Arial"/>
-                <w:b w:val="0"/>
-                <w:bCs w:val="0"/>
-              </w:rPr>
-            </w:pPr>
-            <w:r>
-              <w:rPr>
-                <w:rFonts w:ascii="Arial" w:hAnsi="Arial" w:cs="Arial"/>
+              <w:spacing w:after="0" w:line="240" w:lineRule="auto"/>
+              <w:rPr>
+                <w:rFonts w:ascii="Arial" w:hAnsi="Arial" w:cs="Arial"/>
+                <w:b w:val="0"/>
+                <w:bCs w:val="0"/>
+              </w:rPr>
+            </w:pPr>
+            <w:r>
+              <w:rPr>
+                <w:rFonts w:ascii="Arial" w:eastAsia="Calibri" w:hAnsi="Arial" w:cs="Arial"/>
                 <w:b w:val="0"/>
                 <w:bCs w:val="0"/>
               </w:rPr>
@@ -3636,6 +3457,7 @@
                 <w:tab w:val="left" w:pos="1416"/>
                 <w:tab w:val="left" w:pos="2024"/>
               </w:tabs>
+              <w:spacing w:after="0" w:line="240" w:lineRule="auto"/>
               <w:cnfStyle w:val="000000000000" w:firstRow="0" w:lastRow="0" w:firstColumn="0" w:lastColumn="0" w:oddVBand="0" w:evenVBand="0" w:oddHBand="0" w:evenHBand="0" w:firstRowFirstColumn="0" w:firstRowLastColumn="0" w:lastRowFirstColumn="0" w:lastRowLastColumn="0"/>
               <w:rPr>
                 <w:rFonts w:ascii="Arial" w:hAnsi="Arial" w:cs="Arial"/>
@@ -3643,7 +3465,7 @@
             </w:pPr>
             <w:r>
               <w:rPr>
-                <w:rFonts w:ascii="Arial" w:hAnsi="Arial" w:cs="Arial"/>
+                <w:rFonts w:ascii="Arial" w:eastAsia="Calibri" w:hAnsi="Arial" w:cs="Arial"/>
               </w:rPr>
               <w:t>Programador</w:t>
             </w:r>
@@ -3660,6 +3482,7 @@
                 <w:tab w:val="left" w:pos="1416"/>
                 <w:tab w:val="left" w:pos="2024"/>
               </w:tabs>
+              <w:spacing w:after="0" w:line="240" w:lineRule="auto"/>
               <w:cnfStyle w:val="000000000000" w:firstRow="0" w:lastRow="0" w:firstColumn="0" w:lastColumn="0" w:oddVBand="0" w:evenVBand="0" w:oddHBand="0" w:evenHBand="0" w:firstRowFirstColumn="0" w:firstRowLastColumn="0" w:lastRowFirstColumn="0" w:lastRowLastColumn="0"/>
               <w:rPr>
                 <w:rFonts w:ascii="Arial" w:hAnsi="Arial" w:cs="Arial"/>
@@ -3667,14 +3490,14 @@
             </w:pPr>
             <w:r>
               <w:rPr>
-                <w:rFonts w:ascii="Arial" w:hAnsi="Arial" w:cs="Arial"/>
+                <w:rFonts w:ascii="Arial" w:eastAsia="Calibri" w:hAnsi="Arial" w:cs="Arial"/>
               </w:rPr>
               <w:t xml:space="preserve">Entidad </w:t>
             </w:r>
             <w:proofErr w:type="spellStart"/>
             <w:r>
               <w:rPr>
-                <w:rFonts w:ascii="Arial" w:hAnsi="Arial" w:cs="Arial"/>
+                <w:rFonts w:ascii="Arial" w:eastAsia="Calibri" w:hAnsi="Arial" w:cs="Arial"/>
                 <w:u w:val="single"/>
               </w:rPr>
               <w:t>DetalleCompra</w:t>
@@ -3682,7 +3505,7 @@
             <w:proofErr w:type="spellEnd"/>
             <w:r>
               <w:rPr>
-                <w:rFonts w:ascii="Arial" w:hAnsi="Arial" w:cs="Arial"/>
+                <w:rFonts w:ascii="Arial" w:eastAsia="Calibri" w:hAnsi="Arial" w:cs="Arial"/>
               </w:rPr>
               <w:t>:</w:t>
             </w:r>
@@ -3694,6 +3517,7 @@
                 <w:tab w:val="left" w:pos="1416"/>
                 <w:tab w:val="left" w:pos="2024"/>
               </w:tabs>
+              <w:spacing w:after="0" w:line="240" w:lineRule="auto"/>
               <w:cnfStyle w:val="000000000000" w:firstRow="0" w:lastRow="0" w:firstColumn="0" w:lastColumn="0" w:oddVBand="0" w:evenVBand="0" w:oddHBand="0" w:evenHBand="0" w:firstRowFirstColumn="0" w:firstRowLastColumn="0" w:lastRowFirstColumn="0" w:lastRowLastColumn="0"/>
               <w:rPr>
                 <w:rFonts w:ascii="Arial" w:hAnsi="Arial" w:cs="Arial"/>
@@ -3701,7 +3525,7 @@
             </w:pPr>
             <w:r>
               <w:rPr>
-                <w:rFonts w:ascii="Arial" w:hAnsi="Arial" w:cs="Arial"/>
+                <w:rFonts w:ascii="Arial" w:eastAsia="Calibri" w:hAnsi="Arial" w:cs="Arial"/>
               </w:rPr>
               <w:t>Modelo, Modelo DAO, Vista</w:t>
             </w:r>
@@ -3724,33 +3548,45 @@
                 <w:tab w:val="left" w:pos="1416"/>
                 <w:tab w:val="left" w:pos="2024"/>
               </w:tabs>
-              <w:rPr>
-                <w:rFonts w:ascii="Arial" w:hAnsi="Arial" w:cs="Arial"/>
-                <w:b w:val="0"/>
-                <w:bCs w:val="0"/>
-              </w:rPr>
-            </w:pPr>
-            <w:r>
-              <w:rPr>
-                <w:rFonts w:ascii="Arial" w:hAnsi="Arial" w:cs="Arial"/>
-                <w:b w:val="0"/>
-                <w:bCs w:val="0"/>
-              </w:rPr>
-              <w:t>Gerson Chuquiej</w:t>
-            </w:r>
-          </w:p>
-        </w:tc>
-        <w:tc>
-          <w:tcPr>
-            <w:tcW w:w="2943" w:type="dxa"/>
-          </w:tcPr>
-          <w:p>
-            <w:pPr>
-              <w:tabs>
-                <w:tab w:val="left" w:pos="708"/>
-                <w:tab w:val="left" w:pos="1416"/>
-                <w:tab w:val="left" w:pos="2024"/>
-              </w:tabs>
+              <w:spacing w:after="0" w:line="240" w:lineRule="auto"/>
+              <w:rPr>
+                <w:rFonts w:ascii="Arial" w:hAnsi="Arial" w:cs="Arial"/>
+                <w:b w:val="0"/>
+                <w:bCs w:val="0"/>
+              </w:rPr>
+            </w:pPr>
+            <w:r>
+              <w:rPr>
+                <w:rFonts w:ascii="Arial" w:eastAsia="Calibri" w:hAnsi="Arial" w:cs="Arial"/>
+                <w:b w:val="0"/>
+                <w:bCs w:val="0"/>
+              </w:rPr>
+              <w:t xml:space="preserve">Gerson </w:t>
+            </w:r>
+            <w:proofErr w:type="spellStart"/>
+            <w:r>
+              <w:rPr>
+                <w:rFonts w:ascii="Arial" w:eastAsia="Calibri" w:hAnsi="Arial" w:cs="Arial"/>
+                <w:b w:val="0"/>
+                <w:bCs w:val="0"/>
+              </w:rPr>
+              <w:t>Chuquiej</w:t>
+            </w:r>
+            <w:proofErr w:type="spellEnd"/>
+          </w:p>
+        </w:tc>
+        <w:tc>
+          <w:tcPr>
+            <w:tcW w:w="2943" w:type="dxa"/>
+          </w:tcPr>
+          <w:p>
+            <w:pPr>
+              <w:tabs>
+                <w:tab w:val="left" w:pos="708"/>
+                <w:tab w:val="left" w:pos="1416"/>
+                <w:tab w:val="left" w:pos="2024"/>
+              </w:tabs>
+              <w:spacing w:after="0" w:line="240" w:lineRule="auto"/>
               <w:cnfStyle w:val="000000100000" w:firstRow="0" w:lastRow="0" w:firstColumn="0" w:lastColumn="0" w:oddVBand="0" w:evenVBand="0" w:oddHBand="1" w:evenHBand="0" w:firstRowFirstColumn="0" w:firstRowLastColumn="0" w:lastRowFirstColumn="0" w:lastRowLastColumn="0"/>
               <w:rPr>
                 <w:rFonts w:ascii="Arial" w:hAnsi="Arial" w:cs="Arial"/>
@@ -3758,7 +3594,7 @@
             </w:pPr>
             <w:r>
               <w:rPr>
-                <w:rFonts w:ascii="Arial" w:hAnsi="Arial" w:cs="Arial"/>
+                <w:rFonts w:ascii="Arial" w:eastAsia="Calibri" w:hAnsi="Arial" w:cs="Arial"/>
               </w:rPr>
               <w:t>Programador</w:t>
             </w:r>
@@ -3775,6 +3611,7 @@
                 <w:tab w:val="left" w:pos="1416"/>
                 <w:tab w:val="left" w:pos="2024"/>
               </w:tabs>
+              <w:spacing w:after="0" w:line="240" w:lineRule="auto"/>
               <w:cnfStyle w:val="000000100000" w:firstRow="0" w:lastRow="0" w:firstColumn="0" w:lastColumn="0" w:oddVBand="0" w:evenVBand="0" w:oddHBand="1" w:evenHBand="0" w:firstRowFirstColumn="0" w:firstRowLastColumn="0" w:lastRowFirstColumn="0" w:lastRowLastColumn="0"/>
               <w:rPr>
                 <w:rFonts w:ascii="Arial" w:hAnsi="Arial" w:cs="Arial"/>
@@ -3782,30 +3619,50 @@
             </w:pPr>
             <w:r>
               <w:rPr>
-                <w:rFonts w:ascii="Arial" w:hAnsi="Arial" w:cs="Arial"/>
+                <w:rFonts w:ascii="Arial" w:eastAsia="Calibri" w:hAnsi="Arial" w:cs="Arial"/>
               </w:rPr>
               <w:t xml:space="preserve">Entidad Detalle </w:t>
             </w:r>
             <w:proofErr w:type="spellStart"/>
-            <w:r>
-              <w:rPr>
-                <w:rFonts w:ascii="Arial" w:hAnsi="Arial" w:cs="Arial"/>
-              </w:rPr>
-              <w:t>Venta,Modelo,Modelo</w:t>
+            <w:proofErr w:type="gramStart"/>
+            <w:r>
+              <w:rPr>
+                <w:rFonts w:ascii="Arial" w:eastAsia="Calibri" w:hAnsi="Arial" w:cs="Arial"/>
+              </w:rPr>
+              <w:t>Venta,Modelo</w:t>
+            </w:r>
+            <w:proofErr w:type="gramEnd"/>
+            <w:r>
+              <w:rPr>
+                <w:rFonts w:ascii="Arial" w:eastAsia="Calibri" w:hAnsi="Arial" w:cs="Arial"/>
+              </w:rPr>
+              <w:t>,Modelo</w:t>
             </w:r>
             <w:proofErr w:type="spellEnd"/>
             <w:r>
               <w:rPr>
-                <w:rFonts w:ascii="Arial" w:hAnsi="Arial" w:cs="Arial"/>
+                <w:rFonts w:ascii="Arial" w:eastAsia="Calibri" w:hAnsi="Arial" w:cs="Arial"/>
               </w:rPr>
               <w:t xml:space="preserve"> </w:t>
             </w:r>
             <w:proofErr w:type="spellStart"/>
             <w:r>
               <w:rPr>
-                <w:rFonts w:ascii="Arial" w:hAnsi="Arial" w:cs="Arial"/>
-              </w:rPr>
-              <w:t>DAo,vista</w:t>
+                <w:rFonts w:ascii="Arial" w:eastAsia="Calibri" w:hAnsi="Arial" w:cs="Arial"/>
+              </w:rPr>
+              <w:t>DA</w:t>
+            </w:r>
+            <w:r>
+              <w:rPr>
+                <w:rFonts w:ascii="Arial" w:eastAsia="Calibri" w:hAnsi="Arial" w:cs="Arial"/>
+              </w:rPr>
+              <w:t>O</w:t>
+            </w:r>
+            <w:r>
+              <w:rPr>
+                <w:rFonts w:ascii="Arial" w:eastAsia="Calibri" w:hAnsi="Arial" w:cs="Arial"/>
+              </w:rPr>
+              <w:t>,vista</w:t>
             </w:r>
             <w:proofErr w:type="spellEnd"/>
           </w:p>
@@ -3824,6 +3681,7 @@
                 <w:tab w:val="left" w:pos="1416"/>
                 <w:tab w:val="left" w:pos="2024"/>
               </w:tabs>
+              <w:spacing w:after="0" w:line="240" w:lineRule="auto"/>
               <w:rPr>
                 <w:rFonts w:ascii="Arial" w:hAnsi="Arial" w:cs="Arial"/>
                 <w:b w:val="0"/>
@@ -3833,7 +3691,7 @@
             <w:proofErr w:type="spellStart"/>
             <w:r>
               <w:rPr>
-                <w:rFonts w:ascii="Arial" w:hAnsi="Arial" w:cs="Arial"/>
+                <w:rFonts w:ascii="Arial" w:eastAsia="Calibri" w:hAnsi="Arial" w:cs="Arial"/>
                 <w:b w:val="0"/>
                 <w:bCs w:val="0"/>
               </w:rPr>
@@ -3842,41 +3700,26 @@
             <w:proofErr w:type="spellEnd"/>
             <w:r>
               <w:rPr>
-                <w:rFonts w:ascii="Arial" w:hAnsi="Arial" w:cs="Arial"/>
-                <w:b w:val="0"/>
-                <w:bCs w:val="0"/>
-              </w:rPr>
-              <w:t xml:space="preserve"> Garc</w:t>
-            </w:r>
-            <w:r>
-              <w:rPr>
-                <w:rFonts w:ascii="Arial" w:hAnsi="Arial" w:cs="Arial"/>
-                <w:b w:val="0"/>
-                <w:bCs w:val="0"/>
-              </w:rPr>
-              <w:t>í</w:t>
-            </w:r>
-            <w:r>
-              <w:rPr>
-                <w:rFonts w:ascii="Arial" w:hAnsi="Arial" w:cs="Arial"/>
-                <w:b w:val="0"/>
-                <w:bCs w:val="0"/>
-              </w:rPr>
-              <w:t xml:space="preserve">a </w:t>
-            </w:r>
-          </w:p>
-        </w:tc>
-        <w:tc>
-          <w:tcPr>
-            <w:tcW w:w="2943" w:type="dxa"/>
-          </w:tcPr>
-          <w:p>
-            <w:pPr>
-              <w:tabs>
-                <w:tab w:val="left" w:pos="708"/>
-                <w:tab w:val="left" w:pos="1416"/>
-                <w:tab w:val="left" w:pos="2024"/>
-              </w:tabs>
+                <w:rFonts w:ascii="Arial" w:eastAsia="Calibri" w:hAnsi="Arial" w:cs="Arial"/>
+                <w:b w:val="0"/>
+                <w:bCs w:val="0"/>
+              </w:rPr>
+              <w:t xml:space="preserve"> García </w:t>
+            </w:r>
+          </w:p>
+        </w:tc>
+        <w:tc>
+          <w:tcPr>
+            <w:tcW w:w="2943" w:type="dxa"/>
+          </w:tcPr>
+          <w:p>
+            <w:pPr>
+              <w:tabs>
+                <w:tab w:val="left" w:pos="708"/>
+                <w:tab w:val="left" w:pos="1416"/>
+                <w:tab w:val="left" w:pos="2024"/>
+              </w:tabs>
+              <w:spacing w:after="0" w:line="240" w:lineRule="auto"/>
               <w:cnfStyle w:val="000000000000" w:firstRow="0" w:lastRow="0" w:firstColumn="0" w:lastColumn="0" w:oddVBand="0" w:evenVBand="0" w:oddHBand="0" w:evenHBand="0" w:firstRowFirstColumn="0" w:firstRowLastColumn="0" w:lastRowFirstColumn="0" w:lastRowLastColumn="0"/>
               <w:rPr>
                 <w:rFonts w:ascii="Arial" w:hAnsi="Arial" w:cs="Arial"/>
@@ -3884,7 +3727,7 @@
             </w:pPr>
             <w:r>
               <w:rPr>
-                <w:rFonts w:ascii="Arial" w:hAnsi="Arial" w:cs="Arial"/>
+                <w:rFonts w:ascii="Arial" w:eastAsia="Calibri" w:hAnsi="Arial" w:cs="Arial"/>
               </w:rPr>
               <w:t>Programador</w:t>
             </w:r>
@@ -3901,6 +3744,7 @@
                 <w:tab w:val="left" w:pos="1416"/>
                 <w:tab w:val="left" w:pos="2024"/>
               </w:tabs>
+              <w:spacing w:after="0" w:line="240" w:lineRule="auto"/>
               <w:cnfStyle w:val="000000000000" w:firstRow="0" w:lastRow="0" w:firstColumn="0" w:lastColumn="0" w:oddVBand="0" w:evenVBand="0" w:oddHBand="0" w:evenHBand="0" w:firstRowFirstColumn="0" w:firstRowLastColumn="0" w:lastRowFirstColumn="0" w:lastRowLastColumn="0"/>
               <w:rPr>
                 <w:rFonts w:ascii="Arial" w:hAnsi="Arial" w:cs="Arial"/>
@@ -3908,21 +3752,21 @@
             </w:pPr>
             <w:r>
               <w:rPr>
-                <w:rFonts w:ascii="Arial" w:hAnsi="Arial" w:cs="Arial"/>
+                <w:rFonts w:ascii="Arial" w:eastAsia="Calibri" w:hAnsi="Arial" w:cs="Arial"/>
               </w:rPr>
               <w:t xml:space="preserve">Entidad </w:t>
             </w:r>
             <w:proofErr w:type="spellStart"/>
             <w:r>
               <w:rPr>
-                <w:rFonts w:ascii="Arial" w:hAnsi="Arial" w:cs="Arial"/>
+                <w:rFonts w:ascii="Arial" w:eastAsia="Calibri" w:hAnsi="Arial" w:cs="Arial"/>
               </w:rPr>
               <w:t>CategoriaProducto</w:t>
             </w:r>
             <w:proofErr w:type="spellEnd"/>
             <w:r>
               <w:rPr>
-                <w:rFonts w:ascii="Arial" w:hAnsi="Arial" w:cs="Arial"/>
+                <w:rFonts w:ascii="Arial" w:eastAsia="Calibri" w:hAnsi="Arial" w:cs="Arial"/>
               </w:rPr>
               <w:t>:</w:t>
             </w:r>
@@ -3934,6 +3778,7 @@
                 <w:tab w:val="left" w:pos="1416"/>
                 <w:tab w:val="left" w:pos="2024"/>
               </w:tabs>
+              <w:spacing w:after="0" w:line="240" w:lineRule="auto"/>
               <w:cnfStyle w:val="000000000000" w:firstRow="0" w:lastRow="0" w:firstColumn="0" w:lastColumn="0" w:oddVBand="0" w:evenVBand="0" w:oddHBand="0" w:evenHBand="0" w:firstRowFirstColumn="0" w:firstRowLastColumn="0" w:lastRowFirstColumn="0" w:lastRowLastColumn="0"/>
               <w:rPr>
                 <w:rFonts w:ascii="Arial" w:hAnsi="Arial" w:cs="Arial"/>
@@ -3941,7 +3786,7 @@
             </w:pPr>
             <w:r>
               <w:rPr>
-                <w:rFonts w:ascii="Arial" w:hAnsi="Arial" w:cs="Arial"/>
+                <w:rFonts w:ascii="Arial" w:eastAsia="Calibri" w:hAnsi="Arial" w:cs="Arial"/>
               </w:rPr>
               <w:t>Modelo, Modelo DAO, Vista</w:t>
             </w:r>
@@ -3964,15 +3809,16 @@
                 <w:tab w:val="left" w:pos="1416"/>
                 <w:tab w:val="left" w:pos="2024"/>
               </w:tabs>
-              <w:rPr>
-                <w:rFonts w:ascii="Arial" w:hAnsi="Arial" w:cs="Arial"/>
-                <w:b w:val="0"/>
-                <w:bCs w:val="0"/>
-              </w:rPr>
-            </w:pPr>
-            <w:r>
-              <w:rPr>
-                <w:rFonts w:ascii="Arial" w:hAnsi="Arial" w:cs="Arial"/>
+              <w:spacing w:after="0" w:line="240" w:lineRule="auto"/>
+              <w:rPr>
+                <w:rFonts w:ascii="Arial" w:hAnsi="Arial" w:cs="Arial"/>
+                <w:b w:val="0"/>
+                <w:bCs w:val="0"/>
+              </w:rPr>
+            </w:pPr>
+            <w:r>
+              <w:rPr>
+                <w:rFonts w:ascii="Arial" w:eastAsia="Calibri" w:hAnsi="Arial" w:cs="Arial"/>
                 <w:b w:val="0"/>
                 <w:bCs w:val="0"/>
               </w:rPr>
@@ -3991,6 +3837,7 @@
                 <w:tab w:val="left" w:pos="1416"/>
                 <w:tab w:val="left" w:pos="2024"/>
               </w:tabs>
+              <w:spacing w:after="0" w:line="240" w:lineRule="auto"/>
               <w:cnfStyle w:val="000000100000" w:firstRow="0" w:lastRow="0" w:firstColumn="0" w:lastColumn="0" w:oddVBand="0" w:evenVBand="0" w:oddHBand="1" w:evenHBand="0" w:firstRowFirstColumn="0" w:firstRowLastColumn="0" w:lastRowFirstColumn="0" w:lastRowLastColumn="0"/>
               <w:rPr>
                 <w:rFonts w:ascii="Arial" w:hAnsi="Arial" w:cs="Arial"/>
@@ -3998,7 +3845,7 @@
             </w:pPr>
             <w:r>
               <w:rPr>
-                <w:rFonts w:ascii="Arial" w:hAnsi="Arial" w:cs="Arial"/>
+                <w:rFonts w:ascii="Arial" w:eastAsia="Calibri" w:hAnsi="Arial" w:cs="Arial"/>
               </w:rPr>
               <w:t>Programador</w:t>
             </w:r>
@@ -4015,11 +3862,68 @@
                 <w:tab w:val="left" w:pos="1416"/>
                 <w:tab w:val="left" w:pos="2024"/>
               </w:tabs>
+              <w:spacing w:after="0" w:line="240" w:lineRule="auto"/>
               <w:cnfStyle w:val="000000100000" w:firstRow="0" w:lastRow="0" w:firstColumn="0" w:lastColumn="0" w:oddVBand="0" w:evenVBand="0" w:oddHBand="1" w:evenHBand="0" w:firstRowFirstColumn="0" w:firstRowLastColumn="0" w:lastRowFirstColumn="0" w:lastRowLastColumn="0"/>
               <w:rPr>
                 <w:rFonts w:ascii="Arial" w:hAnsi="Arial" w:cs="Arial"/>
               </w:rPr>
             </w:pPr>
+            <w:r>
+              <w:rPr>
+                <w:rFonts w:ascii="Arial" w:eastAsia="Calibri" w:hAnsi="Arial" w:cs="Arial"/>
+              </w:rPr>
+              <w:t xml:space="preserve">Entidad Inventario: </w:t>
+            </w:r>
+            <w:proofErr w:type="spellStart"/>
+            <w:r>
+              <w:rPr>
+                <w:rFonts w:ascii="Arial" w:eastAsia="Calibri" w:hAnsi="Arial" w:cs="Arial"/>
+              </w:rPr>
+              <w:t>Model</w:t>
+            </w:r>
+            <w:proofErr w:type="spellEnd"/>
+            <w:r>
+              <w:rPr>
+                <w:rFonts w:ascii="Arial" w:eastAsia="Calibri" w:hAnsi="Arial" w:cs="Arial"/>
+              </w:rPr>
+              <w:t xml:space="preserve">, </w:t>
+            </w:r>
+            <w:proofErr w:type="spellStart"/>
+            <w:r>
+              <w:rPr>
+                <w:rFonts w:ascii="Arial" w:eastAsia="Calibri" w:hAnsi="Arial" w:cs="Arial"/>
+              </w:rPr>
+              <w:t>Dao</w:t>
+            </w:r>
+            <w:proofErr w:type="spellEnd"/>
+            <w:r>
+              <w:rPr>
+                <w:rFonts w:ascii="Arial" w:eastAsia="Calibri" w:hAnsi="Arial" w:cs="Arial"/>
+              </w:rPr>
+              <w:t xml:space="preserve">, Vista, y Servlet de </w:t>
+            </w:r>
+            <w:proofErr w:type="spellStart"/>
+            <w:r>
+              <w:rPr>
+                <w:rFonts w:ascii="Arial" w:eastAsia="Calibri" w:hAnsi="Arial" w:cs="Arial"/>
+              </w:rPr>
+              <w:t>cntrolador</w:t>
+            </w:r>
+            <w:proofErr w:type="spellEnd"/>
+            <w:r>
+              <w:rPr>
+                <w:rFonts w:ascii="Arial" w:eastAsia="Calibri" w:hAnsi="Arial" w:cs="Arial"/>
+              </w:rPr>
+              <w:t xml:space="preserve"> y </w:t>
+            </w:r>
+            <w:proofErr w:type="spellStart"/>
+            <w:r>
+              <w:rPr>
+                <w:rFonts w:ascii="Arial" w:eastAsia="Calibri" w:hAnsi="Arial" w:cs="Arial"/>
+              </w:rPr>
+              <w:t>Login</w:t>
+            </w:r>
+            <w:proofErr w:type="spellEnd"/>
           </w:p>
         </w:tc>
       </w:tr>
@@ -4042,54 +3946,27 @@
         <w:t xml:space="preserve"> </w:t>
       </w:r>
     </w:p>
-    <w:p>
-      <w:pPr>
-        <w:tabs>
-          <w:tab w:val="left" w:pos="2241"/>
-        </w:tabs>
-        <w:rPr>
-          <w:rFonts w:ascii="Times New Roman" w:hAnsi="Times New Roman" w:cs="Times New Roman"/>
-        </w:rPr>
-      </w:pPr>
-    </w:p>
-    <w:p>
-      <w:pPr>
-        <w:jc w:val="center"/>
-        <w:rPr>
-          <w:rFonts w:ascii="Times New Roman" w:hAnsi="Times New Roman" w:cs="Times New Roman"/>
-        </w:rPr>
-      </w:pPr>
-    </w:p>
-    <w:p>
-      <w:pPr>
-        <w:jc w:val="center"/>
-        <w:rPr>
-          <w:rFonts w:ascii="Times New Roman" w:hAnsi="Times New Roman" w:cs="Times New Roman"/>
-        </w:rPr>
-      </w:pPr>
-    </w:p>
     <w:sectPr>
-      <w:footerReference w:type="default" r:id="rId8"/>
-      <w:footerReference w:type="first" r:id="rId9"/>
+      <w:footerReference w:type="default" r:id="rId9"/>
+      <w:footerReference w:type="first" r:id="rId10"/>
       <w:pgSz w:w="12240" w:h="15840"/>
-      <w:pgMar w:top="1417" w:right="1701" w:bottom="1417" w:left="1701" w:header="708" w:footer="708" w:gutter="0"/>
-      <w:pgBorders w:display="notFirstPage" w:offsetFrom="page">
-        <w:top w:val="single" w:sz="24" w:space="24" w:color="2E74B5" w:themeColor="accent5" w:themeShade="BF"/>
-        <w:left w:val="single" w:sz="24" w:space="24" w:color="2E74B5" w:themeColor="accent5" w:themeShade="BF"/>
-        <w:bottom w:val="single" w:sz="24" w:space="24" w:color="2E74B5" w:themeColor="accent5" w:themeShade="BF"/>
-        <w:right w:val="single" w:sz="24" w:space="24" w:color="2E74B5" w:themeColor="accent5" w:themeShade="BF"/>
+      <w:pgMar w:top="1416" w:right="1701" w:bottom="1417" w:left="1701" w:header="0" w:footer="708" w:gutter="0"/>
+      <w:pgBorders w:offsetFrom="page">
+        <w:top w:val="single" w:sz="24" w:space="24" w:color="2E74B5"/>
+        <w:left w:val="single" w:sz="24" w:space="24" w:color="2E74B5"/>
+        <w:bottom w:val="single" w:sz="24" w:space="24" w:color="2E74B5"/>
+        <w:right w:val="single" w:sz="24" w:space="24" w:color="2E74B5"/>
       </w:pgBorders>
-      <w:pgNumType w:start="0"/>
-      <w:cols w:space="708"/>
-      <w:titlePg/>
-      <w:docGrid w:linePitch="360"/>
+      <w:cols w:space="720"/>
+      <w:formProt w:val="0"/>
+      <w:docGrid w:linePitch="360" w:charSpace="4096"/>
     </w:sectPr>
   </w:body>
 </w:document>
 </file>
 
 <file path=word/endnotes.xml><?xml version="1.0" encoding="utf-8"?>
-<w:endnotes xmlns:wpc="http://schemas.microsoft.com/office/word/2010/wordprocessingCanvas" xmlns:cx="http://schemas.microsoft.com/office/drawing/2014/chartex" xmlns:cx1="http://schemas.microsoft.com/office/drawing/2015/9/8/chartex" xmlns:cx2="http://schemas.microsoft.com/office/drawing/2015/10/21/chartex" xmlns:cx3="http://schemas.microsoft.com/office/drawing/2016/5/9/chartex" xmlns:cx4="http://schemas.microsoft.com/office/drawing/2016/5/10/chartex" xmlns:cx5="http://schemas.microsoft.com/office/drawing/2016/5/11/chartex" xmlns:cx6="http://schemas.microsoft.com/office/drawing/2016/5/12/chartex" xmlns:cx7="http://schemas.microsoft.com/office/drawing/2016/5/13/chartex" xmlns:cx8="http://schemas.microsoft.com/office/drawing/2016/5/14/chartex" xmlns:mc="http://schemas.openxmlformats.org/markup-compatibility/2006" xmlns:aink="http://schemas.microsoft.com/office/drawing/2016/ink" xmlns:am3d="http://schemas.microsoft.com/office/drawing/2017/model3d" xmlns:o="urn:schemas-microsoft-com:office:office" xmlns:r="http://schemas.openxmlformats.org/officeDocument/2006/relationships" xmlns:m="http://schemas.openxmlformats.org/officeDocument/2006/math" xmlns:v="urn:schemas-microsoft-com:vml" xmlns:wp14="http://schemas.microsoft.com/office/word/2010/wordprocessingDrawing" xmlns:wp="http://schemas.openxmlformats.org/drawingml/2006/wordprocessingDrawing" xmlns:w10="urn:schemas-microsoft-com:office:word" xmlns:w="http://schemas.openxmlformats.org/wordprocessingml/2006/main" xmlns:w14="http://schemas.microsoft.com/office/word/2010/wordml" xmlns:w15="http://schemas.microsoft.com/office/word/2012/wordml" xmlns:w16cid="http://schemas.microsoft.com/office/word/2016/wordml/cid" xmlns:w16se="http://schemas.microsoft.com/office/word/2015/wordml/symex" xmlns:wpg="http://schemas.microsoft.com/office/word/2010/wordprocessingGroup" xmlns:wpi="http://schemas.microsoft.com/office/word/2010/wordprocessingInk" xmlns:wne="http://schemas.microsoft.com/office/word/2006/wordml" xmlns:wps="http://schemas.microsoft.com/office/word/2010/wordprocessingShape" mc:Ignorable="w14 w15 w16se w16cid wp14">
+<w:endnotes xmlns:wpc="http://schemas.microsoft.com/office/word/2010/wordprocessingCanvas" xmlns:cx="http://schemas.microsoft.com/office/drawing/2014/chartex" xmlns:cx1="http://schemas.microsoft.com/office/drawing/2015/9/8/chartex" xmlns:cx2="http://schemas.microsoft.com/office/drawing/2015/10/21/chartex" xmlns:cx3="http://schemas.microsoft.com/office/drawing/2016/5/9/chartex" xmlns:cx4="http://schemas.microsoft.com/office/drawing/2016/5/10/chartex" xmlns:cx5="http://schemas.microsoft.com/office/drawing/2016/5/11/chartex" xmlns:cx6="http://schemas.microsoft.com/office/drawing/2016/5/12/chartex" xmlns:cx7="http://schemas.microsoft.com/office/drawing/2016/5/13/chartex" xmlns:cx8="http://schemas.microsoft.com/office/drawing/2016/5/14/chartex" xmlns:mc="http://schemas.openxmlformats.org/markup-compatibility/2006" xmlns:aink="http://schemas.microsoft.com/office/drawing/2016/ink" xmlns:am3d="http://schemas.microsoft.com/office/drawing/2017/model3d" xmlns:o="urn:schemas-microsoft-com:office:office" xmlns:oel="http://schemas.microsoft.com/office/2019/extlst" xmlns:r="http://schemas.openxmlformats.org/officeDocument/2006/relationships" xmlns:m="http://schemas.openxmlformats.org/officeDocument/2006/math" xmlns:v="urn:schemas-microsoft-com:vml" xmlns:wp14="http://schemas.microsoft.com/office/word/2010/wordprocessingDrawing" xmlns:wp="http://schemas.openxmlformats.org/drawingml/2006/wordprocessingDrawing" xmlns:w10="urn:schemas-microsoft-com:office:word" xmlns:w="http://schemas.openxmlformats.org/wordprocessingml/2006/main" xmlns:w14="http://schemas.microsoft.com/office/word/2010/wordml" xmlns:w15="http://schemas.microsoft.com/office/word/2012/wordml" xmlns:w16cex="http://schemas.microsoft.com/office/word/2018/wordml/cex" xmlns:w16cid="http://schemas.microsoft.com/office/word/2016/wordml/cid" xmlns:w16="http://schemas.microsoft.com/office/word/2018/wordml" xmlns:w16sdtdh="http://schemas.microsoft.com/office/word/2020/wordml/sdtdatahash" xmlns:w16se="http://schemas.microsoft.com/office/word/2015/wordml/symex" xmlns:wpg="http://schemas.microsoft.com/office/word/2010/wordprocessingGroup" xmlns:wpi="http://schemas.microsoft.com/office/word/2010/wordprocessingInk" xmlns:wne="http://schemas.microsoft.com/office/word/2006/wordml" xmlns:wps="http://schemas.microsoft.com/office/word/2010/wordprocessingShape" mc:Ignorable="w14 w15 w16se w16cid w16 w16cex w16sdtdh wp14">
   <w:endnote w:type="separator" w:id="-1">
     <w:p>
       <w:pPr>
@@ -4114,7 +3991,31 @@
 </file>
 
 <file path=word/footer1.xml><?xml version="1.0" encoding="utf-8"?>
-<w:ftr xmlns:wpc="http://schemas.microsoft.com/office/word/2010/wordprocessingCanvas" xmlns:cx="http://schemas.microsoft.com/office/drawing/2014/chartex" xmlns:cx1="http://schemas.microsoft.com/office/drawing/2015/9/8/chartex" xmlns:cx2="http://schemas.microsoft.com/office/drawing/2015/10/21/chartex" xmlns:cx3="http://schemas.microsoft.com/office/drawing/2016/5/9/chartex" xmlns:cx4="http://schemas.microsoft.com/office/drawing/2016/5/10/chartex" xmlns:cx5="http://schemas.microsoft.com/office/drawing/2016/5/11/chartex" xmlns:cx6="http://schemas.microsoft.com/office/drawing/2016/5/12/chartex" xmlns:cx7="http://schemas.microsoft.com/office/drawing/2016/5/13/chartex" xmlns:cx8="http://schemas.microsoft.com/office/drawing/2016/5/14/chartex" xmlns:mc="http://schemas.openxmlformats.org/markup-compatibility/2006" xmlns:aink="http://schemas.microsoft.com/office/drawing/2016/ink" xmlns:am3d="http://schemas.microsoft.com/office/drawing/2017/model3d" xmlns:o="urn:schemas-microsoft-com:office:office" xmlns:r="http://schemas.openxmlformats.org/officeDocument/2006/relationships" xmlns:m="http://schemas.openxmlformats.org/officeDocument/2006/math" xmlns:v="urn:schemas-microsoft-com:vml" xmlns:wp14="http://schemas.microsoft.com/office/word/2010/wordprocessingDrawing" xmlns:wp="http://schemas.openxmlformats.org/drawingml/2006/wordprocessingDrawing" xmlns:w10="urn:schemas-microsoft-com:office:word" xmlns:w="http://schemas.openxmlformats.org/wordprocessingml/2006/main" xmlns:w14="http://schemas.microsoft.com/office/word/2010/wordml" xmlns:w15="http://schemas.microsoft.com/office/word/2012/wordml" xmlns:w16cid="http://schemas.microsoft.com/office/word/2016/wordml/cid" xmlns:w16se="http://schemas.microsoft.com/office/word/2015/wordml/symex" xmlns:wpg="http://schemas.microsoft.com/office/word/2010/wordprocessingGroup" xmlns:wpi="http://schemas.microsoft.com/office/word/2010/wordprocessingInk" xmlns:wne="http://schemas.microsoft.com/office/word/2006/wordml" xmlns:wps="http://schemas.microsoft.com/office/word/2010/wordprocessingShape" mc:Ignorable="w14 w15 w16se w16cid wp14">
+<w:ftr xmlns:wpc="http://schemas.microsoft.com/office/word/2010/wordprocessingCanvas" xmlns:cx="http://schemas.microsoft.com/office/drawing/2014/chartex" xmlns:cx1="http://schemas.microsoft.com/office/drawing/2015/9/8/chartex" xmlns:cx2="http://schemas.microsoft.com/office/drawing/2015/10/21/chartex" xmlns:cx3="http://schemas.microsoft.com/office/drawing/2016/5/9/chartex" xmlns:cx4="http://schemas.microsoft.com/office/drawing/2016/5/10/chartex" xmlns:cx5="http://schemas.microsoft.com/office/drawing/2016/5/11/chartex" xmlns:cx6="http://schemas.microsoft.com/office/drawing/2016/5/12/chartex" xmlns:cx7="http://schemas.microsoft.com/office/drawing/2016/5/13/chartex" xmlns:cx8="http://schemas.microsoft.com/office/drawing/2016/5/14/chartex" xmlns:mc="http://schemas.openxmlformats.org/markup-compatibility/2006" xmlns:aink="http://schemas.microsoft.com/office/drawing/2016/ink" xmlns:am3d="http://schemas.microsoft.com/office/drawing/2017/model3d" xmlns:o="urn:schemas-microsoft-com:office:office" xmlns:oel="http://schemas.microsoft.com/office/2019/extlst" xmlns:r="http://schemas.openxmlformats.org/officeDocument/2006/relationships" xmlns:m="http://schemas.openxmlformats.org/officeDocument/2006/math" xmlns:v="urn:schemas-microsoft-com:vml" xmlns:wp14="http://schemas.microsoft.com/office/word/2010/wordprocessingDrawing" xmlns:wp="http://schemas.openxmlformats.org/drawingml/2006/wordprocessingDrawing" xmlns:w10="urn:schemas-microsoft-com:office:word" xmlns:w="http://schemas.openxmlformats.org/wordprocessingml/2006/main" xmlns:w14="http://schemas.microsoft.com/office/word/2010/wordml" xmlns:w15="http://schemas.microsoft.com/office/word/2012/wordml" xmlns:w16cex="http://schemas.microsoft.com/office/word/2018/wordml/cex" xmlns:w16cid="http://schemas.microsoft.com/office/word/2016/wordml/cid" xmlns:w16="http://schemas.microsoft.com/office/word/2018/wordml" xmlns:w16sdtdh="http://schemas.microsoft.com/office/word/2020/wordml/sdtdatahash" xmlns:w16se="http://schemas.microsoft.com/office/word/2015/wordml/symex" xmlns:wpg="http://schemas.microsoft.com/office/word/2010/wordprocessingGroup" xmlns:wpi="http://schemas.microsoft.com/office/word/2010/wordprocessingInk" xmlns:wne="http://schemas.microsoft.com/office/word/2006/wordml" xmlns:wps="http://schemas.microsoft.com/office/word/2010/wordprocessingShape" mc:Ignorable="w14 w15 w16se w16cid w16 w16cex w16sdtdh wp14">
+  <w:sdt>
+    <w:sdtPr>
+      <w:id w:val="1648071417"/>
+    </w:sdtPr>
+    <w:sdtContent>
+      <w:p>
+        <w:pPr>
+          <w:rPr>
+            <w:rFonts w:asciiTheme="majorHAnsi" w:eastAsiaTheme="majorEastAsia" w:hAnsiTheme="majorHAnsi" w:cstheme="majorBidi"/>
+          </w:rPr>
+        </w:pPr>
+      </w:p>
+    </w:sdtContent>
+  </w:sdt>
+  <w:p>
+    <w:pPr>
+      <w:pStyle w:val="Piedepgina"/>
+    </w:pPr>
+  </w:p>
+</w:ftr>
+</file>
+
+<file path=word/footer2.xml><?xml version="1.0" encoding="utf-8"?>
+<w:ftr xmlns:wpc="http://schemas.microsoft.com/office/word/2010/wordprocessingCanvas" xmlns:cx="http://schemas.microsoft.com/office/drawing/2014/chartex" xmlns:cx1="http://schemas.microsoft.com/office/drawing/2015/9/8/chartex" xmlns:cx2="http://schemas.microsoft.com/office/drawing/2015/10/21/chartex" xmlns:cx3="http://schemas.microsoft.com/office/drawing/2016/5/9/chartex" xmlns:cx4="http://schemas.microsoft.com/office/drawing/2016/5/10/chartex" xmlns:cx5="http://schemas.microsoft.com/office/drawing/2016/5/11/chartex" xmlns:cx6="http://schemas.microsoft.com/office/drawing/2016/5/12/chartex" xmlns:cx7="http://schemas.microsoft.com/office/drawing/2016/5/13/chartex" xmlns:cx8="http://schemas.microsoft.com/office/drawing/2016/5/14/chartex" xmlns:mc="http://schemas.openxmlformats.org/markup-compatibility/2006" xmlns:aink="http://schemas.microsoft.com/office/drawing/2016/ink" xmlns:am3d="http://schemas.microsoft.com/office/drawing/2017/model3d" xmlns:o="urn:schemas-microsoft-com:office:office" xmlns:oel="http://schemas.microsoft.com/office/2019/extlst" xmlns:r="http://schemas.openxmlformats.org/officeDocument/2006/relationships" xmlns:m="http://schemas.openxmlformats.org/officeDocument/2006/math" xmlns:v="urn:schemas-microsoft-com:vml" xmlns:wp14="http://schemas.microsoft.com/office/word/2010/wordprocessingDrawing" xmlns:wp="http://schemas.openxmlformats.org/drawingml/2006/wordprocessingDrawing" xmlns:w10="urn:schemas-microsoft-com:office:word" xmlns:w="http://schemas.openxmlformats.org/wordprocessingml/2006/main" xmlns:w14="http://schemas.microsoft.com/office/word/2010/wordml" xmlns:w15="http://schemas.microsoft.com/office/word/2012/wordml" xmlns:w16cex="http://schemas.microsoft.com/office/word/2018/wordml/cex" xmlns:w16cid="http://schemas.microsoft.com/office/word/2016/wordml/cid" xmlns:w16="http://schemas.microsoft.com/office/word/2018/wordml" xmlns:w16sdtdh="http://schemas.microsoft.com/office/word/2020/wordml/sdtdatahash" xmlns:w16se="http://schemas.microsoft.com/office/word/2015/wordml/symex" xmlns:wpg="http://schemas.microsoft.com/office/word/2010/wordprocessingGroup" xmlns:wpi="http://schemas.microsoft.com/office/word/2010/wordprocessingInk" xmlns:wne="http://schemas.microsoft.com/office/word/2006/wordml" xmlns:wps="http://schemas.microsoft.com/office/word/2010/wordprocessingShape" mc:Ignorable="w14 w15 w16se w16cid w16 w16cex w16sdtdh wp14">
   <w:p>
     <w:pPr>
       <w:pStyle w:val="Piedepgina"/>
@@ -4128,51 +4029,14 @@
 </w:ftr>
 </file>
 
-<file path=word/footer2.xml><?xml version="1.0" encoding="utf-8"?>
-<w:ftr xmlns:wpc="http://schemas.microsoft.com/office/word/2010/wordprocessingCanvas" xmlns:cx="http://schemas.microsoft.com/office/drawing/2014/chartex" xmlns:cx1="http://schemas.microsoft.com/office/drawing/2015/9/8/chartex" xmlns:cx2="http://schemas.microsoft.com/office/drawing/2015/10/21/chartex" xmlns:cx3="http://schemas.microsoft.com/office/drawing/2016/5/9/chartex" xmlns:cx4="http://schemas.microsoft.com/office/drawing/2016/5/10/chartex" xmlns:cx5="http://schemas.microsoft.com/office/drawing/2016/5/11/chartex" xmlns:cx6="http://schemas.microsoft.com/office/drawing/2016/5/12/chartex" xmlns:cx7="http://schemas.microsoft.com/office/drawing/2016/5/13/chartex" xmlns:cx8="http://schemas.microsoft.com/office/drawing/2016/5/14/chartex" xmlns:mc="http://schemas.openxmlformats.org/markup-compatibility/2006" xmlns:aink="http://schemas.microsoft.com/office/drawing/2016/ink" xmlns:am3d="http://schemas.microsoft.com/office/drawing/2017/model3d" xmlns:o="urn:schemas-microsoft-com:office:office" xmlns:r="http://schemas.openxmlformats.org/officeDocument/2006/relationships" xmlns:m="http://schemas.openxmlformats.org/officeDocument/2006/math" xmlns:v="urn:schemas-microsoft-com:vml" xmlns:wp14="http://schemas.microsoft.com/office/word/2010/wordprocessingDrawing" xmlns:wp="http://schemas.openxmlformats.org/drawingml/2006/wordprocessingDrawing" xmlns:w10="urn:schemas-microsoft-com:office:word" xmlns:w="http://schemas.openxmlformats.org/wordprocessingml/2006/main" xmlns:w14="http://schemas.microsoft.com/office/word/2010/wordml" xmlns:w15="http://schemas.microsoft.com/office/word/2012/wordml" xmlns:w16cid="http://schemas.microsoft.com/office/word/2016/wordml/cid" xmlns:w16se="http://schemas.microsoft.com/office/word/2015/wordml/symex" xmlns:wpg="http://schemas.microsoft.com/office/word/2010/wordprocessingGroup" xmlns:wpi="http://schemas.microsoft.com/office/word/2010/wordprocessingInk" xmlns:wne="http://schemas.microsoft.com/office/word/2006/wordml" xmlns:wps="http://schemas.microsoft.com/office/word/2010/wordprocessingShape" mc:Ignorable="w14 w15 w16se w16cid wp14">
-  <w:sdt>
-    <w:sdtPr>
-      <w:rPr>
-        <w:rFonts w:asciiTheme="majorHAnsi" w:eastAsiaTheme="majorEastAsia" w:hAnsiTheme="majorHAnsi" w:cstheme="majorBidi"/>
-      </w:rPr>
-      <w:id w:val="-1404599587"/>
-      <w:docPartObj>
-        <w:docPartGallery w:val="Page Numbers (Bottom of Page)"/>
-        <w:docPartUnique/>
-      </w:docPartObj>
-    </w:sdtPr>
-    <w:sdtEndPr/>
-    <w:sdtContent>
-      <w:sdt>
-        <w:sdtPr>
-          <w:rPr>
-            <w:rFonts w:asciiTheme="majorHAnsi" w:eastAsiaTheme="majorEastAsia" w:hAnsiTheme="majorHAnsi" w:cstheme="majorBidi"/>
-          </w:rPr>
-          <w:id w:val="1806425445"/>
-        </w:sdtPr>
-        <w:sdtEndPr/>
-        <w:sdtContent>
-          <w:p>
-            <w:pPr>
-              <w:rPr>
-                <w:rFonts w:asciiTheme="majorHAnsi" w:eastAsiaTheme="majorEastAsia" w:hAnsiTheme="majorHAnsi" w:cstheme="majorBidi"/>
-              </w:rPr>
-            </w:pPr>
-          </w:p>
-        </w:sdtContent>
-      </w:sdt>
-    </w:sdtContent>
-  </w:sdt>
-  <w:p>
-    <w:pPr>
-      <w:pStyle w:val="Piedepgina"/>
-    </w:pPr>
-  </w:p>
+<file path=word/footer3.xml><?xml version="1.0" encoding="utf-8"?>
+<w:ftr xmlns:wpc="http://schemas.microsoft.com/office/word/2010/wordprocessingCanvas" xmlns:cx="http://schemas.microsoft.com/office/drawing/2014/chartex" xmlns:cx1="http://schemas.microsoft.com/office/drawing/2015/9/8/chartex" xmlns:cx2="http://schemas.microsoft.com/office/drawing/2015/10/21/chartex" xmlns:cx3="http://schemas.microsoft.com/office/drawing/2016/5/9/chartex" xmlns:cx4="http://schemas.microsoft.com/office/drawing/2016/5/10/chartex" xmlns:cx5="http://schemas.microsoft.com/office/drawing/2016/5/11/chartex" xmlns:cx6="http://schemas.microsoft.com/office/drawing/2016/5/12/chartex" xmlns:cx7="http://schemas.microsoft.com/office/drawing/2016/5/13/chartex" xmlns:cx8="http://schemas.microsoft.com/office/drawing/2016/5/14/chartex" xmlns:mc="http://schemas.openxmlformats.org/markup-compatibility/2006" xmlns:aink="http://schemas.microsoft.com/office/drawing/2016/ink" xmlns:am3d="http://schemas.microsoft.com/office/drawing/2017/model3d" xmlns:o="urn:schemas-microsoft-com:office:office" xmlns:oel="http://schemas.microsoft.com/office/2019/extlst" xmlns:r="http://schemas.openxmlformats.org/officeDocument/2006/relationships" xmlns:m="http://schemas.openxmlformats.org/officeDocument/2006/math" xmlns:v="urn:schemas-microsoft-com:vml" xmlns:wp14="http://schemas.microsoft.com/office/word/2010/wordprocessingDrawing" xmlns:wp="http://schemas.openxmlformats.org/drawingml/2006/wordprocessingDrawing" xmlns:w10="urn:schemas-microsoft-com:office:word" xmlns:w="http://schemas.openxmlformats.org/wordprocessingml/2006/main" xmlns:w14="http://schemas.microsoft.com/office/word/2010/wordml" xmlns:w15="http://schemas.microsoft.com/office/word/2012/wordml" xmlns:w16cex="http://schemas.microsoft.com/office/word/2018/wordml/cex" xmlns:w16cid="http://schemas.microsoft.com/office/word/2016/wordml/cid" xmlns:w16="http://schemas.microsoft.com/office/word/2018/wordml" xmlns:w16sdtdh="http://schemas.microsoft.com/office/word/2020/wordml/sdtdatahash" xmlns:w16se="http://schemas.microsoft.com/office/word/2015/wordml/symex" xmlns:wpg="http://schemas.microsoft.com/office/word/2010/wordprocessingGroup" xmlns:wpi="http://schemas.microsoft.com/office/word/2010/wordprocessingInk" xmlns:wne="http://schemas.microsoft.com/office/word/2006/wordml" xmlns:wps="http://schemas.microsoft.com/office/word/2010/wordprocessingShape" mc:Ignorable="w14 w15 w16se w16cid w16 w16cex w16sdtdh wp14">
+  <w:p/>
 </w:ftr>
 </file>
 
 <file path=word/footnotes.xml><?xml version="1.0" encoding="utf-8"?>
-<w:footnotes xmlns:wpc="http://schemas.microsoft.com/office/word/2010/wordprocessingCanvas" xmlns:cx="http://schemas.microsoft.com/office/drawing/2014/chartex" xmlns:cx1="http://schemas.microsoft.com/office/drawing/2015/9/8/chartex" xmlns:cx2="http://schemas.microsoft.com/office/drawing/2015/10/21/chartex" xmlns:cx3="http://schemas.microsoft.com/office/drawing/2016/5/9/chartex" xmlns:cx4="http://schemas.microsoft.com/office/drawing/2016/5/10/chartex" xmlns:cx5="http://schemas.microsoft.com/office/drawing/2016/5/11/chartex" xmlns:cx6="http://schemas.microsoft.com/office/drawing/2016/5/12/chartex" xmlns:cx7="http://schemas.microsoft.com/office/drawing/2016/5/13/chartex" xmlns:cx8="http://schemas.microsoft.com/office/drawing/2016/5/14/chartex" xmlns:mc="http://schemas.openxmlformats.org/markup-compatibility/2006" xmlns:aink="http://schemas.microsoft.com/office/drawing/2016/ink" xmlns:am3d="http://schemas.microsoft.com/office/drawing/2017/model3d" xmlns:o="urn:schemas-microsoft-com:office:office" xmlns:r="http://schemas.openxmlformats.org/officeDocument/2006/relationships" xmlns:m="http://schemas.openxmlformats.org/officeDocument/2006/math" xmlns:v="urn:schemas-microsoft-com:vml" xmlns:wp14="http://schemas.microsoft.com/office/word/2010/wordprocessingDrawing" xmlns:wp="http://schemas.openxmlformats.org/drawingml/2006/wordprocessingDrawing" xmlns:w10="urn:schemas-microsoft-com:office:word" xmlns:w="http://schemas.openxmlformats.org/wordprocessingml/2006/main" xmlns:w14="http://schemas.microsoft.com/office/word/2010/wordml" xmlns:w15="http://schemas.microsoft.com/office/word/2012/wordml" xmlns:w16cid="http://schemas.microsoft.com/office/word/2016/wordml/cid" xmlns:w16se="http://schemas.microsoft.com/office/word/2015/wordml/symex" xmlns:wpg="http://schemas.microsoft.com/office/word/2010/wordprocessingGroup" xmlns:wpi="http://schemas.microsoft.com/office/word/2010/wordprocessingInk" xmlns:wne="http://schemas.microsoft.com/office/word/2006/wordml" xmlns:wps="http://schemas.microsoft.com/office/word/2010/wordprocessingShape" mc:Ignorable="w14 w15 w16se w16cid wp14">
+<w:footnotes xmlns:wpc="http://schemas.microsoft.com/office/word/2010/wordprocessingCanvas" xmlns:cx="http://schemas.microsoft.com/office/drawing/2014/chartex" xmlns:cx1="http://schemas.microsoft.com/office/drawing/2015/9/8/chartex" xmlns:cx2="http://schemas.microsoft.com/office/drawing/2015/10/21/chartex" xmlns:cx3="http://schemas.microsoft.com/office/drawing/2016/5/9/chartex" xmlns:cx4="http://schemas.microsoft.com/office/drawing/2016/5/10/chartex" xmlns:cx5="http://schemas.microsoft.com/office/drawing/2016/5/11/chartex" xmlns:cx6="http://schemas.microsoft.com/office/drawing/2016/5/12/chartex" xmlns:cx7="http://schemas.microsoft.com/office/drawing/2016/5/13/chartex" xmlns:cx8="http://schemas.microsoft.com/office/drawing/2016/5/14/chartex" xmlns:mc="http://schemas.openxmlformats.org/markup-compatibility/2006" xmlns:aink="http://schemas.microsoft.com/office/drawing/2016/ink" xmlns:am3d="http://schemas.microsoft.com/office/drawing/2017/model3d" xmlns:o="urn:schemas-microsoft-com:office:office" xmlns:oel="http://schemas.microsoft.com/office/2019/extlst" xmlns:r="http://schemas.openxmlformats.org/officeDocument/2006/relationships" xmlns:m="http://schemas.openxmlformats.org/officeDocument/2006/math" xmlns:v="urn:schemas-microsoft-com:vml" xmlns:wp14="http://schemas.microsoft.com/office/word/2010/wordprocessingDrawing" xmlns:wp="http://schemas.openxmlformats.org/drawingml/2006/wordprocessingDrawing" xmlns:w10="urn:schemas-microsoft-com:office:word" xmlns:w="http://schemas.openxmlformats.org/wordprocessingml/2006/main" xmlns:w14="http://schemas.microsoft.com/office/word/2010/wordml" xmlns:w15="http://schemas.microsoft.com/office/word/2012/wordml" xmlns:w16cex="http://schemas.microsoft.com/office/word/2018/wordml/cex" xmlns:w16cid="http://schemas.microsoft.com/office/word/2016/wordml/cid" xmlns:w16="http://schemas.microsoft.com/office/word/2018/wordml" xmlns:w16sdtdh="http://schemas.microsoft.com/office/word/2020/wordml/sdtdatahash" xmlns:w16se="http://schemas.microsoft.com/office/word/2015/wordml/symex" xmlns:wpg="http://schemas.microsoft.com/office/word/2010/wordprocessingGroup" xmlns:wpi="http://schemas.microsoft.com/office/word/2010/wordprocessingInk" xmlns:wne="http://schemas.microsoft.com/office/word/2006/wordml" xmlns:wps="http://schemas.microsoft.com/office/word/2010/wordprocessingShape" mc:Ignorable="w14 w15 w16se w16cid w16 w16cex w16sdtdh wp14">
   <w:footnote w:type="separator" w:id="-1">
     <w:p>
       <w:pPr>
@@ -4197,7 +4061,7 @@
 </file>
 
 <file path=word/styles.xml><?xml version="1.0" encoding="utf-8"?>
-<w:styles xmlns:mc="http://schemas.openxmlformats.org/markup-compatibility/2006" xmlns:r="http://schemas.openxmlformats.org/officeDocument/2006/relationships" xmlns:w="http://schemas.openxmlformats.org/wordprocessingml/2006/main" xmlns:w14="http://schemas.microsoft.com/office/word/2010/wordml" xmlns:w15="http://schemas.microsoft.com/office/word/2012/wordml" xmlns:w16cid="http://schemas.microsoft.com/office/word/2016/wordml/cid" xmlns:w16se="http://schemas.microsoft.com/office/word/2015/wordml/symex" mc:Ignorable="w14 w15 w16se w16cid">
+<w:styles xmlns:mc="http://schemas.openxmlformats.org/markup-compatibility/2006" xmlns:r="http://schemas.openxmlformats.org/officeDocument/2006/relationships" xmlns:w="http://schemas.openxmlformats.org/wordprocessingml/2006/main" xmlns:w14="http://schemas.microsoft.com/office/word/2010/wordml" xmlns:w15="http://schemas.microsoft.com/office/word/2012/wordml" xmlns:w16cex="http://schemas.microsoft.com/office/word/2018/wordml/cex" xmlns:w16cid="http://schemas.microsoft.com/office/word/2016/wordml/cid" xmlns:w16="http://schemas.microsoft.com/office/word/2018/wordml" xmlns:w16sdtdh="http://schemas.microsoft.com/office/word/2020/wordml/sdtdatahash" xmlns:w16se="http://schemas.microsoft.com/office/word/2015/wordml/symex" mc:Ignorable="w14 w15 w16se w16cid w16 w16cex w16sdtdh">
   <w:docDefaults>
     <w:rPrDefault>
       <w:rPr>
@@ -4211,7 +4075,7 @@
     </w:rPrDefault>
     <w:pPrDefault>
       <w:pPr>
-        <w:spacing w:after="160" w:line="259" w:lineRule="auto"/>
+        <w:suppressAutoHyphens/>
       </w:pPr>
     </w:pPrDefault>
   </w:docDefaults>
@@ -4596,6 +4460,9 @@
   <w:style w:type="paragraph" w:default="1" w:styleId="Normal">
     <w:name w:val="Normal"/>
     <w:qFormat/>
+    <w:pPr>
+      <w:spacing w:after="160" w:line="259" w:lineRule="auto"/>
+    </w:pPr>
   </w:style>
   <w:style w:type="character" w:default="1" w:styleId="Fuentedeprrafopredeter">
     <w:name w:val="Default Paragraph Font"/>
@@ -4624,10 +4491,60 @@
     <w:semiHidden/>
     <w:unhideWhenUsed/>
   </w:style>
+  <w:style w:type="character" w:customStyle="1" w:styleId="TtuloCar">
+    <w:name w:val="Título Car"/>
+    <w:basedOn w:val="Fuentedeprrafopredeter"/>
+    <w:link w:val="Ttulo"/>
+    <w:uiPriority w:val="10"/>
+    <w:qFormat/>
+    <w:rsid w:val="00533A2D"/>
+    <w:rPr>
+      <w:rFonts w:asciiTheme="majorHAnsi" w:eastAsiaTheme="majorEastAsia" w:hAnsiTheme="majorHAnsi" w:cstheme="majorBidi"/>
+      <w:color w:val="404040" w:themeColor="text1" w:themeTint="BF"/>
+      <w:spacing w:val="-10"/>
+      <w:kern w:val="2"/>
+      <w:sz w:val="56"/>
+      <w:szCs w:val="56"/>
+      <w:lang w:eastAsia="es-GT"/>
+      <w14:ligatures w14:val="none"/>
+    </w:rPr>
+  </w:style>
+  <w:style w:type="character" w:customStyle="1" w:styleId="SubttuloCar">
+    <w:name w:val="Subtítulo Car"/>
+    <w:basedOn w:val="Fuentedeprrafopredeter"/>
+    <w:link w:val="Subttulo"/>
+    <w:uiPriority w:val="11"/>
+    <w:qFormat/>
+    <w:rsid w:val="00533A2D"/>
+    <w:rPr>
+      <w:rFonts w:eastAsiaTheme="minorEastAsia" w:cs="Times New Roman"/>
+      <w:color w:val="5A5A5A" w:themeColor="text1" w:themeTint="A5"/>
+      <w:spacing w:val="15"/>
+      <w:kern w:val="0"/>
+      <w:lang w:eastAsia="es-GT"/>
+      <w14:ligatures w14:val="none"/>
+    </w:rPr>
+  </w:style>
+  <w:style w:type="character" w:customStyle="1" w:styleId="EncabezadoCar">
+    <w:name w:val="Encabezado Car"/>
+    <w:basedOn w:val="Fuentedeprrafopredeter"/>
+    <w:link w:val="Encabezado"/>
+    <w:uiPriority w:val="99"/>
+    <w:qFormat/>
+    <w:rsid w:val="00D7314C"/>
+  </w:style>
+  <w:style w:type="character" w:customStyle="1" w:styleId="PiedepginaCar">
+    <w:name w:val="Pie de página Car"/>
+    <w:basedOn w:val="Fuentedeprrafopredeter"/>
+    <w:link w:val="Piedepgina"/>
+    <w:uiPriority w:val="99"/>
+    <w:qFormat/>
+    <w:rsid w:val="00D7314C"/>
+  </w:style>
   <w:style w:type="paragraph" w:styleId="Ttulo">
     <w:name w:val="Title"/>
     <w:basedOn w:val="Normal"/>
-    <w:next w:val="Normal"/>
+    <w:next w:val="Textoindependiente"/>
     <w:link w:val="TtuloCar"/>
     <w:uiPriority w:val="10"/>
     <w:qFormat/>
@@ -4640,28 +4557,51 @@
       <w:rFonts w:asciiTheme="majorHAnsi" w:eastAsiaTheme="majorEastAsia" w:hAnsiTheme="majorHAnsi" w:cstheme="majorBidi"/>
       <w:color w:val="404040" w:themeColor="text1" w:themeTint="BF"/>
       <w:spacing w:val="-10"/>
-      <w:kern w:val="28"/>
       <w:sz w:val="56"/>
       <w:szCs w:val="56"/>
       <w:lang w:eastAsia="es-GT"/>
       <w14:ligatures w14:val="none"/>
     </w:rPr>
   </w:style>
-  <w:style w:type="character" w:customStyle="1" w:styleId="TtuloCar">
-    <w:name w:val="Título Car"/>
-    <w:basedOn w:val="Fuentedeprrafopredeter"/>
-    <w:link w:val="Ttulo"/>
-    <w:uiPriority w:val="10"/>
-    <w:rsid w:val="00533A2D"/>
+  <w:style w:type="paragraph" w:styleId="Textoindependiente">
+    <w:name w:val="Body Text"/>
+    <w:basedOn w:val="Normal"/>
+    <w:pPr>
+      <w:spacing w:after="140" w:line="276" w:lineRule="auto"/>
+    </w:pPr>
+  </w:style>
+  <w:style w:type="paragraph" w:styleId="Lista">
+    <w:name w:val="List"/>
+    <w:basedOn w:val="Textoindependiente"/>
     <w:rPr>
-      <w:rFonts w:asciiTheme="majorHAnsi" w:eastAsiaTheme="majorEastAsia" w:hAnsiTheme="majorHAnsi" w:cstheme="majorBidi"/>
-      <w:color w:val="404040" w:themeColor="text1" w:themeTint="BF"/>
-      <w:spacing w:val="-10"/>
-      <w:kern w:val="28"/>
-      <w:sz w:val="56"/>
-      <w:szCs w:val="56"/>
-      <w:lang w:eastAsia="es-GT"/>
-      <w14:ligatures w14:val="none"/>
+      <w:rFonts w:cs="Lucida Sans"/>
+    </w:rPr>
+  </w:style>
+  <w:style w:type="paragraph" w:styleId="Descripcin">
+    <w:name w:val="caption"/>
+    <w:basedOn w:val="Normal"/>
+    <w:qFormat/>
+    <w:pPr>
+      <w:suppressLineNumbers/>
+      <w:spacing w:before="120" w:after="120"/>
+    </w:pPr>
+    <w:rPr>
+      <w:rFonts w:cs="Lucida Sans"/>
+      <w:i/>
+      <w:iCs/>
+      <w:sz w:val="24"/>
+      <w:szCs w:val="24"/>
+    </w:rPr>
+  </w:style>
+  <w:style w:type="paragraph" w:customStyle="1" w:styleId="ndice">
+    <w:name w:val="Índice"/>
+    <w:basedOn w:val="Normal"/>
+    <w:qFormat/>
+    <w:pPr>
+      <w:suppressLineNumbers/>
+    </w:pPr>
+    <w:rPr>
+      <w:rFonts w:cs="Lucida Sans"/>
     </w:rPr>
   </w:style>
   <w:style w:type="paragraph" w:styleId="Subttulo">
@@ -4672,11 +4612,6 @@
     <w:uiPriority w:val="11"/>
     <w:qFormat/>
     <w:rsid w:val="00533A2D"/>
-    <w:pPr>
-      <w:numPr>
-        <w:ilvl w:val="1"/>
-      </w:numPr>
-    </w:pPr>
     <w:rPr>
       <w:rFonts w:eastAsiaTheme="minorEastAsia" w:cs="Times New Roman"/>
       <w:color w:val="5A5A5A" w:themeColor="text1" w:themeTint="A5"/>
@@ -4686,29 +4621,51 @@
       <w14:ligatures w14:val="none"/>
     </w:rPr>
   </w:style>
-  <w:style w:type="character" w:customStyle="1" w:styleId="SubttuloCar">
-    <w:name w:val="Subtítulo Car"/>
-    <w:basedOn w:val="Fuentedeprrafopredeter"/>
-    <w:link w:val="Subttulo"/>
-    <w:uiPriority w:val="11"/>
-    <w:rsid w:val="00533A2D"/>
-    <w:rPr>
-      <w:rFonts w:eastAsiaTheme="minorEastAsia" w:cs="Times New Roman"/>
-      <w:color w:val="5A5A5A" w:themeColor="text1" w:themeTint="A5"/>
-      <w:spacing w:val="15"/>
-      <w:kern w:val="0"/>
-      <w:lang w:eastAsia="es-GT"/>
-      <w14:ligatures w14:val="none"/>
-    </w:rPr>
+  <w:style w:type="paragraph" w:customStyle="1" w:styleId="Cabeceraypie">
+    <w:name w:val="Cabecera y pie"/>
+    <w:basedOn w:val="Normal"/>
+    <w:qFormat/>
+  </w:style>
+  <w:style w:type="paragraph" w:styleId="Encabezado">
+    <w:name w:val="header"/>
+    <w:basedOn w:val="Normal"/>
+    <w:link w:val="EncabezadoCar"/>
+    <w:uiPriority w:val="99"/>
+    <w:unhideWhenUsed/>
+    <w:rsid w:val="00D7314C"/>
+    <w:pPr>
+      <w:tabs>
+        <w:tab w:val="center" w:pos="4419"/>
+        <w:tab w:val="right" w:pos="8838"/>
+      </w:tabs>
+      <w:spacing w:after="0" w:line="240" w:lineRule="auto"/>
+    </w:pPr>
+  </w:style>
+  <w:style w:type="paragraph" w:styleId="Piedepgina">
+    <w:name w:val="footer"/>
+    <w:basedOn w:val="Normal"/>
+    <w:link w:val="PiedepginaCar"/>
+    <w:uiPriority w:val="99"/>
+    <w:unhideWhenUsed/>
+    <w:rsid w:val="00D7314C"/>
+    <w:pPr>
+      <w:tabs>
+        <w:tab w:val="center" w:pos="4419"/>
+        <w:tab w:val="right" w:pos="8838"/>
+      </w:tabs>
+      <w:spacing w:after="0" w:line="240" w:lineRule="auto"/>
+    </w:pPr>
+  </w:style>
+  <w:style w:type="paragraph" w:customStyle="1" w:styleId="Contenidodelmarco">
+    <w:name w:val="Contenido del marco"/>
+    <w:basedOn w:val="Normal"/>
+    <w:qFormat/>
   </w:style>
   <w:style w:type="table" w:styleId="Tablaconcuadrcula">
     <w:name w:val="Table Grid"/>
     <w:basedOn w:val="Tablanormal"/>
     <w:uiPriority w:val="39"/>
     <w:rsid w:val="0026455A"/>
-    <w:pPr>
-      <w:spacing w:after="0" w:line="240" w:lineRule="auto"/>
-    </w:pPr>
     <w:tblPr>
       <w:tblBorders>
         <w:top w:val="single" w:sz="4" w:space="0" w:color="auto"/>
@@ -4725,9 +4682,6 @@
     <w:basedOn w:val="Tablanormal"/>
     <w:uiPriority w:val="49"/>
     <w:rsid w:val="0026455A"/>
-    <w:pPr>
-      <w:spacing w:after="0" w:line="240" w:lineRule="auto"/>
-    </w:pPr>
     <w:tblPr>
       <w:tblStyleRowBandSize w:val="1"/>
       <w:tblStyleColBandSize w:val="1"/>
@@ -4795,50 +4749,6 @@
         <w:shd w:val="clear" w:color="auto" w:fill="DEEAF6" w:themeFill="accent5" w:themeFillTint="33"/>
       </w:tcPr>
     </w:tblStylePr>
-  </w:style>
-  <w:style w:type="paragraph" w:styleId="Encabezado">
-    <w:name w:val="header"/>
-    <w:basedOn w:val="Normal"/>
-    <w:link w:val="EncabezadoCar"/>
-    <w:uiPriority w:val="99"/>
-    <w:unhideWhenUsed/>
-    <w:rsid w:val="00D7314C"/>
-    <w:pPr>
-      <w:tabs>
-        <w:tab w:val="center" w:pos="4419"/>
-        <w:tab w:val="right" w:pos="8838"/>
-      </w:tabs>
-      <w:spacing w:after="0" w:line="240" w:lineRule="auto"/>
-    </w:pPr>
-  </w:style>
-  <w:style w:type="character" w:customStyle="1" w:styleId="EncabezadoCar">
-    <w:name w:val="Encabezado Car"/>
-    <w:basedOn w:val="Fuentedeprrafopredeter"/>
-    <w:link w:val="Encabezado"/>
-    <w:uiPriority w:val="99"/>
-    <w:rsid w:val="00D7314C"/>
-  </w:style>
-  <w:style w:type="paragraph" w:styleId="Piedepgina">
-    <w:name w:val="footer"/>
-    <w:basedOn w:val="Normal"/>
-    <w:link w:val="PiedepginaCar"/>
-    <w:uiPriority w:val="99"/>
-    <w:unhideWhenUsed/>
-    <w:rsid w:val="00D7314C"/>
-    <w:pPr>
-      <w:tabs>
-        <w:tab w:val="center" w:pos="4419"/>
-        <w:tab w:val="right" w:pos="8838"/>
-      </w:tabs>
-      <w:spacing w:after="0" w:line="240" w:lineRule="auto"/>
-    </w:pPr>
-  </w:style>
-  <w:style w:type="character" w:customStyle="1" w:styleId="PiedepginaCar">
-    <w:name w:val="Pie de página Car"/>
-    <w:basedOn w:val="Fuentedeprrafopredeter"/>
-    <w:link w:val="Piedepgina"/>
-    <w:uiPriority w:val="99"/>
-    <w:rsid w:val="00D7314C"/>
   </w:style>
 </w:styles>
 </file>
@@ -5150,7 +5060,7 @@
 </file>
 
 <file path=customXml/itemProps1.xml><?xml version="1.0" encoding="utf-8"?>
-<ds:datastoreItem xmlns:ds="http://schemas.openxmlformats.org/officeDocument/2006/customXml" ds:itemID="{55AF091B-3C7A-41E3-B477-F2FDAA23CFDA}">
+<ds:datastoreItem xmlns:ds="http://schemas.openxmlformats.org/officeDocument/2006/customXml" ds:itemID="{7ACEF521-BD25-4E38-8AB6-F4893EE2E7B8}">
   <ds:schemaRefs>
     <ds:schemaRef ds:uri="http://schemas.microsoft.com/office/2006/coverPageProps"/>
   </ds:schemaRefs>

</xml_diff>

<commit_message>
Todos los archivos agregados
</commit_message>
<xml_diff>
--- a/files/Clothes Store (Doc).docx
+++ b/files/Clothes Store (Doc).docx
@@ -11,31 +11,27 @@
         <mc:AlternateContent>
           <mc:Choice Requires="wps">
             <w:drawing>
-              <wp:anchor distT="45720" distB="45720" distL="114300" distR="114300" simplePos="0" relativeHeight="251683840" behindDoc="0" locked="0" layoutInCell="1" allowOverlap="1" wp14:anchorId="0E8DB62D" wp14:editId="6D9284F5">
+              <wp:anchor distT="46355" distB="51435" distL="114300" distR="114300" simplePos="0" relativeHeight="9" behindDoc="0" locked="0" layoutInCell="0" allowOverlap="1" wp14:anchorId="1B833410">
                 <wp:simplePos x="0" y="0"/>
                 <wp:positionH relativeFrom="margin">
-                  <wp:posOffset>5191269</wp:posOffset>
+                  <wp:posOffset>5191125</wp:posOffset>
                 </wp:positionH>
                 <wp:positionV relativeFrom="paragraph">
-                  <wp:posOffset>13527</wp:posOffset>
+                  <wp:posOffset>13970</wp:posOffset>
                 </wp:positionV>
-                <wp:extent cx="1223010" cy="1404620"/>
+                <wp:extent cx="1223010" cy="338455"/>
                 <wp:effectExtent l="0" t="0" r="0" b="6350"/>
                 <wp:wrapSquare wrapText="bothSides"/>
-                <wp:docPr id="1632737243" name="Cuadro de texto 2"/>
-                <wp:cNvGraphicFramePr>
-                  <a:graphicFrameLocks xmlns:a="http://schemas.openxmlformats.org/drawingml/2006/main"/>
-                </wp:cNvGraphicFramePr>
+                <wp:docPr id="1" name="Cuadro de texto 2"/>
+                <wp:cNvGraphicFramePr/>
                 <a:graphic xmlns:a="http://schemas.openxmlformats.org/drawingml/2006/main">
                   <a:graphicData uri="http://schemas.microsoft.com/office/word/2010/wordprocessingShape">
                     <wps:wsp>
-                      <wps:cNvSpPr txBox="1">
-                        <a:spLocks noChangeArrowheads="1"/>
-                      </wps:cNvSpPr>
-                      <wps:spPr bwMode="auto">
+                      <wps:cNvSpPr/>
+                      <wps:spPr>
                         <a:xfrm>
                           <a:off x="0" y="0"/>
-                          <a:ext cx="1223010" cy="1404620"/>
+                          <a:ext cx="1222920" cy="338400"/>
                         </a:xfrm>
                         <a:prstGeom prst="rect">
                           <a:avLst/>
@@ -43,15 +39,25 @@
                         <a:noFill/>
                         <a:ln w="9525">
                           <a:noFill/>
-                          <a:miter lim="800000"/>
-                          <a:headEnd/>
-                          <a:tailEnd/>
                         </a:ln>
                       </wps:spPr>
+                      <wps:style>
+                        <a:lnRef idx="0">
+                          <a:scrgbClr r="0" g="0" b="0"/>
+                        </a:lnRef>
+                        <a:fillRef idx="0">
+                          <a:scrgbClr r="0" g="0" b="0"/>
+                        </a:fillRef>
+                        <a:effectRef idx="0">
+                          <a:scrgbClr r="0" g="0" b="0"/>
+                        </a:effectRef>
+                        <a:fontRef idx="minor"/>
+                      </wps:style>
                       <wps:txbx>
                         <w:txbxContent>
                           <w:p>
                             <w:pPr>
+                              <w:pStyle w:val="Contenidodelmarco"/>
                               <w:rPr>
                                 <w:color w:val="FFFFFF" w:themeColor="background1"/>
                                 <w:sz w:val="32"/>
@@ -69,15 +75,12 @@
                           </w:p>
                         </w:txbxContent>
                       </wps:txbx>
-                      <wps:bodyPr rot="0" vert="horz" wrap="square" lIns="91440" tIns="45720" rIns="91440" bIns="45720" anchor="t" anchorCtr="0">
+                      <wps:bodyPr anchor="t">
                         <a:spAutoFit/>
                       </wps:bodyPr>
                     </wps:wsp>
                   </a:graphicData>
                 </a:graphic>
-                <wp14:sizeRelH relativeFrom="margin">
-                  <wp14:pctWidth>0</wp14:pctWidth>
-                </wp14:sizeRelH>
                 <wp14:sizeRelV relativeFrom="margin">
                   <wp14:pctHeight>20000</wp14:pctHeight>
                 </wp14:sizeRelV>
@@ -86,15 +89,12 @@
           </mc:Choice>
           <mc:Fallback>
             <w:pict>
-              <v:shapetype w14:anchorId="0E8DB62D" id="_x0000_t202" coordsize="21600,21600" o:spt="202" path="m,l,21600r21600,l21600,xe">
-                <v:stroke joinstyle="miter"/>
-                <v:path gradientshapeok="t" o:connecttype="rect"/>
-              </v:shapetype>
-              <v:shape id="Cuadro de texto 2" o:spid="_x0000_s1026" type="#_x0000_t202" style="position:absolute;margin-left:408.75pt;margin-top:1.05pt;width:96.3pt;height:110.6pt;z-index:251683840;visibility:visible;mso-wrap-style:square;mso-width-percent:0;mso-height-percent:200;mso-wrap-distance-left:9pt;mso-wrap-distance-top:3.6pt;mso-wrap-distance-right:9pt;mso-wrap-distance-bottom:3.6pt;mso-position-horizontal:absolute;mso-position-horizontal-relative:margin;mso-position-vertical:absolute;mso-position-vertical-relative:text;mso-width-percent:0;mso-height-percent:200;mso-width-relative:margin;mso-height-relative:margin;v-text-anchor:top" o:gfxdata="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" filled="f" stroked="f">
+              <v:rect w14:anchorId="1B833410" id="Cuadro de texto 2" o:spid="_x0000_s1026" style="position:absolute;margin-left:408.75pt;margin-top:1.1pt;width:96.3pt;height:26.65pt;z-index:9;visibility:visible;mso-wrap-style:square;mso-height-percent:200;mso-wrap-distance-left:9pt;mso-wrap-distance-top:3.65pt;mso-wrap-distance-right:9pt;mso-wrap-distance-bottom:4.05pt;mso-position-horizontal:absolute;mso-position-horizontal-relative:margin;mso-position-vertical:absolute;mso-position-vertical-relative:text;mso-height-percent:200;mso-height-relative:margin;v-text-anchor:top" o:gfxdata="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" o:allowincell="f" filled="f" stroked="f">
                 <v:textbox style="mso-fit-shape-to-text:t">
                   <w:txbxContent>
                     <w:p>
                       <w:pPr>
+                        <w:pStyle w:val="Contenidodelmarco"/>
                         <w:rPr>
                           <w:color w:val="FFFFFF" w:themeColor="background1"/>
                           <w:sz w:val="32"/>
@@ -113,748 +113,570 @@
                   </w:txbxContent>
                 </v:textbox>
                 <w10:wrap type="square" anchorx="margin"/>
-              </v:shape>
+              </v:rect>
             </w:pict>
           </mc:Fallback>
         </mc:AlternateContent>
       </w:r>
     </w:p>
-    <w:sdt>
-      <w:sdtPr>
-        <w:id w:val="-438839187"/>
-        <w:docPartObj>
-          <w:docPartGallery w:val="Cover Pages"/>
-          <w:docPartUnique/>
-        </w:docPartObj>
-      </w:sdtPr>
-      <w:sdtEndPr>
+    <w:p>
+      <w:r>
+        <w:rPr>
+          <w:noProof/>
+        </w:rPr>
+        <mc:AlternateContent>
+          <mc:Choice Requires="wps">
+            <w:drawing>
+              <wp:anchor distT="0" distB="1905" distL="0" distR="8890" simplePos="0" relativeHeight="2" behindDoc="0" locked="0" layoutInCell="0" allowOverlap="1" wp14:anchorId="13710E86">
+                <wp:simplePos x="0" y="0"/>
+                <wp:positionH relativeFrom="page">
+                  <wp:posOffset>154940</wp:posOffset>
+                </wp:positionH>
+                <wp:positionV relativeFrom="page">
+                  <wp:posOffset>200660</wp:posOffset>
+                </wp:positionV>
+                <wp:extent cx="5461000" cy="9793605"/>
+                <wp:effectExtent l="0" t="635" r="0" b="0"/>
+                <wp:wrapNone/>
+                <wp:docPr id="3" name="Rectángulo 16"/>
+                <wp:cNvGraphicFramePr/>
+                <a:graphic xmlns:a="http://schemas.openxmlformats.org/drawingml/2006/main">
+                  <a:graphicData uri="http://schemas.microsoft.com/office/word/2010/wordprocessingShape">
+                    <wps:wsp>
+                      <wps:cNvSpPr/>
+                      <wps:spPr>
+                        <a:xfrm>
+                          <a:off x="0" y="0"/>
+                          <a:ext cx="5460840" cy="9793440"/>
+                        </a:xfrm>
+                        <a:prstGeom prst="rect">
+                          <a:avLst/>
+                        </a:prstGeom>
+                        <a:solidFill>
+                          <a:schemeClr val="accent1"/>
+                        </a:solidFill>
+                        <a:ln w="0">
+                          <a:noFill/>
+                        </a:ln>
+                      </wps:spPr>
+                      <wps:style>
+                        <a:lnRef idx="0">
+                          <a:scrgbClr r="0" g="0" b="0"/>
+                        </a:lnRef>
+                        <a:fillRef idx="0">
+                          <a:scrgbClr r="0" g="0" b="0"/>
+                        </a:fillRef>
+                        <a:effectRef idx="0">
+                          <a:scrgbClr r="0" g="0" b="0"/>
+                        </a:effectRef>
+                        <a:fontRef idx="minor"/>
+                      </wps:style>
+                      <wps:txbx>
+                        <w:txbxContent>
+                          <w:p>
+                            <w:pPr>
+                              <w:pStyle w:val="Ttulo"/>
+                              <w:jc w:val="right"/>
+                              <w:rPr>
+                                <w:rFonts w:ascii="Times New Roman" w:hAnsi="Times New Roman" w:cs="Times New Roman"/>
+                                <w:caps/>
+                                <w:color w:val="FFFFFF" w:themeColor="background1"/>
+                                <w:sz w:val="80"/>
+                                <w:szCs w:val="80"/>
+                              </w:rPr>
+                            </w:pPr>
+                            <w:sdt>
+                              <w:sdtPr>
+                                <w:alias w:val="Título"/>
+                                <w:id w:val="2036797934"/>
+                                <w:dataBinding w:prefixMappings="xmlns:ns0='http://schemas.openxmlformats.org/package/2006/metadata/core-properties' xmlns:ns1='http://purl.org/dc/elements/1.1/'" w:xpath="/ns0:coreProperties[1]/ns1:title[1]" w:storeItemID="{6C3C8BC8-F283-45AE-878A-BAB7291924A1}"/>
+                                <w:text/>
+                              </w:sdtPr>
+                              <w:sdtContent>
+                                <w:proofErr w:type="spellStart"/>
+                                <w:r>
+                                  <w:t>Clothes</w:t>
+                                </w:r>
+                                <w:proofErr w:type="spellEnd"/>
+                                <w:r>
+                                  <w:t xml:space="preserve"> Store</w:t>
+                                </w:r>
+                              </w:sdtContent>
+                            </w:sdt>
+                          </w:p>
+                          <w:p>
+                            <w:pPr>
+                              <w:pStyle w:val="Contenidodelmarco"/>
+                              <w:spacing w:before="240"/>
+                              <w:ind w:left="720"/>
+                              <w:jc w:val="right"/>
+                              <w:rPr>
+                                <w:color w:val="FFFFFF" w:themeColor="background1"/>
+                              </w:rPr>
+                            </w:pPr>
+                          </w:p>
+                          <w:p>
+                            <w:pPr>
+                              <w:pStyle w:val="Contenidodelmarco"/>
+                              <w:spacing w:before="240"/>
+                              <w:ind w:left="1008"/>
+                              <w:jc w:val="both"/>
+                              <w:rPr>
+                                <w:color w:val="FFFFFF" w:themeColor="background1"/>
+                              </w:rPr>
+                            </w:pPr>
+                            <w:sdt>
+                              <w:sdtPr>
+                                <w:alias w:val="Descripción breve"/>
+                                <w:id w:val="1733274837"/>
+                                <w:showingPlcHdr/>
+                                <w:dataBinding w:prefixMappings="xmlns:ns0='http://schemas.microsoft.com/office/2006/coverPageProps'" w:xpath="/ns0:CoverPageProperties[1]/ns0:Abstract[1]" w:storeItemID="{55AF091B-3C7A-41E3-B477-F2FDAA23CFDA}"/>
+                                <w:text/>
+                              </w:sdtPr>
+                              <w:sdtContent>
+                                <w:r>
+                                  <w:t xml:space="preserve">     </w:t>
+                                </w:r>
+                              </w:sdtContent>
+                            </w:sdt>
+                          </w:p>
+                        </w:txbxContent>
+                      </wps:txbx>
+                      <wps:bodyPr lIns="274320" tIns="914400" rIns="274320" anchor="ctr" upright="1">
+                        <a:noAutofit/>
+                      </wps:bodyPr>
+                    </wps:wsp>
+                  </a:graphicData>
+                </a:graphic>
+                <wp14:sizeRelH relativeFrom="page">
+                  <wp14:pctWidth>69000</wp14:pctWidth>
+                </wp14:sizeRelH>
+                <wp14:sizeRelV relativeFrom="page">
+                  <wp14:pctHeight>96000</wp14:pctHeight>
+                </wp14:sizeRelV>
+              </wp:anchor>
+            </w:drawing>
+          </mc:Choice>
+          <mc:Fallback>
+            <w:pict>
+              <v:rect w14:anchorId="13710E86" id="Rectángulo 16" o:spid="_x0000_s1027" style="position:absolute;margin-left:12.2pt;margin-top:15.8pt;width:430pt;height:771.15pt;z-index:2;visibility:visible;mso-wrap-style:square;mso-width-percent:690;mso-height-percent:960;mso-wrap-distance-left:0;mso-wrap-distance-top:0;mso-wrap-distance-right:.7pt;mso-wrap-distance-bottom:.15pt;mso-position-horizontal:absolute;mso-position-horizontal-relative:page;mso-position-vertical:absolute;mso-position-vertical-relative:page;mso-width-percent:690;mso-height-percent:960;mso-width-relative:page;mso-height-relative:page;v-text-anchor:middle" o:gfxdata="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" o:allowincell="f" fillcolor="#4472c4 [3204]" stroked="f" strokeweight="0">
+                <v:textbox inset="21.6pt,1in,21.6pt">
+                  <w:txbxContent>
+                    <w:p>
+                      <w:pPr>
+                        <w:pStyle w:val="Ttulo"/>
+                        <w:jc w:val="right"/>
+                        <w:rPr>
+                          <w:rFonts w:ascii="Times New Roman" w:hAnsi="Times New Roman" w:cs="Times New Roman"/>
+                          <w:caps/>
+                          <w:color w:val="FFFFFF" w:themeColor="background1"/>
+                          <w:sz w:val="80"/>
+                          <w:szCs w:val="80"/>
+                        </w:rPr>
+                      </w:pPr>
+                      <w:sdt>
+                        <w:sdtPr>
+                          <w:alias w:val="Título"/>
+                          <w:id w:val="2036797934"/>
+                          <w:dataBinding w:prefixMappings="xmlns:ns0='http://schemas.openxmlformats.org/package/2006/metadata/core-properties' xmlns:ns1='http://purl.org/dc/elements/1.1/'" w:xpath="/ns0:coreProperties[1]/ns1:title[1]" w:storeItemID="{6C3C8BC8-F283-45AE-878A-BAB7291924A1}"/>
+                          <w:text/>
+                        </w:sdtPr>
+                        <w:sdtContent>
+                          <w:proofErr w:type="spellStart"/>
+                          <w:r>
+                            <w:t>Clothes</w:t>
+                          </w:r>
+                          <w:proofErr w:type="spellEnd"/>
+                          <w:r>
+                            <w:t xml:space="preserve"> Store</w:t>
+                          </w:r>
+                        </w:sdtContent>
+                      </w:sdt>
+                    </w:p>
+                    <w:p>
+                      <w:pPr>
+                        <w:pStyle w:val="Contenidodelmarco"/>
+                        <w:spacing w:before="240"/>
+                        <w:ind w:left="720"/>
+                        <w:jc w:val="right"/>
+                        <w:rPr>
+                          <w:color w:val="FFFFFF" w:themeColor="background1"/>
+                        </w:rPr>
+                      </w:pPr>
+                    </w:p>
+                    <w:p>
+                      <w:pPr>
+                        <w:pStyle w:val="Contenidodelmarco"/>
+                        <w:spacing w:before="240"/>
+                        <w:ind w:left="1008"/>
+                        <w:jc w:val="both"/>
+                        <w:rPr>
+                          <w:color w:val="FFFFFF" w:themeColor="background1"/>
+                        </w:rPr>
+                      </w:pPr>
+                      <w:sdt>
+                        <w:sdtPr>
+                          <w:alias w:val="Descripción breve"/>
+                          <w:id w:val="1733274837"/>
+                          <w:showingPlcHdr/>
+                          <w:dataBinding w:prefixMappings="xmlns:ns0='http://schemas.microsoft.com/office/2006/coverPageProps'" w:xpath="/ns0:CoverPageProperties[1]/ns0:Abstract[1]" w:storeItemID="{55AF091B-3C7A-41E3-B477-F2FDAA23CFDA}"/>
+                          <w:text/>
+                        </w:sdtPr>
+                        <w:sdtContent>
+                          <w:r>
+                            <w:t xml:space="preserve">     </w:t>
+                          </w:r>
+                        </w:sdtContent>
+                      </w:sdt>
+                    </w:p>
+                  </w:txbxContent>
+                </v:textbox>
+                <w10:wrap anchorx="page" anchory="page"/>
+              </v:rect>
+            </w:pict>
+          </mc:Fallback>
+        </mc:AlternateContent>
+      </w:r>
+      <w:r>
+        <w:rPr>
+          <w:noProof/>
+        </w:rPr>
+        <mc:AlternateContent>
+          <mc:Choice Requires="wps">
+            <w:drawing>
+              <wp:anchor distT="0" distB="1905" distL="0" distR="5080" simplePos="0" relativeHeight="4" behindDoc="0" locked="0" layoutInCell="0" allowOverlap="1" wp14:anchorId="7346F3CF">
+                <wp:simplePos x="0" y="0"/>
+                <wp:positionH relativeFrom="page">
+                  <wp:posOffset>5673725</wp:posOffset>
+                </wp:positionH>
+                <wp:positionV relativeFrom="page">
+                  <wp:align>center</wp:align>
+                </wp:positionV>
+                <wp:extent cx="1898650" cy="9793605"/>
+                <wp:effectExtent l="0" t="635" r="0" b="0"/>
+                <wp:wrapNone/>
+                <wp:docPr id="5" name="Rectángulo 85"/>
+                <wp:cNvGraphicFramePr/>
+                <a:graphic xmlns:a="http://schemas.openxmlformats.org/drawingml/2006/main">
+                  <a:graphicData uri="http://schemas.microsoft.com/office/word/2010/wordprocessingShape">
+                    <wps:wsp>
+                      <wps:cNvSpPr/>
+                      <wps:spPr>
+                        <a:xfrm>
+                          <a:off x="0" y="0"/>
+                          <a:ext cx="1898640" cy="9793440"/>
+                        </a:xfrm>
+                        <a:prstGeom prst="rect">
+                          <a:avLst/>
+                        </a:prstGeom>
+                        <a:solidFill>
+                          <a:schemeClr val="tx2"/>
+                        </a:solidFill>
+                        <a:ln>
+                          <a:noFill/>
+                        </a:ln>
+                      </wps:spPr>
+                      <wps:style>
+                        <a:lnRef idx="2">
+                          <a:schemeClr val="accent1">
+                            <a:shade val="50000"/>
+                          </a:schemeClr>
+                        </a:lnRef>
+                        <a:fillRef idx="1">
+                          <a:schemeClr val="accent1"/>
+                        </a:fillRef>
+                        <a:effectRef idx="0">
+                          <a:schemeClr val="accent1"/>
+                        </a:effectRef>
+                        <a:fontRef idx="minor"/>
+                      </wps:style>
+                      <wps:txbx>
+                        <w:txbxContent>
+                          <w:p>
+                            <w:pPr>
+                              <w:pStyle w:val="Subttulo"/>
+                              <w:rPr>
+                                <w:rFonts w:cstheme="minorBidi"/>
+                                <w:color w:val="FFFFFF" w:themeColor="background1"/>
+                              </w:rPr>
+                            </w:pPr>
+                            <w:sdt>
+                              <w:sdtPr>
+                                <w:alias w:val="Subtítulo"/>
+                                <w:id w:val="1034278490"/>
+                                <w:dataBinding w:prefixMappings="xmlns:ns0='http://schemas.openxmlformats.org/package/2006/metadata/core-properties' xmlns:ns1='http://purl.org/dc/elements/1.1/'" w:xpath="/ns0:coreProperties[1]/ns1:subject[1]" w:storeItemID="{6C3C8BC8-F283-45AE-878A-BAB7291924A1}"/>
+                                <w:text/>
+                              </w:sdtPr>
+                              <w:sdtContent>
+                                <w:r>
+                                  <w:t>Sistema gestor para una Tienda de Ropa.</w:t>
+                                </w:r>
+                              </w:sdtContent>
+                            </w:sdt>
+                          </w:p>
+                        </w:txbxContent>
+                      </wps:txbx>
+                      <wps:bodyPr lIns="182880" rIns="182880" anchor="ctr">
+                        <a:prstTxWarp prst="textNoShape">
+                          <a:avLst/>
+                        </a:prstTxWarp>
+                        <a:noAutofit/>
+                      </wps:bodyPr>
+                    </wps:wsp>
+                  </a:graphicData>
+                </a:graphic>
+                <wp14:sizeRelH relativeFrom="page">
+                  <wp14:pctWidth>24000</wp14:pctWidth>
+                </wp14:sizeRelH>
+                <wp14:sizeRelV relativeFrom="page">
+                  <wp14:pctHeight>96000</wp14:pctHeight>
+                </wp14:sizeRelV>
+              </wp:anchor>
+            </w:drawing>
+          </mc:Choice>
+          <mc:Fallback>
+            <w:pict>
+              <v:rect w14:anchorId="7346F3CF" id="Rectángulo 85" o:spid="_x0000_s1028" style="position:absolute;margin-left:446.75pt;margin-top:0;width:149.5pt;height:771.15pt;z-index:4;visibility:visible;mso-wrap-style:square;mso-width-percent:240;mso-height-percent:960;mso-wrap-distance-left:0;mso-wrap-distance-top:0;mso-wrap-distance-right:.4pt;mso-wrap-distance-bottom:.15pt;mso-position-horizontal:absolute;mso-position-horizontal-relative:page;mso-position-vertical:center;mso-position-vertical-relative:page;mso-width-percent:240;mso-height-percent:960;mso-width-relative:page;mso-height-relative:page;v-text-anchor:middle" o:gfxdata="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" o:allowincell="f" fillcolor="#44546a [3215]" stroked="f" strokeweight="1pt">
+                <v:textbox inset="14.4pt,,14.4pt">
+                  <w:txbxContent>
+                    <w:p>
+                      <w:pPr>
+                        <w:pStyle w:val="Subttulo"/>
+                        <w:rPr>
+                          <w:rFonts w:cstheme="minorBidi"/>
+                          <w:color w:val="FFFFFF" w:themeColor="background1"/>
+                        </w:rPr>
+                      </w:pPr>
+                      <w:sdt>
+                        <w:sdtPr>
+                          <w:alias w:val="Subtítulo"/>
+                          <w:id w:val="1034278490"/>
+                          <w:dataBinding w:prefixMappings="xmlns:ns0='http://schemas.openxmlformats.org/package/2006/metadata/core-properties' xmlns:ns1='http://purl.org/dc/elements/1.1/'" w:xpath="/ns0:coreProperties[1]/ns1:subject[1]" w:storeItemID="{6C3C8BC8-F283-45AE-878A-BAB7291924A1}"/>
+                          <w:text/>
+                        </w:sdtPr>
+                        <w:sdtContent>
+                          <w:r>
+                            <w:t>Sistema gestor para una Tienda de Ropa.</w:t>
+                          </w:r>
+                        </w:sdtContent>
+                      </w:sdt>
+                    </w:p>
+                  </w:txbxContent>
+                </v:textbox>
+                <w10:wrap anchorx="page" anchory="page"/>
+              </v:rect>
+            </w:pict>
+          </mc:Fallback>
+        </mc:AlternateContent>
+      </w:r>
+    </w:p>
+    <w:p/>
+    <w:p>
+      <w:pPr>
         <w:rPr>
           <w:rFonts w:ascii="Times New Roman" w:hAnsi="Times New Roman" w:cs="Times New Roman"/>
         </w:rPr>
-      </w:sdtEndPr>
-      <w:sdtContent>
-        <w:p>
-          <w:r>
-            <w:rPr>
-              <w:noProof/>
-            </w:rPr>
-            <mc:AlternateContent>
-              <mc:Choice Requires="wps">
-                <w:drawing>
-                  <wp:anchor distT="0" distB="0" distL="114300" distR="114300" simplePos="0" relativeHeight="251662336" behindDoc="0" locked="0" layoutInCell="1" allowOverlap="1" wp14:anchorId="426C2E0F" wp14:editId="42D499F0">
-                    <wp:simplePos x="0" y="0"/>
-                    <mc:AlternateContent>
-                      <mc:Choice Requires="wp14">
-                        <wp:positionH relativeFrom="page">
-                          <wp14:pctPosHOffset>2000</wp14:pctPosHOffset>
-                        </wp:positionH>
-                      </mc:Choice>
-                      <mc:Fallback>
-                        <wp:positionH relativeFrom="page">
-                          <wp:posOffset>154940</wp:posOffset>
-                        </wp:positionH>
-                      </mc:Fallback>
-                    </mc:AlternateContent>
-                    <mc:AlternateContent>
-                      <mc:Choice Requires="wp14">
-                        <wp:positionV relativeFrom="page">
-                          <wp14:pctPosVOffset>2000</wp14:pctPosVOffset>
-                        </wp:positionV>
-                      </mc:Choice>
-                      <mc:Fallback>
-                        <wp:positionV relativeFrom="page">
-                          <wp:posOffset>200660</wp:posOffset>
-                        </wp:positionV>
-                      </mc:Fallback>
-                    </mc:AlternateContent>
-                    <wp:extent cx="5363210" cy="9653270"/>
-                    <wp:effectExtent l="0" t="0" r="8890" b="2540"/>
-                    <wp:wrapNone/>
-                    <wp:docPr id="471" name="Rectángulo 16"/>
-                    <wp:cNvGraphicFramePr>
-                      <a:graphicFrameLocks xmlns:a="http://schemas.openxmlformats.org/drawingml/2006/main"/>
-                    </wp:cNvGraphicFramePr>
-                    <a:graphic xmlns:a="http://schemas.openxmlformats.org/drawingml/2006/main">
-                      <a:graphicData uri="http://schemas.microsoft.com/office/word/2010/wordprocessingShape">
-                        <wps:wsp>
-                          <wps:cNvSpPr>
-                            <a:spLocks/>
-                          </wps:cNvSpPr>
-                          <wps:spPr bwMode="auto">
-                            <a:xfrm>
-                              <a:off x="0" y="0"/>
-                              <a:ext cx="5363210" cy="9653270"/>
-                            </a:xfrm>
-                            <a:prstGeom prst="rect">
-                              <a:avLst/>
-                            </a:prstGeom>
-                            <a:solidFill>
-                              <a:schemeClr val="accent1"/>
-                            </a:solidFill>
-                            <a:ln>
-                              <a:noFill/>
-                            </a:ln>
-                          </wps:spPr>
-                          <wps:txbx>
-                            <w:txbxContent>
-                              <w:sdt>
-                                <w:sdtPr>
-                                  <w:rPr>
-                                    <w:rFonts w:ascii="Times New Roman" w:hAnsi="Times New Roman" w:cs="Times New Roman"/>
-                                    <w:caps/>
-                                    <w:color w:val="FFFFFF" w:themeColor="background1"/>
-                                    <w:sz w:val="80"/>
-                                    <w:szCs w:val="80"/>
-                                  </w:rPr>
-                                  <w:alias w:val="Título"/>
-                                  <w:id w:val="-1275550102"/>
-                                  <w:dataBinding w:prefixMappings="xmlns:ns0='http://schemas.openxmlformats.org/package/2006/metadata/core-properties' xmlns:ns1='http://purl.org/dc/elements/1.1/'" w:xpath="/ns0:coreProperties[1]/ns1:title[1]" w:storeItemID="{6C3C8BC8-F283-45AE-878A-BAB7291924A1}"/>
-                                  <w:text/>
-                                </w:sdtPr>
-                                <w:sdtContent>
-                                  <w:p>
-                                    <w:pPr>
-                                      <w:pStyle w:val="Ttulo"/>
-                                      <w:jc w:val="right"/>
-                                      <w:rPr>
-                                        <w:rFonts w:ascii="Times New Roman" w:hAnsi="Times New Roman" w:cs="Times New Roman"/>
-                                        <w:caps/>
-                                        <w:color w:val="FFFFFF" w:themeColor="background1"/>
-                                        <w:sz w:val="80"/>
-                                        <w:szCs w:val="80"/>
-                                      </w:rPr>
-                                    </w:pPr>
-                                    <w:r>
-                                      <w:rPr>
-                                        <w:rFonts w:ascii="Times New Roman" w:hAnsi="Times New Roman" w:cs="Times New Roman"/>
-                                        <w:caps/>
-                                        <w:color w:val="FFFFFF" w:themeColor="background1"/>
-                                        <w:sz w:val="80"/>
-                                        <w:szCs w:val="80"/>
-                                      </w:rPr>
-                                      <w:t>Clothes Store</w:t>
-                                    </w:r>
-                                  </w:p>
-                                </w:sdtContent>
-                              </w:sdt>
-                              <w:p>
-                                <w:pPr>
-                                  <w:spacing w:before="240"/>
-                                  <w:ind w:left="720"/>
-                                  <w:jc w:val="right"/>
-                                  <w:rPr>
-                                    <w:color w:val="FFFFFF" w:themeColor="background1"/>
-                                  </w:rPr>
-                                </w:pPr>
-                              </w:p>
-                              <w:sdt>
-                                <w:sdtPr>
-                                  <w:rPr>
-                                    <w:color w:val="FFFFFF" w:themeColor="background1"/>
-                                    <w:sz w:val="21"/>
-                                    <w:szCs w:val="21"/>
-                                  </w:rPr>
-                                  <w:alias w:val="Descripción breve"/>
-                                  <w:id w:val="-1812170092"/>
-                                  <w:dataBinding w:prefixMappings="xmlns:ns0='http://schemas.microsoft.com/office/2006/coverPageProps'" w:xpath="/ns0:CoverPageProperties[1]/ns0:Abstract[1]" w:storeItemID="{55AF091B-3C7A-41E3-B477-F2FDAA23CFDA}"/>
-                                  <w:text/>
-                                </w:sdtPr>
-                                <w:sdtContent>
-                                  <w:p>
-                                    <w:pPr>
-                                      <w:spacing w:before="240"/>
-                                      <w:ind w:left="1008"/>
-                                      <w:jc w:val="both"/>
-                                      <w:rPr>
-                                        <w:color w:val="FFFFFF" w:themeColor="background1"/>
-                                      </w:rPr>
-                                    </w:pPr>
-                                    <w:r>
-                                      <w:rPr>
-                                        <w:color w:val="FFFFFF" w:themeColor="background1"/>
-                                        <w:sz w:val="21"/>
-                                        <w:szCs w:val="21"/>
-                                      </w:rPr>
-                                      <w:t>P</w:t>
-                                    </w:r>
-                                    <w:r>
-                                      <w:rPr>
-                                        <w:color w:val="FFFFFF" w:themeColor="background1"/>
-                                        <w:sz w:val="21"/>
-                                        <w:szCs w:val="21"/>
-                                      </w:rPr>
-                                      <w:t>roporciona herramientas y funcionalidades que simplifican la administración</w:t>
-                                    </w:r>
-                                    <w:r>
-                                      <w:rPr>
-                                        <w:color w:val="FFFFFF" w:themeColor="background1"/>
-                                        <w:sz w:val="21"/>
-                                        <w:szCs w:val="21"/>
-                                      </w:rPr>
-                                      <w:t xml:space="preserve"> y organización</w:t>
-                                    </w:r>
-                                    <w:r>
-                                      <w:rPr>
-                                        <w:color w:val="FFFFFF" w:themeColor="background1"/>
-                                        <w:sz w:val="21"/>
-                                        <w:szCs w:val="21"/>
-                                      </w:rPr>
-                                      <w:t xml:space="preserve"> de la tienda, mejoran la eficiencia operativa y brindan una visión más clara de los aspectos clave del negocio, lo que puede resultar en una mejor experiencia </w:t>
-                                    </w:r>
-                                    <w:r>
-                                      <w:rPr>
-                                        <w:color w:val="FFFFFF" w:themeColor="background1"/>
-                                        <w:sz w:val="21"/>
-                                        <w:szCs w:val="21"/>
-                                      </w:rPr>
-                                      <w:t xml:space="preserve">de administración </w:t>
-                                    </w:r>
-                                    <w:r>
-                                      <w:rPr>
-                                        <w:color w:val="FFFFFF" w:themeColor="background1"/>
-                                        <w:sz w:val="21"/>
-                                        <w:szCs w:val="21"/>
-                                      </w:rPr>
-                                      <w:t xml:space="preserve">y un mejor rendimiento general de la tienda. </w:t>
-                                    </w:r>
-                                  </w:p>
-                                </w:sdtContent>
-                              </w:sdt>
-                            </w:txbxContent>
-                          </wps:txbx>
-                          <wps:bodyPr rot="0" vert="horz" wrap="square" lIns="274320" tIns="914400" rIns="274320" bIns="45720" anchor="ctr" anchorCtr="0" upright="1">
-                            <a:noAutofit/>
-                          </wps:bodyPr>
-                        </wps:wsp>
-                      </a:graphicData>
-                    </a:graphic>
-                    <wp14:sizeRelH relativeFrom="page">
-                      <wp14:pctWidth>69000</wp14:pctWidth>
-                    </wp14:sizeRelH>
-                    <wp14:sizeRelV relativeFrom="page">
-                      <wp14:pctHeight>96000</wp14:pctHeight>
-                    </wp14:sizeRelV>
-                  </wp:anchor>
-                </w:drawing>
-              </mc:Choice>
-              <mc:Fallback>
-                <w:pict>
-                  <v:rect w14:anchorId="426C2E0F" id="Rectángulo 16" o:spid="_x0000_s1027" style="position:absolute;margin-left:0;margin-top:0;width:422.3pt;height:760.1pt;z-index:251662336;visibility:visible;mso-wrap-style:square;mso-width-percent:690;mso-height-percent:960;mso-left-percent:20;mso-top-percent:20;mso-wrap-distance-left:9pt;mso-wrap-distance-top:0;mso-wrap-distance-right:9pt;mso-wrap-distance-bottom:0;mso-position-horizontal-relative:page;mso-position-vertical-relative:page;mso-width-percent:690;mso-height-percent:960;mso-left-percent:20;mso-top-percent:20;mso-width-relative:page;mso-height-relative:page;v-text-anchor:middle" o:gfxdata="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" fillcolor="#4472c4 [3204]" stroked="f">
-                    <v:textbox inset="21.6pt,1in,21.6pt">
-                      <w:txbxContent>
-                        <w:sdt>
-                          <w:sdtPr>
-                            <w:rPr>
-                              <w:rFonts w:ascii="Times New Roman" w:hAnsi="Times New Roman" w:cs="Times New Roman"/>
-                              <w:caps/>
-                              <w:color w:val="FFFFFF" w:themeColor="background1"/>
-                              <w:sz w:val="80"/>
-                              <w:szCs w:val="80"/>
-                            </w:rPr>
-                            <w:alias w:val="Título"/>
-                            <w:id w:val="-1275550102"/>
-                            <w:dataBinding w:prefixMappings="xmlns:ns0='http://schemas.openxmlformats.org/package/2006/metadata/core-properties' xmlns:ns1='http://purl.org/dc/elements/1.1/'" w:xpath="/ns0:coreProperties[1]/ns1:title[1]" w:storeItemID="{6C3C8BC8-F283-45AE-878A-BAB7291924A1}"/>
-                            <w:text/>
-                          </w:sdtPr>
-                          <w:sdtContent>
-                            <w:p>
-                              <w:pPr>
-                                <w:pStyle w:val="Ttulo"/>
-                                <w:jc w:val="right"/>
-                                <w:rPr>
-                                  <w:rFonts w:ascii="Times New Roman" w:hAnsi="Times New Roman" w:cs="Times New Roman"/>
-                                  <w:caps/>
-                                  <w:color w:val="FFFFFF" w:themeColor="background1"/>
-                                  <w:sz w:val="80"/>
-                                  <w:szCs w:val="80"/>
-                                </w:rPr>
-                              </w:pPr>
-                              <w:r>
-                                <w:rPr>
-                                  <w:rFonts w:ascii="Times New Roman" w:hAnsi="Times New Roman" w:cs="Times New Roman"/>
-                                  <w:caps/>
-                                  <w:color w:val="FFFFFF" w:themeColor="background1"/>
-                                  <w:sz w:val="80"/>
-                                  <w:szCs w:val="80"/>
-                                </w:rPr>
-                                <w:t>Clothes Store</w:t>
-                              </w:r>
-                            </w:p>
-                          </w:sdtContent>
-                        </w:sdt>
-                        <w:p>
-                          <w:pPr>
-                            <w:spacing w:before="240"/>
-                            <w:ind w:left="720"/>
-                            <w:jc w:val="right"/>
-                            <w:rPr>
-                              <w:color w:val="FFFFFF" w:themeColor="background1"/>
-                            </w:rPr>
-                          </w:pPr>
-                        </w:p>
-                        <w:sdt>
-                          <w:sdtPr>
-                            <w:rPr>
-                              <w:color w:val="FFFFFF" w:themeColor="background1"/>
-                              <w:sz w:val="21"/>
-                              <w:szCs w:val="21"/>
-                            </w:rPr>
-                            <w:alias w:val="Descripción breve"/>
-                            <w:id w:val="-1812170092"/>
-                            <w:dataBinding w:prefixMappings="xmlns:ns0='http://schemas.microsoft.com/office/2006/coverPageProps'" w:xpath="/ns0:CoverPageProperties[1]/ns0:Abstract[1]" w:storeItemID="{55AF091B-3C7A-41E3-B477-F2FDAA23CFDA}"/>
-                            <w:text/>
-                          </w:sdtPr>
-                          <w:sdtContent>
-                            <w:p>
-                              <w:pPr>
-                                <w:spacing w:before="240"/>
-                                <w:ind w:left="1008"/>
-                                <w:jc w:val="both"/>
-                                <w:rPr>
-                                  <w:color w:val="FFFFFF" w:themeColor="background1"/>
-                                </w:rPr>
-                              </w:pPr>
-                              <w:r>
-                                <w:rPr>
-                                  <w:color w:val="FFFFFF" w:themeColor="background1"/>
-                                  <w:sz w:val="21"/>
-                                  <w:szCs w:val="21"/>
-                                </w:rPr>
-                                <w:t>P</w:t>
-                              </w:r>
-                              <w:r>
-                                <w:rPr>
-                                  <w:color w:val="FFFFFF" w:themeColor="background1"/>
-                                  <w:sz w:val="21"/>
-                                  <w:szCs w:val="21"/>
-                                </w:rPr>
-                                <w:t>roporciona herramientas y funcionalidades que simplifican la administración</w:t>
-                              </w:r>
-                              <w:r>
-                                <w:rPr>
-                                  <w:color w:val="FFFFFF" w:themeColor="background1"/>
-                                  <w:sz w:val="21"/>
-                                  <w:szCs w:val="21"/>
-                                </w:rPr>
-                                <w:t xml:space="preserve"> y organización</w:t>
-                              </w:r>
-                              <w:r>
-                                <w:rPr>
-                                  <w:color w:val="FFFFFF" w:themeColor="background1"/>
-                                  <w:sz w:val="21"/>
-                                  <w:szCs w:val="21"/>
-                                </w:rPr>
-                                <w:t xml:space="preserve"> de la tienda, mejoran la eficiencia operativa y brindan una visión más clara de los aspectos clave del negocio, lo que puede resultar en una mejor experiencia </w:t>
-                              </w:r>
-                              <w:r>
-                                <w:rPr>
-                                  <w:color w:val="FFFFFF" w:themeColor="background1"/>
-                                  <w:sz w:val="21"/>
-                                  <w:szCs w:val="21"/>
-                                </w:rPr>
-                                <w:t xml:space="preserve">de administración </w:t>
-                              </w:r>
-                              <w:r>
-                                <w:rPr>
-                                  <w:color w:val="FFFFFF" w:themeColor="background1"/>
-                                  <w:sz w:val="21"/>
-                                  <w:szCs w:val="21"/>
-                                </w:rPr>
-                                <w:t xml:space="preserve">y un mejor rendimiento general de la tienda. </w:t>
-                              </w:r>
-                            </w:p>
-                          </w:sdtContent>
-                        </w:sdt>
-                      </w:txbxContent>
-                    </v:textbox>
-                    <w10:wrap anchorx="page" anchory="page"/>
-                  </v:rect>
-                </w:pict>
-              </mc:Fallback>
-            </mc:AlternateContent>
-          </w:r>
-          <w:r>
-            <w:rPr>
-              <w:noProof/>
-            </w:rPr>
-            <mc:AlternateContent>
-              <mc:Choice Requires="wps">
-                <w:drawing>
-                  <wp:anchor distT="0" distB="0" distL="114300" distR="114300" simplePos="0" relativeHeight="251663360" behindDoc="0" locked="0" layoutInCell="1" allowOverlap="1" wp14:anchorId="0219739D" wp14:editId="25750050">
-                    <wp:simplePos x="0" y="0"/>
-                    <mc:AlternateContent>
-                      <mc:Choice Requires="wp14">
-                        <wp:positionH relativeFrom="page">
-                          <wp14:pctPosHOffset>73000</wp14:pctPosHOffset>
-                        </wp:positionH>
-                      </mc:Choice>
-                      <mc:Fallback>
-                        <wp:positionH relativeFrom="page">
-                          <wp:posOffset>5673725</wp:posOffset>
-                        </wp:positionH>
-                      </mc:Fallback>
-                    </mc:AlternateContent>
-                    <wp:positionV relativeFrom="page">
-                      <wp:align>center</wp:align>
-                    </wp:positionV>
-                    <wp:extent cx="1880870" cy="9655810"/>
-                    <wp:effectExtent l="0" t="0" r="5080" b="2540"/>
-                    <wp:wrapNone/>
-                    <wp:docPr id="472" name="Rectángulo 85"/>
-                    <wp:cNvGraphicFramePr>
-                      <a:graphicFrameLocks xmlns:a="http://schemas.openxmlformats.org/drawingml/2006/main"/>
-                    </wp:cNvGraphicFramePr>
-                    <a:graphic xmlns:a="http://schemas.openxmlformats.org/drawingml/2006/main">
-                      <a:graphicData uri="http://schemas.microsoft.com/office/word/2010/wordprocessingShape">
-                        <wps:wsp>
-                          <wps:cNvSpPr>
-                            <a:spLocks/>
-                          </wps:cNvSpPr>
-                          <wps:spPr>
-                            <a:xfrm>
-                              <a:off x="0" y="0"/>
-                              <a:ext cx="1880870" cy="9655810"/>
-                            </a:xfrm>
-                            <a:prstGeom prst="rect">
-                              <a:avLst/>
-                            </a:prstGeom>
-                            <a:solidFill>
-                              <a:schemeClr val="tx2"/>
-                            </a:solidFill>
-                            <a:ln>
-                              <a:noFill/>
-                            </a:ln>
-                          </wps:spPr>
-                          <wps:style>
-                            <a:lnRef idx="2">
-                              <a:schemeClr val="accent1">
-                                <a:shade val="50000"/>
-                              </a:schemeClr>
-                            </a:lnRef>
-                            <a:fillRef idx="1">
-                              <a:schemeClr val="accent1"/>
-                            </a:fillRef>
-                            <a:effectRef idx="0">
-                              <a:schemeClr val="accent1"/>
-                            </a:effectRef>
-                            <a:fontRef idx="minor">
-                              <a:schemeClr val="lt1"/>
-                            </a:fontRef>
-                          </wps:style>
-                          <wps:txbx>
-                            <w:txbxContent>
-                              <w:sdt>
-                                <w:sdtPr>
-                                  <w:rPr>
-                                    <w:rFonts w:cstheme="minorBidi"/>
-                                    <w:color w:val="FFFFFF" w:themeColor="background1"/>
-                                  </w:rPr>
-                                  <w:alias w:val="Subtítulo"/>
-                                  <w:id w:val="-505288762"/>
-                                  <w:dataBinding w:prefixMappings="xmlns:ns0='http://schemas.openxmlformats.org/package/2006/metadata/core-properties' xmlns:ns1='http://purl.org/dc/elements/1.1/'" w:xpath="/ns0:coreProperties[1]/ns1:subject[1]" w:storeItemID="{6C3C8BC8-F283-45AE-878A-BAB7291924A1}"/>
-                                  <w:text/>
-                                </w:sdtPr>
-                                <w:sdtContent>
-                                  <w:p>
-                                    <w:pPr>
-                                      <w:pStyle w:val="Subttulo"/>
-                                      <w:rPr>
-                                        <w:rFonts w:cstheme="minorBidi"/>
-                                        <w:color w:val="FFFFFF" w:themeColor="background1"/>
-                                      </w:rPr>
-                                    </w:pPr>
-                                    <w:r>
-                                      <w:rPr>
-                                        <w:rFonts w:cstheme="minorBidi"/>
-                                        <w:color w:val="FFFFFF" w:themeColor="background1"/>
-                                      </w:rPr>
-                                      <w:t>Sistema gestor para una Tienda de Ropa.</w:t>
-                                    </w:r>
-                                  </w:p>
-                                </w:sdtContent>
-                              </w:sdt>
-                            </w:txbxContent>
-                          </wps:txbx>
-                          <wps:bodyPr rot="0" spcFirstLastPara="0" vertOverflow="overflow" horzOverflow="overflow" vert="horz" wrap="square" lIns="182880" tIns="45720" rIns="182880" bIns="45720" numCol="1" spcCol="0" rtlCol="0" fromWordArt="0" anchor="ctr" anchorCtr="0" forceAA="0" compatLnSpc="1">
-                            <a:prstTxWarp prst="textNoShape">
-                              <a:avLst/>
-                            </a:prstTxWarp>
-                            <a:noAutofit/>
-                          </wps:bodyPr>
-                        </wps:wsp>
-                      </a:graphicData>
-                    </a:graphic>
-                    <wp14:sizeRelH relativeFrom="page">
-                      <wp14:pctWidth>24200</wp14:pctWidth>
-                    </wp14:sizeRelH>
-                    <wp14:sizeRelV relativeFrom="page">
-                      <wp14:pctHeight>96000</wp14:pctHeight>
-                    </wp14:sizeRelV>
-                  </wp:anchor>
-                </w:drawing>
-              </mc:Choice>
-              <mc:Fallback>
-                <w:pict>
-                  <v:rect w14:anchorId="0219739D" id="Rectángulo 85" o:spid="_x0000_s1028" style="position:absolute;margin-left:0;margin-top:0;width:148.1pt;height:760.3pt;z-index:251663360;visibility:visible;mso-wrap-style:square;mso-width-percent:242;mso-height-percent:960;mso-left-percent:730;mso-wrap-distance-left:9pt;mso-wrap-distance-top:0;mso-wrap-distance-right:9pt;mso-wrap-distance-bottom:0;mso-position-horizontal-relative:page;mso-position-vertical:center;mso-position-vertical-relative:page;mso-width-percent:242;mso-height-percent:960;mso-left-percent:730;mso-width-relative:page;mso-height-relative:page;v-text-anchor:middle" o:gfxdata="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" fillcolor="#44546a [3215]" stroked="f" strokeweight="1pt">
-                    <v:textbox inset="14.4pt,,14.4pt">
-                      <w:txbxContent>
-                        <w:sdt>
-                          <w:sdtPr>
-                            <w:rPr>
-                              <w:rFonts w:cstheme="minorBidi"/>
-                              <w:color w:val="FFFFFF" w:themeColor="background1"/>
-                            </w:rPr>
-                            <w:alias w:val="Subtítulo"/>
-                            <w:id w:val="-505288762"/>
-                            <w:dataBinding w:prefixMappings="xmlns:ns0='http://schemas.openxmlformats.org/package/2006/metadata/core-properties' xmlns:ns1='http://purl.org/dc/elements/1.1/'" w:xpath="/ns0:coreProperties[1]/ns1:subject[1]" w:storeItemID="{6C3C8BC8-F283-45AE-878A-BAB7291924A1}"/>
-                            <w:text/>
-                          </w:sdtPr>
-                          <w:sdtContent>
-                            <w:p>
-                              <w:pPr>
-                                <w:pStyle w:val="Subttulo"/>
-                                <w:rPr>
-                                  <w:rFonts w:cstheme="minorBidi"/>
-                                  <w:color w:val="FFFFFF" w:themeColor="background1"/>
-                                </w:rPr>
-                              </w:pPr>
-                              <w:r>
-                                <w:rPr>
-                                  <w:rFonts w:cstheme="minorBidi"/>
-                                  <w:color w:val="FFFFFF" w:themeColor="background1"/>
-                                </w:rPr>
-                                <w:t>Sistema gestor para una Tienda de Ropa.</w:t>
-                              </w:r>
-                            </w:p>
-                          </w:sdtContent>
-                        </w:sdt>
-                      </w:txbxContent>
-                    </v:textbox>
-                    <w10:wrap anchorx="page" anchory="page"/>
-                  </v:rect>
-                </w:pict>
-              </mc:Fallback>
-            </mc:AlternateContent>
-          </w:r>
-        </w:p>
-        <w:p/>
-        <w:p>
-          <w:pPr>
-            <w:rPr>
-              <w:rFonts w:ascii="Times New Roman" w:hAnsi="Times New Roman" w:cs="Times New Roman"/>
-            </w:rPr>
-          </w:pPr>
-          <w:r>
-            <w:rPr>
-              <w:noProof/>
-            </w:rPr>
-            <mc:AlternateContent>
-              <mc:Choice Requires="wps">
-                <w:drawing>
-                  <wp:anchor distT="45720" distB="45720" distL="114300" distR="114300" simplePos="0" relativeHeight="251681792" behindDoc="0" locked="0" layoutInCell="1" allowOverlap="1" wp14:anchorId="3277CE93" wp14:editId="47ED4CF4">
-                    <wp:simplePos x="0" y="0"/>
-                    <wp:positionH relativeFrom="margin">
-                      <wp:posOffset>532705</wp:posOffset>
-                    </wp:positionH>
-                    <wp:positionV relativeFrom="paragraph">
-                      <wp:posOffset>381635</wp:posOffset>
-                    </wp:positionV>
-                    <wp:extent cx="3536315" cy="1404620"/>
-                    <wp:effectExtent l="0" t="0" r="0" b="6350"/>
-                    <wp:wrapSquare wrapText="bothSides"/>
-                    <wp:docPr id="217" name="Cuadro de texto 2"/>
-                    <wp:cNvGraphicFramePr>
-                      <a:graphicFrameLocks xmlns:a="http://schemas.openxmlformats.org/drawingml/2006/main"/>
-                    </wp:cNvGraphicFramePr>
-                    <a:graphic xmlns:a="http://schemas.openxmlformats.org/drawingml/2006/main">
-                      <a:graphicData uri="http://schemas.microsoft.com/office/word/2010/wordprocessingShape">
-                        <wps:wsp>
-                          <wps:cNvSpPr txBox="1">
-                            <a:spLocks noChangeArrowheads="1"/>
-                          </wps:cNvSpPr>
-                          <wps:spPr bwMode="auto">
-                            <a:xfrm>
-                              <a:off x="0" y="0"/>
-                              <a:ext cx="3536315" cy="1404620"/>
-                            </a:xfrm>
-                            <a:prstGeom prst="rect">
-                              <a:avLst/>
-                            </a:prstGeom>
-                            <a:noFill/>
-                            <a:ln w="9525">
-                              <a:noFill/>
-                              <a:miter lim="800000"/>
-                              <a:headEnd/>
-                              <a:tailEnd/>
-                            </a:ln>
-                          </wps:spPr>
-                          <wps:txbx>
-                            <w:txbxContent>
-                              <w:p>
-                                <w:pPr>
-                                  <w:rPr>
-                                    <w:color w:val="FFFFFF" w:themeColor="background1"/>
-                                    <w:sz w:val="32"/>
-                                    <w:szCs w:val="32"/>
-                                  </w:rPr>
-                                </w:pPr>
-                                <w:r>
-                                  <w:rPr>
-                                    <w:color w:val="FFFFFF" w:themeColor="background1"/>
-                                    <w:sz w:val="32"/>
-                                    <w:szCs w:val="32"/>
-                                  </w:rPr>
-                                  <w:t xml:space="preserve">Centro Educativo Técnico Laboral </w:t>
-                                </w:r>
-                                <w:proofErr w:type="spellStart"/>
-                                <w:r>
-                                  <w:rPr>
-                                    <w:color w:val="FFFFFF" w:themeColor="background1"/>
-                                    <w:sz w:val="32"/>
-                                    <w:szCs w:val="32"/>
-                                  </w:rPr>
-                                  <w:t>Kinal</w:t>
-                                </w:r>
-                                <w:proofErr w:type="spellEnd"/>
-                              </w:p>
-                            </w:txbxContent>
-                          </wps:txbx>
-                          <wps:bodyPr rot="0" vert="horz" wrap="square" lIns="91440" tIns="45720" rIns="91440" bIns="45720" anchor="t" anchorCtr="0">
-                            <a:spAutoFit/>
-                          </wps:bodyPr>
-                        </wps:wsp>
-                      </a:graphicData>
-                    </a:graphic>
-                    <wp14:sizeRelH relativeFrom="margin">
-                      <wp14:pctWidth>0</wp14:pctWidth>
-                    </wp14:sizeRelH>
-                    <wp14:sizeRelV relativeFrom="margin">
-                      <wp14:pctHeight>20000</wp14:pctHeight>
-                    </wp14:sizeRelV>
-                  </wp:anchor>
-                </w:drawing>
-              </mc:Choice>
-              <mc:Fallback>
-                <w:pict>
-                  <v:shape w14:anchorId="3277CE93" id="_x0000_s1029" type="#_x0000_t202" style="position:absolute;margin-left:41.95pt;margin-top:30.05pt;width:278.45pt;height:110.6pt;z-index:251681792;visibility:visible;mso-wrap-style:square;mso-width-percent:0;mso-height-percent:200;mso-wrap-distance-left:9pt;mso-wrap-distance-top:3.6pt;mso-wrap-distance-right:9pt;mso-wrap-distance-bottom:3.6pt;mso-position-horizontal:absolute;mso-position-horizontal-relative:margin;mso-position-vertical:absolute;mso-position-vertical-relative:text;mso-width-percent:0;mso-height-percent:200;mso-width-relative:margin;mso-height-relative:margin;v-text-anchor:top" o:gfxdata="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" filled="f" stroked="f">
-                    <v:textbox style="mso-fit-shape-to-text:t">
-                      <w:txbxContent>
-                        <w:p>
-                          <w:pPr>
-                            <w:rPr>
-                              <w:color w:val="FFFFFF" w:themeColor="background1"/>
-                              <w:sz w:val="32"/>
-                              <w:szCs w:val="32"/>
-                            </w:rPr>
-                          </w:pPr>
-                          <w:r>
-                            <w:rPr>
-                              <w:color w:val="FFFFFF" w:themeColor="background1"/>
-                              <w:sz w:val="32"/>
-                              <w:szCs w:val="32"/>
-                            </w:rPr>
-                            <w:t xml:space="preserve">Centro Educativo Técnico Laboral </w:t>
-                          </w:r>
-                          <w:proofErr w:type="spellStart"/>
-                          <w:r>
-                            <w:rPr>
-                              <w:color w:val="FFFFFF" w:themeColor="background1"/>
-                              <w:sz w:val="32"/>
-                              <w:szCs w:val="32"/>
-                            </w:rPr>
-                            <w:t>Kinal</w:t>
-                          </w:r>
-                          <w:proofErr w:type="spellEnd"/>
-                        </w:p>
-                      </w:txbxContent>
-                    </v:textbox>
-                    <w10:wrap type="square" anchorx="margin"/>
-                  </v:shape>
-                </w:pict>
-              </mc:Fallback>
-            </mc:AlternateContent>
-          </w:r>
-          <w:r>
-            <w:rPr>
-              <w:noProof/>
-            </w:rPr>
+        <w:sectPr>
+          <w:footerReference w:type="default" r:id="rId7"/>
+          <w:pgSz w:w="12240" w:h="15840"/>
+          <w:pgMar w:top="1417" w:right="1701" w:bottom="1417" w:left="1701" w:header="0" w:footer="708" w:gutter="0"/>
+          <w:pgNumType w:start="0"/>
+          <w:cols w:space="720"/>
+          <w:formProt w:val="0"/>
+          <w:docGrid w:linePitch="360" w:charSpace="4096"/>
+        </w:sectPr>
+      </w:pPr>
+      <w:r>
+        <w:rPr>
+          <w:rFonts w:ascii="Times New Roman" w:hAnsi="Times New Roman" w:cs="Times New Roman"/>
+          <w:noProof/>
+        </w:rPr>
+        <w:drawing>
+          <wp:anchor distT="0" distB="0" distL="0" distR="0" simplePos="0" relativeHeight="6" behindDoc="0" locked="0" layoutInCell="0" allowOverlap="1" wp14:anchorId="040430D5">
+            <wp:simplePos x="0" y="0"/>
+            <wp:positionH relativeFrom="leftMargin">
+              <wp:posOffset>787400</wp:posOffset>
+            </wp:positionH>
+            <wp:positionV relativeFrom="paragraph">
+              <wp:posOffset>196850</wp:posOffset>
+            </wp:positionV>
+            <wp:extent cx="793750" cy="793750"/>
+            <wp:effectExtent l="0" t="0" r="0" b="0"/>
+            <wp:wrapNone/>
+            <wp:docPr id="7" name="Imagen 10504094" descr="Empleados, ubicación y antiguos alumnos de Fundación Kinal | LinkedIn"/>
+            <wp:cNvGraphicFramePr>
+              <a:graphicFrameLocks xmlns:a="http://schemas.openxmlformats.org/drawingml/2006/main" noChangeAspect="1"/>
+            </wp:cNvGraphicFramePr>
+            <a:graphic xmlns:a="http://schemas.openxmlformats.org/drawingml/2006/main">
+              <a:graphicData uri="http://schemas.openxmlformats.org/drawingml/2006/picture">
+                <pic:pic xmlns:pic="http://schemas.openxmlformats.org/drawingml/2006/picture">
+                  <pic:nvPicPr>
+                    <pic:cNvPr id="7" name="Imagen 10504094" descr="Empleados, ubicación y antiguos alumnos de Fundación Kinal | LinkedIn"/>
+                    <pic:cNvPicPr>
+                      <a:picLocks noChangeAspect="1" noChangeArrowheads="1"/>
+                    </pic:cNvPicPr>
+                  </pic:nvPicPr>
+                  <pic:blipFill>
+                    <a:blip r:embed="rId8"/>
+                    <a:stretch>
+                      <a:fillRect/>
+                    </a:stretch>
+                  </pic:blipFill>
+                  <pic:spPr bwMode="auto">
+                    <a:xfrm>
+                      <a:off x="0" y="0"/>
+                      <a:ext cx="793750" cy="793750"/>
+                    </a:xfrm>
+                    <a:prstGeom prst="rect">
+                      <a:avLst/>
+                    </a:prstGeom>
+                  </pic:spPr>
+                </pic:pic>
+              </a:graphicData>
+            </a:graphic>
+          </wp:anchor>
+        </w:drawing>
+      </w:r>
+      <w:r>
+        <w:rPr>
+          <w:rFonts w:ascii="Times New Roman" w:hAnsi="Times New Roman" w:cs="Times New Roman"/>
+          <w:noProof/>
+        </w:rPr>
+        <mc:AlternateContent>
+          <mc:Choice Requires="wps">
             <w:drawing>
-              <wp:anchor distT="0" distB="0" distL="114300" distR="114300" simplePos="0" relativeHeight="251679744" behindDoc="0" locked="0" layoutInCell="1" allowOverlap="1" wp14:anchorId="30C8FF47" wp14:editId="750F9F95">
+              <wp:anchor distT="45720" distB="51435" distL="113665" distR="114300" simplePos="0" relativeHeight="7" behindDoc="0" locked="0" layoutInCell="0" allowOverlap="1" wp14:anchorId="2FD20CC2">
                 <wp:simplePos x="0" y="0"/>
-                <wp:positionH relativeFrom="leftMargin">
-                  <wp:posOffset>787615</wp:posOffset>
+                <wp:positionH relativeFrom="margin">
+                  <wp:posOffset>532765</wp:posOffset>
                 </wp:positionH>
                 <wp:positionV relativeFrom="paragraph">
-                  <wp:posOffset>196706</wp:posOffset>
+                  <wp:posOffset>381635</wp:posOffset>
                 </wp:positionV>
-                <wp:extent cx="793630" cy="793630"/>
-                <wp:effectExtent l="0" t="0" r="6985" b="6985"/>
-                <wp:wrapNone/>
-                <wp:docPr id="10504094" name="Imagen 10504094" descr="Empleados, ubicación y antiguos alumnos de Fundación Kinal | LinkedIn"/>
-                <wp:cNvGraphicFramePr>
-                  <a:graphicFrameLocks xmlns:a="http://schemas.openxmlformats.org/drawingml/2006/main" noChangeAspect="1"/>
-                </wp:cNvGraphicFramePr>
+                <wp:extent cx="3536315" cy="338455"/>
+                <wp:effectExtent l="0" t="0" r="0" b="6350"/>
+                <wp:wrapSquare wrapText="bothSides"/>
+                <wp:docPr id="8" name="Cuadro de texto 2"/>
+                <wp:cNvGraphicFramePr/>
                 <a:graphic xmlns:a="http://schemas.openxmlformats.org/drawingml/2006/main">
-                  <a:graphicData uri="http://schemas.openxmlformats.org/drawingml/2006/picture">
-                    <pic:pic xmlns:pic="http://schemas.openxmlformats.org/drawingml/2006/picture">
-                      <pic:nvPicPr>
-                        <pic:cNvPr id="0" name="Picture 1" descr="Empleados, ubicación y antiguos alumnos de Fundación Kinal | LinkedIn"/>
-                        <pic:cNvPicPr>
-                          <a:picLocks noChangeAspect="1" noChangeArrowheads="1"/>
-                        </pic:cNvPicPr>
-                      </pic:nvPicPr>
-                      <pic:blipFill>
-                        <a:blip r:embed="rId7" cstate="print">
-                          <a:extLst>
-                            <a:ext uri="{28A0092B-C50C-407E-A947-70E740481C1C}">
-                              <a14:useLocalDpi xmlns:a14="http://schemas.microsoft.com/office/drawing/2010/main" val="0"/>
-                            </a:ext>
-                          </a:extLst>
-                        </a:blip>
-                        <a:srcRect/>
-                        <a:stretch>
-                          <a:fillRect/>
-                        </a:stretch>
-                      </pic:blipFill>
-                      <pic:spPr bwMode="auto">
+                  <a:graphicData uri="http://schemas.microsoft.com/office/word/2010/wordprocessingShape">
+                    <wps:wsp>
+                      <wps:cNvSpPr/>
+                      <wps:spPr>
                         <a:xfrm>
                           <a:off x="0" y="0"/>
-                          <a:ext cx="793630" cy="793630"/>
+                          <a:ext cx="3536280" cy="338400"/>
                         </a:xfrm>
                         <a:prstGeom prst="rect">
                           <a:avLst/>
                         </a:prstGeom>
                         <a:noFill/>
-                        <a:ln>
+                        <a:ln w="9525">
                           <a:noFill/>
                         </a:ln>
-                      </pic:spPr>
-                    </pic:pic>
+                      </wps:spPr>
+                      <wps:style>
+                        <a:lnRef idx="0">
+                          <a:scrgbClr r="0" g="0" b="0"/>
+                        </a:lnRef>
+                        <a:fillRef idx="0">
+                          <a:scrgbClr r="0" g="0" b="0"/>
+                        </a:fillRef>
+                        <a:effectRef idx="0">
+                          <a:scrgbClr r="0" g="0" b="0"/>
+                        </a:effectRef>
+                        <a:fontRef idx="minor"/>
+                      </wps:style>
+                      <wps:txbx>
+                        <w:txbxContent>
+                          <w:p>
+                            <w:pPr>
+                              <w:pStyle w:val="Contenidodelmarco"/>
+                              <w:rPr>
+                                <w:color w:val="FFFFFF" w:themeColor="background1"/>
+                                <w:sz w:val="32"/>
+                                <w:szCs w:val="32"/>
+                              </w:rPr>
+                            </w:pPr>
+                            <w:r>
+                              <w:rPr>
+                                <w:color w:val="FFFFFF" w:themeColor="background1"/>
+                                <w:sz w:val="32"/>
+                                <w:szCs w:val="32"/>
+                              </w:rPr>
+                              <w:t xml:space="preserve">Centro Educativo Técnico Laboral </w:t>
+                            </w:r>
+                            <w:proofErr w:type="spellStart"/>
+                            <w:r>
+                              <w:rPr>
+                                <w:color w:val="FFFFFF" w:themeColor="background1"/>
+                                <w:sz w:val="32"/>
+                                <w:szCs w:val="32"/>
+                              </w:rPr>
+                              <w:t>Kinal</w:t>
+                            </w:r>
+                            <w:proofErr w:type="spellEnd"/>
+                          </w:p>
+                        </w:txbxContent>
+                      </wps:txbx>
+                      <wps:bodyPr anchor="t">
+                        <a:spAutoFit/>
+                      </wps:bodyPr>
+                    </wps:wsp>
                   </a:graphicData>
                 </a:graphic>
-                <wp14:sizeRelH relativeFrom="page">
-                  <wp14:pctWidth>0</wp14:pctWidth>
-                </wp14:sizeRelH>
-                <wp14:sizeRelV relativeFrom="page">
-                  <wp14:pctHeight>0</wp14:pctHeight>
+                <wp14:sizeRelV relativeFrom="margin">
+                  <wp14:pctHeight>20000</wp14:pctHeight>
                 </wp14:sizeRelV>
               </wp:anchor>
             </w:drawing>
-          </w:r>
-          <w:r>
-            <w:rPr>
-              <w:rFonts w:ascii="Times New Roman" w:hAnsi="Times New Roman" w:cs="Times New Roman"/>
-            </w:rPr>
-            <w:br w:type="page"/>
-          </w:r>
-        </w:p>
-      </w:sdtContent>
-    </w:sdt>
+          </mc:Choice>
+          <mc:Fallback>
+            <w:pict>
+              <v:rect w14:anchorId="2FD20CC2" id="_x0000_s1029" style="position:absolute;margin-left:41.95pt;margin-top:30.05pt;width:278.45pt;height:26.65pt;z-index:7;visibility:visible;mso-wrap-style:square;mso-height-percent:200;mso-wrap-distance-left:8.95pt;mso-wrap-distance-top:3.6pt;mso-wrap-distance-right:9pt;mso-wrap-distance-bottom:4.05pt;mso-position-horizontal:absolute;mso-position-horizontal-relative:margin;mso-position-vertical:absolute;mso-position-vertical-relative:text;mso-height-percent:200;mso-height-relative:margin;v-text-anchor:top" o:gfxdata="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" o:allowincell="f" filled="f" stroked="f">
+                <v:textbox style="mso-fit-shape-to-text:t">
+                  <w:txbxContent>
+                    <w:p>
+                      <w:pPr>
+                        <w:pStyle w:val="Contenidodelmarco"/>
+                        <w:rPr>
+                          <w:color w:val="FFFFFF" w:themeColor="background1"/>
+                          <w:sz w:val="32"/>
+                          <w:szCs w:val="32"/>
+                        </w:rPr>
+                      </w:pPr>
+                      <w:r>
+                        <w:rPr>
+                          <w:color w:val="FFFFFF" w:themeColor="background1"/>
+                          <w:sz w:val="32"/>
+                          <w:szCs w:val="32"/>
+                        </w:rPr>
+                        <w:t xml:space="preserve">Centro Educativo Técnico Laboral </w:t>
+                      </w:r>
+                      <w:proofErr w:type="spellStart"/>
+                      <w:r>
+                        <w:rPr>
+                          <w:color w:val="FFFFFF" w:themeColor="background1"/>
+                          <w:sz w:val="32"/>
+                          <w:szCs w:val="32"/>
+                        </w:rPr>
+                        <w:t>Kinal</w:t>
+                      </w:r>
+                      <w:proofErr w:type="spellEnd"/>
+                    </w:p>
+                  </w:txbxContent>
+                </v:textbox>
+                <w10:wrap type="square" anchorx="margin"/>
+              </v:rect>
+            </w:pict>
+          </mc:Fallback>
+        </mc:AlternateContent>
+      </w:r>
+    </w:p>
     <w:p>
       <w:pPr>
         <w:rPr>
           <w:rFonts w:ascii="Times New Roman" w:hAnsi="Times New Roman" w:cs="Times New Roman"/>
-          <w:noProof/>
         </w:rPr>
       </w:pPr>
     </w:p>
@@ -993,7 +815,8 @@
     <w:tbl>
       <w:tblPr>
         <w:tblStyle w:val="Tablaconcuadrcula4-nfasis5"/>
-        <w:tblW w:w="0" w:type="auto"/>
+        <w:tblW w:w="8828" w:type="dxa"/>
+        <w:tblLayout w:type="fixed"/>
         <w:tblLook w:val="04A0" w:firstRow="1" w:lastRow="0" w:firstColumn="1" w:lastColumn="0" w:noHBand="0" w:noVBand="1"/>
       </w:tblPr>
       <w:tblGrid>
@@ -1009,21 +832,29 @@
           <w:tcPr>
             <w:cnfStyle w:val="001000000000" w:firstRow="0" w:lastRow="0" w:firstColumn="1" w:lastColumn="0" w:oddVBand="0" w:evenVBand="0" w:oddHBand="0" w:evenHBand="0" w:firstRowFirstColumn="0" w:firstRowLastColumn="0" w:lastRowFirstColumn="0" w:lastRowLastColumn="0"/>
             <w:tcW w:w="2942" w:type="dxa"/>
-          </w:tcPr>
-          <w:p>
-            <w:pPr>
-              <w:tabs>
-                <w:tab w:val="left" w:pos="708"/>
-                <w:tab w:val="left" w:pos="1416"/>
-                <w:tab w:val="left" w:pos="2024"/>
-              </w:tabs>
-              <w:rPr>
-                <w:rFonts w:ascii="Arial" w:hAnsi="Arial" w:cs="Arial"/>
-              </w:rPr>
-            </w:pPr>
-            <w:r>
-              <w:rPr>
-                <w:rFonts w:ascii="Arial" w:hAnsi="Arial" w:cs="Arial"/>
+            <w:tcBorders>
+              <w:top w:val="single" w:sz="4" w:space="0" w:color="5B9BD5"/>
+              <w:left w:val="single" w:sz="4" w:space="0" w:color="5B9BD5"/>
+              <w:bottom w:val="single" w:sz="4" w:space="0" w:color="5B9BD5"/>
+              <w:right w:val="single" w:sz="4" w:space="0" w:color="5B9BD5"/>
+            </w:tcBorders>
+          </w:tcPr>
+          <w:p>
+            <w:pPr>
+              <w:tabs>
+                <w:tab w:val="left" w:pos="708"/>
+                <w:tab w:val="left" w:pos="1416"/>
+                <w:tab w:val="left" w:pos="2024"/>
+              </w:tabs>
+              <w:spacing w:after="0" w:line="240" w:lineRule="auto"/>
+              <w:rPr>
+                <w:rFonts w:ascii="Arial" w:hAnsi="Arial" w:cs="Arial"/>
+              </w:rPr>
+            </w:pPr>
+            <w:r>
+              <w:rPr>
+                <w:rFonts w:ascii="Arial" w:eastAsia="Calibri" w:hAnsi="Arial" w:cs="Arial"/>
+                <w:color w:val="FFFFFF"/>
               </w:rPr>
               <w:t>Nombres</w:t>
             </w:r>
@@ -1032,14 +863,21 @@
         <w:tc>
           <w:tcPr>
             <w:tcW w:w="2943" w:type="dxa"/>
-          </w:tcPr>
-          <w:p>
-            <w:pPr>
-              <w:tabs>
-                <w:tab w:val="left" w:pos="708"/>
-                <w:tab w:val="left" w:pos="1416"/>
-                <w:tab w:val="left" w:pos="2024"/>
-              </w:tabs>
+            <w:tcBorders>
+              <w:top w:val="single" w:sz="4" w:space="0" w:color="5B9BD5"/>
+              <w:left w:val="single" w:sz="4" w:space="0" w:color="5B9BD5"/>
+              <w:bottom w:val="single" w:sz="4" w:space="0" w:color="5B9BD5"/>
+              <w:right w:val="single" w:sz="4" w:space="0" w:color="5B9BD5"/>
+            </w:tcBorders>
+          </w:tcPr>
+          <w:p>
+            <w:pPr>
+              <w:tabs>
+                <w:tab w:val="left" w:pos="708"/>
+                <w:tab w:val="left" w:pos="1416"/>
+                <w:tab w:val="left" w:pos="2024"/>
+              </w:tabs>
+              <w:spacing w:after="0" w:line="240" w:lineRule="auto"/>
               <w:cnfStyle w:val="100000000000" w:firstRow="1" w:lastRow="0" w:firstColumn="0" w:lastColumn="0" w:oddVBand="0" w:evenVBand="0" w:oddHBand="0" w:evenHBand="0" w:firstRowFirstColumn="0" w:firstRowLastColumn="0" w:lastRowFirstColumn="0" w:lastRowLastColumn="0"/>
               <w:rPr>
                 <w:rFonts w:ascii="Arial" w:hAnsi="Arial" w:cs="Arial"/>
@@ -1047,7 +885,8 @@
             </w:pPr>
             <w:r>
               <w:rPr>
-                <w:rFonts w:ascii="Arial" w:hAnsi="Arial" w:cs="Arial"/>
+                <w:rFonts w:ascii="Arial" w:eastAsia="Calibri" w:hAnsi="Arial" w:cs="Arial"/>
+                <w:color w:val="FFFFFF"/>
               </w:rPr>
               <w:t xml:space="preserve">Apellidos </w:t>
             </w:r>
@@ -1056,14 +895,21 @@
         <w:tc>
           <w:tcPr>
             <w:tcW w:w="2943" w:type="dxa"/>
-          </w:tcPr>
-          <w:p>
-            <w:pPr>
-              <w:tabs>
-                <w:tab w:val="left" w:pos="708"/>
-                <w:tab w:val="left" w:pos="1416"/>
-                <w:tab w:val="left" w:pos="2024"/>
-              </w:tabs>
+            <w:tcBorders>
+              <w:top w:val="single" w:sz="4" w:space="0" w:color="5B9BD5"/>
+              <w:left w:val="single" w:sz="4" w:space="0" w:color="5B9BD5"/>
+              <w:bottom w:val="single" w:sz="4" w:space="0" w:color="5B9BD5"/>
+              <w:right w:val="single" w:sz="4" w:space="0" w:color="5B9BD5"/>
+            </w:tcBorders>
+          </w:tcPr>
+          <w:p>
+            <w:pPr>
+              <w:tabs>
+                <w:tab w:val="left" w:pos="708"/>
+                <w:tab w:val="left" w:pos="1416"/>
+                <w:tab w:val="left" w:pos="2024"/>
+              </w:tabs>
+              <w:spacing w:after="0" w:line="240" w:lineRule="auto"/>
               <w:cnfStyle w:val="100000000000" w:firstRow="1" w:lastRow="0" w:firstColumn="0" w:lastColumn="0" w:oddVBand="0" w:evenVBand="0" w:oddHBand="0" w:evenHBand="0" w:firstRowFirstColumn="0" w:firstRowLastColumn="0" w:lastRowFirstColumn="0" w:lastRowLastColumn="0"/>
               <w:rPr>
                 <w:rFonts w:ascii="Arial" w:hAnsi="Arial" w:cs="Arial"/>
@@ -1071,7 +917,8 @@
             </w:pPr>
             <w:r>
               <w:rPr>
-                <w:rFonts w:ascii="Arial" w:hAnsi="Arial" w:cs="Arial"/>
+                <w:rFonts w:ascii="Arial" w:eastAsia="Calibri" w:hAnsi="Arial" w:cs="Arial"/>
+                <w:color w:val="FFFFFF"/>
               </w:rPr>
               <w:t>No. Carné</w:t>
             </w:r>
@@ -1094,15 +941,16 @@
                 <w:tab w:val="left" w:pos="1416"/>
                 <w:tab w:val="left" w:pos="2024"/>
               </w:tabs>
-              <w:rPr>
-                <w:rFonts w:ascii="Arial" w:hAnsi="Arial" w:cs="Arial"/>
-                <w:b w:val="0"/>
-                <w:bCs w:val="0"/>
-              </w:rPr>
-            </w:pPr>
-            <w:r>
-              <w:rPr>
-                <w:rFonts w:ascii="Arial" w:hAnsi="Arial" w:cs="Arial"/>
+              <w:spacing w:after="0" w:line="240" w:lineRule="auto"/>
+              <w:rPr>
+                <w:rFonts w:ascii="Arial" w:hAnsi="Arial" w:cs="Arial"/>
+                <w:b w:val="0"/>
+                <w:bCs w:val="0"/>
+              </w:rPr>
+            </w:pPr>
+            <w:r>
+              <w:rPr>
+                <w:rFonts w:ascii="Arial" w:eastAsia="Calibri" w:hAnsi="Arial" w:cs="Arial"/>
                 <w:b w:val="0"/>
                 <w:bCs w:val="0"/>
               </w:rPr>
@@ -1121,6 +969,7 @@
                 <w:tab w:val="left" w:pos="1416"/>
                 <w:tab w:val="left" w:pos="2024"/>
               </w:tabs>
+              <w:spacing w:after="0" w:line="240" w:lineRule="auto"/>
               <w:cnfStyle w:val="000000100000" w:firstRow="0" w:lastRow="0" w:firstColumn="0" w:lastColumn="0" w:oddVBand="0" w:evenVBand="0" w:oddHBand="1" w:evenHBand="0" w:firstRowFirstColumn="0" w:firstRowLastColumn="0" w:lastRowFirstColumn="0" w:lastRowLastColumn="0"/>
               <w:rPr>
                 <w:rFonts w:ascii="Arial" w:hAnsi="Arial" w:cs="Arial"/>
@@ -1128,7 +977,7 @@
             </w:pPr>
             <w:r>
               <w:rPr>
-                <w:rFonts w:ascii="Arial" w:hAnsi="Arial" w:cs="Arial"/>
+                <w:rFonts w:ascii="Arial" w:eastAsia="Calibri" w:hAnsi="Arial" w:cs="Arial"/>
               </w:rPr>
               <w:t>Domingo Carrillo</w:t>
             </w:r>
@@ -1145,6 +994,7 @@
                 <w:tab w:val="left" w:pos="1416"/>
                 <w:tab w:val="left" w:pos="2024"/>
               </w:tabs>
+              <w:spacing w:after="0" w:line="240" w:lineRule="auto"/>
               <w:cnfStyle w:val="000000100000" w:firstRow="0" w:lastRow="0" w:firstColumn="0" w:lastColumn="0" w:oddVBand="0" w:evenVBand="0" w:oddHBand="1" w:evenHBand="0" w:firstRowFirstColumn="0" w:firstRowLastColumn="0" w:lastRowFirstColumn="0" w:lastRowLastColumn="0"/>
               <w:rPr>
                 <w:rFonts w:ascii="Arial" w:hAnsi="Arial" w:cs="Arial"/>
@@ -1152,7 +1002,7 @@
             </w:pPr>
             <w:r>
               <w:rPr>
-                <w:rFonts w:ascii="Arial" w:hAnsi="Arial" w:cs="Arial"/>
+                <w:rFonts w:ascii="Arial" w:eastAsia="Calibri" w:hAnsi="Arial" w:cs="Arial"/>
               </w:rPr>
               <w:t>2022-206</w:t>
             </w:r>
@@ -1172,15 +1022,16 @@
                 <w:tab w:val="left" w:pos="1416"/>
                 <w:tab w:val="left" w:pos="2024"/>
               </w:tabs>
-              <w:rPr>
-                <w:rFonts w:ascii="Arial" w:hAnsi="Arial" w:cs="Arial"/>
-                <w:b w:val="0"/>
-                <w:bCs w:val="0"/>
-              </w:rPr>
-            </w:pPr>
-            <w:r>
-              <w:rPr>
-                <w:rFonts w:ascii="Arial" w:hAnsi="Arial" w:cs="Arial"/>
+              <w:spacing w:after="0" w:line="240" w:lineRule="auto"/>
+              <w:rPr>
+                <w:rFonts w:ascii="Arial" w:hAnsi="Arial" w:cs="Arial"/>
+                <w:b w:val="0"/>
+                <w:bCs w:val="0"/>
+              </w:rPr>
+            </w:pPr>
+            <w:r>
+              <w:rPr>
+                <w:rFonts w:ascii="Arial" w:eastAsia="Calibri" w:hAnsi="Arial" w:cs="Arial"/>
                 <w:b w:val="0"/>
                 <w:bCs w:val="0"/>
               </w:rPr>
@@ -1199,6 +1050,7 @@
                 <w:tab w:val="left" w:pos="1416"/>
                 <w:tab w:val="left" w:pos="2024"/>
               </w:tabs>
+              <w:spacing w:after="0" w:line="240" w:lineRule="auto"/>
               <w:cnfStyle w:val="000000000000" w:firstRow="0" w:lastRow="0" w:firstColumn="0" w:lastColumn="0" w:oddVBand="0" w:evenVBand="0" w:oddHBand="0" w:evenHBand="0" w:firstRowFirstColumn="0" w:firstRowLastColumn="0" w:lastRowFirstColumn="0" w:lastRowLastColumn="0"/>
               <w:rPr>
                 <w:rFonts w:ascii="Arial" w:hAnsi="Arial" w:cs="Arial"/>
@@ -1206,7 +1058,7 @@
             </w:pPr>
             <w:r>
               <w:rPr>
-                <w:rFonts w:ascii="Arial" w:hAnsi="Arial" w:cs="Arial"/>
+                <w:rFonts w:ascii="Arial" w:eastAsia="Calibri" w:hAnsi="Arial" w:cs="Arial"/>
               </w:rPr>
               <w:t xml:space="preserve">Ceferino Fabián </w:t>
             </w:r>
@@ -1223,6 +1075,7 @@
                 <w:tab w:val="left" w:pos="1416"/>
                 <w:tab w:val="left" w:pos="2024"/>
               </w:tabs>
+              <w:spacing w:after="0" w:line="240" w:lineRule="auto"/>
               <w:cnfStyle w:val="000000000000" w:firstRow="0" w:lastRow="0" w:firstColumn="0" w:lastColumn="0" w:oddVBand="0" w:evenVBand="0" w:oddHBand="0" w:evenHBand="0" w:firstRowFirstColumn="0" w:firstRowLastColumn="0" w:lastRowFirstColumn="0" w:lastRowLastColumn="0"/>
               <w:rPr>
                 <w:rFonts w:ascii="Arial" w:hAnsi="Arial" w:cs="Arial"/>
@@ -1230,21 +1083,9 @@
             </w:pPr>
             <w:r>
               <w:rPr>
-                <w:rFonts w:ascii="Arial" w:hAnsi="Arial" w:cs="Arial"/>
-              </w:rPr>
-              <w:t>2022</w:t>
-            </w:r>
-            <w:r>
-              <w:rPr>
-                <w:rFonts w:ascii="Arial" w:hAnsi="Arial" w:cs="Arial"/>
-              </w:rPr>
-              <w:t>-</w:t>
-            </w:r>
-            <w:r>
-              <w:rPr>
-                <w:rFonts w:ascii="Arial" w:hAnsi="Arial" w:cs="Arial"/>
-              </w:rPr>
-              <w:t>238</w:t>
+                <w:rFonts w:ascii="Arial" w:eastAsia="Calibri" w:hAnsi="Arial" w:cs="Arial"/>
+              </w:rPr>
+              <w:t>2022-238</w:t>
             </w:r>
           </w:p>
         </w:tc>
@@ -1265,15 +1106,16 @@
                 <w:tab w:val="left" w:pos="1416"/>
                 <w:tab w:val="left" w:pos="2024"/>
               </w:tabs>
-              <w:rPr>
-                <w:rFonts w:ascii="Arial" w:hAnsi="Arial" w:cs="Arial"/>
-                <w:b w:val="0"/>
-                <w:bCs w:val="0"/>
-              </w:rPr>
-            </w:pPr>
-            <w:r>
-              <w:rPr>
-                <w:rFonts w:ascii="Arial" w:hAnsi="Arial" w:cs="Arial"/>
+              <w:spacing w:after="0" w:line="240" w:lineRule="auto"/>
+              <w:rPr>
+                <w:rFonts w:ascii="Arial" w:hAnsi="Arial" w:cs="Arial"/>
+                <w:b w:val="0"/>
+                <w:bCs w:val="0"/>
+              </w:rPr>
+            </w:pPr>
+            <w:r>
+              <w:rPr>
+                <w:rFonts w:ascii="Arial" w:eastAsia="Calibri" w:hAnsi="Arial" w:cs="Arial"/>
                 <w:b w:val="0"/>
                 <w:bCs w:val="0"/>
               </w:rPr>
@@ -1292,6 +1134,7 @@
                 <w:tab w:val="left" w:pos="1416"/>
                 <w:tab w:val="left" w:pos="2024"/>
               </w:tabs>
+              <w:spacing w:after="0" w:line="240" w:lineRule="auto"/>
               <w:cnfStyle w:val="000000100000" w:firstRow="0" w:lastRow="0" w:firstColumn="0" w:lastColumn="0" w:oddVBand="0" w:evenVBand="0" w:oddHBand="1" w:evenHBand="0" w:firstRowFirstColumn="0" w:firstRowLastColumn="0" w:lastRowFirstColumn="0" w:lastRowLastColumn="0"/>
               <w:rPr>
                 <w:rFonts w:ascii="Arial" w:hAnsi="Arial" w:cs="Arial"/>
@@ -1299,7 +1142,7 @@
             </w:pPr>
             <w:r>
               <w:rPr>
-                <w:rFonts w:ascii="Arial" w:hAnsi="Arial" w:cs="Arial"/>
+                <w:rFonts w:ascii="Arial" w:eastAsia="Calibri" w:hAnsi="Arial" w:cs="Arial"/>
               </w:rPr>
               <w:t xml:space="preserve">Galindo Miranda </w:t>
             </w:r>
@@ -1316,6 +1159,7 @@
                 <w:tab w:val="left" w:pos="1416"/>
                 <w:tab w:val="left" w:pos="2024"/>
               </w:tabs>
+              <w:spacing w:after="0" w:line="240" w:lineRule="auto"/>
               <w:cnfStyle w:val="000000100000" w:firstRow="0" w:lastRow="0" w:firstColumn="0" w:lastColumn="0" w:oddVBand="0" w:evenVBand="0" w:oddHBand="1" w:evenHBand="0" w:firstRowFirstColumn="0" w:firstRowLastColumn="0" w:lastRowFirstColumn="0" w:lastRowLastColumn="0"/>
               <w:rPr>
                 <w:rFonts w:ascii="Arial" w:hAnsi="Arial" w:cs="Arial"/>
@@ -1323,21 +1167,9 @@
             </w:pPr>
             <w:r>
               <w:rPr>
-                <w:rFonts w:ascii="Arial" w:hAnsi="Arial" w:cs="Arial"/>
-              </w:rPr>
-              <w:t>2022</w:t>
-            </w:r>
-            <w:r>
-              <w:rPr>
-                <w:rFonts w:ascii="Arial" w:hAnsi="Arial" w:cs="Arial"/>
-              </w:rPr>
-              <w:t>-</w:t>
-            </w:r>
-            <w:r>
-              <w:rPr>
-                <w:rFonts w:ascii="Arial" w:hAnsi="Arial" w:cs="Arial"/>
-              </w:rPr>
-              <w:t>147</w:t>
+                <w:rFonts w:ascii="Arial" w:eastAsia="Calibri" w:hAnsi="Arial" w:cs="Arial"/>
+              </w:rPr>
+              <w:t>2022-147</w:t>
             </w:r>
           </w:p>
         </w:tc>
@@ -1355,15 +1187,16 @@
                 <w:tab w:val="left" w:pos="1416"/>
                 <w:tab w:val="left" w:pos="2024"/>
               </w:tabs>
-              <w:rPr>
-                <w:rFonts w:ascii="Arial" w:hAnsi="Arial" w:cs="Arial"/>
-                <w:b w:val="0"/>
-                <w:bCs w:val="0"/>
-              </w:rPr>
-            </w:pPr>
-            <w:r>
-              <w:rPr>
-                <w:rFonts w:ascii="Arial" w:hAnsi="Arial" w:cs="Arial"/>
+              <w:spacing w:after="0" w:line="240" w:lineRule="auto"/>
+              <w:rPr>
+                <w:rFonts w:ascii="Arial" w:hAnsi="Arial" w:cs="Arial"/>
+                <w:b w:val="0"/>
+                <w:bCs w:val="0"/>
+              </w:rPr>
+            </w:pPr>
+            <w:r>
+              <w:rPr>
+                <w:rFonts w:ascii="Arial" w:eastAsia="Calibri" w:hAnsi="Arial" w:cs="Arial"/>
                 <w:b w:val="0"/>
                 <w:bCs w:val="0"/>
               </w:rPr>
@@ -1382,6 +1215,7 @@
                 <w:tab w:val="left" w:pos="1416"/>
                 <w:tab w:val="left" w:pos="2024"/>
               </w:tabs>
+              <w:spacing w:after="0" w:line="240" w:lineRule="auto"/>
               <w:cnfStyle w:val="000000000000" w:firstRow="0" w:lastRow="0" w:firstColumn="0" w:lastColumn="0" w:oddVBand="0" w:evenVBand="0" w:oddHBand="0" w:evenHBand="0" w:firstRowFirstColumn="0" w:firstRowLastColumn="0" w:lastRowFirstColumn="0" w:lastRowLastColumn="0"/>
               <w:rPr>
                 <w:rFonts w:ascii="Arial" w:hAnsi="Arial" w:cs="Arial"/>
@@ -1389,29 +1223,24 @@
             </w:pPr>
             <w:r>
               <w:rPr>
-                <w:rFonts w:ascii="Arial" w:hAnsi="Arial" w:cs="Arial"/>
-              </w:rPr>
-              <w:t>A</w:t>
-            </w:r>
-            <w:r>
-              <w:rPr>
-                <w:rFonts w:ascii="Arial" w:hAnsi="Arial" w:cs="Arial"/>
-              </w:rPr>
-              <w:t xml:space="preserve">rriola Ruiz </w:t>
-            </w:r>
-          </w:p>
-        </w:tc>
-        <w:tc>
-          <w:tcPr>
-            <w:tcW w:w="2943" w:type="dxa"/>
-          </w:tcPr>
-          <w:p>
-            <w:pPr>
-              <w:tabs>
-                <w:tab w:val="left" w:pos="708"/>
-                <w:tab w:val="left" w:pos="1416"/>
-                <w:tab w:val="left" w:pos="2024"/>
-              </w:tabs>
+                <w:rFonts w:ascii="Arial" w:eastAsia="Calibri" w:hAnsi="Arial" w:cs="Arial"/>
+              </w:rPr>
+              <w:t xml:space="preserve">Arriola Ruiz </w:t>
+            </w:r>
+          </w:p>
+        </w:tc>
+        <w:tc>
+          <w:tcPr>
+            <w:tcW w:w="2943" w:type="dxa"/>
+          </w:tcPr>
+          <w:p>
+            <w:pPr>
+              <w:tabs>
+                <w:tab w:val="left" w:pos="708"/>
+                <w:tab w:val="left" w:pos="1416"/>
+                <w:tab w:val="left" w:pos="2024"/>
+              </w:tabs>
+              <w:spacing w:after="0" w:line="240" w:lineRule="auto"/>
               <w:cnfStyle w:val="000000000000" w:firstRow="0" w:lastRow="0" w:firstColumn="0" w:lastColumn="0" w:oddVBand="0" w:evenVBand="0" w:oddHBand="0" w:evenHBand="0" w:firstRowFirstColumn="0" w:firstRowLastColumn="0" w:lastRowFirstColumn="0" w:lastRowLastColumn="0"/>
               <w:rPr>
                 <w:rFonts w:ascii="Arial" w:hAnsi="Arial" w:cs="Arial"/>
@@ -1419,21 +1248,9 @@
             </w:pPr>
             <w:r>
               <w:rPr>
-                <w:rFonts w:ascii="Arial" w:hAnsi="Arial" w:cs="Arial"/>
-              </w:rPr>
-              <w:t>2021</w:t>
-            </w:r>
-            <w:r>
-              <w:rPr>
-                <w:rFonts w:ascii="Arial" w:hAnsi="Arial" w:cs="Arial"/>
-              </w:rPr>
-              <w:t>-</w:t>
-            </w:r>
-            <w:r>
-              <w:rPr>
-                <w:rFonts w:ascii="Arial" w:hAnsi="Arial" w:cs="Arial"/>
-              </w:rPr>
-              <w:t>670</w:t>
+                <w:rFonts w:ascii="Arial" w:eastAsia="Calibri" w:hAnsi="Arial" w:cs="Arial"/>
+              </w:rPr>
+              <w:t>2021-670</w:t>
             </w:r>
           </w:p>
         </w:tc>
@@ -1454,15 +1271,16 @@
                 <w:tab w:val="left" w:pos="1416"/>
                 <w:tab w:val="left" w:pos="2024"/>
               </w:tabs>
-              <w:rPr>
-                <w:rFonts w:ascii="Arial" w:hAnsi="Arial" w:cs="Arial"/>
-                <w:b w:val="0"/>
-                <w:bCs w:val="0"/>
-              </w:rPr>
-            </w:pPr>
-            <w:r>
-              <w:rPr>
-                <w:rFonts w:ascii="Arial" w:hAnsi="Arial" w:cs="Arial"/>
+              <w:spacing w:after="0" w:line="240" w:lineRule="auto"/>
+              <w:rPr>
+                <w:rFonts w:ascii="Arial" w:hAnsi="Arial" w:cs="Arial"/>
+                <w:b w:val="0"/>
+                <w:bCs w:val="0"/>
+              </w:rPr>
+            </w:pPr>
+            <w:r>
+              <w:rPr>
+                <w:rFonts w:ascii="Arial" w:eastAsia="Calibri" w:hAnsi="Arial" w:cs="Arial"/>
                 <w:b w:val="0"/>
                 <w:bCs w:val="0"/>
               </w:rPr>
@@ -1481,6 +1299,7 @@
                 <w:tab w:val="left" w:pos="1416"/>
                 <w:tab w:val="left" w:pos="2024"/>
               </w:tabs>
+              <w:spacing w:after="0" w:line="240" w:lineRule="auto"/>
               <w:cnfStyle w:val="000000100000" w:firstRow="0" w:lastRow="0" w:firstColumn="0" w:lastColumn="0" w:oddVBand="0" w:evenVBand="0" w:oddHBand="1" w:evenHBand="0" w:firstRowFirstColumn="0" w:firstRowLastColumn="0" w:lastRowFirstColumn="0" w:lastRowLastColumn="0"/>
               <w:rPr>
                 <w:rFonts w:ascii="Arial" w:hAnsi="Arial" w:cs="Arial"/>
@@ -1489,14 +1308,14 @@
             <w:proofErr w:type="spellStart"/>
             <w:r>
               <w:rPr>
-                <w:rFonts w:ascii="Arial" w:hAnsi="Arial" w:cs="Arial"/>
+                <w:rFonts w:ascii="Arial" w:eastAsia="Calibri" w:hAnsi="Arial" w:cs="Arial"/>
               </w:rPr>
               <w:t>Chanquín</w:t>
             </w:r>
             <w:proofErr w:type="spellEnd"/>
             <w:r>
               <w:rPr>
-                <w:rFonts w:ascii="Arial" w:hAnsi="Arial" w:cs="Arial"/>
+                <w:rFonts w:ascii="Arial" w:eastAsia="Calibri" w:hAnsi="Arial" w:cs="Arial"/>
               </w:rPr>
               <w:t xml:space="preserve"> Mac</w:t>
             </w:r>
@@ -1513,6 +1332,7 @@
                 <w:tab w:val="left" w:pos="1416"/>
                 <w:tab w:val="left" w:pos="2024"/>
               </w:tabs>
+              <w:spacing w:after="0" w:line="240" w:lineRule="auto"/>
               <w:cnfStyle w:val="000000100000" w:firstRow="0" w:lastRow="0" w:firstColumn="0" w:lastColumn="0" w:oddVBand="0" w:evenVBand="0" w:oddHBand="1" w:evenHBand="0" w:firstRowFirstColumn="0" w:firstRowLastColumn="0" w:lastRowFirstColumn="0" w:lastRowLastColumn="0"/>
               <w:rPr>
                 <w:rFonts w:ascii="Arial" w:hAnsi="Arial" w:cs="Arial"/>
@@ -1520,21 +1340,9 @@
             </w:pPr>
             <w:r>
               <w:rPr>
-                <w:rFonts w:ascii="Arial" w:hAnsi="Arial" w:cs="Arial"/>
-              </w:rPr>
-              <w:t>2022</w:t>
-            </w:r>
-            <w:r>
-              <w:rPr>
-                <w:rFonts w:ascii="Arial" w:hAnsi="Arial" w:cs="Arial"/>
-              </w:rPr>
-              <w:t>-</w:t>
-            </w:r>
-            <w:r>
-              <w:rPr>
-                <w:rFonts w:ascii="Arial" w:hAnsi="Arial" w:cs="Arial"/>
-              </w:rPr>
-              <w:t>240</w:t>
+                <w:rFonts w:ascii="Arial" w:eastAsia="Calibri" w:hAnsi="Arial" w:cs="Arial"/>
+              </w:rPr>
+              <w:t>2022-240</w:t>
             </w:r>
           </w:p>
         </w:tc>
@@ -1552,6 +1360,7 @@
                 <w:tab w:val="left" w:pos="1416"/>
                 <w:tab w:val="left" w:pos="2024"/>
               </w:tabs>
+              <w:spacing w:after="0" w:line="240" w:lineRule="auto"/>
               <w:rPr>
                 <w:rFonts w:ascii="Arial" w:hAnsi="Arial" w:cs="Arial"/>
                 <w:b w:val="0"/>
@@ -1561,7 +1370,7 @@
             </w:pPr>
             <w:r>
               <w:rPr>
-                <w:rFonts w:ascii="Arial" w:hAnsi="Arial" w:cs="Arial"/>
+                <w:rFonts w:ascii="Arial" w:eastAsia="Calibri" w:hAnsi="Arial" w:cs="Arial"/>
                 <w:b w:val="0"/>
                 <w:bCs w:val="0"/>
                 <w:lang w:val="en-US"/>
@@ -1581,6 +1390,7 @@
                 <w:tab w:val="left" w:pos="1416"/>
                 <w:tab w:val="left" w:pos="2024"/>
               </w:tabs>
+              <w:spacing w:after="0" w:line="240" w:lineRule="auto"/>
               <w:cnfStyle w:val="000000000000" w:firstRow="0" w:lastRow="0" w:firstColumn="0" w:lastColumn="0" w:oddVBand="0" w:evenVBand="0" w:oddHBand="0" w:evenHBand="0" w:firstRowFirstColumn="0" w:firstRowLastColumn="0" w:lastRowFirstColumn="0" w:lastRowLastColumn="0"/>
               <w:rPr>
                 <w:rFonts w:ascii="Arial" w:hAnsi="Arial" w:cs="Arial"/>
@@ -1588,7 +1398,7 @@
             </w:pPr>
             <w:r>
               <w:rPr>
-                <w:rFonts w:ascii="Arial" w:hAnsi="Arial" w:cs="Arial"/>
+                <w:rFonts w:ascii="Arial" w:eastAsia="Calibri" w:hAnsi="Arial" w:cs="Arial"/>
                 <w:lang w:val="en-US"/>
               </w:rPr>
               <w:t xml:space="preserve">Ambrocio Alvarado </w:t>
@@ -1606,6 +1416,7 @@
                 <w:tab w:val="left" w:pos="1416"/>
                 <w:tab w:val="left" w:pos="2024"/>
               </w:tabs>
+              <w:spacing w:after="0" w:line="240" w:lineRule="auto"/>
               <w:cnfStyle w:val="000000000000" w:firstRow="0" w:lastRow="0" w:firstColumn="0" w:lastColumn="0" w:oddVBand="0" w:evenVBand="0" w:oddHBand="0" w:evenHBand="0" w:firstRowFirstColumn="0" w:firstRowLastColumn="0" w:lastRowFirstColumn="0" w:lastRowLastColumn="0"/>
               <w:rPr>
                 <w:rFonts w:ascii="Arial" w:hAnsi="Arial" w:cs="Arial"/>
@@ -1613,24 +1424,10 @@
             </w:pPr>
             <w:r>
               <w:rPr>
-                <w:rFonts w:ascii="Arial" w:hAnsi="Arial" w:cs="Arial"/>
+                <w:rFonts w:ascii="Arial" w:eastAsia="Calibri" w:hAnsi="Arial" w:cs="Arial"/>
                 <w:lang w:val="en-US"/>
               </w:rPr>
-              <w:t>2022</w:t>
-            </w:r>
-            <w:r>
-              <w:rPr>
-                <w:rFonts w:ascii="Arial" w:hAnsi="Arial" w:cs="Arial"/>
-                <w:lang w:val="en-US"/>
-              </w:rPr>
-              <w:t>-</w:t>
-            </w:r>
-            <w:r>
-              <w:rPr>
-                <w:rFonts w:ascii="Arial" w:hAnsi="Arial" w:cs="Arial"/>
-                <w:lang w:val="en-US"/>
-              </w:rPr>
-              <w:t>262</w:t>
+              <w:t>2022-262</w:t>
             </w:r>
           </w:p>
         </w:tc>
@@ -1651,15 +1448,16 @@
                 <w:tab w:val="left" w:pos="1416"/>
                 <w:tab w:val="left" w:pos="2024"/>
               </w:tabs>
-              <w:rPr>
-                <w:rFonts w:ascii="Arial" w:hAnsi="Arial" w:cs="Arial"/>
-                <w:b w:val="0"/>
-                <w:bCs w:val="0"/>
-              </w:rPr>
-            </w:pPr>
-            <w:r>
-              <w:rPr>
-                <w:rFonts w:ascii="Arial" w:hAnsi="Arial" w:cs="Arial"/>
+              <w:spacing w:after="0" w:line="240" w:lineRule="auto"/>
+              <w:rPr>
+                <w:rFonts w:ascii="Arial" w:hAnsi="Arial" w:cs="Arial"/>
+                <w:b w:val="0"/>
+                <w:bCs w:val="0"/>
+              </w:rPr>
+            </w:pPr>
+            <w:r>
+              <w:rPr>
+                <w:rFonts w:ascii="Arial" w:eastAsia="Calibri" w:hAnsi="Arial" w:cs="Arial"/>
                 <w:b w:val="0"/>
                 <w:bCs w:val="0"/>
               </w:rPr>
@@ -1678,6 +1476,7 @@
                 <w:tab w:val="left" w:pos="1416"/>
                 <w:tab w:val="left" w:pos="2024"/>
               </w:tabs>
+              <w:spacing w:after="0" w:line="240" w:lineRule="auto"/>
               <w:cnfStyle w:val="000000100000" w:firstRow="0" w:lastRow="0" w:firstColumn="0" w:lastColumn="0" w:oddVBand="0" w:evenVBand="0" w:oddHBand="1" w:evenHBand="0" w:firstRowFirstColumn="0" w:firstRowLastColumn="0" w:lastRowFirstColumn="0" w:lastRowLastColumn="0"/>
               <w:rPr>
                 <w:rFonts w:ascii="Arial" w:hAnsi="Arial" w:cs="Arial"/>
@@ -1685,21 +1484,21 @@
             </w:pPr>
             <w:r>
               <w:rPr>
-                <w:rFonts w:ascii="Arial" w:hAnsi="Arial" w:cs="Arial"/>
+                <w:rFonts w:ascii="Arial" w:eastAsia="Calibri" w:hAnsi="Arial" w:cs="Arial"/>
               </w:rPr>
               <w:t xml:space="preserve">Flores </w:t>
             </w:r>
             <w:proofErr w:type="spellStart"/>
             <w:r>
               <w:rPr>
-                <w:rFonts w:ascii="Arial" w:hAnsi="Arial" w:cs="Arial"/>
+                <w:rFonts w:ascii="Arial" w:eastAsia="Calibri" w:hAnsi="Arial" w:cs="Arial"/>
               </w:rPr>
               <w:t>Yllescas</w:t>
             </w:r>
             <w:proofErr w:type="spellEnd"/>
             <w:r>
               <w:rPr>
-                <w:rFonts w:ascii="Arial" w:hAnsi="Arial" w:cs="Arial"/>
+                <w:rFonts w:ascii="Arial" w:eastAsia="Calibri" w:hAnsi="Arial" w:cs="Arial"/>
               </w:rPr>
               <w:t xml:space="preserve"> </w:t>
             </w:r>
@@ -1716,6 +1515,7 @@
                 <w:tab w:val="left" w:pos="1416"/>
                 <w:tab w:val="left" w:pos="2024"/>
               </w:tabs>
+              <w:spacing w:after="0" w:line="240" w:lineRule="auto"/>
               <w:cnfStyle w:val="000000100000" w:firstRow="0" w:lastRow="0" w:firstColumn="0" w:lastColumn="0" w:oddVBand="0" w:evenVBand="0" w:oddHBand="1" w:evenHBand="0" w:firstRowFirstColumn="0" w:firstRowLastColumn="0" w:lastRowFirstColumn="0" w:lastRowLastColumn="0"/>
               <w:rPr>
                 <w:rFonts w:ascii="Arial" w:hAnsi="Arial" w:cs="Arial"/>
@@ -1723,21 +1523,9 @@
             </w:pPr>
             <w:r>
               <w:rPr>
-                <w:rFonts w:ascii="Arial" w:hAnsi="Arial" w:cs="Arial"/>
-              </w:rPr>
-              <w:t>2022</w:t>
-            </w:r>
-            <w:r>
-              <w:rPr>
-                <w:rFonts w:ascii="Arial" w:hAnsi="Arial" w:cs="Arial"/>
-              </w:rPr>
-              <w:t>-</w:t>
-            </w:r>
-            <w:r>
-              <w:rPr>
-                <w:rFonts w:ascii="Arial" w:hAnsi="Arial" w:cs="Arial"/>
-              </w:rPr>
-              <w:t>234</w:t>
+                <w:rFonts w:ascii="Arial" w:eastAsia="Calibri" w:hAnsi="Arial" w:cs="Arial"/>
+              </w:rPr>
+              <w:t>2022-234</w:t>
             </w:r>
           </w:p>
         </w:tc>
@@ -1755,15 +1543,16 @@
                 <w:tab w:val="left" w:pos="1416"/>
                 <w:tab w:val="left" w:pos="2024"/>
               </w:tabs>
-              <w:rPr>
-                <w:rFonts w:ascii="Arial" w:hAnsi="Arial" w:cs="Arial"/>
-                <w:b w:val="0"/>
-                <w:bCs w:val="0"/>
-              </w:rPr>
-            </w:pPr>
-            <w:r>
-              <w:rPr>
-                <w:rFonts w:ascii="Arial" w:hAnsi="Arial" w:cs="Arial"/>
+              <w:spacing w:after="0" w:line="240" w:lineRule="auto"/>
+              <w:rPr>
+                <w:rFonts w:ascii="Arial" w:hAnsi="Arial" w:cs="Arial"/>
+                <w:b w:val="0"/>
+                <w:bCs w:val="0"/>
+              </w:rPr>
+            </w:pPr>
+            <w:r>
+              <w:rPr>
+                <w:rFonts w:ascii="Arial" w:eastAsia="Calibri" w:hAnsi="Arial" w:cs="Arial"/>
                 <w:b w:val="0"/>
                 <w:bCs w:val="0"/>
               </w:rPr>
@@ -1782,6 +1571,7 @@
                 <w:tab w:val="left" w:pos="1416"/>
                 <w:tab w:val="left" w:pos="2024"/>
               </w:tabs>
+              <w:spacing w:after="0" w:line="240" w:lineRule="auto"/>
               <w:cnfStyle w:val="000000000000" w:firstRow="0" w:lastRow="0" w:firstColumn="0" w:lastColumn="0" w:oddVBand="0" w:evenVBand="0" w:oddHBand="0" w:evenHBand="0" w:firstRowFirstColumn="0" w:firstRowLastColumn="0" w:lastRowFirstColumn="0" w:lastRowLastColumn="0"/>
               <w:rPr>
                 <w:rFonts w:ascii="Arial" w:hAnsi="Arial" w:cs="Arial"/>
@@ -1789,7 +1579,7 @@
             </w:pPr>
             <w:r>
               <w:rPr>
-                <w:rFonts w:ascii="Arial" w:hAnsi="Arial" w:cs="Arial"/>
+                <w:rFonts w:ascii="Arial" w:eastAsia="Calibri" w:hAnsi="Arial" w:cs="Arial"/>
               </w:rPr>
               <w:t>Escriba García</w:t>
             </w:r>
@@ -1806,6 +1596,7 @@
                 <w:tab w:val="left" w:pos="1416"/>
                 <w:tab w:val="left" w:pos="2024"/>
               </w:tabs>
+              <w:spacing w:after="0" w:line="240" w:lineRule="auto"/>
               <w:cnfStyle w:val="000000000000" w:firstRow="0" w:lastRow="0" w:firstColumn="0" w:lastColumn="0" w:oddVBand="0" w:evenVBand="0" w:oddHBand="0" w:evenHBand="0" w:firstRowFirstColumn="0" w:firstRowLastColumn="0" w:lastRowFirstColumn="0" w:lastRowLastColumn="0"/>
               <w:rPr>
                 <w:rFonts w:ascii="Arial" w:hAnsi="Arial" w:cs="Arial"/>
@@ -1813,21 +1604,9 @@
             </w:pPr>
             <w:r>
               <w:rPr>
-                <w:rFonts w:ascii="Arial" w:hAnsi="Arial" w:cs="Arial"/>
-              </w:rPr>
-              <w:t>2022</w:t>
-            </w:r>
-            <w:r>
-              <w:rPr>
-                <w:rFonts w:ascii="Arial" w:hAnsi="Arial" w:cs="Arial"/>
-              </w:rPr>
-              <w:t>-</w:t>
-            </w:r>
-            <w:r>
-              <w:rPr>
-                <w:rFonts w:ascii="Arial" w:hAnsi="Arial" w:cs="Arial"/>
-              </w:rPr>
-              <w:t>278</w:t>
+                <w:rFonts w:ascii="Arial" w:eastAsia="Calibri" w:hAnsi="Arial" w:cs="Arial"/>
+              </w:rPr>
+              <w:t>2022-278</w:t>
             </w:r>
           </w:p>
         </w:tc>
@@ -1848,15 +1627,16 @@
                 <w:tab w:val="left" w:pos="1416"/>
                 <w:tab w:val="left" w:pos="2024"/>
               </w:tabs>
-              <w:rPr>
-                <w:rFonts w:ascii="Arial" w:hAnsi="Arial" w:cs="Arial"/>
-                <w:b w:val="0"/>
-                <w:bCs w:val="0"/>
-              </w:rPr>
-            </w:pPr>
-            <w:r>
-              <w:rPr>
-                <w:rFonts w:ascii="Arial" w:hAnsi="Arial" w:cs="Arial"/>
+              <w:spacing w:after="0" w:line="240" w:lineRule="auto"/>
+              <w:rPr>
+                <w:rFonts w:ascii="Arial" w:hAnsi="Arial" w:cs="Arial"/>
+                <w:b w:val="0"/>
+                <w:bCs w:val="0"/>
+              </w:rPr>
+            </w:pPr>
+            <w:r>
+              <w:rPr>
+                <w:rFonts w:ascii="Arial" w:eastAsia="Calibri" w:hAnsi="Arial" w:cs="Arial"/>
                 <w:b w:val="0"/>
                 <w:bCs w:val="0"/>
               </w:rPr>
@@ -1875,6 +1655,7 @@
                 <w:tab w:val="left" w:pos="1416"/>
                 <w:tab w:val="left" w:pos="2024"/>
               </w:tabs>
+              <w:spacing w:after="0" w:line="240" w:lineRule="auto"/>
               <w:cnfStyle w:val="000000100000" w:firstRow="0" w:lastRow="0" w:firstColumn="0" w:lastColumn="0" w:oddVBand="0" w:evenVBand="0" w:oddHBand="1" w:evenHBand="0" w:firstRowFirstColumn="0" w:firstRowLastColumn="0" w:lastRowFirstColumn="0" w:lastRowLastColumn="0"/>
               <w:rPr>
                 <w:rFonts w:ascii="Arial" w:hAnsi="Arial" w:cs="Arial"/>
@@ -1882,7 +1663,7 @@
             </w:pPr>
             <w:r>
               <w:rPr>
-                <w:rFonts w:ascii="Arial" w:hAnsi="Arial" w:cs="Arial"/>
+                <w:rFonts w:ascii="Arial" w:eastAsia="Calibri" w:hAnsi="Arial" w:cs="Arial"/>
               </w:rPr>
               <w:t xml:space="preserve">Galicia Mazariegos </w:t>
             </w:r>
@@ -1899,6 +1680,7 @@
                 <w:tab w:val="left" w:pos="1416"/>
                 <w:tab w:val="left" w:pos="2024"/>
               </w:tabs>
+              <w:spacing w:after="0" w:line="240" w:lineRule="auto"/>
               <w:cnfStyle w:val="000000100000" w:firstRow="0" w:lastRow="0" w:firstColumn="0" w:lastColumn="0" w:oddVBand="0" w:evenVBand="0" w:oddHBand="1" w:evenHBand="0" w:firstRowFirstColumn="0" w:firstRowLastColumn="0" w:lastRowFirstColumn="0" w:lastRowLastColumn="0"/>
               <w:rPr>
                 <w:rFonts w:ascii="Arial" w:hAnsi="Arial" w:cs="Arial"/>
@@ -1906,7 +1688,7 @@
             </w:pPr>
             <w:r>
               <w:rPr>
-                <w:rFonts w:ascii="Arial" w:hAnsi="Arial" w:cs="Arial"/>
+                <w:rFonts w:ascii="Arial" w:eastAsia="Calibri" w:hAnsi="Arial" w:cs="Arial"/>
               </w:rPr>
               <w:t>2022-203</w:t>
             </w:r>
@@ -1926,15 +1708,16 @@
                 <w:tab w:val="left" w:pos="1416"/>
                 <w:tab w:val="left" w:pos="2024"/>
               </w:tabs>
-              <w:rPr>
-                <w:rFonts w:ascii="Arial" w:hAnsi="Arial" w:cs="Arial"/>
-                <w:b w:val="0"/>
-                <w:bCs w:val="0"/>
-              </w:rPr>
-            </w:pPr>
-            <w:r>
-              <w:rPr>
-                <w:rFonts w:ascii="Arial" w:hAnsi="Arial" w:cs="Arial"/>
+              <w:spacing w:after="0" w:line="240" w:lineRule="auto"/>
+              <w:rPr>
+                <w:rFonts w:ascii="Arial" w:hAnsi="Arial" w:cs="Arial"/>
+                <w:b w:val="0"/>
+                <w:bCs w:val="0"/>
+              </w:rPr>
+            </w:pPr>
+            <w:r>
+              <w:rPr>
+                <w:rFonts w:ascii="Arial" w:eastAsia="Calibri" w:hAnsi="Arial" w:cs="Arial"/>
                 <w:b w:val="0"/>
                 <w:bCs w:val="0"/>
               </w:rPr>
@@ -1953,6 +1736,7 @@
                 <w:tab w:val="left" w:pos="1416"/>
                 <w:tab w:val="left" w:pos="2024"/>
               </w:tabs>
+              <w:spacing w:after="0" w:line="240" w:lineRule="auto"/>
               <w:cnfStyle w:val="000000000000" w:firstRow="0" w:lastRow="0" w:firstColumn="0" w:lastColumn="0" w:oddVBand="0" w:evenVBand="0" w:oddHBand="0" w:evenHBand="0" w:firstRowFirstColumn="0" w:firstRowLastColumn="0" w:lastRowFirstColumn="0" w:lastRowLastColumn="0"/>
               <w:rPr>
                 <w:rFonts w:ascii="Arial" w:hAnsi="Arial" w:cs="Arial"/>
@@ -1960,7 +1744,7 @@
             </w:pPr>
             <w:r>
               <w:rPr>
-                <w:rFonts w:ascii="Arial" w:hAnsi="Arial" w:cs="Arial"/>
+                <w:rFonts w:ascii="Arial" w:eastAsia="Calibri" w:hAnsi="Arial" w:cs="Arial"/>
               </w:rPr>
               <w:t xml:space="preserve">Chamalé González </w:t>
             </w:r>
@@ -1977,6 +1761,7 @@
                 <w:tab w:val="left" w:pos="1416"/>
                 <w:tab w:val="left" w:pos="2024"/>
               </w:tabs>
+              <w:spacing w:after="0" w:line="240" w:lineRule="auto"/>
               <w:cnfStyle w:val="000000000000" w:firstRow="0" w:lastRow="0" w:firstColumn="0" w:lastColumn="0" w:oddVBand="0" w:evenVBand="0" w:oddHBand="0" w:evenHBand="0" w:firstRowFirstColumn="0" w:firstRowLastColumn="0" w:lastRowFirstColumn="0" w:lastRowLastColumn="0"/>
               <w:rPr>
                 <w:rFonts w:ascii="Arial" w:hAnsi="Arial" w:cs="Arial"/>
@@ -1984,21 +1769,9 @@
             </w:pPr>
             <w:r>
               <w:rPr>
-                <w:rFonts w:ascii="Arial" w:hAnsi="Arial" w:cs="Arial"/>
-              </w:rPr>
-              <w:t>2022</w:t>
-            </w:r>
-            <w:r>
-              <w:rPr>
-                <w:rFonts w:ascii="Arial" w:hAnsi="Arial" w:cs="Arial"/>
-              </w:rPr>
-              <w:t>-</w:t>
-            </w:r>
-            <w:r>
-              <w:rPr>
-                <w:rFonts w:ascii="Arial" w:hAnsi="Arial" w:cs="Arial"/>
-              </w:rPr>
-              <w:t>222</w:t>
+                <w:rFonts w:ascii="Arial" w:eastAsia="Calibri" w:hAnsi="Arial" w:cs="Arial"/>
+              </w:rPr>
+              <w:t>2022-222</w:t>
             </w:r>
           </w:p>
         </w:tc>
@@ -2019,15 +1792,16 @@
                 <w:tab w:val="left" w:pos="1416"/>
                 <w:tab w:val="left" w:pos="2024"/>
               </w:tabs>
-              <w:rPr>
-                <w:rFonts w:ascii="Arial" w:hAnsi="Arial" w:cs="Arial"/>
-                <w:b w:val="0"/>
-                <w:bCs w:val="0"/>
-              </w:rPr>
-            </w:pPr>
-            <w:r>
-              <w:rPr>
-                <w:rFonts w:ascii="Arial" w:hAnsi="Arial" w:cs="Arial"/>
+              <w:spacing w:after="0" w:line="240" w:lineRule="auto"/>
+              <w:rPr>
+                <w:rFonts w:ascii="Arial" w:hAnsi="Arial" w:cs="Arial"/>
+                <w:b w:val="0"/>
+                <w:bCs w:val="0"/>
+              </w:rPr>
+            </w:pPr>
+            <w:r>
+              <w:rPr>
+                <w:rFonts w:ascii="Arial" w:eastAsia="Calibri" w:hAnsi="Arial" w:cs="Arial"/>
                 <w:b w:val="0"/>
                 <w:bCs w:val="0"/>
               </w:rPr>
@@ -2046,6 +1820,7 @@
                 <w:tab w:val="left" w:pos="1416"/>
                 <w:tab w:val="left" w:pos="2024"/>
               </w:tabs>
+              <w:spacing w:after="0" w:line="240" w:lineRule="auto"/>
               <w:cnfStyle w:val="000000100000" w:firstRow="0" w:lastRow="0" w:firstColumn="0" w:lastColumn="0" w:oddVBand="0" w:evenVBand="0" w:oddHBand="1" w:evenHBand="0" w:firstRowFirstColumn="0" w:firstRowLastColumn="0" w:lastRowFirstColumn="0" w:lastRowLastColumn="0"/>
               <w:rPr>
                 <w:rFonts w:ascii="Arial" w:hAnsi="Arial" w:cs="Arial"/>
@@ -2054,28 +1829,28 @@
             <w:proofErr w:type="spellStart"/>
             <w:r>
               <w:rPr>
-                <w:rFonts w:ascii="Arial" w:hAnsi="Arial" w:cs="Arial"/>
+                <w:rFonts w:ascii="Arial" w:eastAsia="Calibri" w:hAnsi="Arial" w:cs="Arial"/>
               </w:rPr>
               <w:t>Chuquiej</w:t>
             </w:r>
             <w:proofErr w:type="spellEnd"/>
             <w:r>
               <w:rPr>
-                <w:rFonts w:ascii="Arial" w:hAnsi="Arial" w:cs="Arial"/>
+                <w:rFonts w:ascii="Arial" w:eastAsia="Calibri" w:hAnsi="Arial" w:cs="Arial"/>
               </w:rPr>
               <w:t xml:space="preserve"> </w:t>
             </w:r>
             <w:proofErr w:type="spellStart"/>
             <w:r>
               <w:rPr>
-                <w:rFonts w:ascii="Arial" w:hAnsi="Arial" w:cs="Arial"/>
+                <w:rFonts w:ascii="Arial" w:eastAsia="Calibri" w:hAnsi="Arial" w:cs="Arial"/>
               </w:rPr>
               <w:t>Pirir</w:t>
             </w:r>
             <w:proofErr w:type="spellEnd"/>
             <w:r>
               <w:rPr>
-                <w:rFonts w:ascii="Arial" w:hAnsi="Arial" w:cs="Arial"/>
+                <w:rFonts w:ascii="Arial" w:eastAsia="Calibri" w:hAnsi="Arial" w:cs="Arial"/>
               </w:rPr>
               <w:t xml:space="preserve"> </w:t>
             </w:r>
@@ -2092,6 +1867,7 @@
                 <w:tab w:val="left" w:pos="1416"/>
                 <w:tab w:val="left" w:pos="2024"/>
               </w:tabs>
+              <w:spacing w:after="0" w:line="240" w:lineRule="auto"/>
               <w:cnfStyle w:val="000000100000" w:firstRow="0" w:lastRow="0" w:firstColumn="0" w:lastColumn="0" w:oddVBand="0" w:evenVBand="0" w:oddHBand="1" w:evenHBand="0" w:firstRowFirstColumn="0" w:firstRowLastColumn="0" w:lastRowFirstColumn="0" w:lastRowLastColumn="0"/>
               <w:rPr>
                 <w:rFonts w:ascii="Arial" w:hAnsi="Arial" w:cs="Arial"/>
@@ -2099,21 +1875,9 @@
             </w:pPr>
             <w:r>
               <w:rPr>
-                <w:rFonts w:ascii="Arial" w:hAnsi="Arial" w:cs="Arial"/>
-              </w:rPr>
-              <w:t>2022</w:t>
-            </w:r>
-            <w:r>
-              <w:rPr>
-                <w:rFonts w:ascii="Arial" w:hAnsi="Arial" w:cs="Arial"/>
-              </w:rPr>
-              <w:t>-</w:t>
-            </w:r>
-            <w:r>
-              <w:rPr>
-                <w:rFonts w:ascii="Arial" w:hAnsi="Arial" w:cs="Arial"/>
-              </w:rPr>
-              <w:t>273</w:t>
+                <w:rFonts w:ascii="Arial" w:eastAsia="Calibri" w:hAnsi="Arial" w:cs="Arial"/>
+              </w:rPr>
+              <w:t>2022-273</w:t>
             </w:r>
           </w:p>
         </w:tc>
@@ -2131,6 +1895,7 @@
                 <w:tab w:val="left" w:pos="1416"/>
                 <w:tab w:val="left" w:pos="2024"/>
               </w:tabs>
+              <w:spacing w:after="0" w:line="240" w:lineRule="auto"/>
               <w:rPr>
                 <w:rFonts w:ascii="Arial" w:hAnsi="Arial" w:cs="Arial"/>
                 <w:b w:val="0"/>
@@ -2140,7 +1905,7 @@
             <w:proofErr w:type="spellStart"/>
             <w:r>
               <w:rPr>
-                <w:rFonts w:ascii="Arial" w:hAnsi="Arial" w:cs="Arial"/>
+                <w:rFonts w:ascii="Arial" w:eastAsia="Calibri" w:hAnsi="Arial" w:cs="Arial"/>
                 <w:b w:val="0"/>
                 <w:bCs w:val="0"/>
               </w:rPr>
@@ -2149,7 +1914,7 @@
             <w:proofErr w:type="spellEnd"/>
             <w:r>
               <w:rPr>
-                <w:rFonts w:ascii="Arial" w:hAnsi="Arial" w:cs="Arial"/>
+                <w:rFonts w:ascii="Arial" w:eastAsia="Calibri" w:hAnsi="Arial" w:cs="Arial"/>
                 <w:b w:val="0"/>
                 <w:bCs w:val="0"/>
               </w:rPr>
@@ -2168,6 +1933,7 @@
                 <w:tab w:val="left" w:pos="1416"/>
                 <w:tab w:val="left" w:pos="2024"/>
               </w:tabs>
+              <w:spacing w:after="0" w:line="240" w:lineRule="auto"/>
               <w:cnfStyle w:val="000000000000" w:firstRow="0" w:lastRow="0" w:firstColumn="0" w:lastColumn="0" w:oddVBand="0" w:evenVBand="0" w:oddHBand="0" w:evenHBand="0" w:firstRowFirstColumn="0" w:firstRowLastColumn="0" w:lastRowFirstColumn="0" w:lastRowLastColumn="0"/>
               <w:rPr>
                 <w:rFonts w:ascii="Arial" w:hAnsi="Arial" w:cs="Arial"/>
@@ -2176,14 +1942,14 @@
             <w:proofErr w:type="spellStart"/>
             <w:r>
               <w:rPr>
-                <w:rFonts w:ascii="Arial" w:hAnsi="Arial" w:cs="Arial"/>
+                <w:rFonts w:ascii="Arial" w:eastAsia="Calibri" w:hAnsi="Arial" w:cs="Arial"/>
               </w:rPr>
               <w:t>Garcia</w:t>
             </w:r>
             <w:proofErr w:type="spellEnd"/>
             <w:r>
               <w:rPr>
-                <w:rFonts w:ascii="Arial" w:hAnsi="Arial" w:cs="Arial"/>
+                <w:rFonts w:ascii="Arial" w:eastAsia="Calibri" w:hAnsi="Arial" w:cs="Arial"/>
               </w:rPr>
               <w:t xml:space="preserve"> Palencia</w:t>
             </w:r>
@@ -2200,6 +1966,7 @@
                 <w:tab w:val="left" w:pos="1416"/>
                 <w:tab w:val="left" w:pos="2024"/>
               </w:tabs>
+              <w:spacing w:after="0" w:line="240" w:lineRule="auto"/>
               <w:cnfStyle w:val="000000000000" w:firstRow="0" w:lastRow="0" w:firstColumn="0" w:lastColumn="0" w:oddVBand="0" w:evenVBand="0" w:oddHBand="0" w:evenHBand="0" w:firstRowFirstColumn="0" w:firstRowLastColumn="0" w:lastRowFirstColumn="0" w:lastRowLastColumn="0"/>
               <w:rPr>
                 <w:rFonts w:ascii="Arial" w:hAnsi="Arial" w:cs="Arial"/>
@@ -2207,7 +1974,7 @@
             </w:pPr>
             <w:r>
               <w:rPr>
-                <w:rFonts w:ascii="Arial" w:hAnsi="Arial" w:cs="Arial"/>
+                <w:rFonts w:ascii="Arial" w:eastAsia="Calibri" w:hAnsi="Arial" w:cs="Arial"/>
               </w:rPr>
               <w:t>2022-194</w:t>
             </w:r>
@@ -2230,15 +1997,16 @@
                 <w:tab w:val="left" w:pos="1416"/>
                 <w:tab w:val="left" w:pos="2024"/>
               </w:tabs>
-              <w:rPr>
-                <w:rFonts w:ascii="Arial" w:hAnsi="Arial" w:cs="Arial"/>
-                <w:b w:val="0"/>
-                <w:bCs w:val="0"/>
-              </w:rPr>
-            </w:pPr>
-            <w:r>
-              <w:rPr>
-                <w:rFonts w:ascii="Arial" w:hAnsi="Arial" w:cs="Arial"/>
+              <w:spacing w:after="0" w:line="240" w:lineRule="auto"/>
+              <w:rPr>
+                <w:rFonts w:ascii="Arial" w:hAnsi="Arial" w:cs="Arial"/>
+                <w:b w:val="0"/>
+                <w:bCs w:val="0"/>
+              </w:rPr>
+            </w:pPr>
+            <w:r>
+              <w:rPr>
+                <w:rFonts w:ascii="Arial" w:eastAsia="Calibri" w:hAnsi="Arial" w:cs="Arial"/>
                 <w:b w:val="0"/>
                 <w:bCs w:val="0"/>
               </w:rPr>
@@ -2257,6 +2025,7 @@
                 <w:tab w:val="left" w:pos="1416"/>
                 <w:tab w:val="left" w:pos="2024"/>
               </w:tabs>
+              <w:spacing w:after="0" w:line="240" w:lineRule="auto"/>
               <w:cnfStyle w:val="000000100000" w:firstRow="0" w:lastRow="0" w:firstColumn="0" w:lastColumn="0" w:oddVBand="0" w:evenVBand="0" w:oddHBand="1" w:evenHBand="0" w:firstRowFirstColumn="0" w:firstRowLastColumn="0" w:lastRowFirstColumn="0" w:lastRowLastColumn="0"/>
               <w:rPr>
                 <w:rFonts w:ascii="Arial" w:hAnsi="Arial" w:cs="Arial"/>
@@ -2264,23 +2033,24 @@
             </w:pPr>
             <w:r>
               <w:rPr>
-                <w:rFonts w:ascii="Arial" w:hAnsi="Arial" w:cs="Arial"/>
-              </w:rPr>
-              <w:t>Castillo</w:t>
-            </w:r>
-          </w:p>
-        </w:tc>
-        <w:tc>
-          <w:tcPr>
-            <w:tcW w:w="2943" w:type="dxa"/>
-          </w:tcPr>
-          <w:p>
-            <w:pPr>
-              <w:tabs>
-                <w:tab w:val="left" w:pos="708"/>
-                <w:tab w:val="left" w:pos="1416"/>
-                <w:tab w:val="left" w:pos="2024"/>
-              </w:tabs>
+                <w:rFonts w:ascii="Arial" w:eastAsia="Calibri" w:hAnsi="Arial" w:cs="Arial"/>
+              </w:rPr>
+              <w:t>Castillo Muñoz</w:t>
+            </w:r>
+          </w:p>
+        </w:tc>
+        <w:tc>
+          <w:tcPr>
+            <w:tcW w:w="2943" w:type="dxa"/>
+          </w:tcPr>
+          <w:p>
+            <w:pPr>
+              <w:tabs>
+                <w:tab w:val="left" w:pos="708"/>
+                <w:tab w:val="left" w:pos="1416"/>
+                <w:tab w:val="left" w:pos="2024"/>
+              </w:tabs>
+              <w:spacing w:after="0" w:line="240" w:lineRule="auto"/>
               <w:cnfStyle w:val="000000100000" w:firstRow="0" w:lastRow="0" w:firstColumn="0" w:lastColumn="0" w:oddVBand="0" w:evenVBand="0" w:oddHBand="1" w:evenHBand="0" w:firstRowFirstColumn="0" w:firstRowLastColumn="0" w:lastRowFirstColumn="0" w:lastRowLastColumn="0"/>
               <w:rPr>
                 <w:rFonts w:ascii="Arial" w:hAnsi="Arial" w:cs="Arial"/>
@@ -2288,7 +2058,7 @@
             </w:pPr>
             <w:r>
               <w:rPr>
-                <w:rFonts w:ascii="Arial" w:hAnsi="Arial" w:cs="Arial"/>
+                <w:rFonts w:ascii="Arial" w:eastAsia="Calibri" w:hAnsi="Arial" w:cs="Arial"/>
               </w:rPr>
               <w:t>2022-474</w:t>
             </w:r>
@@ -2532,7 +2302,8 @@
     <w:tbl>
       <w:tblPr>
         <w:tblStyle w:val="Tablaconcuadrcula4-nfasis5"/>
-        <w:tblW w:w="0" w:type="auto"/>
+        <w:tblW w:w="8828" w:type="dxa"/>
+        <w:tblLayout w:type="fixed"/>
         <w:tblLook w:val="04A0" w:firstRow="1" w:lastRow="0" w:firstColumn="1" w:lastColumn="0" w:noHBand="0" w:noVBand="1"/>
       </w:tblPr>
       <w:tblGrid>
@@ -2548,21 +2319,29 @@
           <w:tcPr>
             <w:cnfStyle w:val="001000000000" w:firstRow="0" w:lastRow="0" w:firstColumn="1" w:lastColumn="0" w:oddVBand="0" w:evenVBand="0" w:oddHBand="0" w:evenHBand="0" w:firstRowFirstColumn="0" w:firstRowLastColumn="0" w:lastRowFirstColumn="0" w:lastRowLastColumn="0"/>
             <w:tcW w:w="2942" w:type="dxa"/>
-          </w:tcPr>
-          <w:p>
-            <w:pPr>
-              <w:tabs>
-                <w:tab w:val="left" w:pos="708"/>
-                <w:tab w:val="left" w:pos="1416"/>
-                <w:tab w:val="left" w:pos="2024"/>
-              </w:tabs>
-              <w:rPr>
-                <w:rFonts w:ascii="Arial" w:hAnsi="Arial" w:cs="Arial"/>
-              </w:rPr>
-            </w:pPr>
-            <w:r>
-              <w:rPr>
-                <w:rFonts w:ascii="Arial" w:hAnsi="Arial" w:cs="Arial"/>
+            <w:tcBorders>
+              <w:top w:val="single" w:sz="4" w:space="0" w:color="5B9BD5"/>
+              <w:left w:val="single" w:sz="4" w:space="0" w:color="5B9BD5"/>
+              <w:bottom w:val="single" w:sz="4" w:space="0" w:color="5B9BD5"/>
+              <w:right w:val="single" w:sz="4" w:space="0" w:color="5B9BD5"/>
+            </w:tcBorders>
+          </w:tcPr>
+          <w:p>
+            <w:pPr>
+              <w:tabs>
+                <w:tab w:val="left" w:pos="708"/>
+                <w:tab w:val="left" w:pos="1416"/>
+                <w:tab w:val="left" w:pos="2024"/>
+              </w:tabs>
+              <w:spacing w:after="0" w:line="240" w:lineRule="auto"/>
+              <w:rPr>
+                <w:rFonts w:ascii="Arial" w:hAnsi="Arial" w:cs="Arial"/>
+              </w:rPr>
+            </w:pPr>
+            <w:r>
+              <w:rPr>
+                <w:rFonts w:ascii="Arial" w:eastAsia="Calibri" w:hAnsi="Arial" w:cs="Arial"/>
+                <w:color w:val="FFFFFF"/>
               </w:rPr>
               <w:t>Nombre</w:t>
             </w:r>
@@ -2571,14 +2350,21 @@
         <w:tc>
           <w:tcPr>
             <w:tcW w:w="2943" w:type="dxa"/>
-          </w:tcPr>
-          <w:p>
-            <w:pPr>
-              <w:tabs>
-                <w:tab w:val="left" w:pos="708"/>
-                <w:tab w:val="left" w:pos="1416"/>
-                <w:tab w:val="left" w:pos="2024"/>
-              </w:tabs>
+            <w:tcBorders>
+              <w:top w:val="single" w:sz="4" w:space="0" w:color="5B9BD5"/>
+              <w:left w:val="single" w:sz="4" w:space="0" w:color="5B9BD5"/>
+              <w:bottom w:val="single" w:sz="4" w:space="0" w:color="5B9BD5"/>
+              <w:right w:val="single" w:sz="4" w:space="0" w:color="5B9BD5"/>
+            </w:tcBorders>
+          </w:tcPr>
+          <w:p>
+            <w:pPr>
+              <w:tabs>
+                <w:tab w:val="left" w:pos="708"/>
+                <w:tab w:val="left" w:pos="1416"/>
+                <w:tab w:val="left" w:pos="2024"/>
+              </w:tabs>
+              <w:spacing w:after="0" w:line="240" w:lineRule="auto"/>
               <w:cnfStyle w:val="100000000000" w:firstRow="1" w:lastRow="0" w:firstColumn="0" w:lastColumn="0" w:oddVBand="0" w:evenVBand="0" w:oddHBand="0" w:evenHBand="0" w:firstRowFirstColumn="0" w:firstRowLastColumn="0" w:lastRowFirstColumn="0" w:lastRowLastColumn="0"/>
               <w:rPr>
                 <w:rFonts w:ascii="Arial" w:hAnsi="Arial" w:cs="Arial"/>
@@ -2586,7 +2372,8 @@
             </w:pPr>
             <w:r>
               <w:rPr>
-                <w:rFonts w:ascii="Arial" w:hAnsi="Arial" w:cs="Arial"/>
+                <w:rFonts w:ascii="Arial" w:eastAsia="Calibri" w:hAnsi="Arial" w:cs="Arial"/>
+                <w:color w:val="FFFFFF"/>
               </w:rPr>
               <w:t>Puesto</w:t>
             </w:r>
@@ -2595,14 +2382,21 @@
         <w:tc>
           <w:tcPr>
             <w:tcW w:w="2943" w:type="dxa"/>
-          </w:tcPr>
-          <w:p>
-            <w:pPr>
-              <w:tabs>
-                <w:tab w:val="left" w:pos="708"/>
-                <w:tab w:val="left" w:pos="1416"/>
-                <w:tab w:val="left" w:pos="2024"/>
-              </w:tabs>
+            <w:tcBorders>
+              <w:top w:val="single" w:sz="4" w:space="0" w:color="5B9BD5"/>
+              <w:left w:val="single" w:sz="4" w:space="0" w:color="5B9BD5"/>
+              <w:bottom w:val="single" w:sz="4" w:space="0" w:color="5B9BD5"/>
+              <w:right w:val="single" w:sz="4" w:space="0" w:color="5B9BD5"/>
+            </w:tcBorders>
+          </w:tcPr>
+          <w:p>
+            <w:pPr>
+              <w:tabs>
+                <w:tab w:val="left" w:pos="708"/>
+                <w:tab w:val="left" w:pos="1416"/>
+                <w:tab w:val="left" w:pos="2024"/>
+              </w:tabs>
+              <w:spacing w:after="0" w:line="240" w:lineRule="auto"/>
               <w:cnfStyle w:val="100000000000" w:firstRow="1" w:lastRow="0" w:firstColumn="0" w:lastColumn="0" w:oddVBand="0" w:evenVBand="0" w:oddHBand="0" w:evenHBand="0" w:firstRowFirstColumn="0" w:firstRowLastColumn="0" w:lastRowFirstColumn="0" w:lastRowLastColumn="0"/>
               <w:rPr>
                 <w:rFonts w:ascii="Arial" w:hAnsi="Arial" w:cs="Arial"/>
@@ -2610,7 +2404,8 @@
             </w:pPr>
             <w:r>
               <w:rPr>
-                <w:rFonts w:ascii="Arial" w:hAnsi="Arial" w:cs="Arial"/>
+                <w:rFonts w:ascii="Arial" w:eastAsia="Calibri" w:hAnsi="Arial" w:cs="Arial"/>
+                <w:color w:val="FFFFFF"/>
               </w:rPr>
               <w:t xml:space="preserve">Por Hacer </w:t>
             </w:r>
@@ -2633,41 +2428,35 @@
                 <w:tab w:val="left" w:pos="1416"/>
                 <w:tab w:val="left" w:pos="2024"/>
               </w:tabs>
-              <w:rPr>
-                <w:rFonts w:ascii="Arial" w:hAnsi="Arial" w:cs="Arial"/>
-                <w:b w:val="0"/>
-                <w:bCs w:val="0"/>
-              </w:rPr>
-            </w:pPr>
-            <w:r>
-              <w:rPr>
-                <w:rFonts w:ascii="Arial" w:hAnsi="Arial" w:cs="Arial"/>
-                <w:b w:val="0"/>
-                <w:bCs w:val="0"/>
-              </w:rPr>
-              <w:t xml:space="preserve">Jonathan </w:t>
-            </w:r>
-            <w:r>
-              <w:rPr>
-                <w:rFonts w:ascii="Arial" w:hAnsi="Arial" w:cs="Arial"/>
-                <w:b w:val="0"/>
-                <w:bCs w:val="0"/>
-              </w:rPr>
-              <w:t>Domingo</w:t>
-            </w:r>
-          </w:p>
-        </w:tc>
-        <w:tc>
-          <w:tcPr>
-            <w:tcW w:w="2943" w:type="dxa"/>
-          </w:tcPr>
-          <w:p>
-            <w:pPr>
-              <w:tabs>
-                <w:tab w:val="left" w:pos="708"/>
-                <w:tab w:val="left" w:pos="1416"/>
-                <w:tab w:val="left" w:pos="2024"/>
-              </w:tabs>
+              <w:spacing w:after="0" w:line="240" w:lineRule="auto"/>
+              <w:rPr>
+                <w:rFonts w:ascii="Arial" w:hAnsi="Arial" w:cs="Arial"/>
+                <w:b w:val="0"/>
+                <w:bCs w:val="0"/>
+              </w:rPr>
+            </w:pPr>
+            <w:r>
+              <w:rPr>
+                <w:rFonts w:ascii="Arial" w:eastAsia="Calibri" w:hAnsi="Arial" w:cs="Arial"/>
+                <w:b w:val="0"/>
+                <w:bCs w:val="0"/>
+              </w:rPr>
+              <w:t>Jonathan Domingo</w:t>
+            </w:r>
+          </w:p>
+        </w:tc>
+        <w:tc>
+          <w:tcPr>
+            <w:tcW w:w="2943" w:type="dxa"/>
+          </w:tcPr>
+          <w:p>
+            <w:pPr>
+              <w:tabs>
+                <w:tab w:val="left" w:pos="708"/>
+                <w:tab w:val="left" w:pos="1416"/>
+                <w:tab w:val="left" w:pos="2024"/>
+              </w:tabs>
+              <w:spacing w:after="0" w:line="240" w:lineRule="auto"/>
               <w:cnfStyle w:val="000000100000" w:firstRow="0" w:lastRow="0" w:firstColumn="0" w:lastColumn="0" w:oddVBand="0" w:evenVBand="0" w:oddHBand="1" w:evenHBand="0" w:firstRowFirstColumn="0" w:firstRowLastColumn="0" w:lastRowFirstColumn="0" w:lastRowLastColumn="0"/>
               <w:rPr>
                 <w:rFonts w:ascii="Arial" w:hAnsi="Arial" w:cs="Arial"/>
@@ -2675,7 +2464,7 @@
             </w:pPr>
             <w:r>
               <w:rPr>
-                <w:rFonts w:ascii="Arial" w:hAnsi="Arial" w:cs="Arial"/>
+                <w:rFonts w:ascii="Arial" w:eastAsia="Calibri" w:hAnsi="Arial" w:cs="Arial"/>
               </w:rPr>
               <w:t>Scrum Master, Programador</w:t>
             </w:r>
@@ -2692,11 +2481,38 @@
                 <w:tab w:val="left" w:pos="1416"/>
                 <w:tab w:val="left" w:pos="2024"/>
               </w:tabs>
+              <w:spacing w:after="0" w:line="240" w:lineRule="auto"/>
               <w:cnfStyle w:val="000000100000" w:firstRow="0" w:lastRow="0" w:firstColumn="0" w:lastColumn="0" w:oddVBand="0" w:evenVBand="0" w:oddHBand="1" w:evenHBand="0" w:firstRowFirstColumn="0" w:firstRowLastColumn="0" w:lastRowFirstColumn="0" w:lastRowLastColumn="0"/>
               <w:rPr>
                 <w:rFonts w:ascii="Arial" w:hAnsi="Arial" w:cs="Arial"/>
               </w:rPr>
             </w:pPr>
+            <w:r>
+              <w:rPr>
+                <w:rFonts w:ascii="Arial" w:hAnsi="Arial" w:cs="Arial"/>
+              </w:rPr>
+              <w:t>Entidad Venta:</w:t>
+            </w:r>
+          </w:p>
+          <w:p>
+            <w:pPr>
+              <w:tabs>
+                <w:tab w:val="left" w:pos="708"/>
+                <w:tab w:val="left" w:pos="1416"/>
+                <w:tab w:val="left" w:pos="2024"/>
+              </w:tabs>
+              <w:spacing w:after="0" w:line="240" w:lineRule="auto"/>
+              <w:cnfStyle w:val="000000100000" w:firstRow="0" w:lastRow="0" w:firstColumn="0" w:lastColumn="0" w:oddVBand="0" w:evenVBand="0" w:oddHBand="1" w:evenHBand="0" w:firstRowFirstColumn="0" w:firstRowLastColumn="0" w:lastRowFirstColumn="0" w:lastRowLastColumn="0"/>
+              <w:rPr>
+                <w:rFonts w:ascii="Arial" w:hAnsi="Arial" w:cs="Arial"/>
+              </w:rPr>
+            </w:pPr>
+            <w:r>
+              <w:rPr>
+                <w:rFonts w:ascii="Arial" w:hAnsi="Arial" w:cs="Arial"/>
+              </w:rPr>
+              <w:t>Modelo, Modelo DAO, Vista</w:t>
+            </w:r>
           </w:p>
         </w:tc>
       </w:tr>
@@ -2713,15 +2529,16 @@
                 <w:tab w:val="left" w:pos="1416"/>
                 <w:tab w:val="left" w:pos="2024"/>
               </w:tabs>
-              <w:rPr>
-                <w:rFonts w:ascii="Arial" w:hAnsi="Arial" w:cs="Arial"/>
-                <w:b w:val="0"/>
-                <w:bCs w:val="0"/>
-              </w:rPr>
-            </w:pPr>
-            <w:r>
-              <w:rPr>
-                <w:rFonts w:ascii="Arial" w:hAnsi="Arial" w:cs="Arial"/>
+              <w:spacing w:after="0" w:line="240" w:lineRule="auto"/>
+              <w:rPr>
+                <w:rFonts w:ascii="Arial" w:hAnsi="Arial" w:cs="Arial"/>
+                <w:b w:val="0"/>
+                <w:bCs w:val="0"/>
+              </w:rPr>
+            </w:pPr>
+            <w:r>
+              <w:rPr>
+                <w:rFonts w:ascii="Arial" w:eastAsia="Calibri" w:hAnsi="Arial" w:cs="Arial"/>
                 <w:b w:val="0"/>
                 <w:bCs w:val="0"/>
               </w:rPr>
@@ -2740,6 +2557,7 @@
                 <w:tab w:val="left" w:pos="1416"/>
                 <w:tab w:val="left" w:pos="2024"/>
               </w:tabs>
+              <w:spacing w:after="0" w:line="240" w:lineRule="auto"/>
               <w:cnfStyle w:val="000000000000" w:firstRow="0" w:lastRow="0" w:firstColumn="0" w:lastColumn="0" w:oddVBand="0" w:evenVBand="0" w:oddHBand="0" w:evenHBand="0" w:firstRowFirstColumn="0" w:firstRowLastColumn="0" w:lastRowFirstColumn="0" w:lastRowLastColumn="0"/>
               <w:rPr>
                 <w:rFonts w:ascii="Arial" w:hAnsi="Arial" w:cs="Arial"/>
@@ -2747,7 +2565,7 @@
             </w:pPr>
             <w:r>
               <w:rPr>
-                <w:rFonts w:ascii="Arial" w:hAnsi="Arial" w:cs="Arial"/>
+                <w:rFonts w:ascii="Arial" w:eastAsia="Calibri" w:hAnsi="Arial" w:cs="Arial"/>
               </w:rPr>
               <w:t>Programador</w:t>
             </w:r>
@@ -2764,11 +2582,38 @@
                 <w:tab w:val="left" w:pos="1416"/>
                 <w:tab w:val="left" w:pos="2024"/>
               </w:tabs>
+              <w:spacing w:after="0" w:line="240" w:lineRule="auto"/>
               <w:cnfStyle w:val="000000000000" w:firstRow="0" w:lastRow="0" w:firstColumn="0" w:lastColumn="0" w:oddVBand="0" w:evenVBand="0" w:oddHBand="0" w:evenHBand="0" w:firstRowFirstColumn="0" w:firstRowLastColumn="0" w:lastRowFirstColumn="0" w:lastRowLastColumn="0"/>
               <w:rPr>
                 <w:rFonts w:ascii="Arial" w:hAnsi="Arial" w:cs="Arial"/>
               </w:rPr>
             </w:pPr>
+            <w:r>
+              <w:rPr>
+                <w:rFonts w:ascii="Arial" w:eastAsia="Calibri" w:hAnsi="Arial" w:cs="Arial"/>
+              </w:rPr>
+              <w:t>Entidad Clientes:</w:t>
+            </w:r>
+          </w:p>
+          <w:p>
+            <w:pPr>
+              <w:tabs>
+                <w:tab w:val="left" w:pos="708"/>
+                <w:tab w:val="left" w:pos="1416"/>
+                <w:tab w:val="left" w:pos="2024"/>
+              </w:tabs>
+              <w:spacing w:after="0" w:line="240" w:lineRule="auto"/>
+              <w:cnfStyle w:val="000000000000" w:firstRow="0" w:lastRow="0" w:firstColumn="0" w:lastColumn="0" w:oddVBand="0" w:evenVBand="0" w:oddHBand="0" w:evenHBand="0" w:firstRowFirstColumn="0" w:firstRowLastColumn="0" w:lastRowFirstColumn="0" w:lastRowLastColumn="0"/>
+              <w:rPr>
+                <w:rFonts w:ascii="Arial" w:hAnsi="Arial" w:cs="Arial"/>
+              </w:rPr>
+            </w:pPr>
+            <w:r>
+              <w:rPr>
+                <w:rFonts w:ascii="Arial" w:eastAsia="Calibri" w:hAnsi="Arial" w:cs="Arial"/>
+              </w:rPr>
+              <w:t>Modelo, Modelo DAO, Vista</w:t>
+            </w:r>
           </w:p>
         </w:tc>
       </w:tr>
@@ -2788,41 +2633,35 @@
                 <w:tab w:val="left" w:pos="1416"/>
                 <w:tab w:val="left" w:pos="2024"/>
               </w:tabs>
-              <w:rPr>
-                <w:rFonts w:ascii="Arial" w:hAnsi="Arial" w:cs="Arial"/>
-                <w:b w:val="0"/>
-                <w:bCs w:val="0"/>
-              </w:rPr>
-            </w:pPr>
-            <w:r>
-              <w:rPr>
-                <w:rFonts w:ascii="Arial" w:hAnsi="Arial" w:cs="Arial"/>
-                <w:b w:val="0"/>
-                <w:bCs w:val="0"/>
-              </w:rPr>
-              <w:t xml:space="preserve">Gary </w:t>
-            </w:r>
-            <w:r>
-              <w:rPr>
-                <w:rFonts w:ascii="Arial" w:hAnsi="Arial" w:cs="Arial"/>
-                <w:b w:val="0"/>
-                <w:bCs w:val="0"/>
-              </w:rPr>
-              <w:t>Galindo</w:t>
-            </w:r>
-          </w:p>
-        </w:tc>
-        <w:tc>
-          <w:tcPr>
-            <w:tcW w:w="2943" w:type="dxa"/>
-          </w:tcPr>
-          <w:p>
-            <w:pPr>
-              <w:tabs>
-                <w:tab w:val="left" w:pos="708"/>
-                <w:tab w:val="left" w:pos="1416"/>
-                <w:tab w:val="left" w:pos="2024"/>
-              </w:tabs>
+              <w:spacing w:after="0" w:line="240" w:lineRule="auto"/>
+              <w:rPr>
+                <w:rFonts w:ascii="Arial" w:hAnsi="Arial" w:cs="Arial"/>
+                <w:b w:val="0"/>
+                <w:bCs w:val="0"/>
+              </w:rPr>
+            </w:pPr>
+            <w:r>
+              <w:rPr>
+                <w:rFonts w:ascii="Arial" w:eastAsia="Calibri" w:hAnsi="Arial" w:cs="Arial"/>
+                <w:b w:val="0"/>
+                <w:bCs w:val="0"/>
+              </w:rPr>
+              <w:t>Gary Galindo</w:t>
+            </w:r>
+          </w:p>
+        </w:tc>
+        <w:tc>
+          <w:tcPr>
+            <w:tcW w:w="2943" w:type="dxa"/>
+          </w:tcPr>
+          <w:p>
+            <w:pPr>
+              <w:tabs>
+                <w:tab w:val="left" w:pos="708"/>
+                <w:tab w:val="left" w:pos="1416"/>
+                <w:tab w:val="left" w:pos="2024"/>
+              </w:tabs>
+              <w:spacing w:after="0" w:line="240" w:lineRule="auto"/>
               <w:cnfStyle w:val="000000100000" w:firstRow="0" w:lastRow="0" w:firstColumn="0" w:lastColumn="0" w:oddVBand="0" w:evenVBand="0" w:oddHBand="1" w:evenHBand="0" w:firstRowFirstColumn="0" w:firstRowLastColumn="0" w:lastRowFirstColumn="0" w:lastRowLastColumn="0"/>
               <w:rPr>
                 <w:rFonts w:ascii="Arial" w:hAnsi="Arial" w:cs="Arial"/>
@@ -2830,7 +2669,7 @@
             </w:pPr>
             <w:r>
               <w:rPr>
-                <w:rFonts w:ascii="Arial" w:hAnsi="Arial" w:cs="Arial"/>
+                <w:rFonts w:ascii="Arial" w:eastAsia="Calibri" w:hAnsi="Arial" w:cs="Arial"/>
               </w:rPr>
               <w:t>Programador</w:t>
             </w:r>
@@ -2847,11 +2686,62 @@
                 <w:tab w:val="left" w:pos="1416"/>
                 <w:tab w:val="left" w:pos="2024"/>
               </w:tabs>
+              <w:spacing w:after="0" w:line="240" w:lineRule="auto"/>
               <w:cnfStyle w:val="000000100000" w:firstRow="0" w:lastRow="0" w:firstColumn="0" w:lastColumn="0" w:oddVBand="0" w:evenVBand="0" w:oddHBand="1" w:evenHBand="0" w:firstRowFirstColumn="0" w:firstRowLastColumn="0" w:lastRowFirstColumn="0" w:lastRowLastColumn="0"/>
               <w:rPr>
                 <w:rFonts w:ascii="Arial" w:hAnsi="Arial" w:cs="Arial"/>
               </w:rPr>
             </w:pPr>
+            <w:r>
+              <w:rPr>
+                <w:rFonts w:ascii="Arial" w:eastAsia="Calibri" w:hAnsi="Arial" w:cs="Arial"/>
+              </w:rPr>
+              <w:t xml:space="preserve">Entidad </w:t>
+            </w:r>
+            <w:proofErr w:type="spellStart"/>
+            <w:r>
+              <w:rPr>
+                <w:rFonts w:ascii="Arial" w:eastAsia="Calibri" w:hAnsi="Arial" w:cs="Arial"/>
+              </w:rPr>
+              <w:t>PedidoCliente</w:t>
+            </w:r>
+            <w:proofErr w:type="spellEnd"/>
+            <w:r>
+              <w:rPr>
+                <w:rFonts w:ascii="Arial" w:eastAsia="Calibri" w:hAnsi="Arial" w:cs="Arial"/>
+              </w:rPr>
+              <w:t>:</w:t>
+            </w:r>
+          </w:p>
+          <w:p>
+            <w:pPr>
+              <w:tabs>
+                <w:tab w:val="left" w:pos="708"/>
+                <w:tab w:val="left" w:pos="1416"/>
+                <w:tab w:val="left" w:pos="2024"/>
+              </w:tabs>
+              <w:spacing w:after="0" w:line="240" w:lineRule="auto"/>
+              <w:cnfStyle w:val="000000100000" w:firstRow="0" w:lastRow="0" w:firstColumn="0" w:lastColumn="0" w:oddVBand="0" w:evenVBand="0" w:oddHBand="1" w:evenHBand="0" w:firstRowFirstColumn="0" w:firstRowLastColumn="0" w:lastRowFirstColumn="0" w:lastRowLastColumn="0"/>
+              <w:rPr>
+                <w:rFonts w:ascii="Arial" w:hAnsi="Arial" w:cs="Arial"/>
+              </w:rPr>
+            </w:pPr>
+            <w:r>
+              <w:rPr>
+                <w:rFonts w:ascii="Arial" w:eastAsia="Calibri" w:hAnsi="Arial" w:cs="Arial"/>
+              </w:rPr>
+              <w:t xml:space="preserve">Modelo, Modelo </w:t>
+            </w:r>
+            <w:proofErr w:type="spellStart"/>
+            <w:proofErr w:type="gramStart"/>
+            <w:r>
+              <w:rPr>
+                <w:rFonts w:ascii="Arial" w:eastAsia="Calibri" w:hAnsi="Arial" w:cs="Arial"/>
+              </w:rPr>
+              <w:t>DAO,vista</w:t>
+            </w:r>
+            <w:proofErr w:type="spellEnd"/>
+            <w:proofErr w:type="gramEnd"/>
           </w:p>
         </w:tc>
       </w:tr>
@@ -2868,49 +2758,35 @@
                 <w:tab w:val="left" w:pos="1416"/>
                 <w:tab w:val="left" w:pos="2024"/>
               </w:tabs>
-              <w:rPr>
-                <w:rFonts w:ascii="Arial" w:hAnsi="Arial" w:cs="Arial"/>
-                <w:b w:val="0"/>
-                <w:bCs w:val="0"/>
-              </w:rPr>
-            </w:pPr>
-            <w:r>
-              <w:rPr>
-                <w:rFonts w:ascii="Arial" w:hAnsi="Arial" w:cs="Arial"/>
-                <w:b w:val="0"/>
-                <w:bCs w:val="0"/>
-              </w:rPr>
-              <w:t xml:space="preserve">Diego </w:t>
-            </w:r>
-            <w:r>
-              <w:rPr>
-                <w:rFonts w:ascii="Arial" w:hAnsi="Arial" w:cs="Arial"/>
-                <w:b w:val="0"/>
-                <w:bCs w:val="0"/>
-              </w:rPr>
-              <w:t>A</w:t>
-            </w:r>
-            <w:r>
-              <w:rPr>
-                <w:rFonts w:ascii="Arial" w:hAnsi="Arial" w:cs="Arial"/>
-                <w:b w:val="0"/>
-                <w:bCs w:val="0"/>
-              </w:rPr>
-              <w:t xml:space="preserve">rriola </w:t>
-            </w:r>
-          </w:p>
-        </w:tc>
-        <w:tc>
-          <w:tcPr>
-            <w:tcW w:w="2943" w:type="dxa"/>
-          </w:tcPr>
-          <w:p>
-            <w:pPr>
-              <w:tabs>
-                <w:tab w:val="left" w:pos="708"/>
-                <w:tab w:val="left" w:pos="1416"/>
-                <w:tab w:val="left" w:pos="2024"/>
-              </w:tabs>
+              <w:spacing w:after="0" w:line="240" w:lineRule="auto"/>
+              <w:rPr>
+                <w:rFonts w:ascii="Arial" w:hAnsi="Arial" w:cs="Arial"/>
+                <w:b w:val="0"/>
+                <w:bCs w:val="0"/>
+              </w:rPr>
+            </w:pPr>
+            <w:r>
+              <w:rPr>
+                <w:rFonts w:ascii="Arial" w:eastAsia="Calibri" w:hAnsi="Arial" w:cs="Arial"/>
+                <w:b w:val="0"/>
+                <w:bCs w:val="0"/>
+              </w:rPr>
+              <w:t xml:space="preserve">Diego Arriola </w:t>
+            </w:r>
+          </w:p>
+        </w:tc>
+        <w:tc>
+          <w:tcPr>
+            <w:tcW w:w="2943" w:type="dxa"/>
+          </w:tcPr>
+          <w:p>
+            <w:pPr>
+              <w:tabs>
+                <w:tab w:val="left" w:pos="708"/>
+                <w:tab w:val="left" w:pos="1416"/>
+                <w:tab w:val="left" w:pos="2024"/>
+              </w:tabs>
+              <w:spacing w:after="0" w:line="240" w:lineRule="auto"/>
               <w:cnfStyle w:val="000000000000" w:firstRow="0" w:lastRow="0" w:firstColumn="0" w:lastColumn="0" w:oddVBand="0" w:evenVBand="0" w:oddHBand="0" w:evenHBand="0" w:firstRowFirstColumn="0" w:firstRowLastColumn="0" w:lastRowFirstColumn="0" w:lastRowLastColumn="0"/>
               <w:rPr>
                 <w:rFonts w:ascii="Arial" w:hAnsi="Arial" w:cs="Arial"/>
@@ -2918,7 +2794,7 @@
             </w:pPr>
             <w:r>
               <w:rPr>
-                <w:rFonts w:ascii="Arial" w:hAnsi="Arial" w:cs="Arial"/>
+                <w:rFonts w:ascii="Arial" w:eastAsia="Calibri" w:hAnsi="Arial" w:cs="Arial"/>
               </w:rPr>
               <w:t>Programador</w:t>
             </w:r>
@@ -2935,11 +2811,54 @@
                 <w:tab w:val="left" w:pos="1416"/>
                 <w:tab w:val="left" w:pos="2024"/>
               </w:tabs>
+              <w:spacing w:after="0" w:line="240" w:lineRule="auto"/>
               <w:cnfStyle w:val="000000000000" w:firstRow="0" w:lastRow="0" w:firstColumn="0" w:lastColumn="0" w:oddVBand="0" w:evenVBand="0" w:oddHBand="0" w:evenHBand="0" w:firstRowFirstColumn="0" w:firstRowLastColumn="0" w:lastRowFirstColumn="0" w:lastRowLastColumn="0"/>
               <w:rPr>
                 <w:rFonts w:ascii="Arial" w:hAnsi="Arial" w:cs="Arial"/>
               </w:rPr>
             </w:pPr>
+            <w:r>
+              <w:rPr>
+                <w:rFonts w:ascii="Arial" w:eastAsia="Calibri" w:hAnsi="Arial" w:cs="Arial"/>
+              </w:rPr>
+              <w:t xml:space="preserve">Entidad </w:t>
+            </w:r>
+            <w:proofErr w:type="spellStart"/>
+            <w:proofErr w:type="gramStart"/>
+            <w:r>
+              <w:rPr>
+                <w:rFonts w:ascii="Arial" w:eastAsia="Calibri" w:hAnsi="Arial" w:cs="Arial"/>
+              </w:rPr>
+              <w:t>Usuario,Login</w:t>
+            </w:r>
+            <w:proofErr w:type="spellEnd"/>
+            <w:proofErr w:type="gramEnd"/>
+            <w:r>
+              <w:rPr>
+                <w:rFonts w:ascii="Arial" w:eastAsia="Calibri" w:hAnsi="Arial" w:cs="Arial"/>
+              </w:rPr>
+              <w:t>:</w:t>
+            </w:r>
+          </w:p>
+          <w:p>
+            <w:pPr>
+              <w:tabs>
+                <w:tab w:val="left" w:pos="708"/>
+                <w:tab w:val="left" w:pos="1416"/>
+                <w:tab w:val="left" w:pos="2024"/>
+              </w:tabs>
+              <w:spacing w:after="0" w:line="240" w:lineRule="auto"/>
+              <w:cnfStyle w:val="000000000000" w:firstRow="0" w:lastRow="0" w:firstColumn="0" w:lastColumn="0" w:oddVBand="0" w:evenVBand="0" w:oddHBand="0" w:evenHBand="0" w:firstRowFirstColumn="0" w:firstRowLastColumn="0" w:lastRowFirstColumn="0" w:lastRowLastColumn="0"/>
+              <w:rPr>
+                <w:rFonts w:ascii="Arial" w:hAnsi="Arial" w:cs="Arial"/>
+              </w:rPr>
+            </w:pPr>
+            <w:r>
+              <w:rPr>
+                <w:rFonts w:ascii="Arial" w:eastAsia="Calibri" w:hAnsi="Arial" w:cs="Arial"/>
+              </w:rPr>
+              <w:t>Modelo, Modelo DAO, vista</w:t>
+            </w:r>
           </w:p>
         </w:tc>
       </w:tr>
@@ -2959,15 +2878,16 @@
                 <w:tab w:val="left" w:pos="1416"/>
                 <w:tab w:val="left" w:pos="2024"/>
               </w:tabs>
-              <w:rPr>
-                <w:rFonts w:ascii="Arial" w:hAnsi="Arial" w:cs="Arial"/>
-                <w:b w:val="0"/>
-                <w:bCs w:val="0"/>
-              </w:rPr>
-            </w:pPr>
-            <w:r>
-              <w:rPr>
-                <w:rFonts w:ascii="Arial" w:hAnsi="Arial" w:cs="Arial"/>
+              <w:spacing w:after="0" w:line="240" w:lineRule="auto"/>
+              <w:rPr>
+                <w:rFonts w:ascii="Arial" w:hAnsi="Arial" w:cs="Arial"/>
+                <w:b w:val="0"/>
+                <w:bCs w:val="0"/>
+              </w:rPr>
+            </w:pPr>
+            <w:r>
+              <w:rPr>
+                <w:rFonts w:ascii="Arial" w:eastAsia="Calibri" w:hAnsi="Arial" w:cs="Arial"/>
                 <w:b w:val="0"/>
                 <w:bCs w:val="0"/>
               </w:rPr>
@@ -2976,7 +2896,7 @@
             <w:proofErr w:type="spellStart"/>
             <w:r>
               <w:rPr>
-                <w:rFonts w:ascii="Arial" w:hAnsi="Arial" w:cs="Arial"/>
+                <w:rFonts w:ascii="Arial" w:eastAsia="Calibri" w:hAnsi="Arial" w:cs="Arial"/>
                 <w:b w:val="0"/>
                 <w:bCs w:val="0"/>
               </w:rPr>
@@ -2985,7 +2905,7 @@
             <w:proofErr w:type="spellEnd"/>
             <w:r>
               <w:rPr>
-                <w:rFonts w:ascii="Arial" w:hAnsi="Arial" w:cs="Arial"/>
+                <w:rFonts w:ascii="Arial" w:eastAsia="Calibri" w:hAnsi="Arial" w:cs="Arial"/>
                 <w:b w:val="0"/>
                 <w:bCs w:val="0"/>
               </w:rPr>
@@ -3004,6 +2924,7 @@
                 <w:tab w:val="left" w:pos="1416"/>
                 <w:tab w:val="left" w:pos="2024"/>
               </w:tabs>
+              <w:spacing w:after="0" w:line="240" w:lineRule="auto"/>
               <w:cnfStyle w:val="000000100000" w:firstRow="0" w:lastRow="0" w:firstColumn="0" w:lastColumn="0" w:oddVBand="0" w:evenVBand="0" w:oddHBand="1" w:evenHBand="0" w:firstRowFirstColumn="0" w:firstRowLastColumn="0" w:lastRowFirstColumn="0" w:lastRowLastColumn="0"/>
               <w:rPr>
                 <w:rFonts w:ascii="Arial" w:hAnsi="Arial" w:cs="Arial"/>
@@ -3011,7 +2932,7 @@
             </w:pPr>
             <w:r>
               <w:rPr>
-                <w:rFonts w:ascii="Arial" w:hAnsi="Arial" w:cs="Arial"/>
+                <w:rFonts w:ascii="Arial" w:eastAsia="Calibri" w:hAnsi="Arial" w:cs="Arial"/>
               </w:rPr>
               <w:t>Programador</w:t>
             </w:r>
@@ -3028,11 +2949,38 @@
                 <w:tab w:val="left" w:pos="1416"/>
                 <w:tab w:val="left" w:pos="2024"/>
               </w:tabs>
+              <w:spacing w:after="0" w:line="240" w:lineRule="auto"/>
               <w:cnfStyle w:val="000000100000" w:firstRow="0" w:lastRow="0" w:firstColumn="0" w:lastColumn="0" w:oddVBand="0" w:evenVBand="0" w:oddHBand="1" w:evenHBand="0" w:firstRowFirstColumn="0" w:firstRowLastColumn="0" w:lastRowFirstColumn="0" w:lastRowLastColumn="0"/>
               <w:rPr>
                 <w:rFonts w:ascii="Arial" w:hAnsi="Arial" w:cs="Arial"/>
               </w:rPr>
             </w:pPr>
+            <w:r>
+              <w:rPr>
+                <w:rFonts w:ascii="Arial" w:eastAsia="Calibri" w:hAnsi="Arial" w:cs="Arial"/>
+              </w:rPr>
+              <w:t>Entidad de Compras:</w:t>
+            </w:r>
+          </w:p>
+          <w:p>
+            <w:pPr>
+              <w:tabs>
+                <w:tab w:val="left" w:pos="708"/>
+                <w:tab w:val="left" w:pos="1416"/>
+                <w:tab w:val="left" w:pos="2024"/>
+              </w:tabs>
+              <w:spacing w:after="0" w:line="240" w:lineRule="auto"/>
+              <w:cnfStyle w:val="000000100000" w:firstRow="0" w:lastRow="0" w:firstColumn="0" w:lastColumn="0" w:oddVBand="0" w:evenVBand="0" w:oddHBand="1" w:evenHBand="0" w:firstRowFirstColumn="0" w:firstRowLastColumn="0" w:lastRowFirstColumn="0" w:lastRowLastColumn="0"/>
+              <w:rPr>
+                <w:rFonts w:ascii="Arial" w:hAnsi="Arial" w:cs="Arial"/>
+              </w:rPr>
+            </w:pPr>
+            <w:r>
+              <w:rPr>
+                <w:rFonts w:ascii="Arial" w:eastAsia="Calibri" w:hAnsi="Arial" w:cs="Arial"/>
+              </w:rPr>
+              <w:t>Modelo, Modelo DAO, Vista</w:t>
+            </w:r>
           </w:p>
         </w:tc>
       </w:tr>
@@ -3049,6 +2997,7 @@
                 <w:tab w:val="left" w:pos="1416"/>
                 <w:tab w:val="left" w:pos="2024"/>
               </w:tabs>
+              <w:spacing w:after="0" w:line="240" w:lineRule="auto"/>
               <w:rPr>
                 <w:rFonts w:ascii="Arial" w:hAnsi="Arial" w:cs="Arial"/>
                 <w:b w:val="0"/>
@@ -3058,7 +3007,7 @@
             </w:pPr>
             <w:r>
               <w:rPr>
-                <w:rFonts w:ascii="Arial" w:hAnsi="Arial" w:cs="Arial"/>
+                <w:rFonts w:ascii="Arial" w:eastAsia="Calibri" w:hAnsi="Arial" w:cs="Arial"/>
                 <w:b w:val="0"/>
                 <w:bCs w:val="0"/>
                 <w:lang w:val="en-US"/>
@@ -3078,6 +3027,7 @@
                 <w:tab w:val="left" w:pos="1416"/>
                 <w:tab w:val="left" w:pos="2024"/>
               </w:tabs>
+              <w:spacing w:after="0" w:line="240" w:lineRule="auto"/>
               <w:cnfStyle w:val="000000000000" w:firstRow="0" w:lastRow="0" w:firstColumn="0" w:lastColumn="0" w:oddVBand="0" w:evenVBand="0" w:oddHBand="0" w:evenHBand="0" w:firstRowFirstColumn="0" w:firstRowLastColumn="0" w:lastRowFirstColumn="0" w:lastRowLastColumn="0"/>
               <w:rPr>
                 <w:rFonts w:ascii="Arial" w:hAnsi="Arial" w:cs="Arial"/>
@@ -3085,34 +3035,55 @@
             </w:pPr>
             <w:r>
               <w:rPr>
-                <w:rFonts w:ascii="Arial" w:hAnsi="Arial" w:cs="Arial"/>
-              </w:rPr>
-              <w:t>P</w:t>
-            </w:r>
-            <w:r>
-              <w:rPr>
-                <w:rFonts w:ascii="Arial" w:hAnsi="Arial" w:cs="Arial"/>
-              </w:rPr>
-              <w:t>rogramador</w:t>
-            </w:r>
-          </w:p>
-        </w:tc>
-        <w:tc>
-          <w:tcPr>
-            <w:tcW w:w="2943" w:type="dxa"/>
-          </w:tcPr>
-          <w:p>
-            <w:pPr>
-              <w:tabs>
-                <w:tab w:val="left" w:pos="708"/>
-                <w:tab w:val="left" w:pos="1416"/>
-                <w:tab w:val="left" w:pos="2024"/>
-              </w:tabs>
+                <w:rFonts w:ascii="Arial" w:eastAsia="Calibri" w:hAnsi="Arial" w:cs="Arial"/>
+              </w:rPr>
+              <w:t>Programador</w:t>
+            </w:r>
+          </w:p>
+        </w:tc>
+        <w:tc>
+          <w:tcPr>
+            <w:tcW w:w="2943" w:type="dxa"/>
+          </w:tcPr>
+          <w:p>
+            <w:pPr>
+              <w:tabs>
+                <w:tab w:val="left" w:pos="708"/>
+                <w:tab w:val="left" w:pos="1416"/>
+                <w:tab w:val="left" w:pos="2024"/>
+              </w:tabs>
+              <w:spacing w:after="0" w:line="240" w:lineRule="auto"/>
               <w:cnfStyle w:val="000000000000" w:firstRow="0" w:lastRow="0" w:firstColumn="0" w:lastColumn="0" w:oddVBand="0" w:evenVBand="0" w:oddHBand="0" w:evenHBand="0" w:firstRowFirstColumn="0" w:firstRowLastColumn="0" w:lastRowFirstColumn="0" w:lastRowLastColumn="0"/>
               <w:rPr>
                 <w:rFonts w:ascii="Arial" w:hAnsi="Arial" w:cs="Arial"/>
               </w:rPr>
             </w:pPr>
+            <w:r>
+              <w:rPr>
+                <w:rFonts w:ascii="Arial" w:eastAsia="Calibri" w:hAnsi="Arial" w:cs="Arial"/>
+              </w:rPr>
+              <w:t>Entidad de Proveedores:</w:t>
+            </w:r>
+          </w:p>
+          <w:p>
+            <w:pPr>
+              <w:tabs>
+                <w:tab w:val="left" w:pos="708"/>
+                <w:tab w:val="left" w:pos="1416"/>
+                <w:tab w:val="left" w:pos="2024"/>
+              </w:tabs>
+              <w:spacing w:after="0" w:line="240" w:lineRule="auto"/>
+              <w:cnfStyle w:val="000000000000" w:firstRow="0" w:lastRow="0" w:firstColumn="0" w:lastColumn="0" w:oddVBand="0" w:evenVBand="0" w:oddHBand="0" w:evenHBand="0" w:firstRowFirstColumn="0" w:firstRowLastColumn="0" w:lastRowFirstColumn="0" w:lastRowLastColumn="0"/>
+              <w:rPr>
+                <w:rFonts w:ascii="Arial" w:hAnsi="Arial" w:cs="Arial"/>
+              </w:rPr>
+            </w:pPr>
+            <w:r>
+              <w:rPr>
+                <w:rFonts w:ascii="Arial" w:eastAsia="Calibri" w:hAnsi="Arial" w:cs="Arial"/>
+              </w:rPr>
+              <w:t>Modelo, Modelo DAO, Vista</w:t>
+            </w:r>
           </w:p>
         </w:tc>
       </w:tr>
@@ -3132,15 +3103,16 @@
                 <w:tab w:val="left" w:pos="1416"/>
                 <w:tab w:val="left" w:pos="2024"/>
               </w:tabs>
-              <w:rPr>
-                <w:rFonts w:ascii="Arial" w:hAnsi="Arial" w:cs="Arial"/>
-                <w:b w:val="0"/>
-                <w:bCs w:val="0"/>
-              </w:rPr>
-            </w:pPr>
-            <w:r>
-              <w:rPr>
-                <w:rFonts w:ascii="Arial" w:hAnsi="Arial" w:cs="Arial"/>
+              <w:spacing w:after="0" w:line="240" w:lineRule="auto"/>
+              <w:rPr>
+                <w:rFonts w:ascii="Arial" w:hAnsi="Arial" w:cs="Arial"/>
+                <w:b w:val="0"/>
+                <w:bCs w:val="0"/>
+              </w:rPr>
+            </w:pPr>
+            <w:r>
+              <w:rPr>
+                <w:rFonts w:ascii="Arial" w:eastAsia="Calibri" w:hAnsi="Arial" w:cs="Arial"/>
                 <w:b w:val="0"/>
                 <w:bCs w:val="0"/>
               </w:rPr>
@@ -3159,6 +3131,7 @@
                 <w:tab w:val="left" w:pos="1416"/>
                 <w:tab w:val="left" w:pos="2024"/>
               </w:tabs>
+              <w:spacing w:after="0" w:line="240" w:lineRule="auto"/>
               <w:cnfStyle w:val="000000100000" w:firstRow="0" w:lastRow="0" w:firstColumn="0" w:lastColumn="0" w:oddVBand="0" w:evenVBand="0" w:oddHBand="1" w:evenHBand="0" w:firstRowFirstColumn="0" w:firstRowLastColumn="0" w:lastRowFirstColumn="0" w:lastRowLastColumn="0"/>
               <w:rPr>
                 <w:rFonts w:ascii="Arial" w:hAnsi="Arial" w:cs="Arial"/>
@@ -3166,7 +3139,7 @@
             </w:pPr>
             <w:r>
               <w:rPr>
-                <w:rFonts w:ascii="Arial" w:hAnsi="Arial" w:cs="Arial"/>
+                <w:rFonts w:ascii="Arial" w:eastAsia="Calibri" w:hAnsi="Arial" w:cs="Arial"/>
               </w:rPr>
               <w:t>Programador</w:t>
             </w:r>
@@ -3183,6 +3156,7 @@
                 <w:tab w:val="left" w:pos="1416"/>
                 <w:tab w:val="left" w:pos="2024"/>
               </w:tabs>
+              <w:spacing w:after="0" w:line="240" w:lineRule="auto"/>
               <w:cnfStyle w:val="000000100000" w:firstRow="0" w:lastRow="0" w:firstColumn="0" w:lastColumn="0" w:oddVBand="0" w:evenVBand="0" w:oddHBand="1" w:evenHBand="0" w:firstRowFirstColumn="0" w:firstRowLastColumn="0" w:lastRowFirstColumn="0" w:lastRowLastColumn="0"/>
               <w:rPr>
                 <w:rFonts w:ascii="Arial" w:hAnsi="Arial" w:cs="Arial"/>
@@ -3190,9 +3164,29 @@
             </w:pPr>
             <w:r>
               <w:rPr>
-                <w:rFonts w:ascii="Arial" w:hAnsi="Arial" w:cs="Arial"/>
-              </w:rPr>
-              <w:t xml:space="preserve"> </w:t>
+                <w:rFonts w:ascii="Arial" w:eastAsia="Calibri" w:hAnsi="Arial" w:cs="Arial"/>
+              </w:rPr>
+              <w:t xml:space="preserve"> Entidad Producto:</w:t>
+            </w:r>
+          </w:p>
+          <w:p>
+            <w:pPr>
+              <w:tabs>
+                <w:tab w:val="left" w:pos="708"/>
+                <w:tab w:val="left" w:pos="1416"/>
+                <w:tab w:val="left" w:pos="2024"/>
+              </w:tabs>
+              <w:spacing w:after="0" w:line="240" w:lineRule="auto"/>
+              <w:cnfStyle w:val="000000100000" w:firstRow="0" w:lastRow="0" w:firstColumn="0" w:lastColumn="0" w:oddVBand="0" w:evenVBand="0" w:oddHBand="1" w:evenHBand="0" w:firstRowFirstColumn="0" w:firstRowLastColumn="0" w:lastRowFirstColumn="0" w:lastRowLastColumn="0"/>
+              <w:rPr>
+                <w:rFonts w:ascii="Arial" w:hAnsi="Arial" w:cs="Arial"/>
+              </w:rPr>
+            </w:pPr>
+            <w:r>
+              <w:rPr>
+                <w:rFonts w:ascii="Arial" w:eastAsia="Calibri" w:hAnsi="Arial" w:cs="Arial"/>
+              </w:rPr>
+              <w:t>Modelo, Modelo DAO, Vista</w:t>
             </w:r>
           </w:p>
         </w:tc>
@@ -3210,25 +3204,22 @@
                 <w:tab w:val="left" w:pos="1416"/>
                 <w:tab w:val="left" w:pos="2024"/>
               </w:tabs>
-              <w:rPr>
-                <w:rFonts w:ascii="Arial" w:hAnsi="Arial" w:cs="Arial"/>
-                <w:b w:val="0"/>
-                <w:bCs w:val="0"/>
-              </w:rPr>
-            </w:pPr>
-            <w:r>
-              <w:rPr>
-                <w:rFonts w:ascii="Arial" w:hAnsi="Arial" w:cs="Arial"/>
-                <w:b w:val="0"/>
-                <w:bCs w:val="0"/>
+              <w:spacing w:after="0" w:line="240" w:lineRule="auto"/>
+              <w:rPr>
+                <w:rFonts w:ascii="Arial" w:hAnsi="Arial" w:cs="Arial"/>
+                <w:b w:val="0"/>
+                <w:bCs w:val="0"/>
+              </w:rPr>
+            </w:pPr>
+            <w:r>
+              <w:rPr>
+                <w:rFonts w:ascii="Arial" w:eastAsia="Calibri" w:hAnsi="Arial" w:cs="Arial"/>
               </w:rPr>
               <w:t xml:space="preserve">César </w:t>
             </w:r>
             <w:r>
               <w:rPr>
-                <w:rFonts w:ascii="Arial" w:hAnsi="Arial" w:cs="Arial"/>
-                <w:b w:val="0"/>
-                <w:bCs w:val="0"/>
+                <w:rFonts w:ascii="Arial" w:eastAsia="Calibri" w:hAnsi="Arial" w:cs="Arial"/>
                 <w:kern w:val="0"/>
                 <w14:ligatures w14:val="none"/>
               </w:rPr>
@@ -3247,6 +3238,7 @@
                 <w:tab w:val="left" w:pos="1416"/>
                 <w:tab w:val="left" w:pos="2024"/>
               </w:tabs>
+              <w:spacing w:after="0" w:line="240" w:lineRule="auto"/>
               <w:cnfStyle w:val="000000000000" w:firstRow="0" w:lastRow="0" w:firstColumn="0" w:lastColumn="0" w:oddVBand="0" w:evenVBand="0" w:oddHBand="0" w:evenHBand="0" w:firstRowFirstColumn="0" w:firstRowLastColumn="0" w:lastRowFirstColumn="0" w:lastRowLastColumn="0"/>
               <w:rPr>
                 <w:rFonts w:ascii="Arial" w:hAnsi="Arial" w:cs="Arial"/>
@@ -3254,7 +3246,7 @@
             </w:pPr>
             <w:r>
               <w:rPr>
-                <w:rFonts w:ascii="Arial" w:hAnsi="Arial" w:cs="Arial"/>
+                <w:rFonts w:ascii="Arial" w:eastAsia="Calibri" w:hAnsi="Arial" w:cs="Arial"/>
               </w:rPr>
               <w:t>Programador</w:t>
             </w:r>
@@ -3271,11 +3263,38 @@
                 <w:tab w:val="left" w:pos="1416"/>
                 <w:tab w:val="left" w:pos="2024"/>
               </w:tabs>
+              <w:spacing w:after="0" w:line="240" w:lineRule="auto"/>
               <w:cnfStyle w:val="000000000000" w:firstRow="0" w:lastRow="0" w:firstColumn="0" w:lastColumn="0" w:oddVBand="0" w:evenVBand="0" w:oddHBand="0" w:evenHBand="0" w:firstRowFirstColumn="0" w:firstRowLastColumn="0" w:lastRowFirstColumn="0" w:lastRowLastColumn="0"/>
               <w:rPr>
                 <w:rFonts w:ascii="Arial" w:hAnsi="Arial" w:cs="Arial"/>
               </w:rPr>
             </w:pPr>
+            <w:r>
+              <w:rPr>
+                <w:rFonts w:ascii="Arial" w:eastAsia="Calibri" w:hAnsi="Arial" w:cs="Arial"/>
+              </w:rPr>
+              <w:t>Entidad Establecimiento:</w:t>
+            </w:r>
+          </w:p>
+          <w:p>
+            <w:pPr>
+              <w:tabs>
+                <w:tab w:val="left" w:pos="708"/>
+                <w:tab w:val="left" w:pos="1416"/>
+                <w:tab w:val="left" w:pos="2024"/>
+              </w:tabs>
+              <w:spacing w:after="0" w:line="240" w:lineRule="auto"/>
+              <w:cnfStyle w:val="000000000000" w:firstRow="0" w:lastRow="0" w:firstColumn="0" w:lastColumn="0" w:oddVBand="0" w:evenVBand="0" w:oddHBand="0" w:evenHBand="0" w:firstRowFirstColumn="0" w:firstRowLastColumn="0" w:lastRowFirstColumn="0" w:lastRowLastColumn="0"/>
+              <w:rPr>
+                <w:rFonts w:ascii="Arial" w:hAnsi="Arial" w:cs="Arial"/>
+              </w:rPr>
+            </w:pPr>
+            <w:r>
+              <w:rPr>
+                <w:rFonts w:ascii="Arial" w:eastAsia="Calibri" w:hAnsi="Arial" w:cs="Arial"/>
+              </w:rPr>
+              <w:t>Modelo, Modelo DAO, Vista</w:t>
+            </w:r>
           </w:p>
         </w:tc>
       </w:tr>
@@ -3295,15 +3314,16 @@
                 <w:tab w:val="left" w:pos="1416"/>
                 <w:tab w:val="left" w:pos="2024"/>
               </w:tabs>
-              <w:rPr>
-                <w:rFonts w:ascii="Arial" w:hAnsi="Arial" w:cs="Arial"/>
-                <w:b w:val="0"/>
-                <w:bCs w:val="0"/>
-              </w:rPr>
-            </w:pPr>
-            <w:r>
-              <w:rPr>
-                <w:rFonts w:ascii="Arial" w:hAnsi="Arial" w:cs="Arial"/>
+              <w:spacing w:after="0" w:line="240" w:lineRule="auto"/>
+              <w:rPr>
+                <w:rFonts w:ascii="Arial" w:hAnsi="Arial" w:cs="Arial"/>
+                <w:b w:val="0"/>
+                <w:bCs w:val="0"/>
+              </w:rPr>
+            </w:pPr>
+            <w:r>
+              <w:rPr>
+                <w:rFonts w:ascii="Arial" w:eastAsia="Calibri" w:hAnsi="Arial" w:cs="Arial"/>
                 <w:b w:val="0"/>
                 <w:bCs w:val="0"/>
               </w:rPr>
@@ -3322,6 +3342,7 @@
                 <w:tab w:val="left" w:pos="1416"/>
                 <w:tab w:val="left" w:pos="2024"/>
               </w:tabs>
+              <w:spacing w:after="0" w:line="240" w:lineRule="auto"/>
               <w:cnfStyle w:val="000000100000" w:firstRow="0" w:lastRow="0" w:firstColumn="0" w:lastColumn="0" w:oddVBand="0" w:evenVBand="0" w:oddHBand="1" w:evenHBand="0" w:firstRowFirstColumn="0" w:firstRowLastColumn="0" w:lastRowFirstColumn="0" w:lastRowLastColumn="0"/>
               <w:rPr>
                 <w:rFonts w:ascii="Arial" w:hAnsi="Arial" w:cs="Arial"/>
@@ -3329,7 +3350,7 @@
             </w:pPr>
             <w:r>
               <w:rPr>
-                <w:rFonts w:ascii="Arial" w:hAnsi="Arial" w:cs="Arial"/>
+                <w:rFonts w:ascii="Arial" w:eastAsia="Calibri" w:hAnsi="Arial" w:cs="Arial"/>
               </w:rPr>
               <w:t>Programador</w:t>
             </w:r>
@@ -3346,11 +3367,52 @@
                 <w:tab w:val="left" w:pos="1416"/>
                 <w:tab w:val="left" w:pos="2024"/>
               </w:tabs>
+              <w:spacing w:after="0" w:line="240" w:lineRule="auto"/>
               <w:cnfStyle w:val="000000100000" w:firstRow="0" w:lastRow="0" w:firstColumn="0" w:lastColumn="0" w:oddVBand="0" w:evenVBand="0" w:oddHBand="1" w:evenHBand="0" w:firstRowFirstColumn="0" w:firstRowLastColumn="0" w:lastRowFirstColumn="0" w:lastRowLastColumn="0"/>
               <w:rPr>
                 <w:rFonts w:ascii="Arial" w:hAnsi="Arial" w:cs="Arial"/>
               </w:rPr>
             </w:pPr>
+            <w:r>
+              <w:rPr>
+                <w:rFonts w:ascii="Arial" w:eastAsia="Calibri" w:hAnsi="Arial" w:cs="Arial"/>
+              </w:rPr>
+              <w:t xml:space="preserve">Entidad </w:t>
+            </w:r>
+            <w:proofErr w:type="spellStart"/>
+            <w:r>
+              <w:rPr>
+                <w:rFonts w:ascii="Arial" w:eastAsia="Calibri" w:hAnsi="Arial" w:cs="Arial"/>
+              </w:rPr>
+              <w:t>PedidoProveedor</w:t>
+            </w:r>
+            <w:proofErr w:type="spellEnd"/>
+            <w:r>
+              <w:rPr>
+                <w:rFonts w:ascii="Arial" w:eastAsia="Calibri" w:hAnsi="Arial" w:cs="Arial"/>
+              </w:rPr>
+              <w:t>:</w:t>
+            </w:r>
+          </w:p>
+          <w:p>
+            <w:pPr>
+              <w:tabs>
+                <w:tab w:val="left" w:pos="708"/>
+                <w:tab w:val="left" w:pos="1416"/>
+                <w:tab w:val="left" w:pos="2024"/>
+              </w:tabs>
+              <w:spacing w:after="0" w:line="240" w:lineRule="auto"/>
+              <w:cnfStyle w:val="000000100000" w:firstRow="0" w:lastRow="0" w:firstColumn="0" w:lastColumn="0" w:oddVBand="0" w:evenVBand="0" w:oddHBand="1" w:evenHBand="0" w:firstRowFirstColumn="0" w:firstRowLastColumn="0" w:lastRowFirstColumn="0" w:lastRowLastColumn="0"/>
+              <w:rPr>
+                <w:rFonts w:ascii="Arial" w:hAnsi="Arial" w:cs="Arial"/>
+              </w:rPr>
+            </w:pPr>
+            <w:r>
+              <w:rPr>
+                <w:rFonts w:ascii="Arial" w:eastAsia="Calibri" w:hAnsi="Arial" w:cs="Arial"/>
+              </w:rPr>
+              <w:t>Modelo, Modelo DAO, Vista</w:t>
+            </w:r>
           </w:p>
         </w:tc>
       </w:tr>
@@ -3367,15 +3429,16 @@
                 <w:tab w:val="left" w:pos="1416"/>
                 <w:tab w:val="left" w:pos="2024"/>
               </w:tabs>
-              <w:rPr>
-                <w:rFonts w:ascii="Arial" w:hAnsi="Arial" w:cs="Arial"/>
-                <w:b w:val="0"/>
-                <w:bCs w:val="0"/>
-              </w:rPr>
-            </w:pPr>
-            <w:r>
-              <w:rPr>
-                <w:rFonts w:ascii="Arial" w:hAnsi="Arial" w:cs="Arial"/>
+              <w:spacing w:after="0" w:line="240" w:lineRule="auto"/>
+              <w:rPr>
+                <w:rFonts w:ascii="Arial" w:hAnsi="Arial" w:cs="Arial"/>
+                <w:b w:val="0"/>
+                <w:bCs w:val="0"/>
+              </w:rPr>
+            </w:pPr>
+            <w:r>
+              <w:rPr>
+                <w:rFonts w:ascii="Arial" w:eastAsia="Calibri" w:hAnsi="Arial" w:cs="Arial"/>
                 <w:b w:val="0"/>
                 <w:bCs w:val="0"/>
               </w:rPr>
@@ -3394,6 +3457,7 @@
                 <w:tab w:val="left" w:pos="1416"/>
                 <w:tab w:val="left" w:pos="2024"/>
               </w:tabs>
+              <w:spacing w:after="0" w:line="240" w:lineRule="auto"/>
               <w:cnfStyle w:val="000000000000" w:firstRow="0" w:lastRow="0" w:firstColumn="0" w:lastColumn="0" w:oddVBand="0" w:evenVBand="0" w:oddHBand="0" w:evenHBand="0" w:firstRowFirstColumn="0" w:firstRowLastColumn="0" w:lastRowFirstColumn="0" w:lastRowLastColumn="0"/>
               <w:rPr>
                 <w:rFonts w:ascii="Arial" w:hAnsi="Arial" w:cs="Arial"/>
@@ -3401,7 +3465,7 @@
             </w:pPr>
             <w:r>
               <w:rPr>
-                <w:rFonts w:ascii="Arial" w:hAnsi="Arial" w:cs="Arial"/>
+                <w:rFonts w:ascii="Arial" w:eastAsia="Calibri" w:hAnsi="Arial" w:cs="Arial"/>
               </w:rPr>
               <w:t>Programador</w:t>
             </w:r>
@@ -3418,11 +3482,53 @@
                 <w:tab w:val="left" w:pos="1416"/>
                 <w:tab w:val="left" w:pos="2024"/>
               </w:tabs>
+              <w:spacing w:after="0" w:line="240" w:lineRule="auto"/>
               <w:cnfStyle w:val="000000000000" w:firstRow="0" w:lastRow="0" w:firstColumn="0" w:lastColumn="0" w:oddVBand="0" w:evenVBand="0" w:oddHBand="0" w:evenHBand="0" w:firstRowFirstColumn="0" w:firstRowLastColumn="0" w:lastRowFirstColumn="0" w:lastRowLastColumn="0"/>
               <w:rPr>
                 <w:rFonts w:ascii="Arial" w:hAnsi="Arial" w:cs="Arial"/>
               </w:rPr>
             </w:pPr>
+            <w:r>
+              <w:rPr>
+                <w:rFonts w:ascii="Arial" w:eastAsia="Calibri" w:hAnsi="Arial" w:cs="Arial"/>
+              </w:rPr>
+              <w:t xml:space="preserve">Entidad </w:t>
+            </w:r>
+            <w:proofErr w:type="spellStart"/>
+            <w:r>
+              <w:rPr>
+                <w:rFonts w:ascii="Arial" w:eastAsia="Calibri" w:hAnsi="Arial" w:cs="Arial"/>
+                <w:u w:val="single"/>
+              </w:rPr>
+              <w:t>DetalleCompra</w:t>
+            </w:r>
+            <w:proofErr w:type="spellEnd"/>
+            <w:r>
+              <w:rPr>
+                <w:rFonts w:ascii="Arial" w:eastAsia="Calibri" w:hAnsi="Arial" w:cs="Arial"/>
+              </w:rPr>
+              <w:t>:</w:t>
+            </w:r>
+          </w:p>
+          <w:p>
+            <w:pPr>
+              <w:tabs>
+                <w:tab w:val="left" w:pos="708"/>
+                <w:tab w:val="left" w:pos="1416"/>
+                <w:tab w:val="left" w:pos="2024"/>
+              </w:tabs>
+              <w:spacing w:after="0" w:line="240" w:lineRule="auto"/>
+              <w:cnfStyle w:val="000000000000" w:firstRow="0" w:lastRow="0" w:firstColumn="0" w:lastColumn="0" w:oddVBand="0" w:evenVBand="0" w:oddHBand="0" w:evenHBand="0" w:firstRowFirstColumn="0" w:firstRowLastColumn="0" w:lastRowFirstColumn="0" w:lastRowLastColumn="0"/>
+              <w:rPr>
+                <w:rFonts w:ascii="Arial" w:hAnsi="Arial" w:cs="Arial"/>
+              </w:rPr>
+            </w:pPr>
+            <w:r>
+              <w:rPr>
+                <w:rFonts w:ascii="Arial" w:eastAsia="Calibri" w:hAnsi="Arial" w:cs="Arial"/>
+              </w:rPr>
+              <w:t>Modelo, Modelo DAO, Vista</w:t>
+            </w:r>
           </w:p>
         </w:tc>
       </w:tr>
@@ -3442,15 +3548,16 @@
                 <w:tab w:val="left" w:pos="1416"/>
                 <w:tab w:val="left" w:pos="2024"/>
               </w:tabs>
-              <w:rPr>
-                <w:rFonts w:ascii="Arial" w:hAnsi="Arial" w:cs="Arial"/>
-                <w:b w:val="0"/>
-                <w:bCs w:val="0"/>
-              </w:rPr>
-            </w:pPr>
-            <w:r>
-              <w:rPr>
-                <w:rFonts w:ascii="Arial" w:hAnsi="Arial" w:cs="Arial"/>
+              <w:spacing w:after="0" w:line="240" w:lineRule="auto"/>
+              <w:rPr>
+                <w:rFonts w:ascii="Arial" w:hAnsi="Arial" w:cs="Arial"/>
+                <w:b w:val="0"/>
+                <w:bCs w:val="0"/>
+              </w:rPr>
+            </w:pPr>
+            <w:r>
+              <w:rPr>
+                <w:rFonts w:ascii="Arial" w:eastAsia="Calibri" w:hAnsi="Arial" w:cs="Arial"/>
                 <w:b w:val="0"/>
                 <w:bCs w:val="0"/>
               </w:rPr>
@@ -3459,7 +3566,7 @@
             <w:proofErr w:type="spellStart"/>
             <w:r>
               <w:rPr>
-                <w:rFonts w:ascii="Arial" w:hAnsi="Arial" w:cs="Arial"/>
+                <w:rFonts w:ascii="Arial" w:eastAsia="Calibri" w:hAnsi="Arial" w:cs="Arial"/>
                 <w:b w:val="0"/>
                 <w:bCs w:val="0"/>
               </w:rPr>
@@ -3479,6 +3586,7 @@
                 <w:tab w:val="left" w:pos="1416"/>
                 <w:tab w:val="left" w:pos="2024"/>
               </w:tabs>
+              <w:spacing w:after="0" w:line="240" w:lineRule="auto"/>
               <w:cnfStyle w:val="000000100000" w:firstRow="0" w:lastRow="0" w:firstColumn="0" w:lastColumn="0" w:oddVBand="0" w:evenVBand="0" w:oddHBand="1" w:evenHBand="0" w:firstRowFirstColumn="0" w:firstRowLastColumn="0" w:lastRowFirstColumn="0" w:lastRowLastColumn="0"/>
               <w:rPr>
                 <w:rFonts w:ascii="Arial" w:hAnsi="Arial" w:cs="Arial"/>
@@ -3486,7 +3594,7 @@
             </w:pPr>
             <w:r>
               <w:rPr>
-                <w:rFonts w:ascii="Arial" w:hAnsi="Arial" w:cs="Arial"/>
+                <w:rFonts w:ascii="Arial" w:eastAsia="Calibri" w:hAnsi="Arial" w:cs="Arial"/>
               </w:rPr>
               <w:t>Programador</w:t>
             </w:r>
@@ -3503,11 +3611,60 @@
                 <w:tab w:val="left" w:pos="1416"/>
                 <w:tab w:val="left" w:pos="2024"/>
               </w:tabs>
+              <w:spacing w:after="0" w:line="240" w:lineRule="auto"/>
               <w:cnfStyle w:val="000000100000" w:firstRow="0" w:lastRow="0" w:firstColumn="0" w:lastColumn="0" w:oddVBand="0" w:evenVBand="0" w:oddHBand="1" w:evenHBand="0" w:firstRowFirstColumn="0" w:firstRowLastColumn="0" w:lastRowFirstColumn="0" w:lastRowLastColumn="0"/>
               <w:rPr>
                 <w:rFonts w:ascii="Arial" w:hAnsi="Arial" w:cs="Arial"/>
               </w:rPr>
             </w:pPr>
+            <w:r>
+              <w:rPr>
+                <w:rFonts w:ascii="Arial" w:eastAsia="Calibri" w:hAnsi="Arial" w:cs="Arial"/>
+              </w:rPr>
+              <w:t xml:space="preserve">Entidad Detalle </w:t>
+            </w:r>
+            <w:proofErr w:type="spellStart"/>
+            <w:proofErr w:type="gramStart"/>
+            <w:r>
+              <w:rPr>
+                <w:rFonts w:ascii="Arial" w:eastAsia="Calibri" w:hAnsi="Arial" w:cs="Arial"/>
+              </w:rPr>
+              <w:t>Venta,Modelo</w:t>
+            </w:r>
+            <w:proofErr w:type="gramEnd"/>
+            <w:r>
+              <w:rPr>
+                <w:rFonts w:ascii="Arial" w:eastAsia="Calibri" w:hAnsi="Arial" w:cs="Arial"/>
+              </w:rPr>
+              <w:t>,Modelo</w:t>
+            </w:r>
+            <w:proofErr w:type="spellEnd"/>
+            <w:r>
+              <w:rPr>
+                <w:rFonts w:ascii="Arial" w:eastAsia="Calibri" w:hAnsi="Arial" w:cs="Arial"/>
+              </w:rPr>
+              <w:t xml:space="preserve"> </w:t>
+            </w:r>
+            <w:proofErr w:type="spellStart"/>
+            <w:r>
+              <w:rPr>
+                <w:rFonts w:ascii="Arial" w:eastAsia="Calibri" w:hAnsi="Arial" w:cs="Arial"/>
+              </w:rPr>
+              <w:t>DA</w:t>
+            </w:r>
+            <w:r>
+              <w:rPr>
+                <w:rFonts w:ascii="Arial" w:eastAsia="Calibri" w:hAnsi="Arial" w:cs="Arial"/>
+              </w:rPr>
+              <w:t>O</w:t>
+            </w:r>
+            <w:r>
+              <w:rPr>
+                <w:rFonts w:ascii="Arial" w:eastAsia="Calibri" w:hAnsi="Arial" w:cs="Arial"/>
+              </w:rPr>
+              <w:t>,vista</w:t>
+            </w:r>
+            <w:proofErr w:type="spellEnd"/>
           </w:p>
         </w:tc>
       </w:tr>
@@ -3524,6 +3681,7 @@
                 <w:tab w:val="left" w:pos="1416"/>
                 <w:tab w:val="left" w:pos="2024"/>
               </w:tabs>
+              <w:spacing w:after="0" w:line="240" w:lineRule="auto"/>
               <w:rPr>
                 <w:rFonts w:ascii="Arial" w:hAnsi="Arial" w:cs="Arial"/>
                 <w:b w:val="0"/>
@@ -3533,7 +3691,7 @@
             <w:proofErr w:type="spellStart"/>
             <w:r>
               <w:rPr>
-                <w:rFonts w:ascii="Arial" w:hAnsi="Arial" w:cs="Arial"/>
+                <w:rFonts w:ascii="Arial" w:eastAsia="Calibri" w:hAnsi="Arial" w:cs="Arial"/>
                 <w:b w:val="0"/>
                 <w:bCs w:val="0"/>
               </w:rPr>
@@ -3542,41 +3700,26 @@
             <w:proofErr w:type="spellEnd"/>
             <w:r>
               <w:rPr>
-                <w:rFonts w:ascii="Arial" w:hAnsi="Arial" w:cs="Arial"/>
-                <w:b w:val="0"/>
-                <w:bCs w:val="0"/>
-              </w:rPr>
-              <w:t xml:space="preserve"> Garc</w:t>
-            </w:r>
-            <w:r>
-              <w:rPr>
-                <w:rFonts w:ascii="Arial" w:hAnsi="Arial" w:cs="Arial"/>
-                <w:b w:val="0"/>
-                <w:bCs w:val="0"/>
-              </w:rPr>
-              <w:t>í</w:t>
-            </w:r>
-            <w:r>
-              <w:rPr>
-                <w:rFonts w:ascii="Arial" w:hAnsi="Arial" w:cs="Arial"/>
-                <w:b w:val="0"/>
-                <w:bCs w:val="0"/>
-              </w:rPr>
-              <w:t xml:space="preserve">a </w:t>
-            </w:r>
-          </w:p>
-        </w:tc>
-        <w:tc>
-          <w:tcPr>
-            <w:tcW w:w="2943" w:type="dxa"/>
-          </w:tcPr>
-          <w:p>
-            <w:pPr>
-              <w:tabs>
-                <w:tab w:val="left" w:pos="708"/>
-                <w:tab w:val="left" w:pos="1416"/>
-                <w:tab w:val="left" w:pos="2024"/>
-              </w:tabs>
+                <w:rFonts w:ascii="Arial" w:eastAsia="Calibri" w:hAnsi="Arial" w:cs="Arial"/>
+                <w:b w:val="0"/>
+                <w:bCs w:val="0"/>
+              </w:rPr>
+              <w:t xml:space="preserve"> García </w:t>
+            </w:r>
+          </w:p>
+        </w:tc>
+        <w:tc>
+          <w:tcPr>
+            <w:tcW w:w="2943" w:type="dxa"/>
+          </w:tcPr>
+          <w:p>
+            <w:pPr>
+              <w:tabs>
+                <w:tab w:val="left" w:pos="708"/>
+                <w:tab w:val="left" w:pos="1416"/>
+                <w:tab w:val="left" w:pos="2024"/>
+              </w:tabs>
+              <w:spacing w:after="0" w:line="240" w:lineRule="auto"/>
               <w:cnfStyle w:val="000000000000" w:firstRow="0" w:lastRow="0" w:firstColumn="0" w:lastColumn="0" w:oddVBand="0" w:evenVBand="0" w:oddHBand="0" w:evenHBand="0" w:firstRowFirstColumn="0" w:firstRowLastColumn="0" w:lastRowFirstColumn="0" w:lastRowLastColumn="0"/>
               <w:rPr>
                 <w:rFonts w:ascii="Arial" w:hAnsi="Arial" w:cs="Arial"/>
@@ -3584,7 +3727,7 @@
             </w:pPr>
             <w:r>
               <w:rPr>
-                <w:rFonts w:ascii="Arial" w:hAnsi="Arial" w:cs="Arial"/>
+                <w:rFonts w:ascii="Arial" w:eastAsia="Calibri" w:hAnsi="Arial" w:cs="Arial"/>
               </w:rPr>
               <w:t>Programador</w:t>
             </w:r>
@@ -3601,11 +3744,52 @@
                 <w:tab w:val="left" w:pos="1416"/>
                 <w:tab w:val="left" w:pos="2024"/>
               </w:tabs>
+              <w:spacing w:after="0" w:line="240" w:lineRule="auto"/>
               <w:cnfStyle w:val="000000000000" w:firstRow="0" w:lastRow="0" w:firstColumn="0" w:lastColumn="0" w:oddVBand="0" w:evenVBand="0" w:oddHBand="0" w:evenHBand="0" w:firstRowFirstColumn="0" w:firstRowLastColumn="0" w:lastRowFirstColumn="0" w:lastRowLastColumn="0"/>
               <w:rPr>
                 <w:rFonts w:ascii="Arial" w:hAnsi="Arial" w:cs="Arial"/>
               </w:rPr>
             </w:pPr>
+            <w:r>
+              <w:rPr>
+                <w:rFonts w:ascii="Arial" w:eastAsia="Calibri" w:hAnsi="Arial" w:cs="Arial"/>
+              </w:rPr>
+              <w:t xml:space="preserve">Entidad </w:t>
+            </w:r>
+            <w:proofErr w:type="spellStart"/>
+            <w:r>
+              <w:rPr>
+                <w:rFonts w:ascii="Arial" w:eastAsia="Calibri" w:hAnsi="Arial" w:cs="Arial"/>
+              </w:rPr>
+              <w:t>CategoriaProducto</w:t>
+            </w:r>
+            <w:proofErr w:type="spellEnd"/>
+            <w:r>
+              <w:rPr>
+                <w:rFonts w:ascii="Arial" w:eastAsia="Calibri" w:hAnsi="Arial" w:cs="Arial"/>
+              </w:rPr>
+              <w:t>:</w:t>
+            </w:r>
+          </w:p>
+          <w:p>
+            <w:pPr>
+              <w:tabs>
+                <w:tab w:val="left" w:pos="708"/>
+                <w:tab w:val="left" w:pos="1416"/>
+                <w:tab w:val="left" w:pos="2024"/>
+              </w:tabs>
+              <w:spacing w:after="0" w:line="240" w:lineRule="auto"/>
+              <w:cnfStyle w:val="000000000000" w:firstRow="0" w:lastRow="0" w:firstColumn="0" w:lastColumn="0" w:oddVBand="0" w:evenVBand="0" w:oddHBand="0" w:evenHBand="0" w:firstRowFirstColumn="0" w:firstRowLastColumn="0" w:lastRowFirstColumn="0" w:lastRowLastColumn="0"/>
+              <w:rPr>
+                <w:rFonts w:ascii="Arial" w:hAnsi="Arial" w:cs="Arial"/>
+              </w:rPr>
+            </w:pPr>
+            <w:r>
+              <w:rPr>
+                <w:rFonts w:ascii="Arial" w:eastAsia="Calibri" w:hAnsi="Arial" w:cs="Arial"/>
+              </w:rPr>
+              <w:t>Modelo, Modelo DAO, Vista</w:t>
+            </w:r>
           </w:p>
         </w:tc>
       </w:tr>
@@ -3625,15 +3809,16 @@
                 <w:tab w:val="left" w:pos="1416"/>
                 <w:tab w:val="left" w:pos="2024"/>
               </w:tabs>
-              <w:rPr>
-                <w:rFonts w:ascii="Arial" w:hAnsi="Arial" w:cs="Arial"/>
-                <w:b w:val="0"/>
-                <w:bCs w:val="0"/>
-              </w:rPr>
-            </w:pPr>
-            <w:r>
-              <w:rPr>
-                <w:rFonts w:ascii="Arial" w:hAnsi="Arial" w:cs="Arial"/>
+              <w:spacing w:after="0" w:line="240" w:lineRule="auto"/>
+              <w:rPr>
+                <w:rFonts w:ascii="Arial" w:hAnsi="Arial" w:cs="Arial"/>
+                <w:b w:val="0"/>
+                <w:bCs w:val="0"/>
+              </w:rPr>
+            </w:pPr>
+            <w:r>
+              <w:rPr>
+                <w:rFonts w:ascii="Arial" w:eastAsia="Calibri" w:hAnsi="Arial" w:cs="Arial"/>
                 <w:b w:val="0"/>
                 <w:bCs w:val="0"/>
               </w:rPr>
@@ -3652,6 +3837,7 @@
                 <w:tab w:val="left" w:pos="1416"/>
                 <w:tab w:val="left" w:pos="2024"/>
               </w:tabs>
+              <w:spacing w:after="0" w:line="240" w:lineRule="auto"/>
               <w:cnfStyle w:val="000000100000" w:firstRow="0" w:lastRow="0" w:firstColumn="0" w:lastColumn="0" w:oddVBand="0" w:evenVBand="0" w:oddHBand="1" w:evenHBand="0" w:firstRowFirstColumn="0" w:firstRowLastColumn="0" w:lastRowFirstColumn="0" w:lastRowLastColumn="0"/>
               <w:rPr>
                 <w:rFonts w:ascii="Arial" w:hAnsi="Arial" w:cs="Arial"/>
@@ -3659,7 +3845,7 @@
             </w:pPr>
             <w:r>
               <w:rPr>
-                <w:rFonts w:ascii="Arial" w:hAnsi="Arial" w:cs="Arial"/>
+                <w:rFonts w:ascii="Arial" w:eastAsia="Calibri" w:hAnsi="Arial" w:cs="Arial"/>
               </w:rPr>
               <w:t>Programador</w:t>
             </w:r>
@@ -3676,11 +3862,68 @@
                 <w:tab w:val="left" w:pos="1416"/>
                 <w:tab w:val="left" w:pos="2024"/>
               </w:tabs>
+              <w:spacing w:after="0" w:line="240" w:lineRule="auto"/>
               <w:cnfStyle w:val="000000100000" w:firstRow="0" w:lastRow="0" w:firstColumn="0" w:lastColumn="0" w:oddVBand="0" w:evenVBand="0" w:oddHBand="1" w:evenHBand="0" w:firstRowFirstColumn="0" w:firstRowLastColumn="0" w:lastRowFirstColumn="0" w:lastRowLastColumn="0"/>
               <w:rPr>
                 <w:rFonts w:ascii="Arial" w:hAnsi="Arial" w:cs="Arial"/>
               </w:rPr>
             </w:pPr>
+            <w:r>
+              <w:rPr>
+                <w:rFonts w:ascii="Arial" w:eastAsia="Calibri" w:hAnsi="Arial" w:cs="Arial"/>
+              </w:rPr>
+              <w:t xml:space="preserve">Entidad Inventario: </w:t>
+            </w:r>
+            <w:proofErr w:type="spellStart"/>
+            <w:r>
+              <w:rPr>
+                <w:rFonts w:ascii="Arial" w:eastAsia="Calibri" w:hAnsi="Arial" w:cs="Arial"/>
+              </w:rPr>
+              <w:t>Model</w:t>
+            </w:r>
+            <w:proofErr w:type="spellEnd"/>
+            <w:r>
+              <w:rPr>
+                <w:rFonts w:ascii="Arial" w:eastAsia="Calibri" w:hAnsi="Arial" w:cs="Arial"/>
+              </w:rPr>
+              <w:t xml:space="preserve">, </w:t>
+            </w:r>
+            <w:proofErr w:type="spellStart"/>
+            <w:r>
+              <w:rPr>
+                <w:rFonts w:ascii="Arial" w:eastAsia="Calibri" w:hAnsi="Arial" w:cs="Arial"/>
+              </w:rPr>
+              <w:t>Dao</w:t>
+            </w:r>
+            <w:proofErr w:type="spellEnd"/>
+            <w:r>
+              <w:rPr>
+                <w:rFonts w:ascii="Arial" w:eastAsia="Calibri" w:hAnsi="Arial" w:cs="Arial"/>
+              </w:rPr>
+              <w:t xml:space="preserve">, Vista, y Servlet de </w:t>
+            </w:r>
+            <w:proofErr w:type="spellStart"/>
+            <w:r>
+              <w:rPr>
+                <w:rFonts w:ascii="Arial" w:eastAsia="Calibri" w:hAnsi="Arial" w:cs="Arial"/>
+              </w:rPr>
+              <w:t>cntrolador</w:t>
+            </w:r>
+            <w:proofErr w:type="spellEnd"/>
+            <w:r>
+              <w:rPr>
+                <w:rFonts w:ascii="Arial" w:eastAsia="Calibri" w:hAnsi="Arial" w:cs="Arial"/>
+              </w:rPr>
+              <w:t xml:space="preserve"> y </w:t>
+            </w:r>
+            <w:proofErr w:type="spellStart"/>
+            <w:r>
+              <w:rPr>
+                <w:rFonts w:ascii="Arial" w:eastAsia="Calibri" w:hAnsi="Arial" w:cs="Arial"/>
+              </w:rPr>
+              <w:t>Login</w:t>
+            </w:r>
+            <w:proofErr w:type="spellEnd"/>
           </w:p>
         </w:tc>
       </w:tr>
@@ -3703,47 +3946,20 @@
         <w:t xml:space="preserve"> </w:t>
       </w:r>
     </w:p>
-    <w:p>
-      <w:pPr>
-        <w:tabs>
-          <w:tab w:val="left" w:pos="2241"/>
-        </w:tabs>
-        <w:rPr>
-          <w:rFonts w:ascii="Times New Roman" w:hAnsi="Times New Roman" w:cs="Times New Roman"/>
-        </w:rPr>
-      </w:pPr>
-    </w:p>
-    <w:p>
-      <w:pPr>
-        <w:jc w:val="center"/>
-        <w:rPr>
-          <w:rFonts w:ascii="Times New Roman" w:hAnsi="Times New Roman" w:cs="Times New Roman"/>
-        </w:rPr>
-      </w:pPr>
-    </w:p>
-    <w:p>
-      <w:pPr>
-        <w:jc w:val="center"/>
-        <w:rPr>
-          <w:rFonts w:ascii="Times New Roman" w:hAnsi="Times New Roman" w:cs="Times New Roman"/>
-        </w:rPr>
-      </w:pPr>
-    </w:p>
     <w:sectPr>
-      <w:footerReference w:type="default" r:id="rId8"/>
-      <w:footerReference w:type="first" r:id="rId9"/>
+      <w:footerReference w:type="default" r:id="rId9"/>
+      <w:footerReference w:type="first" r:id="rId10"/>
       <w:pgSz w:w="12240" w:h="15840"/>
-      <w:pgMar w:top="1417" w:right="1701" w:bottom="1417" w:left="1701" w:header="708" w:footer="708" w:gutter="0"/>
-      <w:pgBorders w:display="notFirstPage" w:offsetFrom="page">
-        <w:top w:val="single" w:sz="24" w:space="24" w:color="2E74B5" w:themeColor="accent5" w:themeShade="BF"/>
-        <w:left w:val="single" w:sz="24" w:space="24" w:color="2E74B5" w:themeColor="accent5" w:themeShade="BF"/>
-        <w:bottom w:val="single" w:sz="24" w:space="24" w:color="2E74B5" w:themeColor="accent5" w:themeShade="BF"/>
-        <w:right w:val="single" w:sz="24" w:space="24" w:color="2E74B5" w:themeColor="accent5" w:themeShade="BF"/>
+      <w:pgMar w:top="1416" w:right="1701" w:bottom="1417" w:left="1701" w:header="0" w:footer="708" w:gutter="0"/>
+      <w:pgBorders w:offsetFrom="page">
+        <w:top w:val="single" w:sz="24" w:space="24" w:color="2E74B5"/>
+        <w:left w:val="single" w:sz="24" w:space="24" w:color="2E74B5"/>
+        <w:bottom w:val="single" w:sz="24" w:space="24" w:color="2E74B5"/>
+        <w:right w:val="single" w:sz="24" w:space="24" w:color="2E74B5"/>
       </w:pgBorders>
-      <w:pgNumType w:start="0"/>
-      <w:cols w:space="708"/>
-      <w:titlePg/>
-      <w:docGrid w:linePitch="360"/>
+      <w:cols w:space="720"/>
+      <w:formProt w:val="0"/>
+      <w:docGrid w:linePitch="360" w:charSpace="4096"/>
     </w:sectPr>
   </w:body>
 </w:document>
@@ -3776,6 +3992,30 @@
 
 <file path=word/footer1.xml><?xml version="1.0" encoding="utf-8"?>
 <w:ftr xmlns:wpc="http://schemas.microsoft.com/office/word/2010/wordprocessingCanvas" xmlns:cx="http://schemas.microsoft.com/office/drawing/2014/chartex" xmlns:cx1="http://schemas.microsoft.com/office/drawing/2015/9/8/chartex" xmlns:cx2="http://schemas.microsoft.com/office/drawing/2015/10/21/chartex" xmlns:cx3="http://schemas.microsoft.com/office/drawing/2016/5/9/chartex" xmlns:cx4="http://schemas.microsoft.com/office/drawing/2016/5/10/chartex" xmlns:cx5="http://schemas.microsoft.com/office/drawing/2016/5/11/chartex" xmlns:cx6="http://schemas.microsoft.com/office/drawing/2016/5/12/chartex" xmlns:cx7="http://schemas.microsoft.com/office/drawing/2016/5/13/chartex" xmlns:cx8="http://schemas.microsoft.com/office/drawing/2016/5/14/chartex" xmlns:mc="http://schemas.openxmlformats.org/markup-compatibility/2006" xmlns:aink="http://schemas.microsoft.com/office/drawing/2016/ink" xmlns:am3d="http://schemas.microsoft.com/office/drawing/2017/model3d" xmlns:o="urn:schemas-microsoft-com:office:office" xmlns:oel="http://schemas.microsoft.com/office/2019/extlst" xmlns:r="http://schemas.openxmlformats.org/officeDocument/2006/relationships" xmlns:m="http://schemas.openxmlformats.org/officeDocument/2006/math" xmlns:v="urn:schemas-microsoft-com:vml" xmlns:wp14="http://schemas.microsoft.com/office/word/2010/wordprocessingDrawing" xmlns:wp="http://schemas.openxmlformats.org/drawingml/2006/wordprocessingDrawing" xmlns:w10="urn:schemas-microsoft-com:office:word" xmlns:w="http://schemas.openxmlformats.org/wordprocessingml/2006/main" xmlns:w14="http://schemas.microsoft.com/office/word/2010/wordml" xmlns:w15="http://schemas.microsoft.com/office/word/2012/wordml" xmlns:w16cex="http://schemas.microsoft.com/office/word/2018/wordml/cex" xmlns:w16cid="http://schemas.microsoft.com/office/word/2016/wordml/cid" xmlns:w16="http://schemas.microsoft.com/office/word/2018/wordml" xmlns:w16sdtdh="http://schemas.microsoft.com/office/word/2020/wordml/sdtdatahash" xmlns:w16se="http://schemas.microsoft.com/office/word/2015/wordml/symex" xmlns:wpg="http://schemas.microsoft.com/office/word/2010/wordprocessingGroup" xmlns:wpi="http://schemas.microsoft.com/office/word/2010/wordprocessingInk" xmlns:wne="http://schemas.microsoft.com/office/word/2006/wordml" xmlns:wps="http://schemas.microsoft.com/office/word/2010/wordprocessingShape" mc:Ignorable="w14 w15 w16se w16cid w16 w16cex w16sdtdh wp14">
+  <w:sdt>
+    <w:sdtPr>
+      <w:id w:val="1648071417"/>
+    </w:sdtPr>
+    <w:sdtContent>
+      <w:p>
+        <w:pPr>
+          <w:rPr>
+            <w:rFonts w:asciiTheme="majorHAnsi" w:eastAsiaTheme="majorEastAsia" w:hAnsiTheme="majorHAnsi" w:cstheme="majorBidi"/>
+          </w:rPr>
+        </w:pPr>
+      </w:p>
+    </w:sdtContent>
+  </w:sdt>
+  <w:p>
+    <w:pPr>
+      <w:pStyle w:val="Piedepgina"/>
+    </w:pPr>
+  </w:p>
+</w:ftr>
+</file>
+
+<file path=word/footer2.xml><?xml version="1.0" encoding="utf-8"?>
+<w:ftr xmlns:wpc="http://schemas.microsoft.com/office/word/2010/wordprocessingCanvas" xmlns:cx="http://schemas.microsoft.com/office/drawing/2014/chartex" xmlns:cx1="http://schemas.microsoft.com/office/drawing/2015/9/8/chartex" xmlns:cx2="http://schemas.microsoft.com/office/drawing/2015/10/21/chartex" xmlns:cx3="http://schemas.microsoft.com/office/drawing/2016/5/9/chartex" xmlns:cx4="http://schemas.microsoft.com/office/drawing/2016/5/10/chartex" xmlns:cx5="http://schemas.microsoft.com/office/drawing/2016/5/11/chartex" xmlns:cx6="http://schemas.microsoft.com/office/drawing/2016/5/12/chartex" xmlns:cx7="http://schemas.microsoft.com/office/drawing/2016/5/13/chartex" xmlns:cx8="http://schemas.microsoft.com/office/drawing/2016/5/14/chartex" xmlns:mc="http://schemas.openxmlformats.org/markup-compatibility/2006" xmlns:aink="http://schemas.microsoft.com/office/drawing/2016/ink" xmlns:am3d="http://schemas.microsoft.com/office/drawing/2017/model3d" xmlns:o="urn:schemas-microsoft-com:office:office" xmlns:oel="http://schemas.microsoft.com/office/2019/extlst" xmlns:r="http://schemas.openxmlformats.org/officeDocument/2006/relationships" xmlns:m="http://schemas.openxmlformats.org/officeDocument/2006/math" xmlns:v="urn:schemas-microsoft-com:vml" xmlns:wp14="http://schemas.microsoft.com/office/word/2010/wordprocessingDrawing" xmlns:wp="http://schemas.openxmlformats.org/drawingml/2006/wordprocessingDrawing" xmlns:w10="urn:schemas-microsoft-com:office:word" xmlns:w="http://schemas.openxmlformats.org/wordprocessingml/2006/main" xmlns:w14="http://schemas.microsoft.com/office/word/2010/wordml" xmlns:w15="http://schemas.microsoft.com/office/word/2012/wordml" xmlns:w16cex="http://schemas.microsoft.com/office/word/2018/wordml/cex" xmlns:w16cid="http://schemas.microsoft.com/office/word/2016/wordml/cid" xmlns:w16="http://schemas.microsoft.com/office/word/2018/wordml" xmlns:w16sdtdh="http://schemas.microsoft.com/office/word/2020/wordml/sdtdatahash" xmlns:w16se="http://schemas.microsoft.com/office/word/2015/wordml/symex" xmlns:wpg="http://schemas.microsoft.com/office/word/2010/wordprocessingGroup" xmlns:wpi="http://schemas.microsoft.com/office/word/2010/wordprocessingInk" xmlns:wne="http://schemas.microsoft.com/office/word/2006/wordml" xmlns:wps="http://schemas.microsoft.com/office/word/2010/wordprocessingShape" mc:Ignorable="w14 w15 w16se w16cid w16 w16cex w16sdtdh wp14">
   <w:p>
     <w:pPr>
       <w:pStyle w:val="Piedepgina"/>
@@ -3789,44 +4029,9 @@
 </w:ftr>
 </file>
 
-<file path=word/footer2.xml><?xml version="1.0" encoding="utf-8"?>
+<file path=word/footer3.xml><?xml version="1.0" encoding="utf-8"?>
 <w:ftr xmlns:wpc="http://schemas.microsoft.com/office/word/2010/wordprocessingCanvas" xmlns:cx="http://schemas.microsoft.com/office/drawing/2014/chartex" xmlns:cx1="http://schemas.microsoft.com/office/drawing/2015/9/8/chartex" xmlns:cx2="http://schemas.microsoft.com/office/drawing/2015/10/21/chartex" xmlns:cx3="http://schemas.microsoft.com/office/drawing/2016/5/9/chartex" xmlns:cx4="http://schemas.microsoft.com/office/drawing/2016/5/10/chartex" xmlns:cx5="http://schemas.microsoft.com/office/drawing/2016/5/11/chartex" xmlns:cx6="http://schemas.microsoft.com/office/drawing/2016/5/12/chartex" xmlns:cx7="http://schemas.microsoft.com/office/drawing/2016/5/13/chartex" xmlns:cx8="http://schemas.microsoft.com/office/drawing/2016/5/14/chartex" xmlns:mc="http://schemas.openxmlformats.org/markup-compatibility/2006" xmlns:aink="http://schemas.microsoft.com/office/drawing/2016/ink" xmlns:am3d="http://schemas.microsoft.com/office/drawing/2017/model3d" xmlns:o="urn:schemas-microsoft-com:office:office" xmlns:oel="http://schemas.microsoft.com/office/2019/extlst" xmlns:r="http://schemas.openxmlformats.org/officeDocument/2006/relationships" xmlns:m="http://schemas.openxmlformats.org/officeDocument/2006/math" xmlns:v="urn:schemas-microsoft-com:vml" xmlns:wp14="http://schemas.microsoft.com/office/word/2010/wordprocessingDrawing" xmlns:wp="http://schemas.openxmlformats.org/drawingml/2006/wordprocessingDrawing" xmlns:w10="urn:schemas-microsoft-com:office:word" xmlns:w="http://schemas.openxmlformats.org/wordprocessingml/2006/main" xmlns:w14="http://schemas.microsoft.com/office/word/2010/wordml" xmlns:w15="http://schemas.microsoft.com/office/word/2012/wordml" xmlns:w16cex="http://schemas.microsoft.com/office/word/2018/wordml/cex" xmlns:w16cid="http://schemas.microsoft.com/office/word/2016/wordml/cid" xmlns:w16="http://schemas.microsoft.com/office/word/2018/wordml" xmlns:w16sdtdh="http://schemas.microsoft.com/office/word/2020/wordml/sdtdatahash" xmlns:w16se="http://schemas.microsoft.com/office/word/2015/wordml/symex" xmlns:wpg="http://schemas.microsoft.com/office/word/2010/wordprocessingGroup" xmlns:wpi="http://schemas.microsoft.com/office/word/2010/wordprocessingInk" xmlns:wne="http://schemas.microsoft.com/office/word/2006/wordml" xmlns:wps="http://schemas.microsoft.com/office/word/2010/wordprocessingShape" mc:Ignorable="w14 w15 w16se w16cid w16 w16cex w16sdtdh wp14">
-  <w:sdt>
-    <w:sdtPr>
-      <w:rPr>
-        <w:rFonts w:asciiTheme="majorHAnsi" w:eastAsiaTheme="majorEastAsia" w:hAnsiTheme="majorHAnsi" w:cstheme="majorBidi"/>
-      </w:rPr>
-      <w:id w:val="-1404599587"/>
-      <w:docPartObj>
-        <w:docPartGallery w:val="Page Numbers (Bottom of Page)"/>
-        <w:docPartUnique/>
-      </w:docPartObj>
-    </w:sdtPr>
-    <w:sdtContent>
-      <w:sdt>
-        <w:sdtPr>
-          <w:rPr>
-            <w:rFonts w:asciiTheme="majorHAnsi" w:eastAsiaTheme="majorEastAsia" w:hAnsiTheme="majorHAnsi" w:cstheme="majorBidi"/>
-          </w:rPr>
-          <w:id w:val="1806425445"/>
-        </w:sdtPr>
-        <w:sdtContent>
-          <w:p>
-            <w:pPr>
-              <w:rPr>
-                <w:rFonts w:asciiTheme="majorHAnsi" w:eastAsiaTheme="majorEastAsia" w:hAnsiTheme="majorHAnsi" w:cstheme="majorBidi"/>
-              </w:rPr>
-            </w:pPr>
-          </w:p>
-        </w:sdtContent>
-      </w:sdt>
-    </w:sdtContent>
-  </w:sdt>
-  <w:p>
-    <w:pPr>
-      <w:pStyle w:val="Piedepgina"/>
-    </w:pPr>
-  </w:p>
+  <w:p/>
 </w:ftr>
 </file>
 
@@ -3870,7 +4075,7 @@
     </w:rPrDefault>
     <w:pPrDefault>
       <w:pPr>
-        <w:spacing w:after="160" w:line="259" w:lineRule="auto"/>
+        <w:suppressAutoHyphens/>
       </w:pPr>
     </w:pPrDefault>
   </w:docDefaults>
@@ -4255,6 +4460,9 @@
   <w:style w:type="paragraph" w:default="1" w:styleId="Normal">
     <w:name w:val="Normal"/>
     <w:qFormat/>
+    <w:pPr>
+      <w:spacing w:after="160" w:line="259" w:lineRule="auto"/>
+    </w:pPr>
   </w:style>
   <w:style w:type="character" w:default="1" w:styleId="Fuentedeprrafopredeter">
     <w:name w:val="Default Paragraph Font"/>
@@ -4283,10 +4491,60 @@
     <w:semiHidden/>
     <w:unhideWhenUsed/>
   </w:style>
+  <w:style w:type="character" w:customStyle="1" w:styleId="TtuloCar">
+    <w:name w:val="Título Car"/>
+    <w:basedOn w:val="Fuentedeprrafopredeter"/>
+    <w:link w:val="Ttulo"/>
+    <w:uiPriority w:val="10"/>
+    <w:qFormat/>
+    <w:rsid w:val="00533A2D"/>
+    <w:rPr>
+      <w:rFonts w:asciiTheme="majorHAnsi" w:eastAsiaTheme="majorEastAsia" w:hAnsiTheme="majorHAnsi" w:cstheme="majorBidi"/>
+      <w:color w:val="404040" w:themeColor="text1" w:themeTint="BF"/>
+      <w:spacing w:val="-10"/>
+      <w:kern w:val="2"/>
+      <w:sz w:val="56"/>
+      <w:szCs w:val="56"/>
+      <w:lang w:eastAsia="es-GT"/>
+      <w14:ligatures w14:val="none"/>
+    </w:rPr>
+  </w:style>
+  <w:style w:type="character" w:customStyle="1" w:styleId="SubttuloCar">
+    <w:name w:val="Subtítulo Car"/>
+    <w:basedOn w:val="Fuentedeprrafopredeter"/>
+    <w:link w:val="Subttulo"/>
+    <w:uiPriority w:val="11"/>
+    <w:qFormat/>
+    <w:rsid w:val="00533A2D"/>
+    <w:rPr>
+      <w:rFonts w:eastAsiaTheme="minorEastAsia" w:cs="Times New Roman"/>
+      <w:color w:val="5A5A5A" w:themeColor="text1" w:themeTint="A5"/>
+      <w:spacing w:val="15"/>
+      <w:kern w:val="0"/>
+      <w:lang w:eastAsia="es-GT"/>
+      <w14:ligatures w14:val="none"/>
+    </w:rPr>
+  </w:style>
+  <w:style w:type="character" w:customStyle="1" w:styleId="EncabezadoCar">
+    <w:name w:val="Encabezado Car"/>
+    <w:basedOn w:val="Fuentedeprrafopredeter"/>
+    <w:link w:val="Encabezado"/>
+    <w:uiPriority w:val="99"/>
+    <w:qFormat/>
+    <w:rsid w:val="00D7314C"/>
+  </w:style>
+  <w:style w:type="character" w:customStyle="1" w:styleId="PiedepginaCar">
+    <w:name w:val="Pie de página Car"/>
+    <w:basedOn w:val="Fuentedeprrafopredeter"/>
+    <w:link w:val="Piedepgina"/>
+    <w:uiPriority w:val="99"/>
+    <w:qFormat/>
+    <w:rsid w:val="00D7314C"/>
+  </w:style>
   <w:style w:type="paragraph" w:styleId="Ttulo">
     <w:name w:val="Title"/>
     <w:basedOn w:val="Normal"/>
-    <w:next w:val="Normal"/>
+    <w:next w:val="Textoindependiente"/>
     <w:link w:val="TtuloCar"/>
     <w:uiPriority w:val="10"/>
     <w:qFormat/>
@@ -4299,28 +4557,51 @@
       <w:rFonts w:asciiTheme="majorHAnsi" w:eastAsiaTheme="majorEastAsia" w:hAnsiTheme="majorHAnsi" w:cstheme="majorBidi"/>
       <w:color w:val="404040" w:themeColor="text1" w:themeTint="BF"/>
       <w:spacing w:val="-10"/>
-      <w:kern w:val="28"/>
       <w:sz w:val="56"/>
       <w:szCs w:val="56"/>
       <w:lang w:eastAsia="es-GT"/>
       <w14:ligatures w14:val="none"/>
     </w:rPr>
   </w:style>
-  <w:style w:type="character" w:customStyle="1" w:styleId="TtuloCar">
-    <w:name w:val="Título Car"/>
-    <w:basedOn w:val="Fuentedeprrafopredeter"/>
-    <w:link w:val="Ttulo"/>
-    <w:uiPriority w:val="10"/>
-    <w:rsid w:val="00533A2D"/>
+  <w:style w:type="paragraph" w:styleId="Textoindependiente">
+    <w:name w:val="Body Text"/>
+    <w:basedOn w:val="Normal"/>
+    <w:pPr>
+      <w:spacing w:after="140" w:line="276" w:lineRule="auto"/>
+    </w:pPr>
+  </w:style>
+  <w:style w:type="paragraph" w:styleId="Lista">
+    <w:name w:val="List"/>
+    <w:basedOn w:val="Textoindependiente"/>
     <w:rPr>
-      <w:rFonts w:asciiTheme="majorHAnsi" w:eastAsiaTheme="majorEastAsia" w:hAnsiTheme="majorHAnsi" w:cstheme="majorBidi"/>
-      <w:color w:val="404040" w:themeColor="text1" w:themeTint="BF"/>
-      <w:spacing w:val="-10"/>
-      <w:kern w:val="28"/>
-      <w:sz w:val="56"/>
-      <w:szCs w:val="56"/>
-      <w:lang w:eastAsia="es-GT"/>
-      <w14:ligatures w14:val="none"/>
+      <w:rFonts w:cs="Lucida Sans"/>
+    </w:rPr>
+  </w:style>
+  <w:style w:type="paragraph" w:styleId="Descripcin">
+    <w:name w:val="caption"/>
+    <w:basedOn w:val="Normal"/>
+    <w:qFormat/>
+    <w:pPr>
+      <w:suppressLineNumbers/>
+      <w:spacing w:before="120" w:after="120"/>
+    </w:pPr>
+    <w:rPr>
+      <w:rFonts w:cs="Lucida Sans"/>
+      <w:i/>
+      <w:iCs/>
+      <w:sz w:val="24"/>
+      <w:szCs w:val="24"/>
+    </w:rPr>
+  </w:style>
+  <w:style w:type="paragraph" w:customStyle="1" w:styleId="ndice">
+    <w:name w:val="Índice"/>
+    <w:basedOn w:val="Normal"/>
+    <w:qFormat/>
+    <w:pPr>
+      <w:suppressLineNumbers/>
+    </w:pPr>
+    <w:rPr>
+      <w:rFonts w:cs="Lucida Sans"/>
     </w:rPr>
   </w:style>
   <w:style w:type="paragraph" w:styleId="Subttulo">
@@ -4331,11 +4612,6 @@
     <w:uiPriority w:val="11"/>
     <w:qFormat/>
     <w:rsid w:val="00533A2D"/>
-    <w:pPr>
-      <w:numPr>
-        <w:ilvl w:val="1"/>
-      </w:numPr>
-    </w:pPr>
     <w:rPr>
       <w:rFonts w:eastAsiaTheme="minorEastAsia" w:cs="Times New Roman"/>
       <w:color w:val="5A5A5A" w:themeColor="text1" w:themeTint="A5"/>
@@ -4345,29 +4621,51 @@
       <w14:ligatures w14:val="none"/>
     </w:rPr>
   </w:style>
-  <w:style w:type="character" w:customStyle="1" w:styleId="SubttuloCar">
-    <w:name w:val="Subtítulo Car"/>
-    <w:basedOn w:val="Fuentedeprrafopredeter"/>
-    <w:link w:val="Subttulo"/>
-    <w:uiPriority w:val="11"/>
-    <w:rsid w:val="00533A2D"/>
-    <w:rPr>
-      <w:rFonts w:eastAsiaTheme="minorEastAsia" w:cs="Times New Roman"/>
-      <w:color w:val="5A5A5A" w:themeColor="text1" w:themeTint="A5"/>
-      <w:spacing w:val="15"/>
-      <w:kern w:val="0"/>
-      <w:lang w:eastAsia="es-GT"/>
-      <w14:ligatures w14:val="none"/>
-    </w:rPr>
+  <w:style w:type="paragraph" w:customStyle="1" w:styleId="Cabeceraypie">
+    <w:name w:val="Cabecera y pie"/>
+    <w:basedOn w:val="Normal"/>
+    <w:qFormat/>
+  </w:style>
+  <w:style w:type="paragraph" w:styleId="Encabezado">
+    <w:name w:val="header"/>
+    <w:basedOn w:val="Normal"/>
+    <w:link w:val="EncabezadoCar"/>
+    <w:uiPriority w:val="99"/>
+    <w:unhideWhenUsed/>
+    <w:rsid w:val="00D7314C"/>
+    <w:pPr>
+      <w:tabs>
+        <w:tab w:val="center" w:pos="4419"/>
+        <w:tab w:val="right" w:pos="8838"/>
+      </w:tabs>
+      <w:spacing w:after="0" w:line="240" w:lineRule="auto"/>
+    </w:pPr>
+  </w:style>
+  <w:style w:type="paragraph" w:styleId="Piedepgina">
+    <w:name w:val="footer"/>
+    <w:basedOn w:val="Normal"/>
+    <w:link w:val="PiedepginaCar"/>
+    <w:uiPriority w:val="99"/>
+    <w:unhideWhenUsed/>
+    <w:rsid w:val="00D7314C"/>
+    <w:pPr>
+      <w:tabs>
+        <w:tab w:val="center" w:pos="4419"/>
+        <w:tab w:val="right" w:pos="8838"/>
+      </w:tabs>
+      <w:spacing w:after="0" w:line="240" w:lineRule="auto"/>
+    </w:pPr>
+  </w:style>
+  <w:style w:type="paragraph" w:customStyle="1" w:styleId="Contenidodelmarco">
+    <w:name w:val="Contenido del marco"/>
+    <w:basedOn w:val="Normal"/>
+    <w:qFormat/>
   </w:style>
   <w:style w:type="table" w:styleId="Tablaconcuadrcula">
     <w:name w:val="Table Grid"/>
     <w:basedOn w:val="Tablanormal"/>
     <w:uiPriority w:val="39"/>
     <w:rsid w:val="0026455A"/>
-    <w:pPr>
-      <w:spacing w:after="0" w:line="240" w:lineRule="auto"/>
-    </w:pPr>
     <w:tblPr>
       <w:tblBorders>
         <w:top w:val="single" w:sz="4" w:space="0" w:color="auto"/>
@@ -4384,9 +4682,6 @@
     <w:basedOn w:val="Tablanormal"/>
     <w:uiPriority w:val="49"/>
     <w:rsid w:val="0026455A"/>
-    <w:pPr>
-      <w:spacing w:after="0" w:line="240" w:lineRule="auto"/>
-    </w:pPr>
     <w:tblPr>
       <w:tblStyleRowBandSize w:val="1"/>
       <w:tblStyleColBandSize w:val="1"/>
@@ -4454,50 +4749,6 @@
         <w:shd w:val="clear" w:color="auto" w:fill="DEEAF6" w:themeFill="accent5" w:themeFillTint="33"/>
       </w:tcPr>
     </w:tblStylePr>
-  </w:style>
-  <w:style w:type="paragraph" w:styleId="Encabezado">
-    <w:name w:val="header"/>
-    <w:basedOn w:val="Normal"/>
-    <w:link w:val="EncabezadoCar"/>
-    <w:uiPriority w:val="99"/>
-    <w:unhideWhenUsed/>
-    <w:rsid w:val="00D7314C"/>
-    <w:pPr>
-      <w:tabs>
-        <w:tab w:val="center" w:pos="4419"/>
-        <w:tab w:val="right" w:pos="8838"/>
-      </w:tabs>
-      <w:spacing w:after="0" w:line="240" w:lineRule="auto"/>
-    </w:pPr>
-  </w:style>
-  <w:style w:type="character" w:customStyle="1" w:styleId="EncabezadoCar">
-    <w:name w:val="Encabezado Car"/>
-    <w:basedOn w:val="Fuentedeprrafopredeter"/>
-    <w:link w:val="Encabezado"/>
-    <w:uiPriority w:val="99"/>
-    <w:rsid w:val="00D7314C"/>
-  </w:style>
-  <w:style w:type="paragraph" w:styleId="Piedepgina">
-    <w:name w:val="footer"/>
-    <w:basedOn w:val="Normal"/>
-    <w:link w:val="PiedepginaCar"/>
-    <w:uiPriority w:val="99"/>
-    <w:unhideWhenUsed/>
-    <w:rsid w:val="00D7314C"/>
-    <w:pPr>
-      <w:tabs>
-        <w:tab w:val="center" w:pos="4419"/>
-        <w:tab w:val="right" w:pos="8838"/>
-      </w:tabs>
-      <w:spacing w:after="0" w:line="240" w:lineRule="auto"/>
-    </w:pPr>
-  </w:style>
-  <w:style w:type="character" w:customStyle="1" w:styleId="PiedepginaCar">
-    <w:name w:val="Pie de página Car"/>
-    <w:basedOn w:val="Fuentedeprrafopredeter"/>
-    <w:link w:val="Piedepgina"/>
-    <w:uiPriority w:val="99"/>
-    <w:rsid w:val="00D7314C"/>
   </w:style>
 </w:styles>
 </file>
@@ -4809,7 +5060,7 @@
 </file>
 
 <file path=customXml/itemProps1.xml><?xml version="1.0" encoding="utf-8"?>
-<ds:datastoreItem xmlns:ds="http://schemas.openxmlformats.org/officeDocument/2006/customXml" ds:itemID="{55AF091B-3C7A-41E3-B477-F2FDAA23CFDA}">
+<ds:datastoreItem xmlns:ds="http://schemas.openxmlformats.org/officeDocument/2006/customXml" ds:itemID="{7ACEF521-BD25-4E38-8AB6-F4893EE2E7B8}">
   <ds:schemaRefs>
     <ds:schemaRef ds:uri="http://schemas.microsoft.com/office/2006/coverPageProps"/>
   </ds:schemaRefs>

</xml_diff>

<commit_message>
todos los archivo agregados
</commit_message>
<xml_diff>
--- a/files/Clothes Store (Doc).docx
+++ b/files/Clothes Store (Doc).docx
@@ -7,36 +7,31 @@
       <w:r>
         <w:rPr>
           <w:noProof/>
-          <w:lang w:eastAsia="es-GT"/>
         </w:rPr>
         <mc:AlternateContent>
           <mc:Choice Requires="wps">
             <w:drawing>
-              <wp:anchor distT="45720" distB="45720" distL="114300" distR="114300" simplePos="0" relativeHeight="251683840" behindDoc="0" locked="0" layoutInCell="1" allowOverlap="1" wp14:anchorId="0E8DB62D" wp14:editId="6D9284F5">
+              <wp:anchor distT="46355" distB="51435" distL="114300" distR="114300" simplePos="0" relativeHeight="9" behindDoc="0" locked="0" layoutInCell="0" allowOverlap="1" wp14:anchorId="1B833410">
                 <wp:simplePos x="0" y="0"/>
                 <wp:positionH relativeFrom="margin">
-                  <wp:posOffset>5191269</wp:posOffset>
+                  <wp:posOffset>5191125</wp:posOffset>
                 </wp:positionH>
                 <wp:positionV relativeFrom="paragraph">
-                  <wp:posOffset>13527</wp:posOffset>
+                  <wp:posOffset>13970</wp:posOffset>
                 </wp:positionV>
-                <wp:extent cx="1223010" cy="1404620"/>
+                <wp:extent cx="1223010" cy="338455"/>
                 <wp:effectExtent l="0" t="0" r="0" b="6350"/>
                 <wp:wrapSquare wrapText="bothSides"/>
-                <wp:docPr id="1632737243" name="Cuadro de texto 2"/>
-                <wp:cNvGraphicFramePr>
-                  <a:graphicFrameLocks xmlns:a="http://schemas.openxmlformats.org/drawingml/2006/main"/>
-                </wp:cNvGraphicFramePr>
+                <wp:docPr id="1" name="Cuadro de texto 2"/>
+                <wp:cNvGraphicFramePr/>
                 <a:graphic xmlns:a="http://schemas.openxmlformats.org/drawingml/2006/main">
                   <a:graphicData uri="http://schemas.microsoft.com/office/word/2010/wordprocessingShape">
                     <wps:wsp>
-                      <wps:cNvSpPr txBox="1">
-                        <a:spLocks noChangeArrowheads="1"/>
-                      </wps:cNvSpPr>
-                      <wps:spPr bwMode="auto">
+                      <wps:cNvSpPr/>
+                      <wps:spPr>
                         <a:xfrm>
                           <a:off x="0" y="0"/>
-                          <a:ext cx="1223010" cy="1404620"/>
+                          <a:ext cx="1222920" cy="338400"/>
                         </a:xfrm>
                         <a:prstGeom prst="rect">
                           <a:avLst/>
@@ -44,15 +39,25 @@
                         <a:noFill/>
                         <a:ln w="9525">
                           <a:noFill/>
-                          <a:miter lim="800000"/>
-                          <a:headEnd/>
-                          <a:tailEnd/>
                         </a:ln>
                       </wps:spPr>
+                      <wps:style>
+                        <a:lnRef idx="0">
+                          <a:scrgbClr r="0" g="0" b="0"/>
+                        </a:lnRef>
+                        <a:fillRef idx="0">
+                          <a:scrgbClr r="0" g="0" b="0"/>
+                        </a:fillRef>
+                        <a:effectRef idx="0">
+                          <a:scrgbClr r="0" g="0" b="0"/>
+                        </a:effectRef>
+                        <a:fontRef idx="minor"/>
+                      </wps:style>
                       <wps:txbx>
                         <w:txbxContent>
                           <w:p>
                             <w:pPr>
+                              <w:pStyle w:val="Contenidodelmarco"/>
                               <w:rPr>
                                 <w:color w:val="FFFFFF" w:themeColor="background1"/>
                                 <w:sz w:val="32"/>
@@ -70,15 +75,12 @@
                           </w:p>
                         </w:txbxContent>
                       </wps:txbx>
-                      <wps:bodyPr rot="0" vert="horz" wrap="square" lIns="91440" tIns="45720" rIns="91440" bIns="45720" anchor="t" anchorCtr="0">
+                      <wps:bodyPr anchor="t">
                         <a:spAutoFit/>
                       </wps:bodyPr>
                     </wps:wsp>
                   </a:graphicData>
                 </a:graphic>
-                <wp14:sizeRelH relativeFrom="margin">
-                  <wp14:pctWidth>0</wp14:pctWidth>
-                </wp14:sizeRelH>
                 <wp14:sizeRelV relativeFrom="margin">
                   <wp14:pctHeight>20000</wp14:pctHeight>
                 </wp14:sizeRelV>
@@ -87,15 +89,12 @@
           </mc:Choice>
           <mc:Fallback>
             <w:pict>
-              <v:shapetype w14:anchorId="0E8DB62D" id="_x0000_t202" coordsize="21600,21600" o:spt="202" path="m,l,21600r21600,l21600,xe">
-                <v:stroke joinstyle="miter"/>
-                <v:path gradientshapeok="t" o:connecttype="rect"/>
-              </v:shapetype>
-              <v:shape id="Cuadro de texto 2" o:spid="_x0000_s1026" type="#_x0000_t202" style="position:absolute;margin-left:408.75pt;margin-top:1.05pt;width:96.3pt;height:110.6pt;z-index:251683840;visibility:visible;mso-wrap-style:square;mso-width-percent:0;mso-height-percent:200;mso-wrap-distance-left:9pt;mso-wrap-distance-top:3.6pt;mso-wrap-distance-right:9pt;mso-wrap-distance-bottom:3.6pt;mso-position-horizontal:absolute;mso-position-horizontal-relative:margin;mso-position-vertical:absolute;mso-position-vertical-relative:text;mso-width-percent:0;mso-height-percent:200;mso-width-relative:margin;mso-height-relative:margin;v-text-anchor:top" o:gfxdata="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" filled="f" stroked="f">
+              <v:rect w14:anchorId="1B833410" id="Cuadro de texto 2" o:spid="_x0000_s1026" style="position:absolute;margin-left:408.75pt;margin-top:1.1pt;width:96.3pt;height:26.65pt;z-index:9;visibility:visible;mso-wrap-style:square;mso-height-percent:200;mso-wrap-distance-left:9pt;mso-wrap-distance-top:3.65pt;mso-wrap-distance-right:9pt;mso-wrap-distance-bottom:4.05pt;mso-position-horizontal:absolute;mso-position-horizontal-relative:margin;mso-position-vertical:absolute;mso-position-vertical-relative:text;mso-height-percent:200;mso-height-relative:margin;v-text-anchor:top" o:gfxdata="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" o:allowincell="f" filled="f" stroked="f">
                 <v:textbox style="mso-fit-shape-to-text:t">
                   <w:txbxContent>
                     <w:p>
                       <w:pPr>
+                        <w:pStyle w:val="Contenidodelmarco"/>
                         <w:rPr>
                           <w:color w:val="FFFFFF" w:themeColor="background1"/>
                           <w:sz w:val="32"/>
@@ -114,732 +113,570 @@
                   </w:txbxContent>
                 </v:textbox>
                 <w10:wrap type="square" anchorx="margin"/>
-              </v:shape>
+              </v:rect>
             </w:pict>
           </mc:Fallback>
         </mc:AlternateContent>
       </w:r>
     </w:p>
-    <w:sdt>
-      <w:sdtPr>
-        <w:id w:val="-438839187"/>
-        <w:docPartObj>
-          <w:docPartGallery w:val="Cover Pages"/>
-          <w:docPartUnique/>
-        </w:docPartObj>
-      </w:sdtPr>
-      <w:sdtEndPr>
+    <w:p>
+      <w:r>
+        <w:rPr>
+          <w:noProof/>
+        </w:rPr>
+        <mc:AlternateContent>
+          <mc:Choice Requires="wps">
+            <w:drawing>
+              <wp:anchor distT="0" distB="1905" distL="0" distR="8890" simplePos="0" relativeHeight="2" behindDoc="0" locked="0" layoutInCell="0" allowOverlap="1" wp14:anchorId="13710E86">
+                <wp:simplePos x="0" y="0"/>
+                <wp:positionH relativeFrom="page">
+                  <wp:posOffset>154940</wp:posOffset>
+                </wp:positionH>
+                <wp:positionV relativeFrom="page">
+                  <wp:posOffset>200660</wp:posOffset>
+                </wp:positionV>
+                <wp:extent cx="5461000" cy="9793605"/>
+                <wp:effectExtent l="0" t="635" r="0" b="0"/>
+                <wp:wrapNone/>
+                <wp:docPr id="3" name="Rectángulo 16"/>
+                <wp:cNvGraphicFramePr/>
+                <a:graphic xmlns:a="http://schemas.openxmlformats.org/drawingml/2006/main">
+                  <a:graphicData uri="http://schemas.microsoft.com/office/word/2010/wordprocessingShape">
+                    <wps:wsp>
+                      <wps:cNvSpPr/>
+                      <wps:spPr>
+                        <a:xfrm>
+                          <a:off x="0" y="0"/>
+                          <a:ext cx="5460840" cy="9793440"/>
+                        </a:xfrm>
+                        <a:prstGeom prst="rect">
+                          <a:avLst/>
+                        </a:prstGeom>
+                        <a:solidFill>
+                          <a:schemeClr val="accent1"/>
+                        </a:solidFill>
+                        <a:ln w="0">
+                          <a:noFill/>
+                        </a:ln>
+                      </wps:spPr>
+                      <wps:style>
+                        <a:lnRef idx="0">
+                          <a:scrgbClr r="0" g="0" b="0"/>
+                        </a:lnRef>
+                        <a:fillRef idx="0">
+                          <a:scrgbClr r="0" g="0" b="0"/>
+                        </a:fillRef>
+                        <a:effectRef idx="0">
+                          <a:scrgbClr r="0" g="0" b="0"/>
+                        </a:effectRef>
+                        <a:fontRef idx="minor"/>
+                      </wps:style>
+                      <wps:txbx>
+                        <w:txbxContent>
+                          <w:p>
+                            <w:pPr>
+                              <w:pStyle w:val="Ttulo"/>
+                              <w:jc w:val="right"/>
+                              <w:rPr>
+                                <w:rFonts w:ascii="Times New Roman" w:hAnsi="Times New Roman" w:cs="Times New Roman"/>
+                                <w:caps/>
+                                <w:color w:val="FFFFFF" w:themeColor="background1"/>
+                                <w:sz w:val="80"/>
+                                <w:szCs w:val="80"/>
+                              </w:rPr>
+                            </w:pPr>
+                            <w:sdt>
+                              <w:sdtPr>
+                                <w:alias w:val="Título"/>
+                                <w:id w:val="2036797934"/>
+                                <w:dataBinding w:prefixMappings="xmlns:ns0='http://schemas.openxmlformats.org/package/2006/metadata/core-properties' xmlns:ns1='http://purl.org/dc/elements/1.1/'" w:xpath="/ns0:coreProperties[1]/ns1:title[1]" w:storeItemID="{6C3C8BC8-F283-45AE-878A-BAB7291924A1}"/>
+                                <w:text/>
+                              </w:sdtPr>
+                              <w:sdtContent>
+                                <w:proofErr w:type="spellStart"/>
+                                <w:r>
+                                  <w:t>Clothes</w:t>
+                                </w:r>
+                                <w:proofErr w:type="spellEnd"/>
+                                <w:r>
+                                  <w:t xml:space="preserve"> Store</w:t>
+                                </w:r>
+                              </w:sdtContent>
+                            </w:sdt>
+                          </w:p>
+                          <w:p>
+                            <w:pPr>
+                              <w:pStyle w:val="Contenidodelmarco"/>
+                              <w:spacing w:before="240"/>
+                              <w:ind w:left="720"/>
+                              <w:jc w:val="right"/>
+                              <w:rPr>
+                                <w:color w:val="FFFFFF" w:themeColor="background1"/>
+                              </w:rPr>
+                            </w:pPr>
+                          </w:p>
+                          <w:p>
+                            <w:pPr>
+                              <w:pStyle w:val="Contenidodelmarco"/>
+                              <w:spacing w:before="240"/>
+                              <w:ind w:left="1008"/>
+                              <w:jc w:val="both"/>
+                              <w:rPr>
+                                <w:color w:val="FFFFFF" w:themeColor="background1"/>
+                              </w:rPr>
+                            </w:pPr>
+                            <w:sdt>
+                              <w:sdtPr>
+                                <w:alias w:val="Descripción breve"/>
+                                <w:id w:val="1733274837"/>
+                                <w:showingPlcHdr/>
+                                <w:dataBinding w:prefixMappings="xmlns:ns0='http://schemas.microsoft.com/office/2006/coverPageProps'" w:xpath="/ns0:CoverPageProperties[1]/ns0:Abstract[1]" w:storeItemID="{55AF091B-3C7A-41E3-B477-F2FDAA23CFDA}"/>
+                                <w:text/>
+                              </w:sdtPr>
+                              <w:sdtContent>
+                                <w:r>
+                                  <w:t xml:space="preserve">     </w:t>
+                                </w:r>
+                              </w:sdtContent>
+                            </w:sdt>
+                          </w:p>
+                        </w:txbxContent>
+                      </wps:txbx>
+                      <wps:bodyPr lIns="274320" tIns="914400" rIns="274320" anchor="ctr" upright="1">
+                        <a:noAutofit/>
+                      </wps:bodyPr>
+                    </wps:wsp>
+                  </a:graphicData>
+                </a:graphic>
+                <wp14:sizeRelH relativeFrom="page">
+                  <wp14:pctWidth>69000</wp14:pctWidth>
+                </wp14:sizeRelH>
+                <wp14:sizeRelV relativeFrom="page">
+                  <wp14:pctHeight>96000</wp14:pctHeight>
+                </wp14:sizeRelV>
+              </wp:anchor>
+            </w:drawing>
+          </mc:Choice>
+          <mc:Fallback>
+            <w:pict>
+              <v:rect w14:anchorId="13710E86" id="Rectángulo 16" o:spid="_x0000_s1027" style="position:absolute;margin-left:12.2pt;margin-top:15.8pt;width:430pt;height:771.15pt;z-index:2;visibility:visible;mso-wrap-style:square;mso-width-percent:690;mso-height-percent:960;mso-wrap-distance-left:0;mso-wrap-distance-top:0;mso-wrap-distance-right:.7pt;mso-wrap-distance-bottom:.15pt;mso-position-horizontal:absolute;mso-position-horizontal-relative:page;mso-position-vertical:absolute;mso-position-vertical-relative:page;mso-width-percent:690;mso-height-percent:960;mso-width-relative:page;mso-height-relative:page;v-text-anchor:middle" o:gfxdata="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" o:allowincell="f" fillcolor="#4472c4 [3204]" stroked="f" strokeweight="0">
+                <v:textbox inset="21.6pt,1in,21.6pt">
+                  <w:txbxContent>
+                    <w:p>
+                      <w:pPr>
+                        <w:pStyle w:val="Ttulo"/>
+                        <w:jc w:val="right"/>
+                        <w:rPr>
+                          <w:rFonts w:ascii="Times New Roman" w:hAnsi="Times New Roman" w:cs="Times New Roman"/>
+                          <w:caps/>
+                          <w:color w:val="FFFFFF" w:themeColor="background1"/>
+                          <w:sz w:val="80"/>
+                          <w:szCs w:val="80"/>
+                        </w:rPr>
+                      </w:pPr>
+                      <w:sdt>
+                        <w:sdtPr>
+                          <w:alias w:val="Título"/>
+                          <w:id w:val="2036797934"/>
+                          <w:dataBinding w:prefixMappings="xmlns:ns0='http://schemas.openxmlformats.org/package/2006/metadata/core-properties' xmlns:ns1='http://purl.org/dc/elements/1.1/'" w:xpath="/ns0:coreProperties[1]/ns1:title[1]" w:storeItemID="{6C3C8BC8-F283-45AE-878A-BAB7291924A1}"/>
+                          <w:text/>
+                        </w:sdtPr>
+                        <w:sdtContent>
+                          <w:proofErr w:type="spellStart"/>
+                          <w:r>
+                            <w:t>Clothes</w:t>
+                          </w:r>
+                          <w:proofErr w:type="spellEnd"/>
+                          <w:r>
+                            <w:t xml:space="preserve"> Store</w:t>
+                          </w:r>
+                        </w:sdtContent>
+                      </w:sdt>
+                    </w:p>
+                    <w:p>
+                      <w:pPr>
+                        <w:pStyle w:val="Contenidodelmarco"/>
+                        <w:spacing w:before="240"/>
+                        <w:ind w:left="720"/>
+                        <w:jc w:val="right"/>
+                        <w:rPr>
+                          <w:color w:val="FFFFFF" w:themeColor="background1"/>
+                        </w:rPr>
+                      </w:pPr>
+                    </w:p>
+                    <w:p>
+                      <w:pPr>
+                        <w:pStyle w:val="Contenidodelmarco"/>
+                        <w:spacing w:before="240"/>
+                        <w:ind w:left="1008"/>
+                        <w:jc w:val="both"/>
+                        <w:rPr>
+                          <w:color w:val="FFFFFF" w:themeColor="background1"/>
+                        </w:rPr>
+                      </w:pPr>
+                      <w:sdt>
+                        <w:sdtPr>
+                          <w:alias w:val="Descripción breve"/>
+                          <w:id w:val="1733274837"/>
+                          <w:showingPlcHdr/>
+                          <w:dataBinding w:prefixMappings="xmlns:ns0='http://schemas.microsoft.com/office/2006/coverPageProps'" w:xpath="/ns0:CoverPageProperties[1]/ns0:Abstract[1]" w:storeItemID="{55AF091B-3C7A-41E3-B477-F2FDAA23CFDA}"/>
+                          <w:text/>
+                        </w:sdtPr>
+                        <w:sdtContent>
+                          <w:r>
+                            <w:t xml:space="preserve">     </w:t>
+                          </w:r>
+                        </w:sdtContent>
+                      </w:sdt>
+                    </w:p>
+                  </w:txbxContent>
+                </v:textbox>
+                <w10:wrap anchorx="page" anchory="page"/>
+              </v:rect>
+            </w:pict>
+          </mc:Fallback>
+        </mc:AlternateContent>
+      </w:r>
+      <w:r>
+        <w:rPr>
+          <w:noProof/>
+        </w:rPr>
+        <mc:AlternateContent>
+          <mc:Choice Requires="wps">
+            <w:drawing>
+              <wp:anchor distT="0" distB="1905" distL="0" distR="5080" simplePos="0" relativeHeight="4" behindDoc="0" locked="0" layoutInCell="0" allowOverlap="1" wp14:anchorId="7346F3CF">
+                <wp:simplePos x="0" y="0"/>
+                <wp:positionH relativeFrom="page">
+                  <wp:posOffset>5673725</wp:posOffset>
+                </wp:positionH>
+                <wp:positionV relativeFrom="page">
+                  <wp:align>center</wp:align>
+                </wp:positionV>
+                <wp:extent cx="1898650" cy="9793605"/>
+                <wp:effectExtent l="0" t="635" r="0" b="0"/>
+                <wp:wrapNone/>
+                <wp:docPr id="5" name="Rectángulo 85"/>
+                <wp:cNvGraphicFramePr/>
+                <a:graphic xmlns:a="http://schemas.openxmlformats.org/drawingml/2006/main">
+                  <a:graphicData uri="http://schemas.microsoft.com/office/word/2010/wordprocessingShape">
+                    <wps:wsp>
+                      <wps:cNvSpPr/>
+                      <wps:spPr>
+                        <a:xfrm>
+                          <a:off x="0" y="0"/>
+                          <a:ext cx="1898640" cy="9793440"/>
+                        </a:xfrm>
+                        <a:prstGeom prst="rect">
+                          <a:avLst/>
+                        </a:prstGeom>
+                        <a:solidFill>
+                          <a:schemeClr val="tx2"/>
+                        </a:solidFill>
+                        <a:ln>
+                          <a:noFill/>
+                        </a:ln>
+                      </wps:spPr>
+                      <wps:style>
+                        <a:lnRef idx="2">
+                          <a:schemeClr val="accent1">
+                            <a:shade val="50000"/>
+                          </a:schemeClr>
+                        </a:lnRef>
+                        <a:fillRef idx="1">
+                          <a:schemeClr val="accent1"/>
+                        </a:fillRef>
+                        <a:effectRef idx="0">
+                          <a:schemeClr val="accent1"/>
+                        </a:effectRef>
+                        <a:fontRef idx="minor"/>
+                      </wps:style>
+                      <wps:txbx>
+                        <w:txbxContent>
+                          <w:p>
+                            <w:pPr>
+                              <w:pStyle w:val="Subttulo"/>
+                              <w:rPr>
+                                <w:rFonts w:cstheme="minorBidi"/>
+                                <w:color w:val="FFFFFF" w:themeColor="background1"/>
+                              </w:rPr>
+                            </w:pPr>
+                            <w:sdt>
+                              <w:sdtPr>
+                                <w:alias w:val="Subtítulo"/>
+                                <w:id w:val="1034278490"/>
+                                <w:dataBinding w:prefixMappings="xmlns:ns0='http://schemas.openxmlformats.org/package/2006/metadata/core-properties' xmlns:ns1='http://purl.org/dc/elements/1.1/'" w:xpath="/ns0:coreProperties[1]/ns1:subject[1]" w:storeItemID="{6C3C8BC8-F283-45AE-878A-BAB7291924A1}"/>
+                                <w:text/>
+                              </w:sdtPr>
+                              <w:sdtContent>
+                                <w:r>
+                                  <w:t>Sistema gestor para una Tienda de Ropa.</w:t>
+                                </w:r>
+                              </w:sdtContent>
+                            </w:sdt>
+                          </w:p>
+                        </w:txbxContent>
+                      </wps:txbx>
+                      <wps:bodyPr lIns="182880" rIns="182880" anchor="ctr">
+                        <a:prstTxWarp prst="textNoShape">
+                          <a:avLst/>
+                        </a:prstTxWarp>
+                        <a:noAutofit/>
+                      </wps:bodyPr>
+                    </wps:wsp>
+                  </a:graphicData>
+                </a:graphic>
+                <wp14:sizeRelH relativeFrom="page">
+                  <wp14:pctWidth>24000</wp14:pctWidth>
+                </wp14:sizeRelH>
+                <wp14:sizeRelV relativeFrom="page">
+                  <wp14:pctHeight>96000</wp14:pctHeight>
+                </wp14:sizeRelV>
+              </wp:anchor>
+            </w:drawing>
+          </mc:Choice>
+          <mc:Fallback>
+            <w:pict>
+              <v:rect w14:anchorId="7346F3CF" id="Rectángulo 85" o:spid="_x0000_s1028" style="position:absolute;margin-left:446.75pt;margin-top:0;width:149.5pt;height:771.15pt;z-index:4;visibility:visible;mso-wrap-style:square;mso-width-percent:240;mso-height-percent:960;mso-wrap-distance-left:0;mso-wrap-distance-top:0;mso-wrap-distance-right:.4pt;mso-wrap-distance-bottom:.15pt;mso-position-horizontal:absolute;mso-position-horizontal-relative:page;mso-position-vertical:center;mso-position-vertical-relative:page;mso-width-percent:240;mso-height-percent:960;mso-width-relative:page;mso-height-relative:page;v-text-anchor:middle" o:gfxdata="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" o:allowincell="f" fillcolor="#44546a [3215]" stroked="f" strokeweight="1pt">
+                <v:textbox inset="14.4pt,,14.4pt">
+                  <w:txbxContent>
+                    <w:p>
+                      <w:pPr>
+                        <w:pStyle w:val="Subttulo"/>
+                        <w:rPr>
+                          <w:rFonts w:cstheme="minorBidi"/>
+                          <w:color w:val="FFFFFF" w:themeColor="background1"/>
+                        </w:rPr>
+                      </w:pPr>
+                      <w:sdt>
+                        <w:sdtPr>
+                          <w:alias w:val="Subtítulo"/>
+                          <w:id w:val="1034278490"/>
+                          <w:dataBinding w:prefixMappings="xmlns:ns0='http://schemas.openxmlformats.org/package/2006/metadata/core-properties' xmlns:ns1='http://purl.org/dc/elements/1.1/'" w:xpath="/ns0:coreProperties[1]/ns1:subject[1]" w:storeItemID="{6C3C8BC8-F283-45AE-878A-BAB7291924A1}"/>
+                          <w:text/>
+                        </w:sdtPr>
+                        <w:sdtContent>
+                          <w:r>
+                            <w:t>Sistema gestor para una Tienda de Ropa.</w:t>
+                          </w:r>
+                        </w:sdtContent>
+                      </w:sdt>
+                    </w:p>
+                  </w:txbxContent>
+                </v:textbox>
+                <w10:wrap anchorx="page" anchory="page"/>
+              </v:rect>
+            </w:pict>
+          </mc:Fallback>
+        </mc:AlternateContent>
+      </w:r>
+    </w:p>
+    <w:p/>
+    <w:p>
+      <w:pPr>
         <w:rPr>
           <w:rFonts w:ascii="Times New Roman" w:hAnsi="Times New Roman" w:cs="Times New Roman"/>
         </w:rPr>
-      </w:sdtEndPr>
-      <w:sdtContent>
-        <w:p>
-          <w:r>
-            <w:rPr>
-              <w:noProof/>
-              <w:lang w:eastAsia="es-GT"/>
-            </w:rPr>
-            <mc:AlternateContent>
-              <mc:Choice Requires="wps">
-                <w:drawing>
-                  <wp:anchor distT="0" distB="0" distL="114300" distR="114300" simplePos="0" relativeHeight="251662336" behindDoc="0" locked="0" layoutInCell="1" allowOverlap="1" wp14:anchorId="426C2E0F" wp14:editId="42D499F0">
-                    <wp:simplePos x="0" y="0"/>
-                    <mc:AlternateContent>
-                      <mc:Choice Requires="wp14">
-                        <wp:positionH relativeFrom="page">
-                          <wp14:pctPosHOffset>2000</wp14:pctPosHOffset>
-                        </wp:positionH>
-                      </mc:Choice>
-                      <mc:Fallback>
-                        <wp:positionH relativeFrom="page">
-                          <wp:posOffset>154940</wp:posOffset>
-                        </wp:positionH>
-                      </mc:Fallback>
-                    </mc:AlternateContent>
-                    <mc:AlternateContent>
-                      <mc:Choice Requires="wp14">
-                        <wp:positionV relativeFrom="page">
-                          <wp14:pctPosVOffset>2000</wp14:pctPosVOffset>
-                        </wp:positionV>
-                      </mc:Choice>
-                      <mc:Fallback>
-                        <wp:positionV relativeFrom="page">
-                          <wp:posOffset>200660</wp:posOffset>
-                        </wp:positionV>
-                      </mc:Fallback>
-                    </mc:AlternateContent>
-                    <wp:extent cx="5363210" cy="9653270"/>
-                    <wp:effectExtent l="0" t="0" r="8890" b="2540"/>
-                    <wp:wrapNone/>
-                    <wp:docPr id="471" name="Rectángulo 16"/>
-                    <wp:cNvGraphicFramePr>
-                      <a:graphicFrameLocks xmlns:a="http://schemas.openxmlformats.org/drawingml/2006/main"/>
-                    </wp:cNvGraphicFramePr>
-                    <a:graphic xmlns:a="http://schemas.openxmlformats.org/drawingml/2006/main">
-                      <a:graphicData uri="http://schemas.microsoft.com/office/word/2010/wordprocessingShape">
-                        <wps:wsp>
-                          <wps:cNvSpPr>
-                            <a:spLocks/>
-                          </wps:cNvSpPr>
-                          <wps:spPr bwMode="auto">
-                            <a:xfrm>
-                              <a:off x="0" y="0"/>
-                              <a:ext cx="5363210" cy="9653270"/>
-                            </a:xfrm>
-                            <a:prstGeom prst="rect">
-                              <a:avLst/>
-                            </a:prstGeom>
-                            <a:solidFill>
-                              <a:schemeClr val="accent1"/>
-                            </a:solidFill>
-                            <a:ln>
-                              <a:noFill/>
-                            </a:ln>
-                          </wps:spPr>
-                          <wps:txbx>
-                            <w:txbxContent>
-                              <w:sdt>
-                                <w:sdtPr>
-                                  <w:rPr>
-                                    <w:rFonts w:ascii="Times New Roman" w:hAnsi="Times New Roman" w:cs="Times New Roman"/>
-                                    <w:caps/>
-                                    <w:color w:val="FFFFFF" w:themeColor="background1"/>
-                                    <w:sz w:val="80"/>
-                                    <w:szCs w:val="80"/>
-                                  </w:rPr>
-                                  <w:alias w:val="Título"/>
-                                  <w:id w:val="-1275550102"/>
-                                  <w:dataBinding w:prefixMappings="xmlns:ns0='http://schemas.openxmlformats.org/package/2006/metadata/core-properties' xmlns:ns1='http://purl.org/dc/elements/1.1/'" w:xpath="/ns0:coreProperties[1]/ns1:title[1]" w:storeItemID="{6C3C8BC8-F283-45AE-878A-BAB7291924A1}"/>
-                                  <w:text/>
-                                </w:sdtPr>
-                                <w:sdtContent>
-                                  <w:p>
-                                    <w:pPr>
-                                      <w:pStyle w:val="Ttulo"/>
-                                      <w:jc w:val="right"/>
-                                      <w:rPr>
-                                        <w:rFonts w:ascii="Times New Roman" w:hAnsi="Times New Roman" w:cs="Times New Roman"/>
-                                        <w:caps/>
-                                        <w:color w:val="FFFFFF" w:themeColor="background1"/>
-                                        <w:sz w:val="80"/>
-                                        <w:szCs w:val="80"/>
-                                      </w:rPr>
-                                    </w:pPr>
-                                    <w:r>
-                                      <w:rPr>
-                                        <w:rFonts w:ascii="Times New Roman" w:hAnsi="Times New Roman" w:cs="Times New Roman"/>
-                                        <w:caps/>
-                                        <w:color w:val="FFFFFF" w:themeColor="background1"/>
-                                        <w:sz w:val="80"/>
-                                        <w:szCs w:val="80"/>
-                                      </w:rPr>
-                                      <w:t>Clothes Store</w:t>
-                                    </w:r>
-                                  </w:p>
-                                </w:sdtContent>
-                              </w:sdt>
-                              <w:p>
-                                <w:pPr>
-                                  <w:spacing w:before="240"/>
-                                  <w:ind w:left="720"/>
-                                  <w:jc w:val="right"/>
-                                  <w:rPr>
-                                    <w:color w:val="FFFFFF" w:themeColor="background1"/>
-                                  </w:rPr>
-                                </w:pPr>
-                              </w:p>
-                              <w:sdt>
-                                <w:sdtPr>
-                                  <w:rPr>
-                                    <w:color w:val="FFFFFF" w:themeColor="background1"/>
-                                    <w:sz w:val="21"/>
-                                    <w:szCs w:val="21"/>
-                                  </w:rPr>
-                                  <w:alias w:val="Descripción breve"/>
-                                  <w:id w:val="-1812170092"/>
-                                  <w:dataBinding w:prefixMappings="xmlns:ns0='http://schemas.microsoft.com/office/2006/coverPageProps'" w:xpath="/ns0:CoverPageProperties[1]/ns0:Abstract[1]" w:storeItemID="{55AF091B-3C7A-41E3-B477-F2FDAA23CFDA}"/>
-                                  <w:text/>
-                                </w:sdtPr>
-                                <w:sdtContent>
-                                  <w:p>
-                                    <w:pPr>
-                                      <w:spacing w:before="240"/>
-                                      <w:ind w:left="1008"/>
-                                      <w:jc w:val="both"/>
-                                      <w:rPr>
-                                        <w:color w:val="FFFFFF" w:themeColor="background1"/>
-                                      </w:rPr>
-                                    </w:pPr>
-                                    <w:r>
-                                      <w:rPr>
-                                        <w:color w:val="FFFFFF" w:themeColor="background1"/>
-                                        <w:sz w:val="21"/>
-                                        <w:szCs w:val="21"/>
-                                      </w:rPr>
-                                      <w:t>P</w:t>
-                                    </w:r>
-                                    <w:r>
-                                      <w:rPr>
-                                        <w:color w:val="FFFFFF" w:themeColor="background1"/>
-                                        <w:sz w:val="21"/>
-                                        <w:szCs w:val="21"/>
-                                      </w:rPr>
-                                      <w:t>roporciona herramientas y funcionalidades que simplifican la administración</w:t>
-                                    </w:r>
-                                    <w:r>
-                                      <w:rPr>
-                                        <w:color w:val="FFFFFF" w:themeColor="background1"/>
-                                        <w:sz w:val="21"/>
-                                        <w:szCs w:val="21"/>
-                                      </w:rPr>
-                                      <w:t xml:space="preserve"> y organización</w:t>
-                                    </w:r>
-                                    <w:r>
-                                      <w:rPr>
-                                        <w:color w:val="FFFFFF" w:themeColor="background1"/>
-                                        <w:sz w:val="21"/>
-                                        <w:szCs w:val="21"/>
-                                      </w:rPr>
-                                      <w:t xml:space="preserve"> de la tienda, mejoran la eficiencia operativa y brindan una visión más clara de los aspectos clave del negocio, lo que puede resultar en una mejor experiencia </w:t>
-                                    </w:r>
-                                    <w:r>
-                                      <w:rPr>
-                                        <w:color w:val="FFFFFF" w:themeColor="background1"/>
-                                        <w:sz w:val="21"/>
-                                        <w:szCs w:val="21"/>
-                                      </w:rPr>
-                                      <w:t xml:space="preserve">de administración </w:t>
-                                    </w:r>
-                                    <w:r>
-                                      <w:rPr>
-                                        <w:color w:val="FFFFFF" w:themeColor="background1"/>
-                                        <w:sz w:val="21"/>
-                                        <w:szCs w:val="21"/>
-                                      </w:rPr>
-                                      <w:t xml:space="preserve">y un mejor rendimiento general de la tienda. </w:t>
-                                    </w:r>
-                                  </w:p>
-                                </w:sdtContent>
-                              </w:sdt>
-                            </w:txbxContent>
-                          </wps:txbx>
-                          <wps:bodyPr rot="0" vert="horz" wrap="square" lIns="274320" tIns="914400" rIns="274320" bIns="45720" anchor="ctr" anchorCtr="0" upright="1">
-                            <a:noAutofit/>
-                          </wps:bodyPr>
-                        </wps:wsp>
-                      </a:graphicData>
-                    </a:graphic>
-                    <wp14:sizeRelH relativeFrom="page">
-                      <wp14:pctWidth>69000</wp14:pctWidth>
-                    </wp14:sizeRelH>
-                    <wp14:sizeRelV relativeFrom="page">
-                      <wp14:pctHeight>96000</wp14:pctHeight>
-                    </wp14:sizeRelV>
-                  </wp:anchor>
-                </w:drawing>
-              </mc:Choice>
-              <mc:Fallback>
-                <w:pict>
-                  <v:rect w14:anchorId="426C2E0F" id="Rectángulo 16" o:spid="_x0000_s1027" style="position:absolute;margin-left:0;margin-top:0;width:422.3pt;height:760.1pt;z-index:251662336;visibility:visible;mso-wrap-style:square;mso-width-percent:690;mso-height-percent:960;mso-left-percent:20;mso-top-percent:20;mso-wrap-distance-left:9pt;mso-wrap-distance-top:0;mso-wrap-distance-right:9pt;mso-wrap-distance-bottom:0;mso-position-horizontal-relative:page;mso-position-vertical-relative:page;mso-width-percent:690;mso-height-percent:960;mso-left-percent:20;mso-top-percent:20;mso-width-relative:page;mso-height-relative:page;v-text-anchor:middle" o:gfxdata="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" fillcolor="#4472c4 [3204]" stroked="f">
-                    <v:textbox inset="21.6pt,1in,21.6pt">
-                      <w:txbxContent>
-                        <w:sdt>
-                          <w:sdtPr>
-                            <w:rPr>
-                              <w:rFonts w:ascii="Times New Roman" w:hAnsi="Times New Roman" w:cs="Times New Roman"/>
-                              <w:caps/>
-                              <w:color w:val="FFFFFF" w:themeColor="background1"/>
-                              <w:sz w:val="80"/>
-                              <w:szCs w:val="80"/>
-                            </w:rPr>
-                            <w:alias w:val="Título"/>
-                            <w:id w:val="-1275550102"/>
-                            <w:dataBinding w:prefixMappings="xmlns:ns0='http://schemas.openxmlformats.org/package/2006/metadata/core-properties' xmlns:ns1='http://purl.org/dc/elements/1.1/'" w:xpath="/ns0:coreProperties[1]/ns1:title[1]" w:storeItemID="{6C3C8BC8-F283-45AE-878A-BAB7291924A1}"/>
-                            <w:text/>
-                          </w:sdtPr>
-                          <w:sdtContent>
-                            <w:p>
-                              <w:pPr>
-                                <w:pStyle w:val="Ttulo"/>
-                                <w:jc w:val="right"/>
-                                <w:rPr>
-                                  <w:rFonts w:ascii="Times New Roman" w:hAnsi="Times New Roman" w:cs="Times New Roman"/>
-                                  <w:caps/>
-                                  <w:color w:val="FFFFFF" w:themeColor="background1"/>
-                                  <w:sz w:val="80"/>
-                                  <w:szCs w:val="80"/>
-                                </w:rPr>
-                              </w:pPr>
-                              <w:r>
-                                <w:rPr>
-                                  <w:rFonts w:ascii="Times New Roman" w:hAnsi="Times New Roman" w:cs="Times New Roman"/>
-                                  <w:caps/>
-                                  <w:color w:val="FFFFFF" w:themeColor="background1"/>
-                                  <w:sz w:val="80"/>
-                                  <w:szCs w:val="80"/>
-                                </w:rPr>
-                                <w:t>Clothes Store</w:t>
-                              </w:r>
-                            </w:p>
-                          </w:sdtContent>
-                        </w:sdt>
-                        <w:p>
-                          <w:pPr>
-                            <w:spacing w:before="240"/>
-                            <w:ind w:left="720"/>
-                            <w:jc w:val="right"/>
-                            <w:rPr>
-                              <w:color w:val="FFFFFF" w:themeColor="background1"/>
-                            </w:rPr>
-                          </w:pPr>
-                        </w:p>
-                        <w:sdt>
-                          <w:sdtPr>
-                            <w:rPr>
-                              <w:color w:val="FFFFFF" w:themeColor="background1"/>
-                              <w:sz w:val="21"/>
-                              <w:szCs w:val="21"/>
-                            </w:rPr>
-                            <w:alias w:val="Descripción breve"/>
-                            <w:id w:val="-1812170092"/>
-                            <w:dataBinding w:prefixMappings="xmlns:ns0='http://schemas.microsoft.com/office/2006/coverPageProps'" w:xpath="/ns0:CoverPageProperties[1]/ns0:Abstract[1]" w:storeItemID="{55AF091B-3C7A-41E3-B477-F2FDAA23CFDA}"/>
-                            <w:text/>
-                          </w:sdtPr>
-                          <w:sdtContent>
-                            <w:p>
-                              <w:pPr>
-                                <w:spacing w:before="240"/>
-                                <w:ind w:left="1008"/>
-                                <w:jc w:val="both"/>
-                                <w:rPr>
-                                  <w:color w:val="FFFFFF" w:themeColor="background1"/>
-                                </w:rPr>
-                              </w:pPr>
-                              <w:r>
-                                <w:rPr>
-                                  <w:color w:val="FFFFFF" w:themeColor="background1"/>
-                                  <w:sz w:val="21"/>
-                                  <w:szCs w:val="21"/>
-                                </w:rPr>
-                                <w:t>P</w:t>
-                              </w:r>
-                              <w:r>
-                                <w:rPr>
-                                  <w:color w:val="FFFFFF" w:themeColor="background1"/>
-                                  <w:sz w:val="21"/>
-                                  <w:szCs w:val="21"/>
-                                </w:rPr>
-                                <w:t>roporciona herramientas y funcionalidades que simplifican la administración</w:t>
-                              </w:r>
-                              <w:r>
-                                <w:rPr>
-                                  <w:color w:val="FFFFFF" w:themeColor="background1"/>
-                                  <w:sz w:val="21"/>
-                                  <w:szCs w:val="21"/>
-                                </w:rPr>
-                                <w:t xml:space="preserve"> y organización</w:t>
-                              </w:r>
-                              <w:r>
-                                <w:rPr>
-                                  <w:color w:val="FFFFFF" w:themeColor="background1"/>
-                                  <w:sz w:val="21"/>
-                                  <w:szCs w:val="21"/>
-                                </w:rPr>
-                                <w:t xml:space="preserve"> de la tienda, mejoran la eficiencia operativa y brindan una visión más clara de los aspectos clave del negocio, lo que puede resultar en una mejor experiencia </w:t>
-                              </w:r>
-                              <w:r>
-                                <w:rPr>
-                                  <w:color w:val="FFFFFF" w:themeColor="background1"/>
-                                  <w:sz w:val="21"/>
-                                  <w:szCs w:val="21"/>
-                                </w:rPr>
-                                <w:t xml:space="preserve">de administración </w:t>
-                              </w:r>
-                              <w:r>
-                                <w:rPr>
-                                  <w:color w:val="FFFFFF" w:themeColor="background1"/>
-                                  <w:sz w:val="21"/>
-                                  <w:szCs w:val="21"/>
-                                </w:rPr>
-                                <w:t xml:space="preserve">y un mejor rendimiento general de la tienda. </w:t>
-                              </w:r>
-                            </w:p>
-                          </w:sdtContent>
-                        </w:sdt>
-                      </w:txbxContent>
-                    </v:textbox>
-                    <w10:wrap anchorx="page" anchory="page"/>
-                  </v:rect>
-                </w:pict>
-              </mc:Fallback>
-            </mc:AlternateContent>
-          </w:r>
-          <w:r>
-            <w:rPr>
-              <w:noProof/>
-              <w:lang w:eastAsia="es-GT"/>
-            </w:rPr>
-            <mc:AlternateContent>
-              <mc:Choice Requires="wps">
-                <w:drawing>
-                  <wp:anchor distT="0" distB="0" distL="114300" distR="114300" simplePos="0" relativeHeight="251663360" behindDoc="0" locked="0" layoutInCell="1" allowOverlap="1" wp14:anchorId="0219739D" wp14:editId="25750050">
-                    <wp:simplePos x="0" y="0"/>
-                    <mc:AlternateContent>
-                      <mc:Choice Requires="wp14">
-                        <wp:positionH relativeFrom="page">
-                          <wp14:pctPosHOffset>73000</wp14:pctPosHOffset>
-                        </wp:positionH>
-                      </mc:Choice>
-                      <mc:Fallback>
-                        <wp:positionH relativeFrom="page">
-                          <wp:posOffset>5673725</wp:posOffset>
-                        </wp:positionH>
-                      </mc:Fallback>
-                    </mc:AlternateContent>
-                    <wp:positionV relativeFrom="page">
-                      <wp:align>center</wp:align>
-                    </wp:positionV>
-                    <wp:extent cx="1880870" cy="9655810"/>
-                    <wp:effectExtent l="0" t="0" r="5080" b="2540"/>
-                    <wp:wrapNone/>
-                    <wp:docPr id="472" name="Rectángulo 85"/>
-                    <wp:cNvGraphicFramePr>
-                      <a:graphicFrameLocks xmlns:a="http://schemas.openxmlformats.org/drawingml/2006/main"/>
-                    </wp:cNvGraphicFramePr>
-                    <a:graphic xmlns:a="http://schemas.openxmlformats.org/drawingml/2006/main">
-                      <a:graphicData uri="http://schemas.microsoft.com/office/word/2010/wordprocessingShape">
-                        <wps:wsp>
-                          <wps:cNvSpPr>
-                            <a:spLocks/>
-                          </wps:cNvSpPr>
-                          <wps:spPr>
-                            <a:xfrm>
-                              <a:off x="0" y="0"/>
-                              <a:ext cx="1880870" cy="9655810"/>
-                            </a:xfrm>
-                            <a:prstGeom prst="rect">
-                              <a:avLst/>
-                            </a:prstGeom>
-                            <a:solidFill>
-                              <a:schemeClr val="tx2"/>
-                            </a:solidFill>
-                            <a:ln>
-                              <a:noFill/>
-                            </a:ln>
-                          </wps:spPr>
-                          <wps:style>
-                            <a:lnRef idx="2">
-                              <a:schemeClr val="accent1">
-                                <a:shade val="50000"/>
-                              </a:schemeClr>
-                            </a:lnRef>
-                            <a:fillRef idx="1">
-                              <a:schemeClr val="accent1"/>
-                            </a:fillRef>
-                            <a:effectRef idx="0">
-                              <a:schemeClr val="accent1"/>
-                            </a:effectRef>
-                            <a:fontRef idx="minor">
-                              <a:schemeClr val="lt1"/>
-                            </a:fontRef>
-                          </wps:style>
-                          <wps:txbx>
-                            <w:txbxContent>
-                              <w:sdt>
-                                <w:sdtPr>
-                                  <w:rPr>
-                                    <w:rFonts w:cstheme="minorBidi"/>
-                                    <w:color w:val="FFFFFF" w:themeColor="background1"/>
-                                  </w:rPr>
-                                  <w:alias w:val="Subtítulo"/>
-                                  <w:id w:val="-505288762"/>
-                                  <w:dataBinding w:prefixMappings="xmlns:ns0='http://schemas.openxmlformats.org/package/2006/metadata/core-properties' xmlns:ns1='http://purl.org/dc/elements/1.1/'" w:xpath="/ns0:coreProperties[1]/ns1:subject[1]" w:storeItemID="{6C3C8BC8-F283-45AE-878A-BAB7291924A1}"/>
-                                  <w:text/>
-                                </w:sdtPr>
-                                <w:sdtContent>
-                                  <w:p>
-                                    <w:pPr>
-                                      <w:pStyle w:val="Subttulo"/>
-                                      <w:rPr>
-                                        <w:rFonts w:cstheme="minorBidi"/>
-                                        <w:color w:val="FFFFFF" w:themeColor="background1"/>
-                                      </w:rPr>
-                                    </w:pPr>
-                                    <w:r>
-                                      <w:rPr>
-                                        <w:rFonts w:cstheme="minorBidi"/>
-                                        <w:color w:val="FFFFFF" w:themeColor="background1"/>
-                                      </w:rPr>
-                                      <w:t>Sistema gestor para una Tienda de Ropa.</w:t>
-                                    </w:r>
-                                  </w:p>
-                                </w:sdtContent>
-                              </w:sdt>
-                            </w:txbxContent>
-                          </wps:txbx>
-                          <wps:bodyPr rot="0" spcFirstLastPara="0" vertOverflow="overflow" horzOverflow="overflow" vert="horz" wrap="square" lIns="182880" tIns="45720" rIns="182880" bIns="45720" numCol="1" spcCol="0" rtlCol="0" fromWordArt="0" anchor="ctr" anchorCtr="0" forceAA="0" compatLnSpc="1">
-                            <a:prstTxWarp prst="textNoShape">
-                              <a:avLst/>
-                            </a:prstTxWarp>
-                            <a:noAutofit/>
-                          </wps:bodyPr>
-                        </wps:wsp>
-                      </a:graphicData>
-                    </a:graphic>
-                    <wp14:sizeRelH relativeFrom="page">
-                      <wp14:pctWidth>24200</wp14:pctWidth>
-                    </wp14:sizeRelH>
-                    <wp14:sizeRelV relativeFrom="page">
-                      <wp14:pctHeight>96000</wp14:pctHeight>
-                    </wp14:sizeRelV>
-                  </wp:anchor>
-                </w:drawing>
-              </mc:Choice>
-              <mc:Fallback>
-                <w:pict>
-                  <v:rect w14:anchorId="0219739D" id="Rectángulo 85" o:spid="_x0000_s1028" style="position:absolute;margin-left:0;margin-top:0;width:148.1pt;height:760.3pt;z-index:251663360;visibility:visible;mso-wrap-style:square;mso-width-percent:242;mso-height-percent:960;mso-left-percent:730;mso-wrap-distance-left:9pt;mso-wrap-distance-top:0;mso-wrap-distance-right:9pt;mso-wrap-distance-bottom:0;mso-position-horizontal-relative:page;mso-position-vertical:center;mso-position-vertical-relative:page;mso-width-percent:242;mso-height-percent:960;mso-left-percent:730;mso-width-relative:page;mso-height-relative:page;v-text-anchor:middle" o:gfxdata="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" fillcolor="#44546a [3215]" stroked="f" strokeweight="1pt">
-                    <v:textbox inset="14.4pt,,14.4pt">
-                      <w:txbxContent>
-                        <w:sdt>
-                          <w:sdtPr>
-                            <w:rPr>
-                              <w:rFonts w:cstheme="minorBidi"/>
-                              <w:color w:val="FFFFFF" w:themeColor="background1"/>
-                            </w:rPr>
-                            <w:alias w:val="Subtítulo"/>
-                            <w:id w:val="-505288762"/>
-                            <w:dataBinding w:prefixMappings="xmlns:ns0='http://schemas.openxmlformats.org/package/2006/metadata/core-properties' xmlns:ns1='http://purl.org/dc/elements/1.1/'" w:xpath="/ns0:coreProperties[1]/ns1:subject[1]" w:storeItemID="{6C3C8BC8-F283-45AE-878A-BAB7291924A1}"/>
-                            <w:text/>
-                          </w:sdtPr>
-                          <w:sdtContent>
-                            <w:p>
-                              <w:pPr>
-                                <w:pStyle w:val="Subttulo"/>
-                                <w:rPr>
-                                  <w:rFonts w:cstheme="minorBidi"/>
-                                  <w:color w:val="FFFFFF" w:themeColor="background1"/>
-                                </w:rPr>
-                              </w:pPr>
-                              <w:r>
-                                <w:rPr>
-                                  <w:rFonts w:cstheme="minorBidi"/>
-                                  <w:color w:val="FFFFFF" w:themeColor="background1"/>
-                                </w:rPr>
-                                <w:t>Sistema gestor para una Tienda de Ropa.</w:t>
-                              </w:r>
-                            </w:p>
-                          </w:sdtContent>
-                        </w:sdt>
-                      </w:txbxContent>
-                    </v:textbox>
-                    <w10:wrap anchorx="page" anchory="page"/>
-                  </v:rect>
-                </w:pict>
-              </mc:Fallback>
-            </mc:AlternateContent>
-          </w:r>
-        </w:p>
-        <w:p/>
-        <w:p>
-          <w:pPr>
-            <w:rPr>
-              <w:rFonts w:ascii="Times New Roman" w:hAnsi="Times New Roman" w:cs="Times New Roman"/>
-            </w:rPr>
-          </w:pPr>
-          <w:r>
-            <w:rPr>
-              <w:noProof/>
-              <w:lang w:eastAsia="es-GT"/>
-            </w:rPr>
-            <mc:AlternateContent>
-              <mc:Choice Requires="wps">
-                <w:drawing>
-                  <wp:anchor distT="45720" distB="45720" distL="114300" distR="114300" simplePos="0" relativeHeight="251681792" behindDoc="0" locked="0" layoutInCell="1" allowOverlap="1" wp14:anchorId="3277CE93" wp14:editId="47ED4CF4">
-                    <wp:simplePos x="0" y="0"/>
-                    <wp:positionH relativeFrom="margin">
-                      <wp:posOffset>532705</wp:posOffset>
-                    </wp:positionH>
-                    <wp:positionV relativeFrom="paragraph">
-                      <wp:posOffset>381635</wp:posOffset>
-                    </wp:positionV>
-                    <wp:extent cx="3536315" cy="1404620"/>
-                    <wp:effectExtent l="0" t="0" r="0" b="6350"/>
-                    <wp:wrapSquare wrapText="bothSides"/>
-                    <wp:docPr id="217" name="Cuadro de texto 2"/>
-                    <wp:cNvGraphicFramePr>
-                      <a:graphicFrameLocks xmlns:a="http://schemas.openxmlformats.org/drawingml/2006/main"/>
-                    </wp:cNvGraphicFramePr>
-                    <a:graphic xmlns:a="http://schemas.openxmlformats.org/drawingml/2006/main">
-                      <a:graphicData uri="http://schemas.microsoft.com/office/word/2010/wordprocessingShape">
-                        <wps:wsp>
-                          <wps:cNvSpPr txBox="1">
-                            <a:spLocks noChangeArrowheads="1"/>
-                          </wps:cNvSpPr>
-                          <wps:spPr bwMode="auto">
-                            <a:xfrm>
-                              <a:off x="0" y="0"/>
-                              <a:ext cx="3536315" cy="1404620"/>
-                            </a:xfrm>
-                            <a:prstGeom prst="rect">
-                              <a:avLst/>
-                            </a:prstGeom>
-                            <a:noFill/>
-                            <a:ln w="9525">
-                              <a:noFill/>
-                              <a:miter lim="800000"/>
-                              <a:headEnd/>
-                              <a:tailEnd/>
-                            </a:ln>
-                          </wps:spPr>
-                          <wps:txbx>
-                            <w:txbxContent>
-                              <w:p>
-                                <w:pPr>
-                                  <w:rPr>
-                                    <w:color w:val="FFFFFF" w:themeColor="background1"/>
-                                    <w:sz w:val="32"/>
-                                    <w:szCs w:val="32"/>
-                                  </w:rPr>
-                                </w:pPr>
-                                <w:r>
-                                  <w:rPr>
-                                    <w:color w:val="FFFFFF" w:themeColor="background1"/>
-                                    <w:sz w:val="32"/>
-                                    <w:szCs w:val="32"/>
-                                  </w:rPr>
-                                  <w:t>Centro Educativo Técnico Laboral Kinal</w:t>
-                                </w:r>
-                              </w:p>
-                            </w:txbxContent>
-                          </wps:txbx>
-                          <wps:bodyPr rot="0" vert="horz" wrap="square" lIns="91440" tIns="45720" rIns="91440" bIns="45720" anchor="t" anchorCtr="0">
-                            <a:spAutoFit/>
-                          </wps:bodyPr>
-                        </wps:wsp>
-                      </a:graphicData>
-                    </a:graphic>
-                    <wp14:sizeRelH relativeFrom="margin">
-                      <wp14:pctWidth>0</wp14:pctWidth>
-                    </wp14:sizeRelH>
-                    <wp14:sizeRelV relativeFrom="margin">
-                      <wp14:pctHeight>20000</wp14:pctHeight>
-                    </wp14:sizeRelV>
-                  </wp:anchor>
-                </w:drawing>
-              </mc:Choice>
-              <mc:Fallback>
-                <w:pict>
-                  <v:shape w14:anchorId="3277CE93" id="_x0000_s1029" type="#_x0000_t202" style="position:absolute;margin-left:41.95pt;margin-top:30.05pt;width:278.45pt;height:110.6pt;z-index:251681792;visibility:visible;mso-wrap-style:square;mso-width-percent:0;mso-height-percent:200;mso-wrap-distance-left:9pt;mso-wrap-distance-top:3.6pt;mso-wrap-distance-right:9pt;mso-wrap-distance-bottom:3.6pt;mso-position-horizontal:absolute;mso-position-horizontal-relative:margin;mso-position-vertical:absolute;mso-position-vertical-relative:text;mso-width-percent:0;mso-height-percent:200;mso-width-relative:margin;mso-height-relative:margin;v-text-anchor:top" o:gfxdata="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" filled="f" stroked="f">
-                    <v:textbox style="mso-fit-shape-to-text:t">
-                      <w:txbxContent>
-                        <w:p>
-                          <w:pPr>
-                            <w:rPr>
-                              <w:color w:val="FFFFFF" w:themeColor="background1"/>
-                              <w:sz w:val="32"/>
-                              <w:szCs w:val="32"/>
-                            </w:rPr>
-                          </w:pPr>
-                          <w:r>
-                            <w:rPr>
-                              <w:color w:val="FFFFFF" w:themeColor="background1"/>
-                              <w:sz w:val="32"/>
-                              <w:szCs w:val="32"/>
-                            </w:rPr>
-                            <w:t>Centro Educativo Técnico Laboral Kinal</w:t>
-                          </w:r>
-                        </w:p>
-                      </w:txbxContent>
-                    </v:textbox>
-                    <w10:wrap type="square" anchorx="margin"/>
-                  </v:shape>
-                </w:pict>
-              </mc:Fallback>
-            </mc:AlternateContent>
-          </w:r>
-          <w:r>
-            <w:rPr>
-              <w:noProof/>
-              <w:lang w:eastAsia="es-GT"/>
-            </w:rPr>
+        <w:sectPr>
+          <w:footerReference w:type="default" r:id="rId7"/>
+          <w:pgSz w:w="12240" w:h="15840"/>
+          <w:pgMar w:top="1417" w:right="1701" w:bottom="1417" w:left="1701" w:header="0" w:footer="708" w:gutter="0"/>
+          <w:pgNumType w:start="0"/>
+          <w:cols w:space="720"/>
+          <w:formProt w:val="0"/>
+          <w:docGrid w:linePitch="360" w:charSpace="4096"/>
+        </w:sectPr>
+      </w:pPr>
+      <w:r>
+        <w:rPr>
+          <w:rFonts w:ascii="Times New Roman" w:hAnsi="Times New Roman" w:cs="Times New Roman"/>
+          <w:noProof/>
+        </w:rPr>
+        <w:drawing>
+          <wp:anchor distT="0" distB="0" distL="0" distR="0" simplePos="0" relativeHeight="6" behindDoc="0" locked="0" layoutInCell="0" allowOverlap="1" wp14:anchorId="040430D5">
+            <wp:simplePos x="0" y="0"/>
+            <wp:positionH relativeFrom="leftMargin">
+              <wp:posOffset>787400</wp:posOffset>
+            </wp:positionH>
+            <wp:positionV relativeFrom="paragraph">
+              <wp:posOffset>196850</wp:posOffset>
+            </wp:positionV>
+            <wp:extent cx="793750" cy="793750"/>
+            <wp:effectExtent l="0" t="0" r="0" b="0"/>
+            <wp:wrapNone/>
+            <wp:docPr id="7" name="Imagen 10504094" descr="Empleados, ubicación y antiguos alumnos de Fundación Kinal | LinkedIn"/>
+            <wp:cNvGraphicFramePr>
+              <a:graphicFrameLocks xmlns:a="http://schemas.openxmlformats.org/drawingml/2006/main" noChangeAspect="1"/>
+            </wp:cNvGraphicFramePr>
+            <a:graphic xmlns:a="http://schemas.openxmlformats.org/drawingml/2006/main">
+              <a:graphicData uri="http://schemas.openxmlformats.org/drawingml/2006/picture">
+                <pic:pic xmlns:pic="http://schemas.openxmlformats.org/drawingml/2006/picture">
+                  <pic:nvPicPr>
+                    <pic:cNvPr id="7" name="Imagen 10504094" descr="Empleados, ubicación y antiguos alumnos de Fundación Kinal | LinkedIn"/>
+                    <pic:cNvPicPr>
+                      <a:picLocks noChangeAspect="1" noChangeArrowheads="1"/>
+                    </pic:cNvPicPr>
+                  </pic:nvPicPr>
+                  <pic:blipFill>
+                    <a:blip r:embed="rId8"/>
+                    <a:stretch>
+                      <a:fillRect/>
+                    </a:stretch>
+                  </pic:blipFill>
+                  <pic:spPr bwMode="auto">
+                    <a:xfrm>
+                      <a:off x="0" y="0"/>
+                      <a:ext cx="793750" cy="793750"/>
+                    </a:xfrm>
+                    <a:prstGeom prst="rect">
+                      <a:avLst/>
+                    </a:prstGeom>
+                  </pic:spPr>
+                </pic:pic>
+              </a:graphicData>
+            </a:graphic>
+          </wp:anchor>
+        </w:drawing>
+      </w:r>
+      <w:r>
+        <w:rPr>
+          <w:rFonts w:ascii="Times New Roman" w:hAnsi="Times New Roman" w:cs="Times New Roman"/>
+          <w:noProof/>
+        </w:rPr>
+        <mc:AlternateContent>
+          <mc:Choice Requires="wps">
             <w:drawing>
-              <wp:anchor distT="0" distB="0" distL="114300" distR="114300" simplePos="0" relativeHeight="251679744" behindDoc="0" locked="0" layoutInCell="1" allowOverlap="1" wp14:anchorId="30C8FF47" wp14:editId="750F9F95">
+              <wp:anchor distT="45720" distB="51435" distL="113665" distR="114300" simplePos="0" relativeHeight="7" behindDoc="0" locked="0" layoutInCell="0" allowOverlap="1" wp14:anchorId="2FD20CC2">
                 <wp:simplePos x="0" y="0"/>
-                <wp:positionH relativeFrom="leftMargin">
-                  <wp:posOffset>787615</wp:posOffset>
+                <wp:positionH relativeFrom="margin">
+                  <wp:posOffset>532765</wp:posOffset>
                 </wp:positionH>
                 <wp:positionV relativeFrom="paragraph">
-                  <wp:posOffset>196706</wp:posOffset>
+                  <wp:posOffset>381635</wp:posOffset>
                 </wp:positionV>
-                <wp:extent cx="793630" cy="793630"/>
-                <wp:effectExtent l="0" t="0" r="6985" b="6985"/>
-                <wp:wrapNone/>
-                <wp:docPr id="10504094" name="Imagen 10504094" descr="Empleados, ubicación y antiguos alumnos de Fundación Kinal | LinkedIn"/>
-                <wp:cNvGraphicFramePr>
-                  <a:graphicFrameLocks xmlns:a="http://schemas.openxmlformats.org/drawingml/2006/main" noChangeAspect="1"/>
-                </wp:cNvGraphicFramePr>
+                <wp:extent cx="3536315" cy="338455"/>
+                <wp:effectExtent l="0" t="0" r="0" b="6350"/>
+                <wp:wrapSquare wrapText="bothSides"/>
+                <wp:docPr id="8" name="Cuadro de texto 2"/>
+                <wp:cNvGraphicFramePr/>
                 <a:graphic xmlns:a="http://schemas.openxmlformats.org/drawingml/2006/main">
-                  <a:graphicData uri="http://schemas.openxmlformats.org/drawingml/2006/picture">
-                    <pic:pic xmlns:pic="http://schemas.openxmlformats.org/drawingml/2006/picture">
-                      <pic:nvPicPr>
-                        <pic:cNvPr id="0" name="Picture 1" descr="Empleados, ubicación y antiguos alumnos de Fundación Kinal | LinkedIn"/>
-                        <pic:cNvPicPr>
-                          <a:picLocks noChangeAspect="1" noChangeArrowheads="1"/>
-                        </pic:cNvPicPr>
-                      </pic:nvPicPr>
-                      <pic:blipFill>
-                        <a:blip r:embed="rId7" cstate="print">
-                          <a:extLst>
-                            <a:ext uri="{28A0092B-C50C-407E-A947-70E740481C1C}">
-                              <a14:useLocalDpi xmlns:a14="http://schemas.microsoft.com/office/drawing/2010/main" val="0"/>
-                            </a:ext>
-                          </a:extLst>
-                        </a:blip>
-                        <a:srcRect/>
-                        <a:stretch>
-                          <a:fillRect/>
-                        </a:stretch>
-                      </pic:blipFill>
-                      <pic:spPr bwMode="auto">
+                  <a:graphicData uri="http://schemas.microsoft.com/office/word/2010/wordprocessingShape">
+                    <wps:wsp>
+                      <wps:cNvSpPr/>
+                      <wps:spPr>
                         <a:xfrm>
                           <a:off x="0" y="0"/>
-                          <a:ext cx="793630" cy="793630"/>
+                          <a:ext cx="3536280" cy="338400"/>
                         </a:xfrm>
                         <a:prstGeom prst="rect">
                           <a:avLst/>
                         </a:prstGeom>
                         <a:noFill/>
-                        <a:ln>
+                        <a:ln w="9525">
                           <a:noFill/>
                         </a:ln>
-                      </pic:spPr>
-                    </pic:pic>
+                      </wps:spPr>
+                      <wps:style>
+                        <a:lnRef idx="0">
+                          <a:scrgbClr r="0" g="0" b="0"/>
+                        </a:lnRef>
+                        <a:fillRef idx="0">
+                          <a:scrgbClr r="0" g="0" b="0"/>
+                        </a:fillRef>
+                        <a:effectRef idx="0">
+                          <a:scrgbClr r="0" g="0" b="0"/>
+                        </a:effectRef>
+                        <a:fontRef idx="minor"/>
+                      </wps:style>
+                      <wps:txbx>
+                        <w:txbxContent>
+                          <w:p>
+                            <w:pPr>
+                              <w:pStyle w:val="Contenidodelmarco"/>
+                              <w:rPr>
+                                <w:color w:val="FFFFFF" w:themeColor="background1"/>
+                                <w:sz w:val="32"/>
+                                <w:szCs w:val="32"/>
+                              </w:rPr>
+                            </w:pPr>
+                            <w:r>
+                              <w:rPr>
+                                <w:color w:val="FFFFFF" w:themeColor="background1"/>
+                                <w:sz w:val="32"/>
+                                <w:szCs w:val="32"/>
+                              </w:rPr>
+                              <w:t xml:space="preserve">Centro Educativo Técnico Laboral </w:t>
+                            </w:r>
+                            <w:proofErr w:type="spellStart"/>
+                            <w:r>
+                              <w:rPr>
+                                <w:color w:val="FFFFFF" w:themeColor="background1"/>
+                                <w:sz w:val="32"/>
+                                <w:szCs w:val="32"/>
+                              </w:rPr>
+                              <w:t>Kinal</w:t>
+                            </w:r>
+                            <w:proofErr w:type="spellEnd"/>
+                          </w:p>
+                        </w:txbxContent>
+                      </wps:txbx>
+                      <wps:bodyPr anchor="t">
+                        <a:spAutoFit/>
+                      </wps:bodyPr>
+                    </wps:wsp>
                   </a:graphicData>
                 </a:graphic>
-                <wp14:sizeRelH relativeFrom="page">
-                  <wp14:pctWidth>0</wp14:pctWidth>
-                </wp14:sizeRelH>
-                <wp14:sizeRelV relativeFrom="page">
-                  <wp14:pctHeight>0</wp14:pctHeight>
+                <wp14:sizeRelV relativeFrom="margin">
+                  <wp14:pctHeight>20000</wp14:pctHeight>
                 </wp14:sizeRelV>
               </wp:anchor>
             </w:drawing>
-          </w:r>
-          <w:r>
-            <w:rPr>
-              <w:rFonts w:ascii="Times New Roman" w:hAnsi="Times New Roman" w:cs="Times New Roman"/>
-            </w:rPr>
-            <w:br w:type="page"/>
-          </w:r>
-        </w:p>
-      </w:sdtContent>
-    </w:sdt>
+          </mc:Choice>
+          <mc:Fallback>
+            <w:pict>
+              <v:rect w14:anchorId="2FD20CC2" id="_x0000_s1029" style="position:absolute;margin-left:41.95pt;margin-top:30.05pt;width:278.45pt;height:26.65pt;z-index:7;visibility:visible;mso-wrap-style:square;mso-height-percent:200;mso-wrap-distance-left:8.95pt;mso-wrap-distance-top:3.6pt;mso-wrap-distance-right:9pt;mso-wrap-distance-bottom:4.05pt;mso-position-horizontal:absolute;mso-position-horizontal-relative:margin;mso-position-vertical:absolute;mso-position-vertical-relative:text;mso-height-percent:200;mso-height-relative:margin;v-text-anchor:top" o:gfxdata="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" o:allowincell="f" filled="f" stroked="f">
+                <v:textbox style="mso-fit-shape-to-text:t">
+                  <w:txbxContent>
+                    <w:p>
+                      <w:pPr>
+                        <w:pStyle w:val="Contenidodelmarco"/>
+                        <w:rPr>
+                          <w:color w:val="FFFFFF" w:themeColor="background1"/>
+                          <w:sz w:val="32"/>
+                          <w:szCs w:val="32"/>
+                        </w:rPr>
+                      </w:pPr>
+                      <w:r>
+                        <w:rPr>
+                          <w:color w:val="FFFFFF" w:themeColor="background1"/>
+                          <w:sz w:val="32"/>
+                          <w:szCs w:val="32"/>
+                        </w:rPr>
+                        <w:t xml:space="preserve">Centro Educativo Técnico Laboral </w:t>
+                      </w:r>
+                      <w:proofErr w:type="spellStart"/>
+                      <w:r>
+                        <w:rPr>
+                          <w:color w:val="FFFFFF" w:themeColor="background1"/>
+                          <w:sz w:val="32"/>
+                          <w:szCs w:val="32"/>
+                        </w:rPr>
+                        <w:t>Kinal</w:t>
+                      </w:r>
+                      <w:proofErr w:type="spellEnd"/>
+                    </w:p>
+                  </w:txbxContent>
+                </v:textbox>
+                <w10:wrap type="square" anchorx="margin"/>
+              </v:rect>
+            </w:pict>
+          </mc:Fallback>
+        </mc:AlternateContent>
+      </w:r>
+    </w:p>
     <w:p>
       <w:pPr>
         <w:rPr>
           <w:rFonts w:ascii="Times New Roman" w:hAnsi="Times New Roman" w:cs="Times New Roman"/>
-          <w:noProof/>
         </w:rPr>
       </w:pPr>
     </w:p>
@@ -978,7 +815,8 @@
     <w:tbl>
       <w:tblPr>
         <w:tblStyle w:val="Tablaconcuadrcula4-nfasis5"/>
-        <w:tblW w:w="0" w:type="auto"/>
+        <w:tblW w:w="8828" w:type="dxa"/>
+        <w:tblLayout w:type="fixed"/>
         <w:tblLook w:val="04A0" w:firstRow="1" w:lastRow="0" w:firstColumn="1" w:lastColumn="0" w:noHBand="0" w:noVBand="1"/>
       </w:tblPr>
       <w:tblGrid>
@@ -994,21 +832,29 @@
           <w:tcPr>
             <w:cnfStyle w:val="001000000000" w:firstRow="0" w:lastRow="0" w:firstColumn="1" w:lastColumn="0" w:oddVBand="0" w:evenVBand="0" w:oddHBand="0" w:evenHBand="0" w:firstRowFirstColumn="0" w:firstRowLastColumn="0" w:lastRowFirstColumn="0" w:lastRowLastColumn="0"/>
             <w:tcW w:w="2942" w:type="dxa"/>
-          </w:tcPr>
-          <w:p>
-            <w:pPr>
-              <w:tabs>
-                <w:tab w:val="left" w:pos="708"/>
-                <w:tab w:val="left" w:pos="1416"/>
-                <w:tab w:val="left" w:pos="2024"/>
-              </w:tabs>
-              <w:rPr>
-                <w:rFonts w:ascii="Arial" w:hAnsi="Arial" w:cs="Arial"/>
-              </w:rPr>
-            </w:pPr>
-            <w:r>
-              <w:rPr>
-                <w:rFonts w:ascii="Arial" w:hAnsi="Arial" w:cs="Arial"/>
+            <w:tcBorders>
+              <w:top w:val="single" w:sz="4" w:space="0" w:color="5B9BD5"/>
+              <w:left w:val="single" w:sz="4" w:space="0" w:color="5B9BD5"/>
+              <w:bottom w:val="single" w:sz="4" w:space="0" w:color="5B9BD5"/>
+              <w:right w:val="single" w:sz="4" w:space="0" w:color="5B9BD5"/>
+            </w:tcBorders>
+          </w:tcPr>
+          <w:p>
+            <w:pPr>
+              <w:tabs>
+                <w:tab w:val="left" w:pos="708"/>
+                <w:tab w:val="left" w:pos="1416"/>
+                <w:tab w:val="left" w:pos="2024"/>
+              </w:tabs>
+              <w:spacing w:after="0" w:line="240" w:lineRule="auto"/>
+              <w:rPr>
+                <w:rFonts w:ascii="Arial" w:hAnsi="Arial" w:cs="Arial"/>
+              </w:rPr>
+            </w:pPr>
+            <w:r>
+              <w:rPr>
+                <w:rFonts w:ascii="Arial" w:eastAsia="Calibri" w:hAnsi="Arial" w:cs="Arial"/>
+                <w:color w:val="FFFFFF"/>
               </w:rPr>
               <w:t>Nombres</w:t>
             </w:r>
@@ -1017,14 +863,21 @@
         <w:tc>
           <w:tcPr>
             <w:tcW w:w="2943" w:type="dxa"/>
-          </w:tcPr>
-          <w:p>
-            <w:pPr>
-              <w:tabs>
-                <w:tab w:val="left" w:pos="708"/>
-                <w:tab w:val="left" w:pos="1416"/>
-                <w:tab w:val="left" w:pos="2024"/>
-              </w:tabs>
+            <w:tcBorders>
+              <w:top w:val="single" w:sz="4" w:space="0" w:color="5B9BD5"/>
+              <w:left w:val="single" w:sz="4" w:space="0" w:color="5B9BD5"/>
+              <w:bottom w:val="single" w:sz="4" w:space="0" w:color="5B9BD5"/>
+              <w:right w:val="single" w:sz="4" w:space="0" w:color="5B9BD5"/>
+            </w:tcBorders>
+          </w:tcPr>
+          <w:p>
+            <w:pPr>
+              <w:tabs>
+                <w:tab w:val="left" w:pos="708"/>
+                <w:tab w:val="left" w:pos="1416"/>
+                <w:tab w:val="left" w:pos="2024"/>
+              </w:tabs>
+              <w:spacing w:after="0" w:line="240" w:lineRule="auto"/>
               <w:cnfStyle w:val="100000000000" w:firstRow="1" w:lastRow="0" w:firstColumn="0" w:lastColumn="0" w:oddVBand="0" w:evenVBand="0" w:oddHBand="0" w:evenHBand="0" w:firstRowFirstColumn="0" w:firstRowLastColumn="0" w:lastRowFirstColumn="0" w:lastRowLastColumn="0"/>
               <w:rPr>
                 <w:rFonts w:ascii="Arial" w:hAnsi="Arial" w:cs="Arial"/>
@@ -1032,7 +885,8 @@
             </w:pPr>
             <w:r>
               <w:rPr>
-                <w:rFonts w:ascii="Arial" w:hAnsi="Arial" w:cs="Arial"/>
+                <w:rFonts w:ascii="Arial" w:eastAsia="Calibri" w:hAnsi="Arial" w:cs="Arial"/>
+                <w:color w:val="FFFFFF"/>
               </w:rPr>
               <w:t xml:space="preserve">Apellidos </w:t>
             </w:r>
@@ -1041,14 +895,21 @@
         <w:tc>
           <w:tcPr>
             <w:tcW w:w="2943" w:type="dxa"/>
-          </w:tcPr>
-          <w:p>
-            <w:pPr>
-              <w:tabs>
-                <w:tab w:val="left" w:pos="708"/>
-                <w:tab w:val="left" w:pos="1416"/>
-                <w:tab w:val="left" w:pos="2024"/>
-              </w:tabs>
+            <w:tcBorders>
+              <w:top w:val="single" w:sz="4" w:space="0" w:color="5B9BD5"/>
+              <w:left w:val="single" w:sz="4" w:space="0" w:color="5B9BD5"/>
+              <w:bottom w:val="single" w:sz="4" w:space="0" w:color="5B9BD5"/>
+              <w:right w:val="single" w:sz="4" w:space="0" w:color="5B9BD5"/>
+            </w:tcBorders>
+          </w:tcPr>
+          <w:p>
+            <w:pPr>
+              <w:tabs>
+                <w:tab w:val="left" w:pos="708"/>
+                <w:tab w:val="left" w:pos="1416"/>
+                <w:tab w:val="left" w:pos="2024"/>
+              </w:tabs>
+              <w:spacing w:after="0" w:line="240" w:lineRule="auto"/>
               <w:cnfStyle w:val="100000000000" w:firstRow="1" w:lastRow="0" w:firstColumn="0" w:lastColumn="0" w:oddVBand="0" w:evenVBand="0" w:oddHBand="0" w:evenHBand="0" w:firstRowFirstColumn="0" w:firstRowLastColumn="0" w:lastRowFirstColumn="0" w:lastRowLastColumn="0"/>
               <w:rPr>
                 <w:rFonts w:ascii="Arial" w:hAnsi="Arial" w:cs="Arial"/>
@@ -1056,7 +917,8 @@
             </w:pPr>
             <w:r>
               <w:rPr>
-                <w:rFonts w:ascii="Arial" w:hAnsi="Arial" w:cs="Arial"/>
+                <w:rFonts w:ascii="Arial" w:eastAsia="Calibri" w:hAnsi="Arial" w:cs="Arial"/>
+                <w:color w:val="FFFFFF"/>
               </w:rPr>
               <w:t>No. Carné</w:t>
             </w:r>
@@ -1079,15 +941,16 @@
                 <w:tab w:val="left" w:pos="1416"/>
                 <w:tab w:val="left" w:pos="2024"/>
               </w:tabs>
-              <w:rPr>
-                <w:rFonts w:ascii="Arial" w:hAnsi="Arial" w:cs="Arial"/>
-                <w:b w:val="0"/>
-                <w:bCs w:val="0"/>
-              </w:rPr>
-            </w:pPr>
-            <w:r>
-              <w:rPr>
-                <w:rFonts w:ascii="Arial" w:hAnsi="Arial" w:cs="Arial"/>
+              <w:spacing w:after="0" w:line="240" w:lineRule="auto"/>
+              <w:rPr>
+                <w:rFonts w:ascii="Arial" w:hAnsi="Arial" w:cs="Arial"/>
+                <w:b w:val="0"/>
+                <w:bCs w:val="0"/>
+              </w:rPr>
+            </w:pPr>
+            <w:r>
+              <w:rPr>
+                <w:rFonts w:ascii="Arial" w:eastAsia="Calibri" w:hAnsi="Arial" w:cs="Arial"/>
                 <w:b w:val="0"/>
                 <w:bCs w:val="0"/>
               </w:rPr>
@@ -1106,6 +969,7 @@
                 <w:tab w:val="left" w:pos="1416"/>
                 <w:tab w:val="left" w:pos="2024"/>
               </w:tabs>
+              <w:spacing w:after="0" w:line="240" w:lineRule="auto"/>
               <w:cnfStyle w:val="000000100000" w:firstRow="0" w:lastRow="0" w:firstColumn="0" w:lastColumn="0" w:oddVBand="0" w:evenVBand="0" w:oddHBand="1" w:evenHBand="0" w:firstRowFirstColumn="0" w:firstRowLastColumn="0" w:lastRowFirstColumn="0" w:lastRowLastColumn="0"/>
               <w:rPr>
                 <w:rFonts w:ascii="Arial" w:hAnsi="Arial" w:cs="Arial"/>
@@ -1113,7 +977,7 @@
             </w:pPr>
             <w:r>
               <w:rPr>
-                <w:rFonts w:ascii="Arial" w:hAnsi="Arial" w:cs="Arial"/>
+                <w:rFonts w:ascii="Arial" w:eastAsia="Calibri" w:hAnsi="Arial" w:cs="Arial"/>
               </w:rPr>
               <w:t>Domingo Carrillo</w:t>
             </w:r>
@@ -1130,6 +994,7 @@
                 <w:tab w:val="left" w:pos="1416"/>
                 <w:tab w:val="left" w:pos="2024"/>
               </w:tabs>
+              <w:spacing w:after="0" w:line="240" w:lineRule="auto"/>
               <w:cnfStyle w:val="000000100000" w:firstRow="0" w:lastRow="0" w:firstColumn="0" w:lastColumn="0" w:oddVBand="0" w:evenVBand="0" w:oddHBand="1" w:evenHBand="0" w:firstRowFirstColumn="0" w:firstRowLastColumn="0" w:lastRowFirstColumn="0" w:lastRowLastColumn="0"/>
               <w:rPr>
                 <w:rFonts w:ascii="Arial" w:hAnsi="Arial" w:cs="Arial"/>
@@ -1137,7 +1002,7 @@
             </w:pPr>
             <w:r>
               <w:rPr>
-                <w:rFonts w:ascii="Arial" w:hAnsi="Arial" w:cs="Arial"/>
+                <w:rFonts w:ascii="Arial" w:eastAsia="Calibri" w:hAnsi="Arial" w:cs="Arial"/>
               </w:rPr>
               <w:t>2022-206</w:t>
             </w:r>
@@ -1157,15 +1022,16 @@
                 <w:tab w:val="left" w:pos="1416"/>
                 <w:tab w:val="left" w:pos="2024"/>
               </w:tabs>
-              <w:rPr>
-                <w:rFonts w:ascii="Arial" w:hAnsi="Arial" w:cs="Arial"/>
-                <w:b w:val="0"/>
-                <w:bCs w:val="0"/>
-              </w:rPr>
-            </w:pPr>
-            <w:r>
-              <w:rPr>
-                <w:rFonts w:ascii="Arial" w:hAnsi="Arial" w:cs="Arial"/>
+              <w:spacing w:after="0" w:line="240" w:lineRule="auto"/>
+              <w:rPr>
+                <w:rFonts w:ascii="Arial" w:hAnsi="Arial" w:cs="Arial"/>
+                <w:b w:val="0"/>
+                <w:bCs w:val="0"/>
+              </w:rPr>
+            </w:pPr>
+            <w:r>
+              <w:rPr>
+                <w:rFonts w:ascii="Arial" w:eastAsia="Calibri" w:hAnsi="Arial" w:cs="Arial"/>
                 <w:b w:val="0"/>
                 <w:bCs w:val="0"/>
               </w:rPr>
@@ -1184,6 +1050,7 @@
                 <w:tab w:val="left" w:pos="1416"/>
                 <w:tab w:val="left" w:pos="2024"/>
               </w:tabs>
+              <w:spacing w:after="0" w:line="240" w:lineRule="auto"/>
               <w:cnfStyle w:val="000000000000" w:firstRow="0" w:lastRow="0" w:firstColumn="0" w:lastColumn="0" w:oddVBand="0" w:evenVBand="0" w:oddHBand="0" w:evenHBand="0" w:firstRowFirstColumn="0" w:firstRowLastColumn="0" w:lastRowFirstColumn="0" w:lastRowLastColumn="0"/>
               <w:rPr>
                 <w:rFonts w:ascii="Arial" w:hAnsi="Arial" w:cs="Arial"/>
@@ -1191,7 +1058,7 @@
             </w:pPr>
             <w:r>
               <w:rPr>
-                <w:rFonts w:ascii="Arial" w:hAnsi="Arial" w:cs="Arial"/>
+                <w:rFonts w:ascii="Arial" w:eastAsia="Calibri" w:hAnsi="Arial" w:cs="Arial"/>
               </w:rPr>
               <w:t xml:space="preserve">Ceferino Fabián </w:t>
             </w:r>
@@ -1208,6 +1075,7 @@
                 <w:tab w:val="left" w:pos="1416"/>
                 <w:tab w:val="left" w:pos="2024"/>
               </w:tabs>
+              <w:spacing w:after="0" w:line="240" w:lineRule="auto"/>
               <w:cnfStyle w:val="000000000000" w:firstRow="0" w:lastRow="0" w:firstColumn="0" w:lastColumn="0" w:oddVBand="0" w:evenVBand="0" w:oddHBand="0" w:evenHBand="0" w:firstRowFirstColumn="0" w:firstRowLastColumn="0" w:lastRowFirstColumn="0" w:lastRowLastColumn="0"/>
               <w:rPr>
                 <w:rFonts w:ascii="Arial" w:hAnsi="Arial" w:cs="Arial"/>
@@ -1215,21 +1083,9 @@
             </w:pPr>
             <w:r>
               <w:rPr>
-                <w:rFonts w:ascii="Arial" w:hAnsi="Arial" w:cs="Arial"/>
-              </w:rPr>
-              <w:t>2022</w:t>
-            </w:r>
-            <w:r>
-              <w:rPr>
-                <w:rFonts w:ascii="Arial" w:hAnsi="Arial" w:cs="Arial"/>
-              </w:rPr>
-              <w:t>-</w:t>
-            </w:r>
-            <w:r>
-              <w:rPr>
-                <w:rFonts w:ascii="Arial" w:hAnsi="Arial" w:cs="Arial"/>
-              </w:rPr>
-              <w:t>238</w:t>
+                <w:rFonts w:ascii="Arial" w:eastAsia="Calibri" w:hAnsi="Arial" w:cs="Arial"/>
+              </w:rPr>
+              <w:t>2022-238</w:t>
             </w:r>
           </w:p>
         </w:tc>
@@ -1250,15 +1106,16 @@
                 <w:tab w:val="left" w:pos="1416"/>
                 <w:tab w:val="left" w:pos="2024"/>
               </w:tabs>
-              <w:rPr>
-                <w:rFonts w:ascii="Arial" w:hAnsi="Arial" w:cs="Arial"/>
-                <w:b w:val="0"/>
-                <w:bCs w:val="0"/>
-              </w:rPr>
-            </w:pPr>
-            <w:r>
-              <w:rPr>
-                <w:rFonts w:ascii="Arial" w:hAnsi="Arial" w:cs="Arial"/>
+              <w:spacing w:after="0" w:line="240" w:lineRule="auto"/>
+              <w:rPr>
+                <w:rFonts w:ascii="Arial" w:hAnsi="Arial" w:cs="Arial"/>
+                <w:b w:val="0"/>
+                <w:bCs w:val="0"/>
+              </w:rPr>
+            </w:pPr>
+            <w:r>
+              <w:rPr>
+                <w:rFonts w:ascii="Arial" w:eastAsia="Calibri" w:hAnsi="Arial" w:cs="Arial"/>
                 <w:b w:val="0"/>
                 <w:bCs w:val="0"/>
               </w:rPr>
@@ -1277,6 +1134,7 @@
                 <w:tab w:val="left" w:pos="1416"/>
                 <w:tab w:val="left" w:pos="2024"/>
               </w:tabs>
+              <w:spacing w:after="0" w:line="240" w:lineRule="auto"/>
               <w:cnfStyle w:val="000000100000" w:firstRow="0" w:lastRow="0" w:firstColumn="0" w:lastColumn="0" w:oddVBand="0" w:evenVBand="0" w:oddHBand="1" w:evenHBand="0" w:firstRowFirstColumn="0" w:firstRowLastColumn="0" w:lastRowFirstColumn="0" w:lastRowLastColumn="0"/>
               <w:rPr>
                 <w:rFonts w:ascii="Arial" w:hAnsi="Arial" w:cs="Arial"/>
@@ -1284,7 +1142,7 @@
             </w:pPr>
             <w:r>
               <w:rPr>
-                <w:rFonts w:ascii="Arial" w:hAnsi="Arial" w:cs="Arial"/>
+                <w:rFonts w:ascii="Arial" w:eastAsia="Calibri" w:hAnsi="Arial" w:cs="Arial"/>
               </w:rPr>
               <w:t xml:space="preserve">Galindo Miranda </w:t>
             </w:r>
@@ -1301,6 +1159,7 @@
                 <w:tab w:val="left" w:pos="1416"/>
                 <w:tab w:val="left" w:pos="2024"/>
               </w:tabs>
+              <w:spacing w:after="0" w:line="240" w:lineRule="auto"/>
               <w:cnfStyle w:val="000000100000" w:firstRow="0" w:lastRow="0" w:firstColumn="0" w:lastColumn="0" w:oddVBand="0" w:evenVBand="0" w:oddHBand="1" w:evenHBand="0" w:firstRowFirstColumn="0" w:firstRowLastColumn="0" w:lastRowFirstColumn="0" w:lastRowLastColumn="0"/>
               <w:rPr>
                 <w:rFonts w:ascii="Arial" w:hAnsi="Arial" w:cs="Arial"/>
@@ -1308,21 +1167,9 @@
             </w:pPr>
             <w:r>
               <w:rPr>
-                <w:rFonts w:ascii="Arial" w:hAnsi="Arial" w:cs="Arial"/>
-              </w:rPr>
-              <w:t>2022</w:t>
-            </w:r>
-            <w:r>
-              <w:rPr>
-                <w:rFonts w:ascii="Arial" w:hAnsi="Arial" w:cs="Arial"/>
-              </w:rPr>
-              <w:t>-</w:t>
-            </w:r>
-            <w:r>
-              <w:rPr>
-                <w:rFonts w:ascii="Arial" w:hAnsi="Arial" w:cs="Arial"/>
-              </w:rPr>
-              <w:t>147</w:t>
+                <w:rFonts w:ascii="Arial" w:eastAsia="Calibri" w:hAnsi="Arial" w:cs="Arial"/>
+              </w:rPr>
+              <w:t>2022-147</w:t>
             </w:r>
           </w:p>
         </w:tc>
@@ -1340,15 +1187,16 @@
                 <w:tab w:val="left" w:pos="1416"/>
                 <w:tab w:val="left" w:pos="2024"/>
               </w:tabs>
-              <w:rPr>
-                <w:rFonts w:ascii="Arial" w:hAnsi="Arial" w:cs="Arial"/>
-                <w:b w:val="0"/>
-                <w:bCs w:val="0"/>
-              </w:rPr>
-            </w:pPr>
-            <w:r>
-              <w:rPr>
-                <w:rFonts w:ascii="Arial" w:hAnsi="Arial" w:cs="Arial"/>
+              <w:spacing w:after="0" w:line="240" w:lineRule="auto"/>
+              <w:rPr>
+                <w:rFonts w:ascii="Arial" w:hAnsi="Arial" w:cs="Arial"/>
+                <w:b w:val="0"/>
+                <w:bCs w:val="0"/>
+              </w:rPr>
+            </w:pPr>
+            <w:r>
+              <w:rPr>
+                <w:rFonts w:ascii="Arial" w:eastAsia="Calibri" w:hAnsi="Arial" w:cs="Arial"/>
                 <w:b w:val="0"/>
                 <w:bCs w:val="0"/>
               </w:rPr>
@@ -1367,6 +1215,7 @@
                 <w:tab w:val="left" w:pos="1416"/>
                 <w:tab w:val="left" w:pos="2024"/>
               </w:tabs>
+              <w:spacing w:after="0" w:line="240" w:lineRule="auto"/>
               <w:cnfStyle w:val="000000000000" w:firstRow="0" w:lastRow="0" w:firstColumn="0" w:lastColumn="0" w:oddVBand="0" w:evenVBand="0" w:oddHBand="0" w:evenHBand="0" w:firstRowFirstColumn="0" w:firstRowLastColumn="0" w:lastRowFirstColumn="0" w:lastRowLastColumn="0"/>
               <w:rPr>
                 <w:rFonts w:ascii="Arial" w:hAnsi="Arial" w:cs="Arial"/>
@@ -1374,29 +1223,24 @@
             </w:pPr>
             <w:r>
               <w:rPr>
-                <w:rFonts w:ascii="Arial" w:hAnsi="Arial" w:cs="Arial"/>
-              </w:rPr>
-              <w:t>A</w:t>
-            </w:r>
-            <w:r>
-              <w:rPr>
-                <w:rFonts w:ascii="Arial" w:hAnsi="Arial" w:cs="Arial"/>
-              </w:rPr>
-              <w:t xml:space="preserve">rriola Ruiz </w:t>
-            </w:r>
-          </w:p>
-        </w:tc>
-        <w:tc>
-          <w:tcPr>
-            <w:tcW w:w="2943" w:type="dxa"/>
-          </w:tcPr>
-          <w:p>
-            <w:pPr>
-              <w:tabs>
-                <w:tab w:val="left" w:pos="708"/>
-                <w:tab w:val="left" w:pos="1416"/>
-                <w:tab w:val="left" w:pos="2024"/>
-              </w:tabs>
+                <w:rFonts w:ascii="Arial" w:eastAsia="Calibri" w:hAnsi="Arial" w:cs="Arial"/>
+              </w:rPr>
+              <w:t xml:space="preserve">Arriola Ruiz </w:t>
+            </w:r>
+          </w:p>
+        </w:tc>
+        <w:tc>
+          <w:tcPr>
+            <w:tcW w:w="2943" w:type="dxa"/>
+          </w:tcPr>
+          <w:p>
+            <w:pPr>
+              <w:tabs>
+                <w:tab w:val="left" w:pos="708"/>
+                <w:tab w:val="left" w:pos="1416"/>
+                <w:tab w:val="left" w:pos="2024"/>
+              </w:tabs>
+              <w:spacing w:after="0" w:line="240" w:lineRule="auto"/>
               <w:cnfStyle w:val="000000000000" w:firstRow="0" w:lastRow="0" w:firstColumn="0" w:lastColumn="0" w:oddVBand="0" w:evenVBand="0" w:oddHBand="0" w:evenHBand="0" w:firstRowFirstColumn="0" w:firstRowLastColumn="0" w:lastRowFirstColumn="0" w:lastRowLastColumn="0"/>
               <w:rPr>
                 <w:rFonts w:ascii="Arial" w:hAnsi="Arial" w:cs="Arial"/>
@@ -1404,21 +1248,9 @@
             </w:pPr>
             <w:r>
               <w:rPr>
-                <w:rFonts w:ascii="Arial" w:hAnsi="Arial" w:cs="Arial"/>
-              </w:rPr>
-              <w:t>2021</w:t>
-            </w:r>
-            <w:r>
-              <w:rPr>
-                <w:rFonts w:ascii="Arial" w:hAnsi="Arial" w:cs="Arial"/>
-              </w:rPr>
-              <w:t>-</w:t>
-            </w:r>
-            <w:r>
-              <w:rPr>
-                <w:rFonts w:ascii="Arial" w:hAnsi="Arial" w:cs="Arial"/>
-              </w:rPr>
-              <w:t>670</w:t>
+                <w:rFonts w:ascii="Arial" w:eastAsia="Calibri" w:hAnsi="Arial" w:cs="Arial"/>
+              </w:rPr>
+              <w:t>2021-670</w:t>
             </w:r>
           </w:p>
         </w:tc>
@@ -1439,15 +1271,16 @@
                 <w:tab w:val="left" w:pos="1416"/>
                 <w:tab w:val="left" w:pos="2024"/>
               </w:tabs>
-              <w:rPr>
-                <w:rFonts w:ascii="Arial" w:hAnsi="Arial" w:cs="Arial"/>
-                <w:b w:val="0"/>
-                <w:bCs w:val="0"/>
-              </w:rPr>
-            </w:pPr>
-            <w:r>
-              <w:rPr>
-                <w:rFonts w:ascii="Arial" w:hAnsi="Arial" w:cs="Arial"/>
+              <w:spacing w:after="0" w:line="240" w:lineRule="auto"/>
+              <w:rPr>
+                <w:rFonts w:ascii="Arial" w:hAnsi="Arial" w:cs="Arial"/>
+                <w:b w:val="0"/>
+                <w:bCs w:val="0"/>
+              </w:rPr>
+            </w:pPr>
+            <w:r>
+              <w:rPr>
+                <w:rFonts w:ascii="Arial" w:eastAsia="Calibri" w:hAnsi="Arial" w:cs="Arial"/>
                 <w:b w:val="0"/>
                 <w:bCs w:val="0"/>
               </w:rPr>
@@ -1466,30 +1299,40 @@
                 <w:tab w:val="left" w:pos="1416"/>
                 <w:tab w:val="left" w:pos="2024"/>
               </w:tabs>
+              <w:spacing w:after="0" w:line="240" w:lineRule="auto"/>
               <w:cnfStyle w:val="000000100000" w:firstRow="0" w:lastRow="0" w:firstColumn="0" w:lastColumn="0" w:oddVBand="0" w:evenVBand="0" w:oddHBand="1" w:evenHBand="0" w:firstRowFirstColumn="0" w:firstRowLastColumn="0" w:lastRowFirstColumn="0" w:lastRowLastColumn="0"/>
               <w:rPr>
                 <w:rFonts w:ascii="Arial" w:hAnsi="Arial" w:cs="Arial"/>
               </w:rPr>
             </w:pPr>
-            <w:r>
-              <w:rPr>
-                <w:rFonts w:ascii="Arial" w:hAnsi="Arial" w:cs="Arial"/>
-              </w:rPr>
-              <w:t>Chanquín Mac</w:t>
-            </w:r>
-          </w:p>
-        </w:tc>
-        <w:tc>
-          <w:tcPr>
-            <w:tcW w:w="2943" w:type="dxa"/>
-          </w:tcPr>
-          <w:p>
-            <w:pPr>
-              <w:tabs>
-                <w:tab w:val="left" w:pos="708"/>
-                <w:tab w:val="left" w:pos="1416"/>
-                <w:tab w:val="left" w:pos="2024"/>
-              </w:tabs>
+            <w:proofErr w:type="spellStart"/>
+            <w:r>
+              <w:rPr>
+                <w:rFonts w:ascii="Arial" w:eastAsia="Calibri" w:hAnsi="Arial" w:cs="Arial"/>
+              </w:rPr>
+              <w:t>Chanquín</w:t>
+            </w:r>
+            <w:proofErr w:type="spellEnd"/>
+            <w:r>
+              <w:rPr>
+                <w:rFonts w:ascii="Arial" w:eastAsia="Calibri" w:hAnsi="Arial" w:cs="Arial"/>
+              </w:rPr>
+              <w:t xml:space="preserve"> Mac</w:t>
+            </w:r>
+          </w:p>
+        </w:tc>
+        <w:tc>
+          <w:tcPr>
+            <w:tcW w:w="2943" w:type="dxa"/>
+          </w:tcPr>
+          <w:p>
+            <w:pPr>
+              <w:tabs>
+                <w:tab w:val="left" w:pos="708"/>
+                <w:tab w:val="left" w:pos="1416"/>
+                <w:tab w:val="left" w:pos="2024"/>
+              </w:tabs>
+              <w:spacing w:after="0" w:line="240" w:lineRule="auto"/>
               <w:cnfStyle w:val="000000100000" w:firstRow="0" w:lastRow="0" w:firstColumn="0" w:lastColumn="0" w:oddVBand="0" w:evenVBand="0" w:oddHBand="1" w:evenHBand="0" w:firstRowFirstColumn="0" w:firstRowLastColumn="0" w:lastRowFirstColumn="0" w:lastRowLastColumn="0"/>
               <w:rPr>
                 <w:rFonts w:ascii="Arial" w:hAnsi="Arial" w:cs="Arial"/>
@@ -1497,21 +1340,9 @@
             </w:pPr>
             <w:r>
               <w:rPr>
-                <w:rFonts w:ascii="Arial" w:hAnsi="Arial" w:cs="Arial"/>
-              </w:rPr>
-              <w:t>2022</w:t>
-            </w:r>
-            <w:r>
-              <w:rPr>
-                <w:rFonts w:ascii="Arial" w:hAnsi="Arial" w:cs="Arial"/>
-              </w:rPr>
-              <w:t>-</w:t>
-            </w:r>
-            <w:r>
-              <w:rPr>
-                <w:rFonts w:ascii="Arial" w:hAnsi="Arial" w:cs="Arial"/>
-              </w:rPr>
-              <w:t>240</w:t>
+                <w:rFonts w:ascii="Arial" w:eastAsia="Calibri" w:hAnsi="Arial" w:cs="Arial"/>
+              </w:rPr>
+              <w:t>2022-240</w:t>
             </w:r>
           </w:p>
         </w:tc>
@@ -1529,6 +1360,7 @@
                 <w:tab w:val="left" w:pos="1416"/>
                 <w:tab w:val="left" w:pos="2024"/>
               </w:tabs>
+              <w:spacing w:after="0" w:line="240" w:lineRule="auto"/>
               <w:rPr>
                 <w:rFonts w:ascii="Arial" w:hAnsi="Arial" w:cs="Arial"/>
                 <w:b w:val="0"/>
@@ -1538,7 +1370,7 @@
             </w:pPr>
             <w:r>
               <w:rPr>
-                <w:rFonts w:ascii="Arial" w:hAnsi="Arial" w:cs="Arial"/>
+                <w:rFonts w:ascii="Arial" w:eastAsia="Calibri" w:hAnsi="Arial" w:cs="Arial"/>
                 <w:b w:val="0"/>
                 <w:bCs w:val="0"/>
                 <w:lang w:val="en-US"/>
@@ -1558,6 +1390,7 @@
                 <w:tab w:val="left" w:pos="1416"/>
                 <w:tab w:val="left" w:pos="2024"/>
               </w:tabs>
+              <w:spacing w:after="0" w:line="240" w:lineRule="auto"/>
               <w:cnfStyle w:val="000000000000" w:firstRow="0" w:lastRow="0" w:firstColumn="0" w:lastColumn="0" w:oddVBand="0" w:evenVBand="0" w:oddHBand="0" w:evenHBand="0" w:firstRowFirstColumn="0" w:firstRowLastColumn="0" w:lastRowFirstColumn="0" w:lastRowLastColumn="0"/>
               <w:rPr>
                 <w:rFonts w:ascii="Arial" w:hAnsi="Arial" w:cs="Arial"/>
@@ -1565,7 +1398,7 @@
             </w:pPr>
             <w:r>
               <w:rPr>
-                <w:rFonts w:ascii="Arial" w:hAnsi="Arial" w:cs="Arial"/>
+                <w:rFonts w:ascii="Arial" w:eastAsia="Calibri" w:hAnsi="Arial" w:cs="Arial"/>
                 <w:lang w:val="en-US"/>
               </w:rPr>
               <w:t xml:space="preserve">Ambrocio Alvarado </w:t>
@@ -1583,6 +1416,7 @@
                 <w:tab w:val="left" w:pos="1416"/>
                 <w:tab w:val="left" w:pos="2024"/>
               </w:tabs>
+              <w:spacing w:after="0" w:line="240" w:lineRule="auto"/>
               <w:cnfStyle w:val="000000000000" w:firstRow="0" w:lastRow="0" w:firstColumn="0" w:lastColumn="0" w:oddVBand="0" w:evenVBand="0" w:oddHBand="0" w:evenHBand="0" w:firstRowFirstColumn="0" w:firstRowLastColumn="0" w:lastRowFirstColumn="0" w:lastRowLastColumn="0"/>
               <w:rPr>
                 <w:rFonts w:ascii="Arial" w:hAnsi="Arial" w:cs="Arial"/>
@@ -1590,24 +1424,10 @@
             </w:pPr>
             <w:r>
               <w:rPr>
-                <w:rFonts w:ascii="Arial" w:hAnsi="Arial" w:cs="Arial"/>
+                <w:rFonts w:ascii="Arial" w:eastAsia="Calibri" w:hAnsi="Arial" w:cs="Arial"/>
                 <w:lang w:val="en-US"/>
               </w:rPr>
-              <w:t>2022</w:t>
-            </w:r>
-            <w:r>
-              <w:rPr>
-                <w:rFonts w:ascii="Arial" w:hAnsi="Arial" w:cs="Arial"/>
-                <w:lang w:val="en-US"/>
-              </w:rPr>
-              <w:t>-</w:t>
-            </w:r>
-            <w:r>
-              <w:rPr>
-                <w:rFonts w:ascii="Arial" w:hAnsi="Arial" w:cs="Arial"/>
-                <w:lang w:val="en-US"/>
-              </w:rPr>
-              <w:t>262</w:t>
+              <w:t>2022-262</w:t>
             </w:r>
           </w:p>
         </w:tc>
@@ -1628,15 +1448,16 @@
                 <w:tab w:val="left" w:pos="1416"/>
                 <w:tab w:val="left" w:pos="2024"/>
               </w:tabs>
-              <w:rPr>
-                <w:rFonts w:ascii="Arial" w:hAnsi="Arial" w:cs="Arial"/>
-                <w:b w:val="0"/>
-                <w:bCs w:val="0"/>
-              </w:rPr>
-            </w:pPr>
-            <w:r>
-              <w:rPr>
-                <w:rFonts w:ascii="Arial" w:hAnsi="Arial" w:cs="Arial"/>
+              <w:spacing w:after="0" w:line="240" w:lineRule="auto"/>
+              <w:rPr>
+                <w:rFonts w:ascii="Arial" w:hAnsi="Arial" w:cs="Arial"/>
+                <w:b w:val="0"/>
+                <w:bCs w:val="0"/>
+              </w:rPr>
+            </w:pPr>
+            <w:r>
+              <w:rPr>
+                <w:rFonts w:ascii="Arial" w:eastAsia="Calibri" w:hAnsi="Arial" w:cs="Arial"/>
                 <w:b w:val="0"/>
                 <w:bCs w:val="0"/>
               </w:rPr>
@@ -1655,6 +1476,7 @@
                 <w:tab w:val="left" w:pos="1416"/>
                 <w:tab w:val="left" w:pos="2024"/>
               </w:tabs>
+              <w:spacing w:after="0" w:line="240" w:lineRule="auto"/>
               <w:cnfStyle w:val="000000100000" w:firstRow="0" w:lastRow="0" w:firstColumn="0" w:lastColumn="0" w:oddVBand="0" w:evenVBand="0" w:oddHBand="1" w:evenHBand="0" w:firstRowFirstColumn="0" w:firstRowLastColumn="0" w:lastRowFirstColumn="0" w:lastRowLastColumn="0"/>
               <w:rPr>
                 <w:rFonts w:ascii="Arial" w:hAnsi="Arial" w:cs="Arial"/>
@@ -1662,23 +1484,38 @@
             </w:pPr>
             <w:r>
               <w:rPr>
-                <w:rFonts w:ascii="Arial" w:hAnsi="Arial" w:cs="Arial"/>
-              </w:rPr>
-              <w:t xml:space="preserve">Flores Yllescas </w:t>
-            </w:r>
-          </w:p>
-        </w:tc>
-        <w:tc>
-          <w:tcPr>
-            <w:tcW w:w="2943" w:type="dxa"/>
-          </w:tcPr>
-          <w:p>
-            <w:pPr>
-              <w:tabs>
-                <w:tab w:val="left" w:pos="708"/>
-                <w:tab w:val="left" w:pos="1416"/>
-                <w:tab w:val="left" w:pos="2024"/>
-              </w:tabs>
+                <w:rFonts w:ascii="Arial" w:eastAsia="Calibri" w:hAnsi="Arial" w:cs="Arial"/>
+              </w:rPr>
+              <w:t xml:space="preserve">Flores </w:t>
+            </w:r>
+            <w:proofErr w:type="spellStart"/>
+            <w:r>
+              <w:rPr>
+                <w:rFonts w:ascii="Arial" w:eastAsia="Calibri" w:hAnsi="Arial" w:cs="Arial"/>
+              </w:rPr>
+              <w:t>Yllescas</w:t>
+            </w:r>
+            <w:proofErr w:type="spellEnd"/>
+            <w:r>
+              <w:rPr>
+                <w:rFonts w:ascii="Arial" w:eastAsia="Calibri" w:hAnsi="Arial" w:cs="Arial"/>
+              </w:rPr>
+              <w:t xml:space="preserve"> </w:t>
+            </w:r>
+          </w:p>
+        </w:tc>
+        <w:tc>
+          <w:tcPr>
+            <w:tcW w:w="2943" w:type="dxa"/>
+          </w:tcPr>
+          <w:p>
+            <w:pPr>
+              <w:tabs>
+                <w:tab w:val="left" w:pos="708"/>
+                <w:tab w:val="left" w:pos="1416"/>
+                <w:tab w:val="left" w:pos="2024"/>
+              </w:tabs>
+              <w:spacing w:after="0" w:line="240" w:lineRule="auto"/>
               <w:cnfStyle w:val="000000100000" w:firstRow="0" w:lastRow="0" w:firstColumn="0" w:lastColumn="0" w:oddVBand="0" w:evenVBand="0" w:oddHBand="1" w:evenHBand="0" w:firstRowFirstColumn="0" w:firstRowLastColumn="0" w:lastRowFirstColumn="0" w:lastRowLastColumn="0"/>
               <w:rPr>
                 <w:rFonts w:ascii="Arial" w:hAnsi="Arial" w:cs="Arial"/>
@@ -1686,21 +1523,9 @@
             </w:pPr>
             <w:r>
               <w:rPr>
-                <w:rFonts w:ascii="Arial" w:hAnsi="Arial" w:cs="Arial"/>
-              </w:rPr>
-              <w:t>2022</w:t>
-            </w:r>
-            <w:r>
-              <w:rPr>
-                <w:rFonts w:ascii="Arial" w:hAnsi="Arial" w:cs="Arial"/>
-              </w:rPr>
-              <w:t>-</w:t>
-            </w:r>
-            <w:r>
-              <w:rPr>
-                <w:rFonts w:ascii="Arial" w:hAnsi="Arial" w:cs="Arial"/>
-              </w:rPr>
-              <w:t>234</w:t>
+                <w:rFonts w:ascii="Arial" w:eastAsia="Calibri" w:hAnsi="Arial" w:cs="Arial"/>
+              </w:rPr>
+              <w:t>2022-234</w:t>
             </w:r>
           </w:p>
         </w:tc>
@@ -1718,15 +1543,16 @@
                 <w:tab w:val="left" w:pos="1416"/>
                 <w:tab w:val="left" w:pos="2024"/>
               </w:tabs>
-              <w:rPr>
-                <w:rFonts w:ascii="Arial" w:hAnsi="Arial" w:cs="Arial"/>
-                <w:b w:val="0"/>
-                <w:bCs w:val="0"/>
-              </w:rPr>
-            </w:pPr>
-            <w:r>
-              <w:rPr>
-                <w:rFonts w:ascii="Arial" w:hAnsi="Arial" w:cs="Arial"/>
+              <w:spacing w:after="0" w:line="240" w:lineRule="auto"/>
+              <w:rPr>
+                <w:rFonts w:ascii="Arial" w:hAnsi="Arial" w:cs="Arial"/>
+                <w:b w:val="0"/>
+                <w:bCs w:val="0"/>
+              </w:rPr>
+            </w:pPr>
+            <w:r>
+              <w:rPr>
+                <w:rFonts w:ascii="Arial" w:eastAsia="Calibri" w:hAnsi="Arial" w:cs="Arial"/>
                 <w:b w:val="0"/>
                 <w:bCs w:val="0"/>
               </w:rPr>
@@ -1745,6 +1571,7 @@
                 <w:tab w:val="left" w:pos="1416"/>
                 <w:tab w:val="left" w:pos="2024"/>
               </w:tabs>
+              <w:spacing w:after="0" w:line="240" w:lineRule="auto"/>
               <w:cnfStyle w:val="000000000000" w:firstRow="0" w:lastRow="0" w:firstColumn="0" w:lastColumn="0" w:oddVBand="0" w:evenVBand="0" w:oddHBand="0" w:evenHBand="0" w:firstRowFirstColumn="0" w:firstRowLastColumn="0" w:lastRowFirstColumn="0" w:lastRowLastColumn="0"/>
               <w:rPr>
                 <w:rFonts w:ascii="Arial" w:hAnsi="Arial" w:cs="Arial"/>
@@ -1752,7 +1579,7 @@
             </w:pPr>
             <w:r>
               <w:rPr>
-                <w:rFonts w:ascii="Arial" w:hAnsi="Arial" w:cs="Arial"/>
+                <w:rFonts w:ascii="Arial" w:eastAsia="Calibri" w:hAnsi="Arial" w:cs="Arial"/>
               </w:rPr>
               <w:t>Escriba García</w:t>
             </w:r>
@@ -1769,6 +1596,7 @@
                 <w:tab w:val="left" w:pos="1416"/>
                 <w:tab w:val="left" w:pos="2024"/>
               </w:tabs>
+              <w:spacing w:after="0" w:line="240" w:lineRule="auto"/>
               <w:cnfStyle w:val="000000000000" w:firstRow="0" w:lastRow="0" w:firstColumn="0" w:lastColumn="0" w:oddVBand="0" w:evenVBand="0" w:oddHBand="0" w:evenHBand="0" w:firstRowFirstColumn="0" w:firstRowLastColumn="0" w:lastRowFirstColumn="0" w:lastRowLastColumn="0"/>
               <w:rPr>
                 <w:rFonts w:ascii="Arial" w:hAnsi="Arial" w:cs="Arial"/>
@@ -1776,21 +1604,9 @@
             </w:pPr>
             <w:r>
               <w:rPr>
-                <w:rFonts w:ascii="Arial" w:hAnsi="Arial" w:cs="Arial"/>
-              </w:rPr>
-              <w:t>2022</w:t>
-            </w:r>
-            <w:r>
-              <w:rPr>
-                <w:rFonts w:ascii="Arial" w:hAnsi="Arial" w:cs="Arial"/>
-              </w:rPr>
-              <w:t>-</w:t>
-            </w:r>
-            <w:r>
-              <w:rPr>
-                <w:rFonts w:ascii="Arial" w:hAnsi="Arial" w:cs="Arial"/>
-              </w:rPr>
-              <w:t>278</w:t>
+                <w:rFonts w:ascii="Arial" w:eastAsia="Calibri" w:hAnsi="Arial" w:cs="Arial"/>
+              </w:rPr>
+              <w:t>2022-278</w:t>
             </w:r>
           </w:p>
         </w:tc>
@@ -1811,15 +1627,16 @@
                 <w:tab w:val="left" w:pos="1416"/>
                 <w:tab w:val="left" w:pos="2024"/>
               </w:tabs>
-              <w:rPr>
-                <w:rFonts w:ascii="Arial" w:hAnsi="Arial" w:cs="Arial"/>
-                <w:b w:val="0"/>
-                <w:bCs w:val="0"/>
-              </w:rPr>
-            </w:pPr>
-            <w:r>
-              <w:rPr>
-                <w:rFonts w:ascii="Arial" w:hAnsi="Arial" w:cs="Arial"/>
+              <w:spacing w:after="0" w:line="240" w:lineRule="auto"/>
+              <w:rPr>
+                <w:rFonts w:ascii="Arial" w:hAnsi="Arial" w:cs="Arial"/>
+                <w:b w:val="0"/>
+                <w:bCs w:val="0"/>
+              </w:rPr>
+            </w:pPr>
+            <w:r>
+              <w:rPr>
+                <w:rFonts w:ascii="Arial" w:eastAsia="Calibri" w:hAnsi="Arial" w:cs="Arial"/>
                 <w:b w:val="0"/>
                 <w:bCs w:val="0"/>
               </w:rPr>
@@ -1838,6 +1655,7 @@
                 <w:tab w:val="left" w:pos="1416"/>
                 <w:tab w:val="left" w:pos="2024"/>
               </w:tabs>
+              <w:spacing w:after="0" w:line="240" w:lineRule="auto"/>
               <w:cnfStyle w:val="000000100000" w:firstRow="0" w:lastRow="0" w:firstColumn="0" w:lastColumn="0" w:oddVBand="0" w:evenVBand="0" w:oddHBand="1" w:evenHBand="0" w:firstRowFirstColumn="0" w:firstRowLastColumn="0" w:lastRowFirstColumn="0" w:lastRowLastColumn="0"/>
               <w:rPr>
                 <w:rFonts w:ascii="Arial" w:hAnsi="Arial" w:cs="Arial"/>
@@ -1845,7 +1663,7 @@
             </w:pPr>
             <w:r>
               <w:rPr>
-                <w:rFonts w:ascii="Arial" w:hAnsi="Arial" w:cs="Arial"/>
+                <w:rFonts w:ascii="Arial" w:eastAsia="Calibri" w:hAnsi="Arial" w:cs="Arial"/>
               </w:rPr>
               <w:t xml:space="preserve">Galicia Mazariegos </w:t>
             </w:r>
@@ -1862,6 +1680,7 @@
                 <w:tab w:val="left" w:pos="1416"/>
                 <w:tab w:val="left" w:pos="2024"/>
               </w:tabs>
+              <w:spacing w:after="0" w:line="240" w:lineRule="auto"/>
               <w:cnfStyle w:val="000000100000" w:firstRow="0" w:lastRow="0" w:firstColumn="0" w:lastColumn="0" w:oddVBand="0" w:evenVBand="0" w:oddHBand="1" w:evenHBand="0" w:firstRowFirstColumn="0" w:firstRowLastColumn="0" w:lastRowFirstColumn="0" w:lastRowLastColumn="0"/>
               <w:rPr>
                 <w:rFonts w:ascii="Arial" w:hAnsi="Arial" w:cs="Arial"/>
@@ -1869,7 +1688,7 @@
             </w:pPr>
             <w:r>
               <w:rPr>
-                <w:rFonts w:ascii="Arial" w:hAnsi="Arial" w:cs="Arial"/>
+                <w:rFonts w:ascii="Arial" w:eastAsia="Calibri" w:hAnsi="Arial" w:cs="Arial"/>
               </w:rPr>
               <w:t>2022-203</w:t>
             </w:r>
@@ -1889,15 +1708,16 @@
                 <w:tab w:val="left" w:pos="1416"/>
                 <w:tab w:val="left" w:pos="2024"/>
               </w:tabs>
-              <w:rPr>
-                <w:rFonts w:ascii="Arial" w:hAnsi="Arial" w:cs="Arial"/>
-                <w:b w:val="0"/>
-                <w:bCs w:val="0"/>
-              </w:rPr>
-            </w:pPr>
-            <w:r>
-              <w:rPr>
-                <w:rFonts w:ascii="Arial" w:hAnsi="Arial" w:cs="Arial"/>
+              <w:spacing w:after="0" w:line="240" w:lineRule="auto"/>
+              <w:rPr>
+                <w:rFonts w:ascii="Arial" w:hAnsi="Arial" w:cs="Arial"/>
+                <w:b w:val="0"/>
+                <w:bCs w:val="0"/>
+              </w:rPr>
+            </w:pPr>
+            <w:r>
+              <w:rPr>
+                <w:rFonts w:ascii="Arial" w:eastAsia="Calibri" w:hAnsi="Arial" w:cs="Arial"/>
                 <w:b w:val="0"/>
                 <w:bCs w:val="0"/>
               </w:rPr>
@@ -1916,6 +1736,7 @@
                 <w:tab w:val="left" w:pos="1416"/>
                 <w:tab w:val="left" w:pos="2024"/>
               </w:tabs>
+              <w:spacing w:after="0" w:line="240" w:lineRule="auto"/>
               <w:cnfStyle w:val="000000000000" w:firstRow="0" w:lastRow="0" w:firstColumn="0" w:lastColumn="0" w:oddVBand="0" w:evenVBand="0" w:oddHBand="0" w:evenHBand="0" w:firstRowFirstColumn="0" w:firstRowLastColumn="0" w:lastRowFirstColumn="0" w:lastRowLastColumn="0"/>
               <w:rPr>
                 <w:rFonts w:ascii="Arial" w:hAnsi="Arial" w:cs="Arial"/>
@@ -1923,7 +1744,7 @@
             </w:pPr>
             <w:r>
               <w:rPr>
-                <w:rFonts w:ascii="Arial" w:hAnsi="Arial" w:cs="Arial"/>
+                <w:rFonts w:ascii="Arial" w:eastAsia="Calibri" w:hAnsi="Arial" w:cs="Arial"/>
               </w:rPr>
               <w:t xml:space="preserve">Chamalé González </w:t>
             </w:r>
@@ -1940,6 +1761,7 @@
                 <w:tab w:val="left" w:pos="1416"/>
                 <w:tab w:val="left" w:pos="2024"/>
               </w:tabs>
+              <w:spacing w:after="0" w:line="240" w:lineRule="auto"/>
               <w:cnfStyle w:val="000000000000" w:firstRow="0" w:lastRow="0" w:firstColumn="0" w:lastColumn="0" w:oddVBand="0" w:evenVBand="0" w:oddHBand="0" w:evenHBand="0" w:firstRowFirstColumn="0" w:firstRowLastColumn="0" w:lastRowFirstColumn="0" w:lastRowLastColumn="0"/>
               <w:rPr>
                 <w:rFonts w:ascii="Arial" w:hAnsi="Arial" w:cs="Arial"/>
@@ -1947,21 +1769,9 @@
             </w:pPr>
             <w:r>
               <w:rPr>
-                <w:rFonts w:ascii="Arial" w:hAnsi="Arial" w:cs="Arial"/>
-              </w:rPr>
-              <w:t>2022</w:t>
-            </w:r>
-            <w:r>
-              <w:rPr>
-                <w:rFonts w:ascii="Arial" w:hAnsi="Arial" w:cs="Arial"/>
-              </w:rPr>
-              <w:t>-</w:t>
-            </w:r>
-            <w:r>
-              <w:rPr>
-                <w:rFonts w:ascii="Arial" w:hAnsi="Arial" w:cs="Arial"/>
-              </w:rPr>
-              <w:t>222</w:t>
+                <w:rFonts w:ascii="Arial" w:eastAsia="Calibri" w:hAnsi="Arial" w:cs="Arial"/>
+              </w:rPr>
+              <w:t>2022-222</w:t>
             </w:r>
           </w:p>
         </w:tc>
@@ -1982,15 +1792,16 @@
                 <w:tab w:val="left" w:pos="1416"/>
                 <w:tab w:val="left" w:pos="2024"/>
               </w:tabs>
-              <w:rPr>
-                <w:rFonts w:ascii="Arial" w:hAnsi="Arial" w:cs="Arial"/>
-                <w:b w:val="0"/>
-                <w:bCs w:val="0"/>
-              </w:rPr>
-            </w:pPr>
-            <w:r>
-              <w:rPr>
-                <w:rFonts w:ascii="Arial" w:hAnsi="Arial" w:cs="Arial"/>
+              <w:spacing w:after="0" w:line="240" w:lineRule="auto"/>
+              <w:rPr>
+                <w:rFonts w:ascii="Arial" w:hAnsi="Arial" w:cs="Arial"/>
+                <w:b w:val="0"/>
+                <w:bCs w:val="0"/>
+              </w:rPr>
+            </w:pPr>
+            <w:r>
+              <w:rPr>
+                <w:rFonts w:ascii="Arial" w:eastAsia="Calibri" w:hAnsi="Arial" w:cs="Arial"/>
                 <w:b w:val="0"/>
                 <w:bCs w:val="0"/>
               </w:rPr>
@@ -2009,30 +1820,54 @@
                 <w:tab w:val="left" w:pos="1416"/>
                 <w:tab w:val="left" w:pos="2024"/>
               </w:tabs>
+              <w:spacing w:after="0" w:line="240" w:lineRule="auto"/>
               <w:cnfStyle w:val="000000100000" w:firstRow="0" w:lastRow="0" w:firstColumn="0" w:lastColumn="0" w:oddVBand="0" w:evenVBand="0" w:oddHBand="1" w:evenHBand="0" w:firstRowFirstColumn="0" w:firstRowLastColumn="0" w:lastRowFirstColumn="0" w:lastRowLastColumn="0"/>
               <w:rPr>
                 <w:rFonts w:ascii="Arial" w:hAnsi="Arial" w:cs="Arial"/>
               </w:rPr>
             </w:pPr>
-            <w:r>
-              <w:rPr>
-                <w:rFonts w:ascii="Arial" w:hAnsi="Arial" w:cs="Arial"/>
-              </w:rPr>
-              <w:t xml:space="preserve">Chuquiej Pirir </w:t>
-            </w:r>
-          </w:p>
-        </w:tc>
-        <w:tc>
-          <w:tcPr>
-            <w:tcW w:w="2943" w:type="dxa"/>
-          </w:tcPr>
-          <w:p>
-            <w:pPr>
-              <w:tabs>
-                <w:tab w:val="left" w:pos="708"/>
-                <w:tab w:val="left" w:pos="1416"/>
-                <w:tab w:val="left" w:pos="2024"/>
-              </w:tabs>
+            <w:proofErr w:type="spellStart"/>
+            <w:r>
+              <w:rPr>
+                <w:rFonts w:ascii="Arial" w:eastAsia="Calibri" w:hAnsi="Arial" w:cs="Arial"/>
+              </w:rPr>
+              <w:t>Chuquiej</w:t>
+            </w:r>
+            <w:proofErr w:type="spellEnd"/>
+            <w:r>
+              <w:rPr>
+                <w:rFonts w:ascii="Arial" w:eastAsia="Calibri" w:hAnsi="Arial" w:cs="Arial"/>
+              </w:rPr>
+              <w:t xml:space="preserve"> </w:t>
+            </w:r>
+            <w:proofErr w:type="spellStart"/>
+            <w:r>
+              <w:rPr>
+                <w:rFonts w:ascii="Arial" w:eastAsia="Calibri" w:hAnsi="Arial" w:cs="Arial"/>
+              </w:rPr>
+              <w:t>Pirir</w:t>
+            </w:r>
+            <w:proofErr w:type="spellEnd"/>
+            <w:r>
+              <w:rPr>
+                <w:rFonts w:ascii="Arial" w:eastAsia="Calibri" w:hAnsi="Arial" w:cs="Arial"/>
+              </w:rPr>
+              <w:t xml:space="preserve"> </w:t>
+            </w:r>
+          </w:p>
+        </w:tc>
+        <w:tc>
+          <w:tcPr>
+            <w:tcW w:w="2943" w:type="dxa"/>
+          </w:tcPr>
+          <w:p>
+            <w:pPr>
+              <w:tabs>
+                <w:tab w:val="left" w:pos="708"/>
+                <w:tab w:val="left" w:pos="1416"/>
+                <w:tab w:val="left" w:pos="2024"/>
+              </w:tabs>
+              <w:spacing w:after="0" w:line="240" w:lineRule="auto"/>
               <w:cnfStyle w:val="000000100000" w:firstRow="0" w:lastRow="0" w:firstColumn="0" w:lastColumn="0" w:oddVBand="0" w:evenVBand="0" w:oddHBand="1" w:evenHBand="0" w:firstRowFirstColumn="0" w:firstRowLastColumn="0" w:lastRowFirstColumn="0" w:lastRowLastColumn="0"/>
               <w:rPr>
                 <w:rFonts w:ascii="Arial" w:hAnsi="Arial" w:cs="Arial"/>
@@ -2040,21 +1875,9 @@
             </w:pPr>
             <w:r>
               <w:rPr>
-                <w:rFonts w:ascii="Arial" w:hAnsi="Arial" w:cs="Arial"/>
-              </w:rPr>
-              <w:t>2022</w:t>
-            </w:r>
-            <w:r>
-              <w:rPr>
-                <w:rFonts w:ascii="Arial" w:hAnsi="Arial" w:cs="Arial"/>
-              </w:rPr>
-              <w:t>-</w:t>
-            </w:r>
-            <w:r>
-              <w:rPr>
-                <w:rFonts w:ascii="Arial" w:hAnsi="Arial" w:cs="Arial"/>
-              </w:rPr>
-              <w:t>273</w:t>
+                <w:rFonts w:ascii="Arial" w:eastAsia="Calibri" w:hAnsi="Arial" w:cs="Arial"/>
+              </w:rPr>
+              <w:t>2022-273</w:t>
             </w:r>
           </w:p>
         </w:tc>
@@ -2072,57 +1895,78 @@
                 <w:tab w:val="left" w:pos="1416"/>
                 <w:tab w:val="left" w:pos="2024"/>
               </w:tabs>
-              <w:rPr>
-                <w:rFonts w:ascii="Arial" w:hAnsi="Arial" w:cs="Arial"/>
-                <w:b w:val="0"/>
-                <w:bCs w:val="0"/>
-              </w:rPr>
-            </w:pPr>
-            <w:r>
-              <w:rPr>
-                <w:rFonts w:ascii="Arial" w:hAnsi="Arial" w:cs="Arial"/>
-                <w:b w:val="0"/>
-                <w:bCs w:val="0"/>
-              </w:rPr>
-              <w:t xml:space="preserve">Yojhan Stanley </w:t>
-            </w:r>
-          </w:p>
-        </w:tc>
-        <w:tc>
-          <w:tcPr>
-            <w:tcW w:w="2943" w:type="dxa"/>
-          </w:tcPr>
-          <w:p>
-            <w:pPr>
-              <w:tabs>
-                <w:tab w:val="left" w:pos="708"/>
-                <w:tab w:val="left" w:pos="1416"/>
-                <w:tab w:val="left" w:pos="2024"/>
-              </w:tabs>
+              <w:spacing w:after="0" w:line="240" w:lineRule="auto"/>
+              <w:rPr>
+                <w:rFonts w:ascii="Arial" w:hAnsi="Arial" w:cs="Arial"/>
+                <w:b w:val="0"/>
+                <w:bCs w:val="0"/>
+              </w:rPr>
+            </w:pPr>
+            <w:proofErr w:type="spellStart"/>
+            <w:r>
+              <w:rPr>
+                <w:rFonts w:ascii="Arial" w:eastAsia="Calibri" w:hAnsi="Arial" w:cs="Arial"/>
+                <w:b w:val="0"/>
+                <w:bCs w:val="0"/>
+              </w:rPr>
+              <w:t>Yojhan</w:t>
+            </w:r>
+            <w:proofErr w:type="spellEnd"/>
+            <w:r>
+              <w:rPr>
+                <w:rFonts w:ascii="Arial" w:eastAsia="Calibri" w:hAnsi="Arial" w:cs="Arial"/>
+                <w:b w:val="0"/>
+                <w:bCs w:val="0"/>
+              </w:rPr>
+              <w:t xml:space="preserve"> Stanley </w:t>
+            </w:r>
+          </w:p>
+        </w:tc>
+        <w:tc>
+          <w:tcPr>
+            <w:tcW w:w="2943" w:type="dxa"/>
+          </w:tcPr>
+          <w:p>
+            <w:pPr>
+              <w:tabs>
+                <w:tab w:val="left" w:pos="708"/>
+                <w:tab w:val="left" w:pos="1416"/>
+                <w:tab w:val="left" w:pos="2024"/>
+              </w:tabs>
+              <w:spacing w:after="0" w:line="240" w:lineRule="auto"/>
               <w:cnfStyle w:val="000000000000" w:firstRow="0" w:lastRow="0" w:firstColumn="0" w:lastColumn="0" w:oddVBand="0" w:evenVBand="0" w:oddHBand="0" w:evenHBand="0" w:firstRowFirstColumn="0" w:firstRowLastColumn="0" w:lastRowFirstColumn="0" w:lastRowLastColumn="0"/>
               <w:rPr>
                 <w:rFonts w:ascii="Arial" w:hAnsi="Arial" w:cs="Arial"/>
               </w:rPr>
             </w:pPr>
-            <w:r>
-              <w:rPr>
-                <w:rFonts w:ascii="Arial" w:hAnsi="Arial" w:cs="Arial"/>
-              </w:rPr>
-              <w:t>Garcia Palencia</w:t>
-            </w:r>
-          </w:p>
-        </w:tc>
-        <w:tc>
-          <w:tcPr>
-            <w:tcW w:w="2943" w:type="dxa"/>
-          </w:tcPr>
-          <w:p>
-            <w:pPr>
-              <w:tabs>
-                <w:tab w:val="left" w:pos="708"/>
-                <w:tab w:val="left" w:pos="1416"/>
-                <w:tab w:val="left" w:pos="2024"/>
-              </w:tabs>
+            <w:proofErr w:type="spellStart"/>
+            <w:r>
+              <w:rPr>
+                <w:rFonts w:ascii="Arial" w:eastAsia="Calibri" w:hAnsi="Arial" w:cs="Arial"/>
+              </w:rPr>
+              <w:t>Garcia</w:t>
+            </w:r>
+            <w:proofErr w:type="spellEnd"/>
+            <w:r>
+              <w:rPr>
+                <w:rFonts w:ascii="Arial" w:eastAsia="Calibri" w:hAnsi="Arial" w:cs="Arial"/>
+              </w:rPr>
+              <w:t xml:space="preserve"> Palencia</w:t>
+            </w:r>
+          </w:p>
+        </w:tc>
+        <w:tc>
+          <w:tcPr>
+            <w:tcW w:w="2943" w:type="dxa"/>
+          </w:tcPr>
+          <w:p>
+            <w:pPr>
+              <w:tabs>
+                <w:tab w:val="left" w:pos="708"/>
+                <w:tab w:val="left" w:pos="1416"/>
+                <w:tab w:val="left" w:pos="2024"/>
+              </w:tabs>
+              <w:spacing w:after="0" w:line="240" w:lineRule="auto"/>
               <w:cnfStyle w:val="000000000000" w:firstRow="0" w:lastRow="0" w:firstColumn="0" w:lastColumn="0" w:oddVBand="0" w:evenVBand="0" w:oddHBand="0" w:evenHBand="0" w:firstRowFirstColumn="0" w:firstRowLastColumn="0" w:lastRowFirstColumn="0" w:lastRowLastColumn="0"/>
               <w:rPr>
                 <w:rFonts w:ascii="Arial" w:hAnsi="Arial" w:cs="Arial"/>
@@ -2130,7 +1974,7 @@
             </w:pPr>
             <w:r>
               <w:rPr>
-                <w:rFonts w:ascii="Arial" w:hAnsi="Arial" w:cs="Arial"/>
+                <w:rFonts w:ascii="Arial" w:eastAsia="Calibri" w:hAnsi="Arial" w:cs="Arial"/>
               </w:rPr>
               <w:t>2022-194</w:t>
             </w:r>
@@ -2153,15 +1997,16 @@
                 <w:tab w:val="left" w:pos="1416"/>
                 <w:tab w:val="left" w:pos="2024"/>
               </w:tabs>
-              <w:rPr>
-                <w:rFonts w:ascii="Arial" w:hAnsi="Arial" w:cs="Arial"/>
-                <w:b w:val="0"/>
-                <w:bCs w:val="0"/>
-              </w:rPr>
-            </w:pPr>
-            <w:r>
-              <w:rPr>
-                <w:rFonts w:ascii="Arial" w:hAnsi="Arial" w:cs="Arial"/>
+              <w:spacing w:after="0" w:line="240" w:lineRule="auto"/>
+              <w:rPr>
+                <w:rFonts w:ascii="Arial" w:hAnsi="Arial" w:cs="Arial"/>
+                <w:b w:val="0"/>
+                <w:bCs w:val="0"/>
+              </w:rPr>
+            </w:pPr>
+            <w:r>
+              <w:rPr>
+                <w:rFonts w:ascii="Arial" w:eastAsia="Calibri" w:hAnsi="Arial" w:cs="Arial"/>
                 <w:b w:val="0"/>
                 <w:bCs w:val="0"/>
               </w:rPr>
@@ -2180,6 +2025,7 @@
                 <w:tab w:val="left" w:pos="1416"/>
                 <w:tab w:val="left" w:pos="2024"/>
               </w:tabs>
+              <w:spacing w:after="0" w:line="240" w:lineRule="auto"/>
               <w:cnfStyle w:val="000000100000" w:firstRow="0" w:lastRow="0" w:firstColumn="0" w:lastColumn="0" w:oddVBand="0" w:evenVBand="0" w:oddHBand="1" w:evenHBand="0" w:firstRowFirstColumn="0" w:firstRowLastColumn="0" w:lastRowFirstColumn="0" w:lastRowLastColumn="0"/>
               <w:rPr>
                 <w:rFonts w:ascii="Arial" w:hAnsi="Arial" w:cs="Arial"/>
@@ -2187,23 +2033,24 @@
             </w:pPr>
             <w:r>
               <w:rPr>
-                <w:rFonts w:ascii="Arial" w:hAnsi="Arial" w:cs="Arial"/>
-              </w:rPr>
-              <w:t>Castillo</w:t>
-            </w:r>
-          </w:p>
-        </w:tc>
-        <w:tc>
-          <w:tcPr>
-            <w:tcW w:w="2943" w:type="dxa"/>
-          </w:tcPr>
-          <w:p>
-            <w:pPr>
-              <w:tabs>
-                <w:tab w:val="left" w:pos="708"/>
-                <w:tab w:val="left" w:pos="1416"/>
-                <w:tab w:val="left" w:pos="2024"/>
-              </w:tabs>
+                <w:rFonts w:ascii="Arial" w:eastAsia="Calibri" w:hAnsi="Arial" w:cs="Arial"/>
+              </w:rPr>
+              <w:t>Castillo Muñoz</w:t>
+            </w:r>
+          </w:p>
+        </w:tc>
+        <w:tc>
+          <w:tcPr>
+            <w:tcW w:w="2943" w:type="dxa"/>
+          </w:tcPr>
+          <w:p>
+            <w:pPr>
+              <w:tabs>
+                <w:tab w:val="left" w:pos="708"/>
+                <w:tab w:val="left" w:pos="1416"/>
+                <w:tab w:val="left" w:pos="2024"/>
+              </w:tabs>
+              <w:spacing w:after="0" w:line="240" w:lineRule="auto"/>
               <w:cnfStyle w:val="000000100000" w:firstRow="0" w:lastRow="0" w:firstColumn="0" w:lastColumn="0" w:oddVBand="0" w:evenVBand="0" w:oddHBand="1" w:evenHBand="0" w:firstRowFirstColumn="0" w:firstRowLastColumn="0" w:lastRowFirstColumn="0" w:lastRowLastColumn="0"/>
               <w:rPr>
                 <w:rFonts w:ascii="Arial" w:hAnsi="Arial" w:cs="Arial"/>
@@ -2211,7 +2058,7 @@
             </w:pPr>
             <w:r>
               <w:rPr>
-                <w:rFonts w:ascii="Arial" w:hAnsi="Arial" w:cs="Arial"/>
+                <w:rFonts w:ascii="Arial" w:eastAsia="Calibri" w:hAnsi="Arial" w:cs="Arial"/>
               </w:rPr>
               <w:t>2022-474</w:t>
             </w:r>
@@ -2425,15 +2272,7 @@
           <w:sz w:val="40"/>
           <w:szCs w:val="40"/>
         </w:rPr>
-        <w:t>Trabajo</w:t>
-      </w:r>
-      <w:r>
-        <w:rPr>
-          <w:rFonts w:ascii="Times New Roman" w:hAnsi="Times New Roman" w:cs="Times New Roman"/>
-          <w:sz w:val="40"/>
-          <w:szCs w:val="40"/>
-        </w:rPr>
-        <w:t xml:space="preserve"> Asignado</w:t>
+        <w:t>Trabajo Asignado</w:t>
       </w:r>
     </w:p>
     <w:p>
@@ -2463,7 +2302,8 @@
     <w:tbl>
       <w:tblPr>
         <w:tblStyle w:val="Tablaconcuadrcula4-nfasis5"/>
-        <w:tblW w:w="0" w:type="auto"/>
+        <w:tblW w:w="8828" w:type="dxa"/>
+        <w:tblLayout w:type="fixed"/>
         <w:tblLook w:val="04A0" w:firstRow="1" w:lastRow="0" w:firstColumn="1" w:lastColumn="0" w:noHBand="0" w:noVBand="1"/>
       </w:tblPr>
       <w:tblGrid>
@@ -2479,21 +2319,29 @@
           <w:tcPr>
             <w:cnfStyle w:val="001000000000" w:firstRow="0" w:lastRow="0" w:firstColumn="1" w:lastColumn="0" w:oddVBand="0" w:evenVBand="0" w:oddHBand="0" w:evenHBand="0" w:firstRowFirstColumn="0" w:firstRowLastColumn="0" w:lastRowFirstColumn="0" w:lastRowLastColumn="0"/>
             <w:tcW w:w="2942" w:type="dxa"/>
-          </w:tcPr>
-          <w:p>
-            <w:pPr>
-              <w:tabs>
-                <w:tab w:val="left" w:pos="708"/>
-                <w:tab w:val="left" w:pos="1416"/>
-                <w:tab w:val="left" w:pos="2024"/>
-              </w:tabs>
-              <w:rPr>
-                <w:rFonts w:ascii="Arial" w:hAnsi="Arial" w:cs="Arial"/>
-              </w:rPr>
-            </w:pPr>
-            <w:r>
-              <w:rPr>
-                <w:rFonts w:ascii="Arial" w:hAnsi="Arial" w:cs="Arial"/>
+            <w:tcBorders>
+              <w:top w:val="single" w:sz="4" w:space="0" w:color="5B9BD5"/>
+              <w:left w:val="single" w:sz="4" w:space="0" w:color="5B9BD5"/>
+              <w:bottom w:val="single" w:sz="4" w:space="0" w:color="5B9BD5"/>
+              <w:right w:val="single" w:sz="4" w:space="0" w:color="5B9BD5"/>
+            </w:tcBorders>
+          </w:tcPr>
+          <w:p>
+            <w:pPr>
+              <w:tabs>
+                <w:tab w:val="left" w:pos="708"/>
+                <w:tab w:val="left" w:pos="1416"/>
+                <w:tab w:val="left" w:pos="2024"/>
+              </w:tabs>
+              <w:spacing w:after="0" w:line="240" w:lineRule="auto"/>
+              <w:rPr>
+                <w:rFonts w:ascii="Arial" w:hAnsi="Arial" w:cs="Arial"/>
+              </w:rPr>
+            </w:pPr>
+            <w:r>
+              <w:rPr>
+                <w:rFonts w:ascii="Arial" w:eastAsia="Calibri" w:hAnsi="Arial" w:cs="Arial"/>
+                <w:color w:val="FFFFFF"/>
               </w:rPr>
               <w:t>Nombre</w:t>
             </w:r>
@@ -2502,14 +2350,21 @@
         <w:tc>
           <w:tcPr>
             <w:tcW w:w="2943" w:type="dxa"/>
-          </w:tcPr>
-          <w:p>
-            <w:pPr>
-              <w:tabs>
-                <w:tab w:val="left" w:pos="708"/>
-                <w:tab w:val="left" w:pos="1416"/>
-                <w:tab w:val="left" w:pos="2024"/>
-              </w:tabs>
+            <w:tcBorders>
+              <w:top w:val="single" w:sz="4" w:space="0" w:color="5B9BD5"/>
+              <w:left w:val="single" w:sz="4" w:space="0" w:color="5B9BD5"/>
+              <w:bottom w:val="single" w:sz="4" w:space="0" w:color="5B9BD5"/>
+              <w:right w:val="single" w:sz="4" w:space="0" w:color="5B9BD5"/>
+            </w:tcBorders>
+          </w:tcPr>
+          <w:p>
+            <w:pPr>
+              <w:tabs>
+                <w:tab w:val="left" w:pos="708"/>
+                <w:tab w:val="left" w:pos="1416"/>
+                <w:tab w:val="left" w:pos="2024"/>
+              </w:tabs>
+              <w:spacing w:after="0" w:line="240" w:lineRule="auto"/>
               <w:cnfStyle w:val="100000000000" w:firstRow="1" w:lastRow="0" w:firstColumn="0" w:lastColumn="0" w:oddVBand="0" w:evenVBand="0" w:oddHBand="0" w:evenHBand="0" w:firstRowFirstColumn="0" w:firstRowLastColumn="0" w:lastRowFirstColumn="0" w:lastRowLastColumn="0"/>
               <w:rPr>
                 <w:rFonts w:ascii="Arial" w:hAnsi="Arial" w:cs="Arial"/>
@@ -2517,7 +2372,8 @@
             </w:pPr>
             <w:r>
               <w:rPr>
-                <w:rFonts w:ascii="Arial" w:hAnsi="Arial" w:cs="Arial"/>
+                <w:rFonts w:ascii="Arial" w:eastAsia="Calibri" w:hAnsi="Arial" w:cs="Arial"/>
+                <w:color w:val="FFFFFF"/>
               </w:rPr>
               <w:t>Puesto</w:t>
             </w:r>
@@ -2526,14 +2382,21 @@
         <w:tc>
           <w:tcPr>
             <w:tcW w:w="2943" w:type="dxa"/>
-          </w:tcPr>
-          <w:p>
-            <w:pPr>
-              <w:tabs>
-                <w:tab w:val="left" w:pos="708"/>
-                <w:tab w:val="left" w:pos="1416"/>
-                <w:tab w:val="left" w:pos="2024"/>
-              </w:tabs>
+            <w:tcBorders>
+              <w:top w:val="single" w:sz="4" w:space="0" w:color="5B9BD5"/>
+              <w:left w:val="single" w:sz="4" w:space="0" w:color="5B9BD5"/>
+              <w:bottom w:val="single" w:sz="4" w:space="0" w:color="5B9BD5"/>
+              <w:right w:val="single" w:sz="4" w:space="0" w:color="5B9BD5"/>
+            </w:tcBorders>
+          </w:tcPr>
+          <w:p>
+            <w:pPr>
+              <w:tabs>
+                <w:tab w:val="left" w:pos="708"/>
+                <w:tab w:val="left" w:pos="1416"/>
+                <w:tab w:val="left" w:pos="2024"/>
+              </w:tabs>
+              <w:spacing w:after="0" w:line="240" w:lineRule="auto"/>
               <w:cnfStyle w:val="100000000000" w:firstRow="1" w:lastRow="0" w:firstColumn="0" w:lastColumn="0" w:oddVBand="0" w:evenVBand="0" w:oddHBand="0" w:evenHBand="0" w:firstRowFirstColumn="0" w:firstRowLastColumn="0" w:lastRowFirstColumn="0" w:lastRowLastColumn="0"/>
               <w:rPr>
                 <w:rFonts w:ascii="Arial" w:hAnsi="Arial" w:cs="Arial"/>
@@ -2541,7 +2404,8 @@
             </w:pPr>
             <w:r>
               <w:rPr>
-                <w:rFonts w:ascii="Arial" w:hAnsi="Arial" w:cs="Arial"/>
+                <w:rFonts w:ascii="Arial" w:eastAsia="Calibri" w:hAnsi="Arial" w:cs="Arial"/>
+                <w:color w:val="FFFFFF"/>
               </w:rPr>
               <w:t xml:space="preserve">Por Hacer </w:t>
             </w:r>
@@ -2564,41 +2428,35 @@
                 <w:tab w:val="left" w:pos="1416"/>
                 <w:tab w:val="left" w:pos="2024"/>
               </w:tabs>
-              <w:rPr>
-                <w:rFonts w:ascii="Arial" w:hAnsi="Arial" w:cs="Arial"/>
-                <w:b w:val="0"/>
-                <w:bCs w:val="0"/>
-              </w:rPr>
-            </w:pPr>
-            <w:r>
-              <w:rPr>
-                <w:rFonts w:ascii="Arial" w:hAnsi="Arial" w:cs="Arial"/>
-                <w:b w:val="0"/>
-                <w:bCs w:val="0"/>
-              </w:rPr>
-              <w:t xml:space="preserve">Jonathan </w:t>
-            </w:r>
-            <w:r>
-              <w:rPr>
-                <w:rFonts w:ascii="Arial" w:hAnsi="Arial" w:cs="Arial"/>
-                <w:b w:val="0"/>
-                <w:bCs w:val="0"/>
-              </w:rPr>
-              <w:t>Domingo</w:t>
-            </w:r>
-          </w:p>
-        </w:tc>
-        <w:tc>
-          <w:tcPr>
-            <w:tcW w:w="2943" w:type="dxa"/>
-          </w:tcPr>
-          <w:p>
-            <w:pPr>
-              <w:tabs>
-                <w:tab w:val="left" w:pos="708"/>
-                <w:tab w:val="left" w:pos="1416"/>
-                <w:tab w:val="left" w:pos="2024"/>
-              </w:tabs>
+              <w:spacing w:after="0" w:line="240" w:lineRule="auto"/>
+              <w:rPr>
+                <w:rFonts w:ascii="Arial" w:hAnsi="Arial" w:cs="Arial"/>
+                <w:b w:val="0"/>
+                <w:bCs w:val="0"/>
+              </w:rPr>
+            </w:pPr>
+            <w:r>
+              <w:rPr>
+                <w:rFonts w:ascii="Arial" w:eastAsia="Calibri" w:hAnsi="Arial" w:cs="Arial"/>
+                <w:b w:val="0"/>
+                <w:bCs w:val="0"/>
+              </w:rPr>
+              <w:t>Jonathan Domingo</w:t>
+            </w:r>
+          </w:p>
+        </w:tc>
+        <w:tc>
+          <w:tcPr>
+            <w:tcW w:w="2943" w:type="dxa"/>
+          </w:tcPr>
+          <w:p>
+            <w:pPr>
+              <w:tabs>
+                <w:tab w:val="left" w:pos="708"/>
+                <w:tab w:val="left" w:pos="1416"/>
+                <w:tab w:val="left" w:pos="2024"/>
+              </w:tabs>
+              <w:spacing w:after="0" w:line="240" w:lineRule="auto"/>
               <w:cnfStyle w:val="000000100000" w:firstRow="0" w:lastRow="0" w:firstColumn="0" w:lastColumn="0" w:oddVBand="0" w:evenVBand="0" w:oddHBand="1" w:evenHBand="0" w:firstRowFirstColumn="0" w:firstRowLastColumn="0" w:lastRowFirstColumn="0" w:lastRowLastColumn="0"/>
               <w:rPr>
                 <w:rFonts w:ascii="Arial" w:hAnsi="Arial" w:cs="Arial"/>
@@ -2606,7 +2464,7 @@
             </w:pPr>
             <w:r>
               <w:rPr>
-                <w:rFonts w:ascii="Arial" w:hAnsi="Arial" w:cs="Arial"/>
+                <w:rFonts w:ascii="Arial" w:eastAsia="Calibri" w:hAnsi="Arial" w:cs="Arial"/>
               </w:rPr>
               <w:t>Scrum Master, Programador</w:t>
             </w:r>
@@ -2623,11 +2481,38 @@
                 <w:tab w:val="left" w:pos="1416"/>
                 <w:tab w:val="left" w:pos="2024"/>
               </w:tabs>
+              <w:spacing w:after="0" w:line="240" w:lineRule="auto"/>
               <w:cnfStyle w:val="000000100000" w:firstRow="0" w:lastRow="0" w:firstColumn="0" w:lastColumn="0" w:oddVBand="0" w:evenVBand="0" w:oddHBand="1" w:evenHBand="0" w:firstRowFirstColumn="0" w:firstRowLastColumn="0" w:lastRowFirstColumn="0" w:lastRowLastColumn="0"/>
               <w:rPr>
                 <w:rFonts w:ascii="Arial" w:hAnsi="Arial" w:cs="Arial"/>
               </w:rPr>
             </w:pPr>
+            <w:r>
+              <w:rPr>
+                <w:rFonts w:ascii="Arial" w:hAnsi="Arial" w:cs="Arial"/>
+              </w:rPr>
+              <w:t>Entidad Venta:</w:t>
+            </w:r>
+          </w:p>
+          <w:p>
+            <w:pPr>
+              <w:tabs>
+                <w:tab w:val="left" w:pos="708"/>
+                <w:tab w:val="left" w:pos="1416"/>
+                <w:tab w:val="left" w:pos="2024"/>
+              </w:tabs>
+              <w:spacing w:after="0" w:line="240" w:lineRule="auto"/>
+              <w:cnfStyle w:val="000000100000" w:firstRow="0" w:lastRow="0" w:firstColumn="0" w:lastColumn="0" w:oddVBand="0" w:evenVBand="0" w:oddHBand="1" w:evenHBand="0" w:firstRowFirstColumn="0" w:firstRowLastColumn="0" w:lastRowFirstColumn="0" w:lastRowLastColumn="0"/>
+              <w:rPr>
+                <w:rFonts w:ascii="Arial" w:hAnsi="Arial" w:cs="Arial"/>
+              </w:rPr>
+            </w:pPr>
+            <w:r>
+              <w:rPr>
+                <w:rFonts w:ascii="Arial" w:hAnsi="Arial" w:cs="Arial"/>
+              </w:rPr>
+              <w:t>Modelo, Modelo DAO, Vista</w:t>
+            </w:r>
           </w:p>
         </w:tc>
       </w:tr>
@@ -2644,15 +2529,16 @@
                 <w:tab w:val="left" w:pos="1416"/>
                 <w:tab w:val="left" w:pos="2024"/>
               </w:tabs>
-              <w:rPr>
-                <w:rFonts w:ascii="Arial" w:hAnsi="Arial" w:cs="Arial"/>
-                <w:b w:val="0"/>
-                <w:bCs w:val="0"/>
-              </w:rPr>
-            </w:pPr>
-            <w:r>
-              <w:rPr>
-                <w:rFonts w:ascii="Arial" w:hAnsi="Arial" w:cs="Arial"/>
+              <w:spacing w:after="0" w:line="240" w:lineRule="auto"/>
+              <w:rPr>
+                <w:rFonts w:ascii="Arial" w:hAnsi="Arial" w:cs="Arial"/>
+                <w:b w:val="0"/>
+                <w:bCs w:val="0"/>
+              </w:rPr>
+            </w:pPr>
+            <w:r>
+              <w:rPr>
+                <w:rFonts w:ascii="Arial" w:eastAsia="Calibri" w:hAnsi="Arial" w:cs="Arial"/>
                 <w:b w:val="0"/>
                 <w:bCs w:val="0"/>
               </w:rPr>
@@ -2671,6 +2557,7 @@
                 <w:tab w:val="left" w:pos="1416"/>
                 <w:tab w:val="left" w:pos="2024"/>
               </w:tabs>
+              <w:spacing w:after="0" w:line="240" w:lineRule="auto"/>
               <w:cnfStyle w:val="000000000000" w:firstRow="0" w:lastRow="0" w:firstColumn="0" w:lastColumn="0" w:oddVBand="0" w:evenVBand="0" w:oddHBand="0" w:evenHBand="0" w:firstRowFirstColumn="0" w:firstRowLastColumn="0" w:lastRowFirstColumn="0" w:lastRowLastColumn="0"/>
               <w:rPr>
                 <w:rFonts w:ascii="Arial" w:hAnsi="Arial" w:cs="Arial"/>
@@ -2678,7 +2565,7 @@
             </w:pPr>
             <w:r>
               <w:rPr>
-                <w:rFonts w:ascii="Arial" w:hAnsi="Arial" w:cs="Arial"/>
+                <w:rFonts w:ascii="Arial" w:eastAsia="Calibri" w:hAnsi="Arial" w:cs="Arial"/>
               </w:rPr>
               <w:t>Programador</w:t>
             </w:r>
@@ -2695,11 +2582,38 @@
                 <w:tab w:val="left" w:pos="1416"/>
                 <w:tab w:val="left" w:pos="2024"/>
               </w:tabs>
+              <w:spacing w:after="0" w:line="240" w:lineRule="auto"/>
               <w:cnfStyle w:val="000000000000" w:firstRow="0" w:lastRow="0" w:firstColumn="0" w:lastColumn="0" w:oddVBand="0" w:evenVBand="0" w:oddHBand="0" w:evenHBand="0" w:firstRowFirstColumn="0" w:firstRowLastColumn="0" w:lastRowFirstColumn="0" w:lastRowLastColumn="0"/>
               <w:rPr>
                 <w:rFonts w:ascii="Arial" w:hAnsi="Arial" w:cs="Arial"/>
               </w:rPr>
             </w:pPr>
+            <w:r>
+              <w:rPr>
+                <w:rFonts w:ascii="Arial" w:eastAsia="Calibri" w:hAnsi="Arial" w:cs="Arial"/>
+              </w:rPr>
+              <w:t>Entidad Clientes:</w:t>
+            </w:r>
+          </w:p>
+          <w:p>
+            <w:pPr>
+              <w:tabs>
+                <w:tab w:val="left" w:pos="708"/>
+                <w:tab w:val="left" w:pos="1416"/>
+                <w:tab w:val="left" w:pos="2024"/>
+              </w:tabs>
+              <w:spacing w:after="0" w:line="240" w:lineRule="auto"/>
+              <w:cnfStyle w:val="000000000000" w:firstRow="0" w:lastRow="0" w:firstColumn="0" w:lastColumn="0" w:oddVBand="0" w:evenVBand="0" w:oddHBand="0" w:evenHBand="0" w:firstRowFirstColumn="0" w:firstRowLastColumn="0" w:lastRowFirstColumn="0" w:lastRowLastColumn="0"/>
+              <w:rPr>
+                <w:rFonts w:ascii="Arial" w:hAnsi="Arial" w:cs="Arial"/>
+              </w:rPr>
+            </w:pPr>
+            <w:r>
+              <w:rPr>
+                <w:rFonts w:ascii="Arial" w:eastAsia="Calibri" w:hAnsi="Arial" w:cs="Arial"/>
+              </w:rPr>
+              <w:t>Modelo, Modelo DAO, Vista</w:t>
+            </w:r>
           </w:p>
         </w:tc>
       </w:tr>
@@ -2719,41 +2633,35 @@
                 <w:tab w:val="left" w:pos="1416"/>
                 <w:tab w:val="left" w:pos="2024"/>
               </w:tabs>
-              <w:rPr>
-                <w:rFonts w:ascii="Arial" w:hAnsi="Arial" w:cs="Arial"/>
-                <w:b w:val="0"/>
-                <w:bCs w:val="0"/>
-              </w:rPr>
-            </w:pPr>
-            <w:r>
-              <w:rPr>
-                <w:rFonts w:ascii="Arial" w:hAnsi="Arial" w:cs="Arial"/>
-                <w:b w:val="0"/>
-                <w:bCs w:val="0"/>
-              </w:rPr>
-              <w:t xml:space="preserve">Gary </w:t>
-            </w:r>
-            <w:r>
-              <w:rPr>
-                <w:rFonts w:ascii="Arial" w:hAnsi="Arial" w:cs="Arial"/>
-                <w:b w:val="0"/>
-                <w:bCs w:val="0"/>
-              </w:rPr>
-              <w:t>Galindo</w:t>
-            </w:r>
-          </w:p>
-        </w:tc>
-        <w:tc>
-          <w:tcPr>
-            <w:tcW w:w="2943" w:type="dxa"/>
-          </w:tcPr>
-          <w:p>
-            <w:pPr>
-              <w:tabs>
-                <w:tab w:val="left" w:pos="708"/>
-                <w:tab w:val="left" w:pos="1416"/>
-                <w:tab w:val="left" w:pos="2024"/>
-              </w:tabs>
+              <w:spacing w:after="0" w:line="240" w:lineRule="auto"/>
+              <w:rPr>
+                <w:rFonts w:ascii="Arial" w:hAnsi="Arial" w:cs="Arial"/>
+                <w:b w:val="0"/>
+                <w:bCs w:val="0"/>
+              </w:rPr>
+            </w:pPr>
+            <w:r>
+              <w:rPr>
+                <w:rFonts w:ascii="Arial" w:eastAsia="Calibri" w:hAnsi="Arial" w:cs="Arial"/>
+                <w:b w:val="0"/>
+                <w:bCs w:val="0"/>
+              </w:rPr>
+              <w:t>Gary Galindo</w:t>
+            </w:r>
+          </w:p>
+        </w:tc>
+        <w:tc>
+          <w:tcPr>
+            <w:tcW w:w="2943" w:type="dxa"/>
+          </w:tcPr>
+          <w:p>
+            <w:pPr>
+              <w:tabs>
+                <w:tab w:val="left" w:pos="708"/>
+                <w:tab w:val="left" w:pos="1416"/>
+                <w:tab w:val="left" w:pos="2024"/>
+              </w:tabs>
+              <w:spacing w:after="0" w:line="240" w:lineRule="auto"/>
               <w:cnfStyle w:val="000000100000" w:firstRow="0" w:lastRow="0" w:firstColumn="0" w:lastColumn="0" w:oddVBand="0" w:evenVBand="0" w:oddHBand="1" w:evenHBand="0" w:firstRowFirstColumn="0" w:firstRowLastColumn="0" w:lastRowFirstColumn="0" w:lastRowLastColumn="0"/>
               <w:rPr>
                 <w:rFonts w:ascii="Arial" w:hAnsi="Arial" w:cs="Arial"/>
@@ -2761,7 +2669,7 @@
             </w:pPr>
             <w:r>
               <w:rPr>
-                <w:rFonts w:ascii="Arial" w:hAnsi="Arial" w:cs="Arial"/>
+                <w:rFonts w:ascii="Arial" w:eastAsia="Calibri" w:hAnsi="Arial" w:cs="Arial"/>
               </w:rPr>
               <w:t>Programador</w:t>
             </w:r>
@@ -2778,6 +2686,7 @@
                 <w:tab w:val="left" w:pos="1416"/>
                 <w:tab w:val="left" w:pos="2024"/>
               </w:tabs>
+              <w:spacing w:after="0" w:line="240" w:lineRule="auto"/>
               <w:cnfStyle w:val="000000100000" w:firstRow="0" w:lastRow="0" w:firstColumn="0" w:lastColumn="0" w:oddVBand="0" w:evenVBand="0" w:oddHBand="1" w:evenHBand="0" w:firstRowFirstColumn="0" w:firstRowLastColumn="0" w:lastRowFirstColumn="0" w:lastRowLastColumn="0"/>
               <w:rPr>
                 <w:rFonts w:ascii="Arial" w:hAnsi="Arial" w:cs="Arial"/>
@@ -2785,18 +2694,33 @@
             </w:pPr>
             <w:r>
               <w:rPr>
-                <w:rFonts w:ascii="Arial" w:hAnsi="Arial" w:cs="Arial"/>
-              </w:rPr>
-              <w:t>Entidad PedidoCliente:</w:t>
-            </w:r>
-          </w:p>
-          <w:p>
-            <w:pPr>
-              <w:tabs>
-                <w:tab w:val="left" w:pos="708"/>
-                <w:tab w:val="left" w:pos="1416"/>
-                <w:tab w:val="left" w:pos="2024"/>
-              </w:tabs>
+                <w:rFonts w:ascii="Arial" w:eastAsia="Calibri" w:hAnsi="Arial" w:cs="Arial"/>
+              </w:rPr>
+              <w:t xml:space="preserve">Entidad </w:t>
+            </w:r>
+            <w:proofErr w:type="spellStart"/>
+            <w:r>
+              <w:rPr>
+                <w:rFonts w:ascii="Arial" w:eastAsia="Calibri" w:hAnsi="Arial" w:cs="Arial"/>
+              </w:rPr>
+              <w:t>PedidoCliente</w:t>
+            </w:r>
+            <w:proofErr w:type="spellEnd"/>
+            <w:r>
+              <w:rPr>
+                <w:rFonts w:ascii="Arial" w:eastAsia="Calibri" w:hAnsi="Arial" w:cs="Arial"/>
+              </w:rPr>
+              <w:t>:</w:t>
+            </w:r>
+          </w:p>
+          <w:p>
+            <w:pPr>
+              <w:tabs>
+                <w:tab w:val="left" w:pos="708"/>
+                <w:tab w:val="left" w:pos="1416"/>
+                <w:tab w:val="left" w:pos="2024"/>
+              </w:tabs>
+              <w:spacing w:after="0" w:line="240" w:lineRule="auto"/>
               <w:cnfStyle w:val="000000100000" w:firstRow="0" w:lastRow="0" w:firstColumn="0" w:lastColumn="0" w:oddVBand="0" w:evenVBand="0" w:oddHBand="1" w:evenHBand="0" w:firstRowFirstColumn="0" w:firstRowLastColumn="0" w:lastRowFirstColumn="0" w:lastRowLastColumn="0"/>
               <w:rPr>
                 <w:rFonts w:ascii="Arial" w:hAnsi="Arial" w:cs="Arial"/>
@@ -2804,10 +2728,20 @@
             </w:pPr>
             <w:r>
               <w:rPr>
-                <w:rFonts w:ascii="Arial" w:hAnsi="Arial" w:cs="Arial"/>
-              </w:rPr>
-              <w:t>Modelo, Modelo DAO,vista</w:t>
-            </w:r>
+                <w:rFonts w:ascii="Arial" w:eastAsia="Calibri" w:hAnsi="Arial" w:cs="Arial"/>
+              </w:rPr>
+              <w:t xml:space="preserve">Modelo, Modelo </w:t>
+            </w:r>
+            <w:proofErr w:type="spellStart"/>
+            <w:proofErr w:type="gramStart"/>
+            <w:r>
+              <w:rPr>
+                <w:rFonts w:ascii="Arial" w:eastAsia="Calibri" w:hAnsi="Arial" w:cs="Arial"/>
+              </w:rPr>
+              <w:t>DAO,vista</w:t>
+            </w:r>
+            <w:proofErr w:type="spellEnd"/>
+            <w:proofErr w:type="gramEnd"/>
           </w:p>
         </w:tc>
       </w:tr>
@@ -2824,49 +2758,35 @@
                 <w:tab w:val="left" w:pos="1416"/>
                 <w:tab w:val="left" w:pos="2024"/>
               </w:tabs>
-              <w:rPr>
-                <w:rFonts w:ascii="Arial" w:hAnsi="Arial" w:cs="Arial"/>
-                <w:b w:val="0"/>
-                <w:bCs w:val="0"/>
-              </w:rPr>
-            </w:pPr>
-            <w:r>
-              <w:rPr>
-                <w:rFonts w:ascii="Arial" w:hAnsi="Arial" w:cs="Arial"/>
-                <w:b w:val="0"/>
-                <w:bCs w:val="0"/>
-              </w:rPr>
-              <w:t xml:space="preserve">Diego </w:t>
-            </w:r>
-            <w:r>
-              <w:rPr>
-                <w:rFonts w:ascii="Arial" w:hAnsi="Arial" w:cs="Arial"/>
-                <w:b w:val="0"/>
-                <w:bCs w:val="0"/>
-              </w:rPr>
-              <w:t>A</w:t>
-            </w:r>
-            <w:r>
-              <w:rPr>
-                <w:rFonts w:ascii="Arial" w:hAnsi="Arial" w:cs="Arial"/>
-                <w:b w:val="0"/>
-                <w:bCs w:val="0"/>
-              </w:rPr>
-              <w:t xml:space="preserve">rriola </w:t>
-            </w:r>
-          </w:p>
-        </w:tc>
-        <w:tc>
-          <w:tcPr>
-            <w:tcW w:w="2943" w:type="dxa"/>
-          </w:tcPr>
-          <w:p>
-            <w:pPr>
-              <w:tabs>
-                <w:tab w:val="left" w:pos="708"/>
-                <w:tab w:val="left" w:pos="1416"/>
-                <w:tab w:val="left" w:pos="2024"/>
-              </w:tabs>
+              <w:spacing w:after="0" w:line="240" w:lineRule="auto"/>
+              <w:rPr>
+                <w:rFonts w:ascii="Arial" w:hAnsi="Arial" w:cs="Arial"/>
+                <w:b w:val="0"/>
+                <w:bCs w:val="0"/>
+              </w:rPr>
+            </w:pPr>
+            <w:r>
+              <w:rPr>
+                <w:rFonts w:ascii="Arial" w:eastAsia="Calibri" w:hAnsi="Arial" w:cs="Arial"/>
+                <w:b w:val="0"/>
+                <w:bCs w:val="0"/>
+              </w:rPr>
+              <w:t xml:space="preserve">Diego Arriola </w:t>
+            </w:r>
+          </w:p>
+        </w:tc>
+        <w:tc>
+          <w:tcPr>
+            <w:tcW w:w="2943" w:type="dxa"/>
+          </w:tcPr>
+          <w:p>
+            <w:pPr>
+              <w:tabs>
+                <w:tab w:val="left" w:pos="708"/>
+                <w:tab w:val="left" w:pos="1416"/>
+                <w:tab w:val="left" w:pos="2024"/>
+              </w:tabs>
+              <w:spacing w:after="0" w:line="240" w:lineRule="auto"/>
               <w:cnfStyle w:val="000000000000" w:firstRow="0" w:lastRow="0" w:firstColumn="0" w:lastColumn="0" w:oddVBand="0" w:evenVBand="0" w:oddHBand="0" w:evenHBand="0" w:firstRowFirstColumn="0" w:firstRowLastColumn="0" w:lastRowFirstColumn="0" w:lastRowLastColumn="0"/>
               <w:rPr>
                 <w:rFonts w:ascii="Arial" w:hAnsi="Arial" w:cs="Arial"/>
@@ -2874,7 +2794,7 @@
             </w:pPr>
             <w:r>
               <w:rPr>
-                <w:rFonts w:ascii="Arial" w:hAnsi="Arial" w:cs="Arial"/>
+                <w:rFonts w:ascii="Arial" w:eastAsia="Calibri" w:hAnsi="Arial" w:cs="Arial"/>
               </w:rPr>
               <w:t>Programador</w:t>
             </w:r>
@@ -2891,6 +2811,7 @@
                 <w:tab w:val="left" w:pos="1416"/>
                 <w:tab w:val="left" w:pos="2024"/>
               </w:tabs>
+              <w:spacing w:after="0" w:line="240" w:lineRule="auto"/>
               <w:cnfStyle w:val="000000000000" w:firstRow="0" w:lastRow="0" w:firstColumn="0" w:lastColumn="0" w:oddVBand="0" w:evenVBand="0" w:oddHBand="0" w:evenHBand="0" w:firstRowFirstColumn="0" w:firstRowLastColumn="0" w:lastRowFirstColumn="0" w:lastRowLastColumn="0"/>
               <w:rPr>
                 <w:rFonts w:ascii="Arial" w:hAnsi="Arial" w:cs="Arial"/>
@@ -2898,18 +2819,35 @@
             </w:pPr>
             <w:r>
               <w:rPr>
-                <w:rFonts w:ascii="Arial" w:hAnsi="Arial" w:cs="Arial"/>
-              </w:rPr>
-              <w:t>Entidad Usuario,Login:</w:t>
-            </w:r>
-          </w:p>
-          <w:p>
-            <w:pPr>
-              <w:tabs>
-                <w:tab w:val="left" w:pos="708"/>
-                <w:tab w:val="left" w:pos="1416"/>
-                <w:tab w:val="left" w:pos="2024"/>
-              </w:tabs>
+                <w:rFonts w:ascii="Arial" w:eastAsia="Calibri" w:hAnsi="Arial" w:cs="Arial"/>
+              </w:rPr>
+              <w:t xml:space="preserve">Entidad </w:t>
+            </w:r>
+            <w:proofErr w:type="spellStart"/>
+            <w:proofErr w:type="gramStart"/>
+            <w:r>
+              <w:rPr>
+                <w:rFonts w:ascii="Arial" w:eastAsia="Calibri" w:hAnsi="Arial" w:cs="Arial"/>
+              </w:rPr>
+              <w:t>Usuario,Login</w:t>
+            </w:r>
+            <w:proofErr w:type="spellEnd"/>
+            <w:proofErr w:type="gramEnd"/>
+            <w:r>
+              <w:rPr>
+                <w:rFonts w:ascii="Arial" w:eastAsia="Calibri" w:hAnsi="Arial" w:cs="Arial"/>
+              </w:rPr>
+              <w:t>:</w:t>
+            </w:r>
+          </w:p>
+          <w:p>
+            <w:pPr>
+              <w:tabs>
+                <w:tab w:val="left" w:pos="708"/>
+                <w:tab w:val="left" w:pos="1416"/>
+                <w:tab w:val="left" w:pos="2024"/>
+              </w:tabs>
+              <w:spacing w:after="0" w:line="240" w:lineRule="auto"/>
               <w:cnfStyle w:val="000000000000" w:firstRow="0" w:lastRow="0" w:firstColumn="0" w:lastColumn="0" w:oddVBand="0" w:evenVBand="0" w:oddHBand="0" w:evenHBand="0" w:firstRowFirstColumn="0" w:firstRowLastColumn="0" w:lastRowFirstColumn="0" w:lastRowLastColumn="0"/>
               <w:rPr>
                 <w:rFonts w:ascii="Arial" w:hAnsi="Arial" w:cs="Arial"/>
@@ -2917,7 +2855,7 @@
             </w:pPr>
             <w:r>
               <w:rPr>
-                <w:rFonts w:ascii="Arial" w:hAnsi="Arial" w:cs="Arial"/>
+                <w:rFonts w:ascii="Arial" w:eastAsia="Calibri" w:hAnsi="Arial" w:cs="Arial"/>
               </w:rPr>
               <w:t>Modelo, Modelo DAO, vista</w:t>
             </w:r>
@@ -2940,33 +2878,53 @@
                 <w:tab w:val="left" w:pos="1416"/>
                 <w:tab w:val="left" w:pos="2024"/>
               </w:tabs>
-              <w:rPr>
-                <w:rFonts w:ascii="Arial" w:hAnsi="Arial" w:cs="Arial"/>
-                <w:b w:val="0"/>
-                <w:bCs w:val="0"/>
-              </w:rPr>
-            </w:pPr>
-            <w:r>
-              <w:rPr>
-                <w:rFonts w:ascii="Arial" w:hAnsi="Arial" w:cs="Arial"/>
-                <w:b w:val="0"/>
-                <w:bCs w:val="0"/>
-              </w:rPr>
-              <w:t xml:space="preserve">José Chanquín </w:t>
-            </w:r>
-          </w:p>
-        </w:tc>
-        <w:tc>
-          <w:tcPr>
-            <w:tcW w:w="2943" w:type="dxa"/>
-          </w:tcPr>
-          <w:p>
-            <w:pPr>
-              <w:tabs>
-                <w:tab w:val="left" w:pos="708"/>
-                <w:tab w:val="left" w:pos="1416"/>
-                <w:tab w:val="left" w:pos="2024"/>
-              </w:tabs>
+              <w:spacing w:after="0" w:line="240" w:lineRule="auto"/>
+              <w:rPr>
+                <w:rFonts w:ascii="Arial" w:hAnsi="Arial" w:cs="Arial"/>
+                <w:b w:val="0"/>
+                <w:bCs w:val="0"/>
+              </w:rPr>
+            </w:pPr>
+            <w:r>
+              <w:rPr>
+                <w:rFonts w:ascii="Arial" w:eastAsia="Calibri" w:hAnsi="Arial" w:cs="Arial"/>
+                <w:b w:val="0"/>
+                <w:bCs w:val="0"/>
+              </w:rPr>
+              <w:t xml:space="preserve">José </w:t>
+            </w:r>
+            <w:proofErr w:type="spellStart"/>
+            <w:r>
+              <w:rPr>
+                <w:rFonts w:ascii="Arial" w:eastAsia="Calibri" w:hAnsi="Arial" w:cs="Arial"/>
+                <w:b w:val="0"/>
+                <w:bCs w:val="0"/>
+              </w:rPr>
+              <w:t>Chanquín</w:t>
+            </w:r>
+            <w:proofErr w:type="spellEnd"/>
+            <w:r>
+              <w:rPr>
+                <w:rFonts w:ascii="Arial" w:eastAsia="Calibri" w:hAnsi="Arial" w:cs="Arial"/>
+                <w:b w:val="0"/>
+                <w:bCs w:val="0"/>
+              </w:rPr>
+              <w:t xml:space="preserve"> </w:t>
+            </w:r>
+          </w:p>
+        </w:tc>
+        <w:tc>
+          <w:tcPr>
+            <w:tcW w:w="2943" w:type="dxa"/>
+          </w:tcPr>
+          <w:p>
+            <w:pPr>
+              <w:tabs>
+                <w:tab w:val="left" w:pos="708"/>
+                <w:tab w:val="left" w:pos="1416"/>
+                <w:tab w:val="left" w:pos="2024"/>
+              </w:tabs>
+              <w:spacing w:after="0" w:line="240" w:lineRule="auto"/>
               <w:cnfStyle w:val="000000100000" w:firstRow="0" w:lastRow="0" w:firstColumn="0" w:lastColumn="0" w:oddVBand="0" w:evenVBand="0" w:oddHBand="1" w:evenHBand="0" w:firstRowFirstColumn="0" w:firstRowLastColumn="0" w:lastRowFirstColumn="0" w:lastRowLastColumn="0"/>
               <w:rPr>
                 <w:rFonts w:ascii="Arial" w:hAnsi="Arial" w:cs="Arial"/>
@@ -2974,7 +2932,7 @@
             </w:pPr>
             <w:r>
               <w:rPr>
-                <w:rFonts w:ascii="Arial" w:hAnsi="Arial" w:cs="Arial"/>
+                <w:rFonts w:ascii="Arial" w:eastAsia="Calibri" w:hAnsi="Arial" w:cs="Arial"/>
               </w:rPr>
               <w:t>Programador</w:t>
             </w:r>
@@ -2991,6 +2949,7 @@
                 <w:tab w:val="left" w:pos="1416"/>
                 <w:tab w:val="left" w:pos="2024"/>
               </w:tabs>
+              <w:spacing w:after="0" w:line="240" w:lineRule="auto"/>
               <w:cnfStyle w:val="000000100000" w:firstRow="0" w:lastRow="0" w:firstColumn="0" w:lastColumn="0" w:oddVBand="0" w:evenVBand="0" w:oddHBand="1" w:evenHBand="0" w:firstRowFirstColumn="0" w:firstRowLastColumn="0" w:lastRowFirstColumn="0" w:lastRowLastColumn="0"/>
               <w:rPr>
                 <w:rFonts w:ascii="Arial" w:hAnsi="Arial" w:cs="Arial"/>
@@ -2998,7 +2957,7 @@
             </w:pPr>
             <w:r>
               <w:rPr>
-                <w:rFonts w:ascii="Arial" w:hAnsi="Arial" w:cs="Arial"/>
+                <w:rFonts w:ascii="Arial" w:eastAsia="Calibri" w:hAnsi="Arial" w:cs="Arial"/>
               </w:rPr>
               <w:t>Entidad de Compras:</w:t>
             </w:r>
@@ -3010,6 +2969,7 @@
                 <w:tab w:val="left" w:pos="1416"/>
                 <w:tab w:val="left" w:pos="2024"/>
               </w:tabs>
+              <w:spacing w:after="0" w:line="240" w:lineRule="auto"/>
               <w:cnfStyle w:val="000000100000" w:firstRow="0" w:lastRow="0" w:firstColumn="0" w:lastColumn="0" w:oddVBand="0" w:evenVBand="0" w:oddHBand="1" w:evenHBand="0" w:firstRowFirstColumn="0" w:firstRowLastColumn="0" w:lastRowFirstColumn="0" w:lastRowLastColumn="0"/>
               <w:rPr>
                 <w:rFonts w:ascii="Arial" w:hAnsi="Arial" w:cs="Arial"/>
@@ -3017,21 +2977,9 @@
             </w:pPr>
             <w:r>
               <w:rPr>
-                <w:rFonts w:ascii="Arial" w:hAnsi="Arial" w:cs="Arial"/>
-              </w:rPr>
-              <w:t>Modelo, Modelo D</w:t>
-            </w:r>
-            <w:r>
-              <w:rPr>
-                <w:rFonts w:ascii="Arial" w:hAnsi="Arial" w:cs="Arial"/>
-              </w:rPr>
-              <w:t>AO</w:t>
-            </w:r>
-            <w:r>
-              <w:rPr>
-                <w:rFonts w:ascii="Arial" w:hAnsi="Arial" w:cs="Arial"/>
-              </w:rPr>
-              <w:t>, Vista</w:t>
+                <w:rFonts w:ascii="Arial" w:eastAsia="Calibri" w:hAnsi="Arial" w:cs="Arial"/>
+              </w:rPr>
+              <w:t>Modelo, Modelo DAO, Vista</w:t>
             </w:r>
           </w:p>
         </w:tc>
@@ -3049,6 +2997,7 @@
                 <w:tab w:val="left" w:pos="1416"/>
                 <w:tab w:val="left" w:pos="2024"/>
               </w:tabs>
+              <w:spacing w:after="0" w:line="240" w:lineRule="auto"/>
               <w:rPr>
                 <w:rFonts w:ascii="Arial" w:hAnsi="Arial" w:cs="Arial"/>
                 <w:b w:val="0"/>
@@ -3058,7 +3007,7 @@
             </w:pPr>
             <w:r>
               <w:rPr>
-                <w:rFonts w:ascii="Arial" w:hAnsi="Arial" w:cs="Arial"/>
+                <w:rFonts w:ascii="Arial" w:eastAsia="Calibri" w:hAnsi="Arial" w:cs="Arial"/>
                 <w:b w:val="0"/>
                 <w:bCs w:val="0"/>
                 <w:lang w:val="en-US"/>
@@ -3078,6 +3027,7 @@
                 <w:tab w:val="left" w:pos="1416"/>
                 <w:tab w:val="left" w:pos="2024"/>
               </w:tabs>
+              <w:spacing w:after="0" w:line="240" w:lineRule="auto"/>
               <w:cnfStyle w:val="000000000000" w:firstRow="0" w:lastRow="0" w:firstColumn="0" w:lastColumn="0" w:oddVBand="0" w:evenVBand="0" w:oddHBand="0" w:evenHBand="0" w:firstRowFirstColumn="0" w:firstRowLastColumn="0" w:lastRowFirstColumn="0" w:lastRowLastColumn="0"/>
               <w:rPr>
                 <w:rFonts w:ascii="Arial" w:hAnsi="Arial" w:cs="Arial"/>
@@ -3085,7 +3035,7 @@
             </w:pPr>
             <w:r>
               <w:rPr>
-                <w:rFonts w:ascii="Arial" w:hAnsi="Arial" w:cs="Arial"/>
+                <w:rFonts w:ascii="Arial" w:eastAsia="Calibri" w:hAnsi="Arial" w:cs="Arial"/>
               </w:rPr>
               <w:t>Programador</w:t>
             </w:r>
@@ -3102,11 +3052,38 @@
                 <w:tab w:val="left" w:pos="1416"/>
                 <w:tab w:val="left" w:pos="2024"/>
               </w:tabs>
+              <w:spacing w:after="0" w:line="240" w:lineRule="auto"/>
               <w:cnfStyle w:val="000000000000" w:firstRow="0" w:lastRow="0" w:firstColumn="0" w:lastColumn="0" w:oddVBand="0" w:evenVBand="0" w:oddHBand="0" w:evenHBand="0" w:firstRowFirstColumn="0" w:firstRowLastColumn="0" w:lastRowFirstColumn="0" w:lastRowLastColumn="0"/>
               <w:rPr>
                 <w:rFonts w:ascii="Arial" w:hAnsi="Arial" w:cs="Arial"/>
               </w:rPr>
             </w:pPr>
+            <w:r>
+              <w:rPr>
+                <w:rFonts w:ascii="Arial" w:eastAsia="Calibri" w:hAnsi="Arial" w:cs="Arial"/>
+              </w:rPr>
+              <w:t>Entidad de Proveedores:</w:t>
+            </w:r>
+          </w:p>
+          <w:p>
+            <w:pPr>
+              <w:tabs>
+                <w:tab w:val="left" w:pos="708"/>
+                <w:tab w:val="left" w:pos="1416"/>
+                <w:tab w:val="left" w:pos="2024"/>
+              </w:tabs>
+              <w:spacing w:after="0" w:line="240" w:lineRule="auto"/>
+              <w:cnfStyle w:val="000000000000" w:firstRow="0" w:lastRow="0" w:firstColumn="0" w:lastColumn="0" w:oddVBand="0" w:evenVBand="0" w:oddHBand="0" w:evenHBand="0" w:firstRowFirstColumn="0" w:firstRowLastColumn="0" w:lastRowFirstColumn="0" w:lastRowLastColumn="0"/>
+              <w:rPr>
+                <w:rFonts w:ascii="Arial" w:hAnsi="Arial" w:cs="Arial"/>
+              </w:rPr>
+            </w:pPr>
+            <w:r>
+              <w:rPr>
+                <w:rFonts w:ascii="Arial" w:eastAsia="Calibri" w:hAnsi="Arial" w:cs="Arial"/>
+              </w:rPr>
+              <w:t>Modelo, Modelo DAO, Vista</w:t>
+            </w:r>
           </w:p>
         </w:tc>
       </w:tr>
@@ -3126,15 +3103,16 @@
                 <w:tab w:val="left" w:pos="1416"/>
                 <w:tab w:val="left" w:pos="2024"/>
               </w:tabs>
-              <w:rPr>
-                <w:rFonts w:ascii="Arial" w:hAnsi="Arial" w:cs="Arial"/>
-                <w:b w:val="0"/>
-                <w:bCs w:val="0"/>
-              </w:rPr>
-            </w:pPr>
-            <w:r>
-              <w:rPr>
-                <w:rFonts w:ascii="Arial" w:hAnsi="Arial" w:cs="Arial"/>
+              <w:spacing w:after="0" w:line="240" w:lineRule="auto"/>
+              <w:rPr>
+                <w:rFonts w:ascii="Arial" w:hAnsi="Arial" w:cs="Arial"/>
+                <w:b w:val="0"/>
+                <w:bCs w:val="0"/>
+              </w:rPr>
+            </w:pPr>
+            <w:r>
+              <w:rPr>
+                <w:rFonts w:ascii="Arial" w:eastAsia="Calibri" w:hAnsi="Arial" w:cs="Arial"/>
                 <w:b w:val="0"/>
                 <w:bCs w:val="0"/>
               </w:rPr>
@@ -3153,6 +3131,7 @@
                 <w:tab w:val="left" w:pos="1416"/>
                 <w:tab w:val="left" w:pos="2024"/>
               </w:tabs>
+              <w:spacing w:after="0" w:line="240" w:lineRule="auto"/>
               <w:cnfStyle w:val="000000100000" w:firstRow="0" w:lastRow="0" w:firstColumn="0" w:lastColumn="0" w:oddVBand="0" w:evenVBand="0" w:oddHBand="1" w:evenHBand="0" w:firstRowFirstColumn="0" w:firstRowLastColumn="0" w:lastRowFirstColumn="0" w:lastRowLastColumn="0"/>
               <w:rPr>
                 <w:rFonts w:ascii="Arial" w:hAnsi="Arial" w:cs="Arial"/>
@@ -3160,7 +3139,7 @@
             </w:pPr>
             <w:r>
               <w:rPr>
-                <w:rFonts w:ascii="Arial" w:hAnsi="Arial" w:cs="Arial"/>
+                <w:rFonts w:ascii="Arial" w:eastAsia="Calibri" w:hAnsi="Arial" w:cs="Arial"/>
               </w:rPr>
               <w:t>Programador</w:t>
             </w:r>
@@ -3177,6 +3156,7 @@
                 <w:tab w:val="left" w:pos="1416"/>
                 <w:tab w:val="left" w:pos="2024"/>
               </w:tabs>
+              <w:spacing w:after="0" w:line="240" w:lineRule="auto"/>
               <w:cnfStyle w:val="000000100000" w:firstRow="0" w:lastRow="0" w:firstColumn="0" w:lastColumn="0" w:oddVBand="0" w:evenVBand="0" w:oddHBand="1" w:evenHBand="0" w:firstRowFirstColumn="0" w:firstRowLastColumn="0" w:lastRowFirstColumn="0" w:lastRowLastColumn="0"/>
               <w:rPr>
                 <w:rFonts w:ascii="Arial" w:hAnsi="Arial" w:cs="Arial"/>
@@ -3184,24 +3164,19 @@
             </w:pPr>
             <w:r>
               <w:rPr>
-                <w:rFonts w:ascii="Arial" w:hAnsi="Arial" w:cs="Arial"/>
-              </w:rPr>
-              <w:t xml:space="preserve"> </w:t>
-            </w:r>
-            <w:r>
-              <w:rPr>
-                <w:rFonts w:ascii="Arial" w:hAnsi="Arial" w:cs="Arial"/>
-              </w:rPr>
-              <w:t>Entidad Producto:</w:t>
-            </w:r>
-          </w:p>
-          <w:p>
-            <w:pPr>
-              <w:tabs>
-                <w:tab w:val="left" w:pos="708"/>
-                <w:tab w:val="left" w:pos="1416"/>
-                <w:tab w:val="left" w:pos="2024"/>
-              </w:tabs>
+                <w:rFonts w:ascii="Arial" w:eastAsia="Calibri" w:hAnsi="Arial" w:cs="Arial"/>
+              </w:rPr>
+              <w:t xml:space="preserve"> Entidad Producto:</w:t>
+            </w:r>
+          </w:p>
+          <w:p>
+            <w:pPr>
+              <w:tabs>
+                <w:tab w:val="left" w:pos="708"/>
+                <w:tab w:val="left" w:pos="1416"/>
+                <w:tab w:val="left" w:pos="2024"/>
+              </w:tabs>
+              <w:spacing w:after="0" w:line="240" w:lineRule="auto"/>
               <w:cnfStyle w:val="000000100000" w:firstRow="0" w:lastRow="0" w:firstColumn="0" w:lastColumn="0" w:oddVBand="0" w:evenVBand="0" w:oddHBand="1" w:evenHBand="0" w:firstRowFirstColumn="0" w:firstRowLastColumn="0" w:lastRowFirstColumn="0" w:lastRowLastColumn="0"/>
               <w:rPr>
                 <w:rFonts w:ascii="Arial" w:hAnsi="Arial" w:cs="Arial"/>
@@ -3209,7 +3184,7 @@
             </w:pPr>
             <w:r>
               <w:rPr>
-                <w:rFonts w:ascii="Arial" w:hAnsi="Arial" w:cs="Arial"/>
+                <w:rFonts w:ascii="Arial" w:eastAsia="Calibri" w:hAnsi="Arial" w:cs="Arial"/>
               </w:rPr>
               <w:t>Modelo, Modelo DAO, Vista</w:t>
             </w:r>
@@ -3229,25 +3204,22 @@
                 <w:tab w:val="left" w:pos="1416"/>
                 <w:tab w:val="left" w:pos="2024"/>
               </w:tabs>
-              <w:rPr>
-                <w:rFonts w:ascii="Arial" w:hAnsi="Arial" w:cs="Arial"/>
-                <w:b w:val="0"/>
-                <w:bCs w:val="0"/>
-              </w:rPr>
-            </w:pPr>
-            <w:r>
-              <w:rPr>
-                <w:rFonts w:ascii="Arial" w:hAnsi="Arial" w:cs="Arial"/>
-                <w:b w:val="0"/>
-                <w:bCs w:val="0"/>
+              <w:spacing w:after="0" w:line="240" w:lineRule="auto"/>
+              <w:rPr>
+                <w:rFonts w:ascii="Arial" w:hAnsi="Arial" w:cs="Arial"/>
+                <w:b w:val="0"/>
+                <w:bCs w:val="0"/>
+              </w:rPr>
+            </w:pPr>
+            <w:r>
+              <w:rPr>
+                <w:rFonts w:ascii="Arial" w:eastAsia="Calibri" w:hAnsi="Arial" w:cs="Arial"/>
               </w:rPr>
               <w:t xml:space="preserve">César </w:t>
             </w:r>
             <w:r>
               <w:rPr>
-                <w:rFonts w:ascii="Arial" w:hAnsi="Arial" w:cs="Arial"/>
-                <w:b w:val="0"/>
-                <w:bCs w:val="0"/>
+                <w:rFonts w:ascii="Arial" w:eastAsia="Calibri" w:hAnsi="Arial" w:cs="Arial"/>
                 <w:kern w:val="0"/>
                 <w14:ligatures w14:val="none"/>
               </w:rPr>
@@ -3266,6 +3238,7 @@
                 <w:tab w:val="left" w:pos="1416"/>
                 <w:tab w:val="left" w:pos="2024"/>
               </w:tabs>
+              <w:spacing w:after="0" w:line="240" w:lineRule="auto"/>
               <w:cnfStyle w:val="000000000000" w:firstRow="0" w:lastRow="0" w:firstColumn="0" w:lastColumn="0" w:oddVBand="0" w:evenVBand="0" w:oddHBand="0" w:evenHBand="0" w:firstRowFirstColumn="0" w:firstRowLastColumn="0" w:lastRowFirstColumn="0" w:lastRowLastColumn="0"/>
               <w:rPr>
                 <w:rFonts w:ascii="Arial" w:hAnsi="Arial" w:cs="Arial"/>
@@ -3273,7 +3246,7 @@
             </w:pPr>
             <w:r>
               <w:rPr>
-                <w:rFonts w:ascii="Arial" w:hAnsi="Arial" w:cs="Arial"/>
+                <w:rFonts w:ascii="Arial" w:eastAsia="Calibri" w:hAnsi="Arial" w:cs="Arial"/>
               </w:rPr>
               <w:t>Programador</w:t>
             </w:r>
@@ -3290,11 +3263,38 @@
                 <w:tab w:val="left" w:pos="1416"/>
                 <w:tab w:val="left" w:pos="2024"/>
               </w:tabs>
+              <w:spacing w:after="0" w:line="240" w:lineRule="auto"/>
               <w:cnfStyle w:val="000000000000" w:firstRow="0" w:lastRow="0" w:firstColumn="0" w:lastColumn="0" w:oddVBand="0" w:evenVBand="0" w:oddHBand="0" w:evenHBand="0" w:firstRowFirstColumn="0" w:firstRowLastColumn="0" w:lastRowFirstColumn="0" w:lastRowLastColumn="0"/>
               <w:rPr>
                 <w:rFonts w:ascii="Arial" w:hAnsi="Arial" w:cs="Arial"/>
               </w:rPr>
             </w:pPr>
+            <w:r>
+              <w:rPr>
+                <w:rFonts w:ascii="Arial" w:eastAsia="Calibri" w:hAnsi="Arial" w:cs="Arial"/>
+              </w:rPr>
+              <w:t>Entidad Establecimiento:</w:t>
+            </w:r>
+          </w:p>
+          <w:p>
+            <w:pPr>
+              <w:tabs>
+                <w:tab w:val="left" w:pos="708"/>
+                <w:tab w:val="left" w:pos="1416"/>
+                <w:tab w:val="left" w:pos="2024"/>
+              </w:tabs>
+              <w:spacing w:after="0" w:line="240" w:lineRule="auto"/>
+              <w:cnfStyle w:val="000000000000" w:firstRow="0" w:lastRow="0" w:firstColumn="0" w:lastColumn="0" w:oddVBand="0" w:evenVBand="0" w:oddHBand="0" w:evenHBand="0" w:firstRowFirstColumn="0" w:firstRowLastColumn="0" w:lastRowFirstColumn="0" w:lastRowLastColumn="0"/>
+              <w:rPr>
+                <w:rFonts w:ascii="Arial" w:hAnsi="Arial" w:cs="Arial"/>
+              </w:rPr>
+            </w:pPr>
+            <w:r>
+              <w:rPr>
+                <w:rFonts w:ascii="Arial" w:eastAsia="Calibri" w:hAnsi="Arial" w:cs="Arial"/>
+              </w:rPr>
+              <w:t>Modelo, Modelo DAO, Vista</w:t>
+            </w:r>
           </w:p>
         </w:tc>
       </w:tr>
@@ -3314,15 +3314,16 @@
                 <w:tab w:val="left" w:pos="1416"/>
                 <w:tab w:val="left" w:pos="2024"/>
               </w:tabs>
-              <w:rPr>
-                <w:rFonts w:ascii="Arial" w:hAnsi="Arial" w:cs="Arial"/>
-                <w:b w:val="0"/>
-                <w:bCs w:val="0"/>
-              </w:rPr>
-            </w:pPr>
-            <w:r>
-              <w:rPr>
-                <w:rFonts w:ascii="Arial" w:hAnsi="Arial" w:cs="Arial"/>
+              <w:spacing w:after="0" w:line="240" w:lineRule="auto"/>
+              <w:rPr>
+                <w:rFonts w:ascii="Arial" w:hAnsi="Arial" w:cs="Arial"/>
+                <w:b w:val="0"/>
+                <w:bCs w:val="0"/>
+              </w:rPr>
+            </w:pPr>
+            <w:r>
+              <w:rPr>
+                <w:rFonts w:ascii="Arial" w:eastAsia="Calibri" w:hAnsi="Arial" w:cs="Arial"/>
                 <w:b w:val="0"/>
                 <w:bCs w:val="0"/>
               </w:rPr>
@@ -3341,6 +3342,7 @@
                 <w:tab w:val="left" w:pos="1416"/>
                 <w:tab w:val="left" w:pos="2024"/>
               </w:tabs>
+              <w:spacing w:after="0" w:line="240" w:lineRule="auto"/>
               <w:cnfStyle w:val="000000100000" w:firstRow="0" w:lastRow="0" w:firstColumn="0" w:lastColumn="0" w:oddVBand="0" w:evenVBand="0" w:oddHBand="1" w:evenHBand="0" w:firstRowFirstColumn="0" w:firstRowLastColumn="0" w:lastRowFirstColumn="0" w:lastRowLastColumn="0"/>
               <w:rPr>
                 <w:rFonts w:ascii="Arial" w:hAnsi="Arial" w:cs="Arial"/>
@@ -3348,7 +3350,7 @@
             </w:pPr>
             <w:r>
               <w:rPr>
-                <w:rFonts w:ascii="Arial" w:hAnsi="Arial" w:cs="Arial"/>
+                <w:rFonts w:ascii="Arial" w:eastAsia="Calibri" w:hAnsi="Arial" w:cs="Arial"/>
               </w:rPr>
               <w:t>Programador</w:t>
             </w:r>
@@ -3365,11 +3367,52 @@
                 <w:tab w:val="left" w:pos="1416"/>
                 <w:tab w:val="left" w:pos="2024"/>
               </w:tabs>
+              <w:spacing w:after="0" w:line="240" w:lineRule="auto"/>
               <w:cnfStyle w:val="000000100000" w:firstRow="0" w:lastRow="0" w:firstColumn="0" w:lastColumn="0" w:oddVBand="0" w:evenVBand="0" w:oddHBand="1" w:evenHBand="0" w:firstRowFirstColumn="0" w:firstRowLastColumn="0" w:lastRowFirstColumn="0" w:lastRowLastColumn="0"/>
               <w:rPr>
                 <w:rFonts w:ascii="Arial" w:hAnsi="Arial" w:cs="Arial"/>
               </w:rPr>
             </w:pPr>
+            <w:r>
+              <w:rPr>
+                <w:rFonts w:ascii="Arial" w:eastAsia="Calibri" w:hAnsi="Arial" w:cs="Arial"/>
+              </w:rPr>
+              <w:t xml:space="preserve">Entidad </w:t>
+            </w:r>
+            <w:proofErr w:type="spellStart"/>
+            <w:r>
+              <w:rPr>
+                <w:rFonts w:ascii="Arial" w:eastAsia="Calibri" w:hAnsi="Arial" w:cs="Arial"/>
+              </w:rPr>
+              <w:t>PedidoProveedor</w:t>
+            </w:r>
+            <w:proofErr w:type="spellEnd"/>
+            <w:r>
+              <w:rPr>
+                <w:rFonts w:ascii="Arial" w:eastAsia="Calibri" w:hAnsi="Arial" w:cs="Arial"/>
+              </w:rPr>
+              <w:t>:</w:t>
+            </w:r>
+          </w:p>
+          <w:p>
+            <w:pPr>
+              <w:tabs>
+                <w:tab w:val="left" w:pos="708"/>
+                <w:tab w:val="left" w:pos="1416"/>
+                <w:tab w:val="left" w:pos="2024"/>
+              </w:tabs>
+              <w:spacing w:after="0" w:line="240" w:lineRule="auto"/>
+              <w:cnfStyle w:val="000000100000" w:firstRow="0" w:lastRow="0" w:firstColumn="0" w:lastColumn="0" w:oddVBand="0" w:evenVBand="0" w:oddHBand="1" w:evenHBand="0" w:firstRowFirstColumn="0" w:firstRowLastColumn="0" w:lastRowFirstColumn="0" w:lastRowLastColumn="0"/>
+              <w:rPr>
+                <w:rFonts w:ascii="Arial" w:hAnsi="Arial" w:cs="Arial"/>
+              </w:rPr>
+            </w:pPr>
+            <w:r>
+              <w:rPr>
+                <w:rFonts w:ascii="Arial" w:eastAsia="Calibri" w:hAnsi="Arial" w:cs="Arial"/>
+              </w:rPr>
+              <w:t>Modelo, Modelo DAO, Vista</w:t>
+            </w:r>
           </w:p>
         </w:tc>
       </w:tr>
@@ -3386,15 +3429,16 @@
                 <w:tab w:val="left" w:pos="1416"/>
                 <w:tab w:val="left" w:pos="2024"/>
               </w:tabs>
-              <w:rPr>
-                <w:rFonts w:ascii="Arial" w:hAnsi="Arial" w:cs="Arial"/>
-                <w:b w:val="0"/>
-                <w:bCs w:val="0"/>
-              </w:rPr>
-            </w:pPr>
-            <w:r>
-              <w:rPr>
-                <w:rFonts w:ascii="Arial" w:hAnsi="Arial" w:cs="Arial"/>
+              <w:spacing w:after="0" w:line="240" w:lineRule="auto"/>
+              <w:rPr>
+                <w:rFonts w:ascii="Arial" w:hAnsi="Arial" w:cs="Arial"/>
+                <w:b w:val="0"/>
+                <w:bCs w:val="0"/>
+              </w:rPr>
+            </w:pPr>
+            <w:r>
+              <w:rPr>
+                <w:rFonts w:ascii="Arial" w:eastAsia="Calibri" w:hAnsi="Arial" w:cs="Arial"/>
                 <w:b w:val="0"/>
                 <w:bCs w:val="0"/>
               </w:rPr>
@@ -3413,6 +3457,7 @@
                 <w:tab w:val="left" w:pos="1416"/>
                 <w:tab w:val="left" w:pos="2024"/>
               </w:tabs>
+              <w:spacing w:after="0" w:line="240" w:lineRule="auto"/>
               <w:cnfStyle w:val="000000000000" w:firstRow="0" w:lastRow="0" w:firstColumn="0" w:lastColumn="0" w:oddVBand="0" w:evenVBand="0" w:oddHBand="0" w:evenHBand="0" w:firstRowFirstColumn="0" w:firstRowLastColumn="0" w:lastRowFirstColumn="0" w:lastRowLastColumn="0"/>
               <w:rPr>
                 <w:rFonts w:ascii="Arial" w:hAnsi="Arial" w:cs="Arial"/>
@@ -3420,7 +3465,7 @@
             </w:pPr>
             <w:r>
               <w:rPr>
-                <w:rFonts w:ascii="Arial" w:hAnsi="Arial" w:cs="Arial"/>
+                <w:rFonts w:ascii="Arial" w:eastAsia="Calibri" w:hAnsi="Arial" w:cs="Arial"/>
               </w:rPr>
               <w:t>Programador</w:t>
             </w:r>
@@ -3437,6 +3482,7 @@
                 <w:tab w:val="left" w:pos="1416"/>
                 <w:tab w:val="left" w:pos="2024"/>
               </w:tabs>
+              <w:spacing w:after="0" w:line="240" w:lineRule="auto"/>
               <w:cnfStyle w:val="000000000000" w:firstRow="0" w:lastRow="0" w:firstColumn="0" w:lastColumn="0" w:oddVBand="0" w:evenVBand="0" w:oddHBand="0" w:evenHBand="0" w:firstRowFirstColumn="0" w:firstRowLastColumn="0" w:lastRowFirstColumn="0" w:lastRowLastColumn="0"/>
               <w:rPr>
                 <w:rFonts w:ascii="Arial" w:hAnsi="Arial" w:cs="Arial"/>
@@ -3444,20 +3490,22 @@
             </w:pPr>
             <w:r>
               <w:rPr>
-                <w:rFonts w:ascii="Arial" w:hAnsi="Arial" w:cs="Arial"/>
+                <w:rFonts w:ascii="Arial" w:eastAsia="Calibri" w:hAnsi="Arial" w:cs="Arial"/>
               </w:rPr>
               <w:t xml:space="preserve">Entidad </w:t>
             </w:r>
-            <w:r>
-              <w:rPr>
-                <w:rFonts w:ascii="Arial" w:hAnsi="Arial" w:cs="Arial"/>
+            <w:proofErr w:type="spellStart"/>
+            <w:r>
+              <w:rPr>
+                <w:rFonts w:ascii="Arial" w:eastAsia="Calibri" w:hAnsi="Arial" w:cs="Arial"/>
                 <w:u w:val="single"/>
               </w:rPr>
               <w:t>DetalleCompra</w:t>
             </w:r>
-            <w:r>
-              <w:rPr>
-                <w:rFonts w:ascii="Arial" w:hAnsi="Arial" w:cs="Arial"/>
+            <w:proofErr w:type="spellEnd"/>
+            <w:r>
+              <w:rPr>
+                <w:rFonts w:ascii="Arial" w:eastAsia="Calibri" w:hAnsi="Arial" w:cs="Arial"/>
               </w:rPr>
               <w:t>:</w:t>
             </w:r>
@@ -3469,6 +3517,7 @@
                 <w:tab w:val="left" w:pos="1416"/>
                 <w:tab w:val="left" w:pos="2024"/>
               </w:tabs>
+              <w:spacing w:after="0" w:line="240" w:lineRule="auto"/>
               <w:cnfStyle w:val="000000000000" w:firstRow="0" w:lastRow="0" w:firstColumn="0" w:lastColumn="0" w:oddVBand="0" w:evenVBand="0" w:oddHBand="0" w:evenHBand="0" w:firstRowFirstColumn="0" w:firstRowLastColumn="0" w:lastRowFirstColumn="0" w:lastRowLastColumn="0"/>
               <w:rPr>
                 <w:rFonts w:ascii="Arial" w:hAnsi="Arial" w:cs="Arial"/>
@@ -3476,7 +3525,7 @@
             </w:pPr>
             <w:r>
               <w:rPr>
-                <w:rFonts w:ascii="Arial" w:hAnsi="Arial" w:cs="Arial"/>
+                <w:rFonts w:ascii="Arial" w:eastAsia="Calibri" w:hAnsi="Arial" w:cs="Arial"/>
               </w:rPr>
               <w:t>Modelo, Modelo DAO, Vista</w:t>
             </w:r>
@@ -3499,33 +3548,45 @@
                 <w:tab w:val="left" w:pos="1416"/>
                 <w:tab w:val="left" w:pos="2024"/>
               </w:tabs>
-              <w:rPr>
-                <w:rFonts w:ascii="Arial" w:hAnsi="Arial" w:cs="Arial"/>
-                <w:b w:val="0"/>
-                <w:bCs w:val="0"/>
-              </w:rPr>
-            </w:pPr>
-            <w:r>
-              <w:rPr>
-                <w:rFonts w:ascii="Arial" w:hAnsi="Arial" w:cs="Arial"/>
-                <w:b w:val="0"/>
-                <w:bCs w:val="0"/>
-              </w:rPr>
-              <w:t>Gerson Chuquiej</w:t>
-            </w:r>
-          </w:p>
-        </w:tc>
-        <w:tc>
-          <w:tcPr>
-            <w:tcW w:w="2943" w:type="dxa"/>
-          </w:tcPr>
-          <w:p>
-            <w:pPr>
-              <w:tabs>
-                <w:tab w:val="left" w:pos="708"/>
-                <w:tab w:val="left" w:pos="1416"/>
-                <w:tab w:val="left" w:pos="2024"/>
-              </w:tabs>
+              <w:spacing w:after="0" w:line="240" w:lineRule="auto"/>
+              <w:rPr>
+                <w:rFonts w:ascii="Arial" w:hAnsi="Arial" w:cs="Arial"/>
+                <w:b w:val="0"/>
+                <w:bCs w:val="0"/>
+              </w:rPr>
+            </w:pPr>
+            <w:r>
+              <w:rPr>
+                <w:rFonts w:ascii="Arial" w:eastAsia="Calibri" w:hAnsi="Arial" w:cs="Arial"/>
+                <w:b w:val="0"/>
+                <w:bCs w:val="0"/>
+              </w:rPr>
+              <w:t xml:space="preserve">Gerson </w:t>
+            </w:r>
+            <w:proofErr w:type="spellStart"/>
+            <w:r>
+              <w:rPr>
+                <w:rFonts w:ascii="Arial" w:eastAsia="Calibri" w:hAnsi="Arial" w:cs="Arial"/>
+                <w:b w:val="0"/>
+                <w:bCs w:val="0"/>
+              </w:rPr>
+              <w:t>Chuquiej</w:t>
+            </w:r>
+            <w:proofErr w:type="spellEnd"/>
+          </w:p>
+        </w:tc>
+        <w:tc>
+          <w:tcPr>
+            <w:tcW w:w="2943" w:type="dxa"/>
+          </w:tcPr>
+          <w:p>
+            <w:pPr>
+              <w:tabs>
+                <w:tab w:val="left" w:pos="708"/>
+                <w:tab w:val="left" w:pos="1416"/>
+                <w:tab w:val="left" w:pos="2024"/>
+              </w:tabs>
+              <w:spacing w:after="0" w:line="240" w:lineRule="auto"/>
               <w:cnfStyle w:val="000000100000" w:firstRow="0" w:lastRow="0" w:firstColumn="0" w:lastColumn="0" w:oddVBand="0" w:evenVBand="0" w:oddHBand="1" w:evenHBand="0" w:firstRowFirstColumn="0" w:firstRowLastColumn="0" w:lastRowFirstColumn="0" w:lastRowLastColumn="0"/>
               <w:rPr>
                 <w:rFonts w:ascii="Arial" w:hAnsi="Arial" w:cs="Arial"/>
@@ -3533,7 +3594,7 @@
             </w:pPr>
             <w:r>
               <w:rPr>
-                <w:rFonts w:ascii="Arial" w:hAnsi="Arial" w:cs="Arial"/>
+                <w:rFonts w:ascii="Arial" w:eastAsia="Calibri" w:hAnsi="Arial" w:cs="Arial"/>
               </w:rPr>
               <w:t>Programador</w:t>
             </w:r>
@@ -3550,11 +3611,60 @@
                 <w:tab w:val="left" w:pos="1416"/>
                 <w:tab w:val="left" w:pos="2024"/>
               </w:tabs>
+              <w:spacing w:after="0" w:line="240" w:lineRule="auto"/>
               <w:cnfStyle w:val="000000100000" w:firstRow="0" w:lastRow="0" w:firstColumn="0" w:lastColumn="0" w:oddVBand="0" w:evenVBand="0" w:oddHBand="1" w:evenHBand="0" w:firstRowFirstColumn="0" w:firstRowLastColumn="0" w:lastRowFirstColumn="0" w:lastRowLastColumn="0"/>
               <w:rPr>
                 <w:rFonts w:ascii="Arial" w:hAnsi="Arial" w:cs="Arial"/>
               </w:rPr>
             </w:pPr>
+            <w:r>
+              <w:rPr>
+                <w:rFonts w:ascii="Arial" w:eastAsia="Calibri" w:hAnsi="Arial" w:cs="Arial"/>
+              </w:rPr>
+              <w:t xml:space="preserve">Entidad Detalle </w:t>
+            </w:r>
+            <w:proofErr w:type="spellStart"/>
+            <w:proofErr w:type="gramStart"/>
+            <w:r>
+              <w:rPr>
+                <w:rFonts w:ascii="Arial" w:eastAsia="Calibri" w:hAnsi="Arial" w:cs="Arial"/>
+              </w:rPr>
+              <w:t>Venta,Modelo</w:t>
+            </w:r>
+            <w:proofErr w:type="gramEnd"/>
+            <w:r>
+              <w:rPr>
+                <w:rFonts w:ascii="Arial" w:eastAsia="Calibri" w:hAnsi="Arial" w:cs="Arial"/>
+              </w:rPr>
+              <w:t>,Modelo</w:t>
+            </w:r>
+            <w:proofErr w:type="spellEnd"/>
+            <w:r>
+              <w:rPr>
+                <w:rFonts w:ascii="Arial" w:eastAsia="Calibri" w:hAnsi="Arial" w:cs="Arial"/>
+              </w:rPr>
+              <w:t xml:space="preserve"> </w:t>
+            </w:r>
+            <w:proofErr w:type="spellStart"/>
+            <w:r>
+              <w:rPr>
+                <w:rFonts w:ascii="Arial" w:eastAsia="Calibri" w:hAnsi="Arial" w:cs="Arial"/>
+              </w:rPr>
+              <w:t>DA</w:t>
+            </w:r>
+            <w:r>
+              <w:rPr>
+                <w:rFonts w:ascii="Arial" w:eastAsia="Calibri" w:hAnsi="Arial" w:cs="Arial"/>
+              </w:rPr>
+              <w:t>O</w:t>
+            </w:r>
+            <w:r>
+              <w:rPr>
+                <w:rFonts w:ascii="Arial" w:eastAsia="Calibri" w:hAnsi="Arial" w:cs="Arial"/>
+              </w:rPr>
+              <w:t>,vista</w:t>
+            </w:r>
+            <w:proofErr w:type="spellEnd"/>
           </w:p>
         </w:tc>
       </w:tr>
@@ -3571,49 +3681,45 @@
                 <w:tab w:val="left" w:pos="1416"/>
                 <w:tab w:val="left" w:pos="2024"/>
               </w:tabs>
-              <w:rPr>
-                <w:rFonts w:ascii="Arial" w:hAnsi="Arial" w:cs="Arial"/>
-                <w:b w:val="0"/>
-                <w:bCs w:val="0"/>
-              </w:rPr>
-            </w:pPr>
-            <w:r>
-              <w:rPr>
-                <w:rFonts w:ascii="Arial" w:hAnsi="Arial" w:cs="Arial"/>
-                <w:b w:val="0"/>
-                <w:bCs w:val="0"/>
-              </w:rPr>
-              <w:t>Yojhan Garc</w:t>
-            </w:r>
-            <w:r>
-              <w:rPr>
-                <w:rFonts w:ascii="Arial" w:hAnsi="Arial" w:cs="Arial"/>
-                <w:b w:val="0"/>
-                <w:bCs w:val="0"/>
-              </w:rPr>
-              <w:t>í</w:t>
-            </w:r>
-            <w:r>
-              <w:rPr>
-                <w:rFonts w:ascii="Arial" w:hAnsi="Arial" w:cs="Arial"/>
-                <w:b w:val="0"/>
-                <w:bCs w:val="0"/>
-              </w:rPr>
-              <w:t xml:space="preserve">a </w:t>
-            </w:r>
-          </w:p>
-        </w:tc>
-        <w:tc>
-          <w:tcPr>
-            <w:tcW w:w="2943" w:type="dxa"/>
-          </w:tcPr>
-          <w:p>
-            <w:pPr>
-              <w:tabs>
-                <w:tab w:val="left" w:pos="708"/>
-                <w:tab w:val="left" w:pos="1416"/>
-                <w:tab w:val="left" w:pos="2024"/>
-              </w:tabs>
+              <w:spacing w:after="0" w:line="240" w:lineRule="auto"/>
+              <w:rPr>
+                <w:rFonts w:ascii="Arial" w:hAnsi="Arial" w:cs="Arial"/>
+                <w:b w:val="0"/>
+                <w:bCs w:val="0"/>
+              </w:rPr>
+            </w:pPr>
+            <w:proofErr w:type="spellStart"/>
+            <w:r>
+              <w:rPr>
+                <w:rFonts w:ascii="Arial" w:eastAsia="Calibri" w:hAnsi="Arial" w:cs="Arial"/>
+                <w:b w:val="0"/>
+                <w:bCs w:val="0"/>
+              </w:rPr>
+              <w:t>Yojhan</w:t>
+            </w:r>
+            <w:proofErr w:type="spellEnd"/>
+            <w:r>
+              <w:rPr>
+                <w:rFonts w:ascii="Arial" w:eastAsia="Calibri" w:hAnsi="Arial" w:cs="Arial"/>
+                <w:b w:val="0"/>
+                <w:bCs w:val="0"/>
+              </w:rPr>
+              <w:t xml:space="preserve"> García </w:t>
+            </w:r>
+          </w:p>
+        </w:tc>
+        <w:tc>
+          <w:tcPr>
+            <w:tcW w:w="2943" w:type="dxa"/>
+          </w:tcPr>
+          <w:p>
+            <w:pPr>
+              <w:tabs>
+                <w:tab w:val="left" w:pos="708"/>
+                <w:tab w:val="left" w:pos="1416"/>
+                <w:tab w:val="left" w:pos="2024"/>
+              </w:tabs>
+              <w:spacing w:after="0" w:line="240" w:lineRule="auto"/>
               <w:cnfStyle w:val="000000000000" w:firstRow="0" w:lastRow="0" w:firstColumn="0" w:lastColumn="0" w:oddVBand="0" w:evenVBand="0" w:oddHBand="0" w:evenHBand="0" w:firstRowFirstColumn="0" w:firstRowLastColumn="0" w:lastRowFirstColumn="0" w:lastRowLastColumn="0"/>
               <w:rPr>
                 <w:rFonts w:ascii="Arial" w:hAnsi="Arial" w:cs="Arial"/>
@@ -3621,7 +3727,7 @@
             </w:pPr>
             <w:r>
               <w:rPr>
-                <w:rFonts w:ascii="Arial" w:hAnsi="Arial" w:cs="Arial"/>
+                <w:rFonts w:ascii="Arial" w:eastAsia="Calibri" w:hAnsi="Arial" w:cs="Arial"/>
               </w:rPr>
               <w:t>Programador</w:t>
             </w:r>
@@ -3638,6 +3744,7 @@
                 <w:tab w:val="left" w:pos="1416"/>
                 <w:tab w:val="left" w:pos="2024"/>
               </w:tabs>
+              <w:spacing w:after="0" w:line="240" w:lineRule="auto"/>
               <w:cnfStyle w:val="000000000000" w:firstRow="0" w:lastRow="0" w:firstColumn="0" w:lastColumn="0" w:oddVBand="0" w:evenVBand="0" w:oddHBand="0" w:evenHBand="0" w:firstRowFirstColumn="0" w:firstRowLastColumn="0" w:lastRowFirstColumn="0" w:lastRowLastColumn="0"/>
               <w:rPr>
                 <w:rFonts w:ascii="Arial" w:hAnsi="Arial" w:cs="Arial"/>
@@ -3645,18 +3752,33 @@
             </w:pPr>
             <w:r>
               <w:rPr>
-                <w:rFonts w:ascii="Arial" w:hAnsi="Arial" w:cs="Arial"/>
-              </w:rPr>
-              <w:t>Entidad CategoriaProducto:</w:t>
-            </w:r>
-          </w:p>
-          <w:p>
-            <w:pPr>
-              <w:tabs>
-                <w:tab w:val="left" w:pos="708"/>
-                <w:tab w:val="left" w:pos="1416"/>
-                <w:tab w:val="left" w:pos="2024"/>
-              </w:tabs>
+                <w:rFonts w:ascii="Arial" w:eastAsia="Calibri" w:hAnsi="Arial" w:cs="Arial"/>
+              </w:rPr>
+              <w:t xml:space="preserve">Entidad </w:t>
+            </w:r>
+            <w:proofErr w:type="spellStart"/>
+            <w:r>
+              <w:rPr>
+                <w:rFonts w:ascii="Arial" w:eastAsia="Calibri" w:hAnsi="Arial" w:cs="Arial"/>
+              </w:rPr>
+              <w:t>CategoriaProducto</w:t>
+            </w:r>
+            <w:proofErr w:type="spellEnd"/>
+            <w:r>
+              <w:rPr>
+                <w:rFonts w:ascii="Arial" w:eastAsia="Calibri" w:hAnsi="Arial" w:cs="Arial"/>
+              </w:rPr>
+              <w:t>:</w:t>
+            </w:r>
+          </w:p>
+          <w:p>
+            <w:pPr>
+              <w:tabs>
+                <w:tab w:val="left" w:pos="708"/>
+                <w:tab w:val="left" w:pos="1416"/>
+                <w:tab w:val="left" w:pos="2024"/>
+              </w:tabs>
+              <w:spacing w:after="0" w:line="240" w:lineRule="auto"/>
               <w:cnfStyle w:val="000000000000" w:firstRow="0" w:lastRow="0" w:firstColumn="0" w:lastColumn="0" w:oddVBand="0" w:evenVBand="0" w:oddHBand="0" w:evenHBand="0" w:firstRowFirstColumn="0" w:firstRowLastColumn="0" w:lastRowFirstColumn="0" w:lastRowLastColumn="0"/>
               <w:rPr>
                 <w:rFonts w:ascii="Arial" w:hAnsi="Arial" w:cs="Arial"/>
@@ -3664,7 +3786,7 @@
             </w:pPr>
             <w:r>
               <w:rPr>
-                <w:rFonts w:ascii="Arial" w:hAnsi="Arial" w:cs="Arial"/>
+                <w:rFonts w:ascii="Arial" w:eastAsia="Calibri" w:hAnsi="Arial" w:cs="Arial"/>
               </w:rPr>
               <w:t>Modelo, Modelo DAO, Vista</w:t>
             </w:r>
@@ -3687,15 +3809,16 @@
                 <w:tab w:val="left" w:pos="1416"/>
                 <w:tab w:val="left" w:pos="2024"/>
               </w:tabs>
-              <w:rPr>
-                <w:rFonts w:ascii="Arial" w:hAnsi="Arial" w:cs="Arial"/>
-                <w:b w:val="0"/>
-                <w:bCs w:val="0"/>
-              </w:rPr>
-            </w:pPr>
-            <w:r>
-              <w:rPr>
-                <w:rFonts w:ascii="Arial" w:hAnsi="Arial" w:cs="Arial"/>
+              <w:spacing w:after="0" w:line="240" w:lineRule="auto"/>
+              <w:rPr>
+                <w:rFonts w:ascii="Arial" w:hAnsi="Arial" w:cs="Arial"/>
+                <w:b w:val="0"/>
+                <w:bCs w:val="0"/>
+              </w:rPr>
+            </w:pPr>
+            <w:r>
+              <w:rPr>
+                <w:rFonts w:ascii="Arial" w:eastAsia="Calibri" w:hAnsi="Arial" w:cs="Arial"/>
                 <w:b w:val="0"/>
                 <w:bCs w:val="0"/>
               </w:rPr>
@@ -3714,6 +3837,7 @@
                 <w:tab w:val="left" w:pos="1416"/>
                 <w:tab w:val="left" w:pos="2024"/>
               </w:tabs>
+              <w:spacing w:after="0" w:line="240" w:lineRule="auto"/>
               <w:cnfStyle w:val="000000100000" w:firstRow="0" w:lastRow="0" w:firstColumn="0" w:lastColumn="0" w:oddVBand="0" w:evenVBand="0" w:oddHBand="1" w:evenHBand="0" w:firstRowFirstColumn="0" w:firstRowLastColumn="0" w:lastRowFirstColumn="0" w:lastRowLastColumn="0"/>
               <w:rPr>
                 <w:rFonts w:ascii="Arial" w:hAnsi="Arial" w:cs="Arial"/>
@@ -3721,7 +3845,7 @@
             </w:pPr>
             <w:r>
               <w:rPr>
-                <w:rFonts w:ascii="Arial" w:hAnsi="Arial" w:cs="Arial"/>
+                <w:rFonts w:ascii="Arial" w:eastAsia="Calibri" w:hAnsi="Arial" w:cs="Arial"/>
               </w:rPr>
               <w:t>Programador</w:t>
             </w:r>
@@ -3738,11 +3862,68 @@
                 <w:tab w:val="left" w:pos="1416"/>
                 <w:tab w:val="left" w:pos="2024"/>
               </w:tabs>
+              <w:spacing w:after="0" w:line="240" w:lineRule="auto"/>
               <w:cnfStyle w:val="000000100000" w:firstRow="0" w:lastRow="0" w:firstColumn="0" w:lastColumn="0" w:oddVBand="0" w:evenVBand="0" w:oddHBand="1" w:evenHBand="0" w:firstRowFirstColumn="0" w:firstRowLastColumn="0" w:lastRowFirstColumn="0" w:lastRowLastColumn="0"/>
               <w:rPr>
                 <w:rFonts w:ascii="Arial" w:hAnsi="Arial" w:cs="Arial"/>
               </w:rPr>
             </w:pPr>
+            <w:r>
+              <w:rPr>
+                <w:rFonts w:ascii="Arial" w:eastAsia="Calibri" w:hAnsi="Arial" w:cs="Arial"/>
+              </w:rPr>
+              <w:t xml:space="preserve">Entidad Inventario: </w:t>
+            </w:r>
+            <w:proofErr w:type="spellStart"/>
+            <w:r>
+              <w:rPr>
+                <w:rFonts w:ascii="Arial" w:eastAsia="Calibri" w:hAnsi="Arial" w:cs="Arial"/>
+              </w:rPr>
+              <w:t>Model</w:t>
+            </w:r>
+            <w:proofErr w:type="spellEnd"/>
+            <w:r>
+              <w:rPr>
+                <w:rFonts w:ascii="Arial" w:eastAsia="Calibri" w:hAnsi="Arial" w:cs="Arial"/>
+              </w:rPr>
+              <w:t xml:space="preserve">, </w:t>
+            </w:r>
+            <w:proofErr w:type="spellStart"/>
+            <w:r>
+              <w:rPr>
+                <w:rFonts w:ascii="Arial" w:eastAsia="Calibri" w:hAnsi="Arial" w:cs="Arial"/>
+              </w:rPr>
+              <w:t>Dao</w:t>
+            </w:r>
+            <w:proofErr w:type="spellEnd"/>
+            <w:r>
+              <w:rPr>
+                <w:rFonts w:ascii="Arial" w:eastAsia="Calibri" w:hAnsi="Arial" w:cs="Arial"/>
+              </w:rPr>
+              <w:t xml:space="preserve">, Vista, y Servlet de </w:t>
+            </w:r>
+            <w:proofErr w:type="spellStart"/>
+            <w:r>
+              <w:rPr>
+                <w:rFonts w:ascii="Arial" w:eastAsia="Calibri" w:hAnsi="Arial" w:cs="Arial"/>
+              </w:rPr>
+              <w:t>cntrolador</w:t>
+            </w:r>
+            <w:proofErr w:type="spellEnd"/>
+            <w:r>
+              <w:rPr>
+                <w:rFonts w:ascii="Arial" w:eastAsia="Calibri" w:hAnsi="Arial" w:cs="Arial"/>
+              </w:rPr>
+              <w:t xml:space="preserve"> y </w:t>
+            </w:r>
+            <w:proofErr w:type="spellStart"/>
+            <w:r>
+              <w:rPr>
+                <w:rFonts w:ascii="Arial" w:eastAsia="Calibri" w:hAnsi="Arial" w:cs="Arial"/>
+              </w:rPr>
+              <w:t>Login</w:t>
+            </w:r>
+            <w:proofErr w:type="spellEnd"/>
           </w:p>
         </w:tc>
       </w:tr>
@@ -3765,47 +3946,20 @@
         <w:t xml:space="preserve"> </w:t>
       </w:r>
     </w:p>
-    <w:p>
-      <w:pPr>
-        <w:tabs>
-          <w:tab w:val="left" w:pos="2241"/>
-        </w:tabs>
-        <w:rPr>
-          <w:rFonts w:ascii="Times New Roman" w:hAnsi="Times New Roman" w:cs="Times New Roman"/>
-        </w:rPr>
-      </w:pPr>
-    </w:p>
-    <w:p>
-      <w:pPr>
-        <w:jc w:val="center"/>
-        <w:rPr>
-          <w:rFonts w:ascii="Times New Roman" w:hAnsi="Times New Roman" w:cs="Times New Roman"/>
-        </w:rPr>
-      </w:pPr>
-    </w:p>
-    <w:p>
-      <w:pPr>
-        <w:jc w:val="center"/>
-        <w:rPr>
-          <w:rFonts w:ascii="Times New Roman" w:hAnsi="Times New Roman" w:cs="Times New Roman"/>
-        </w:rPr>
-      </w:pPr>
-    </w:p>
     <w:sectPr>
-      <w:footerReference w:type="default" r:id="rId8"/>
-      <w:footerReference w:type="first" r:id="rId9"/>
+      <w:footerReference w:type="default" r:id="rId9"/>
+      <w:footerReference w:type="first" r:id="rId10"/>
       <w:pgSz w:w="12240" w:h="15840"/>
-      <w:pgMar w:top="1417" w:right="1701" w:bottom="1417" w:left="1701" w:header="708" w:footer="708" w:gutter="0"/>
-      <w:pgBorders w:display="notFirstPage" w:offsetFrom="page">
-        <w:top w:val="single" w:sz="24" w:space="24" w:color="2E74B5" w:themeColor="accent5" w:themeShade="BF"/>
-        <w:left w:val="single" w:sz="24" w:space="24" w:color="2E74B5" w:themeColor="accent5" w:themeShade="BF"/>
-        <w:bottom w:val="single" w:sz="24" w:space="24" w:color="2E74B5" w:themeColor="accent5" w:themeShade="BF"/>
-        <w:right w:val="single" w:sz="24" w:space="24" w:color="2E74B5" w:themeColor="accent5" w:themeShade="BF"/>
+      <w:pgMar w:top="1416" w:right="1701" w:bottom="1417" w:left="1701" w:header="0" w:footer="708" w:gutter="0"/>
+      <w:pgBorders w:offsetFrom="page">
+        <w:top w:val="single" w:sz="24" w:space="24" w:color="2E74B5"/>
+        <w:left w:val="single" w:sz="24" w:space="24" w:color="2E74B5"/>
+        <w:bottom w:val="single" w:sz="24" w:space="24" w:color="2E74B5"/>
+        <w:right w:val="single" w:sz="24" w:space="24" w:color="2E74B5"/>
       </w:pgBorders>
-      <w:pgNumType w:start="0"/>
-      <w:cols w:space="708"/>
-      <w:titlePg/>
-      <w:docGrid w:linePitch="360"/>
+      <w:cols w:space="720"/>
+      <w:formProt w:val="0"/>
+      <w:docGrid w:linePitch="360" w:charSpace="4096"/>
     </w:sectPr>
   </w:body>
 </w:document>
@@ -3838,6 +3992,30 @@
 
 <file path=word/footer1.xml><?xml version="1.0" encoding="utf-8"?>
 <w:ftr xmlns:wpc="http://schemas.microsoft.com/office/word/2010/wordprocessingCanvas" xmlns:cx="http://schemas.microsoft.com/office/drawing/2014/chartex" xmlns:cx1="http://schemas.microsoft.com/office/drawing/2015/9/8/chartex" xmlns:cx2="http://schemas.microsoft.com/office/drawing/2015/10/21/chartex" xmlns:cx3="http://schemas.microsoft.com/office/drawing/2016/5/9/chartex" xmlns:cx4="http://schemas.microsoft.com/office/drawing/2016/5/10/chartex" xmlns:cx5="http://schemas.microsoft.com/office/drawing/2016/5/11/chartex" xmlns:cx6="http://schemas.microsoft.com/office/drawing/2016/5/12/chartex" xmlns:cx7="http://schemas.microsoft.com/office/drawing/2016/5/13/chartex" xmlns:cx8="http://schemas.microsoft.com/office/drawing/2016/5/14/chartex" xmlns:mc="http://schemas.openxmlformats.org/markup-compatibility/2006" xmlns:aink="http://schemas.microsoft.com/office/drawing/2016/ink" xmlns:am3d="http://schemas.microsoft.com/office/drawing/2017/model3d" xmlns:o="urn:schemas-microsoft-com:office:office" xmlns:oel="http://schemas.microsoft.com/office/2019/extlst" xmlns:r="http://schemas.openxmlformats.org/officeDocument/2006/relationships" xmlns:m="http://schemas.openxmlformats.org/officeDocument/2006/math" xmlns:v="urn:schemas-microsoft-com:vml" xmlns:wp14="http://schemas.microsoft.com/office/word/2010/wordprocessingDrawing" xmlns:wp="http://schemas.openxmlformats.org/drawingml/2006/wordprocessingDrawing" xmlns:w10="urn:schemas-microsoft-com:office:word" xmlns:w="http://schemas.openxmlformats.org/wordprocessingml/2006/main" xmlns:w14="http://schemas.microsoft.com/office/word/2010/wordml" xmlns:w15="http://schemas.microsoft.com/office/word/2012/wordml" xmlns:w16cex="http://schemas.microsoft.com/office/word/2018/wordml/cex" xmlns:w16cid="http://schemas.microsoft.com/office/word/2016/wordml/cid" xmlns:w16="http://schemas.microsoft.com/office/word/2018/wordml" xmlns:w16sdtdh="http://schemas.microsoft.com/office/word/2020/wordml/sdtdatahash" xmlns:w16se="http://schemas.microsoft.com/office/word/2015/wordml/symex" xmlns:wpg="http://schemas.microsoft.com/office/word/2010/wordprocessingGroup" xmlns:wpi="http://schemas.microsoft.com/office/word/2010/wordprocessingInk" xmlns:wne="http://schemas.microsoft.com/office/word/2006/wordml" xmlns:wps="http://schemas.microsoft.com/office/word/2010/wordprocessingShape" mc:Ignorable="w14 w15 w16se w16cid w16 w16cex w16sdtdh wp14">
+  <w:sdt>
+    <w:sdtPr>
+      <w:id w:val="1648071417"/>
+    </w:sdtPr>
+    <w:sdtContent>
+      <w:p>
+        <w:pPr>
+          <w:rPr>
+            <w:rFonts w:asciiTheme="majorHAnsi" w:eastAsiaTheme="majorEastAsia" w:hAnsiTheme="majorHAnsi" w:cstheme="majorBidi"/>
+          </w:rPr>
+        </w:pPr>
+      </w:p>
+    </w:sdtContent>
+  </w:sdt>
+  <w:p>
+    <w:pPr>
+      <w:pStyle w:val="Piedepgina"/>
+    </w:pPr>
+  </w:p>
+</w:ftr>
+</file>
+
+<file path=word/footer2.xml><?xml version="1.0" encoding="utf-8"?>
+<w:ftr xmlns:wpc="http://schemas.microsoft.com/office/word/2010/wordprocessingCanvas" xmlns:cx="http://schemas.microsoft.com/office/drawing/2014/chartex" xmlns:cx1="http://schemas.microsoft.com/office/drawing/2015/9/8/chartex" xmlns:cx2="http://schemas.microsoft.com/office/drawing/2015/10/21/chartex" xmlns:cx3="http://schemas.microsoft.com/office/drawing/2016/5/9/chartex" xmlns:cx4="http://schemas.microsoft.com/office/drawing/2016/5/10/chartex" xmlns:cx5="http://schemas.microsoft.com/office/drawing/2016/5/11/chartex" xmlns:cx6="http://schemas.microsoft.com/office/drawing/2016/5/12/chartex" xmlns:cx7="http://schemas.microsoft.com/office/drawing/2016/5/13/chartex" xmlns:cx8="http://schemas.microsoft.com/office/drawing/2016/5/14/chartex" xmlns:mc="http://schemas.openxmlformats.org/markup-compatibility/2006" xmlns:aink="http://schemas.microsoft.com/office/drawing/2016/ink" xmlns:am3d="http://schemas.microsoft.com/office/drawing/2017/model3d" xmlns:o="urn:schemas-microsoft-com:office:office" xmlns:oel="http://schemas.microsoft.com/office/2019/extlst" xmlns:r="http://schemas.openxmlformats.org/officeDocument/2006/relationships" xmlns:m="http://schemas.openxmlformats.org/officeDocument/2006/math" xmlns:v="urn:schemas-microsoft-com:vml" xmlns:wp14="http://schemas.microsoft.com/office/word/2010/wordprocessingDrawing" xmlns:wp="http://schemas.openxmlformats.org/drawingml/2006/wordprocessingDrawing" xmlns:w10="urn:schemas-microsoft-com:office:word" xmlns:w="http://schemas.openxmlformats.org/wordprocessingml/2006/main" xmlns:w14="http://schemas.microsoft.com/office/word/2010/wordml" xmlns:w15="http://schemas.microsoft.com/office/word/2012/wordml" xmlns:w16cex="http://schemas.microsoft.com/office/word/2018/wordml/cex" xmlns:w16cid="http://schemas.microsoft.com/office/word/2016/wordml/cid" xmlns:w16="http://schemas.microsoft.com/office/word/2018/wordml" xmlns:w16sdtdh="http://schemas.microsoft.com/office/word/2020/wordml/sdtdatahash" xmlns:w16se="http://schemas.microsoft.com/office/word/2015/wordml/symex" xmlns:wpg="http://schemas.microsoft.com/office/word/2010/wordprocessingGroup" xmlns:wpi="http://schemas.microsoft.com/office/word/2010/wordprocessingInk" xmlns:wne="http://schemas.microsoft.com/office/word/2006/wordml" xmlns:wps="http://schemas.microsoft.com/office/word/2010/wordprocessingShape" mc:Ignorable="w14 w15 w16se w16cid w16 w16cex w16sdtdh wp14">
   <w:p>
     <w:pPr>
       <w:pStyle w:val="Piedepgina"/>
@@ -3851,44 +4029,9 @@
 </w:ftr>
 </file>
 
-<file path=word/footer2.xml><?xml version="1.0" encoding="utf-8"?>
+<file path=word/footer3.xml><?xml version="1.0" encoding="utf-8"?>
 <w:ftr xmlns:wpc="http://schemas.microsoft.com/office/word/2010/wordprocessingCanvas" xmlns:cx="http://schemas.microsoft.com/office/drawing/2014/chartex" xmlns:cx1="http://schemas.microsoft.com/office/drawing/2015/9/8/chartex" xmlns:cx2="http://schemas.microsoft.com/office/drawing/2015/10/21/chartex" xmlns:cx3="http://schemas.microsoft.com/office/drawing/2016/5/9/chartex" xmlns:cx4="http://schemas.microsoft.com/office/drawing/2016/5/10/chartex" xmlns:cx5="http://schemas.microsoft.com/office/drawing/2016/5/11/chartex" xmlns:cx6="http://schemas.microsoft.com/office/drawing/2016/5/12/chartex" xmlns:cx7="http://schemas.microsoft.com/office/drawing/2016/5/13/chartex" xmlns:cx8="http://schemas.microsoft.com/office/drawing/2016/5/14/chartex" xmlns:mc="http://schemas.openxmlformats.org/markup-compatibility/2006" xmlns:aink="http://schemas.microsoft.com/office/drawing/2016/ink" xmlns:am3d="http://schemas.microsoft.com/office/drawing/2017/model3d" xmlns:o="urn:schemas-microsoft-com:office:office" xmlns:oel="http://schemas.microsoft.com/office/2019/extlst" xmlns:r="http://schemas.openxmlformats.org/officeDocument/2006/relationships" xmlns:m="http://schemas.openxmlformats.org/officeDocument/2006/math" xmlns:v="urn:schemas-microsoft-com:vml" xmlns:wp14="http://schemas.microsoft.com/office/word/2010/wordprocessingDrawing" xmlns:wp="http://schemas.openxmlformats.org/drawingml/2006/wordprocessingDrawing" xmlns:w10="urn:schemas-microsoft-com:office:word" xmlns:w="http://schemas.openxmlformats.org/wordprocessingml/2006/main" xmlns:w14="http://schemas.microsoft.com/office/word/2010/wordml" xmlns:w15="http://schemas.microsoft.com/office/word/2012/wordml" xmlns:w16cex="http://schemas.microsoft.com/office/word/2018/wordml/cex" xmlns:w16cid="http://schemas.microsoft.com/office/word/2016/wordml/cid" xmlns:w16="http://schemas.microsoft.com/office/word/2018/wordml" xmlns:w16sdtdh="http://schemas.microsoft.com/office/word/2020/wordml/sdtdatahash" xmlns:w16se="http://schemas.microsoft.com/office/word/2015/wordml/symex" xmlns:wpg="http://schemas.microsoft.com/office/word/2010/wordprocessingGroup" xmlns:wpi="http://schemas.microsoft.com/office/word/2010/wordprocessingInk" xmlns:wne="http://schemas.microsoft.com/office/word/2006/wordml" xmlns:wps="http://schemas.microsoft.com/office/word/2010/wordprocessingShape" mc:Ignorable="w14 w15 w16se w16cid w16 w16cex w16sdtdh wp14">
-  <w:sdt>
-    <w:sdtPr>
-      <w:rPr>
-        <w:rFonts w:asciiTheme="majorHAnsi" w:eastAsiaTheme="majorEastAsia" w:hAnsiTheme="majorHAnsi" w:cstheme="majorBidi"/>
-      </w:rPr>
-      <w:id w:val="-1404599587"/>
-      <w:docPartObj>
-        <w:docPartGallery w:val="Page Numbers (Bottom of Page)"/>
-        <w:docPartUnique/>
-      </w:docPartObj>
-    </w:sdtPr>
-    <w:sdtContent>
-      <w:sdt>
-        <w:sdtPr>
-          <w:rPr>
-            <w:rFonts w:asciiTheme="majorHAnsi" w:eastAsiaTheme="majorEastAsia" w:hAnsiTheme="majorHAnsi" w:cstheme="majorBidi"/>
-          </w:rPr>
-          <w:id w:val="1806425445"/>
-        </w:sdtPr>
-        <w:sdtContent>
-          <w:p>
-            <w:pPr>
-              <w:rPr>
-                <w:rFonts w:asciiTheme="majorHAnsi" w:eastAsiaTheme="majorEastAsia" w:hAnsiTheme="majorHAnsi" w:cstheme="majorBidi"/>
-              </w:rPr>
-            </w:pPr>
-          </w:p>
-        </w:sdtContent>
-      </w:sdt>
-    </w:sdtContent>
-  </w:sdt>
-  <w:p>
-    <w:pPr>
-      <w:pStyle w:val="Piedepgina"/>
-    </w:pPr>
-  </w:p>
+  <w:p/>
 </w:ftr>
 </file>
 
@@ -3932,7 +4075,7 @@
     </w:rPrDefault>
     <w:pPrDefault>
       <w:pPr>
-        <w:spacing w:after="160" w:line="259" w:lineRule="auto"/>
+        <w:suppressAutoHyphens/>
       </w:pPr>
     </w:pPrDefault>
   </w:docDefaults>
@@ -4317,6 +4460,9 @@
   <w:style w:type="paragraph" w:default="1" w:styleId="Normal">
     <w:name w:val="Normal"/>
     <w:qFormat/>
+    <w:pPr>
+      <w:spacing w:after="160" w:line="259" w:lineRule="auto"/>
+    </w:pPr>
   </w:style>
   <w:style w:type="character" w:default="1" w:styleId="Fuentedeprrafopredeter">
     <w:name w:val="Default Paragraph Font"/>
@@ -4345,10 +4491,60 @@
     <w:semiHidden/>
     <w:unhideWhenUsed/>
   </w:style>
+  <w:style w:type="character" w:customStyle="1" w:styleId="TtuloCar">
+    <w:name w:val="Título Car"/>
+    <w:basedOn w:val="Fuentedeprrafopredeter"/>
+    <w:link w:val="Ttulo"/>
+    <w:uiPriority w:val="10"/>
+    <w:qFormat/>
+    <w:rsid w:val="00533A2D"/>
+    <w:rPr>
+      <w:rFonts w:asciiTheme="majorHAnsi" w:eastAsiaTheme="majorEastAsia" w:hAnsiTheme="majorHAnsi" w:cstheme="majorBidi"/>
+      <w:color w:val="404040" w:themeColor="text1" w:themeTint="BF"/>
+      <w:spacing w:val="-10"/>
+      <w:kern w:val="2"/>
+      <w:sz w:val="56"/>
+      <w:szCs w:val="56"/>
+      <w:lang w:eastAsia="es-GT"/>
+      <w14:ligatures w14:val="none"/>
+    </w:rPr>
+  </w:style>
+  <w:style w:type="character" w:customStyle="1" w:styleId="SubttuloCar">
+    <w:name w:val="Subtítulo Car"/>
+    <w:basedOn w:val="Fuentedeprrafopredeter"/>
+    <w:link w:val="Subttulo"/>
+    <w:uiPriority w:val="11"/>
+    <w:qFormat/>
+    <w:rsid w:val="00533A2D"/>
+    <w:rPr>
+      <w:rFonts w:eastAsiaTheme="minorEastAsia" w:cs="Times New Roman"/>
+      <w:color w:val="5A5A5A" w:themeColor="text1" w:themeTint="A5"/>
+      <w:spacing w:val="15"/>
+      <w:kern w:val="0"/>
+      <w:lang w:eastAsia="es-GT"/>
+      <w14:ligatures w14:val="none"/>
+    </w:rPr>
+  </w:style>
+  <w:style w:type="character" w:customStyle="1" w:styleId="EncabezadoCar">
+    <w:name w:val="Encabezado Car"/>
+    <w:basedOn w:val="Fuentedeprrafopredeter"/>
+    <w:link w:val="Encabezado"/>
+    <w:uiPriority w:val="99"/>
+    <w:qFormat/>
+    <w:rsid w:val="00D7314C"/>
+  </w:style>
+  <w:style w:type="character" w:customStyle="1" w:styleId="PiedepginaCar">
+    <w:name w:val="Pie de página Car"/>
+    <w:basedOn w:val="Fuentedeprrafopredeter"/>
+    <w:link w:val="Piedepgina"/>
+    <w:uiPriority w:val="99"/>
+    <w:qFormat/>
+    <w:rsid w:val="00D7314C"/>
+  </w:style>
   <w:style w:type="paragraph" w:styleId="Ttulo">
     <w:name w:val="Title"/>
     <w:basedOn w:val="Normal"/>
-    <w:next w:val="Normal"/>
+    <w:next w:val="Textoindependiente"/>
     <w:link w:val="TtuloCar"/>
     <w:uiPriority w:val="10"/>
     <w:qFormat/>
@@ -4361,28 +4557,51 @@
       <w:rFonts w:asciiTheme="majorHAnsi" w:eastAsiaTheme="majorEastAsia" w:hAnsiTheme="majorHAnsi" w:cstheme="majorBidi"/>
       <w:color w:val="404040" w:themeColor="text1" w:themeTint="BF"/>
       <w:spacing w:val="-10"/>
-      <w:kern w:val="28"/>
       <w:sz w:val="56"/>
       <w:szCs w:val="56"/>
       <w:lang w:eastAsia="es-GT"/>
       <w14:ligatures w14:val="none"/>
     </w:rPr>
   </w:style>
-  <w:style w:type="character" w:customStyle="1" w:styleId="TtuloCar">
-    <w:name w:val="Título Car"/>
-    <w:basedOn w:val="Fuentedeprrafopredeter"/>
-    <w:link w:val="Ttulo"/>
-    <w:uiPriority w:val="10"/>
-    <w:rsid w:val="00533A2D"/>
+  <w:style w:type="paragraph" w:styleId="Textoindependiente">
+    <w:name w:val="Body Text"/>
+    <w:basedOn w:val="Normal"/>
+    <w:pPr>
+      <w:spacing w:after="140" w:line="276" w:lineRule="auto"/>
+    </w:pPr>
+  </w:style>
+  <w:style w:type="paragraph" w:styleId="Lista">
+    <w:name w:val="List"/>
+    <w:basedOn w:val="Textoindependiente"/>
     <w:rPr>
-      <w:rFonts w:asciiTheme="majorHAnsi" w:eastAsiaTheme="majorEastAsia" w:hAnsiTheme="majorHAnsi" w:cstheme="majorBidi"/>
-      <w:color w:val="404040" w:themeColor="text1" w:themeTint="BF"/>
-      <w:spacing w:val="-10"/>
-      <w:kern w:val="28"/>
-      <w:sz w:val="56"/>
-      <w:szCs w:val="56"/>
-      <w:lang w:eastAsia="es-GT"/>
-      <w14:ligatures w14:val="none"/>
+      <w:rFonts w:cs="Lucida Sans"/>
+    </w:rPr>
+  </w:style>
+  <w:style w:type="paragraph" w:styleId="Descripcin">
+    <w:name w:val="caption"/>
+    <w:basedOn w:val="Normal"/>
+    <w:qFormat/>
+    <w:pPr>
+      <w:suppressLineNumbers/>
+      <w:spacing w:before="120" w:after="120"/>
+    </w:pPr>
+    <w:rPr>
+      <w:rFonts w:cs="Lucida Sans"/>
+      <w:i/>
+      <w:iCs/>
+      <w:sz w:val="24"/>
+      <w:szCs w:val="24"/>
+    </w:rPr>
+  </w:style>
+  <w:style w:type="paragraph" w:customStyle="1" w:styleId="ndice">
+    <w:name w:val="Índice"/>
+    <w:basedOn w:val="Normal"/>
+    <w:qFormat/>
+    <w:pPr>
+      <w:suppressLineNumbers/>
+    </w:pPr>
+    <w:rPr>
+      <w:rFonts w:cs="Lucida Sans"/>
     </w:rPr>
   </w:style>
   <w:style w:type="paragraph" w:styleId="Subttulo">
@@ -4393,11 +4612,6 @@
     <w:uiPriority w:val="11"/>
     <w:qFormat/>
     <w:rsid w:val="00533A2D"/>
-    <w:pPr>
-      <w:numPr>
-        <w:ilvl w:val="1"/>
-      </w:numPr>
-    </w:pPr>
     <w:rPr>
       <w:rFonts w:eastAsiaTheme="minorEastAsia" w:cs="Times New Roman"/>
       <w:color w:val="5A5A5A" w:themeColor="text1" w:themeTint="A5"/>
@@ -4407,29 +4621,51 @@
       <w14:ligatures w14:val="none"/>
     </w:rPr>
   </w:style>
-  <w:style w:type="character" w:customStyle="1" w:styleId="SubttuloCar">
-    <w:name w:val="Subtítulo Car"/>
-    <w:basedOn w:val="Fuentedeprrafopredeter"/>
-    <w:link w:val="Subttulo"/>
-    <w:uiPriority w:val="11"/>
-    <w:rsid w:val="00533A2D"/>
-    <w:rPr>
-      <w:rFonts w:eastAsiaTheme="minorEastAsia" w:cs="Times New Roman"/>
-      <w:color w:val="5A5A5A" w:themeColor="text1" w:themeTint="A5"/>
-      <w:spacing w:val="15"/>
-      <w:kern w:val="0"/>
-      <w:lang w:eastAsia="es-GT"/>
-      <w14:ligatures w14:val="none"/>
-    </w:rPr>
+  <w:style w:type="paragraph" w:customStyle="1" w:styleId="Cabeceraypie">
+    <w:name w:val="Cabecera y pie"/>
+    <w:basedOn w:val="Normal"/>
+    <w:qFormat/>
+  </w:style>
+  <w:style w:type="paragraph" w:styleId="Encabezado">
+    <w:name w:val="header"/>
+    <w:basedOn w:val="Normal"/>
+    <w:link w:val="EncabezadoCar"/>
+    <w:uiPriority w:val="99"/>
+    <w:unhideWhenUsed/>
+    <w:rsid w:val="00D7314C"/>
+    <w:pPr>
+      <w:tabs>
+        <w:tab w:val="center" w:pos="4419"/>
+        <w:tab w:val="right" w:pos="8838"/>
+      </w:tabs>
+      <w:spacing w:after="0" w:line="240" w:lineRule="auto"/>
+    </w:pPr>
+  </w:style>
+  <w:style w:type="paragraph" w:styleId="Piedepgina">
+    <w:name w:val="footer"/>
+    <w:basedOn w:val="Normal"/>
+    <w:link w:val="PiedepginaCar"/>
+    <w:uiPriority w:val="99"/>
+    <w:unhideWhenUsed/>
+    <w:rsid w:val="00D7314C"/>
+    <w:pPr>
+      <w:tabs>
+        <w:tab w:val="center" w:pos="4419"/>
+        <w:tab w:val="right" w:pos="8838"/>
+      </w:tabs>
+      <w:spacing w:after="0" w:line="240" w:lineRule="auto"/>
+    </w:pPr>
+  </w:style>
+  <w:style w:type="paragraph" w:customStyle="1" w:styleId="Contenidodelmarco">
+    <w:name w:val="Contenido del marco"/>
+    <w:basedOn w:val="Normal"/>
+    <w:qFormat/>
   </w:style>
   <w:style w:type="table" w:styleId="Tablaconcuadrcula">
     <w:name w:val="Table Grid"/>
     <w:basedOn w:val="Tablanormal"/>
     <w:uiPriority w:val="39"/>
     <w:rsid w:val="0026455A"/>
-    <w:pPr>
-      <w:spacing w:after="0" w:line="240" w:lineRule="auto"/>
-    </w:pPr>
     <w:tblPr>
       <w:tblBorders>
         <w:top w:val="single" w:sz="4" w:space="0" w:color="auto"/>
@@ -4446,9 +4682,6 @@
     <w:basedOn w:val="Tablanormal"/>
     <w:uiPriority w:val="49"/>
     <w:rsid w:val="0026455A"/>
-    <w:pPr>
-      <w:spacing w:after="0" w:line="240" w:lineRule="auto"/>
-    </w:pPr>
     <w:tblPr>
       <w:tblStyleRowBandSize w:val="1"/>
       <w:tblStyleColBandSize w:val="1"/>
@@ -4516,50 +4749,6 @@
         <w:shd w:val="clear" w:color="auto" w:fill="DEEAF6" w:themeFill="accent5" w:themeFillTint="33"/>
       </w:tcPr>
     </w:tblStylePr>
-  </w:style>
-  <w:style w:type="paragraph" w:styleId="Encabezado">
-    <w:name w:val="header"/>
-    <w:basedOn w:val="Normal"/>
-    <w:link w:val="EncabezadoCar"/>
-    <w:uiPriority w:val="99"/>
-    <w:unhideWhenUsed/>
-    <w:rsid w:val="00D7314C"/>
-    <w:pPr>
-      <w:tabs>
-        <w:tab w:val="center" w:pos="4419"/>
-        <w:tab w:val="right" w:pos="8838"/>
-      </w:tabs>
-      <w:spacing w:after="0" w:line="240" w:lineRule="auto"/>
-    </w:pPr>
-  </w:style>
-  <w:style w:type="character" w:customStyle="1" w:styleId="EncabezadoCar">
-    <w:name w:val="Encabezado Car"/>
-    <w:basedOn w:val="Fuentedeprrafopredeter"/>
-    <w:link w:val="Encabezado"/>
-    <w:uiPriority w:val="99"/>
-    <w:rsid w:val="00D7314C"/>
-  </w:style>
-  <w:style w:type="paragraph" w:styleId="Piedepgina">
-    <w:name w:val="footer"/>
-    <w:basedOn w:val="Normal"/>
-    <w:link w:val="PiedepginaCar"/>
-    <w:uiPriority w:val="99"/>
-    <w:unhideWhenUsed/>
-    <w:rsid w:val="00D7314C"/>
-    <w:pPr>
-      <w:tabs>
-        <w:tab w:val="center" w:pos="4419"/>
-        <w:tab w:val="right" w:pos="8838"/>
-      </w:tabs>
-      <w:spacing w:after="0" w:line="240" w:lineRule="auto"/>
-    </w:pPr>
-  </w:style>
-  <w:style w:type="character" w:customStyle="1" w:styleId="PiedepginaCar">
-    <w:name w:val="Pie de página Car"/>
-    <w:basedOn w:val="Fuentedeprrafopredeter"/>
-    <w:link w:val="Piedepgina"/>
-    <w:uiPriority w:val="99"/>
-    <w:rsid w:val="00D7314C"/>
   </w:style>
 </w:styles>
 </file>
@@ -4871,7 +5060,7 @@
 </file>
 
 <file path=customXml/itemProps1.xml><?xml version="1.0" encoding="utf-8"?>
-<ds:datastoreItem xmlns:ds="http://schemas.openxmlformats.org/officeDocument/2006/customXml" ds:itemID="{55AF091B-3C7A-41E3-B477-F2FDAA23CFDA}">
+<ds:datastoreItem xmlns:ds="http://schemas.openxmlformats.org/officeDocument/2006/customXml" ds:itemID="{7ACEF521-BD25-4E38-8AB6-F4893EE2E7B8}">
   <ds:schemaRefs>
     <ds:schemaRef ds:uri="http://schemas.microsoft.com/office/2006/coverPageProps"/>
   </ds:schemaRefs>

</xml_diff>